<commit_message>
Deploying to gh-pages from @ pro4bib/handbuch-it-in-bibliotheken@db97403b46d2222fdd37e8c9a7d6e61fb4ab0527 🚀
</commit_message>
<xml_diff>
--- a/Handbuch-IT-in-Bibliotheken.docx
+++ b/Handbuch-IT-in-Bibliotheken.docx
@@ -1294,6 +1294,12 @@
       </w:hyperlink>
       <w:r>
         <w:t xml:space="preserve">.</w:t>
+      </w:r>
+      <w:r>
+        <w:t xml:space="preserve"> </w:t>
+      </w:r>
+      <w:r>
+        <w:t xml:space="preserve">Ein Kapitel zur IT-Basis-Infrastruktur ist in Planung, die entsprechenden Themen werden später dort behandelt.</w:t>
       </w:r>
     </w:p>
     <w:bookmarkStart w:id="83" w:name="it-systeme"/>

</xml_diff>

<commit_message>
Deploying to gh-pages from @ pro4bib/handbuch-it-in-bibliotheken@4161e3fd5c00b1b2562eca2ad1ae8e1be5d5714d 🚀
</commit_message>
<xml_diff>
--- a/Handbuch-IT-in-Bibliotheken.docx
+++ b/Handbuch-IT-in-Bibliotheken.docx
@@ -1299,7 +1299,7 @@
         <w:t xml:space="preserve"> </w:t>
       </w:r>
       <w:r>
-        <w:t xml:space="preserve">Ein Kapitel zur IT-Basis-Infrastruktur ist in Planung, die entsprechenden Themen werden später dort behandelt.</w:t>
+        <w:t xml:space="preserve">Ein Kapitel zur IT-Basis-Infrastruktur (Netzwerke, Netzdienste, Server, Storage, Backup u.ä.) ist in Planung, die entsprechenden Themen werden später dort behandelt.</w:t>
       </w:r>
     </w:p>
     <w:bookmarkStart w:id="83" w:name="it-systeme"/>
@@ -3244,6 +3244,17 @@
       </w:pPr>
       <w:r>
         <w:t xml:space="preserve">Bei der Analyse sind folgende Bereiche zu unterscheiden:</w:t>
+      </w:r>
+    </w:p>
+    <w:p>
+      <w:pPr>
+        <w:numPr>
+          <w:ilvl w:val="0"/>
+          <w:numId w:val="1006"/>
+        </w:numPr>
+      </w:pPr>
+      <w:r>
+        <w:t xml:space="preserve">Basisinfrastruktur für Hard- und Software: Infrastruktur Netze/Hardware, Netzdienste, Server, Basis-Software, Storage, Backup</w:t>
       </w:r>
     </w:p>
     <w:p>

</xml_diff>

<commit_message>
Deploying to gh-pages from @ pro4bib/handbuch-it-in-bibliotheken@f0d48abc3322f7fe3d1a4e81635cf6bc9f6dba7d 🚀
</commit_message>
<xml_diff>
--- a/Handbuch-IT-in-Bibliotheken.docx
+++ b/Handbuch-IT-in-Bibliotheken.docx
@@ -3425,7 +3425,24 @@
         <w:t xml:space="preserve"> </w:t>
       </w:r>
       <w:r>
-        <w:t xml:space="preserve">Grundlagen des Projektmanagements erfolgen, also unter Berücksichtigung</w:t>
+        <w:t xml:space="preserve">Grundlagen des Projektmanagements und des Lebenszyklus von</w:t>
+      </w:r>
+      <w:r>
+        <w:t xml:space="preserve"> </w:t>
+      </w:r>
+      <w:hyperlink w:anchor="Lebenszyklen-von-IT-Systemen">
+        <w:r>
+          <w:rPr>
+            <w:rStyle w:val="Hyperlink"/>
+          </w:rPr>
+          <w:t xml:space="preserve">IT-Systemen</w:t>
+        </w:r>
+      </w:hyperlink>
+      <w:r>
+        <w:t xml:space="preserve"> </w:t>
+      </w:r>
+      <w:r>
+        <w:t xml:space="preserve">erfolgen, also unter Berücksichtigung</w:t>
       </w:r>
       <w:r>
         <w:t xml:space="preserve"> </w:t>

</xml_diff>

<commit_message>
Deploying to gh-pages from @ pro4bib/handbuch-it-in-bibliotheken@a2bb5646969f647ecf36fe3505a6c2b08c41d9f1 🚀
</commit_message>
<xml_diff>
--- a/Handbuch-IT-in-Bibliotheken.docx
+++ b/Handbuch-IT-in-Bibliotheken.docx
@@ -62,7 +62,7 @@
         </w:p>
       </w:sdtContent>
     </w:sdt>
-    <w:bookmarkStart w:id="53" w:name="einleitung"/>
+    <w:bookmarkStart w:id="55" w:name="einleitung"/>
     <w:p>
       <w:pPr>
         <w:pStyle w:val="Heading1"/>
@@ -197,13 +197,13 @@
         <w:t xml:space="preserve"> </w:t>
       </w:r>
       <w:r>
-        <w:t xml:space="preserve">speziell genug an anderer Stelle behandelt werden. Vor allem zu den für</w:t>
-      </w:r>
-      <w:r>
-        <w:t xml:space="preserve"> </w:t>
-      </w:r>
-      <w:r>
-        <w:t xml:space="preserve">Bibliotheken zentralen</w:t>
+        <w:t xml:space="preserve">speziell genug an anderer Stelle behandelt werden, beispielsweise die</w:t>
+      </w:r>
+      <w:r>
+        <w:t xml:space="preserve"> </w:t>
+      </w:r>
+      <w:r>
+        <w:t xml:space="preserve">zentralen</w:t>
       </w:r>
       <w:r>
         <w:t xml:space="preserve"> </w:t>
@@ -213,38 +213,21 @@
           <w:rPr>
             <w:rStyle w:val="Hyperlink"/>
           </w:rPr>
-          <w:t xml:space="preserve">Bibliotheksmanagementsystemen</w:t>
+          <w:t xml:space="preserve">Bibliotheksmanagementsysteme</w:t>
         </w:r>
       </w:hyperlink>
       <w:r>
-        <w:t xml:space="preserve"> </w:t>
-      </w:r>
-      <w:r>
-        <w:t xml:space="preserve">fehlte bislang eine grundlegende Einführung.</w:t>
-      </w:r>
-    </w:p>
-    <w:p>
-      <w:pPr>
-        <w:pStyle w:val="BodyText"/>
-      </w:pPr>
-      <w:r>
-        <w:t xml:space="preserve">Dieses Handbuch soll einen knappen, umfassenden Überblick über die</w:t>
-      </w:r>
-      <w:r>
-        <w:t xml:space="preserve"> </w:t>
-      </w:r>
-      <w:r>
-        <w:t xml:space="preserve">wichtigsten IT-bezogenen Themen in Bibliotheken geben.</w:t>
+        <w:t xml:space="preserve">.</w:t>
       </w:r>
     </w:p>
     <w:bookmarkEnd w:id="20"/>
-    <w:bookmarkStart w:id="24" w:name="über-dieses-handbuch"/>
+    <w:bookmarkStart w:id="21" w:name="inhalt"/>
     <w:p>
       <w:pPr>
         <w:pStyle w:val="Heading2"/>
       </w:pPr>
       <w:r>
-        <w:t xml:space="preserve">Über dieses Handbuch</w:t>
+        <w:t xml:space="preserve">Inhalt</w:t>
       </w:r>
     </w:p>
     <w:p>
@@ -252,95 +235,13 @@
         <w:pStyle w:val="FirstParagraph"/>
       </w:pPr>
       <w:r>
-        <w:t xml:space="preserve">Die erste Version dieses Handbuchs wurde im Rahmen eines Book Sprints im</w:t>
-      </w:r>
-      <w:r>
-        <w:t xml:space="preserve"> </w:t>
-      </w:r>
-      <w:r>
-        <w:t xml:space="preserve">April 2022 an der Bibliothek der Technischen Hochschule Wildau erstellt.</w:t>
-      </w:r>
-      <w:r>
-        <w:t xml:space="preserve"> </w:t>
-      </w:r>
-      <w:r>
-        <w:t xml:space="preserve">Dazu trafen sich zwölf IT-affine Expert*innen aus dem</w:t>
-      </w:r>
-      <w:r>
-        <w:t xml:space="preserve"> </w:t>
-      </w:r>
-      <w:r>
-        <w:t xml:space="preserve">Bibliotheksbereich, um innerhalb von drei Tagen eine umfassende</w:t>
-      </w:r>
-      <w:r>
-        <w:t xml:space="preserve"> </w:t>
-      </w:r>
-      <w:r>
-        <w:t xml:space="preserve">Übersicht speziell zum Thema Bibliotheksmanagementsysteme (BMS) zu</w:t>
-      </w:r>
-      <w:r>
-        <w:t xml:space="preserve"> </w:t>
-      </w:r>
-      <w:r>
-        <w:t xml:space="preserve">verfassen. Weitere Autor*innen wurden im Laufe der Veranstaltung</w:t>
-      </w:r>
-      <w:r>
-        <w:t xml:space="preserve"> </w:t>
-      </w:r>
-      <w:r>
-        <w:t xml:space="preserve">eingebunden.</w:t>
-      </w:r>
-    </w:p>
-    <w:p>
-      <w:pPr>
-        <w:pStyle w:val="BodyText"/>
-      </w:pPr>
-      <w:r>
-        <w:t xml:space="preserve">Zur Klärung der Zielgruppe wurden einige sogenannte Personas definiert</w:t>
-      </w:r>
-      <w:r>
-        <w:t xml:space="preserve"> </w:t>
-      </w:r>
-      <w:r>
-        <w:t xml:space="preserve">(siehe</w:t>
-      </w:r>
-      <w:r>
-        <w:t xml:space="preserve"> </w:t>
-      </w:r>
-      <w:hyperlink w:anchor="zielgruppe">
-        <w:r>
-          <w:rPr>
-            <w:rStyle w:val="Hyperlink"/>
-          </w:rPr>
-          <w:t xml:space="preserve">Anhang</w:t>
-        </w:r>
-      </w:hyperlink>
-      <w:r>
-        <w:t xml:space="preserve">).</w:t>
-      </w:r>
-      <w:r>
-        <w:t xml:space="preserve"> </w:t>
-      </w:r>
-      <w:r>
-        <w:t xml:space="preserve">Eine Brainstorming-Session ergab zunächst relevante Themen für den</w:t>
-      </w:r>
-      <w:r>
-        <w:t xml:space="preserve"> </w:t>
-      </w:r>
-      <w:r>
-        <w:t xml:space="preserve">Teilbereich BMS und eine grobe Gliederung in Unterkapitel. Diese wurden</w:t>
-      </w:r>
-      <w:r>
-        <w:t xml:space="preserve"> </w:t>
-      </w:r>
-      <w:r>
-        <w:t xml:space="preserve">anschließend in mehreren Iterationen gemeinsam ausformuliert. Das</w:t>
-      </w:r>
-      <w:r>
-        <w:t xml:space="preserve"> </w:t>
-      </w:r>
-      <w:r>
-        <w:t xml:space="preserve">Ergebnis sind drei Hauptkapitel zu IT-Themen für Bibliotheken:</w:t>
+        <w:t xml:space="preserve">Dieses Handbuch soll einen knappen, umfassenden Überblick über die wichtigsten</w:t>
+      </w:r>
+      <w:r>
+        <w:t xml:space="preserve"> </w:t>
+      </w:r>
+      <w:r>
+        <w:t xml:space="preserve">IT-bezogenen Themen in Bibliotheken geben. Die vorliegende Version behandelt:</w:t>
       </w:r>
     </w:p>
     <w:p>
@@ -355,7 +256,7 @@
           <w:rPr>
             <w:rStyle w:val="Hyperlink"/>
           </w:rPr>
-          <w:t xml:space="preserve">Management von Bibliotheks-IT</w:t>
+          <w:t xml:space="preserve">Management von IT-Systemen</w:t>
         </w:r>
       </w:hyperlink>
     </w:p>
@@ -396,70 +297,35 @@
         <w:pStyle w:val="FirstParagraph"/>
       </w:pPr>
       <w:r>
-        <w:t xml:space="preserve">Weitere Themen wie IT-Entwicklung, Forschungsunterstützung und Datenformate</w:t>
-      </w:r>
-      <w:r>
-        <w:t xml:space="preserve"> </w:t>
-      </w:r>
-      <w:r>
-        <w:t xml:space="preserve">sind bisher nicht oder nur fragmentarisch behandelt. Um diese Kapitel zu</w:t>
-      </w:r>
-      <w:r>
-        <w:t xml:space="preserve"> </w:t>
-      </w:r>
-      <w:r>
-        <w:t xml:space="preserve">vervollständigen und weitere Kapitel anzulegen, sollen weitere Book Sprints</w:t>
-      </w:r>
-      <w:r>
-        <w:t xml:space="preserve"> </w:t>
-      </w:r>
-      <w:r>
-        <w:t xml:space="preserve">veranstaltet werden.</w:t>
-      </w:r>
-    </w:p>
-    <w:p>
-      <w:pPr>
-        <w:pStyle w:val="BodyText"/>
-      </w:pPr>
-      <w:r>
-        <w:t xml:space="preserve">Das Handbuch ist ein</w:t>
-      </w:r>
-      <w:r>
-        <w:t xml:space="preserve"> </w:t>
-      </w:r>
-      <w:r>
-        <w:t xml:space="preserve">“</w:t>
-      </w:r>
-      <w:r>
-        <w:t xml:space="preserve">lebendiges Buch</w:t>
-      </w:r>
-      <w:r>
-        <w:t xml:space="preserve">”</w:t>
-      </w:r>
-      <w:r>
-        <w:t xml:space="preserve">, das stetig ergänzt und aktualisiert</w:t>
-      </w:r>
-      <w:r>
-        <w:t xml:space="preserve"> </w:t>
-      </w:r>
-      <w:r>
-        <w:t xml:space="preserve">werden kann. Die vorläufige Form basiert auf Markdown-Dokumenten, die aus</w:t>
-      </w:r>
-      <w:r>
-        <w:t xml:space="preserve"> </w:t>
-      </w:r>
-      <w:r>
-        <w:t xml:space="preserve">Google Docs exportiert</w:t>
-      </w:r>
-      <w:r>
-        <w:t xml:space="preserve"> </w:t>
-      </w:r>
-      <w:hyperlink r:id="rId21">
+        <w:t xml:space="preserve">Weitere Themen werden bis zur Vervollständigung des Handbuchs hinzukommen.</w:t>
+      </w:r>
+    </w:p>
+    <w:bookmarkEnd w:id="21"/>
+    <w:bookmarkStart w:id="26" w:name="über-dieses-handbuch"/>
+    <w:p>
+      <w:pPr>
+        <w:pStyle w:val="Heading2"/>
+      </w:pPr>
+      <w:r>
+        <w:t xml:space="preserve">Über dieses Handbuch</w:t>
+      </w:r>
+    </w:p>
+    <w:p>
+      <w:pPr>
+        <w:pStyle w:val="FirstParagraph"/>
+      </w:pPr>
+      <w:r>
+        <w:t xml:space="preserve">Die erste Version dieses Handbuchs wurde</w:t>
+      </w:r>
+      <w:r>
+        <w:t xml:space="preserve"> </w:t>
+      </w:r>
+      <w:hyperlink r:id="rId22">
         <w:r>
           <w:rPr>
             <w:rStyle w:val="Hyperlink"/>
           </w:rPr>
-          <w:t xml:space="preserve">in einem</w:t>
+          <w:t xml:space="preserve">im Rahmen eines Book</w:t>
         </w:r>
         <w:r>
           <w:rPr>
@@ -471,14 +337,269 @@
           <w:rPr>
             <w:rStyle w:val="Hyperlink"/>
           </w:rPr>
-          <w:t xml:space="preserve">git-Repository</w:t>
+          <w:t xml:space="preserve">Sprints</w:t>
         </w:r>
       </w:hyperlink>
       <w:r>
         <w:t xml:space="preserve"> </w:t>
       </w:r>
       <w:r>
-        <w:t xml:space="preserve">verwaltet und von dort mittels</w:t>
+        <w:t xml:space="preserve">im April 2022 an der Bibliothek</w:t>
+      </w:r>
+      <w:r>
+        <w:t xml:space="preserve"> </w:t>
+      </w:r>
+      <w:r>
+        <w:t xml:space="preserve">der Technischen Hochschule Wildau erstellt. Dazu trafen sich zwölf IT-affine</w:t>
+      </w:r>
+      <w:r>
+        <w:t xml:space="preserve"> </w:t>
+      </w:r>
+      <w:r>
+        <w:t xml:space="preserve">Expert*innen aus dem Bibliotheksbereich, um innerhalb von drei Tagen eine</w:t>
+      </w:r>
+      <w:r>
+        <w:t xml:space="preserve"> </w:t>
+      </w:r>
+      <w:r>
+        <w:t xml:space="preserve">umfassende Übersicht speziell zum Thema Bibliotheksmanagementsysteme (BMS) zu</w:t>
+      </w:r>
+      <w:r>
+        <w:t xml:space="preserve"> </w:t>
+      </w:r>
+      <w:r>
+        <w:t xml:space="preserve">verfassen. Weitere Autor*innen wurden im Laufe der Veranstaltung eingebunden.</w:t>
+      </w:r>
+    </w:p>
+    <w:p>
+      <w:pPr>
+        <w:pStyle w:val="BodyText"/>
+      </w:pPr>
+      <w:r>
+        <w:t xml:space="preserve">Zur Klärung der</w:t>
+      </w:r>
+      <w:r>
+        <w:t xml:space="preserve"> </w:t>
+      </w:r>
+      <w:hyperlink w:anchor="zielgruppe">
+        <w:r>
+          <w:rPr>
+            <w:rStyle w:val="Hyperlink"/>
+          </w:rPr>
+          <w:t xml:space="preserve">Zielgruppe</w:t>
+        </w:r>
+      </w:hyperlink>
+      <w:r>
+        <w:t xml:space="preserve"> </w:t>
+      </w:r>
+      <w:r>
+        <w:t xml:space="preserve">wurden einige sogenannte</w:t>
+      </w:r>
+      <w:r>
+        <w:t xml:space="preserve"> </w:t>
+      </w:r>
+      <w:r>
+        <w:rPr>
+          <w:iCs/>
+          <w:i/>
+        </w:rPr>
+        <w:t xml:space="preserve">Personas</w:t>
+      </w:r>
+      <w:r>
+        <w:t xml:space="preserve"> </w:t>
+      </w:r>
+      <w:r>
+        <w:t xml:space="preserve">definiert. Eine Brainstorming-Session ergab zunächst relevante Themen für den</w:t>
+      </w:r>
+      <w:r>
+        <w:t xml:space="preserve"> </w:t>
+      </w:r>
+      <w:r>
+        <w:t xml:space="preserve">Teilbereich</w:t>
+      </w:r>
+      <w:r>
+        <w:t xml:space="preserve"> </w:t>
+      </w:r>
+      <w:hyperlink w:anchor="bibliotheksmanagementsysteme">
+        <w:r>
+          <w:rPr>
+            <w:rStyle w:val="Hyperlink"/>
+          </w:rPr>
+          <w:t xml:space="preserve">Bibliotheksmanagementsysteme</w:t>
+        </w:r>
+      </w:hyperlink>
+      <w:r>
+        <w:t xml:space="preserve"> </w:t>
+      </w:r>
+      <w:r>
+        <w:t xml:space="preserve">und eine grobe Gliederung in</w:t>
+      </w:r>
+      <w:r>
+        <w:t xml:space="preserve"> </w:t>
+      </w:r>
+      <w:r>
+        <w:t xml:space="preserve">Unterkapitel. Diese wurden anschließend in mehreren Iterationen gemeinsam</w:t>
+      </w:r>
+      <w:r>
+        <w:t xml:space="preserve"> </w:t>
+      </w:r>
+      <w:r>
+        <w:t xml:space="preserve">ausformuliert.</w:t>
+      </w:r>
+    </w:p>
+    <w:p>
+      <w:pPr>
+        <w:pStyle w:val="BodyText"/>
+      </w:pPr>
+      <w:r>
+        <w:t xml:space="preserve">Im Laufe des Schreibprozess wurden allgemeine Aspekte des</w:t>
+      </w:r>
+      <w:r>
+        <w:t xml:space="preserve"> </w:t>
+      </w:r>
+      <w:hyperlink w:anchor="management">
+        <w:r>
+          <w:rPr>
+            <w:rStyle w:val="Hyperlink"/>
+          </w:rPr>
+          <w:t xml:space="preserve">Management von</w:t>
+        </w:r>
+        <w:r>
+          <w:rPr>
+            <w:rStyle w:val="Hyperlink"/>
+          </w:rPr>
+          <w:t xml:space="preserve"> </w:t>
+        </w:r>
+        <w:r>
+          <w:rPr>
+            <w:rStyle w:val="Hyperlink"/>
+          </w:rPr>
+          <w:t xml:space="preserve">IT-Systemen</w:t>
+        </w:r>
+      </w:hyperlink>
+      <w:r>
+        <w:t xml:space="preserve"> </w:t>
+      </w:r>
+      <w:r>
+        <w:t xml:space="preserve">und</w:t>
+      </w:r>
+      <w:r>
+        <w:t xml:space="preserve"> </w:t>
+      </w:r>
+      <w:hyperlink w:anchor="anforderungen">
+        <w:r>
+          <w:rPr>
+            <w:rStyle w:val="Hyperlink"/>
+          </w:rPr>
+          <w:t xml:space="preserve">Anforderungen an Bibliotheks-IT</w:t>
+        </w:r>
+      </w:hyperlink>
+      <w:r>
+        <w:t xml:space="preserve"> </w:t>
+      </w:r>
+      <w:r>
+        <w:t xml:space="preserve">in eigene Kapitel ausgegliedert. Weitere Themen wie IT-Entwicklung,</w:t>
+      </w:r>
+      <w:r>
+        <w:t xml:space="preserve"> </w:t>
+      </w:r>
+      <w:r>
+        <w:t xml:space="preserve">Forschungsunterstützung und Datenformate sind bisher nicht oder nur</w:t>
+      </w:r>
+      <w:r>
+        <w:t xml:space="preserve"> </w:t>
+      </w:r>
+      <w:r>
+        <w:t xml:space="preserve">fragmentarisch behandelt. Um diese Kapitel zu vervollständigen und weitere</w:t>
+      </w:r>
+      <w:r>
+        <w:t xml:space="preserve"> </w:t>
+      </w:r>
+      <w:r>
+        <w:t xml:space="preserve">Kapitel anzulegen, sollen weitere Book Sprints veranstaltet werden.</w:t>
+      </w:r>
+    </w:p>
+    <w:p>
+      <w:pPr>
+        <w:pStyle w:val="BodyText"/>
+      </w:pPr>
+      <w:r>
+        <w:t xml:space="preserve">Das Handbuch ist ein</w:t>
+      </w:r>
+      <w:r>
+        <w:t xml:space="preserve"> </w:t>
+      </w:r>
+      <w:r>
+        <w:t xml:space="preserve">“</w:t>
+      </w:r>
+      <w:r>
+        <w:t xml:space="preserve">lebendiges Buch</w:t>
+      </w:r>
+      <w:r>
+        <w:t xml:space="preserve">”</w:t>
+      </w:r>
+      <w:r>
+        <w:t xml:space="preserve">, das stetig ergänzt und aktualisiert</w:t>
+      </w:r>
+      <w:r>
+        <w:t xml:space="preserve"> </w:t>
+      </w:r>
+      <w:r>
+        <w:t xml:space="preserve">werden kann. Bei der Bearbeitung sollten folgende Grundsätze beachtet werden:</w:t>
+      </w:r>
+    </w:p>
+    <w:p>
+      <w:pPr>
+        <w:numPr>
+          <w:ilvl w:val="0"/>
+          <w:numId w:val="1002"/>
+        </w:numPr>
+      </w:pPr>
+      <w:r>
+        <w:t xml:space="preserve">Wir verzichten auf individuelle Autorenschaft an einzelnen</w:t>
+      </w:r>
+      <w:r>
+        <w:t xml:space="preserve"> </w:t>
+      </w:r>
+      <w:r>
+        <w:t xml:space="preserve">Textteilen. Alle können an allen Teilen mitarbeiten.</w:t>
+      </w:r>
+    </w:p>
+    <w:p>
+      <w:pPr>
+        <w:numPr>
+          <w:ilvl w:val="0"/>
+          <w:numId w:val="1002"/>
+        </w:numPr>
+      </w:pPr>
+      <w:r>
+        <w:t xml:space="preserve">Das Handbuch ist keine wissenschaftliche Arbeit, sondern soll einen</w:t>
+      </w:r>
+      <w:r>
+        <w:t xml:space="preserve"> </w:t>
+      </w:r>
+      <w:r>
+        <w:t xml:space="preserve">Überblick geben. Für Details kann auf weiterführende Quellen</w:t>
+      </w:r>
+      <w:r>
+        <w:t xml:space="preserve"> </w:t>
+      </w:r>
+      <w:r>
+        <w:t xml:space="preserve">verwiesen werden.</w:t>
+      </w:r>
+    </w:p>
+    <w:p>
+      <w:pPr>
+        <w:pStyle w:val="FirstParagraph"/>
+      </w:pPr>
+      <w:r>
+        <w:t xml:space="preserve">Kontaktinformationen und Neuigkeiten zum Projekt zur Erstellung des</w:t>
+      </w:r>
+      <w:r>
+        <w:t xml:space="preserve"> </w:t>
+      </w:r>
+      <w:r>
+        <w:t xml:space="preserve">Handbuchs finden sich auf der Seite</w:t>
       </w:r>
       <w:r>
         <w:t xml:space="preserve"> </w:t>
@@ -488,145 +609,154 @@
           <w:rPr>
             <w:rStyle w:val="Hyperlink"/>
           </w:rPr>
-          <w:t xml:space="preserve">Quarto</w:t>
+          <w:t xml:space="preserve">https://www.th-wildau.de/book-sprint/</w:t>
         </w:r>
       </w:hyperlink>
       <w:r>
-        <w:t xml:space="preserve"> </w:t>
-      </w:r>
-      <w:r>
-        <w:t xml:space="preserve">in HTML und andere</w:t>
-      </w:r>
-      <w:r>
-        <w:t xml:space="preserve"> </w:t>
-      </w:r>
-      <w:r>
-        <w:t xml:space="preserve">Publikationsformate konvertiert werden.</w:t>
-      </w:r>
-    </w:p>
-    <w:p>
-      <w:pPr>
-        <w:pStyle w:val="BodyText"/>
-      </w:pPr>
-      <w:r>
-        <w:t xml:space="preserve">Bei der Bearbeitung sollten folgende Grundsätze beachtet werden:</w:t>
-      </w:r>
-    </w:p>
-    <w:p>
-      <w:pPr>
-        <w:numPr>
-          <w:ilvl w:val="0"/>
-          <w:numId w:val="1002"/>
-        </w:numPr>
-      </w:pPr>
-      <w:r>
-        <w:t xml:space="preserve">Wir verzichten auf individuelle Autorenschaft an einzelnen</w:t>
-      </w:r>
-      <w:r>
-        <w:t xml:space="preserve"> </w:t>
-      </w:r>
-      <w:r>
-        <w:t xml:space="preserve">Textteilen. Alle können an allen Teilen mitarbeiten.</w:t>
-      </w:r>
-    </w:p>
-    <w:p>
-      <w:pPr>
-        <w:numPr>
-          <w:ilvl w:val="0"/>
-          <w:numId w:val="1002"/>
-        </w:numPr>
-      </w:pPr>
-      <w:r>
-        <w:t xml:space="preserve">Das Handbuch ist keine wissenschaftliche Arbeit, sondern soll einen</w:t>
-      </w:r>
-      <w:r>
-        <w:t xml:space="preserve"> </w:t>
-      </w:r>
-      <w:r>
-        <w:t xml:space="preserve">Überblick geben. Für Details kann auf weiterführende Quellen</w:t>
-      </w:r>
-      <w:r>
-        <w:t xml:space="preserve"> </w:t>
-      </w:r>
-      <w:r>
-        <w:t xml:space="preserve">verwiesen werden.</w:t>
-      </w:r>
-    </w:p>
-    <w:p>
-      <w:pPr>
-        <w:numPr>
-          <w:ilvl w:val="0"/>
-          <w:numId w:val="1002"/>
-        </w:numPr>
-      </w:pPr>
-      <w:r>
-        <w:t xml:space="preserve">Weitere</w:t>
-      </w:r>
-      <w:r>
-        <w:t xml:space="preserve"> </w:t>
-      </w:r>
-      <w:hyperlink w:anchor="mitarbeit">
-        <w:r>
-          <w:rPr>
-            <w:rStyle w:val="Hyperlink"/>
-          </w:rPr>
-          <w:t xml:space="preserve">Hinweise zur Mitarbeit</w:t>
-        </w:r>
-      </w:hyperlink>
-      <w:r>
-        <w:t xml:space="preserve"> </w:t>
-      </w:r>
-      <w:r>
-        <w:t xml:space="preserve">wie</w:t>
-      </w:r>
-      <w:r>
-        <w:t xml:space="preserve"> </w:t>
-      </w:r>
-      <w:hyperlink w:anchor="styleguide">
-        <w:r>
-          <w:rPr>
-            <w:rStyle w:val="Hyperlink"/>
-          </w:rPr>
-          <w:t xml:space="preserve">Styleguide</w:t>
-        </w:r>
-      </w:hyperlink>
-      <w:r>
-        <w:t xml:space="preserve"> </w:t>
-      </w:r>
-      <w:r>
-        <w:t xml:space="preserve">und Details zur technischen Umsetzung des Handbuchs finden sich im Anhang.</w:t>
-      </w:r>
-    </w:p>
-    <w:p>
-      <w:pPr>
-        <w:pStyle w:val="FirstParagraph"/>
-      </w:pPr>
-      <w:r>
-        <w:t xml:space="preserve">Kontaktinformationen und Neuigkeiten zum Projekt zur Erstellung des</w:t>
-      </w:r>
-      <w:r>
-        <w:t xml:space="preserve"> </w:t>
-      </w:r>
-      <w:r>
-        <w:t xml:space="preserve">Handbuchs finden sich auf der Seite</w:t>
-      </w:r>
-      <w:r>
-        <w:t xml:space="preserve"> </w:t>
-      </w:r>
-      <w:hyperlink r:id="rId23">
-        <w:r>
-          <w:rPr>
-            <w:rStyle w:val="Hyperlink"/>
-          </w:rPr>
-          <w:t xml:space="preserve">https://www.th-wildau.de/hochschule/zentrale-einrichtungen/hochschulbibliothek/ueber-die-bibliothek/projekte/book-sprint/</w:t>
-        </w:r>
-      </w:hyperlink>
-      <w:r>
         <w:t xml:space="preserve">.</w:t>
       </w:r>
     </w:p>
-    <w:bookmarkEnd w:id="24"/>
-    <w:bookmarkStart w:id="50" w:name="beteiligte-autorinnen"/>
+    <w:tbl>
+      <w:tblPr>
+        <w:tblStyle w:val="Table"/>
+        <w:tblLook w:firstRow="0" w:lastRow="0" w:firstColumn="0" w:lastColumn="0" w:noHBand="0" w:noVBand="0" w:val="0000"/>
+        <w:tblBorders>
+          <w:left w:val="single" w:sz="24" w:space="0" w:color="00A047"/>
+          <w:right w:val="single" w:sz="4" w:space="0" w:color="00A047"/>
+          <w:top w:val="single" w:sz="4" w:space="0" w:color="00A047"/>
+          <w:bottom w:val="single" w:sz="4" w:space="0" w:color="00A047"/>
+        </w:tblBorders>
+        <w:tblCellMar>
+          <w:left w:w="144" w:type="dxa"/>
+          <w:right w:w="144" w:type="dxa"/>
+        </w:tblCellMar>
+        <w:tblInd w:w="164" w:type="dxa"/>
+        <w:tblW w:type="pct" w:w="100%"/>
+      </w:tblPr>
+      <w:tr>
+        <w:trPr>
+          <w:cantSplit/>
+        </w:trPr>
+        <w:tc>
+          <w:tcPr>
+            <w:shd w:color="auto" w:fill="ccf1e3" w:val="clear"/>
+            <w:tcMar>
+              <w:top w:w="92" w:type="dxa"/>
+              <w:bottom w:w="92" w:type="dxa"/>
+            </w:tcMar>
+          </w:tcPr>
+          <w:p>
+            <w:pPr>
+              <w:pStyle w:val="BodyText"/>
+            </w:pPr>
+            <w:pPr>
+              <w:spacing w:before="0" w:after="0"/>
+              <w:textAlignment w:val="center"/>
+            </w:pPr>
+            <w:r>
+              <w:drawing>
+                <wp:inline>
+                  <wp:extent cx="152400" cy="152400"/>
+                  <wp:effectExtent b="0" l="0" r="0" t="0"/>
+                  <wp:docPr descr="" title="" id="24" name="Picture"/>
+                  <a:graphic>
+                    <a:graphicData uri="http://schemas.openxmlformats.org/drawingml/2006/picture">
+                      <pic:pic>
+                        <pic:nvPicPr>
+                          <pic:cNvPr descr="/opt/quarto/share/formats/docx/tip.png" id="25" name="Picture"/>
+                          <pic:cNvPicPr>
+                            <a:picLocks noChangeArrowheads="1" noChangeAspect="1"/>
+                          </pic:cNvPicPr>
+                        </pic:nvPicPr>
+                        <pic:blipFill>
+                          <a:blip r:embed="rId23"/>
+                          <a:stretch>
+                            <a:fillRect/>
+                          </a:stretch>
+                        </pic:blipFill>
+                        <pic:spPr bwMode="auto">
+                          <a:xfrm>
+                            <a:off x="0" y="0"/>
+                            <a:ext cx="152400" cy="152400"/>
+                          </a:xfrm>
+                          <a:prstGeom prst="rect">
+                            <a:avLst/>
+                          </a:prstGeom>
+                          <a:noFill/>
+                          <a:ln w="9525">
+                            <a:noFill/>
+                            <a:headEnd/>
+                            <a:tailEnd/>
+                          </a:ln>
+                        </pic:spPr>
+                      </pic:pic>
+                    </a:graphicData>
+                  </a:graphic>
+                </wp:inline>
+              </w:drawing>
+            </w:r>
+            <w:r>
+              <w:t xml:space="preserve"> </w:t>
+            </w:r>
+            <w:r>
+              <w:t xml:space="preserve"> </w:t>
+            </w:r>
+            <w:r>
+              <w:t xml:space="preserve">Tipp</w:t>
+            </w:r>
+          </w:p>
+        </w:tc>
+      </w:tr>
+      <w:tr>
+        <w:trPr>
+          <w:cantSplit/>
+        </w:trPr>
+        <w:tc>
+          <w:tcPr>
+            <w:tcMar>
+              <w:top w:w="108" w:type="dxa"/>
+              <w:bottom w:w="108" w:type="dxa"/>
+            </w:tcMar>
+          </w:tcPr>
+          <w:p>
+            <w:pPr>
+              <w:pStyle w:val="BodyText"/>
+            </w:pPr>
+            <w:pPr>
+              <w:spacing w:before="16" w:after="16"/>
+            </w:pPr>
+            <w:r>
+              <w:t xml:space="preserve">Weitere</w:t>
+            </w:r>
+            <w:r>
+              <w:t xml:space="preserve"> </w:t>
+            </w:r>
+            <w:hyperlink w:anchor="mitarbeit">
+              <w:r>
+                <w:rPr>
+                  <w:rStyle w:val="Hyperlink"/>
+                </w:rPr>
+                <w:t xml:space="preserve">Hinweise zur Mitarbeit</w:t>
+              </w:r>
+            </w:hyperlink>
+            <w:r>
+              <w:t xml:space="preserve"> </w:t>
+            </w:r>
+            <w:r>
+              <w:t xml:space="preserve">und Details zur technischen</w:t>
+            </w:r>
+            <w:r>
+              <w:t xml:space="preserve"> </w:t>
+            </w:r>
+            <w:r>
+              <w:t xml:space="preserve">Umsetzung des Handbuchs finden sich im Anhang.</w:t>
+            </w:r>
+          </w:p>
+        </w:tc>
+      </w:tr>
+    </w:tbl>
+    <w:bookmarkEnd w:id="26"/>
+    <w:bookmarkStart w:id="52" w:name="beteiligte-autorinnen"/>
     <w:p>
       <w:pPr>
         <w:pStyle w:val="Heading2"/>
@@ -648,7 +778,7 @@
       <w:r>
         <w:br/>
       </w:r>
-      <w:hyperlink r:id="rId25">
+      <w:hyperlink r:id="rId27">
         <w:r>
           <w:rPr>
             <w:rStyle w:val="Hyperlink"/>
@@ -676,7 +806,7 @@
       <w:r>
         <w:br/>
       </w:r>
-      <w:hyperlink r:id="rId26">
+      <w:hyperlink r:id="rId28">
         <w:r>
           <w:rPr>
             <w:rStyle w:val="Hyperlink"/>
@@ -704,7 +834,7 @@
       <w:r>
         <w:br/>
       </w:r>
-      <w:hyperlink r:id="rId27">
+      <w:hyperlink r:id="rId29">
         <w:r>
           <w:rPr>
             <w:rStyle w:val="Hyperlink"/>
@@ -732,7 +862,7 @@
       <w:r>
         <w:br/>
       </w:r>
-      <w:hyperlink r:id="rId28">
+      <w:hyperlink r:id="rId30">
         <w:r>
           <w:rPr>
             <w:rStyle w:val="Hyperlink"/>
@@ -743,7 +873,7 @@
       <w:r>
         <w:t xml:space="preserve"> </w:t>
       </w:r>
-      <w:hyperlink r:id="rId29">
+      <w:hyperlink r:id="rId31">
         <w:r>
           <w:rPr>
             <w:rStyle w:val="Hyperlink"/>
@@ -765,7 +895,7 @@
       <w:r>
         <w:br/>
       </w:r>
-      <w:hyperlink r:id="rId30">
+      <w:hyperlink r:id="rId32">
         <w:r>
           <w:rPr>
             <w:rStyle w:val="Hyperlink"/>
@@ -793,7 +923,7 @@
       <w:r>
         <w:br/>
       </w:r>
-      <w:hyperlink r:id="rId31">
+      <w:hyperlink r:id="rId33">
         <w:r>
           <w:rPr>
             <w:rStyle w:val="Hyperlink"/>
@@ -804,7 +934,7 @@
       <w:r>
         <w:t xml:space="preserve"> </w:t>
       </w:r>
-      <w:hyperlink r:id="rId32">
+      <w:hyperlink r:id="rId34">
         <w:r>
           <w:rPr>
             <w:rStyle w:val="Hyperlink"/>
@@ -832,7 +962,7 @@
       <w:r>
         <w:br/>
       </w:r>
-      <w:hyperlink r:id="rId33">
+      <w:hyperlink r:id="rId35">
         <w:r>
           <w:rPr>
             <w:rStyle w:val="Hyperlink"/>
@@ -843,7 +973,7 @@
       <w:r>
         <w:t xml:space="preserve"> </w:t>
       </w:r>
-      <w:hyperlink r:id="rId34">
+      <w:hyperlink r:id="rId36">
         <w:r>
           <w:rPr>
             <w:rStyle w:val="Hyperlink"/>
@@ -871,7 +1001,7 @@
       <w:r>
         <w:br/>
       </w:r>
-      <w:hyperlink r:id="rId35">
+      <w:hyperlink r:id="rId37">
         <w:r>
           <w:rPr>
             <w:rStyle w:val="Hyperlink"/>
@@ -893,7 +1023,7 @@
       <w:r>
         <w:br/>
       </w:r>
-      <w:hyperlink r:id="rId36">
+      <w:hyperlink r:id="rId38">
         <w:r>
           <w:rPr>
             <w:rStyle w:val="Hyperlink"/>
@@ -904,7 +1034,7 @@
       <w:r>
         <w:t xml:space="preserve"> </w:t>
       </w:r>
-      <w:hyperlink r:id="rId37">
+      <w:hyperlink r:id="rId39">
         <w:r>
           <w:rPr>
             <w:rStyle w:val="Hyperlink"/>
@@ -926,7 +1056,7 @@
       <w:r>
         <w:br/>
       </w:r>
-      <w:hyperlink r:id="rId38">
+      <w:hyperlink r:id="rId40">
         <w:r>
           <w:rPr>
             <w:rStyle w:val="Hyperlink"/>
@@ -937,7 +1067,7 @@
       <w:r>
         <w:t xml:space="preserve"> </w:t>
       </w:r>
-      <w:hyperlink r:id="rId39">
+      <w:hyperlink r:id="rId41">
         <w:r>
           <w:rPr>
             <w:rStyle w:val="Hyperlink"/>
@@ -959,7 +1089,7 @@
       <w:r>
         <w:br/>
       </w:r>
-      <w:hyperlink r:id="rId40">
+      <w:hyperlink r:id="rId42">
         <w:r>
           <w:rPr>
             <w:rStyle w:val="Hyperlink"/>
@@ -970,7 +1100,7 @@
       <w:r>
         <w:t xml:space="preserve"> </w:t>
       </w:r>
-      <w:hyperlink r:id="rId41">
+      <w:hyperlink r:id="rId43">
         <w:r>
           <w:rPr>
             <w:rStyle w:val="Hyperlink"/>
@@ -992,7 +1122,7 @@
       <w:r>
         <w:br/>
       </w:r>
-      <w:hyperlink r:id="rId42">
+      <w:hyperlink r:id="rId44">
         <w:r>
           <w:rPr>
             <w:rStyle w:val="Hyperlink"/>
@@ -1003,7 +1133,7 @@
       <w:r>
         <w:t xml:space="preserve"> </w:t>
       </w:r>
-      <w:hyperlink r:id="rId43">
+      <w:hyperlink r:id="rId45">
         <w:r>
           <w:rPr>
             <w:rStyle w:val="Hyperlink"/>
@@ -1025,7 +1155,7 @@
       <w:r>
         <w:br/>
       </w:r>
-      <w:hyperlink r:id="rId44">
+      <w:hyperlink r:id="rId46">
         <w:r>
           <w:rPr>
             <w:rStyle w:val="Hyperlink"/>
@@ -1036,7 +1166,7 @@
       <w:r>
         <w:t xml:space="preserve"> </w:t>
       </w:r>
-      <w:hyperlink r:id="rId45">
+      <w:hyperlink r:id="rId47">
         <w:r>
           <w:rPr>
             <w:rStyle w:val="Hyperlink"/>
@@ -1058,7 +1188,7 @@
       <w:r>
         <w:br/>
       </w:r>
-      <w:hyperlink r:id="rId46">
+      <w:hyperlink r:id="rId48">
         <w:r>
           <w:rPr>
             <w:rStyle w:val="Hyperlink"/>
@@ -1069,7 +1199,7 @@
       <w:r>
         <w:t xml:space="preserve"> </w:t>
       </w:r>
-      <w:hyperlink r:id="rId47">
+      <w:hyperlink r:id="rId49">
         <w:r>
           <w:rPr>
             <w:rStyle w:val="Hyperlink"/>
@@ -1097,7 +1227,7 @@
       <w:r>
         <w:br/>
       </w:r>
-      <w:hyperlink r:id="rId48">
+      <w:hyperlink r:id="rId50">
         <w:r>
           <w:rPr>
             <w:rStyle w:val="Hyperlink"/>
@@ -1108,7 +1238,7 @@
       <w:r>
         <w:t xml:space="preserve"> </w:t>
       </w:r>
-      <w:hyperlink r:id="rId49">
+      <w:hyperlink r:id="rId51">
         <w:r>
           <w:rPr>
             <w:rStyle w:val="Hyperlink"/>
@@ -1117,8 +1247,8 @@
         </w:r>
       </w:hyperlink>
     </w:p>
-    <w:bookmarkEnd w:id="50"/>
-    <w:bookmarkStart w:id="52" w:name="rechte-an-den-inhalten-des-buchs"/>
+    <w:bookmarkEnd w:id="52"/>
+    <w:bookmarkStart w:id="54" w:name="rechte-an-den-inhalten-des-buchs"/>
     <w:p>
       <w:pPr>
         <w:pStyle w:val="Heading2"/>
@@ -1132,36 +1262,50 @@
         <w:pStyle w:val="FirstParagraph"/>
       </w:pPr>
       <w:r>
-        <w:t xml:space="preserve">Soweit nicht anders in Quellenangaben ausgewiesen, stehen alle Inhalte</w:t>
-      </w:r>
-      <w:r>
-        <w:t xml:space="preserve"> </w:t>
-      </w:r>
-      <w:r>
-        <w:t xml:space="preserve">dieses Buches unter der Lizenz Creative Commons Namensnennung 3.0</w:t>
-      </w:r>
-      <w:r>
-        <w:t xml:space="preserve"> </w:t>
-      </w:r>
-      <w:r>
-        <w:t xml:space="preserve">Deutschland (</w:t>
-      </w:r>
-      <w:hyperlink r:id="rId51">
+        <w:t xml:space="preserve">Soweit nicht anders in Quellenangaben ausgewiesen, stehen alle Inhalte dieses</w:t>
+      </w:r>
+      <w:r>
+        <w:t xml:space="preserve"> </w:t>
+      </w:r>
+      <w:r>
+        <w:t xml:space="preserve">Buches unter der Lizenz</w:t>
+      </w:r>
+      <w:r>
+        <w:t xml:space="preserve"> </w:t>
+      </w:r>
+      <w:hyperlink r:id="rId53">
         <w:r>
           <w:rPr>
             <w:rStyle w:val="Hyperlink"/>
           </w:rPr>
-          <w:t xml:space="preserve">CC BY 3.0 DE</w:t>
+          <w:t xml:space="preserve">Creative Commons Namensnennung 3.0</w:t>
+        </w:r>
+        <w:r>
+          <w:rPr>
+            <w:rStyle w:val="Hyperlink"/>
+          </w:rPr>
+          <w:t xml:space="preserve"> </w:t>
+        </w:r>
+        <w:r>
+          <w:rPr>
+            <w:rStyle w:val="Hyperlink"/>
+          </w:rPr>
+          <w:t xml:space="preserve">Deutschland</w:t>
         </w:r>
       </w:hyperlink>
       <w:r>
-        <w:t xml:space="preserve">).</w:t>
-      </w:r>
-      <w:r>
-        <w:t xml:space="preserve"> </w:t>
-      </w:r>
-      <w:r>
-        <w:t xml:space="preserve">Das heisst, Sie dürfen das Material in jedwedem Format oder Medium</w:t>
+        <w:t xml:space="preserve"> </w:t>
+      </w:r>
+      <w:r>
+        <w:t xml:space="preserve">(CC-BY 3.0 DE).</w:t>
+      </w:r>
+    </w:p>
+    <w:p>
+      <w:pPr>
+        <w:pStyle w:val="BodyText"/>
+      </w:pPr>
+      <w:r>
+        <w:t xml:space="preserve">Das heisst: Sie dürfen das Material in jedwedem Format oder Medium</w:t>
       </w:r>
       <w:r>
         <w:t xml:space="preserve"> </w:t>
@@ -1173,36 +1317,30 @@
         <w:t xml:space="preserve"> </w:t>
       </w:r>
       <w:r>
-        <w:t xml:space="preserve">verändern und darauf aufbauen (Bearbeiten) und zwar für beliebige</w:t>
-      </w:r>
-      <w:r>
-        <w:t xml:space="preserve"> </w:t>
-      </w:r>
-      <w:r>
-        <w:t xml:space="preserve">Zwecke, inklusive kommerzielle Zwecke, unter der Bedingung, dass Sie</w:t>
-      </w:r>
-      <w:r>
-        <w:t xml:space="preserve"> </w:t>
-      </w:r>
-      <w:r>
-        <w:t xml:space="preserve">angemessene Urheber*innen- und Rechteangaben machen, einen Link zur</w:t>
-      </w:r>
-      <w:r>
-        <w:t xml:space="preserve"> </w:t>
-      </w:r>
-      <w:r>
-        <w:t xml:space="preserve">Lizenz beifügen und angeben, ob Änderungen vorgenommen wurden</w:t>
-      </w:r>
-      <w:r>
-        <w:t xml:space="preserve"> </w:t>
-      </w:r>
-      <w:r>
-        <w:t xml:space="preserve">(Namensnennung).</w:t>
-      </w:r>
-    </w:p>
-    <w:bookmarkEnd w:id="52"/>
-    <w:bookmarkEnd w:id="53"/>
-    <w:bookmarkStart w:id="93" w:name="management"/>
+        <w:t xml:space="preserve">verändern und darauf aufbauen (Bearbeiten) und zwar für beliebige Zwecke,</w:t>
+      </w:r>
+      <w:r>
+        <w:t xml:space="preserve"> </w:t>
+      </w:r>
+      <w:r>
+        <w:t xml:space="preserve">inklusive kommerzielle Zwecke, unter der Bedingung, dass Sie angemessene</w:t>
+      </w:r>
+      <w:r>
+        <w:t xml:space="preserve"> </w:t>
+      </w:r>
+      <w:r>
+        <w:t xml:space="preserve">Urheber*innen- und Rechteangaben machen, einen Link zur Lizenz beifügen und</w:t>
+      </w:r>
+      <w:r>
+        <w:t xml:space="preserve"> </w:t>
+      </w:r>
+      <w:r>
+        <w:t xml:space="preserve">angeben, ob Änderungen vorgenommen wurden (Namensnennung).</w:t>
+      </w:r>
+    </w:p>
+    <w:bookmarkEnd w:id="54"/>
+    <w:bookmarkEnd w:id="55"/>
+    <w:bookmarkStart w:id="95" w:name="management"/>
     <w:p>
       <w:pPr>
         <w:pStyle w:val="Heading1"/>
@@ -1300,7 +1438,7 @@
         <w:t xml:space="preserve">Ein Kapitel zur IT-Basis-Infrastruktur (Netzwerke, Netzdienste, Server, Storage, Backup u.ä.) ist in Planung, die entsprechenden Themen werden später dort behandelt.</w:t>
       </w:r>
     </w:p>
-    <w:bookmarkStart w:id="82" w:name="it-systeme"/>
+    <w:bookmarkStart w:id="84" w:name="it-systeme"/>
     <w:p>
       <w:pPr>
         <w:pStyle w:val="Heading2"/>
@@ -1309,7 +1447,7 @@
         <w:t xml:space="preserve">IT-Systeme</w:t>
       </w:r>
     </w:p>
-    <w:bookmarkStart w:id="67" w:name="lebenszyklen-von-it-systemen"/>
+    <w:bookmarkStart w:id="69" w:name="lebenszyklen-von-it-systemen"/>
     <w:p>
       <w:pPr>
         <w:pStyle w:val="Heading3"/>
@@ -1382,7 +1520,7 @@
       <w:tr>
         <w:tc>
           <w:tcPr/>
-          <w:bookmarkStart w:id="57" w:name="fig-anonymous-1"/>
+          <w:bookmarkStart w:id="59" w:name="fig-anonymous-1"/>
           <w:p>
             <w:pPr>
               <w:pStyle w:val="Figure"/>
@@ -1393,12 +1531,12 @@
                 <wp:inline>
                   <wp:extent cx="3048000" cy="2286000"/>
                   <wp:effectExtent b="0" l="0" r="0" t="0"/>
-                  <wp:docPr descr="" title="" id="55" name="Picture"/>
+                  <wp:docPr descr="" title="" id="57" name="Picture"/>
                   <a:graphic>
                     <a:graphicData uri="http://schemas.openxmlformats.org/drawingml/2006/picture">
                       <pic:pic>
                         <pic:nvPicPr>
-                          <pic:cNvPr descr="./media/missing.svg" id="56" name="Picture"/>
+                          <pic:cNvPr descr="./media/missing.svg" id="58" name="Picture"/>
                           <pic:cNvPicPr>
                             <a:picLocks noChangeArrowheads="1" noChangeAspect="1"/>
                           </pic:cNvPicPr>
@@ -1410,7 +1548,7 @@
                                 <a14:useLocalDpi xmlns:a14="http://schemas.microsoft.com/office/drawing/2010/main" val="0"/>
                               </a:ext>
                               <a:ext uri="{96DAC541-7B7A-43D3-8B79-37D633B846F1}">
-                                <asvg:svgBlip xmlns:asvg="http://schemas.microsoft.com/office/drawing/2016/SVG/main" r:embed="rId54"/>
+                                <asvg:svgBlip xmlns:asvg="http://schemas.microsoft.com/office/drawing/2016/SVG/main" r:embed="rId56"/>
                               </a:ext>
                             </a:extLst>
                           </a:blip>
@@ -1463,11 +1601,11 @@
               <w:t xml:space="preserve">SDLC-Skizze (Platzhalter)</w:t>
             </w:r>
           </w:p>
-          <w:bookmarkEnd w:id="57"/>
+          <w:bookmarkEnd w:id="59"/>
         </w:tc>
       </w:tr>
     </w:tbl>
-    <w:bookmarkStart w:id="58" w:name="planung-und-analyse"/>
+    <w:bookmarkStart w:id="60" w:name="planung-und-analyse"/>
     <w:p>
       <w:pPr>
         <w:pStyle w:val="Heading4"/>
@@ -1540,8 +1678,8 @@
         <w:t xml:space="preserve">rechtlicher Rahmenbedingungen.</w:t>
       </w:r>
     </w:p>
-    <w:bookmarkEnd w:id="58"/>
-    <w:bookmarkStart w:id="59" w:name="designprototyping"/>
+    <w:bookmarkEnd w:id="60"/>
+    <w:bookmarkStart w:id="61" w:name="designprototyping"/>
     <w:p>
       <w:pPr>
         <w:pStyle w:val="Heading4"/>
@@ -1605,8 +1743,8 @@
         <w:t xml:space="preserve">verbundener Methoden ein.</w:t>
       </w:r>
     </w:p>
-    <w:bookmarkEnd w:id="59"/>
-    <w:bookmarkStart w:id="60" w:name="implementierung"/>
+    <w:bookmarkEnd w:id="61"/>
+    <w:bookmarkStart w:id="62" w:name="implementierung"/>
     <w:p>
       <w:pPr>
         <w:pStyle w:val="Heading4"/>
@@ -1693,8 +1831,8 @@
         <w:t xml:space="preserve">evaluiert.</w:t>
       </w:r>
     </w:p>
-    <w:bookmarkEnd w:id="60"/>
-    <w:bookmarkStart w:id="61" w:name="test-und-integration"/>
+    <w:bookmarkEnd w:id="62"/>
+    <w:bookmarkStart w:id="63" w:name="test-und-integration"/>
     <w:p>
       <w:pPr>
         <w:pStyle w:val="Heading4"/>
@@ -1749,8 +1887,8 @@
         <w:t xml:space="preserve">der Anforderungen geprüft.</w:t>
       </w:r>
     </w:p>
-    <w:bookmarkEnd w:id="61"/>
-    <w:bookmarkStart w:id="65" w:name="wartung"/>
+    <w:bookmarkEnd w:id="63"/>
+    <w:bookmarkStart w:id="67" w:name="wartung"/>
     <w:p>
       <w:pPr>
         <w:pStyle w:val="Heading4"/>
@@ -1841,7 +1979,7 @@
       <w:tr>
         <w:tc>
           <w:tcPr/>
-          <w:bookmarkStart w:id="64" w:name="fig-anonymous-2"/>
+          <w:bookmarkStart w:id="66" w:name="fig-anonymous-2"/>
           <w:p>
             <w:pPr>
               <w:pStyle w:val="Figure"/>
@@ -1852,12 +1990,12 @@
                 <wp:inline>
                   <wp:extent cx="3048000" cy="2286000"/>
                   <wp:effectExtent b="0" l="0" r="0" t="0"/>
-                  <wp:docPr descr="" title="" id="62" name="Picture"/>
+                  <wp:docPr descr="" title="" id="64" name="Picture"/>
                   <a:graphic>
                     <a:graphicData uri="http://schemas.openxmlformats.org/drawingml/2006/picture">
                       <pic:pic>
                         <pic:nvPicPr>
-                          <pic:cNvPr descr="./media/missing.svg" id="63" name="Picture"/>
+                          <pic:cNvPr descr="./media/missing.svg" id="65" name="Picture"/>
                           <pic:cNvPicPr>
                             <a:picLocks noChangeArrowheads="1" noChangeAspect="1"/>
                           </pic:cNvPicPr>
@@ -1869,7 +2007,7 @@
                                 <a14:useLocalDpi xmlns:a14="http://schemas.microsoft.com/office/drawing/2010/main" val="0"/>
                               </a:ext>
                               <a:ext uri="{96DAC541-7B7A-43D3-8B79-37D633B846F1}">
-                                <asvg:svgBlip xmlns:asvg="http://schemas.microsoft.com/office/drawing/2016/SVG/main" r:embed="rId54"/>
+                                <asvg:svgBlip xmlns:asvg="http://schemas.microsoft.com/office/drawing/2016/SVG/main" r:embed="rId56"/>
                               </a:ext>
                             </a:extLst>
                           </a:blip>
@@ -1922,12 +2060,12 @@
               <w:t xml:space="preserve">Verweildauer von Bibliothekssystemen in der Wartungsphase am Beispiel der Staatsbibliothek zu Berlin (Platzhalter)</w:t>
             </w:r>
           </w:p>
-          <w:bookmarkEnd w:id="64"/>
+          <w:bookmarkEnd w:id="66"/>
         </w:tc>
       </w:tr>
     </w:tbl>
-    <w:bookmarkEnd w:id="65"/>
-    <w:bookmarkStart w:id="66" w:name="ablösung"/>
+    <w:bookmarkEnd w:id="67"/>
+    <w:bookmarkStart w:id="68" w:name="ablösung"/>
     <w:p>
       <w:pPr>
         <w:pStyle w:val="Heading4"/>
@@ -2181,9 +2319,9 @@
         <w:t xml:space="preserve">betroffen sind.</w:t>
       </w:r>
     </w:p>
-    <w:bookmarkEnd w:id="66"/>
-    <w:bookmarkEnd w:id="67"/>
-    <w:bookmarkStart w:id="75" w:name="betriebssicherheit-und-risikomanagement"/>
+    <w:bookmarkEnd w:id="68"/>
+    <w:bookmarkEnd w:id="69"/>
+    <w:bookmarkStart w:id="77" w:name="betriebssicherheit-und-risikomanagement"/>
     <w:p>
       <w:pPr>
         <w:pStyle w:val="Heading3"/>
@@ -2212,7 +2350,7 @@
         <w:t xml:space="preserve">vorgestellt werden.</w:t>
       </w:r>
     </w:p>
-    <w:bookmarkStart w:id="70" w:name="vendor-lock-in"/>
+    <w:bookmarkStart w:id="72" w:name="vendor-lock-in"/>
     <w:p>
       <w:pPr>
         <w:pStyle w:val="Heading4"/>
@@ -2330,7 +2468,7 @@
         <w:rPr>
           <w:rStyle w:val="FootnoteReference"/>
         </w:rPr>
-        <w:footnoteReference w:id="68"/>
+        <w:footnoteReference w:id="70"/>
       </w:r>
       <w:r>
         <w:t xml:space="preserve"> </w:t>
@@ -2377,8 +2515,8 @@
         <w:t xml:space="preserve">des zuständigen IT-Personals voraussetzt.</w:t>
       </w:r>
     </w:p>
-    <w:bookmarkEnd w:id="70"/>
-    <w:bookmarkStart w:id="74" w:name="software-abhängigkeiten"/>
+    <w:bookmarkEnd w:id="72"/>
+    <w:bookmarkStart w:id="76" w:name="software-abhängigkeiten"/>
     <w:p>
       <w:pPr>
         <w:pStyle w:val="Heading4"/>
@@ -2431,7 +2569,7 @@
       <w:tr>
         <w:tc>
           <w:tcPr/>
-          <w:bookmarkStart w:id="73" w:name="fig-anonymous-3"/>
+          <w:bookmarkStart w:id="75" w:name="fig-anonymous-3"/>
           <w:p>
             <w:pPr>
               <w:pStyle w:val="Figure"/>
@@ -2442,12 +2580,12 @@
                 <wp:inline>
                   <wp:extent cx="3048000" cy="2286000"/>
                   <wp:effectExtent b="0" l="0" r="0" t="0"/>
-                  <wp:docPr descr="" title="" id="71" name="Picture"/>
+                  <wp:docPr descr="" title="" id="73" name="Picture"/>
                   <a:graphic>
                     <a:graphicData uri="http://schemas.openxmlformats.org/drawingml/2006/picture">
                       <pic:pic>
                         <pic:nvPicPr>
-                          <pic:cNvPr descr="./media/missing.svg" id="72" name="Picture"/>
+                          <pic:cNvPr descr="./media/missing.svg" id="74" name="Picture"/>
                           <pic:cNvPicPr>
                             <a:picLocks noChangeArrowheads="1" noChangeAspect="1"/>
                           </pic:cNvPicPr>
@@ -2459,7 +2597,7 @@
                                 <a14:useLocalDpi xmlns:a14="http://schemas.microsoft.com/office/drawing/2010/main" val="0"/>
                               </a:ext>
                               <a:ext uri="{96DAC541-7B7A-43D3-8B79-37D633B846F1}">
-                                <asvg:svgBlip xmlns:asvg="http://schemas.microsoft.com/office/drawing/2016/SVG/main" r:embed="rId54"/>
+                                <asvg:svgBlip xmlns:asvg="http://schemas.microsoft.com/office/drawing/2016/SVG/main" r:embed="rId56"/>
                               </a:ext>
                             </a:extLst>
                           </a:blip>
@@ -2512,7 +2650,7 @@
               <w:t xml:space="preserve">Schichtmodell-Bild (Platzhalter)</w:t>
             </w:r>
           </w:p>
-          <w:bookmarkEnd w:id="73"/>
+          <w:bookmarkEnd w:id="75"/>
         </w:tc>
       </w:tr>
     </w:tbl>
@@ -2630,9 +2768,9 @@
         <w:t xml:space="preserve">Software-Abhängigkeiten im Detail.</w:t>
       </w:r>
     </w:p>
-    <w:bookmarkEnd w:id="74"/>
-    <w:bookmarkEnd w:id="75"/>
-    <w:bookmarkStart w:id="81" w:name="rechtliche-rahmenbedingungen"/>
+    <w:bookmarkEnd w:id="76"/>
+    <w:bookmarkEnd w:id="77"/>
+    <w:bookmarkStart w:id="83" w:name="rechtliche-rahmenbedingungen"/>
     <w:p>
       <w:pPr>
         <w:pStyle w:val="Heading3"/>
@@ -2667,7 +2805,7 @@
         <w:t xml:space="preserve">Barrierefreiheit (Accessibility) von IT-Systemen.</w:t>
       </w:r>
     </w:p>
-    <w:bookmarkStart w:id="78" w:name="software-ergonomie"/>
+    <w:bookmarkStart w:id="80" w:name="software-ergonomie"/>
     <w:p>
       <w:pPr>
         <w:pStyle w:val="Heading4"/>
@@ -2794,7 +2932,7 @@
         <w:rPr>
           <w:rStyle w:val="FootnoteReference"/>
         </w:rPr>
-        <w:footnoteReference w:id="76"/>
+        <w:footnoteReference w:id="78"/>
       </w:r>
     </w:p>
     <w:p>
@@ -2834,8 +2972,8 @@
         <w:t xml:space="preserve">thematisiert.</w:t>
       </w:r>
     </w:p>
-    <w:bookmarkEnd w:id="78"/>
-    <w:bookmarkStart w:id="80" w:name="barrierefreiheit"/>
+    <w:bookmarkEnd w:id="80"/>
+    <w:bookmarkStart w:id="82" w:name="barrierefreiheit"/>
     <w:p>
       <w:pPr>
         <w:pStyle w:val="Heading4"/>
@@ -3112,13 +3250,13 @@
         <w:rPr>
           <w:rStyle w:val="FootnoteReference"/>
         </w:rPr>
-        <w:footnoteReference w:id="79"/>
-      </w:r>
-    </w:p>
-    <w:bookmarkEnd w:id="80"/>
-    <w:bookmarkEnd w:id="81"/>
+        <w:footnoteReference w:id="81"/>
+      </w:r>
+    </w:p>
     <w:bookmarkEnd w:id="82"/>
-    <w:bookmarkStart w:id="92" w:name="management-der-bibliotheks-it"/>
+    <w:bookmarkEnd w:id="83"/>
+    <w:bookmarkEnd w:id="84"/>
+    <w:bookmarkStart w:id="94" w:name="management-der-bibliotheks-it"/>
     <w:p>
       <w:pPr>
         <w:pStyle w:val="Heading2"/>
@@ -3195,7 +3333,7 @@
         <w:t xml:space="preserve">bleibt jedoch für die meisten Bibliotheken eine große Herausforderung.</w:t>
       </w:r>
     </w:p>
-    <w:bookmarkStart w:id="83" w:name="kompetenzen"/>
+    <w:bookmarkStart w:id="85" w:name="kompetenzen"/>
     <w:p>
       <w:pPr>
         <w:pStyle w:val="Heading3"/>
@@ -3455,8 +3593,8 @@
         <w:t xml:space="preserve">Siehe dazu auch das Kapitel [IT-Entwicklung].</w:t>
       </w:r>
     </w:p>
-    <w:bookmarkEnd w:id="83"/>
-    <w:bookmarkStart w:id="85" w:name="organisation"/>
+    <w:bookmarkEnd w:id="85"/>
+    <w:bookmarkStart w:id="87" w:name="organisation"/>
     <w:p>
       <w:pPr>
         <w:pStyle w:val="Heading3"/>
@@ -3661,7 +3799,7 @@
         <w:t xml:space="preserve">werden kann.</w:t>
       </w:r>
     </w:p>
-    <w:bookmarkStart w:id="84" w:name="ressourcenplanung"/>
+    <w:bookmarkStart w:id="86" w:name="ressourcenplanung"/>
     <w:p>
       <w:pPr>
         <w:pStyle w:val="Heading4"/>
@@ -3802,9 +3940,9 @@
         <w:t xml:space="preserve">Folgenden ausführlicher betrachtet.</w:t>
       </w:r>
     </w:p>
-    <w:bookmarkEnd w:id="84"/>
-    <w:bookmarkEnd w:id="85"/>
-    <w:bookmarkStart w:id="91" w:name="aus--und-weiterbildung"/>
+    <w:bookmarkEnd w:id="86"/>
+    <w:bookmarkEnd w:id="87"/>
+    <w:bookmarkStart w:id="93" w:name="aus--und-weiterbildung"/>
     <w:p>
       <w:pPr>
         <w:pStyle w:val="Heading3"/>
@@ -3836,7 +3974,7 @@
         <w:rPr>
           <w:rStyle w:val="FootnoteReference"/>
         </w:rPr>
-        <w:footnoteReference w:id="86"/>
+        <w:footnoteReference w:id="88"/>
       </w:r>
       <w:r>
         <w:t xml:space="preserve"> </w:t>
@@ -3895,7 +4033,7 @@
         <w:t xml:space="preserve">der Einführung oder dem Wechsel von Systemen.</w:t>
       </w:r>
     </w:p>
-    <w:bookmarkStart w:id="88" w:name="X9b43febe0e5a2399fbbb81d07e25ce90cd441a7"/>
+    <w:bookmarkStart w:id="90" w:name="X9b43febe0e5a2399fbbb81d07e25ce90cd441a7"/>
     <w:p>
       <w:pPr>
         <w:pStyle w:val="Heading4"/>
@@ -4010,8 +4148,8 @@
         <w:t xml:space="preserve">passt nur für wenige Lebenssituationen.</w:t>
       </w:r>
     </w:p>
-    <w:bookmarkEnd w:id="88"/>
-    <w:bookmarkStart w:id="89" w:name="weiterbildung"/>
+    <w:bookmarkEnd w:id="90"/>
+    <w:bookmarkStart w:id="91" w:name="weiterbildung"/>
     <w:p>
       <w:pPr>
         <w:pStyle w:val="Heading4"/>
@@ -4241,8 +4379,8 @@
         <w:t xml:space="preserve">Soziale Medien: Weblogs, Twitter, Discord</w:t>
       </w:r>
     </w:p>
-    <w:bookmarkEnd w:id="89"/>
-    <w:bookmarkStart w:id="90" w:name="personalgewinnung"/>
+    <w:bookmarkEnd w:id="91"/>
+    <w:bookmarkStart w:id="92" w:name="personalgewinnung"/>
     <w:p>
       <w:pPr>
         <w:pStyle w:val="Heading4"/>
@@ -4347,11 +4485,11 @@
         <w:t xml:space="preserve">rekrutieren müssen.</w:t>
       </w:r>
     </w:p>
-    <w:bookmarkEnd w:id="90"/>
-    <w:bookmarkEnd w:id="91"/>
     <w:bookmarkEnd w:id="92"/>
     <w:bookmarkEnd w:id="93"/>
-    <w:bookmarkStart w:id="136" w:name="anforderungen"/>
+    <w:bookmarkEnd w:id="94"/>
+    <w:bookmarkEnd w:id="95"/>
+    <w:bookmarkStart w:id="138" w:name="anforderungen"/>
     <w:p>
       <w:pPr>
         <w:pStyle w:val="Heading1"/>
@@ -4465,7 +4603,7 @@
         <w:t xml:space="preserve">neue Nutzungsformen von Medien.</w:t>
       </w:r>
     </w:p>
-    <w:bookmarkStart w:id="100" w:name="Xfa845e3ce28406ea484c457f001688c09e3321f"/>
+    <w:bookmarkStart w:id="102" w:name="Xfa845e3ce28406ea484c457f001688c09e3321f"/>
     <w:p>
       <w:pPr>
         <w:pStyle w:val="Heading2"/>
@@ -4731,7 +4869,7 @@
         <w:rPr>
           <w:rStyle w:val="FootnoteReference"/>
         </w:rPr>
-        <w:footnoteReference w:id="94"/>
+        <w:footnoteReference w:id="96"/>
       </w:r>
       <w:r>
         <w:t xml:space="preserve"> </w:t>
@@ -4906,7 +5044,7 @@
         <w:t xml:space="preserve">praktisch umsetzen lassen.</w:t>
       </w:r>
     </w:p>
-    <w:bookmarkStart w:id="99" w:name="was-beeinflusst-den-nutzungseindruck"/>
+    <w:bookmarkStart w:id="101" w:name="was-beeinflusst-den-nutzungseindruck"/>
     <w:p>
       <w:pPr>
         <w:pStyle w:val="Heading3"/>
@@ -5112,7 +5250,7 @@
       <w:r>
         <w:t xml:space="preserve">“</w:t>
       </w:r>
-      <w:hyperlink r:id="rId95">
+      <w:hyperlink r:id="rId97">
         <w:r>
           <w:rPr>
             <w:rStyle w:val="Hyperlink"/>
@@ -5225,12 +5363,12 @@
           <wp:inline>
             <wp:extent cx="3048000" cy="2286000"/>
             <wp:effectExtent b="0" l="0" r="0" t="0"/>
-            <wp:docPr descr="" title="" id="96" name="Picture"/>
+            <wp:docPr descr="" title="" id="98" name="Picture"/>
             <a:graphic>
               <a:graphicData uri="http://schemas.openxmlformats.org/drawingml/2006/picture">
                 <pic:pic>
                   <pic:nvPicPr>
-                    <pic:cNvPr descr="./media/missing.svg" id="97" name="Picture"/>
+                    <pic:cNvPr descr="./media/missing.svg" id="99" name="Picture"/>
                     <pic:cNvPicPr>
                       <a:picLocks noChangeArrowheads="1" noChangeAspect="1"/>
                     </pic:cNvPicPr>
@@ -5242,7 +5380,7 @@
                           <a14:useLocalDpi xmlns:a14="http://schemas.microsoft.com/office/drawing/2010/main" val="0"/>
                         </a:ext>
                         <a:ext uri="{96DAC541-7B7A-43D3-8B79-37D633B846F1}">
-                          <asvg:svgBlip xmlns:asvg="http://schemas.microsoft.com/office/drawing/2016/SVG/main" r:embed="rId54"/>
+                          <asvg:svgBlip xmlns:asvg="http://schemas.microsoft.com/office/drawing/2016/SVG/main" r:embed="rId56"/>
                         </a:ext>
                       </a:extLst>
                     </a:blip>
@@ -5292,7 +5430,7 @@
       <w:r>
         <w:t xml:space="preserve"> </w:t>
       </w:r>
-      <w:hyperlink r:id="rId98">
+      <w:hyperlink r:id="rId100">
         <w:r>
           <w:rPr>
             <w:rStyle w:val="Hyperlink"/>
@@ -5301,9 +5439,9 @@
         </w:r>
       </w:hyperlink>
     </w:p>
-    <w:bookmarkEnd w:id="99"/>
-    <w:bookmarkEnd w:id="100"/>
-    <w:bookmarkStart w:id="135" w:name="wie-beziehen-wir-unsere-nutzerinnen-ein"/>
+    <w:bookmarkEnd w:id="101"/>
+    <w:bookmarkEnd w:id="102"/>
+    <w:bookmarkStart w:id="137" w:name="wie-beziehen-wir-unsere-nutzerinnen-ein"/>
     <w:p>
       <w:pPr>
         <w:pStyle w:val="Heading2"/>
@@ -5368,7 +5506,7 @@
         <w:t xml:space="preserve">Folgenden kurz dargestellt werden sollen.</w:t>
       </w:r>
     </w:p>
-    <w:bookmarkStart w:id="108" w:name="bedarfsermittlung"/>
+    <w:bookmarkStart w:id="110" w:name="bedarfsermittlung"/>
     <w:p>
       <w:pPr>
         <w:pStyle w:val="Heading3"/>
@@ -5377,7 +5515,7 @@
         <w:t xml:space="preserve">Bedarfsermittlung</w:t>
       </w:r>
     </w:p>
-    <w:bookmarkStart w:id="101" w:name="X48dbebd4bf558efc53c742137dcbf351b7066f0"/>
+    <w:bookmarkStart w:id="103" w:name="X48dbebd4bf558efc53c742137dcbf351b7066f0"/>
     <w:p>
       <w:pPr>
         <w:pStyle w:val="Heading4"/>
@@ -5568,8 +5706,8 @@
         <w:t xml:space="preserve">sehr flexible, breit anwendbare Methode.</w:t>
       </w:r>
     </w:p>
-    <w:bookmarkEnd w:id="101"/>
-    <w:bookmarkStart w:id="107" w:name="X834762256d91723ac7f7ba84d962ffe6b50606f"/>
+    <w:bookmarkEnd w:id="103"/>
+    <w:bookmarkStart w:id="109" w:name="X834762256d91723ac7f7ba84d962ffe6b50606f"/>
     <w:p>
       <w:pPr>
         <w:pStyle w:val="Heading4"/>
@@ -5643,12 +5781,12 @@
           <wp:inline>
             <wp:extent cx="3048000" cy="2286000"/>
             <wp:effectExtent b="0" l="0" r="0" t="0"/>
-            <wp:docPr descr="" title="" id="102" name="Picture"/>
+            <wp:docPr descr="" title="" id="104" name="Picture"/>
             <a:graphic>
               <a:graphicData uri="http://schemas.openxmlformats.org/drawingml/2006/picture">
                 <pic:pic>
                   <pic:nvPicPr>
-                    <pic:cNvPr descr="./media/missing.svg" id="103" name="Picture"/>
+                    <pic:cNvPr descr="./media/missing.svg" id="105" name="Picture"/>
                     <pic:cNvPicPr>
                       <a:picLocks noChangeArrowheads="1" noChangeAspect="1"/>
                     </pic:cNvPicPr>
@@ -5660,7 +5798,7 @@
                           <a14:useLocalDpi xmlns:a14="http://schemas.microsoft.com/office/drawing/2010/main" val="0"/>
                         </a:ext>
                         <a:ext uri="{96DAC541-7B7A-43D3-8B79-37D633B846F1}">
-                          <asvg:svgBlip xmlns:asvg="http://schemas.microsoft.com/office/drawing/2016/SVG/main" r:embed="rId54"/>
+                          <asvg:svgBlip xmlns:asvg="http://schemas.microsoft.com/office/drawing/2016/SVG/main" r:embed="rId56"/>
                         </a:ext>
                       </a:extLst>
                     </a:blip>
@@ -5749,12 +5887,12 @@
           <wp:inline>
             <wp:extent cx="3048000" cy="2286000"/>
             <wp:effectExtent b="0" l="0" r="0" t="0"/>
-            <wp:docPr descr="" title="" id="104" name="Picture"/>
+            <wp:docPr descr="" title="" id="106" name="Picture"/>
             <a:graphic>
               <a:graphicData uri="http://schemas.openxmlformats.org/drawingml/2006/picture">
                 <pic:pic>
                   <pic:nvPicPr>
-                    <pic:cNvPr descr="./media/missing.svg" id="105" name="Picture"/>
+                    <pic:cNvPr descr="./media/missing.svg" id="107" name="Picture"/>
                     <pic:cNvPicPr>
                       <a:picLocks noChangeArrowheads="1" noChangeAspect="1"/>
                     </pic:cNvPicPr>
@@ -5766,7 +5904,7 @@
                           <a14:useLocalDpi xmlns:a14="http://schemas.microsoft.com/office/drawing/2010/main" val="0"/>
                         </a:ext>
                         <a:ext uri="{96DAC541-7B7A-43D3-8B79-37D633B846F1}">
-                          <asvg:svgBlip xmlns:asvg="http://schemas.microsoft.com/office/drawing/2016/SVG/main" r:embed="rId54"/>
+                          <asvg:svgBlip xmlns:asvg="http://schemas.microsoft.com/office/drawing/2016/SVG/main" r:embed="rId56"/>
                         </a:ext>
                       </a:extLst>
                     </a:blip>
@@ -5816,7 +5954,7 @@
       <w:r>
         <w:t xml:space="preserve"> </w:t>
       </w:r>
-      <w:hyperlink r:id="rId106">
+      <w:hyperlink r:id="rId108">
         <w:r>
           <w:rPr>
             <w:rStyle w:val="Hyperlink"/>
@@ -5980,9 +6118,9 @@
         <w:t xml:space="preserve">anzuwenden kann nur zur Reproduktion der eigenen Meinung führen.</w:t>
       </w:r>
     </w:p>
-    <w:bookmarkEnd w:id="107"/>
-    <w:bookmarkEnd w:id="108"/>
-    <w:bookmarkStart w:id="113" w:name="methoden"/>
+    <w:bookmarkEnd w:id="109"/>
+    <w:bookmarkEnd w:id="110"/>
+    <w:bookmarkStart w:id="115" w:name="methoden"/>
     <w:p>
       <w:pPr>
         <w:pStyle w:val="Heading3"/>
@@ -6017,7 +6155,7 @@
         <w:t xml:space="preserve">werden, generieren jedoch bereits wertvolle Erkenntnisse.</w:t>
       </w:r>
     </w:p>
-    <w:bookmarkStart w:id="109" w:name="think-aloud-protokolle"/>
+    <w:bookmarkStart w:id="111" w:name="think-aloud-protokolle"/>
     <w:p>
       <w:pPr>
         <w:pStyle w:val="Heading4"/>
@@ -6090,8 +6228,8 @@
         <w:t xml:space="preserve">können z. B. durch Notizen oder Audioaufnahmen festgehalten werden.</w:t>
       </w:r>
     </w:p>
-    <w:bookmarkEnd w:id="109"/>
-    <w:bookmarkStart w:id="110" w:name="co-discovery-learning"/>
+    <w:bookmarkEnd w:id="111"/>
+    <w:bookmarkStart w:id="112" w:name="co-discovery-learning"/>
     <w:p>
       <w:pPr>
         <w:pStyle w:val="Heading4"/>
@@ -6158,8 +6296,8 @@
         <w:t xml:space="preserve">Aussprechen von Gedanken innerhalb einer Dialogsituation.</w:t>
       </w:r>
     </w:p>
-    <w:bookmarkEnd w:id="110"/>
-    <w:bookmarkStart w:id="112" w:name="quantitative-methoden"/>
+    <w:bookmarkEnd w:id="112"/>
+    <w:bookmarkStart w:id="114" w:name="quantitative-methoden"/>
     <w:p>
       <w:pPr>
         <w:pStyle w:val="Heading4"/>
@@ -6316,7 +6454,7 @@
       <w:r>
         <w:t xml:space="preserve"> </w:t>
       </w:r>
-      <w:hyperlink r:id="rId111">
+      <w:hyperlink r:id="rId113">
         <w:r>
           <w:rPr>
             <w:rStyle w:val="Hyperlink"/>
@@ -6343,9 +6481,9 @@
         <w:t xml:space="preserve">muss, um Verfälschungen durch Einzelpersonen zu vermeiden.</w:t>
       </w:r>
     </w:p>
-    <w:bookmarkEnd w:id="112"/>
-    <w:bookmarkEnd w:id="113"/>
-    <w:bookmarkStart w:id="125" w:name="X9ef5ec992afc9357d46a10b4004688d289b999b"/>
+    <w:bookmarkEnd w:id="114"/>
+    <w:bookmarkEnd w:id="115"/>
+    <w:bookmarkStart w:id="127" w:name="X9ef5ec992afc9357d46a10b4004688d289b999b"/>
     <w:p>
       <w:pPr>
         <w:pStyle w:val="Heading3"/>
@@ -6433,7 +6571,7 @@
         <w:t xml:space="preserve">Prototypen - erste funktionsfähige Iterationen</w:t>
       </w:r>
     </w:p>
-    <w:bookmarkStart w:id="117" w:name="storyboards-als-frühe-methode"/>
+    <w:bookmarkStart w:id="119" w:name="storyboards-als-frühe-methode"/>
     <w:p>
       <w:pPr>
         <w:pStyle w:val="Heading4"/>
@@ -6477,12 +6615,12 @@
           <wp:inline>
             <wp:extent cx="3048000" cy="2286000"/>
             <wp:effectExtent b="0" l="0" r="0" t="0"/>
-            <wp:docPr descr="" title="" id="114" name="Picture"/>
+            <wp:docPr descr="" title="" id="116" name="Picture"/>
             <a:graphic>
               <a:graphicData uri="http://schemas.openxmlformats.org/drawingml/2006/picture">
                 <pic:pic>
                   <pic:nvPicPr>
-                    <pic:cNvPr descr="./media/missing.svg" id="115" name="Picture"/>
+                    <pic:cNvPr descr="./media/missing.svg" id="117" name="Picture"/>
                     <pic:cNvPicPr>
                       <a:picLocks noChangeArrowheads="1" noChangeAspect="1"/>
                     </pic:cNvPicPr>
@@ -6494,7 +6632,7 @@
                           <a14:useLocalDpi xmlns:a14="http://schemas.microsoft.com/office/drawing/2010/main" val="0"/>
                         </a:ext>
                         <a:ext uri="{96DAC541-7B7A-43D3-8B79-37D633B846F1}">
-                          <asvg:svgBlip xmlns:asvg="http://schemas.microsoft.com/office/drawing/2016/SVG/main" r:embed="rId54"/>
+                          <asvg:svgBlip xmlns:asvg="http://schemas.microsoft.com/office/drawing/2016/SVG/main" r:embed="rId56"/>
                         </a:ext>
                       </a:extLst>
                     </a:blip>
@@ -6572,7 +6710,7 @@
       <w:r>
         <w:t xml:space="preserve"> </w:t>
       </w:r>
-      <w:hyperlink r:id="rId116">
+      <w:hyperlink r:id="rId118">
         <w:r>
           <w:rPr>
             <w:rStyle w:val="Hyperlink"/>
@@ -6837,8 +6975,8 @@
         </w:tc>
       </w:tr>
     </w:tbl>
-    <w:bookmarkEnd w:id="117"/>
-    <w:bookmarkStart w:id="121" w:name="wireframes-und-mock-ups"/>
+    <w:bookmarkEnd w:id="119"/>
+    <w:bookmarkStart w:id="123" w:name="wireframes-und-mock-ups"/>
     <w:p>
       <w:pPr>
         <w:pStyle w:val="Heading4"/>
@@ -6888,12 +7026,12 @@
           <wp:inline>
             <wp:extent cx="3048000" cy="2286000"/>
             <wp:effectExtent b="0" l="0" r="0" t="0"/>
-            <wp:docPr descr="" title="" id="118" name="Picture"/>
+            <wp:docPr descr="" title="" id="120" name="Picture"/>
             <a:graphic>
               <a:graphicData uri="http://schemas.openxmlformats.org/drawingml/2006/picture">
                 <pic:pic>
                   <pic:nvPicPr>
-                    <pic:cNvPr descr="./media/missing.svg" id="119" name="Picture"/>
+                    <pic:cNvPr descr="./media/missing.svg" id="121" name="Picture"/>
                     <pic:cNvPicPr>
                       <a:picLocks noChangeArrowheads="1" noChangeAspect="1"/>
                     </pic:cNvPicPr>
@@ -6905,7 +7043,7 @@
                           <a14:useLocalDpi xmlns:a14="http://schemas.microsoft.com/office/drawing/2010/main" val="0"/>
                         </a:ext>
                         <a:ext uri="{96DAC541-7B7A-43D3-8B79-37D633B846F1}">
-                          <asvg:svgBlip xmlns:asvg="http://schemas.microsoft.com/office/drawing/2016/SVG/main" r:embed="rId54"/>
+                          <asvg:svgBlip xmlns:asvg="http://schemas.microsoft.com/office/drawing/2016/SVG/main" r:embed="rId56"/>
                         </a:ext>
                       </a:extLst>
                     </a:blip>
@@ -6949,7 +7087,7 @@
       <w:r>
         <w:t xml:space="preserve"> </w:t>
       </w:r>
-      <w:hyperlink r:id="rId120">
+      <w:hyperlink r:id="rId122">
         <w:r>
           <w:rPr>
             <w:rStyle w:val="Hyperlink"/>
@@ -7062,8 +7200,8 @@
         <w:t xml:space="preserve">enthalten.</w:t>
       </w:r>
     </w:p>
-    <w:bookmarkEnd w:id="121"/>
-    <w:bookmarkStart w:id="124" w:name="interaktive-prototypen"/>
+    <w:bookmarkEnd w:id="123"/>
+    <w:bookmarkStart w:id="126" w:name="interaktive-prototypen"/>
     <w:p>
       <w:pPr>
         <w:pStyle w:val="Heading4"/>
@@ -7168,7 +7306,7 @@
       <w:r>
         <w:t xml:space="preserve"> </w:t>
       </w:r>
-      <w:hyperlink r:id="rId122">
+      <w:hyperlink r:id="rId124">
         <w:r>
           <w:rPr>
             <w:rStyle w:val="Hyperlink"/>
@@ -7185,7 +7323,7 @@
       <w:r>
         <w:t xml:space="preserve"> </w:t>
       </w:r>
-      <w:hyperlink r:id="rId123">
+      <w:hyperlink r:id="rId125">
         <w:r>
           <w:rPr>
             <w:rStyle w:val="Hyperlink"/>
@@ -7253,9 +7391,9 @@
         <w:t xml:space="preserve">die Zielgruppen geeignet sind.</w:t>
       </w:r>
     </w:p>
-    <w:bookmarkEnd w:id="124"/>
-    <w:bookmarkEnd w:id="125"/>
-    <w:bookmarkStart w:id="134" w:name="evaluierung"/>
+    <w:bookmarkEnd w:id="126"/>
+    <w:bookmarkEnd w:id="127"/>
+    <w:bookmarkStart w:id="136" w:name="evaluierung"/>
     <w:p>
       <w:pPr>
         <w:pStyle w:val="Heading3"/>
@@ -7289,7 +7427,7 @@
       <w:r>
         <w:t xml:space="preserve">Beispiel für eine lebendige Evaluierungskultur ist das “</w:t>
       </w:r>
-      <w:hyperlink r:id="rId126">
+      <w:hyperlink r:id="rId128">
         <w:r>
           <w:rPr>
             <w:rStyle w:val="Hyperlink"/>
@@ -7327,7 +7465,7 @@
       <w:r>
         <w:t xml:space="preserve"> </w:t>
       </w:r>
-      <w:hyperlink r:id="rId127">
+      <w:hyperlink r:id="rId129">
         <w:r>
           <w:rPr>
             <w:rStyle w:val="Hyperlink"/>
@@ -7383,12 +7521,12 @@
           <wp:inline>
             <wp:extent cx="3048000" cy="2286000"/>
             <wp:effectExtent b="0" l="0" r="0" t="0"/>
-            <wp:docPr descr="" title="" id="128" name="Picture"/>
+            <wp:docPr descr="" title="" id="130" name="Picture"/>
             <a:graphic>
               <a:graphicData uri="http://schemas.openxmlformats.org/drawingml/2006/picture">
                 <pic:pic>
                   <pic:nvPicPr>
-                    <pic:cNvPr descr="./media/missing.svg" id="129" name="Picture"/>
+                    <pic:cNvPr descr="./media/missing.svg" id="131" name="Picture"/>
                     <pic:cNvPicPr>
                       <a:picLocks noChangeArrowheads="1" noChangeAspect="1"/>
                     </pic:cNvPicPr>
@@ -7400,7 +7538,7 @@
                           <a14:useLocalDpi xmlns:a14="http://schemas.microsoft.com/office/drawing/2010/main" val="0"/>
                         </a:ext>
                         <a:ext uri="{96DAC541-7B7A-43D3-8B79-37D633B846F1}">
-                          <asvg:svgBlip xmlns:asvg="http://schemas.microsoft.com/office/drawing/2016/SVG/main" r:embed="rId54"/>
+                          <asvg:svgBlip xmlns:asvg="http://schemas.microsoft.com/office/drawing/2016/SVG/main" r:embed="rId56"/>
                         </a:ext>
                       </a:extLst>
                     </a:blip>
@@ -7474,7 +7612,7 @@
         <w:t xml:space="preserve">das prinzipielle Vorgehen bei einem Beobachtungstest skizziert werden.</w:t>
       </w:r>
     </w:p>
-    <w:bookmarkStart w:id="131" w:name="testgruppen"/>
+    <w:bookmarkStart w:id="133" w:name="testgruppen"/>
     <w:p>
       <w:pPr>
         <w:pStyle w:val="Heading4"/>
@@ -7512,7 +7650,7 @@
         <w:rPr>
           <w:rStyle w:val="FootnoteReference"/>
         </w:rPr>
-        <w:footnoteReference w:id="130"/>
+        <w:footnoteReference w:id="132"/>
       </w:r>
       <w:r>
         <w:t xml:space="preserve">. Statt eines einzigen Tests mit</w:t>
@@ -7592,8 +7730,8 @@
         <w:t xml:space="preserve">[Accessibility] thematisiert wurden.</w:t>
       </w:r>
     </w:p>
-    <w:bookmarkEnd w:id="131"/>
-    <w:bookmarkStart w:id="132" w:name="testablauf-und-vorbereitungen"/>
+    <w:bookmarkEnd w:id="133"/>
+    <w:bookmarkStart w:id="134" w:name="testablauf-und-vorbereitungen"/>
     <w:p>
       <w:pPr>
         <w:pStyle w:val="Heading4"/>
@@ -7716,8 +7854,8 @@
         <w:t xml:space="preserve">Datennutzung zuzusichern.</w:t>
       </w:r>
     </w:p>
-    <w:bookmarkEnd w:id="132"/>
-    <w:bookmarkStart w:id="133" w:name="testaufgaben"/>
+    <w:bookmarkEnd w:id="134"/>
+    <w:bookmarkStart w:id="135" w:name="testaufgaben"/>
     <w:p>
       <w:pPr>
         <w:pStyle w:val="Heading4"/>
@@ -7816,11 +7954,11 @@
         <w:t xml:space="preserve">Aufgaben belastbare Aussagen zu erhalten.</w:t>
       </w:r>
     </w:p>
-    <w:bookmarkEnd w:id="133"/>
-    <w:bookmarkEnd w:id="134"/>
     <w:bookmarkEnd w:id="135"/>
     <w:bookmarkEnd w:id="136"/>
-    <w:bookmarkStart w:id="260" w:name="bibliotheksmanagementsysteme"/>
+    <w:bookmarkEnd w:id="137"/>
+    <w:bookmarkEnd w:id="138"/>
+    <w:bookmarkStart w:id="261" w:name="bibliotheksmanagementsysteme"/>
     <w:p>
       <w:pPr>
         <w:pStyle w:val="Heading1"/>
@@ -7871,18 +8009,18 @@
                 <wp:inline>
                   <wp:extent cx="152400" cy="152400"/>
                   <wp:effectExtent b="0" l="0" r="0" t="0"/>
-                  <wp:docPr descr="" title="" id="138" name="Picture"/>
+                  <wp:docPr descr="" title="" id="140" name="Picture"/>
                   <a:graphic>
                     <a:graphicData uri="http://schemas.openxmlformats.org/drawingml/2006/picture">
                       <pic:pic>
                         <pic:nvPicPr>
-                          <pic:cNvPr descr="/opt/quarto/share/formats/docx/note.png" id="139" name="Picture"/>
+                          <pic:cNvPr descr="/opt/quarto/share/formats/docx/note.png" id="141" name="Picture"/>
                           <pic:cNvPicPr>
                             <a:picLocks noChangeArrowheads="1" noChangeAspect="1"/>
                           </pic:cNvPicPr>
                         </pic:nvPicPr>
                         <pic:blipFill>
-                          <a:blip r:embed="rId137"/>
+                          <a:blip r:embed="rId139"/>
                           <a:stretch>
                             <a:fillRect/>
                           </a:stretch>
@@ -8107,7 +8245,7 @@
         <w:t xml:space="preserve">Schnittstellen und offenen Architekturen erhöht hat.</w:t>
       </w:r>
     </w:p>
-    <w:bookmarkStart w:id="173" w:name="übersicht"/>
+    <w:bookmarkStart w:id="174" w:name="übersicht"/>
     <w:p>
       <w:pPr>
         <w:pStyle w:val="Heading2"/>
@@ -8116,7 +8254,7 @@
         <w:t xml:space="preserve">Übersicht</w:t>
       </w:r>
     </w:p>
-    <w:bookmarkStart w:id="147" w:name="geschichte"/>
+    <w:bookmarkStart w:id="148" w:name="geschichte"/>
     <w:p>
       <w:pPr>
         <w:pStyle w:val="Heading3"/>
@@ -8364,7 +8502,7 @@
         <w:rPr>
           <w:rStyle w:val="FootnoteReference"/>
         </w:rPr>
-        <w:footnoteReference w:id="140"/>
+        <w:footnoteReference w:id="142"/>
       </w:r>
     </w:p>
     <w:p>
@@ -8534,18 +8672,18 @@
                 <wp:inline>
                   <wp:extent cx="152400" cy="152400"/>
                   <wp:effectExtent b="0" l="0" r="0" t="0"/>
-                  <wp:docPr descr="" title="" id="142" name="Picture"/>
+                  <wp:docPr descr="" title="" id="143" name="Picture"/>
                   <a:graphic>
                     <a:graphicData uri="http://schemas.openxmlformats.org/drawingml/2006/picture">
                       <pic:pic>
                         <pic:nvPicPr>
-                          <pic:cNvPr descr="/opt/quarto/share/formats/docx/tip.png" id="143" name="Picture"/>
+                          <pic:cNvPr descr="/opt/quarto/share/formats/docx/tip.png" id="144" name="Picture"/>
                           <pic:cNvPicPr>
                             <a:picLocks noChangeArrowheads="1" noChangeAspect="1"/>
                           </pic:cNvPicPr>
                         </pic:nvPicPr>
                         <pic:blipFill>
-                          <a:blip r:embed="rId141"/>
+                          <a:blip r:embed="rId23"/>
                           <a:stretch>
                             <a:fillRect/>
                           </a:stretch>
@@ -8606,18 +8744,18 @@
                 <wp:inline>
                   <wp:extent cx="5334000" cy="4523772"/>
                   <wp:effectExtent b="0" l="0" r="0" t="0"/>
-                  <wp:docPr descr="" title="" id="145" name="Picture"/>
+                  <wp:docPr descr="" title="" id="146" name="Picture"/>
                   <a:graphic>
                     <a:graphicData uri="http://schemas.openxmlformats.org/drawingml/2006/picture">
                       <pic:pic>
                         <pic:nvPicPr>
-                          <pic:cNvPr descr="./media/bms-timeline.png" id="146" name="Picture"/>
+                          <pic:cNvPr descr="./media/bms-timeline.png" id="147" name="Picture"/>
                           <pic:cNvPicPr>
                             <a:picLocks noChangeArrowheads="1" noChangeAspect="1"/>
                           </pic:cNvPicPr>
                         </pic:nvPicPr>
                         <pic:blipFill>
-                          <a:blip r:embed="rId144"/>
+                          <a:blip r:embed="rId145"/>
                           <a:stretch>
                             <a:fillRect/>
                           </a:stretch>
@@ -9050,8 +9188,8 @@
         </w:tc>
       </w:tr>
     </w:tbl>
-    <w:bookmarkEnd w:id="147"/>
-    <w:bookmarkStart w:id="154" w:name="komponenten"/>
+    <w:bookmarkEnd w:id="148"/>
+    <w:bookmarkStart w:id="155" w:name="komponenten"/>
     <w:p>
       <w:pPr>
         <w:pStyle w:val="Heading3"/>
@@ -9166,7 +9304,7 @@
         <w:t xml:space="preserve">skizziert.</w:t>
       </w:r>
     </w:p>
-    <w:bookmarkStart w:id="149" w:name="erwerbung"/>
+    <w:bookmarkStart w:id="150" w:name="erwerbung"/>
     <w:p>
       <w:pPr>
         <w:pStyle w:val="Heading4"/>
@@ -9257,7 +9395,7 @@
       <w:r>
         <w:t xml:space="preserve"> </w:t>
       </w:r>
-      <w:hyperlink r:id="rId148">
+      <w:hyperlink r:id="rId149">
         <w:r>
           <w:rPr>
             <w:rStyle w:val="Hyperlink"/>
@@ -9288,8 +9426,8 @@
         <w:t xml:space="preserve">[siehe auch Erwerbung in der Prozessabbildung]</w:t>
       </w:r>
     </w:p>
-    <w:bookmarkEnd w:id="149"/>
-    <w:bookmarkStart w:id="150" w:name="katalogisierung"/>
+    <w:bookmarkEnd w:id="150"/>
+    <w:bookmarkStart w:id="151" w:name="katalogisierung"/>
     <w:p>
       <w:pPr>
         <w:pStyle w:val="Heading4"/>
@@ -9353,8 +9491,8 @@
         <w:t xml:space="preserve">[siehe auch Katalogisierung in der Prozessabbildung]</w:t>
       </w:r>
     </w:p>
-    <w:bookmarkEnd w:id="150"/>
-    <w:bookmarkStart w:id="151" w:name="ausleihe"/>
+    <w:bookmarkEnd w:id="151"/>
+    <w:bookmarkStart w:id="152" w:name="ausleihe"/>
     <w:p>
       <w:pPr>
         <w:pStyle w:val="Heading4"/>
@@ -9476,8 +9614,8 @@
         </w:r>
       </w:hyperlink>
     </w:p>
-    <w:bookmarkEnd w:id="151"/>
-    <w:bookmarkStart w:id="153" w:name="recherchemodul"/>
+    <w:bookmarkEnd w:id="152"/>
+    <w:bookmarkStart w:id="154" w:name="recherchemodul"/>
     <w:p>
       <w:pPr>
         <w:pStyle w:val="Heading4"/>
@@ -9608,7 +9746,7 @@
         <w:rPr>
           <w:rStyle w:val="FootnoteReference"/>
         </w:rPr>
-        <w:footnoteReference w:id="152"/>
+        <w:footnoteReference w:id="153"/>
       </w:r>
       <w:r>
         <w:t xml:space="preserve">:</w:t>
@@ -9742,9 +9880,9 @@
         <w:t xml:space="preserve">Anzeige von Buchcovern</w:t>
       </w:r>
     </w:p>
-    <w:bookmarkEnd w:id="153"/>
     <w:bookmarkEnd w:id="154"/>
-    <w:bookmarkStart w:id="157" w:name="aktuell-relevante-software-produkte"/>
+    <w:bookmarkEnd w:id="155"/>
+    <w:bookmarkStart w:id="158" w:name="aktuell-relevante-software-produkte"/>
     <w:p>
       <w:pPr>
         <w:pStyle w:val="Heading3"/>
@@ -10378,7 +10516,7 @@
       <w:r>
         <w:t xml:space="preserve"> </w:t>
       </w:r>
-      <w:hyperlink r:id="rId155">
+      <w:hyperlink r:id="rId156">
         <w:r>
           <w:rPr>
             <w:rStyle w:val="Hyperlink"/>
@@ -10404,7 +10542,7 @@
       <w:r>
         <w:t xml:space="preserve"> </w:t>
       </w:r>
-      <w:hyperlink r:id="rId156">
+      <w:hyperlink r:id="rId157">
         <w:r>
           <w:rPr>
             <w:rStyle w:val="Hyperlink"/>
@@ -10419,8 +10557,8 @@
         <w:t xml:space="preserve">abgefragt werden.</w:t>
       </w:r>
     </w:p>
-    <w:bookmarkEnd w:id="157"/>
-    <w:bookmarkStart w:id="165" w:name="vergleich-mit-anderen-managementsystemen"/>
+    <w:bookmarkEnd w:id="158"/>
+    <w:bookmarkStart w:id="166" w:name="vergleich-mit-anderen-managementsystemen"/>
     <w:p>
       <w:pPr>
         <w:pStyle w:val="Heading3"/>
@@ -10556,7 +10694,7 @@
           <w:numId w:val="1025"/>
         </w:numPr>
       </w:pPr>
-      <w:hyperlink r:id="rId158">
+      <w:hyperlink r:id="rId159">
         <w:r>
           <w:rPr>
             <w:rStyle w:val="Hyperlink"/>
@@ -10572,7 +10710,7 @@
           <w:numId w:val="1025"/>
         </w:numPr>
       </w:pPr>
-      <w:hyperlink r:id="rId159">
+      <w:hyperlink r:id="rId160">
         <w:r>
           <w:rPr>
             <w:rStyle w:val="Hyperlink"/>
@@ -10594,7 +10732,7 @@
       <w:r>
         <w:t xml:space="preserve"> </w:t>
       </w:r>
-      <w:hyperlink r:id="rId160">
+      <w:hyperlink r:id="rId161">
         <w:r>
           <w:rPr>
             <w:rStyle w:val="Hyperlink"/>
@@ -10625,7 +10763,7 @@
       <w:r>
         <w:t xml:space="preserve"> </w:t>
       </w:r>
-      <w:hyperlink r:id="rId161">
+      <w:hyperlink r:id="rId162">
         <w:r>
           <w:rPr>
             <w:rStyle w:val="Hyperlink"/>
@@ -10656,7 +10794,7 @@
       <w:r>
         <w:t xml:space="preserve"> </w:t>
       </w:r>
-      <w:hyperlink r:id="rId162">
+      <w:hyperlink r:id="rId163">
         <w:r>
           <w:rPr>
             <w:rStyle w:val="Hyperlink"/>
@@ -10695,7 +10833,7 @@
       <w:r>
         <w:t xml:space="preserve"> </w:t>
       </w:r>
-      <w:hyperlink r:id="rId163">
+      <w:hyperlink r:id="rId164">
         <w:r>
           <w:rPr>
             <w:rStyle w:val="Hyperlink"/>
@@ -10780,7 +10918,7 @@
       <w:r>
         <w:t xml:space="preserve"> </w:t>
       </w:r>
-      <w:hyperlink r:id="rId164">
+      <w:hyperlink r:id="rId165">
         <w:r>
           <w:rPr>
             <w:rStyle w:val="Hyperlink"/>
@@ -10810,8 +10948,8 @@
         <w:t xml:space="preserve">auf dieses klassische Instrument gänzlich zu verzichten.</w:t>
       </w:r>
     </w:p>
-    <w:bookmarkEnd w:id="165"/>
-    <w:bookmarkStart w:id="168" w:name="X20b62cd44c03308a320ab47226bafd0be5278da"/>
+    <w:bookmarkEnd w:id="166"/>
+    <w:bookmarkStart w:id="169" w:name="X20b62cd44c03308a320ab47226bafd0be5278da"/>
     <w:p>
       <w:pPr>
         <w:pStyle w:val="Heading3"/>
@@ -11084,7 +11222,7 @@
       <w:r>
         <w:t xml:space="preserve"> </w:t>
       </w:r>
-      <w:hyperlink r:id="rId166">
+      <w:hyperlink r:id="rId167">
         <w:r>
           <w:rPr>
             <w:rStyle w:val="Hyperlink"/>
@@ -11151,7 +11289,7 @@
         <w:rPr>
           <w:rStyle w:val="FootnoteReference"/>
         </w:rPr>
-        <w:footnoteReference w:id="167"/>
+        <w:footnoteReference w:id="168"/>
       </w:r>
       <w:r>
         <w:t xml:space="preserve"> </w:t>
@@ -11206,8 +11344,8 @@
         <w:t xml:space="preserve">bereitstellen.</w:t>
       </w:r>
     </w:p>
-    <w:bookmarkEnd w:id="168"/>
-    <w:bookmarkStart w:id="169" w:name="verbundkataloge"/>
+    <w:bookmarkEnd w:id="169"/>
+    <w:bookmarkStart w:id="170" w:name="verbundkataloge"/>
     <w:p>
       <w:pPr>
         <w:pStyle w:val="Heading3"/>
@@ -11706,8 +11844,8 @@
         </w:tc>
       </w:tr>
     </w:tbl>
-    <w:bookmarkEnd w:id="169"/>
-    <w:bookmarkStart w:id="170" w:name="Xef3cdf849515896b72e4da871885dcc60b5fbed"/>
+    <w:bookmarkEnd w:id="170"/>
+    <w:bookmarkStart w:id="171" w:name="Xef3cdf849515896b72e4da871885dcc60b5fbed"/>
     <w:p>
       <w:pPr>
         <w:pStyle w:val="Heading3"/>
@@ -11820,8 +11958,8 @@
         <w:t xml:space="preserve">die GoKB als kooperativ gepflegte Knowledge Base für elektronische Ressourcen</w:t>
       </w:r>
     </w:p>
-    <w:bookmarkEnd w:id="170"/>
-    <w:bookmarkStart w:id="172" w:name="statistik-und-reporting"/>
+    <w:bookmarkEnd w:id="171"/>
+    <w:bookmarkStart w:id="173" w:name="statistik-und-reporting"/>
     <w:p>
       <w:pPr>
         <w:pStyle w:val="Heading3"/>
@@ -11898,7 +12036,7 @@
       <w:r>
         <w:t xml:space="preserve"> </w:t>
       </w:r>
-      <w:hyperlink r:id="rId171">
+      <w:hyperlink r:id="rId172">
         <w:r>
           <w:rPr>
             <w:rStyle w:val="Hyperlink"/>
@@ -12027,9 +12165,9 @@
         <w:t xml:space="preserve">aufnehmen, zum Beispiel Daten aus Besucherzählern.</w:t>
       </w:r>
     </w:p>
-    <w:bookmarkEnd w:id="172"/>
     <w:bookmarkEnd w:id="173"/>
-    <w:bookmarkStart w:id="175" w:name="bibliotheksorganisation"/>
+    <w:bookmarkEnd w:id="174"/>
+    <w:bookmarkStart w:id="176" w:name="bibliotheksorganisation"/>
     <w:p>
       <w:pPr>
         <w:pStyle w:val="Heading2"/>
@@ -12212,7 +12350,7 @@
         <w:t xml:space="preserve">Erwerbungsunterlagen, Gebühreninformationen u.ä.</w:t>
       </w:r>
     </w:p>
-    <w:bookmarkStart w:id="174" w:name="benutzungsbedingungen"/>
+    <w:bookmarkStart w:id="175" w:name="benutzungsbedingungen"/>
     <w:p>
       <w:pPr>
         <w:pStyle w:val="Heading3"/>
@@ -12452,9 +12590,9 @@
         <w:t xml:space="preserve">Voraussetzung für die Einrichtung des Ausleihmoduls eines BMS.</w:t>
       </w:r>
     </w:p>
-    <w:bookmarkEnd w:id="174"/>
     <w:bookmarkEnd w:id="175"/>
-    <w:bookmarkStart w:id="184" w:name="datenverwaltung-in-bms"/>
+    <w:bookmarkEnd w:id="176"/>
+    <w:bookmarkStart w:id="185" w:name="datenverwaltung-in-bms"/>
     <w:p>
       <w:pPr>
         <w:pStyle w:val="Heading2"/>
@@ -12598,7 +12736,7 @@
         <w:t xml:space="preserve">die Datenqualität genügen.</w:t>
       </w:r>
     </w:p>
-    <w:bookmarkStart w:id="176" w:name="bibliographische-metadaten"/>
+    <w:bookmarkStart w:id="177" w:name="bibliographische-metadaten"/>
     <w:p>
       <w:pPr>
         <w:pStyle w:val="Heading3"/>
@@ -12651,8 +12789,8 @@
         <w:t xml:space="preserve">Kapitel zu Open Data).</w:t>
       </w:r>
     </w:p>
-    <w:bookmarkEnd w:id="176"/>
-    <w:bookmarkStart w:id="177" w:name="digitale-inhalte"/>
+    <w:bookmarkEnd w:id="177"/>
+    <w:bookmarkStart w:id="178" w:name="digitale-inhalte"/>
     <w:p>
       <w:pPr>
         <w:pStyle w:val="Heading3"/>
@@ -12749,8 +12887,8 @@
         <w:t xml:space="preserve">wie z.B. einzelne Abbildungen.</w:t>
       </w:r>
     </w:p>
-    <w:bookmarkEnd w:id="177"/>
-    <w:bookmarkStart w:id="180" w:name="verwaltungsdaten"/>
+    <w:bookmarkEnd w:id="178"/>
+    <w:bookmarkStart w:id="181" w:name="verwaltungsdaten"/>
     <w:p>
       <w:pPr>
         <w:pStyle w:val="Heading3"/>
@@ -12775,7 +12913,7 @@
       <w:r>
         <w:t xml:space="preserve"> </w:t>
       </w:r>
-      <w:hyperlink r:id="rId178">
+      <w:hyperlink r:id="rId179">
         <w:r>
           <w:rPr>
             <w:rStyle w:val="Hyperlink"/>
@@ -12807,7 +12945,7 @@
       <w:r>
         <w:t xml:space="preserve"> </w:t>
       </w:r>
-      <w:hyperlink r:id="rId179">
+      <w:hyperlink r:id="rId180">
         <w:r>
           <w:rPr>
             <w:rStyle w:val="Hyperlink"/>
@@ -12843,8 +12981,8 @@
         <w:t xml:space="preserve">zusätzliche Anpassungen an das BMS notwendig sind.</w:t>
       </w:r>
     </w:p>
-    <w:bookmarkEnd w:id="180"/>
-    <w:bookmarkStart w:id="182" w:name="datenformate-und-schnittstellen"/>
+    <w:bookmarkEnd w:id="181"/>
+    <w:bookmarkStart w:id="183" w:name="datenformate-und-schnittstellen"/>
     <w:p>
       <w:pPr>
         <w:pStyle w:val="Heading3"/>
@@ -13009,7 +13147,7 @@
       <w:r>
         <w:t xml:space="preserve"> </w:t>
       </w:r>
-      <w:hyperlink r:id="rId181">
+      <w:hyperlink r:id="rId182">
         <w:r>
           <w:rPr>
             <w:rStyle w:val="Hyperlink"/>
@@ -13021,8 +13159,8 @@
         <w:t xml:space="preserve">.</w:t>
       </w:r>
     </w:p>
-    <w:bookmarkEnd w:id="182"/>
-    <w:bookmarkStart w:id="183" w:name="datenqualität"/>
+    <w:bookmarkEnd w:id="183"/>
+    <w:bookmarkStart w:id="184" w:name="datenqualität"/>
     <w:p>
       <w:pPr>
         <w:pStyle w:val="Heading3"/>
@@ -13164,9 +13302,9 @@
         <w:t xml:space="preserve">Katalogisierung.</w:t>
       </w:r>
     </w:p>
-    <w:bookmarkEnd w:id="183"/>
     <w:bookmarkEnd w:id="184"/>
-    <w:bookmarkStart w:id="194" w:name="beschaffung-und-marktanalyse"/>
+    <w:bookmarkEnd w:id="185"/>
+    <w:bookmarkStart w:id="195" w:name="beschaffung-und-marktanalyse"/>
     <w:p>
       <w:pPr>
         <w:pStyle w:val="Heading2"/>
@@ -13332,7 +13470,7 @@
       <w:r>
         <w:t xml:space="preserve"> </w:t>
       </w:r>
-      <w:hyperlink r:id="rId185">
+      <w:hyperlink r:id="rId186">
         <w:r>
           <w:rPr>
             <w:rStyle w:val="Hyperlink"/>
@@ -13450,7 +13588,7 @@
         <w:t xml:space="preserve">mehr vorgenommen werden.</w:t>
       </w:r>
     </w:p>
-    <w:bookmarkStart w:id="186" w:name="entscheidungsprozess"/>
+    <w:bookmarkStart w:id="187" w:name="entscheidungsprozess"/>
     <w:p>
       <w:pPr>
         <w:pStyle w:val="Heading3"/>
@@ -13641,8 +13779,8 @@
         <w:t xml:space="preserve">Auswahlentscheidung</w:t>
       </w:r>
     </w:p>
-    <w:bookmarkEnd w:id="186"/>
-    <w:bookmarkStart w:id="192" w:name="auswahlkriterien-eines-bms"/>
+    <w:bookmarkEnd w:id="187"/>
+    <w:bookmarkStart w:id="193" w:name="auswahlkriterien-eines-bms"/>
     <w:p>
       <w:pPr>
         <w:pStyle w:val="Heading3"/>
@@ -13753,7 +13891,7 @@
       <w:tr>
         <w:tc>
           <w:tcPr/>
-          <w:bookmarkStart w:id="190" w:name="fig-anonymous-4"/>
+          <w:bookmarkStart w:id="191" w:name="fig-anonymous-4"/>
           <w:p>
             <w:pPr>
               <w:pStyle w:val="Figure"/>
@@ -13764,18 +13902,18 @@
                 <wp:inline>
                   <wp:extent cx="5334000" cy="4227332"/>
                   <wp:effectExtent b="0" l="0" r="0" t="0"/>
-                  <wp:docPr descr="" title="" id="188" name="Picture"/>
+                  <wp:docPr descr="" title="" id="189" name="Picture"/>
                   <a:graphic>
                     <a:graphicData uri="http://schemas.openxmlformats.org/drawingml/2006/picture">
                       <pic:pic>
                         <pic:nvPicPr>
-                          <pic:cNvPr descr="./media/matrix.png" id="189" name="Picture"/>
+                          <pic:cNvPr descr="./media/matrix.png" id="190" name="Picture"/>
                           <pic:cNvPicPr>
                             <a:picLocks noChangeArrowheads="1" noChangeAspect="1"/>
                           </pic:cNvPicPr>
                         </pic:nvPicPr>
                         <pic:blipFill>
-                          <a:blip r:embed="rId187"/>
+                          <a:blip r:embed="rId188"/>
                           <a:stretch>
                             <a:fillRect/>
                           </a:stretch>
@@ -13815,7 +13953,7 @@
               <w:t xml:space="preserve">Beispiel für eine Matrix zur Einordnung von Funktionalitäten</w:t>
             </w:r>
           </w:p>
-          <w:bookmarkEnd w:id="190"/>
+          <w:bookmarkEnd w:id="191"/>
         </w:tc>
       </w:tr>
     </w:tbl>
@@ -13835,7 +13973,7 @@
       <w:r>
         <w:t xml:space="preserve"> </w:t>
       </w:r>
-      <w:hyperlink r:id="rId191">
+      <w:hyperlink r:id="rId192">
         <w:r>
           <w:rPr>
             <w:rStyle w:val="Hyperlink"/>
@@ -13871,8 +14009,8 @@
         <w:t xml:space="preserve">zu überprüfen, die strategisch von besonderer Bedeutung sind.</w:t>
       </w:r>
     </w:p>
-    <w:bookmarkEnd w:id="192"/>
-    <w:bookmarkStart w:id="193" w:name="marktanalyse"/>
+    <w:bookmarkEnd w:id="193"/>
+    <w:bookmarkStart w:id="194" w:name="marktanalyse"/>
     <w:p>
       <w:pPr>
         <w:pStyle w:val="Heading3"/>
@@ -14781,9 +14919,9 @@
         <w:t xml:space="preserve">an Dienstleister (beim Hoster) übergeben.</w:t>
       </w:r>
     </w:p>
-    <w:bookmarkEnd w:id="193"/>
     <w:bookmarkEnd w:id="194"/>
-    <w:bookmarkStart w:id="237" w:name="prozessabbildung"/>
+    <w:bookmarkEnd w:id="195"/>
+    <w:bookmarkStart w:id="238" w:name="prozessabbildung"/>
     <w:p>
       <w:pPr>
         <w:pStyle w:val="Heading2"/>
@@ -14880,29 +15018,29 @@
       <w:tr>
         <w:tc>
           <w:tcPr/>
-          <w:bookmarkStart w:id="199" w:name="fig-anonymous-1"/>
+          <w:bookmarkStart w:id="200" w:name="fig-anonymous-1"/>
           <w:p>
             <w:pPr>
               <w:jc w:val="center"/>
             </w:pPr>
-            <w:hyperlink r:id="rId198">
+            <w:hyperlink r:id="rId199">
               <w:r>
                 <w:drawing>
                   <wp:inline>
                     <wp:extent cx="3810000" cy="2540000"/>
                     <wp:effectExtent b="0" l="0" r="0" t="0"/>
-                    <wp:docPr descr="" title="Quelle: Stkl (CC-BY-SA 3.0)" id="196" name="Picture"/>
+                    <wp:docPr descr="" title="Quelle: Stkl (CC-BY-SA 3.0)" id="197" name="Picture"/>
                     <a:graphic>
                       <a:graphicData uri="http://schemas.openxmlformats.org/drawingml/2006/picture">
                         <pic:pic>
                           <pic:nvPicPr>
-                            <pic:cNvPr descr="https://upload.wikimedia.org/wikipedia/commons/9/94/BPMN-1.svg" id="197" name="Picture"/>
+                            <pic:cNvPr descr="https://upload.wikimedia.org/wikipedia/commons/9/94/BPMN-1.svg" id="198" name="Picture"/>
                             <pic:cNvPicPr>
                               <a:picLocks noChangeArrowheads="1" noChangeAspect="1"/>
                             </pic:cNvPicPr>
                           </pic:nvPicPr>
                           <pic:blipFill>
-                            <a:blip r:embed="rId195"/>
+                            <a:blip r:embed="rId196"/>
                             <a:stretch>
                               <a:fillRect/>
                             </a:stretch>
@@ -14943,7 +15081,7 @@
               <w:t xml:space="preserve">Beispiel einer BPMN-Prozessabbildung</w:t>
             </w:r>
           </w:p>
-          <w:bookmarkEnd w:id="199"/>
+          <w:bookmarkEnd w:id="200"/>
         </w:tc>
       </w:tr>
     </w:tbl>
@@ -15011,7 +15149,7 @@
         <w:t xml:space="preserve">der Beschreibungen genauer adressiert werden können.</w:t>
       </w:r>
     </w:p>
-    <w:bookmarkStart w:id="200" w:name="nutzende"/>
+    <w:bookmarkStart w:id="201" w:name="nutzende"/>
     <w:p>
       <w:pPr>
         <w:pStyle w:val="Heading3"/>
@@ -15064,8 +15202,8 @@
         <w:t xml:space="preserve">Drittsystem mit dem BMS in Kontakt kommen.</w:t>
       </w:r>
     </w:p>
-    <w:bookmarkEnd w:id="200"/>
-    <w:bookmarkStart w:id="201" w:name="Xa67ef888de7b2d946e122fa2332dc4069b02eb2"/>
+    <w:bookmarkEnd w:id="201"/>
+    <w:bookmarkStart w:id="202" w:name="Xa67ef888de7b2d946e122fa2332dc4069b02eb2"/>
     <w:p>
       <w:pPr>
         <w:pStyle w:val="Heading3"/>
@@ -15205,8 +15343,8 @@
         <w:t xml:space="preserve">und zu den [Prinzipien der Gestaltung] angesprochen.</w:t>
       </w:r>
     </w:p>
-    <w:bookmarkEnd w:id="201"/>
-    <w:bookmarkStart w:id="202" w:name="erwerbung-1"/>
+    <w:bookmarkEnd w:id="202"/>
+    <w:bookmarkStart w:id="203" w:name="erwerbung-1"/>
     <w:p>
       <w:pPr>
         <w:pStyle w:val="Heading3"/>
@@ -15389,8 +15527,8 @@
         <w:t xml:space="preserve">meist nur eine Komponente im Haushaltswesen.</w:t>
       </w:r>
     </w:p>
-    <w:bookmarkEnd w:id="202"/>
-    <w:bookmarkStart w:id="203" w:name="verwaltung-von-elektronischen-ressourcen"/>
+    <w:bookmarkEnd w:id="203"/>
+    <w:bookmarkStart w:id="204" w:name="verwaltung-von-elektronischen-ressourcen"/>
     <w:p>
       <w:pPr>
         <w:pStyle w:val="Heading3"/>
@@ -15554,8 +15692,8 @@
         <w:t xml:space="preserve">Management-Tools eingesetzt werden (Coral, GoKB und LAS:eR).</w:t>
       </w:r>
     </w:p>
-    <w:bookmarkEnd w:id="203"/>
-    <w:bookmarkStart w:id="204" w:name="katalogisierung-1"/>
+    <w:bookmarkEnd w:id="204"/>
+    <w:bookmarkStart w:id="205" w:name="katalogisierung-1"/>
     <w:p>
       <w:pPr>
         <w:pStyle w:val="Heading3"/>
@@ -15630,8 +15768,8 @@
         <w:t xml:space="preserve">Konfigurierbarkeit von Erfassungsmasken</w:t>
       </w:r>
     </w:p>
-    <w:bookmarkEnd w:id="204"/>
-    <w:bookmarkStart w:id="205" w:name="katalog"/>
+    <w:bookmarkEnd w:id="205"/>
+    <w:bookmarkStart w:id="206" w:name="katalog"/>
     <w:p>
       <w:pPr>
         <w:pStyle w:val="Heading3"/>
@@ -15959,8 +16097,8 @@
         <w:t xml:space="preserve">in der Oberfläche des Discovery-Systems aktuell darzustellen.</w:t>
       </w:r>
     </w:p>
-    <w:bookmarkEnd w:id="205"/>
-    <w:bookmarkStart w:id="206" w:name="ausleihe-1"/>
+    <w:bookmarkEnd w:id="206"/>
+    <w:bookmarkStart w:id="207" w:name="ausleihe-1"/>
     <w:p>
       <w:pPr>
         <w:pStyle w:val="Heading3"/>
@@ -16195,8 +16333,8 @@
         <w:t xml:space="preserve">Wochenenden fallen.</w:t>
       </w:r>
     </w:p>
-    <w:bookmarkEnd w:id="206"/>
-    <w:bookmarkStart w:id="215" w:name="automatisierung-und-selbstbedienung"/>
+    <w:bookmarkEnd w:id="207"/>
+    <w:bookmarkStart w:id="216" w:name="automatisierung-und-selbstbedienung"/>
     <w:p>
       <w:pPr>
         <w:pStyle w:val="Heading3"/>
@@ -16239,7 +16377,7 @@
       <w:r>
         <w:t xml:space="preserve"> </w:t>
       </w:r>
-      <w:hyperlink r:id="rId207">
+      <w:hyperlink r:id="rId208">
         <w:r>
           <w:rPr>
             <w:rStyle w:val="Hyperlink"/>
@@ -16271,7 +16409,7 @@
       <w:r>
         <w:t xml:space="preserve"> </w:t>
       </w:r>
-      <w:hyperlink r:id="rId208">
+      <w:hyperlink r:id="rId209">
         <w:r>
           <w:rPr>
             <w:rStyle w:val="Hyperlink"/>
@@ -16294,7 +16432,7 @@
       <w:r>
         <w:t xml:space="preserve"> </w:t>
       </w:r>
-      <w:hyperlink r:id="rId209">
+      <w:hyperlink r:id="rId210">
         <w:r>
           <w:rPr>
             <w:rStyle w:val="Hyperlink"/>
@@ -16338,7 +16476,7 @@
         <w:t xml:space="preserve">Ausleihe dargestellt.</w:t>
       </w:r>
     </w:p>
-    <w:bookmarkStart w:id="210" w:name="selbstverbucher-ausleihautomaten"/>
+    <w:bookmarkStart w:id="211" w:name="selbstverbucher-ausleihautomaten"/>
     <w:p>
       <w:pPr>
         <w:pStyle w:val="Heading4"/>
@@ -16523,8 +16661,8 @@
         <w:t xml:space="preserve">ohne Feedback an die Nutzenden.</w:t>
       </w:r>
     </w:p>
-    <w:bookmarkEnd w:id="210"/>
-    <w:bookmarkStart w:id="211" w:name="rückgabeautomat--sortierung"/>
+    <w:bookmarkEnd w:id="211"/>
+    <w:bookmarkStart w:id="212" w:name="rückgabeautomat--sortierung"/>
     <w:p>
       <w:pPr>
         <w:pStyle w:val="Heading4"/>
@@ -16731,8 +16869,8 @@
         <w:t xml:space="preserve">anderweitig bestellt ist.</w:t>
       </w:r>
     </w:p>
-    <w:bookmarkEnd w:id="211"/>
-    <w:bookmarkStart w:id="212" w:name="kassenautomat"/>
+    <w:bookmarkEnd w:id="212"/>
+    <w:bookmarkStart w:id="213" w:name="kassenautomat"/>
     <w:p>
       <w:pPr>
         <w:pStyle w:val="Heading4"/>
@@ -16779,8 +16917,8 @@
         <w:t xml:space="preserve">Bargeld aufwändig und teuer ist.</w:t>
       </w:r>
     </w:p>
-    <w:bookmarkEnd w:id="212"/>
-    <w:bookmarkStart w:id="213" w:name="fernleihautomat"/>
+    <w:bookmarkEnd w:id="213"/>
+    <w:bookmarkStart w:id="214" w:name="fernleihautomat"/>
     <w:p>
       <w:pPr>
         <w:pStyle w:val="Heading4"/>
@@ -16845,8 +16983,8 @@
         <w:t xml:space="preserve">möglich.</w:t>
       </w:r>
     </w:p>
-    <w:bookmarkEnd w:id="213"/>
-    <w:bookmarkStart w:id="214" w:name="sicherungsgates"/>
+    <w:bookmarkEnd w:id="214"/>
+    <w:bookmarkStart w:id="215" w:name="sicherungsgates"/>
     <w:p>
       <w:pPr>
         <w:pStyle w:val="Heading4"/>
@@ -16963,9 +17101,9 @@
         <w:t xml:space="preserve">mit unverbuchten Medien.</w:t>
       </w:r>
     </w:p>
-    <w:bookmarkEnd w:id="214"/>
     <w:bookmarkEnd w:id="215"/>
-    <w:bookmarkStart w:id="224" w:name="systemintegration-über-schnittstellen"/>
+    <w:bookmarkEnd w:id="216"/>
+    <w:bookmarkStart w:id="225" w:name="systemintegration-über-schnittstellen"/>
     <w:p>
       <w:pPr>
         <w:pStyle w:val="Heading3"/>
@@ -16974,7 +17112,7 @@
         <w:t xml:space="preserve">Systemintegration über Schnittstellen</w:t>
       </w:r>
     </w:p>
-    <w:bookmarkStart w:id="223" w:name="anforderungen-1"/>
+    <w:bookmarkStart w:id="224" w:name="anforderungen-1"/>
     <w:p>
       <w:pPr>
         <w:pStyle w:val="Heading4"/>
@@ -17010,7 +17148,7 @@
       <w:r>
         <w:t xml:space="preserve"> </w:t>
       </w:r>
-      <w:hyperlink r:id="rId216">
+      <w:hyperlink r:id="rId217">
         <w:r>
           <w:rPr>
             <w:rStyle w:val="Hyperlink"/>
@@ -17027,7 +17165,7 @@
       <w:r>
         <w:t xml:space="preserve"> </w:t>
       </w:r>
-      <w:hyperlink r:id="rId217">
+      <w:hyperlink r:id="rId218">
         <w:r>
           <w:rPr>
             <w:rStyle w:val="Hyperlink"/>
@@ -17301,18 +17439,18 @@
                 <wp:inline>
                   <wp:extent cx="152400" cy="152400"/>
                   <wp:effectExtent b="0" l="0" r="0" t="0"/>
-                  <wp:docPr descr="" title="" id="219" name="Picture"/>
+                  <wp:docPr descr="" title="" id="220" name="Picture"/>
                   <a:graphic>
                     <a:graphicData uri="http://schemas.openxmlformats.org/drawingml/2006/picture">
                       <pic:pic>
                         <pic:nvPicPr>
-                          <pic:cNvPr descr="/opt/quarto/share/formats/docx/warning.png" id="220" name="Picture"/>
+                          <pic:cNvPr descr="/opt/quarto/share/formats/docx/warning.png" id="221" name="Picture"/>
                           <pic:cNvPicPr>
                             <a:picLocks noChangeArrowheads="1" noChangeAspect="1"/>
                           </pic:cNvPicPr>
                         </pic:nvPicPr>
                         <pic:blipFill>
-                          <a:blip r:embed="rId218"/>
+                          <a:blip r:embed="rId219"/>
                           <a:stretch>
                             <a:fillRect/>
                           </a:stretch>
@@ -17372,7 +17510,7 @@
               <w:t xml:space="preserve">TODO</w:t>
             </w:r>
           </w:p>
-          <w:bookmarkStart w:id="221" w:name="fernleihe"/>
+          <w:bookmarkStart w:id="222" w:name="fernleihe"/>
           <w:p>
             <w:pPr>
               <w:pStyle w:val="Heading4"/>
@@ -17389,8 +17527,8 @@
               <w:t xml:space="preserve">TODO</w:t>
             </w:r>
           </w:p>
-          <w:bookmarkEnd w:id="221"/>
-          <w:bookmarkStart w:id="222" w:name="linkresolver"/>
+          <w:bookmarkEnd w:id="222"/>
+          <w:bookmarkStart w:id="223" w:name="linkresolver"/>
           <w:p>
             <w:pPr>
               <w:pStyle w:val="Heading4"/>
@@ -17413,10 +17551,10 @@
         </w:tc>
       </w:tr>
     </w:tbl>
-    <w:bookmarkEnd w:id="222"/>
     <w:bookmarkEnd w:id="223"/>
     <w:bookmarkEnd w:id="224"/>
-    <w:bookmarkStart w:id="236" w:name="nicht-bibliothekarische-schnittstellen"/>
+    <w:bookmarkEnd w:id="225"/>
+    <w:bookmarkStart w:id="237" w:name="nicht-bibliothekarische-schnittstellen"/>
     <w:p>
       <w:pPr>
         <w:pStyle w:val="Heading3"/>
@@ -17483,7 +17621,7 @@
         <w:t xml:space="preserve">nachgenutzt werden. Dies ist die Rolle des Identity Managements (IDM).</w:t>
       </w:r>
     </w:p>
-    <w:bookmarkStart w:id="229" w:name="identity-management"/>
+    <w:bookmarkStart w:id="230" w:name="identity-management"/>
     <w:p>
       <w:pPr>
         <w:pStyle w:val="Heading4"/>
@@ -17676,7 +17814,7 @@
       <w:r>
         <w:t xml:space="preserve"> </w:t>
       </w:r>
-      <w:hyperlink r:id="rId225">
+      <w:hyperlink r:id="rId226">
         <w:r>
           <w:rPr>
             <w:rStyle w:val="Hyperlink"/>
@@ -17702,7 +17840,7 @@
       <w:r>
         <w:t xml:space="preserve"> </w:t>
       </w:r>
-      <w:hyperlink r:id="rId226">
+      <w:hyperlink r:id="rId227">
         <w:r>
           <w:rPr>
             <w:rStyle w:val="Hyperlink"/>
@@ -17717,7 +17855,7 @@
         <w:rPr>
           <w:rStyle w:val="FootnoteReference"/>
         </w:rPr>
-        <w:footnoteReference w:id="227"/>
+        <w:footnoteReference w:id="228"/>
       </w:r>
     </w:p>
     <w:p>
@@ -17734,7 +17872,7 @@
         <w:t xml:space="preserve">Directory, uvm</w:t>
       </w:r>
     </w:p>
-    <w:bookmarkStart w:id="228" w:name="speicherung-von-nutzendenaccounts"/>
+    <w:bookmarkStart w:id="229" w:name="speicherung-von-nutzendenaccounts"/>
     <w:p>
       <w:pPr>
         <w:pStyle w:val="Heading5"/>
@@ -17941,9 +18079,9 @@
         <w:t xml:space="preserve">Kapitel zum technischen Betrieb eines BMS.</w:t>
       </w:r>
     </w:p>
-    <w:bookmarkEnd w:id="228"/>
     <w:bookmarkEnd w:id="229"/>
-    <w:bookmarkStart w:id="230" w:name="bezahlsysteme"/>
+    <w:bookmarkEnd w:id="230"/>
+    <w:bookmarkStart w:id="231" w:name="bezahlsysteme"/>
     <w:p>
       <w:pPr>
         <w:pStyle w:val="Heading4"/>
@@ -17974,8 +18112,8 @@
         <w:t xml:space="preserve">)</w:t>
       </w:r>
     </w:p>
-    <w:bookmarkEnd w:id="230"/>
-    <w:bookmarkStart w:id="231" w:name="haushalt"/>
+    <w:bookmarkEnd w:id="231"/>
+    <w:bookmarkStart w:id="232" w:name="haushalt"/>
     <w:p>
       <w:pPr>
         <w:pStyle w:val="Heading4"/>
@@ -17992,8 +18130,8 @@
         <w:t xml:space="preserve">TODO</w:t>
       </w:r>
     </w:p>
-    <w:bookmarkEnd w:id="231"/>
-    <w:bookmarkStart w:id="233" w:name="e-rechnung"/>
+    <w:bookmarkEnd w:id="232"/>
+    <w:bookmarkStart w:id="234" w:name="e-rechnung"/>
     <w:p>
       <w:pPr>
         <w:pStyle w:val="Heading4"/>
@@ -18048,7 +18186,7 @@
       <w:r>
         <w:t xml:space="preserve"> </w:t>
       </w:r>
-      <w:hyperlink r:id="rId232">
+      <w:hyperlink r:id="rId233">
         <w:r>
           <w:rPr>
             <w:rStyle w:val="Hyperlink"/>
@@ -18190,8 +18328,8 @@
         <w:t xml:space="preserve">abgeschlossen werden.</w:t>
       </w:r>
     </w:p>
-    <w:bookmarkEnd w:id="233"/>
-    <w:bookmarkStart w:id="235" w:name="statistik"/>
+    <w:bookmarkEnd w:id="234"/>
+    <w:bookmarkStart w:id="236" w:name="statistik"/>
     <w:p>
       <w:pPr>
         <w:pStyle w:val="Heading4"/>
@@ -18416,7 +18554,7 @@
       <w:r>
         <w:t xml:space="preserve"> </w:t>
       </w:r>
-      <w:hyperlink r:id="rId234">
+      <w:hyperlink r:id="rId235">
         <w:r>
           <w:rPr>
             <w:rStyle w:val="Hyperlink"/>
@@ -18434,10 +18572,10 @@
         <w:t xml:space="preserve">für statistische Daten der Nutzung digitaler Medien importieren.</w:t>
       </w:r>
     </w:p>
-    <w:bookmarkEnd w:id="235"/>
     <w:bookmarkEnd w:id="236"/>
     <w:bookmarkEnd w:id="237"/>
-    <w:bookmarkStart w:id="256" w:name="technischer-betrieb"/>
+    <w:bookmarkEnd w:id="238"/>
+    <w:bookmarkStart w:id="257" w:name="technischer-betrieb"/>
     <w:p>
       <w:pPr>
         <w:pStyle w:val="Heading2"/>
@@ -18446,7 +18584,7 @@
         <w:t xml:space="preserve">Technischer Betrieb</w:t>
       </w:r>
     </w:p>
-    <w:bookmarkStart w:id="241" w:name="X3a5ca0018f511a6e73c5bcce2da503f97a39d48"/>
+    <w:bookmarkStart w:id="242" w:name="X3a5ca0018f511a6e73c5bcce2da503f97a39d48"/>
     <w:p>
       <w:pPr>
         <w:pStyle w:val="Heading3"/>
@@ -18475,7 +18613,7 @@
         <w:t xml:space="preserve">Wartung, sowie Backup &amp; Support.</w:t>
       </w:r>
     </w:p>
-    <w:bookmarkStart w:id="238" w:name="lokale-installation"/>
+    <w:bookmarkStart w:id="239" w:name="lokale-installation"/>
     <w:p>
       <w:pPr>
         <w:pStyle w:val="Heading4"/>
@@ -18592,8 +18730,8 @@
         <w:t xml:space="preserve">von äußeren Einflüssen.</w:t>
       </w:r>
     </w:p>
-    <w:bookmarkEnd w:id="238"/>
-    <w:bookmarkStart w:id="239" w:name="hosting"/>
+    <w:bookmarkEnd w:id="239"/>
+    <w:bookmarkStart w:id="240" w:name="hosting"/>
     <w:p>
       <w:pPr>
         <w:pStyle w:val="Heading4"/>
@@ -18678,8 +18816,8 @@
         <w:t xml:space="preserve">das Hosting für mehrere Einrichtung besser skaliert.</w:t>
       </w:r>
     </w:p>
-    <w:bookmarkEnd w:id="239"/>
-    <w:bookmarkStart w:id="240" w:name="cloud"/>
+    <w:bookmarkEnd w:id="240"/>
+    <w:bookmarkStart w:id="241" w:name="cloud"/>
     <w:p>
       <w:pPr>
         <w:pStyle w:val="Heading4"/>
@@ -18814,9 +18952,9 @@
         <w:t xml:space="preserve">solches Betriebsmodell meist zu Abonnementkosten.</w:t>
       </w:r>
     </w:p>
-    <w:bookmarkEnd w:id="240"/>
     <w:bookmarkEnd w:id="241"/>
-    <w:bookmarkStart w:id="242" w:name="kosten"/>
+    <w:bookmarkEnd w:id="242"/>
+    <w:bookmarkStart w:id="243" w:name="kosten"/>
     <w:p>
       <w:pPr>
         <w:pStyle w:val="Heading3"/>
@@ -19022,8 +19160,8 @@
         <w:t xml:space="preserve">Mitarbeiter*innen schlummert.</w:t>
       </w:r>
     </w:p>
-    <w:bookmarkEnd w:id="242"/>
-    <w:bookmarkStart w:id="243" w:name="installation-updates"/>
+    <w:bookmarkEnd w:id="243"/>
+    <w:bookmarkStart w:id="244" w:name="installation-updates"/>
     <w:p>
       <w:pPr>
         <w:pStyle w:val="Heading3"/>
@@ -19186,8 +19324,8 @@
         <w:t xml:space="preserve">oder halbjahres-weise).</w:t>
       </w:r>
     </w:p>
-    <w:bookmarkEnd w:id="243"/>
-    <w:bookmarkStart w:id="244" w:name="open-source"/>
+    <w:bookmarkEnd w:id="244"/>
+    <w:bookmarkStart w:id="245" w:name="open-source"/>
     <w:p>
       <w:pPr>
         <w:pStyle w:val="Heading3"/>
@@ -19222,8 +19360,8 @@
         <w:t xml:space="preserve">Hierzu müssen die Lizenzbedingungen des Systems geprüft werden.</w:t>
       </w:r>
     </w:p>
-    <w:bookmarkEnd w:id="244"/>
-    <w:bookmarkStart w:id="249" w:name="laufender-betrieb"/>
+    <w:bookmarkEnd w:id="245"/>
+    <w:bookmarkStart w:id="250" w:name="laufender-betrieb"/>
     <w:p>
       <w:pPr>
         <w:pStyle w:val="Heading3"/>
@@ -19294,7 +19432,7 @@
         <w:t xml:space="preserve">bibliotheksspezifische Lösungen.</w:t>
       </w:r>
     </w:p>
-    <w:bookmarkStart w:id="247" w:name="monitoring"/>
+    <w:bookmarkStart w:id="248" w:name="monitoring"/>
     <w:p>
       <w:pPr>
         <w:pStyle w:val="Heading4"/>
@@ -19319,7 +19457,7 @@
       <w:r>
         <w:t xml:space="preserve"> </w:t>
       </w:r>
-      <w:hyperlink r:id="rId245">
+      <w:hyperlink r:id="rId246">
         <w:r>
           <w:rPr>
             <w:rStyle w:val="Hyperlink"/>
@@ -19336,7 +19474,7 @@
       <w:r>
         <w:t xml:space="preserve"> </w:t>
       </w:r>
-      <w:hyperlink r:id="rId246">
+      <w:hyperlink r:id="rId247">
         <w:r>
           <w:rPr>
             <w:rStyle w:val="Hyperlink"/>
@@ -19398,8 +19536,8 @@
         <w:t xml:space="preserve">auch von der nutzenden Einrichtung überwacht werden.</w:t>
       </w:r>
     </w:p>
-    <w:bookmarkEnd w:id="247"/>
-    <w:bookmarkStart w:id="248" w:name="notfallbetrieb"/>
+    <w:bookmarkEnd w:id="248"/>
+    <w:bookmarkStart w:id="249" w:name="notfallbetrieb"/>
     <w:p>
       <w:pPr>
         <w:pStyle w:val="Heading4"/>
@@ -19580,9 +19718,9 @@
         <w:t xml:space="preserve">voraussichtlich wieder zur Verfügung steht.</w:t>
       </w:r>
     </w:p>
-    <w:bookmarkEnd w:id="248"/>
     <w:bookmarkEnd w:id="249"/>
-    <w:bookmarkStart w:id="250" w:name="it-sicherheit"/>
+    <w:bookmarkEnd w:id="250"/>
+    <w:bookmarkStart w:id="251" w:name="it-sicherheit"/>
     <w:p>
       <w:pPr>
         <w:pStyle w:val="Heading3"/>
@@ -19757,8 +19895,8 @@
         <w:t xml:space="preserve">.</w:t>
       </w:r>
     </w:p>
-    <w:bookmarkEnd w:id="250"/>
-    <w:bookmarkStart w:id="251" w:name="backup-und-rollback"/>
+    <w:bookmarkEnd w:id="251"/>
+    <w:bookmarkStart w:id="252" w:name="backup-und-rollback"/>
     <w:p>
       <w:pPr>
         <w:pStyle w:val="Heading3"/>
@@ -19955,8 +20093,8 @@
         <w:t xml:space="preserve">einer Testinstanz des BMS.</w:t>
       </w:r>
     </w:p>
-    <w:bookmarkEnd w:id="251"/>
-    <w:bookmarkStart w:id="252" w:name="zusammenspiel-hard--und-software"/>
+    <w:bookmarkEnd w:id="252"/>
+    <w:bookmarkStart w:id="253" w:name="zusammenspiel-hard--und-software"/>
     <w:p>
       <w:pPr>
         <w:pStyle w:val="Heading3"/>
@@ -20100,7 +20238,7 @@
       <w:r>
         <w:t xml:space="preserve"> </w:t>
       </w:r>
-      <w:hyperlink r:id="rId207">
+      <w:hyperlink r:id="rId208">
         <w:r>
           <w:rPr>
             <w:rStyle w:val="Hyperlink"/>
@@ -20120,7 +20258,7 @@
       <w:r>
         <w:t xml:space="preserve"> </w:t>
       </w:r>
-      <w:hyperlink r:id="rId209">
+      <w:hyperlink r:id="rId210">
         <w:r>
           <w:rPr>
             <w:rStyle w:val="Hyperlink"/>
@@ -20132,8 +20270,8 @@
         <w:t xml:space="preserve">.</w:t>
       </w:r>
     </w:p>
-    <w:bookmarkEnd w:id="252"/>
-    <w:bookmarkStart w:id="255" w:name="datenschutz-user-tracking-analytics"/>
+    <w:bookmarkEnd w:id="253"/>
+    <w:bookmarkStart w:id="256" w:name="datenschutz-user-tracking-analytics"/>
     <w:p>
       <w:pPr>
         <w:pStyle w:val="Heading3"/>
@@ -20452,7 +20590,7 @@
       <w:r>
         <w:t xml:space="preserve">(</w:t>
       </w:r>
-      <w:hyperlink r:id="rId253">
+      <w:hyperlink r:id="rId254">
         <w:r>
           <w:rPr>
             <w:rStyle w:val="Hyperlink"/>
@@ -20488,7 +20626,7 @@
       <w:r>
         <w:t xml:space="preserve"> </w:t>
       </w:r>
-      <w:hyperlink r:id="rId254">
+      <w:hyperlink r:id="rId255">
         <w:r>
           <w:rPr>
             <w:rStyle w:val="Hyperlink"/>
@@ -20704,9 +20842,9 @@
         <w:t xml:space="preserve">IT-Sicherheitsbeauftragte hinzugezogen werden.</w:t>
       </w:r>
     </w:p>
-    <w:bookmarkEnd w:id="255"/>
     <w:bookmarkEnd w:id="256"/>
-    <w:bookmarkStart w:id="259" w:name="zusammenfassung-und-ausblick"/>
+    <w:bookmarkEnd w:id="257"/>
+    <w:bookmarkStart w:id="260" w:name="zusammenfassung-und-ausblick"/>
     <w:p>
       <w:pPr>
         <w:pStyle w:val="Heading2"/>
@@ -20757,18 +20895,18 @@
                 <wp:inline>
                   <wp:extent cx="152400" cy="152400"/>
                   <wp:effectExtent b="0" l="0" r="0" t="0"/>
-                  <wp:docPr descr="" title="" id="257" name="Picture"/>
+                  <wp:docPr descr="" title="" id="258" name="Picture"/>
                   <a:graphic>
                     <a:graphicData uri="http://schemas.openxmlformats.org/drawingml/2006/picture">
                       <pic:pic>
                         <pic:nvPicPr>
-                          <pic:cNvPr descr="/opt/quarto/share/formats/docx/warning.png" id="258" name="Picture"/>
+                          <pic:cNvPr descr="/opt/quarto/share/formats/docx/warning.png" id="259" name="Picture"/>
                           <pic:cNvPicPr>
                             <a:picLocks noChangeArrowheads="1" noChangeAspect="1"/>
                           </pic:cNvPicPr>
                         </pic:nvPicPr>
                         <pic:blipFill>
-                          <a:blip r:embed="rId218"/>
+                          <a:blip r:embed="rId219"/>
                           <a:stretch>
                             <a:fillRect/>
                           </a:stretch>
@@ -20894,9 +21032,9 @@
         </w:tc>
       </w:tr>
     </w:tbl>
-    <w:bookmarkEnd w:id="259"/>
     <w:bookmarkEnd w:id="260"/>
-    <w:bookmarkStart w:id="276" w:name="literaturverzeichnis"/>
+    <w:bookmarkEnd w:id="261"/>
+    <w:bookmarkStart w:id="277" w:name="literaturverzeichnis"/>
     <w:p>
       <w:pPr>
         <w:pStyle w:val="Heading1"/>
@@ -20915,7 +21053,7 @@
       <w:r>
         <w:t xml:space="preserve"> </w:t>
       </w:r>
-      <w:hyperlink r:id="rId261">
+      <w:hyperlink r:id="rId262">
         <w:r>
           <w:rPr>
             <w:rStyle w:val="Hyperlink"/>
@@ -20930,8 +21068,8 @@
         <w:t xml:space="preserve">verwaltet. Hier davon nur die explizit im Handbuch referenzierten Publikationen:</w:t>
       </w:r>
     </w:p>
-    <w:bookmarkStart w:id="275" w:name="refs"/>
-    <w:bookmarkStart w:id="263" w:name="ref-borgman_acting_1997"/>
+    <w:bookmarkStart w:id="276" w:name="refs"/>
+    <w:bookmarkStart w:id="264" w:name="ref-borgman_acting_1997"/>
     <w:p>
       <w:pPr>
         <w:pStyle w:val="Bibliography"/>
@@ -20967,7 +21105,7 @@
       <w:r>
         <w:t xml:space="preserve"> </w:t>
       </w:r>
-      <w:hyperlink r:id="rId262">
+      <w:hyperlink r:id="rId263">
         <w:r>
           <w:rPr>
             <w:rStyle w:val="Hyperlink"/>
@@ -20979,8 +21117,8 @@
         <w:t xml:space="preserve">.</w:t>
       </w:r>
     </w:p>
-    <w:bookmarkEnd w:id="263"/>
-    <w:bookmarkStart w:id="265" w:name="ref-cody_hanson_opinion_2015"/>
+    <w:bookmarkEnd w:id="264"/>
+    <w:bookmarkStart w:id="266" w:name="ref-cody_hanson_opinion_2015"/>
     <w:p>
       <w:pPr>
         <w:pStyle w:val="Bibliography"/>
@@ -21000,7 +21138,7 @@
       <w:r>
         <w:t xml:space="preserve"> </w:t>
       </w:r>
-      <w:hyperlink r:id="rId264">
+      <w:hyperlink r:id="rId265">
         <w:r>
           <w:rPr>
             <w:rStyle w:val="Hyperlink"/>
@@ -21012,8 +21150,8 @@
         <w:t xml:space="preserve">.</w:t>
       </w:r>
     </w:p>
-    <w:bookmarkEnd w:id="265"/>
-    <w:bookmarkStart w:id="266" w:name="ref-gould_designing_1987"/>
+    <w:bookmarkEnd w:id="266"/>
+    <w:bookmarkStart w:id="267" w:name="ref-gould_designing_1987"/>
     <w:p>
       <w:pPr>
         <w:pStyle w:val="Bibliography"/>
@@ -21062,8 +21200,8 @@
         <w:t xml:space="preserve">: Morgan Kaufmann Publishers Inc.</w:t>
       </w:r>
     </w:p>
-    <w:bookmarkEnd w:id="266"/>
-    <w:bookmarkStart w:id="268" w:name="ref-kling_human_1998"/>
+    <w:bookmarkEnd w:id="267"/>
+    <w:bookmarkStart w:id="269" w:name="ref-kling_human_1998"/>
     <w:p>
       <w:pPr>
         <w:pStyle w:val="Bibliography"/>
@@ -21127,7 +21265,7 @@
       <w:r>
         <w:t xml:space="preserve"> </w:t>
       </w:r>
-      <w:hyperlink r:id="rId267">
+      <w:hyperlink r:id="rId268">
         <w:r>
           <w:rPr>
             <w:rStyle w:val="Hyperlink"/>
@@ -21139,8 +21277,8 @@
         <w:t xml:space="preserve">.</w:t>
       </w:r>
     </w:p>
-    <w:bookmarkEnd w:id="268"/>
-    <w:bookmarkStart w:id="270" w:name="ref-marshall_breeding_how_2022"/>
+    <w:bookmarkEnd w:id="269"/>
+    <w:bookmarkStart w:id="271" w:name="ref-marshall_breeding_how_2022"/>
     <w:p>
       <w:pPr>
         <w:pStyle w:val="Bibliography"/>
@@ -21160,7 +21298,7 @@
       <w:r>
         <w:t xml:space="preserve"> </w:t>
       </w:r>
-      <w:hyperlink r:id="rId269">
+      <w:hyperlink r:id="rId270">
         <w:r>
           <w:rPr>
             <w:rStyle w:val="Hyperlink"/>
@@ -21172,8 +21310,8 @@
         <w:t xml:space="preserve">.</w:t>
       </w:r>
     </w:p>
-    <w:bookmarkEnd w:id="270"/>
-    <w:bookmarkStart w:id="271" w:name="ref-matthews_library_2020"/>
+    <w:bookmarkEnd w:id="271"/>
+    <w:bookmarkStart w:id="272" w:name="ref-matthews_library_2020"/>
     <w:p>
       <w:pPr>
         <w:pStyle w:val="Bibliography"/>
@@ -21195,8 +21333,8 @@
         <w:t xml:space="preserve">. Second edition. Library and information science text series. Santa Barbara, California: Libraries Unlimited.</w:t>
       </w:r>
     </w:p>
-    <w:bookmarkEnd w:id="271"/>
-    <w:bookmarkStart w:id="272" w:name="ref-shneiderman_designing_2005"/>
+    <w:bookmarkEnd w:id="272"/>
+    <w:bookmarkStart w:id="273" w:name="ref-shneiderman_designing_2005"/>
     <w:p>
       <w:pPr>
         <w:pStyle w:val="Bibliography"/>
@@ -21218,8 +21356,8 @@
         <w:t xml:space="preserve">. 4th Aufl. Pearson.</w:t>
       </w:r>
     </w:p>
-    <w:bookmarkEnd w:id="272"/>
-    <w:bookmarkStart w:id="274" w:name="ref-siems_lesen_2022"/>
+    <w:bookmarkEnd w:id="273"/>
+    <w:bookmarkStart w:id="275" w:name="ref-siems_lesen_2022"/>
     <w:p>
       <w:pPr>
         <w:pStyle w:val="Bibliography"/>
@@ -21269,7 +21407,7 @@
       <w:r>
         <w:t xml:space="preserve"> </w:t>
       </w:r>
-      <w:hyperlink r:id="rId273">
+      <w:hyperlink r:id="rId274">
         <w:r>
           <w:rPr>
             <w:rStyle w:val="Hyperlink"/>
@@ -21281,10 +21419,10 @@
         <w:t xml:space="preserve">.</w:t>
       </w:r>
     </w:p>
-    <w:bookmarkEnd w:id="274"/>
     <w:bookmarkEnd w:id="275"/>
     <w:bookmarkEnd w:id="276"/>
-    <w:bookmarkStart w:id="293" w:name="glossar"/>
+    <w:bookmarkEnd w:id="277"/>
+    <w:bookmarkStart w:id="294" w:name="glossar"/>
     <w:p>
       <w:pPr>
         <w:pStyle w:val="Heading1"/>
@@ -21297,7 +21435,7 @@
       <w:pPr>
         <w:pStyle w:val="DefinitionTerm"/>
       </w:pPr>
-      <w:hyperlink r:id="rId277">
+      <w:hyperlink r:id="rId278">
         <w:r>
           <w:rPr>
             <w:rStyle w:val="Hyperlink"/>
@@ -21334,7 +21472,7 @@
       <w:pPr>
         <w:pStyle w:val="DefinitionTerm"/>
       </w:pPr>
-      <w:hyperlink r:id="rId278">
+      <w:hyperlink r:id="rId279">
         <w:r>
           <w:rPr>
             <w:rStyle w:val="Hyperlink"/>
@@ -21355,7 +21493,7 @@
       <w:pPr>
         <w:pStyle w:val="DefinitionTerm"/>
       </w:pPr>
-      <w:hyperlink r:id="rId279">
+      <w:hyperlink r:id="rId280">
         <w:r>
           <w:rPr>
             <w:rStyle w:val="Hyperlink"/>
@@ -21376,7 +21514,7 @@
       <w:pPr>
         <w:pStyle w:val="DefinitionTerm"/>
       </w:pPr>
-      <w:hyperlink r:id="rId232">
+      <w:hyperlink r:id="rId233">
         <w:r>
           <w:rPr>
             <w:rStyle w:val="Hyperlink"/>
@@ -21397,7 +21535,7 @@
       <w:pPr>
         <w:pStyle w:val="DefinitionTerm"/>
       </w:pPr>
-      <w:hyperlink r:id="rId280">
+      <w:hyperlink r:id="rId281">
         <w:r>
           <w:rPr>
             <w:rStyle w:val="Hyperlink"/>
@@ -21434,7 +21572,7 @@
       <w:pPr>
         <w:pStyle w:val="DefinitionTerm"/>
       </w:pPr>
-      <w:hyperlink r:id="rId281">
+      <w:hyperlink r:id="rId282">
         <w:r>
           <w:rPr>
             <w:rStyle w:val="Hyperlink"/>
@@ -21455,7 +21593,7 @@
       <w:pPr>
         <w:pStyle w:val="DefinitionTerm"/>
       </w:pPr>
-      <w:hyperlink r:id="rId282">
+      <w:hyperlink r:id="rId283">
         <w:r>
           <w:rPr>
             <w:rStyle w:val="Hyperlink"/>
@@ -21476,7 +21614,7 @@
       <w:pPr>
         <w:pStyle w:val="DefinitionTerm"/>
       </w:pPr>
-      <w:hyperlink r:id="rId283">
+      <w:hyperlink r:id="rId284">
         <w:r>
           <w:rPr>
             <w:rStyle w:val="Hyperlink"/>
@@ -21497,7 +21635,7 @@
       <w:pPr>
         <w:pStyle w:val="DefinitionTerm"/>
       </w:pPr>
-      <w:hyperlink r:id="rId284">
+      <w:hyperlink r:id="rId285">
         <w:r>
           <w:rPr>
             <w:rStyle w:val="Hyperlink"/>
@@ -21518,7 +21656,7 @@
       <w:pPr>
         <w:pStyle w:val="DefinitionTerm"/>
       </w:pPr>
-      <w:hyperlink r:id="rId285">
+      <w:hyperlink r:id="rId286">
         <w:r>
           <w:rPr>
             <w:rStyle w:val="Hyperlink"/>
@@ -21539,7 +21677,7 @@
       <w:pPr>
         <w:pStyle w:val="DefinitionTerm"/>
       </w:pPr>
-      <w:hyperlink r:id="rId286">
+      <w:hyperlink r:id="rId287">
         <w:r>
           <w:rPr>
             <w:rStyle w:val="Hyperlink"/>
@@ -21560,7 +21698,7 @@
       <w:pPr>
         <w:pStyle w:val="DefinitionTerm"/>
       </w:pPr>
-      <w:hyperlink r:id="rId287">
+      <w:hyperlink r:id="rId288">
         <w:r>
           <w:rPr>
             <w:rStyle w:val="Hyperlink"/>
@@ -21590,7 +21728,7 @@
       <w:pPr>
         <w:pStyle w:val="DefinitionTerm"/>
       </w:pPr>
-      <w:hyperlink r:id="rId288">
+      <w:hyperlink r:id="rId289">
         <w:r>
           <w:rPr>
             <w:rStyle w:val="Hyperlink"/>
@@ -21611,7 +21749,7 @@
       <w:pPr>
         <w:pStyle w:val="DefinitionTerm"/>
       </w:pPr>
-      <w:hyperlink r:id="rId289">
+      <w:hyperlink r:id="rId290">
         <w:r>
           <w:rPr>
             <w:rStyle w:val="Hyperlink"/>
@@ -21632,7 +21770,7 @@
       <w:pPr>
         <w:pStyle w:val="DefinitionTerm"/>
       </w:pPr>
-      <w:hyperlink r:id="rId290">
+      <w:hyperlink r:id="rId291">
         <w:r>
           <w:rPr>
             <w:rStyle w:val="Hyperlink"/>
@@ -21653,7 +21791,7 @@
       <w:pPr>
         <w:pStyle w:val="DefinitionTerm"/>
       </w:pPr>
-      <w:hyperlink r:id="rId291">
+      <w:hyperlink r:id="rId292">
         <w:r>
           <w:rPr>
             <w:rStyle w:val="Hyperlink"/>
@@ -21674,7 +21812,7 @@
       <w:pPr>
         <w:pStyle w:val="DefinitionTerm"/>
       </w:pPr>
-      <w:hyperlink r:id="rId292">
+      <w:hyperlink r:id="rId293">
         <w:r>
           <w:rPr>
             <w:rStyle w:val="Hyperlink"/>
@@ -21707,8 +21845,8 @@
         <w:t xml:space="preserve">Protokoll zur Abfrage von bibliografischen Daten </w:t>
       </w:r>
     </w:p>
-    <w:bookmarkEnd w:id="293"/>
-    <w:bookmarkStart w:id="294" w:name="zielgruppe"/>
+    <w:bookmarkEnd w:id="294"/>
+    <w:bookmarkStart w:id="295" w:name="zielgruppe"/>
     <w:p>
       <w:pPr>
         <w:pStyle w:val="Heading1"/>
@@ -21929,8 +22067,8 @@
         <w:t xml:space="preserve">Lehrbeauftragter für einen bibliothekarischen Studiengang.</w:t>
       </w:r>
     </w:p>
-    <w:bookmarkEnd w:id="294"/>
-    <w:bookmarkStart w:id="323" w:name="mitarbeit"/>
+    <w:bookmarkEnd w:id="295"/>
+    <w:bookmarkStart w:id="325" w:name="mitarbeit"/>
     <w:p>
       <w:pPr>
         <w:pStyle w:val="Heading1"/>
@@ -22012,7 +22150,7 @@
         <w:t xml:space="preserve">zusammengefasst.</w:t>
       </w:r>
     </w:p>
-    <w:bookmarkStart w:id="298" w:name="arbeitsablauf"/>
+    <w:bookmarkStart w:id="299" w:name="arbeitsablauf"/>
     <w:p>
       <w:pPr>
         <w:pStyle w:val="Heading2"/>
@@ -22080,7 +22218,7 @@
       <w:r>
         <w:t xml:space="preserve"> </w:t>
       </w:r>
-      <w:hyperlink r:id="rId295">
+      <w:hyperlink r:id="rId296">
         <w:r>
           <w:rPr>
             <w:rStyle w:val="Hyperlink"/>
@@ -22097,7 +22235,7 @@
       <w:r>
         <w:t xml:space="preserve"> </w:t>
       </w:r>
-      <w:hyperlink r:id="rId296">
+      <w:hyperlink r:id="rId297">
         <w:r>
           <w:rPr>
             <w:rStyle w:val="Hyperlink"/>
@@ -22146,7 +22284,7 @@
       <w:r>
         <w:t xml:space="preserve"> </w:t>
       </w:r>
-      <w:hyperlink r:id="rId297">
+      <w:hyperlink r:id="rId298">
         <w:r>
           <w:rPr>
             <w:rStyle w:val="Hyperlink"/>
@@ -22161,8 +22299,8 @@
         <w:t xml:space="preserve">in HTML und anderen Formaten aus den Quellen zusammengebaut wird.</w:t>
       </w:r>
     </w:p>
-    <w:bookmarkEnd w:id="298"/>
-    <w:bookmarkStart w:id="309" w:name="styleguide"/>
+    <w:bookmarkEnd w:id="299"/>
+    <w:bookmarkStart w:id="310" w:name="styleguide"/>
     <w:p>
       <w:pPr>
         <w:pStyle w:val="Heading2"/>
@@ -22204,7 +22342,7 @@
         <w:t xml:space="preserve">Dieser Styleguide soll eine einheitliche Form gewährleisten. Neben Hinweisen</w:t>
       </w:r>
     </w:p>
-    <w:bookmarkStart w:id="299" w:name="schreibstil"/>
+    <w:bookmarkStart w:id="300" w:name="schreibstil"/>
     <w:p>
       <w:pPr>
         <w:pStyle w:val="Heading3"/>
@@ -22270,8 +22408,8 @@
         <w:t xml:space="preserve">Das Buch sollte in 2-5 Jahren noch aktuell und verständlich sein, aber nicht mehr unbedingt in 10 Jahren.</w:t>
       </w:r>
     </w:p>
-    <w:bookmarkEnd w:id="299"/>
-    <w:bookmarkStart w:id="300" w:name="schreibweise-fachbegriffe-und-verweise"/>
+    <w:bookmarkEnd w:id="300"/>
+    <w:bookmarkStart w:id="301" w:name="schreibweise-fachbegriffe-und-verweise"/>
     <w:p>
       <w:pPr>
         <w:pStyle w:val="Heading3"/>
@@ -22391,8 +22529,8 @@
         <w:t xml:space="preserve">einer Fußnote.</w:t>
       </w:r>
     </w:p>
-    <w:bookmarkEnd w:id="300"/>
-    <w:bookmarkStart w:id="302" w:name="struktur"/>
+    <w:bookmarkEnd w:id="301"/>
+    <w:bookmarkStart w:id="303" w:name="struktur"/>
     <w:p>
       <w:pPr>
         <w:pStyle w:val="Heading3"/>
@@ -22524,7 +22662,7 @@
       <w:r>
         <w:t xml:space="preserve"> </w:t>
       </w:r>
-      <w:hyperlink r:id="rId301">
+      <w:hyperlink r:id="rId302">
         <w:r>
           <w:rPr>
             <w:rStyle w:val="Hyperlink"/>
@@ -22536,8 +22674,8 @@
         <w:t xml:space="preserve">)</w:t>
       </w:r>
     </w:p>
-    <w:bookmarkEnd w:id="302"/>
-    <w:bookmarkStart w:id="303" w:name="bilder-und-andere-medien"/>
+    <w:bookmarkEnd w:id="303"/>
+    <w:bookmarkStart w:id="304" w:name="bilder-und-andere-medien"/>
     <w:p>
       <w:pPr>
         <w:pStyle w:val="Heading3"/>
@@ -22608,8 +22746,8 @@
         <w:t xml:space="preserve">Bitte nutzt sprechende Dateinamen!</w:t>
       </w:r>
     </w:p>
-    <w:bookmarkEnd w:id="303"/>
-    <w:bookmarkStart w:id="305" w:name="glossar-1"/>
+    <w:bookmarkEnd w:id="304"/>
+    <w:bookmarkStart w:id="306" w:name="glossar-1"/>
     <w:p>
       <w:pPr>
         <w:pStyle w:val="Heading3"/>
@@ -22670,7 +22808,7 @@
         </w:rPr>
         <w:t xml:space="preserve"> </w:t>
       </w:r>
-      <w:hyperlink r:id="rId304">
+      <w:hyperlink r:id="rId305">
         <w:r>
           <w:rPr>
             <w:rStyle w:val="Hyperlink"/>
@@ -22684,8 +22822,8 @@
         <w:t xml:space="preserve">)</w:t>
       </w:r>
     </w:p>
-    <w:bookmarkEnd w:id="305"/>
-    <w:bookmarkStart w:id="306" w:name="literaturverzeichnis-1"/>
+    <w:bookmarkEnd w:id="306"/>
+    <w:bookmarkStart w:id="307" w:name="literaturverzeichnis-1"/>
     <w:p>
       <w:pPr>
         <w:pStyle w:val="Heading3"/>
@@ -22704,7 +22842,7 @@
       <w:r>
         <w:t xml:space="preserve"> </w:t>
       </w:r>
-      <w:hyperlink r:id="rId261">
+      <w:hyperlink r:id="rId262">
         <w:r>
           <w:rPr>
             <w:rStyle w:val="Hyperlink"/>
@@ -22749,8 +22887,8 @@
         <w:t xml:space="preserve">gespeichert. Diese Datei sollte also nicht direkt bearbeitet werden!</w:t>
       </w:r>
     </w:p>
-    <w:bookmarkEnd w:id="306"/>
-    <w:bookmarkStart w:id="308" w:name="autorinnen-verzeichnis"/>
+    <w:bookmarkEnd w:id="307"/>
+    <w:bookmarkStart w:id="309" w:name="autorinnen-verzeichnis"/>
     <w:p>
       <w:pPr>
         <w:pStyle w:val="Heading3"/>
@@ -22769,7 +22907,7 @@
       <w:r>
         <w:t xml:space="preserve"> </w:t>
       </w:r>
-      <w:hyperlink r:id="rId307">
+      <w:hyperlink r:id="rId308">
         <w:r>
           <w:rPr>
             <w:rStyle w:val="VerbatimChar"/>
@@ -22826,9 +22964,9 @@
         <w:t xml:space="preserve">sind optional.</w:t>
       </w:r>
     </w:p>
-    <w:bookmarkEnd w:id="308"/>
     <w:bookmarkEnd w:id="309"/>
-    <w:bookmarkStart w:id="321" w:name="git-repository"/>
+    <w:bookmarkEnd w:id="310"/>
+    <w:bookmarkStart w:id="323" w:name="git-repository"/>
     <w:p>
       <w:pPr>
         <w:pStyle w:val="Heading2"/>
@@ -22859,7 +22997,7 @@
       <w:r>
         <w:t xml:space="preserve"> </w:t>
       </w:r>
-      <w:hyperlink r:id="rId310">
+      <w:hyperlink r:id="rId311">
         <w:r>
           <w:rPr>
             <w:rStyle w:val="Hyperlink"/>
@@ -22881,7 +23019,7 @@
       <w:r>
         <w:t xml:space="preserve"> </w:t>
       </w:r>
-      <w:hyperlink r:id="rId311">
+      <w:hyperlink r:id="rId312">
         <w:r>
           <w:rPr>
             <w:rStyle w:val="VerbatimChar"/>
@@ -22898,7 +23036,7 @@
       <w:r>
         <w:t xml:space="preserve"> </w:t>
       </w:r>
-      <w:hyperlink r:id="rId312">
+      <w:hyperlink r:id="rId313">
         <w:r>
           <w:rPr>
             <w:rStyle w:val="Hyperlink"/>
@@ -22920,7 +23058,7 @@
       <w:r>
         <w:t xml:space="preserve"> </w:t>
       </w:r>
-      <w:hyperlink r:id="rId313">
+      <w:hyperlink r:id="rId314">
         <w:r>
           <w:rPr>
             <w:rStyle w:val="Hyperlink"/>
@@ -22935,7 +23073,7 @@
         <w:t xml:space="preserve">immer der aktuellste Stand einsehbar sein sollte.</w:t>
       </w:r>
     </w:p>
-    <w:bookmarkStart w:id="317" w:name="verzeichnisstruktur"/>
+    <w:bookmarkStart w:id="318" w:name="verzeichnisstruktur"/>
     <w:p>
       <w:pPr>
         <w:pStyle w:val="Heading3"/>
@@ -22968,7 +23106,7 @@
           <w:numId w:val="1067"/>
         </w:numPr>
       </w:pPr>
-      <w:hyperlink r:id="rId314">
+      <w:hyperlink r:id="rId315">
         <w:r>
           <w:rPr>
             <w:rStyle w:val="VerbatimChar"/>
@@ -23001,7 +23139,7 @@
           <w:numId w:val="1067"/>
         </w:numPr>
       </w:pPr>
-      <w:hyperlink r:id="rId307">
+      <w:hyperlink r:id="rId308">
         <w:r>
           <w:rPr>
             <w:rStyle w:val="VerbatimChar"/>
@@ -23068,7 +23206,7 @@
         </w:numPr>
         <w:pStyle w:val="Compact"/>
       </w:pPr>
-      <w:hyperlink r:id="rId315">
+      <w:hyperlink r:id="rId316">
         <w:r>
           <w:rPr>
             <w:rStyle w:val="VerbatimChar"/>
@@ -23138,7 +23276,7 @@
       <w:r>
         <w:t xml:space="preserve"> </w:t>
       </w:r>
-      <w:hyperlink r:id="rId316">
+      <w:hyperlink r:id="rId317">
         <w:r>
           <w:rPr>
             <w:rStyle w:val="Hyperlink"/>
@@ -23150,8 +23288,8 @@
         <w:t xml:space="preserve">)</w:t>
       </w:r>
     </w:p>
-    <w:bookmarkEnd w:id="317"/>
-    <w:bookmarkStart w:id="320" w:name="konvertierung-mit-quarto"/>
+    <w:bookmarkEnd w:id="318"/>
+    <w:bookmarkStart w:id="322" w:name="konvertierung-mit-quarto"/>
     <w:p>
       <w:pPr>
         <w:pStyle w:val="Heading3"/>
@@ -23170,7 +23308,7 @@
       <w:r>
         <w:t xml:space="preserve"> </w:t>
       </w:r>
-      <w:hyperlink r:id="rId22">
+      <w:hyperlink r:id="rId319">
         <w:r>
           <w:rPr>
             <w:rStyle w:val="Hyperlink"/>
@@ -23187,7 +23325,7 @@
       <w:r>
         <w:t xml:space="preserve"> </w:t>
       </w:r>
-      <w:hyperlink r:id="rId318">
+      <w:hyperlink r:id="rId320">
         <w:r>
           <w:rPr>
             <w:rStyle w:val="VerbatimChar"/>
@@ -23224,7 +23362,7 @@
       <w:r>
         <w:t xml:space="preserve"> </w:t>
       </w:r>
-      <w:hyperlink r:id="rId319">
+      <w:hyperlink r:id="rId321">
         <w:r>
           <w:rPr>
             <w:rStyle w:val="Hyperlink"/>
@@ -23390,9 +23528,9 @@
         <w:t xml:space="preserve">von Zotero.</w:t>
       </w:r>
     </w:p>
-    <w:bookmarkEnd w:id="320"/>
-    <w:bookmarkEnd w:id="321"/>
-    <w:bookmarkStart w:id="322" w:name="lizenz"/>
+    <w:bookmarkEnd w:id="322"/>
+    <w:bookmarkEnd w:id="323"/>
+    <w:bookmarkStart w:id="324" w:name="lizenz"/>
     <w:p>
       <w:pPr>
         <w:pStyle w:val="Heading2"/>
@@ -23424,7 +23562,7 @@
       <w:r>
         <w:t xml:space="preserve">(</w:t>
       </w:r>
-      <w:hyperlink r:id="rId51">
+      <w:hyperlink r:id="rId53">
         <w:r>
           <w:rPr>
             <w:rStyle w:val="Hyperlink"/>
@@ -23436,8 +23574,8 @@
         <w:t xml:space="preserve">) veröffentlicht. Für Abbildungen kann auch eine CC-BY-Lizenz (kein -NC oder -ND) verwendet werden.</w:t>
       </w:r>
     </w:p>
-    <w:bookmarkEnd w:id="322"/>
-    <w:bookmarkEnd w:id="323"/>
+    <w:bookmarkEnd w:id="324"/>
+    <w:bookmarkEnd w:id="325"/>
     <w:sectPr/>
   </w:body>
 </w:document>
@@ -23463,7 +23601,7 @@
       </w:r>
     </w:p>
   </w:footnote>
-  <w:footnote w:id="68">
+  <w:footnote w:id="70">
     <w:p>
       <w:pPr>
         <w:pStyle w:val="FootnoteText"/>
@@ -23477,7 +23615,7 @@
       <w:r>
         <w:t xml:space="preserve"> </w:t>
       </w:r>
-      <w:hyperlink r:id="rId69">
+      <w:hyperlink r:id="rId71">
         <w:r>
           <w:rPr>
             <w:rStyle w:val="Hyperlink"/>
@@ -23487,7 +23625,7 @@
       </w:hyperlink>
     </w:p>
   </w:footnote>
-  <w:footnote w:id="76">
+  <w:footnote w:id="78">
     <w:p>
       <w:pPr>
         <w:pStyle w:val="FootnoteText"/>
@@ -23501,7 +23639,7 @@
       <w:r>
         <w:t xml:space="preserve"> </w:t>
       </w:r>
-      <w:hyperlink r:id="rId77">
+      <w:hyperlink r:id="rId79">
         <w:r>
           <w:rPr>
             <w:rStyle w:val="Hyperlink"/>
@@ -23511,7 +23649,7 @@
       </w:hyperlink>
     </w:p>
   </w:footnote>
-  <w:footnote w:id="79">
+  <w:footnote w:id="81">
     <w:p>
       <w:pPr>
         <w:pStyle w:val="FootnoteText"/>
@@ -23542,7 +23680,7 @@
       </w:r>
     </w:p>
   </w:footnote>
-  <w:footnote w:id="86">
+  <w:footnote w:id="88">
     <w:p>
       <w:pPr>
         <w:pStyle w:val="FootnoteText"/>
@@ -23556,7 +23694,7 @@
       <w:r>
         <w:t xml:space="preserve"> </w:t>
       </w:r>
-      <w:hyperlink r:id="rId87">
+      <w:hyperlink r:id="rId89">
         <w:r>
           <w:rPr>
             <w:rStyle w:val="Hyperlink"/>
@@ -23566,7 +23704,7 @@
       </w:hyperlink>
     </w:p>
   </w:footnote>
-  <w:footnote w:id="94">
+  <w:footnote w:id="96">
     <w:p>
       <w:pPr>
         <w:pStyle w:val="FootnoteText"/>
@@ -23580,7 +23718,7 @@
       <w:r>
         <w:t xml:space="preserve"> </w:t>
       </w:r>
-      <w:hyperlink r:id="rId69">
+      <w:hyperlink r:id="rId71">
         <w:r>
           <w:rPr>
             <w:rStyle w:val="Hyperlink"/>
@@ -23590,7 +23728,7 @@
       </w:hyperlink>
     </w:p>
   </w:footnote>
-  <w:footnote w:id="130">
+  <w:footnote w:id="132">
     <w:p>
       <w:pPr>
         <w:pStyle w:val="FootnoteText"/>
@@ -23604,7 +23742,7 @@
       <w:r>
         <w:t xml:space="preserve"> </w:t>
       </w:r>
-      <w:hyperlink r:id="rId77">
+      <w:hyperlink r:id="rId79">
         <w:r>
           <w:rPr>
             <w:rStyle w:val="Hyperlink"/>
@@ -23614,7 +23752,7 @@
       </w:hyperlink>
     </w:p>
   </w:footnote>
-  <w:footnote w:id="140">
+  <w:footnote w:id="142">
     <w:p>
       <w:pPr>
         <w:pStyle w:val="FootnoteText"/>
@@ -23628,7 +23766,7 @@
       <w:r>
         <w:t xml:space="preserve"> </w:t>
       </w:r>
-      <w:hyperlink r:id="rId69">
+      <w:hyperlink r:id="rId71">
         <w:r>
           <w:rPr>
             <w:rStyle w:val="Hyperlink"/>
@@ -23638,7 +23776,7 @@
       </w:hyperlink>
     </w:p>
   </w:footnote>
-  <w:footnote w:id="152">
+  <w:footnote w:id="153">
     <w:p>
       <w:pPr>
         <w:pStyle w:val="FootnoteText"/>
@@ -23652,7 +23790,7 @@
       <w:r>
         <w:t xml:space="preserve"> </w:t>
       </w:r>
-      <w:hyperlink r:id="rId77">
+      <w:hyperlink r:id="rId79">
         <w:r>
           <w:rPr>
             <w:rStyle w:val="Hyperlink"/>
@@ -23662,7 +23800,7 @@
       </w:hyperlink>
     </w:p>
   </w:footnote>
-  <w:footnote w:id="167">
+  <w:footnote w:id="168">
     <w:p>
       <w:pPr>
         <w:pStyle w:val="FootnoteText"/>
@@ -23693,7 +23831,7 @@
       </w:r>
     </w:p>
   </w:footnote>
-  <w:footnote w:id="227">
+  <w:footnote w:id="228">
     <w:p>
       <w:pPr>
         <w:pStyle w:val="FootnoteText"/>
@@ -23707,7 +23845,7 @@
       <w:r>
         <w:t xml:space="preserve"> </w:t>
       </w:r>
-      <w:hyperlink r:id="rId87">
+      <w:hyperlink r:id="rId89">
         <w:r>
           <w:rPr>
             <w:rStyle w:val="Hyperlink"/>

</xml_diff>

<commit_message>
Deploying to gh-pages from @ pro4bib/handbuch-it-in-bibliotheken@28d5480d5cd448d5cb87da537c8f17659f8850e5 🚀
</commit_message>
<xml_diff>
--- a/Handbuch-IT-in-Bibliotheken.docx
+++ b/Handbuch-IT-in-Bibliotheken.docx
@@ -1476,13 +1476,13 @@
               <w:t xml:space="preserve"> </w:t>
             </w:r>
             <w:r>
-              <w:t xml:space="preserve">von Planung bis zu ihrer</w:t>
+              <w:t xml:space="preserve">von der Planung bis zu ihrer</w:t>
             </w:r>
             <w:r>
               <w:t xml:space="preserve"> </w:t>
             </w:r>
             <w:r>
-              <w:t xml:space="preserve">Ablösung. Beim Betrieb müssen mögliche</w:t>
+              <w:t xml:space="preserve">Ablösung. Während des Betriebs der Systeme müssen mögliche</w:t>
             </w:r>
             <w:r>
               <w:t xml:space="preserve"> </w:t>
@@ -1982,19 +1982,19 @@
               <w:t xml:space="preserve"> </w:t>
             </w:r>
             <w:r>
-              <w:t xml:space="preserve">getroffen ist, bevor überhaupt klar ist welches Problem damit gelöst werden</w:t>
+              <w:t xml:space="preserve">getroffen ist, bevor geklärt wurde, welches Problem damit gelöst werden</w:t>
             </w:r>
             <w:r>
               <w:t xml:space="preserve"> </w:t>
             </w:r>
             <w:r>
-              <w:t xml:space="preserve">soll. Trotzdem macht es Sinn, die Einführung mit einer offenen Planung und</w:t>
+              <w:t xml:space="preserve">soll. Auch in diesem Fall ist es sinnvoll, die Einführung mit einer offenen Planung und</w:t>
             </w:r>
             <w:r>
               <w:t xml:space="preserve"> </w:t>
             </w:r>
             <w:r>
-              <w:t xml:space="preserve">Analyse zu beginnen, und danach zu überprüfen, welche Anforderungen</w:t>
+              <w:t xml:space="preserve">Anforderungsanalyse zu beginnen, und danach zu prüfen, welche Anforderungen</w:t>
             </w:r>
             <w:r>
               <w:t xml:space="preserve"> </w:t>

</xml_diff>

<commit_message>
Deploying to gh-pages from @ pro4bib/handbuch-it-in-bibliotheken@e3f24cc2c3f40e7becea4a371d4f712312a7d666 🚀
</commit_message>
<xml_diff>
--- a/Handbuch-IT-in-Bibliotheken.docx
+++ b/Handbuch-IT-in-Bibliotheken.docx
@@ -8594,39 +8594,72 @@
               <w:spacing w:before="16" w:after="16"/>
             </w:pPr>
             <w:r>
-              <w:rPr>
-                <w:iCs/>
-                <w:i/>
-              </w:rPr>
-              <w:t xml:space="preserve">Dieses Kapitel definiert den Begriff des Bibliotheksmanagementsystems,</w:t>
-            </w:r>
-            <w:r>
-              <w:rPr>
-                <w:iCs/>
-                <w:i/>
-              </w:rPr>
+              <w:t xml:space="preserve">Bibliotheksmanagementsysteme sind IT-Systeme, die die Kernprozesse einer Bibliothek unterstützen. Das modular aufgebaute System verfügt über verschiedene</w:t>
+            </w:r>
+            <w:r>
               <w:t xml:space="preserve"> </w:t>
             </w:r>
-            <w:r>
-              <w:rPr>
-                <w:iCs/>
-                <w:i/>
-              </w:rPr>
-              <w:t xml:space="preserve">erläutert die gängigen Komponenten und beschreibt die Entwicklung seit</w:t>
-            </w:r>
-            <w:r>
-              <w:rPr>
-                <w:iCs/>
-                <w:i/>
-              </w:rPr>
+            <w:hyperlink w:anchor="komponenten">
+              <w:r>
+                <w:rPr>
+                  <w:rStyle w:val="Hyperlink"/>
+                </w:rPr>
+                <w:t xml:space="preserve">Komponenten</w:t>
+              </w:r>
+            </w:hyperlink>
+            <w:r>
               <w:t xml:space="preserve"> </w:t>
             </w:r>
             <w:r>
-              <w:rPr>
-                <w:iCs/>
-                <w:i/>
-              </w:rPr>
-              <w:t xml:space="preserve">1960.</w:t>
+              <w:t xml:space="preserve">für die jeweiligen Kernprozesse Erwerbung, Katalogisierung/Erschließung und Ausleihe sowie für die Recherche. Die</w:t>
+            </w:r>
+            <w:r>
+              <w:t xml:space="preserve"> </w:t>
+            </w:r>
+            <w:hyperlink w:anchor="geschichte">
+              <w:r>
+                <w:rPr>
+                  <w:rStyle w:val="Hyperlink"/>
+                </w:rPr>
+                <w:t xml:space="preserve">Entwicklungsgeschichte</w:t>
+              </w:r>
+            </w:hyperlink>
+            <w:r>
+              <w:t xml:space="preserve"> </w:t>
+            </w:r>
+            <w:r>
+              <w:t xml:space="preserve">der Managementsysteme in Bibliotheken erstreckt sich mittlerweile über drei Generationen. Relevant für die Arbeit mit den Managementsystemen ist auch die</w:t>
+            </w:r>
+            <w:r>
+              <w:t xml:space="preserve"> </w:t>
+            </w:r>
+            <w:hyperlink w:anchor="verbundkataloge">
+              <w:r>
+                <w:rPr>
+                  <w:rStyle w:val="Hyperlink"/>
+                </w:rPr>
+                <w:t xml:space="preserve">Anbindung an Verbundkataloge</w:t>
+              </w:r>
+            </w:hyperlink>
+            <w:r>
+              <w:t xml:space="preserve"> </w:t>
+            </w:r>
+            <w:r>
+              <w:t xml:space="preserve">sowie die</w:t>
+            </w:r>
+            <w:r>
+              <w:t xml:space="preserve"> </w:t>
+            </w:r>
+            <w:hyperlink w:anchor="integration">
+              <w:r>
+                <w:rPr>
+                  <w:rStyle w:val="Hyperlink"/>
+                </w:rPr>
+                <w:t xml:space="preserve">Integration anderer Systeme</w:t>
+              </w:r>
+            </w:hyperlink>
+            <w:r>
+              <w:t xml:space="preserve">.</w:t>
             </w:r>
           </w:p>
         </w:tc>
@@ -11466,13 +11499,13 @@
       </w:r>
     </w:p>
     <w:bookmarkEnd w:id="177"/>
-    <w:bookmarkStart w:id="180" w:name="X20b62cd44c03308a320ab47226bafd0be5278da"/>
+    <w:bookmarkStart w:id="180" w:name="X9039016eab1b5351a34136111ae7673b8b458de"/>
     <w:p>
       <w:pPr>
         <w:pStyle w:val="Heading3"/>
       </w:pPr>
       <w:r>
-        <w:t xml:space="preserve">Integration des BMS mit anderen IT-Systemen</w:t>
+        <w:t xml:space="preserve">[Integration des BMS mit anderen IT-Systemen][integration]</w:t>
       </w:r>
     </w:p>
     <w:p>
@@ -15544,7 +15577,7 @@
               <w:r>
                 <w:drawing>
                   <wp:inline>
-                    <wp:extent cx="3810000" cy="2540000"/>
+                    <wp:extent cx="5334000" cy="1255058"/>
                     <wp:effectExtent b="0" l="0" r="0" t="0"/>
                     <wp:docPr descr="" title="Quelle: Stkl (CC-BY-SA 3.0)" id="208" name="Picture"/>
                     <a:graphic>
@@ -15557,7 +15590,16 @@
                             </pic:cNvPicPr>
                           </pic:nvPicPr>
                           <pic:blipFill>
-                            <a:blip r:embed="rId207"/>
+                            <a:blip>
+                              <a:extLst>
+                                <a:ext uri="{28A0092B-C50C-407E-A947-70E740481C1C}">
+                                  <a14:useLocalDpi xmlns:a14="http://schemas.microsoft.com/office/drawing/2010/main" val="0"/>
+                                </a:ext>
+                                <a:ext uri="{96DAC541-7B7A-43D3-8B79-37D633B846F1}">
+                                  <asvg:svgBlip xmlns:asvg="http://schemas.microsoft.com/office/drawing/2016/SVG/main" r:embed="rId207"/>
+                                </a:ext>
+                              </a:extLst>
+                            </a:blip>
                             <a:stretch>
                               <a:fillRect/>
                             </a:stretch>
@@ -15565,7 +15607,7 @@
                           <pic:spPr bwMode="auto">
                             <a:xfrm>
                               <a:off x="0" y="0"/>
-                              <a:ext cx="3810000" cy="2540000"/>
+                              <a:ext cx="5334000" cy="1255058"/>
                             </a:xfrm>
                             <a:prstGeom prst="rect">
                               <a:avLst/>

</xml_diff>

<commit_message>
Deploying to gh-pages from @ pro4bib/handbuch-it-in-bibliotheken@ebbd214e82445e853d4eff2fadb8ba06b3cf7af4 🚀
</commit_message>
<xml_diff>
--- a/Handbuch-IT-in-Bibliotheken.docx
+++ b/Handbuch-IT-in-Bibliotheken.docx
@@ -33,7 +33,7 @@
         <w:pStyle w:val="Date"/>
       </w:pPr>
       <w:r>
-        <w:t xml:space="preserve">2022-05-18T00:00:00+00:00</w:t>
+        <w:t xml:space="preserve">2022-05-19T00:00:00+00:00</w:t>
       </w:r>
     </w:p>
     <w:sdt>
@@ -21697,73 +21697,58 @@
               <w:pStyle w:val="BodyText"/>
             </w:pPr>
             <w:pPr>
-              <w:spacing w:before="16"/>
+              <w:spacing w:before="16" w:after="16"/>
             </w:pPr>
             <w:r>
-              <w:t xml:space="preserve">Hier fehlt noch ein Abschnitt der das Kapitel BMS in 2-3 Sätzen</w:t>
+              <w:t xml:space="preserve">Ein BMS ist im Normalfall kein statisches System - vielmehr muss es</w:t>
             </w:r>
             <w:r>
               <w:t xml:space="preserve"> </w:t>
             </w:r>
             <w:r>
-              <w:t xml:space="preserve">zusammenfasst und einen wertenden Ausblick gibt. Insbesondere sollten</w:t>
+              <w:t xml:space="preserve">durch die verändernden Bedürfnisse einer Bibliothek und deren Nutzenden</w:t>
             </w:r>
             <w:r>
               <w:t xml:space="preserve"> </w:t>
             </w:r>
             <w:r>
-              <w:t xml:space="preserve">folgende Aspekte hervorgehoben und erläutert werden:</w:t>
-            </w:r>
-          </w:p>
-          <w:p>
-            <w:pPr>
-              <w:numPr>
-                <w:ilvl w:val="0"/>
-                <w:numId w:val="1063"/>
-              </w:numPr>
-            </w:pPr>
-            <w:r>
-              <w:t xml:space="preserve">BMS ist kein statisches System. Rolle und Anforderungen an BMS</w:t>
+              <w:t xml:space="preserve">stetig angepasst werden.</w:t>
             </w:r>
             <w:r>
               <w:t xml:space="preserve"> </w:t>
             </w:r>
             <w:r>
-              <w:t xml:space="preserve">ändern sich</w:t>
-            </w:r>
-          </w:p>
-          <w:p>
-            <w:pPr>
-              <w:numPr>
-                <w:ilvl w:val="0"/>
-                <w:numId w:val="1063"/>
-              </w:numPr>
-            </w:pPr>
-            <w:r>
-              <w:t xml:space="preserve">Die integration mit anderen Informationssystemen nimmt zu</w:t>
+              <w:t xml:space="preserve">Der Import, Export oder auch die Zusammenführung von Daten erfordert</w:t>
             </w:r>
             <w:r>
               <w:t xml:space="preserve"> </w:t>
             </w:r>
             <w:r>
-              <w:t xml:space="preserve">(Import/Export und Zusammenführung von Daten aus anderen Quellen</w:t>
+              <w:t xml:space="preserve">klar definierte Metadaten und Schnittstellen für den freien Austausch</w:t>
             </w:r>
             <w:r>
               <w:t xml:space="preserve"> </w:t>
             </w:r>
             <w:r>
-              <w:t xml:space="preserve">wie Wikidata)</w:t>
-            </w:r>
-          </w:p>
-          <w:p>
-            <w:pPr>
-              <w:numPr>
-                <w:ilvl w:val="0"/>
-                <w:numId w:val="1063"/>
-              </w:numPr>
-            </w:pPr>
-            <w:r>
-              <w:t xml:space="preserve">Open Data, öffentliche Datennutzung und Transparenz</w:t>
+              <w:t xml:space="preserve">aus gut nachnutzbaren Quellsystemen. Dies ist vor allem erforderlich bei</w:t>
+            </w:r>
+            <w:r>
+              <w:t xml:space="preserve"> </w:t>
+            </w:r>
+            <w:r>
+              <w:t xml:space="preserve">der aktuell stärkeren Entwicklung hin zu Open Data und öffentlicher</w:t>
+            </w:r>
+            <w:r>
+              <w:t xml:space="preserve"> </w:t>
+            </w:r>
+            <w:r>
+              <w:t xml:space="preserve">Datennutzung. Die Integration und Interaktion mit anderen Informationssystemen</w:t>
+            </w:r>
+            <w:r>
+              <w:t xml:space="preserve"> </w:t>
+            </w:r>
+            <w:r>
+              <w:t xml:space="preserve">nimmt also zu. Vor allem herkömmliche BMS der zweiten Generation kommen hier schnell an ihre Grenzen.</w:t>
             </w:r>
           </w:p>
         </w:tc>
@@ -22610,7 +22595,7 @@
       <w:pPr>
         <w:numPr>
           <w:ilvl w:val="0"/>
-          <w:numId w:val="1064"/>
+          <w:numId w:val="1063"/>
         </w:numPr>
       </w:pPr>
       <w:r>
@@ -22655,7 +22640,7 @@
       <w:pPr>
         <w:numPr>
           <w:ilvl w:val="0"/>
-          <w:numId w:val="1064"/>
+          <w:numId w:val="1063"/>
         </w:numPr>
       </w:pPr>
       <w:r>
@@ -22703,7 +22688,7 @@
       <w:pPr>
         <w:numPr>
           <w:ilvl w:val="0"/>
-          <w:numId w:val="1064"/>
+          <w:numId w:val="1063"/>
         </w:numPr>
       </w:pPr>
       <w:r>
@@ -22742,7 +22727,7 @@
       <w:pPr>
         <w:numPr>
           <w:ilvl w:val="0"/>
-          <w:numId w:val="1064"/>
+          <w:numId w:val="1063"/>
         </w:numPr>
       </w:pPr>
       <w:r>
@@ -22775,7 +22760,7 @@
       <w:pPr>
         <w:numPr>
           <w:ilvl w:val="0"/>
-          <w:numId w:val="1064"/>
+          <w:numId w:val="1063"/>
         </w:numPr>
       </w:pPr>
       <w:r>
@@ -23092,7 +23077,7 @@
       <w:pPr>
         <w:numPr>
           <w:ilvl w:val="0"/>
-          <w:numId w:val="1065"/>
+          <w:numId w:val="1064"/>
         </w:numPr>
       </w:pPr>
       <w:r>
@@ -23113,7 +23098,7 @@
       <w:pPr>
         <w:numPr>
           <w:ilvl w:val="0"/>
-          <w:numId w:val="1065"/>
+          <w:numId w:val="1064"/>
         </w:numPr>
       </w:pPr>
       <w:r>
@@ -23134,7 +23119,7 @@
       <w:pPr>
         <w:numPr>
           <w:ilvl w:val="0"/>
-          <w:numId w:val="1065"/>
+          <w:numId w:val="1064"/>
         </w:numPr>
       </w:pPr>
       <w:r>
@@ -23159,7 +23144,7 @@
       <w:pPr>
         <w:numPr>
           <w:ilvl w:val="0"/>
-          <w:numId w:val="1066"/>
+          <w:numId w:val="1065"/>
         </w:numPr>
       </w:pPr>
       <w:r>
@@ -23170,7 +23155,7 @@
       <w:pPr>
         <w:numPr>
           <w:ilvl w:val="0"/>
-          <w:numId w:val="1066"/>
+          <w:numId w:val="1065"/>
         </w:numPr>
       </w:pPr>
       <w:r>
@@ -23181,7 +23166,7 @@
       <w:pPr>
         <w:numPr>
           <w:ilvl w:val="0"/>
-          <w:numId w:val="1066"/>
+          <w:numId w:val="1065"/>
         </w:numPr>
       </w:pPr>
       <w:r>
@@ -23198,7 +23183,7 @@
       <w:pPr>
         <w:numPr>
           <w:ilvl w:val="0"/>
-          <w:numId w:val="1066"/>
+          <w:numId w:val="1065"/>
         </w:numPr>
       </w:pPr>
       <w:r>
@@ -23209,7 +23194,7 @@
       <w:pPr>
         <w:numPr>
           <w:ilvl w:val="0"/>
-          <w:numId w:val="1066"/>
+          <w:numId w:val="1065"/>
         </w:numPr>
       </w:pPr>
       <w:r>
@@ -23220,7 +23205,7 @@
       <w:pPr>
         <w:numPr>
           <w:ilvl w:val="0"/>
-          <w:numId w:val="1066"/>
+          <w:numId w:val="1065"/>
         </w:numPr>
       </w:pPr>
       <w:r>
@@ -23231,7 +23216,7 @@
       <w:pPr>
         <w:numPr>
           <w:ilvl w:val="0"/>
-          <w:numId w:val="1066"/>
+          <w:numId w:val="1065"/>
         </w:numPr>
       </w:pPr>
       <w:r>
@@ -23242,7 +23227,7 @@
       <w:pPr>
         <w:numPr>
           <w:ilvl w:val="0"/>
-          <w:numId w:val="1066"/>
+          <w:numId w:val="1065"/>
         </w:numPr>
       </w:pPr>
       <w:r>
@@ -23253,7 +23238,7 @@
       <w:pPr>
         <w:numPr>
           <w:ilvl w:val="0"/>
-          <w:numId w:val="1066"/>
+          <w:numId w:val="1065"/>
         </w:numPr>
       </w:pPr>
       <w:r>
@@ -23280,109 +23265,109 @@
       <w:pPr>
         <w:numPr>
           <w:ilvl w:val="0"/>
+          <w:numId w:val="1066"/>
+        </w:numPr>
+      </w:pPr>
+      <w:r>
+        <w:t xml:space="preserve">Wir verwenden kurze, unverschachtelte Sätze.</w:t>
+      </w:r>
+    </w:p>
+    <w:p>
+      <w:pPr>
+        <w:numPr>
+          <w:ilvl w:val="0"/>
+          <w:numId w:val="1066"/>
+        </w:numPr>
+      </w:pPr>
+      <w:r>
+        <w:t xml:space="preserve">Wir schreiben stark strukturiert, d.h. mit vielen Zwischenüberschriften, und, wo es inhaltlich passt, in stichpunktartigen Listen.</w:t>
+      </w:r>
+    </w:p>
+    <w:p>
+      <w:pPr>
+        <w:numPr>
+          <w:ilvl w:val="0"/>
+          <w:numId w:val="1066"/>
+        </w:numPr>
+      </w:pPr>
+      <w:r>
+        <w:t xml:space="preserve">Wir erzeugen Sinnabschnitte, die möglichst für sich stehend verständlich sind.</w:t>
+      </w:r>
+    </w:p>
+    <w:p>
+      <w:pPr>
+        <w:numPr>
+          <w:ilvl w:val="0"/>
+          <w:numId w:val="1066"/>
+        </w:numPr>
+      </w:pPr>
+      <w:r>
+        <w:t xml:space="preserve">Das Handbuch ist durch Überschriften bis zur vierten Ebene gegliedert. Innerhalb von Abschnitten können als Gliederungshilfe wichtige Begriff auch durch Fettdruck hervorgehoben werden.</w:t>
+      </w:r>
+    </w:p>
+    <w:p>
+      <w:pPr>
+        <w:numPr>
+          <w:ilvl w:val="0"/>
+          <w:numId w:val="1066"/>
+        </w:numPr>
+      </w:pPr>
+      <w:r>
+        <w:t xml:space="preserve">Kursive Hervorhebung sollte nur für Namen, Glossareinträge und Zitate verwendet werden.</w:t>
+      </w:r>
+    </w:p>
+    <w:p>
+      <w:pPr>
+        <w:numPr>
+          <w:ilvl w:val="0"/>
+          <w:numId w:val="1066"/>
+        </w:numPr>
+      </w:pPr>
+      <w:r>
+        <w:t xml:space="preserve">Jedes Kapitel hat ein Abstract, in dem die behandelten Themen kurz und verständlich genannt werden, einschließlich der wichtigsten Stichwörter.</w:t>
+      </w:r>
+    </w:p>
+    <w:p>
+      <w:pPr>
+        <w:numPr>
+          <w:ilvl w:val="0"/>
+          <w:numId w:val="1066"/>
+        </w:numPr>
+      </w:pPr>
+      <w:r>
+        <w:t xml:space="preserve">Jedes Kapitel beginnt (nach dem Abstract, siehe oben) mit einer erklärenden Einleitung, die das Thema veranschaulicht und es ggf. zu anderen Themen abgrenzt/es mit ihnen verbindet.</w:t>
+      </w:r>
+    </w:p>
+    <w:p>
+      <w:pPr>
+        <w:numPr>
+          <w:ilvl w:val="0"/>
+          <w:numId w:val="1066"/>
+        </w:numPr>
+      </w:pPr>
+      <w:r>
+        <w:t xml:space="preserve">Redundanz ist (oft) okay. Also z.B.</w:t>
+      </w:r>
+    </w:p>
+    <w:p>
+      <w:pPr>
+        <w:numPr>
+          <w:ilvl w:val="1"/>
           <w:numId w:val="1067"/>
         </w:numPr>
       </w:pPr>
       <w:r>
-        <w:t xml:space="preserve">Wir verwenden kurze, unverschachtelte Sätze.</w:t>
-      </w:r>
-    </w:p>
-    <w:p>
-      <w:pPr>
-        <w:numPr>
-          <w:ilvl w:val="0"/>
+        <w:t xml:space="preserve">Fließtext, der zwei alternative Produkttypen unterscheidet und danach nochmal stichpunktartig oder gegenübergestellt in Tabellenspalten: Entscheidungskriterien dafür, welches der beiden ich in welcher Situation wähle</w:t>
+      </w:r>
+    </w:p>
+    <w:p>
+      <w:pPr>
+        <w:numPr>
+          <w:ilvl w:val="1"/>
           <w:numId w:val="1067"/>
         </w:numPr>
       </w:pPr>
       <w:r>
-        <w:t xml:space="preserve">Wir schreiben stark strukturiert, d.h. mit vielen Zwischenüberschriften, und, wo es inhaltlich passt, in stichpunktartigen Listen.</w:t>
-      </w:r>
-    </w:p>
-    <w:p>
-      <w:pPr>
-        <w:numPr>
-          <w:ilvl w:val="0"/>
-          <w:numId w:val="1067"/>
-        </w:numPr>
-      </w:pPr>
-      <w:r>
-        <w:t xml:space="preserve">Wir erzeugen Sinnabschnitte, die möglichst für sich stehend verständlich sind.</w:t>
-      </w:r>
-    </w:p>
-    <w:p>
-      <w:pPr>
-        <w:numPr>
-          <w:ilvl w:val="0"/>
-          <w:numId w:val="1067"/>
-        </w:numPr>
-      </w:pPr>
-      <w:r>
-        <w:t xml:space="preserve">Das Handbuch ist durch Überschriften bis zur vierten Ebene gegliedert. Innerhalb von Abschnitten können als Gliederungshilfe wichtige Begriff auch durch Fettdruck hervorgehoben werden.</w:t>
-      </w:r>
-    </w:p>
-    <w:p>
-      <w:pPr>
-        <w:numPr>
-          <w:ilvl w:val="0"/>
-          <w:numId w:val="1067"/>
-        </w:numPr>
-      </w:pPr>
-      <w:r>
-        <w:t xml:space="preserve">Kursive Hervorhebung sollte nur für Namen, Glossareinträge und Zitate verwendet werden.</w:t>
-      </w:r>
-    </w:p>
-    <w:p>
-      <w:pPr>
-        <w:numPr>
-          <w:ilvl w:val="0"/>
-          <w:numId w:val="1067"/>
-        </w:numPr>
-      </w:pPr>
-      <w:r>
-        <w:t xml:space="preserve">Jedes Kapitel hat ein Abstract, in dem die behandelten Themen kurz und verständlich genannt werden, einschließlich der wichtigsten Stichwörter.</w:t>
-      </w:r>
-    </w:p>
-    <w:p>
-      <w:pPr>
-        <w:numPr>
-          <w:ilvl w:val="0"/>
-          <w:numId w:val="1067"/>
-        </w:numPr>
-      </w:pPr>
-      <w:r>
-        <w:t xml:space="preserve">Jedes Kapitel beginnt (nach dem Abstract, siehe oben) mit einer erklärenden Einleitung, die das Thema veranschaulicht und es ggf. zu anderen Themen abgrenzt/es mit ihnen verbindet.</w:t>
-      </w:r>
-    </w:p>
-    <w:p>
-      <w:pPr>
-        <w:numPr>
-          <w:ilvl w:val="0"/>
-          <w:numId w:val="1067"/>
-        </w:numPr>
-      </w:pPr>
-      <w:r>
-        <w:t xml:space="preserve">Redundanz ist (oft) okay. Also z.B.</w:t>
-      </w:r>
-    </w:p>
-    <w:p>
-      <w:pPr>
-        <w:numPr>
-          <w:ilvl w:val="1"/>
-          <w:numId w:val="1068"/>
-        </w:numPr>
-      </w:pPr>
-      <w:r>
-        <w:t xml:space="preserve">Fließtext, der zwei alternative Produkttypen unterscheidet und danach nochmal stichpunktartig oder gegenübergestellt in Tabellenspalten: Entscheidungskriterien dafür, welches der beiden ich in welcher Situation wähle</w:t>
-      </w:r>
-    </w:p>
-    <w:p>
-      <w:pPr>
-        <w:numPr>
-          <w:ilvl w:val="1"/>
-          <w:numId w:val="1068"/>
-        </w:numPr>
-      </w:pPr>
-      <w:r>
         <w:t xml:space="preserve">oder: erklärender Fließtext und dann nochmal eine Infobox mit Eckdaten zu einem bestimmten Produkt.</w:t>
       </w:r>
     </w:p>
@@ -23390,7 +23375,7 @@
       <w:pPr>
         <w:numPr>
           <w:ilvl w:val="0"/>
-          <w:numId w:val="1067"/>
+          <w:numId w:val="1066"/>
         </w:numPr>
       </w:pPr>
       <w:r>
@@ -23425,7 +23410,7 @@
       <w:pPr>
         <w:numPr>
           <w:ilvl w:val="0"/>
-          <w:numId w:val="1069"/>
+          <w:numId w:val="1068"/>
         </w:numPr>
       </w:pPr>
       <w:r>
@@ -23465,7 +23450,7 @@
       <w:pPr>
         <w:numPr>
           <w:ilvl w:val="0"/>
-          <w:numId w:val="1069"/>
+          <w:numId w:val="1068"/>
         </w:numPr>
       </w:pPr>
       <w:r>
@@ -23476,7 +23461,7 @@
       <w:pPr>
         <w:numPr>
           <w:ilvl w:val="0"/>
-          <w:numId w:val="1069"/>
+          <w:numId w:val="1068"/>
         </w:numPr>
       </w:pPr>
       <w:r>
@@ -23872,7 +23857,7 @@
       <w:pPr>
         <w:numPr>
           <w:ilvl w:val="0"/>
-          <w:numId w:val="1070"/>
+          <w:numId w:val="1069"/>
         </w:numPr>
       </w:pPr>
       <w:hyperlink r:id="rId335">
@@ -23905,7 +23890,7 @@
       <w:pPr>
         <w:numPr>
           <w:ilvl w:val="0"/>
-          <w:numId w:val="1070"/>
+          <w:numId w:val="1069"/>
         </w:numPr>
       </w:pPr>
       <w:hyperlink r:id="rId328">
@@ -23932,7 +23917,7 @@
       <w:pPr>
         <w:numPr>
           <w:ilvl w:val="0"/>
-          <w:numId w:val="1070"/>
+          <w:numId w:val="1069"/>
         </w:numPr>
       </w:pPr>
       <w:r>
@@ -23971,7 +23956,7 @@
       <w:pPr>
         <w:numPr>
           <w:ilvl w:val="0"/>
-          <w:numId w:val="1071"/>
+          <w:numId w:val="1070"/>
         </w:numPr>
         <w:pStyle w:val="Compact"/>
       </w:pPr>
@@ -24007,7 +23992,7 @@
       <w:pPr>
         <w:numPr>
           <w:ilvl w:val="0"/>
-          <w:numId w:val="1072"/>
+          <w:numId w:val="1071"/>
         </w:numPr>
       </w:pPr>
       <w:r>
@@ -24027,7 +24012,7 @@
       <w:pPr>
         <w:numPr>
           <w:ilvl w:val="0"/>
-          <w:numId w:val="1072"/>
+          <w:numId w:val="1071"/>
         </w:numPr>
       </w:pPr>
       <w:r>
@@ -24113,7 +24098,7 @@
       <w:pPr>
         <w:numPr>
           <w:ilvl w:val="0"/>
-          <w:numId w:val="1073"/>
+          <w:numId w:val="1072"/>
         </w:numPr>
       </w:pPr>
       <w:r>
@@ -24150,7 +24135,7 @@
       <w:pPr>
         <w:numPr>
           <w:ilvl w:val="0"/>
-          <w:numId w:val="1073"/>
+          <w:numId w:val="1072"/>
         </w:numPr>
       </w:pPr>
       <w:r>
@@ -24185,7 +24170,7 @@
       <w:pPr>
         <w:numPr>
           <w:ilvl w:val="0"/>
-          <w:numId w:val="1073"/>
+          <w:numId w:val="1072"/>
         </w:numPr>
       </w:pPr>
       <w:r>
@@ -24217,7 +24202,7 @@
       <w:pPr>
         <w:numPr>
           <w:ilvl w:val="0"/>
-          <w:numId w:val="1073"/>
+          <w:numId w:val="1072"/>
         </w:numPr>
       </w:pPr>
       <w:r>
@@ -24249,7 +24234,7 @@
       <w:pPr>
         <w:numPr>
           <w:ilvl w:val="0"/>
-          <w:numId w:val="1073"/>
+          <w:numId w:val="1072"/>
         </w:numPr>
       </w:pPr>
       <w:r>
@@ -25434,9 +25419,6 @@
     <w:abstractNumId w:val="991"/>
   </w:num>
   <w:num w:numId="1072">
-    <w:abstractNumId w:val="991"/>
-  </w:num>
-  <w:num w:numId="1073">
     <w:abstractNumId w:val="991"/>
   </w:num>
 </w:numbering>

</xml_diff>

<commit_message>
Deploying to gh-pages from @ pro4bib/handbuch-it-in-bibliotheken@ba991a8c5d6a4dafc919edb455939fbdd29d8fe2 🚀
</commit_message>
<xml_diff>
--- a/Handbuch-IT-in-Bibliotheken.docx
+++ b/Handbuch-IT-in-Bibliotheken.docx
@@ -33,7 +33,7 @@
         <w:pStyle w:val="Date"/>
       </w:pPr>
       <w:r>
-        <w:t xml:space="preserve">2022-05-19T00:00:00+00:00</w:t>
+        <w:t xml:space="preserve">2022-05-20T00:00:00+00:00</w:t>
       </w:r>
     </w:p>
     <w:sdt>
@@ -8688,7 +8688,7 @@
     <w:bookmarkEnd w:id="156"/>
     <w:bookmarkEnd w:id="157"/>
     <w:bookmarkEnd w:id="158"/>
-    <w:bookmarkStart w:id="280" w:name="bibliotheksmanagementsysteme"/>
+    <w:bookmarkStart w:id="276" w:name="bibliotheksmanagementsysteme"/>
     <w:p>
       <w:pPr>
         <w:pStyle w:val="Heading1"/>
@@ -15658,7 +15658,7 @@
     </w:p>
     <w:bookmarkEnd w:id="213"/>
     <w:bookmarkEnd w:id="214"/>
-    <w:bookmarkStart w:id="257" w:name="prozessabbildung"/>
+    <w:bookmarkStart w:id="252" w:name="prozessabbildung"/>
     <w:p>
       <w:pPr>
         <w:pStyle w:val="Heading2"/>
@@ -17840,7 +17840,7 @@
     </w:p>
     <w:bookmarkEnd w:id="234"/>
     <w:bookmarkEnd w:id="235"/>
-    <w:bookmarkStart w:id="244" w:name="systemintegration-über-schnittstellen"/>
+    <w:bookmarkStart w:id="239" w:name="systemintegration-über-schnittstellen"/>
     <w:p>
       <w:pPr>
         <w:pStyle w:val="Heading3"/>
@@ -17849,7 +17849,7 @@
         <w:t xml:space="preserve">Systemintegration über Schnittstellen</w:t>
       </w:r>
     </w:p>
-    <w:bookmarkStart w:id="243" w:name="anforderungen"/>
+    <w:bookmarkStart w:id="238" w:name="anforderungen"/>
     <w:p>
       <w:pPr>
         <w:pStyle w:val="Heading4"/>
@@ -18134,164 +18134,9 @@
         <w:t xml:space="preserve">nutzer*innen-nahe Dienstleistungen, wie die Fernleihe.</w:t>
       </w:r>
     </w:p>
-    <w:tbl>
-      <w:tblPr>
-        <w:tblStyle w:val="Table"/>
-        <w:tblLook w:firstRow="0" w:lastRow="0" w:firstColumn="0" w:lastColumn="0" w:noHBand="0" w:noVBand="0" w:val="0000"/>
-        <w:tblBorders>
-          <w:left w:val="single" w:sz="24" w:space="0" w:color="EB9113"/>
-          <w:right w:val="single" w:sz="4" w:space="0" w:color="EB9113"/>
-          <w:top w:val="single" w:sz="4" w:space="0" w:color="EB9113"/>
-          <w:bottom w:val="single" w:sz="4" w:space="0" w:color="EB9113"/>
-        </w:tblBorders>
-        <w:tblCellMar>
-          <w:left w:w="144" w:type="dxa"/>
-          <w:right w:w="144" w:type="dxa"/>
-        </w:tblCellMar>
-        <w:tblInd w:w="164" w:type="dxa"/>
-        <w:tblW w:type="pct" w:w="100%"/>
-      </w:tblPr>
-      <w:tr>
-        <w:trPr>
-          <w:cantSplit/>
-        </w:trPr>
-        <w:tc>
-          <w:tcPr>
-            <w:shd w:color="auto" w:fill="fcefdc" w:val="clear"/>
-            <w:tcMar>
-              <w:top w:w="92" w:type="dxa"/>
-              <w:bottom w:w="92" w:type="dxa"/>
-            </w:tcMar>
-          </w:tcPr>
-          <w:p>
-            <w:pPr>
-              <w:pStyle w:val="BodyText"/>
-            </w:pPr>
-            <w:pPr>
-              <w:spacing w:before="0" w:after="0"/>
-              <w:textAlignment w:val="center"/>
-            </w:pPr>
-            <w:r>
-              <w:drawing>
-                <wp:inline>
-                  <wp:extent cx="152400" cy="152400"/>
-                  <wp:effectExtent b="0" l="0" r="0" t="0"/>
-                  <wp:docPr descr="" title="" id="239" name="Picture"/>
-                  <a:graphic>
-                    <a:graphicData uri="http://schemas.openxmlformats.org/drawingml/2006/picture">
-                      <pic:pic>
-                        <pic:nvPicPr>
-                          <pic:cNvPr descr="/opt/quarto/share/formats/docx/warning.png" id="240" name="Picture"/>
-                          <pic:cNvPicPr>
-                            <a:picLocks noChangeArrowheads="1" noChangeAspect="1"/>
-                          </pic:cNvPicPr>
-                        </pic:nvPicPr>
-                        <pic:blipFill>
-                          <a:blip r:embed="rId238"/>
-                          <a:stretch>
-                            <a:fillRect/>
-                          </a:stretch>
-                        </pic:blipFill>
-                        <pic:spPr bwMode="auto">
-                          <a:xfrm>
-                            <a:off x="0" y="0"/>
-                            <a:ext cx="152400" cy="152400"/>
-                          </a:xfrm>
-                          <a:prstGeom prst="rect">
-                            <a:avLst/>
-                          </a:prstGeom>
-                          <a:noFill/>
-                          <a:ln w="9525">
-                            <a:noFill/>
-                            <a:headEnd/>
-                            <a:tailEnd/>
-                          </a:ln>
-                        </pic:spPr>
-                      </pic:pic>
-                    </a:graphicData>
-                  </a:graphic>
-                </wp:inline>
-              </w:drawing>
-            </w:r>
-            <w:r>
-              <w:t xml:space="preserve"> </w:t>
-            </w:r>
-            <w:r>
-              <w:t xml:space="preserve"> </w:t>
-            </w:r>
-            <w:r>
-              <w:t xml:space="preserve">Verbund</w:t>
-            </w:r>
-          </w:p>
-        </w:tc>
-      </w:tr>
-      <w:tr>
-        <w:trPr>
-          <w:cantSplit/>
-        </w:trPr>
-        <w:tc>
-          <w:tcPr>
-            <w:tcMar>
-              <w:top w:w="108" w:type="dxa"/>
-              <w:bottom w:w="108" w:type="dxa"/>
-            </w:tcMar>
-          </w:tcPr>
-          <w:p>
-            <w:pPr>
-              <w:pStyle w:val="BodyText"/>
-            </w:pPr>
-            <w:pPr>
-              <w:spacing w:before="16"/>
-            </w:pPr>
-            <w:r>
-              <w:t xml:space="preserve">TODO</w:t>
-            </w:r>
-          </w:p>
-          <w:bookmarkStart w:id="241" w:name="fernleihe"/>
-          <w:p>
-            <w:pPr>
-              <w:pStyle w:val="Heading4"/>
-            </w:pPr>
-            <w:r>
-              <w:t xml:space="preserve">Fernleihe</w:t>
-            </w:r>
-          </w:p>
-          <w:p>
-            <w:pPr>
-              <w:pStyle w:val="FirstParagraph"/>
-            </w:pPr>
-            <w:r>
-              <w:t xml:space="preserve">TODO</w:t>
-            </w:r>
-          </w:p>
-          <w:bookmarkEnd w:id="241"/>
-          <w:bookmarkStart w:id="242" w:name="linkresolver"/>
-          <w:p>
-            <w:pPr>
-              <w:pStyle w:val="Heading4"/>
-            </w:pPr>
-            <w:r>
-              <w:t xml:space="preserve">LinkResolver</w:t>
-            </w:r>
-          </w:p>
-          <w:p>
-            <w:pPr>
-              <w:pStyle w:val="FirstParagraph"/>
-            </w:pPr>
-            <w:pPr>
-              <w:spacing w:after="16"/>
-            </w:pPr>
-            <w:r>
-              <w:t xml:space="preserve">ToDo</w:t>
-            </w:r>
-          </w:p>
-        </w:tc>
-      </w:tr>
-    </w:tbl>
-    <w:bookmarkEnd w:id="242"/>
-    <w:bookmarkEnd w:id="243"/>
-    <w:bookmarkEnd w:id="244"/>
-    <w:bookmarkStart w:id="256" w:name="nicht-bibliothekarische-schnittstellen"/>
+    <w:bookmarkEnd w:id="238"/>
+    <w:bookmarkEnd w:id="239"/>
+    <w:bookmarkStart w:id="251" w:name="nicht-bibliothekarische-schnittstellen"/>
     <w:p>
       <w:pPr>
         <w:pStyle w:val="Heading3"/>
@@ -18358,7 +18203,7 @@
         <w:t xml:space="preserve">nachgenutzt werden. Dies ist die Rolle des Identity Managements (IDM).</w:t>
       </w:r>
     </w:p>
-    <w:bookmarkStart w:id="249" w:name="identity-management"/>
+    <w:bookmarkStart w:id="244" w:name="identity-management"/>
     <w:p>
       <w:pPr>
         <w:pStyle w:val="Heading4"/>
@@ -18551,7 +18396,7 @@
       <w:r>
         <w:t xml:space="preserve"> </w:t>
       </w:r>
-      <w:hyperlink r:id="rId245">
+      <w:hyperlink r:id="rId240">
         <w:r>
           <w:rPr>
             <w:rStyle w:val="Hyperlink"/>
@@ -18577,7 +18422,7 @@
       <w:r>
         <w:t xml:space="preserve"> </w:t>
       </w:r>
-      <w:hyperlink r:id="rId246">
+      <w:hyperlink r:id="rId241">
         <w:r>
           <w:rPr>
             <w:rStyle w:val="Hyperlink"/>
@@ -18592,7 +18437,7 @@
         <w:rPr>
           <w:rStyle w:val="FootnoteReference"/>
         </w:rPr>
-        <w:footnoteReference w:id="247"/>
+        <w:footnoteReference w:id="242"/>
       </w:r>
     </w:p>
     <w:p>
@@ -18609,7 +18454,7 @@
         <w:t xml:space="preserve">Directory, uvm</w:t>
       </w:r>
     </w:p>
-    <w:bookmarkStart w:id="248" w:name="speicherung-von-nutzendenaccounts"/>
+    <w:bookmarkStart w:id="243" w:name="speicherung-von-nutzendenaccounts"/>
     <w:p>
       <w:pPr>
         <w:pStyle w:val="Heading5"/>
@@ -18816,9 +18661,9 @@
         <w:t xml:space="preserve">Kapitel zum technischen Betrieb eines BMS.</w:t>
       </w:r>
     </w:p>
-    <w:bookmarkEnd w:id="248"/>
-    <w:bookmarkEnd w:id="249"/>
-    <w:bookmarkStart w:id="250" w:name="bezahlsysteme"/>
+    <w:bookmarkEnd w:id="243"/>
+    <w:bookmarkEnd w:id="244"/>
+    <w:bookmarkStart w:id="245" w:name="bezahlsysteme"/>
     <w:p>
       <w:pPr>
         <w:pStyle w:val="Heading4"/>
@@ -18849,8 +18694,8 @@
         <w:t xml:space="preserve">)</w:t>
       </w:r>
     </w:p>
-    <w:bookmarkEnd w:id="250"/>
-    <w:bookmarkStart w:id="251" w:name="haushalt"/>
+    <w:bookmarkEnd w:id="245"/>
+    <w:bookmarkStart w:id="246" w:name="haushalt"/>
     <w:p>
       <w:pPr>
         <w:pStyle w:val="Heading4"/>
@@ -18867,8 +18712,8 @@
         <w:t xml:space="preserve">TODO</w:t>
       </w:r>
     </w:p>
-    <w:bookmarkEnd w:id="251"/>
-    <w:bookmarkStart w:id="253" w:name="e-rechnung"/>
+    <w:bookmarkEnd w:id="246"/>
+    <w:bookmarkStart w:id="248" w:name="e-rechnung"/>
     <w:p>
       <w:pPr>
         <w:pStyle w:val="Heading4"/>
@@ -18923,7 +18768,7 @@
       <w:r>
         <w:t xml:space="preserve"> </w:t>
       </w:r>
-      <w:hyperlink r:id="rId252">
+      <w:hyperlink r:id="rId247">
         <w:r>
           <w:rPr>
             <w:rStyle w:val="Hyperlink"/>
@@ -19065,8 +18910,8 @@
         <w:t xml:space="preserve">abgeschlossen werden.</w:t>
       </w:r>
     </w:p>
-    <w:bookmarkEnd w:id="253"/>
-    <w:bookmarkStart w:id="255" w:name="statistik"/>
+    <w:bookmarkEnd w:id="248"/>
+    <w:bookmarkStart w:id="250" w:name="statistik"/>
     <w:p>
       <w:pPr>
         <w:pStyle w:val="Heading4"/>
@@ -19291,7 +19136,7 @@
       <w:r>
         <w:t xml:space="preserve"> </w:t>
       </w:r>
-      <w:hyperlink r:id="rId254">
+      <w:hyperlink r:id="rId249">
         <w:r>
           <w:rPr>
             <w:rStyle w:val="Hyperlink"/>
@@ -19309,10 +19154,10 @@
         <w:t xml:space="preserve">für statistische Daten der Nutzung digitaler Medien importieren.</w:t>
       </w:r>
     </w:p>
-    <w:bookmarkEnd w:id="255"/>
-    <w:bookmarkEnd w:id="256"/>
-    <w:bookmarkEnd w:id="257"/>
-    <w:bookmarkStart w:id="276" w:name="technischer-betrieb"/>
+    <w:bookmarkEnd w:id="250"/>
+    <w:bookmarkEnd w:id="251"/>
+    <w:bookmarkEnd w:id="252"/>
+    <w:bookmarkStart w:id="271" w:name="technischer-betrieb"/>
     <w:p>
       <w:pPr>
         <w:pStyle w:val="Heading2"/>
@@ -19321,7 +19166,7 @@
         <w:t xml:space="preserve">Technischer Betrieb</w:t>
       </w:r>
     </w:p>
-    <w:bookmarkStart w:id="261" w:name="X3a5ca0018f511a6e73c5bcce2da503f97a39d48"/>
+    <w:bookmarkStart w:id="256" w:name="X3a5ca0018f511a6e73c5bcce2da503f97a39d48"/>
     <w:p>
       <w:pPr>
         <w:pStyle w:val="Heading3"/>
@@ -19350,7 +19195,7 @@
         <w:t xml:space="preserve">Wartung, sowie Backup &amp; Support.</w:t>
       </w:r>
     </w:p>
-    <w:bookmarkStart w:id="258" w:name="lokale-installation"/>
+    <w:bookmarkStart w:id="253" w:name="lokale-installation"/>
     <w:p>
       <w:pPr>
         <w:pStyle w:val="Heading4"/>
@@ -19467,8 +19312,8 @@
         <w:t xml:space="preserve">von äußeren Einflüssen.</w:t>
       </w:r>
     </w:p>
-    <w:bookmarkEnd w:id="258"/>
-    <w:bookmarkStart w:id="259" w:name="hosting"/>
+    <w:bookmarkEnd w:id="253"/>
+    <w:bookmarkStart w:id="254" w:name="hosting"/>
     <w:p>
       <w:pPr>
         <w:pStyle w:val="Heading4"/>
@@ -19553,8 +19398,8 @@
         <w:t xml:space="preserve">das Hosting für mehrere Einrichtung besser skaliert.</w:t>
       </w:r>
     </w:p>
-    <w:bookmarkEnd w:id="259"/>
-    <w:bookmarkStart w:id="260" w:name="cloud"/>
+    <w:bookmarkEnd w:id="254"/>
+    <w:bookmarkStart w:id="255" w:name="cloud"/>
     <w:p>
       <w:pPr>
         <w:pStyle w:val="Heading4"/>
@@ -19689,9 +19534,9 @@
         <w:t xml:space="preserve">solches Betriebsmodell meist zu Abonnementkosten.</w:t>
       </w:r>
     </w:p>
-    <w:bookmarkEnd w:id="260"/>
-    <w:bookmarkEnd w:id="261"/>
-    <w:bookmarkStart w:id="262" w:name="kosten"/>
+    <w:bookmarkEnd w:id="255"/>
+    <w:bookmarkEnd w:id="256"/>
+    <w:bookmarkStart w:id="257" w:name="kosten"/>
     <w:p>
       <w:pPr>
         <w:pStyle w:val="Heading3"/>
@@ -19897,8 +19742,8 @@
         <w:t xml:space="preserve">Mitarbeiter*innen schlummert.</w:t>
       </w:r>
     </w:p>
-    <w:bookmarkEnd w:id="262"/>
-    <w:bookmarkStart w:id="263" w:name="installation-updates"/>
+    <w:bookmarkEnd w:id="257"/>
+    <w:bookmarkStart w:id="258" w:name="installation-updates"/>
     <w:p>
       <w:pPr>
         <w:pStyle w:val="Heading3"/>
@@ -20061,8 +19906,8 @@
         <w:t xml:space="preserve">oder halbjahres-weise).</w:t>
       </w:r>
     </w:p>
-    <w:bookmarkEnd w:id="263"/>
-    <w:bookmarkStart w:id="264" w:name="open-source"/>
+    <w:bookmarkEnd w:id="258"/>
+    <w:bookmarkStart w:id="259" w:name="open-source"/>
     <w:p>
       <w:pPr>
         <w:pStyle w:val="Heading3"/>
@@ -20097,8 +19942,8 @@
         <w:t xml:space="preserve">Hierzu müssen die Lizenzbedingungen des Systems geprüft werden.</w:t>
       </w:r>
     </w:p>
-    <w:bookmarkEnd w:id="264"/>
-    <w:bookmarkStart w:id="269" w:name="laufender-betrieb"/>
+    <w:bookmarkEnd w:id="259"/>
+    <w:bookmarkStart w:id="264" w:name="laufender-betrieb"/>
     <w:p>
       <w:pPr>
         <w:pStyle w:val="Heading3"/>
@@ -20169,7 +20014,7 @@
         <w:t xml:space="preserve">bibliotheksspezifische Lösungen.</w:t>
       </w:r>
     </w:p>
-    <w:bookmarkStart w:id="267" w:name="monitoring"/>
+    <w:bookmarkStart w:id="262" w:name="monitoring"/>
     <w:p>
       <w:pPr>
         <w:pStyle w:val="Heading4"/>
@@ -20194,7 +20039,7 @@
       <w:r>
         <w:t xml:space="preserve"> </w:t>
       </w:r>
-      <w:hyperlink r:id="rId265">
+      <w:hyperlink r:id="rId260">
         <w:r>
           <w:rPr>
             <w:rStyle w:val="Hyperlink"/>
@@ -20211,7 +20056,7 @@
       <w:r>
         <w:t xml:space="preserve"> </w:t>
       </w:r>
-      <w:hyperlink r:id="rId266">
+      <w:hyperlink r:id="rId261">
         <w:r>
           <w:rPr>
             <w:rStyle w:val="Hyperlink"/>
@@ -20273,8 +20118,8 @@
         <w:t xml:space="preserve">auch von der nutzenden Einrichtung überwacht werden.</w:t>
       </w:r>
     </w:p>
-    <w:bookmarkEnd w:id="267"/>
-    <w:bookmarkStart w:id="268" w:name="notfallbetrieb"/>
+    <w:bookmarkEnd w:id="262"/>
+    <w:bookmarkStart w:id="263" w:name="notfallbetrieb"/>
     <w:p>
       <w:pPr>
         <w:pStyle w:val="Heading4"/>
@@ -20455,9 +20300,9 @@
         <w:t xml:space="preserve">voraussichtlich wieder zur Verfügung steht.</w:t>
       </w:r>
     </w:p>
-    <w:bookmarkEnd w:id="268"/>
-    <w:bookmarkEnd w:id="269"/>
-    <w:bookmarkStart w:id="270" w:name="it-sicherheit"/>
+    <w:bookmarkEnd w:id="263"/>
+    <w:bookmarkEnd w:id="264"/>
+    <w:bookmarkStart w:id="265" w:name="it-sicherheit"/>
     <w:p>
       <w:pPr>
         <w:pStyle w:val="Heading3"/>
@@ -20632,8 +20477,8 @@
         <w:t xml:space="preserve">.</w:t>
       </w:r>
     </w:p>
-    <w:bookmarkEnd w:id="270"/>
-    <w:bookmarkStart w:id="271" w:name="backup-und-rollback"/>
+    <w:bookmarkEnd w:id="265"/>
+    <w:bookmarkStart w:id="266" w:name="backup-und-rollback"/>
     <w:p>
       <w:pPr>
         <w:pStyle w:val="Heading3"/>
@@ -20830,8 +20675,8 @@
         <w:t xml:space="preserve">einer Testinstanz des BMS.</w:t>
       </w:r>
     </w:p>
-    <w:bookmarkEnd w:id="271"/>
-    <w:bookmarkStart w:id="272" w:name="zusammenspiel-hard--und-software"/>
+    <w:bookmarkEnd w:id="266"/>
+    <w:bookmarkStart w:id="267" w:name="zusammenspiel-hard--und-software"/>
     <w:p>
       <w:pPr>
         <w:pStyle w:val="Heading3"/>
@@ -21007,8 +20852,8 @@
         <w:t xml:space="preserve">.</w:t>
       </w:r>
     </w:p>
-    <w:bookmarkEnd w:id="272"/>
-    <w:bookmarkStart w:id="275" w:name="datenschutz-user-tracking-analytics"/>
+    <w:bookmarkEnd w:id="267"/>
+    <w:bookmarkStart w:id="270" w:name="datenschutz-user-tracking-analytics"/>
     <w:p>
       <w:pPr>
         <w:pStyle w:val="Heading3"/>
@@ -21327,7 +21172,7 @@
       <w:r>
         <w:t xml:space="preserve">(</w:t>
       </w:r>
-      <w:hyperlink r:id="rId273">
+      <w:hyperlink r:id="rId268">
         <w:r>
           <w:rPr>
             <w:rStyle w:val="Hyperlink"/>
@@ -21363,7 +21208,7 @@
       <w:r>
         <w:t xml:space="preserve"> </w:t>
       </w:r>
-      <w:hyperlink r:id="rId274">
+      <w:hyperlink r:id="rId269">
         <w:r>
           <w:rPr>
             <w:rStyle w:val="Hyperlink"/>
@@ -21579,9 +21424,9 @@
         <w:t xml:space="preserve">IT-Sicherheitsbeauftragte hinzugezogen werden.</w:t>
       </w:r>
     </w:p>
-    <w:bookmarkEnd w:id="275"/>
-    <w:bookmarkEnd w:id="276"/>
-    <w:bookmarkStart w:id="279" w:name="zusammenfassung-und-ausblick"/>
+    <w:bookmarkEnd w:id="270"/>
+    <w:bookmarkEnd w:id="271"/>
+    <w:bookmarkStart w:id="275" w:name="zusammenfassung-und-ausblick"/>
     <w:p>
       <w:pPr>
         <w:pStyle w:val="Heading2"/>
@@ -21632,18 +21477,18 @@
                 <wp:inline>
                   <wp:extent cx="152400" cy="152400"/>
                   <wp:effectExtent b="0" l="0" r="0" t="0"/>
-                  <wp:docPr descr="" title="" id="277" name="Picture"/>
+                  <wp:docPr descr="" title="" id="273" name="Picture"/>
                   <a:graphic>
                     <a:graphicData uri="http://schemas.openxmlformats.org/drawingml/2006/picture">
                       <pic:pic>
                         <pic:nvPicPr>
-                          <pic:cNvPr descr="/opt/quarto/share/formats/docx/warning.png" id="278" name="Picture"/>
+                          <pic:cNvPr descr="/opt/quarto/share/formats/docx/warning.png" id="274" name="Picture"/>
                           <pic:cNvPicPr>
                             <a:picLocks noChangeArrowheads="1" noChangeAspect="1"/>
                           </pic:cNvPicPr>
                         </pic:nvPicPr>
                         <pic:blipFill>
-                          <a:blip r:embed="rId238"/>
+                          <a:blip r:embed="rId272"/>
                           <a:stretch>
                             <a:fillRect/>
                           </a:stretch>
@@ -21754,9 +21599,9 @@
         </w:tc>
       </w:tr>
     </w:tbl>
-    <w:bookmarkEnd w:id="279"/>
-    <w:bookmarkEnd w:id="280"/>
-    <w:bookmarkStart w:id="296" w:name="literaturverzeichnis"/>
+    <w:bookmarkEnd w:id="275"/>
+    <w:bookmarkEnd w:id="276"/>
+    <w:bookmarkStart w:id="292" w:name="literaturverzeichnis"/>
     <w:p>
       <w:pPr>
         <w:pStyle w:val="Heading1"/>
@@ -21775,7 +21620,7 @@
       <w:r>
         <w:t xml:space="preserve"> </w:t>
       </w:r>
-      <w:hyperlink r:id="rId281">
+      <w:hyperlink r:id="rId277">
         <w:r>
           <w:rPr>
             <w:rStyle w:val="Hyperlink"/>
@@ -21790,8 +21635,8 @@
         <w:t xml:space="preserve">verwaltet. Hier davon nur die explizit im Handbuch referenzierten Publikationen:</w:t>
       </w:r>
     </w:p>
-    <w:bookmarkStart w:id="295" w:name="refs"/>
-    <w:bookmarkStart w:id="283" w:name="ref-borgman_acting_1997"/>
+    <w:bookmarkStart w:id="291" w:name="refs"/>
+    <w:bookmarkStart w:id="279" w:name="ref-borgman_acting_1997"/>
     <w:p>
       <w:pPr>
         <w:pStyle w:val="Bibliography"/>
@@ -21827,7 +21672,7 @@
       <w:r>
         <w:t xml:space="preserve"> </w:t>
       </w:r>
-      <w:hyperlink r:id="rId282">
+      <w:hyperlink r:id="rId278">
         <w:r>
           <w:rPr>
             <w:rStyle w:val="Hyperlink"/>
@@ -21839,8 +21684,8 @@
         <w:t xml:space="preserve">.</w:t>
       </w:r>
     </w:p>
-    <w:bookmarkEnd w:id="283"/>
-    <w:bookmarkStart w:id="285" w:name="ref-cody_hanson_opinion_2015"/>
+    <w:bookmarkEnd w:id="279"/>
+    <w:bookmarkStart w:id="281" w:name="ref-cody_hanson_opinion_2015"/>
     <w:p>
       <w:pPr>
         <w:pStyle w:val="Bibliography"/>
@@ -21860,7 +21705,7 @@
       <w:r>
         <w:t xml:space="preserve"> </w:t>
       </w:r>
-      <w:hyperlink r:id="rId284">
+      <w:hyperlink r:id="rId280">
         <w:r>
           <w:rPr>
             <w:rStyle w:val="Hyperlink"/>
@@ -21872,8 +21717,8 @@
         <w:t xml:space="preserve">.</w:t>
       </w:r>
     </w:p>
-    <w:bookmarkEnd w:id="285"/>
-    <w:bookmarkStart w:id="286" w:name="ref-gould_designing_1987"/>
+    <w:bookmarkEnd w:id="281"/>
+    <w:bookmarkStart w:id="282" w:name="ref-gould_designing_1987"/>
     <w:p>
       <w:pPr>
         <w:pStyle w:val="Bibliography"/>
@@ -21922,8 +21767,8 @@
         <w:t xml:space="preserve">: Morgan Kaufmann Publishers Inc.</w:t>
       </w:r>
     </w:p>
-    <w:bookmarkEnd w:id="286"/>
-    <w:bookmarkStart w:id="288" w:name="ref-kling_human_1998"/>
+    <w:bookmarkEnd w:id="282"/>
+    <w:bookmarkStart w:id="284" w:name="ref-kling_human_1998"/>
     <w:p>
       <w:pPr>
         <w:pStyle w:val="Bibliography"/>
@@ -21987,7 +21832,7 @@
       <w:r>
         <w:t xml:space="preserve"> </w:t>
       </w:r>
-      <w:hyperlink r:id="rId287">
+      <w:hyperlink r:id="rId283">
         <w:r>
           <w:rPr>
             <w:rStyle w:val="Hyperlink"/>
@@ -21999,8 +21844,8 @@
         <w:t xml:space="preserve">.</w:t>
       </w:r>
     </w:p>
-    <w:bookmarkEnd w:id="288"/>
-    <w:bookmarkStart w:id="290" w:name="ref-marshall_breeding_how_2022"/>
+    <w:bookmarkEnd w:id="284"/>
+    <w:bookmarkStart w:id="286" w:name="ref-marshall_breeding_how_2022"/>
     <w:p>
       <w:pPr>
         <w:pStyle w:val="Bibliography"/>
@@ -22020,7 +21865,7 @@
       <w:r>
         <w:t xml:space="preserve"> </w:t>
       </w:r>
-      <w:hyperlink r:id="rId289">
+      <w:hyperlink r:id="rId285">
         <w:r>
           <w:rPr>
             <w:rStyle w:val="Hyperlink"/>
@@ -22032,8 +21877,8 @@
         <w:t xml:space="preserve">.</w:t>
       </w:r>
     </w:p>
-    <w:bookmarkEnd w:id="290"/>
-    <w:bookmarkStart w:id="291" w:name="ref-matthews_library_2020"/>
+    <w:bookmarkEnd w:id="286"/>
+    <w:bookmarkStart w:id="287" w:name="ref-matthews_library_2020"/>
     <w:p>
       <w:pPr>
         <w:pStyle w:val="Bibliography"/>
@@ -22055,8 +21900,8 @@
         <w:t xml:space="preserve">. Second edition. Library and information science text series. Santa Barbara, California: Libraries Unlimited.</w:t>
       </w:r>
     </w:p>
-    <w:bookmarkEnd w:id="291"/>
-    <w:bookmarkStart w:id="292" w:name="ref-shneiderman_designing_2005"/>
+    <w:bookmarkEnd w:id="287"/>
+    <w:bookmarkStart w:id="288" w:name="ref-shneiderman_designing_2005"/>
     <w:p>
       <w:pPr>
         <w:pStyle w:val="Bibliography"/>
@@ -22078,8 +21923,8 @@
         <w:t xml:space="preserve">. 4th Aufl. Pearson.</w:t>
       </w:r>
     </w:p>
-    <w:bookmarkEnd w:id="292"/>
-    <w:bookmarkStart w:id="294" w:name="ref-siems_lesen_2022"/>
+    <w:bookmarkEnd w:id="288"/>
+    <w:bookmarkStart w:id="290" w:name="ref-siems_lesen_2022"/>
     <w:p>
       <w:pPr>
         <w:pStyle w:val="Bibliography"/>
@@ -22129,7 +21974,7 @@
       <w:r>
         <w:t xml:space="preserve"> </w:t>
       </w:r>
-      <w:hyperlink r:id="rId293">
+      <w:hyperlink r:id="rId289">
         <w:r>
           <w:rPr>
             <w:rStyle w:val="Hyperlink"/>
@@ -22141,10 +21986,10 @@
         <w:t xml:space="preserve">.</w:t>
       </w:r>
     </w:p>
-    <w:bookmarkEnd w:id="294"/>
-    <w:bookmarkEnd w:id="295"/>
-    <w:bookmarkEnd w:id="296"/>
-    <w:bookmarkStart w:id="313" w:name="glossar"/>
+    <w:bookmarkEnd w:id="290"/>
+    <w:bookmarkEnd w:id="291"/>
+    <w:bookmarkEnd w:id="292"/>
+    <w:bookmarkStart w:id="309" w:name="glossar"/>
     <w:p>
       <w:pPr>
         <w:pStyle w:val="Heading1"/>
@@ -22157,7 +22002,7 @@
       <w:pPr>
         <w:pStyle w:val="DefinitionTerm"/>
       </w:pPr>
-      <w:hyperlink r:id="rId297">
+      <w:hyperlink r:id="rId293">
         <w:r>
           <w:rPr>
             <w:rStyle w:val="Hyperlink"/>
@@ -22194,7 +22039,7 @@
       <w:pPr>
         <w:pStyle w:val="DefinitionTerm"/>
       </w:pPr>
-      <w:hyperlink r:id="rId298">
+      <w:hyperlink r:id="rId294">
         <w:r>
           <w:rPr>
             <w:rStyle w:val="Hyperlink"/>
@@ -22215,7 +22060,7 @@
       <w:pPr>
         <w:pStyle w:val="DefinitionTerm"/>
       </w:pPr>
-      <w:hyperlink r:id="rId299">
+      <w:hyperlink r:id="rId295">
         <w:r>
           <w:rPr>
             <w:rStyle w:val="Hyperlink"/>
@@ -22236,7 +22081,7 @@
       <w:pPr>
         <w:pStyle w:val="DefinitionTerm"/>
       </w:pPr>
-      <w:hyperlink r:id="rId252">
+      <w:hyperlink r:id="rId247">
         <w:r>
           <w:rPr>
             <w:rStyle w:val="Hyperlink"/>
@@ -22257,7 +22102,7 @@
       <w:pPr>
         <w:pStyle w:val="DefinitionTerm"/>
       </w:pPr>
-      <w:hyperlink r:id="rId300">
+      <w:hyperlink r:id="rId296">
         <w:r>
           <w:rPr>
             <w:rStyle w:val="Hyperlink"/>
@@ -22294,7 +22139,7 @@
       <w:pPr>
         <w:pStyle w:val="DefinitionTerm"/>
       </w:pPr>
-      <w:hyperlink r:id="rId301">
+      <w:hyperlink r:id="rId297">
         <w:r>
           <w:rPr>
             <w:rStyle w:val="Hyperlink"/>
@@ -22315,7 +22160,7 @@
       <w:pPr>
         <w:pStyle w:val="DefinitionTerm"/>
       </w:pPr>
-      <w:hyperlink r:id="rId302">
+      <w:hyperlink r:id="rId298">
         <w:r>
           <w:rPr>
             <w:rStyle w:val="Hyperlink"/>
@@ -22336,7 +22181,7 @@
       <w:pPr>
         <w:pStyle w:val="DefinitionTerm"/>
       </w:pPr>
-      <w:hyperlink r:id="rId303">
+      <w:hyperlink r:id="rId299">
         <w:r>
           <w:rPr>
             <w:rStyle w:val="Hyperlink"/>
@@ -22357,7 +22202,7 @@
       <w:pPr>
         <w:pStyle w:val="DefinitionTerm"/>
       </w:pPr>
-      <w:hyperlink r:id="rId304">
+      <w:hyperlink r:id="rId300">
         <w:r>
           <w:rPr>
             <w:rStyle w:val="Hyperlink"/>
@@ -22378,7 +22223,7 @@
       <w:pPr>
         <w:pStyle w:val="DefinitionTerm"/>
       </w:pPr>
-      <w:hyperlink r:id="rId305">
+      <w:hyperlink r:id="rId301">
         <w:r>
           <w:rPr>
             <w:rStyle w:val="Hyperlink"/>
@@ -22399,7 +22244,7 @@
       <w:pPr>
         <w:pStyle w:val="DefinitionTerm"/>
       </w:pPr>
-      <w:hyperlink r:id="rId306">
+      <w:hyperlink r:id="rId302">
         <w:r>
           <w:rPr>
             <w:rStyle w:val="Hyperlink"/>
@@ -22420,7 +22265,7 @@
       <w:pPr>
         <w:pStyle w:val="DefinitionTerm"/>
       </w:pPr>
-      <w:hyperlink r:id="rId307">
+      <w:hyperlink r:id="rId303">
         <w:r>
           <w:rPr>
             <w:rStyle w:val="Hyperlink"/>
@@ -22450,7 +22295,7 @@
       <w:pPr>
         <w:pStyle w:val="DefinitionTerm"/>
       </w:pPr>
-      <w:hyperlink r:id="rId308">
+      <w:hyperlink r:id="rId304">
         <w:r>
           <w:rPr>
             <w:rStyle w:val="Hyperlink"/>
@@ -22471,7 +22316,7 @@
       <w:pPr>
         <w:pStyle w:val="DefinitionTerm"/>
       </w:pPr>
-      <w:hyperlink r:id="rId309">
+      <w:hyperlink r:id="rId305">
         <w:r>
           <w:rPr>
             <w:rStyle w:val="Hyperlink"/>
@@ -22492,7 +22337,7 @@
       <w:pPr>
         <w:pStyle w:val="DefinitionTerm"/>
       </w:pPr>
-      <w:hyperlink r:id="rId310">
+      <w:hyperlink r:id="rId306">
         <w:r>
           <w:rPr>
             <w:rStyle w:val="Hyperlink"/>
@@ -22513,7 +22358,7 @@
       <w:pPr>
         <w:pStyle w:val="DefinitionTerm"/>
       </w:pPr>
-      <w:hyperlink r:id="rId311">
+      <w:hyperlink r:id="rId307">
         <w:r>
           <w:rPr>
             <w:rStyle w:val="Hyperlink"/>
@@ -22534,7 +22379,7 @@
       <w:pPr>
         <w:pStyle w:val="DefinitionTerm"/>
       </w:pPr>
-      <w:hyperlink r:id="rId312">
+      <w:hyperlink r:id="rId308">
         <w:r>
           <w:rPr>
             <w:rStyle w:val="Hyperlink"/>
@@ -22567,8 +22412,8 @@
         <w:t xml:space="preserve">Protokoll zur Abfrage von bibliografischen Daten </w:t>
       </w:r>
     </w:p>
-    <w:bookmarkEnd w:id="313"/>
-    <w:bookmarkStart w:id="314" w:name="zielgruppe"/>
+    <w:bookmarkEnd w:id="309"/>
+    <w:bookmarkStart w:id="310" w:name="zielgruppe"/>
     <w:p>
       <w:pPr>
         <w:pStyle w:val="Heading1"/>
@@ -22789,8 +22634,8 @@
         <w:t xml:space="preserve">Lehrbeauftragter für einen bibliothekarischen Studiengang.</w:t>
       </w:r>
     </w:p>
-    <w:bookmarkEnd w:id="314"/>
-    <w:bookmarkStart w:id="345" w:name="mitarbeit"/>
+    <w:bookmarkEnd w:id="310"/>
+    <w:bookmarkStart w:id="341" w:name="mitarbeit"/>
     <w:p>
       <w:pPr>
         <w:pStyle w:val="Heading1"/>
@@ -22872,7 +22717,7 @@
         <w:t xml:space="preserve">zusammengefasst.</w:t>
       </w:r>
     </w:p>
-    <w:bookmarkStart w:id="318" w:name="arbeitsablauf"/>
+    <w:bookmarkStart w:id="314" w:name="arbeitsablauf"/>
     <w:p>
       <w:pPr>
         <w:pStyle w:val="Heading2"/>
@@ -22940,7 +22785,7 @@
       <w:r>
         <w:t xml:space="preserve"> </w:t>
       </w:r>
-      <w:hyperlink r:id="rId315">
+      <w:hyperlink r:id="rId311">
         <w:r>
           <w:rPr>
             <w:rStyle w:val="Hyperlink"/>
@@ -22957,7 +22802,7 @@
       <w:r>
         <w:t xml:space="preserve"> </w:t>
       </w:r>
-      <w:hyperlink r:id="rId316">
+      <w:hyperlink r:id="rId312">
         <w:r>
           <w:rPr>
             <w:rStyle w:val="Hyperlink"/>
@@ -23006,7 +22851,7 @@
       <w:r>
         <w:t xml:space="preserve"> </w:t>
       </w:r>
-      <w:hyperlink r:id="rId317">
+      <w:hyperlink r:id="rId313">
         <w:r>
           <w:rPr>
             <w:rStyle w:val="Hyperlink"/>
@@ -23021,8 +22866,8 @@
         <w:t xml:space="preserve">in HTML und anderen Formaten aus den Quellen zusammengebaut wird.</w:t>
       </w:r>
     </w:p>
-    <w:bookmarkEnd w:id="318"/>
-    <w:bookmarkStart w:id="330" w:name="styleguide"/>
+    <w:bookmarkEnd w:id="314"/>
+    <w:bookmarkStart w:id="326" w:name="styleguide"/>
     <w:p>
       <w:pPr>
         <w:pStyle w:val="Heading2"/>
@@ -23064,7 +22909,7 @@
         <w:t xml:space="preserve">Dieser Styleguide soll eine einheitliche Form gewährleisten. Neben Hinweisen</w:t>
       </w:r>
     </w:p>
-    <w:bookmarkStart w:id="319" w:name="schreibstil"/>
+    <w:bookmarkStart w:id="315" w:name="schreibstil"/>
     <w:p>
       <w:pPr>
         <w:pStyle w:val="Heading3"/>
@@ -23130,8 +22975,8 @@
         <w:t xml:space="preserve">Das Buch sollte in 2-5 Jahren noch aktuell und verständlich sein, aber nicht mehr unbedingt in 10 Jahren.</w:t>
       </w:r>
     </w:p>
-    <w:bookmarkEnd w:id="319"/>
-    <w:bookmarkStart w:id="320" w:name="schreibweise-fachbegriffe-und-verweise"/>
+    <w:bookmarkEnd w:id="315"/>
+    <w:bookmarkStart w:id="316" w:name="schreibweise-fachbegriffe-und-verweise"/>
     <w:p>
       <w:pPr>
         <w:pStyle w:val="Heading3"/>
@@ -23251,8 +23096,8 @@
         <w:t xml:space="preserve">einer Fußnote.</w:t>
       </w:r>
     </w:p>
-    <w:bookmarkEnd w:id="320"/>
-    <w:bookmarkStart w:id="322" w:name="struktur"/>
+    <w:bookmarkEnd w:id="316"/>
+    <w:bookmarkStart w:id="318" w:name="struktur"/>
     <w:p>
       <w:pPr>
         <w:pStyle w:val="Heading3"/>
@@ -23384,7 +23229,7 @@
       <w:r>
         <w:t xml:space="preserve"> </w:t>
       </w:r>
-      <w:hyperlink r:id="rId321">
+      <w:hyperlink r:id="rId317">
         <w:r>
           <w:rPr>
             <w:rStyle w:val="Hyperlink"/>
@@ -23396,8 +23241,8 @@
         <w:t xml:space="preserve">)</w:t>
       </w:r>
     </w:p>
-    <w:bookmarkEnd w:id="322"/>
-    <w:bookmarkStart w:id="323" w:name="bilder-und-andere-medien"/>
+    <w:bookmarkEnd w:id="318"/>
+    <w:bookmarkStart w:id="319" w:name="bilder-und-andere-medien"/>
     <w:p>
       <w:pPr>
         <w:pStyle w:val="Heading3"/>
@@ -23468,8 +23313,8 @@
         <w:t xml:space="preserve">Bitte nutzt sprechende Dateinamen!</w:t>
       </w:r>
     </w:p>
-    <w:bookmarkEnd w:id="323"/>
-    <w:bookmarkStart w:id="325" w:name="glossar-1"/>
+    <w:bookmarkEnd w:id="319"/>
+    <w:bookmarkStart w:id="321" w:name="glossar-1"/>
     <w:p>
       <w:pPr>
         <w:pStyle w:val="Heading3"/>
@@ -23530,7 +23375,7 @@
         </w:rPr>
         <w:t xml:space="preserve"> </w:t>
       </w:r>
-      <w:hyperlink r:id="rId324">
+      <w:hyperlink r:id="rId320">
         <w:r>
           <w:rPr>
             <w:rStyle w:val="Hyperlink"/>
@@ -23544,8 +23389,8 @@
         <w:t xml:space="preserve">)</w:t>
       </w:r>
     </w:p>
-    <w:bookmarkEnd w:id="325"/>
-    <w:bookmarkStart w:id="327" w:name="literaturverzeichnis-1"/>
+    <w:bookmarkEnd w:id="321"/>
+    <w:bookmarkStart w:id="323" w:name="literaturverzeichnis-1"/>
     <w:p>
       <w:pPr>
         <w:pStyle w:val="Heading3"/>
@@ -23564,7 +23409,7 @@
       <w:r>
         <w:t xml:space="preserve"> </w:t>
       </w:r>
-      <w:hyperlink r:id="rId281">
+      <w:hyperlink r:id="rId277">
         <w:r>
           <w:rPr>
             <w:rStyle w:val="Hyperlink"/>
@@ -23611,7 +23456,7 @@
       <w:r>
         <w:t xml:space="preserve"> </w:t>
       </w:r>
-      <w:hyperlink r:id="rId326">
+      <w:hyperlink r:id="rId322">
         <w:r>
           <w:rPr>
             <w:rStyle w:val="Hyperlink"/>
@@ -23641,8 +23486,8 @@
         <w:t xml:space="preserve">auf Literatur verwiesen werden.</w:t>
       </w:r>
     </w:p>
-    <w:bookmarkEnd w:id="327"/>
-    <w:bookmarkStart w:id="329" w:name="autorinnen-verzeichnis"/>
+    <w:bookmarkEnd w:id="323"/>
+    <w:bookmarkStart w:id="325" w:name="autorinnen-verzeichnis"/>
     <w:p>
       <w:pPr>
         <w:pStyle w:val="Heading3"/>
@@ -23661,7 +23506,7 @@
       <w:r>
         <w:t xml:space="preserve"> </w:t>
       </w:r>
-      <w:hyperlink r:id="rId328">
+      <w:hyperlink r:id="rId324">
         <w:r>
           <w:rPr>
             <w:rStyle w:val="VerbatimChar"/>
@@ -23718,9 +23563,9 @@
         <w:t xml:space="preserve">sind optional.</w:t>
       </w:r>
     </w:p>
-    <w:bookmarkEnd w:id="329"/>
-    <w:bookmarkEnd w:id="330"/>
-    <w:bookmarkStart w:id="343" w:name="git-repository"/>
+    <w:bookmarkEnd w:id="325"/>
+    <w:bookmarkEnd w:id="326"/>
+    <w:bookmarkStart w:id="339" w:name="git-repository"/>
     <w:p>
       <w:pPr>
         <w:pStyle w:val="Heading2"/>
@@ -23751,7 +23596,7 @@
       <w:r>
         <w:t xml:space="preserve"> </w:t>
       </w:r>
-      <w:hyperlink r:id="rId331">
+      <w:hyperlink r:id="rId327">
         <w:r>
           <w:rPr>
             <w:rStyle w:val="Hyperlink"/>
@@ -23773,7 +23618,7 @@
       <w:r>
         <w:t xml:space="preserve"> </w:t>
       </w:r>
-      <w:hyperlink r:id="rId332">
+      <w:hyperlink r:id="rId328">
         <w:r>
           <w:rPr>
             <w:rStyle w:val="VerbatimChar"/>
@@ -23786,6 +23631,246 @@
       </w:r>
       <w:r>
         <w:t xml:space="preserve">und in</w:t>
+      </w:r>
+      <w:r>
+        <w:t xml:space="preserve"> </w:t>
+      </w:r>
+      <w:hyperlink r:id="rId329">
+        <w:r>
+          <w:rPr>
+            <w:rStyle w:val="Hyperlink"/>
+          </w:rPr>
+          <w:t xml:space="preserve">README.md</w:t>
+        </w:r>
+      </w:hyperlink>
+      <w:r>
+        <w:t xml:space="preserve">.</w:t>
+      </w:r>
+    </w:p>
+    <w:p>
+      <w:pPr>
+        <w:pStyle w:val="BodyText"/>
+      </w:pPr>
+      <w:r>
+        <w:t xml:space="preserve">Die Ergebnisdateien werden automatisch via GitHub und einen Server der VZG aktualisiert, so dass unter</w:t>
+      </w:r>
+      <w:r>
+        <w:t xml:space="preserve"> </w:t>
+      </w:r>
+      <w:hyperlink r:id="rId330">
+        <w:r>
+          <w:rPr>
+            <w:rStyle w:val="Hyperlink"/>
+          </w:rPr>
+          <w:t xml:space="preserve">https://it-in-bibliotheken.de/</w:t>
+        </w:r>
+      </w:hyperlink>
+      <w:r>
+        <w:t xml:space="preserve"> </w:t>
+      </w:r>
+      <w:r>
+        <w:t xml:space="preserve">immer der aktuellste Stand einsehbar sein sollte.</w:t>
+      </w:r>
+    </w:p>
+    <w:bookmarkStart w:id="334" w:name="verzeichnisstruktur"/>
+    <w:p>
+      <w:pPr>
+        <w:pStyle w:val="Heading3"/>
+      </w:pPr>
+      <w:r>
+        <w:t xml:space="preserve">Verzeichnisstruktur</w:t>
+      </w:r>
+    </w:p>
+    <w:p>
+      <w:pPr>
+        <w:pStyle w:val="FirstParagraph"/>
+      </w:pPr>
+      <w:r>
+        <w:t xml:space="preserve">Die Markdown-Dateien im Wurzelverzeichnis (</w:t>
+      </w:r>
+      <w:r>
+        <w:rPr>
+          <w:rStyle w:val="VerbatimChar"/>
+        </w:rPr>
+        <w:t xml:space="preserve">*.md</w:t>
+      </w:r>
+      <w:r>
+        <w:t xml:space="preserve">) sind die Masterdateien.</w:t>
+      </w:r>
+    </w:p>
+    <w:p>
+      <w:pPr>
+        <w:numPr>
+          <w:ilvl w:val="0"/>
+          <w:numId w:val="1069"/>
+        </w:numPr>
+      </w:pPr>
+      <w:hyperlink r:id="rId331">
+        <w:r>
+          <w:rPr>
+            <w:rStyle w:val="VerbatimChar"/>
+          </w:rPr>
+          <w:t xml:space="preserve">_quarto.yml</w:t>
+        </w:r>
+      </w:hyperlink>
+      <w:r>
+        <w:t xml:space="preserve"> </w:t>
+      </w:r>
+      <w:r>
+        <w:t xml:space="preserve">zentrale Konfigurationsdatei zur Anpassung der</w:t>
+      </w:r>
+      <w:r>
+        <w:t xml:space="preserve"> </w:t>
+      </w:r>
+      <w:hyperlink w:anchor="konvertierung-mit-quarto">
+        <w:r>
+          <w:rPr>
+            <w:rStyle w:val="Hyperlink"/>
+          </w:rPr>
+          <w:t xml:space="preserve">Konvertierung mit Quarto</w:t>
+        </w:r>
+      </w:hyperlink>
+    </w:p>
+    <w:p>
+      <w:pPr>
+        <w:numPr>
+          <w:ilvl w:val="0"/>
+          <w:numId w:val="1069"/>
+        </w:numPr>
+      </w:pPr>
+      <w:hyperlink r:id="rId324">
+        <w:r>
+          <w:rPr>
+            <w:rStyle w:val="VerbatimChar"/>
+          </w:rPr>
+          <w:t xml:space="preserve">contributors.csv</w:t>
+        </w:r>
+      </w:hyperlink>
+      <w:r>
+        <w:t xml:space="preserve"> </w:t>
+      </w:r>
+      <w:hyperlink w:anchor="autorinnen-verzeichnis">
+        <w:r>
+          <w:rPr>
+            <w:rStyle w:val="Hyperlink"/>
+          </w:rPr>
+          <w:t xml:space="preserve">Autor*innen-Verzeichnis</w:t>
+        </w:r>
+      </w:hyperlink>
+    </w:p>
+    <w:p>
+      <w:pPr>
+        <w:numPr>
+          <w:ilvl w:val="0"/>
+          <w:numId w:val="1069"/>
+        </w:numPr>
+      </w:pPr>
+      <w:r>
+        <w:rPr>
+          <w:rStyle w:val="VerbatimChar"/>
+        </w:rPr>
+        <w:t xml:space="preserve">references.bib</w:t>
+      </w:r>
+      <w:r>
+        <w:t xml:space="preserve"> </w:t>
+      </w:r>
+      <w:hyperlink w:anchor="literaturverzeichnis">
+        <w:r>
+          <w:rPr>
+            <w:rStyle w:val="Hyperlink"/>
+          </w:rPr>
+          <w:t xml:space="preserve">Literaturverzeichnis</w:t>
+        </w:r>
+      </w:hyperlink>
+      <w:r>
+        <w:t xml:space="preserve"> </w:t>
+      </w:r>
+      <w:r>
+        <w:t xml:space="preserve">(bitte nicht direkt bearbeiten!)</w:t>
+      </w:r>
+    </w:p>
+    <w:p>
+      <w:pPr>
+        <w:pStyle w:val="FirstParagraph"/>
+      </w:pPr>
+      <w:r>
+        <w:t xml:space="preserve">Weitere Unterverzeichnisse:</w:t>
+      </w:r>
+    </w:p>
+    <w:p>
+      <w:pPr>
+        <w:numPr>
+          <w:ilvl w:val="0"/>
+          <w:numId w:val="1070"/>
+        </w:numPr>
+        <w:pStyle w:val="Compact"/>
+      </w:pPr>
+      <w:hyperlink r:id="rId332">
+        <w:r>
+          <w:rPr>
+            <w:rStyle w:val="VerbatimChar"/>
+          </w:rPr>
+          <w:t xml:space="preserve">media/</w:t>
+        </w:r>
+      </w:hyperlink>
+      <w:r>
+        <w:t xml:space="preserve"> </w:t>
+      </w:r>
+      <w:hyperlink w:anchor="bilder-und-andere-medien">
+        <w:r>
+          <w:rPr>
+            <w:rStyle w:val="Hyperlink"/>
+          </w:rPr>
+          <w:t xml:space="preserve">Bilder und andere Medien</w:t>
+        </w:r>
+      </w:hyperlink>
+    </w:p>
+    <w:p>
+      <w:pPr>
+        <w:pStyle w:val="FirstParagraph"/>
+      </w:pPr>
+      <w:r>
+        <w:t xml:space="preserve">Die Dateien in folgenden Verzeichnissen sollen nicht per Hand geändert werden:</w:t>
+      </w:r>
+    </w:p>
+    <w:p>
+      <w:pPr>
+        <w:numPr>
+          <w:ilvl w:val="0"/>
+          <w:numId w:val="1071"/>
+        </w:numPr>
+      </w:pPr>
+      <w:r>
+        <w:rPr>
+          <w:rStyle w:val="VerbatimChar"/>
+        </w:rPr>
+        <w:t xml:space="preserve">docs/</w:t>
+      </w:r>
+      <w:r>
+        <w:t xml:space="preserve"> </w:t>
+      </w:r>
+      <w:r>
+        <w:t xml:space="preserve">aus den Masterdateien mit quarto erzeugte Publikation</w:t>
+      </w:r>
+    </w:p>
+    <w:p>
+      <w:pPr>
+        <w:numPr>
+          <w:ilvl w:val="0"/>
+          <w:numId w:val="1071"/>
+        </w:numPr>
+      </w:pPr>
+      <w:r>
+        <w:rPr>
+          <w:rStyle w:val="VerbatimChar"/>
+        </w:rPr>
+        <w:t xml:space="preserve">_gdrive/</w:t>
+      </w:r>
+      <w:r>
+        <w:t xml:space="preserve"> </w:t>
+      </w:r>
+      <w:r>
+        <w:t xml:space="preserve">von bzw. nach Google-Drive importierte bzw. exportierte Kapitel (siehe</w:t>
       </w:r>
       <w:r>
         <w:t xml:space="preserve"> </w:t>
@@ -23799,132 +23884,215 @@
         </w:r>
       </w:hyperlink>
       <w:r>
-        <w:t xml:space="preserve">.</w:t>
-      </w:r>
-    </w:p>
-    <w:p>
-      <w:pPr>
-        <w:pStyle w:val="BodyText"/>
-      </w:pPr>
-      <w:r>
-        <w:t xml:space="preserve">Die Ergebnisdateien werden automatisch via GitHub und einen Server der VZG aktualisiert, so dass unter</w:t>
-      </w:r>
-      <w:r>
-        <w:t xml:space="preserve"> </w:t>
-      </w:r>
-      <w:hyperlink r:id="rId334">
+        <w:t xml:space="preserve">)</w:t>
+      </w:r>
+    </w:p>
+    <w:bookmarkEnd w:id="334"/>
+    <w:bookmarkStart w:id="338" w:name="konvertierung-mit-quarto"/>
+    <w:p>
+      <w:pPr>
+        <w:pStyle w:val="Heading3"/>
+      </w:pPr>
+      <w:r>
+        <w:t xml:space="preserve">Konvertierung mit Quarto</w:t>
+      </w:r>
+    </w:p>
+    <w:p>
+      <w:pPr>
+        <w:pStyle w:val="FirstParagraph"/>
+      </w:pPr>
+      <w:r>
+        <w:t xml:space="preserve">Zur Anpassung der Konvertierung des Handbuchs mit</w:t>
+      </w:r>
+      <w:r>
+        <w:t xml:space="preserve"> </w:t>
+      </w:r>
+      <w:hyperlink r:id="rId335">
         <w:r>
           <w:rPr>
             <w:rStyle w:val="Hyperlink"/>
           </w:rPr>
-          <w:t xml:space="preserve">https://it-in-bibliotheken.de/</w:t>
+          <w:t xml:space="preserve">Quarto</w:t>
         </w:r>
       </w:hyperlink>
       <w:r>
         <w:t xml:space="preserve"> </w:t>
       </w:r>
       <w:r>
-        <w:t xml:space="preserve">immer der aktuellste Stand einsehbar sein sollte.</w:t>
-      </w:r>
-    </w:p>
-    <w:bookmarkStart w:id="338" w:name="verzeichnisstruktur"/>
-    <w:p>
-      <w:pPr>
-        <w:pStyle w:val="Heading3"/>
-      </w:pPr>
-      <w:r>
-        <w:t xml:space="preserve">Verzeichnisstruktur</w:t>
-      </w:r>
-    </w:p>
-    <w:p>
-      <w:pPr>
-        <w:pStyle w:val="FirstParagraph"/>
-      </w:pPr>
-      <w:r>
-        <w:t xml:space="preserve">Die Markdown-Dateien im Wurzelverzeichnis (</w:t>
-      </w:r>
-      <w:r>
-        <w:rPr>
-          <w:rStyle w:val="VerbatimChar"/>
-        </w:rPr>
-        <w:t xml:space="preserve">*.md</w:t>
-      </w:r>
-      <w:r>
-        <w:t xml:space="preserve">) sind die Masterdateien.</w:t>
-      </w:r>
-    </w:p>
-    <w:p>
-      <w:pPr>
-        <w:numPr>
-          <w:ilvl w:val="0"/>
-          <w:numId w:val="1069"/>
-        </w:numPr>
-      </w:pPr>
-      <w:hyperlink r:id="rId335">
+        <w:t xml:space="preserve">muss das Repository lokale geklont und Quarto installiert werden. Die Aufrufe sind zur Vereinfachung in</w:t>
+      </w:r>
+      <w:r>
+        <w:t xml:space="preserve"> </w:t>
+      </w:r>
+      <w:hyperlink r:id="rId336">
         <w:r>
           <w:rPr>
             <w:rStyle w:val="VerbatimChar"/>
           </w:rPr>
-          <w:t xml:space="preserve">_quarto.yml</w:t>
+          <w:t xml:space="preserve">Makefile</w:t>
         </w:r>
       </w:hyperlink>
       <w:r>
         <w:t xml:space="preserve"> </w:t>
       </w:r>
       <w:r>
-        <w:t xml:space="preserve">zentrale Konfigurationsdatei zur Anpassung der</w:t>
-      </w:r>
-      <w:r>
-        <w:t xml:space="preserve"> </w:t>
-      </w:r>
-      <w:hyperlink w:anchor="konvertierung-mit-quarto">
+        <w:t xml:space="preserve">zusammengefasst:</w:t>
+      </w:r>
+    </w:p>
+    <w:p>
+      <w:pPr>
+        <w:numPr>
+          <w:ilvl w:val="0"/>
+          <w:numId w:val="1072"/>
+        </w:numPr>
+      </w:pPr>
+      <w:r>
+        <w:rPr>
+          <w:rStyle w:val="VerbatimChar"/>
+        </w:rPr>
+        <w:t xml:space="preserve">make preview</w:t>
+      </w:r>
+      <w:r>
+        <w:t xml:space="preserve"> </w:t>
+      </w:r>
+      <w:r>
+        <w:t xml:space="preserve">konvertiert das Handbuch nach HTML und startet einen Webserver mit Vorschau unter</w:t>
+      </w:r>
+      <w:r>
+        <w:t xml:space="preserve"> </w:t>
+      </w:r>
+      <w:hyperlink r:id="rId337">
         <w:r>
           <w:rPr>
             <w:rStyle w:val="Hyperlink"/>
           </w:rPr>
-          <w:t xml:space="preserve">Konvertierung mit Quarto</w:t>
+          <w:t xml:space="preserve">http://localhost:15745/</w:t>
         </w:r>
       </w:hyperlink>
-    </w:p>
-    <w:p>
-      <w:pPr>
-        <w:numPr>
-          <w:ilvl w:val="0"/>
-          <w:numId w:val="1069"/>
-        </w:numPr>
-      </w:pPr>
-      <w:hyperlink r:id="rId328">
-        <w:r>
-          <w:rPr>
-            <w:rStyle w:val="VerbatimChar"/>
-          </w:rPr>
-          <w:t xml:space="preserve">contributors.csv</w:t>
-        </w:r>
-      </w:hyperlink>
-      <w:r>
-        <w:t xml:space="preserve"> </w:t>
-      </w:r>
-      <w:hyperlink w:anchor="autorinnen-verzeichnis">
-        <w:r>
-          <w:rPr>
-            <w:rStyle w:val="Hyperlink"/>
-          </w:rPr>
-          <w:t xml:space="preserve">Autor*innen-Verzeichnis</w:t>
-        </w:r>
-      </w:hyperlink>
-    </w:p>
-    <w:p>
-      <w:pPr>
-        <w:numPr>
-          <w:ilvl w:val="0"/>
-          <w:numId w:val="1069"/>
+      <w:r>
+        <w:t xml:space="preserve"> </w:t>
+      </w:r>
+      <w:r>
+        <w:t xml:space="preserve">(PLZ von Wildau). Die HTML-Ansicht wird automatisch aktualisiert wenn die Quelldateien lokale geändert werden.</w:t>
+      </w:r>
+    </w:p>
+    <w:p>
+      <w:pPr>
+        <w:numPr>
+          <w:ilvl w:val="0"/>
+          <w:numId w:val="1072"/>
         </w:numPr>
       </w:pPr>
       <w:r>
         <w:rPr>
           <w:rStyle w:val="VerbatimChar"/>
         </w:rPr>
-        <w:t xml:space="preserve">references.bib</w:t>
+        <w:t xml:space="preserve">make build</w:t>
+      </w:r>
+      <w:r>
+        <w:t xml:space="preserve"> </w:t>
+      </w:r>
+      <w:r>
+        <w:t xml:space="preserve">konvertiert das Handbuch in alle konfigurierten Formate und legt die Ergebnisse im Verzeichnis</w:t>
+      </w:r>
+      <w:r>
+        <w:t xml:space="preserve"> </w:t>
+      </w:r>
+      <w:r>
+        <w:rPr>
+          <w:rStyle w:val="VerbatimChar"/>
+        </w:rPr>
+        <w:t xml:space="preserve">_book</w:t>
+      </w:r>
+      <w:r>
+        <w:t xml:space="preserve"> </w:t>
+      </w:r>
+      <w:r>
+        <w:t xml:space="preserve">ab. Dieser Schritt wird auch automatisch nach jedem Push auf GitHub ausgeführt.</w:t>
+      </w:r>
+    </w:p>
+    <w:p>
+      <w:pPr>
+        <w:numPr>
+          <w:ilvl w:val="0"/>
+          <w:numId w:val="1072"/>
+        </w:numPr>
+      </w:pPr>
+      <w:r>
+        <w:rPr>
+          <w:rStyle w:val="VerbatimChar"/>
+        </w:rPr>
+        <w:t xml:space="preserve">make html</w:t>
+      </w:r>
+      <w:r>
+        <w:t xml:space="preserve"> </w:t>
+      </w:r>
+      <w:r>
+        <w:t xml:space="preserve">erzeugt nur HTML in</w:t>
+      </w:r>
+      <w:r>
+        <w:t xml:space="preserve"> </w:t>
+      </w:r>
+      <w:r>
+        <w:rPr>
+          <w:rStyle w:val="VerbatimChar"/>
+        </w:rPr>
+        <w:t xml:space="preserve">_book</w:t>
+      </w:r>
+      <w:r>
+        <w:t xml:space="preserve">.</w:t>
+      </w:r>
+    </w:p>
+    <w:p>
+      <w:pPr>
+        <w:numPr>
+          <w:ilvl w:val="0"/>
+          <w:numId w:val="1072"/>
+        </w:numPr>
+      </w:pPr>
+      <w:r>
+        <w:rPr>
+          <w:rStyle w:val="VerbatimChar"/>
+        </w:rPr>
+        <w:t xml:space="preserve">make docx</w:t>
+      </w:r>
+      <w:r>
+        <w:t xml:space="preserve"> </w:t>
+      </w:r>
+      <w:r>
+        <w:t xml:space="preserve">erzeugt nur DOCX in</w:t>
+      </w:r>
+      <w:r>
+        <w:t xml:space="preserve"> </w:t>
+      </w:r>
+      <w:r>
+        <w:rPr>
+          <w:rStyle w:val="VerbatimChar"/>
+        </w:rPr>
+        <w:t xml:space="preserve">_book</w:t>
+      </w:r>
+      <w:r>
+        <w:t xml:space="preserve">.</w:t>
+      </w:r>
+    </w:p>
+    <w:p>
+      <w:pPr>
+        <w:numPr>
+          <w:ilvl w:val="0"/>
+          <w:numId w:val="1072"/>
+        </w:numPr>
+      </w:pPr>
+      <w:r>
+        <w:rPr>
+          <w:rStyle w:val="VerbatimChar"/>
+        </w:rPr>
+        <w:t xml:space="preserve">make refs</w:t>
+      </w:r>
+      <w:r>
+        <w:t xml:space="preserve"> </w:t>
+      </w:r>
+      <w:r>
+        <w:t xml:space="preserve">aktualisiert das</w:t>
       </w:r>
       <w:r>
         <w:t xml:space="preserve"> </w:t>
@@ -23941,329 +24109,6 @@
         <w:t xml:space="preserve"> </w:t>
       </w:r>
       <w:r>
-        <w:t xml:space="preserve">(bitte nicht direkt bearbeiten!)</w:t>
-      </w:r>
-    </w:p>
-    <w:p>
-      <w:pPr>
-        <w:pStyle w:val="FirstParagraph"/>
-      </w:pPr>
-      <w:r>
-        <w:t xml:space="preserve">Weitere Unterverzeichnisse:</w:t>
-      </w:r>
-    </w:p>
-    <w:p>
-      <w:pPr>
-        <w:numPr>
-          <w:ilvl w:val="0"/>
-          <w:numId w:val="1070"/>
-        </w:numPr>
-        <w:pStyle w:val="Compact"/>
-      </w:pPr>
-      <w:hyperlink r:id="rId336">
-        <w:r>
-          <w:rPr>
-            <w:rStyle w:val="VerbatimChar"/>
-          </w:rPr>
-          <w:t xml:space="preserve">media/</w:t>
-        </w:r>
-      </w:hyperlink>
-      <w:r>
-        <w:t xml:space="preserve"> </w:t>
-      </w:r>
-      <w:hyperlink w:anchor="bilder-und-andere-medien">
-        <w:r>
-          <w:rPr>
-            <w:rStyle w:val="Hyperlink"/>
-          </w:rPr>
-          <w:t xml:space="preserve">Bilder und andere Medien</w:t>
-        </w:r>
-      </w:hyperlink>
-    </w:p>
-    <w:p>
-      <w:pPr>
-        <w:pStyle w:val="FirstParagraph"/>
-      </w:pPr>
-      <w:r>
-        <w:t xml:space="preserve">Die Dateien in folgenden Verzeichnissen sollen nicht per Hand geändert werden:</w:t>
-      </w:r>
-    </w:p>
-    <w:p>
-      <w:pPr>
-        <w:numPr>
-          <w:ilvl w:val="0"/>
-          <w:numId w:val="1071"/>
-        </w:numPr>
-      </w:pPr>
-      <w:r>
-        <w:rPr>
-          <w:rStyle w:val="VerbatimChar"/>
-        </w:rPr>
-        <w:t xml:space="preserve">docs/</w:t>
-      </w:r>
-      <w:r>
-        <w:t xml:space="preserve"> </w:t>
-      </w:r>
-      <w:r>
-        <w:t xml:space="preserve">aus den Masterdateien mit quarto erzeugte Publikation</w:t>
-      </w:r>
-    </w:p>
-    <w:p>
-      <w:pPr>
-        <w:numPr>
-          <w:ilvl w:val="0"/>
-          <w:numId w:val="1071"/>
-        </w:numPr>
-      </w:pPr>
-      <w:r>
-        <w:rPr>
-          <w:rStyle w:val="VerbatimChar"/>
-        </w:rPr>
-        <w:t xml:space="preserve">_gdrive/</w:t>
-      </w:r>
-      <w:r>
-        <w:t xml:space="preserve"> </w:t>
-      </w:r>
-      <w:r>
-        <w:t xml:space="preserve">von bzw. nach Google-Drive importierte bzw. exportierte Kapitel (siehe</w:t>
-      </w:r>
-      <w:r>
-        <w:t xml:space="preserve"> </w:t>
-      </w:r>
-      <w:hyperlink r:id="rId337">
-        <w:r>
-          <w:rPr>
-            <w:rStyle w:val="Hyperlink"/>
-          </w:rPr>
-          <w:t xml:space="preserve">README.md</w:t>
-        </w:r>
-      </w:hyperlink>
-      <w:r>
-        <w:t xml:space="preserve">)</w:t>
-      </w:r>
-    </w:p>
-    <w:bookmarkEnd w:id="338"/>
-    <w:bookmarkStart w:id="342" w:name="konvertierung-mit-quarto"/>
-    <w:p>
-      <w:pPr>
-        <w:pStyle w:val="Heading3"/>
-      </w:pPr>
-      <w:r>
-        <w:t xml:space="preserve">Konvertierung mit Quarto</w:t>
-      </w:r>
-    </w:p>
-    <w:p>
-      <w:pPr>
-        <w:pStyle w:val="FirstParagraph"/>
-      </w:pPr>
-      <w:r>
-        <w:t xml:space="preserve">Zur Anpassung der Konvertierung des Handbuchs mit</w:t>
-      </w:r>
-      <w:r>
-        <w:t xml:space="preserve"> </w:t>
-      </w:r>
-      <w:hyperlink r:id="rId339">
-        <w:r>
-          <w:rPr>
-            <w:rStyle w:val="Hyperlink"/>
-          </w:rPr>
-          <w:t xml:space="preserve">Quarto</w:t>
-        </w:r>
-      </w:hyperlink>
-      <w:r>
-        <w:t xml:space="preserve"> </w:t>
-      </w:r>
-      <w:r>
-        <w:t xml:space="preserve">muss das Repository lokale geklont und Quarto installiert werden. Die Aufrufe sind zur Vereinfachung in</w:t>
-      </w:r>
-      <w:r>
-        <w:t xml:space="preserve"> </w:t>
-      </w:r>
-      <w:hyperlink r:id="rId340">
-        <w:r>
-          <w:rPr>
-            <w:rStyle w:val="VerbatimChar"/>
-          </w:rPr>
-          <w:t xml:space="preserve">Makefile</w:t>
-        </w:r>
-      </w:hyperlink>
-      <w:r>
-        <w:t xml:space="preserve"> </w:t>
-      </w:r>
-      <w:r>
-        <w:t xml:space="preserve">zusammengefasst:</w:t>
-      </w:r>
-    </w:p>
-    <w:p>
-      <w:pPr>
-        <w:numPr>
-          <w:ilvl w:val="0"/>
-          <w:numId w:val="1072"/>
-        </w:numPr>
-      </w:pPr>
-      <w:r>
-        <w:rPr>
-          <w:rStyle w:val="VerbatimChar"/>
-        </w:rPr>
-        <w:t xml:space="preserve">make preview</w:t>
-      </w:r>
-      <w:r>
-        <w:t xml:space="preserve"> </w:t>
-      </w:r>
-      <w:r>
-        <w:t xml:space="preserve">konvertiert das Handbuch nach HTML und startet einen Webserver mit Vorschau unter</w:t>
-      </w:r>
-      <w:r>
-        <w:t xml:space="preserve"> </w:t>
-      </w:r>
-      <w:hyperlink r:id="rId341">
-        <w:r>
-          <w:rPr>
-            <w:rStyle w:val="Hyperlink"/>
-          </w:rPr>
-          <w:t xml:space="preserve">http://localhost:15745/</w:t>
-        </w:r>
-      </w:hyperlink>
-      <w:r>
-        <w:t xml:space="preserve"> </w:t>
-      </w:r>
-      <w:r>
-        <w:t xml:space="preserve">(PLZ von Wildau). Die HTML-Ansicht wird automatisch aktualisiert wenn die Quelldateien lokale geändert werden.</w:t>
-      </w:r>
-    </w:p>
-    <w:p>
-      <w:pPr>
-        <w:numPr>
-          <w:ilvl w:val="0"/>
-          <w:numId w:val="1072"/>
-        </w:numPr>
-      </w:pPr>
-      <w:r>
-        <w:rPr>
-          <w:rStyle w:val="VerbatimChar"/>
-        </w:rPr>
-        <w:t xml:space="preserve">make build</w:t>
-      </w:r>
-      <w:r>
-        <w:t xml:space="preserve"> </w:t>
-      </w:r>
-      <w:r>
-        <w:t xml:space="preserve">konvertiert das Handbuch in alle konfigurierten Formate und legt die Ergebnisse im Verzeichnis</w:t>
-      </w:r>
-      <w:r>
-        <w:t xml:space="preserve"> </w:t>
-      </w:r>
-      <w:r>
-        <w:rPr>
-          <w:rStyle w:val="VerbatimChar"/>
-        </w:rPr>
-        <w:t xml:space="preserve">_book</w:t>
-      </w:r>
-      <w:r>
-        <w:t xml:space="preserve"> </w:t>
-      </w:r>
-      <w:r>
-        <w:t xml:space="preserve">ab. Dieser Schritt wird auch automatisch nach jedem Push auf GitHub ausgeführt.</w:t>
-      </w:r>
-    </w:p>
-    <w:p>
-      <w:pPr>
-        <w:numPr>
-          <w:ilvl w:val="0"/>
-          <w:numId w:val="1072"/>
-        </w:numPr>
-      </w:pPr>
-      <w:r>
-        <w:rPr>
-          <w:rStyle w:val="VerbatimChar"/>
-        </w:rPr>
-        <w:t xml:space="preserve">make html</w:t>
-      </w:r>
-      <w:r>
-        <w:t xml:space="preserve"> </w:t>
-      </w:r>
-      <w:r>
-        <w:t xml:space="preserve">erzeugt nur HTML in</w:t>
-      </w:r>
-      <w:r>
-        <w:t xml:space="preserve"> </w:t>
-      </w:r>
-      <w:r>
-        <w:rPr>
-          <w:rStyle w:val="VerbatimChar"/>
-        </w:rPr>
-        <w:t xml:space="preserve">_book</w:t>
-      </w:r>
-      <w:r>
-        <w:t xml:space="preserve">.</w:t>
-      </w:r>
-    </w:p>
-    <w:p>
-      <w:pPr>
-        <w:numPr>
-          <w:ilvl w:val="0"/>
-          <w:numId w:val="1072"/>
-        </w:numPr>
-      </w:pPr>
-      <w:r>
-        <w:rPr>
-          <w:rStyle w:val="VerbatimChar"/>
-        </w:rPr>
-        <w:t xml:space="preserve">make docx</w:t>
-      </w:r>
-      <w:r>
-        <w:t xml:space="preserve"> </w:t>
-      </w:r>
-      <w:r>
-        <w:t xml:space="preserve">erzeugt nur DOCX in</w:t>
-      </w:r>
-      <w:r>
-        <w:t xml:space="preserve"> </w:t>
-      </w:r>
-      <w:r>
-        <w:rPr>
-          <w:rStyle w:val="VerbatimChar"/>
-        </w:rPr>
-        <w:t xml:space="preserve">_book</w:t>
-      </w:r>
-      <w:r>
-        <w:t xml:space="preserve">.</w:t>
-      </w:r>
-    </w:p>
-    <w:p>
-      <w:pPr>
-        <w:numPr>
-          <w:ilvl w:val="0"/>
-          <w:numId w:val="1072"/>
-        </w:numPr>
-      </w:pPr>
-      <w:r>
-        <w:rPr>
-          <w:rStyle w:val="VerbatimChar"/>
-        </w:rPr>
-        <w:t xml:space="preserve">make refs</w:t>
-      </w:r>
-      <w:r>
-        <w:t xml:space="preserve"> </w:t>
-      </w:r>
-      <w:r>
-        <w:t xml:space="preserve">aktualisiert das</w:t>
-      </w:r>
-      <w:r>
-        <w:t xml:space="preserve"> </w:t>
-      </w:r>
-      <w:hyperlink w:anchor="literaturverzeichnis">
-        <w:r>
-          <w:rPr>
-            <w:rStyle w:val="Hyperlink"/>
-          </w:rPr>
-          <w:t xml:space="preserve">Literaturverzeichnis</w:t>
-        </w:r>
-      </w:hyperlink>
-      <w:r>
-        <w:t xml:space="preserve"> </w:t>
-      </w:r>
-      <w:r>
         <w:t xml:space="preserve">in</w:t>
       </w:r>
       <w:r>
@@ -24282,9 +24127,9 @@
         <w:t xml:space="preserve">von Zotero.</w:t>
       </w:r>
     </w:p>
-    <w:bookmarkEnd w:id="342"/>
-    <w:bookmarkEnd w:id="343"/>
-    <w:bookmarkStart w:id="344" w:name="lizenz"/>
+    <w:bookmarkEnd w:id="338"/>
+    <w:bookmarkEnd w:id="339"/>
+    <w:bookmarkStart w:id="340" w:name="lizenz"/>
     <w:p>
       <w:pPr>
         <w:pStyle w:val="Heading2"/>
@@ -24328,8 +24173,8 @@
         <w:t xml:space="preserve">) veröffentlicht. Für Abbildungen kann auch eine CC-BY-Lizenz (kein -NC oder -ND) verwendet werden.</w:t>
       </w:r>
     </w:p>
-    <w:bookmarkEnd w:id="344"/>
-    <w:bookmarkEnd w:id="345"/>
+    <w:bookmarkEnd w:id="340"/>
+    <w:bookmarkEnd w:id="341"/>
     <w:sectPr/>
   </w:body>
 </w:document>
@@ -24585,7 +24430,7 @@
       </w:r>
     </w:p>
   </w:footnote>
-  <w:footnote w:id="247">
+  <w:footnote w:id="242">
     <w:p>
       <w:pPr>
         <w:pStyle w:val="FootnoteText"/>

</xml_diff>

<commit_message>
Deploying to gh-pages from @ pro4bib/handbuch-it-in-bibliotheken@58692ad11c7a963a507232c4e85a989b49ba331c 🚀
</commit_message>
<xml_diff>
--- a/Handbuch-IT-in-Bibliotheken.docx
+++ b/Handbuch-IT-in-Bibliotheken.docx
@@ -8688,7 +8688,7 @@
     <w:bookmarkEnd w:id="156"/>
     <w:bookmarkEnd w:id="157"/>
     <w:bookmarkEnd w:id="158"/>
-    <w:bookmarkStart w:id="276" w:name="bibliotheksmanagementsysteme"/>
+    <w:bookmarkStart w:id="277" w:name="bibliotheksmanagementsysteme"/>
     <w:p>
       <w:pPr>
         <w:pStyle w:val="Heading1"/>
@@ -15658,7 +15658,7 @@
     </w:p>
     <w:bookmarkEnd w:id="213"/>
     <w:bookmarkEnd w:id="214"/>
-    <w:bookmarkStart w:id="252" w:name="prozessabbildung"/>
+    <w:bookmarkStart w:id="254" w:name="prozessabbildung"/>
     <w:p>
       <w:pPr>
         <w:pStyle w:val="Heading2"/>
@@ -18136,7 +18136,7 @@
     </w:p>
     <w:bookmarkEnd w:id="238"/>
     <w:bookmarkEnd w:id="239"/>
-    <w:bookmarkStart w:id="251" w:name="nicht-bibliothekarische-schnittstellen"/>
+    <w:bookmarkStart w:id="253" w:name="nicht-bibliothekarische-schnittstellen"/>
     <w:p>
       <w:pPr>
         <w:pStyle w:val="Heading3"/>
@@ -18663,7 +18663,7 @@
     </w:p>
     <w:bookmarkEnd w:id="243"/>
     <w:bookmarkEnd w:id="244"/>
-    <w:bookmarkStart w:id="245" w:name="bezahlsysteme"/>
+    <w:bookmarkStart w:id="248" w:name="bezahlsysteme"/>
     <w:p>
       <w:pPr>
         <w:pStyle w:val="Heading4"/>
@@ -18694,14 +18694,130 @@
         <w:t xml:space="preserve">)</w:t>
       </w:r>
     </w:p>
-    <w:bookmarkEnd w:id="245"/>
-    <w:bookmarkStart w:id="246" w:name="haushalt"/>
+    <w:tbl>
+      <w:tblPr>
+        <w:tblStyle w:val="Table"/>
+        <w:tblLook w:firstRow="0" w:lastRow="0" w:firstColumn="0" w:lastColumn="0" w:noHBand="0" w:noVBand="0" w:val="0000"/>
+        <w:tblBorders>
+          <w:left w:val="single" w:sz="24" w:space="0" w:color="EB9113"/>
+          <w:right w:val="single" w:sz="4" w:space="0" w:color="EB9113"/>
+          <w:top w:val="single" w:sz="4" w:space="0" w:color="EB9113"/>
+          <w:bottom w:val="single" w:sz="4" w:space="0" w:color="EB9113"/>
+        </w:tblBorders>
+        <w:tblCellMar>
+          <w:left w:w="144" w:type="dxa"/>
+          <w:right w:w="144" w:type="dxa"/>
+        </w:tblCellMar>
+        <w:tblInd w:w="164" w:type="dxa"/>
+        <w:tblW w:type="pct" w:w="100%"/>
+      </w:tblPr>
+      <w:tr>
+        <w:trPr>
+          <w:cantSplit/>
+        </w:trPr>
+        <w:tc>
+          <w:tcPr>
+            <w:shd w:color="auto" w:fill="fcefdc" w:val="clear"/>
+            <w:tcMar>
+              <w:top w:w="92" w:type="dxa"/>
+              <w:bottom w:w="92" w:type="dxa"/>
+            </w:tcMar>
+          </w:tcPr>
+          <w:p>
+            <w:pPr>
+              <w:pStyle w:val="BodyText"/>
+            </w:pPr>
+            <w:pPr>
+              <w:spacing w:before="0" w:after="0"/>
+              <w:textAlignment w:val="center"/>
+            </w:pPr>
+            <w:r>
+              <w:drawing>
+                <wp:inline>
+                  <wp:extent cx="152400" cy="152400"/>
+                  <wp:effectExtent b="0" l="0" r="0" t="0"/>
+                  <wp:docPr descr="" title="" id="246" name="Picture"/>
+                  <a:graphic>
+                    <a:graphicData uri="http://schemas.openxmlformats.org/drawingml/2006/picture">
+                      <pic:pic>
+                        <pic:nvPicPr>
+                          <pic:cNvPr descr="/opt/quarto/share/formats/docx/warning.png" id="247" name="Picture"/>
+                          <pic:cNvPicPr>
+                            <a:picLocks noChangeArrowheads="1" noChangeAspect="1"/>
+                          </pic:cNvPicPr>
+                        </pic:nvPicPr>
+                        <pic:blipFill>
+                          <a:blip r:embed="rId245"/>
+                          <a:stretch>
+                            <a:fillRect/>
+                          </a:stretch>
+                        </pic:blipFill>
+                        <pic:spPr bwMode="auto">
+                          <a:xfrm>
+                            <a:off x="0" y="0"/>
+                            <a:ext cx="152400" cy="152400"/>
+                          </a:xfrm>
+                          <a:prstGeom prst="rect">
+                            <a:avLst/>
+                          </a:prstGeom>
+                          <a:noFill/>
+                          <a:ln w="9525">
+                            <a:noFill/>
+                            <a:headEnd/>
+                            <a:tailEnd/>
+                          </a:ln>
+                        </pic:spPr>
+                      </pic:pic>
+                    </a:graphicData>
+                  </a:graphic>
+                </wp:inline>
+              </w:drawing>
+            </w:r>
+            <w:r>
+              <w:t xml:space="preserve"> </w:t>
+            </w:r>
+            <w:r>
+              <w:t xml:space="preserve"> </w:t>
+            </w:r>
+            <w:r>
+              <w:t xml:space="preserve">Haushalt</w:t>
+            </w:r>
+          </w:p>
+        </w:tc>
+      </w:tr>
+      <w:tr>
+        <w:trPr>
+          <w:cantSplit/>
+        </w:trPr>
+        <w:tc>
+          <w:tcPr>
+            <w:tcMar>
+              <w:top w:w="108" w:type="dxa"/>
+              <w:bottom w:w="108" w:type="dxa"/>
+            </w:tcMar>
+          </w:tcPr>
+          <w:p>
+            <w:pPr>
+              <w:pStyle w:val="BodyText"/>
+            </w:pPr>
+            <w:pPr>
+              <w:spacing w:before="16" w:after="16"/>
+            </w:pPr>
+            <w:r>
+              <w:t xml:space="preserve">TODO</w:t>
+            </w:r>
+          </w:p>
+        </w:tc>
+      </w:tr>
+    </w:tbl>
+    <w:bookmarkEnd w:id="248"/>
+    <w:bookmarkStart w:id="250" w:name="e-rechnung"/>
     <w:p>
       <w:pPr>
         <w:pStyle w:val="Heading4"/>
       </w:pPr>
       <w:r>
-        <w:t xml:space="preserve">Haushalt</w:t>
+        <w:t xml:space="preserve">E-Rechnung</w:t>
       </w:r>
     </w:p>
     <w:p>
@@ -18709,24 +18825,6 @@
         <w:pStyle w:val="FirstParagraph"/>
       </w:pPr>
       <w:r>
-        <w:t xml:space="preserve">TODO</w:t>
-      </w:r>
-    </w:p>
-    <w:bookmarkEnd w:id="246"/>
-    <w:bookmarkStart w:id="248" w:name="e-rechnung"/>
-    <w:p>
-      <w:pPr>
-        <w:pStyle w:val="Heading4"/>
-      </w:pPr>
-      <w:r>
-        <w:t xml:space="preserve">E-Rechnung</w:t>
-      </w:r>
-    </w:p>
-    <w:p>
-      <w:pPr>
-        <w:pStyle w:val="FirstParagraph"/>
-      </w:pPr>
-      <w:r>
         <w:t xml:space="preserve">E-Rechnungen müssen seit 2020 von Einrichtungen des Bundes, der Länder</w:t>
       </w:r>
       <w:r>
@@ -18768,7 +18866,7 @@
       <w:r>
         <w:t xml:space="preserve"> </w:t>
       </w:r>
-      <w:hyperlink r:id="rId247">
+      <w:hyperlink r:id="rId249">
         <w:r>
           <w:rPr>
             <w:rStyle w:val="Hyperlink"/>
@@ -18910,8 +19008,8 @@
         <w:t xml:space="preserve">abgeschlossen werden.</w:t>
       </w:r>
     </w:p>
-    <w:bookmarkEnd w:id="248"/>
-    <w:bookmarkStart w:id="250" w:name="statistik"/>
+    <w:bookmarkEnd w:id="250"/>
+    <w:bookmarkStart w:id="252" w:name="statistik"/>
     <w:p>
       <w:pPr>
         <w:pStyle w:val="Heading4"/>
@@ -19136,7 +19234,7 @@
       <w:r>
         <w:t xml:space="preserve"> </w:t>
       </w:r>
-      <w:hyperlink r:id="rId249">
+      <w:hyperlink r:id="rId251">
         <w:r>
           <w:rPr>
             <w:rStyle w:val="Hyperlink"/>
@@ -19154,10 +19252,10 @@
         <w:t xml:space="preserve">für statistische Daten der Nutzung digitaler Medien importieren.</w:t>
       </w:r>
     </w:p>
-    <w:bookmarkEnd w:id="250"/>
-    <w:bookmarkEnd w:id="251"/>
     <w:bookmarkEnd w:id="252"/>
-    <w:bookmarkStart w:id="271" w:name="technischer-betrieb"/>
+    <w:bookmarkEnd w:id="253"/>
+    <w:bookmarkEnd w:id="254"/>
+    <w:bookmarkStart w:id="273" w:name="technischer-betrieb"/>
     <w:p>
       <w:pPr>
         <w:pStyle w:val="Heading2"/>
@@ -19166,7 +19264,7 @@
         <w:t xml:space="preserve">Technischer Betrieb</w:t>
       </w:r>
     </w:p>
-    <w:bookmarkStart w:id="256" w:name="X3a5ca0018f511a6e73c5bcce2da503f97a39d48"/>
+    <w:bookmarkStart w:id="258" w:name="X3a5ca0018f511a6e73c5bcce2da503f97a39d48"/>
     <w:p>
       <w:pPr>
         <w:pStyle w:val="Heading3"/>
@@ -19195,7 +19293,7 @@
         <w:t xml:space="preserve">Wartung, sowie Backup &amp; Support.</w:t>
       </w:r>
     </w:p>
-    <w:bookmarkStart w:id="253" w:name="lokale-installation"/>
+    <w:bookmarkStart w:id="255" w:name="lokale-installation"/>
     <w:p>
       <w:pPr>
         <w:pStyle w:val="Heading4"/>
@@ -19312,8 +19410,8 @@
         <w:t xml:space="preserve">von äußeren Einflüssen.</w:t>
       </w:r>
     </w:p>
-    <w:bookmarkEnd w:id="253"/>
-    <w:bookmarkStart w:id="254" w:name="hosting"/>
+    <w:bookmarkEnd w:id="255"/>
+    <w:bookmarkStart w:id="256" w:name="hosting"/>
     <w:p>
       <w:pPr>
         <w:pStyle w:val="Heading4"/>
@@ -19398,8 +19496,8 @@
         <w:t xml:space="preserve">das Hosting für mehrere Einrichtung besser skaliert.</w:t>
       </w:r>
     </w:p>
-    <w:bookmarkEnd w:id="254"/>
-    <w:bookmarkStart w:id="255" w:name="cloud"/>
+    <w:bookmarkEnd w:id="256"/>
+    <w:bookmarkStart w:id="257" w:name="cloud"/>
     <w:p>
       <w:pPr>
         <w:pStyle w:val="Heading4"/>
@@ -19534,9 +19632,9 @@
         <w:t xml:space="preserve">solches Betriebsmodell meist zu Abonnementkosten.</w:t>
       </w:r>
     </w:p>
-    <w:bookmarkEnd w:id="255"/>
-    <w:bookmarkEnd w:id="256"/>
-    <w:bookmarkStart w:id="257" w:name="kosten"/>
+    <w:bookmarkEnd w:id="257"/>
+    <w:bookmarkEnd w:id="258"/>
+    <w:bookmarkStart w:id="259" w:name="kosten"/>
     <w:p>
       <w:pPr>
         <w:pStyle w:val="Heading3"/>
@@ -19742,8 +19840,8 @@
         <w:t xml:space="preserve">Mitarbeiter*innen schlummert.</w:t>
       </w:r>
     </w:p>
-    <w:bookmarkEnd w:id="257"/>
-    <w:bookmarkStart w:id="258" w:name="installation-updates"/>
+    <w:bookmarkEnd w:id="259"/>
+    <w:bookmarkStart w:id="260" w:name="installation-updates"/>
     <w:p>
       <w:pPr>
         <w:pStyle w:val="Heading3"/>
@@ -19906,8 +20004,8 @@
         <w:t xml:space="preserve">oder halbjahres-weise).</w:t>
       </w:r>
     </w:p>
-    <w:bookmarkEnd w:id="258"/>
-    <w:bookmarkStart w:id="259" w:name="open-source"/>
+    <w:bookmarkEnd w:id="260"/>
+    <w:bookmarkStart w:id="261" w:name="open-source"/>
     <w:p>
       <w:pPr>
         <w:pStyle w:val="Heading3"/>
@@ -19942,8 +20040,8 @@
         <w:t xml:space="preserve">Hierzu müssen die Lizenzbedingungen des Systems geprüft werden.</w:t>
       </w:r>
     </w:p>
-    <w:bookmarkEnd w:id="259"/>
-    <w:bookmarkStart w:id="264" w:name="laufender-betrieb"/>
+    <w:bookmarkEnd w:id="261"/>
+    <w:bookmarkStart w:id="266" w:name="laufender-betrieb"/>
     <w:p>
       <w:pPr>
         <w:pStyle w:val="Heading3"/>
@@ -20014,7 +20112,7 @@
         <w:t xml:space="preserve">bibliotheksspezifische Lösungen.</w:t>
       </w:r>
     </w:p>
-    <w:bookmarkStart w:id="262" w:name="monitoring"/>
+    <w:bookmarkStart w:id="264" w:name="monitoring"/>
     <w:p>
       <w:pPr>
         <w:pStyle w:val="Heading4"/>
@@ -20039,7 +20137,7 @@
       <w:r>
         <w:t xml:space="preserve"> </w:t>
       </w:r>
-      <w:hyperlink r:id="rId260">
+      <w:hyperlink r:id="rId262">
         <w:r>
           <w:rPr>
             <w:rStyle w:val="Hyperlink"/>
@@ -20056,7 +20154,7 @@
       <w:r>
         <w:t xml:space="preserve"> </w:t>
       </w:r>
-      <w:hyperlink r:id="rId261">
+      <w:hyperlink r:id="rId263">
         <w:r>
           <w:rPr>
             <w:rStyle w:val="Hyperlink"/>
@@ -20118,8 +20216,8 @@
         <w:t xml:space="preserve">auch von der nutzenden Einrichtung überwacht werden.</w:t>
       </w:r>
     </w:p>
-    <w:bookmarkEnd w:id="262"/>
-    <w:bookmarkStart w:id="263" w:name="notfallbetrieb"/>
+    <w:bookmarkEnd w:id="264"/>
+    <w:bookmarkStart w:id="265" w:name="notfallbetrieb"/>
     <w:p>
       <w:pPr>
         <w:pStyle w:val="Heading4"/>
@@ -20300,9 +20398,9 @@
         <w:t xml:space="preserve">voraussichtlich wieder zur Verfügung steht.</w:t>
       </w:r>
     </w:p>
-    <w:bookmarkEnd w:id="263"/>
-    <w:bookmarkEnd w:id="264"/>
-    <w:bookmarkStart w:id="265" w:name="it-sicherheit"/>
+    <w:bookmarkEnd w:id="265"/>
+    <w:bookmarkEnd w:id="266"/>
+    <w:bookmarkStart w:id="267" w:name="it-sicherheit"/>
     <w:p>
       <w:pPr>
         <w:pStyle w:val="Heading3"/>
@@ -20477,8 +20575,8 @@
         <w:t xml:space="preserve">.</w:t>
       </w:r>
     </w:p>
-    <w:bookmarkEnd w:id="265"/>
-    <w:bookmarkStart w:id="266" w:name="backup-und-rollback"/>
+    <w:bookmarkEnd w:id="267"/>
+    <w:bookmarkStart w:id="268" w:name="backup-und-rollback"/>
     <w:p>
       <w:pPr>
         <w:pStyle w:val="Heading3"/>
@@ -20675,8 +20773,8 @@
         <w:t xml:space="preserve">einer Testinstanz des BMS.</w:t>
       </w:r>
     </w:p>
-    <w:bookmarkEnd w:id="266"/>
-    <w:bookmarkStart w:id="267" w:name="zusammenspiel-hard--und-software"/>
+    <w:bookmarkEnd w:id="268"/>
+    <w:bookmarkStart w:id="269" w:name="zusammenspiel-hard--und-software"/>
     <w:p>
       <w:pPr>
         <w:pStyle w:val="Heading3"/>
@@ -20852,8 +20950,8 @@
         <w:t xml:space="preserve">.</w:t>
       </w:r>
     </w:p>
-    <w:bookmarkEnd w:id="267"/>
-    <w:bookmarkStart w:id="270" w:name="datenschutz-user-tracking-analytics"/>
+    <w:bookmarkEnd w:id="269"/>
+    <w:bookmarkStart w:id="272" w:name="datenschutz-user-tracking-analytics"/>
     <w:p>
       <w:pPr>
         <w:pStyle w:val="Heading3"/>
@@ -21172,7 +21270,7 @@
       <w:r>
         <w:t xml:space="preserve">(</w:t>
       </w:r>
-      <w:hyperlink r:id="rId268">
+      <w:hyperlink r:id="rId270">
         <w:r>
           <w:rPr>
             <w:rStyle w:val="Hyperlink"/>
@@ -21208,7 +21306,7 @@
       <w:r>
         <w:t xml:space="preserve"> </w:t>
       </w:r>
-      <w:hyperlink r:id="rId269">
+      <w:hyperlink r:id="rId271">
         <w:r>
           <w:rPr>
             <w:rStyle w:val="Hyperlink"/>
@@ -21424,9 +21522,9 @@
         <w:t xml:space="preserve">IT-Sicherheitsbeauftragte hinzugezogen werden.</w:t>
       </w:r>
     </w:p>
-    <w:bookmarkEnd w:id="270"/>
-    <w:bookmarkEnd w:id="271"/>
-    <w:bookmarkStart w:id="275" w:name="zusammenfassung-und-ausblick"/>
+    <w:bookmarkEnd w:id="272"/>
+    <w:bookmarkEnd w:id="273"/>
+    <w:bookmarkStart w:id="276" w:name="zusammenfassung-und-ausblick"/>
     <w:p>
       <w:pPr>
         <w:pStyle w:val="Heading2"/>
@@ -21477,18 +21575,18 @@
                 <wp:inline>
                   <wp:extent cx="152400" cy="152400"/>
                   <wp:effectExtent b="0" l="0" r="0" t="0"/>
-                  <wp:docPr descr="" title="" id="273" name="Picture"/>
+                  <wp:docPr descr="" title="" id="274" name="Picture"/>
                   <a:graphic>
                     <a:graphicData uri="http://schemas.openxmlformats.org/drawingml/2006/picture">
                       <pic:pic>
                         <pic:nvPicPr>
-                          <pic:cNvPr descr="/opt/quarto/share/formats/docx/warning.png" id="274" name="Picture"/>
+                          <pic:cNvPr descr="/opt/quarto/share/formats/docx/warning.png" id="275" name="Picture"/>
                           <pic:cNvPicPr>
                             <a:picLocks noChangeArrowheads="1" noChangeAspect="1"/>
                           </pic:cNvPicPr>
                         </pic:nvPicPr>
                         <pic:blipFill>
-                          <a:blip r:embed="rId272"/>
+                          <a:blip r:embed="rId245"/>
                           <a:stretch>
                             <a:fillRect/>
                           </a:stretch>
@@ -21599,9 +21697,9 @@
         </w:tc>
       </w:tr>
     </w:tbl>
-    <w:bookmarkEnd w:id="275"/>
     <w:bookmarkEnd w:id="276"/>
-    <w:bookmarkStart w:id="292" w:name="literaturverzeichnis"/>
+    <w:bookmarkEnd w:id="277"/>
+    <w:bookmarkStart w:id="293" w:name="literaturverzeichnis"/>
     <w:p>
       <w:pPr>
         <w:pStyle w:val="Heading1"/>
@@ -21620,7 +21718,7 @@
       <w:r>
         <w:t xml:space="preserve"> </w:t>
       </w:r>
-      <w:hyperlink r:id="rId277">
+      <w:hyperlink r:id="rId278">
         <w:r>
           <w:rPr>
             <w:rStyle w:val="Hyperlink"/>
@@ -21635,8 +21733,8 @@
         <w:t xml:space="preserve">verwaltet. Hier davon nur die explizit im Handbuch referenzierten Publikationen:</w:t>
       </w:r>
     </w:p>
-    <w:bookmarkStart w:id="291" w:name="refs"/>
-    <w:bookmarkStart w:id="279" w:name="ref-borgman_acting_1997"/>
+    <w:bookmarkStart w:id="292" w:name="refs"/>
+    <w:bookmarkStart w:id="280" w:name="ref-borgman_acting_1997"/>
     <w:p>
       <w:pPr>
         <w:pStyle w:val="Bibliography"/>
@@ -21672,7 +21770,7 @@
       <w:r>
         <w:t xml:space="preserve"> </w:t>
       </w:r>
-      <w:hyperlink r:id="rId278">
+      <w:hyperlink r:id="rId279">
         <w:r>
           <w:rPr>
             <w:rStyle w:val="Hyperlink"/>
@@ -21684,8 +21782,8 @@
         <w:t xml:space="preserve">.</w:t>
       </w:r>
     </w:p>
-    <w:bookmarkEnd w:id="279"/>
-    <w:bookmarkStart w:id="281" w:name="ref-cody_hanson_opinion_2015"/>
+    <w:bookmarkEnd w:id="280"/>
+    <w:bookmarkStart w:id="282" w:name="ref-cody_hanson_opinion_2015"/>
     <w:p>
       <w:pPr>
         <w:pStyle w:val="Bibliography"/>
@@ -21705,7 +21803,7 @@
       <w:r>
         <w:t xml:space="preserve"> </w:t>
       </w:r>
-      <w:hyperlink r:id="rId280">
+      <w:hyperlink r:id="rId281">
         <w:r>
           <w:rPr>
             <w:rStyle w:val="Hyperlink"/>
@@ -21717,8 +21815,8 @@
         <w:t xml:space="preserve">.</w:t>
       </w:r>
     </w:p>
-    <w:bookmarkEnd w:id="281"/>
-    <w:bookmarkStart w:id="282" w:name="ref-gould_designing_1987"/>
+    <w:bookmarkEnd w:id="282"/>
+    <w:bookmarkStart w:id="283" w:name="ref-gould_designing_1987"/>
     <w:p>
       <w:pPr>
         <w:pStyle w:val="Bibliography"/>
@@ -21767,8 +21865,8 @@
         <w:t xml:space="preserve">: Morgan Kaufmann Publishers Inc.</w:t>
       </w:r>
     </w:p>
-    <w:bookmarkEnd w:id="282"/>
-    <w:bookmarkStart w:id="284" w:name="ref-kling_human_1998"/>
+    <w:bookmarkEnd w:id="283"/>
+    <w:bookmarkStart w:id="285" w:name="ref-kling_human_1998"/>
     <w:p>
       <w:pPr>
         <w:pStyle w:val="Bibliography"/>
@@ -21832,7 +21930,7 @@
       <w:r>
         <w:t xml:space="preserve"> </w:t>
       </w:r>
-      <w:hyperlink r:id="rId283">
+      <w:hyperlink r:id="rId284">
         <w:r>
           <w:rPr>
             <w:rStyle w:val="Hyperlink"/>
@@ -21844,8 +21942,8 @@
         <w:t xml:space="preserve">.</w:t>
       </w:r>
     </w:p>
-    <w:bookmarkEnd w:id="284"/>
-    <w:bookmarkStart w:id="286" w:name="ref-marshall_breeding_how_2022"/>
+    <w:bookmarkEnd w:id="285"/>
+    <w:bookmarkStart w:id="287" w:name="ref-marshall_breeding_how_2022"/>
     <w:p>
       <w:pPr>
         <w:pStyle w:val="Bibliography"/>
@@ -21865,7 +21963,7 @@
       <w:r>
         <w:t xml:space="preserve"> </w:t>
       </w:r>
-      <w:hyperlink r:id="rId285">
+      <w:hyperlink r:id="rId286">
         <w:r>
           <w:rPr>
             <w:rStyle w:val="Hyperlink"/>
@@ -21877,8 +21975,8 @@
         <w:t xml:space="preserve">.</w:t>
       </w:r>
     </w:p>
-    <w:bookmarkEnd w:id="286"/>
-    <w:bookmarkStart w:id="287" w:name="ref-matthews_library_2020"/>
+    <w:bookmarkEnd w:id="287"/>
+    <w:bookmarkStart w:id="288" w:name="ref-matthews_library_2020"/>
     <w:p>
       <w:pPr>
         <w:pStyle w:val="Bibliography"/>
@@ -21900,8 +21998,8 @@
         <w:t xml:space="preserve">. Second edition. Library and information science text series. Santa Barbara, California: Libraries Unlimited.</w:t>
       </w:r>
     </w:p>
-    <w:bookmarkEnd w:id="287"/>
-    <w:bookmarkStart w:id="288" w:name="ref-shneiderman_designing_2005"/>
+    <w:bookmarkEnd w:id="288"/>
+    <w:bookmarkStart w:id="289" w:name="ref-shneiderman_designing_2005"/>
     <w:p>
       <w:pPr>
         <w:pStyle w:val="Bibliography"/>
@@ -21923,8 +22021,8 @@
         <w:t xml:space="preserve">. 4th Aufl. Pearson.</w:t>
       </w:r>
     </w:p>
-    <w:bookmarkEnd w:id="288"/>
-    <w:bookmarkStart w:id="290" w:name="ref-siems_lesen_2022"/>
+    <w:bookmarkEnd w:id="289"/>
+    <w:bookmarkStart w:id="291" w:name="ref-siems_lesen_2022"/>
     <w:p>
       <w:pPr>
         <w:pStyle w:val="Bibliography"/>
@@ -21974,7 +22072,7 @@
       <w:r>
         <w:t xml:space="preserve"> </w:t>
       </w:r>
-      <w:hyperlink r:id="rId289">
+      <w:hyperlink r:id="rId290">
         <w:r>
           <w:rPr>
             <w:rStyle w:val="Hyperlink"/>
@@ -21986,10 +22084,10 @@
         <w:t xml:space="preserve">.</w:t>
       </w:r>
     </w:p>
-    <w:bookmarkEnd w:id="290"/>
     <w:bookmarkEnd w:id="291"/>
     <w:bookmarkEnd w:id="292"/>
-    <w:bookmarkStart w:id="309" w:name="glossar"/>
+    <w:bookmarkEnd w:id="293"/>
+    <w:bookmarkStart w:id="310" w:name="glossar"/>
     <w:p>
       <w:pPr>
         <w:pStyle w:val="Heading1"/>
@@ -22002,7 +22100,7 @@
       <w:pPr>
         <w:pStyle w:val="DefinitionTerm"/>
       </w:pPr>
-      <w:hyperlink r:id="rId293">
+      <w:hyperlink r:id="rId294">
         <w:r>
           <w:rPr>
             <w:rStyle w:val="Hyperlink"/>
@@ -22039,7 +22137,7 @@
       <w:pPr>
         <w:pStyle w:val="DefinitionTerm"/>
       </w:pPr>
-      <w:hyperlink r:id="rId294">
+      <w:hyperlink r:id="rId295">
         <w:r>
           <w:rPr>
             <w:rStyle w:val="Hyperlink"/>
@@ -22060,7 +22158,7 @@
       <w:pPr>
         <w:pStyle w:val="DefinitionTerm"/>
       </w:pPr>
-      <w:hyperlink r:id="rId295">
+      <w:hyperlink r:id="rId296">
         <w:r>
           <w:rPr>
             <w:rStyle w:val="Hyperlink"/>
@@ -22081,7 +22179,7 @@
       <w:pPr>
         <w:pStyle w:val="DefinitionTerm"/>
       </w:pPr>
-      <w:hyperlink r:id="rId247">
+      <w:hyperlink r:id="rId249">
         <w:r>
           <w:rPr>
             <w:rStyle w:val="Hyperlink"/>
@@ -22102,7 +22200,7 @@
       <w:pPr>
         <w:pStyle w:val="DefinitionTerm"/>
       </w:pPr>
-      <w:hyperlink r:id="rId296">
+      <w:hyperlink r:id="rId297">
         <w:r>
           <w:rPr>
             <w:rStyle w:val="Hyperlink"/>
@@ -22139,7 +22237,7 @@
       <w:pPr>
         <w:pStyle w:val="DefinitionTerm"/>
       </w:pPr>
-      <w:hyperlink r:id="rId297">
+      <w:hyperlink r:id="rId298">
         <w:r>
           <w:rPr>
             <w:rStyle w:val="Hyperlink"/>
@@ -22160,7 +22258,7 @@
       <w:pPr>
         <w:pStyle w:val="DefinitionTerm"/>
       </w:pPr>
-      <w:hyperlink r:id="rId298">
+      <w:hyperlink r:id="rId299">
         <w:r>
           <w:rPr>
             <w:rStyle w:val="Hyperlink"/>
@@ -22181,7 +22279,7 @@
       <w:pPr>
         <w:pStyle w:val="DefinitionTerm"/>
       </w:pPr>
-      <w:hyperlink r:id="rId299">
+      <w:hyperlink r:id="rId300">
         <w:r>
           <w:rPr>
             <w:rStyle w:val="Hyperlink"/>
@@ -22202,7 +22300,7 @@
       <w:pPr>
         <w:pStyle w:val="DefinitionTerm"/>
       </w:pPr>
-      <w:hyperlink r:id="rId300">
+      <w:hyperlink r:id="rId301">
         <w:r>
           <w:rPr>
             <w:rStyle w:val="Hyperlink"/>
@@ -22223,7 +22321,7 @@
       <w:pPr>
         <w:pStyle w:val="DefinitionTerm"/>
       </w:pPr>
-      <w:hyperlink r:id="rId301">
+      <w:hyperlink r:id="rId302">
         <w:r>
           <w:rPr>
             <w:rStyle w:val="Hyperlink"/>
@@ -22244,7 +22342,7 @@
       <w:pPr>
         <w:pStyle w:val="DefinitionTerm"/>
       </w:pPr>
-      <w:hyperlink r:id="rId302">
+      <w:hyperlink r:id="rId303">
         <w:r>
           <w:rPr>
             <w:rStyle w:val="Hyperlink"/>
@@ -22265,7 +22363,7 @@
       <w:pPr>
         <w:pStyle w:val="DefinitionTerm"/>
       </w:pPr>
-      <w:hyperlink r:id="rId303">
+      <w:hyperlink r:id="rId304">
         <w:r>
           <w:rPr>
             <w:rStyle w:val="Hyperlink"/>
@@ -22295,7 +22393,7 @@
       <w:pPr>
         <w:pStyle w:val="DefinitionTerm"/>
       </w:pPr>
-      <w:hyperlink r:id="rId304">
+      <w:hyperlink r:id="rId305">
         <w:r>
           <w:rPr>
             <w:rStyle w:val="Hyperlink"/>
@@ -22316,7 +22414,7 @@
       <w:pPr>
         <w:pStyle w:val="DefinitionTerm"/>
       </w:pPr>
-      <w:hyperlink r:id="rId305">
+      <w:hyperlink r:id="rId306">
         <w:r>
           <w:rPr>
             <w:rStyle w:val="Hyperlink"/>
@@ -22337,7 +22435,7 @@
       <w:pPr>
         <w:pStyle w:val="DefinitionTerm"/>
       </w:pPr>
-      <w:hyperlink r:id="rId306">
+      <w:hyperlink r:id="rId307">
         <w:r>
           <w:rPr>
             <w:rStyle w:val="Hyperlink"/>
@@ -22358,7 +22456,7 @@
       <w:pPr>
         <w:pStyle w:val="DefinitionTerm"/>
       </w:pPr>
-      <w:hyperlink r:id="rId307">
+      <w:hyperlink r:id="rId308">
         <w:r>
           <w:rPr>
             <w:rStyle w:val="Hyperlink"/>
@@ -22379,7 +22477,7 @@
       <w:pPr>
         <w:pStyle w:val="DefinitionTerm"/>
       </w:pPr>
-      <w:hyperlink r:id="rId308">
+      <w:hyperlink r:id="rId309">
         <w:r>
           <w:rPr>
             <w:rStyle w:val="Hyperlink"/>
@@ -22412,8 +22510,8 @@
         <w:t xml:space="preserve">Protokoll zur Abfrage von bibliografischen Daten </w:t>
       </w:r>
     </w:p>
-    <w:bookmarkEnd w:id="309"/>
-    <w:bookmarkStart w:id="310" w:name="zielgruppe"/>
+    <w:bookmarkEnd w:id="310"/>
+    <w:bookmarkStart w:id="311" w:name="zielgruppe"/>
     <w:p>
       <w:pPr>
         <w:pStyle w:val="Heading1"/>
@@ -22634,8 +22732,8 @@
         <w:t xml:space="preserve">Lehrbeauftragter für einen bibliothekarischen Studiengang.</w:t>
       </w:r>
     </w:p>
-    <w:bookmarkEnd w:id="310"/>
-    <w:bookmarkStart w:id="341" w:name="mitarbeit"/>
+    <w:bookmarkEnd w:id="311"/>
+    <w:bookmarkStart w:id="342" w:name="mitarbeit"/>
     <w:p>
       <w:pPr>
         <w:pStyle w:val="Heading1"/>
@@ -22717,7 +22815,7 @@
         <w:t xml:space="preserve">zusammengefasst.</w:t>
       </w:r>
     </w:p>
-    <w:bookmarkStart w:id="314" w:name="arbeitsablauf"/>
+    <w:bookmarkStart w:id="315" w:name="arbeitsablauf"/>
     <w:p>
       <w:pPr>
         <w:pStyle w:val="Heading2"/>
@@ -22785,7 +22883,7 @@
       <w:r>
         <w:t xml:space="preserve"> </w:t>
       </w:r>
-      <w:hyperlink r:id="rId311">
+      <w:hyperlink r:id="rId312">
         <w:r>
           <w:rPr>
             <w:rStyle w:val="Hyperlink"/>
@@ -22802,7 +22900,7 @@
       <w:r>
         <w:t xml:space="preserve"> </w:t>
       </w:r>
-      <w:hyperlink r:id="rId312">
+      <w:hyperlink r:id="rId313">
         <w:r>
           <w:rPr>
             <w:rStyle w:val="Hyperlink"/>
@@ -22851,7 +22949,7 @@
       <w:r>
         <w:t xml:space="preserve"> </w:t>
       </w:r>
-      <w:hyperlink r:id="rId313">
+      <w:hyperlink r:id="rId314">
         <w:r>
           <w:rPr>
             <w:rStyle w:val="Hyperlink"/>
@@ -22866,8 +22964,8 @@
         <w:t xml:space="preserve">in HTML und anderen Formaten aus den Quellen zusammengebaut wird.</w:t>
       </w:r>
     </w:p>
-    <w:bookmarkEnd w:id="314"/>
-    <w:bookmarkStart w:id="326" w:name="styleguide"/>
+    <w:bookmarkEnd w:id="315"/>
+    <w:bookmarkStart w:id="327" w:name="styleguide"/>
     <w:p>
       <w:pPr>
         <w:pStyle w:val="Heading2"/>
@@ -22909,7 +23007,7 @@
         <w:t xml:space="preserve">Dieser Styleguide soll eine einheitliche Form gewährleisten. Neben Hinweisen</w:t>
       </w:r>
     </w:p>
-    <w:bookmarkStart w:id="315" w:name="schreibstil"/>
+    <w:bookmarkStart w:id="316" w:name="schreibstil"/>
     <w:p>
       <w:pPr>
         <w:pStyle w:val="Heading3"/>
@@ -22975,8 +23073,8 @@
         <w:t xml:space="preserve">Das Buch sollte in 2-5 Jahren noch aktuell und verständlich sein, aber nicht mehr unbedingt in 10 Jahren.</w:t>
       </w:r>
     </w:p>
-    <w:bookmarkEnd w:id="315"/>
-    <w:bookmarkStart w:id="316" w:name="schreibweise-fachbegriffe-und-verweise"/>
+    <w:bookmarkEnd w:id="316"/>
+    <w:bookmarkStart w:id="317" w:name="schreibweise-fachbegriffe-und-verweise"/>
     <w:p>
       <w:pPr>
         <w:pStyle w:val="Heading3"/>
@@ -23096,8 +23194,8 @@
         <w:t xml:space="preserve">einer Fußnote.</w:t>
       </w:r>
     </w:p>
-    <w:bookmarkEnd w:id="316"/>
-    <w:bookmarkStart w:id="318" w:name="struktur"/>
+    <w:bookmarkEnd w:id="317"/>
+    <w:bookmarkStart w:id="319" w:name="struktur"/>
     <w:p>
       <w:pPr>
         <w:pStyle w:val="Heading3"/>
@@ -23229,7 +23327,7 @@
       <w:r>
         <w:t xml:space="preserve"> </w:t>
       </w:r>
-      <w:hyperlink r:id="rId317">
+      <w:hyperlink r:id="rId318">
         <w:r>
           <w:rPr>
             <w:rStyle w:val="Hyperlink"/>
@@ -23241,8 +23339,8 @@
         <w:t xml:space="preserve">)</w:t>
       </w:r>
     </w:p>
-    <w:bookmarkEnd w:id="318"/>
-    <w:bookmarkStart w:id="319" w:name="bilder-und-andere-medien"/>
+    <w:bookmarkEnd w:id="319"/>
+    <w:bookmarkStart w:id="320" w:name="bilder-und-andere-medien"/>
     <w:p>
       <w:pPr>
         <w:pStyle w:val="Heading3"/>
@@ -23313,8 +23411,8 @@
         <w:t xml:space="preserve">Bitte nutzt sprechende Dateinamen!</w:t>
       </w:r>
     </w:p>
-    <w:bookmarkEnd w:id="319"/>
-    <w:bookmarkStart w:id="321" w:name="glossar-1"/>
+    <w:bookmarkEnd w:id="320"/>
+    <w:bookmarkStart w:id="322" w:name="glossar-1"/>
     <w:p>
       <w:pPr>
         <w:pStyle w:val="Heading3"/>
@@ -23375,7 +23473,7 @@
         </w:rPr>
         <w:t xml:space="preserve"> </w:t>
       </w:r>
-      <w:hyperlink r:id="rId320">
+      <w:hyperlink r:id="rId321">
         <w:r>
           <w:rPr>
             <w:rStyle w:val="Hyperlink"/>
@@ -23389,8 +23487,8 @@
         <w:t xml:space="preserve">)</w:t>
       </w:r>
     </w:p>
-    <w:bookmarkEnd w:id="321"/>
-    <w:bookmarkStart w:id="323" w:name="literaturverzeichnis-1"/>
+    <w:bookmarkEnd w:id="322"/>
+    <w:bookmarkStart w:id="324" w:name="literaturverzeichnis-1"/>
     <w:p>
       <w:pPr>
         <w:pStyle w:val="Heading3"/>
@@ -23409,7 +23507,7 @@
       <w:r>
         <w:t xml:space="preserve"> </w:t>
       </w:r>
-      <w:hyperlink r:id="rId277">
+      <w:hyperlink r:id="rId278">
         <w:r>
           <w:rPr>
             <w:rStyle w:val="Hyperlink"/>
@@ -23456,7 +23554,7 @@
       <w:r>
         <w:t xml:space="preserve"> </w:t>
       </w:r>
-      <w:hyperlink r:id="rId322">
+      <w:hyperlink r:id="rId323">
         <w:r>
           <w:rPr>
             <w:rStyle w:val="Hyperlink"/>
@@ -23486,8 +23584,8 @@
         <w:t xml:space="preserve">auf Literatur verwiesen werden.</w:t>
       </w:r>
     </w:p>
-    <w:bookmarkEnd w:id="323"/>
-    <w:bookmarkStart w:id="325" w:name="autorinnen-verzeichnis"/>
+    <w:bookmarkEnd w:id="324"/>
+    <w:bookmarkStart w:id="326" w:name="autorinnen-verzeichnis"/>
     <w:p>
       <w:pPr>
         <w:pStyle w:val="Heading3"/>
@@ -23506,7 +23604,7 @@
       <w:r>
         <w:t xml:space="preserve"> </w:t>
       </w:r>
-      <w:hyperlink r:id="rId324">
+      <w:hyperlink r:id="rId325">
         <w:r>
           <w:rPr>
             <w:rStyle w:val="VerbatimChar"/>
@@ -23563,9 +23661,9 @@
         <w:t xml:space="preserve">sind optional.</w:t>
       </w:r>
     </w:p>
-    <w:bookmarkEnd w:id="325"/>
     <w:bookmarkEnd w:id="326"/>
-    <w:bookmarkStart w:id="339" w:name="git-repository"/>
+    <w:bookmarkEnd w:id="327"/>
+    <w:bookmarkStart w:id="340" w:name="git-repository"/>
     <w:p>
       <w:pPr>
         <w:pStyle w:val="Heading2"/>
@@ -23596,7 +23694,7 @@
       <w:r>
         <w:t xml:space="preserve"> </w:t>
       </w:r>
-      <w:hyperlink r:id="rId327">
+      <w:hyperlink r:id="rId328">
         <w:r>
           <w:rPr>
             <w:rStyle w:val="Hyperlink"/>
@@ -23618,7 +23716,7 @@
       <w:r>
         <w:t xml:space="preserve"> </w:t>
       </w:r>
-      <w:hyperlink r:id="rId328">
+      <w:hyperlink r:id="rId329">
         <w:r>
           <w:rPr>
             <w:rStyle w:val="VerbatimChar"/>
@@ -23635,7 +23733,7 @@
       <w:r>
         <w:t xml:space="preserve"> </w:t>
       </w:r>
-      <w:hyperlink r:id="rId329">
+      <w:hyperlink r:id="rId330">
         <w:r>
           <w:rPr>
             <w:rStyle w:val="Hyperlink"/>
@@ -23657,7 +23755,7 @@
       <w:r>
         <w:t xml:space="preserve"> </w:t>
       </w:r>
-      <w:hyperlink r:id="rId330">
+      <w:hyperlink r:id="rId331">
         <w:r>
           <w:rPr>
             <w:rStyle w:val="Hyperlink"/>
@@ -23672,7 +23770,7 @@
         <w:t xml:space="preserve">immer der aktuellste Stand einsehbar sein sollte.</w:t>
       </w:r>
     </w:p>
-    <w:bookmarkStart w:id="334" w:name="verzeichnisstruktur"/>
+    <w:bookmarkStart w:id="335" w:name="verzeichnisstruktur"/>
     <w:p>
       <w:pPr>
         <w:pStyle w:val="Heading3"/>
@@ -23705,7 +23803,7 @@
           <w:numId w:val="1069"/>
         </w:numPr>
       </w:pPr>
-      <w:hyperlink r:id="rId331">
+      <w:hyperlink r:id="rId332">
         <w:r>
           <w:rPr>
             <w:rStyle w:val="VerbatimChar"/>
@@ -23738,7 +23836,7 @@
           <w:numId w:val="1069"/>
         </w:numPr>
       </w:pPr>
-      <w:hyperlink r:id="rId324">
+      <w:hyperlink r:id="rId325">
         <w:r>
           <w:rPr>
             <w:rStyle w:val="VerbatimChar"/>
@@ -23805,7 +23903,7 @@
         </w:numPr>
         <w:pStyle w:val="Compact"/>
       </w:pPr>
-      <w:hyperlink r:id="rId332">
+      <w:hyperlink r:id="rId333">
         <w:r>
           <w:rPr>
             <w:rStyle w:val="VerbatimChar"/>
@@ -23875,7 +23973,7 @@
       <w:r>
         <w:t xml:space="preserve"> </w:t>
       </w:r>
-      <w:hyperlink r:id="rId333">
+      <w:hyperlink r:id="rId334">
         <w:r>
           <w:rPr>
             <w:rStyle w:val="Hyperlink"/>
@@ -23887,8 +23985,8 @@
         <w:t xml:space="preserve">)</w:t>
       </w:r>
     </w:p>
-    <w:bookmarkEnd w:id="334"/>
-    <w:bookmarkStart w:id="338" w:name="konvertierung-mit-quarto"/>
+    <w:bookmarkEnd w:id="335"/>
+    <w:bookmarkStart w:id="339" w:name="konvertierung-mit-quarto"/>
     <w:p>
       <w:pPr>
         <w:pStyle w:val="Heading3"/>
@@ -23907,7 +24005,7 @@
       <w:r>
         <w:t xml:space="preserve"> </w:t>
       </w:r>
-      <w:hyperlink r:id="rId335">
+      <w:hyperlink r:id="rId336">
         <w:r>
           <w:rPr>
             <w:rStyle w:val="Hyperlink"/>
@@ -23924,7 +24022,7 @@
       <w:r>
         <w:t xml:space="preserve"> </w:t>
       </w:r>
-      <w:hyperlink r:id="rId336">
+      <w:hyperlink r:id="rId337">
         <w:r>
           <w:rPr>
             <w:rStyle w:val="VerbatimChar"/>
@@ -23961,7 +24059,7 @@
       <w:r>
         <w:t xml:space="preserve"> </w:t>
       </w:r>
-      <w:hyperlink r:id="rId337">
+      <w:hyperlink r:id="rId338">
         <w:r>
           <w:rPr>
             <w:rStyle w:val="Hyperlink"/>
@@ -24127,9 +24225,9 @@
         <w:t xml:space="preserve">von Zotero.</w:t>
       </w:r>
     </w:p>
-    <w:bookmarkEnd w:id="338"/>
     <w:bookmarkEnd w:id="339"/>
-    <w:bookmarkStart w:id="340" w:name="lizenz"/>
+    <w:bookmarkEnd w:id="340"/>
+    <w:bookmarkStart w:id="341" w:name="lizenz"/>
     <w:p>
       <w:pPr>
         <w:pStyle w:val="Heading2"/>
@@ -24173,8 +24271,8 @@
         <w:t xml:space="preserve">) veröffentlicht. Für Abbildungen kann auch eine CC-BY-Lizenz (kein -NC oder -ND) verwendet werden.</w:t>
       </w:r>
     </w:p>
-    <w:bookmarkEnd w:id="340"/>
     <w:bookmarkEnd w:id="341"/>
+    <w:bookmarkEnd w:id="342"/>
     <w:sectPr/>
   </w:body>
 </w:document>

</xml_diff>

<commit_message>
Deploying to gh-pages from @ pro4bib/handbuch-it-in-bibliotheken@cb4bc3bfbdfde04e39c2d35fff656aa048a0261e 🚀
</commit_message>
<xml_diff>
--- a/Handbuch-IT-in-Bibliotheken.docx
+++ b/Handbuch-IT-in-Bibliotheken.docx
@@ -23267,7 +23267,18 @@
         </w:numPr>
       </w:pPr>
       <w:r>
-        <w:t xml:space="preserve">Jedes Kapitel hat ein Abstract, in dem die behandelten Themen kurz und verständlich genannt werden, einschließlich der wichtigsten Stichwörter.</w:t>
+        <w:t xml:space="preserve">Kapitel haben normalerweise einen Umfang von 3.000 bis 4.000 Wörtern. Deutlich längere Kapitel sind darauf zu prüfen, ob sie sich in mehrere Kapitel trennen lassen, und wenn das nicht möglich ist müssen sie sorgfältig in Unterkapitel aufgeteilt werden.</w:t>
+      </w:r>
+    </w:p>
+    <w:p>
+      <w:pPr>
+        <w:numPr>
+          <w:ilvl w:val="0"/>
+          <w:numId w:val="1066"/>
+        </w:numPr>
+      </w:pPr>
+      <w:r>
+        <w:t xml:space="preserve">Jedes Kapitel hat einen Abstract, in dem die behandelten Themen kurz und verständlich genannt werden, einschließlich der wichtigsten Stichwörter.</w:t>
       </w:r>
     </w:p>
     <w:p>

</xml_diff>

<commit_message>
Deploying to gh-pages from @ pro4bib/handbuch-it-in-bibliotheken@6416ad6d0711956f51d25a5727991bd2b500cf94 🚀
</commit_message>
<xml_diff>
--- a/Handbuch-IT-in-Bibliotheken.docx
+++ b/Handbuch-IT-in-Bibliotheken.docx
@@ -22733,7 +22733,7 @@
       </w:r>
     </w:p>
     <w:bookmarkEnd w:id="311"/>
-    <w:bookmarkStart w:id="342" w:name="mitarbeit"/>
+    <w:bookmarkStart w:id="343" w:name="mitarbeit"/>
     <w:p>
       <w:pPr>
         <w:pStyle w:val="Heading1"/>
@@ -22965,7 +22965,7 @@
       </w:r>
     </w:p>
     <w:bookmarkEnd w:id="315"/>
-    <w:bookmarkStart w:id="327" w:name="styleguide"/>
+    <w:bookmarkStart w:id="328" w:name="styleguide"/>
     <w:p>
       <w:pPr>
         <w:pStyle w:val="Heading2"/>
@@ -23195,13 +23195,13 @@
       </w:r>
     </w:p>
     <w:bookmarkEnd w:id="317"/>
-    <w:bookmarkStart w:id="319" w:name="struktur"/>
+    <w:bookmarkStart w:id="319" w:name="struktur-des-texts"/>
     <w:p>
       <w:pPr>
         <w:pStyle w:val="Heading3"/>
       </w:pPr>
       <w:r>
-        <w:t xml:space="preserve">Struktur</w:t>
+        <w:t xml:space="preserve">Struktur des Texts</w:t>
       </w:r>
     </w:p>
     <w:p>
@@ -23245,51 +23245,7 @@
         </w:numPr>
       </w:pPr>
       <w:r>
-        <w:t xml:space="preserve">Das Handbuch ist durch Überschriften bis zur vierten Ebene gegliedert. Innerhalb von Abschnitten können als Gliederungshilfe wichtige Begriff auch durch Fettdruck hervorgehoben werden.</w:t>
-      </w:r>
-    </w:p>
-    <w:p>
-      <w:pPr>
-        <w:numPr>
-          <w:ilvl w:val="0"/>
-          <w:numId w:val="1066"/>
-        </w:numPr>
-      </w:pPr>
-      <w:r>
         <w:t xml:space="preserve">Kursive Hervorhebung sollte nur für Namen, Glossareinträge und Zitate verwendet werden.</w:t>
-      </w:r>
-    </w:p>
-    <w:p>
-      <w:pPr>
-        <w:numPr>
-          <w:ilvl w:val="0"/>
-          <w:numId w:val="1066"/>
-        </w:numPr>
-      </w:pPr>
-      <w:r>
-        <w:t xml:space="preserve">Kapitel haben normalerweise einen Umfang von 3.000 bis 4.000 Wörtern. Deutlich längere Kapitel sind darauf zu prüfen, ob sie sich in mehrere Kapitel trennen lassen, und wenn das nicht möglich ist müssen sie sorgfältig in Unterkapitel aufgeteilt werden.</w:t>
-      </w:r>
-    </w:p>
-    <w:p>
-      <w:pPr>
-        <w:numPr>
-          <w:ilvl w:val="0"/>
-          <w:numId w:val="1066"/>
-        </w:numPr>
-      </w:pPr>
-      <w:r>
-        <w:t xml:space="preserve">Jedes Kapitel hat einen Abstract, in dem die behandelten Themen kurz und verständlich genannt werden, einschließlich der wichtigsten Stichwörter.</w:t>
-      </w:r>
-    </w:p>
-    <w:p>
-      <w:pPr>
-        <w:numPr>
-          <w:ilvl w:val="0"/>
-          <w:numId w:val="1066"/>
-        </w:numPr>
-      </w:pPr>
-      <w:r>
-        <w:t xml:space="preserve">Jedes Kapitel beginnt (nach dem Abstract, siehe oben) mit einer erklärenden Einleitung, die das Thema veranschaulicht und es ggf. zu anderen Themen abgrenzt/es mit ihnen verbindet.</w:t>
       </w:r>
     </w:p>
     <w:p>
@@ -23350,13 +23306,67 @@
         <w:t xml:space="preserve">)</w:t>
       </w:r>
     </w:p>
+    <w:p>
+      <w:pPr>
+        <w:numPr>
+          <w:ilvl w:val="0"/>
+          <w:numId w:val="1066"/>
+        </w:numPr>
+      </w:pPr>
+      <w:r>
+        <w:t xml:space="preserve">Das Handbuch ist durch Überschriften bis zur vierten Ebene gegliedert. Innerhalb von Abschnitten können als Gliederungshilfe wichtige Begriff auch durch Fettdruck hervorgehoben werden.</w:t>
+      </w:r>
+    </w:p>
     <w:bookmarkEnd w:id="319"/>
-    <w:bookmarkStart w:id="320" w:name="bilder-und-andere-medien"/>
+    <w:bookmarkStart w:id="320" w:name="struktur-der-kapitel"/>
     <w:p>
       <w:pPr>
         <w:pStyle w:val="Heading3"/>
       </w:pPr>
       <w:r>
+        <w:t xml:space="preserve">Struktur der Kapitel</w:t>
+      </w:r>
+    </w:p>
+    <w:p>
+      <w:pPr>
+        <w:numPr>
+          <w:ilvl w:val="0"/>
+          <w:numId w:val="1068"/>
+        </w:numPr>
+      </w:pPr>
+      <w:r>
+        <w:t xml:space="preserve">Kapitel haben normalerweise einen Umfang von 3.000 bis 4.000 Wörtern. Deutlich längere Kapitel sind darauf zu prüfen, ob sie sich in mehrere Kapitel trennen lassen, und wenn das nicht möglich ist, müssen sie sorgfältig in Unterkapitel aufgeteilt werden.</w:t>
+      </w:r>
+    </w:p>
+    <w:p>
+      <w:pPr>
+        <w:numPr>
+          <w:ilvl w:val="0"/>
+          <w:numId w:val="1068"/>
+        </w:numPr>
+      </w:pPr>
+      <w:r>
+        <w:t xml:space="preserve">Jedes Kapitel hat einen Abstract, in dem die behandelten Themen kurz und verständlich genannt werden, einschließlich der wichtigsten Stichwörter.</w:t>
+      </w:r>
+    </w:p>
+    <w:p>
+      <w:pPr>
+        <w:numPr>
+          <w:ilvl w:val="0"/>
+          <w:numId w:val="1068"/>
+        </w:numPr>
+      </w:pPr>
+      <w:r>
+        <w:t xml:space="preserve">Jedes Kapitel beginnt (nach dem Abstract, siehe oben) mit einer erklärenden Einleitung, die das Thema veranschaulicht und es ggf. zu anderen Themen abgrenzt/es mit ihnen verbindet.</w:t>
+      </w:r>
+    </w:p>
+    <w:bookmarkEnd w:id="320"/>
+    <w:bookmarkStart w:id="321" w:name="bilder-und-andere-medien"/>
+    <w:p>
+      <w:pPr>
+        <w:pStyle w:val="Heading3"/>
+      </w:pPr>
+      <w:r>
         <w:t xml:space="preserve">Bilder und andere Medien</w:t>
       </w:r>
     </w:p>
@@ -23364,7 +23374,7 @@
       <w:pPr>
         <w:numPr>
           <w:ilvl w:val="0"/>
-          <w:numId w:val="1068"/>
+          <w:numId w:val="1069"/>
         </w:numPr>
       </w:pPr>
       <w:r>
@@ -23404,7 +23414,7 @@
       <w:pPr>
         <w:numPr>
           <w:ilvl w:val="0"/>
-          <w:numId w:val="1068"/>
+          <w:numId w:val="1069"/>
         </w:numPr>
       </w:pPr>
       <w:r>
@@ -23415,15 +23425,15 @@
       <w:pPr>
         <w:numPr>
           <w:ilvl w:val="0"/>
-          <w:numId w:val="1068"/>
+          <w:numId w:val="1069"/>
         </w:numPr>
       </w:pPr>
       <w:r>
         <w:t xml:space="preserve">Bitte nutzt sprechende Dateinamen!</w:t>
       </w:r>
     </w:p>
-    <w:bookmarkEnd w:id="320"/>
-    <w:bookmarkStart w:id="322" w:name="glossar-1"/>
+    <w:bookmarkEnd w:id="321"/>
+    <w:bookmarkStart w:id="323" w:name="glossar-1"/>
     <w:p>
       <w:pPr>
         <w:pStyle w:val="Heading3"/>
@@ -23484,7 +23494,7 @@
         </w:rPr>
         <w:t xml:space="preserve"> </w:t>
       </w:r>
-      <w:hyperlink r:id="rId321">
+      <w:hyperlink r:id="rId322">
         <w:r>
           <w:rPr>
             <w:rStyle w:val="Hyperlink"/>
@@ -23498,8 +23508,8 @@
         <w:t xml:space="preserve">)</w:t>
       </w:r>
     </w:p>
-    <w:bookmarkEnd w:id="322"/>
-    <w:bookmarkStart w:id="324" w:name="literaturverzeichnis-1"/>
+    <w:bookmarkEnd w:id="323"/>
+    <w:bookmarkStart w:id="325" w:name="literaturverzeichnis-1"/>
     <w:p>
       <w:pPr>
         <w:pStyle w:val="Heading3"/>
@@ -23565,7 +23575,7 @@
       <w:r>
         <w:t xml:space="preserve"> </w:t>
       </w:r>
-      <w:hyperlink r:id="rId323">
+      <w:hyperlink r:id="rId324">
         <w:r>
           <w:rPr>
             <w:rStyle w:val="Hyperlink"/>
@@ -23595,8 +23605,8 @@
         <w:t xml:space="preserve">auf Literatur verwiesen werden.</w:t>
       </w:r>
     </w:p>
-    <w:bookmarkEnd w:id="324"/>
-    <w:bookmarkStart w:id="326" w:name="autorinnen-verzeichnis"/>
+    <w:bookmarkEnd w:id="325"/>
+    <w:bookmarkStart w:id="327" w:name="autorinnen-verzeichnis"/>
     <w:p>
       <w:pPr>
         <w:pStyle w:val="Heading3"/>
@@ -23615,7 +23625,7 @@
       <w:r>
         <w:t xml:space="preserve"> </w:t>
       </w:r>
-      <w:hyperlink r:id="rId325">
+      <w:hyperlink r:id="rId326">
         <w:r>
           <w:rPr>
             <w:rStyle w:val="VerbatimChar"/>
@@ -23672,9 +23682,9 @@
         <w:t xml:space="preserve">sind optional.</w:t>
       </w:r>
     </w:p>
-    <w:bookmarkEnd w:id="326"/>
     <w:bookmarkEnd w:id="327"/>
-    <w:bookmarkStart w:id="340" w:name="git-repository"/>
+    <w:bookmarkEnd w:id="328"/>
+    <w:bookmarkStart w:id="341" w:name="git-repository"/>
     <w:p>
       <w:pPr>
         <w:pStyle w:val="Heading2"/>
@@ -23705,7 +23715,7 @@
       <w:r>
         <w:t xml:space="preserve"> </w:t>
       </w:r>
-      <w:hyperlink r:id="rId328">
+      <w:hyperlink r:id="rId329">
         <w:r>
           <w:rPr>
             <w:rStyle w:val="Hyperlink"/>
@@ -23727,7 +23737,7 @@
       <w:r>
         <w:t xml:space="preserve"> </w:t>
       </w:r>
-      <w:hyperlink r:id="rId329">
+      <w:hyperlink r:id="rId330">
         <w:r>
           <w:rPr>
             <w:rStyle w:val="VerbatimChar"/>
@@ -23744,7 +23754,7 @@
       <w:r>
         <w:t xml:space="preserve"> </w:t>
       </w:r>
-      <w:hyperlink r:id="rId330">
+      <w:hyperlink r:id="rId331">
         <w:r>
           <w:rPr>
             <w:rStyle w:val="Hyperlink"/>
@@ -23766,7 +23776,7 @@
       <w:r>
         <w:t xml:space="preserve"> </w:t>
       </w:r>
-      <w:hyperlink r:id="rId331">
+      <w:hyperlink r:id="rId332">
         <w:r>
           <w:rPr>
             <w:rStyle w:val="Hyperlink"/>
@@ -23781,7 +23791,7 @@
         <w:t xml:space="preserve">immer der aktuellste Stand einsehbar sein sollte.</w:t>
       </w:r>
     </w:p>
-    <w:bookmarkStart w:id="335" w:name="verzeichnisstruktur"/>
+    <w:bookmarkStart w:id="336" w:name="verzeichnisstruktur"/>
     <w:p>
       <w:pPr>
         <w:pStyle w:val="Heading3"/>
@@ -23811,10 +23821,10 @@
       <w:pPr>
         <w:numPr>
           <w:ilvl w:val="0"/>
-          <w:numId w:val="1069"/>
-        </w:numPr>
-      </w:pPr>
-      <w:hyperlink r:id="rId332">
+          <w:numId w:val="1070"/>
+        </w:numPr>
+      </w:pPr>
+      <w:hyperlink r:id="rId333">
         <w:r>
           <w:rPr>
             <w:rStyle w:val="VerbatimChar"/>
@@ -23844,10 +23854,10 @@
       <w:pPr>
         <w:numPr>
           <w:ilvl w:val="0"/>
-          <w:numId w:val="1069"/>
-        </w:numPr>
-      </w:pPr>
-      <w:hyperlink r:id="rId325">
+          <w:numId w:val="1070"/>
+        </w:numPr>
+      </w:pPr>
+      <w:hyperlink r:id="rId326">
         <w:r>
           <w:rPr>
             <w:rStyle w:val="VerbatimChar"/>
@@ -23871,7 +23881,7 @@
       <w:pPr>
         <w:numPr>
           <w:ilvl w:val="0"/>
-          <w:numId w:val="1069"/>
+          <w:numId w:val="1070"/>
         </w:numPr>
       </w:pPr>
       <w:r>
@@ -23910,11 +23920,11 @@
       <w:pPr>
         <w:numPr>
           <w:ilvl w:val="0"/>
-          <w:numId w:val="1070"/>
+          <w:numId w:val="1071"/>
         </w:numPr>
         <w:pStyle w:val="Compact"/>
       </w:pPr>
-      <w:hyperlink r:id="rId333">
+      <w:hyperlink r:id="rId334">
         <w:r>
           <w:rPr>
             <w:rStyle w:val="VerbatimChar"/>
@@ -23946,7 +23956,7 @@
       <w:pPr>
         <w:numPr>
           <w:ilvl w:val="0"/>
-          <w:numId w:val="1071"/>
+          <w:numId w:val="1072"/>
         </w:numPr>
       </w:pPr>
       <w:r>
@@ -23966,7 +23976,7 @@
       <w:pPr>
         <w:numPr>
           <w:ilvl w:val="0"/>
-          <w:numId w:val="1071"/>
+          <w:numId w:val="1072"/>
         </w:numPr>
       </w:pPr>
       <w:r>
@@ -23984,7 +23994,7 @@
       <w:r>
         <w:t xml:space="preserve"> </w:t>
       </w:r>
-      <w:hyperlink r:id="rId334">
+      <w:hyperlink r:id="rId335">
         <w:r>
           <w:rPr>
             <w:rStyle w:val="Hyperlink"/>
@@ -23996,8 +24006,8 @@
         <w:t xml:space="preserve">)</w:t>
       </w:r>
     </w:p>
-    <w:bookmarkEnd w:id="335"/>
-    <w:bookmarkStart w:id="339" w:name="konvertierung-mit-quarto"/>
+    <w:bookmarkEnd w:id="336"/>
+    <w:bookmarkStart w:id="340" w:name="konvertierung-mit-quarto"/>
     <w:p>
       <w:pPr>
         <w:pStyle w:val="Heading3"/>
@@ -24016,7 +24026,7 @@
       <w:r>
         <w:t xml:space="preserve"> </w:t>
       </w:r>
-      <w:hyperlink r:id="rId336">
+      <w:hyperlink r:id="rId337">
         <w:r>
           <w:rPr>
             <w:rStyle w:val="Hyperlink"/>
@@ -24033,7 +24043,7 @@
       <w:r>
         <w:t xml:space="preserve"> </w:t>
       </w:r>
-      <w:hyperlink r:id="rId337">
+      <w:hyperlink r:id="rId338">
         <w:r>
           <w:rPr>
             <w:rStyle w:val="VerbatimChar"/>
@@ -24052,7 +24062,7 @@
       <w:pPr>
         <w:numPr>
           <w:ilvl w:val="0"/>
-          <w:numId w:val="1072"/>
+          <w:numId w:val="1073"/>
         </w:numPr>
       </w:pPr>
       <w:r>
@@ -24070,7 +24080,7 @@
       <w:r>
         <w:t xml:space="preserve"> </w:t>
       </w:r>
-      <w:hyperlink r:id="rId338">
+      <w:hyperlink r:id="rId339">
         <w:r>
           <w:rPr>
             <w:rStyle w:val="Hyperlink"/>
@@ -24089,7 +24099,7 @@
       <w:pPr>
         <w:numPr>
           <w:ilvl w:val="0"/>
-          <w:numId w:val="1072"/>
+          <w:numId w:val="1073"/>
         </w:numPr>
       </w:pPr>
       <w:r>
@@ -24124,7 +24134,7 @@
       <w:pPr>
         <w:numPr>
           <w:ilvl w:val="0"/>
-          <w:numId w:val="1072"/>
+          <w:numId w:val="1073"/>
         </w:numPr>
       </w:pPr>
       <w:r>
@@ -24156,7 +24166,7 @@
       <w:pPr>
         <w:numPr>
           <w:ilvl w:val="0"/>
-          <w:numId w:val="1072"/>
+          <w:numId w:val="1073"/>
         </w:numPr>
       </w:pPr>
       <w:r>
@@ -24188,7 +24198,7 @@
       <w:pPr>
         <w:numPr>
           <w:ilvl w:val="0"/>
-          <w:numId w:val="1072"/>
+          <w:numId w:val="1073"/>
         </w:numPr>
       </w:pPr>
       <w:r>
@@ -24236,9 +24246,9 @@
         <w:t xml:space="preserve">von Zotero.</w:t>
       </w:r>
     </w:p>
-    <w:bookmarkEnd w:id="339"/>
     <w:bookmarkEnd w:id="340"/>
-    <w:bookmarkStart w:id="341" w:name="lizenz"/>
+    <w:bookmarkEnd w:id="341"/>
+    <w:bookmarkStart w:id="342" w:name="lizenz"/>
     <w:p>
       <w:pPr>
         <w:pStyle w:val="Heading2"/>
@@ -24282,8 +24292,8 @@
         <w:t xml:space="preserve">) veröffentlicht. Für Abbildungen kann auch eine CC-BY-Lizenz (kein -NC oder -ND) verwendet werden.</w:t>
       </w:r>
     </w:p>
-    <w:bookmarkEnd w:id="341"/>
     <w:bookmarkEnd w:id="342"/>
+    <w:bookmarkEnd w:id="343"/>
     <w:sectPr/>
   </w:body>
 </w:document>
@@ -25373,6 +25383,9 @@
     <w:abstractNumId w:val="991"/>
   </w:num>
   <w:num w:numId="1072">
+    <w:abstractNumId w:val="991"/>
+  </w:num>
+  <w:num w:numId="1073">
     <w:abstractNumId w:val="991"/>
   </w:num>
 </w:numbering>

</xml_diff>

<commit_message>
Deploying to gh-pages from @ pro4bib/handbuch-it-in-bibliotheken@9bdfa9c01ea2e15876476f4ae66e35f10e29e4df 🚀
</commit_message>
<xml_diff>
--- a/Handbuch-IT-in-Bibliotheken.docx
+++ b/Handbuch-IT-in-Bibliotheken.docx
@@ -33,7 +33,7 @@
         <w:pStyle w:val="Date"/>
       </w:pPr>
       <w:r>
-        <w:t xml:space="preserve">2022-05-20T00:00:00+00:00</w:t>
+        <w:t xml:space="preserve">2022-05-23T00:00:00+00:00</w:t>
       </w:r>
     </w:p>
     <w:sdt>
@@ -8688,7 +8688,7 @@
     <w:bookmarkEnd w:id="156"/>
     <w:bookmarkEnd w:id="157"/>
     <w:bookmarkEnd w:id="158"/>
-    <w:bookmarkStart w:id="277" w:name="bibliotheksmanagementsysteme"/>
+    <w:bookmarkStart w:id="281" w:name="bibliotheksmanagementsysteme"/>
     <w:p>
       <w:pPr>
         <w:pStyle w:val="Heading1"/>
@@ -9025,7 +9025,7 @@
         <w:t xml:space="preserve">Schnittstellen und offenen Architekturen erhöht hat.</w:t>
       </w:r>
     </w:p>
-    <w:bookmarkStart w:id="193" w:name="übersicht"/>
+    <w:bookmarkStart w:id="195" w:name="übersicht"/>
     <w:p>
       <w:pPr>
         <w:pStyle w:val="Heading2"/>
@@ -9034,7 +9034,7 @@
         <w:t xml:space="preserve">Übersicht</w:t>
       </w:r>
     </w:p>
-    <w:bookmarkStart w:id="167" w:name="geschichte"/>
+    <w:bookmarkStart w:id="169" w:name="geschichte"/>
     <w:p>
       <w:pPr>
         <w:pStyle w:val="Heading3"/>
@@ -9043,9 +9043,125 @@
         <w:t xml:space="preserve">Geschichte</w:t>
       </w:r>
     </w:p>
-    <w:p>
-      <w:pPr>
-        <w:pStyle w:val="FirstParagraph"/>
+    <w:tbl>
+      <w:tblPr>
+        <w:tblStyle w:val="Table"/>
+        <w:tblLook w:firstRow="0" w:lastRow="0" w:firstColumn="0" w:lastColumn="0" w:noHBand="0" w:noVBand="0" w:val="0000"/>
+        <w:tblBorders>
+          <w:left w:val="single" w:sz="24" w:space="0" w:color="0758E5"/>
+          <w:right w:val="single" w:sz="4" w:space="0" w:color="0758E5"/>
+          <w:top w:val="single" w:sz="4" w:space="0" w:color="0758E5"/>
+          <w:bottom w:val="single" w:sz="4" w:space="0" w:color="0758E5"/>
+        </w:tblBorders>
+        <w:tblCellMar>
+          <w:left w:w="144" w:type="dxa"/>
+          <w:right w:w="144" w:type="dxa"/>
+        </w:tblCellMar>
+        <w:tblInd w:w="164" w:type="dxa"/>
+        <w:tblW w:type="pct" w:w="100%"/>
+      </w:tblPr>
+      <w:tr>
+        <w:trPr>
+          <w:cantSplit/>
+        </w:trPr>
+        <w:tc>
+          <w:tcPr>
+            <w:shd w:color="auto" w:fill="dae6fb" w:val="clear"/>
+            <w:tcMar>
+              <w:top w:w="92" w:type="dxa"/>
+              <w:bottom w:w="92" w:type="dxa"/>
+            </w:tcMar>
+          </w:tcPr>
+          <w:p>
+            <w:pPr>
+              <w:pStyle w:val="FirstParagraph"/>
+            </w:pPr>
+            <w:pPr>
+              <w:spacing w:before="0" w:after="0"/>
+              <w:textAlignment w:val="center"/>
+            </w:pPr>
+            <w:r>
+              <w:drawing>
+                <wp:inline>
+                  <wp:extent cx="152400" cy="152400"/>
+                  <wp:effectExtent b="0" l="0" r="0" t="0"/>
+                  <wp:docPr descr="" title="" id="161" name="Picture"/>
+                  <a:graphic>
+                    <a:graphicData uri="http://schemas.openxmlformats.org/drawingml/2006/picture">
+                      <pic:pic>
+                        <pic:nvPicPr>
+                          <pic:cNvPr descr="/opt/quarto/share/formats/docx/note.png" id="162" name="Picture"/>
+                          <pic:cNvPicPr>
+                            <a:picLocks noChangeArrowheads="1" noChangeAspect="1"/>
+                          </pic:cNvPicPr>
+                        </pic:nvPicPr>
+                        <pic:blipFill>
+                          <a:blip r:embed="rId56"/>
+                          <a:stretch>
+                            <a:fillRect/>
+                          </a:stretch>
+                        </pic:blipFill>
+                        <pic:spPr bwMode="auto">
+                          <a:xfrm>
+                            <a:off x="0" y="0"/>
+                            <a:ext cx="152400" cy="152400"/>
+                          </a:xfrm>
+                          <a:prstGeom prst="rect">
+                            <a:avLst/>
+                          </a:prstGeom>
+                          <a:noFill/>
+                          <a:ln w="9525">
+                            <a:noFill/>
+                            <a:headEnd/>
+                            <a:tailEnd/>
+                          </a:ln>
+                        </pic:spPr>
+                      </pic:pic>
+                    </a:graphicData>
+                  </a:graphic>
+                </wp:inline>
+              </w:drawing>
+            </w:r>
+            <w:r>
+              <w:t xml:space="preserve"> </w:t>
+            </w:r>
+            <w:r>
+              <w:t xml:space="preserve"> </w:t>
+            </w:r>
+            <w:r>
+              <w:t xml:space="preserve">Hinweis</w:t>
+            </w:r>
+          </w:p>
+        </w:tc>
+      </w:tr>
+      <w:tr>
+        <w:trPr>
+          <w:cantSplit/>
+        </w:trPr>
+        <w:tc>
+          <w:tcPr>
+            <w:tcMar>
+              <w:top w:w="108" w:type="dxa"/>
+              <w:bottom w:w="108" w:type="dxa"/>
+            </w:tcMar>
+          </w:tcPr>
+          <w:p>
+            <w:pPr>
+              <w:pStyle w:val="BodyText"/>
+            </w:pPr>
+            <w:pPr>
+              <w:spacing w:before="16" w:after="16"/>
+            </w:pPr>
+            <w:r>
+              <w:t xml:space="preserve">Die erste Generation der Bibliotheksmanagementsysteme umfasste Grundfunktionen für die Ausleihe wie Verbuchung und Mahnung, für die Erwerbung die Verwaltung von Bestellungen und teilweise auch über über Telnet erreichbare Kataloge für die Bibliotheksnutzenden. Die zweite BMS-Generation verfügt über erweiterte Funktionalitäten zur Unterstützung der Kernprozesse sowie durch Weboberflächen der Kataloge aus. Die dritter Generation zeichnet sich durch stärkere Modularisierung und mehr Schnittstellen zur Anbindung weiterer Systeme aus.</w:t>
+            </w:r>
+          </w:p>
+        </w:tc>
+      </w:tr>
+    </w:tbl>
+    <w:p>
+      <w:pPr>
+        <w:pStyle w:val="BodyText"/>
       </w:pPr>
       <w:r>
         <w:t xml:space="preserve">Bibliotheksmanagementsysteme unterstützen alle Kernprozesse des</w:t>
@@ -9282,7 +9398,7 @@
         <w:rPr>
           <w:rStyle w:val="FootnoteReference"/>
         </w:rPr>
-        <w:footnoteReference w:id="161"/>
+        <w:footnoteReference w:id="163"/>
       </w:r>
     </w:p>
     <w:p>
@@ -9452,12 +9568,12 @@
                 <wp:inline>
                   <wp:extent cx="152400" cy="152400"/>
                   <wp:effectExtent b="0" l="0" r="0" t="0"/>
-                  <wp:docPr descr="" title="" id="162" name="Picture"/>
+                  <wp:docPr descr="" title="" id="164" name="Picture"/>
                   <a:graphic>
                     <a:graphicData uri="http://schemas.openxmlformats.org/drawingml/2006/picture">
                       <pic:pic>
                         <pic:nvPicPr>
-                          <pic:cNvPr descr="/opt/quarto/share/formats/docx/tip.png" id="163" name="Picture"/>
+                          <pic:cNvPr descr="/opt/quarto/share/formats/docx/tip.png" id="165" name="Picture"/>
                           <pic:cNvPicPr>
                             <a:picLocks noChangeArrowheads="1" noChangeAspect="1"/>
                           </pic:cNvPicPr>
@@ -9524,18 +9640,18 @@
                 <wp:inline>
                   <wp:extent cx="5334000" cy="4523772"/>
                   <wp:effectExtent b="0" l="0" r="0" t="0"/>
-                  <wp:docPr descr="" title="" id="165" name="Picture"/>
+                  <wp:docPr descr="" title="" id="167" name="Picture"/>
                   <a:graphic>
                     <a:graphicData uri="http://schemas.openxmlformats.org/drawingml/2006/picture">
                       <pic:pic>
                         <pic:nvPicPr>
-                          <pic:cNvPr descr="./media/bms-timeline.png" id="166" name="Picture"/>
+                          <pic:cNvPr descr="./media/bms-timeline.png" id="168" name="Picture"/>
                           <pic:cNvPicPr>
                             <a:picLocks noChangeArrowheads="1" noChangeAspect="1"/>
                           </pic:cNvPicPr>
                         </pic:nvPicPr>
                         <pic:blipFill>
-                          <a:blip r:embed="rId164"/>
+                          <a:blip r:embed="rId166"/>
                           <a:stretch>
                             <a:fillRect/>
                           </a:stretch>
@@ -9968,8 +10084,8 @@
         </w:tc>
       </w:tr>
     </w:tbl>
-    <w:bookmarkEnd w:id="167"/>
-    <w:bookmarkStart w:id="174" w:name="komponenten"/>
+    <w:bookmarkEnd w:id="169"/>
+    <w:bookmarkStart w:id="176" w:name="komponenten"/>
     <w:p>
       <w:pPr>
         <w:pStyle w:val="Heading3"/>
@@ -10084,7 +10200,7 @@
         <w:t xml:space="preserve">skizziert.</w:t>
       </w:r>
     </w:p>
-    <w:bookmarkStart w:id="169" w:name="erwerbung"/>
+    <w:bookmarkStart w:id="171" w:name="erwerbung"/>
     <w:p>
       <w:pPr>
         <w:pStyle w:val="Heading4"/>
@@ -10175,7 +10291,7 @@
       <w:r>
         <w:t xml:space="preserve"> </w:t>
       </w:r>
-      <w:hyperlink r:id="rId168">
+      <w:hyperlink r:id="rId170">
         <w:r>
           <w:rPr>
             <w:rStyle w:val="Hyperlink"/>
@@ -10206,8 +10322,8 @@
         <w:t xml:space="preserve">[siehe auch Erwerbung in der Prozessabbildung]</w:t>
       </w:r>
     </w:p>
-    <w:bookmarkEnd w:id="169"/>
-    <w:bookmarkStart w:id="170" w:name="katalogisierung"/>
+    <w:bookmarkEnd w:id="171"/>
+    <w:bookmarkStart w:id="172" w:name="katalogisierung"/>
     <w:p>
       <w:pPr>
         <w:pStyle w:val="Heading4"/>
@@ -10271,8 +10387,8 @@
         <w:t xml:space="preserve">[siehe auch Katalogisierung in der Prozessabbildung]</w:t>
       </w:r>
     </w:p>
-    <w:bookmarkEnd w:id="170"/>
-    <w:bookmarkStart w:id="171" w:name="ausleihe"/>
+    <w:bookmarkEnd w:id="172"/>
+    <w:bookmarkStart w:id="173" w:name="ausleihe"/>
     <w:p>
       <w:pPr>
         <w:pStyle w:val="Heading4"/>
@@ -10394,8 +10510,8 @@
         </w:r>
       </w:hyperlink>
     </w:p>
-    <w:bookmarkEnd w:id="171"/>
-    <w:bookmarkStart w:id="173" w:name="recherchemodul"/>
+    <w:bookmarkEnd w:id="173"/>
+    <w:bookmarkStart w:id="175" w:name="recherchemodul"/>
     <w:p>
       <w:pPr>
         <w:pStyle w:val="Heading4"/>
@@ -10526,7 +10642,7 @@
         <w:rPr>
           <w:rStyle w:val="FootnoteReference"/>
         </w:rPr>
-        <w:footnoteReference w:id="172"/>
+        <w:footnoteReference w:id="174"/>
       </w:r>
       <w:r>
         <w:t xml:space="preserve">:</w:t>
@@ -10660,9 +10776,9 @@
         <w:t xml:space="preserve">Anzeige von Buchcovern</w:t>
       </w:r>
     </w:p>
-    <w:bookmarkEnd w:id="173"/>
-    <w:bookmarkEnd w:id="174"/>
-    <w:bookmarkStart w:id="177" w:name="aktuell-relevante-software-produkte"/>
+    <w:bookmarkEnd w:id="175"/>
+    <w:bookmarkEnd w:id="176"/>
+    <w:bookmarkStart w:id="179" w:name="aktuelle-sw-produkte"/>
     <w:p>
       <w:pPr>
         <w:pStyle w:val="Heading3"/>
@@ -11296,7 +11412,7 @@
       <w:r>
         <w:t xml:space="preserve"> </w:t>
       </w:r>
-      <w:hyperlink r:id="rId175">
+      <w:hyperlink r:id="rId177">
         <w:r>
           <w:rPr>
             <w:rStyle w:val="Hyperlink"/>
@@ -11322,7 +11438,7 @@
       <w:r>
         <w:t xml:space="preserve"> </w:t>
       </w:r>
-      <w:hyperlink r:id="rId176">
+      <w:hyperlink r:id="rId178">
         <w:r>
           <w:rPr>
             <w:rStyle w:val="Hyperlink"/>
@@ -11337,8 +11453,8 @@
         <w:t xml:space="preserve">abgefragt werden.</w:t>
       </w:r>
     </w:p>
-    <w:bookmarkEnd w:id="177"/>
-    <w:bookmarkStart w:id="185" w:name="vergleich-mit-anderen-managementsystemen"/>
+    <w:bookmarkEnd w:id="179"/>
+    <w:bookmarkStart w:id="187" w:name="vergleich-mit-anderen-managementsystemen"/>
     <w:p>
       <w:pPr>
         <w:pStyle w:val="Heading3"/>
@@ -11474,7 +11590,7 @@
           <w:numId w:val="1028"/>
         </w:numPr>
       </w:pPr>
-      <w:hyperlink r:id="rId178">
+      <w:hyperlink r:id="rId180">
         <w:r>
           <w:rPr>
             <w:rStyle w:val="Hyperlink"/>
@@ -11490,7 +11606,7 @@
           <w:numId w:val="1028"/>
         </w:numPr>
       </w:pPr>
-      <w:hyperlink r:id="rId179">
+      <w:hyperlink r:id="rId181">
         <w:r>
           <w:rPr>
             <w:rStyle w:val="Hyperlink"/>
@@ -11512,7 +11628,7 @@
       <w:r>
         <w:t xml:space="preserve"> </w:t>
       </w:r>
-      <w:hyperlink r:id="rId180">
+      <w:hyperlink r:id="rId182">
         <w:r>
           <w:rPr>
             <w:rStyle w:val="Hyperlink"/>
@@ -11543,7 +11659,7 @@
       <w:r>
         <w:t xml:space="preserve"> </w:t>
       </w:r>
-      <w:hyperlink r:id="rId181">
+      <w:hyperlink r:id="rId183">
         <w:r>
           <w:rPr>
             <w:rStyle w:val="Hyperlink"/>
@@ -11574,7 +11690,7 @@
       <w:r>
         <w:t xml:space="preserve"> </w:t>
       </w:r>
-      <w:hyperlink r:id="rId182">
+      <w:hyperlink r:id="rId184">
         <w:r>
           <w:rPr>
             <w:rStyle w:val="Hyperlink"/>
@@ -11613,7 +11729,7 @@
       <w:r>
         <w:t xml:space="preserve"> </w:t>
       </w:r>
-      <w:hyperlink r:id="rId183">
+      <w:hyperlink r:id="rId185">
         <w:r>
           <w:rPr>
             <w:rStyle w:val="Hyperlink"/>
@@ -11698,7 +11814,7 @@
       <w:r>
         <w:t xml:space="preserve"> </w:t>
       </w:r>
-      <w:hyperlink r:id="rId184">
+      <w:hyperlink r:id="rId186">
         <w:r>
           <w:rPr>
             <w:rStyle w:val="Hyperlink"/>
@@ -11728,8 +11844,8 @@
         <w:t xml:space="preserve">auf dieses klassische Instrument gänzlich zu verzichten.</w:t>
       </w:r>
     </w:p>
-    <w:bookmarkEnd w:id="185"/>
-    <w:bookmarkStart w:id="188" w:name="integration"/>
+    <w:bookmarkEnd w:id="187"/>
+    <w:bookmarkStart w:id="190" w:name="integration"/>
     <w:p>
       <w:pPr>
         <w:pStyle w:val="Heading3"/>
@@ -12002,7 +12118,7 @@
       <w:r>
         <w:t xml:space="preserve"> </w:t>
       </w:r>
-      <w:hyperlink r:id="rId186">
+      <w:hyperlink r:id="rId188">
         <w:r>
           <w:rPr>
             <w:rStyle w:val="Hyperlink"/>
@@ -12069,7 +12185,7 @@
         <w:rPr>
           <w:rStyle w:val="FootnoteReference"/>
         </w:rPr>
-        <w:footnoteReference w:id="187"/>
+        <w:footnoteReference w:id="189"/>
       </w:r>
       <w:r>
         <w:t xml:space="preserve"> </w:t>
@@ -12124,8 +12240,8 @@
         <w:t xml:space="preserve">bereitstellen.</w:t>
       </w:r>
     </w:p>
-    <w:bookmarkEnd w:id="188"/>
-    <w:bookmarkStart w:id="189" w:name="verbundkataloge"/>
+    <w:bookmarkEnd w:id="190"/>
+    <w:bookmarkStart w:id="191" w:name="verbundkataloge"/>
     <w:p>
       <w:pPr>
         <w:pStyle w:val="Heading3"/>
@@ -12624,8 +12740,8 @@
         </w:tc>
       </w:tr>
     </w:tbl>
-    <w:bookmarkEnd w:id="189"/>
-    <w:bookmarkStart w:id="190" w:name="Xef3cdf849515896b72e4da871885dcc60b5fbed"/>
+    <w:bookmarkEnd w:id="191"/>
+    <w:bookmarkStart w:id="192" w:name="Xef3cdf849515896b72e4da871885dcc60b5fbed"/>
     <w:p>
       <w:pPr>
         <w:pStyle w:val="Heading3"/>
@@ -12738,8 +12854,8 @@
         <w:t xml:space="preserve">die GoKB als kooperativ gepflegte Knowledge Base für elektronische Ressourcen</w:t>
       </w:r>
     </w:p>
-    <w:bookmarkEnd w:id="190"/>
-    <w:bookmarkStart w:id="192" w:name="statistik-und-reporting"/>
+    <w:bookmarkEnd w:id="192"/>
+    <w:bookmarkStart w:id="194" w:name="statistik-und-reporting"/>
     <w:p>
       <w:pPr>
         <w:pStyle w:val="Heading3"/>
@@ -12816,7 +12932,7 @@
       <w:r>
         <w:t xml:space="preserve"> </w:t>
       </w:r>
-      <w:hyperlink r:id="rId191">
+      <w:hyperlink r:id="rId193">
         <w:r>
           <w:rPr>
             <w:rStyle w:val="Hyperlink"/>
@@ -12945,9 +13061,9 @@
         <w:t xml:space="preserve">aufnehmen, zum Beispiel Daten aus Besucherzählern.</w:t>
       </w:r>
     </w:p>
-    <w:bookmarkEnd w:id="192"/>
-    <w:bookmarkEnd w:id="193"/>
-    <w:bookmarkStart w:id="195" w:name="bibliotheksorganisation"/>
+    <w:bookmarkEnd w:id="194"/>
+    <w:bookmarkEnd w:id="195"/>
+    <w:bookmarkStart w:id="197" w:name="bibliotheksorganisation"/>
     <w:p>
       <w:pPr>
         <w:pStyle w:val="Heading2"/>
@@ -13130,7 +13246,7 @@
         <w:t xml:space="preserve">Erwerbungsunterlagen, Gebühreninformationen u.ä.</w:t>
       </w:r>
     </w:p>
-    <w:bookmarkStart w:id="194" w:name="benutzungsbedingungen"/>
+    <w:bookmarkStart w:id="196" w:name="benutzungsbedingungen"/>
     <w:p>
       <w:pPr>
         <w:pStyle w:val="Heading3"/>
@@ -13370,9 +13486,9 @@
         <w:t xml:space="preserve">Voraussetzung für die Einrichtung des Ausleihmoduls eines BMS.</w:t>
       </w:r>
     </w:p>
-    <w:bookmarkEnd w:id="194"/>
-    <w:bookmarkEnd w:id="195"/>
-    <w:bookmarkStart w:id="204" w:name="datenverwaltung-in-bms"/>
+    <w:bookmarkEnd w:id="196"/>
+    <w:bookmarkEnd w:id="197"/>
+    <w:bookmarkStart w:id="206" w:name="datenverwaltung-in-bms"/>
     <w:p>
       <w:pPr>
         <w:pStyle w:val="Heading2"/>
@@ -13516,7 +13632,7 @@
         <w:t xml:space="preserve">die Datenqualität genügen.</w:t>
       </w:r>
     </w:p>
-    <w:bookmarkStart w:id="196" w:name="bibliographische-metadaten"/>
+    <w:bookmarkStart w:id="198" w:name="bibliographische-metadaten"/>
     <w:p>
       <w:pPr>
         <w:pStyle w:val="Heading3"/>
@@ -13569,8 +13685,8 @@
         <w:t xml:space="preserve">Kapitel zu Open Data).</w:t>
       </w:r>
     </w:p>
-    <w:bookmarkEnd w:id="196"/>
-    <w:bookmarkStart w:id="197" w:name="digitale-inhalte"/>
+    <w:bookmarkEnd w:id="198"/>
+    <w:bookmarkStart w:id="199" w:name="digitale-inhalte"/>
     <w:p>
       <w:pPr>
         <w:pStyle w:val="Heading3"/>
@@ -13667,8 +13783,8 @@
         <w:t xml:space="preserve">wie z.B. einzelne Abbildungen.</w:t>
       </w:r>
     </w:p>
-    <w:bookmarkEnd w:id="197"/>
-    <w:bookmarkStart w:id="200" w:name="verwaltungsdaten"/>
+    <w:bookmarkEnd w:id="199"/>
+    <w:bookmarkStart w:id="202" w:name="verwaltungsdaten"/>
     <w:p>
       <w:pPr>
         <w:pStyle w:val="Heading3"/>
@@ -13693,7 +13809,7 @@
       <w:r>
         <w:t xml:space="preserve"> </w:t>
       </w:r>
-      <w:hyperlink r:id="rId198">
+      <w:hyperlink r:id="rId200">
         <w:r>
           <w:rPr>
             <w:rStyle w:val="Hyperlink"/>
@@ -13725,7 +13841,7 @@
       <w:r>
         <w:t xml:space="preserve"> </w:t>
       </w:r>
-      <w:hyperlink r:id="rId199">
+      <w:hyperlink r:id="rId201">
         <w:r>
           <w:rPr>
             <w:rStyle w:val="Hyperlink"/>
@@ -13761,8 +13877,8 @@
         <w:t xml:space="preserve">zusätzliche Anpassungen an das BMS notwendig sind.</w:t>
       </w:r>
     </w:p>
-    <w:bookmarkEnd w:id="200"/>
-    <w:bookmarkStart w:id="202" w:name="datenformate-und-schnittstellen"/>
+    <w:bookmarkEnd w:id="202"/>
+    <w:bookmarkStart w:id="204" w:name="datenformate-und-schnittstellen"/>
     <w:p>
       <w:pPr>
         <w:pStyle w:val="Heading3"/>
@@ -13927,7 +14043,7 @@
       <w:r>
         <w:t xml:space="preserve"> </w:t>
       </w:r>
-      <w:hyperlink r:id="rId201">
+      <w:hyperlink r:id="rId203">
         <w:r>
           <w:rPr>
             <w:rStyle w:val="Hyperlink"/>
@@ -13939,8 +14055,8 @@
         <w:t xml:space="preserve">.</w:t>
       </w:r>
     </w:p>
-    <w:bookmarkEnd w:id="202"/>
-    <w:bookmarkStart w:id="203" w:name="datenqualität"/>
+    <w:bookmarkEnd w:id="204"/>
+    <w:bookmarkStart w:id="205" w:name="datenqualität"/>
     <w:p>
       <w:pPr>
         <w:pStyle w:val="Heading3"/>
@@ -14082,20 +14198,170 @@
         <w:t xml:space="preserve">Katalogisierung.</w:t>
       </w:r>
     </w:p>
-    <w:bookmarkEnd w:id="203"/>
-    <w:bookmarkEnd w:id="204"/>
-    <w:bookmarkStart w:id="214" w:name="beschaffung-und-marktanalyse"/>
+    <w:bookmarkEnd w:id="205"/>
+    <w:bookmarkEnd w:id="206"/>
+    <w:bookmarkStart w:id="218" w:name="marktanalyse-und-beschaffung"/>
     <w:p>
       <w:pPr>
         <w:pStyle w:val="Heading2"/>
       </w:pPr>
       <w:r>
-        <w:t xml:space="preserve">Beschaffung und Marktanalyse</w:t>
-      </w:r>
-    </w:p>
-    <w:p>
-      <w:pPr>
-        <w:pStyle w:val="FirstParagraph"/>
+        <w:t xml:space="preserve">Marktanalyse und Beschaffung</w:t>
+      </w:r>
+    </w:p>
+    <w:tbl>
+      <w:tblPr>
+        <w:tblStyle w:val="Table"/>
+        <w:tblLook w:firstRow="0" w:lastRow="0" w:firstColumn="0" w:lastColumn="0" w:noHBand="0" w:noVBand="0" w:val="0000"/>
+        <w:tblBorders>
+          <w:left w:val="single" w:sz="24" w:space="0" w:color="0758E5"/>
+          <w:right w:val="single" w:sz="4" w:space="0" w:color="0758E5"/>
+          <w:top w:val="single" w:sz="4" w:space="0" w:color="0758E5"/>
+          <w:bottom w:val="single" w:sz="4" w:space="0" w:color="0758E5"/>
+        </w:tblBorders>
+        <w:tblCellMar>
+          <w:left w:w="144" w:type="dxa"/>
+          <w:right w:w="144" w:type="dxa"/>
+        </w:tblCellMar>
+        <w:tblInd w:w="164" w:type="dxa"/>
+        <w:tblW w:type="pct" w:w="100%"/>
+      </w:tblPr>
+      <w:tr>
+        <w:trPr>
+          <w:cantSplit/>
+        </w:trPr>
+        <w:tc>
+          <w:tcPr>
+            <w:shd w:color="auto" w:fill="dae6fb" w:val="clear"/>
+            <w:tcMar>
+              <w:top w:w="92" w:type="dxa"/>
+              <w:bottom w:w="92" w:type="dxa"/>
+            </w:tcMar>
+          </w:tcPr>
+          <w:p>
+            <w:pPr>
+              <w:pStyle w:val="FirstParagraph"/>
+            </w:pPr>
+            <w:pPr>
+              <w:spacing w:before="0" w:after="0"/>
+              <w:textAlignment w:val="center"/>
+            </w:pPr>
+            <w:r>
+              <w:drawing>
+                <wp:inline>
+                  <wp:extent cx="152400" cy="152400"/>
+                  <wp:effectExtent b="0" l="0" r="0" t="0"/>
+                  <wp:docPr descr="" title="" id="207" name="Picture"/>
+                  <a:graphic>
+                    <a:graphicData uri="http://schemas.openxmlformats.org/drawingml/2006/picture">
+                      <pic:pic>
+                        <pic:nvPicPr>
+                          <pic:cNvPr descr="/opt/quarto/share/formats/docx/note.png" id="208" name="Picture"/>
+                          <pic:cNvPicPr>
+                            <a:picLocks noChangeArrowheads="1" noChangeAspect="1"/>
+                          </pic:cNvPicPr>
+                        </pic:nvPicPr>
+                        <pic:blipFill>
+                          <a:blip r:embed="rId56"/>
+                          <a:stretch>
+                            <a:fillRect/>
+                          </a:stretch>
+                        </pic:blipFill>
+                        <pic:spPr bwMode="auto">
+                          <a:xfrm>
+                            <a:off x="0" y="0"/>
+                            <a:ext cx="152400" cy="152400"/>
+                          </a:xfrm>
+                          <a:prstGeom prst="rect">
+                            <a:avLst/>
+                          </a:prstGeom>
+                          <a:noFill/>
+                          <a:ln w="9525">
+                            <a:noFill/>
+                            <a:headEnd/>
+                            <a:tailEnd/>
+                          </a:ln>
+                        </pic:spPr>
+                      </pic:pic>
+                    </a:graphicData>
+                  </a:graphic>
+                </wp:inline>
+              </w:drawing>
+            </w:r>
+            <w:r>
+              <w:t xml:space="preserve"> </w:t>
+            </w:r>
+            <w:r>
+              <w:t xml:space="preserve"> </w:t>
+            </w:r>
+            <w:r>
+              <w:t xml:space="preserve">Hinweis</w:t>
+            </w:r>
+          </w:p>
+        </w:tc>
+      </w:tr>
+      <w:tr>
+        <w:trPr>
+          <w:cantSplit/>
+        </w:trPr>
+        <w:tc>
+          <w:tcPr>
+            <w:tcMar>
+              <w:top w:w="108" w:type="dxa"/>
+              <w:bottom w:w="108" w:type="dxa"/>
+            </w:tcMar>
+          </w:tcPr>
+          <w:p>
+            <w:pPr>
+              <w:pStyle w:val="BodyText"/>
+            </w:pPr>
+            <w:pPr>
+              <w:spacing w:before="16" w:after="16"/>
+            </w:pPr>
+            <w:r>
+              <w:t xml:space="preserve">Der deutschsprachige</w:t>
+            </w:r>
+            <w:r>
+              <w:t xml:space="preserve"> </w:t>
+            </w:r>
+            <w:hyperlink w:anchor="aktuelle-sw-produkte">
+              <w:r>
+                <w:rPr>
+                  <w:rStyle w:val="Hyperlink"/>
+                </w:rPr>
+                <w:t xml:space="preserve">BMS-Markt 2022</w:t>
+              </w:r>
+            </w:hyperlink>
+            <w:r>
+              <w:t xml:space="preserve"> </w:t>
+            </w:r>
+            <w:r>
+              <w:t xml:space="preserve">ist überschaubar. Für den</w:t>
+            </w:r>
+            <w:r>
+              <w:t xml:space="preserve"> </w:t>
+            </w:r>
+            <w:hyperlink w:anchor="entscheidungsprozess">
+              <w:r>
+                <w:rPr>
+                  <w:rStyle w:val="Hyperlink"/>
+                </w:rPr>
+                <w:t xml:space="preserve">Entscheidungsprozess</w:t>
+              </w:r>
+            </w:hyperlink>
+            <w:r>
+              <w:t xml:space="preserve"> </w:t>
+            </w:r>
+            <w:r>
+              <w:t xml:space="preserve">sind daher vor allem auch der Umfang der gewünschten und gewichteten Funktionalitäten, Varianten des Betriebs (gehostet oder lokal) oder auch die Mitgliedschaft in einem Verbund als Kriterien heranzuzuziehen.</w:t>
+            </w:r>
+          </w:p>
+        </w:tc>
+      </w:tr>
+    </w:tbl>
+    <w:p>
+      <w:pPr>
+        <w:pStyle w:val="BodyText"/>
       </w:pPr>
       <w:r>
         <w:t xml:space="preserve">Die Beschaffung eines BMS ist für eine Bibliothek eine große</w:t>
@@ -14250,7 +14516,7 @@
       <w:r>
         <w:t xml:space="preserve"> </w:t>
       </w:r>
-      <w:hyperlink r:id="rId205">
+      <w:hyperlink r:id="rId209">
         <w:r>
           <w:rPr>
             <w:rStyle w:val="Hyperlink"/>
@@ -14368,7 +14634,7 @@
         <w:t xml:space="preserve">mehr vorgenommen werden.</w:t>
       </w:r>
     </w:p>
-    <w:bookmarkStart w:id="206" w:name="entscheidungsprozess"/>
+    <w:bookmarkStart w:id="210" w:name="entscheidungsprozess"/>
     <w:p>
       <w:pPr>
         <w:pStyle w:val="Heading3"/>
@@ -14559,8 +14825,8 @@
         <w:t xml:space="preserve">Auswahlentscheidung</w:t>
       </w:r>
     </w:p>
-    <w:bookmarkEnd w:id="206"/>
-    <w:bookmarkStart w:id="212" w:name="auswahlkriterien-eines-bms"/>
+    <w:bookmarkEnd w:id="210"/>
+    <w:bookmarkStart w:id="216" w:name="auswahlkriterien-eines-bms"/>
     <w:p>
       <w:pPr>
         <w:pStyle w:val="Heading3"/>
@@ -14671,7 +14937,7 @@
       <w:tr>
         <w:tc>
           <w:tcPr/>
-          <w:bookmarkStart w:id="210" w:name="fig-anonymous-4"/>
+          <w:bookmarkStart w:id="214" w:name="fig-anonymous-4"/>
           <w:p>
             <w:pPr>
               <w:pStyle w:val="Figure"/>
@@ -14682,18 +14948,18 @@
                 <wp:inline>
                   <wp:extent cx="5334000" cy="4227332"/>
                   <wp:effectExtent b="0" l="0" r="0" t="0"/>
-                  <wp:docPr descr="" title="" id="208" name="Picture"/>
+                  <wp:docPr descr="" title="" id="212" name="Picture"/>
                   <a:graphic>
                     <a:graphicData uri="http://schemas.openxmlformats.org/drawingml/2006/picture">
                       <pic:pic>
                         <pic:nvPicPr>
-                          <pic:cNvPr descr="./media/matrix.png" id="209" name="Picture"/>
+                          <pic:cNvPr descr="./media/matrix.png" id="213" name="Picture"/>
                           <pic:cNvPicPr>
                             <a:picLocks noChangeArrowheads="1" noChangeAspect="1"/>
                           </pic:cNvPicPr>
                         </pic:nvPicPr>
                         <pic:blipFill>
-                          <a:blip r:embed="rId207"/>
+                          <a:blip r:embed="rId211"/>
                           <a:stretch>
                             <a:fillRect/>
                           </a:stretch>
@@ -14733,7 +14999,7 @@
               <w:t xml:space="preserve">Beispiel für eine Matrix zur Einordnung von Funktionalitäten</w:t>
             </w:r>
           </w:p>
-          <w:bookmarkEnd w:id="210"/>
+          <w:bookmarkEnd w:id="214"/>
         </w:tc>
       </w:tr>
     </w:tbl>
@@ -14742,6 +15008,24 @@
         <w:pStyle w:val="BodyText"/>
       </w:pPr>
       <w:r>
+        <w:rPr>
+          <w:iCs/>
+          <w:i/>
+        </w:rPr>
+        <w:t xml:space="preserve">Abbildung 1</w:t>
+      </w:r>
+      <w:r>
+        <w:t xml:space="preserve"> </w:t>
+      </w:r>
+      <w:r>
+        <w:t xml:space="preserve">Beispiel für eine Matrix zur Einordnung von Funktionalitäten</w:t>
+      </w:r>
+    </w:p>
+    <w:p>
+      <w:pPr>
+        <w:pStyle w:val="BodyText"/>
+      </w:pPr>
+      <w:r>
         <w:t xml:space="preserve">Zur Evaluierung der BMS können bestehende Anforderungskataloge für die</w:t>
       </w:r>
       <w:r>
@@ -14753,7 +15037,7 @@
       <w:r>
         <w:t xml:space="preserve"> </w:t>
       </w:r>
-      <w:hyperlink r:id="rId211">
+      <w:hyperlink r:id="rId215">
         <w:r>
           <w:rPr>
             <w:rStyle w:val="Hyperlink"/>
@@ -14789,8 +15073,8 @@
         <w:t xml:space="preserve">zu überprüfen, die strategisch von besonderer Bedeutung sind.</w:t>
       </w:r>
     </w:p>
-    <w:bookmarkEnd w:id="212"/>
-    <w:bookmarkStart w:id="213" w:name="marktanalyse"/>
+    <w:bookmarkEnd w:id="216"/>
+    <w:bookmarkStart w:id="217" w:name="marktanalyse"/>
     <w:p>
       <w:pPr>
         <w:pStyle w:val="Heading3"/>
@@ -15656,9 +15940,9 @@
         <w:t xml:space="preserve">an Dienstleister (beim Hoster) übergeben.</w:t>
       </w:r>
     </w:p>
-    <w:bookmarkEnd w:id="213"/>
-    <w:bookmarkEnd w:id="214"/>
-    <w:bookmarkStart w:id="254" w:name="prozessabbildung"/>
+    <w:bookmarkEnd w:id="217"/>
+    <w:bookmarkEnd w:id="218"/>
+    <w:bookmarkStart w:id="258" w:name="prozessabbildung"/>
     <w:p>
       <w:pPr>
         <w:pStyle w:val="Heading2"/>
@@ -15755,29 +16039,29 @@
       <w:tr>
         <w:tc>
           <w:tcPr/>
-          <w:bookmarkStart w:id="219" w:name="fig-anonymous-1"/>
+          <w:bookmarkStart w:id="223" w:name="fig-anonymous-1"/>
           <w:p>
             <w:pPr>
               <w:jc w:val="center"/>
             </w:pPr>
-            <w:hyperlink r:id="rId218">
+            <w:hyperlink r:id="rId222">
               <w:r>
                 <w:drawing>
                   <wp:inline>
                     <wp:extent cx="3810000" cy="2540000"/>
                     <wp:effectExtent b="0" l="0" r="0" t="0"/>
-                    <wp:docPr descr="" title="Quelle: Stkl (CC-BY-SA 3.0)" id="216" name="Picture"/>
+                    <wp:docPr descr="" title="Quelle: Stkl (CC-BY-SA 3.0)" id="220" name="Picture"/>
                     <a:graphic>
                       <a:graphicData uri="http://schemas.openxmlformats.org/drawingml/2006/picture">
                         <pic:pic>
                           <pic:nvPicPr>
-                            <pic:cNvPr descr="https://upload.wikimedia.org/wikipedia/commons/9/94/BPMN-1.svg" id="217" name="Picture"/>
+                            <pic:cNvPr descr="https://upload.wikimedia.org/wikipedia/commons/9/94/BPMN-1.svg" id="221" name="Picture"/>
                             <pic:cNvPicPr>
                               <a:picLocks noChangeArrowheads="1" noChangeAspect="1"/>
                             </pic:cNvPicPr>
                           </pic:nvPicPr>
                           <pic:blipFill>
-                            <a:blip r:embed="rId215"/>
+                            <a:blip r:embed="rId219"/>
                             <a:stretch>
                               <a:fillRect/>
                             </a:stretch>
@@ -15818,7 +16102,7 @@
               <w:t xml:space="preserve">Beispiel einer BPMN-Prozessabbildung</w:t>
             </w:r>
           </w:p>
-          <w:bookmarkEnd w:id="219"/>
+          <w:bookmarkEnd w:id="223"/>
         </w:tc>
       </w:tr>
     </w:tbl>
@@ -15827,6 +16111,24 @@
         <w:pStyle w:val="BodyText"/>
       </w:pPr>
       <w:r>
+        <w:rPr>
+          <w:iCs/>
+          <w:i/>
+        </w:rPr>
+        <w:t xml:space="preserve">Abbildung 2</w:t>
+      </w:r>
+      <w:r>
+        <w:t xml:space="preserve"> </w:t>
+      </w:r>
+      <w:r>
+        <w:t xml:space="preserve">Beispiel einer BPMN-Prozessabbildung</w:t>
+      </w:r>
+    </w:p>
+    <w:p>
+      <w:pPr>
+        <w:pStyle w:val="BodyText"/>
+      </w:pPr>
+      <w:r>
         <w:t xml:space="preserve">Lässt man die Aspekte der Prozessautomatisierung oder Codegenerierung</w:t>
       </w:r>
       <w:r>
@@ -15886,7 +16188,7 @@
         <w:t xml:space="preserve">der Beschreibungen genauer adressiert werden können.</w:t>
       </w:r>
     </w:p>
-    <w:bookmarkStart w:id="220" w:name="nutzende"/>
+    <w:bookmarkStart w:id="224" w:name="nutzende"/>
     <w:p>
       <w:pPr>
         <w:pStyle w:val="Heading3"/>
@@ -15939,8 +16241,8 @@
         <w:t xml:space="preserve">Drittsystem mit dem BMS in Kontakt kommen.</w:t>
       </w:r>
     </w:p>
-    <w:bookmarkEnd w:id="220"/>
-    <w:bookmarkStart w:id="221" w:name="Xa67ef888de7b2d946e122fa2332dc4069b02eb2"/>
+    <w:bookmarkEnd w:id="224"/>
+    <w:bookmarkStart w:id="225" w:name="Xa67ef888de7b2d946e122fa2332dc4069b02eb2"/>
     <w:p>
       <w:pPr>
         <w:pStyle w:val="Heading3"/>
@@ -16080,8 +16382,8 @@
         <w:t xml:space="preserve">und zu den [Prinzipien der Gestaltung] angesprochen.</w:t>
       </w:r>
     </w:p>
-    <w:bookmarkEnd w:id="221"/>
-    <w:bookmarkStart w:id="222" w:name="erwerbung-1"/>
+    <w:bookmarkEnd w:id="225"/>
+    <w:bookmarkStart w:id="226" w:name="erwerbung-1"/>
     <w:p>
       <w:pPr>
         <w:pStyle w:val="Heading3"/>
@@ -16264,8 +16566,8 @@
         <w:t xml:space="preserve">meist nur eine Komponente im Haushaltswesen.</w:t>
       </w:r>
     </w:p>
-    <w:bookmarkEnd w:id="222"/>
-    <w:bookmarkStart w:id="223" w:name="verwaltung-von-elektronischen-ressourcen"/>
+    <w:bookmarkEnd w:id="226"/>
+    <w:bookmarkStart w:id="227" w:name="verwaltung-von-elektronischen-ressourcen"/>
     <w:p>
       <w:pPr>
         <w:pStyle w:val="Heading3"/>
@@ -16429,8 +16731,8 @@
         <w:t xml:space="preserve">Management-Tools eingesetzt werden (Coral, GoKB und LAS:eR).</w:t>
       </w:r>
     </w:p>
-    <w:bookmarkEnd w:id="223"/>
-    <w:bookmarkStart w:id="224" w:name="katalogisierung-1"/>
+    <w:bookmarkEnd w:id="227"/>
+    <w:bookmarkStart w:id="228" w:name="katalogisierung-1"/>
     <w:p>
       <w:pPr>
         <w:pStyle w:val="Heading3"/>
@@ -16505,8 +16807,8 @@
         <w:t xml:space="preserve">Konfigurierbarkeit von Erfassungsmasken</w:t>
       </w:r>
     </w:p>
-    <w:bookmarkEnd w:id="224"/>
-    <w:bookmarkStart w:id="225" w:name="katalog"/>
+    <w:bookmarkEnd w:id="228"/>
+    <w:bookmarkStart w:id="229" w:name="katalog"/>
     <w:p>
       <w:pPr>
         <w:pStyle w:val="Heading3"/>
@@ -16834,8 +17136,8 @@
         <w:t xml:space="preserve">in der Oberfläche des Discovery-Systems aktuell darzustellen.</w:t>
       </w:r>
     </w:p>
-    <w:bookmarkEnd w:id="225"/>
-    <w:bookmarkStart w:id="226" w:name="ausleihe-1"/>
+    <w:bookmarkEnd w:id="229"/>
+    <w:bookmarkStart w:id="230" w:name="ausleihe-1"/>
     <w:p>
       <w:pPr>
         <w:pStyle w:val="Heading3"/>
@@ -17070,8 +17372,8 @@
         <w:t xml:space="preserve">Wochenenden fallen.</w:t>
       </w:r>
     </w:p>
-    <w:bookmarkEnd w:id="226"/>
-    <w:bookmarkStart w:id="235" w:name="automatisierung-und-selbstbedienung"/>
+    <w:bookmarkEnd w:id="230"/>
+    <w:bookmarkStart w:id="239" w:name="automatisierung-und-selbstbedienung"/>
     <w:p>
       <w:pPr>
         <w:pStyle w:val="Heading3"/>
@@ -17114,7 +17416,7 @@
       <w:r>
         <w:t xml:space="preserve"> </w:t>
       </w:r>
-      <w:hyperlink r:id="rId227">
+      <w:hyperlink r:id="rId231">
         <w:r>
           <w:rPr>
             <w:rStyle w:val="Hyperlink"/>
@@ -17146,7 +17448,7 @@
       <w:r>
         <w:t xml:space="preserve"> </w:t>
       </w:r>
-      <w:hyperlink r:id="rId228">
+      <w:hyperlink r:id="rId232">
         <w:r>
           <w:rPr>
             <w:rStyle w:val="Hyperlink"/>
@@ -17169,7 +17471,7 @@
       <w:r>
         <w:t xml:space="preserve"> </w:t>
       </w:r>
-      <w:hyperlink r:id="rId229">
+      <w:hyperlink r:id="rId233">
         <w:r>
           <w:rPr>
             <w:rStyle w:val="Hyperlink"/>
@@ -17213,7 +17515,7 @@
         <w:t xml:space="preserve">Ausleihe dargestellt.</w:t>
       </w:r>
     </w:p>
-    <w:bookmarkStart w:id="230" w:name="selbstverbucher-ausleihautomaten"/>
+    <w:bookmarkStart w:id="234" w:name="selbstverbucher-ausleihautomaten"/>
     <w:p>
       <w:pPr>
         <w:pStyle w:val="Heading4"/>
@@ -17398,8 +17700,8 @@
         <w:t xml:space="preserve">ohne Feedback an die Nutzenden.</w:t>
       </w:r>
     </w:p>
-    <w:bookmarkEnd w:id="230"/>
-    <w:bookmarkStart w:id="231" w:name="rückgabeautomat--sortierung"/>
+    <w:bookmarkEnd w:id="234"/>
+    <w:bookmarkStart w:id="235" w:name="rückgabeautomat--sortierung"/>
     <w:p>
       <w:pPr>
         <w:pStyle w:val="Heading4"/>
@@ -17606,8 +17908,8 @@
         <w:t xml:space="preserve">anderweitig bestellt ist.</w:t>
       </w:r>
     </w:p>
-    <w:bookmarkEnd w:id="231"/>
-    <w:bookmarkStart w:id="232" w:name="kassenautomat"/>
+    <w:bookmarkEnd w:id="235"/>
+    <w:bookmarkStart w:id="236" w:name="kassenautomat"/>
     <w:p>
       <w:pPr>
         <w:pStyle w:val="Heading4"/>
@@ -17654,8 +17956,8 @@
         <w:t xml:space="preserve">Bargeld aufwändig und teuer ist.</w:t>
       </w:r>
     </w:p>
-    <w:bookmarkEnd w:id="232"/>
-    <w:bookmarkStart w:id="233" w:name="fernleihautomat"/>
+    <w:bookmarkEnd w:id="236"/>
+    <w:bookmarkStart w:id="237" w:name="fernleihautomat"/>
     <w:p>
       <w:pPr>
         <w:pStyle w:val="Heading4"/>
@@ -17720,8 +18022,8 @@
         <w:t xml:space="preserve">möglich.</w:t>
       </w:r>
     </w:p>
-    <w:bookmarkEnd w:id="233"/>
-    <w:bookmarkStart w:id="234" w:name="sicherungsgates"/>
+    <w:bookmarkEnd w:id="237"/>
+    <w:bookmarkStart w:id="238" w:name="sicherungsgates"/>
     <w:p>
       <w:pPr>
         <w:pStyle w:val="Heading4"/>
@@ -17838,9 +18140,9 @@
         <w:t xml:space="preserve">mit unverbuchten Medien.</w:t>
       </w:r>
     </w:p>
-    <w:bookmarkEnd w:id="234"/>
-    <w:bookmarkEnd w:id="235"/>
-    <w:bookmarkStart w:id="239" w:name="systemintegration-über-schnittstellen"/>
+    <w:bookmarkEnd w:id="238"/>
+    <w:bookmarkEnd w:id="239"/>
+    <w:bookmarkStart w:id="243" w:name="systemintegration-über-schnittstellen"/>
     <w:p>
       <w:pPr>
         <w:pStyle w:val="Heading3"/>
@@ -17849,7 +18151,7 @@
         <w:t xml:space="preserve">Systemintegration über Schnittstellen</w:t>
       </w:r>
     </w:p>
-    <w:bookmarkStart w:id="238" w:name="anforderungen"/>
+    <w:bookmarkStart w:id="242" w:name="anforderungen"/>
     <w:p>
       <w:pPr>
         <w:pStyle w:val="Heading4"/>
@@ -17885,7 +18187,7 @@
       <w:r>
         <w:t xml:space="preserve"> </w:t>
       </w:r>
-      <w:hyperlink r:id="rId236">
+      <w:hyperlink r:id="rId240">
         <w:r>
           <w:rPr>
             <w:rStyle w:val="Hyperlink"/>
@@ -17902,7 +18204,7 @@
       <w:r>
         <w:t xml:space="preserve"> </w:t>
       </w:r>
-      <w:hyperlink r:id="rId237">
+      <w:hyperlink r:id="rId241">
         <w:r>
           <w:rPr>
             <w:rStyle w:val="Hyperlink"/>
@@ -18134,9 +18436,9 @@
         <w:t xml:space="preserve">nutzer*innen-nahe Dienstleistungen, wie die Fernleihe.</w:t>
       </w:r>
     </w:p>
-    <w:bookmarkEnd w:id="238"/>
-    <w:bookmarkEnd w:id="239"/>
-    <w:bookmarkStart w:id="253" w:name="nicht-bibliothekarische-schnittstellen"/>
+    <w:bookmarkEnd w:id="242"/>
+    <w:bookmarkEnd w:id="243"/>
+    <w:bookmarkStart w:id="257" w:name="nicht-bibliothekarische-schnittstellen"/>
     <w:p>
       <w:pPr>
         <w:pStyle w:val="Heading3"/>
@@ -18203,7 +18505,7 @@
         <w:t xml:space="preserve">nachgenutzt werden. Dies ist die Rolle des Identity Managements (IDM).</w:t>
       </w:r>
     </w:p>
-    <w:bookmarkStart w:id="244" w:name="identity-management"/>
+    <w:bookmarkStart w:id="248" w:name="identity-management"/>
     <w:p>
       <w:pPr>
         <w:pStyle w:val="Heading4"/>
@@ -18396,7 +18698,7 @@
       <w:r>
         <w:t xml:space="preserve"> </w:t>
       </w:r>
-      <w:hyperlink r:id="rId240">
+      <w:hyperlink r:id="rId244">
         <w:r>
           <w:rPr>
             <w:rStyle w:val="Hyperlink"/>
@@ -18422,7 +18724,7 @@
       <w:r>
         <w:t xml:space="preserve"> </w:t>
       </w:r>
-      <w:hyperlink r:id="rId241">
+      <w:hyperlink r:id="rId245">
         <w:r>
           <w:rPr>
             <w:rStyle w:val="Hyperlink"/>
@@ -18437,7 +18739,7 @@
         <w:rPr>
           <w:rStyle w:val="FootnoteReference"/>
         </w:rPr>
-        <w:footnoteReference w:id="242"/>
+        <w:footnoteReference w:id="246"/>
       </w:r>
     </w:p>
     <w:p>
@@ -18454,7 +18756,7 @@
         <w:t xml:space="preserve">Directory, uvm</w:t>
       </w:r>
     </w:p>
-    <w:bookmarkStart w:id="243" w:name="speicherung-von-nutzendenaccounts"/>
+    <w:bookmarkStart w:id="247" w:name="speicherung-von-nutzendenaccounts"/>
     <w:p>
       <w:pPr>
         <w:pStyle w:val="Heading5"/>
@@ -18661,9 +18963,9 @@
         <w:t xml:space="preserve">Kapitel zum technischen Betrieb eines BMS.</w:t>
       </w:r>
     </w:p>
-    <w:bookmarkEnd w:id="243"/>
-    <w:bookmarkEnd w:id="244"/>
-    <w:bookmarkStart w:id="248" w:name="bezahlsysteme"/>
+    <w:bookmarkEnd w:id="247"/>
+    <w:bookmarkEnd w:id="248"/>
+    <w:bookmarkStart w:id="252" w:name="bezahlsysteme"/>
     <w:p>
       <w:pPr>
         <w:pStyle w:val="Heading4"/>
@@ -18736,18 +19038,18 @@
                 <wp:inline>
                   <wp:extent cx="152400" cy="152400"/>
                   <wp:effectExtent b="0" l="0" r="0" t="0"/>
-                  <wp:docPr descr="" title="" id="246" name="Picture"/>
+                  <wp:docPr descr="" title="" id="250" name="Picture"/>
                   <a:graphic>
                     <a:graphicData uri="http://schemas.openxmlformats.org/drawingml/2006/picture">
                       <pic:pic>
                         <pic:nvPicPr>
-                          <pic:cNvPr descr="/opt/quarto/share/formats/docx/warning.png" id="247" name="Picture"/>
+                          <pic:cNvPr descr="/opt/quarto/share/formats/docx/warning.png" id="251" name="Picture"/>
                           <pic:cNvPicPr>
                             <a:picLocks noChangeArrowheads="1" noChangeAspect="1"/>
                           </pic:cNvPicPr>
                         </pic:nvPicPr>
                         <pic:blipFill>
-                          <a:blip r:embed="rId245"/>
+                          <a:blip r:embed="rId249"/>
                           <a:stretch>
                             <a:fillRect/>
                           </a:stretch>
@@ -18810,8 +19112,8 @@
         </w:tc>
       </w:tr>
     </w:tbl>
-    <w:bookmarkEnd w:id="248"/>
-    <w:bookmarkStart w:id="250" w:name="e-rechnung"/>
+    <w:bookmarkEnd w:id="252"/>
+    <w:bookmarkStart w:id="254" w:name="e-rechnung"/>
     <w:p>
       <w:pPr>
         <w:pStyle w:val="Heading4"/>
@@ -18866,7 +19168,7 @@
       <w:r>
         <w:t xml:space="preserve"> </w:t>
       </w:r>
-      <w:hyperlink r:id="rId249">
+      <w:hyperlink r:id="rId253">
         <w:r>
           <w:rPr>
             <w:rStyle w:val="Hyperlink"/>
@@ -19008,8 +19310,8 @@
         <w:t xml:space="preserve">abgeschlossen werden.</w:t>
       </w:r>
     </w:p>
-    <w:bookmarkEnd w:id="250"/>
-    <w:bookmarkStart w:id="252" w:name="statistik"/>
+    <w:bookmarkEnd w:id="254"/>
+    <w:bookmarkStart w:id="256" w:name="statistik"/>
     <w:p>
       <w:pPr>
         <w:pStyle w:val="Heading4"/>
@@ -19234,7 +19536,7 @@
       <w:r>
         <w:t xml:space="preserve"> </w:t>
       </w:r>
-      <w:hyperlink r:id="rId251">
+      <w:hyperlink r:id="rId255">
         <w:r>
           <w:rPr>
             <w:rStyle w:val="Hyperlink"/>
@@ -19252,10 +19554,10 @@
         <w:t xml:space="preserve">für statistische Daten der Nutzung digitaler Medien importieren.</w:t>
       </w:r>
     </w:p>
-    <w:bookmarkEnd w:id="252"/>
-    <w:bookmarkEnd w:id="253"/>
-    <w:bookmarkEnd w:id="254"/>
-    <w:bookmarkStart w:id="273" w:name="technischer-betrieb"/>
+    <w:bookmarkEnd w:id="256"/>
+    <w:bookmarkEnd w:id="257"/>
+    <w:bookmarkEnd w:id="258"/>
+    <w:bookmarkStart w:id="277" w:name="technischer-betrieb"/>
     <w:p>
       <w:pPr>
         <w:pStyle w:val="Heading2"/>
@@ -19264,7 +19566,7 @@
         <w:t xml:space="preserve">Technischer Betrieb</w:t>
       </w:r>
     </w:p>
-    <w:bookmarkStart w:id="258" w:name="X3a5ca0018f511a6e73c5bcce2da503f97a39d48"/>
+    <w:bookmarkStart w:id="262" w:name="X3a5ca0018f511a6e73c5bcce2da503f97a39d48"/>
     <w:p>
       <w:pPr>
         <w:pStyle w:val="Heading3"/>
@@ -19293,7 +19595,7 @@
         <w:t xml:space="preserve">Wartung, sowie Backup &amp; Support.</w:t>
       </w:r>
     </w:p>
-    <w:bookmarkStart w:id="255" w:name="lokale-installation"/>
+    <w:bookmarkStart w:id="259" w:name="lokale-installation"/>
     <w:p>
       <w:pPr>
         <w:pStyle w:val="Heading4"/>
@@ -19410,8 +19712,8 @@
         <w:t xml:space="preserve">von äußeren Einflüssen.</w:t>
       </w:r>
     </w:p>
-    <w:bookmarkEnd w:id="255"/>
-    <w:bookmarkStart w:id="256" w:name="hosting"/>
+    <w:bookmarkEnd w:id="259"/>
+    <w:bookmarkStart w:id="260" w:name="hosting"/>
     <w:p>
       <w:pPr>
         <w:pStyle w:val="Heading4"/>
@@ -19496,8 +19798,8 @@
         <w:t xml:space="preserve">das Hosting für mehrere Einrichtung besser skaliert.</w:t>
       </w:r>
     </w:p>
-    <w:bookmarkEnd w:id="256"/>
-    <w:bookmarkStart w:id="257" w:name="cloud"/>
+    <w:bookmarkEnd w:id="260"/>
+    <w:bookmarkStart w:id="261" w:name="cloud"/>
     <w:p>
       <w:pPr>
         <w:pStyle w:val="Heading4"/>
@@ -19632,9 +19934,9 @@
         <w:t xml:space="preserve">solches Betriebsmodell meist zu Abonnementkosten.</w:t>
       </w:r>
     </w:p>
-    <w:bookmarkEnd w:id="257"/>
-    <w:bookmarkEnd w:id="258"/>
-    <w:bookmarkStart w:id="259" w:name="kosten"/>
+    <w:bookmarkEnd w:id="261"/>
+    <w:bookmarkEnd w:id="262"/>
+    <w:bookmarkStart w:id="263" w:name="kosten"/>
     <w:p>
       <w:pPr>
         <w:pStyle w:val="Heading3"/>
@@ -19840,8 +20142,8 @@
         <w:t xml:space="preserve">Mitarbeiter*innen schlummert.</w:t>
       </w:r>
     </w:p>
-    <w:bookmarkEnd w:id="259"/>
-    <w:bookmarkStart w:id="260" w:name="installation-updates"/>
+    <w:bookmarkEnd w:id="263"/>
+    <w:bookmarkStart w:id="264" w:name="installation-updates"/>
     <w:p>
       <w:pPr>
         <w:pStyle w:val="Heading3"/>
@@ -20004,8 +20306,8 @@
         <w:t xml:space="preserve">oder halbjahres-weise).</w:t>
       </w:r>
     </w:p>
-    <w:bookmarkEnd w:id="260"/>
-    <w:bookmarkStart w:id="261" w:name="open-source"/>
+    <w:bookmarkEnd w:id="264"/>
+    <w:bookmarkStart w:id="265" w:name="open-source"/>
     <w:p>
       <w:pPr>
         <w:pStyle w:val="Heading3"/>
@@ -20040,8 +20342,8 @@
         <w:t xml:space="preserve">Hierzu müssen die Lizenzbedingungen des Systems geprüft werden.</w:t>
       </w:r>
     </w:p>
-    <w:bookmarkEnd w:id="261"/>
-    <w:bookmarkStart w:id="266" w:name="laufender-betrieb"/>
+    <w:bookmarkEnd w:id="265"/>
+    <w:bookmarkStart w:id="270" w:name="laufender-betrieb"/>
     <w:p>
       <w:pPr>
         <w:pStyle w:val="Heading3"/>
@@ -20112,7 +20414,7 @@
         <w:t xml:space="preserve">bibliotheksspezifische Lösungen.</w:t>
       </w:r>
     </w:p>
-    <w:bookmarkStart w:id="264" w:name="monitoring"/>
+    <w:bookmarkStart w:id="268" w:name="monitoring"/>
     <w:p>
       <w:pPr>
         <w:pStyle w:val="Heading4"/>
@@ -20137,7 +20439,7 @@
       <w:r>
         <w:t xml:space="preserve"> </w:t>
       </w:r>
-      <w:hyperlink r:id="rId262">
+      <w:hyperlink r:id="rId266">
         <w:r>
           <w:rPr>
             <w:rStyle w:val="Hyperlink"/>
@@ -20154,7 +20456,7 @@
       <w:r>
         <w:t xml:space="preserve"> </w:t>
       </w:r>
-      <w:hyperlink r:id="rId263">
+      <w:hyperlink r:id="rId267">
         <w:r>
           <w:rPr>
             <w:rStyle w:val="Hyperlink"/>
@@ -20216,8 +20518,8 @@
         <w:t xml:space="preserve">auch von der nutzenden Einrichtung überwacht werden.</w:t>
       </w:r>
     </w:p>
-    <w:bookmarkEnd w:id="264"/>
-    <w:bookmarkStart w:id="265" w:name="notfallbetrieb"/>
+    <w:bookmarkEnd w:id="268"/>
+    <w:bookmarkStart w:id="269" w:name="notfallbetrieb"/>
     <w:p>
       <w:pPr>
         <w:pStyle w:val="Heading4"/>
@@ -20398,9 +20700,9 @@
         <w:t xml:space="preserve">voraussichtlich wieder zur Verfügung steht.</w:t>
       </w:r>
     </w:p>
-    <w:bookmarkEnd w:id="265"/>
-    <w:bookmarkEnd w:id="266"/>
-    <w:bookmarkStart w:id="267" w:name="it-sicherheit"/>
+    <w:bookmarkEnd w:id="269"/>
+    <w:bookmarkEnd w:id="270"/>
+    <w:bookmarkStart w:id="271" w:name="it-sicherheit"/>
     <w:p>
       <w:pPr>
         <w:pStyle w:val="Heading3"/>
@@ -20575,8 +20877,8 @@
         <w:t xml:space="preserve">.</w:t>
       </w:r>
     </w:p>
-    <w:bookmarkEnd w:id="267"/>
-    <w:bookmarkStart w:id="268" w:name="backup-und-rollback"/>
+    <w:bookmarkEnd w:id="271"/>
+    <w:bookmarkStart w:id="272" w:name="backup-und-rollback"/>
     <w:p>
       <w:pPr>
         <w:pStyle w:val="Heading3"/>
@@ -20773,8 +21075,8 @@
         <w:t xml:space="preserve">einer Testinstanz des BMS.</w:t>
       </w:r>
     </w:p>
-    <w:bookmarkEnd w:id="268"/>
-    <w:bookmarkStart w:id="269" w:name="zusammenspiel-hard--und-software"/>
+    <w:bookmarkEnd w:id="272"/>
+    <w:bookmarkStart w:id="273" w:name="zusammenspiel-hard--und-software"/>
     <w:p>
       <w:pPr>
         <w:pStyle w:val="Heading3"/>
@@ -20918,7 +21220,7 @@
       <w:r>
         <w:t xml:space="preserve"> </w:t>
       </w:r>
-      <w:hyperlink r:id="rId227">
+      <w:hyperlink r:id="rId231">
         <w:r>
           <w:rPr>
             <w:rStyle w:val="Hyperlink"/>
@@ -20938,7 +21240,7 @@
       <w:r>
         <w:t xml:space="preserve"> </w:t>
       </w:r>
-      <w:hyperlink r:id="rId229">
+      <w:hyperlink r:id="rId233">
         <w:r>
           <w:rPr>
             <w:rStyle w:val="Hyperlink"/>
@@ -20950,8 +21252,8 @@
         <w:t xml:space="preserve">.</w:t>
       </w:r>
     </w:p>
-    <w:bookmarkEnd w:id="269"/>
-    <w:bookmarkStart w:id="272" w:name="datenschutz-user-tracking-analytics"/>
+    <w:bookmarkEnd w:id="273"/>
+    <w:bookmarkStart w:id="276" w:name="datenschutz-user-tracking-analytics"/>
     <w:p>
       <w:pPr>
         <w:pStyle w:val="Heading3"/>
@@ -21270,7 +21572,7 @@
       <w:r>
         <w:t xml:space="preserve">(</w:t>
       </w:r>
-      <w:hyperlink r:id="rId270">
+      <w:hyperlink r:id="rId274">
         <w:r>
           <w:rPr>
             <w:rStyle w:val="Hyperlink"/>
@@ -21306,7 +21608,7 @@
       <w:r>
         <w:t xml:space="preserve"> </w:t>
       </w:r>
-      <w:hyperlink r:id="rId271">
+      <w:hyperlink r:id="rId275">
         <w:r>
           <w:rPr>
             <w:rStyle w:val="Hyperlink"/>
@@ -21522,9 +21824,9 @@
         <w:t xml:space="preserve">IT-Sicherheitsbeauftragte hinzugezogen werden.</w:t>
       </w:r>
     </w:p>
-    <w:bookmarkEnd w:id="272"/>
-    <w:bookmarkEnd w:id="273"/>
-    <w:bookmarkStart w:id="276" w:name="zusammenfassung-und-ausblick"/>
+    <w:bookmarkEnd w:id="276"/>
+    <w:bookmarkEnd w:id="277"/>
+    <w:bookmarkStart w:id="280" w:name="zusammenfassung-und-ausblick"/>
     <w:p>
       <w:pPr>
         <w:pStyle w:val="Heading2"/>
@@ -21575,18 +21877,18 @@
                 <wp:inline>
                   <wp:extent cx="152400" cy="152400"/>
                   <wp:effectExtent b="0" l="0" r="0" t="0"/>
-                  <wp:docPr descr="" title="" id="274" name="Picture"/>
+                  <wp:docPr descr="" title="" id="278" name="Picture"/>
                   <a:graphic>
                     <a:graphicData uri="http://schemas.openxmlformats.org/drawingml/2006/picture">
                       <pic:pic>
                         <pic:nvPicPr>
-                          <pic:cNvPr descr="/opt/quarto/share/formats/docx/warning.png" id="275" name="Picture"/>
+                          <pic:cNvPr descr="/opt/quarto/share/formats/docx/warning.png" id="279" name="Picture"/>
                           <pic:cNvPicPr>
                             <a:picLocks noChangeArrowheads="1" noChangeAspect="1"/>
                           </pic:cNvPicPr>
                         </pic:nvPicPr>
                         <pic:blipFill>
-                          <a:blip r:embed="rId245"/>
+                          <a:blip r:embed="rId249"/>
                           <a:stretch>
                             <a:fillRect/>
                           </a:stretch>
@@ -21697,9 +21999,9 @@
         </w:tc>
       </w:tr>
     </w:tbl>
-    <w:bookmarkEnd w:id="276"/>
-    <w:bookmarkEnd w:id="277"/>
-    <w:bookmarkStart w:id="293" w:name="literaturverzeichnis"/>
+    <w:bookmarkEnd w:id="280"/>
+    <w:bookmarkEnd w:id="281"/>
+    <w:bookmarkStart w:id="297" w:name="literaturverzeichnis"/>
     <w:p>
       <w:pPr>
         <w:pStyle w:val="Heading1"/>
@@ -21718,7 +22020,7 @@
       <w:r>
         <w:t xml:space="preserve"> </w:t>
       </w:r>
-      <w:hyperlink r:id="rId278">
+      <w:hyperlink r:id="rId282">
         <w:r>
           <w:rPr>
             <w:rStyle w:val="Hyperlink"/>
@@ -21733,8 +22035,8 @@
         <w:t xml:space="preserve">verwaltet. Hier davon nur die explizit im Handbuch referenzierten Publikationen:</w:t>
       </w:r>
     </w:p>
-    <w:bookmarkStart w:id="292" w:name="refs"/>
-    <w:bookmarkStart w:id="280" w:name="ref-borgman_acting_1997"/>
+    <w:bookmarkStart w:id="296" w:name="refs"/>
+    <w:bookmarkStart w:id="284" w:name="ref-borgman_acting_1997"/>
     <w:p>
       <w:pPr>
         <w:pStyle w:val="Bibliography"/>
@@ -21770,7 +22072,7 @@
       <w:r>
         <w:t xml:space="preserve"> </w:t>
       </w:r>
-      <w:hyperlink r:id="rId279">
+      <w:hyperlink r:id="rId283">
         <w:r>
           <w:rPr>
             <w:rStyle w:val="Hyperlink"/>
@@ -21782,8 +22084,8 @@
         <w:t xml:space="preserve">.</w:t>
       </w:r>
     </w:p>
-    <w:bookmarkEnd w:id="280"/>
-    <w:bookmarkStart w:id="282" w:name="ref-cody_hanson_opinion_2015"/>
+    <w:bookmarkEnd w:id="284"/>
+    <w:bookmarkStart w:id="286" w:name="ref-cody_hanson_opinion_2015"/>
     <w:p>
       <w:pPr>
         <w:pStyle w:val="Bibliography"/>
@@ -21803,7 +22105,7 @@
       <w:r>
         <w:t xml:space="preserve"> </w:t>
       </w:r>
-      <w:hyperlink r:id="rId281">
+      <w:hyperlink r:id="rId285">
         <w:r>
           <w:rPr>
             <w:rStyle w:val="Hyperlink"/>
@@ -21815,8 +22117,8 @@
         <w:t xml:space="preserve">.</w:t>
       </w:r>
     </w:p>
-    <w:bookmarkEnd w:id="282"/>
-    <w:bookmarkStart w:id="283" w:name="ref-gould_designing_1987"/>
+    <w:bookmarkEnd w:id="286"/>
+    <w:bookmarkStart w:id="287" w:name="ref-gould_designing_1987"/>
     <w:p>
       <w:pPr>
         <w:pStyle w:val="Bibliography"/>
@@ -21865,8 +22167,8 @@
         <w:t xml:space="preserve">: Morgan Kaufmann Publishers Inc.</w:t>
       </w:r>
     </w:p>
-    <w:bookmarkEnd w:id="283"/>
-    <w:bookmarkStart w:id="285" w:name="ref-kling_human_1998"/>
+    <w:bookmarkEnd w:id="287"/>
+    <w:bookmarkStart w:id="289" w:name="ref-kling_human_1998"/>
     <w:p>
       <w:pPr>
         <w:pStyle w:val="Bibliography"/>
@@ -21930,7 +22232,7 @@
       <w:r>
         <w:t xml:space="preserve"> </w:t>
       </w:r>
-      <w:hyperlink r:id="rId284">
+      <w:hyperlink r:id="rId288">
         <w:r>
           <w:rPr>
             <w:rStyle w:val="Hyperlink"/>
@@ -21942,8 +22244,8 @@
         <w:t xml:space="preserve">.</w:t>
       </w:r>
     </w:p>
-    <w:bookmarkEnd w:id="285"/>
-    <w:bookmarkStart w:id="287" w:name="ref-marshall_breeding_how_2022"/>
+    <w:bookmarkEnd w:id="289"/>
+    <w:bookmarkStart w:id="291" w:name="ref-marshall_breeding_how_2022"/>
     <w:p>
       <w:pPr>
         <w:pStyle w:val="Bibliography"/>
@@ -21963,7 +22265,7 @@
       <w:r>
         <w:t xml:space="preserve"> </w:t>
       </w:r>
-      <w:hyperlink r:id="rId286">
+      <w:hyperlink r:id="rId290">
         <w:r>
           <w:rPr>
             <w:rStyle w:val="Hyperlink"/>
@@ -21975,8 +22277,8 @@
         <w:t xml:space="preserve">.</w:t>
       </w:r>
     </w:p>
-    <w:bookmarkEnd w:id="287"/>
-    <w:bookmarkStart w:id="288" w:name="ref-matthews_library_2020"/>
+    <w:bookmarkEnd w:id="291"/>
+    <w:bookmarkStart w:id="292" w:name="ref-matthews_library_2020"/>
     <w:p>
       <w:pPr>
         <w:pStyle w:val="Bibliography"/>
@@ -21998,8 +22300,8 @@
         <w:t xml:space="preserve">. Second edition. Library and information science text series. Santa Barbara, California: Libraries Unlimited.</w:t>
       </w:r>
     </w:p>
-    <w:bookmarkEnd w:id="288"/>
-    <w:bookmarkStart w:id="289" w:name="ref-shneiderman_designing_2005"/>
+    <w:bookmarkEnd w:id="292"/>
+    <w:bookmarkStart w:id="293" w:name="ref-shneiderman_designing_2005"/>
     <w:p>
       <w:pPr>
         <w:pStyle w:val="Bibliography"/>
@@ -22021,8 +22323,8 @@
         <w:t xml:space="preserve">. 4th Aufl. Pearson.</w:t>
       </w:r>
     </w:p>
-    <w:bookmarkEnd w:id="289"/>
-    <w:bookmarkStart w:id="291" w:name="ref-siems_lesen_2022"/>
+    <w:bookmarkEnd w:id="293"/>
+    <w:bookmarkStart w:id="295" w:name="ref-siems_lesen_2022"/>
     <w:p>
       <w:pPr>
         <w:pStyle w:val="Bibliography"/>
@@ -22072,7 +22374,7 @@
       <w:r>
         <w:t xml:space="preserve"> </w:t>
       </w:r>
-      <w:hyperlink r:id="rId290">
+      <w:hyperlink r:id="rId294">
         <w:r>
           <w:rPr>
             <w:rStyle w:val="Hyperlink"/>
@@ -22084,10 +22386,10 @@
         <w:t xml:space="preserve">.</w:t>
       </w:r>
     </w:p>
-    <w:bookmarkEnd w:id="291"/>
-    <w:bookmarkEnd w:id="292"/>
-    <w:bookmarkEnd w:id="293"/>
-    <w:bookmarkStart w:id="310" w:name="glossar"/>
+    <w:bookmarkEnd w:id="295"/>
+    <w:bookmarkEnd w:id="296"/>
+    <w:bookmarkEnd w:id="297"/>
+    <w:bookmarkStart w:id="314" w:name="glossar"/>
     <w:p>
       <w:pPr>
         <w:pStyle w:val="Heading1"/>
@@ -22100,7 +22402,7 @@
       <w:pPr>
         <w:pStyle w:val="DefinitionTerm"/>
       </w:pPr>
-      <w:hyperlink r:id="rId294">
+      <w:hyperlink r:id="rId298">
         <w:r>
           <w:rPr>
             <w:rStyle w:val="Hyperlink"/>
@@ -22137,7 +22439,7 @@
       <w:pPr>
         <w:pStyle w:val="DefinitionTerm"/>
       </w:pPr>
-      <w:hyperlink r:id="rId295">
+      <w:hyperlink r:id="rId299">
         <w:r>
           <w:rPr>
             <w:rStyle w:val="Hyperlink"/>
@@ -22158,7 +22460,7 @@
       <w:pPr>
         <w:pStyle w:val="DefinitionTerm"/>
       </w:pPr>
-      <w:hyperlink r:id="rId296">
+      <w:hyperlink r:id="rId300">
         <w:r>
           <w:rPr>
             <w:rStyle w:val="Hyperlink"/>
@@ -22179,7 +22481,7 @@
       <w:pPr>
         <w:pStyle w:val="DefinitionTerm"/>
       </w:pPr>
-      <w:hyperlink r:id="rId249">
+      <w:hyperlink r:id="rId253">
         <w:r>
           <w:rPr>
             <w:rStyle w:val="Hyperlink"/>
@@ -22200,7 +22502,7 @@
       <w:pPr>
         <w:pStyle w:val="DefinitionTerm"/>
       </w:pPr>
-      <w:hyperlink r:id="rId297">
+      <w:hyperlink r:id="rId301">
         <w:r>
           <w:rPr>
             <w:rStyle w:val="Hyperlink"/>
@@ -22237,7 +22539,7 @@
       <w:pPr>
         <w:pStyle w:val="DefinitionTerm"/>
       </w:pPr>
-      <w:hyperlink r:id="rId298">
+      <w:hyperlink r:id="rId302">
         <w:r>
           <w:rPr>
             <w:rStyle w:val="Hyperlink"/>
@@ -22258,7 +22560,7 @@
       <w:pPr>
         <w:pStyle w:val="DefinitionTerm"/>
       </w:pPr>
-      <w:hyperlink r:id="rId299">
+      <w:hyperlink r:id="rId303">
         <w:r>
           <w:rPr>
             <w:rStyle w:val="Hyperlink"/>
@@ -22279,7 +22581,7 @@
       <w:pPr>
         <w:pStyle w:val="DefinitionTerm"/>
       </w:pPr>
-      <w:hyperlink r:id="rId300">
+      <w:hyperlink r:id="rId304">
         <w:r>
           <w:rPr>
             <w:rStyle w:val="Hyperlink"/>
@@ -22300,7 +22602,7 @@
       <w:pPr>
         <w:pStyle w:val="DefinitionTerm"/>
       </w:pPr>
-      <w:hyperlink r:id="rId301">
+      <w:hyperlink r:id="rId305">
         <w:r>
           <w:rPr>
             <w:rStyle w:val="Hyperlink"/>
@@ -22321,7 +22623,7 @@
       <w:pPr>
         <w:pStyle w:val="DefinitionTerm"/>
       </w:pPr>
-      <w:hyperlink r:id="rId302">
+      <w:hyperlink r:id="rId306">
         <w:r>
           <w:rPr>
             <w:rStyle w:val="Hyperlink"/>
@@ -22342,7 +22644,7 @@
       <w:pPr>
         <w:pStyle w:val="DefinitionTerm"/>
       </w:pPr>
-      <w:hyperlink r:id="rId303">
+      <w:hyperlink r:id="rId307">
         <w:r>
           <w:rPr>
             <w:rStyle w:val="Hyperlink"/>
@@ -22363,7 +22665,7 @@
       <w:pPr>
         <w:pStyle w:val="DefinitionTerm"/>
       </w:pPr>
-      <w:hyperlink r:id="rId304">
+      <w:hyperlink r:id="rId308">
         <w:r>
           <w:rPr>
             <w:rStyle w:val="Hyperlink"/>
@@ -22393,7 +22695,7 @@
       <w:pPr>
         <w:pStyle w:val="DefinitionTerm"/>
       </w:pPr>
-      <w:hyperlink r:id="rId305">
+      <w:hyperlink r:id="rId309">
         <w:r>
           <w:rPr>
             <w:rStyle w:val="Hyperlink"/>
@@ -22414,7 +22716,7 @@
       <w:pPr>
         <w:pStyle w:val="DefinitionTerm"/>
       </w:pPr>
-      <w:hyperlink r:id="rId306">
+      <w:hyperlink r:id="rId310">
         <w:r>
           <w:rPr>
             <w:rStyle w:val="Hyperlink"/>
@@ -22435,7 +22737,7 @@
       <w:pPr>
         <w:pStyle w:val="DefinitionTerm"/>
       </w:pPr>
-      <w:hyperlink r:id="rId307">
+      <w:hyperlink r:id="rId311">
         <w:r>
           <w:rPr>
             <w:rStyle w:val="Hyperlink"/>
@@ -22456,7 +22758,7 @@
       <w:pPr>
         <w:pStyle w:val="DefinitionTerm"/>
       </w:pPr>
-      <w:hyperlink r:id="rId308">
+      <w:hyperlink r:id="rId312">
         <w:r>
           <w:rPr>
             <w:rStyle w:val="Hyperlink"/>
@@ -22477,7 +22779,7 @@
       <w:pPr>
         <w:pStyle w:val="DefinitionTerm"/>
       </w:pPr>
-      <w:hyperlink r:id="rId309">
+      <w:hyperlink r:id="rId313">
         <w:r>
           <w:rPr>
             <w:rStyle w:val="Hyperlink"/>
@@ -22510,8 +22812,8 @@
         <w:t xml:space="preserve">Protokoll zur Abfrage von bibliografischen Daten </w:t>
       </w:r>
     </w:p>
-    <w:bookmarkEnd w:id="310"/>
-    <w:bookmarkStart w:id="311" w:name="zielgruppe"/>
+    <w:bookmarkEnd w:id="314"/>
+    <w:bookmarkStart w:id="315" w:name="zielgruppe"/>
     <w:p>
       <w:pPr>
         <w:pStyle w:val="Heading1"/>
@@ -22732,8 +23034,8 @@
         <w:t xml:space="preserve">Lehrbeauftragter für einen bibliothekarischen Studiengang.</w:t>
       </w:r>
     </w:p>
-    <w:bookmarkEnd w:id="311"/>
-    <w:bookmarkStart w:id="343" w:name="mitarbeit"/>
+    <w:bookmarkEnd w:id="315"/>
+    <w:bookmarkStart w:id="347" w:name="mitarbeit"/>
     <w:p>
       <w:pPr>
         <w:pStyle w:val="Heading1"/>
@@ -22815,7 +23117,7 @@
         <w:t xml:space="preserve">zusammengefasst.</w:t>
       </w:r>
     </w:p>
-    <w:bookmarkStart w:id="315" w:name="arbeitsablauf"/>
+    <w:bookmarkStart w:id="319" w:name="arbeitsablauf"/>
     <w:p>
       <w:pPr>
         <w:pStyle w:val="Heading2"/>
@@ -22883,7 +23185,7 @@
       <w:r>
         <w:t xml:space="preserve"> </w:t>
       </w:r>
-      <w:hyperlink r:id="rId312">
+      <w:hyperlink r:id="rId316">
         <w:r>
           <w:rPr>
             <w:rStyle w:val="Hyperlink"/>
@@ -22900,7 +23202,7 @@
       <w:r>
         <w:t xml:space="preserve"> </w:t>
       </w:r>
-      <w:hyperlink r:id="rId313">
+      <w:hyperlink r:id="rId317">
         <w:r>
           <w:rPr>
             <w:rStyle w:val="Hyperlink"/>
@@ -22949,7 +23251,7 @@
       <w:r>
         <w:t xml:space="preserve"> </w:t>
       </w:r>
-      <w:hyperlink r:id="rId314">
+      <w:hyperlink r:id="rId318">
         <w:r>
           <w:rPr>
             <w:rStyle w:val="Hyperlink"/>
@@ -22964,8 +23266,8 @@
         <w:t xml:space="preserve">in HTML und anderen Formaten aus den Quellen zusammengebaut wird.</w:t>
       </w:r>
     </w:p>
-    <w:bookmarkEnd w:id="315"/>
-    <w:bookmarkStart w:id="328" w:name="styleguide"/>
+    <w:bookmarkEnd w:id="319"/>
+    <w:bookmarkStart w:id="332" w:name="styleguide"/>
     <w:p>
       <w:pPr>
         <w:pStyle w:val="Heading2"/>
@@ -23007,7 +23309,7 @@
         <w:t xml:space="preserve">Dieser Styleguide soll eine einheitliche Form gewährleisten. Neben Hinweisen</w:t>
       </w:r>
     </w:p>
-    <w:bookmarkStart w:id="316" w:name="schreibstil"/>
+    <w:bookmarkStart w:id="320" w:name="schreibstil"/>
     <w:p>
       <w:pPr>
         <w:pStyle w:val="Heading3"/>
@@ -23073,8 +23375,8 @@
         <w:t xml:space="preserve">Das Buch sollte in 2-5 Jahren noch aktuell und verständlich sein, aber nicht mehr unbedingt in 10 Jahren.</w:t>
       </w:r>
     </w:p>
-    <w:bookmarkEnd w:id="316"/>
-    <w:bookmarkStart w:id="317" w:name="schreibweise-fachbegriffe-und-verweise"/>
+    <w:bookmarkEnd w:id="320"/>
+    <w:bookmarkStart w:id="321" w:name="schreibweise-fachbegriffe-und-verweise"/>
     <w:p>
       <w:pPr>
         <w:pStyle w:val="Heading3"/>
@@ -23194,8 +23496,8 @@
         <w:t xml:space="preserve">einer Fußnote.</w:t>
       </w:r>
     </w:p>
-    <w:bookmarkEnd w:id="317"/>
-    <w:bookmarkStart w:id="319" w:name="struktur-des-texts"/>
+    <w:bookmarkEnd w:id="321"/>
+    <w:bookmarkStart w:id="323" w:name="struktur-des-texts"/>
     <w:p>
       <w:pPr>
         <w:pStyle w:val="Heading3"/>
@@ -23294,7 +23596,7 @@
       <w:r>
         <w:t xml:space="preserve"> </w:t>
       </w:r>
-      <w:hyperlink r:id="rId318">
+      <w:hyperlink r:id="rId322">
         <w:r>
           <w:rPr>
             <w:rStyle w:val="Hyperlink"/>
@@ -23317,8 +23619,8 @@
         <w:t xml:space="preserve">Das Handbuch ist durch Überschriften bis zur vierten Ebene gegliedert. Innerhalb von Abschnitten können als Gliederungshilfe wichtige Begriff auch durch Fettdruck hervorgehoben werden.</w:t>
       </w:r>
     </w:p>
-    <w:bookmarkEnd w:id="319"/>
-    <w:bookmarkStart w:id="320" w:name="struktur-der-kapitel"/>
+    <w:bookmarkEnd w:id="323"/>
+    <w:bookmarkStart w:id="324" w:name="struktur-der-kapitel"/>
     <w:p>
       <w:pPr>
         <w:pStyle w:val="Heading3"/>
@@ -23360,8 +23662,8 @@
         <w:t xml:space="preserve">Jedes Kapitel beginnt (nach dem Abstract, siehe oben) mit einer erklärenden Einleitung, die das Thema veranschaulicht und es ggf. zu anderen Themen abgrenzt/es mit ihnen verbindet.</w:t>
       </w:r>
     </w:p>
-    <w:bookmarkEnd w:id="320"/>
-    <w:bookmarkStart w:id="321" w:name="bilder-und-andere-medien"/>
+    <w:bookmarkEnd w:id="324"/>
+    <w:bookmarkStart w:id="325" w:name="bilder-und-andere-medien"/>
     <w:p>
       <w:pPr>
         <w:pStyle w:val="Heading3"/>
@@ -23432,8 +23734,8 @@
         <w:t xml:space="preserve">Bitte nutzt sprechende Dateinamen!</w:t>
       </w:r>
     </w:p>
-    <w:bookmarkEnd w:id="321"/>
-    <w:bookmarkStart w:id="323" w:name="glossar-1"/>
+    <w:bookmarkEnd w:id="325"/>
+    <w:bookmarkStart w:id="327" w:name="glossar-1"/>
     <w:p>
       <w:pPr>
         <w:pStyle w:val="Heading3"/>
@@ -23494,7 +23796,7 @@
         </w:rPr>
         <w:t xml:space="preserve"> </w:t>
       </w:r>
-      <w:hyperlink r:id="rId322">
+      <w:hyperlink r:id="rId326">
         <w:r>
           <w:rPr>
             <w:rStyle w:val="Hyperlink"/>
@@ -23508,8 +23810,8 @@
         <w:t xml:space="preserve">)</w:t>
       </w:r>
     </w:p>
-    <w:bookmarkEnd w:id="323"/>
-    <w:bookmarkStart w:id="325" w:name="literaturverzeichnis-1"/>
+    <w:bookmarkEnd w:id="327"/>
+    <w:bookmarkStart w:id="329" w:name="literaturverzeichnis-1"/>
     <w:p>
       <w:pPr>
         <w:pStyle w:val="Heading3"/>
@@ -23528,7 +23830,7 @@
       <w:r>
         <w:t xml:space="preserve"> </w:t>
       </w:r>
-      <w:hyperlink r:id="rId278">
+      <w:hyperlink r:id="rId282">
         <w:r>
           <w:rPr>
             <w:rStyle w:val="Hyperlink"/>
@@ -23575,7 +23877,7 @@
       <w:r>
         <w:t xml:space="preserve"> </w:t>
       </w:r>
-      <w:hyperlink r:id="rId324">
+      <w:hyperlink r:id="rId328">
         <w:r>
           <w:rPr>
             <w:rStyle w:val="Hyperlink"/>
@@ -23605,8 +23907,8 @@
         <w:t xml:space="preserve">auf Literatur verwiesen werden.</w:t>
       </w:r>
     </w:p>
-    <w:bookmarkEnd w:id="325"/>
-    <w:bookmarkStart w:id="327" w:name="autorinnen-verzeichnis"/>
+    <w:bookmarkEnd w:id="329"/>
+    <w:bookmarkStart w:id="331" w:name="autorinnen-verzeichnis"/>
     <w:p>
       <w:pPr>
         <w:pStyle w:val="Heading3"/>
@@ -23625,7 +23927,7 @@
       <w:r>
         <w:t xml:space="preserve"> </w:t>
       </w:r>
-      <w:hyperlink r:id="rId326">
+      <w:hyperlink r:id="rId330">
         <w:r>
           <w:rPr>
             <w:rStyle w:val="VerbatimChar"/>
@@ -23682,9 +23984,9 @@
         <w:t xml:space="preserve">sind optional.</w:t>
       </w:r>
     </w:p>
-    <w:bookmarkEnd w:id="327"/>
-    <w:bookmarkEnd w:id="328"/>
-    <w:bookmarkStart w:id="341" w:name="git-repository"/>
+    <w:bookmarkEnd w:id="331"/>
+    <w:bookmarkEnd w:id="332"/>
+    <w:bookmarkStart w:id="345" w:name="git-repository"/>
     <w:p>
       <w:pPr>
         <w:pStyle w:val="Heading2"/>
@@ -23715,7 +24017,7 @@
       <w:r>
         <w:t xml:space="preserve"> </w:t>
       </w:r>
-      <w:hyperlink r:id="rId329">
+      <w:hyperlink r:id="rId333">
         <w:r>
           <w:rPr>
             <w:rStyle w:val="Hyperlink"/>
@@ -23737,7 +24039,7 @@
       <w:r>
         <w:t xml:space="preserve"> </w:t>
       </w:r>
-      <w:hyperlink r:id="rId330">
+      <w:hyperlink r:id="rId334">
         <w:r>
           <w:rPr>
             <w:rStyle w:val="VerbatimChar"/>
@@ -23754,7 +24056,7 @@
       <w:r>
         <w:t xml:space="preserve"> </w:t>
       </w:r>
-      <w:hyperlink r:id="rId331">
+      <w:hyperlink r:id="rId335">
         <w:r>
           <w:rPr>
             <w:rStyle w:val="Hyperlink"/>
@@ -23776,7 +24078,7 @@
       <w:r>
         <w:t xml:space="preserve"> </w:t>
       </w:r>
-      <w:hyperlink r:id="rId332">
+      <w:hyperlink r:id="rId336">
         <w:r>
           <w:rPr>
             <w:rStyle w:val="Hyperlink"/>
@@ -23791,7 +24093,7 @@
         <w:t xml:space="preserve">immer der aktuellste Stand einsehbar sein sollte.</w:t>
       </w:r>
     </w:p>
-    <w:bookmarkStart w:id="336" w:name="verzeichnisstruktur"/>
+    <w:bookmarkStart w:id="340" w:name="verzeichnisstruktur"/>
     <w:p>
       <w:pPr>
         <w:pStyle w:val="Heading3"/>
@@ -23824,7 +24126,7 @@
           <w:numId w:val="1070"/>
         </w:numPr>
       </w:pPr>
-      <w:hyperlink r:id="rId333">
+      <w:hyperlink r:id="rId337">
         <w:r>
           <w:rPr>
             <w:rStyle w:val="VerbatimChar"/>
@@ -23857,7 +24159,7 @@
           <w:numId w:val="1070"/>
         </w:numPr>
       </w:pPr>
-      <w:hyperlink r:id="rId326">
+      <w:hyperlink r:id="rId330">
         <w:r>
           <w:rPr>
             <w:rStyle w:val="VerbatimChar"/>
@@ -23924,7 +24226,7 @@
         </w:numPr>
         <w:pStyle w:val="Compact"/>
       </w:pPr>
-      <w:hyperlink r:id="rId334">
+      <w:hyperlink r:id="rId338">
         <w:r>
           <w:rPr>
             <w:rStyle w:val="VerbatimChar"/>
@@ -23994,7 +24296,7 @@
       <w:r>
         <w:t xml:space="preserve"> </w:t>
       </w:r>
-      <w:hyperlink r:id="rId335">
+      <w:hyperlink r:id="rId339">
         <w:r>
           <w:rPr>
             <w:rStyle w:val="Hyperlink"/>
@@ -24006,8 +24308,8 @@
         <w:t xml:space="preserve">)</w:t>
       </w:r>
     </w:p>
-    <w:bookmarkEnd w:id="336"/>
-    <w:bookmarkStart w:id="340" w:name="konvertierung-mit-quarto"/>
+    <w:bookmarkEnd w:id="340"/>
+    <w:bookmarkStart w:id="344" w:name="konvertierung-mit-quarto"/>
     <w:p>
       <w:pPr>
         <w:pStyle w:val="Heading3"/>
@@ -24026,7 +24328,7 @@
       <w:r>
         <w:t xml:space="preserve"> </w:t>
       </w:r>
-      <w:hyperlink r:id="rId337">
+      <w:hyperlink r:id="rId341">
         <w:r>
           <w:rPr>
             <w:rStyle w:val="Hyperlink"/>
@@ -24043,7 +24345,7 @@
       <w:r>
         <w:t xml:space="preserve"> </w:t>
       </w:r>
-      <w:hyperlink r:id="rId338">
+      <w:hyperlink r:id="rId342">
         <w:r>
           <w:rPr>
             <w:rStyle w:val="VerbatimChar"/>
@@ -24080,7 +24382,7 @@
       <w:r>
         <w:t xml:space="preserve"> </w:t>
       </w:r>
-      <w:hyperlink r:id="rId339">
+      <w:hyperlink r:id="rId343">
         <w:r>
           <w:rPr>
             <w:rStyle w:val="Hyperlink"/>
@@ -24246,9 +24548,9 @@
         <w:t xml:space="preserve">von Zotero.</w:t>
       </w:r>
     </w:p>
-    <w:bookmarkEnd w:id="340"/>
-    <w:bookmarkEnd w:id="341"/>
-    <w:bookmarkStart w:id="342" w:name="lizenz"/>
+    <w:bookmarkEnd w:id="344"/>
+    <w:bookmarkEnd w:id="345"/>
+    <w:bookmarkStart w:id="346" w:name="lizenz"/>
     <w:p>
       <w:pPr>
         <w:pStyle w:val="Heading2"/>
@@ -24292,8 +24594,8 @@
         <w:t xml:space="preserve">) veröffentlicht. Für Abbildungen kann auch eine CC-BY-Lizenz (kein -NC oder -ND) verwendet werden.</w:t>
       </w:r>
     </w:p>
-    <w:bookmarkEnd w:id="342"/>
-    <w:bookmarkEnd w:id="343"/>
+    <w:bookmarkEnd w:id="346"/>
+    <w:bookmarkEnd w:id="347"/>
     <w:sectPr/>
   </w:body>
 </w:document>
@@ -24470,7 +24772,7 @@
       </w:hyperlink>
     </w:p>
   </w:footnote>
-  <w:footnote w:id="161">
+  <w:footnote w:id="163">
     <w:p>
       <w:pPr>
         <w:pStyle w:val="FootnoteText"/>
@@ -24494,7 +24796,7 @@
       </w:hyperlink>
     </w:p>
   </w:footnote>
-  <w:footnote w:id="172">
+  <w:footnote w:id="174">
     <w:p>
       <w:pPr>
         <w:pStyle w:val="FootnoteText"/>
@@ -24518,7 +24820,7 @@
       </w:hyperlink>
     </w:p>
   </w:footnote>
-  <w:footnote w:id="187">
+  <w:footnote w:id="189">
     <w:p>
       <w:pPr>
         <w:pStyle w:val="FootnoteText"/>
@@ -24549,7 +24851,7 @@
       </w:r>
     </w:p>
   </w:footnote>
-  <w:footnote w:id="242">
+  <w:footnote w:id="246">
     <w:p>
       <w:pPr>
         <w:pStyle w:val="FootnoteText"/>

</xml_diff>

<commit_message>
Deploying to gh-pages from @ pro4bib/handbuch-it-in-bibliotheken@d093b89d043eebc6da5ca55fc7c639e5e0aebb54 🚀
</commit_message>
<xml_diff>
--- a/Handbuch-IT-in-Bibliotheken.docx
+++ b/Handbuch-IT-in-Bibliotheken.docx
@@ -8688,7 +8688,7 @@
     <w:bookmarkEnd w:id="156"/>
     <w:bookmarkEnd w:id="157"/>
     <w:bookmarkEnd w:id="158"/>
-    <w:bookmarkStart w:id="281" w:name="bibliotheksmanagementsysteme"/>
+    <w:bookmarkStart w:id="283" w:name="bibliotheksmanagementsysteme"/>
     <w:p>
       <w:pPr>
         <w:pStyle w:val="Heading1"/>
@@ -19557,7 +19557,7 @@
     <w:bookmarkEnd w:id="256"/>
     <w:bookmarkEnd w:id="257"/>
     <w:bookmarkEnd w:id="258"/>
-    <w:bookmarkStart w:id="277" w:name="technischer-betrieb"/>
+    <w:bookmarkStart w:id="279" w:name="technischer-betrieb"/>
     <w:p>
       <w:pPr>
         <w:pStyle w:val="Heading2"/>
@@ -19566,7 +19566,256 @@
         <w:t xml:space="preserve">Technischer Betrieb</w:t>
       </w:r>
     </w:p>
-    <w:bookmarkStart w:id="262" w:name="X3a5ca0018f511a6e73c5bcce2da503f97a39d48"/>
+    <w:tbl>
+      <w:tblPr>
+        <w:tblStyle w:val="Table"/>
+        <w:tblLook w:firstRow="0" w:lastRow="0" w:firstColumn="0" w:lastColumn="0" w:noHBand="0" w:noVBand="0" w:val="0000"/>
+        <w:tblBorders>
+          <w:left w:val="single" w:sz="24" w:space="0" w:color="0758E5"/>
+          <w:right w:val="single" w:sz="4" w:space="0" w:color="0758E5"/>
+          <w:top w:val="single" w:sz="4" w:space="0" w:color="0758E5"/>
+          <w:bottom w:val="single" w:sz="4" w:space="0" w:color="0758E5"/>
+        </w:tblBorders>
+        <w:tblCellMar>
+          <w:left w:w="144" w:type="dxa"/>
+          <w:right w:w="144" w:type="dxa"/>
+        </w:tblCellMar>
+        <w:tblInd w:w="164" w:type="dxa"/>
+        <w:tblW w:type="pct" w:w="100%"/>
+      </w:tblPr>
+      <w:tr>
+        <w:trPr>
+          <w:cantSplit/>
+        </w:trPr>
+        <w:tc>
+          <w:tcPr>
+            <w:shd w:color="auto" w:fill="dae6fb" w:val="clear"/>
+            <w:tcMar>
+              <w:top w:w="92" w:type="dxa"/>
+              <w:bottom w:w="92" w:type="dxa"/>
+            </w:tcMar>
+          </w:tcPr>
+          <w:p>
+            <w:pPr>
+              <w:pStyle w:val="FirstParagraph"/>
+            </w:pPr>
+            <w:pPr>
+              <w:spacing w:before="0" w:after="0"/>
+              <w:textAlignment w:val="center"/>
+            </w:pPr>
+            <w:r>
+              <w:drawing>
+                <wp:inline>
+                  <wp:extent cx="152400" cy="152400"/>
+                  <wp:effectExtent b="0" l="0" r="0" t="0"/>
+                  <wp:docPr descr="" title="" id="259" name="Picture"/>
+                  <a:graphic>
+                    <a:graphicData uri="http://schemas.openxmlformats.org/drawingml/2006/picture">
+                      <pic:pic>
+                        <pic:nvPicPr>
+                          <pic:cNvPr descr="/opt/quarto/share/formats/docx/note.png" id="260" name="Picture"/>
+                          <pic:cNvPicPr>
+                            <a:picLocks noChangeArrowheads="1" noChangeAspect="1"/>
+                          </pic:cNvPicPr>
+                        </pic:nvPicPr>
+                        <pic:blipFill>
+                          <a:blip r:embed="rId56"/>
+                          <a:stretch>
+                            <a:fillRect/>
+                          </a:stretch>
+                        </pic:blipFill>
+                        <pic:spPr bwMode="auto">
+                          <a:xfrm>
+                            <a:off x="0" y="0"/>
+                            <a:ext cx="152400" cy="152400"/>
+                          </a:xfrm>
+                          <a:prstGeom prst="rect">
+                            <a:avLst/>
+                          </a:prstGeom>
+                          <a:noFill/>
+                          <a:ln w="9525">
+                            <a:noFill/>
+                            <a:headEnd/>
+                            <a:tailEnd/>
+                          </a:ln>
+                        </pic:spPr>
+                      </pic:pic>
+                    </a:graphicData>
+                  </a:graphic>
+                </wp:inline>
+              </w:drawing>
+            </w:r>
+            <w:r>
+              <w:t xml:space="preserve"> </w:t>
+            </w:r>
+            <w:r>
+              <w:t xml:space="preserve"> </w:t>
+            </w:r>
+            <w:r>
+              <w:t xml:space="preserve">Hinweis</w:t>
+            </w:r>
+          </w:p>
+        </w:tc>
+      </w:tr>
+      <w:tr>
+        <w:trPr>
+          <w:cantSplit/>
+        </w:trPr>
+        <w:tc>
+          <w:tcPr>
+            <w:tcMar>
+              <w:top w:w="108" w:type="dxa"/>
+              <w:bottom w:w="108" w:type="dxa"/>
+            </w:tcMar>
+          </w:tcPr>
+          <w:p>
+            <w:pPr>
+              <w:pStyle w:val="BodyText"/>
+            </w:pPr>
+            <w:pPr>
+              <w:spacing w:before="16" w:after="16"/>
+            </w:pPr>
+            <w:r>
+              <w:t xml:space="preserve">Der technische Betrieb eines BMS umfasst die Installation, die</w:t>
+            </w:r>
+            <w:r>
+              <w:t xml:space="preserve"> </w:t>
+            </w:r>
+            <w:hyperlink w:anchor="lokale-installation">
+              <w:r>
+                <w:rPr>
+                  <w:rStyle w:val="Hyperlink"/>
+                </w:rPr>
+                <w:t xml:space="preserve">lokal</w:t>
+              </w:r>
+            </w:hyperlink>
+            <w:r>
+              <w:t xml:space="preserve"> </w:t>
+            </w:r>
+            <w:r>
+              <w:t xml:space="preserve">oder als</w:t>
+            </w:r>
+            <w:r>
+              <w:t xml:space="preserve"> </w:t>
+            </w:r>
+            <w:hyperlink w:anchor="hosting">
+              <w:r>
+                <w:rPr>
+                  <w:rStyle w:val="Hyperlink"/>
+                </w:rPr>
+                <w:t xml:space="preserve">gehostete Variante</w:t>
+              </w:r>
+            </w:hyperlink>
+            <w:r>
+              <w:t xml:space="preserve"> </w:t>
+            </w:r>
+            <w:r>
+              <w:t xml:space="preserve">bzw. in der</w:t>
+            </w:r>
+            <w:r>
+              <w:t xml:space="preserve"> </w:t>
+            </w:r>
+            <w:hyperlink w:anchor="cloud">
+              <w:r>
+                <w:rPr>
+                  <w:rStyle w:val="Hyperlink"/>
+                </w:rPr>
+                <w:t xml:space="preserve">Cloud</w:t>
+              </w:r>
+            </w:hyperlink>
+            <w:r>
+              <w:t xml:space="preserve"> </w:t>
+            </w:r>
+            <w:r>
+              <w:t xml:space="preserve">erfolgen kann.</w:t>
+            </w:r>
+            <w:r>
+              <w:t xml:space="preserve"> </w:t>
+            </w:r>
+            <w:hyperlink w:anchor="kosten">
+              <w:r>
+                <w:rPr>
+                  <w:rStyle w:val="Hyperlink"/>
+                </w:rPr>
+                <w:t xml:space="preserve">Kosten</w:t>
+              </w:r>
+            </w:hyperlink>
+            <w:r>
+              <w:t xml:space="preserve"> </w:t>
+            </w:r>
+            <w:r>
+              <w:t xml:space="preserve">entstehen dabei für Lizenz- und Wartungsverträge sowie für Betriebsressourcen. Für den Betrieb sind weiter das</w:t>
+            </w:r>
+            <w:r>
+              <w:t xml:space="preserve"> </w:t>
+            </w:r>
+            <w:hyperlink w:anchor="monitoring">
+              <w:r>
+                <w:rPr>
+                  <w:rStyle w:val="Hyperlink"/>
+                </w:rPr>
+                <w:t xml:space="preserve">Monitoring</w:t>
+              </w:r>
+            </w:hyperlink>
+            <w:r>
+              <w:t xml:space="preserve"> </w:t>
+            </w:r>
+            <w:r>
+              <w:t xml:space="preserve">sowie die Aspekte der</w:t>
+            </w:r>
+            <w:r>
+              <w:t xml:space="preserve"> </w:t>
+            </w:r>
+            <w:hyperlink w:anchor="it-sicherheit">
+              <w:r>
+                <w:rPr>
+                  <w:rStyle w:val="Hyperlink"/>
+                </w:rPr>
+                <w:t xml:space="preserve">IT-Sicherheit</w:t>
+              </w:r>
+            </w:hyperlink>
+            <w:r>
+              <w:t xml:space="preserve">,</w:t>
+            </w:r>
+            <w:r>
+              <w:t xml:space="preserve"> </w:t>
+            </w:r>
+            <w:hyperlink w:anchor="backup-und-rollback">
+              <w:r>
+                <w:rPr>
+                  <w:rStyle w:val="Hyperlink"/>
+                </w:rPr>
+                <w:t xml:space="preserve">Backup</w:t>
+              </w:r>
+            </w:hyperlink>
+            <w:r>
+              <w:t xml:space="preserve"> </w:t>
+            </w:r>
+            <w:r>
+              <w:t xml:space="preserve">und</w:t>
+            </w:r>
+            <w:r>
+              <w:t xml:space="preserve"> </w:t>
+            </w:r>
+            <w:hyperlink w:anchor="datenschutz">
+              <w:r>
+                <w:rPr>
+                  <w:rStyle w:val="Hyperlink"/>
+                </w:rPr>
+                <w:t xml:space="preserve">Datenschutz</w:t>
+              </w:r>
+            </w:hyperlink>
+            <w:r>
+              <w:t xml:space="preserve"> </w:t>
+            </w:r>
+            <w:r>
+              <w:t xml:space="preserve">zu berücksichtigen.</w:t>
+            </w:r>
+          </w:p>
+        </w:tc>
+      </w:tr>
+    </w:tbl>
+    <w:bookmarkStart w:id="264" w:name="X3a5ca0018f511a6e73c5bcce2da503f97a39d48"/>
     <w:p>
       <w:pPr>
         <w:pStyle w:val="Heading3"/>
@@ -19580,22 +19829,22 @@
         <w:pStyle w:val="FirstParagraph"/>
       </w:pPr>
       <w:r>
-        <w:t xml:space="preserve">Die Nutzung eines BMS ist auf verschiedenen Wegen möglich. Sie</w:t>
-      </w:r>
-      <w:r>
-        <w:t xml:space="preserve"> </w:t>
-      </w:r>
-      <w:r>
-        <w:t xml:space="preserve">unterscheiden sich in den Punkten Installation, Kosten, Pflege &amp;</w:t>
-      </w:r>
-      <w:r>
-        <w:t xml:space="preserve"> </w:t>
-      </w:r>
-      <w:r>
-        <w:t xml:space="preserve">Wartung, sowie Backup &amp; Support.</w:t>
-      </w:r>
-    </w:p>
-    <w:bookmarkStart w:id="259" w:name="lokale-installation"/>
+        <w:t xml:space="preserve">Ein BMS kann auf verschiedene Arten betrieben werden. Die Betriebsarten</w:t>
+      </w:r>
+      <w:r>
+        <w:t xml:space="preserve"> </w:t>
+      </w:r>
+      <w:r>
+        <w:t xml:space="preserve">unterscheiden sich bezüglich Installation, Kosten, Pflege und</w:t>
+      </w:r>
+      <w:r>
+        <w:t xml:space="preserve"> </w:t>
+      </w:r>
+      <w:r>
+        <w:t xml:space="preserve">Wartung sowie Backup und Support.</w:t>
+      </w:r>
+    </w:p>
+    <w:bookmarkStart w:id="261" w:name="lokale-installation"/>
     <w:p>
       <w:pPr>
         <w:pStyle w:val="Heading4"/>
@@ -19712,8 +19961,8 @@
         <w:t xml:space="preserve">von äußeren Einflüssen.</w:t>
       </w:r>
     </w:p>
-    <w:bookmarkEnd w:id="259"/>
-    <w:bookmarkStart w:id="260" w:name="hosting"/>
+    <w:bookmarkEnd w:id="261"/>
+    <w:bookmarkStart w:id="262" w:name="hosting"/>
     <w:p>
       <w:pPr>
         <w:pStyle w:val="Heading4"/>
@@ -19798,8 +20047,8 @@
         <w:t xml:space="preserve">das Hosting für mehrere Einrichtung besser skaliert.</w:t>
       </w:r>
     </w:p>
-    <w:bookmarkEnd w:id="260"/>
-    <w:bookmarkStart w:id="261" w:name="cloud"/>
+    <w:bookmarkEnd w:id="262"/>
+    <w:bookmarkStart w:id="263" w:name="cloud"/>
     <w:p>
       <w:pPr>
         <w:pStyle w:val="Heading4"/>
@@ -19934,9 +20183,9 @@
         <w:t xml:space="preserve">solches Betriebsmodell meist zu Abonnementkosten.</w:t>
       </w:r>
     </w:p>
-    <w:bookmarkEnd w:id="261"/>
-    <w:bookmarkEnd w:id="262"/>
-    <w:bookmarkStart w:id="263" w:name="kosten"/>
+    <w:bookmarkEnd w:id="263"/>
+    <w:bookmarkEnd w:id="264"/>
+    <w:bookmarkStart w:id="265" w:name="kosten"/>
     <w:p>
       <w:pPr>
         <w:pStyle w:val="Heading3"/>
@@ -20142,8 +20391,8 @@
         <w:t xml:space="preserve">Mitarbeiter*innen schlummert.</w:t>
       </w:r>
     </w:p>
-    <w:bookmarkEnd w:id="263"/>
-    <w:bookmarkStart w:id="264" w:name="installation-updates"/>
+    <w:bookmarkEnd w:id="265"/>
+    <w:bookmarkStart w:id="266" w:name="installation-updates"/>
     <w:p>
       <w:pPr>
         <w:pStyle w:val="Heading3"/>
@@ -20306,8 +20555,8 @@
         <w:t xml:space="preserve">oder halbjahres-weise).</w:t>
       </w:r>
     </w:p>
-    <w:bookmarkEnd w:id="264"/>
-    <w:bookmarkStart w:id="265" w:name="open-source"/>
+    <w:bookmarkEnd w:id="266"/>
+    <w:bookmarkStart w:id="267" w:name="open-source"/>
     <w:p>
       <w:pPr>
         <w:pStyle w:val="Heading3"/>
@@ -20342,8 +20591,8 @@
         <w:t xml:space="preserve">Hierzu müssen die Lizenzbedingungen des Systems geprüft werden.</w:t>
       </w:r>
     </w:p>
-    <w:bookmarkEnd w:id="265"/>
-    <w:bookmarkStart w:id="270" w:name="laufender-betrieb"/>
+    <w:bookmarkEnd w:id="267"/>
+    <w:bookmarkStart w:id="272" w:name="laufender-betrieb"/>
     <w:p>
       <w:pPr>
         <w:pStyle w:val="Heading3"/>
@@ -20414,7 +20663,7 @@
         <w:t xml:space="preserve">bibliotheksspezifische Lösungen.</w:t>
       </w:r>
     </w:p>
-    <w:bookmarkStart w:id="268" w:name="monitoring"/>
+    <w:bookmarkStart w:id="270" w:name="monitoring"/>
     <w:p>
       <w:pPr>
         <w:pStyle w:val="Heading4"/>
@@ -20439,7 +20688,7 @@
       <w:r>
         <w:t xml:space="preserve"> </w:t>
       </w:r>
-      <w:hyperlink r:id="rId266">
+      <w:hyperlink r:id="rId268">
         <w:r>
           <w:rPr>
             <w:rStyle w:val="Hyperlink"/>
@@ -20456,7 +20705,7 @@
       <w:r>
         <w:t xml:space="preserve"> </w:t>
       </w:r>
-      <w:hyperlink r:id="rId267">
+      <w:hyperlink r:id="rId269">
         <w:r>
           <w:rPr>
             <w:rStyle w:val="Hyperlink"/>
@@ -20518,8 +20767,8 @@
         <w:t xml:space="preserve">auch von der nutzenden Einrichtung überwacht werden.</w:t>
       </w:r>
     </w:p>
-    <w:bookmarkEnd w:id="268"/>
-    <w:bookmarkStart w:id="269" w:name="notfallbetrieb"/>
+    <w:bookmarkEnd w:id="270"/>
+    <w:bookmarkStart w:id="271" w:name="notfallbetrieb"/>
     <w:p>
       <w:pPr>
         <w:pStyle w:val="Heading4"/>
@@ -20700,9 +20949,9 @@
         <w:t xml:space="preserve">voraussichtlich wieder zur Verfügung steht.</w:t>
       </w:r>
     </w:p>
-    <w:bookmarkEnd w:id="269"/>
-    <w:bookmarkEnd w:id="270"/>
-    <w:bookmarkStart w:id="271" w:name="it-sicherheit"/>
+    <w:bookmarkEnd w:id="271"/>
+    <w:bookmarkEnd w:id="272"/>
+    <w:bookmarkStart w:id="273" w:name="it-sicherheit"/>
     <w:p>
       <w:pPr>
         <w:pStyle w:val="Heading3"/>
@@ -20877,8 +21126,8 @@
         <w:t xml:space="preserve">.</w:t>
       </w:r>
     </w:p>
-    <w:bookmarkEnd w:id="271"/>
-    <w:bookmarkStart w:id="272" w:name="backup-und-rollback"/>
+    <w:bookmarkEnd w:id="273"/>
+    <w:bookmarkStart w:id="274" w:name="backup-und-rollback"/>
     <w:p>
       <w:pPr>
         <w:pStyle w:val="Heading3"/>
@@ -21075,8 +21324,8 @@
         <w:t xml:space="preserve">einer Testinstanz des BMS.</w:t>
       </w:r>
     </w:p>
-    <w:bookmarkEnd w:id="272"/>
-    <w:bookmarkStart w:id="273" w:name="zusammenspiel-hard--und-software"/>
+    <w:bookmarkEnd w:id="274"/>
+    <w:bookmarkStart w:id="275" w:name="zusammenspiel-hard--und-software"/>
     <w:p>
       <w:pPr>
         <w:pStyle w:val="Heading3"/>
@@ -21252,8 +21501,8 @@
         <w:t xml:space="preserve">.</w:t>
       </w:r>
     </w:p>
-    <w:bookmarkEnd w:id="273"/>
-    <w:bookmarkStart w:id="276" w:name="datenschutz-user-tracking-analytics"/>
+    <w:bookmarkEnd w:id="275"/>
+    <w:bookmarkStart w:id="278" w:name="datenschutz"/>
     <w:p>
       <w:pPr>
         <w:pStyle w:val="Heading3"/>
@@ -21572,7 +21821,7 @@
       <w:r>
         <w:t xml:space="preserve">(</w:t>
       </w:r>
-      <w:hyperlink r:id="rId274">
+      <w:hyperlink r:id="rId276">
         <w:r>
           <w:rPr>
             <w:rStyle w:val="Hyperlink"/>
@@ -21608,7 +21857,7 @@
       <w:r>
         <w:t xml:space="preserve"> </w:t>
       </w:r>
-      <w:hyperlink r:id="rId275">
+      <w:hyperlink r:id="rId277">
         <w:r>
           <w:rPr>
             <w:rStyle w:val="Hyperlink"/>
@@ -21824,9 +22073,9 @@
         <w:t xml:space="preserve">IT-Sicherheitsbeauftragte hinzugezogen werden.</w:t>
       </w:r>
     </w:p>
-    <w:bookmarkEnd w:id="276"/>
-    <w:bookmarkEnd w:id="277"/>
-    <w:bookmarkStart w:id="280" w:name="zusammenfassung-und-ausblick"/>
+    <w:bookmarkEnd w:id="278"/>
+    <w:bookmarkEnd w:id="279"/>
+    <w:bookmarkStart w:id="282" w:name="zusammenfassung-und-ausblick"/>
     <w:p>
       <w:pPr>
         <w:pStyle w:val="Heading2"/>
@@ -21877,12 +22126,12 @@
                 <wp:inline>
                   <wp:extent cx="152400" cy="152400"/>
                   <wp:effectExtent b="0" l="0" r="0" t="0"/>
-                  <wp:docPr descr="" title="" id="278" name="Picture"/>
+                  <wp:docPr descr="" title="" id="280" name="Picture"/>
                   <a:graphic>
                     <a:graphicData uri="http://schemas.openxmlformats.org/drawingml/2006/picture">
                       <pic:pic>
                         <pic:nvPicPr>
-                          <pic:cNvPr descr="/opt/quarto/share/formats/docx/warning.png" id="279" name="Picture"/>
+                          <pic:cNvPr descr="/opt/quarto/share/formats/docx/warning.png" id="281" name="Picture"/>
                           <pic:cNvPicPr>
                             <a:picLocks noChangeArrowheads="1" noChangeAspect="1"/>
                           </pic:cNvPicPr>
@@ -21999,9 +22248,9 @@
         </w:tc>
       </w:tr>
     </w:tbl>
-    <w:bookmarkEnd w:id="280"/>
-    <w:bookmarkEnd w:id="281"/>
-    <w:bookmarkStart w:id="297" w:name="literaturverzeichnis"/>
+    <w:bookmarkEnd w:id="282"/>
+    <w:bookmarkEnd w:id="283"/>
+    <w:bookmarkStart w:id="299" w:name="literaturverzeichnis"/>
     <w:p>
       <w:pPr>
         <w:pStyle w:val="Heading1"/>
@@ -22020,7 +22269,7 @@
       <w:r>
         <w:t xml:space="preserve"> </w:t>
       </w:r>
-      <w:hyperlink r:id="rId282">
+      <w:hyperlink r:id="rId284">
         <w:r>
           <w:rPr>
             <w:rStyle w:val="Hyperlink"/>
@@ -22035,8 +22284,8 @@
         <w:t xml:space="preserve">verwaltet. Hier davon nur die explizit im Handbuch referenzierten Publikationen:</w:t>
       </w:r>
     </w:p>
-    <w:bookmarkStart w:id="296" w:name="refs"/>
-    <w:bookmarkStart w:id="284" w:name="ref-borgman_acting_1997"/>
+    <w:bookmarkStart w:id="298" w:name="refs"/>
+    <w:bookmarkStart w:id="286" w:name="ref-borgman_acting_1997"/>
     <w:p>
       <w:pPr>
         <w:pStyle w:val="Bibliography"/>
@@ -22072,7 +22321,7 @@
       <w:r>
         <w:t xml:space="preserve"> </w:t>
       </w:r>
-      <w:hyperlink r:id="rId283">
+      <w:hyperlink r:id="rId285">
         <w:r>
           <w:rPr>
             <w:rStyle w:val="Hyperlink"/>
@@ -22084,8 +22333,8 @@
         <w:t xml:space="preserve">.</w:t>
       </w:r>
     </w:p>
-    <w:bookmarkEnd w:id="284"/>
-    <w:bookmarkStart w:id="286" w:name="ref-cody_hanson_opinion_2015"/>
+    <w:bookmarkEnd w:id="286"/>
+    <w:bookmarkStart w:id="288" w:name="ref-cody_hanson_opinion_2015"/>
     <w:p>
       <w:pPr>
         <w:pStyle w:val="Bibliography"/>
@@ -22105,7 +22354,7 @@
       <w:r>
         <w:t xml:space="preserve"> </w:t>
       </w:r>
-      <w:hyperlink r:id="rId285">
+      <w:hyperlink r:id="rId287">
         <w:r>
           <w:rPr>
             <w:rStyle w:val="Hyperlink"/>
@@ -22117,8 +22366,8 @@
         <w:t xml:space="preserve">.</w:t>
       </w:r>
     </w:p>
-    <w:bookmarkEnd w:id="286"/>
-    <w:bookmarkStart w:id="287" w:name="ref-gould_designing_1987"/>
+    <w:bookmarkEnd w:id="288"/>
+    <w:bookmarkStart w:id="289" w:name="ref-gould_designing_1987"/>
     <w:p>
       <w:pPr>
         <w:pStyle w:val="Bibliography"/>
@@ -22167,8 +22416,8 @@
         <w:t xml:space="preserve">: Morgan Kaufmann Publishers Inc.</w:t>
       </w:r>
     </w:p>
-    <w:bookmarkEnd w:id="287"/>
-    <w:bookmarkStart w:id="289" w:name="ref-kling_human_1998"/>
+    <w:bookmarkEnd w:id="289"/>
+    <w:bookmarkStart w:id="291" w:name="ref-kling_human_1998"/>
     <w:p>
       <w:pPr>
         <w:pStyle w:val="Bibliography"/>
@@ -22232,7 +22481,7 @@
       <w:r>
         <w:t xml:space="preserve"> </w:t>
       </w:r>
-      <w:hyperlink r:id="rId288">
+      <w:hyperlink r:id="rId290">
         <w:r>
           <w:rPr>
             <w:rStyle w:val="Hyperlink"/>
@@ -22244,8 +22493,8 @@
         <w:t xml:space="preserve">.</w:t>
       </w:r>
     </w:p>
-    <w:bookmarkEnd w:id="289"/>
-    <w:bookmarkStart w:id="291" w:name="ref-marshall_breeding_how_2022"/>
+    <w:bookmarkEnd w:id="291"/>
+    <w:bookmarkStart w:id="293" w:name="ref-marshall_breeding_how_2022"/>
     <w:p>
       <w:pPr>
         <w:pStyle w:val="Bibliography"/>
@@ -22265,7 +22514,7 @@
       <w:r>
         <w:t xml:space="preserve"> </w:t>
       </w:r>
-      <w:hyperlink r:id="rId290">
+      <w:hyperlink r:id="rId292">
         <w:r>
           <w:rPr>
             <w:rStyle w:val="Hyperlink"/>
@@ -22277,8 +22526,8 @@
         <w:t xml:space="preserve">.</w:t>
       </w:r>
     </w:p>
-    <w:bookmarkEnd w:id="291"/>
-    <w:bookmarkStart w:id="292" w:name="ref-matthews_library_2020"/>
+    <w:bookmarkEnd w:id="293"/>
+    <w:bookmarkStart w:id="294" w:name="ref-matthews_library_2020"/>
     <w:p>
       <w:pPr>
         <w:pStyle w:val="Bibliography"/>
@@ -22300,8 +22549,8 @@
         <w:t xml:space="preserve">. Second edition. Library and information science text series. Santa Barbara, California: Libraries Unlimited.</w:t>
       </w:r>
     </w:p>
-    <w:bookmarkEnd w:id="292"/>
-    <w:bookmarkStart w:id="293" w:name="ref-shneiderman_designing_2005"/>
+    <w:bookmarkEnd w:id="294"/>
+    <w:bookmarkStart w:id="295" w:name="ref-shneiderman_designing_2005"/>
     <w:p>
       <w:pPr>
         <w:pStyle w:val="Bibliography"/>
@@ -22323,8 +22572,8 @@
         <w:t xml:space="preserve">. 4th Aufl. Pearson.</w:t>
       </w:r>
     </w:p>
-    <w:bookmarkEnd w:id="293"/>
-    <w:bookmarkStart w:id="295" w:name="ref-siems_lesen_2022"/>
+    <w:bookmarkEnd w:id="295"/>
+    <w:bookmarkStart w:id="297" w:name="ref-siems_lesen_2022"/>
     <w:p>
       <w:pPr>
         <w:pStyle w:val="Bibliography"/>
@@ -22374,7 +22623,7 @@
       <w:r>
         <w:t xml:space="preserve"> </w:t>
       </w:r>
-      <w:hyperlink r:id="rId294">
+      <w:hyperlink r:id="rId296">
         <w:r>
           <w:rPr>
             <w:rStyle w:val="Hyperlink"/>
@@ -22386,10 +22635,10 @@
         <w:t xml:space="preserve">.</w:t>
       </w:r>
     </w:p>
-    <w:bookmarkEnd w:id="295"/>
-    <w:bookmarkEnd w:id="296"/>
     <w:bookmarkEnd w:id="297"/>
-    <w:bookmarkStart w:id="314" w:name="glossar"/>
+    <w:bookmarkEnd w:id="298"/>
+    <w:bookmarkEnd w:id="299"/>
+    <w:bookmarkStart w:id="316" w:name="glossar"/>
     <w:p>
       <w:pPr>
         <w:pStyle w:val="Heading1"/>
@@ -22402,7 +22651,7 @@
       <w:pPr>
         <w:pStyle w:val="DefinitionTerm"/>
       </w:pPr>
-      <w:hyperlink r:id="rId298">
+      <w:hyperlink r:id="rId300">
         <w:r>
           <w:rPr>
             <w:rStyle w:val="Hyperlink"/>
@@ -22439,7 +22688,7 @@
       <w:pPr>
         <w:pStyle w:val="DefinitionTerm"/>
       </w:pPr>
-      <w:hyperlink r:id="rId299">
+      <w:hyperlink r:id="rId301">
         <w:r>
           <w:rPr>
             <w:rStyle w:val="Hyperlink"/>
@@ -22460,7 +22709,7 @@
       <w:pPr>
         <w:pStyle w:val="DefinitionTerm"/>
       </w:pPr>
-      <w:hyperlink r:id="rId300">
+      <w:hyperlink r:id="rId302">
         <w:r>
           <w:rPr>
             <w:rStyle w:val="Hyperlink"/>
@@ -22502,7 +22751,7 @@
       <w:pPr>
         <w:pStyle w:val="DefinitionTerm"/>
       </w:pPr>
-      <w:hyperlink r:id="rId301">
+      <w:hyperlink r:id="rId303">
         <w:r>
           <w:rPr>
             <w:rStyle w:val="Hyperlink"/>
@@ -22539,7 +22788,7 @@
       <w:pPr>
         <w:pStyle w:val="DefinitionTerm"/>
       </w:pPr>
-      <w:hyperlink r:id="rId302">
+      <w:hyperlink r:id="rId304">
         <w:r>
           <w:rPr>
             <w:rStyle w:val="Hyperlink"/>
@@ -22560,7 +22809,7 @@
       <w:pPr>
         <w:pStyle w:val="DefinitionTerm"/>
       </w:pPr>
-      <w:hyperlink r:id="rId303">
+      <w:hyperlink r:id="rId305">
         <w:r>
           <w:rPr>
             <w:rStyle w:val="Hyperlink"/>
@@ -22581,7 +22830,7 @@
       <w:pPr>
         <w:pStyle w:val="DefinitionTerm"/>
       </w:pPr>
-      <w:hyperlink r:id="rId304">
+      <w:hyperlink r:id="rId306">
         <w:r>
           <w:rPr>
             <w:rStyle w:val="Hyperlink"/>
@@ -22602,7 +22851,7 @@
       <w:pPr>
         <w:pStyle w:val="DefinitionTerm"/>
       </w:pPr>
-      <w:hyperlink r:id="rId305">
+      <w:hyperlink r:id="rId307">
         <w:r>
           <w:rPr>
             <w:rStyle w:val="Hyperlink"/>
@@ -22623,7 +22872,7 @@
       <w:pPr>
         <w:pStyle w:val="DefinitionTerm"/>
       </w:pPr>
-      <w:hyperlink r:id="rId306">
+      <w:hyperlink r:id="rId308">
         <w:r>
           <w:rPr>
             <w:rStyle w:val="Hyperlink"/>
@@ -22644,7 +22893,7 @@
       <w:pPr>
         <w:pStyle w:val="DefinitionTerm"/>
       </w:pPr>
-      <w:hyperlink r:id="rId307">
+      <w:hyperlink r:id="rId309">
         <w:r>
           <w:rPr>
             <w:rStyle w:val="Hyperlink"/>
@@ -22665,7 +22914,7 @@
       <w:pPr>
         <w:pStyle w:val="DefinitionTerm"/>
       </w:pPr>
-      <w:hyperlink r:id="rId308">
+      <w:hyperlink r:id="rId310">
         <w:r>
           <w:rPr>
             <w:rStyle w:val="Hyperlink"/>
@@ -22695,7 +22944,7 @@
       <w:pPr>
         <w:pStyle w:val="DefinitionTerm"/>
       </w:pPr>
-      <w:hyperlink r:id="rId309">
+      <w:hyperlink r:id="rId311">
         <w:r>
           <w:rPr>
             <w:rStyle w:val="Hyperlink"/>
@@ -22716,7 +22965,7 @@
       <w:pPr>
         <w:pStyle w:val="DefinitionTerm"/>
       </w:pPr>
-      <w:hyperlink r:id="rId310">
+      <w:hyperlink r:id="rId312">
         <w:r>
           <w:rPr>
             <w:rStyle w:val="Hyperlink"/>
@@ -22737,7 +22986,7 @@
       <w:pPr>
         <w:pStyle w:val="DefinitionTerm"/>
       </w:pPr>
-      <w:hyperlink r:id="rId311">
+      <w:hyperlink r:id="rId313">
         <w:r>
           <w:rPr>
             <w:rStyle w:val="Hyperlink"/>
@@ -22758,7 +23007,7 @@
       <w:pPr>
         <w:pStyle w:val="DefinitionTerm"/>
       </w:pPr>
-      <w:hyperlink r:id="rId312">
+      <w:hyperlink r:id="rId314">
         <w:r>
           <w:rPr>
             <w:rStyle w:val="Hyperlink"/>
@@ -22779,7 +23028,7 @@
       <w:pPr>
         <w:pStyle w:val="DefinitionTerm"/>
       </w:pPr>
-      <w:hyperlink r:id="rId313">
+      <w:hyperlink r:id="rId315">
         <w:r>
           <w:rPr>
             <w:rStyle w:val="Hyperlink"/>
@@ -22812,8 +23061,8 @@
         <w:t xml:space="preserve">Protokoll zur Abfrage von bibliografischen Daten </w:t>
       </w:r>
     </w:p>
-    <w:bookmarkEnd w:id="314"/>
-    <w:bookmarkStart w:id="315" w:name="zielgruppe"/>
+    <w:bookmarkEnd w:id="316"/>
+    <w:bookmarkStart w:id="317" w:name="zielgruppe"/>
     <w:p>
       <w:pPr>
         <w:pStyle w:val="Heading1"/>
@@ -23034,8 +23283,8 @@
         <w:t xml:space="preserve">Lehrbeauftragter für einen bibliothekarischen Studiengang.</w:t>
       </w:r>
     </w:p>
-    <w:bookmarkEnd w:id="315"/>
-    <w:bookmarkStart w:id="347" w:name="mitarbeit"/>
+    <w:bookmarkEnd w:id="317"/>
+    <w:bookmarkStart w:id="349" w:name="mitarbeit"/>
     <w:p>
       <w:pPr>
         <w:pStyle w:val="Heading1"/>
@@ -23117,7 +23366,7 @@
         <w:t xml:space="preserve">zusammengefasst.</w:t>
       </w:r>
     </w:p>
-    <w:bookmarkStart w:id="319" w:name="arbeitsablauf"/>
+    <w:bookmarkStart w:id="321" w:name="arbeitsablauf"/>
     <w:p>
       <w:pPr>
         <w:pStyle w:val="Heading2"/>
@@ -23185,7 +23434,7 @@
       <w:r>
         <w:t xml:space="preserve"> </w:t>
       </w:r>
-      <w:hyperlink r:id="rId316">
+      <w:hyperlink r:id="rId318">
         <w:r>
           <w:rPr>
             <w:rStyle w:val="Hyperlink"/>
@@ -23202,7 +23451,7 @@
       <w:r>
         <w:t xml:space="preserve"> </w:t>
       </w:r>
-      <w:hyperlink r:id="rId317">
+      <w:hyperlink r:id="rId319">
         <w:r>
           <w:rPr>
             <w:rStyle w:val="Hyperlink"/>
@@ -23251,7 +23500,7 @@
       <w:r>
         <w:t xml:space="preserve"> </w:t>
       </w:r>
-      <w:hyperlink r:id="rId318">
+      <w:hyperlink r:id="rId320">
         <w:r>
           <w:rPr>
             <w:rStyle w:val="Hyperlink"/>
@@ -23266,8 +23515,8 @@
         <w:t xml:space="preserve">in HTML und anderen Formaten aus den Quellen zusammengebaut wird.</w:t>
       </w:r>
     </w:p>
-    <w:bookmarkEnd w:id="319"/>
-    <w:bookmarkStart w:id="332" w:name="styleguide"/>
+    <w:bookmarkEnd w:id="321"/>
+    <w:bookmarkStart w:id="334" w:name="styleguide"/>
     <w:p>
       <w:pPr>
         <w:pStyle w:val="Heading2"/>
@@ -23309,7 +23558,7 @@
         <w:t xml:space="preserve">Dieser Styleguide soll eine einheitliche Form gewährleisten. Neben Hinweisen</w:t>
       </w:r>
     </w:p>
-    <w:bookmarkStart w:id="320" w:name="schreibstil"/>
+    <w:bookmarkStart w:id="322" w:name="schreibstil"/>
     <w:p>
       <w:pPr>
         <w:pStyle w:val="Heading3"/>
@@ -23375,8 +23624,8 @@
         <w:t xml:space="preserve">Das Buch sollte in 2-5 Jahren noch aktuell und verständlich sein, aber nicht mehr unbedingt in 10 Jahren.</w:t>
       </w:r>
     </w:p>
-    <w:bookmarkEnd w:id="320"/>
-    <w:bookmarkStart w:id="321" w:name="schreibweise-fachbegriffe-und-verweise"/>
+    <w:bookmarkEnd w:id="322"/>
+    <w:bookmarkStart w:id="323" w:name="schreibweise-fachbegriffe-und-verweise"/>
     <w:p>
       <w:pPr>
         <w:pStyle w:val="Heading3"/>
@@ -23496,8 +23745,8 @@
         <w:t xml:space="preserve">einer Fußnote.</w:t>
       </w:r>
     </w:p>
-    <w:bookmarkEnd w:id="321"/>
-    <w:bookmarkStart w:id="323" w:name="struktur-des-texts"/>
+    <w:bookmarkEnd w:id="323"/>
+    <w:bookmarkStart w:id="325" w:name="struktur-des-texts"/>
     <w:p>
       <w:pPr>
         <w:pStyle w:val="Heading3"/>
@@ -23596,7 +23845,7 @@
       <w:r>
         <w:t xml:space="preserve"> </w:t>
       </w:r>
-      <w:hyperlink r:id="rId322">
+      <w:hyperlink r:id="rId324">
         <w:r>
           <w:rPr>
             <w:rStyle w:val="Hyperlink"/>
@@ -23619,8 +23868,8 @@
         <w:t xml:space="preserve">Das Handbuch ist durch Überschriften bis zur vierten Ebene gegliedert. Innerhalb von Abschnitten können als Gliederungshilfe wichtige Begriff auch durch Fettdruck hervorgehoben werden.</w:t>
       </w:r>
     </w:p>
-    <w:bookmarkEnd w:id="323"/>
-    <w:bookmarkStart w:id="324" w:name="struktur-der-kapitel"/>
+    <w:bookmarkEnd w:id="325"/>
+    <w:bookmarkStart w:id="326" w:name="struktur-der-kapitel"/>
     <w:p>
       <w:pPr>
         <w:pStyle w:val="Heading3"/>
@@ -23662,8 +23911,8 @@
         <w:t xml:space="preserve">Jedes Kapitel beginnt (nach dem Abstract, siehe oben) mit einer erklärenden Einleitung, die das Thema veranschaulicht und es ggf. zu anderen Themen abgrenzt/es mit ihnen verbindet.</w:t>
       </w:r>
     </w:p>
-    <w:bookmarkEnd w:id="324"/>
-    <w:bookmarkStart w:id="325" w:name="bilder-und-andere-medien"/>
+    <w:bookmarkEnd w:id="326"/>
+    <w:bookmarkStart w:id="327" w:name="bilder-und-andere-medien"/>
     <w:p>
       <w:pPr>
         <w:pStyle w:val="Heading3"/>
@@ -23734,8 +23983,8 @@
         <w:t xml:space="preserve">Bitte nutzt sprechende Dateinamen!</w:t>
       </w:r>
     </w:p>
-    <w:bookmarkEnd w:id="325"/>
-    <w:bookmarkStart w:id="327" w:name="glossar-1"/>
+    <w:bookmarkEnd w:id="327"/>
+    <w:bookmarkStart w:id="329" w:name="glossar-1"/>
     <w:p>
       <w:pPr>
         <w:pStyle w:val="Heading3"/>
@@ -23796,7 +24045,7 @@
         </w:rPr>
         <w:t xml:space="preserve"> </w:t>
       </w:r>
-      <w:hyperlink r:id="rId326">
+      <w:hyperlink r:id="rId328">
         <w:r>
           <w:rPr>
             <w:rStyle w:val="Hyperlink"/>
@@ -23810,8 +24059,8 @@
         <w:t xml:space="preserve">)</w:t>
       </w:r>
     </w:p>
-    <w:bookmarkEnd w:id="327"/>
-    <w:bookmarkStart w:id="329" w:name="literaturverzeichnis-1"/>
+    <w:bookmarkEnd w:id="329"/>
+    <w:bookmarkStart w:id="331" w:name="literaturverzeichnis-1"/>
     <w:p>
       <w:pPr>
         <w:pStyle w:val="Heading3"/>
@@ -23830,7 +24079,7 @@
       <w:r>
         <w:t xml:space="preserve"> </w:t>
       </w:r>
-      <w:hyperlink r:id="rId282">
+      <w:hyperlink r:id="rId284">
         <w:r>
           <w:rPr>
             <w:rStyle w:val="Hyperlink"/>
@@ -23877,7 +24126,7 @@
       <w:r>
         <w:t xml:space="preserve"> </w:t>
       </w:r>
-      <w:hyperlink r:id="rId328">
+      <w:hyperlink r:id="rId330">
         <w:r>
           <w:rPr>
             <w:rStyle w:val="Hyperlink"/>
@@ -23907,8 +24156,8 @@
         <w:t xml:space="preserve">auf Literatur verwiesen werden.</w:t>
       </w:r>
     </w:p>
-    <w:bookmarkEnd w:id="329"/>
-    <w:bookmarkStart w:id="331" w:name="autorinnen-verzeichnis"/>
+    <w:bookmarkEnd w:id="331"/>
+    <w:bookmarkStart w:id="333" w:name="autorinnen-verzeichnis"/>
     <w:p>
       <w:pPr>
         <w:pStyle w:val="Heading3"/>
@@ -23927,7 +24176,7 @@
       <w:r>
         <w:t xml:space="preserve"> </w:t>
       </w:r>
-      <w:hyperlink r:id="rId330">
+      <w:hyperlink r:id="rId332">
         <w:r>
           <w:rPr>
             <w:rStyle w:val="VerbatimChar"/>
@@ -23984,9 +24233,9 @@
         <w:t xml:space="preserve">sind optional.</w:t>
       </w:r>
     </w:p>
-    <w:bookmarkEnd w:id="331"/>
-    <w:bookmarkEnd w:id="332"/>
-    <w:bookmarkStart w:id="345" w:name="git-repository"/>
+    <w:bookmarkEnd w:id="333"/>
+    <w:bookmarkEnd w:id="334"/>
+    <w:bookmarkStart w:id="347" w:name="git-repository"/>
     <w:p>
       <w:pPr>
         <w:pStyle w:val="Heading2"/>
@@ -24017,7 +24266,7 @@
       <w:r>
         <w:t xml:space="preserve"> </w:t>
       </w:r>
-      <w:hyperlink r:id="rId333">
+      <w:hyperlink r:id="rId335">
         <w:r>
           <w:rPr>
             <w:rStyle w:val="Hyperlink"/>
@@ -24039,7 +24288,7 @@
       <w:r>
         <w:t xml:space="preserve"> </w:t>
       </w:r>
-      <w:hyperlink r:id="rId334">
+      <w:hyperlink r:id="rId336">
         <w:r>
           <w:rPr>
             <w:rStyle w:val="VerbatimChar"/>
@@ -24056,7 +24305,7 @@
       <w:r>
         <w:t xml:space="preserve"> </w:t>
       </w:r>
-      <w:hyperlink r:id="rId335">
+      <w:hyperlink r:id="rId337">
         <w:r>
           <w:rPr>
             <w:rStyle w:val="Hyperlink"/>
@@ -24078,7 +24327,7 @@
       <w:r>
         <w:t xml:space="preserve"> </w:t>
       </w:r>
-      <w:hyperlink r:id="rId336">
+      <w:hyperlink r:id="rId338">
         <w:r>
           <w:rPr>
             <w:rStyle w:val="Hyperlink"/>
@@ -24093,7 +24342,7 @@
         <w:t xml:space="preserve">immer der aktuellste Stand einsehbar sein sollte.</w:t>
       </w:r>
     </w:p>
-    <w:bookmarkStart w:id="340" w:name="verzeichnisstruktur"/>
+    <w:bookmarkStart w:id="342" w:name="verzeichnisstruktur"/>
     <w:p>
       <w:pPr>
         <w:pStyle w:val="Heading3"/>
@@ -24126,7 +24375,7 @@
           <w:numId w:val="1070"/>
         </w:numPr>
       </w:pPr>
-      <w:hyperlink r:id="rId337">
+      <w:hyperlink r:id="rId339">
         <w:r>
           <w:rPr>
             <w:rStyle w:val="VerbatimChar"/>
@@ -24159,7 +24408,7 @@
           <w:numId w:val="1070"/>
         </w:numPr>
       </w:pPr>
-      <w:hyperlink r:id="rId330">
+      <w:hyperlink r:id="rId332">
         <w:r>
           <w:rPr>
             <w:rStyle w:val="VerbatimChar"/>
@@ -24226,7 +24475,7 @@
         </w:numPr>
         <w:pStyle w:val="Compact"/>
       </w:pPr>
-      <w:hyperlink r:id="rId338">
+      <w:hyperlink r:id="rId340">
         <w:r>
           <w:rPr>
             <w:rStyle w:val="VerbatimChar"/>
@@ -24296,7 +24545,7 @@
       <w:r>
         <w:t xml:space="preserve"> </w:t>
       </w:r>
-      <w:hyperlink r:id="rId339">
+      <w:hyperlink r:id="rId341">
         <w:r>
           <w:rPr>
             <w:rStyle w:val="Hyperlink"/>
@@ -24308,8 +24557,8 @@
         <w:t xml:space="preserve">)</w:t>
       </w:r>
     </w:p>
-    <w:bookmarkEnd w:id="340"/>
-    <w:bookmarkStart w:id="344" w:name="konvertierung-mit-quarto"/>
+    <w:bookmarkEnd w:id="342"/>
+    <w:bookmarkStart w:id="346" w:name="konvertierung-mit-quarto"/>
     <w:p>
       <w:pPr>
         <w:pStyle w:val="Heading3"/>
@@ -24328,7 +24577,7 @@
       <w:r>
         <w:t xml:space="preserve"> </w:t>
       </w:r>
-      <w:hyperlink r:id="rId341">
+      <w:hyperlink r:id="rId343">
         <w:r>
           <w:rPr>
             <w:rStyle w:val="Hyperlink"/>
@@ -24345,7 +24594,7 @@
       <w:r>
         <w:t xml:space="preserve"> </w:t>
       </w:r>
-      <w:hyperlink r:id="rId342">
+      <w:hyperlink r:id="rId344">
         <w:r>
           <w:rPr>
             <w:rStyle w:val="VerbatimChar"/>
@@ -24382,7 +24631,7 @@
       <w:r>
         <w:t xml:space="preserve"> </w:t>
       </w:r>
-      <w:hyperlink r:id="rId343">
+      <w:hyperlink r:id="rId345">
         <w:r>
           <w:rPr>
             <w:rStyle w:val="Hyperlink"/>
@@ -24548,9 +24797,9 @@
         <w:t xml:space="preserve">von Zotero.</w:t>
       </w:r>
     </w:p>
-    <w:bookmarkEnd w:id="344"/>
-    <w:bookmarkEnd w:id="345"/>
-    <w:bookmarkStart w:id="346" w:name="lizenz"/>
+    <w:bookmarkEnd w:id="346"/>
+    <w:bookmarkEnd w:id="347"/>
+    <w:bookmarkStart w:id="348" w:name="lizenz"/>
     <w:p>
       <w:pPr>
         <w:pStyle w:val="Heading2"/>
@@ -24594,8 +24843,8 @@
         <w:t xml:space="preserve">) veröffentlicht. Für Abbildungen kann auch eine CC-BY-Lizenz (kein -NC oder -ND) verwendet werden.</w:t>
       </w:r>
     </w:p>
-    <w:bookmarkEnd w:id="346"/>
-    <w:bookmarkEnd w:id="347"/>
+    <w:bookmarkEnd w:id="348"/>
+    <w:bookmarkEnd w:id="349"/>
     <w:sectPr/>
   </w:body>
 </w:document>

</xml_diff>

<commit_message>
Deploying to gh-pages from @ pro4bib/handbuch-it-in-bibliotheken@4518042fc6ca462169a7a9b18d3eb510f85c899d 🚀
</commit_message>
<xml_diff>
--- a/Handbuch-IT-in-Bibliotheken.docx
+++ b/Handbuch-IT-in-Bibliotheken.docx
@@ -33,7 +33,7 @@
         <w:pStyle w:val="Date"/>
       </w:pPr>
       <w:r>
-        <w:t xml:space="preserve">2022-05-24T00:00:00+00:00</w:t>
+        <w:t xml:space="preserve">2022-05-27T00:00:00+00:00</w:t>
       </w:r>
     </w:p>
     <w:sdt>
@@ -22089,10 +22089,10 @@
         <w:tblStyle w:val="Table"/>
         <w:tblLook w:firstRow="0" w:lastRow="0" w:firstColumn="0" w:lastColumn="0" w:noHBand="0" w:noVBand="0" w:val="0000"/>
         <w:tblBorders>
-          <w:left w:val="single" w:sz="24" w:space="0" w:color="EB9113"/>
-          <w:right w:val="single" w:sz="4" w:space="0" w:color="EB9113"/>
-          <w:top w:val="single" w:sz="4" w:space="0" w:color="EB9113"/>
-          <w:bottom w:val="single" w:sz="4" w:space="0" w:color="EB9113"/>
+          <w:left w:val="single" w:sz="24" w:space="0" w:color="0758E5"/>
+          <w:right w:val="single" w:sz="4" w:space="0" w:color="0758E5"/>
+          <w:top w:val="single" w:sz="4" w:space="0" w:color="0758E5"/>
+          <w:bottom w:val="single" w:sz="4" w:space="0" w:color="0758E5"/>
         </w:tblBorders>
         <w:tblCellMar>
           <w:left w:w="144" w:type="dxa"/>
@@ -22107,7 +22107,7 @@
         </w:trPr>
         <w:tc>
           <w:tcPr>
-            <w:shd w:color="auto" w:fill="fcefdc" w:val="clear"/>
+            <w:shd w:color="auto" w:fill="dae6fb" w:val="clear"/>
             <w:tcMar>
               <w:top w:w="92" w:type="dxa"/>
               <w:bottom w:w="92" w:type="dxa"/>
@@ -22131,13 +22131,13 @@
                     <a:graphicData uri="http://schemas.openxmlformats.org/drawingml/2006/picture">
                       <pic:pic>
                         <pic:nvPicPr>
-                          <pic:cNvPr descr="/opt/quarto/share/formats/docx/warning.png" id="281" name="Picture"/>
+                          <pic:cNvPr descr="/opt/quarto/share/formats/docx/note.png" id="281" name="Picture"/>
                           <pic:cNvPicPr>
                             <a:picLocks noChangeArrowheads="1" noChangeAspect="1"/>
                           </pic:cNvPicPr>
                         </pic:nvPicPr>
                         <pic:blipFill>
-                          <a:blip r:embed="rId249"/>
+                          <a:blip r:embed="rId56"/>
                           <a:stretch>
                             <a:fillRect/>
                           </a:stretch>
@@ -22170,7 +22170,7 @@
               <w:t xml:space="preserve"> </w:t>
             </w:r>
             <w:r>
-              <w:t xml:space="preserve">Warnung</w:t>
+              <w:t xml:space="preserve">Hinweis</w:t>
             </w:r>
           </w:p>
         </w:tc>

</xml_diff>

<commit_message>
Deploying to gh-pages from @ pro4bib/handbuch-it-in-bibliotheken@ae94d18d0faf6e02e65b2a8ade272519efc974a2 🚀
</commit_message>
<xml_diff>
--- a/Handbuch-IT-in-Bibliotheken.docx
+++ b/Handbuch-IT-in-Bibliotheken.docx
@@ -1340,7 +1340,7 @@
     </w:p>
     <w:bookmarkEnd w:id="54"/>
     <w:bookmarkEnd w:id="55"/>
-    <w:bookmarkStart w:id="113" w:name="management"/>
+    <w:bookmarkStart w:id="114" w:name="management"/>
     <w:p>
       <w:pPr>
         <w:pStyle w:val="Heading1"/>
@@ -1626,7 +1626,7 @@
         <w:t xml:space="preserve">Server, Storage, Backup u.ä.) ist in Planung.</w:t>
       </w:r>
     </w:p>
-    <w:bookmarkStart w:id="91" w:name="it-systeme"/>
+    <w:bookmarkStart w:id="92" w:name="it-systeme"/>
     <w:p>
       <w:pPr>
         <w:pStyle w:val="Heading2"/>
@@ -1635,7 +1635,7 @@
         <w:t xml:space="preserve">IT-Systeme</w:t>
       </w:r>
     </w:p>
-    <w:bookmarkStart w:id="74" w:name="lebenszyklen-von-it-systemen"/>
+    <w:bookmarkStart w:id="75" w:name="lebenszyklen-von-it-systemen"/>
     <w:p>
       <w:pPr>
         <w:pStyle w:val="Heading3"/>
@@ -1717,14 +1717,14 @@
             <w:r>
               <w:drawing>
                 <wp:inline>
-                  <wp:extent cx="3048000" cy="2286000"/>
+                  <wp:extent cx="0" cy="0"/>
                   <wp:effectExtent b="0" l="0" r="0" t="0"/>
                   <wp:docPr descr="" title="" id="60" name="Picture"/>
                   <a:graphic>
                     <a:graphicData uri="http://schemas.openxmlformats.org/drawingml/2006/picture">
                       <pic:pic>
                         <pic:nvPicPr>
-                          <pic:cNvPr descr="./media/missing.svg" id="61" name="Picture"/>
+                          <pic:cNvPr descr="./media/sdlc.svg" id="61" name="Picture"/>
                           <pic:cNvPicPr>
                             <a:picLocks noChangeArrowheads="1" noChangeAspect="1"/>
                           </pic:cNvPicPr>
@@ -1747,7 +1747,7 @@
                         <pic:spPr bwMode="auto">
                           <a:xfrm>
                             <a:off x="0" y="0"/>
-                            <a:ext cx="3048000" cy="2286000"/>
+                            <a:ext cx="0" cy="0"/>
                           </a:xfrm>
                           <a:prstGeom prst="rect">
                             <a:avLst/>
@@ -2216,7 +2216,7 @@
       </w:r>
     </w:p>
     <w:bookmarkEnd w:id="68"/>
-    <w:bookmarkStart w:id="72" w:name="wartung"/>
+    <w:bookmarkStart w:id="73" w:name="wartung"/>
     <w:p>
       <w:pPr>
         <w:pStyle w:val="Heading4"/>
@@ -2307,7 +2307,7 @@
       <w:tr>
         <w:tc>
           <w:tcPr/>
-          <w:bookmarkStart w:id="71" w:name="fig-anonymous-2"/>
+          <w:bookmarkStart w:id="72" w:name="fig-anonymous-2"/>
           <w:p>
             <w:pPr>
               <w:pStyle w:val="Figure"/>
@@ -2318,12 +2318,12 @@
                 <wp:inline>
                   <wp:extent cx="3048000" cy="2286000"/>
                   <wp:effectExtent b="0" l="0" r="0" t="0"/>
-                  <wp:docPr descr="" title="" id="69" name="Picture"/>
+                  <wp:docPr descr="" title="" id="70" name="Picture"/>
                   <a:graphic>
                     <a:graphicData uri="http://schemas.openxmlformats.org/drawingml/2006/picture">
                       <pic:pic>
                         <pic:nvPicPr>
-                          <pic:cNvPr descr="./media/missing.svg" id="70" name="Picture"/>
+                          <pic:cNvPr descr="./media/missing.svg" id="71" name="Picture"/>
                           <pic:cNvPicPr>
                             <a:picLocks noChangeArrowheads="1" noChangeAspect="1"/>
                           </pic:cNvPicPr>
@@ -2335,7 +2335,7 @@
                                 <a14:useLocalDpi xmlns:a14="http://schemas.microsoft.com/office/drawing/2010/main" val="0"/>
                               </a:ext>
                               <a:ext uri="{96DAC541-7B7A-43D3-8B79-37D633B846F1}">
-                                <asvg:svgBlip xmlns:asvg="http://schemas.microsoft.com/office/drawing/2016/SVG/main" r:embed="rId59"/>
+                                <asvg:svgBlip xmlns:asvg="http://schemas.microsoft.com/office/drawing/2016/SVG/main" r:embed="rId69"/>
                               </a:ext>
                             </a:extLst>
                           </a:blip>
@@ -2388,12 +2388,12 @@
               <w:t xml:space="preserve">Verweildauer von Bibliothekssystemen in der Wartungsphase am Beispiel der Staatsbibliothek zu Berlin (Platzhalter)</w:t>
             </w:r>
           </w:p>
-          <w:bookmarkEnd w:id="71"/>
+          <w:bookmarkEnd w:id="72"/>
         </w:tc>
       </w:tr>
     </w:tbl>
-    <w:bookmarkEnd w:id="72"/>
-    <w:bookmarkStart w:id="73" w:name="ablösung"/>
+    <w:bookmarkEnd w:id="73"/>
+    <w:bookmarkStart w:id="74" w:name="ablösung"/>
     <w:p>
       <w:pPr>
         <w:pStyle w:val="Heading4"/>
@@ -2647,9 +2647,9 @@
         <w:t xml:space="preserve">betroffen sind.</w:t>
       </w:r>
     </w:p>
-    <w:bookmarkEnd w:id="73"/>
     <w:bookmarkEnd w:id="74"/>
-    <w:bookmarkStart w:id="82" w:name="betriebssicherheit-und-risikomanagement"/>
+    <w:bookmarkEnd w:id="75"/>
+    <w:bookmarkStart w:id="83" w:name="betriebssicherheit-und-risikomanagement"/>
     <w:p>
       <w:pPr>
         <w:pStyle w:val="Heading3"/>
@@ -2678,7 +2678,7 @@
         <w:t xml:space="preserve">vorgestellt werden.</w:t>
       </w:r>
     </w:p>
-    <w:bookmarkStart w:id="77" w:name="vendor-lock-in"/>
+    <w:bookmarkStart w:id="78" w:name="vendor-lock-in"/>
     <w:p>
       <w:pPr>
         <w:pStyle w:val="Heading4"/>
@@ -2796,7 +2796,7 @@
         <w:rPr>
           <w:rStyle w:val="FootnoteReference"/>
         </w:rPr>
-        <w:footnoteReference w:id="75"/>
+        <w:footnoteReference w:id="76"/>
       </w:r>
       <w:r>
         <w:t xml:space="preserve"> </w:t>
@@ -2843,8 +2843,8 @@
         <w:t xml:space="preserve">des zuständigen IT-Personals voraussetzt.</w:t>
       </w:r>
     </w:p>
-    <w:bookmarkEnd w:id="77"/>
-    <w:bookmarkStart w:id="81" w:name="software-abhängigkeiten"/>
+    <w:bookmarkEnd w:id="78"/>
+    <w:bookmarkStart w:id="82" w:name="software-abhängigkeiten"/>
     <w:p>
       <w:pPr>
         <w:pStyle w:val="Heading4"/>
@@ -2897,7 +2897,7 @@
       <w:tr>
         <w:tc>
           <w:tcPr/>
-          <w:bookmarkStart w:id="80" w:name="fig-anonymous-3"/>
+          <w:bookmarkStart w:id="81" w:name="fig-anonymous-3"/>
           <w:p>
             <w:pPr>
               <w:pStyle w:val="Figure"/>
@@ -2908,12 +2908,12 @@
                 <wp:inline>
                   <wp:extent cx="3048000" cy="2286000"/>
                   <wp:effectExtent b="0" l="0" r="0" t="0"/>
-                  <wp:docPr descr="" title="" id="78" name="Picture"/>
+                  <wp:docPr descr="" title="" id="79" name="Picture"/>
                   <a:graphic>
                     <a:graphicData uri="http://schemas.openxmlformats.org/drawingml/2006/picture">
                       <pic:pic>
                         <pic:nvPicPr>
-                          <pic:cNvPr descr="./media/missing.svg" id="79" name="Picture"/>
+                          <pic:cNvPr descr="./media/missing.svg" id="80" name="Picture"/>
                           <pic:cNvPicPr>
                             <a:picLocks noChangeArrowheads="1" noChangeAspect="1"/>
                           </pic:cNvPicPr>
@@ -2925,7 +2925,7 @@
                                 <a14:useLocalDpi xmlns:a14="http://schemas.microsoft.com/office/drawing/2010/main" val="0"/>
                               </a:ext>
                               <a:ext uri="{96DAC541-7B7A-43D3-8B79-37D633B846F1}">
-                                <asvg:svgBlip xmlns:asvg="http://schemas.microsoft.com/office/drawing/2016/SVG/main" r:embed="rId59"/>
+                                <asvg:svgBlip xmlns:asvg="http://schemas.microsoft.com/office/drawing/2016/SVG/main" r:embed="rId69"/>
                               </a:ext>
                             </a:extLst>
                           </a:blip>
@@ -2978,7 +2978,7 @@
               <w:t xml:space="preserve">Schichtmodell-Bild (Platzhalter)</w:t>
             </w:r>
           </w:p>
-          <w:bookmarkEnd w:id="80"/>
+          <w:bookmarkEnd w:id="81"/>
         </w:tc>
       </w:tr>
     </w:tbl>
@@ -3096,9 +3096,9 @@
         <w:t xml:space="preserve">Software-Abhängigkeiten im Detail.</w:t>
       </w:r>
     </w:p>
-    <w:bookmarkEnd w:id="81"/>
     <w:bookmarkEnd w:id="82"/>
-    <w:bookmarkStart w:id="90" w:name="rechtliche-rahmenbedingungen"/>
+    <w:bookmarkEnd w:id="83"/>
+    <w:bookmarkStart w:id="91" w:name="rechtliche-rahmenbedingungen"/>
     <w:p>
       <w:pPr>
         <w:pStyle w:val="Heading3"/>
@@ -3133,7 +3133,7 @@
         <w:t xml:space="preserve">Barrierefreiheit (Accessibility) von IT-Systemen.</w:t>
       </w:r>
     </w:p>
-    <w:bookmarkStart w:id="85" w:name="software-ergonomie"/>
+    <w:bookmarkStart w:id="86" w:name="software-ergonomie"/>
     <w:p>
       <w:pPr>
         <w:pStyle w:val="Heading4"/>
@@ -3260,7 +3260,7 @@
         <w:rPr>
           <w:rStyle w:val="FootnoteReference"/>
         </w:rPr>
-        <w:footnoteReference w:id="83"/>
+        <w:footnoteReference w:id="84"/>
       </w:r>
     </w:p>
     <w:p>
@@ -3300,8 +3300,8 @@
         <w:t xml:space="preserve">thematisiert.</w:t>
       </w:r>
     </w:p>
-    <w:bookmarkEnd w:id="85"/>
-    <w:bookmarkStart w:id="89" w:name="barrierefreiheit"/>
+    <w:bookmarkEnd w:id="86"/>
+    <w:bookmarkStart w:id="90" w:name="barrierefreiheit"/>
     <w:p>
       <w:pPr>
         <w:pStyle w:val="Heading4"/>
@@ -3364,7 +3364,7 @@
       <w:r>
         <w:t xml:space="preserve"> </w:t>
       </w:r>
-      <w:hyperlink r:id="rId86">
+      <w:hyperlink r:id="rId87">
         <w:r>
           <w:rPr>
             <w:rStyle w:val="Hyperlink"/>
@@ -3410,7 +3410,7 @@
       <w:r>
         <w:t xml:space="preserve"> </w:t>
       </w:r>
-      <w:hyperlink r:id="rId87">
+      <w:hyperlink r:id="rId88">
         <w:r>
           <w:rPr>
             <w:rStyle w:val="Hyperlink"/>
@@ -3621,13 +3621,13 @@
         <w:rPr>
           <w:rStyle w:val="FootnoteReference"/>
         </w:rPr>
-        <w:footnoteReference w:id="88"/>
-      </w:r>
-    </w:p>
-    <w:bookmarkEnd w:id="89"/>
+        <w:footnoteReference w:id="89"/>
+      </w:r>
+    </w:p>
     <w:bookmarkEnd w:id="90"/>
     <w:bookmarkEnd w:id="91"/>
-    <w:bookmarkStart w:id="112" w:name="management-der-bibliotheks-it"/>
+    <w:bookmarkEnd w:id="92"/>
+    <w:bookmarkStart w:id="113" w:name="management-der-bibliotheks-it"/>
     <w:p>
       <w:pPr>
         <w:pStyle w:val="Heading2"/>
@@ -3704,7 +3704,7 @@
         <w:t xml:space="preserve">bleibt jedoch für die meisten Bibliotheken eine große Herausforderung.</w:t>
       </w:r>
     </w:p>
-    <w:bookmarkStart w:id="94" w:name="kompetenzen"/>
+    <w:bookmarkStart w:id="95" w:name="kompetenzen"/>
     <w:p>
       <w:pPr>
         <w:pStyle w:val="Heading3"/>
@@ -4000,12 +4000,12 @@
                 <wp:inline>
                   <wp:extent cx="152400" cy="152400"/>
                   <wp:effectExtent b="0" l="0" r="0" t="0"/>
-                  <wp:docPr descr="" title="" id="92" name="Picture"/>
+                  <wp:docPr descr="" title="" id="93" name="Picture"/>
                   <a:graphic>
                     <a:graphicData uri="http://schemas.openxmlformats.org/drawingml/2006/picture">
                       <pic:pic>
                         <pic:nvPicPr>
-                          <pic:cNvPr descr="/opt/quarto/share/formats/docx/tip.png" id="93" name="Picture"/>
+                          <pic:cNvPr descr="/opt/quarto/share/formats/docx/tip.png" id="94" name="Picture"/>
                           <pic:cNvPicPr>
                             <a:picLocks noChangeArrowheads="1" noChangeAspect="1"/>
                           </pic:cNvPicPr>
@@ -4086,8 +4086,8 @@
         </w:tc>
       </w:tr>
     </w:tbl>
-    <w:bookmarkEnd w:id="94"/>
-    <w:bookmarkStart w:id="96" w:name="organisation"/>
+    <w:bookmarkEnd w:id="95"/>
+    <w:bookmarkStart w:id="97" w:name="organisation"/>
     <w:p>
       <w:pPr>
         <w:pStyle w:val="Heading3"/>
@@ -4292,7 +4292,7 @@
         <w:t xml:space="preserve">werden kann.</w:t>
       </w:r>
     </w:p>
-    <w:bookmarkStart w:id="95" w:name="ressourcenplanung"/>
+    <w:bookmarkStart w:id="96" w:name="ressourcenplanung"/>
     <w:p>
       <w:pPr>
         <w:pStyle w:val="Heading4"/>
@@ -4433,9 +4433,9 @@
         <w:t xml:space="preserve">Folgenden ausführlicher betrachtet.</w:t>
       </w:r>
     </w:p>
-    <w:bookmarkEnd w:id="95"/>
     <w:bookmarkEnd w:id="96"/>
-    <w:bookmarkStart w:id="111" w:name="aus--und-weiterbildung"/>
+    <w:bookmarkEnd w:id="97"/>
+    <w:bookmarkStart w:id="112" w:name="aus--und-weiterbildung"/>
     <w:p>
       <w:pPr>
         <w:pStyle w:val="Heading3"/>
@@ -4467,7 +4467,7 @@
         <w:rPr>
           <w:rStyle w:val="FootnoteReference"/>
         </w:rPr>
-        <w:footnoteReference w:id="97"/>
+        <w:footnoteReference w:id="98"/>
       </w:r>
       <w:r>
         <w:t xml:space="preserve"> </w:t>
@@ -4526,7 +4526,7 @@
         <w:t xml:space="preserve">der Einführung oder dem Wechsel von Systemen.</w:t>
       </w:r>
     </w:p>
-    <w:bookmarkStart w:id="103" w:name="X9b43febe0e5a2399fbbb81d07e25ce90cd441a7"/>
+    <w:bookmarkStart w:id="104" w:name="X9b43febe0e5a2399fbbb81d07e25ce90cd441a7"/>
     <w:p>
       <w:pPr>
         <w:pStyle w:val="Heading4"/>
@@ -4606,7 +4606,7 @@
         </w:numPr>
         <w:pStyle w:val="Compact"/>
       </w:pPr>
-      <w:hyperlink r:id="rId99">
+      <w:hyperlink r:id="rId100">
         <w:r>
           <w:rPr>
             <w:rStyle w:val="Hyperlink"/>
@@ -4634,7 +4634,7 @@
         </w:numPr>
         <w:pStyle w:val="Compact"/>
       </w:pPr>
-      <w:hyperlink r:id="rId100">
+      <w:hyperlink r:id="rId101">
         <w:r>
           <w:rPr>
             <w:rStyle w:val="Hyperlink"/>
@@ -4661,7 +4661,7 @@
           <w:numId w:val="1012"/>
         </w:numPr>
       </w:pPr>
-      <w:hyperlink r:id="rId101">
+      <w:hyperlink r:id="rId102">
         <w:r>
           <w:rPr>
             <w:rStyle w:val="Hyperlink"/>
@@ -4677,7 +4677,7 @@
           <w:numId w:val="1012"/>
         </w:numPr>
       </w:pPr>
-      <w:hyperlink r:id="rId102">
+      <w:hyperlink r:id="rId103">
         <w:r>
           <w:rPr>
             <w:rStyle w:val="Hyperlink"/>
@@ -4712,8 +4712,8 @@
         <w:t xml:space="preserve">jedoch zeitaufwändig und passt nur für wenige Lebenssituationen.</w:t>
       </w:r>
     </w:p>
-    <w:bookmarkEnd w:id="103"/>
-    <w:bookmarkStart w:id="109" w:name="weiterbildung"/>
+    <w:bookmarkEnd w:id="104"/>
+    <w:bookmarkStart w:id="110" w:name="weiterbildung"/>
     <w:p>
       <w:pPr>
         <w:pStyle w:val="Heading4"/>
@@ -4815,7 +4815,7 @@
       <w:r>
         <w:t xml:space="preserve"> </w:t>
       </w:r>
-      <w:hyperlink r:id="rId104">
+      <w:hyperlink r:id="rId105">
         <w:r>
           <w:rPr>
             <w:rStyle w:val="Hyperlink"/>
@@ -4837,7 +4837,7 @@
           <w:numId w:val="1013"/>
         </w:numPr>
       </w:pPr>
-      <w:hyperlink r:id="rId105">
+      <w:hyperlink r:id="rId106">
         <w:r>
           <w:rPr>
             <w:rStyle w:val="Hyperlink"/>
@@ -4859,7 +4859,7 @@
           <w:numId w:val="1013"/>
         </w:numPr>
       </w:pPr>
-      <w:hyperlink r:id="rId106">
+      <w:hyperlink r:id="rId107">
         <w:r>
           <w:rPr>
             <w:rStyle w:val="Hyperlink"/>
@@ -4881,7 +4881,7 @@
           <w:numId w:val="1013"/>
         </w:numPr>
       </w:pPr>
-      <w:hyperlink r:id="rId107">
+      <w:hyperlink r:id="rId108">
         <w:r>
           <w:rPr>
             <w:rStyle w:val="Hyperlink"/>
@@ -4909,7 +4909,7 @@
       <w:r>
         <w:t xml:space="preserve"> </w:t>
       </w:r>
-      <w:hyperlink r:id="rId108">
+      <w:hyperlink r:id="rId109">
         <w:r>
           <w:rPr>
             <w:rStyle w:val="Hyperlink"/>
@@ -5010,8 +5010,8 @@
         <w:t xml:space="preserve">Soziale Medien: Weblogs, Twitter, Discord</w:t>
       </w:r>
     </w:p>
-    <w:bookmarkEnd w:id="109"/>
-    <w:bookmarkStart w:id="110" w:name="personalgewinnung"/>
+    <w:bookmarkEnd w:id="110"/>
+    <w:bookmarkStart w:id="111" w:name="personalgewinnung"/>
     <w:p>
       <w:pPr>
         <w:pStyle w:val="Heading4"/>
@@ -5116,11 +5116,11 @@
         <w:t xml:space="preserve">rekrutieren müssen.</w:t>
       </w:r>
     </w:p>
-    <w:bookmarkEnd w:id="110"/>
     <w:bookmarkEnd w:id="111"/>
     <w:bookmarkEnd w:id="112"/>
     <w:bookmarkEnd w:id="113"/>
-    <w:bookmarkStart w:id="158" w:name="anforderungen-an-bibliotheks-it"/>
+    <w:bookmarkEnd w:id="114"/>
+    <w:bookmarkStart w:id="159" w:name="anforderungen-an-bibliotheks-it"/>
     <w:p>
       <w:pPr>
         <w:pStyle w:val="Heading1"/>
@@ -5234,7 +5234,7 @@
         <w:t xml:space="preserve">neue Nutzungsformen von Medien.</w:t>
       </w:r>
     </w:p>
-    <w:bookmarkStart w:id="122" w:name="Xfa845e3ce28406ea484c457f001688c09e3321f"/>
+    <w:bookmarkStart w:id="123" w:name="Xfa845e3ce28406ea484c457f001688c09e3321f"/>
     <w:p>
       <w:pPr>
         <w:pStyle w:val="Heading2"/>
@@ -5500,7 +5500,7 @@
         <w:rPr>
           <w:rStyle w:val="FootnoteReference"/>
         </w:rPr>
-        <w:footnoteReference w:id="114"/>
+        <w:footnoteReference w:id="115"/>
       </w:r>
       <w:r>
         <w:t xml:space="preserve"> </w:t>
@@ -5675,7 +5675,7 @@
         <w:t xml:space="preserve">praktisch umsetzen lassen.</w:t>
       </w:r>
     </w:p>
-    <w:bookmarkStart w:id="121" w:name="was-beeinflusst-den-nutzungseindruck"/>
+    <w:bookmarkStart w:id="122" w:name="was-beeinflusst-den-nutzungseindruck"/>
     <w:p>
       <w:pPr>
         <w:pStyle w:val="Heading3"/>
@@ -5772,12 +5772,12 @@
                 <wp:inline>
                   <wp:extent cx="152400" cy="152400"/>
                   <wp:effectExtent b="0" l="0" r="0" t="0"/>
-                  <wp:docPr descr="" title="" id="115" name="Picture"/>
+                  <wp:docPr descr="" title="" id="116" name="Picture"/>
                   <a:graphic>
                     <a:graphicData uri="http://schemas.openxmlformats.org/drawingml/2006/picture">
                       <pic:pic>
                         <pic:nvPicPr>
-                          <pic:cNvPr descr="/opt/quarto/share/formats/docx/tip.png" id="116" name="Picture"/>
+                          <pic:cNvPr descr="/opt/quarto/share/formats/docx/tip.png" id="117" name="Picture"/>
                           <pic:cNvPicPr>
                             <a:picLocks noChangeArrowheads="1" noChangeAspect="1"/>
                           </pic:cNvPicPr>
@@ -5980,7 +5980,7 @@
       <w:r>
         <w:t xml:space="preserve">“</w:t>
       </w:r>
-      <w:hyperlink r:id="rId117">
+      <w:hyperlink r:id="rId118">
         <w:r>
           <w:rPr>
             <w:rStyle w:val="Hyperlink"/>
@@ -6093,12 +6093,12 @@
           <wp:inline>
             <wp:extent cx="3048000" cy="2286000"/>
             <wp:effectExtent b="0" l="0" r="0" t="0"/>
-            <wp:docPr descr="" title="" id="118" name="Picture"/>
+            <wp:docPr descr="" title="" id="119" name="Picture"/>
             <a:graphic>
               <a:graphicData uri="http://schemas.openxmlformats.org/drawingml/2006/picture">
                 <pic:pic>
                   <pic:nvPicPr>
-                    <pic:cNvPr descr="./media/missing.svg" id="119" name="Picture"/>
+                    <pic:cNvPr descr="./media/missing.svg" id="120" name="Picture"/>
                     <pic:cNvPicPr>
                       <a:picLocks noChangeArrowheads="1" noChangeAspect="1"/>
                     </pic:cNvPicPr>
@@ -6110,7 +6110,7 @@
                           <a14:useLocalDpi xmlns:a14="http://schemas.microsoft.com/office/drawing/2010/main" val="0"/>
                         </a:ext>
                         <a:ext uri="{96DAC541-7B7A-43D3-8B79-37D633B846F1}">
-                          <asvg:svgBlip xmlns:asvg="http://schemas.microsoft.com/office/drawing/2016/SVG/main" r:embed="rId59"/>
+                          <asvg:svgBlip xmlns:asvg="http://schemas.microsoft.com/office/drawing/2016/SVG/main" r:embed="rId69"/>
                         </a:ext>
                       </a:extLst>
                     </a:blip>
@@ -6160,7 +6160,7 @@
       <w:r>
         <w:t xml:space="preserve"> </w:t>
       </w:r>
-      <w:hyperlink r:id="rId120">
+      <w:hyperlink r:id="rId121">
         <w:r>
           <w:rPr>
             <w:rStyle w:val="Hyperlink"/>
@@ -6169,9 +6169,9 @@
         </w:r>
       </w:hyperlink>
     </w:p>
-    <w:bookmarkEnd w:id="121"/>
     <w:bookmarkEnd w:id="122"/>
-    <w:bookmarkStart w:id="157" w:name="wie-beziehen-wir-unsere-nutzerinnen-ein"/>
+    <w:bookmarkEnd w:id="123"/>
+    <w:bookmarkStart w:id="158" w:name="wie-beziehen-wir-unsere-nutzerinnen-ein"/>
     <w:p>
       <w:pPr>
         <w:pStyle w:val="Heading2"/>
@@ -6236,7 +6236,7 @@
         <w:t xml:space="preserve">Folgenden kurz dargestellt werden sollen.</w:t>
       </w:r>
     </w:p>
-    <w:bookmarkStart w:id="130" w:name="bedarfsermittlung"/>
+    <w:bookmarkStart w:id="131" w:name="bedarfsermittlung"/>
     <w:p>
       <w:pPr>
         <w:pStyle w:val="Heading3"/>
@@ -6245,7 +6245,7 @@
         <w:t xml:space="preserve">Bedarfsermittlung</w:t>
       </w:r>
     </w:p>
-    <w:bookmarkStart w:id="123" w:name="X48dbebd4bf558efc53c742137dcbf351b7066f0"/>
+    <w:bookmarkStart w:id="124" w:name="X48dbebd4bf558efc53c742137dcbf351b7066f0"/>
     <w:p>
       <w:pPr>
         <w:pStyle w:val="Heading4"/>
@@ -6436,8 +6436,8 @@
         <w:t xml:space="preserve">sehr flexible, breit anwendbare Methode.</w:t>
       </w:r>
     </w:p>
-    <w:bookmarkEnd w:id="123"/>
-    <w:bookmarkStart w:id="129" w:name="X834762256d91723ac7f7ba84d962ffe6b50606f"/>
+    <w:bookmarkEnd w:id="124"/>
+    <w:bookmarkStart w:id="130" w:name="X834762256d91723ac7f7ba84d962ffe6b50606f"/>
     <w:p>
       <w:pPr>
         <w:pStyle w:val="Heading4"/>
@@ -6511,12 +6511,12 @@
           <wp:inline>
             <wp:extent cx="3048000" cy="2286000"/>
             <wp:effectExtent b="0" l="0" r="0" t="0"/>
-            <wp:docPr descr="" title="" id="124" name="Picture"/>
+            <wp:docPr descr="" title="" id="125" name="Picture"/>
             <a:graphic>
               <a:graphicData uri="http://schemas.openxmlformats.org/drawingml/2006/picture">
                 <pic:pic>
                   <pic:nvPicPr>
-                    <pic:cNvPr descr="./media/missing.svg" id="125" name="Picture"/>
+                    <pic:cNvPr descr="./media/missing.svg" id="126" name="Picture"/>
                     <pic:cNvPicPr>
                       <a:picLocks noChangeArrowheads="1" noChangeAspect="1"/>
                     </pic:cNvPicPr>
@@ -6528,7 +6528,7 @@
                           <a14:useLocalDpi xmlns:a14="http://schemas.microsoft.com/office/drawing/2010/main" val="0"/>
                         </a:ext>
                         <a:ext uri="{96DAC541-7B7A-43D3-8B79-37D633B846F1}">
-                          <asvg:svgBlip xmlns:asvg="http://schemas.microsoft.com/office/drawing/2016/SVG/main" r:embed="rId59"/>
+                          <asvg:svgBlip xmlns:asvg="http://schemas.microsoft.com/office/drawing/2016/SVG/main" r:embed="rId69"/>
                         </a:ext>
                       </a:extLst>
                     </a:blip>
@@ -6617,12 +6617,12 @@
           <wp:inline>
             <wp:extent cx="3048000" cy="2286000"/>
             <wp:effectExtent b="0" l="0" r="0" t="0"/>
-            <wp:docPr descr="" title="" id="126" name="Picture"/>
+            <wp:docPr descr="" title="" id="127" name="Picture"/>
             <a:graphic>
               <a:graphicData uri="http://schemas.openxmlformats.org/drawingml/2006/picture">
                 <pic:pic>
                   <pic:nvPicPr>
-                    <pic:cNvPr descr="./media/missing.svg" id="127" name="Picture"/>
+                    <pic:cNvPr descr="./media/missing.svg" id="128" name="Picture"/>
                     <pic:cNvPicPr>
                       <a:picLocks noChangeArrowheads="1" noChangeAspect="1"/>
                     </pic:cNvPicPr>
@@ -6634,7 +6634,7 @@
                           <a14:useLocalDpi xmlns:a14="http://schemas.microsoft.com/office/drawing/2010/main" val="0"/>
                         </a:ext>
                         <a:ext uri="{96DAC541-7B7A-43D3-8B79-37D633B846F1}">
-                          <asvg:svgBlip xmlns:asvg="http://schemas.microsoft.com/office/drawing/2016/SVG/main" r:embed="rId59"/>
+                          <asvg:svgBlip xmlns:asvg="http://schemas.microsoft.com/office/drawing/2016/SVG/main" r:embed="rId69"/>
                         </a:ext>
                       </a:extLst>
                     </a:blip>
@@ -6684,7 +6684,7 @@
       <w:r>
         <w:t xml:space="preserve"> </w:t>
       </w:r>
-      <w:hyperlink r:id="rId128">
+      <w:hyperlink r:id="rId129">
         <w:r>
           <w:rPr>
             <w:rStyle w:val="Hyperlink"/>
@@ -6848,9 +6848,9 @@
         <w:t xml:space="preserve">anzuwenden kann nur zur Reproduktion der eigenen Meinung führen.</w:t>
       </w:r>
     </w:p>
-    <w:bookmarkEnd w:id="129"/>
     <w:bookmarkEnd w:id="130"/>
-    <w:bookmarkStart w:id="135" w:name="methoden"/>
+    <w:bookmarkEnd w:id="131"/>
+    <w:bookmarkStart w:id="136" w:name="methoden"/>
     <w:p>
       <w:pPr>
         <w:pStyle w:val="Heading3"/>
@@ -6885,7 +6885,7 @@
         <w:t xml:space="preserve">werden, generieren jedoch bereits wertvolle Erkenntnisse.</w:t>
       </w:r>
     </w:p>
-    <w:bookmarkStart w:id="131" w:name="think-aloud-protokolle"/>
+    <w:bookmarkStart w:id="132" w:name="think-aloud-protokolle"/>
     <w:p>
       <w:pPr>
         <w:pStyle w:val="Heading4"/>
@@ -6958,8 +6958,8 @@
         <w:t xml:space="preserve">können z. B. durch Notizen oder Audioaufnahmen festgehalten werden.</w:t>
       </w:r>
     </w:p>
-    <w:bookmarkEnd w:id="131"/>
-    <w:bookmarkStart w:id="132" w:name="co-discovery-learning"/>
+    <w:bookmarkEnd w:id="132"/>
+    <w:bookmarkStart w:id="133" w:name="co-discovery-learning"/>
     <w:p>
       <w:pPr>
         <w:pStyle w:val="Heading4"/>
@@ -7026,8 +7026,8 @@
         <w:t xml:space="preserve">Aussprechen von Gedanken innerhalb einer Dialogsituation.</w:t>
       </w:r>
     </w:p>
-    <w:bookmarkEnd w:id="132"/>
-    <w:bookmarkStart w:id="134" w:name="quantitative-methoden"/>
+    <w:bookmarkEnd w:id="133"/>
+    <w:bookmarkStart w:id="135" w:name="quantitative-methoden"/>
     <w:p>
       <w:pPr>
         <w:pStyle w:val="Heading4"/>
@@ -7184,7 +7184,7 @@
       <w:r>
         <w:t xml:space="preserve"> </w:t>
       </w:r>
-      <w:hyperlink r:id="rId133">
+      <w:hyperlink r:id="rId134">
         <w:r>
           <w:rPr>
             <w:rStyle w:val="Hyperlink"/>
@@ -7211,9 +7211,9 @@
         <w:t xml:space="preserve">muss, um Verfälschungen durch Einzelpersonen zu vermeiden.</w:t>
       </w:r>
     </w:p>
-    <w:bookmarkEnd w:id="134"/>
     <w:bookmarkEnd w:id="135"/>
-    <w:bookmarkStart w:id="147" w:name="X9ef5ec992afc9357d46a10b4004688d289b999b"/>
+    <w:bookmarkEnd w:id="136"/>
+    <w:bookmarkStart w:id="148" w:name="X9ef5ec992afc9357d46a10b4004688d289b999b"/>
     <w:p>
       <w:pPr>
         <w:pStyle w:val="Heading3"/>
@@ -7301,7 +7301,7 @@
         <w:t xml:space="preserve">Prototypen - erste funktionsfähige Iterationen</w:t>
       </w:r>
     </w:p>
-    <w:bookmarkStart w:id="139" w:name="storyboards-als-frühe-methode"/>
+    <w:bookmarkStart w:id="140" w:name="storyboards-als-frühe-methode"/>
     <w:p>
       <w:pPr>
         <w:pStyle w:val="Heading4"/>
@@ -7345,12 +7345,12 @@
           <wp:inline>
             <wp:extent cx="3048000" cy="2286000"/>
             <wp:effectExtent b="0" l="0" r="0" t="0"/>
-            <wp:docPr descr="" title="" id="136" name="Picture"/>
+            <wp:docPr descr="" title="" id="137" name="Picture"/>
             <a:graphic>
               <a:graphicData uri="http://schemas.openxmlformats.org/drawingml/2006/picture">
                 <pic:pic>
                   <pic:nvPicPr>
-                    <pic:cNvPr descr="./media/missing.svg" id="137" name="Picture"/>
+                    <pic:cNvPr descr="./media/missing.svg" id="138" name="Picture"/>
                     <pic:cNvPicPr>
                       <a:picLocks noChangeArrowheads="1" noChangeAspect="1"/>
                     </pic:cNvPicPr>
@@ -7362,7 +7362,7 @@
                           <a14:useLocalDpi xmlns:a14="http://schemas.microsoft.com/office/drawing/2010/main" val="0"/>
                         </a:ext>
                         <a:ext uri="{96DAC541-7B7A-43D3-8B79-37D633B846F1}">
-                          <asvg:svgBlip xmlns:asvg="http://schemas.microsoft.com/office/drawing/2016/SVG/main" r:embed="rId59"/>
+                          <asvg:svgBlip xmlns:asvg="http://schemas.microsoft.com/office/drawing/2016/SVG/main" r:embed="rId69"/>
                         </a:ext>
                       </a:extLst>
                     </a:blip>
@@ -7440,7 +7440,7 @@
       <w:r>
         <w:t xml:space="preserve"> </w:t>
       </w:r>
-      <w:hyperlink r:id="rId138">
+      <w:hyperlink r:id="rId139">
         <w:r>
           <w:rPr>
             <w:rStyle w:val="Hyperlink"/>
@@ -7705,8 +7705,8 @@
         </w:tc>
       </w:tr>
     </w:tbl>
-    <w:bookmarkEnd w:id="139"/>
-    <w:bookmarkStart w:id="143" w:name="wireframes-und-mock-ups"/>
+    <w:bookmarkEnd w:id="140"/>
+    <w:bookmarkStart w:id="144" w:name="wireframes-und-mock-ups"/>
     <w:p>
       <w:pPr>
         <w:pStyle w:val="Heading4"/>
@@ -7756,12 +7756,12 @@
           <wp:inline>
             <wp:extent cx="3048000" cy="2286000"/>
             <wp:effectExtent b="0" l="0" r="0" t="0"/>
-            <wp:docPr descr="" title="" id="140" name="Picture"/>
+            <wp:docPr descr="" title="" id="141" name="Picture"/>
             <a:graphic>
               <a:graphicData uri="http://schemas.openxmlformats.org/drawingml/2006/picture">
                 <pic:pic>
                   <pic:nvPicPr>
-                    <pic:cNvPr descr="./media/missing.svg" id="141" name="Picture"/>
+                    <pic:cNvPr descr="./media/missing.svg" id="142" name="Picture"/>
                     <pic:cNvPicPr>
                       <a:picLocks noChangeArrowheads="1" noChangeAspect="1"/>
                     </pic:cNvPicPr>
@@ -7773,7 +7773,7 @@
                           <a14:useLocalDpi xmlns:a14="http://schemas.microsoft.com/office/drawing/2010/main" val="0"/>
                         </a:ext>
                         <a:ext uri="{96DAC541-7B7A-43D3-8B79-37D633B846F1}">
-                          <asvg:svgBlip xmlns:asvg="http://schemas.microsoft.com/office/drawing/2016/SVG/main" r:embed="rId59"/>
+                          <asvg:svgBlip xmlns:asvg="http://schemas.microsoft.com/office/drawing/2016/SVG/main" r:embed="rId69"/>
                         </a:ext>
                       </a:extLst>
                     </a:blip>
@@ -7817,7 +7817,7 @@
       <w:r>
         <w:t xml:space="preserve"> </w:t>
       </w:r>
-      <w:hyperlink r:id="rId142">
+      <w:hyperlink r:id="rId143">
         <w:r>
           <w:rPr>
             <w:rStyle w:val="Hyperlink"/>
@@ -7930,8 +7930,8 @@
         <w:t xml:space="preserve">enthalten.</w:t>
       </w:r>
     </w:p>
-    <w:bookmarkEnd w:id="143"/>
-    <w:bookmarkStart w:id="146" w:name="interaktive-prototypen"/>
+    <w:bookmarkEnd w:id="144"/>
+    <w:bookmarkStart w:id="147" w:name="interaktive-prototypen"/>
     <w:p>
       <w:pPr>
         <w:pStyle w:val="Heading4"/>
@@ -8036,7 +8036,7 @@
       <w:r>
         <w:t xml:space="preserve"> </w:t>
       </w:r>
-      <w:hyperlink r:id="rId144">
+      <w:hyperlink r:id="rId145">
         <w:r>
           <w:rPr>
             <w:rStyle w:val="Hyperlink"/>
@@ -8053,7 +8053,7 @@
       <w:r>
         <w:t xml:space="preserve"> </w:t>
       </w:r>
-      <w:hyperlink r:id="rId145">
+      <w:hyperlink r:id="rId146">
         <w:r>
           <w:rPr>
             <w:rStyle w:val="Hyperlink"/>
@@ -8121,9 +8121,9 @@
         <w:t xml:space="preserve">die Zielgruppen geeignet sind.</w:t>
       </w:r>
     </w:p>
-    <w:bookmarkEnd w:id="146"/>
     <w:bookmarkEnd w:id="147"/>
-    <w:bookmarkStart w:id="156" w:name="evaluierung"/>
+    <w:bookmarkEnd w:id="148"/>
+    <w:bookmarkStart w:id="157" w:name="evaluierung"/>
     <w:p>
       <w:pPr>
         <w:pStyle w:val="Heading3"/>
@@ -8157,7 +8157,7 @@
       <w:r>
         <w:t xml:space="preserve">Beispiel für eine lebendige Evaluierungskultur ist das “</w:t>
       </w:r>
-      <w:hyperlink r:id="rId148">
+      <w:hyperlink r:id="rId149">
         <w:r>
           <w:rPr>
             <w:rStyle w:val="Hyperlink"/>
@@ -8195,7 +8195,7 @@
       <w:r>
         <w:t xml:space="preserve"> </w:t>
       </w:r>
-      <w:hyperlink r:id="rId149">
+      <w:hyperlink r:id="rId150">
         <w:r>
           <w:rPr>
             <w:rStyle w:val="Hyperlink"/>
@@ -8251,12 +8251,12 @@
           <wp:inline>
             <wp:extent cx="3048000" cy="2286000"/>
             <wp:effectExtent b="0" l="0" r="0" t="0"/>
-            <wp:docPr descr="" title="" id="150" name="Picture"/>
+            <wp:docPr descr="" title="" id="151" name="Picture"/>
             <a:graphic>
               <a:graphicData uri="http://schemas.openxmlformats.org/drawingml/2006/picture">
                 <pic:pic>
                   <pic:nvPicPr>
-                    <pic:cNvPr descr="./media/missing.svg" id="151" name="Picture"/>
+                    <pic:cNvPr descr="./media/missing.svg" id="152" name="Picture"/>
                     <pic:cNvPicPr>
                       <a:picLocks noChangeArrowheads="1" noChangeAspect="1"/>
                     </pic:cNvPicPr>
@@ -8268,7 +8268,7 @@
                           <a14:useLocalDpi xmlns:a14="http://schemas.microsoft.com/office/drawing/2010/main" val="0"/>
                         </a:ext>
                         <a:ext uri="{96DAC541-7B7A-43D3-8B79-37D633B846F1}">
-                          <asvg:svgBlip xmlns:asvg="http://schemas.microsoft.com/office/drawing/2016/SVG/main" r:embed="rId59"/>
+                          <asvg:svgBlip xmlns:asvg="http://schemas.microsoft.com/office/drawing/2016/SVG/main" r:embed="rId69"/>
                         </a:ext>
                       </a:extLst>
                     </a:blip>
@@ -8342,7 +8342,7 @@
         <w:t xml:space="preserve">das prinzipielle Vorgehen bei einem Beobachtungstest skizziert werden.</w:t>
       </w:r>
     </w:p>
-    <w:bookmarkStart w:id="153" w:name="testgruppen"/>
+    <w:bookmarkStart w:id="154" w:name="testgruppen"/>
     <w:p>
       <w:pPr>
         <w:pStyle w:val="Heading4"/>
@@ -8380,7 +8380,7 @@
         <w:rPr>
           <w:rStyle w:val="FootnoteReference"/>
         </w:rPr>
-        <w:footnoteReference w:id="152"/>
+        <w:footnoteReference w:id="153"/>
       </w:r>
       <w:r>
         <w:t xml:space="preserve">. Statt eines einzigen Tests mit</w:t>
@@ -8460,8 +8460,8 @@
         <w:t xml:space="preserve">[Accessibility] thematisiert wurden.</w:t>
       </w:r>
     </w:p>
-    <w:bookmarkEnd w:id="153"/>
-    <w:bookmarkStart w:id="154" w:name="testablauf-und-vorbereitungen"/>
+    <w:bookmarkEnd w:id="154"/>
+    <w:bookmarkStart w:id="155" w:name="testablauf-und-vorbereitungen"/>
     <w:p>
       <w:pPr>
         <w:pStyle w:val="Heading4"/>
@@ -8584,8 +8584,8 @@
         <w:t xml:space="preserve">Datennutzung zuzusichern.</w:t>
       </w:r>
     </w:p>
-    <w:bookmarkEnd w:id="154"/>
-    <w:bookmarkStart w:id="155" w:name="testaufgaben"/>
+    <w:bookmarkEnd w:id="155"/>
+    <w:bookmarkStart w:id="156" w:name="testaufgaben"/>
     <w:p>
       <w:pPr>
         <w:pStyle w:val="Heading4"/>
@@ -8684,11 +8684,11 @@
         <w:t xml:space="preserve">Aufgaben belastbare Aussagen zu erhalten.</w:t>
       </w:r>
     </w:p>
-    <w:bookmarkEnd w:id="155"/>
     <w:bookmarkEnd w:id="156"/>
     <w:bookmarkEnd w:id="157"/>
     <w:bookmarkEnd w:id="158"/>
-    <w:bookmarkStart w:id="283" w:name="bibliotheksmanagementsysteme"/>
+    <w:bookmarkEnd w:id="159"/>
+    <w:bookmarkStart w:id="284" w:name="bibliotheksmanagementsysteme"/>
     <w:p>
       <w:pPr>
         <w:pStyle w:val="Heading1"/>
@@ -8739,12 +8739,12 @@
                 <wp:inline>
                   <wp:extent cx="152400" cy="152400"/>
                   <wp:effectExtent b="0" l="0" r="0" t="0"/>
-                  <wp:docPr descr="" title="" id="159" name="Picture"/>
+                  <wp:docPr descr="" title="" id="160" name="Picture"/>
                   <a:graphic>
                     <a:graphicData uri="http://schemas.openxmlformats.org/drawingml/2006/picture">
                       <pic:pic>
                         <pic:nvPicPr>
-                          <pic:cNvPr descr="/opt/quarto/share/formats/docx/note.png" id="160" name="Picture"/>
+                          <pic:cNvPr descr="/opt/quarto/share/formats/docx/note.png" id="161" name="Picture"/>
                           <pic:cNvPicPr>
                             <a:picLocks noChangeArrowheads="1" noChangeAspect="1"/>
                           </pic:cNvPicPr>
@@ -9025,7 +9025,7 @@
         <w:t xml:space="preserve">Schnittstellen und offenen Architekturen erhöht hat.</w:t>
       </w:r>
     </w:p>
-    <w:bookmarkStart w:id="195" w:name="übersicht"/>
+    <w:bookmarkStart w:id="196" w:name="übersicht"/>
     <w:p>
       <w:pPr>
         <w:pStyle w:val="Heading2"/>
@@ -9034,7 +9034,7 @@
         <w:t xml:space="preserve">Übersicht</w:t>
       </w:r>
     </w:p>
-    <w:bookmarkStart w:id="169" w:name="geschichte"/>
+    <w:bookmarkStart w:id="170" w:name="geschichte"/>
     <w:p>
       <w:pPr>
         <w:pStyle w:val="Heading3"/>
@@ -9085,12 +9085,12 @@
                 <wp:inline>
                   <wp:extent cx="152400" cy="152400"/>
                   <wp:effectExtent b="0" l="0" r="0" t="0"/>
-                  <wp:docPr descr="" title="" id="161" name="Picture"/>
+                  <wp:docPr descr="" title="" id="162" name="Picture"/>
                   <a:graphic>
                     <a:graphicData uri="http://schemas.openxmlformats.org/drawingml/2006/picture">
                       <pic:pic>
                         <pic:nvPicPr>
-                          <pic:cNvPr descr="/opt/quarto/share/formats/docx/note.png" id="162" name="Picture"/>
+                          <pic:cNvPr descr="/opt/quarto/share/formats/docx/note.png" id="163" name="Picture"/>
                           <pic:cNvPicPr>
                             <a:picLocks noChangeArrowheads="1" noChangeAspect="1"/>
                           </pic:cNvPicPr>
@@ -9398,7 +9398,7 @@
         <w:rPr>
           <w:rStyle w:val="FootnoteReference"/>
         </w:rPr>
-        <w:footnoteReference w:id="163"/>
+        <w:footnoteReference w:id="164"/>
       </w:r>
     </w:p>
     <w:p>
@@ -9568,12 +9568,12 @@
                 <wp:inline>
                   <wp:extent cx="152400" cy="152400"/>
                   <wp:effectExtent b="0" l="0" r="0" t="0"/>
-                  <wp:docPr descr="" title="" id="164" name="Picture"/>
+                  <wp:docPr descr="" title="" id="165" name="Picture"/>
                   <a:graphic>
                     <a:graphicData uri="http://schemas.openxmlformats.org/drawingml/2006/picture">
                       <pic:pic>
                         <pic:nvPicPr>
-                          <pic:cNvPr descr="/opt/quarto/share/formats/docx/tip.png" id="165" name="Picture"/>
+                          <pic:cNvPr descr="/opt/quarto/share/formats/docx/tip.png" id="166" name="Picture"/>
                           <pic:cNvPicPr>
                             <a:picLocks noChangeArrowheads="1" noChangeAspect="1"/>
                           </pic:cNvPicPr>
@@ -9640,18 +9640,18 @@
                 <wp:inline>
                   <wp:extent cx="5334000" cy="4523772"/>
                   <wp:effectExtent b="0" l="0" r="0" t="0"/>
-                  <wp:docPr descr="" title="" id="167" name="Picture"/>
+                  <wp:docPr descr="" title="" id="168" name="Picture"/>
                   <a:graphic>
                     <a:graphicData uri="http://schemas.openxmlformats.org/drawingml/2006/picture">
                       <pic:pic>
                         <pic:nvPicPr>
-                          <pic:cNvPr descr="./media/bms-timeline.png" id="168" name="Picture"/>
+                          <pic:cNvPr descr="./media/bms-timeline.png" id="169" name="Picture"/>
                           <pic:cNvPicPr>
                             <a:picLocks noChangeArrowheads="1" noChangeAspect="1"/>
                           </pic:cNvPicPr>
                         </pic:nvPicPr>
                         <pic:blipFill>
-                          <a:blip r:embed="rId166"/>
+                          <a:blip r:embed="rId167"/>
                           <a:stretch>
                             <a:fillRect/>
                           </a:stretch>
@@ -10084,8 +10084,8 @@
         </w:tc>
       </w:tr>
     </w:tbl>
-    <w:bookmarkEnd w:id="169"/>
-    <w:bookmarkStart w:id="176" w:name="komponenten"/>
+    <w:bookmarkEnd w:id="170"/>
+    <w:bookmarkStart w:id="177" w:name="komponenten"/>
     <w:p>
       <w:pPr>
         <w:pStyle w:val="Heading3"/>
@@ -10200,7 +10200,7 @@
         <w:t xml:space="preserve">skizziert.</w:t>
       </w:r>
     </w:p>
-    <w:bookmarkStart w:id="171" w:name="erwerbung"/>
+    <w:bookmarkStart w:id="172" w:name="erwerbung"/>
     <w:p>
       <w:pPr>
         <w:pStyle w:val="Heading4"/>
@@ -10291,7 +10291,7 @@
       <w:r>
         <w:t xml:space="preserve"> </w:t>
       </w:r>
-      <w:hyperlink r:id="rId170">
+      <w:hyperlink r:id="rId171">
         <w:r>
           <w:rPr>
             <w:rStyle w:val="Hyperlink"/>
@@ -10322,8 +10322,8 @@
         <w:t xml:space="preserve">[siehe auch Erwerbung in der Prozessabbildung]</w:t>
       </w:r>
     </w:p>
-    <w:bookmarkEnd w:id="171"/>
-    <w:bookmarkStart w:id="172" w:name="katalogisierung"/>
+    <w:bookmarkEnd w:id="172"/>
+    <w:bookmarkStart w:id="173" w:name="katalogisierung"/>
     <w:p>
       <w:pPr>
         <w:pStyle w:val="Heading4"/>
@@ -10387,8 +10387,8 @@
         <w:t xml:space="preserve">[siehe auch Katalogisierung in der Prozessabbildung]</w:t>
       </w:r>
     </w:p>
-    <w:bookmarkEnd w:id="172"/>
-    <w:bookmarkStart w:id="173" w:name="ausleihe"/>
+    <w:bookmarkEnd w:id="173"/>
+    <w:bookmarkStart w:id="174" w:name="ausleihe"/>
     <w:p>
       <w:pPr>
         <w:pStyle w:val="Heading4"/>
@@ -10510,8 +10510,8 @@
         </w:r>
       </w:hyperlink>
     </w:p>
-    <w:bookmarkEnd w:id="173"/>
-    <w:bookmarkStart w:id="175" w:name="recherchemodul"/>
+    <w:bookmarkEnd w:id="174"/>
+    <w:bookmarkStart w:id="176" w:name="recherchemodul"/>
     <w:p>
       <w:pPr>
         <w:pStyle w:val="Heading4"/>
@@ -10642,7 +10642,7 @@
         <w:rPr>
           <w:rStyle w:val="FootnoteReference"/>
         </w:rPr>
-        <w:footnoteReference w:id="174"/>
+        <w:footnoteReference w:id="175"/>
       </w:r>
       <w:r>
         <w:t xml:space="preserve">:</w:t>
@@ -10776,9 +10776,9 @@
         <w:t xml:space="preserve">Anzeige von Buchcovern</w:t>
       </w:r>
     </w:p>
-    <w:bookmarkEnd w:id="175"/>
     <w:bookmarkEnd w:id="176"/>
-    <w:bookmarkStart w:id="179" w:name="aktuelle-sw-produkte"/>
+    <w:bookmarkEnd w:id="177"/>
+    <w:bookmarkStart w:id="180" w:name="aktuelle-sw-produkte"/>
     <w:p>
       <w:pPr>
         <w:pStyle w:val="Heading3"/>
@@ -11412,7 +11412,7 @@
       <w:r>
         <w:t xml:space="preserve"> </w:t>
       </w:r>
-      <w:hyperlink r:id="rId177">
+      <w:hyperlink r:id="rId178">
         <w:r>
           <w:rPr>
             <w:rStyle w:val="Hyperlink"/>
@@ -11438,7 +11438,7 @@
       <w:r>
         <w:t xml:space="preserve"> </w:t>
       </w:r>
-      <w:hyperlink r:id="rId178">
+      <w:hyperlink r:id="rId179">
         <w:r>
           <w:rPr>
             <w:rStyle w:val="Hyperlink"/>
@@ -11453,8 +11453,8 @@
         <w:t xml:space="preserve">abgefragt werden.</w:t>
       </w:r>
     </w:p>
-    <w:bookmarkEnd w:id="179"/>
-    <w:bookmarkStart w:id="187" w:name="vergleich-mit-anderen-managementsystemen"/>
+    <w:bookmarkEnd w:id="180"/>
+    <w:bookmarkStart w:id="188" w:name="vergleich-mit-anderen-managementsystemen"/>
     <w:p>
       <w:pPr>
         <w:pStyle w:val="Heading3"/>
@@ -11590,7 +11590,7 @@
           <w:numId w:val="1028"/>
         </w:numPr>
       </w:pPr>
-      <w:hyperlink r:id="rId180">
+      <w:hyperlink r:id="rId181">
         <w:r>
           <w:rPr>
             <w:rStyle w:val="Hyperlink"/>
@@ -11606,7 +11606,7 @@
           <w:numId w:val="1028"/>
         </w:numPr>
       </w:pPr>
-      <w:hyperlink r:id="rId181">
+      <w:hyperlink r:id="rId182">
         <w:r>
           <w:rPr>
             <w:rStyle w:val="Hyperlink"/>
@@ -11628,7 +11628,7 @@
       <w:r>
         <w:t xml:space="preserve"> </w:t>
       </w:r>
-      <w:hyperlink r:id="rId182">
+      <w:hyperlink r:id="rId183">
         <w:r>
           <w:rPr>
             <w:rStyle w:val="Hyperlink"/>
@@ -11659,7 +11659,7 @@
       <w:r>
         <w:t xml:space="preserve"> </w:t>
       </w:r>
-      <w:hyperlink r:id="rId183">
+      <w:hyperlink r:id="rId184">
         <w:r>
           <w:rPr>
             <w:rStyle w:val="Hyperlink"/>
@@ -11690,7 +11690,7 @@
       <w:r>
         <w:t xml:space="preserve"> </w:t>
       </w:r>
-      <w:hyperlink r:id="rId184">
+      <w:hyperlink r:id="rId185">
         <w:r>
           <w:rPr>
             <w:rStyle w:val="Hyperlink"/>
@@ -11729,7 +11729,7 @@
       <w:r>
         <w:t xml:space="preserve"> </w:t>
       </w:r>
-      <w:hyperlink r:id="rId185">
+      <w:hyperlink r:id="rId186">
         <w:r>
           <w:rPr>
             <w:rStyle w:val="Hyperlink"/>
@@ -11814,7 +11814,7 @@
       <w:r>
         <w:t xml:space="preserve"> </w:t>
       </w:r>
-      <w:hyperlink r:id="rId186">
+      <w:hyperlink r:id="rId187">
         <w:r>
           <w:rPr>
             <w:rStyle w:val="Hyperlink"/>
@@ -11844,8 +11844,8 @@
         <w:t xml:space="preserve">auf dieses klassische Instrument gänzlich zu verzichten.</w:t>
       </w:r>
     </w:p>
-    <w:bookmarkEnd w:id="187"/>
-    <w:bookmarkStart w:id="190" w:name="integration"/>
+    <w:bookmarkEnd w:id="188"/>
+    <w:bookmarkStart w:id="191" w:name="integration"/>
     <w:p>
       <w:pPr>
         <w:pStyle w:val="Heading3"/>
@@ -12118,7 +12118,7 @@
       <w:r>
         <w:t xml:space="preserve"> </w:t>
       </w:r>
-      <w:hyperlink r:id="rId188">
+      <w:hyperlink r:id="rId189">
         <w:r>
           <w:rPr>
             <w:rStyle w:val="Hyperlink"/>
@@ -12185,7 +12185,7 @@
         <w:rPr>
           <w:rStyle w:val="FootnoteReference"/>
         </w:rPr>
-        <w:footnoteReference w:id="189"/>
+        <w:footnoteReference w:id="190"/>
       </w:r>
       <w:r>
         <w:t xml:space="preserve"> </w:t>
@@ -12240,8 +12240,8 @@
         <w:t xml:space="preserve">bereitstellen.</w:t>
       </w:r>
     </w:p>
-    <w:bookmarkEnd w:id="190"/>
-    <w:bookmarkStart w:id="191" w:name="verbundkataloge"/>
+    <w:bookmarkEnd w:id="191"/>
+    <w:bookmarkStart w:id="192" w:name="verbundkataloge"/>
     <w:p>
       <w:pPr>
         <w:pStyle w:val="Heading3"/>
@@ -12740,8 +12740,8 @@
         </w:tc>
       </w:tr>
     </w:tbl>
-    <w:bookmarkEnd w:id="191"/>
-    <w:bookmarkStart w:id="192" w:name="Xef3cdf849515896b72e4da871885dcc60b5fbed"/>
+    <w:bookmarkEnd w:id="192"/>
+    <w:bookmarkStart w:id="193" w:name="Xef3cdf849515896b72e4da871885dcc60b5fbed"/>
     <w:p>
       <w:pPr>
         <w:pStyle w:val="Heading3"/>
@@ -12854,8 +12854,8 @@
         <w:t xml:space="preserve">die GoKB als kooperativ gepflegte Knowledge Base für elektronische Ressourcen</w:t>
       </w:r>
     </w:p>
-    <w:bookmarkEnd w:id="192"/>
-    <w:bookmarkStart w:id="194" w:name="statistik-und-reporting"/>
+    <w:bookmarkEnd w:id="193"/>
+    <w:bookmarkStart w:id="195" w:name="statistik-und-reporting"/>
     <w:p>
       <w:pPr>
         <w:pStyle w:val="Heading3"/>
@@ -12932,7 +12932,7 @@
       <w:r>
         <w:t xml:space="preserve"> </w:t>
       </w:r>
-      <w:hyperlink r:id="rId193">
+      <w:hyperlink r:id="rId194">
         <w:r>
           <w:rPr>
             <w:rStyle w:val="Hyperlink"/>
@@ -13061,9 +13061,9 @@
         <w:t xml:space="preserve">aufnehmen, zum Beispiel Daten aus Besucherzählern.</w:t>
       </w:r>
     </w:p>
-    <w:bookmarkEnd w:id="194"/>
     <w:bookmarkEnd w:id="195"/>
-    <w:bookmarkStart w:id="197" w:name="bibliotheksorganisation"/>
+    <w:bookmarkEnd w:id="196"/>
+    <w:bookmarkStart w:id="198" w:name="bibliotheksorganisation"/>
     <w:p>
       <w:pPr>
         <w:pStyle w:val="Heading2"/>
@@ -13246,7 +13246,7 @@
         <w:t xml:space="preserve">Erwerbungsunterlagen, Gebühreninformationen u.ä.</w:t>
       </w:r>
     </w:p>
-    <w:bookmarkStart w:id="196" w:name="benutzungsbedingungen"/>
+    <w:bookmarkStart w:id="197" w:name="benutzungsbedingungen"/>
     <w:p>
       <w:pPr>
         <w:pStyle w:val="Heading3"/>
@@ -13486,9 +13486,9 @@
         <w:t xml:space="preserve">Voraussetzung für die Einrichtung des Ausleihmoduls eines BMS.</w:t>
       </w:r>
     </w:p>
-    <w:bookmarkEnd w:id="196"/>
     <w:bookmarkEnd w:id="197"/>
-    <w:bookmarkStart w:id="206" w:name="datenverwaltung-in-bms"/>
+    <w:bookmarkEnd w:id="198"/>
+    <w:bookmarkStart w:id="207" w:name="datenverwaltung-in-bms"/>
     <w:p>
       <w:pPr>
         <w:pStyle w:val="Heading2"/>
@@ -13632,7 +13632,7 @@
         <w:t xml:space="preserve">die Datenqualität genügen.</w:t>
       </w:r>
     </w:p>
-    <w:bookmarkStart w:id="198" w:name="bibliographische-metadaten"/>
+    <w:bookmarkStart w:id="199" w:name="bibliographische-metadaten"/>
     <w:p>
       <w:pPr>
         <w:pStyle w:val="Heading3"/>
@@ -13685,8 +13685,8 @@
         <w:t xml:space="preserve">Kapitel zu Open Data).</w:t>
       </w:r>
     </w:p>
-    <w:bookmarkEnd w:id="198"/>
-    <w:bookmarkStart w:id="199" w:name="digitale-inhalte"/>
+    <w:bookmarkEnd w:id="199"/>
+    <w:bookmarkStart w:id="200" w:name="digitale-inhalte"/>
     <w:p>
       <w:pPr>
         <w:pStyle w:val="Heading3"/>
@@ -13783,8 +13783,8 @@
         <w:t xml:space="preserve">wie z.B. einzelne Abbildungen.</w:t>
       </w:r>
     </w:p>
-    <w:bookmarkEnd w:id="199"/>
-    <w:bookmarkStart w:id="202" w:name="verwaltungsdaten"/>
+    <w:bookmarkEnd w:id="200"/>
+    <w:bookmarkStart w:id="203" w:name="verwaltungsdaten"/>
     <w:p>
       <w:pPr>
         <w:pStyle w:val="Heading3"/>
@@ -13809,7 +13809,7 @@
       <w:r>
         <w:t xml:space="preserve"> </w:t>
       </w:r>
-      <w:hyperlink r:id="rId200">
+      <w:hyperlink r:id="rId201">
         <w:r>
           <w:rPr>
             <w:rStyle w:val="Hyperlink"/>
@@ -13841,7 +13841,7 @@
       <w:r>
         <w:t xml:space="preserve"> </w:t>
       </w:r>
-      <w:hyperlink r:id="rId201">
+      <w:hyperlink r:id="rId202">
         <w:r>
           <w:rPr>
             <w:rStyle w:val="Hyperlink"/>
@@ -13877,8 +13877,8 @@
         <w:t xml:space="preserve">zusätzliche Anpassungen an das BMS notwendig sind.</w:t>
       </w:r>
     </w:p>
-    <w:bookmarkEnd w:id="202"/>
-    <w:bookmarkStart w:id="204" w:name="datenformate-und-schnittstellen"/>
+    <w:bookmarkEnd w:id="203"/>
+    <w:bookmarkStart w:id="205" w:name="datenformate-und-schnittstellen"/>
     <w:p>
       <w:pPr>
         <w:pStyle w:val="Heading3"/>
@@ -14043,7 +14043,7 @@
       <w:r>
         <w:t xml:space="preserve"> </w:t>
       </w:r>
-      <w:hyperlink r:id="rId203">
+      <w:hyperlink r:id="rId204">
         <w:r>
           <w:rPr>
             <w:rStyle w:val="Hyperlink"/>
@@ -14055,8 +14055,8 @@
         <w:t xml:space="preserve">.</w:t>
       </w:r>
     </w:p>
-    <w:bookmarkEnd w:id="204"/>
-    <w:bookmarkStart w:id="205" w:name="datenqualität"/>
+    <w:bookmarkEnd w:id="205"/>
+    <w:bookmarkStart w:id="206" w:name="datenqualität"/>
     <w:p>
       <w:pPr>
         <w:pStyle w:val="Heading3"/>
@@ -14198,9 +14198,9 @@
         <w:t xml:space="preserve">Katalogisierung.</w:t>
       </w:r>
     </w:p>
-    <w:bookmarkEnd w:id="205"/>
     <w:bookmarkEnd w:id="206"/>
-    <w:bookmarkStart w:id="218" w:name="marktanalyse-und-beschaffung"/>
+    <w:bookmarkEnd w:id="207"/>
+    <w:bookmarkStart w:id="219" w:name="marktanalyse-und-beschaffung"/>
     <w:p>
       <w:pPr>
         <w:pStyle w:val="Heading2"/>
@@ -14251,12 +14251,12 @@
                 <wp:inline>
                   <wp:extent cx="152400" cy="152400"/>
                   <wp:effectExtent b="0" l="0" r="0" t="0"/>
-                  <wp:docPr descr="" title="" id="207" name="Picture"/>
+                  <wp:docPr descr="" title="" id="208" name="Picture"/>
                   <a:graphic>
                     <a:graphicData uri="http://schemas.openxmlformats.org/drawingml/2006/picture">
                       <pic:pic>
                         <pic:nvPicPr>
-                          <pic:cNvPr descr="/opt/quarto/share/formats/docx/note.png" id="208" name="Picture"/>
+                          <pic:cNvPr descr="/opt/quarto/share/formats/docx/note.png" id="209" name="Picture"/>
                           <pic:cNvPicPr>
                             <a:picLocks noChangeArrowheads="1" noChangeAspect="1"/>
                           </pic:cNvPicPr>
@@ -14516,7 +14516,7 @@
       <w:r>
         <w:t xml:space="preserve"> </w:t>
       </w:r>
-      <w:hyperlink r:id="rId209">
+      <w:hyperlink r:id="rId210">
         <w:r>
           <w:rPr>
             <w:rStyle w:val="Hyperlink"/>
@@ -14634,7 +14634,7 @@
         <w:t xml:space="preserve">mehr vorgenommen werden.</w:t>
       </w:r>
     </w:p>
-    <w:bookmarkStart w:id="210" w:name="entscheidungsprozess"/>
+    <w:bookmarkStart w:id="211" w:name="entscheidungsprozess"/>
     <w:p>
       <w:pPr>
         <w:pStyle w:val="Heading3"/>
@@ -14825,8 +14825,8 @@
         <w:t xml:space="preserve">Auswahlentscheidung</w:t>
       </w:r>
     </w:p>
-    <w:bookmarkEnd w:id="210"/>
-    <w:bookmarkStart w:id="216" w:name="auswahlkriterien-eines-bms"/>
+    <w:bookmarkEnd w:id="211"/>
+    <w:bookmarkStart w:id="217" w:name="auswahlkriterien-eines-bms"/>
     <w:p>
       <w:pPr>
         <w:pStyle w:val="Heading3"/>
@@ -14937,7 +14937,7 @@
       <w:tr>
         <w:tc>
           <w:tcPr/>
-          <w:bookmarkStart w:id="214" w:name="fig-anonymous-4"/>
+          <w:bookmarkStart w:id="215" w:name="fig-anonymous-4"/>
           <w:p>
             <w:pPr>
               <w:pStyle w:val="Figure"/>
@@ -14948,18 +14948,18 @@
                 <wp:inline>
                   <wp:extent cx="5334000" cy="4227332"/>
                   <wp:effectExtent b="0" l="0" r="0" t="0"/>
-                  <wp:docPr descr="" title="" id="212" name="Picture"/>
+                  <wp:docPr descr="" title="" id="213" name="Picture"/>
                   <a:graphic>
                     <a:graphicData uri="http://schemas.openxmlformats.org/drawingml/2006/picture">
                       <pic:pic>
                         <pic:nvPicPr>
-                          <pic:cNvPr descr="./media/matrix.png" id="213" name="Picture"/>
+                          <pic:cNvPr descr="./media/matrix.png" id="214" name="Picture"/>
                           <pic:cNvPicPr>
                             <a:picLocks noChangeArrowheads="1" noChangeAspect="1"/>
                           </pic:cNvPicPr>
                         </pic:nvPicPr>
                         <pic:blipFill>
-                          <a:blip r:embed="rId211"/>
+                          <a:blip r:embed="rId212"/>
                           <a:stretch>
                             <a:fillRect/>
                           </a:stretch>
@@ -14999,7 +14999,7 @@
               <w:t xml:space="preserve">Beispiel für eine Matrix zur Einordnung von Funktionalitäten</w:t>
             </w:r>
           </w:p>
-          <w:bookmarkEnd w:id="214"/>
+          <w:bookmarkEnd w:id="215"/>
         </w:tc>
       </w:tr>
     </w:tbl>
@@ -15037,7 +15037,7 @@
       <w:r>
         <w:t xml:space="preserve"> </w:t>
       </w:r>
-      <w:hyperlink r:id="rId215">
+      <w:hyperlink r:id="rId216">
         <w:r>
           <w:rPr>
             <w:rStyle w:val="Hyperlink"/>
@@ -15073,8 +15073,8 @@
         <w:t xml:space="preserve">zu überprüfen, die strategisch von besonderer Bedeutung sind.</w:t>
       </w:r>
     </w:p>
-    <w:bookmarkEnd w:id="216"/>
-    <w:bookmarkStart w:id="217" w:name="marktanalyse"/>
+    <w:bookmarkEnd w:id="217"/>
+    <w:bookmarkStart w:id="218" w:name="marktanalyse"/>
     <w:p>
       <w:pPr>
         <w:pStyle w:val="Heading3"/>
@@ -15940,9 +15940,9 @@
         <w:t xml:space="preserve">an Dienstleister (beim Hoster) übergeben.</w:t>
       </w:r>
     </w:p>
-    <w:bookmarkEnd w:id="217"/>
     <w:bookmarkEnd w:id="218"/>
-    <w:bookmarkStart w:id="258" w:name="prozessabbildung"/>
+    <w:bookmarkEnd w:id="219"/>
+    <w:bookmarkStart w:id="259" w:name="prozessabbildung"/>
     <w:p>
       <w:pPr>
         <w:pStyle w:val="Heading2"/>
@@ -16039,29 +16039,29 @@
       <w:tr>
         <w:tc>
           <w:tcPr/>
-          <w:bookmarkStart w:id="223" w:name="fig-anonymous-1"/>
+          <w:bookmarkStart w:id="224" w:name="fig-anonymous-1"/>
           <w:p>
             <w:pPr>
               <w:jc w:val="center"/>
             </w:pPr>
-            <w:hyperlink r:id="rId222">
+            <w:hyperlink r:id="rId223">
               <w:r>
                 <w:drawing>
                   <wp:inline>
                     <wp:extent cx="3810000" cy="2540000"/>
                     <wp:effectExtent b="0" l="0" r="0" t="0"/>
-                    <wp:docPr descr="" title="Quelle: Stkl (CC-BY-SA 3.0)" id="220" name="Picture"/>
+                    <wp:docPr descr="" title="Quelle: Stkl (CC-BY-SA 3.0)" id="221" name="Picture"/>
                     <a:graphic>
                       <a:graphicData uri="http://schemas.openxmlformats.org/drawingml/2006/picture">
                         <pic:pic>
                           <pic:nvPicPr>
-                            <pic:cNvPr descr="https://upload.wikimedia.org/wikipedia/commons/9/94/BPMN-1.svg" id="221" name="Picture"/>
+                            <pic:cNvPr descr="https://upload.wikimedia.org/wikipedia/commons/9/94/BPMN-1.svg" id="222" name="Picture"/>
                             <pic:cNvPicPr>
                               <a:picLocks noChangeArrowheads="1" noChangeAspect="1"/>
                             </pic:cNvPicPr>
                           </pic:nvPicPr>
                           <pic:blipFill>
-                            <a:blip r:embed="rId219"/>
+                            <a:blip r:embed="rId220"/>
                             <a:stretch>
                               <a:fillRect/>
                             </a:stretch>
@@ -16102,7 +16102,7 @@
               <w:t xml:space="preserve">Beispiel einer BPMN-Prozessabbildung</w:t>
             </w:r>
           </w:p>
-          <w:bookmarkEnd w:id="223"/>
+          <w:bookmarkEnd w:id="224"/>
         </w:tc>
       </w:tr>
     </w:tbl>
@@ -16188,7 +16188,7 @@
         <w:t xml:space="preserve">der Beschreibungen genauer adressiert werden können.</w:t>
       </w:r>
     </w:p>
-    <w:bookmarkStart w:id="224" w:name="nutzende"/>
+    <w:bookmarkStart w:id="225" w:name="nutzende"/>
     <w:p>
       <w:pPr>
         <w:pStyle w:val="Heading3"/>
@@ -16241,8 +16241,8 @@
         <w:t xml:space="preserve">Drittsystem mit dem BMS in Kontakt kommen.</w:t>
       </w:r>
     </w:p>
-    <w:bookmarkEnd w:id="224"/>
-    <w:bookmarkStart w:id="225" w:name="Xa67ef888de7b2d946e122fa2332dc4069b02eb2"/>
+    <w:bookmarkEnd w:id="225"/>
+    <w:bookmarkStart w:id="226" w:name="Xa67ef888de7b2d946e122fa2332dc4069b02eb2"/>
     <w:p>
       <w:pPr>
         <w:pStyle w:val="Heading3"/>
@@ -16382,8 +16382,8 @@
         <w:t xml:space="preserve">und zu den [Prinzipien der Gestaltung] angesprochen.</w:t>
       </w:r>
     </w:p>
-    <w:bookmarkEnd w:id="225"/>
-    <w:bookmarkStart w:id="226" w:name="erwerbung-1"/>
+    <w:bookmarkEnd w:id="226"/>
+    <w:bookmarkStart w:id="227" w:name="erwerbung-1"/>
     <w:p>
       <w:pPr>
         <w:pStyle w:val="Heading3"/>
@@ -16566,8 +16566,8 @@
         <w:t xml:space="preserve">meist nur eine Komponente im Haushaltswesen.</w:t>
       </w:r>
     </w:p>
-    <w:bookmarkEnd w:id="226"/>
-    <w:bookmarkStart w:id="227" w:name="verwaltung-von-elektronischen-ressourcen"/>
+    <w:bookmarkEnd w:id="227"/>
+    <w:bookmarkStart w:id="228" w:name="verwaltung-von-elektronischen-ressourcen"/>
     <w:p>
       <w:pPr>
         <w:pStyle w:val="Heading3"/>
@@ -16731,8 +16731,8 @@
         <w:t xml:space="preserve">Management-Tools eingesetzt werden (Coral, GoKB und LAS:eR).</w:t>
       </w:r>
     </w:p>
-    <w:bookmarkEnd w:id="227"/>
-    <w:bookmarkStart w:id="228" w:name="katalogisierung-1"/>
+    <w:bookmarkEnd w:id="228"/>
+    <w:bookmarkStart w:id="229" w:name="katalogisierung-1"/>
     <w:p>
       <w:pPr>
         <w:pStyle w:val="Heading3"/>
@@ -16807,8 +16807,8 @@
         <w:t xml:space="preserve">Konfigurierbarkeit von Erfassungsmasken</w:t>
       </w:r>
     </w:p>
-    <w:bookmarkEnd w:id="228"/>
-    <w:bookmarkStart w:id="229" w:name="katalog"/>
+    <w:bookmarkEnd w:id="229"/>
+    <w:bookmarkStart w:id="230" w:name="katalog"/>
     <w:p>
       <w:pPr>
         <w:pStyle w:val="Heading3"/>
@@ -17136,8 +17136,8 @@
         <w:t xml:space="preserve">in der Oberfläche des Discovery-Systems aktuell darzustellen.</w:t>
       </w:r>
     </w:p>
-    <w:bookmarkEnd w:id="229"/>
-    <w:bookmarkStart w:id="230" w:name="ausleihe-1"/>
+    <w:bookmarkEnd w:id="230"/>
+    <w:bookmarkStart w:id="231" w:name="ausleihe-1"/>
     <w:p>
       <w:pPr>
         <w:pStyle w:val="Heading3"/>
@@ -17372,8 +17372,8 @@
         <w:t xml:space="preserve">Wochenenden fallen.</w:t>
       </w:r>
     </w:p>
-    <w:bookmarkEnd w:id="230"/>
-    <w:bookmarkStart w:id="239" w:name="automatisierung-und-selbstbedienung"/>
+    <w:bookmarkEnd w:id="231"/>
+    <w:bookmarkStart w:id="240" w:name="automatisierung-und-selbstbedienung"/>
     <w:p>
       <w:pPr>
         <w:pStyle w:val="Heading3"/>
@@ -17416,7 +17416,7 @@
       <w:r>
         <w:t xml:space="preserve"> </w:t>
       </w:r>
-      <w:hyperlink r:id="rId231">
+      <w:hyperlink r:id="rId232">
         <w:r>
           <w:rPr>
             <w:rStyle w:val="Hyperlink"/>
@@ -17448,7 +17448,7 @@
       <w:r>
         <w:t xml:space="preserve"> </w:t>
       </w:r>
-      <w:hyperlink r:id="rId232">
+      <w:hyperlink r:id="rId233">
         <w:r>
           <w:rPr>
             <w:rStyle w:val="Hyperlink"/>
@@ -17471,7 +17471,7 @@
       <w:r>
         <w:t xml:space="preserve"> </w:t>
       </w:r>
-      <w:hyperlink r:id="rId233">
+      <w:hyperlink r:id="rId234">
         <w:r>
           <w:rPr>
             <w:rStyle w:val="Hyperlink"/>
@@ -17515,7 +17515,7 @@
         <w:t xml:space="preserve">Ausleihe dargestellt.</w:t>
       </w:r>
     </w:p>
-    <w:bookmarkStart w:id="234" w:name="selbstverbucher-ausleihautomaten"/>
+    <w:bookmarkStart w:id="235" w:name="selbstverbucher-ausleihautomaten"/>
     <w:p>
       <w:pPr>
         <w:pStyle w:val="Heading4"/>
@@ -17700,8 +17700,8 @@
         <w:t xml:space="preserve">ohne Feedback an die Nutzenden.</w:t>
       </w:r>
     </w:p>
-    <w:bookmarkEnd w:id="234"/>
-    <w:bookmarkStart w:id="235" w:name="rückgabeautomat--sortierung"/>
+    <w:bookmarkEnd w:id="235"/>
+    <w:bookmarkStart w:id="236" w:name="rückgabeautomat--sortierung"/>
     <w:p>
       <w:pPr>
         <w:pStyle w:val="Heading4"/>
@@ -17908,8 +17908,8 @@
         <w:t xml:space="preserve">anderweitig bestellt ist.</w:t>
       </w:r>
     </w:p>
-    <w:bookmarkEnd w:id="235"/>
-    <w:bookmarkStart w:id="236" w:name="kassenautomat"/>
+    <w:bookmarkEnd w:id="236"/>
+    <w:bookmarkStart w:id="237" w:name="kassenautomat"/>
     <w:p>
       <w:pPr>
         <w:pStyle w:val="Heading4"/>
@@ -17956,8 +17956,8 @@
         <w:t xml:space="preserve">Bargeld aufwändig und teuer ist.</w:t>
       </w:r>
     </w:p>
-    <w:bookmarkEnd w:id="236"/>
-    <w:bookmarkStart w:id="237" w:name="fernleihautomat"/>
+    <w:bookmarkEnd w:id="237"/>
+    <w:bookmarkStart w:id="238" w:name="fernleihautomat"/>
     <w:p>
       <w:pPr>
         <w:pStyle w:val="Heading4"/>
@@ -18022,8 +18022,8 @@
         <w:t xml:space="preserve">möglich.</w:t>
       </w:r>
     </w:p>
-    <w:bookmarkEnd w:id="237"/>
-    <w:bookmarkStart w:id="238" w:name="sicherungsgates"/>
+    <w:bookmarkEnd w:id="238"/>
+    <w:bookmarkStart w:id="239" w:name="sicherungsgates"/>
     <w:p>
       <w:pPr>
         <w:pStyle w:val="Heading4"/>
@@ -18140,9 +18140,9 @@
         <w:t xml:space="preserve">mit unverbuchten Medien.</w:t>
       </w:r>
     </w:p>
-    <w:bookmarkEnd w:id="238"/>
     <w:bookmarkEnd w:id="239"/>
-    <w:bookmarkStart w:id="243" w:name="systemintegration-über-schnittstellen"/>
+    <w:bookmarkEnd w:id="240"/>
+    <w:bookmarkStart w:id="244" w:name="systemintegration-über-schnittstellen"/>
     <w:p>
       <w:pPr>
         <w:pStyle w:val="Heading3"/>
@@ -18151,7 +18151,7 @@
         <w:t xml:space="preserve">Systemintegration über Schnittstellen</w:t>
       </w:r>
     </w:p>
-    <w:bookmarkStart w:id="242" w:name="anforderungen"/>
+    <w:bookmarkStart w:id="243" w:name="anforderungen"/>
     <w:p>
       <w:pPr>
         <w:pStyle w:val="Heading4"/>
@@ -18187,7 +18187,7 @@
       <w:r>
         <w:t xml:space="preserve"> </w:t>
       </w:r>
-      <w:hyperlink r:id="rId240">
+      <w:hyperlink r:id="rId241">
         <w:r>
           <w:rPr>
             <w:rStyle w:val="Hyperlink"/>
@@ -18204,7 +18204,7 @@
       <w:r>
         <w:t xml:space="preserve"> </w:t>
       </w:r>
-      <w:hyperlink r:id="rId241">
+      <w:hyperlink r:id="rId242">
         <w:r>
           <w:rPr>
             <w:rStyle w:val="Hyperlink"/>
@@ -18436,9 +18436,9 @@
         <w:t xml:space="preserve">nutzer*innen-nahe Dienstleistungen, wie die Fernleihe.</w:t>
       </w:r>
     </w:p>
-    <w:bookmarkEnd w:id="242"/>
     <w:bookmarkEnd w:id="243"/>
-    <w:bookmarkStart w:id="257" w:name="nicht-bibliothekarische-schnittstellen"/>
+    <w:bookmarkEnd w:id="244"/>
+    <w:bookmarkStart w:id="258" w:name="nicht-bibliothekarische-schnittstellen"/>
     <w:p>
       <w:pPr>
         <w:pStyle w:val="Heading3"/>
@@ -18505,7 +18505,7 @@
         <w:t xml:space="preserve">nachgenutzt werden. Dies ist die Rolle des Identity Managements (IDM).</w:t>
       </w:r>
     </w:p>
-    <w:bookmarkStart w:id="248" w:name="identity-management"/>
+    <w:bookmarkStart w:id="249" w:name="identity-management"/>
     <w:p>
       <w:pPr>
         <w:pStyle w:val="Heading4"/>
@@ -18698,7 +18698,7 @@
       <w:r>
         <w:t xml:space="preserve"> </w:t>
       </w:r>
-      <w:hyperlink r:id="rId244">
+      <w:hyperlink r:id="rId245">
         <w:r>
           <w:rPr>
             <w:rStyle w:val="Hyperlink"/>
@@ -18724,7 +18724,7 @@
       <w:r>
         <w:t xml:space="preserve"> </w:t>
       </w:r>
-      <w:hyperlink r:id="rId245">
+      <w:hyperlink r:id="rId246">
         <w:r>
           <w:rPr>
             <w:rStyle w:val="Hyperlink"/>
@@ -18739,7 +18739,7 @@
         <w:rPr>
           <w:rStyle w:val="FootnoteReference"/>
         </w:rPr>
-        <w:footnoteReference w:id="246"/>
+        <w:footnoteReference w:id="247"/>
       </w:r>
     </w:p>
     <w:p>
@@ -18756,7 +18756,7 @@
         <w:t xml:space="preserve">Directory, uvm</w:t>
       </w:r>
     </w:p>
-    <w:bookmarkStart w:id="247" w:name="speicherung-von-nutzendenaccounts"/>
+    <w:bookmarkStart w:id="248" w:name="speicherung-von-nutzendenaccounts"/>
     <w:p>
       <w:pPr>
         <w:pStyle w:val="Heading5"/>
@@ -18963,9 +18963,9 @@
         <w:t xml:space="preserve">Kapitel zum technischen Betrieb eines BMS.</w:t>
       </w:r>
     </w:p>
-    <w:bookmarkEnd w:id="247"/>
     <w:bookmarkEnd w:id="248"/>
-    <w:bookmarkStart w:id="252" w:name="bezahlsysteme"/>
+    <w:bookmarkEnd w:id="249"/>
+    <w:bookmarkStart w:id="253" w:name="bezahlsysteme"/>
     <w:p>
       <w:pPr>
         <w:pStyle w:val="Heading4"/>
@@ -19038,18 +19038,18 @@
                 <wp:inline>
                   <wp:extent cx="152400" cy="152400"/>
                   <wp:effectExtent b="0" l="0" r="0" t="0"/>
-                  <wp:docPr descr="" title="" id="250" name="Picture"/>
+                  <wp:docPr descr="" title="" id="251" name="Picture"/>
                   <a:graphic>
                     <a:graphicData uri="http://schemas.openxmlformats.org/drawingml/2006/picture">
                       <pic:pic>
                         <pic:nvPicPr>
-                          <pic:cNvPr descr="/opt/quarto/share/formats/docx/warning.png" id="251" name="Picture"/>
+                          <pic:cNvPr descr="/opt/quarto/share/formats/docx/warning.png" id="252" name="Picture"/>
                           <pic:cNvPicPr>
                             <a:picLocks noChangeArrowheads="1" noChangeAspect="1"/>
                           </pic:cNvPicPr>
                         </pic:nvPicPr>
                         <pic:blipFill>
-                          <a:blip r:embed="rId249"/>
+                          <a:blip r:embed="rId250"/>
                           <a:stretch>
                             <a:fillRect/>
                           </a:stretch>
@@ -19112,8 +19112,8 @@
         </w:tc>
       </w:tr>
     </w:tbl>
-    <w:bookmarkEnd w:id="252"/>
-    <w:bookmarkStart w:id="254" w:name="e-rechnung"/>
+    <w:bookmarkEnd w:id="253"/>
+    <w:bookmarkStart w:id="255" w:name="e-rechnung"/>
     <w:p>
       <w:pPr>
         <w:pStyle w:val="Heading4"/>
@@ -19168,7 +19168,7 @@
       <w:r>
         <w:t xml:space="preserve"> </w:t>
       </w:r>
-      <w:hyperlink r:id="rId253">
+      <w:hyperlink r:id="rId254">
         <w:r>
           <w:rPr>
             <w:rStyle w:val="Hyperlink"/>
@@ -19310,8 +19310,8 @@
         <w:t xml:space="preserve">abgeschlossen werden.</w:t>
       </w:r>
     </w:p>
-    <w:bookmarkEnd w:id="254"/>
-    <w:bookmarkStart w:id="256" w:name="statistik"/>
+    <w:bookmarkEnd w:id="255"/>
+    <w:bookmarkStart w:id="257" w:name="statistik"/>
     <w:p>
       <w:pPr>
         <w:pStyle w:val="Heading4"/>
@@ -19536,7 +19536,7 @@
       <w:r>
         <w:t xml:space="preserve"> </w:t>
       </w:r>
-      <w:hyperlink r:id="rId255">
+      <w:hyperlink r:id="rId256">
         <w:r>
           <w:rPr>
             <w:rStyle w:val="Hyperlink"/>
@@ -19554,10 +19554,10 @@
         <w:t xml:space="preserve">für statistische Daten der Nutzung digitaler Medien importieren.</w:t>
       </w:r>
     </w:p>
-    <w:bookmarkEnd w:id="256"/>
     <w:bookmarkEnd w:id="257"/>
     <w:bookmarkEnd w:id="258"/>
-    <w:bookmarkStart w:id="279" w:name="technischer-betrieb"/>
+    <w:bookmarkEnd w:id="259"/>
+    <w:bookmarkStart w:id="280" w:name="technischer-betrieb"/>
     <w:p>
       <w:pPr>
         <w:pStyle w:val="Heading2"/>
@@ -19608,12 +19608,12 @@
                 <wp:inline>
                   <wp:extent cx="152400" cy="152400"/>
                   <wp:effectExtent b="0" l="0" r="0" t="0"/>
-                  <wp:docPr descr="" title="" id="259" name="Picture"/>
+                  <wp:docPr descr="" title="" id="260" name="Picture"/>
                   <a:graphic>
                     <a:graphicData uri="http://schemas.openxmlformats.org/drawingml/2006/picture">
                       <pic:pic>
                         <pic:nvPicPr>
-                          <pic:cNvPr descr="/opt/quarto/share/formats/docx/note.png" id="260" name="Picture"/>
+                          <pic:cNvPr descr="/opt/quarto/share/formats/docx/note.png" id="261" name="Picture"/>
                           <pic:cNvPicPr>
                             <a:picLocks noChangeArrowheads="1" noChangeAspect="1"/>
                           </pic:cNvPicPr>
@@ -19815,7 +19815,7 @@
         </w:tc>
       </w:tr>
     </w:tbl>
-    <w:bookmarkStart w:id="264" w:name="X3a5ca0018f511a6e73c5bcce2da503f97a39d48"/>
+    <w:bookmarkStart w:id="265" w:name="X3a5ca0018f511a6e73c5bcce2da503f97a39d48"/>
     <w:p>
       <w:pPr>
         <w:pStyle w:val="Heading3"/>
@@ -19844,7 +19844,7 @@
         <w:t xml:space="preserve">Wartung sowie Backup und Support.</w:t>
       </w:r>
     </w:p>
-    <w:bookmarkStart w:id="261" w:name="lokale-installation"/>
+    <w:bookmarkStart w:id="262" w:name="lokale-installation"/>
     <w:p>
       <w:pPr>
         <w:pStyle w:val="Heading4"/>
@@ -19961,8 +19961,8 @@
         <w:t xml:space="preserve">von äußeren Einflüssen.</w:t>
       </w:r>
     </w:p>
-    <w:bookmarkEnd w:id="261"/>
-    <w:bookmarkStart w:id="262" w:name="hosting"/>
+    <w:bookmarkEnd w:id="262"/>
+    <w:bookmarkStart w:id="263" w:name="hosting"/>
     <w:p>
       <w:pPr>
         <w:pStyle w:val="Heading4"/>
@@ -20047,8 +20047,8 @@
         <w:t xml:space="preserve">das Hosting für mehrere Einrichtung besser skaliert.</w:t>
       </w:r>
     </w:p>
-    <w:bookmarkEnd w:id="262"/>
-    <w:bookmarkStart w:id="263" w:name="cloud"/>
+    <w:bookmarkEnd w:id="263"/>
+    <w:bookmarkStart w:id="264" w:name="cloud"/>
     <w:p>
       <w:pPr>
         <w:pStyle w:val="Heading4"/>
@@ -20183,9 +20183,9 @@
         <w:t xml:space="preserve">solches Betriebsmodell meist zu Abonnementkosten.</w:t>
       </w:r>
     </w:p>
-    <w:bookmarkEnd w:id="263"/>
     <w:bookmarkEnd w:id="264"/>
-    <w:bookmarkStart w:id="265" w:name="kosten"/>
+    <w:bookmarkEnd w:id="265"/>
+    <w:bookmarkStart w:id="266" w:name="kosten"/>
     <w:p>
       <w:pPr>
         <w:pStyle w:val="Heading3"/>
@@ -20391,8 +20391,8 @@
         <w:t xml:space="preserve">Mitarbeiter*innen schlummert.</w:t>
       </w:r>
     </w:p>
-    <w:bookmarkEnd w:id="265"/>
-    <w:bookmarkStart w:id="266" w:name="installation-updates"/>
+    <w:bookmarkEnd w:id="266"/>
+    <w:bookmarkStart w:id="267" w:name="installation-updates"/>
     <w:p>
       <w:pPr>
         <w:pStyle w:val="Heading3"/>
@@ -20555,8 +20555,8 @@
         <w:t xml:space="preserve">oder halbjahres-weise).</w:t>
       </w:r>
     </w:p>
-    <w:bookmarkEnd w:id="266"/>
-    <w:bookmarkStart w:id="267" w:name="open-source"/>
+    <w:bookmarkEnd w:id="267"/>
+    <w:bookmarkStart w:id="268" w:name="open-source"/>
     <w:p>
       <w:pPr>
         <w:pStyle w:val="Heading3"/>
@@ -20591,8 +20591,8 @@
         <w:t xml:space="preserve">Hierzu müssen die Lizenzbedingungen des Systems geprüft werden.</w:t>
       </w:r>
     </w:p>
-    <w:bookmarkEnd w:id="267"/>
-    <w:bookmarkStart w:id="272" w:name="laufender-betrieb"/>
+    <w:bookmarkEnd w:id="268"/>
+    <w:bookmarkStart w:id="273" w:name="laufender-betrieb"/>
     <w:p>
       <w:pPr>
         <w:pStyle w:val="Heading3"/>
@@ -20663,7 +20663,7 @@
         <w:t xml:space="preserve">bibliotheksspezifische Lösungen.</w:t>
       </w:r>
     </w:p>
-    <w:bookmarkStart w:id="270" w:name="monitoring"/>
+    <w:bookmarkStart w:id="271" w:name="monitoring"/>
     <w:p>
       <w:pPr>
         <w:pStyle w:val="Heading4"/>
@@ -20688,7 +20688,7 @@
       <w:r>
         <w:t xml:space="preserve"> </w:t>
       </w:r>
-      <w:hyperlink r:id="rId268">
+      <w:hyperlink r:id="rId269">
         <w:r>
           <w:rPr>
             <w:rStyle w:val="Hyperlink"/>
@@ -20705,7 +20705,7 @@
       <w:r>
         <w:t xml:space="preserve"> </w:t>
       </w:r>
-      <w:hyperlink r:id="rId269">
+      <w:hyperlink r:id="rId270">
         <w:r>
           <w:rPr>
             <w:rStyle w:val="Hyperlink"/>
@@ -20767,8 +20767,8 @@
         <w:t xml:space="preserve">auch von der nutzenden Einrichtung überwacht werden.</w:t>
       </w:r>
     </w:p>
-    <w:bookmarkEnd w:id="270"/>
-    <w:bookmarkStart w:id="271" w:name="notfallbetrieb"/>
+    <w:bookmarkEnd w:id="271"/>
+    <w:bookmarkStart w:id="272" w:name="notfallbetrieb"/>
     <w:p>
       <w:pPr>
         <w:pStyle w:val="Heading4"/>
@@ -20949,9 +20949,9 @@
         <w:t xml:space="preserve">voraussichtlich wieder zur Verfügung steht.</w:t>
       </w:r>
     </w:p>
-    <w:bookmarkEnd w:id="271"/>
     <w:bookmarkEnd w:id="272"/>
-    <w:bookmarkStart w:id="273" w:name="it-sicherheit"/>
+    <w:bookmarkEnd w:id="273"/>
+    <w:bookmarkStart w:id="274" w:name="it-sicherheit"/>
     <w:p>
       <w:pPr>
         <w:pStyle w:val="Heading3"/>
@@ -21126,8 +21126,8 @@
         <w:t xml:space="preserve">.</w:t>
       </w:r>
     </w:p>
-    <w:bookmarkEnd w:id="273"/>
-    <w:bookmarkStart w:id="274" w:name="backup-und-rollback"/>
+    <w:bookmarkEnd w:id="274"/>
+    <w:bookmarkStart w:id="275" w:name="backup-und-rollback"/>
     <w:p>
       <w:pPr>
         <w:pStyle w:val="Heading3"/>
@@ -21324,8 +21324,8 @@
         <w:t xml:space="preserve">einer Testinstanz des BMS.</w:t>
       </w:r>
     </w:p>
-    <w:bookmarkEnd w:id="274"/>
-    <w:bookmarkStart w:id="275" w:name="zusammenspiel-hard--und-software"/>
+    <w:bookmarkEnd w:id="275"/>
+    <w:bookmarkStart w:id="276" w:name="zusammenspiel-hard--und-software"/>
     <w:p>
       <w:pPr>
         <w:pStyle w:val="Heading3"/>
@@ -21469,7 +21469,7 @@
       <w:r>
         <w:t xml:space="preserve"> </w:t>
       </w:r>
-      <w:hyperlink r:id="rId231">
+      <w:hyperlink r:id="rId232">
         <w:r>
           <w:rPr>
             <w:rStyle w:val="Hyperlink"/>
@@ -21489,7 +21489,7 @@
       <w:r>
         <w:t xml:space="preserve"> </w:t>
       </w:r>
-      <w:hyperlink r:id="rId233">
+      <w:hyperlink r:id="rId234">
         <w:r>
           <w:rPr>
             <w:rStyle w:val="Hyperlink"/>
@@ -21501,8 +21501,8 @@
         <w:t xml:space="preserve">.</w:t>
       </w:r>
     </w:p>
-    <w:bookmarkEnd w:id="275"/>
-    <w:bookmarkStart w:id="278" w:name="datenschutz"/>
+    <w:bookmarkEnd w:id="276"/>
+    <w:bookmarkStart w:id="279" w:name="datenschutz"/>
     <w:p>
       <w:pPr>
         <w:pStyle w:val="Heading3"/>
@@ -21821,7 +21821,7 @@
       <w:r>
         <w:t xml:space="preserve">(</w:t>
       </w:r>
-      <w:hyperlink r:id="rId276">
+      <w:hyperlink r:id="rId277">
         <w:r>
           <w:rPr>
             <w:rStyle w:val="Hyperlink"/>
@@ -21857,7 +21857,7 @@
       <w:r>
         <w:t xml:space="preserve"> </w:t>
       </w:r>
-      <w:hyperlink r:id="rId277">
+      <w:hyperlink r:id="rId278">
         <w:r>
           <w:rPr>
             <w:rStyle w:val="Hyperlink"/>
@@ -22073,9 +22073,9 @@
         <w:t xml:space="preserve">IT-Sicherheitsbeauftragte hinzugezogen werden.</w:t>
       </w:r>
     </w:p>
-    <w:bookmarkEnd w:id="278"/>
     <w:bookmarkEnd w:id="279"/>
-    <w:bookmarkStart w:id="282" w:name="zusammenfassung-und-ausblick"/>
+    <w:bookmarkEnd w:id="280"/>
+    <w:bookmarkStart w:id="283" w:name="zusammenfassung-und-ausblick"/>
     <w:p>
       <w:pPr>
         <w:pStyle w:val="Heading2"/>
@@ -22126,12 +22126,12 @@
                 <wp:inline>
                   <wp:extent cx="152400" cy="152400"/>
                   <wp:effectExtent b="0" l="0" r="0" t="0"/>
-                  <wp:docPr descr="" title="" id="280" name="Picture"/>
+                  <wp:docPr descr="" title="" id="281" name="Picture"/>
                   <a:graphic>
                     <a:graphicData uri="http://schemas.openxmlformats.org/drawingml/2006/picture">
                       <pic:pic>
                         <pic:nvPicPr>
-                          <pic:cNvPr descr="/opt/quarto/share/formats/docx/note.png" id="281" name="Picture"/>
+                          <pic:cNvPr descr="/opt/quarto/share/formats/docx/note.png" id="282" name="Picture"/>
                           <pic:cNvPicPr>
                             <a:picLocks noChangeArrowheads="1" noChangeAspect="1"/>
                           </pic:cNvPicPr>
@@ -22248,9 +22248,9 @@
         </w:tc>
       </w:tr>
     </w:tbl>
-    <w:bookmarkEnd w:id="282"/>
     <w:bookmarkEnd w:id="283"/>
-    <w:bookmarkStart w:id="299" w:name="literaturverzeichnis"/>
+    <w:bookmarkEnd w:id="284"/>
+    <w:bookmarkStart w:id="300" w:name="literaturverzeichnis"/>
     <w:p>
       <w:pPr>
         <w:pStyle w:val="Heading1"/>
@@ -22269,7 +22269,7 @@
       <w:r>
         <w:t xml:space="preserve"> </w:t>
       </w:r>
-      <w:hyperlink r:id="rId284">
+      <w:hyperlink r:id="rId285">
         <w:r>
           <w:rPr>
             <w:rStyle w:val="Hyperlink"/>
@@ -22284,8 +22284,8 @@
         <w:t xml:space="preserve">verwaltet. Hier davon nur die explizit im Handbuch referenzierten Publikationen:</w:t>
       </w:r>
     </w:p>
-    <w:bookmarkStart w:id="298" w:name="refs"/>
-    <w:bookmarkStart w:id="286" w:name="ref-borgman_acting_1997"/>
+    <w:bookmarkStart w:id="299" w:name="refs"/>
+    <w:bookmarkStart w:id="287" w:name="ref-borgman_acting_1997"/>
     <w:p>
       <w:pPr>
         <w:pStyle w:val="Bibliography"/>
@@ -22321,7 +22321,7 @@
       <w:r>
         <w:t xml:space="preserve"> </w:t>
       </w:r>
-      <w:hyperlink r:id="rId285">
+      <w:hyperlink r:id="rId286">
         <w:r>
           <w:rPr>
             <w:rStyle w:val="Hyperlink"/>
@@ -22333,8 +22333,8 @@
         <w:t xml:space="preserve">.</w:t>
       </w:r>
     </w:p>
-    <w:bookmarkEnd w:id="286"/>
-    <w:bookmarkStart w:id="288" w:name="ref-cody_hanson_opinion_2015"/>
+    <w:bookmarkEnd w:id="287"/>
+    <w:bookmarkStart w:id="289" w:name="ref-cody_hanson_opinion_2015"/>
     <w:p>
       <w:pPr>
         <w:pStyle w:val="Bibliography"/>
@@ -22354,7 +22354,7 @@
       <w:r>
         <w:t xml:space="preserve"> </w:t>
       </w:r>
-      <w:hyperlink r:id="rId287">
+      <w:hyperlink r:id="rId288">
         <w:r>
           <w:rPr>
             <w:rStyle w:val="Hyperlink"/>
@@ -22366,8 +22366,8 @@
         <w:t xml:space="preserve">.</w:t>
       </w:r>
     </w:p>
-    <w:bookmarkEnd w:id="288"/>
-    <w:bookmarkStart w:id="289" w:name="ref-gould_designing_1987"/>
+    <w:bookmarkEnd w:id="289"/>
+    <w:bookmarkStart w:id="290" w:name="ref-gould_designing_1987"/>
     <w:p>
       <w:pPr>
         <w:pStyle w:val="Bibliography"/>
@@ -22416,8 +22416,8 @@
         <w:t xml:space="preserve">: Morgan Kaufmann Publishers Inc.</w:t>
       </w:r>
     </w:p>
-    <w:bookmarkEnd w:id="289"/>
-    <w:bookmarkStart w:id="291" w:name="ref-kling_human_1998"/>
+    <w:bookmarkEnd w:id="290"/>
+    <w:bookmarkStart w:id="292" w:name="ref-kling_human_1998"/>
     <w:p>
       <w:pPr>
         <w:pStyle w:val="Bibliography"/>
@@ -22481,7 +22481,7 @@
       <w:r>
         <w:t xml:space="preserve"> </w:t>
       </w:r>
-      <w:hyperlink r:id="rId290">
+      <w:hyperlink r:id="rId291">
         <w:r>
           <w:rPr>
             <w:rStyle w:val="Hyperlink"/>
@@ -22493,8 +22493,8 @@
         <w:t xml:space="preserve">.</w:t>
       </w:r>
     </w:p>
-    <w:bookmarkEnd w:id="291"/>
-    <w:bookmarkStart w:id="293" w:name="ref-marshall_breeding_how_2022"/>
+    <w:bookmarkEnd w:id="292"/>
+    <w:bookmarkStart w:id="294" w:name="ref-marshall_breeding_how_2022"/>
     <w:p>
       <w:pPr>
         <w:pStyle w:val="Bibliography"/>
@@ -22514,7 +22514,7 @@
       <w:r>
         <w:t xml:space="preserve"> </w:t>
       </w:r>
-      <w:hyperlink r:id="rId292">
+      <w:hyperlink r:id="rId293">
         <w:r>
           <w:rPr>
             <w:rStyle w:val="Hyperlink"/>
@@ -22526,8 +22526,8 @@
         <w:t xml:space="preserve">.</w:t>
       </w:r>
     </w:p>
-    <w:bookmarkEnd w:id="293"/>
-    <w:bookmarkStart w:id="294" w:name="ref-matthews_library_2020"/>
+    <w:bookmarkEnd w:id="294"/>
+    <w:bookmarkStart w:id="295" w:name="ref-matthews_library_2020"/>
     <w:p>
       <w:pPr>
         <w:pStyle w:val="Bibliography"/>
@@ -22549,8 +22549,8 @@
         <w:t xml:space="preserve">. Second edition. Library and information science text series. Santa Barbara, California: Libraries Unlimited.</w:t>
       </w:r>
     </w:p>
-    <w:bookmarkEnd w:id="294"/>
-    <w:bookmarkStart w:id="295" w:name="ref-shneiderman_designing_2005"/>
+    <w:bookmarkEnd w:id="295"/>
+    <w:bookmarkStart w:id="296" w:name="ref-shneiderman_designing_2005"/>
     <w:p>
       <w:pPr>
         <w:pStyle w:val="Bibliography"/>
@@ -22572,8 +22572,8 @@
         <w:t xml:space="preserve">. 4th Aufl. Pearson.</w:t>
       </w:r>
     </w:p>
-    <w:bookmarkEnd w:id="295"/>
-    <w:bookmarkStart w:id="297" w:name="ref-siems_lesen_2022"/>
+    <w:bookmarkEnd w:id="296"/>
+    <w:bookmarkStart w:id="298" w:name="ref-siems_lesen_2022"/>
     <w:p>
       <w:pPr>
         <w:pStyle w:val="Bibliography"/>
@@ -22623,7 +22623,7 @@
       <w:r>
         <w:t xml:space="preserve"> </w:t>
       </w:r>
-      <w:hyperlink r:id="rId296">
+      <w:hyperlink r:id="rId297">
         <w:r>
           <w:rPr>
             <w:rStyle w:val="Hyperlink"/>
@@ -22635,10 +22635,10 @@
         <w:t xml:space="preserve">.</w:t>
       </w:r>
     </w:p>
-    <w:bookmarkEnd w:id="297"/>
     <w:bookmarkEnd w:id="298"/>
     <w:bookmarkEnd w:id="299"/>
-    <w:bookmarkStart w:id="316" w:name="glossar"/>
+    <w:bookmarkEnd w:id="300"/>
+    <w:bookmarkStart w:id="317" w:name="glossar"/>
     <w:p>
       <w:pPr>
         <w:pStyle w:val="Heading1"/>
@@ -22651,7 +22651,7 @@
       <w:pPr>
         <w:pStyle w:val="DefinitionTerm"/>
       </w:pPr>
-      <w:hyperlink r:id="rId300">
+      <w:hyperlink r:id="rId301">
         <w:r>
           <w:rPr>
             <w:rStyle w:val="Hyperlink"/>
@@ -22688,7 +22688,7 @@
       <w:pPr>
         <w:pStyle w:val="DefinitionTerm"/>
       </w:pPr>
-      <w:hyperlink r:id="rId301">
+      <w:hyperlink r:id="rId302">
         <w:r>
           <w:rPr>
             <w:rStyle w:val="Hyperlink"/>
@@ -22709,7 +22709,7 @@
       <w:pPr>
         <w:pStyle w:val="DefinitionTerm"/>
       </w:pPr>
-      <w:hyperlink r:id="rId302">
+      <w:hyperlink r:id="rId303">
         <w:r>
           <w:rPr>
             <w:rStyle w:val="Hyperlink"/>
@@ -22730,7 +22730,7 @@
       <w:pPr>
         <w:pStyle w:val="DefinitionTerm"/>
       </w:pPr>
-      <w:hyperlink r:id="rId253">
+      <w:hyperlink r:id="rId254">
         <w:r>
           <w:rPr>
             <w:rStyle w:val="Hyperlink"/>
@@ -22751,7 +22751,7 @@
       <w:pPr>
         <w:pStyle w:val="DefinitionTerm"/>
       </w:pPr>
-      <w:hyperlink r:id="rId303">
+      <w:hyperlink r:id="rId304">
         <w:r>
           <w:rPr>
             <w:rStyle w:val="Hyperlink"/>
@@ -22788,7 +22788,7 @@
       <w:pPr>
         <w:pStyle w:val="DefinitionTerm"/>
       </w:pPr>
-      <w:hyperlink r:id="rId304">
+      <w:hyperlink r:id="rId305">
         <w:r>
           <w:rPr>
             <w:rStyle w:val="Hyperlink"/>
@@ -22809,7 +22809,7 @@
       <w:pPr>
         <w:pStyle w:val="DefinitionTerm"/>
       </w:pPr>
-      <w:hyperlink r:id="rId305">
+      <w:hyperlink r:id="rId306">
         <w:r>
           <w:rPr>
             <w:rStyle w:val="Hyperlink"/>
@@ -22830,7 +22830,7 @@
       <w:pPr>
         <w:pStyle w:val="DefinitionTerm"/>
       </w:pPr>
-      <w:hyperlink r:id="rId306">
+      <w:hyperlink r:id="rId307">
         <w:r>
           <w:rPr>
             <w:rStyle w:val="Hyperlink"/>
@@ -22851,7 +22851,7 @@
       <w:pPr>
         <w:pStyle w:val="DefinitionTerm"/>
       </w:pPr>
-      <w:hyperlink r:id="rId307">
+      <w:hyperlink r:id="rId308">
         <w:r>
           <w:rPr>
             <w:rStyle w:val="Hyperlink"/>
@@ -22872,7 +22872,7 @@
       <w:pPr>
         <w:pStyle w:val="DefinitionTerm"/>
       </w:pPr>
-      <w:hyperlink r:id="rId308">
+      <w:hyperlink r:id="rId309">
         <w:r>
           <w:rPr>
             <w:rStyle w:val="Hyperlink"/>
@@ -22893,7 +22893,7 @@
       <w:pPr>
         <w:pStyle w:val="DefinitionTerm"/>
       </w:pPr>
-      <w:hyperlink r:id="rId309">
+      <w:hyperlink r:id="rId310">
         <w:r>
           <w:rPr>
             <w:rStyle w:val="Hyperlink"/>
@@ -22914,7 +22914,7 @@
       <w:pPr>
         <w:pStyle w:val="DefinitionTerm"/>
       </w:pPr>
-      <w:hyperlink r:id="rId310">
+      <w:hyperlink r:id="rId311">
         <w:r>
           <w:rPr>
             <w:rStyle w:val="Hyperlink"/>
@@ -22944,7 +22944,7 @@
       <w:pPr>
         <w:pStyle w:val="DefinitionTerm"/>
       </w:pPr>
-      <w:hyperlink r:id="rId311">
+      <w:hyperlink r:id="rId312">
         <w:r>
           <w:rPr>
             <w:rStyle w:val="Hyperlink"/>
@@ -22965,7 +22965,7 @@
       <w:pPr>
         <w:pStyle w:val="DefinitionTerm"/>
       </w:pPr>
-      <w:hyperlink r:id="rId312">
+      <w:hyperlink r:id="rId313">
         <w:r>
           <w:rPr>
             <w:rStyle w:val="Hyperlink"/>
@@ -22986,7 +22986,7 @@
       <w:pPr>
         <w:pStyle w:val="DefinitionTerm"/>
       </w:pPr>
-      <w:hyperlink r:id="rId313">
+      <w:hyperlink r:id="rId314">
         <w:r>
           <w:rPr>
             <w:rStyle w:val="Hyperlink"/>
@@ -23007,7 +23007,7 @@
       <w:pPr>
         <w:pStyle w:val="DefinitionTerm"/>
       </w:pPr>
-      <w:hyperlink r:id="rId314">
+      <w:hyperlink r:id="rId315">
         <w:r>
           <w:rPr>
             <w:rStyle w:val="Hyperlink"/>
@@ -23028,7 +23028,7 @@
       <w:pPr>
         <w:pStyle w:val="DefinitionTerm"/>
       </w:pPr>
-      <w:hyperlink r:id="rId315">
+      <w:hyperlink r:id="rId316">
         <w:r>
           <w:rPr>
             <w:rStyle w:val="Hyperlink"/>
@@ -23061,8 +23061,8 @@
         <w:t xml:space="preserve">Protokoll zur Abfrage von bibliografischen Daten </w:t>
       </w:r>
     </w:p>
-    <w:bookmarkEnd w:id="316"/>
-    <w:bookmarkStart w:id="317" w:name="zielgruppe"/>
+    <w:bookmarkEnd w:id="317"/>
+    <w:bookmarkStart w:id="318" w:name="zielgruppe"/>
     <w:p>
       <w:pPr>
         <w:pStyle w:val="Heading1"/>
@@ -23283,8 +23283,8 @@
         <w:t xml:space="preserve">Lehrbeauftragter für einen bibliothekarischen Studiengang.</w:t>
       </w:r>
     </w:p>
-    <w:bookmarkEnd w:id="317"/>
-    <w:bookmarkStart w:id="349" w:name="mitarbeit"/>
+    <w:bookmarkEnd w:id="318"/>
+    <w:bookmarkStart w:id="350" w:name="mitarbeit"/>
     <w:p>
       <w:pPr>
         <w:pStyle w:val="Heading1"/>
@@ -23366,7 +23366,7 @@
         <w:t xml:space="preserve">zusammengefasst.</w:t>
       </w:r>
     </w:p>
-    <w:bookmarkStart w:id="321" w:name="arbeitsablauf"/>
+    <w:bookmarkStart w:id="322" w:name="arbeitsablauf"/>
     <w:p>
       <w:pPr>
         <w:pStyle w:val="Heading2"/>
@@ -23434,7 +23434,7 @@
       <w:r>
         <w:t xml:space="preserve"> </w:t>
       </w:r>
-      <w:hyperlink r:id="rId318">
+      <w:hyperlink r:id="rId319">
         <w:r>
           <w:rPr>
             <w:rStyle w:val="Hyperlink"/>
@@ -23451,7 +23451,7 @@
       <w:r>
         <w:t xml:space="preserve"> </w:t>
       </w:r>
-      <w:hyperlink r:id="rId319">
+      <w:hyperlink r:id="rId320">
         <w:r>
           <w:rPr>
             <w:rStyle w:val="Hyperlink"/>
@@ -23500,7 +23500,7 @@
       <w:r>
         <w:t xml:space="preserve"> </w:t>
       </w:r>
-      <w:hyperlink r:id="rId320">
+      <w:hyperlink r:id="rId321">
         <w:r>
           <w:rPr>
             <w:rStyle w:val="Hyperlink"/>
@@ -23515,8 +23515,8 @@
         <w:t xml:space="preserve">in HTML und anderen Formaten aus den Quellen zusammengebaut wird.</w:t>
       </w:r>
     </w:p>
-    <w:bookmarkEnd w:id="321"/>
-    <w:bookmarkStart w:id="334" w:name="styleguide"/>
+    <w:bookmarkEnd w:id="322"/>
+    <w:bookmarkStart w:id="335" w:name="styleguide"/>
     <w:p>
       <w:pPr>
         <w:pStyle w:val="Heading2"/>
@@ -23558,7 +23558,7 @@
         <w:t xml:space="preserve">Dieser Styleguide soll eine einheitliche Form gewährleisten. Neben Hinweisen</w:t>
       </w:r>
     </w:p>
-    <w:bookmarkStart w:id="322" w:name="schreibstil"/>
+    <w:bookmarkStart w:id="323" w:name="schreibstil"/>
     <w:p>
       <w:pPr>
         <w:pStyle w:val="Heading3"/>
@@ -23624,8 +23624,8 @@
         <w:t xml:space="preserve">Das Buch sollte in 2-5 Jahren noch aktuell und verständlich sein, aber nicht mehr unbedingt in 10 Jahren.</w:t>
       </w:r>
     </w:p>
-    <w:bookmarkEnd w:id="322"/>
-    <w:bookmarkStart w:id="323" w:name="schreibweise-fachbegriffe-und-verweise"/>
+    <w:bookmarkEnd w:id="323"/>
+    <w:bookmarkStart w:id="324" w:name="schreibweise-fachbegriffe-und-verweise"/>
     <w:p>
       <w:pPr>
         <w:pStyle w:val="Heading3"/>
@@ -23745,8 +23745,8 @@
         <w:t xml:space="preserve">einer Fußnote.</w:t>
       </w:r>
     </w:p>
-    <w:bookmarkEnd w:id="323"/>
-    <w:bookmarkStart w:id="325" w:name="struktur-des-texts"/>
+    <w:bookmarkEnd w:id="324"/>
+    <w:bookmarkStart w:id="326" w:name="struktur-des-texts"/>
     <w:p>
       <w:pPr>
         <w:pStyle w:val="Heading3"/>
@@ -23845,7 +23845,7 @@
       <w:r>
         <w:t xml:space="preserve"> </w:t>
       </w:r>
-      <w:hyperlink r:id="rId324">
+      <w:hyperlink r:id="rId325">
         <w:r>
           <w:rPr>
             <w:rStyle w:val="Hyperlink"/>
@@ -23868,8 +23868,8 @@
         <w:t xml:space="preserve">Das Handbuch ist durch Überschriften bis zur vierten Ebene gegliedert. Innerhalb von Abschnitten können als Gliederungshilfe wichtige Begriff auch durch Fettdruck hervorgehoben werden.</w:t>
       </w:r>
     </w:p>
-    <w:bookmarkEnd w:id="325"/>
-    <w:bookmarkStart w:id="326" w:name="struktur-der-kapitel"/>
+    <w:bookmarkEnd w:id="326"/>
+    <w:bookmarkStart w:id="327" w:name="struktur-der-kapitel"/>
     <w:p>
       <w:pPr>
         <w:pStyle w:val="Heading3"/>
@@ -23911,8 +23911,8 @@
         <w:t xml:space="preserve">Jedes Kapitel beginnt (nach dem Abstract, siehe oben) mit einer erklärenden Einleitung, die das Thema veranschaulicht und es ggf. zu anderen Themen abgrenzt/es mit ihnen verbindet.</w:t>
       </w:r>
     </w:p>
-    <w:bookmarkEnd w:id="326"/>
-    <w:bookmarkStart w:id="327" w:name="bilder-und-andere-medien"/>
+    <w:bookmarkEnd w:id="327"/>
+    <w:bookmarkStart w:id="328" w:name="bilder-und-andere-medien"/>
     <w:p>
       <w:pPr>
         <w:pStyle w:val="Heading3"/>
@@ -23983,8 +23983,8 @@
         <w:t xml:space="preserve">Bitte nutzt sprechende Dateinamen!</w:t>
       </w:r>
     </w:p>
-    <w:bookmarkEnd w:id="327"/>
-    <w:bookmarkStart w:id="329" w:name="glossar-1"/>
+    <w:bookmarkEnd w:id="328"/>
+    <w:bookmarkStart w:id="330" w:name="glossar-1"/>
     <w:p>
       <w:pPr>
         <w:pStyle w:val="Heading3"/>
@@ -24045,7 +24045,7 @@
         </w:rPr>
         <w:t xml:space="preserve"> </w:t>
       </w:r>
-      <w:hyperlink r:id="rId328">
+      <w:hyperlink r:id="rId329">
         <w:r>
           <w:rPr>
             <w:rStyle w:val="Hyperlink"/>
@@ -24059,8 +24059,8 @@
         <w:t xml:space="preserve">)</w:t>
       </w:r>
     </w:p>
-    <w:bookmarkEnd w:id="329"/>
-    <w:bookmarkStart w:id="331" w:name="literaturverzeichnis-1"/>
+    <w:bookmarkEnd w:id="330"/>
+    <w:bookmarkStart w:id="332" w:name="literaturverzeichnis-1"/>
     <w:p>
       <w:pPr>
         <w:pStyle w:val="Heading3"/>
@@ -24079,7 +24079,7 @@
       <w:r>
         <w:t xml:space="preserve"> </w:t>
       </w:r>
-      <w:hyperlink r:id="rId284">
+      <w:hyperlink r:id="rId285">
         <w:r>
           <w:rPr>
             <w:rStyle w:val="Hyperlink"/>
@@ -24126,7 +24126,7 @@
       <w:r>
         <w:t xml:space="preserve"> </w:t>
       </w:r>
-      <w:hyperlink r:id="rId330">
+      <w:hyperlink r:id="rId331">
         <w:r>
           <w:rPr>
             <w:rStyle w:val="Hyperlink"/>
@@ -24156,8 +24156,8 @@
         <w:t xml:space="preserve">auf Literatur verwiesen werden.</w:t>
       </w:r>
     </w:p>
-    <w:bookmarkEnd w:id="331"/>
-    <w:bookmarkStart w:id="333" w:name="autorinnen-verzeichnis"/>
+    <w:bookmarkEnd w:id="332"/>
+    <w:bookmarkStart w:id="334" w:name="autorinnen-verzeichnis"/>
     <w:p>
       <w:pPr>
         <w:pStyle w:val="Heading3"/>
@@ -24176,7 +24176,7 @@
       <w:r>
         <w:t xml:space="preserve"> </w:t>
       </w:r>
-      <w:hyperlink r:id="rId332">
+      <w:hyperlink r:id="rId333">
         <w:r>
           <w:rPr>
             <w:rStyle w:val="VerbatimChar"/>
@@ -24233,9 +24233,9 @@
         <w:t xml:space="preserve">sind optional.</w:t>
       </w:r>
     </w:p>
-    <w:bookmarkEnd w:id="333"/>
     <w:bookmarkEnd w:id="334"/>
-    <w:bookmarkStart w:id="347" w:name="git-repository"/>
+    <w:bookmarkEnd w:id="335"/>
+    <w:bookmarkStart w:id="348" w:name="git-repository"/>
     <w:p>
       <w:pPr>
         <w:pStyle w:val="Heading2"/>
@@ -24266,7 +24266,7 @@
       <w:r>
         <w:t xml:space="preserve"> </w:t>
       </w:r>
-      <w:hyperlink r:id="rId335">
+      <w:hyperlink r:id="rId336">
         <w:r>
           <w:rPr>
             <w:rStyle w:val="Hyperlink"/>
@@ -24288,7 +24288,7 @@
       <w:r>
         <w:t xml:space="preserve"> </w:t>
       </w:r>
-      <w:hyperlink r:id="rId336">
+      <w:hyperlink r:id="rId337">
         <w:r>
           <w:rPr>
             <w:rStyle w:val="VerbatimChar"/>
@@ -24305,7 +24305,7 @@
       <w:r>
         <w:t xml:space="preserve"> </w:t>
       </w:r>
-      <w:hyperlink r:id="rId337">
+      <w:hyperlink r:id="rId338">
         <w:r>
           <w:rPr>
             <w:rStyle w:val="Hyperlink"/>
@@ -24327,7 +24327,7 @@
       <w:r>
         <w:t xml:space="preserve"> </w:t>
       </w:r>
-      <w:hyperlink r:id="rId338">
+      <w:hyperlink r:id="rId339">
         <w:r>
           <w:rPr>
             <w:rStyle w:val="Hyperlink"/>
@@ -24342,7 +24342,7 @@
         <w:t xml:space="preserve">immer der aktuellste Stand einsehbar sein sollte.</w:t>
       </w:r>
     </w:p>
-    <w:bookmarkStart w:id="342" w:name="verzeichnisstruktur"/>
+    <w:bookmarkStart w:id="343" w:name="verzeichnisstruktur"/>
     <w:p>
       <w:pPr>
         <w:pStyle w:val="Heading3"/>
@@ -24375,7 +24375,7 @@
           <w:numId w:val="1070"/>
         </w:numPr>
       </w:pPr>
-      <w:hyperlink r:id="rId339">
+      <w:hyperlink r:id="rId340">
         <w:r>
           <w:rPr>
             <w:rStyle w:val="VerbatimChar"/>
@@ -24408,7 +24408,7 @@
           <w:numId w:val="1070"/>
         </w:numPr>
       </w:pPr>
-      <w:hyperlink r:id="rId332">
+      <w:hyperlink r:id="rId333">
         <w:r>
           <w:rPr>
             <w:rStyle w:val="VerbatimChar"/>
@@ -24475,7 +24475,7 @@
         </w:numPr>
         <w:pStyle w:val="Compact"/>
       </w:pPr>
-      <w:hyperlink r:id="rId340">
+      <w:hyperlink r:id="rId341">
         <w:r>
           <w:rPr>
             <w:rStyle w:val="VerbatimChar"/>
@@ -24545,7 +24545,7 @@
       <w:r>
         <w:t xml:space="preserve"> </w:t>
       </w:r>
-      <w:hyperlink r:id="rId341">
+      <w:hyperlink r:id="rId342">
         <w:r>
           <w:rPr>
             <w:rStyle w:val="Hyperlink"/>
@@ -24557,8 +24557,8 @@
         <w:t xml:space="preserve">)</w:t>
       </w:r>
     </w:p>
-    <w:bookmarkEnd w:id="342"/>
-    <w:bookmarkStart w:id="346" w:name="konvertierung-mit-quarto"/>
+    <w:bookmarkEnd w:id="343"/>
+    <w:bookmarkStart w:id="347" w:name="konvertierung-mit-quarto"/>
     <w:p>
       <w:pPr>
         <w:pStyle w:val="Heading3"/>
@@ -24577,7 +24577,7 @@
       <w:r>
         <w:t xml:space="preserve"> </w:t>
       </w:r>
-      <w:hyperlink r:id="rId343">
+      <w:hyperlink r:id="rId344">
         <w:r>
           <w:rPr>
             <w:rStyle w:val="Hyperlink"/>
@@ -24594,7 +24594,7 @@
       <w:r>
         <w:t xml:space="preserve"> </w:t>
       </w:r>
-      <w:hyperlink r:id="rId344">
+      <w:hyperlink r:id="rId345">
         <w:r>
           <w:rPr>
             <w:rStyle w:val="VerbatimChar"/>
@@ -24631,7 +24631,7 @@
       <w:r>
         <w:t xml:space="preserve"> </w:t>
       </w:r>
-      <w:hyperlink r:id="rId345">
+      <w:hyperlink r:id="rId346">
         <w:r>
           <w:rPr>
             <w:rStyle w:val="Hyperlink"/>
@@ -24797,9 +24797,9 @@
         <w:t xml:space="preserve">von Zotero.</w:t>
       </w:r>
     </w:p>
-    <w:bookmarkEnd w:id="346"/>
     <w:bookmarkEnd w:id="347"/>
-    <w:bookmarkStart w:id="348" w:name="lizenz"/>
+    <w:bookmarkEnd w:id="348"/>
+    <w:bookmarkStart w:id="349" w:name="lizenz"/>
     <w:p>
       <w:pPr>
         <w:pStyle w:val="Heading2"/>
@@ -24843,8 +24843,8 @@
         <w:t xml:space="preserve">) veröffentlicht. Für Abbildungen kann auch eine CC-BY-Lizenz (kein -NC oder -ND) verwendet werden.</w:t>
       </w:r>
     </w:p>
-    <w:bookmarkEnd w:id="348"/>
     <w:bookmarkEnd w:id="349"/>
+    <w:bookmarkEnd w:id="350"/>
     <w:sectPr/>
   </w:body>
 </w:document>
@@ -24870,7 +24870,7 @@
       </w:r>
     </w:p>
   </w:footnote>
-  <w:footnote w:id="75">
+  <w:footnote w:id="76">
     <w:p>
       <w:pPr>
         <w:pStyle w:val="FootnoteText"/>
@@ -24884,7 +24884,7 @@
       <w:r>
         <w:t xml:space="preserve"> </w:t>
       </w:r>
-      <w:hyperlink r:id="rId76">
+      <w:hyperlink r:id="rId77">
         <w:r>
           <w:rPr>
             <w:rStyle w:val="Hyperlink"/>
@@ -24894,7 +24894,7 @@
       </w:hyperlink>
     </w:p>
   </w:footnote>
-  <w:footnote w:id="83">
+  <w:footnote w:id="84">
     <w:p>
       <w:pPr>
         <w:pStyle w:val="FootnoteText"/>
@@ -24908,7 +24908,7 @@
       <w:r>
         <w:t xml:space="preserve"> </w:t>
       </w:r>
-      <w:hyperlink r:id="rId84">
+      <w:hyperlink r:id="rId85">
         <w:r>
           <w:rPr>
             <w:rStyle w:val="Hyperlink"/>
@@ -24918,7 +24918,7 @@
       </w:hyperlink>
     </w:p>
   </w:footnote>
-  <w:footnote w:id="88">
+  <w:footnote w:id="89">
     <w:p>
       <w:pPr>
         <w:pStyle w:val="FootnoteText"/>
@@ -24949,7 +24949,7 @@
       </w:r>
     </w:p>
   </w:footnote>
-  <w:footnote w:id="97">
+  <w:footnote w:id="98">
     <w:p>
       <w:pPr>
         <w:pStyle w:val="FootnoteText"/>
@@ -24963,7 +24963,7 @@
       <w:r>
         <w:t xml:space="preserve"> </w:t>
       </w:r>
-      <w:hyperlink r:id="rId98">
+      <w:hyperlink r:id="rId99">
         <w:r>
           <w:rPr>
             <w:rStyle w:val="Hyperlink"/>
@@ -24973,7 +24973,7 @@
       </w:hyperlink>
     </w:p>
   </w:footnote>
-  <w:footnote w:id="114">
+  <w:footnote w:id="115">
     <w:p>
       <w:pPr>
         <w:pStyle w:val="FootnoteText"/>
@@ -24987,7 +24987,7 @@
       <w:r>
         <w:t xml:space="preserve"> </w:t>
       </w:r>
-      <w:hyperlink r:id="rId76">
+      <w:hyperlink r:id="rId77">
         <w:r>
           <w:rPr>
             <w:rStyle w:val="Hyperlink"/>
@@ -24997,7 +24997,7 @@
       </w:hyperlink>
     </w:p>
   </w:footnote>
-  <w:footnote w:id="152">
+  <w:footnote w:id="153">
     <w:p>
       <w:pPr>
         <w:pStyle w:val="FootnoteText"/>
@@ -25011,7 +25011,7 @@
       <w:r>
         <w:t xml:space="preserve"> </w:t>
       </w:r>
-      <w:hyperlink r:id="rId84">
+      <w:hyperlink r:id="rId85">
         <w:r>
           <w:rPr>
             <w:rStyle w:val="Hyperlink"/>
@@ -25021,7 +25021,7 @@
       </w:hyperlink>
     </w:p>
   </w:footnote>
-  <w:footnote w:id="163">
+  <w:footnote w:id="164">
     <w:p>
       <w:pPr>
         <w:pStyle w:val="FootnoteText"/>
@@ -25035,7 +25035,7 @@
       <w:r>
         <w:t xml:space="preserve"> </w:t>
       </w:r>
-      <w:hyperlink r:id="rId76">
+      <w:hyperlink r:id="rId77">
         <w:r>
           <w:rPr>
             <w:rStyle w:val="Hyperlink"/>
@@ -25045,7 +25045,7 @@
       </w:hyperlink>
     </w:p>
   </w:footnote>
-  <w:footnote w:id="174">
+  <w:footnote w:id="175">
     <w:p>
       <w:pPr>
         <w:pStyle w:val="FootnoteText"/>
@@ -25059,7 +25059,7 @@
       <w:r>
         <w:t xml:space="preserve"> </w:t>
       </w:r>
-      <w:hyperlink r:id="rId84">
+      <w:hyperlink r:id="rId85">
         <w:r>
           <w:rPr>
             <w:rStyle w:val="Hyperlink"/>
@@ -25069,7 +25069,7 @@
       </w:hyperlink>
     </w:p>
   </w:footnote>
-  <w:footnote w:id="189">
+  <w:footnote w:id="190">
     <w:p>
       <w:pPr>
         <w:pStyle w:val="FootnoteText"/>
@@ -25100,7 +25100,7 @@
       </w:r>
     </w:p>
   </w:footnote>
-  <w:footnote w:id="246">
+  <w:footnote w:id="247">
     <w:p>
       <w:pPr>
         <w:pStyle w:val="FootnoteText"/>
@@ -25114,7 +25114,7 @@
       <w:r>
         <w:t xml:space="preserve"> </w:t>
       </w:r>
-      <w:hyperlink r:id="rId98">
+      <w:hyperlink r:id="rId99">
         <w:r>
           <w:rPr>
             <w:rStyle w:val="Hyperlink"/>

</xml_diff>

<commit_message>
Deploying to gh-pages from @ pro4bib/handbuch-it-in-bibliotheken@c3ff13ef83b2529c8063ae699f62c2fc7324f610 🚀
</commit_message>
<xml_diff>
--- a/Handbuch-IT-in-Bibliotheken.docx
+++ b/Handbuch-IT-in-Bibliotheken.docx
@@ -1340,7 +1340,7 @@
     </w:p>
     <w:bookmarkEnd w:id="54"/>
     <w:bookmarkEnd w:id="55"/>
-    <w:bookmarkStart w:id="114" w:name="management"/>
+    <w:bookmarkStart w:id="117" w:name="management"/>
     <w:p>
       <w:pPr>
         <w:pStyle w:val="Heading1"/>
@@ -5119,8 +5119,153 @@
     <w:bookmarkEnd w:id="111"/>
     <w:bookmarkEnd w:id="112"/>
     <w:bookmarkEnd w:id="113"/>
-    <w:bookmarkEnd w:id="114"/>
-    <w:bookmarkStart w:id="159" w:name="anforderungen-an-bibliotheks-it"/>
+    <w:bookmarkStart w:id="116" w:name="zusammenfassung-und-ausblick"/>
+    <w:p>
+      <w:pPr>
+        <w:pStyle w:val="Heading2"/>
+      </w:pPr>
+      <w:r>
+        <w:t xml:space="preserve">Zusammenfassung und Ausblick</w:t>
+      </w:r>
+    </w:p>
+    <w:tbl>
+      <w:tblPr>
+        <w:tblStyle w:val="Table"/>
+        <w:tblLook w:firstRow="0" w:lastRow="0" w:firstColumn="0" w:lastColumn="0" w:noHBand="0" w:noVBand="0" w:val="0000"/>
+        <w:tblBorders>
+          <w:left w:val="single" w:sz="24" w:space="0" w:color="0758E5"/>
+          <w:right w:val="single" w:sz="4" w:space="0" w:color="0758E5"/>
+          <w:top w:val="single" w:sz="4" w:space="0" w:color="0758E5"/>
+          <w:bottom w:val="single" w:sz="4" w:space="0" w:color="0758E5"/>
+        </w:tblBorders>
+        <w:tblCellMar>
+          <w:left w:w="144" w:type="dxa"/>
+          <w:right w:w="144" w:type="dxa"/>
+        </w:tblCellMar>
+        <w:tblInd w:w="164" w:type="dxa"/>
+        <w:tblW w:type="pct" w:w="100%"/>
+      </w:tblPr>
+      <w:tr>
+        <w:trPr>
+          <w:cantSplit/>
+        </w:trPr>
+        <w:tc>
+          <w:tcPr>
+            <w:shd w:color="auto" w:fill="dae6fb" w:val="clear"/>
+            <w:tcMar>
+              <w:top w:w="92" w:type="dxa"/>
+              <w:bottom w:w="92" w:type="dxa"/>
+            </w:tcMar>
+          </w:tcPr>
+          <w:p>
+            <w:pPr>
+              <w:pStyle w:val="FirstParagraph"/>
+            </w:pPr>
+            <w:pPr>
+              <w:spacing w:before="0" w:after="0"/>
+              <w:textAlignment w:val="center"/>
+            </w:pPr>
+            <w:r>
+              <w:drawing>
+                <wp:inline>
+                  <wp:extent cx="152400" cy="152400"/>
+                  <wp:effectExtent b="0" l="0" r="0" t="0"/>
+                  <wp:docPr descr="" title="" id="114" name="Picture"/>
+                  <a:graphic>
+                    <a:graphicData uri="http://schemas.openxmlformats.org/drawingml/2006/picture">
+                      <pic:pic>
+                        <pic:nvPicPr>
+                          <pic:cNvPr descr="/opt/quarto/share/formats/docx/note.png" id="115" name="Picture"/>
+                          <pic:cNvPicPr>
+                            <a:picLocks noChangeArrowheads="1" noChangeAspect="1"/>
+                          </pic:cNvPicPr>
+                        </pic:nvPicPr>
+                        <pic:blipFill>
+                          <a:blip r:embed="rId56"/>
+                          <a:stretch>
+                            <a:fillRect/>
+                          </a:stretch>
+                        </pic:blipFill>
+                        <pic:spPr bwMode="auto">
+                          <a:xfrm>
+                            <a:off x="0" y="0"/>
+                            <a:ext cx="152400" cy="152400"/>
+                          </a:xfrm>
+                          <a:prstGeom prst="rect">
+                            <a:avLst/>
+                          </a:prstGeom>
+                          <a:noFill/>
+                          <a:ln w="9525">
+                            <a:noFill/>
+                            <a:headEnd/>
+                            <a:tailEnd/>
+                          </a:ln>
+                        </pic:spPr>
+                      </pic:pic>
+                    </a:graphicData>
+                  </a:graphic>
+                </wp:inline>
+              </w:drawing>
+            </w:r>
+            <w:r>
+              <w:t xml:space="preserve"> </w:t>
+            </w:r>
+            <w:r>
+              <w:t xml:space="preserve"> </w:t>
+            </w:r>
+            <w:r>
+              <w:t xml:space="preserve">Hinweis</w:t>
+            </w:r>
+          </w:p>
+        </w:tc>
+      </w:tr>
+      <w:tr>
+        <w:trPr>
+          <w:cantSplit/>
+        </w:trPr>
+        <w:tc>
+          <w:tcPr>
+            <w:tcMar>
+              <w:top w:w="108" w:type="dxa"/>
+              <w:bottom w:w="108" w:type="dxa"/>
+            </w:tcMar>
+          </w:tcPr>
+          <w:p>
+            <w:pPr>
+              <w:numPr>
+                <w:ilvl w:val="0"/>
+                <w:numId w:val="1015"/>
+              </w:numPr>
+              <w:pStyle w:val="Compact"/>
+            </w:pPr>
+            <w:r>
+              <w:t xml:space="preserve">permantenter Anpassungebedarf an das System - es empfiehlt sich eine schnelle Reaktion auf sich ändernde Anforderungen, denn das Wissen um das BMS und seine Nutzung muss durch Personal</w:t>
+            </w:r>
+            <w:r>
+              <w:t xml:space="preserve"> </w:t>
+            </w:r>
+            <w:r>
+              <w:t xml:space="preserve">Sollte sich ein System-Umstieg abzeichnen, sind vor allem die internen Arbeits-Prozesse zu berücksichten. Auch das Wissen der Systemanwendenden und -betreuenden ist unverzichtbar, denn nur dadurch kann auf eine Ablösung bzw Anpassung des Systems effektiv reagiert werden</w:t>
+            </w:r>
+          </w:p>
+          <w:p>
+            <w:pPr>
+              <w:numPr>
+                <w:ilvl w:val="0"/>
+                <w:numId w:val="1015"/>
+              </w:numPr>
+              <w:pStyle w:val="Compact"/>
+            </w:pPr>
+            <w:r>
+              <w:t xml:space="preserve">Lebenszyklus eines Systems vs Personalmanagement - das Wissen eines Systems erhalten, auch wenn bestimmte SW-Abhängigkeiten bzw Vendor-Lockins verursacht wurden - betrifft aber auch Opensource</w:t>
+            </w:r>
+          </w:p>
+        </w:tc>
+      </w:tr>
+    </w:tbl>
+    <w:bookmarkEnd w:id="116"/>
+    <w:bookmarkEnd w:id="117"/>
+    <w:bookmarkStart w:id="162" w:name="anforderungen-an-bibliotheks-it"/>
     <w:p>
       <w:pPr>
         <w:pStyle w:val="Heading1"/>
@@ -5234,7 +5379,7 @@
         <w:t xml:space="preserve">neue Nutzungsformen von Medien.</w:t>
       </w:r>
     </w:p>
-    <w:bookmarkStart w:id="123" w:name="Xfa845e3ce28406ea484c457f001688c09e3321f"/>
+    <w:bookmarkStart w:id="126" w:name="Xfa845e3ce28406ea484c457f001688c09e3321f"/>
     <w:p>
       <w:pPr>
         <w:pStyle w:val="Heading2"/>
@@ -5364,7 +5509,7 @@
       <w:pPr>
         <w:numPr>
           <w:ilvl w:val="0"/>
-          <w:numId w:val="1015"/>
+          <w:numId w:val="1016"/>
         </w:numPr>
       </w:pPr>
       <w:r>
@@ -5381,7 +5526,7 @@
       <w:pPr>
         <w:numPr>
           <w:ilvl w:val="0"/>
-          <w:numId w:val="1015"/>
+          <w:numId w:val="1016"/>
         </w:numPr>
       </w:pPr>
       <w:r>
@@ -5398,7 +5543,7 @@
       <w:pPr>
         <w:numPr>
           <w:ilvl w:val="0"/>
-          <w:numId w:val="1015"/>
+          <w:numId w:val="1016"/>
         </w:numPr>
       </w:pPr>
       <w:r>
@@ -5500,7 +5645,7 @@
         <w:rPr>
           <w:rStyle w:val="FootnoteReference"/>
         </w:rPr>
-        <w:footnoteReference w:id="115"/>
+        <w:footnoteReference w:id="118"/>
       </w:r>
       <w:r>
         <w:t xml:space="preserve"> </w:t>
@@ -5549,7 +5694,7 @@
       <w:pPr>
         <w:numPr>
           <w:ilvl w:val="0"/>
-          <w:numId w:val="1016"/>
+          <w:numId w:val="1017"/>
         </w:numPr>
       </w:pPr>
       <w:r>
@@ -5560,7 +5705,7 @@
       <w:pPr>
         <w:numPr>
           <w:ilvl w:val="0"/>
-          <w:numId w:val="1016"/>
+          <w:numId w:val="1017"/>
         </w:numPr>
       </w:pPr>
       <w:r>
@@ -5571,7 +5716,7 @@
       <w:pPr>
         <w:numPr>
           <w:ilvl w:val="0"/>
-          <w:numId w:val="1016"/>
+          <w:numId w:val="1017"/>
         </w:numPr>
       </w:pPr>
       <w:r>
@@ -5582,7 +5727,7 @@
       <w:pPr>
         <w:numPr>
           <w:ilvl w:val="0"/>
-          <w:numId w:val="1016"/>
+          <w:numId w:val="1017"/>
         </w:numPr>
       </w:pPr>
       <w:r>
@@ -5593,7 +5738,7 @@
       <w:pPr>
         <w:numPr>
           <w:ilvl w:val="0"/>
-          <w:numId w:val="1016"/>
+          <w:numId w:val="1017"/>
         </w:numPr>
       </w:pPr>
       <w:r>
@@ -5604,7 +5749,7 @@
       <w:pPr>
         <w:numPr>
           <w:ilvl w:val="0"/>
-          <w:numId w:val="1016"/>
+          <w:numId w:val="1017"/>
         </w:numPr>
       </w:pPr>
       <w:r>
@@ -5615,7 +5760,7 @@
       <w:pPr>
         <w:numPr>
           <w:ilvl w:val="0"/>
-          <w:numId w:val="1016"/>
+          <w:numId w:val="1017"/>
         </w:numPr>
       </w:pPr>
       <w:r>
@@ -5626,7 +5771,7 @@
       <w:pPr>
         <w:numPr>
           <w:ilvl w:val="0"/>
-          <w:numId w:val="1016"/>
+          <w:numId w:val="1017"/>
         </w:numPr>
       </w:pPr>
       <w:r>
@@ -5637,7 +5782,7 @@
       <w:pPr>
         <w:numPr>
           <w:ilvl w:val="0"/>
-          <w:numId w:val="1016"/>
+          <w:numId w:val="1017"/>
         </w:numPr>
       </w:pPr>
       <w:r>
@@ -5648,7 +5793,7 @@
       <w:pPr>
         <w:numPr>
           <w:ilvl w:val="0"/>
-          <w:numId w:val="1016"/>
+          <w:numId w:val="1017"/>
         </w:numPr>
       </w:pPr>
       <w:r>
@@ -5675,7 +5820,7 @@
         <w:t xml:space="preserve">praktisch umsetzen lassen.</w:t>
       </w:r>
     </w:p>
-    <w:bookmarkStart w:id="122" w:name="was-beeinflusst-den-nutzungseindruck"/>
+    <w:bookmarkStart w:id="125" w:name="was-beeinflusst-den-nutzungseindruck"/>
     <w:p>
       <w:pPr>
         <w:pStyle w:val="Heading3"/>
@@ -5772,12 +5917,12 @@
                 <wp:inline>
                   <wp:extent cx="152400" cy="152400"/>
                   <wp:effectExtent b="0" l="0" r="0" t="0"/>
-                  <wp:docPr descr="" title="" id="116" name="Picture"/>
+                  <wp:docPr descr="" title="" id="119" name="Picture"/>
                   <a:graphic>
                     <a:graphicData uri="http://schemas.openxmlformats.org/drawingml/2006/picture">
                       <pic:pic>
                         <pic:nvPicPr>
-                          <pic:cNvPr descr="/opt/quarto/share/formats/docx/tip.png" id="117" name="Picture"/>
+                          <pic:cNvPr descr="/opt/quarto/share/formats/docx/tip.png" id="120" name="Picture"/>
                           <pic:cNvPicPr>
                             <a:picLocks noChangeArrowheads="1" noChangeAspect="1"/>
                           </pic:cNvPicPr>
@@ -5980,7 +6125,7 @@
       <w:r>
         <w:t xml:space="preserve">“</w:t>
       </w:r>
-      <w:hyperlink r:id="rId118">
+      <w:hyperlink r:id="rId121">
         <w:r>
           <w:rPr>
             <w:rStyle w:val="Hyperlink"/>
@@ -6093,12 +6238,12 @@
           <wp:inline>
             <wp:extent cx="3048000" cy="2286000"/>
             <wp:effectExtent b="0" l="0" r="0" t="0"/>
-            <wp:docPr descr="" title="" id="119" name="Picture"/>
+            <wp:docPr descr="" title="" id="122" name="Picture"/>
             <a:graphic>
               <a:graphicData uri="http://schemas.openxmlformats.org/drawingml/2006/picture">
                 <pic:pic>
                   <pic:nvPicPr>
-                    <pic:cNvPr descr="./media/missing.svg" id="120" name="Picture"/>
+                    <pic:cNvPr descr="./media/missing.svg" id="123" name="Picture"/>
                     <pic:cNvPicPr>
                       <a:picLocks noChangeArrowheads="1" noChangeAspect="1"/>
                     </pic:cNvPicPr>
@@ -6160,7 +6305,7 @@
       <w:r>
         <w:t xml:space="preserve"> </w:t>
       </w:r>
-      <w:hyperlink r:id="rId121">
+      <w:hyperlink r:id="rId124">
         <w:r>
           <w:rPr>
             <w:rStyle w:val="Hyperlink"/>
@@ -6169,9 +6314,9 @@
         </w:r>
       </w:hyperlink>
     </w:p>
-    <w:bookmarkEnd w:id="122"/>
-    <w:bookmarkEnd w:id="123"/>
-    <w:bookmarkStart w:id="158" w:name="wie-beziehen-wir-unsere-nutzerinnen-ein"/>
+    <w:bookmarkEnd w:id="125"/>
+    <w:bookmarkEnd w:id="126"/>
+    <w:bookmarkStart w:id="161" w:name="wie-beziehen-wir-unsere-nutzerinnen-ein"/>
     <w:p>
       <w:pPr>
         <w:pStyle w:val="Heading2"/>
@@ -6236,7 +6381,7 @@
         <w:t xml:space="preserve">Folgenden kurz dargestellt werden sollen.</w:t>
       </w:r>
     </w:p>
-    <w:bookmarkStart w:id="131" w:name="bedarfsermittlung"/>
+    <w:bookmarkStart w:id="134" w:name="bedarfsermittlung"/>
     <w:p>
       <w:pPr>
         <w:pStyle w:val="Heading3"/>
@@ -6245,7 +6390,7 @@
         <w:t xml:space="preserve">Bedarfsermittlung</w:t>
       </w:r>
     </w:p>
-    <w:bookmarkStart w:id="124" w:name="X48dbebd4bf558efc53c742137dcbf351b7066f0"/>
+    <w:bookmarkStart w:id="127" w:name="X48dbebd4bf558efc53c742137dcbf351b7066f0"/>
     <w:p>
       <w:pPr>
         <w:pStyle w:val="Heading4"/>
@@ -6436,8 +6581,8 @@
         <w:t xml:space="preserve">sehr flexible, breit anwendbare Methode.</w:t>
       </w:r>
     </w:p>
-    <w:bookmarkEnd w:id="124"/>
-    <w:bookmarkStart w:id="130" w:name="X834762256d91723ac7f7ba84d962ffe6b50606f"/>
+    <w:bookmarkEnd w:id="127"/>
+    <w:bookmarkStart w:id="133" w:name="X834762256d91723ac7f7ba84d962ffe6b50606f"/>
     <w:p>
       <w:pPr>
         <w:pStyle w:val="Heading4"/>
@@ -6511,12 +6656,12 @@
           <wp:inline>
             <wp:extent cx="3048000" cy="2286000"/>
             <wp:effectExtent b="0" l="0" r="0" t="0"/>
-            <wp:docPr descr="" title="" id="125" name="Picture"/>
+            <wp:docPr descr="" title="" id="128" name="Picture"/>
             <a:graphic>
               <a:graphicData uri="http://schemas.openxmlformats.org/drawingml/2006/picture">
                 <pic:pic>
                   <pic:nvPicPr>
-                    <pic:cNvPr descr="./media/missing.svg" id="126" name="Picture"/>
+                    <pic:cNvPr descr="./media/missing.svg" id="129" name="Picture"/>
                     <pic:cNvPicPr>
                       <a:picLocks noChangeArrowheads="1" noChangeAspect="1"/>
                     </pic:cNvPicPr>
@@ -6617,12 +6762,12 @@
           <wp:inline>
             <wp:extent cx="3048000" cy="2286000"/>
             <wp:effectExtent b="0" l="0" r="0" t="0"/>
-            <wp:docPr descr="" title="" id="127" name="Picture"/>
+            <wp:docPr descr="" title="" id="130" name="Picture"/>
             <a:graphic>
               <a:graphicData uri="http://schemas.openxmlformats.org/drawingml/2006/picture">
                 <pic:pic>
                   <pic:nvPicPr>
-                    <pic:cNvPr descr="./media/missing.svg" id="128" name="Picture"/>
+                    <pic:cNvPr descr="./media/missing.svg" id="131" name="Picture"/>
                     <pic:cNvPicPr>
                       <a:picLocks noChangeArrowheads="1" noChangeAspect="1"/>
                     </pic:cNvPicPr>
@@ -6684,7 +6829,7 @@
       <w:r>
         <w:t xml:space="preserve"> </w:t>
       </w:r>
-      <w:hyperlink r:id="rId129">
+      <w:hyperlink r:id="rId132">
         <w:r>
           <w:rPr>
             <w:rStyle w:val="Hyperlink"/>
@@ -6848,9 +6993,9 @@
         <w:t xml:space="preserve">anzuwenden kann nur zur Reproduktion der eigenen Meinung führen.</w:t>
       </w:r>
     </w:p>
-    <w:bookmarkEnd w:id="130"/>
-    <w:bookmarkEnd w:id="131"/>
-    <w:bookmarkStart w:id="136" w:name="methoden"/>
+    <w:bookmarkEnd w:id="133"/>
+    <w:bookmarkEnd w:id="134"/>
+    <w:bookmarkStart w:id="139" w:name="methoden"/>
     <w:p>
       <w:pPr>
         <w:pStyle w:val="Heading3"/>
@@ -6885,7 +7030,7 @@
         <w:t xml:space="preserve">werden, generieren jedoch bereits wertvolle Erkenntnisse.</w:t>
       </w:r>
     </w:p>
-    <w:bookmarkStart w:id="132" w:name="think-aloud-protokolle"/>
+    <w:bookmarkStart w:id="135" w:name="think-aloud-protokolle"/>
     <w:p>
       <w:pPr>
         <w:pStyle w:val="Heading4"/>
@@ -6958,8 +7103,8 @@
         <w:t xml:space="preserve">können z. B. durch Notizen oder Audioaufnahmen festgehalten werden.</w:t>
       </w:r>
     </w:p>
-    <w:bookmarkEnd w:id="132"/>
-    <w:bookmarkStart w:id="133" w:name="co-discovery-learning"/>
+    <w:bookmarkEnd w:id="135"/>
+    <w:bookmarkStart w:id="136" w:name="co-discovery-learning"/>
     <w:p>
       <w:pPr>
         <w:pStyle w:val="Heading4"/>
@@ -7026,8 +7171,8 @@
         <w:t xml:space="preserve">Aussprechen von Gedanken innerhalb einer Dialogsituation.</w:t>
       </w:r>
     </w:p>
-    <w:bookmarkEnd w:id="133"/>
-    <w:bookmarkStart w:id="135" w:name="quantitative-methoden"/>
+    <w:bookmarkEnd w:id="136"/>
+    <w:bookmarkStart w:id="138" w:name="quantitative-methoden"/>
     <w:p>
       <w:pPr>
         <w:pStyle w:val="Heading4"/>
@@ -7080,7 +7225,7 @@
       <w:pPr>
         <w:numPr>
           <w:ilvl w:val="0"/>
-          <w:numId w:val="1017"/>
+          <w:numId w:val="1018"/>
         </w:numPr>
       </w:pPr>
       <w:r>
@@ -7091,7 +7236,7 @@
       <w:pPr>
         <w:numPr>
           <w:ilvl w:val="0"/>
-          <w:numId w:val="1017"/>
+          <w:numId w:val="1018"/>
         </w:numPr>
       </w:pPr>
       <w:r>
@@ -7102,7 +7247,7 @@
       <w:pPr>
         <w:numPr>
           <w:ilvl w:val="0"/>
-          <w:numId w:val="1017"/>
+          <w:numId w:val="1018"/>
         </w:numPr>
       </w:pPr>
       <w:r>
@@ -7119,7 +7264,7 @@
       <w:pPr>
         <w:numPr>
           <w:ilvl w:val="0"/>
-          <w:numId w:val="1017"/>
+          <w:numId w:val="1018"/>
         </w:numPr>
       </w:pPr>
       <w:r>
@@ -7184,7 +7329,7 @@
       <w:r>
         <w:t xml:space="preserve"> </w:t>
       </w:r>
-      <w:hyperlink r:id="rId134">
+      <w:hyperlink r:id="rId137">
         <w:r>
           <w:rPr>
             <w:rStyle w:val="Hyperlink"/>
@@ -7211,9 +7356,9 @@
         <w:t xml:space="preserve">muss, um Verfälschungen durch Einzelpersonen zu vermeiden.</w:t>
       </w:r>
     </w:p>
-    <w:bookmarkEnd w:id="135"/>
-    <w:bookmarkEnd w:id="136"/>
-    <w:bookmarkStart w:id="148" w:name="X9ef5ec992afc9357d46a10b4004688d289b999b"/>
+    <w:bookmarkEnd w:id="138"/>
+    <w:bookmarkEnd w:id="139"/>
+    <w:bookmarkStart w:id="151" w:name="X9ef5ec992afc9357d46a10b4004688d289b999b"/>
     <w:p>
       <w:pPr>
         <w:pStyle w:val="Heading3"/>
@@ -7272,7 +7417,7 @@
       <w:pPr>
         <w:numPr>
           <w:ilvl w:val="0"/>
-          <w:numId w:val="1018"/>
+          <w:numId w:val="1019"/>
         </w:numPr>
       </w:pPr>
       <w:r>
@@ -7283,7 +7428,7 @@
       <w:pPr>
         <w:numPr>
           <w:ilvl w:val="0"/>
-          <w:numId w:val="1018"/>
+          <w:numId w:val="1019"/>
         </w:numPr>
       </w:pPr>
       <w:r>
@@ -7294,14 +7439,14 @@
       <w:pPr>
         <w:numPr>
           <w:ilvl w:val="0"/>
-          <w:numId w:val="1018"/>
+          <w:numId w:val="1019"/>
         </w:numPr>
       </w:pPr>
       <w:r>
         <w:t xml:space="preserve">Prototypen - erste funktionsfähige Iterationen</w:t>
       </w:r>
     </w:p>
-    <w:bookmarkStart w:id="140" w:name="storyboards-als-frühe-methode"/>
+    <w:bookmarkStart w:id="143" w:name="storyboards-als-frühe-methode"/>
     <w:p>
       <w:pPr>
         <w:pStyle w:val="Heading4"/>
@@ -7345,12 +7490,12 @@
           <wp:inline>
             <wp:extent cx="3048000" cy="2286000"/>
             <wp:effectExtent b="0" l="0" r="0" t="0"/>
-            <wp:docPr descr="" title="" id="137" name="Picture"/>
+            <wp:docPr descr="" title="" id="140" name="Picture"/>
             <a:graphic>
               <a:graphicData uri="http://schemas.openxmlformats.org/drawingml/2006/picture">
                 <pic:pic>
                   <pic:nvPicPr>
-                    <pic:cNvPr descr="./media/missing.svg" id="138" name="Picture"/>
+                    <pic:cNvPr descr="./media/missing.svg" id="141" name="Picture"/>
                     <pic:cNvPicPr>
                       <a:picLocks noChangeArrowheads="1" noChangeAspect="1"/>
                     </pic:cNvPicPr>
@@ -7440,7 +7585,7 @@
       <w:r>
         <w:t xml:space="preserve"> </w:t>
       </w:r>
-      <w:hyperlink r:id="rId139">
+      <w:hyperlink r:id="rId142">
         <w:r>
           <w:rPr>
             <w:rStyle w:val="Hyperlink"/>
@@ -7705,8 +7850,8 @@
         </w:tc>
       </w:tr>
     </w:tbl>
-    <w:bookmarkEnd w:id="140"/>
-    <w:bookmarkStart w:id="144" w:name="wireframes-und-mock-ups"/>
+    <w:bookmarkEnd w:id="143"/>
+    <w:bookmarkStart w:id="147" w:name="wireframes-und-mock-ups"/>
     <w:p>
       <w:pPr>
         <w:pStyle w:val="Heading4"/>
@@ -7756,12 +7901,12 @@
           <wp:inline>
             <wp:extent cx="3048000" cy="2286000"/>
             <wp:effectExtent b="0" l="0" r="0" t="0"/>
-            <wp:docPr descr="" title="" id="141" name="Picture"/>
+            <wp:docPr descr="" title="" id="144" name="Picture"/>
             <a:graphic>
               <a:graphicData uri="http://schemas.openxmlformats.org/drawingml/2006/picture">
                 <pic:pic>
                   <pic:nvPicPr>
-                    <pic:cNvPr descr="./media/missing.svg" id="142" name="Picture"/>
+                    <pic:cNvPr descr="./media/missing.svg" id="145" name="Picture"/>
                     <pic:cNvPicPr>
                       <a:picLocks noChangeArrowheads="1" noChangeAspect="1"/>
                     </pic:cNvPicPr>
@@ -7817,7 +7962,7 @@
       <w:r>
         <w:t xml:space="preserve"> </w:t>
       </w:r>
-      <w:hyperlink r:id="rId143">
+      <w:hyperlink r:id="rId146">
         <w:r>
           <w:rPr>
             <w:rStyle w:val="Hyperlink"/>
@@ -7930,8 +8075,8 @@
         <w:t xml:space="preserve">enthalten.</w:t>
       </w:r>
     </w:p>
-    <w:bookmarkEnd w:id="144"/>
-    <w:bookmarkStart w:id="147" w:name="interaktive-prototypen"/>
+    <w:bookmarkEnd w:id="147"/>
+    <w:bookmarkStart w:id="150" w:name="interaktive-prototypen"/>
     <w:p>
       <w:pPr>
         <w:pStyle w:val="Heading4"/>
@@ -8036,7 +8181,7 @@
       <w:r>
         <w:t xml:space="preserve"> </w:t>
       </w:r>
-      <w:hyperlink r:id="rId145">
+      <w:hyperlink r:id="rId148">
         <w:r>
           <w:rPr>
             <w:rStyle w:val="Hyperlink"/>
@@ -8053,7 +8198,7 @@
       <w:r>
         <w:t xml:space="preserve"> </w:t>
       </w:r>
-      <w:hyperlink r:id="rId146">
+      <w:hyperlink r:id="rId149">
         <w:r>
           <w:rPr>
             <w:rStyle w:val="Hyperlink"/>
@@ -8121,9 +8266,9 @@
         <w:t xml:space="preserve">die Zielgruppen geeignet sind.</w:t>
       </w:r>
     </w:p>
-    <w:bookmarkEnd w:id="147"/>
-    <w:bookmarkEnd w:id="148"/>
-    <w:bookmarkStart w:id="157" w:name="evaluierung"/>
+    <w:bookmarkEnd w:id="150"/>
+    <w:bookmarkEnd w:id="151"/>
+    <w:bookmarkStart w:id="160" w:name="evaluierung"/>
     <w:p>
       <w:pPr>
         <w:pStyle w:val="Heading3"/>
@@ -8157,7 +8302,7 @@
       <w:r>
         <w:t xml:space="preserve">Beispiel für eine lebendige Evaluierungskultur ist das “</w:t>
       </w:r>
-      <w:hyperlink r:id="rId149">
+      <w:hyperlink r:id="rId152">
         <w:r>
           <w:rPr>
             <w:rStyle w:val="Hyperlink"/>
@@ -8195,7 +8340,7 @@
       <w:r>
         <w:t xml:space="preserve"> </w:t>
       </w:r>
-      <w:hyperlink r:id="rId150">
+      <w:hyperlink r:id="rId153">
         <w:r>
           <w:rPr>
             <w:rStyle w:val="Hyperlink"/>
@@ -8251,12 +8396,12 @@
           <wp:inline>
             <wp:extent cx="3048000" cy="2286000"/>
             <wp:effectExtent b="0" l="0" r="0" t="0"/>
-            <wp:docPr descr="" title="" id="151" name="Picture"/>
+            <wp:docPr descr="" title="" id="154" name="Picture"/>
             <a:graphic>
               <a:graphicData uri="http://schemas.openxmlformats.org/drawingml/2006/picture">
                 <pic:pic>
                   <pic:nvPicPr>
-                    <pic:cNvPr descr="./media/missing.svg" id="152" name="Picture"/>
+                    <pic:cNvPr descr="./media/missing.svg" id="155" name="Picture"/>
                     <pic:cNvPicPr>
                       <a:picLocks noChangeArrowheads="1" noChangeAspect="1"/>
                     </pic:cNvPicPr>
@@ -8342,7 +8487,7 @@
         <w:t xml:space="preserve">das prinzipielle Vorgehen bei einem Beobachtungstest skizziert werden.</w:t>
       </w:r>
     </w:p>
-    <w:bookmarkStart w:id="154" w:name="testgruppen"/>
+    <w:bookmarkStart w:id="157" w:name="testgruppen"/>
     <w:p>
       <w:pPr>
         <w:pStyle w:val="Heading4"/>
@@ -8380,7 +8525,7 @@
         <w:rPr>
           <w:rStyle w:val="FootnoteReference"/>
         </w:rPr>
-        <w:footnoteReference w:id="153"/>
+        <w:footnoteReference w:id="156"/>
       </w:r>
       <w:r>
         <w:t xml:space="preserve">. Statt eines einzigen Tests mit</w:t>
@@ -8460,8 +8605,8 @@
         <w:t xml:space="preserve">[Accessibility] thematisiert wurden.</w:t>
       </w:r>
     </w:p>
-    <w:bookmarkEnd w:id="154"/>
-    <w:bookmarkStart w:id="155" w:name="testablauf-und-vorbereitungen"/>
+    <w:bookmarkEnd w:id="157"/>
+    <w:bookmarkStart w:id="158" w:name="testablauf-und-vorbereitungen"/>
     <w:p>
       <w:pPr>
         <w:pStyle w:val="Heading4"/>
@@ -8584,8 +8729,8 @@
         <w:t xml:space="preserve">Datennutzung zuzusichern.</w:t>
       </w:r>
     </w:p>
-    <w:bookmarkEnd w:id="155"/>
-    <w:bookmarkStart w:id="156" w:name="testaufgaben"/>
+    <w:bookmarkEnd w:id="158"/>
+    <w:bookmarkStart w:id="159" w:name="testaufgaben"/>
     <w:p>
       <w:pPr>
         <w:pStyle w:val="Heading4"/>
@@ -8684,11 +8829,11 @@
         <w:t xml:space="preserve">Aufgaben belastbare Aussagen zu erhalten.</w:t>
       </w:r>
     </w:p>
-    <w:bookmarkEnd w:id="156"/>
-    <w:bookmarkEnd w:id="157"/>
-    <w:bookmarkEnd w:id="158"/>
     <w:bookmarkEnd w:id="159"/>
-    <w:bookmarkStart w:id="284" w:name="bibliotheksmanagementsysteme"/>
+    <w:bookmarkEnd w:id="160"/>
+    <w:bookmarkEnd w:id="161"/>
+    <w:bookmarkEnd w:id="162"/>
+    <w:bookmarkStart w:id="287" w:name="bibliotheksmanagementsysteme"/>
     <w:p>
       <w:pPr>
         <w:pStyle w:val="Heading1"/>
@@ -8739,12 +8884,12 @@
                 <wp:inline>
                   <wp:extent cx="152400" cy="152400"/>
                   <wp:effectExtent b="0" l="0" r="0" t="0"/>
-                  <wp:docPr descr="" title="" id="160" name="Picture"/>
+                  <wp:docPr descr="" title="" id="163" name="Picture"/>
                   <a:graphic>
                     <a:graphicData uri="http://schemas.openxmlformats.org/drawingml/2006/picture">
                       <pic:pic>
                         <pic:nvPicPr>
-                          <pic:cNvPr descr="/opt/quarto/share/formats/docx/note.png" id="161" name="Picture"/>
+                          <pic:cNvPr descr="/opt/quarto/share/formats/docx/note.png" id="164" name="Picture"/>
                           <pic:cNvPicPr>
                             <a:picLocks noChangeArrowheads="1" noChangeAspect="1"/>
                           </pic:cNvPicPr>
@@ -9025,7 +9170,7 @@
         <w:t xml:space="preserve">Schnittstellen und offenen Architekturen erhöht hat.</w:t>
       </w:r>
     </w:p>
-    <w:bookmarkStart w:id="196" w:name="übersicht"/>
+    <w:bookmarkStart w:id="199" w:name="übersicht"/>
     <w:p>
       <w:pPr>
         <w:pStyle w:val="Heading2"/>
@@ -9034,7 +9179,7 @@
         <w:t xml:space="preserve">Übersicht</w:t>
       </w:r>
     </w:p>
-    <w:bookmarkStart w:id="170" w:name="geschichte"/>
+    <w:bookmarkStart w:id="173" w:name="geschichte"/>
     <w:p>
       <w:pPr>
         <w:pStyle w:val="Heading3"/>
@@ -9085,12 +9230,12 @@
                 <wp:inline>
                   <wp:extent cx="152400" cy="152400"/>
                   <wp:effectExtent b="0" l="0" r="0" t="0"/>
-                  <wp:docPr descr="" title="" id="162" name="Picture"/>
+                  <wp:docPr descr="" title="" id="165" name="Picture"/>
                   <a:graphic>
                     <a:graphicData uri="http://schemas.openxmlformats.org/drawingml/2006/picture">
                       <pic:pic>
                         <pic:nvPicPr>
-                          <pic:cNvPr descr="/opt/quarto/share/formats/docx/note.png" id="163" name="Picture"/>
+                          <pic:cNvPr descr="/opt/quarto/share/formats/docx/note.png" id="166" name="Picture"/>
                           <pic:cNvPicPr>
                             <a:picLocks noChangeArrowheads="1" noChangeAspect="1"/>
                           </pic:cNvPicPr>
@@ -9398,7 +9543,7 @@
         <w:rPr>
           <w:rStyle w:val="FootnoteReference"/>
         </w:rPr>
-        <w:footnoteReference w:id="164"/>
+        <w:footnoteReference w:id="167"/>
       </w:r>
     </w:p>
     <w:p>
@@ -9568,12 +9713,12 @@
                 <wp:inline>
                   <wp:extent cx="152400" cy="152400"/>
                   <wp:effectExtent b="0" l="0" r="0" t="0"/>
-                  <wp:docPr descr="" title="" id="165" name="Picture"/>
+                  <wp:docPr descr="" title="" id="168" name="Picture"/>
                   <a:graphic>
                     <a:graphicData uri="http://schemas.openxmlformats.org/drawingml/2006/picture">
                       <pic:pic>
                         <pic:nvPicPr>
-                          <pic:cNvPr descr="/opt/quarto/share/formats/docx/tip.png" id="166" name="Picture"/>
+                          <pic:cNvPr descr="/opt/quarto/share/formats/docx/tip.png" id="169" name="Picture"/>
                           <pic:cNvPicPr>
                             <a:picLocks noChangeArrowheads="1" noChangeAspect="1"/>
                           </pic:cNvPicPr>
@@ -9640,18 +9785,18 @@
                 <wp:inline>
                   <wp:extent cx="5334000" cy="4523772"/>
                   <wp:effectExtent b="0" l="0" r="0" t="0"/>
-                  <wp:docPr descr="" title="" id="168" name="Picture"/>
+                  <wp:docPr descr="" title="" id="171" name="Picture"/>
                   <a:graphic>
                     <a:graphicData uri="http://schemas.openxmlformats.org/drawingml/2006/picture">
                       <pic:pic>
                         <pic:nvPicPr>
-                          <pic:cNvPr descr="./media/bms-timeline.png" id="169" name="Picture"/>
+                          <pic:cNvPr descr="./media/bms-timeline.png" id="172" name="Picture"/>
                           <pic:cNvPicPr>
                             <a:picLocks noChangeArrowheads="1" noChangeAspect="1"/>
                           </pic:cNvPicPr>
                         </pic:nvPicPr>
                         <pic:blipFill>
-                          <a:blip r:embed="rId167"/>
+                          <a:blip r:embed="rId170"/>
                           <a:stretch>
                             <a:fillRect/>
                           </a:stretch>
@@ -9725,7 +9870,7 @@
             <w:pPr>
               <w:numPr>
                 <w:ilvl w:val="0"/>
-                <w:numId w:val="1019"/>
+                <w:numId w:val="1020"/>
               </w:numPr>
             </w:pPr>
             <w:r>
@@ -9785,7 +9930,7 @@
             <w:pPr>
               <w:numPr>
                 <w:ilvl w:val="0"/>
-                <w:numId w:val="1019"/>
+                <w:numId w:val="1020"/>
               </w:numPr>
             </w:pPr>
             <w:r>
@@ -9863,7 +10008,7 @@
             <w:pPr>
               <w:numPr>
                 <w:ilvl w:val="0"/>
-                <w:numId w:val="1019"/>
+                <w:numId w:val="1020"/>
               </w:numPr>
             </w:pPr>
             <w:r>
@@ -9917,7 +10062,7 @@
             <w:pPr>
               <w:numPr>
                 <w:ilvl w:val="0"/>
-                <w:numId w:val="1019"/>
+                <w:numId w:val="1020"/>
               </w:numPr>
             </w:pPr>
             <w:r>
@@ -9971,7 +10116,7 @@
             <w:pPr>
               <w:numPr>
                 <w:ilvl w:val="0"/>
-                <w:numId w:val="1019"/>
+                <w:numId w:val="1020"/>
               </w:numPr>
             </w:pPr>
             <w:r>
@@ -10037,7 +10182,7 @@
             <w:pPr>
               <w:numPr>
                 <w:ilvl w:val="0"/>
-                <w:numId w:val="1019"/>
+                <w:numId w:val="1020"/>
               </w:numPr>
             </w:pPr>
             <w:r>
@@ -10084,8 +10229,8 @@
         </w:tc>
       </w:tr>
     </w:tbl>
-    <w:bookmarkEnd w:id="170"/>
-    <w:bookmarkStart w:id="177" w:name="komponenten"/>
+    <w:bookmarkEnd w:id="173"/>
+    <w:bookmarkStart w:id="180" w:name="komponenten"/>
     <w:p>
       <w:pPr>
         <w:pStyle w:val="Heading3"/>
@@ -10112,7 +10257,7 @@
       <w:pPr>
         <w:numPr>
           <w:ilvl w:val="0"/>
-          <w:numId w:val="1020"/>
+          <w:numId w:val="1021"/>
         </w:numPr>
       </w:pPr>
       <w:r>
@@ -10123,7 +10268,7 @@
       <w:pPr>
         <w:numPr>
           <w:ilvl w:val="0"/>
-          <w:numId w:val="1020"/>
+          <w:numId w:val="1021"/>
         </w:numPr>
       </w:pPr>
       <w:r>
@@ -10134,7 +10279,7 @@
       <w:pPr>
         <w:numPr>
           <w:ilvl w:val="0"/>
-          <w:numId w:val="1020"/>
+          <w:numId w:val="1021"/>
         </w:numPr>
       </w:pPr>
       <w:r>
@@ -10145,7 +10290,7 @@
       <w:pPr>
         <w:numPr>
           <w:ilvl w:val="0"/>
-          <w:numId w:val="1020"/>
+          <w:numId w:val="1021"/>
         </w:numPr>
       </w:pPr>
       <w:r>
@@ -10200,7 +10345,7 @@
         <w:t xml:space="preserve">skizziert.</w:t>
       </w:r>
     </w:p>
-    <w:bookmarkStart w:id="172" w:name="erwerbung"/>
+    <w:bookmarkStart w:id="175" w:name="erwerbung"/>
     <w:p>
       <w:pPr>
         <w:pStyle w:val="Heading4"/>
@@ -10227,7 +10372,7 @@
       <w:pPr>
         <w:numPr>
           <w:ilvl w:val="0"/>
-          <w:numId w:val="1021"/>
+          <w:numId w:val="1022"/>
         </w:numPr>
       </w:pPr>
       <w:r>
@@ -10238,7 +10383,7 @@
       <w:pPr>
         <w:numPr>
           <w:ilvl w:val="0"/>
-          <w:numId w:val="1021"/>
+          <w:numId w:val="1022"/>
         </w:numPr>
       </w:pPr>
       <w:r>
@@ -10249,7 +10394,7 @@
       <w:pPr>
         <w:numPr>
           <w:ilvl w:val="0"/>
-          <w:numId w:val="1021"/>
+          <w:numId w:val="1022"/>
         </w:numPr>
       </w:pPr>
       <w:r>
@@ -10260,7 +10405,7 @@
       <w:pPr>
         <w:numPr>
           <w:ilvl w:val="0"/>
-          <w:numId w:val="1021"/>
+          <w:numId w:val="1022"/>
         </w:numPr>
       </w:pPr>
       <w:r>
@@ -10271,7 +10416,7 @@
       <w:pPr>
         <w:numPr>
           <w:ilvl w:val="0"/>
-          <w:numId w:val="1021"/>
+          <w:numId w:val="1022"/>
         </w:numPr>
       </w:pPr>
       <w:r>
@@ -10282,7 +10427,7 @@
       <w:pPr>
         <w:numPr>
           <w:ilvl w:val="0"/>
-          <w:numId w:val="1021"/>
+          <w:numId w:val="1022"/>
         </w:numPr>
       </w:pPr>
       <w:r>
@@ -10291,7 +10436,7 @@
       <w:r>
         <w:t xml:space="preserve"> </w:t>
       </w:r>
-      <w:hyperlink r:id="rId171">
+      <w:hyperlink r:id="rId174">
         <w:r>
           <w:rPr>
             <w:rStyle w:val="Hyperlink"/>
@@ -10307,7 +10452,7 @@
       <w:pPr>
         <w:numPr>
           <w:ilvl w:val="0"/>
-          <w:numId w:val="1021"/>
+          <w:numId w:val="1022"/>
         </w:numPr>
       </w:pPr>
       <w:r>
@@ -10322,8 +10467,8 @@
         <w:t xml:space="preserve">[siehe auch Erwerbung in der Prozessabbildung]</w:t>
       </w:r>
     </w:p>
-    <w:bookmarkEnd w:id="172"/>
-    <w:bookmarkStart w:id="173" w:name="katalogisierung"/>
+    <w:bookmarkEnd w:id="175"/>
+    <w:bookmarkStart w:id="176" w:name="katalogisierung"/>
     <w:p>
       <w:pPr>
         <w:pStyle w:val="Heading4"/>
@@ -10350,7 +10495,7 @@
       <w:pPr>
         <w:numPr>
           <w:ilvl w:val="0"/>
-          <w:numId w:val="1022"/>
+          <w:numId w:val="1023"/>
         </w:numPr>
       </w:pPr>
       <w:r>
@@ -10361,7 +10506,7 @@
       <w:pPr>
         <w:numPr>
           <w:ilvl w:val="0"/>
-          <w:numId w:val="1022"/>
+          <w:numId w:val="1023"/>
         </w:numPr>
       </w:pPr>
       <w:r>
@@ -10372,7 +10517,7 @@
       <w:pPr>
         <w:numPr>
           <w:ilvl w:val="0"/>
-          <w:numId w:val="1022"/>
+          <w:numId w:val="1023"/>
         </w:numPr>
       </w:pPr>
       <w:r>
@@ -10387,8 +10532,8 @@
         <w:t xml:space="preserve">[siehe auch Katalogisierung in der Prozessabbildung]</w:t>
       </w:r>
     </w:p>
-    <w:bookmarkEnd w:id="173"/>
-    <w:bookmarkStart w:id="174" w:name="ausleihe"/>
+    <w:bookmarkEnd w:id="176"/>
+    <w:bookmarkStart w:id="177" w:name="ausleihe"/>
     <w:p>
       <w:pPr>
         <w:pStyle w:val="Heading4"/>
@@ -10415,7 +10560,7 @@
       <w:pPr>
         <w:numPr>
           <w:ilvl w:val="0"/>
-          <w:numId w:val="1023"/>
+          <w:numId w:val="1024"/>
         </w:numPr>
       </w:pPr>
       <w:r>
@@ -10446,7 +10591,7 @@
       <w:pPr>
         <w:numPr>
           <w:ilvl w:val="0"/>
-          <w:numId w:val="1023"/>
+          <w:numId w:val="1024"/>
         </w:numPr>
       </w:pPr>
       <w:r>
@@ -10457,7 +10602,7 @@
       <w:pPr>
         <w:numPr>
           <w:ilvl w:val="0"/>
-          <w:numId w:val="1023"/>
+          <w:numId w:val="1024"/>
         </w:numPr>
       </w:pPr>
       <w:r>
@@ -10468,7 +10613,7 @@
       <w:pPr>
         <w:numPr>
           <w:ilvl w:val="0"/>
-          <w:numId w:val="1023"/>
+          <w:numId w:val="1024"/>
         </w:numPr>
       </w:pPr>
       <w:r>
@@ -10479,7 +10624,7 @@
       <w:pPr>
         <w:numPr>
           <w:ilvl w:val="0"/>
-          <w:numId w:val="1023"/>
+          <w:numId w:val="1024"/>
         </w:numPr>
       </w:pPr>
       <w:r>
@@ -10490,7 +10635,7 @@
       <w:pPr>
         <w:numPr>
           <w:ilvl w:val="0"/>
-          <w:numId w:val="1023"/>
+          <w:numId w:val="1024"/>
         </w:numPr>
       </w:pPr>
       <w:r>
@@ -10510,8 +10655,8 @@
         </w:r>
       </w:hyperlink>
     </w:p>
-    <w:bookmarkEnd w:id="174"/>
-    <w:bookmarkStart w:id="176" w:name="recherchemodul"/>
+    <w:bookmarkEnd w:id="177"/>
+    <w:bookmarkStart w:id="179" w:name="recherchemodul"/>
     <w:p>
       <w:pPr>
         <w:pStyle w:val="Heading4"/>
@@ -10538,7 +10683,7 @@
       <w:pPr>
         <w:numPr>
           <w:ilvl w:val="0"/>
-          <w:numId w:val="1024"/>
+          <w:numId w:val="1025"/>
         </w:numPr>
       </w:pPr>
       <w:r>
@@ -10549,7 +10694,7 @@
       <w:pPr>
         <w:numPr>
           <w:ilvl w:val="0"/>
-          <w:numId w:val="1024"/>
+          <w:numId w:val="1025"/>
         </w:numPr>
       </w:pPr>
       <w:r>
@@ -10642,7 +10787,7 @@
         <w:rPr>
           <w:rStyle w:val="FootnoteReference"/>
         </w:rPr>
-        <w:footnoteReference w:id="175"/>
+        <w:footnoteReference w:id="178"/>
       </w:r>
       <w:r>
         <w:t xml:space="preserve">:</w:t>
@@ -10652,7 +10797,7 @@
       <w:pPr>
         <w:numPr>
           <w:ilvl w:val="0"/>
-          <w:numId w:val="1025"/>
+          <w:numId w:val="1026"/>
         </w:numPr>
       </w:pPr>
       <w:r>
@@ -10674,7 +10819,7 @@
       <w:pPr>
         <w:numPr>
           <w:ilvl w:val="0"/>
-          <w:numId w:val="1025"/>
+          <w:numId w:val="1026"/>
         </w:numPr>
       </w:pPr>
       <w:r>
@@ -10685,7 +10830,7 @@
       <w:pPr>
         <w:numPr>
           <w:ilvl w:val="0"/>
-          <w:numId w:val="1025"/>
+          <w:numId w:val="1026"/>
         </w:numPr>
       </w:pPr>
       <w:r>
@@ -10702,7 +10847,7 @@
       <w:pPr>
         <w:numPr>
           <w:ilvl w:val="0"/>
-          <w:numId w:val="1025"/>
+          <w:numId w:val="1026"/>
         </w:numPr>
       </w:pPr>
       <w:r>
@@ -10719,7 +10864,7 @@
       <w:pPr>
         <w:numPr>
           <w:ilvl w:val="0"/>
-          <w:numId w:val="1025"/>
+          <w:numId w:val="1026"/>
         </w:numPr>
       </w:pPr>
       <w:r>
@@ -10736,7 +10881,7 @@
       <w:pPr>
         <w:numPr>
           <w:ilvl w:val="0"/>
-          <w:numId w:val="1025"/>
+          <w:numId w:val="1026"/>
         </w:numPr>
       </w:pPr>
       <w:r>
@@ -10747,7 +10892,7 @@
       <w:pPr>
         <w:numPr>
           <w:ilvl w:val="0"/>
-          <w:numId w:val="1025"/>
+          <w:numId w:val="1026"/>
         </w:numPr>
       </w:pPr>
       <w:r>
@@ -10758,7 +10903,7 @@
       <w:pPr>
         <w:numPr>
           <w:ilvl w:val="0"/>
-          <w:numId w:val="1025"/>
+          <w:numId w:val="1026"/>
         </w:numPr>
       </w:pPr>
       <w:r>
@@ -10769,16 +10914,16 @@
       <w:pPr>
         <w:numPr>
           <w:ilvl w:val="0"/>
-          <w:numId w:val="1025"/>
+          <w:numId w:val="1026"/>
         </w:numPr>
       </w:pPr>
       <w:r>
         <w:t xml:space="preserve">Anzeige von Buchcovern</w:t>
       </w:r>
     </w:p>
-    <w:bookmarkEnd w:id="176"/>
-    <w:bookmarkEnd w:id="177"/>
-    <w:bookmarkStart w:id="180" w:name="aktuelle-sw-produkte"/>
+    <w:bookmarkEnd w:id="179"/>
+    <w:bookmarkEnd w:id="180"/>
+    <w:bookmarkStart w:id="183" w:name="aktuelle-sw-produkte"/>
     <w:p>
       <w:pPr>
         <w:pStyle w:val="Heading3"/>
@@ -11323,7 +11468,7 @@
       <w:pPr>
         <w:numPr>
           <w:ilvl w:val="0"/>
-          <w:numId w:val="1026"/>
+          <w:numId w:val="1027"/>
         </w:numPr>
       </w:pPr>
       <w:r>
@@ -11334,7 +11479,7 @@
       <w:pPr>
         <w:numPr>
           <w:ilvl w:val="0"/>
-          <w:numId w:val="1026"/>
+          <w:numId w:val="1027"/>
         </w:numPr>
       </w:pPr>
       <w:r>
@@ -11345,7 +11490,7 @@
       <w:pPr>
         <w:numPr>
           <w:ilvl w:val="0"/>
-          <w:numId w:val="1026"/>
+          <w:numId w:val="1027"/>
         </w:numPr>
       </w:pPr>
       <w:r>
@@ -11356,7 +11501,7 @@
       <w:pPr>
         <w:numPr>
           <w:ilvl w:val="0"/>
-          <w:numId w:val="1026"/>
+          <w:numId w:val="1027"/>
         </w:numPr>
       </w:pPr>
       <w:r>
@@ -11367,7 +11512,7 @@
       <w:pPr>
         <w:numPr>
           <w:ilvl w:val="0"/>
-          <w:numId w:val="1026"/>
+          <w:numId w:val="1027"/>
         </w:numPr>
       </w:pPr>
       <w:r>
@@ -11378,7 +11523,7 @@
       <w:pPr>
         <w:numPr>
           <w:ilvl w:val="0"/>
-          <w:numId w:val="1026"/>
+          <w:numId w:val="1027"/>
         </w:numPr>
       </w:pPr>
       <w:r>
@@ -11389,7 +11534,7 @@
       <w:pPr>
         <w:numPr>
           <w:ilvl w:val="0"/>
-          <w:numId w:val="1026"/>
+          <w:numId w:val="1027"/>
         </w:numPr>
       </w:pPr>
       <w:r>
@@ -11412,7 +11557,7 @@
       <w:r>
         <w:t xml:space="preserve"> </w:t>
       </w:r>
-      <w:hyperlink r:id="rId178">
+      <w:hyperlink r:id="rId181">
         <w:r>
           <w:rPr>
             <w:rStyle w:val="Hyperlink"/>
@@ -11438,7 +11583,7 @@
       <w:r>
         <w:t xml:space="preserve"> </w:t>
       </w:r>
-      <w:hyperlink r:id="rId179">
+      <w:hyperlink r:id="rId182">
         <w:r>
           <w:rPr>
             <w:rStyle w:val="Hyperlink"/>
@@ -11453,8 +11598,8 @@
         <w:t xml:space="preserve">abgefragt werden.</w:t>
       </w:r>
     </w:p>
-    <w:bookmarkEnd w:id="180"/>
-    <w:bookmarkStart w:id="188" w:name="vergleich-mit-anderen-managementsystemen"/>
+    <w:bookmarkEnd w:id="183"/>
+    <w:bookmarkStart w:id="191" w:name="vergleich-mit-anderen-managementsystemen"/>
     <w:p>
       <w:pPr>
         <w:pStyle w:val="Heading3"/>
@@ -11567,7 +11712,7 @@
       <w:pPr>
         <w:numPr>
           <w:ilvl w:val="0"/>
-          <w:numId w:val="1027"/>
+          <w:numId w:val="1028"/>
         </w:numPr>
         <w:pStyle w:val="Compact"/>
       </w:pPr>
@@ -11587,10 +11732,10 @@
       <w:pPr>
         <w:numPr>
           <w:ilvl w:val="0"/>
-          <w:numId w:val="1028"/>
-        </w:numPr>
-      </w:pPr>
-      <w:hyperlink r:id="rId181">
+          <w:numId w:val="1029"/>
+        </w:numPr>
+      </w:pPr>
+      <w:hyperlink r:id="rId184">
         <w:r>
           <w:rPr>
             <w:rStyle w:val="Hyperlink"/>
@@ -11603,10 +11748,10 @@
       <w:pPr>
         <w:numPr>
           <w:ilvl w:val="0"/>
-          <w:numId w:val="1028"/>
-        </w:numPr>
-      </w:pPr>
-      <w:hyperlink r:id="rId182">
+          <w:numId w:val="1029"/>
+        </w:numPr>
+      </w:pPr>
+      <w:hyperlink r:id="rId185">
         <w:r>
           <w:rPr>
             <w:rStyle w:val="Hyperlink"/>
@@ -11619,7 +11764,7 @@
       <w:pPr>
         <w:numPr>
           <w:ilvl w:val="0"/>
-          <w:numId w:val="1028"/>
+          <w:numId w:val="1029"/>
         </w:numPr>
       </w:pPr>
       <w:r>
@@ -11628,7 +11773,7 @@
       <w:r>
         <w:t xml:space="preserve"> </w:t>
       </w:r>
-      <w:hyperlink r:id="rId183">
+      <w:hyperlink r:id="rId186">
         <w:r>
           <w:rPr>
             <w:rStyle w:val="Hyperlink"/>
@@ -11649,7 +11794,7 @@
       <w:pPr>
         <w:numPr>
           <w:ilvl w:val="0"/>
-          <w:numId w:val="1029"/>
+          <w:numId w:val="1030"/>
         </w:numPr>
         <w:pStyle w:val="Compact"/>
       </w:pPr>
@@ -11659,7 +11804,7 @@
       <w:r>
         <w:t xml:space="preserve"> </w:t>
       </w:r>
-      <w:hyperlink r:id="rId184">
+      <w:hyperlink r:id="rId187">
         <w:r>
           <w:rPr>
             <w:rStyle w:val="Hyperlink"/>
@@ -11680,7 +11825,7 @@
       <w:pPr>
         <w:numPr>
           <w:ilvl w:val="0"/>
-          <w:numId w:val="1030"/>
+          <w:numId w:val="1031"/>
         </w:numPr>
         <w:pStyle w:val="Compact"/>
       </w:pPr>
@@ -11690,7 +11835,7 @@
       <w:r>
         <w:t xml:space="preserve"> </w:t>
       </w:r>
-      <w:hyperlink r:id="rId185">
+      <w:hyperlink r:id="rId188">
         <w:r>
           <w:rPr>
             <w:rStyle w:val="Hyperlink"/>
@@ -11711,7 +11856,7 @@
       <w:pPr>
         <w:numPr>
           <w:ilvl w:val="0"/>
-          <w:numId w:val="1031"/>
+          <w:numId w:val="1032"/>
         </w:numPr>
         <w:pStyle w:val="Compact"/>
       </w:pPr>
@@ -11729,7 +11874,7 @@
       <w:r>
         <w:t xml:space="preserve"> </w:t>
       </w:r>
-      <w:hyperlink r:id="rId186">
+      <w:hyperlink r:id="rId189">
         <w:r>
           <w:rPr>
             <w:rStyle w:val="Hyperlink"/>
@@ -11814,7 +11959,7 @@
       <w:r>
         <w:t xml:space="preserve"> </w:t>
       </w:r>
-      <w:hyperlink r:id="rId187">
+      <w:hyperlink r:id="rId190">
         <w:r>
           <w:rPr>
             <w:rStyle w:val="Hyperlink"/>
@@ -11844,8 +11989,8 @@
         <w:t xml:space="preserve">auf dieses klassische Instrument gänzlich zu verzichten.</w:t>
       </w:r>
     </w:p>
-    <w:bookmarkEnd w:id="188"/>
-    <w:bookmarkStart w:id="191" w:name="integration"/>
+    <w:bookmarkEnd w:id="191"/>
+    <w:bookmarkStart w:id="194" w:name="integration"/>
     <w:p>
       <w:pPr>
         <w:pStyle w:val="Heading3"/>
@@ -11872,7 +12017,7 @@
       <w:pPr>
         <w:numPr>
           <w:ilvl w:val="0"/>
-          <w:numId w:val="1032"/>
+          <w:numId w:val="1033"/>
         </w:numPr>
       </w:pPr>
       <w:hyperlink w:anchor="automatisierung-und-selbstbedienung">
@@ -11900,7 +12045,7 @@
       <w:pPr>
         <w:numPr>
           <w:ilvl w:val="0"/>
-          <w:numId w:val="1032"/>
+          <w:numId w:val="1033"/>
         </w:numPr>
       </w:pPr>
       <w:r>
@@ -11911,7 +12056,7 @@
       <w:pPr>
         <w:numPr>
           <w:ilvl w:val="0"/>
-          <w:numId w:val="1032"/>
+          <w:numId w:val="1033"/>
         </w:numPr>
       </w:pPr>
       <w:r>
@@ -11942,7 +12087,7 @@
       <w:pPr>
         <w:numPr>
           <w:ilvl w:val="0"/>
-          <w:numId w:val="1033"/>
+          <w:numId w:val="1034"/>
         </w:numPr>
       </w:pPr>
       <w:r>
@@ -11953,7 +12098,7 @@
       <w:pPr>
         <w:numPr>
           <w:ilvl w:val="0"/>
-          <w:numId w:val="1033"/>
+          <w:numId w:val="1034"/>
         </w:numPr>
       </w:pPr>
       <w:hyperlink w:anchor="identity-management">
@@ -11975,7 +12120,7 @@
       <w:pPr>
         <w:numPr>
           <w:ilvl w:val="0"/>
-          <w:numId w:val="1033"/>
+          <w:numId w:val="1034"/>
         </w:numPr>
       </w:pPr>
       <w:r>
@@ -12000,7 +12145,7 @@
       <w:pPr>
         <w:numPr>
           <w:ilvl w:val="0"/>
-          <w:numId w:val="1034"/>
+          <w:numId w:val="1035"/>
         </w:numPr>
       </w:pPr>
       <w:r>
@@ -12022,7 +12167,7 @@
       <w:pPr>
         <w:numPr>
           <w:ilvl w:val="0"/>
-          <w:numId w:val="1034"/>
+          <w:numId w:val="1035"/>
         </w:numPr>
       </w:pPr>
       <w:r>
@@ -12050,7 +12195,7 @@
       <w:pPr>
         <w:numPr>
           <w:ilvl w:val="0"/>
-          <w:numId w:val="1034"/>
+          <w:numId w:val="1035"/>
         </w:numPr>
       </w:pPr>
       <w:r>
@@ -12098,7 +12243,7 @@
       <w:pPr>
         <w:numPr>
           <w:ilvl w:val="0"/>
-          <w:numId w:val="1035"/>
+          <w:numId w:val="1036"/>
         </w:numPr>
       </w:pPr>
       <w:r>
@@ -12109,7 +12254,7 @@
       <w:pPr>
         <w:numPr>
           <w:ilvl w:val="0"/>
-          <w:numId w:val="1035"/>
+          <w:numId w:val="1036"/>
         </w:numPr>
       </w:pPr>
       <w:r>
@@ -12118,7 +12263,7 @@
       <w:r>
         <w:t xml:space="preserve"> </w:t>
       </w:r>
-      <w:hyperlink r:id="rId189">
+      <w:hyperlink r:id="rId192">
         <w:r>
           <w:rPr>
             <w:rStyle w:val="Hyperlink"/>
@@ -12185,7 +12330,7 @@
         <w:rPr>
           <w:rStyle w:val="FootnoteReference"/>
         </w:rPr>
-        <w:footnoteReference w:id="190"/>
+        <w:footnoteReference w:id="193"/>
       </w:r>
       <w:r>
         <w:t xml:space="preserve"> </w:t>
@@ -12240,8 +12385,8 @@
         <w:t xml:space="preserve">bereitstellen.</w:t>
       </w:r>
     </w:p>
-    <w:bookmarkEnd w:id="191"/>
-    <w:bookmarkStart w:id="192" w:name="verbundkataloge"/>
+    <w:bookmarkEnd w:id="194"/>
+    <w:bookmarkStart w:id="195" w:name="verbundkataloge"/>
     <w:p>
       <w:pPr>
         <w:pStyle w:val="Heading3"/>
@@ -12740,8 +12885,8 @@
         </w:tc>
       </w:tr>
     </w:tbl>
-    <w:bookmarkEnd w:id="192"/>
-    <w:bookmarkStart w:id="193" w:name="Xef3cdf849515896b72e4da871885dcc60b5fbed"/>
+    <w:bookmarkEnd w:id="195"/>
+    <w:bookmarkStart w:id="196" w:name="Xef3cdf849515896b72e4da871885dcc60b5fbed"/>
     <w:p>
       <w:pPr>
         <w:pStyle w:val="Heading3"/>
@@ -12824,7 +12969,7 @@
       <w:pPr>
         <w:numPr>
           <w:ilvl w:val="0"/>
-          <w:numId w:val="1036"/>
+          <w:numId w:val="1037"/>
         </w:numPr>
       </w:pPr>
       <w:r>
@@ -12847,15 +12992,15 @@
       <w:pPr>
         <w:numPr>
           <w:ilvl w:val="0"/>
-          <w:numId w:val="1036"/>
+          <w:numId w:val="1037"/>
         </w:numPr>
       </w:pPr>
       <w:r>
         <w:t xml:space="preserve">die GoKB als kooperativ gepflegte Knowledge Base für elektronische Ressourcen</w:t>
       </w:r>
     </w:p>
-    <w:bookmarkEnd w:id="193"/>
-    <w:bookmarkStart w:id="195" w:name="statistik-und-reporting"/>
+    <w:bookmarkEnd w:id="196"/>
+    <w:bookmarkStart w:id="198" w:name="statistik-und-reporting"/>
     <w:p>
       <w:pPr>
         <w:pStyle w:val="Heading3"/>
@@ -12882,7 +13027,7 @@
       <w:pPr>
         <w:numPr>
           <w:ilvl w:val="0"/>
-          <w:numId w:val="1037"/>
+          <w:numId w:val="1038"/>
         </w:numPr>
       </w:pPr>
       <w:r>
@@ -12917,7 +13062,7 @@
       <w:pPr>
         <w:numPr>
           <w:ilvl w:val="0"/>
-          <w:numId w:val="1037"/>
+          <w:numId w:val="1038"/>
         </w:numPr>
       </w:pPr>
       <w:r>
@@ -12932,7 +13077,7 @@
       <w:r>
         <w:t xml:space="preserve"> </w:t>
       </w:r>
-      <w:hyperlink r:id="rId194">
+      <w:hyperlink r:id="rId197">
         <w:r>
           <w:rPr>
             <w:rStyle w:val="Hyperlink"/>
@@ -12987,7 +13132,7 @@
       <w:pPr>
         <w:numPr>
           <w:ilvl w:val="0"/>
-          <w:numId w:val="1037"/>
+          <w:numId w:val="1038"/>
         </w:numPr>
       </w:pPr>
       <w:r>
@@ -13061,9 +13206,9 @@
         <w:t xml:space="preserve">aufnehmen, zum Beispiel Daten aus Besucherzählern.</w:t>
       </w:r>
     </w:p>
-    <w:bookmarkEnd w:id="195"/>
-    <w:bookmarkEnd w:id="196"/>
-    <w:bookmarkStart w:id="198" w:name="bibliotheksorganisation"/>
+    <w:bookmarkEnd w:id="198"/>
+    <w:bookmarkEnd w:id="199"/>
+    <w:bookmarkStart w:id="201" w:name="bibliotheksorganisation"/>
     <w:p>
       <w:pPr>
         <w:pStyle w:val="Heading2"/>
@@ -13134,7 +13279,7 @@
       <w:pPr>
         <w:numPr>
           <w:ilvl w:val="0"/>
-          <w:numId w:val="1038"/>
+          <w:numId w:val="1039"/>
         </w:numPr>
       </w:pPr>
       <w:r>
@@ -13145,7 +13290,7 @@
       <w:pPr>
         <w:numPr>
           <w:ilvl w:val="0"/>
-          <w:numId w:val="1038"/>
+          <w:numId w:val="1039"/>
         </w:numPr>
       </w:pPr>
       <w:r>
@@ -13246,7 +13391,7 @@
         <w:t xml:space="preserve">Erwerbungsunterlagen, Gebühreninformationen u.ä.</w:t>
       </w:r>
     </w:p>
-    <w:bookmarkStart w:id="197" w:name="benutzungsbedingungen"/>
+    <w:bookmarkStart w:id="200" w:name="benutzungsbedingungen"/>
     <w:p>
       <w:pPr>
         <w:pStyle w:val="Heading3"/>
@@ -13311,7 +13456,7 @@
       <w:pPr>
         <w:numPr>
           <w:ilvl w:val="0"/>
-          <w:numId w:val="1039"/>
+          <w:numId w:val="1040"/>
         </w:numPr>
       </w:pPr>
       <w:r>
@@ -13322,32 +13467,32 @@
       <w:pPr>
         <w:numPr>
           <w:ilvl w:val="1"/>
+          <w:numId w:val="1041"/>
+        </w:numPr>
+      </w:pPr>
+      <w:r>
+        <w:t xml:space="preserve">intern: Studierende, Lehrende, weitere Universitätsangehörige</w:t>
+      </w:r>
+    </w:p>
+    <w:p>
+      <w:pPr>
+        <w:numPr>
+          <w:ilvl w:val="1"/>
+          <w:numId w:val="1041"/>
+        </w:numPr>
+      </w:pPr>
+      <w:r>
+        <w:t xml:space="preserve">extern: externe Wissenschaftler*innen, interessierte Öffentlichkeit</w:t>
+      </w:r>
+    </w:p>
+    <w:p>
+      <w:pPr>
+        <w:numPr>
+          <w:ilvl w:val="0"/>
           <w:numId w:val="1040"/>
         </w:numPr>
       </w:pPr>
       <w:r>
-        <w:t xml:space="preserve">intern: Studierende, Lehrende, weitere Universitätsangehörige</w:t>
-      </w:r>
-    </w:p>
-    <w:p>
-      <w:pPr>
-        <w:numPr>
-          <w:ilvl w:val="1"/>
-          <w:numId w:val="1040"/>
-        </w:numPr>
-      </w:pPr>
-      <w:r>
-        <w:t xml:space="preserve">extern: externe Wissenschaftler*innen, interessierte Öffentlichkeit</w:t>
-      </w:r>
-    </w:p>
-    <w:p>
-      <w:pPr>
-        <w:numPr>
-          <w:ilvl w:val="0"/>
-          <w:numId w:val="1039"/>
-        </w:numPr>
-      </w:pPr>
-      <w:r>
         <w:t xml:space="preserve">Gruppenbildung öffentlichen Bibliothek: Kinder, Jugendliche, Erwachsene</w:t>
       </w:r>
     </w:p>
@@ -13425,7 +13570,7 @@
       <w:pPr>
         <w:numPr>
           <w:ilvl w:val="0"/>
-          <w:numId w:val="1041"/>
+          <w:numId w:val="1042"/>
         </w:numPr>
       </w:pPr>
       <w:r>
@@ -13436,7 +13581,7 @@
       <w:pPr>
         <w:numPr>
           <w:ilvl w:val="0"/>
-          <w:numId w:val="1041"/>
+          <w:numId w:val="1042"/>
         </w:numPr>
       </w:pPr>
       <w:r>
@@ -13447,7 +13592,7 @@
       <w:pPr>
         <w:numPr>
           <w:ilvl w:val="0"/>
-          <w:numId w:val="1041"/>
+          <w:numId w:val="1042"/>
         </w:numPr>
       </w:pPr>
       <w:r>
@@ -13486,9 +13631,9 @@
         <w:t xml:space="preserve">Voraussetzung für die Einrichtung des Ausleihmoduls eines BMS.</w:t>
       </w:r>
     </w:p>
-    <w:bookmarkEnd w:id="197"/>
-    <w:bookmarkEnd w:id="198"/>
-    <w:bookmarkStart w:id="207" w:name="datenverwaltung-in-bms"/>
+    <w:bookmarkEnd w:id="200"/>
+    <w:bookmarkEnd w:id="201"/>
+    <w:bookmarkStart w:id="210" w:name="datenverwaltung-in-bms"/>
     <w:p>
       <w:pPr>
         <w:pStyle w:val="Heading2"/>
@@ -13533,7 +13678,7 @@
       <w:pPr>
         <w:numPr>
           <w:ilvl w:val="0"/>
-          <w:numId w:val="1042"/>
+          <w:numId w:val="1043"/>
         </w:numPr>
       </w:pPr>
       <w:r>
@@ -13554,7 +13699,7 @@
       <w:pPr>
         <w:numPr>
           <w:ilvl w:val="0"/>
-          <w:numId w:val="1042"/>
+          <w:numId w:val="1043"/>
         </w:numPr>
       </w:pPr>
       <w:r>
@@ -13575,7 +13720,7 @@
       <w:pPr>
         <w:numPr>
           <w:ilvl w:val="0"/>
-          <w:numId w:val="1042"/>
+          <w:numId w:val="1043"/>
         </w:numPr>
       </w:pPr>
       <w:r>
@@ -13632,7 +13777,7 @@
         <w:t xml:space="preserve">die Datenqualität genügen.</w:t>
       </w:r>
     </w:p>
-    <w:bookmarkStart w:id="199" w:name="bibliographische-metadaten"/>
+    <w:bookmarkStart w:id="202" w:name="bibliographische-metadaten"/>
     <w:p>
       <w:pPr>
         <w:pStyle w:val="Heading3"/>
@@ -13685,8 +13830,8 @@
         <w:t xml:space="preserve">Kapitel zu Open Data).</w:t>
       </w:r>
     </w:p>
-    <w:bookmarkEnd w:id="199"/>
-    <w:bookmarkStart w:id="200" w:name="digitale-inhalte"/>
+    <w:bookmarkEnd w:id="202"/>
+    <w:bookmarkStart w:id="203" w:name="digitale-inhalte"/>
     <w:p>
       <w:pPr>
         <w:pStyle w:val="Heading3"/>
@@ -13783,8 +13928,8 @@
         <w:t xml:space="preserve">wie z.B. einzelne Abbildungen.</w:t>
       </w:r>
     </w:p>
-    <w:bookmarkEnd w:id="200"/>
-    <w:bookmarkStart w:id="203" w:name="verwaltungsdaten"/>
+    <w:bookmarkEnd w:id="203"/>
+    <w:bookmarkStart w:id="206" w:name="verwaltungsdaten"/>
     <w:p>
       <w:pPr>
         <w:pStyle w:val="Heading3"/>
@@ -13809,7 +13954,7 @@
       <w:r>
         <w:t xml:space="preserve"> </w:t>
       </w:r>
-      <w:hyperlink r:id="rId201">
+      <w:hyperlink r:id="rId204">
         <w:r>
           <w:rPr>
             <w:rStyle w:val="Hyperlink"/>
@@ -13841,7 +13986,7 @@
       <w:r>
         <w:t xml:space="preserve"> </w:t>
       </w:r>
-      <w:hyperlink r:id="rId202">
+      <w:hyperlink r:id="rId205">
         <w:r>
           <w:rPr>
             <w:rStyle w:val="Hyperlink"/>
@@ -13877,8 +14022,8 @@
         <w:t xml:space="preserve">zusätzliche Anpassungen an das BMS notwendig sind.</w:t>
       </w:r>
     </w:p>
-    <w:bookmarkEnd w:id="203"/>
-    <w:bookmarkStart w:id="205" w:name="datenformate-und-schnittstellen"/>
+    <w:bookmarkEnd w:id="206"/>
+    <w:bookmarkStart w:id="208" w:name="datenformate-und-schnittstellen"/>
     <w:p>
       <w:pPr>
         <w:pStyle w:val="Heading3"/>
@@ -14043,7 +14188,7 @@
       <w:r>
         <w:t xml:space="preserve"> </w:t>
       </w:r>
-      <w:hyperlink r:id="rId204">
+      <w:hyperlink r:id="rId207">
         <w:r>
           <w:rPr>
             <w:rStyle w:val="Hyperlink"/>
@@ -14055,8 +14200,8 @@
         <w:t xml:space="preserve">.</w:t>
       </w:r>
     </w:p>
-    <w:bookmarkEnd w:id="205"/>
-    <w:bookmarkStart w:id="206" w:name="datenqualität"/>
+    <w:bookmarkEnd w:id="208"/>
+    <w:bookmarkStart w:id="209" w:name="datenqualität"/>
     <w:p>
       <w:pPr>
         <w:pStyle w:val="Heading3"/>
@@ -14101,7 +14246,7 @@
       <w:pPr>
         <w:numPr>
           <w:ilvl w:val="0"/>
-          <w:numId w:val="1043"/>
+          <w:numId w:val="1044"/>
         </w:numPr>
       </w:pPr>
       <w:r>
@@ -14128,7 +14273,7 @@
       <w:pPr>
         <w:numPr>
           <w:ilvl w:val="0"/>
-          <w:numId w:val="1043"/>
+          <w:numId w:val="1044"/>
         </w:numPr>
       </w:pPr>
       <w:r>
@@ -14155,7 +14300,7 @@
       <w:pPr>
         <w:numPr>
           <w:ilvl w:val="0"/>
-          <w:numId w:val="1043"/>
+          <w:numId w:val="1044"/>
         </w:numPr>
       </w:pPr>
       <w:r>
@@ -14198,9 +14343,9 @@
         <w:t xml:space="preserve">Katalogisierung.</w:t>
       </w:r>
     </w:p>
-    <w:bookmarkEnd w:id="206"/>
-    <w:bookmarkEnd w:id="207"/>
-    <w:bookmarkStart w:id="219" w:name="marktanalyse-und-beschaffung"/>
+    <w:bookmarkEnd w:id="209"/>
+    <w:bookmarkEnd w:id="210"/>
+    <w:bookmarkStart w:id="222" w:name="marktanalyse-und-beschaffung"/>
     <w:p>
       <w:pPr>
         <w:pStyle w:val="Heading2"/>
@@ -14251,12 +14396,12 @@
                 <wp:inline>
                   <wp:extent cx="152400" cy="152400"/>
                   <wp:effectExtent b="0" l="0" r="0" t="0"/>
-                  <wp:docPr descr="" title="" id="208" name="Picture"/>
+                  <wp:docPr descr="" title="" id="211" name="Picture"/>
                   <a:graphic>
                     <a:graphicData uri="http://schemas.openxmlformats.org/drawingml/2006/picture">
                       <pic:pic>
                         <pic:nvPicPr>
-                          <pic:cNvPr descr="/opt/quarto/share/formats/docx/note.png" id="209" name="Picture"/>
+                          <pic:cNvPr descr="/opt/quarto/share/formats/docx/note.png" id="212" name="Picture"/>
                           <pic:cNvPicPr>
                             <a:picLocks noChangeArrowheads="1" noChangeAspect="1"/>
                           </pic:cNvPicPr>
@@ -14516,7 +14661,7 @@
       <w:r>
         <w:t xml:space="preserve"> </w:t>
       </w:r>
-      <w:hyperlink r:id="rId210">
+      <w:hyperlink r:id="rId213">
         <w:r>
           <w:rPr>
             <w:rStyle w:val="Hyperlink"/>
@@ -14570,7 +14715,7 @@
       <w:pPr>
         <w:numPr>
           <w:ilvl w:val="0"/>
-          <w:numId w:val="1044"/>
+          <w:numId w:val="1045"/>
         </w:numPr>
       </w:pPr>
       <w:r>
@@ -14581,7 +14726,7 @@
       <w:pPr>
         <w:numPr>
           <w:ilvl w:val="0"/>
-          <w:numId w:val="1044"/>
+          <w:numId w:val="1045"/>
         </w:numPr>
       </w:pPr>
       <w:r>
@@ -14598,7 +14743,7 @@
       <w:pPr>
         <w:numPr>
           <w:ilvl w:val="0"/>
-          <w:numId w:val="1044"/>
+          <w:numId w:val="1045"/>
         </w:numPr>
       </w:pPr>
       <w:r>
@@ -14615,7 +14760,7 @@
       <w:pPr>
         <w:numPr>
           <w:ilvl w:val="0"/>
-          <w:numId w:val="1044"/>
+          <w:numId w:val="1045"/>
         </w:numPr>
       </w:pPr>
       <w:r>
@@ -14634,7 +14779,7 @@
         <w:t xml:space="preserve">mehr vorgenommen werden.</w:t>
       </w:r>
     </w:p>
-    <w:bookmarkStart w:id="211" w:name="entscheidungsprozess"/>
+    <w:bookmarkStart w:id="214" w:name="entscheidungsprozess"/>
     <w:p>
       <w:pPr>
         <w:pStyle w:val="Heading3"/>
@@ -14655,7 +14800,7 @@
       <w:pPr>
         <w:numPr>
           <w:ilvl w:val="0"/>
-          <w:numId w:val="1045"/>
+          <w:numId w:val="1046"/>
         </w:numPr>
       </w:pPr>
       <w:r>
@@ -14682,7 +14827,7 @@
       <w:pPr>
         <w:numPr>
           <w:ilvl w:val="0"/>
-          <w:numId w:val="1045"/>
+          <w:numId w:val="1046"/>
         </w:numPr>
       </w:pPr>
       <w:r>
@@ -14715,7 +14860,7 @@
       <w:pPr>
         <w:numPr>
           <w:ilvl w:val="0"/>
-          <w:numId w:val="1045"/>
+          <w:numId w:val="1046"/>
         </w:numPr>
       </w:pPr>
       <w:r>
@@ -14742,7 +14887,7 @@
       <w:pPr>
         <w:numPr>
           <w:ilvl w:val="0"/>
-          <w:numId w:val="1045"/>
+          <w:numId w:val="1046"/>
         </w:numPr>
       </w:pPr>
       <w:r>
@@ -14775,7 +14920,7 @@
       <w:pPr>
         <w:numPr>
           <w:ilvl w:val="0"/>
-          <w:numId w:val="1045"/>
+          <w:numId w:val="1046"/>
         </w:numPr>
       </w:pPr>
       <w:r>
@@ -14796,7 +14941,7 @@
       <w:pPr>
         <w:numPr>
           <w:ilvl w:val="0"/>
-          <w:numId w:val="1045"/>
+          <w:numId w:val="1046"/>
         </w:numPr>
       </w:pPr>
       <w:r>
@@ -14814,7 +14959,7 @@
       <w:pPr>
         <w:numPr>
           <w:ilvl w:val="0"/>
-          <w:numId w:val="1045"/>
+          <w:numId w:val="1046"/>
         </w:numPr>
       </w:pPr>
       <w:r>
@@ -14825,8 +14970,8 @@
         <w:t xml:space="preserve">Auswahlentscheidung</w:t>
       </w:r>
     </w:p>
-    <w:bookmarkEnd w:id="211"/>
-    <w:bookmarkStart w:id="217" w:name="auswahlkriterien-eines-bms"/>
+    <w:bookmarkEnd w:id="214"/>
+    <w:bookmarkStart w:id="220" w:name="auswahlkriterien-eines-bms"/>
     <w:p>
       <w:pPr>
         <w:pStyle w:val="Heading3"/>
@@ -14937,7 +15082,7 @@
       <w:tr>
         <w:tc>
           <w:tcPr/>
-          <w:bookmarkStart w:id="215" w:name="fig-anonymous-4"/>
+          <w:bookmarkStart w:id="218" w:name="fig-anonymous-4"/>
           <w:p>
             <w:pPr>
               <w:pStyle w:val="Figure"/>
@@ -14948,18 +15093,18 @@
                 <wp:inline>
                   <wp:extent cx="5334000" cy="4227332"/>
                   <wp:effectExtent b="0" l="0" r="0" t="0"/>
-                  <wp:docPr descr="" title="" id="213" name="Picture"/>
+                  <wp:docPr descr="" title="" id="216" name="Picture"/>
                   <a:graphic>
                     <a:graphicData uri="http://schemas.openxmlformats.org/drawingml/2006/picture">
                       <pic:pic>
                         <pic:nvPicPr>
-                          <pic:cNvPr descr="./media/matrix.png" id="214" name="Picture"/>
+                          <pic:cNvPr descr="./media/matrix.png" id="217" name="Picture"/>
                           <pic:cNvPicPr>
                             <a:picLocks noChangeArrowheads="1" noChangeAspect="1"/>
                           </pic:cNvPicPr>
                         </pic:nvPicPr>
                         <pic:blipFill>
-                          <a:blip r:embed="rId212"/>
+                          <a:blip r:embed="rId215"/>
                           <a:stretch>
                             <a:fillRect/>
                           </a:stretch>
@@ -14999,7 +15144,7 @@
               <w:t xml:space="preserve">Beispiel für eine Matrix zur Einordnung von Funktionalitäten</w:t>
             </w:r>
           </w:p>
-          <w:bookmarkEnd w:id="215"/>
+          <w:bookmarkEnd w:id="218"/>
         </w:tc>
       </w:tr>
     </w:tbl>
@@ -15037,7 +15182,7 @@
       <w:r>
         <w:t xml:space="preserve"> </w:t>
       </w:r>
-      <w:hyperlink r:id="rId216">
+      <w:hyperlink r:id="rId219">
         <w:r>
           <w:rPr>
             <w:rStyle w:val="Hyperlink"/>
@@ -15073,8 +15218,8 @@
         <w:t xml:space="preserve">zu überprüfen, die strategisch von besonderer Bedeutung sind.</w:t>
       </w:r>
     </w:p>
-    <w:bookmarkEnd w:id="217"/>
-    <w:bookmarkStart w:id="218" w:name="marktanalyse"/>
+    <w:bookmarkEnd w:id="220"/>
+    <w:bookmarkStart w:id="221" w:name="marktanalyse"/>
     <w:p>
       <w:pPr>
         <w:pStyle w:val="Heading3"/>
@@ -15135,7 +15280,7 @@
       <w:pPr>
         <w:numPr>
           <w:ilvl w:val="0"/>
-          <w:numId w:val="1046"/>
+          <w:numId w:val="1047"/>
         </w:numPr>
       </w:pPr>
       <w:r>
@@ -15158,7 +15303,7 @@
       <w:pPr>
         <w:numPr>
           <w:ilvl w:val="0"/>
-          <w:numId w:val="1046"/>
+          <w:numId w:val="1047"/>
         </w:numPr>
       </w:pPr>
       <w:r>
@@ -15181,7 +15326,7 @@
       <w:pPr>
         <w:numPr>
           <w:ilvl w:val="0"/>
-          <w:numId w:val="1046"/>
+          <w:numId w:val="1047"/>
         </w:numPr>
       </w:pPr>
       <w:r>
@@ -15940,9 +16085,9 @@
         <w:t xml:space="preserve">an Dienstleister (beim Hoster) übergeben.</w:t>
       </w:r>
     </w:p>
-    <w:bookmarkEnd w:id="218"/>
-    <w:bookmarkEnd w:id="219"/>
-    <w:bookmarkStart w:id="259" w:name="prozessabbildung"/>
+    <w:bookmarkEnd w:id="221"/>
+    <w:bookmarkEnd w:id="222"/>
+    <w:bookmarkStart w:id="262" w:name="prozessabbildung"/>
     <w:p>
       <w:pPr>
         <w:pStyle w:val="Heading2"/>
@@ -16039,29 +16184,29 @@
       <w:tr>
         <w:tc>
           <w:tcPr/>
-          <w:bookmarkStart w:id="224" w:name="fig-anonymous-1"/>
+          <w:bookmarkStart w:id="227" w:name="fig-anonymous-1"/>
           <w:p>
             <w:pPr>
               <w:jc w:val="center"/>
             </w:pPr>
-            <w:hyperlink r:id="rId223">
+            <w:hyperlink r:id="rId226">
               <w:r>
                 <w:drawing>
                   <wp:inline>
                     <wp:extent cx="3810000" cy="2540000"/>
                     <wp:effectExtent b="0" l="0" r="0" t="0"/>
-                    <wp:docPr descr="" title="Quelle: Stkl (CC-BY-SA 3.0)" id="221" name="Picture"/>
+                    <wp:docPr descr="" title="Quelle: Stkl (CC-BY-SA 3.0)" id="224" name="Picture"/>
                     <a:graphic>
                       <a:graphicData uri="http://schemas.openxmlformats.org/drawingml/2006/picture">
                         <pic:pic>
                           <pic:nvPicPr>
-                            <pic:cNvPr descr="https://upload.wikimedia.org/wikipedia/commons/9/94/BPMN-1.svg" id="222" name="Picture"/>
+                            <pic:cNvPr descr="https://upload.wikimedia.org/wikipedia/commons/9/94/BPMN-1.svg" id="225" name="Picture"/>
                             <pic:cNvPicPr>
                               <a:picLocks noChangeArrowheads="1" noChangeAspect="1"/>
                             </pic:cNvPicPr>
                           </pic:nvPicPr>
                           <pic:blipFill>
-                            <a:blip r:embed="rId220"/>
+                            <a:blip r:embed="rId223"/>
                             <a:stretch>
                               <a:fillRect/>
                             </a:stretch>
@@ -16102,7 +16247,7 @@
               <w:t xml:space="preserve">Beispiel einer BPMN-Prozessabbildung</w:t>
             </w:r>
           </w:p>
-          <w:bookmarkEnd w:id="224"/>
+          <w:bookmarkEnd w:id="227"/>
         </w:tc>
       </w:tr>
     </w:tbl>
@@ -16188,7 +16333,7 @@
         <w:t xml:space="preserve">der Beschreibungen genauer adressiert werden können.</w:t>
       </w:r>
     </w:p>
-    <w:bookmarkStart w:id="225" w:name="nutzende"/>
+    <w:bookmarkStart w:id="228" w:name="nutzende"/>
     <w:p>
       <w:pPr>
         <w:pStyle w:val="Heading3"/>
@@ -16241,8 +16386,8 @@
         <w:t xml:space="preserve">Drittsystem mit dem BMS in Kontakt kommen.</w:t>
       </w:r>
     </w:p>
-    <w:bookmarkEnd w:id="225"/>
-    <w:bookmarkStart w:id="226" w:name="Xa67ef888de7b2d946e122fa2332dc4069b02eb2"/>
+    <w:bookmarkEnd w:id="228"/>
+    <w:bookmarkStart w:id="229" w:name="Xa67ef888de7b2d946e122fa2332dc4069b02eb2"/>
     <w:p>
       <w:pPr>
         <w:pStyle w:val="Heading3"/>
@@ -16339,7 +16484,7 @@
       <w:pPr>
         <w:numPr>
           <w:ilvl w:val="0"/>
-          <w:numId w:val="1047"/>
+          <w:numId w:val="1048"/>
         </w:numPr>
       </w:pPr>
       <w:r>
@@ -16350,7 +16495,7 @@
       <w:pPr>
         <w:numPr>
           <w:ilvl w:val="0"/>
-          <w:numId w:val="1047"/>
+          <w:numId w:val="1048"/>
         </w:numPr>
       </w:pPr>
       <w:r>
@@ -16361,7 +16506,7 @@
       <w:pPr>
         <w:numPr>
           <w:ilvl w:val="0"/>
-          <w:numId w:val="1047"/>
+          <w:numId w:val="1048"/>
         </w:numPr>
       </w:pPr>
       <w:r>
@@ -16382,8 +16527,8 @@
         <w:t xml:space="preserve">und zu den [Prinzipien der Gestaltung] angesprochen.</w:t>
       </w:r>
     </w:p>
-    <w:bookmarkEnd w:id="226"/>
-    <w:bookmarkStart w:id="227" w:name="erwerbung-1"/>
+    <w:bookmarkEnd w:id="229"/>
+    <w:bookmarkStart w:id="230" w:name="erwerbung-1"/>
     <w:p>
       <w:pPr>
         <w:pStyle w:val="Heading3"/>
@@ -16410,7 +16555,7 @@
       <w:pPr>
         <w:numPr>
           <w:ilvl w:val="0"/>
-          <w:numId w:val="1048"/>
+          <w:numId w:val="1049"/>
         </w:numPr>
       </w:pPr>
       <w:r>
@@ -16421,7 +16566,7 @@
       <w:pPr>
         <w:numPr>
           <w:ilvl w:val="0"/>
-          <w:numId w:val="1048"/>
+          <w:numId w:val="1049"/>
         </w:numPr>
       </w:pPr>
       <w:r>
@@ -16438,7 +16583,7 @@
       <w:pPr>
         <w:numPr>
           <w:ilvl w:val="0"/>
-          <w:numId w:val="1048"/>
+          <w:numId w:val="1049"/>
         </w:numPr>
       </w:pPr>
       <w:r>
@@ -16449,7 +16594,7 @@
       <w:pPr>
         <w:numPr>
           <w:ilvl w:val="0"/>
-          <w:numId w:val="1048"/>
+          <w:numId w:val="1049"/>
         </w:numPr>
       </w:pPr>
       <w:r>
@@ -16466,7 +16611,7 @@
       <w:pPr>
         <w:numPr>
           <w:ilvl w:val="0"/>
-          <w:numId w:val="1048"/>
+          <w:numId w:val="1049"/>
         </w:numPr>
       </w:pPr>
       <w:r>
@@ -16477,7 +16622,7 @@
       <w:pPr>
         <w:numPr>
           <w:ilvl w:val="0"/>
-          <w:numId w:val="1048"/>
+          <w:numId w:val="1049"/>
         </w:numPr>
       </w:pPr>
       <w:r>
@@ -16488,7 +16633,7 @@
       <w:pPr>
         <w:numPr>
           <w:ilvl w:val="0"/>
-          <w:numId w:val="1048"/>
+          <w:numId w:val="1049"/>
         </w:numPr>
       </w:pPr>
       <w:r>
@@ -16499,7 +16644,7 @@
       <w:pPr>
         <w:numPr>
           <w:ilvl w:val="0"/>
-          <w:numId w:val="1048"/>
+          <w:numId w:val="1049"/>
         </w:numPr>
       </w:pPr>
       <w:r>
@@ -16510,7 +16655,7 @@
       <w:pPr>
         <w:numPr>
           <w:ilvl w:val="0"/>
-          <w:numId w:val="1048"/>
+          <w:numId w:val="1049"/>
         </w:numPr>
       </w:pPr>
       <w:r>
@@ -16521,7 +16666,7 @@
       <w:pPr>
         <w:numPr>
           <w:ilvl w:val="0"/>
-          <w:numId w:val="1048"/>
+          <w:numId w:val="1049"/>
         </w:numPr>
       </w:pPr>
       <w:r>
@@ -16566,8 +16711,8 @@
         <w:t xml:space="preserve">meist nur eine Komponente im Haushaltswesen.</w:t>
       </w:r>
     </w:p>
-    <w:bookmarkEnd w:id="227"/>
-    <w:bookmarkStart w:id="228" w:name="verwaltung-von-elektronischen-ressourcen"/>
+    <w:bookmarkEnd w:id="230"/>
+    <w:bookmarkStart w:id="231" w:name="verwaltung-von-elektronischen-ressourcen"/>
     <w:p>
       <w:pPr>
         <w:pStyle w:val="Heading3"/>
@@ -16594,7 +16739,7 @@
       <w:pPr>
         <w:numPr>
           <w:ilvl w:val="0"/>
-          <w:numId w:val="1049"/>
+          <w:numId w:val="1050"/>
         </w:numPr>
       </w:pPr>
       <w:r>
@@ -16611,7 +16756,7 @@
       <w:pPr>
         <w:numPr>
           <w:ilvl w:val="0"/>
-          <w:numId w:val="1049"/>
+          <w:numId w:val="1050"/>
         </w:numPr>
       </w:pPr>
       <w:r>
@@ -16622,7 +16767,7 @@
       <w:pPr>
         <w:numPr>
           <w:ilvl w:val="0"/>
-          <w:numId w:val="1049"/>
+          <w:numId w:val="1050"/>
         </w:numPr>
       </w:pPr>
       <w:r>
@@ -16633,7 +16778,7 @@
       <w:pPr>
         <w:numPr>
           <w:ilvl w:val="0"/>
-          <w:numId w:val="1049"/>
+          <w:numId w:val="1050"/>
         </w:numPr>
       </w:pPr>
       <w:r>
@@ -16644,7 +16789,7 @@
       <w:pPr>
         <w:numPr>
           <w:ilvl w:val="0"/>
-          <w:numId w:val="1049"/>
+          <w:numId w:val="1050"/>
         </w:numPr>
       </w:pPr>
       <w:r>
@@ -16661,7 +16806,7 @@
       <w:pPr>
         <w:numPr>
           <w:ilvl w:val="0"/>
-          <w:numId w:val="1049"/>
+          <w:numId w:val="1050"/>
         </w:numPr>
       </w:pPr>
       <w:r>
@@ -16678,7 +16823,7 @@
       <w:pPr>
         <w:numPr>
           <w:ilvl w:val="0"/>
-          <w:numId w:val="1049"/>
+          <w:numId w:val="1050"/>
         </w:numPr>
       </w:pPr>
       <w:r>
@@ -16731,8 +16876,8 @@
         <w:t xml:space="preserve">Management-Tools eingesetzt werden (Coral, GoKB und LAS:eR).</w:t>
       </w:r>
     </w:p>
-    <w:bookmarkEnd w:id="228"/>
-    <w:bookmarkStart w:id="229" w:name="katalogisierung-1"/>
+    <w:bookmarkEnd w:id="231"/>
+    <w:bookmarkStart w:id="232" w:name="katalogisierung-1"/>
     <w:p>
       <w:pPr>
         <w:pStyle w:val="Heading3"/>
@@ -16767,7 +16912,7 @@
       <w:pPr>
         <w:numPr>
           <w:ilvl w:val="0"/>
-          <w:numId w:val="1050"/>
+          <w:numId w:val="1051"/>
         </w:numPr>
       </w:pPr>
       <w:r>
@@ -16778,7 +16923,7 @@
       <w:pPr>
         <w:numPr>
           <w:ilvl w:val="0"/>
-          <w:numId w:val="1050"/>
+          <w:numId w:val="1051"/>
         </w:numPr>
       </w:pPr>
       <w:r>
@@ -16789,7 +16934,7 @@
       <w:pPr>
         <w:numPr>
           <w:ilvl w:val="0"/>
-          <w:numId w:val="1050"/>
+          <w:numId w:val="1051"/>
         </w:numPr>
       </w:pPr>
       <w:r>
@@ -16800,15 +16945,15 @@
       <w:pPr>
         <w:numPr>
           <w:ilvl w:val="0"/>
-          <w:numId w:val="1050"/>
+          <w:numId w:val="1051"/>
         </w:numPr>
       </w:pPr>
       <w:r>
         <w:t xml:space="preserve">Konfigurierbarkeit von Erfassungsmasken</w:t>
       </w:r>
     </w:p>
-    <w:bookmarkEnd w:id="229"/>
-    <w:bookmarkStart w:id="230" w:name="katalog"/>
+    <w:bookmarkEnd w:id="232"/>
+    <w:bookmarkStart w:id="233" w:name="katalog"/>
     <w:p>
       <w:pPr>
         <w:pStyle w:val="Heading3"/>
@@ -16841,7 +16986,7 @@
       <w:pPr>
         <w:numPr>
           <w:ilvl w:val="0"/>
-          <w:numId w:val="1051"/>
+          <w:numId w:val="1052"/>
         </w:numPr>
       </w:pPr>
       <w:r>
@@ -16858,7 +17003,7 @@
       <w:pPr>
         <w:numPr>
           <w:ilvl w:val="0"/>
-          <w:numId w:val="1051"/>
+          <w:numId w:val="1052"/>
         </w:numPr>
       </w:pPr>
       <w:r>
@@ -16869,7 +17014,7 @@
       <w:pPr>
         <w:numPr>
           <w:ilvl w:val="0"/>
-          <w:numId w:val="1051"/>
+          <w:numId w:val="1052"/>
         </w:numPr>
       </w:pPr>
       <w:r>
@@ -16880,7 +17025,7 @@
       <w:pPr>
         <w:numPr>
           <w:ilvl w:val="0"/>
-          <w:numId w:val="1051"/>
+          <w:numId w:val="1052"/>
         </w:numPr>
       </w:pPr>
       <w:r>
@@ -16897,7 +17042,7 @@
       <w:pPr>
         <w:numPr>
           <w:ilvl w:val="0"/>
-          <w:numId w:val="1051"/>
+          <w:numId w:val="1052"/>
         </w:numPr>
       </w:pPr>
       <w:r>
@@ -16908,7 +17053,7 @@
       <w:pPr>
         <w:numPr>
           <w:ilvl w:val="0"/>
-          <w:numId w:val="1051"/>
+          <w:numId w:val="1052"/>
         </w:numPr>
       </w:pPr>
       <w:r>
@@ -16919,7 +17064,7 @@
       <w:pPr>
         <w:numPr>
           <w:ilvl w:val="0"/>
-          <w:numId w:val="1051"/>
+          <w:numId w:val="1052"/>
         </w:numPr>
       </w:pPr>
       <w:r>
@@ -16936,7 +17081,7 @@
       <w:pPr>
         <w:numPr>
           <w:ilvl w:val="0"/>
-          <w:numId w:val="1051"/>
+          <w:numId w:val="1052"/>
         </w:numPr>
       </w:pPr>
       <w:r>
@@ -16953,7 +17098,7 @@
       <w:pPr>
         <w:numPr>
           <w:ilvl w:val="0"/>
-          <w:numId w:val="1051"/>
+          <w:numId w:val="1052"/>
         </w:numPr>
       </w:pPr>
       <w:r>
@@ -17052,7 +17197,7 @@
       <w:pPr>
         <w:numPr>
           <w:ilvl w:val="0"/>
-          <w:numId w:val="1052"/>
+          <w:numId w:val="1053"/>
         </w:numPr>
       </w:pPr>
       <w:r>
@@ -17063,7 +17208,7 @@
       <w:pPr>
         <w:numPr>
           <w:ilvl w:val="0"/>
-          <w:numId w:val="1052"/>
+          <w:numId w:val="1053"/>
         </w:numPr>
       </w:pPr>
       <w:r>
@@ -17080,7 +17225,7 @@
       <w:pPr>
         <w:numPr>
           <w:ilvl w:val="0"/>
-          <w:numId w:val="1052"/>
+          <w:numId w:val="1053"/>
         </w:numPr>
       </w:pPr>
       <w:r>
@@ -17097,7 +17242,7 @@
       <w:pPr>
         <w:numPr>
           <w:ilvl w:val="0"/>
-          <w:numId w:val="1052"/>
+          <w:numId w:val="1053"/>
         </w:numPr>
       </w:pPr>
       <w:r>
@@ -17136,8 +17281,8 @@
         <w:t xml:space="preserve">in der Oberfläche des Discovery-Systems aktuell darzustellen.</w:t>
       </w:r>
     </w:p>
-    <w:bookmarkEnd w:id="230"/>
-    <w:bookmarkStart w:id="231" w:name="ausleihe-1"/>
+    <w:bookmarkEnd w:id="233"/>
+    <w:bookmarkStart w:id="234" w:name="ausleihe-1"/>
     <w:p>
       <w:pPr>
         <w:pStyle w:val="Heading3"/>
@@ -17158,7 +17303,7 @@
       <w:pPr>
         <w:numPr>
           <w:ilvl w:val="0"/>
-          <w:numId w:val="1053"/>
+          <w:numId w:val="1054"/>
         </w:numPr>
       </w:pPr>
       <w:r>
@@ -17169,7 +17314,7 @@
       <w:pPr>
         <w:numPr>
           <w:ilvl w:val="0"/>
-          <w:numId w:val="1053"/>
+          <w:numId w:val="1054"/>
         </w:numPr>
       </w:pPr>
       <w:r>
@@ -17192,7 +17337,7 @@
       <w:pPr>
         <w:numPr>
           <w:ilvl w:val="0"/>
-          <w:numId w:val="1053"/>
+          <w:numId w:val="1054"/>
         </w:numPr>
       </w:pPr>
       <w:r>
@@ -17203,7 +17348,7 @@
       <w:pPr>
         <w:numPr>
           <w:ilvl w:val="0"/>
-          <w:numId w:val="1053"/>
+          <w:numId w:val="1054"/>
         </w:numPr>
       </w:pPr>
       <w:r>
@@ -17214,7 +17359,7 @@
       <w:pPr>
         <w:numPr>
           <w:ilvl w:val="0"/>
-          <w:numId w:val="1053"/>
+          <w:numId w:val="1054"/>
         </w:numPr>
       </w:pPr>
       <w:r>
@@ -17225,7 +17370,7 @@
       <w:pPr>
         <w:numPr>
           <w:ilvl w:val="0"/>
-          <w:numId w:val="1053"/>
+          <w:numId w:val="1054"/>
         </w:numPr>
       </w:pPr>
       <w:r>
@@ -17236,7 +17381,7 @@
       <w:pPr>
         <w:numPr>
           <w:ilvl w:val="0"/>
-          <w:numId w:val="1053"/>
+          <w:numId w:val="1054"/>
         </w:numPr>
       </w:pPr>
       <w:r>
@@ -17253,7 +17398,7 @@
       <w:pPr>
         <w:numPr>
           <w:ilvl w:val="0"/>
-          <w:numId w:val="1053"/>
+          <w:numId w:val="1054"/>
         </w:numPr>
       </w:pPr>
       <w:r>
@@ -17264,7 +17409,7 @@
       <w:pPr>
         <w:numPr>
           <w:ilvl w:val="0"/>
-          <w:numId w:val="1053"/>
+          <w:numId w:val="1054"/>
         </w:numPr>
       </w:pPr>
       <w:r>
@@ -17281,7 +17426,7 @@
       <w:pPr>
         <w:numPr>
           <w:ilvl w:val="0"/>
-          <w:numId w:val="1053"/>
+          <w:numId w:val="1054"/>
         </w:numPr>
       </w:pPr>
       <w:r>
@@ -17292,7 +17437,7 @@
       <w:pPr>
         <w:numPr>
           <w:ilvl w:val="0"/>
-          <w:numId w:val="1053"/>
+          <w:numId w:val="1054"/>
         </w:numPr>
       </w:pPr>
       <w:r>
@@ -17309,7 +17454,7 @@
       <w:pPr>
         <w:numPr>
           <w:ilvl w:val="0"/>
-          <w:numId w:val="1053"/>
+          <w:numId w:val="1054"/>
         </w:numPr>
       </w:pPr>
       <w:r>
@@ -17372,8 +17517,8 @@
         <w:t xml:space="preserve">Wochenenden fallen.</w:t>
       </w:r>
     </w:p>
-    <w:bookmarkEnd w:id="231"/>
-    <w:bookmarkStart w:id="240" w:name="automatisierung-und-selbstbedienung"/>
+    <w:bookmarkEnd w:id="234"/>
+    <w:bookmarkStart w:id="243" w:name="automatisierung-und-selbstbedienung"/>
     <w:p>
       <w:pPr>
         <w:pStyle w:val="Heading3"/>
@@ -17416,7 +17561,7 @@
       <w:r>
         <w:t xml:space="preserve"> </w:t>
       </w:r>
-      <w:hyperlink r:id="rId232">
+      <w:hyperlink r:id="rId235">
         <w:r>
           <w:rPr>
             <w:rStyle w:val="Hyperlink"/>
@@ -17448,7 +17593,7 @@
       <w:r>
         <w:t xml:space="preserve"> </w:t>
       </w:r>
-      <w:hyperlink r:id="rId233">
+      <w:hyperlink r:id="rId236">
         <w:r>
           <w:rPr>
             <w:rStyle w:val="Hyperlink"/>
@@ -17471,7 +17616,7 @@
       <w:r>
         <w:t xml:space="preserve"> </w:t>
       </w:r>
-      <w:hyperlink r:id="rId234">
+      <w:hyperlink r:id="rId237">
         <w:r>
           <w:rPr>
             <w:rStyle w:val="Hyperlink"/>
@@ -17515,7 +17660,7 @@
         <w:t xml:space="preserve">Ausleihe dargestellt.</w:t>
       </w:r>
     </w:p>
-    <w:bookmarkStart w:id="235" w:name="selbstverbucher-ausleihautomaten"/>
+    <w:bookmarkStart w:id="238" w:name="selbstverbucher-ausleihautomaten"/>
     <w:p>
       <w:pPr>
         <w:pStyle w:val="Heading4"/>
@@ -17700,8 +17845,8 @@
         <w:t xml:space="preserve">ohne Feedback an die Nutzenden.</w:t>
       </w:r>
     </w:p>
-    <w:bookmarkEnd w:id="235"/>
-    <w:bookmarkStart w:id="236" w:name="rückgabeautomat--sortierung"/>
+    <w:bookmarkEnd w:id="238"/>
+    <w:bookmarkStart w:id="239" w:name="rückgabeautomat--sortierung"/>
     <w:p>
       <w:pPr>
         <w:pStyle w:val="Heading4"/>
@@ -17908,8 +18053,8 @@
         <w:t xml:space="preserve">anderweitig bestellt ist.</w:t>
       </w:r>
     </w:p>
-    <w:bookmarkEnd w:id="236"/>
-    <w:bookmarkStart w:id="237" w:name="kassenautomat"/>
+    <w:bookmarkEnd w:id="239"/>
+    <w:bookmarkStart w:id="240" w:name="kassenautomat"/>
     <w:p>
       <w:pPr>
         <w:pStyle w:val="Heading4"/>
@@ -17956,8 +18101,8 @@
         <w:t xml:space="preserve">Bargeld aufwändig und teuer ist.</w:t>
       </w:r>
     </w:p>
-    <w:bookmarkEnd w:id="237"/>
-    <w:bookmarkStart w:id="238" w:name="fernleihautomat"/>
+    <w:bookmarkEnd w:id="240"/>
+    <w:bookmarkStart w:id="241" w:name="fernleihautomat"/>
     <w:p>
       <w:pPr>
         <w:pStyle w:val="Heading4"/>
@@ -18022,8 +18167,8 @@
         <w:t xml:space="preserve">möglich.</w:t>
       </w:r>
     </w:p>
-    <w:bookmarkEnd w:id="238"/>
-    <w:bookmarkStart w:id="239" w:name="sicherungsgates"/>
+    <w:bookmarkEnd w:id="241"/>
+    <w:bookmarkStart w:id="242" w:name="sicherungsgates"/>
     <w:p>
       <w:pPr>
         <w:pStyle w:val="Heading4"/>
@@ -18140,9 +18285,9 @@
         <w:t xml:space="preserve">mit unverbuchten Medien.</w:t>
       </w:r>
     </w:p>
-    <w:bookmarkEnd w:id="239"/>
-    <w:bookmarkEnd w:id="240"/>
-    <w:bookmarkStart w:id="244" w:name="systemintegration-über-schnittstellen"/>
+    <w:bookmarkEnd w:id="242"/>
+    <w:bookmarkEnd w:id="243"/>
+    <w:bookmarkStart w:id="247" w:name="systemintegration-über-schnittstellen"/>
     <w:p>
       <w:pPr>
         <w:pStyle w:val="Heading3"/>
@@ -18151,7 +18296,7 @@
         <w:t xml:space="preserve">Systemintegration über Schnittstellen</w:t>
       </w:r>
     </w:p>
-    <w:bookmarkStart w:id="243" w:name="anforderungen"/>
+    <w:bookmarkStart w:id="246" w:name="anforderungen"/>
     <w:p>
       <w:pPr>
         <w:pStyle w:val="Heading4"/>
@@ -18178,7 +18323,7 @@
       <w:pPr>
         <w:numPr>
           <w:ilvl w:val="0"/>
-          <w:numId w:val="1054"/>
+          <w:numId w:val="1055"/>
         </w:numPr>
       </w:pPr>
       <w:r>
@@ -18187,7 +18332,7 @@
       <w:r>
         <w:t xml:space="preserve"> </w:t>
       </w:r>
-      <w:hyperlink r:id="rId241">
+      <w:hyperlink r:id="rId244">
         <w:r>
           <w:rPr>
             <w:rStyle w:val="Hyperlink"/>
@@ -18204,7 +18349,7 @@
       <w:r>
         <w:t xml:space="preserve"> </w:t>
       </w:r>
-      <w:hyperlink r:id="rId242">
+      <w:hyperlink r:id="rId245">
         <w:r>
           <w:rPr>
             <w:rStyle w:val="Hyperlink"/>
@@ -18217,7 +18362,7 @@
       <w:pPr>
         <w:numPr>
           <w:ilvl w:val="0"/>
-          <w:numId w:val="1054"/>
+          <w:numId w:val="1055"/>
         </w:numPr>
       </w:pPr>
       <w:r>
@@ -18228,7 +18373,7 @@
       <w:pPr>
         <w:numPr>
           <w:ilvl w:val="0"/>
-          <w:numId w:val="1054"/>
+          <w:numId w:val="1055"/>
         </w:numPr>
       </w:pPr>
       <w:r>
@@ -18265,7 +18410,7 @@
       <w:pPr>
         <w:numPr>
           <w:ilvl w:val="0"/>
-          <w:numId w:val="1054"/>
+          <w:numId w:val="1055"/>
         </w:numPr>
       </w:pPr>
       <w:r>
@@ -18276,7 +18421,7 @@
       <w:pPr>
         <w:numPr>
           <w:ilvl w:val="0"/>
-          <w:numId w:val="1054"/>
+          <w:numId w:val="1055"/>
         </w:numPr>
       </w:pPr>
       <w:r>
@@ -18287,7 +18432,7 @@
       <w:pPr>
         <w:numPr>
           <w:ilvl w:val="0"/>
-          <w:numId w:val="1054"/>
+          <w:numId w:val="1055"/>
         </w:numPr>
       </w:pPr>
       <w:r>
@@ -18298,7 +18443,7 @@
       <w:pPr>
         <w:numPr>
           <w:ilvl w:val="0"/>
-          <w:numId w:val="1054"/>
+          <w:numId w:val="1055"/>
         </w:numPr>
       </w:pPr>
       <w:r>
@@ -18335,7 +18480,7 @@
       <w:pPr>
         <w:numPr>
           <w:ilvl w:val="0"/>
-          <w:numId w:val="1054"/>
+          <w:numId w:val="1055"/>
         </w:numPr>
       </w:pPr>
       <w:r>
@@ -18436,9 +18581,9 @@
         <w:t xml:space="preserve">nutzer*innen-nahe Dienstleistungen, wie die Fernleihe.</w:t>
       </w:r>
     </w:p>
-    <w:bookmarkEnd w:id="243"/>
-    <w:bookmarkEnd w:id="244"/>
-    <w:bookmarkStart w:id="258" w:name="nicht-bibliothekarische-schnittstellen"/>
+    <w:bookmarkEnd w:id="246"/>
+    <w:bookmarkEnd w:id="247"/>
+    <w:bookmarkStart w:id="261" w:name="nicht-bibliothekarische-schnittstellen"/>
     <w:p>
       <w:pPr>
         <w:pStyle w:val="Heading3"/>
@@ -18505,7 +18650,7 @@
         <w:t xml:space="preserve">nachgenutzt werden. Dies ist die Rolle des Identity Managements (IDM).</w:t>
       </w:r>
     </w:p>
-    <w:bookmarkStart w:id="249" w:name="identity-management"/>
+    <w:bookmarkStart w:id="252" w:name="identity-management"/>
     <w:p>
       <w:pPr>
         <w:pStyle w:val="Heading4"/>
@@ -18698,7 +18843,7 @@
       <w:r>
         <w:t xml:space="preserve"> </w:t>
       </w:r>
-      <w:hyperlink r:id="rId245">
+      <w:hyperlink r:id="rId248">
         <w:r>
           <w:rPr>
             <w:rStyle w:val="Hyperlink"/>
@@ -18724,7 +18869,7 @@
       <w:r>
         <w:t xml:space="preserve"> </w:t>
       </w:r>
-      <w:hyperlink r:id="rId246">
+      <w:hyperlink r:id="rId249">
         <w:r>
           <w:rPr>
             <w:rStyle w:val="Hyperlink"/>
@@ -18739,7 +18884,7 @@
         <w:rPr>
           <w:rStyle w:val="FootnoteReference"/>
         </w:rPr>
-        <w:footnoteReference w:id="247"/>
+        <w:footnoteReference w:id="250"/>
       </w:r>
     </w:p>
     <w:p>
@@ -18756,7 +18901,7 @@
         <w:t xml:space="preserve">Directory, uvm</w:t>
       </w:r>
     </w:p>
-    <w:bookmarkStart w:id="248" w:name="speicherung-von-nutzendenaccounts"/>
+    <w:bookmarkStart w:id="251" w:name="speicherung-von-nutzendenaccounts"/>
     <w:p>
       <w:pPr>
         <w:pStyle w:val="Heading5"/>
@@ -18963,9 +19108,9 @@
         <w:t xml:space="preserve">Kapitel zum technischen Betrieb eines BMS.</w:t>
       </w:r>
     </w:p>
-    <w:bookmarkEnd w:id="248"/>
-    <w:bookmarkEnd w:id="249"/>
-    <w:bookmarkStart w:id="253" w:name="bezahlsysteme"/>
+    <w:bookmarkEnd w:id="251"/>
+    <w:bookmarkEnd w:id="252"/>
+    <w:bookmarkStart w:id="256" w:name="bezahlsysteme"/>
     <w:p>
       <w:pPr>
         <w:pStyle w:val="Heading4"/>
@@ -19038,18 +19183,18 @@
                 <wp:inline>
                   <wp:extent cx="152400" cy="152400"/>
                   <wp:effectExtent b="0" l="0" r="0" t="0"/>
-                  <wp:docPr descr="" title="" id="251" name="Picture"/>
+                  <wp:docPr descr="" title="" id="254" name="Picture"/>
                   <a:graphic>
                     <a:graphicData uri="http://schemas.openxmlformats.org/drawingml/2006/picture">
                       <pic:pic>
                         <pic:nvPicPr>
-                          <pic:cNvPr descr="/opt/quarto/share/formats/docx/warning.png" id="252" name="Picture"/>
+                          <pic:cNvPr descr="/opt/quarto/share/formats/docx/warning.png" id="255" name="Picture"/>
                           <pic:cNvPicPr>
                             <a:picLocks noChangeArrowheads="1" noChangeAspect="1"/>
                           </pic:cNvPicPr>
                         </pic:nvPicPr>
                         <pic:blipFill>
-                          <a:blip r:embed="rId250"/>
+                          <a:blip r:embed="rId253"/>
                           <a:stretch>
                             <a:fillRect/>
                           </a:stretch>
@@ -19112,8 +19257,8 @@
         </w:tc>
       </w:tr>
     </w:tbl>
-    <w:bookmarkEnd w:id="253"/>
-    <w:bookmarkStart w:id="255" w:name="e-rechnung"/>
+    <w:bookmarkEnd w:id="256"/>
+    <w:bookmarkStart w:id="258" w:name="e-rechnung"/>
     <w:p>
       <w:pPr>
         <w:pStyle w:val="Heading4"/>
@@ -19168,7 +19313,7 @@
       <w:r>
         <w:t xml:space="preserve"> </w:t>
       </w:r>
-      <w:hyperlink r:id="rId254">
+      <w:hyperlink r:id="rId257">
         <w:r>
           <w:rPr>
             <w:rStyle w:val="Hyperlink"/>
@@ -19310,8 +19455,8 @@
         <w:t xml:space="preserve">abgeschlossen werden.</w:t>
       </w:r>
     </w:p>
-    <w:bookmarkEnd w:id="255"/>
-    <w:bookmarkStart w:id="257" w:name="statistik"/>
+    <w:bookmarkEnd w:id="258"/>
+    <w:bookmarkStart w:id="260" w:name="statistik"/>
     <w:p>
       <w:pPr>
         <w:pStyle w:val="Heading4"/>
@@ -19536,7 +19681,7 @@
       <w:r>
         <w:t xml:space="preserve"> </w:t>
       </w:r>
-      <w:hyperlink r:id="rId256">
+      <w:hyperlink r:id="rId259">
         <w:r>
           <w:rPr>
             <w:rStyle w:val="Hyperlink"/>
@@ -19554,10 +19699,10 @@
         <w:t xml:space="preserve">für statistische Daten der Nutzung digitaler Medien importieren.</w:t>
       </w:r>
     </w:p>
-    <w:bookmarkEnd w:id="257"/>
-    <w:bookmarkEnd w:id="258"/>
-    <w:bookmarkEnd w:id="259"/>
-    <w:bookmarkStart w:id="280" w:name="technischer-betrieb"/>
+    <w:bookmarkEnd w:id="260"/>
+    <w:bookmarkEnd w:id="261"/>
+    <w:bookmarkEnd w:id="262"/>
+    <w:bookmarkStart w:id="283" w:name="technischer-betrieb"/>
     <w:p>
       <w:pPr>
         <w:pStyle w:val="Heading2"/>
@@ -19608,12 +19753,12 @@
                 <wp:inline>
                   <wp:extent cx="152400" cy="152400"/>
                   <wp:effectExtent b="0" l="0" r="0" t="0"/>
-                  <wp:docPr descr="" title="" id="260" name="Picture"/>
+                  <wp:docPr descr="" title="" id="263" name="Picture"/>
                   <a:graphic>
                     <a:graphicData uri="http://schemas.openxmlformats.org/drawingml/2006/picture">
                       <pic:pic>
                         <pic:nvPicPr>
-                          <pic:cNvPr descr="/opt/quarto/share/formats/docx/note.png" id="261" name="Picture"/>
+                          <pic:cNvPr descr="/opt/quarto/share/formats/docx/note.png" id="264" name="Picture"/>
                           <pic:cNvPicPr>
                             <a:picLocks noChangeArrowheads="1" noChangeAspect="1"/>
                           </pic:cNvPicPr>
@@ -19815,7 +19960,7 @@
         </w:tc>
       </w:tr>
     </w:tbl>
-    <w:bookmarkStart w:id="265" w:name="X3a5ca0018f511a6e73c5bcce2da503f97a39d48"/>
+    <w:bookmarkStart w:id="268" w:name="X3a5ca0018f511a6e73c5bcce2da503f97a39d48"/>
     <w:p>
       <w:pPr>
         <w:pStyle w:val="Heading3"/>
@@ -19844,7 +19989,7 @@
         <w:t xml:space="preserve">Wartung sowie Backup und Support.</w:t>
       </w:r>
     </w:p>
-    <w:bookmarkStart w:id="262" w:name="lokale-installation"/>
+    <w:bookmarkStart w:id="265" w:name="lokale-installation"/>
     <w:p>
       <w:pPr>
         <w:pStyle w:val="Heading4"/>
@@ -19961,8 +20106,8 @@
         <w:t xml:space="preserve">von äußeren Einflüssen.</w:t>
       </w:r>
     </w:p>
-    <w:bookmarkEnd w:id="262"/>
-    <w:bookmarkStart w:id="263" w:name="hosting"/>
+    <w:bookmarkEnd w:id="265"/>
+    <w:bookmarkStart w:id="266" w:name="hosting"/>
     <w:p>
       <w:pPr>
         <w:pStyle w:val="Heading4"/>
@@ -20047,8 +20192,8 @@
         <w:t xml:space="preserve">das Hosting für mehrere Einrichtung besser skaliert.</w:t>
       </w:r>
     </w:p>
-    <w:bookmarkEnd w:id="263"/>
-    <w:bookmarkStart w:id="264" w:name="cloud"/>
+    <w:bookmarkEnd w:id="266"/>
+    <w:bookmarkStart w:id="267" w:name="cloud"/>
     <w:p>
       <w:pPr>
         <w:pStyle w:val="Heading4"/>
@@ -20183,9 +20328,9 @@
         <w:t xml:space="preserve">solches Betriebsmodell meist zu Abonnementkosten.</w:t>
       </w:r>
     </w:p>
-    <w:bookmarkEnd w:id="264"/>
-    <w:bookmarkEnd w:id="265"/>
-    <w:bookmarkStart w:id="266" w:name="kosten"/>
+    <w:bookmarkEnd w:id="267"/>
+    <w:bookmarkEnd w:id="268"/>
+    <w:bookmarkStart w:id="269" w:name="kosten"/>
     <w:p>
       <w:pPr>
         <w:pStyle w:val="Heading3"/>
@@ -20212,7 +20357,7 @@
       <w:pPr>
         <w:numPr>
           <w:ilvl w:val="0"/>
-          <w:numId w:val="1055"/>
+          <w:numId w:val="1056"/>
         </w:numPr>
       </w:pPr>
       <w:r>
@@ -20223,7 +20368,7 @@
       <w:pPr>
         <w:numPr>
           <w:ilvl w:val="0"/>
-          <w:numId w:val="1055"/>
+          <w:numId w:val="1056"/>
         </w:numPr>
       </w:pPr>
       <w:r>
@@ -20234,7 +20379,7 @@
       <w:pPr>
         <w:numPr>
           <w:ilvl w:val="0"/>
-          <w:numId w:val="1055"/>
+          <w:numId w:val="1056"/>
         </w:numPr>
       </w:pPr>
       <w:r>
@@ -20391,8 +20536,8 @@
         <w:t xml:space="preserve">Mitarbeiter*innen schlummert.</w:t>
       </w:r>
     </w:p>
-    <w:bookmarkEnd w:id="266"/>
-    <w:bookmarkStart w:id="267" w:name="installation-updates"/>
+    <w:bookmarkEnd w:id="269"/>
+    <w:bookmarkStart w:id="270" w:name="installation-updates"/>
     <w:p>
       <w:pPr>
         <w:pStyle w:val="Heading3"/>
@@ -20413,7 +20558,7 @@
       <w:pPr>
         <w:numPr>
           <w:ilvl w:val="0"/>
-          <w:numId w:val="1056"/>
+          <w:numId w:val="1057"/>
         </w:numPr>
       </w:pPr>
       <w:r>
@@ -20470,7 +20615,7 @@
       <w:pPr>
         <w:numPr>
           <w:ilvl w:val="0"/>
-          <w:numId w:val="1056"/>
+          <w:numId w:val="1057"/>
         </w:numPr>
       </w:pPr>
       <w:r>
@@ -20555,8 +20700,8 @@
         <w:t xml:space="preserve">oder halbjahres-weise).</w:t>
       </w:r>
     </w:p>
-    <w:bookmarkEnd w:id="267"/>
-    <w:bookmarkStart w:id="268" w:name="open-source"/>
+    <w:bookmarkEnd w:id="270"/>
+    <w:bookmarkStart w:id="271" w:name="open-source"/>
     <w:p>
       <w:pPr>
         <w:pStyle w:val="Heading3"/>
@@ -20591,8 +20736,8 @@
         <w:t xml:space="preserve">Hierzu müssen die Lizenzbedingungen des Systems geprüft werden.</w:t>
       </w:r>
     </w:p>
-    <w:bookmarkEnd w:id="268"/>
-    <w:bookmarkStart w:id="273" w:name="laufender-betrieb"/>
+    <w:bookmarkEnd w:id="271"/>
+    <w:bookmarkStart w:id="276" w:name="laufender-betrieb"/>
     <w:p>
       <w:pPr>
         <w:pStyle w:val="Heading3"/>
@@ -20663,7 +20808,7 @@
         <w:t xml:space="preserve">bibliotheksspezifische Lösungen.</w:t>
       </w:r>
     </w:p>
-    <w:bookmarkStart w:id="271" w:name="monitoring"/>
+    <w:bookmarkStart w:id="274" w:name="monitoring"/>
     <w:p>
       <w:pPr>
         <w:pStyle w:val="Heading4"/>
@@ -20688,7 +20833,7 @@
       <w:r>
         <w:t xml:space="preserve"> </w:t>
       </w:r>
-      <w:hyperlink r:id="rId269">
+      <w:hyperlink r:id="rId272">
         <w:r>
           <w:rPr>
             <w:rStyle w:val="Hyperlink"/>
@@ -20705,7 +20850,7 @@
       <w:r>
         <w:t xml:space="preserve"> </w:t>
       </w:r>
-      <w:hyperlink r:id="rId270">
+      <w:hyperlink r:id="rId273">
         <w:r>
           <w:rPr>
             <w:rStyle w:val="Hyperlink"/>
@@ -20767,8 +20912,8 @@
         <w:t xml:space="preserve">auch von der nutzenden Einrichtung überwacht werden.</w:t>
       </w:r>
     </w:p>
-    <w:bookmarkEnd w:id="271"/>
-    <w:bookmarkStart w:id="272" w:name="notfallbetrieb"/>
+    <w:bookmarkEnd w:id="274"/>
+    <w:bookmarkStart w:id="275" w:name="notfallbetrieb"/>
     <w:p>
       <w:pPr>
         <w:pStyle w:val="Heading4"/>
@@ -20949,9 +21094,9 @@
         <w:t xml:space="preserve">voraussichtlich wieder zur Verfügung steht.</w:t>
       </w:r>
     </w:p>
-    <w:bookmarkEnd w:id="272"/>
-    <w:bookmarkEnd w:id="273"/>
-    <w:bookmarkStart w:id="274" w:name="it-sicherheit"/>
+    <w:bookmarkEnd w:id="275"/>
+    <w:bookmarkEnd w:id="276"/>
+    <w:bookmarkStart w:id="277" w:name="it-sicherheit"/>
     <w:p>
       <w:pPr>
         <w:pStyle w:val="Heading3"/>
@@ -20993,7 +21138,7 @@
       <w:pPr>
         <w:numPr>
           <w:ilvl w:val="0"/>
-          <w:numId w:val="1057"/>
+          <w:numId w:val="1058"/>
         </w:numPr>
       </w:pPr>
       <w:r>
@@ -21010,7 +21155,7 @@
       <w:pPr>
         <w:numPr>
           <w:ilvl w:val="0"/>
-          <w:numId w:val="1057"/>
+          <w:numId w:val="1058"/>
         </w:numPr>
       </w:pPr>
       <w:r>
@@ -21027,7 +21172,7 @@
       <w:pPr>
         <w:numPr>
           <w:ilvl w:val="0"/>
-          <w:numId w:val="1057"/>
+          <w:numId w:val="1058"/>
         </w:numPr>
       </w:pPr>
       <w:r>
@@ -21044,7 +21189,7 @@
       <w:pPr>
         <w:numPr>
           <w:ilvl w:val="0"/>
-          <w:numId w:val="1057"/>
+          <w:numId w:val="1058"/>
         </w:numPr>
       </w:pPr>
       <w:r>
@@ -21061,7 +21206,7 @@
       <w:pPr>
         <w:numPr>
           <w:ilvl w:val="0"/>
-          <w:numId w:val="1057"/>
+          <w:numId w:val="1058"/>
         </w:numPr>
       </w:pPr>
       <w:r>
@@ -21078,7 +21223,7 @@
       <w:pPr>
         <w:numPr>
           <w:ilvl w:val="0"/>
-          <w:numId w:val="1057"/>
+          <w:numId w:val="1058"/>
         </w:numPr>
       </w:pPr>
       <w:r>
@@ -21126,8 +21271,8 @@
         <w:t xml:space="preserve">.</w:t>
       </w:r>
     </w:p>
-    <w:bookmarkEnd w:id="274"/>
-    <w:bookmarkStart w:id="275" w:name="backup-und-rollback"/>
+    <w:bookmarkEnd w:id="277"/>
+    <w:bookmarkStart w:id="278" w:name="backup-und-rollback"/>
     <w:p>
       <w:pPr>
         <w:pStyle w:val="Heading3"/>
@@ -21180,7 +21325,7 @@
       <w:pPr>
         <w:numPr>
           <w:ilvl w:val="0"/>
-          <w:numId w:val="1058"/>
+          <w:numId w:val="1059"/>
         </w:numPr>
       </w:pPr>
       <w:r>
@@ -21209,7 +21354,7 @@
       <w:pPr>
         <w:numPr>
           <w:ilvl w:val="0"/>
-          <w:numId w:val="1058"/>
+          <w:numId w:val="1059"/>
         </w:numPr>
       </w:pPr>
       <w:r>
@@ -21238,7 +21383,7 @@
       <w:pPr>
         <w:numPr>
           <w:ilvl w:val="0"/>
-          <w:numId w:val="1058"/>
+          <w:numId w:val="1059"/>
         </w:numPr>
       </w:pPr>
       <w:r>
@@ -21273,7 +21418,7 @@
       <w:pPr>
         <w:numPr>
           <w:ilvl w:val="0"/>
-          <w:numId w:val="1058"/>
+          <w:numId w:val="1059"/>
         </w:numPr>
       </w:pPr>
       <w:r>
@@ -21324,8 +21469,8 @@
         <w:t xml:space="preserve">einer Testinstanz des BMS.</w:t>
       </w:r>
     </w:p>
-    <w:bookmarkEnd w:id="275"/>
-    <w:bookmarkStart w:id="276" w:name="zusammenspiel-hard--und-software"/>
+    <w:bookmarkEnd w:id="278"/>
+    <w:bookmarkStart w:id="279" w:name="zusammenspiel-hard--und-software"/>
     <w:p>
       <w:pPr>
         <w:pStyle w:val="Heading3"/>
@@ -21372,7 +21517,7 @@
       <w:pPr>
         <w:numPr>
           <w:ilvl w:val="0"/>
-          <w:numId w:val="1059"/>
+          <w:numId w:val="1060"/>
         </w:numPr>
       </w:pPr>
       <w:r>
@@ -21389,7 +21534,7 @@
       <w:pPr>
         <w:numPr>
           <w:ilvl w:val="0"/>
-          <w:numId w:val="1059"/>
+          <w:numId w:val="1060"/>
         </w:numPr>
       </w:pPr>
       <w:r>
@@ -21400,7 +21545,7 @@
       <w:pPr>
         <w:numPr>
           <w:ilvl w:val="0"/>
-          <w:numId w:val="1059"/>
+          <w:numId w:val="1060"/>
         </w:numPr>
       </w:pPr>
       <w:r>
@@ -21417,7 +21562,7 @@
       <w:pPr>
         <w:numPr>
           <w:ilvl w:val="0"/>
-          <w:numId w:val="1059"/>
+          <w:numId w:val="1060"/>
         </w:numPr>
       </w:pPr>
       <w:r>
@@ -21434,7 +21579,7 @@
       <w:pPr>
         <w:numPr>
           <w:ilvl w:val="0"/>
-          <w:numId w:val="1059"/>
+          <w:numId w:val="1060"/>
         </w:numPr>
       </w:pPr>
       <w:r>
@@ -21469,7 +21614,7 @@
       <w:r>
         <w:t xml:space="preserve"> </w:t>
       </w:r>
-      <w:hyperlink r:id="rId232">
+      <w:hyperlink r:id="rId235">
         <w:r>
           <w:rPr>
             <w:rStyle w:val="Hyperlink"/>
@@ -21489,7 +21634,7 @@
       <w:r>
         <w:t xml:space="preserve"> </w:t>
       </w:r>
-      <w:hyperlink r:id="rId234">
+      <w:hyperlink r:id="rId237">
         <w:r>
           <w:rPr>
             <w:rStyle w:val="Hyperlink"/>
@@ -21501,8 +21646,8 @@
         <w:t xml:space="preserve">.</w:t>
       </w:r>
     </w:p>
-    <w:bookmarkEnd w:id="276"/>
-    <w:bookmarkStart w:id="279" w:name="datenschutz"/>
+    <w:bookmarkEnd w:id="279"/>
+    <w:bookmarkStart w:id="282" w:name="datenschutz"/>
     <w:p>
       <w:pPr>
         <w:pStyle w:val="Heading3"/>
@@ -21537,7 +21682,7 @@
       <w:pPr>
         <w:numPr>
           <w:ilvl w:val="0"/>
-          <w:numId w:val="1060"/>
+          <w:numId w:val="1061"/>
         </w:numPr>
       </w:pPr>
       <w:r>
@@ -21554,7 +21699,7 @@
       <w:pPr>
         <w:numPr>
           <w:ilvl w:val="0"/>
-          <w:numId w:val="1060"/>
+          <w:numId w:val="1061"/>
         </w:numPr>
       </w:pPr>
       <w:r>
@@ -21571,7 +21716,7 @@
       <w:pPr>
         <w:numPr>
           <w:ilvl w:val="0"/>
-          <w:numId w:val="1060"/>
+          <w:numId w:val="1061"/>
         </w:numPr>
       </w:pPr>
       <w:r>
@@ -21602,7 +21747,7 @@
       <w:pPr>
         <w:numPr>
           <w:ilvl w:val="0"/>
-          <w:numId w:val="1061"/>
+          <w:numId w:val="1062"/>
         </w:numPr>
       </w:pPr>
       <w:r>
@@ -21619,7 +21764,7 @@
       <w:pPr>
         <w:numPr>
           <w:ilvl w:val="0"/>
-          <w:numId w:val="1061"/>
+          <w:numId w:val="1062"/>
         </w:numPr>
       </w:pPr>
       <w:r>
@@ -21650,7 +21795,7 @@
       <w:pPr>
         <w:numPr>
           <w:ilvl w:val="0"/>
-          <w:numId w:val="1061"/>
+          <w:numId w:val="1062"/>
         </w:numPr>
       </w:pPr>
       <w:r>
@@ -21673,7 +21818,7 @@
       <w:pPr>
         <w:numPr>
           <w:ilvl w:val="0"/>
-          <w:numId w:val="1061"/>
+          <w:numId w:val="1062"/>
         </w:numPr>
       </w:pPr>
       <w:r>
@@ -21792,7 +21937,7 @@
       <w:pPr>
         <w:numPr>
           <w:ilvl w:val="0"/>
-          <w:numId w:val="1062"/>
+          <w:numId w:val="1063"/>
         </w:numPr>
       </w:pPr>
       <w:r>
@@ -21809,7 +21954,7 @@
       <w:pPr>
         <w:numPr>
           <w:ilvl w:val="0"/>
-          <w:numId w:val="1062"/>
+          <w:numId w:val="1063"/>
         </w:numPr>
       </w:pPr>
       <w:r>
@@ -21821,7 +21966,7 @@
       <w:r>
         <w:t xml:space="preserve">(</w:t>
       </w:r>
-      <w:hyperlink r:id="rId277">
+      <w:hyperlink r:id="rId280">
         <w:r>
           <w:rPr>
             <w:rStyle w:val="Hyperlink"/>
@@ -21837,7 +21982,7 @@
       <w:pPr>
         <w:numPr>
           <w:ilvl w:val="0"/>
-          <w:numId w:val="1062"/>
+          <w:numId w:val="1063"/>
         </w:numPr>
       </w:pPr>
       <w:r>
@@ -21848,7 +21993,7 @@
       <w:pPr>
         <w:numPr>
           <w:ilvl w:val="0"/>
-          <w:numId w:val="1062"/>
+          <w:numId w:val="1063"/>
         </w:numPr>
       </w:pPr>
       <w:r>
@@ -21857,7 +22002,7 @@
       <w:r>
         <w:t xml:space="preserve"> </w:t>
       </w:r>
-      <w:hyperlink r:id="rId278">
+      <w:hyperlink r:id="rId281">
         <w:r>
           <w:rPr>
             <w:rStyle w:val="Hyperlink"/>
@@ -22073,9 +22218,9 @@
         <w:t xml:space="preserve">IT-Sicherheitsbeauftragte hinzugezogen werden.</w:t>
       </w:r>
     </w:p>
-    <w:bookmarkEnd w:id="279"/>
-    <w:bookmarkEnd w:id="280"/>
-    <w:bookmarkStart w:id="283" w:name="zusammenfassung-und-ausblick"/>
+    <w:bookmarkEnd w:id="282"/>
+    <w:bookmarkEnd w:id="283"/>
+    <w:bookmarkStart w:id="286" w:name="zusammenfassung-und-ausblick-1"/>
     <w:p>
       <w:pPr>
         <w:pStyle w:val="Heading2"/>
@@ -22126,12 +22271,12 @@
                 <wp:inline>
                   <wp:extent cx="152400" cy="152400"/>
                   <wp:effectExtent b="0" l="0" r="0" t="0"/>
-                  <wp:docPr descr="" title="" id="281" name="Picture"/>
+                  <wp:docPr descr="" title="" id="284" name="Picture"/>
                   <a:graphic>
                     <a:graphicData uri="http://schemas.openxmlformats.org/drawingml/2006/picture">
                       <pic:pic>
                         <pic:nvPicPr>
-                          <pic:cNvPr descr="/opt/quarto/share/formats/docx/note.png" id="282" name="Picture"/>
+                          <pic:cNvPr descr="/opt/quarto/share/formats/docx/note.png" id="285" name="Picture"/>
                           <pic:cNvPicPr>
                             <a:picLocks noChangeArrowheads="1" noChangeAspect="1"/>
                           </pic:cNvPicPr>
@@ -22248,9 +22393,9 @@
         </w:tc>
       </w:tr>
     </w:tbl>
-    <w:bookmarkEnd w:id="283"/>
-    <w:bookmarkEnd w:id="284"/>
-    <w:bookmarkStart w:id="300" w:name="literaturverzeichnis"/>
+    <w:bookmarkEnd w:id="286"/>
+    <w:bookmarkEnd w:id="287"/>
+    <w:bookmarkStart w:id="303" w:name="literaturverzeichnis"/>
     <w:p>
       <w:pPr>
         <w:pStyle w:val="Heading1"/>
@@ -22269,7 +22414,7 @@
       <w:r>
         <w:t xml:space="preserve"> </w:t>
       </w:r>
-      <w:hyperlink r:id="rId285">
+      <w:hyperlink r:id="rId288">
         <w:r>
           <w:rPr>
             <w:rStyle w:val="Hyperlink"/>
@@ -22284,8 +22429,8 @@
         <w:t xml:space="preserve">verwaltet. Hier davon nur die explizit im Handbuch referenzierten Publikationen:</w:t>
       </w:r>
     </w:p>
-    <w:bookmarkStart w:id="299" w:name="refs"/>
-    <w:bookmarkStart w:id="287" w:name="ref-borgman_acting_1997"/>
+    <w:bookmarkStart w:id="302" w:name="refs"/>
+    <w:bookmarkStart w:id="290" w:name="ref-borgman_acting_1997"/>
     <w:p>
       <w:pPr>
         <w:pStyle w:val="Bibliography"/>
@@ -22321,7 +22466,7 @@
       <w:r>
         <w:t xml:space="preserve"> </w:t>
       </w:r>
-      <w:hyperlink r:id="rId286">
+      <w:hyperlink r:id="rId289">
         <w:r>
           <w:rPr>
             <w:rStyle w:val="Hyperlink"/>
@@ -22333,8 +22478,8 @@
         <w:t xml:space="preserve">.</w:t>
       </w:r>
     </w:p>
-    <w:bookmarkEnd w:id="287"/>
-    <w:bookmarkStart w:id="289" w:name="ref-cody_hanson_opinion_2015"/>
+    <w:bookmarkEnd w:id="290"/>
+    <w:bookmarkStart w:id="292" w:name="ref-cody_hanson_opinion_2015"/>
     <w:p>
       <w:pPr>
         <w:pStyle w:val="Bibliography"/>
@@ -22354,7 +22499,7 @@
       <w:r>
         <w:t xml:space="preserve"> </w:t>
       </w:r>
-      <w:hyperlink r:id="rId288">
+      <w:hyperlink r:id="rId291">
         <w:r>
           <w:rPr>
             <w:rStyle w:val="Hyperlink"/>
@@ -22366,8 +22511,8 @@
         <w:t xml:space="preserve">.</w:t>
       </w:r>
     </w:p>
-    <w:bookmarkEnd w:id="289"/>
-    <w:bookmarkStart w:id="290" w:name="ref-gould_designing_1987"/>
+    <w:bookmarkEnd w:id="292"/>
+    <w:bookmarkStart w:id="293" w:name="ref-gould_designing_1987"/>
     <w:p>
       <w:pPr>
         <w:pStyle w:val="Bibliography"/>
@@ -22416,8 +22561,8 @@
         <w:t xml:space="preserve">: Morgan Kaufmann Publishers Inc.</w:t>
       </w:r>
     </w:p>
-    <w:bookmarkEnd w:id="290"/>
-    <w:bookmarkStart w:id="292" w:name="ref-kling_human_1998"/>
+    <w:bookmarkEnd w:id="293"/>
+    <w:bookmarkStart w:id="295" w:name="ref-kling_human_1998"/>
     <w:p>
       <w:pPr>
         <w:pStyle w:val="Bibliography"/>
@@ -22481,7 +22626,7 @@
       <w:r>
         <w:t xml:space="preserve"> </w:t>
       </w:r>
-      <w:hyperlink r:id="rId291">
+      <w:hyperlink r:id="rId294">
         <w:r>
           <w:rPr>
             <w:rStyle w:val="Hyperlink"/>
@@ -22493,8 +22638,8 @@
         <w:t xml:space="preserve">.</w:t>
       </w:r>
     </w:p>
-    <w:bookmarkEnd w:id="292"/>
-    <w:bookmarkStart w:id="294" w:name="ref-marshall_breeding_how_2022"/>
+    <w:bookmarkEnd w:id="295"/>
+    <w:bookmarkStart w:id="297" w:name="ref-marshall_breeding_how_2022"/>
     <w:p>
       <w:pPr>
         <w:pStyle w:val="Bibliography"/>
@@ -22514,7 +22659,7 @@
       <w:r>
         <w:t xml:space="preserve"> </w:t>
       </w:r>
-      <w:hyperlink r:id="rId293">
+      <w:hyperlink r:id="rId296">
         <w:r>
           <w:rPr>
             <w:rStyle w:val="Hyperlink"/>
@@ -22526,8 +22671,8 @@
         <w:t xml:space="preserve">.</w:t>
       </w:r>
     </w:p>
-    <w:bookmarkEnd w:id="294"/>
-    <w:bookmarkStart w:id="295" w:name="ref-matthews_library_2020"/>
+    <w:bookmarkEnd w:id="297"/>
+    <w:bookmarkStart w:id="298" w:name="ref-matthews_library_2020"/>
     <w:p>
       <w:pPr>
         <w:pStyle w:val="Bibliography"/>
@@ -22549,8 +22694,8 @@
         <w:t xml:space="preserve">. Second edition. Library and information science text series. Santa Barbara, California: Libraries Unlimited.</w:t>
       </w:r>
     </w:p>
-    <w:bookmarkEnd w:id="295"/>
-    <w:bookmarkStart w:id="296" w:name="ref-shneiderman_designing_2005"/>
+    <w:bookmarkEnd w:id="298"/>
+    <w:bookmarkStart w:id="299" w:name="ref-shneiderman_designing_2005"/>
     <w:p>
       <w:pPr>
         <w:pStyle w:val="Bibliography"/>
@@ -22572,8 +22717,8 @@
         <w:t xml:space="preserve">. 4th Aufl. Pearson.</w:t>
       </w:r>
     </w:p>
-    <w:bookmarkEnd w:id="296"/>
-    <w:bookmarkStart w:id="298" w:name="ref-siems_lesen_2022"/>
+    <w:bookmarkEnd w:id="299"/>
+    <w:bookmarkStart w:id="301" w:name="ref-siems_lesen_2022"/>
     <w:p>
       <w:pPr>
         <w:pStyle w:val="Bibliography"/>
@@ -22623,7 +22768,7 @@
       <w:r>
         <w:t xml:space="preserve"> </w:t>
       </w:r>
-      <w:hyperlink r:id="rId297">
+      <w:hyperlink r:id="rId300">
         <w:r>
           <w:rPr>
             <w:rStyle w:val="Hyperlink"/>
@@ -22635,10 +22780,10 @@
         <w:t xml:space="preserve">.</w:t>
       </w:r>
     </w:p>
-    <w:bookmarkEnd w:id="298"/>
-    <w:bookmarkEnd w:id="299"/>
-    <w:bookmarkEnd w:id="300"/>
-    <w:bookmarkStart w:id="317" w:name="glossar"/>
+    <w:bookmarkEnd w:id="301"/>
+    <w:bookmarkEnd w:id="302"/>
+    <w:bookmarkEnd w:id="303"/>
+    <w:bookmarkStart w:id="320" w:name="glossar"/>
     <w:p>
       <w:pPr>
         <w:pStyle w:val="Heading1"/>
@@ -22651,7 +22796,7 @@
       <w:pPr>
         <w:pStyle w:val="DefinitionTerm"/>
       </w:pPr>
-      <w:hyperlink r:id="rId301">
+      <w:hyperlink r:id="rId304">
         <w:r>
           <w:rPr>
             <w:rStyle w:val="Hyperlink"/>
@@ -22688,7 +22833,7 @@
       <w:pPr>
         <w:pStyle w:val="DefinitionTerm"/>
       </w:pPr>
-      <w:hyperlink r:id="rId302">
+      <w:hyperlink r:id="rId305">
         <w:r>
           <w:rPr>
             <w:rStyle w:val="Hyperlink"/>
@@ -22709,7 +22854,7 @@
       <w:pPr>
         <w:pStyle w:val="DefinitionTerm"/>
       </w:pPr>
-      <w:hyperlink r:id="rId303">
+      <w:hyperlink r:id="rId306">
         <w:r>
           <w:rPr>
             <w:rStyle w:val="Hyperlink"/>
@@ -22730,7 +22875,7 @@
       <w:pPr>
         <w:pStyle w:val="DefinitionTerm"/>
       </w:pPr>
-      <w:hyperlink r:id="rId254">
+      <w:hyperlink r:id="rId257">
         <w:r>
           <w:rPr>
             <w:rStyle w:val="Hyperlink"/>
@@ -22751,7 +22896,7 @@
       <w:pPr>
         <w:pStyle w:val="DefinitionTerm"/>
       </w:pPr>
-      <w:hyperlink r:id="rId304">
+      <w:hyperlink r:id="rId307">
         <w:r>
           <w:rPr>
             <w:rStyle w:val="Hyperlink"/>
@@ -22788,7 +22933,7 @@
       <w:pPr>
         <w:pStyle w:val="DefinitionTerm"/>
       </w:pPr>
-      <w:hyperlink r:id="rId305">
+      <w:hyperlink r:id="rId308">
         <w:r>
           <w:rPr>
             <w:rStyle w:val="Hyperlink"/>
@@ -22809,7 +22954,7 @@
       <w:pPr>
         <w:pStyle w:val="DefinitionTerm"/>
       </w:pPr>
-      <w:hyperlink r:id="rId306">
+      <w:hyperlink r:id="rId309">
         <w:r>
           <w:rPr>
             <w:rStyle w:val="Hyperlink"/>
@@ -22830,7 +22975,7 @@
       <w:pPr>
         <w:pStyle w:val="DefinitionTerm"/>
       </w:pPr>
-      <w:hyperlink r:id="rId307">
+      <w:hyperlink r:id="rId310">
         <w:r>
           <w:rPr>
             <w:rStyle w:val="Hyperlink"/>
@@ -22851,7 +22996,7 @@
       <w:pPr>
         <w:pStyle w:val="DefinitionTerm"/>
       </w:pPr>
-      <w:hyperlink r:id="rId308">
+      <w:hyperlink r:id="rId311">
         <w:r>
           <w:rPr>
             <w:rStyle w:val="Hyperlink"/>
@@ -22872,7 +23017,7 @@
       <w:pPr>
         <w:pStyle w:val="DefinitionTerm"/>
       </w:pPr>
-      <w:hyperlink r:id="rId309">
+      <w:hyperlink r:id="rId312">
         <w:r>
           <w:rPr>
             <w:rStyle w:val="Hyperlink"/>
@@ -22893,7 +23038,7 @@
       <w:pPr>
         <w:pStyle w:val="DefinitionTerm"/>
       </w:pPr>
-      <w:hyperlink r:id="rId310">
+      <w:hyperlink r:id="rId313">
         <w:r>
           <w:rPr>
             <w:rStyle w:val="Hyperlink"/>
@@ -22914,7 +23059,7 @@
       <w:pPr>
         <w:pStyle w:val="DefinitionTerm"/>
       </w:pPr>
-      <w:hyperlink r:id="rId311">
+      <w:hyperlink r:id="rId314">
         <w:r>
           <w:rPr>
             <w:rStyle w:val="Hyperlink"/>
@@ -22944,7 +23089,7 @@
       <w:pPr>
         <w:pStyle w:val="DefinitionTerm"/>
       </w:pPr>
-      <w:hyperlink r:id="rId312">
+      <w:hyperlink r:id="rId315">
         <w:r>
           <w:rPr>
             <w:rStyle w:val="Hyperlink"/>
@@ -22965,7 +23110,7 @@
       <w:pPr>
         <w:pStyle w:val="DefinitionTerm"/>
       </w:pPr>
-      <w:hyperlink r:id="rId313">
+      <w:hyperlink r:id="rId316">
         <w:r>
           <w:rPr>
             <w:rStyle w:val="Hyperlink"/>
@@ -22986,7 +23131,7 @@
       <w:pPr>
         <w:pStyle w:val="DefinitionTerm"/>
       </w:pPr>
-      <w:hyperlink r:id="rId314">
+      <w:hyperlink r:id="rId317">
         <w:r>
           <w:rPr>
             <w:rStyle w:val="Hyperlink"/>
@@ -23007,7 +23152,7 @@
       <w:pPr>
         <w:pStyle w:val="DefinitionTerm"/>
       </w:pPr>
-      <w:hyperlink r:id="rId315">
+      <w:hyperlink r:id="rId318">
         <w:r>
           <w:rPr>
             <w:rStyle w:val="Hyperlink"/>
@@ -23028,7 +23173,7 @@
       <w:pPr>
         <w:pStyle w:val="DefinitionTerm"/>
       </w:pPr>
-      <w:hyperlink r:id="rId316">
+      <w:hyperlink r:id="rId319">
         <w:r>
           <w:rPr>
             <w:rStyle w:val="Hyperlink"/>
@@ -23061,8 +23206,8 @@
         <w:t xml:space="preserve">Protokoll zur Abfrage von bibliografischen Daten </w:t>
       </w:r>
     </w:p>
-    <w:bookmarkEnd w:id="317"/>
-    <w:bookmarkStart w:id="318" w:name="zielgruppe"/>
+    <w:bookmarkEnd w:id="320"/>
+    <w:bookmarkStart w:id="321" w:name="zielgruppe"/>
     <w:p>
       <w:pPr>
         <w:pStyle w:val="Heading1"/>
@@ -23089,7 +23234,7 @@
       <w:pPr>
         <w:numPr>
           <w:ilvl w:val="0"/>
-          <w:numId w:val="1063"/>
+          <w:numId w:val="1064"/>
         </w:numPr>
       </w:pPr>
       <w:r>
@@ -23134,7 +23279,7 @@
       <w:pPr>
         <w:numPr>
           <w:ilvl w:val="0"/>
-          <w:numId w:val="1063"/>
+          <w:numId w:val="1064"/>
         </w:numPr>
       </w:pPr>
       <w:r>
@@ -23182,7 +23327,7 @@
       <w:pPr>
         <w:numPr>
           <w:ilvl w:val="0"/>
-          <w:numId w:val="1063"/>
+          <w:numId w:val="1064"/>
         </w:numPr>
       </w:pPr>
       <w:r>
@@ -23221,7 +23366,7 @@
       <w:pPr>
         <w:numPr>
           <w:ilvl w:val="0"/>
-          <w:numId w:val="1063"/>
+          <w:numId w:val="1064"/>
         </w:numPr>
       </w:pPr>
       <w:r>
@@ -23254,7 +23399,7 @@
       <w:pPr>
         <w:numPr>
           <w:ilvl w:val="0"/>
-          <w:numId w:val="1063"/>
+          <w:numId w:val="1064"/>
         </w:numPr>
       </w:pPr>
       <w:r>
@@ -23283,8 +23428,8 @@
         <w:t xml:space="preserve">Lehrbeauftragter für einen bibliothekarischen Studiengang.</w:t>
       </w:r>
     </w:p>
-    <w:bookmarkEnd w:id="318"/>
-    <w:bookmarkStart w:id="350" w:name="mitarbeit"/>
+    <w:bookmarkEnd w:id="321"/>
+    <w:bookmarkStart w:id="353" w:name="mitarbeit"/>
     <w:p>
       <w:pPr>
         <w:pStyle w:val="Heading1"/>
@@ -23366,7 +23511,7 @@
         <w:t xml:space="preserve">zusammengefasst.</w:t>
       </w:r>
     </w:p>
-    <w:bookmarkStart w:id="322" w:name="arbeitsablauf"/>
+    <w:bookmarkStart w:id="325" w:name="arbeitsablauf"/>
     <w:p>
       <w:pPr>
         <w:pStyle w:val="Heading2"/>
@@ -23434,7 +23579,7 @@
       <w:r>
         <w:t xml:space="preserve"> </w:t>
       </w:r>
-      <w:hyperlink r:id="rId319">
+      <w:hyperlink r:id="rId322">
         <w:r>
           <w:rPr>
             <w:rStyle w:val="Hyperlink"/>
@@ -23451,7 +23596,7 @@
       <w:r>
         <w:t xml:space="preserve"> </w:t>
       </w:r>
-      <w:hyperlink r:id="rId320">
+      <w:hyperlink r:id="rId323">
         <w:r>
           <w:rPr>
             <w:rStyle w:val="Hyperlink"/>
@@ -23500,7 +23645,7 @@
       <w:r>
         <w:t xml:space="preserve"> </w:t>
       </w:r>
-      <w:hyperlink r:id="rId321">
+      <w:hyperlink r:id="rId324">
         <w:r>
           <w:rPr>
             <w:rStyle w:val="Hyperlink"/>
@@ -23515,8 +23660,8 @@
         <w:t xml:space="preserve">in HTML und anderen Formaten aus den Quellen zusammengebaut wird.</w:t>
       </w:r>
     </w:p>
-    <w:bookmarkEnd w:id="322"/>
-    <w:bookmarkStart w:id="335" w:name="styleguide"/>
+    <w:bookmarkEnd w:id="325"/>
+    <w:bookmarkStart w:id="338" w:name="styleguide"/>
     <w:p>
       <w:pPr>
         <w:pStyle w:val="Heading2"/>
@@ -23558,7 +23703,7 @@
         <w:t xml:space="preserve">Dieser Styleguide soll eine einheitliche Form gewährleisten. Neben Hinweisen</w:t>
       </w:r>
     </w:p>
-    <w:bookmarkStart w:id="323" w:name="schreibstil"/>
+    <w:bookmarkStart w:id="326" w:name="schreibstil"/>
     <w:p>
       <w:pPr>
         <w:pStyle w:val="Heading3"/>
@@ -23571,7 +23716,7 @@
       <w:pPr>
         <w:numPr>
           <w:ilvl w:val="0"/>
-          <w:numId w:val="1064"/>
+          <w:numId w:val="1065"/>
         </w:numPr>
       </w:pPr>
       <w:r>
@@ -23592,7 +23737,7 @@
       <w:pPr>
         <w:numPr>
           <w:ilvl w:val="0"/>
-          <w:numId w:val="1064"/>
+          <w:numId w:val="1065"/>
         </w:numPr>
       </w:pPr>
       <w:r>
@@ -23613,7 +23758,7 @@
       <w:pPr>
         <w:numPr>
           <w:ilvl w:val="0"/>
-          <w:numId w:val="1064"/>
+          <w:numId w:val="1065"/>
         </w:numPr>
       </w:pPr>
       <w:r>
@@ -23624,8 +23769,8 @@
         <w:t xml:space="preserve">Das Buch sollte in 2-5 Jahren noch aktuell und verständlich sein, aber nicht mehr unbedingt in 10 Jahren.</w:t>
       </w:r>
     </w:p>
-    <w:bookmarkEnd w:id="323"/>
-    <w:bookmarkStart w:id="324" w:name="schreibweise-fachbegriffe-und-verweise"/>
+    <w:bookmarkEnd w:id="326"/>
+    <w:bookmarkStart w:id="327" w:name="schreibweise-fachbegriffe-und-verweise"/>
     <w:p>
       <w:pPr>
         <w:pStyle w:val="Heading3"/>
@@ -23638,7 +23783,7 @@
       <w:pPr>
         <w:numPr>
           <w:ilvl w:val="0"/>
-          <w:numId w:val="1065"/>
+          <w:numId w:val="1066"/>
         </w:numPr>
       </w:pPr>
       <w:r>
@@ -23649,7 +23794,7 @@
       <w:pPr>
         <w:numPr>
           <w:ilvl w:val="0"/>
-          <w:numId w:val="1065"/>
+          <w:numId w:val="1066"/>
         </w:numPr>
       </w:pPr>
       <w:r>
@@ -23660,7 +23805,7 @@
       <w:pPr>
         <w:numPr>
           <w:ilvl w:val="0"/>
-          <w:numId w:val="1065"/>
+          <w:numId w:val="1066"/>
         </w:numPr>
       </w:pPr>
       <w:r>
@@ -23677,7 +23822,7 @@
       <w:pPr>
         <w:numPr>
           <w:ilvl w:val="0"/>
-          <w:numId w:val="1065"/>
+          <w:numId w:val="1066"/>
         </w:numPr>
       </w:pPr>
       <w:r>
@@ -23688,7 +23833,7 @@
       <w:pPr>
         <w:numPr>
           <w:ilvl w:val="0"/>
-          <w:numId w:val="1065"/>
+          <w:numId w:val="1066"/>
         </w:numPr>
       </w:pPr>
       <w:r>
@@ -23699,7 +23844,7 @@
       <w:pPr>
         <w:numPr>
           <w:ilvl w:val="0"/>
-          <w:numId w:val="1065"/>
+          <w:numId w:val="1066"/>
         </w:numPr>
       </w:pPr>
       <w:r>
@@ -23710,7 +23855,7 @@
       <w:pPr>
         <w:numPr>
           <w:ilvl w:val="0"/>
-          <w:numId w:val="1065"/>
+          <w:numId w:val="1066"/>
         </w:numPr>
       </w:pPr>
       <w:r>
@@ -23721,7 +23866,7 @@
       <w:pPr>
         <w:numPr>
           <w:ilvl w:val="0"/>
-          <w:numId w:val="1065"/>
+          <w:numId w:val="1066"/>
         </w:numPr>
       </w:pPr>
       <w:r>
@@ -23732,7 +23877,7 @@
       <w:pPr>
         <w:numPr>
           <w:ilvl w:val="0"/>
-          <w:numId w:val="1065"/>
+          <w:numId w:val="1066"/>
         </w:numPr>
       </w:pPr>
       <w:r>
@@ -23745,8 +23890,8 @@
         <w:t xml:space="preserve">einer Fußnote.</w:t>
       </w:r>
     </w:p>
-    <w:bookmarkEnd w:id="324"/>
-    <w:bookmarkStart w:id="326" w:name="struktur-des-texts"/>
+    <w:bookmarkEnd w:id="327"/>
+    <w:bookmarkStart w:id="329" w:name="struktur-des-texts"/>
     <w:p>
       <w:pPr>
         <w:pStyle w:val="Heading3"/>
@@ -23759,7 +23904,7 @@
       <w:pPr>
         <w:numPr>
           <w:ilvl w:val="0"/>
-          <w:numId w:val="1066"/>
+          <w:numId w:val="1067"/>
         </w:numPr>
       </w:pPr>
       <w:r>
@@ -23770,7 +23915,7 @@
       <w:pPr>
         <w:numPr>
           <w:ilvl w:val="0"/>
-          <w:numId w:val="1066"/>
+          <w:numId w:val="1067"/>
         </w:numPr>
       </w:pPr>
       <w:r>
@@ -23781,7 +23926,7 @@
       <w:pPr>
         <w:numPr>
           <w:ilvl w:val="0"/>
-          <w:numId w:val="1066"/>
+          <w:numId w:val="1067"/>
         </w:numPr>
       </w:pPr>
       <w:r>
@@ -23792,7 +23937,7 @@
       <w:pPr>
         <w:numPr>
           <w:ilvl w:val="0"/>
-          <w:numId w:val="1066"/>
+          <w:numId w:val="1067"/>
         </w:numPr>
       </w:pPr>
       <w:r>
@@ -23803,7 +23948,7 @@
       <w:pPr>
         <w:numPr>
           <w:ilvl w:val="0"/>
-          <w:numId w:val="1066"/>
+          <w:numId w:val="1067"/>
         </w:numPr>
       </w:pPr>
       <w:r>
@@ -23814,38 +23959,38 @@
       <w:pPr>
         <w:numPr>
           <w:ilvl w:val="1"/>
+          <w:numId w:val="1068"/>
+        </w:numPr>
+      </w:pPr>
+      <w:r>
+        <w:t xml:space="preserve">Fließtext, der zwei alternative Produkttypen unterscheidet und danach nochmal stichpunktartig oder gegenübergestellt in Tabellenspalten: Entscheidungskriterien dafür, welches der beiden ich in welcher Situation wähle</w:t>
+      </w:r>
+    </w:p>
+    <w:p>
+      <w:pPr>
+        <w:numPr>
+          <w:ilvl w:val="1"/>
+          <w:numId w:val="1068"/>
+        </w:numPr>
+      </w:pPr>
+      <w:r>
+        <w:t xml:space="preserve">oder: erklärender Fließtext und dann nochmal eine Infobox mit Eckdaten zu einem bestimmten Produkt.</w:t>
+      </w:r>
+    </w:p>
+    <w:p>
+      <w:pPr>
+        <w:numPr>
+          <w:ilvl w:val="0"/>
           <w:numId w:val="1067"/>
         </w:numPr>
       </w:pPr>
       <w:r>
-        <w:t xml:space="preserve">Fließtext, der zwei alternative Produkttypen unterscheidet und danach nochmal stichpunktartig oder gegenübergestellt in Tabellenspalten: Entscheidungskriterien dafür, welches der beiden ich in welcher Situation wähle</w:t>
-      </w:r>
-    </w:p>
-    <w:p>
-      <w:pPr>
-        <w:numPr>
-          <w:ilvl w:val="1"/>
-          <w:numId w:val="1067"/>
-        </w:numPr>
-      </w:pPr>
-      <w:r>
-        <w:t xml:space="preserve">oder: erklärender Fließtext und dann nochmal eine Infobox mit Eckdaten zu einem bestimmten Produkt.</w:t>
-      </w:r>
-    </w:p>
-    <w:p>
-      <w:pPr>
-        <w:numPr>
-          <w:ilvl w:val="0"/>
-          <w:numId w:val="1066"/>
-        </w:numPr>
-      </w:pPr>
-      <w:r>
         <w:t xml:space="preserve">Zusätzlich können verschieden Arten von Infoboxen verwendet werden (siehe</w:t>
       </w:r>
       <w:r>
         <w:t xml:space="preserve"> </w:t>
       </w:r>
-      <w:hyperlink r:id="rId325">
+      <w:hyperlink r:id="rId328">
         <w:r>
           <w:rPr>
             <w:rStyle w:val="Hyperlink"/>
@@ -23861,15 +24006,15 @@
       <w:pPr>
         <w:numPr>
           <w:ilvl w:val="0"/>
-          <w:numId w:val="1066"/>
+          <w:numId w:val="1067"/>
         </w:numPr>
       </w:pPr>
       <w:r>
         <w:t xml:space="preserve">Das Handbuch ist durch Überschriften bis zur vierten Ebene gegliedert. Innerhalb von Abschnitten können als Gliederungshilfe wichtige Begriff auch durch Fettdruck hervorgehoben werden.</w:t>
       </w:r>
     </w:p>
-    <w:bookmarkEnd w:id="326"/>
-    <w:bookmarkStart w:id="327" w:name="struktur-der-kapitel"/>
+    <w:bookmarkEnd w:id="329"/>
+    <w:bookmarkStart w:id="330" w:name="struktur-der-kapitel"/>
     <w:p>
       <w:pPr>
         <w:pStyle w:val="Heading3"/>
@@ -23882,7 +24027,7 @@
       <w:pPr>
         <w:numPr>
           <w:ilvl w:val="0"/>
-          <w:numId w:val="1068"/>
+          <w:numId w:val="1069"/>
         </w:numPr>
       </w:pPr>
       <w:r>
@@ -23893,7 +24038,7 @@
       <w:pPr>
         <w:numPr>
           <w:ilvl w:val="0"/>
-          <w:numId w:val="1068"/>
+          <w:numId w:val="1069"/>
         </w:numPr>
       </w:pPr>
       <w:r>
@@ -23904,15 +24049,15 @@
       <w:pPr>
         <w:numPr>
           <w:ilvl w:val="0"/>
-          <w:numId w:val="1068"/>
+          <w:numId w:val="1069"/>
         </w:numPr>
       </w:pPr>
       <w:r>
         <w:t xml:space="preserve">Jedes Kapitel beginnt (nach dem Abstract, siehe oben) mit einer erklärenden Einleitung, die das Thema veranschaulicht und es ggf. zu anderen Themen abgrenzt/es mit ihnen verbindet.</w:t>
       </w:r>
     </w:p>
-    <w:bookmarkEnd w:id="327"/>
-    <w:bookmarkStart w:id="328" w:name="bilder-und-andere-medien"/>
+    <w:bookmarkEnd w:id="330"/>
+    <w:bookmarkStart w:id="331" w:name="bilder-und-andere-medien"/>
     <w:p>
       <w:pPr>
         <w:pStyle w:val="Heading3"/>
@@ -23925,7 +24070,7 @@
       <w:pPr>
         <w:numPr>
           <w:ilvl w:val="0"/>
-          <w:numId w:val="1069"/>
+          <w:numId w:val="1070"/>
         </w:numPr>
       </w:pPr>
       <w:r>
@@ -23965,7 +24110,7 @@
       <w:pPr>
         <w:numPr>
           <w:ilvl w:val="0"/>
-          <w:numId w:val="1069"/>
+          <w:numId w:val="1070"/>
         </w:numPr>
       </w:pPr>
       <w:r>
@@ -23976,15 +24121,15 @@
       <w:pPr>
         <w:numPr>
           <w:ilvl w:val="0"/>
-          <w:numId w:val="1069"/>
+          <w:numId w:val="1070"/>
         </w:numPr>
       </w:pPr>
       <w:r>
         <w:t xml:space="preserve">Bitte nutzt sprechende Dateinamen!</w:t>
       </w:r>
     </w:p>
-    <w:bookmarkEnd w:id="328"/>
-    <w:bookmarkStart w:id="330" w:name="glossar-1"/>
+    <w:bookmarkEnd w:id="331"/>
+    <w:bookmarkStart w:id="333" w:name="glossar-1"/>
     <w:p>
       <w:pPr>
         <w:pStyle w:val="Heading3"/>
@@ -24045,7 +24190,7 @@
         </w:rPr>
         <w:t xml:space="preserve"> </w:t>
       </w:r>
-      <w:hyperlink r:id="rId329">
+      <w:hyperlink r:id="rId332">
         <w:r>
           <w:rPr>
             <w:rStyle w:val="Hyperlink"/>
@@ -24059,8 +24204,8 @@
         <w:t xml:space="preserve">)</w:t>
       </w:r>
     </w:p>
-    <w:bookmarkEnd w:id="330"/>
-    <w:bookmarkStart w:id="332" w:name="literaturverzeichnis-1"/>
+    <w:bookmarkEnd w:id="333"/>
+    <w:bookmarkStart w:id="335" w:name="literaturverzeichnis-1"/>
     <w:p>
       <w:pPr>
         <w:pStyle w:val="Heading3"/>
@@ -24079,7 +24224,7 @@
       <w:r>
         <w:t xml:space="preserve"> </w:t>
       </w:r>
-      <w:hyperlink r:id="rId285">
+      <w:hyperlink r:id="rId288">
         <w:r>
           <w:rPr>
             <w:rStyle w:val="Hyperlink"/>
@@ -24126,7 +24271,7 @@
       <w:r>
         <w:t xml:space="preserve"> </w:t>
       </w:r>
-      <w:hyperlink r:id="rId331">
+      <w:hyperlink r:id="rId334">
         <w:r>
           <w:rPr>
             <w:rStyle w:val="Hyperlink"/>
@@ -24156,8 +24301,8 @@
         <w:t xml:space="preserve">auf Literatur verwiesen werden.</w:t>
       </w:r>
     </w:p>
-    <w:bookmarkEnd w:id="332"/>
-    <w:bookmarkStart w:id="334" w:name="autorinnen-verzeichnis"/>
+    <w:bookmarkEnd w:id="335"/>
+    <w:bookmarkStart w:id="337" w:name="autorinnen-verzeichnis"/>
     <w:p>
       <w:pPr>
         <w:pStyle w:val="Heading3"/>
@@ -24176,7 +24321,7 @@
       <w:r>
         <w:t xml:space="preserve"> </w:t>
       </w:r>
-      <w:hyperlink r:id="rId333">
+      <w:hyperlink r:id="rId336">
         <w:r>
           <w:rPr>
             <w:rStyle w:val="VerbatimChar"/>
@@ -24233,9 +24378,9 @@
         <w:t xml:space="preserve">sind optional.</w:t>
       </w:r>
     </w:p>
-    <w:bookmarkEnd w:id="334"/>
-    <w:bookmarkEnd w:id="335"/>
-    <w:bookmarkStart w:id="348" w:name="git-repository"/>
+    <w:bookmarkEnd w:id="337"/>
+    <w:bookmarkEnd w:id="338"/>
+    <w:bookmarkStart w:id="351" w:name="git-repository"/>
     <w:p>
       <w:pPr>
         <w:pStyle w:val="Heading2"/>
@@ -24266,7 +24411,7 @@
       <w:r>
         <w:t xml:space="preserve"> </w:t>
       </w:r>
-      <w:hyperlink r:id="rId336">
+      <w:hyperlink r:id="rId339">
         <w:r>
           <w:rPr>
             <w:rStyle w:val="Hyperlink"/>
@@ -24288,7 +24433,7 @@
       <w:r>
         <w:t xml:space="preserve"> </w:t>
       </w:r>
-      <w:hyperlink r:id="rId337">
+      <w:hyperlink r:id="rId340">
         <w:r>
           <w:rPr>
             <w:rStyle w:val="VerbatimChar"/>
@@ -24305,7 +24450,7 @@
       <w:r>
         <w:t xml:space="preserve"> </w:t>
       </w:r>
-      <w:hyperlink r:id="rId338">
+      <w:hyperlink r:id="rId341">
         <w:r>
           <w:rPr>
             <w:rStyle w:val="Hyperlink"/>
@@ -24327,7 +24472,7 @@
       <w:r>
         <w:t xml:space="preserve"> </w:t>
       </w:r>
-      <w:hyperlink r:id="rId339">
+      <w:hyperlink r:id="rId342">
         <w:r>
           <w:rPr>
             <w:rStyle w:val="Hyperlink"/>
@@ -24342,7 +24487,7 @@
         <w:t xml:space="preserve">immer der aktuellste Stand einsehbar sein sollte.</w:t>
       </w:r>
     </w:p>
-    <w:bookmarkStart w:id="343" w:name="verzeichnisstruktur"/>
+    <w:bookmarkStart w:id="346" w:name="verzeichnisstruktur"/>
     <w:p>
       <w:pPr>
         <w:pStyle w:val="Heading3"/>
@@ -24372,10 +24517,10 @@
       <w:pPr>
         <w:numPr>
           <w:ilvl w:val="0"/>
-          <w:numId w:val="1070"/>
-        </w:numPr>
-      </w:pPr>
-      <w:hyperlink r:id="rId340">
+          <w:numId w:val="1071"/>
+        </w:numPr>
+      </w:pPr>
+      <w:hyperlink r:id="rId343">
         <w:r>
           <w:rPr>
             <w:rStyle w:val="VerbatimChar"/>
@@ -24405,10 +24550,10 @@
       <w:pPr>
         <w:numPr>
           <w:ilvl w:val="0"/>
-          <w:numId w:val="1070"/>
-        </w:numPr>
-      </w:pPr>
-      <w:hyperlink r:id="rId333">
+          <w:numId w:val="1071"/>
+        </w:numPr>
+      </w:pPr>
+      <w:hyperlink r:id="rId336">
         <w:r>
           <w:rPr>
             <w:rStyle w:val="VerbatimChar"/>
@@ -24432,7 +24577,7 @@
       <w:pPr>
         <w:numPr>
           <w:ilvl w:val="0"/>
-          <w:numId w:val="1070"/>
+          <w:numId w:val="1071"/>
         </w:numPr>
       </w:pPr>
       <w:r>
@@ -24471,11 +24616,11 @@
       <w:pPr>
         <w:numPr>
           <w:ilvl w:val="0"/>
-          <w:numId w:val="1071"/>
+          <w:numId w:val="1072"/>
         </w:numPr>
         <w:pStyle w:val="Compact"/>
       </w:pPr>
-      <w:hyperlink r:id="rId341">
+      <w:hyperlink r:id="rId344">
         <w:r>
           <w:rPr>
             <w:rStyle w:val="VerbatimChar"/>
@@ -24507,7 +24652,7 @@
       <w:pPr>
         <w:numPr>
           <w:ilvl w:val="0"/>
-          <w:numId w:val="1072"/>
+          <w:numId w:val="1073"/>
         </w:numPr>
       </w:pPr>
       <w:r>
@@ -24527,7 +24672,7 @@
       <w:pPr>
         <w:numPr>
           <w:ilvl w:val="0"/>
-          <w:numId w:val="1072"/>
+          <w:numId w:val="1073"/>
         </w:numPr>
       </w:pPr>
       <w:r>
@@ -24545,7 +24690,7 @@
       <w:r>
         <w:t xml:space="preserve"> </w:t>
       </w:r>
-      <w:hyperlink r:id="rId342">
+      <w:hyperlink r:id="rId345">
         <w:r>
           <w:rPr>
             <w:rStyle w:val="Hyperlink"/>
@@ -24557,8 +24702,8 @@
         <w:t xml:space="preserve">)</w:t>
       </w:r>
     </w:p>
-    <w:bookmarkEnd w:id="343"/>
-    <w:bookmarkStart w:id="347" w:name="konvertierung-mit-quarto"/>
+    <w:bookmarkEnd w:id="346"/>
+    <w:bookmarkStart w:id="350" w:name="konvertierung-mit-quarto"/>
     <w:p>
       <w:pPr>
         <w:pStyle w:val="Heading3"/>
@@ -24577,7 +24722,7 @@
       <w:r>
         <w:t xml:space="preserve"> </w:t>
       </w:r>
-      <w:hyperlink r:id="rId344">
+      <w:hyperlink r:id="rId347">
         <w:r>
           <w:rPr>
             <w:rStyle w:val="Hyperlink"/>
@@ -24594,7 +24739,7 @@
       <w:r>
         <w:t xml:space="preserve"> </w:t>
       </w:r>
-      <w:hyperlink r:id="rId345">
+      <w:hyperlink r:id="rId348">
         <w:r>
           <w:rPr>
             <w:rStyle w:val="VerbatimChar"/>
@@ -24613,7 +24758,7 @@
       <w:pPr>
         <w:numPr>
           <w:ilvl w:val="0"/>
-          <w:numId w:val="1073"/>
+          <w:numId w:val="1074"/>
         </w:numPr>
       </w:pPr>
       <w:r>
@@ -24631,7 +24776,7 @@
       <w:r>
         <w:t xml:space="preserve"> </w:t>
       </w:r>
-      <w:hyperlink r:id="rId346">
+      <w:hyperlink r:id="rId349">
         <w:r>
           <w:rPr>
             <w:rStyle w:val="Hyperlink"/>
@@ -24650,7 +24795,7 @@
       <w:pPr>
         <w:numPr>
           <w:ilvl w:val="0"/>
-          <w:numId w:val="1073"/>
+          <w:numId w:val="1074"/>
         </w:numPr>
       </w:pPr>
       <w:r>
@@ -24685,7 +24830,7 @@
       <w:pPr>
         <w:numPr>
           <w:ilvl w:val="0"/>
-          <w:numId w:val="1073"/>
+          <w:numId w:val="1074"/>
         </w:numPr>
       </w:pPr>
       <w:r>
@@ -24717,7 +24862,7 @@
       <w:pPr>
         <w:numPr>
           <w:ilvl w:val="0"/>
-          <w:numId w:val="1073"/>
+          <w:numId w:val="1074"/>
         </w:numPr>
       </w:pPr>
       <w:r>
@@ -24749,7 +24894,7 @@
       <w:pPr>
         <w:numPr>
           <w:ilvl w:val="0"/>
-          <w:numId w:val="1073"/>
+          <w:numId w:val="1074"/>
         </w:numPr>
       </w:pPr>
       <w:r>
@@ -24797,9 +24942,9 @@
         <w:t xml:space="preserve">von Zotero.</w:t>
       </w:r>
     </w:p>
-    <w:bookmarkEnd w:id="347"/>
-    <w:bookmarkEnd w:id="348"/>
-    <w:bookmarkStart w:id="349" w:name="lizenz"/>
+    <w:bookmarkEnd w:id="350"/>
+    <w:bookmarkEnd w:id="351"/>
+    <w:bookmarkStart w:id="352" w:name="lizenz"/>
     <w:p>
       <w:pPr>
         <w:pStyle w:val="Heading2"/>
@@ -24843,8 +24988,8 @@
         <w:t xml:space="preserve">) veröffentlicht. Für Abbildungen kann auch eine CC-BY-Lizenz (kein -NC oder -ND) verwendet werden.</w:t>
       </w:r>
     </w:p>
-    <w:bookmarkEnd w:id="349"/>
-    <w:bookmarkEnd w:id="350"/>
+    <w:bookmarkEnd w:id="352"/>
+    <w:bookmarkEnd w:id="353"/>
     <w:sectPr/>
   </w:body>
 </w:document>
@@ -24973,7 +25118,7 @@
       </w:hyperlink>
     </w:p>
   </w:footnote>
-  <w:footnote w:id="115">
+  <w:footnote w:id="118">
     <w:p>
       <w:pPr>
         <w:pStyle w:val="FootnoteText"/>
@@ -24997,7 +25142,7 @@
       </w:hyperlink>
     </w:p>
   </w:footnote>
-  <w:footnote w:id="153">
+  <w:footnote w:id="156">
     <w:p>
       <w:pPr>
         <w:pStyle w:val="FootnoteText"/>
@@ -25021,7 +25166,7 @@
       </w:hyperlink>
     </w:p>
   </w:footnote>
-  <w:footnote w:id="164">
+  <w:footnote w:id="167">
     <w:p>
       <w:pPr>
         <w:pStyle w:val="FootnoteText"/>
@@ -25045,7 +25190,7 @@
       </w:hyperlink>
     </w:p>
   </w:footnote>
-  <w:footnote w:id="175">
+  <w:footnote w:id="178">
     <w:p>
       <w:pPr>
         <w:pStyle w:val="FootnoteText"/>
@@ -25069,7 +25214,7 @@
       </w:hyperlink>
     </w:p>
   </w:footnote>
-  <w:footnote w:id="190">
+  <w:footnote w:id="193">
     <w:p>
       <w:pPr>
         <w:pStyle w:val="FootnoteText"/>
@@ -25100,7 +25245,7 @@
       </w:r>
     </w:p>
   </w:footnote>
-  <w:footnote w:id="247">
+  <w:footnote w:id="250">
     <w:p>
       <w:pPr>
         <w:pStyle w:val="FootnoteText"/>
@@ -25439,34 +25584,7 @@
     <w:abstractNumId w:val="991"/>
   </w:num>
   <w:num w:numId="1015">
-    <w:abstractNumId w:val="99411"/>
-    <w:lvlOverride w:ilvl="0">
-      <w:startOverride w:val="1"/>
-    </w:lvlOverride>
-    <w:lvlOverride w:ilvl="1">
-      <w:startOverride w:val="1"/>
-    </w:lvlOverride>
-    <w:lvlOverride w:ilvl="2">
-      <w:startOverride w:val="1"/>
-    </w:lvlOverride>
-    <w:lvlOverride w:ilvl="3">
-      <w:startOverride w:val="1"/>
-    </w:lvlOverride>
-    <w:lvlOverride w:ilvl="4">
-      <w:startOverride w:val="1"/>
-    </w:lvlOverride>
-    <w:lvlOverride w:ilvl="5">
-      <w:startOverride w:val="1"/>
-    </w:lvlOverride>
-    <w:lvlOverride w:ilvl="6">
-      <w:startOverride w:val="1"/>
-    </w:lvlOverride>
-    <w:lvlOverride w:ilvl="7">
-      <w:startOverride w:val="1"/>
-    </w:lvlOverride>
-    <w:lvlOverride w:ilvl="8">
-      <w:startOverride w:val="1"/>
-    </w:lvlOverride>
+    <w:abstractNumId w:val="991"/>
   </w:num>
   <w:num w:numId="1016">
     <w:abstractNumId w:val="99411"/>
@@ -25499,12 +25617,6 @@
     </w:lvlOverride>
   </w:num>
   <w:num w:numId="1017">
-    <w:abstractNumId w:val="991"/>
-  </w:num>
-  <w:num w:numId="1018">
-    <w:abstractNumId w:val="991"/>
-  </w:num>
-  <w:num w:numId="1019">
     <w:abstractNumId w:val="99411"/>
     <w:lvlOverride w:ilvl="0">
       <w:startOverride w:val="1"/>
@@ -25534,8 +25646,41 @@
       <w:startOverride w:val="1"/>
     </w:lvlOverride>
   </w:num>
+  <w:num w:numId="1018">
+    <w:abstractNumId w:val="991"/>
+  </w:num>
+  <w:num w:numId="1019">
+    <w:abstractNumId w:val="991"/>
+  </w:num>
   <w:num w:numId="1020">
-    <w:abstractNumId w:val="991"/>
+    <w:abstractNumId w:val="99411"/>
+    <w:lvlOverride w:ilvl="0">
+      <w:startOverride w:val="1"/>
+    </w:lvlOverride>
+    <w:lvlOverride w:ilvl="1">
+      <w:startOverride w:val="1"/>
+    </w:lvlOverride>
+    <w:lvlOverride w:ilvl="2">
+      <w:startOverride w:val="1"/>
+    </w:lvlOverride>
+    <w:lvlOverride w:ilvl="3">
+      <w:startOverride w:val="1"/>
+    </w:lvlOverride>
+    <w:lvlOverride w:ilvl="4">
+      <w:startOverride w:val="1"/>
+    </w:lvlOverride>
+    <w:lvlOverride w:ilvl="5">
+      <w:startOverride w:val="1"/>
+    </w:lvlOverride>
+    <w:lvlOverride w:ilvl="6">
+      <w:startOverride w:val="1"/>
+    </w:lvlOverride>
+    <w:lvlOverride w:ilvl="7">
+      <w:startOverride w:val="1"/>
+    </w:lvlOverride>
+    <w:lvlOverride w:ilvl="8">
+      <w:startOverride w:val="1"/>
+    </w:lvlOverride>
   </w:num>
   <w:num w:numId="1021">
     <w:abstractNumId w:val="991"/>
@@ -25610,6 +25755,9 @@
     <w:abstractNumId w:val="991"/>
   </w:num>
   <w:num w:numId="1045">
+    <w:abstractNumId w:val="991"/>
+  </w:num>
+  <w:num w:numId="1046">
     <w:abstractNumId w:val="99411"/>
     <w:lvlOverride w:ilvl="0">
       <w:startOverride w:val="1"/>
@@ -25639,38 +25787,8 @@
       <w:startOverride w:val="1"/>
     </w:lvlOverride>
   </w:num>
-  <w:num w:numId="1046">
+  <w:num w:numId="1047">
     <w:abstractNumId w:val="991"/>
-  </w:num>
-  <w:num w:numId="1047">
-    <w:abstractNumId w:val="99411"/>
-    <w:lvlOverride w:ilvl="0">
-      <w:startOverride w:val="1"/>
-    </w:lvlOverride>
-    <w:lvlOverride w:ilvl="1">
-      <w:startOverride w:val="1"/>
-    </w:lvlOverride>
-    <w:lvlOverride w:ilvl="2">
-      <w:startOverride w:val="1"/>
-    </w:lvlOverride>
-    <w:lvlOverride w:ilvl="3">
-      <w:startOverride w:val="1"/>
-    </w:lvlOverride>
-    <w:lvlOverride w:ilvl="4">
-      <w:startOverride w:val="1"/>
-    </w:lvlOverride>
-    <w:lvlOverride w:ilvl="5">
-      <w:startOverride w:val="1"/>
-    </w:lvlOverride>
-    <w:lvlOverride w:ilvl="6">
-      <w:startOverride w:val="1"/>
-    </w:lvlOverride>
-    <w:lvlOverride w:ilvl="7">
-      <w:startOverride w:val="1"/>
-    </w:lvlOverride>
-    <w:lvlOverride w:ilvl="8">
-      <w:startOverride w:val="1"/>
-    </w:lvlOverride>
   </w:num>
   <w:num w:numId="1048">
     <w:abstractNumId w:val="99411"/>
@@ -25883,7 +26001,34 @@
     </w:lvlOverride>
   </w:num>
   <w:num w:numId="1055">
-    <w:abstractNumId w:val="991"/>
+    <w:abstractNumId w:val="99411"/>
+    <w:lvlOverride w:ilvl="0">
+      <w:startOverride w:val="1"/>
+    </w:lvlOverride>
+    <w:lvlOverride w:ilvl="1">
+      <w:startOverride w:val="1"/>
+    </w:lvlOverride>
+    <w:lvlOverride w:ilvl="2">
+      <w:startOverride w:val="1"/>
+    </w:lvlOverride>
+    <w:lvlOverride w:ilvl="3">
+      <w:startOverride w:val="1"/>
+    </w:lvlOverride>
+    <w:lvlOverride w:ilvl="4">
+      <w:startOverride w:val="1"/>
+    </w:lvlOverride>
+    <w:lvlOverride w:ilvl="5">
+      <w:startOverride w:val="1"/>
+    </w:lvlOverride>
+    <w:lvlOverride w:ilvl="6">
+      <w:startOverride w:val="1"/>
+    </w:lvlOverride>
+    <w:lvlOverride w:ilvl="7">
+      <w:startOverride w:val="1"/>
+    </w:lvlOverride>
+    <w:lvlOverride w:ilvl="8">
+      <w:startOverride w:val="1"/>
+    </w:lvlOverride>
   </w:num>
   <w:num w:numId="1056">
     <w:abstractNumId w:val="991"/>
@@ -25937,6 +26082,9 @@
     <w:abstractNumId w:val="991"/>
   </w:num>
   <w:num w:numId="1073">
+    <w:abstractNumId w:val="991"/>
+  </w:num>
+  <w:num w:numId="1074">
     <w:abstractNumId w:val="991"/>
   </w:num>
 </w:numbering>

</xml_diff>

<commit_message>
Deploying to gh-pages from @ pro4bib/handbuch-it-in-bibliotheken@539cd779b027a3b402d7633284b140eb4d5c2c27 🚀
</commit_message>
<xml_diff>
--- a/Handbuch-IT-in-Bibliotheken.docx
+++ b/Handbuch-IT-in-Bibliotheken.docx
@@ -1340,7 +1340,7 @@
     </w:p>
     <w:bookmarkEnd w:id="54"/>
     <w:bookmarkEnd w:id="55"/>
-    <w:bookmarkStart w:id="117" w:name="management"/>
+    <w:bookmarkStart w:id="118" w:name="management"/>
     <w:p>
       <w:pPr>
         <w:pStyle w:val="Heading1"/>
@@ -1626,7 +1626,7 @@
         <w:t xml:space="preserve">Server, Storage, Backup u.ä.) ist in Planung.</w:t>
       </w:r>
     </w:p>
-    <w:bookmarkStart w:id="92" w:name="it-systeme"/>
+    <w:bookmarkStart w:id="93" w:name="it-systeme"/>
     <w:p>
       <w:pPr>
         <w:pStyle w:val="Heading2"/>
@@ -2316,14 +2316,14 @@
             <w:r>
               <w:drawing>
                 <wp:inline>
-                  <wp:extent cx="3048000" cy="2286000"/>
+                  <wp:extent cx="0" cy="0"/>
                   <wp:effectExtent b="0" l="0" r="0" t="0"/>
                   <wp:docPr descr="" title="" id="70" name="Picture"/>
                   <a:graphic>
                     <a:graphicData uri="http://schemas.openxmlformats.org/drawingml/2006/picture">
                       <pic:pic>
                         <pic:nvPicPr>
-                          <pic:cNvPr descr="./media/missing.svg" id="71" name="Picture"/>
+                          <pic:cNvPr descr="./media/sw_lifespan.svg" id="71" name="Picture"/>
                           <pic:cNvPicPr>
                             <a:picLocks noChangeArrowheads="1" noChangeAspect="1"/>
                           </pic:cNvPicPr>
@@ -2346,7 +2346,7 @@
                         <pic:spPr bwMode="auto">
                           <a:xfrm>
                             <a:off x="0" y="0"/>
-                            <a:ext cx="3048000" cy="2286000"/>
+                            <a:ext cx="0" cy="0"/>
                           </a:xfrm>
                           <a:prstGeom prst="rect">
                             <a:avLst/>
@@ -2385,7 +2385,7 @@
               <w:t xml:space="preserve"> </w:t>
             </w:r>
             <w:r>
-              <w:t xml:space="preserve">Verweildauer von Bibliothekssystemen in der Wartungsphase am Beispiel der Staatsbibliothek zu Berlin (Platzhalter)</w:t>
+              <w:t xml:space="preserve">Lebensdauer (in Jahren) von Bibliothekssystemen in der Wartungsphase am Beispiel der Staatsbibliothek zu Berlin (Stand 2022)</w:t>
             </w:r>
           </w:p>
           <w:bookmarkEnd w:id="72"/>
@@ -2649,7 +2649,7 @@
     </w:p>
     <w:bookmarkEnd w:id="74"/>
     <w:bookmarkEnd w:id="75"/>
-    <w:bookmarkStart w:id="83" w:name="betriebssicherheit-und-risikomanagement"/>
+    <w:bookmarkStart w:id="84" w:name="betriebssicherheit-und-risikomanagement"/>
     <w:p>
       <w:pPr>
         <w:pStyle w:val="Heading3"/>
@@ -2844,7 +2844,7 @@
       </w:r>
     </w:p>
     <w:bookmarkEnd w:id="78"/>
-    <w:bookmarkStart w:id="82" w:name="software-abhängigkeiten"/>
+    <w:bookmarkStart w:id="83" w:name="software-abhängigkeiten"/>
     <w:p>
       <w:pPr>
         <w:pStyle w:val="Heading4"/>
@@ -2897,7 +2897,7 @@
       <w:tr>
         <w:tc>
           <w:tcPr/>
-          <w:bookmarkStart w:id="81" w:name="fig-anonymous-3"/>
+          <w:bookmarkStart w:id="82" w:name="fig-anonymous-3"/>
           <w:p>
             <w:pPr>
               <w:pStyle w:val="Figure"/>
@@ -2906,14 +2906,14 @@
             <w:r>
               <w:drawing>
                 <wp:inline>
-                  <wp:extent cx="3048000" cy="2286000"/>
+                  <wp:extent cx="0" cy="0"/>
                   <wp:effectExtent b="0" l="0" r="0" t="0"/>
-                  <wp:docPr descr="" title="" id="79" name="Picture"/>
+                  <wp:docPr descr="" title="" id="80" name="Picture"/>
                   <a:graphic>
                     <a:graphicData uri="http://schemas.openxmlformats.org/drawingml/2006/picture">
                       <pic:pic>
                         <pic:nvPicPr>
-                          <pic:cNvPr descr="./media/missing.svg" id="80" name="Picture"/>
+                          <pic:cNvPr descr="./media/schichten.svg" id="81" name="Picture"/>
                           <pic:cNvPicPr>
                             <a:picLocks noChangeArrowheads="1" noChangeAspect="1"/>
                           </pic:cNvPicPr>
@@ -2925,7 +2925,7 @@
                                 <a14:useLocalDpi xmlns:a14="http://schemas.microsoft.com/office/drawing/2010/main" val="0"/>
                               </a:ext>
                               <a:ext uri="{96DAC541-7B7A-43D3-8B79-37D633B846F1}">
-                                <asvg:svgBlip xmlns:asvg="http://schemas.microsoft.com/office/drawing/2016/SVG/main" r:embed="rId69"/>
+                                <asvg:svgBlip xmlns:asvg="http://schemas.microsoft.com/office/drawing/2016/SVG/main" r:embed="rId79"/>
                               </a:ext>
                             </a:extLst>
                           </a:blip>
@@ -2936,7 +2936,7 @@
                         <pic:spPr bwMode="auto">
                           <a:xfrm>
                             <a:off x="0" y="0"/>
-                            <a:ext cx="3048000" cy="2286000"/>
+                            <a:ext cx="0" cy="0"/>
                           </a:xfrm>
                           <a:prstGeom prst="rect">
                             <a:avLst/>
@@ -2978,7 +2978,7 @@
               <w:t xml:space="preserve">Schichtmodell-Bild (Platzhalter)</w:t>
             </w:r>
           </w:p>
-          <w:bookmarkEnd w:id="81"/>
+          <w:bookmarkEnd w:id="82"/>
         </w:tc>
       </w:tr>
     </w:tbl>
@@ -3096,9 +3096,9 @@
         <w:t xml:space="preserve">Software-Abhängigkeiten im Detail.</w:t>
       </w:r>
     </w:p>
-    <w:bookmarkEnd w:id="82"/>
     <w:bookmarkEnd w:id="83"/>
-    <w:bookmarkStart w:id="91" w:name="rechtliche-rahmenbedingungen"/>
+    <w:bookmarkEnd w:id="84"/>
+    <w:bookmarkStart w:id="92" w:name="rechtliche-rahmenbedingungen"/>
     <w:p>
       <w:pPr>
         <w:pStyle w:val="Heading3"/>
@@ -3133,7 +3133,7 @@
         <w:t xml:space="preserve">Barrierefreiheit (Accessibility) von IT-Systemen.</w:t>
       </w:r>
     </w:p>
-    <w:bookmarkStart w:id="86" w:name="software-ergonomie"/>
+    <w:bookmarkStart w:id="87" w:name="software-ergonomie"/>
     <w:p>
       <w:pPr>
         <w:pStyle w:val="Heading4"/>
@@ -3260,7 +3260,7 @@
         <w:rPr>
           <w:rStyle w:val="FootnoteReference"/>
         </w:rPr>
-        <w:footnoteReference w:id="84"/>
+        <w:footnoteReference w:id="85"/>
       </w:r>
     </w:p>
     <w:p>
@@ -3300,8 +3300,8 @@
         <w:t xml:space="preserve">thematisiert.</w:t>
       </w:r>
     </w:p>
-    <w:bookmarkEnd w:id="86"/>
-    <w:bookmarkStart w:id="90" w:name="barrierefreiheit"/>
+    <w:bookmarkEnd w:id="87"/>
+    <w:bookmarkStart w:id="91" w:name="barrierefreiheit"/>
     <w:p>
       <w:pPr>
         <w:pStyle w:val="Heading4"/>
@@ -3364,7 +3364,7 @@
       <w:r>
         <w:t xml:space="preserve"> </w:t>
       </w:r>
-      <w:hyperlink r:id="rId87">
+      <w:hyperlink r:id="rId88">
         <w:r>
           <w:rPr>
             <w:rStyle w:val="Hyperlink"/>
@@ -3410,7 +3410,7 @@
       <w:r>
         <w:t xml:space="preserve"> </w:t>
       </w:r>
-      <w:hyperlink r:id="rId88">
+      <w:hyperlink r:id="rId89">
         <w:r>
           <w:rPr>
             <w:rStyle w:val="Hyperlink"/>
@@ -3621,13 +3621,13 @@
         <w:rPr>
           <w:rStyle w:val="FootnoteReference"/>
         </w:rPr>
-        <w:footnoteReference w:id="89"/>
-      </w:r>
-    </w:p>
-    <w:bookmarkEnd w:id="90"/>
+        <w:footnoteReference w:id="90"/>
+      </w:r>
+    </w:p>
     <w:bookmarkEnd w:id="91"/>
     <w:bookmarkEnd w:id="92"/>
-    <w:bookmarkStart w:id="113" w:name="management-der-bibliotheks-it"/>
+    <w:bookmarkEnd w:id="93"/>
+    <w:bookmarkStart w:id="114" w:name="management-der-bibliotheks-it"/>
     <w:p>
       <w:pPr>
         <w:pStyle w:val="Heading2"/>
@@ -3704,7 +3704,7 @@
         <w:t xml:space="preserve">bleibt jedoch für die meisten Bibliotheken eine große Herausforderung.</w:t>
       </w:r>
     </w:p>
-    <w:bookmarkStart w:id="95" w:name="kompetenzen"/>
+    <w:bookmarkStart w:id="96" w:name="kompetenzen"/>
     <w:p>
       <w:pPr>
         <w:pStyle w:val="Heading3"/>
@@ -4000,12 +4000,12 @@
                 <wp:inline>
                   <wp:extent cx="152400" cy="152400"/>
                   <wp:effectExtent b="0" l="0" r="0" t="0"/>
-                  <wp:docPr descr="" title="" id="93" name="Picture"/>
+                  <wp:docPr descr="" title="" id="94" name="Picture"/>
                   <a:graphic>
                     <a:graphicData uri="http://schemas.openxmlformats.org/drawingml/2006/picture">
                       <pic:pic>
                         <pic:nvPicPr>
-                          <pic:cNvPr descr="/opt/quarto/share/formats/docx/tip.png" id="94" name="Picture"/>
+                          <pic:cNvPr descr="/opt/quarto/share/formats/docx/tip.png" id="95" name="Picture"/>
                           <pic:cNvPicPr>
                             <a:picLocks noChangeArrowheads="1" noChangeAspect="1"/>
                           </pic:cNvPicPr>
@@ -4086,8 +4086,8 @@
         </w:tc>
       </w:tr>
     </w:tbl>
-    <w:bookmarkEnd w:id="95"/>
-    <w:bookmarkStart w:id="97" w:name="organisation"/>
+    <w:bookmarkEnd w:id="96"/>
+    <w:bookmarkStart w:id="98" w:name="organisation"/>
     <w:p>
       <w:pPr>
         <w:pStyle w:val="Heading3"/>
@@ -4292,7 +4292,7 @@
         <w:t xml:space="preserve">werden kann.</w:t>
       </w:r>
     </w:p>
-    <w:bookmarkStart w:id="96" w:name="ressourcenplanung"/>
+    <w:bookmarkStart w:id="97" w:name="ressourcenplanung"/>
     <w:p>
       <w:pPr>
         <w:pStyle w:val="Heading4"/>
@@ -4433,9 +4433,9 @@
         <w:t xml:space="preserve">Folgenden ausführlicher betrachtet.</w:t>
       </w:r>
     </w:p>
-    <w:bookmarkEnd w:id="96"/>
     <w:bookmarkEnd w:id="97"/>
-    <w:bookmarkStart w:id="112" w:name="aus--und-weiterbildung"/>
+    <w:bookmarkEnd w:id="98"/>
+    <w:bookmarkStart w:id="113" w:name="aus--und-weiterbildung"/>
     <w:p>
       <w:pPr>
         <w:pStyle w:val="Heading3"/>
@@ -4467,7 +4467,7 @@
         <w:rPr>
           <w:rStyle w:val="FootnoteReference"/>
         </w:rPr>
-        <w:footnoteReference w:id="98"/>
+        <w:footnoteReference w:id="99"/>
       </w:r>
       <w:r>
         <w:t xml:space="preserve"> </w:t>
@@ -4526,7 +4526,7 @@
         <w:t xml:space="preserve">der Einführung oder dem Wechsel von Systemen.</w:t>
       </w:r>
     </w:p>
-    <w:bookmarkStart w:id="104" w:name="X9b43febe0e5a2399fbbb81d07e25ce90cd441a7"/>
+    <w:bookmarkStart w:id="105" w:name="X9b43febe0e5a2399fbbb81d07e25ce90cd441a7"/>
     <w:p>
       <w:pPr>
         <w:pStyle w:val="Heading4"/>
@@ -4606,7 +4606,7 @@
         </w:numPr>
         <w:pStyle w:val="Compact"/>
       </w:pPr>
-      <w:hyperlink r:id="rId100">
+      <w:hyperlink r:id="rId101">
         <w:r>
           <w:rPr>
             <w:rStyle w:val="Hyperlink"/>
@@ -4634,7 +4634,7 @@
         </w:numPr>
         <w:pStyle w:val="Compact"/>
       </w:pPr>
-      <w:hyperlink r:id="rId101">
+      <w:hyperlink r:id="rId102">
         <w:r>
           <w:rPr>
             <w:rStyle w:val="Hyperlink"/>
@@ -4661,7 +4661,7 @@
           <w:numId w:val="1012"/>
         </w:numPr>
       </w:pPr>
-      <w:hyperlink r:id="rId102">
+      <w:hyperlink r:id="rId103">
         <w:r>
           <w:rPr>
             <w:rStyle w:val="Hyperlink"/>
@@ -4677,7 +4677,7 @@
           <w:numId w:val="1012"/>
         </w:numPr>
       </w:pPr>
-      <w:hyperlink r:id="rId103">
+      <w:hyperlink r:id="rId104">
         <w:r>
           <w:rPr>
             <w:rStyle w:val="Hyperlink"/>
@@ -4712,8 +4712,8 @@
         <w:t xml:space="preserve">jedoch zeitaufwändig und passt nur für wenige Lebenssituationen.</w:t>
       </w:r>
     </w:p>
-    <w:bookmarkEnd w:id="104"/>
-    <w:bookmarkStart w:id="110" w:name="weiterbildung"/>
+    <w:bookmarkEnd w:id="105"/>
+    <w:bookmarkStart w:id="111" w:name="weiterbildung"/>
     <w:p>
       <w:pPr>
         <w:pStyle w:val="Heading4"/>
@@ -4815,7 +4815,7 @@
       <w:r>
         <w:t xml:space="preserve"> </w:t>
       </w:r>
-      <w:hyperlink r:id="rId105">
+      <w:hyperlink r:id="rId106">
         <w:r>
           <w:rPr>
             <w:rStyle w:val="Hyperlink"/>
@@ -4837,7 +4837,7 @@
           <w:numId w:val="1013"/>
         </w:numPr>
       </w:pPr>
-      <w:hyperlink r:id="rId106">
+      <w:hyperlink r:id="rId107">
         <w:r>
           <w:rPr>
             <w:rStyle w:val="Hyperlink"/>
@@ -4859,7 +4859,7 @@
           <w:numId w:val="1013"/>
         </w:numPr>
       </w:pPr>
-      <w:hyperlink r:id="rId107">
+      <w:hyperlink r:id="rId108">
         <w:r>
           <w:rPr>
             <w:rStyle w:val="Hyperlink"/>
@@ -4881,7 +4881,7 @@
           <w:numId w:val="1013"/>
         </w:numPr>
       </w:pPr>
-      <w:hyperlink r:id="rId108">
+      <w:hyperlink r:id="rId109">
         <w:r>
           <w:rPr>
             <w:rStyle w:val="Hyperlink"/>
@@ -4909,7 +4909,7 @@
       <w:r>
         <w:t xml:space="preserve"> </w:t>
       </w:r>
-      <w:hyperlink r:id="rId109">
+      <w:hyperlink r:id="rId110">
         <w:r>
           <w:rPr>
             <w:rStyle w:val="Hyperlink"/>
@@ -5010,8 +5010,8 @@
         <w:t xml:space="preserve">Soziale Medien: Weblogs, Twitter, Discord</w:t>
       </w:r>
     </w:p>
-    <w:bookmarkEnd w:id="110"/>
-    <w:bookmarkStart w:id="111" w:name="personalgewinnung"/>
+    <w:bookmarkEnd w:id="111"/>
+    <w:bookmarkStart w:id="112" w:name="personalgewinnung"/>
     <w:p>
       <w:pPr>
         <w:pStyle w:val="Heading4"/>
@@ -5116,10 +5116,10 @@
         <w:t xml:space="preserve">rekrutieren müssen.</w:t>
       </w:r>
     </w:p>
-    <w:bookmarkEnd w:id="111"/>
     <w:bookmarkEnd w:id="112"/>
     <w:bookmarkEnd w:id="113"/>
-    <w:bookmarkStart w:id="116" w:name="zusammenfassung-und-ausblick"/>
+    <w:bookmarkEnd w:id="114"/>
+    <w:bookmarkStart w:id="117" w:name="zusammenfassung-und-ausblick"/>
     <w:p>
       <w:pPr>
         <w:pStyle w:val="Heading2"/>
@@ -5170,12 +5170,12 @@
                 <wp:inline>
                   <wp:extent cx="152400" cy="152400"/>
                   <wp:effectExtent b="0" l="0" r="0" t="0"/>
-                  <wp:docPr descr="" title="" id="114" name="Picture"/>
+                  <wp:docPr descr="" title="" id="115" name="Picture"/>
                   <a:graphic>
                     <a:graphicData uri="http://schemas.openxmlformats.org/drawingml/2006/picture">
                       <pic:pic>
                         <pic:nvPicPr>
-                          <pic:cNvPr descr="/opt/quarto/share/formats/docx/note.png" id="115" name="Picture"/>
+                          <pic:cNvPr descr="/opt/quarto/share/formats/docx/note.png" id="116" name="Picture"/>
                           <pic:cNvPicPr>
                             <a:picLocks noChangeArrowheads="1" noChangeAspect="1"/>
                           </pic:cNvPicPr>
@@ -5263,9 +5263,9 @@
         </w:tc>
       </w:tr>
     </w:tbl>
-    <w:bookmarkEnd w:id="116"/>
     <w:bookmarkEnd w:id="117"/>
-    <w:bookmarkStart w:id="162" w:name="anforderungen-an-bibliotheks-it"/>
+    <w:bookmarkEnd w:id="118"/>
+    <w:bookmarkStart w:id="164" w:name="anforderungen-an-bibliotheks-it"/>
     <w:p>
       <w:pPr>
         <w:pStyle w:val="Heading1"/>
@@ -5379,7 +5379,7 @@
         <w:t xml:space="preserve">neue Nutzungsformen von Medien.</w:t>
       </w:r>
     </w:p>
-    <w:bookmarkStart w:id="126" w:name="Xfa845e3ce28406ea484c457f001688c09e3321f"/>
+    <w:bookmarkStart w:id="128" w:name="Xfa845e3ce28406ea484c457f001688c09e3321f"/>
     <w:p>
       <w:pPr>
         <w:pStyle w:val="Heading2"/>
@@ -5645,7 +5645,7 @@
         <w:rPr>
           <w:rStyle w:val="FootnoteReference"/>
         </w:rPr>
-        <w:footnoteReference w:id="118"/>
+        <w:footnoteReference w:id="119"/>
       </w:r>
       <w:r>
         <w:t xml:space="preserve"> </w:t>
@@ -5820,7 +5820,7 @@
         <w:t xml:space="preserve">praktisch umsetzen lassen.</w:t>
       </w:r>
     </w:p>
-    <w:bookmarkStart w:id="125" w:name="was-beeinflusst-den-nutzungseindruck"/>
+    <w:bookmarkStart w:id="127" w:name="was-beeinflusst-den-nutzungseindruck"/>
     <w:p>
       <w:pPr>
         <w:pStyle w:val="Heading3"/>
@@ -5917,12 +5917,12 @@
                 <wp:inline>
                   <wp:extent cx="152400" cy="152400"/>
                   <wp:effectExtent b="0" l="0" r="0" t="0"/>
-                  <wp:docPr descr="" title="" id="119" name="Picture"/>
+                  <wp:docPr descr="" title="" id="120" name="Picture"/>
                   <a:graphic>
                     <a:graphicData uri="http://schemas.openxmlformats.org/drawingml/2006/picture">
                       <pic:pic>
                         <pic:nvPicPr>
-                          <pic:cNvPr descr="/opt/quarto/share/formats/docx/tip.png" id="120" name="Picture"/>
+                          <pic:cNvPr descr="/opt/quarto/share/formats/docx/tip.png" id="121" name="Picture"/>
                           <pic:cNvPicPr>
                             <a:picLocks noChangeArrowheads="1" noChangeAspect="1"/>
                           </pic:cNvPicPr>
@@ -6125,7 +6125,7 @@
       <w:r>
         <w:t xml:space="preserve">“</w:t>
       </w:r>
-      <w:hyperlink r:id="rId121">
+      <w:hyperlink r:id="rId122">
         <w:r>
           <w:rPr>
             <w:rStyle w:val="Hyperlink"/>
@@ -6238,12 +6238,12 @@
           <wp:inline>
             <wp:extent cx="3048000" cy="2286000"/>
             <wp:effectExtent b="0" l="0" r="0" t="0"/>
-            <wp:docPr descr="" title="" id="122" name="Picture"/>
+            <wp:docPr descr="" title="" id="124" name="Picture"/>
             <a:graphic>
               <a:graphicData uri="http://schemas.openxmlformats.org/drawingml/2006/picture">
                 <pic:pic>
                   <pic:nvPicPr>
-                    <pic:cNvPr descr="./media/missing.svg" id="123" name="Picture"/>
+                    <pic:cNvPr descr="./media/missing.svg" id="125" name="Picture"/>
                     <pic:cNvPicPr>
                       <a:picLocks noChangeArrowheads="1" noChangeAspect="1"/>
                     </pic:cNvPicPr>
@@ -6255,7 +6255,7 @@
                           <a14:useLocalDpi xmlns:a14="http://schemas.microsoft.com/office/drawing/2010/main" val="0"/>
                         </a:ext>
                         <a:ext uri="{96DAC541-7B7A-43D3-8B79-37D633B846F1}">
-                          <asvg:svgBlip xmlns:asvg="http://schemas.microsoft.com/office/drawing/2016/SVG/main" r:embed="rId69"/>
+                          <asvg:svgBlip xmlns:asvg="http://schemas.microsoft.com/office/drawing/2016/SVG/main" r:embed="rId123"/>
                         </a:ext>
                       </a:extLst>
                     </a:blip>
@@ -6305,7 +6305,7 @@
       <w:r>
         <w:t xml:space="preserve"> </w:t>
       </w:r>
-      <w:hyperlink r:id="rId124">
+      <w:hyperlink r:id="rId126">
         <w:r>
           <w:rPr>
             <w:rStyle w:val="Hyperlink"/>
@@ -6314,9 +6314,9 @@
         </w:r>
       </w:hyperlink>
     </w:p>
-    <w:bookmarkEnd w:id="125"/>
-    <w:bookmarkEnd w:id="126"/>
-    <w:bookmarkStart w:id="161" w:name="wie-beziehen-wir-unsere-nutzerinnen-ein"/>
+    <w:bookmarkEnd w:id="127"/>
+    <w:bookmarkEnd w:id="128"/>
+    <w:bookmarkStart w:id="163" w:name="wie-beziehen-wir-unsere-nutzerinnen-ein"/>
     <w:p>
       <w:pPr>
         <w:pStyle w:val="Heading2"/>
@@ -6381,7 +6381,7 @@
         <w:t xml:space="preserve">Folgenden kurz dargestellt werden sollen.</w:t>
       </w:r>
     </w:p>
-    <w:bookmarkStart w:id="134" w:name="bedarfsermittlung"/>
+    <w:bookmarkStart w:id="136" w:name="bedarfsermittlung"/>
     <w:p>
       <w:pPr>
         <w:pStyle w:val="Heading3"/>
@@ -6390,7 +6390,7 @@
         <w:t xml:space="preserve">Bedarfsermittlung</w:t>
       </w:r>
     </w:p>
-    <w:bookmarkStart w:id="127" w:name="X48dbebd4bf558efc53c742137dcbf351b7066f0"/>
+    <w:bookmarkStart w:id="129" w:name="X48dbebd4bf558efc53c742137dcbf351b7066f0"/>
     <w:p>
       <w:pPr>
         <w:pStyle w:val="Heading4"/>
@@ -6581,8 +6581,8 @@
         <w:t xml:space="preserve">sehr flexible, breit anwendbare Methode.</w:t>
       </w:r>
     </w:p>
-    <w:bookmarkEnd w:id="127"/>
-    <w:bookmarkStart w:id="133" w:name="X834762256d91723ac7f7ba84d962ffe6b50606f"/>
+    <w:bookmarkEnd w:id="129"/>
+    <w:bookmarkStart w:id="135" w:name="X834762256d91723ac7f7ba84d962ffe6b50606f"/>
     <w:p>
       <w:pPr>
         <w:pStyle w:val="Heading4"/>
@@ -6656,12 +6656,12 @@
           <wp:inline>
             <wp:extent cx="3048000" cy="2286000"/>
             <wp:effectExtent b="0" l="0" r="0" t="0"/>
-            <wp:docPr descr="" title="" id="128" name="Picture"/>
+            <wp:docPr descr="" title="" id="130" name="Picture"/>
             <a:graphic>
               <a:graphicData uri="http://schemas.openxmlformats.org/drawingml/2006/picture">
                 <pic:pic>
                   <pic:nvPicPr>
-                    <pic:cNvPr descr="./media/missing.svg" id="129" name="Picture"/>
+                    <pic:cNvPr descr="./media/missing.svg" id="131" name="Picture"/>
                     <pic:cNvPicPr>
                       <a:picLocks noChangeArrowheads="1" noChangeAspect="1"/>
                     </pic:cNvPicPr>
@@ -6673,7 +6673,7 @@
                           <a14:useLocalDpi xmlns:a14="http://schemas.microsoft.com/office/drawing/2010/main" val="0"/>
                         </a:ext>
                         <a:ext uri="{96DAC541-7B7A-43D3-8B79-37D633B846F1}">
-                          <asvg:svgBlip xmlns:asvg="http://schemas.microsoft.com/office/drawing/2016/SVG/main" r:embed="rId69"/>
+                          <asvg:svgBlip xmlns:asvg="http://schemas.microsoft.com/office/drawing/2016/SVG/main" r:embed="rId123"/>
                         </a:ext>
                       </a:extLst>
                     </a:blip>
@@ -6762,12 +6762,12 @@
           <wp:inline>
             <wp:extent cx="3048000" cy="2286000"/>
             <wp:effectExtent b="0" l="0" r="0" t="0"/>
-            <wp:docPr descr="" title="" id="130" name="Picture"/>
+            <wp:docPr descr="" title="" id="132" name="Picture"/>
             <a:graphic>
               <a:graphicData uri="http://schemas.openxmlformats.org/drawingml/2006/picture">
                 <pic:pic>
                   <pic:nvPicPr>
-                    <pic:cNvPr descr="./media/missing.svg" id="131" name="Picture"/>
+                    <pic:cNvPr descr="./media/missing.svg" id="133" name="Picture"/>
                     <pic:cNvPicPr>
                       <a:picLocks noChangeArrowheads="1" noChangeAspect="1"/>
                     </pic:cNvPicPr>
@@ -6779,7 +6779,7 @@
                           <a14:useLocalDpi xmlns:a14="http://schemas.microsoft.com/office/drawing/2010/main" val="0"/>
                         </a:ext>
                         <a:ext uri="{96DAC541-7B7A-43D3-8B79-37D633B846F1}">
-                          <asvg:svgBlip xmlns:asvg="http://schemas.microsoft.com/office/drawing/2016/SVG/main" r:embed="rId69"/>
+                          <asvg:svgBlip xmlns:asvg="http://schemas.microsoft.com/office/drawing/2016/SVG/main" r:embed="rId123"/>
                         </a:ext>
                       </a:extLst>
                     </a:blip>
@@ -6829,7 +6829,7 @@
       <w:r>
         <w:t xml:space="preserve"> </w:t>
       </w:r>
-      <w:hyperlink r:id="rId132">
+      <w:hyperlink r:id="rId134">
         <w:r>
           <w:rPr>
             <w:rStyle w:val="Hyperlink"/>
@@ -6993,9 +6993,9 @@
         <w:t xml:space="preserve">anzuwenden kann nur zur Reproduktion der eigenen Meinung führen.</w:t>
       </w:r>
     </w:p>
-    <w:bookmarkEnd w:id="133"/>
-    <w:bookmarkEnd w:id="134"/>
-    <w:bookmarkStart w:id="139" w:name="methoden"/>
+    <w:bookmarkEnd w:id="135"/>
+    <w:bookmarkEnd w:id="136"/>
+    <w:bookmarkStart w:id="141" w:name="methoden"/>
     <w:p>
       <w:pPr>
         <w:pStyle w:val="Heading3"/>
@@ -7030,7 +7030,7 @@
         <w:t xml:space="preserve">werden, generieren jedoch bereits wertvolle Erkenntnisse.</w:t>
       </w:r>
     </w:p>
-    <w:bookmarkStart w:id="135" w:name="think-aloud-protokolle"/>
+    <w:bookmarkStart w:id="137" w:name="think-aloud-protokolle"/>
     <w:p>
       <w:pPr>
         <w:pStyle w:val="Heading4"/>
@@ -7103,8 +7103,8 @@
         <w:t xml:space="preserve">können z. B. durch Notizen oder Audioaufnahmen festgehalten werden.</w:t>
       </w:r>
     </w:p>
-    <w:bookmarkEnd w:id="135"/>
-    <w:bookmarkStart w:id="136" w:name="co-discovery-learning"/>
+    <w:bookmarkEnd w:id="137"/>
+    <w:bookmarkStart w:id="138" w:name="co-discovery-learning"/>
     <w:p>
       <w:pPr>
         <w:pStyle w:val="Heading4"/>
@@ -7171,8 +7171,8 @@
         <w:t xml:space="preserve">Aussprechen von Gedanken innerhalb einer Dialogsituation.</w:t>
       </w:r>
     </w:p>
-    <w:bookmarkEnd w:id="136"/>
-    <w:bookmarkStart w:id="138" w:name="quantitative-methoden"/>
+    <w:bookmarkEnd w:id="138"/>
+    <w:bookmarkStart w:id="140" w:name="quantitative-methoden"/>
     <w:p>
       <w:pPr>
         <w:pStyle w:val="Heading4"/>
@@ -7329,7 +7329,7 @@
       <w:r>
         <w:t xml:space="preserve"> </w:t>
       </w:r>
-      <w:hyperlink r:id="rId137">
+      <w:hyperlink r:id="rId139">
         <w:r>
           <w:rPr>
             <w:rStyle w:val="Hyperlink"/>
@@ -7356,9 +7356,9 @@
         <w:t xml:space="preserve">muss, um Verfälschungen durch Einzelpersonen zu vermeiden.</w:t>
       </w:r>
     </w:p>
-    <w:bookmarkEnd w:id="138"/>
-    <w:bookmarkEnd w:id="139"/>
-    <w:bookmarkStart w:id="151" w:name="X9ef5ec992afc9357d46a10b4004688d289b999b"/>
+    <w:bookmarkEnd w:id="140"/>
+    <w:bookmarkEnd w:id="141"/>
+    <w:bookmarkStart w:id="153" w:name="X9ef5ec992afc9357d46a10b4004688d289b999b"/>
     <w:p>
       <w:pPr>
         <w:pStyle w:val="Heading3"/>
@@ -7446,7 +7446,7 @@
         <w:t xml:space="preserve">Prototypen - erste funktionsfähige Iterationen</w:t>
       </w:r>
     </w:p>
-    <w:bookmarkStart w:id="143" w:name="storyboards-als-frühe-methode"/>
+    <w:bookmarkStart w:id="145" w:name="storyboards-als-frühe-methode"/>
     <w:p>
       <w:pPr>
         <w:pStyle w:val="Heading4"/>
@@ -7490,12 +7490,12 @@
           <wp:inline>
             <wp:extent cx="3048000" cy="2286000"/>
             <wp:effectExtent b="0" l="0" r="0" t="0"/>
-            <wp:docPr descr="" title="" id="140" name="Picture"/>
+            <wp:docPr descr="" title="" id="142" name="Picture"/>
             <a:graphic>
               <a:graphicData uri="http://schemas.openxmlformats.org/drawingml/2006/picture">
                 <pic:pic>
                   <pic:nvPicPr>
-                    <pic:cNvPr descr="./media/missing.svg" id="141" name="Picture"/>
+                    <pic:cNvPr descr="./media/missing.svg" id="143" name="Picture"/>
                     <pic:cNvPicPr>
                       <a:picLocks noChangeArrowheads="1" noChangeAspect="1"/>
                     </pic:cNvPicPr>
@@ -7507,7 +7507,7 @@
                           <a14:useLocalDpi xmlns:a14="http://schemas.microsoft.com/office/drawing/2010/main" val="0"/>
                         </a:ext>
                         <a:ext uri="{96DAC541-7B7A-43D3-8B79-37D633B846F1}">
-                          <asvg:svgBlip xmlns:asvg="http://schemas.microsoft.com/office/drawing/2016/SVG/main" r:embed="rId69"/>
+                          <asvg:svgBlip xmlns:asvg="http://schemas.microsoft.com/office/drawing/2016/SVG/main" r:embed="rId123"/>
                         </a:ext>
                       </a:extLst>
                     </a:blip>
@@ -7585,7 +7585,7 @@
       <w:r>
         <w:t xml:space="preserve"> </w:t>
       </w:r>
-      <w:hyperlink r:id="rId142">
+      <w:hyperlink r:id="rId144">
         <w:r>
           <w:rPr>
             <w:rStyle w:val="Hyperlink"/>
@@ -7850,8 +7850,8 @@
         </w:tc>
       </w:tr>
     </w:tbl>
-    <w:bookmarkEnd w:id="143"/>
-    <w:bookmarkStart w:id="147" w:name="wireframes-und-mock-ups"/>
+    <w:bookmarkEnd w:id="145"/>
+    <w:bookmarkStart w:id="149" w:name="wireframes-und-mock-ups"/>
     <w:p>
       <w:pPr>
         <w:pStyle w:val="Heading4"/>
@@ -7901,12 +7901,12 @@
           <wp:inline>
             <wp:extent cx="3048000" cy="2286000"/>
             <wp:effectExtent b="0" l="0" r="0" t="0"/>
-            <wp:docPr descr="" title="" id="144" name="Picture"/>
+            <wp:docPr descr="" title="" id="146" name="Picture"/>
             <a:graphic>
               <a:graphicData uri="http://schemas.openxmlformats.org/drawingml/2006/picture">
                 <pic:pic>
                   <pic:nvPicPr>
-                    <pic:cNvPr descr="./media/missing.svg" id="145" name="Picture"/>
+                    <pic:cNvPr descr="./media/missing.svg" id="147" name="Picture"/>
                     <pic:cNvPicPr>
                       <a:picLocks noChangeArrowheads="1" noChangeAspect="1"/>
                     </pic:cNvPicPr>
@@ -7918,7 +7918,7 @@
                           <a14:useLocalDpi xmlns:a14="http://schemas.microsoft.com/office/drawing/2010/main" val="0"/>
                         </a:ext>
                         <a:ext uri="{96DAC541-7B7A-43D3-8B79-37D633B846F1}">
-                          <asvg:svgBlip xmlns:asvg="http://schemas.microsoft.com/office/drawing/2016/SVG/main" r:embed="rId69"/>
+                          <asvg:svgBlip xmlns:asvg="http://schemas.microsoft.com/office/drawing/2016/SVG/main" r:embed="rId123"/>
                         </a:ext>
                       </a:extLst>
                     </a:blip>
@@ -7962,7 +7962,7 @@
       <w:r>
         <w:t xml:space="preserve"> </w:t>
       </w:r>
-      <w:hyperlink r:id="rId146">
+      <w:hyperlink r:id="rId148">
         <w:r>
           <w:rPr>
             <w:rStyle w:val="Hyperlink"/>
@@ -8075,8 +8075,8 @@
         <w:t xml:space="preserve">enthalten.</w:t>
       </w:r>
     </w:p>
-    <w:bookmarkEnd w:id="147"/>
-    <w:bookmarkStart w:id="150" w:name="interaktive-prototypen"/>
+    <w:bookmarkEnd w:id="149"/>
+    <w:bookmarkStart w:id="152" w:name="interaktive-prototypen"/>
     <w:p>
       <w:pPr>
         <w:pStyle w:val="Heading4"/>
@@ -8181,7 +8181,7 @@
       <w:r>
         <w:t xml:space="preserve"> </w:t>
       </w:r>
-      <w:hyperlink r:id="rId148">
+      <w:hyperlink r:id="rId150">
         <w:r>
           <w:rPr>
             <w:rStyle w:val="Hyperlink"/>
@@ -8198,7 +8198,7 @@
       <w:r>
         <w:t xml:space="preserve"> </w:t>
       </w:r>
-      <w:hyperlink r:id="rId149">
+      <w:hyperlink r:id="rId151">
         <w:r>
           <w:rPr>
             <w:rStyle w:val="Hyperlink"/>
@@ -8266,9 +8266,9 @@
         <w:t xml:space="preserve">die Zielgruppen geeignet sind.</w:t>
       </w:r>
     </w:p>
-    <w:bookmarkEnd w:id="150"/>
-    <w:bookmarkEnd w:id="151"/>
-    <w:bookmarkStart w:id="160" w:name="evaluierung"/>
+    <w:bookmarkEnd w:id="152"/>
+    <w:bookmarkEnd w:id="153"/>
+    <w:bookmarkStart w:id="162" w:name="evaluierung"/>
     <w:p>
       <w:pPr>
         <w:pStyle w:val="Heading3"/>
@@ -8302,7 +8302,7 @@
       <w:r>
         <w:t xml:space="preserve">Beispiel für eine lebendige Evaluierungskultur ist das “</w:t>
       </w:r>
-      <w:hyperlink r:id="rId152">
+      <w:hyperlink r:id="rId154">
         <w:r>
           <w:rPr>
             <w:rStyle w:val="Hyperlink"/>
@@ -8340,7 +8340,7 @@
       <w:r>
         <w:t xml:space="preserve"> </w:t>
       </w:r>
-      <w:hyperlink r:id="rId153">
+      <w:hyperlink r:id="rId155">
         <w:r>
           <w:rPr>
             <w:rStyle w:val="Hyperlink"/>
@@ -8396,12 +8396,12 @@
           <wp:inline>
             <wp:extent cx="3048000" cy="2286000"/>
             <wp:effectExtent b="0" l="0" r="0" t="0"/>
-            <wp:docPr descr="" title="" id="154" name="Picture"/>
+            <wp:docPr descr="" title="" id="156" name="Picture"/>
             <a:graphic>
               <a:graphicData uri="http://schemas.openxmlformats.org/drawingml/2006/picture">
                 <pic:pic>
                   <pic:nvPicPr>
-                    <pic:cNvPr descr="./media/missing.svg" id="155" name="Picture"/>
+                    <pic:cNvPr descr="./media/missing.svg" id="157" name="Picture"/>
                     <pic:cNvPicPr>
                       <a:picLocks noChangeArrowheads="1" noChangeAspect="1"/>
                     </pic:cNvPicPr>
@@ -8413,7 +8413,7 @@
                           <a14:useLocalDpi xmlns:a14="http://schemas.microsoft.com/office/drawing/2010/main" val="0"/>
                         </a:ext>
                         <a:ext uri="{96DAC541-7B7A-43D3-8B79-37D633B846F1}">
-                          <asvg:svgBlip xmlns:asvg="http://schemas.microsoft.com/office/drawing/2016/SVG/main" r:embed="rId69"/>
+                          <asvg:svgBlip xmlns:asvg="http://schemas.microsoft.com/office/drawing/2016/SVG/main" r:embed="rId123"/>
                         </a:ext>
                       </a:extLst>
                     </a:blip>
@@ -8487,7 +8487,7 @@
         <w:t xml:space="preserve">das prinzipielle Vorgehen bei einem Beobachtungstest skizziert werden.</w:t>
       </w:r>
     </w:p>
-    <w:bookmarkStart w:id="157" w:name="testgruppen"/>
+    <w:bookmarkStart w:id="159" w:name="testgruppen"/>
     <w:p>
       <w:pPr>
         <w:pStyle w:val="Heading4"/>
@@ -8525,7 +8525,7 @@
         <w:rPr>
           <w:rStyle w:val="FootnoteReference"/>
         </w:rPr>
-        <w:footnoteReference w:id="156"/>
+        <w:footnoteReference w:id="158"/>
       </w:r>
       <w:r>
         <w:t xml:space="preserve">. Statt eines einzigen Tests mit</w:t>
@@ -8605,8 +8605,8 @@
         <w:t xml:space="preserve">[Accessibility] thematisiert wurden.</w:t>
       </w:r>
     </w:p>
-    <w:bookmarkEnd w:id="157"/>
-    <w:bookmarkStart w:id="158" w:name="testablauf-und-vorbereitungen"/>
+    <w:bookmarkEnd w:id="159"/>
+    <w:bookmarkStart w:id="160" w:name="testablauf-und-vorbereitungen"/>
     <w:p>
       <w:pPr>
         <w:pStyle w:val="Heading4"/>
@@ -8729,8 +8729,8 @@
         <w:t xml:space="preserve">Datennutzung zuzusichern.</w:t>
       </w:r>
     </w:p>
-    <w:bookmarkEnd w:id="158"/>
-    <w:bookmarkStart w:id="159" w:name="testaufgaben"/>
+    <w:bookmarkEnd w:id="160"/>
+    <w:bookmarkStart w:id="161" w:name="testaufgaben"/>
     <w:p>
       <w:pPr>
         <w:pStyle w:val="Heading4"/>
@@ -8829,363 +8829,17 @@
         <w:t xml:space="preserve">Aufgaben belastbare Aussagen zu erhalten.</w:t>
       </w:r>
     </w:p>
-    <w:bookmarkEnd w:id="159"/>
-    <w:bookmarkEnd w:id="160"/>
     <w:bookmarkEnd w:id="161"/>
     <w:bookmarkEnd w:id="162"/>
-    <w:bookmarkStart w:id="287" w:name="bibliotheksmanagementsysteme"/>
+    <w:bookmarkEnd w:id="163"/>
+    <w:bookmarkEnd w:id="164"/>
+    <w:bookmarkStart w:id="289" w:name="bibliotheksmanagementsysteme"/>
     <w:p>
       <w:pPr>
         <w:pStyle w:val="Heading1"/>
       </w:pPr>
       <w:r>
         <w:t xml:space="preserve">Bibliotheksmanagementsysteme</w:t>
-      </w:r>
-    </w:p>
-    <w:tbl>
-      <w:tblPr>
-        <w:tblStyle w:val="Table"/>
-        <w:tblLook w:firstRow="0" w:lastRow="0" w:firstColumn="0" w:lastColumn="0" w:noHBand="0" w:noVBand="0" w:val="0000"/>
-        <w:tblBorders>
-          <w:left w:val="single" w:sz="24" w:space="0" w:color="0758E5"/>
-          <w:right w:val="single" w:sz="4" w:space="0" w:color="0758E5"/>
-          <w:top w:val="single" w:sz="4" w:space="0" w:color="0758E5"/>
-          <w:bottom w:val="single" w:sz="4" w:space="0" w:color="0758E5"/>
-        </w:tblBorders>
-        <w:tblCellMar>
-          <w:left w:w="144" w:type="dxa"/>
-          <w:right w:w="144" w:type="dxa"/>
-        </w:tblCellMar>
-        <w:tblInd w:w="164" w:type="dxa"/>
-        <w:tblW w:type="pct" w:w="100%"/>
-      </w:tblPr>
-      <w:tr>
-        <w:trPr>
-          <w:cantSplit/>
-        </w:trPr>
-        <w:tc>
-          <w:tcPr>
-            <w:shd w:color="auto" w:fill="dae6fb" w:val="clear"/>
-            <w:tcMar>
-              <w:top w:w="92" w:type="dxa"/>
-              <w:bottom w:w="92" w:type="dxa"/>
-            </w:tcMar>
-          </w:tcPr>
-          <w:p>
-            <w:pPr>
-              <w:pStyle w:val="FirstParagraph"/>
-            </w:pPr>
-            <w:pPr>
-              <w:spacing w:before="0" w:after="0"/>
-              <w:textAlignment w:val="center"/>
-            </w:pPr>
-            <w:r>
-              <w:drawing>
-                <wp:inline>
-                  <wp:extent cx="152400" cy="152400"/>
-                  <wp:effectExtent b="0" l="0" r="0" t="0"/>
-                  <wp:docPr descr="" title="" id="163" name="Picture"/>
-                  <a:graphic>
-                    <a:graphicData uri="http://schemas.openxmlformats.org/drawingml/2006/picture">
-                      <pic:pic>
-                        <pic:nvPicPr>
-                          <pic:cNvPr descr="/opt/quarto/share/formats/docx/note.png" id="164" name="Picture"/>
-                          <pic:cNvPicPr>
-                            <a:picLocks noChangeArrowheads="1" noChangeAspect="1"/>
-                          </pic:cNvPicPr>
-                        </pic:nvPicPr>
-                        <pic:blipFill>
-                          <a:blip r:embed="rId56"/>
-                          <a:stretch>
-                            <a:fillRect/>
-                          </a:stretch>
-                        </pic:blipFill>
-                        <pic:spPr bwMode="auto">
-                          <a:xfrm>
-                            <a:off x="0" y="0"/>
-                            <a:ext cx="152400" cy="152400"/>
-                          </a:xfrm>
-                          <a:prstGeom prst="rect">
-                            <a:avLst/>
-                          </a:prstGeom>
-                          <a:noFill/>
-                          <a:ln w="9525">
-                            <a:noFill/>
-                            <a:headEnd/>
-                            <a:tailEnd/>
-                          </a:ln>
-                        </pic:spPr>
-                      </pic:pic>
-                    </a:graphicData>
-                  </a:graphic>
-                </wp:inline>
-              </w:drawing>
-            </w:r>
-            <w:r>
-              <w:t xml:space="preserve"> </w:t>
-            </w:r>
-            <w:r>
-              <w:t xml:space="preserve"> </w:t>
-            </w:r>
-            <w:r>
-              <w:t xml:space="preserve">Hinweis</w:t>
-            </w:r>
-          </w:p>
-        </w:tc>
-      </w:tr>
-      <w:tr>
-        <w:trPr>
-          <w:cantSplit/>
-        </w:trPr>
-        <w:tc>
-          <w:tcPr>
-            <w:tcMar>
-              <w:top w:w="108" w:type="dxa"/>
-              <w:bottom w:w="108" w:type="dxa"/>
-            </w:tcMar>
-          </w:tcPr>
-          <w:p>
-            <w:pPr>
-              <w:pStyle w:val="BodyText"/>
-            </w:pPr>
-            <w:pPr>
-              <w:spacing w:before="16" w:after="16"/>
-            </w:pPr>
-            <w:r>
-              <w:t xml:space="preserve">Bibliotheksmanagementsysteme sind IT-Systeme, die die</w:t>
-            </w:r>
-            <w:r>
-              <w:t xml:space="preserve"> </w:t>
-            </w:r>
-            <w:hyperlink w:anchor="prozessabbildung">
-              <w:r>
-                <w:rPr>
-                  <w:rStyle w:val="Hyperlink"/>
-                </w:rPr>
-                <w:t xml:space="preserve">Kernprozesse</w:t>
-              </w:r>
-            </w:hyperlink>
-            <w:r>
-              <w:t xml:space="preserve"> </w:t>
-            </w:r>
-            <w:r>
-              <w:t xml:space="preserve">einer Bibliothek unterstützen. Das modular aufgebaute System verfügt über verschiedene</w:t>
-            </w:r>
-            <w:r>
-              <w:t xml:space="preserve"> </w:t>
-            </w:r>
-            <w:hyperlink w:anchor="komponenten">
-              <w:r>
-                <w:rPr>
-                  <w:rStyle w:val="Hyperlink"/>
-                </w:rPr>
-                <w:t xml:space="preserve">Komponenten</w:t>
-              </w:r>
-            </w:hyperlink>
-            <w:r>
-              <w:t xml:space="preserve"> </w:t>
-            </w:r>
-            <w:r>
-              <w:t xml:space="preserve">für die jeweiligen Kernprozesse Erwerbung, Katalogisierung/Erschließung und Ausleihe sowie für die Recherche. Die</w:t>
-            </w:r>
-            <w:r>
-              <w:t xml:space="preserve"> </w:t>
-            </w:r>
-            <w:hyperlink w:anchor="geschichte">
-              <w:r>
-                <w:rPr>
-                  <w:rStyle w:val="Hyperlink"/>
-                </w:rPr>
-                <w:t xml:space="preserve">Entwicklungsgeschichte</w:t>
-              </w:r>
-            </w:hyperlink>
-            <w:r>
-              <w:t xml:space="preserve"> </w:t>
-            </w:r>
-            <w:r>
-              <w:t xml:space="preserve">der Managementsysteme in Bibliotheken erstreckt sich mittlerweile über drei Generationen. Relevant für die Arbeit mit den Managementsystemen ist auch die</w:t>
-            </w:r>
-            <w:r>
-              <w:t xml:space="preserve"> </w:t>
-            </w:r>
-            <w:hyperlink w:anchor="verbundkataloge">
-              <w:r>
-                <w:rPr>
-                  <w:rStyle w:val="Hyperlink"/>
-                </w:rPr>
-                <w:t xml:space="preserve">Anbindung an Verbundkataloge</w:t>
-              </w:r>
-            </w:hyperlink>
-            <w:r>
-              <w:t xml:space="preserve"> </w:t>
-            </w:r>
-            <w:r>
-              <w:t xml:space="preserve">sowie die</w:t>
-            </w:r>
-            <w:r>
-              <w:t xml:space="preserve"> </w:t>
-            </w:r>
-            <w:hyperlink w:anchor="integration">
-              <w:r>
-                <w:rPr>
-                  <w:rStyle w:val="Hyperlink"/>
-                </w:rPr>
-                <w:t xml:space="preserve">Integration anderer Systeme</w:t>
-              </w:r>
-            </w:hyperlink>
-            <w:r>
-              <w:t xml:space="preserve">.</w:t>
-            </w:r>
-          </w:p>
-        </w:tc>
-      </w:tr>
-    </w:tbl>
-    <w:p>
-      <w:pPr>
-        <w:pStyle w:val="BodyText"/>
-      </w:pPr>
-      <w:r>
-        <w:t xml:space="preserve">In diesem Text wird der Begriff Bibliotheksmanagementsystem (BMS)</w:t>
-      </w:r>
-      <w:r>
-        <w:t xml:space="preserve"> </w:t>
-      </w:r>
-      <w:r>
-        <w:t xml:space="preserve">verwendet. Damit ist ein Softwareprodukt gemeint, mit dem die</w:t>
-      </w:r>
-      <w:r>
-        <w:t xml:space="preserve"> </w:t>
-      </w:r>
-      <w:r>
-        <w:t xml:space="preserve">Arbeitsprozesse rund um die Erwerbung, Erschließung, Ausleihe, Zugriff</w:t>
-      </w:r>
-      <w:r>
-        <w:t xml:space="preserve"> </w:t>
-      </w:r>
-      <w:r>
-        <w:t xml:space="preserve">und Auffindbarmachung von Bibliotheksbeständen über Kataloge abgebildet</w:t>
-      </w:r>
-      <w:r>
-        <w:t xml:space="preserve"> </w:t>
-      </w:r>
-      <w:r>
-        <w:t xml:space="preserve">und automatisiert werden können. Teilweise wird im Deutschen auch der</w:t>
-      </w:r>
-      <w:r>
-        <w:t xml:space="preserve"> </w:t>
-      </w:r>
-      <w:r>
-        <w:t xml:space="preserve">nicht auf Software beschränkte Begriff Bibliothekssystem verwendet. In</w:t>
-      </w:r>
-      <w:r>
-        <w:t xml:space="preserve"> </w:t>
-      </w:r>
-      <w:r>
-        <w:t xml:space="preserve">der angloamerikanischen Literatur finden sich die Begriffe Integrated</w:t>
-      </w:r>
-      <w:r>
-        <w:t xml:space="preserve"> </w:t>
-      </w:r>
-      <w:r>
-        <w:t xml:space="preserve">Library System (ILS) und Library Management System (LMS), zuletzt aber</w:t>
-      </w:r>
-      <w:r>
-        <w:t xml:space="preserve"> </w:t>
-      </w:r>
-      <w:r>
-        <w:t xml:space="preserve">auch Library Services Platforms.</w:t>
-      </w:r>
-    </w:p>
-    <w:p>
-      <w:pPr>
-        <w:pStyle w:val="BodyText"/>
-      </w:pPr>
-      <w:r>
-        <w:t xml:space="preserve">Das BMS spielt eine zentrale Rolle für die meisten klassischen</w:t>
-      </w:r>
-      <w:r>
-        <w:t xml:space="preserve"> </w:t>
-      </w:r>
-      <w:r>
-        <w:t xml:space="preserve">Geschäftsprozesse in Bibliotheken. Durch die Ausweitung der Aufgaben in</w:t>
-      </w:r>
-      <w:r>
-        <w:t xml:space="preserve"> </w:t>
-      </w:r>
-      <w:r>
-        <w:t xml:space="preserve">den Bereichen Publikationsdienste, Open Science oder auch Lernort sind</w:t>
-      </w:r>
-      <w:r>
-        <w:t xml:space="preserve"> </w:t>
-      </w:r>
-      <w:r>
-        <w:t xml:space="preserve">in neuerer Zeit jedoch noch weitere Aufgaben hinzugekommen, die durch</w:t>
-      </w:r>
-      <w:r>
-        <w:t xml:space="preserve"> </w:t>
-      </w:r>
-      <w:r>
-        <w:t xml:space="preserve">die klassischen BMS nicht abgebildet werden. Darüber hinaus haben die</w:t>
-      </w:r>
-      <w:r>
-        <w:t xml:space="preserve"> </w:t>
-      </w:r>
-      <w:r>
-        <w:t xml:space="preserve">frühen Systeme nur sehr unzureichende Möglichkeiten, die nötigen</w:t>
-      </w:r>
-      <w:r>
-        <w:t xml:space="preserve"> </w:t>
-      </w:r>
-      <w:r>
-        <w:t xml:space="preserve">Informationen zu elektronischen Ressourcen und ihrer Zugänglichkeit</w:t>
-      </w:r>
-      <w:r>
-        <w:t xml:space="preserve"> </w:t>
-      </w:r>
-      <w:r>
-        <w:t xml:space="preserve">abzubilden. Auch zur Unterstützung von neueren Aufgaben wie der</w:t>
-      </w:r>
-      <w:r>
-        <w:t xml:space="preserve"> </w:t>
-      </w:r>
-      <w:r>
-        <w:t xml:space="preserve">Publikationsunterstützung oder der Verwaltung räumlicher Ressourcen</w:t>
-      </w:r>
-      <w:r>
-        <w:t xml:space="preserve"> </w:t>
-      </w:r>
-      <w:r>
-        <w:t xml:space="preserve">werden separate Systeme genutzt. Daraus ergibt sich der Bedarf, das BMS</w:t>
-      </w:r>
-      <w:r>
-        <w:t xml:space="preserve"> </w:t>
-      </w:r>
-      <w:r>
-        <w:t xml:space="preserve">an diese separaten Systeme anzubinden, was die Bedeutung von</w:t>
-      </w:r>
-      <w:r>
-        <w:t xml:space="preserve"> </w:t>
-      </w:r>
-      <w:r>
-        <w:t xml:space="preserve">Schnittstellen und offenen Architekturen erhöht hat.</w:t>
-      </w:r>
-    </w:p>
-    <w:bookmarkStart w:id="199" w:name="übersicht"/>
-    <w:p>
-      <w:pPr>
-        <w:pStyle w:val="Heading2"/>
-      </w:pPr>
-      <w:r>
-        <w:t xml:space="preserve">Übersicht</w:t>
-      </w:r>
-    </w:p>
-    <w:bookmarkStart w:id="173" w:name="geschichte"/>
-    <w:p>
-      <w:pPr>
-        <w:pStyle w:val="Heading3"/>
-      </w:pPr>
-      <w:r>
-        <w:t xml:space="preserve">Geschichte</w:t>
       </w:r>
     </w:p>
     <w:tbl>
@@ -9298,6 +8952,352 @@
               <w:spacing w:before="16" w:after="16"/>
             </w:pPr>
             <w:r>
+              <w:t xml:space="preserve">Bibliotheksmanagementsysteme sind IT-Systeme, die die</w:t>
+            </w:r>
+            <w:r>
+              <w:t xml:space="preserve"> </w:t>
+            </w:r>
+            <w:hyperlink w:anchor="prozessabbildung">
+              <w:r>
+                <w:rPr>
+                  <w:rStyle w:val="Hyperlink"/>
+                </w:rPr>
+                <w:t xml:space="preserve">Kernprozesse</w:t>
+              </w:r>
+            </w:hyperlink>
+            <w:r>
+              <w:t xml:space="preserve"> </w:t>
+            </w:r>
+            <w:r>
+              <w:t xml:space="preserve">einer Bibliothek unterstützen. Das modular aufgebaute System verfügt über verschiedene</w:t>
+            </w:r>
+            <w:r>
+              <w:t xml:space="preserve"> </w:t>
+            </w:r>
+            <w:hyperlink w:anchor="komponenten">
+              <w:r>
+                <w:rPr>
+                  <w:rStyle w:val="Hyperlink"/>
+                </w:rPr>
+                <w:t xml:space="preserve">Komponenten</w:t>
+              </w:r>
+            </w:hyperlink>
+            <w:r>
+              <w:t xml:space="preserve"> </w:t>
+            </w:r>
+            <w:r>
+              <w:t xml:space="preserve">für die jeweiligen Kernprozesse Erwerbung, Katalogisierung/Erschließung und Ausleihe sowie für die Recherche. Die</w:t>
+            </w:r>
+            <w:r>
+              <w:t xml:space="preserve"> </w:t>
+            </w:r>
+            <w:hyperlink w:anchor="geschichte">
+              <w:r>
+                <w:rPr>
+                  <w:rStyle w:val="Hyperlink"/>
+                </w:rPr>
+                <w:t xml:space="preserve">Entwicklungsgeschichte</w:t>
+              </w:r>
+            </w:hyperlink>
+            <w:r>
+              <w:t xml:space="preserve"> </w:t>
+            </w:r>
+            <w:r>
+              <w:t xml:space="preserve">der Managementsysteme in Bibliotheken erstreckt sich mittlerweile über drei Generationen. Relevant für die Arbeit mit den Managementsystemen ist auch die</w:t>
+            </w:r>
+            <w:r>
+              <w:t xml:space="preserve"> </w:t>
+            </w:r>
+            <w:hyperlink w:anchor="verbundkataloge">
+              <w:r>
+                <w:rPr>
+                  <w:rStyle w:val="Hyperlink"/>
+                </w:rPr>
+                <w:t xml:space="preserve">Anbindung an Verbundkataloge</w:t>
+              </w:r>
+            </w:hyperlink>
+            <w:r>
+              <w:t xml:space="preserve"> </w:t>
+            </w:r>
+            <w:r>
+              <w:t xml:space="preserve">sowie die</w:t>
+            </w:r>
+            <w:r>
+              <w:t xml:space="preserve"> </w:t>
+            </w:r>
+            <w:hyperlink w:anchor="integration">
+              <w:r>
+                <w:rPr>
+                  <w:rStyle w:val="Hyperlink"/>
+                </w:rPr>
+                <w:t xml:space="preserve">Integration anderer Systeme</w:t>
+              </w:r>
+            </w:hyperlink>
+            <w:r>
+              <w:t xml:space="preserve">.</w:t>
+            </w:r>
+          </w:p>
+        </w:tc>
+      </w:tr>
+    </w:tbl>
+    <w:p>
+      <w:pPr>
+        <w:pStyle w:val="BodyText"/>
+      </w:pPr>
+      <w:r>
+        <w:t xml:space="preserve">In diesem Text wird der Begriff Bibliotheksmanagementsystem (BMS)</w:t>
+      </w:r>
+      <w:r>
+        <w:t xml:space="preserve"> </w:t>
+      </w:r>
+      <w:r>
+        <w:t xml:space="preserve">verwendet. Damit ist ein Softwareprodukt gemeint, mit dem die</w:t>
+      </w:r>
+      <w:r>
+        <w:t xml:space="preserve"> </w:t>
+      </w:r>
+      <w:r>
+        <w:t xml:space="preserve">Arbeitsprozesse rund um die Erwerbung, Erschließung, Ausleihe, Zugriff</w:t>
+      </w:r>
+      <w:r>
+        <w:t xml:space="preserve"> </w:t>
+      </w:r>
+      <w:r>
+        <w:t xml:space="preserve">und Auffindbarmachung von Bibliotheksbeständen über Kataloge abgebildet</w:t>
+      </w:r>
+      <w:r>
+        <w:t xml:space="preserve"> </w:t>
+      </w:r>
+      <w:r>
+        <w:t xml:space="preserve">und automatisiert werden können. Teilweise wird im Deutschen auch der</w:t>
+      </w:r>
+      <w:r>
+        <w:t xml:space="preserve"> </w:t>
+      </w:r>
+      <w:r>
+        <w:t xml:space="preserve">nicht auf Software beschränkte Begriff Bibliothekssystem verwendet. In</w:t>
+      </w:r>
+      <w:r>
+        <w:t xml:space="preserve"> </w:t>
+      </w:r>
+      <w:r>
+        <w:t xml:space="preserve">der angloamerikanischen Literatur finden sich die Begriffe Integrated</w:t>
+      </w:r>
+      <w:r>
+        <w:t xml:space="preserve"> </w:t>
+      </w:r>
+      <w:r>
+        <w:t xml:space="preserve">Library System (ILS) und Library Management System (LMS), zuletzt aber</w:t>
+      </w:r>
+      <w:r>
+        <w:t xml:space="preserve"> </w:t>
+      </w:r>
+      <w:r>
+        <w:t xml:space="preserve">auch Library Services Platforms.</w:t>
+      </w:r>
+    </w:p>
+    <w:p>
+      <w:pPr>
+        <w:pStyle w:val="BodyText"/>
+      </w:pPr>
+      <w:r>
+        <w:t xml:space="preserve">Das BMS spielt eine zentrale Rolle für die meisten klassischen</w:t>
+      </w:r>
+      <w:r>
+        <w:t xml:space="preserve"> </w:t>
+      </w:r>
+      <w:r>
+        <w:t xml:space="preserve">Geschäftsprozesse in Bibliotheken. Durch die Ausweitung der Aufgaben in</w:t>
+      </w:r>
+      <w:r>
+        <w:t xml:space="preserve"> </w:t>
+      </w:r>
+      <w:r>
+        <w:t xml:space="preserve">den Bereichen Publikationsdienste, Open Science oder auch Lernort sind</w:t>
+      </w:r>
+      <w:r>
+        <w:t xml:space="preserve"> </w:t>
+      </w:r>
+      <w:r>
+        <w:t xml:space="preserve">in neuerer Zeit jedoch noch weitere Aufgaben hinzugekommen, die durch</w:t>
+      </w:r>
+      <w:r>
+        <w:t xml:space="preserve"> </w:t>
+      </w:r>
+      <w:r>
+        <w:t xml:space="preserve">die klassischen BMS nicht abgebildet werden. Darüber hinaus haben die</w:t>
+      </w:r>
+      <w:r>
+        <w:t xml:space="preserve"> </w:t>
+      </w:r>
+      <w:r>
+        <w:t xml:space="preserve">frühen Systeme nur sehr unzureichende Möglichkeiten, die nötigen</w:t>
+      </w:r>
+      <w:r>
+        <w:t xml:space="preserve"> </w:t>
+      </w:r>
+      <w:r>
+        <w:t xml:space="preserve">Informationen zu elektronischen Ressourcen und ihrer Zugänglichkeit</w:t>
+      </w:r>
+      <w:r>
+        <w:t xml:space="preserve"> </w:t>
+      </w:r>
+      <w:r>
+        <w:t xml:space="preserve">abzubilden. Auch zur Unterstützung von neueren Aufgaben wie der</w:t>
+      </w:r>
+      <w:r>
+        <w:t xml:space="preserve"> </w:t>
+      </w:r>
+      <w:r>
+        <w:t xml:space="preserve">Publikationsunterstützung oder der Verwaltung räumlicher Ressourcen</w:t>
+      </w:r>
+      <w:r>
+        <w:t xml:space="preserve"> </w:t>
+      </w:r>
+      <w:r>
+        <w:t xml:space="preserve">werden separate Systeme genutzt. Daraus ergibt sich der Bedarf, das BMS</w:t>
+      </w:r>
+      <w:r>
+        <w:t xml:space="preserve"> </w:t>
+      </w:r>
+      <w:r>
+        <w:t xml:space="preserve">an diese separaten Systeme anzubinden, was die Bedeutung von</w:t>
+      </w:r>
+      <w:r>
+        <w:t xml:space="preserve"> </w:t>
+      </w:r>
+      <w:r>
+        <w:t xml:space="preserve">Schnittstellen und offenen Architekturen erhöht hat.</w:t>
+      </w:r>
+    </w:p>
+    <w:bookmarkStart w:id="201" w:name="übersicht"/>
+    <w:p>
+      <w:pPr>
+        <w:pStyle w:val="Heading2"/>
+      </w:pPr>
+      <w:r>
+        <w:t xml:space="preserve">Übersicht</w:t>
+      </w:r>
+    </w:p>
+    <w:bookmarkStart w:id="175" w:name="geschichte"/>
+    <w:p>
+      <w:pPr>
+        <w:pStyle w:val="Heading3"/>
+      </w:pPr>
+      <w:r>
+        <w:t xml:space="preserve">Geschichte</w:t>
+      </w:r>
+    </w:p>
+    <w:tbl>
+      <w:tblPr>
+        <w:tblStyle w:val="Table"/>
+        <w:tblLook w:firstRow="0" w:lastRow="0" w:firstColumn="0" w:lastColumn="0" w:noHBand="0" w:noVBand="0" w:val="0000"/>
+        <w:tblBorders>
+          <w:left w:val="single" w:sz="24" w:space="0" w:color="0758E5"/>
+          <w:right w:val="single" w:sz="4" w:space="0" w:color="0758E5"/>
+          <w:top w:val="single" w:sz="4" w:space="0" w:color="0758E5"/>
+          <w:bottom w:val="single" w:sz="4" w:space="0" w:color="0758E5"/>
+        </w:tblBorders>
+        <w:tblCellMar>
+          <w:left w:w="144" w:type="dxa"/>
+          <w:right w:w="144" w:type="dxa"/>
+        </w:tblCellMar>
+        <w:tblInd w:w="164" w:type="dxa"/>
+        <w:tblW w:type="pct" w:w="100%"/>
+      </w:tblPr>
+      <w:tr>
+        <w:trPr>
+          <w:cantSplit/>
+        </w:trPr>
+        <w:tc>
+          <w:tcPr>
+            <w:shd w:color="auto" w:fill="dae6fb" w:val="clear"/>
+            <w:tcMar>
+              <w:top w:w="92" w:type="dxa"/>
+              <w:bottom w:w="92" w:type="dxa"/>
+            </w:tcMar>
+          </w:tcPr>
+          <w:p>
+            <w:pPr>
+              <w:pStyle w:val="FirstParagraph"/>
+            </w:pPr>
+            <w:pPr>
+              <w:spacing w:before="0" w:after="0"/>
+              <w:textAlignment w:val="center"/>
+            </w:pPr>
+            <w:r>
+              <w:drawing>
+                <wp:inline>
+                  <wp:extent cx="152400" cy="152400"/>
+                  <wp:effectExtent b="0" l="0" r="0" t="0"/>
+                  <wp:docPr descr="" title="" id="167" name="Picture"/>
+                  <a:graphic>
+                    <a:graphicData uri="http://schemas.openxmlformats.org/drawingml/2006/picture">
+                      <pic:pic>
+                        <pic:nvPicPr>
+                          <pic:cNvPr descr="/opt/quarto/share/formats/docx/note.png" id="168" name="Picture"/>
+                          <pic:cNvPicPr>
+                            <a:picLocks noChangeArrowheads="1" noChangeAspect="1"/>
+                          </pic:cNvPicPr>
+                        </pic:nvPicPr>
+                        <pic:blipFill>
+                          <a:blip r:embed="rId56"/>
+                          <a:stretch>
+                            <a:fillRect/>
+                          </a:stretch>
+                        </pic:blipFill>
+                        <pic:spPr bwMode="auto">
+                          <a:xfrm>
+                            <a:off x="0" y="0"/>
+                            <a:ext cx="152400" cy="152400"/>
+                          </a:xfrm>
+                          <a:prstGeom prst="rect">
+                            <a:avLst/>
+                          </a:prstGeom>
+                          <a:noFill/>
+                          <a:ln w="9525">
+                            <a:noFill/>
+                            <a:headEnd/>
+                            <a:tailEnd/>
+                          </a:ln>
+                        </pic:spPr>
+                      </pic:pic>
+                    </a:graphicData>
+                  </a:graphic>
+                </wp:inline>
+              </w:drawing>
+            </w:r>
+            <w:r>
+              <w:t xml:space="preserve"> </w:t>
+            </w:r>
+            <w:r>
+              <w:t xml:space="preserve"> </w:t>
+            </w:r>
+            <w:r>
+              <w:t xml:space="preserve">Hinweis</w:t>
+            </w:r>
+          </w:p>
+        </w:tc>
+      </w:tr>
+      <w:tr>
+        <w:trPr>
+          <w:cantSplit/>
+        </w:trPr>
+        <w:tc>
+          <w:tcPr>
+            <w:tcMar>
+              <w:top w:w="108" w:type="dxa"/>
+              <w:bottom w:w="108" w:type="dxa"/>
+            </w:tcMar>
+          </w:tcPr>
+          <w:p>
+            <w:pPr>
+              <w:pStyle w:val="BodyText"/>
+            </w:pPr>
+            <w:pPr>
+              <w:spacing w:before="16" w:after="16"/>
+            </w:pPr>
+            <w:r>
               <w:t xml:space="preserve">Die erste Generation der Bibliotheksmanagementsysteme umfasste Grundfunktionen für die Ausleihe wie Verbuchung und Mahnung, für die Erwerbung die Verwaltung von Bestellungen und teilweise auch über über Telnet erreichbare Kataloge für die Bibliotheksnutzenden. Die zweite BMS-Generation verfügt über erweiterte Funktionalitäten zur Unterstützung der Kernprozesse sowie durch Weboberflächen der Kataloge aus. Die dritter Generation zeichnet sich durch stärkere Modularisierung und mehr Schnittstellen zur Anbindung weiterer Systeme aus.</w:t>
             </w:r>
           </w:p>
@@ -9543,7 +9543,7 @@
         <w:rPr>
           <w:rStyle w:val="FootnoteReference"/>
         </w:rPr>
-        <w:footnoteReference w:id="167"/>
+        <w:footnoteReference w:id="169"/>
       </w:r>
     </w:p>
     <w:p>
@@ -9713,12 +9713,12 @@
                 <wp:inline>
                   <wp:extent cx="152400" cy="152400"/>
                   <wp:effectExtent b="0" l="0" r="0" t="0"/>
-                  <wp:docPr descr="" title="" id="168" name="Picture"/>
+                  <wp:docPr descr="" title="" id="170" name="Picture"/>
                   <a:graphic>
                     <a:graphicData uri="http://schemas.openxmlformats.org/drawingml/2006/picture">
                       <pic:pic>
                         <pic:nvPicPr>
-                          <pic:cNvPr descr="/opt/quarto/share/formats/docx/tip.png" id="169" name="Picture"/>
+                          <pic:cNvPr descr="/opt/quarto/share/formats/docx/tip.png" id="171" name="Picture"/>
                           <pic:cNvPicPr>
                             <a:picLocks noChangeArrowheads="1" noChangeAspect="1"/>
                           </pic:cNvPicPr>
@@ -9785,18 +9785,18 @@
                 <wp:inline>
                   <wp:extent cx="5334000" cy="4523772"/>
                   <wp:effectExtent b="0" l="0" r="0" t="0"/>
-                  <wp:docPr descr="" title="" id="171" name="Picture"/>
+                  <wp:docPr descr="" title="" id="173" name="Picture"/>
                   <a:graphic>
                     <a:graphicData uri="http://schemas.openxmlformats.org/drawingml/2006/picture">
                       <pic:pic>
                         <pic:nvPicPr>
-                          <pic:cNvPr descr="./media/bms-timeline.png" id="172" name="Picture"/>
+                          <pic:cNvPr descr="./media/bms-timeline.png" id="174" name="Picture"/>
                           <pic:cNvPicPr>
                             <a:picLocks noChangeArrowheads="1" noChangeAspect="1"/>
                           </pic:cNvPicPr>
                         </pic:nvPicPr>
                         <pic:blipFill>
-                          <a:blip r:embed="rId170"/>
+                          <a:blip r:embed="rId172"/>
                           <a:stretch>
                             <a:fillRect/>
                           </a:stretch>
@@ -10229,8 +10229,8 @@
         </w:tc>
       </w:tr>
     </w:tbl>
-    <w:bookmarkEnd w:id="173"/>
-    <w:bookmarkStart w:id="180" w:name="komponenten"/>
+    <w:bookmarkEnd w:id="175"/>
+    <w:bookmarkStart w:id="182" w:name="komponenten"/>
     <w:p>
       <w:pPr>
         <w:pStyle w:val="Heading3"/>
@@ -10345,7 +10345,7 @@
         <w:t xml:space="preserve">skizziert.</w:t>
       </w:r>
     </w:p>
-    <w:bookmarkStart w:id="175" w:name="erwerbung"/>
+    <w:bookmarkStart w:id="177" w:name="erwerbung"/>
     <w:p>
       <w:pPr>
         <w:pStyle w:val="Heading4"/>
@@ -10436,7 +10436,7 @@
       <w:r>
         <w:t xml:space="preserve"> </w:t>
       </w:r>
-      <w:hyperlink r:id="rId174">
+      <w:hyperlink r:id="rId176">
         <w:r>
           <w:rPr>
             <w:rStyle w:val="Hyperlink"/>
@@ -10467,8 +10467,8 @@
         <w:t xml:space="preserve">[siehe auch Erwerbung in der Prozessabbildung]</w:t>
       </w:r>
     </w:p>
-    <w:bookmarkEnd w:id="175"/>
-    <w:bookmarkStart w:id="176" w:name="katalogisierung"/>
+    <w:bookmarkEnd w:id="177"/>
+    <w:bookmarkStart w:id="178" w:name="katalogisierung"/>
     <w:p>
       <w:pPr>
         <w:pStyle w:val="Heading4"/>
@@ -10532,8 +10532,8 @@
         <w:t xml:space="preserve">[siehe auch Katalogisierung in der Prozessabbildung]</w:t>
       </w:r>
     </w:p>
-    <w:bookmarkEnd w:id="176"/>
-    <w:bookmarkStart w:id="177" w:name="ausleihe"/>
+    <w:bookmarkEnd w:id="178"/>
+    <w:bookmarkStart w:id="179" w:name="ausleihe"/>
     <w:p>
       <w:pPr>
         <w:pStyle w:val="Heading4"/>
@@ -10655,8 +10655,8 @@
         </w:r>
       </w:hyperlink>
     </w:p>
-    <w:bookmarkEnd w:id="177"/>
-    <w:bookmarkStart w:id="179" w:name="recherchemodul"/>
+    <w:bookmarkEnd w:id="179"/>
+    <w:bookmarkStart w:id="181" w:name="recherchemodul"/>
     <w:p>
       <w:pPr>
         <w:pStyle w:val="Heading4"/>
@@ -10787,7 +10787,7 @@
         <w:rPr>
           <w:rStyle w:val="FootnoteReference"/>
         </w:rPr>
-        <w:footnoteReference w:id="178"/>
+        <w:footnoteReference w:id="180"/>
       </w:r>
       <w:r>
         <w:t xml:space="preserve">:</w:t>
@@ -10921,9 +10921,9 @@
         <w:t xml:space="preserve">Anzeige von Buchcovern</w:t>
       </w:r>
     </w:p>
-    <w:bookmarkEnd w:id="179"/>
-    <w:bookmarkEnd w:id="180"/>
-    <w:bookmarkStart w:id="183" w:name="aktuelle-sw-produkte"/>
+    <w:bookmarkEnd w:id="181"/>
+    <w:bookmarkEnd w:id="182"/>
+    <w:bookmarkStart w:id="185" w:name="aktuelle-sw-produkte"/>
     <w:p>
       <w:pPr>
         <w:pStyle w:val="Heading3"/>
@@ -11557,7 +11557,7 @@
       <w:r>
         <w:t xml:space="preserve"> </w:t>
       </w:r>
-      <w:hyperlink r:id="rId181">
+      <w:hyperlink r:id="rId183">
         <w:r>
           <w:rPr>
             <w:rStyle w:val="Hyperlink"/>
@@ -11583,7 +11583,7 @@
       <w:r>
         <w:t xml:space="preserve"> </w:t>
       </w:r>
-      <w:hyperlink r:id="rId182">
+      <w:hyperlink r:id="rId184">
         <w:r>
           <w:rPr>
             <w:rStyle w:val="Hyperlink"/>
@@ -11598,8 +11598,8 @@
         <w:t xml:space="preserve">abgefragt werden.</w:t>
       </w:r>
     </w:p>
-    <w:bookmarkEnd w:id="183"/>
-    <w:bookmarkStart w:id="191" w:name="vergleich-mit-anderen-managementsystemen"/>
+    <w:bookmarkEnd w:id="185"/>
+    <w:bookmarkStart w:id="193" w:name="vergleich-mit-anderen-managementsystemen"/>
     <w:p>
       <w:pPr>
         <w:pStyle w:val="Heading3"/>
@@ -11735,7 +11735,7 @@
           <w:numId w:val="1029"/>
         </w:numPr>
       </w:pPr>
-      <w:hyperlink r:id="rId184">
+      <w:hyperlink r:id="rId186">
         <w:r>
           <w:rPr>
             <w:rStyle w:val="Hyperlink"/>
@@ -11751,7 +11751,7 @@
           <w:numId w:val="1029"/>
         </w:numPr>
       </w:pPr>
-      <w:hyperlink r:id="rId185">
+      <w:hyperlink r:id="rId187">
         <w:r>
           <w:rPr>
             <w:rStyle w:val="Hyperlink"/>
@@ -11773,7 +11773,7 @@
       <w:r>
         <w:t xml:space="preserve"> </w:t>
       </w:r>
-      <w:hyperlink r:id="rId186">
+      <w:hyperlink r:id="rId188">
         <w:r>
           <w:rPr>
             <w:rStyle w:val="Hyperlink"/>
@@ -11804,7 +11804,7 @@
       <w:r>
         <w:t xml:space="preserve"> </w:t>
       </w:r>
-      <w:hyperlink r:id="rId187">
+      <w:hyperlink r:id="rId189">
         <w:r>
           <w:rPr>
             <w:rStyle w:val="Hyperlink"/>
@@ -11835,7 +11835,7 @@
       <w:r>
         <w:t xml:space="preserve"> </w:t>
       </w:r>
-      <w:hyperlink r:id="rId188">
+      <w:hyperlink r:id="rId190">
         <w:r>
           <w:rPr>
             <w:rStyle w:val="Hyperlink"/>
@@ -11874,7 +11874,7 @@
       <w:r>
         <w:t xml:space="preserve"> </w:t>
       </w:r>
-      <w:hyperlink r:id="rId189">
+      <w:hyperlink r:id="rId191">
         <w:r>
           <w:rPr>
             <w:rStyle w:val="Hyperlink"/>
@@ -11959,7 +11959,7 @@
       <w:r>
         <w:t xml:space="preserve"> </w:t>
       </w:r>
-      <w:hyperlink r:id="rId190">
+      <w:hyperlink r:id="rId192">
         <w:r>
           <w:rPr>
             <w:rStyle w:val="Hyperlink"/>
@@ -11989,8 +11989,8 @@
         <w:t xml:space="preserve">auf dieses klassische Instrument gänzlich zu verzichten.</w:t>
       </w:r>
     </w:p>
-    <w:bookmarkEnd w:id="191"/>
-    <w:bookmarkStart w:id="194" w:name="integration"/>
+    <w:bookmarkEnd w:id="193"/>
+    <w:bookmarkStart w:id="196" w:name="integration"/>
     <w:p>
       <w:pPr>
         <w:pStyle w:val="Heading3"/>
@@ -12263,7 +12263,7 @@
       <w:r>
         <w:t xml:space="preserve"> </w:t>
       </w:r>
-      <w:hyperlink r:id="rId192">
+      <w:hyperlink r:id="rId194">
         <w:r>
           <w:rPr>
             <w:rStyle w:val="Hyperlink"/>
@@ -12330,7 +12330,7 @@
         <w:rPr>
           <w:rStyle w:val="FootnoteReference"/>
         </w:rPr>
-        <w:footnoteReference w:id="193"/>
+        <w:footnoteReference w:id="195"/>
       </w:r>
       <w:r>
         <w:t xml:space="preserve"> </w:t>
@@ -12385,8 +12385,8 @@
         <w:t xml:space="preserve">bereitstellen.</w:t>
       </w:r>
     </w:p>
-    <w:bookmarkEnd w:id="194"/>
-    <w:bookmarkStart w:id="195" w:name="verbundkataloge"/>
+    <w:bookmarkEnd w:id="196"/>
+    <w:bookmarkStart w:id="197" w:name="verbundkataloge"/>
     <w:p>
       <w:pPr>
         <w:pStyle w:val="Heading3"/>
@@ -12885,8 +12885,8 @@
         </w:tc>
       </w:tr>
     </w:tbl>
-    <w:bookmarkEnd w:id="195"/>
-    <w:bookmarkStart w:id="196" w:name="Xef3cdf849515896b72e4da871885dcc60b5fbed"/>
+    <w:bookmarkEnd w:id="197"/>
+    <w:bookmarkStart w:id="198" w:name="Xef3cdf849515896b72e4da871885dcc60b5fbed"/>
     <w:p>
       <w:pPr>
         <w:pStyle w:val="Heading3"/>
@@ -12999,8 +12999,8 @@
         <w:t xml:space="preserve">die GoKB als kooperativ gepflegte Knowledge Base für elektronische Ressourcen</w:t>
       </w:r>
     </w:p>
-    <w:bookmarkEnd w:id="196"/>
-    <w:bookmarkStart w:id="198" w:name="statistik-und-reporting"/>
+    <w:bookmarkEnd w:id="198"/>
+    <w:bookmarkStart w:id="200" w:name="statistik-und-reporting"/>
     <w:p>
       <w:pPr>
         <w:pStyle w:val="Heading3"/>
@@ -13077,7 +13077,7 @@
       <w:r>
         <w:t xml:space="preserve"> </w:t>
       </w:r>
-      <w:hyperlink r:id="rId197">
+      <w:hyperlink r:id="rId199">
         <w:r>
           <w:rPr>
             <w:rStyle w:val="Hyperlink"/>
@@ -13206,9 +13206,9 @@
         <w:t xml:space="preserve">aufnehmen, zum Beispiel Daten aus Besucherzählern.</w:t>
       </w:r>
     </w:p>
-    <w:bookmarkEnd w:id="198"/>
-    <w:bookmarkEnd w:id="199"/>
-    <w:bookmarkStart w:id="201" w:name="bibliotheksorganisation"/>
+    <w:bookmarkEnd w:id="200"/>
+    <w:bookmarkEnd w:id="201"/>
+    <w:bookmarkStart w:id="203" w:name="bibliotheksorganisation"/>
     <w:p>
       <w:pPr>
         <w:pStyle w:val="Heading2"/>
@@ -13391,7 +13391,7 @@
         <w:t xml:space="preserve">Erwerbungsunterlagen, Gebühreninformationen u.ä.</w:t>
       </w:r>
     </w:p>
-    <w:bookmarkStart w:id="200" w:name="benutzungsbedingungen"/>
+    <w:bookmarkStart w:id="202" w:name="benutzungsbedingungen"/>
     <w:p>
       <w:pPr>
         <w:pStyle w:val="Heading3"/>
@@ -13631,9 +13631,9 @@
         <w:t xml:space="preserve">Voraussetzung für die Einrichtung des Ausleihmoduls eines BMS.</w:t>
       </w:r>
     </w:p>
-    <w:bookmarkEnd w:id="200"/>
-    <w:bookmarkEnd w:id="201"/>
-    <w:bookmarkStart w:id="210" w:name="datenverwaltung-in-bms"/>
+    <w:bookmarkEnd w:id="202"/>
+    <w:bookmarkEnd w:id="203"/>
+    <w:bookmarkStart w:id="212" w:name="datenverwaltung-in-bms"/>
     <w:p>
       <w:pPr>
         <w:pStyle w:val="Heading2"/>
@@ -13777,7 +13777,7 @@
         <w:t xml:space="preserve">die Datenqualität genügen.</w:t>
       </w:r>
     </w:p>
-    <w:bookmarkStart w:id="202" w:name="bibliographische-metadaten"/>
+    <w:bookmarkStart w:id="204" w:name="bibliographische-metadaten"/>
     <w:p>
       <w:pPr>
         <w:pStyle w:val="Heading3"/>
@@ -13830,8 +13830,8 @@
         <w:t xml:space="preserve">Kapitel zu Open Data).</w:t>
       </w:r>
     </w:p>
-    <w:bookmarkEnd w:id="202"/>
-    <w:bookmarkStart w:id="203" w:name="digitale-inhalte"/>
+    <w:bookmarkEnd w:id="204"/>
+    <w:bookmarkStart w:id="205" w:name="digitale-inhalte"/>
     <w:p>
       <w:pPr>
         <w:pStyle w:val="Heading3"/>
@@ -13928,8 +13928,8 @@
         <w:t xml:space="preserve">wie z.B. einzelne Abbildungen.</w:t>
       </w:r>
     </w:p>
-    <w:bookmarkEnd w:id="203"/>
-    <w:bookmarkStart w:id="206" w:name="verwaltungsdaten"/>
+    <w:bookmarkEnd w:id="205"/>
+    <w:bookmarkStart w:id="208" w:name="verwaltungsdaten"/>
     <w:p>
       <w:pPr>
         <w:pStyle w:val="Heading3"/>
@@ -13954,7 +13954,7 @@
       <w:r>
         <w:t xml:space="preserve"> </w:t>
       </w:r>
-      <w:hyperlink r:id="rId204">
+      <w:hyperlink r:id="rId206">
         <w:r>
           <w:rPr>
             <w:rStyle w:val="Hyperlink"/>
@@ -13986,7 +13986,7 @@
       <w:r>
         <w:t xml:space="preserve"> </w:t>
       </w:r>
-      <w:hyperlink r:id="rId205">
+      <w:hyperlink r:id="rId207">
         <w:r>
           <w:rPr>
             <w:rStyle w:val="Hyperlink"/>
@@ -14022,8 +14022,8 @@
         <w:t xml:space="preserve">zusätzliche Anpassungen an das BMS notwendig sind.</w:t>
       </w:r>
     </w:p>
-    <w:bookmarkEnd w:id="206"/>
-    <w:bookmarkStart w:id="208" w:name="datenformate-und-schnittstellen"/>
+    <w:bookmarkEnd w:id="208"/>
+    <w:bookmarkStart w:id="210" w:name="datenformate-und-schnittstellen"/>
     <w:p>
       <w:pPr>
         <w:pStyle w:val="Heading3"/>
@@ -14188,7 +14188,7 @@
       <w:r>
         <w:t xml:space="preserve"> </w:t>
       </w:r>
-      <w:hyperlink r:id="rId207">
+      <w:hyperlink r:id="rId209">
         <w:r>
           <w:rPr>
             <w:rStyle w:val="Hyperlink"/>
@@ -14200,8 +14200,8 @@
         <w:t xml:space="preserve">.</w:t>
       </w:r>
     </w:p>
-    <w:bookmarkEnd w:id="208"/>
-    <w:bookmarkStart w:id="209" w:name="datenqualität"/>
+    <w:bookmarkEnd w:id="210"/>
+    <w:bookmarkStart w:id="211" w:name="datenqualität"/>
     <w:p>
       <w:pPr>
         <w:pStyle w:val="Heading3"/>
@@ -14343,9 +14343,9 @@
         <w:t xml:space="preserve">Katalogisierung.</w:t>
       </w:r>
     </w:p>
-    <w:bookmarkEnd w:id="209"/>
-    <w:bookmarkEnd w:id="210"/>
-    <w:bookmarkStart w:id="222" w:name="marktanalyse-und-beschaffung"/>
+    <w:bookmarkEnd w:id="211"/>
+    <w:bookmarkEnd w:id="212"/>
+    <w:bookmarkStart w:id="224" w:name="marktanalyse-und-beschaffung"/>
     <w:p>
       <w:pPr>
         <w:pStyle w:val="Heading2"/>
@@ -14396,12 +14396,12 @@
                 <wp:inline>
                   <wp:extent cx="152400" cy="152400"/>
                   <wp:effectExtent b="0" l="0" r="0" t="0"/>
-                  <wp:docPr descr="" title="" id="211" name="Picture"/>
+                  <wp:docPr descr="" title="" id="213" name="Picture"/>
                   <a:graphic>
                     <a:graphicData uri="http://schemas.openxmlformats.org/drawingml/2006/picture">
                       <pic:pic>
                         <pic:nvPicPr>
-                          <pic:cNvPr descr="/opt/quarto/share/formats/docx/note.png" id="212" name="Picture"/>
+                          <pic:cNvPr descr="/opt/quarto/share/formats/docx/note.png" id="214" name="Picture"/>
                           <pic:cNvPicPr>
                             <a:picLocks noChangeArrowheads="1" noChangeAspect="1"/>
                           </pic:cNvPicPr>
@@ -14661,7 +14661,7 @@
       <w:r>
         <w:t xml:space="preserve"> </w:t>
       </w:r>
-      <w:hyperlink r:id="rId213">
+      <w:hyperlink r:id="rId215">
         <w:r>
           <w:rPr>
             <w:rStyle w:val="Hyperlink"/>
@@ -14779,7 +14779,7 @@
         <w:t xml:space="preserve">mehr vorgenommen werden.</w:t>
       </w:r>
     </w:p>
-    <w:bookmarkStart w:id="214" w:name="entscheidungsprozess"/>
+    <w:bookmarkStart w:id="216" w:name="entscheidungsprozess"/>
     <w:p>
       <w:pPr>
         <w:pStyle w:val="Heading3"/>
@@ -14970,8 +14970,8 @@
         <w:t xml:space="preserve">Auswahlentscheidung</w:t>
       </w:r>
     </w:p>
-    <w:bookmarkEnd w:id="214"/>
-    <w:bookmarkStart w:id="220" w:name="auswahlkriterien-eines-bms"/>
+    <w:bookmarkEnd w:id="216"/>
+    <w:bookmarkStart w:id="222" w:name="auswahlkriterien-eines-bms"/>
     <w:p>
       <w:pPr>
         <w:pStyle w:val="Heading3"/>
@@ -15082,7 +15082,7 @@
       <w:tr>
         <w:tc>
           <w:tcPr/>
-          <w:bookmarkStart w:id="218" w:name="fig-anonymous-4"/>
+          <w:bookmarkStart w:id="220" w:name="fig-anonymous-4"/>
           <w:p>
             <w:pPr>
               <w:pStyle w:val="Figure"/>
@@ -15093,18 +15093,18 @@
                 <wp:inline>
                   <wp:extent cx="5334000" cy="4227332"/>
                   <wp:effectExtent b="0" l="0" r="0" t="0"/>
-                  <wp:docPr descr="" title="" id="216" name="Picture"/>
+                  <wp:docPr descr="" title="" id="218" name="Picture"/>
                   <a:graphic>
                     <a:graphicData uri="http://schemas.openxmlformats.org/drawingml/2006/picture">
                       <pic:pic>
                         <pic:nvPicPr>
-                          <pic:cNvPr descr="./media/matrix.png" id="217" name="Picture"/>
+                          <pic:cNvPr descr="./media/matrix.png" id="219" name="Picture"/>
                           <pic:cNvPicPr>
                             <a:picLocks noChangeArrowheads="1" noChangeAspect="1"/>
                           </pic:cNvPicPr>
                         </pic:nvPicPr>
                         <pic:blipFill>
-                          <a:blip r:embed="rId215"/>
+                          <a:blip r:embed="rId217"/>
                           <a:stretch>
                             <a:fillRect/>
                           </a:stretch>
@@ -15144,7 +15144,7 @@
               <w:t xml:space="preserve">Beispiel für eine Matrix zur Einordnung von Funktionalitäten</w:t>
             </w:r>
           </w:p>
-          <w:bookmarkEnd w:id="218"/>
+          <w:bookmarkEnd w:id="220"/>
         </w:tc>
       </w:tr>
     </w:tbl>
@@ -15182,7 +15182,7 @@
       <w:r>
         <w:t xml:space="preserve"> </w:t>
       </w:r>
-      <w:hyperlink r:id="rId219">
+      <w:hyperlink r:id="rId221">
         <w:r>
           <w:rPr>
             <w:rStyle w:val="Hyperlink"/>
@@ -15218,8 +15218,8 @@
         <w:t xml:space="preserve">zu überprüfen, die strategisch von besonderer Bedeutung sind.</w:t>
       </w:r>
     </w:p>
-    <w:bookmarkEnd w:id="220"/>
-    <w:bookmarkStart w:id="221" w:name="marktanalyse"/>
+    <w:bookmarkEnd w:id="222"/>
+    <w:bookmarkStart w:id="223" w:name="marktanalyse"/>
     <w:p>
       <w:pPr>
         <w:pStyle w:val="Heading3"/>
@@ -16085,9 +16085,9 @@
         <w:t xml:space="preserve">an Dienstleister (beim Hoster) übergeben.</w:t>
       </w:r>
     </w:p>
-    <w:bookmarkEnd w:id="221"/>
-    <w:bookmarkEnd w:id="222"/>
-    <w:bookmarkStart w:id="262" w:name="prozessabbildung"/>
+    <w:bookmarkEnd w:id="223"/>
+    <w:bookmarkEnd w:id="224"/>
+    <w:bookmarkStart w:id="264" w:name="prozessabbildung"/>
     <w:p>
       <w:pPr>
         <w:pStyle w:val="Heading2"/>
@@ -16184,29 +16184,29 @@
       <w:tr>
         <w:tc>
           <w:tcPr/>
-          <w:bookmarkStart w:id="227" w:name="fig-anonymous-1"/>
+          <w:bookmarkStart w:id="229" w:name="fig-anonymous-1"/>
           <w:p>
             <w:pPr>
               <w:jc w:val="center"/>
             </w:pPr>
-            <w:hyperlink r:id="rId226">
+            <w:hyperlink r:id="rId228">
               <w:r>
                 <w:drawing>
                   <wp:inline>
                     <wp:extent cx="3810000" cy="2540000"/>
                     <wp:effectExtent b="0" l="0" r="0" t="0"/>
-                    <wp:docPr descr="" title="Quelle: Stkl (CC-BY-SA 3.0)" id="224" name="Picture"/>
+                    <wp:docPr descr="" title="Quelle: Stkl (CC-BY-SA 3.0)" id="226" name="Picture"/>
                     <a:graphic>
                       <a:graphicData uri="http://schemas.openxmlformats.org/drawingml/2006/picture">
                         <pic:pic>
                           <pic:nvPicPr>
-                            <pic:cNvPr descr="https://upload.wikimedia.org/wikipedia/commons/9/94/BPMN-1.svg" id="225" name="Picture"/>
+                            <pic:cNvPr descr="https://upload.wikimedia.org/wikipedia/commons/9/94/BPMN-1.svg" id="227" name="Picture"/>
                             <pic:cNvPicPr>
                               <a:picLocks noChangeArrowheads="1" noChangeAspect="1"/>
                             </pic:cNvPicPr>
                           </pic:nvPicPr>
                           <pic:blipFill>
-                            <a:blip r:embed="rId223"/>
+                            <a:blip r:embed="rId225"/>
                             <a:stretch>
                               <a:fillRect/>
                             </a:stretch>
@@ -16247,7 +16247,7 @@
               <w:t xml:space="preserve">Beispiel einer BPMN-Prozessabbildung</w:t>
             </w:r>
           </w:p>
-          <w:bookmarkEnd w:id="227"/>
+          <w:bookmarkEnd w:id="229"/>
         </w:tc>
       </w:tr>
     </w:tbl>
@@ -16333,7 +16333,7 @@
         <w:t xml:space="preserve">der Beschreibungen genauer adressiert werden können.</w:t>
       </w:r>
     </w:p>
-    <w:bookmarkStart w:id="228" w:name="nutzende"/>
+    <w:bookmarkStart w:id="230" w:name="nutzende"/>
     <w:p>
       <w:pPr>
         <w:pStyle w:val="Heading3"/>
@@ -16386,8 +16386,8 @@
         <w:t xml:space="preserve">Drittsystem mit dem BMS in Kontakt kommen.</w:t>
       </w:r>
     </w:p>
-    <w:bookmarkEnd w:id="228"/>
-    <w:bookmarkStart w:id="229" w:name="Xa67ef888de7b2d946e122fa2332dc4069b02eb2"/>
+    <w:bookmarkEnd w:id="230"/>
+    <w:bookmarkStart w:id="231" w:name="Xa67ef888de7b2d946e122fa2332dc4069b02eb2"/>
     <w:p>
       <w:pPr>
         <w:pStyle w:val="Heading3"/>
@@ -16527,8 +16527,8 @@
         <w:t xml:space="preserve">und zu den [Prinzipien der Gestaltung] angesprochen.</w:t>
       </w:r>
     </w:p>
-    <w:bookmarkEnd w:id="229"/>
-    <w:bookmarkStart w:id="230" w:name="erwerbung-1"/>
+    <w:bookmarkEnd w:id="231"/>
+    <w:bookmarkStart w:id="232" w:name="erwerbung-1"/>
     <w:p>
       <w:pPr>
         <w:pStyle w:val="Heading3"/>
@@ -16711,8 +16711,8 @@
         <w:t xml:space="preserve">meist nur eine Komponente im Haushaltswesen.</w:t>
       </w:r>
     </w:p>
-    <w:bookmarkEnd w:id="230"/>
-    <w:bookmarkStart w:id="231" w:name="verwaltung-von-elektronischen-ressourcen"/>
+    <w:bookmarkEnd w:id="232"/>
+    <w:bookmarkStart w:id="233" w:name="verwaltung-von-elektronischen-ressourcen"/>
     <w:p>
       <w:pPr>
         <w:pStyle w:val="Heading3"/>
@@ -16876,8 +16876,8 @@
         <w:t xml:space="preserve">Management-Tools eingesetzt werden (Coral, GoKB und LAS:eR).</w:t>
       </w:r>
     </w:p>
-    <w:bookmarkEnd w:id="231"/>
-    <w:bookmarkStart w:id="232" w:name="katalogisierung-1"/>
+    <w:bookmarkEnd w:id="233"/>
+    <w:bookmarkStart w:id="234" w:name="katalogisierung-1"/>
     <w:p>
       <w:pPr>
         <w:pStyle w:val="Heading3"/>
@@ -16952,8 +16952,8 @@
         <w:t xml:space="preserve">Konfigurierbarkeit von Erfassungsmasken</w:t>
       </w:r>
     </w:p>
-    <w:bookmarkEnd w:id="232"/>
-    <w:bookmarkStart w:id="233" w:name="katalog"/>
+    <w:bookmarkEnd w:id="234"/>
+    <w:bookmarkStart w:id="235" w:name="katalog"/>
     <w:p>
       <w:pPr>
         <w:pStyle w:val="Heading3"/>
@@ -17281,8 +17281,8 @@
         <w:t xml:space="preserve">in der Oberfläche des Discovery-Systems aktuell darzustellen.</w:t>
       </w:r>
     </w:p>
-    <w:bookmarkEnd w:id="233"/>
-    <w:bookmarkStart w:id="234" w:name="ausleihe-1"/>
+    <w:bookmarkEnd w:id="235"/>
+    <w:bookmarkStart w:id="236" w:name="ausleihe-1"/>
     <w:p>
       <w:pPr>
         <w:pStyle w:val="Heading3"/>
@@ -17517,8 +17517,8 @@
         <w:t xml:space="preserve">Wochenenden fallen.</w:t>
       </w:r>
     </w:p>
-    <w:bookmarkEnd w:id="234"/>
-    <w:bookmarkStart w:id="243" w:name="automatisierung-und-selbstbedienung"/>
+    <w:bookmarkEnd w:id="236"/>
+    <w:bookmarkStart w:id="245" w:name="automatisierung-und-selbstbedienung"/>
     <w:p>
       <w:pPr>
         <w:pStyle w:val="Heading3"/>
@@ -17561,7 +17561,7 @@
       <w:r>
         <w:t xml:space="preserve"> </w:t>
       </w:r>
-      <w:hyperlink r:id="rId235">
+      <w:hyperlink r:id="rId237">
         <w:r>
           <w:rPr>
             <w:rStyle w:val="Hyperlink"/>
@@ -17593,7 +17593,7 @@
       <w:r>
         <w:t xml:space="preserve"> </w:t>
       </w:r>
-      <w:hyperlink r:id="rId236">
+      <w:hyperlink r:id="rId238">
         <w:r>
           <w:rPr>
             <w:rStyle w:val="Hyperlink"/>
@@ -17616,7 +17616,7 @@
       <w:r>
         <w:t xml:space="preserve"> </w:t>
       </w:r>
-      <w:hyperlink r:id="rId237">
+      <w:hyperlink r:id="rId239">
         <w:r>
           <w:rPr>
             <w:rStyle w:val="Hyperlink"/>
@@ -17660,7 +17660,7 @@
         <w:t xml:space="preserve">Ausleihe dargestellt.</w:t>
       </w:r>
     </w:p>
-    <w:bookmarkStart w:id="238" w:name="selbstverbucher-ausleihautomaten"/>
+    <w:bookmarkStart w:id="240" w:name="selbstverbucher-ausleihautomaten"/>
     <w:p>
       <w:pPr>
         <w:pStyle w:val="Heading4"/>
@@ -17845,8 +17845,8 @@
         <w:t xml:space="preserve">ohne Feedback an die Nutzenden.</w:t>
       </w:r>
     </w:p>
-    <w:bookmarkEnd w:id="238"/>
-    <w:bookmarkStart w:id="239" w:name="rückgabeautomat--sortierung"/>
+    <w:bookmarkEnd w:id="240"/>
+    <w:bookmarkStart w:id="241" w:name="rückgabeautomat--sortierung"/>
     <w:p>
       <w:pPr>
         <w:pStyle w:val="Heading4"/>
@@ -18053,8 +18053,8 @@
         <w:t xml:space="preserve">anderweitig bestellt ist.</w:t>
       </w:r>
     </w:p>
-    <w:bookmarkEnd w:id="239"/>
-    <w:bookmarkStart w:id="240" w:name="kassenautomat"/>
+    <w:bookmarkEnd w:id="241"/>
+    <w:bookmarkStart w:id="242" w:name="kassenautomat"/>
     <w:p>
       <w:pPr>
         <w:pStyle w:val="Heading4"/>
@@ -18101,8 +18101,8 @@
         <w:t xml:space="preserve">Bargeld aufwändig und teuer ist.</w:t>
       </w:r>
     </w:p>
-    <w:bookmarkEnd w:id="240"/>
-    <w:bookmarkStart w:id="241" w:name="fernleihautomat"/>
+    <w:bookmarkEnd w:id="242"/>
+    <w:bookmarkStart w:id="243" w:name="fernleihautomat"/>
     <w:p>
       <w:pPr>
         <w:pStyle w:val="Heading4"/>
@@ -18167,8 +18167,8 @@
         <w:t xml:space="preserve">möglich.</w:t>
       </w:r>
     </w:p>
-    <w:bookmarkEnd w:id="241"/>
-    <w:bookmarkStart w:id="242" w:name="sicherungsgates"/>
+    <w:bookmarkEnd w:id="243"/>
+    <w:bookmarkStart w:id="244" w:name="sicherungsgates"/>
     <w:p>
       <w:pPr>
         <w:pStyle w:val="Heading4"/>
@@ -18285,9 +18285,9 @@
         <w:t xml:space="preserve">mit unverbuchten Medien.</w:t>
       </w:r>
     </w:p>
-    <w:bookmarkEnd w:id="242"/>
-    <w:bookmarkEnd w:id="243"/>
-    <w:bookmarkStart w:id="247" w:name="systemintegration-über-schnittstellen"/>
+    <w:bookmarkEnd w:id="244"/>
+    <w:bookmarkEnd w:id="245"/>
+    <w:bookmarkStart w:id="249" w:name="systemintegration-über-schnittstellen"/>
     <w:p>
       <w:pPr>
         <w:pStyle w:val="Heading3"/>
@@ -18296,7 +18296,7 @@
         <w:t xml:space="preserve">Systemintegration über Schnittstellen</w:t>
       </w:r>
     </w:p>
-    <w:bookmarkStart w:id="246" w:name="anforderungen"/>
+    <w:bookmarkStart w:id="248" w:name="anforderungen"/>
     <w:p>
       <w:pPr>
         <w:pStyle w:val="Heading4"/>
@@ -18332,7 +18332,7 @@
       <w:r>
         <w:t xml:space="preserve"> </w:t>
       </w:r>
-      <w:hyperlink r:id="rId244">
+      <w:hyperlink r:id="rId246">
         <w:r>
           <w:rPr>
             <w:rStyle w:val="Hyperlink"/>
@@ -18349,7 +18349,7 @@
       <w:r>
         <w:t xml:space="preserve"> </w:t>
       </w:r>
-      <w:hyperlink r:id="rId245">
+      <w:hyperlink r:id="rId247">
         <w:r>
           <w:rPr>
             <w:rStyle w:val="Hyperlink"/>
@@ -18581,9 +18581,9 @@
         <w:t xml:space="preserve">nutzer*innen-nahe Dienstleistungen, wie die Fernleihe.</w:t>
       </w:r>
     </w:p>
-    <w:bookmarkEnd w:id="246"/>
-    <w:bookmarkEnd w:id="247"/>
-    <w:bookmarkStart w:id="261" w:name="nicht-bibliothekarische-schnittstellen"/>
+    <w:bookmarkEnd w:id="248"/>
+    <w:bookmarkEnd w:id="249"/>
+    <w:bookmarkStart w:id="263" w:name="nicht-bibliothekarische-schnittstellen"/>
     <w:p>
       <w:pPr>
         <w:pStyle w:val="Heading3"/>
@@ -18650,7 +18650,7 @@
         <w:t xml:space="preserve">nachgenutzt werden. Dies ist die Rolle des Identity Managements (IDM).</w:t>
       </w:r>
     </w:p>
-    <w:bookmarkStart w:id="252" w:name="identity-management"/>
+    <w:bookmarkStart w:id="254" w:name="identity-management"/>
     <w:p>
       <w:pPr>
         <w:pStyle w:val="Heading4"/>
@@ -18843,7 +18843,7 @@
       <w:r>
         <w:t xml:space="preserve"> </w:t>
       </w:r>
-      <w:hyperlink r:id="rId248">
+      <w:hyperlink r:id="rId250">
         <w:r>
           <w:rPr>
             <w:rStyle w:val="Hyperlink"/>
@@ -18869,7 +18869,7 @@
       <w:r>
         <w:t xml:space="preserve"> </w:t>
       </w:r>
-      <w:hyperlink r:id="rId249">
+      <w:hyperlink r:id="rId251">
         <w:r>
           <w:rPr>
             <w:rStyle w:val="Hyperlink"/>
@@ -18884,7 +18884,7 @@
         <w:rPr>
           <w:rStyle w:val="FootnoteReference"/>
         </w:rPr>
-        <w:footnoteReference w:id="250"/>
+        <w:footnoteReference w:id="252"/>
       </w:r>
     </w:p>
     <w:p>
@@ -18901,7 +18901,7 @@
         <w:t xml:space="preserve">Directory, uvm</w:t>
       </w:r>
     </w:p>
-    <w:bookmarkStart w:id="251" w:name="speicherung-von-nutzendenaccounts"/>
+    <w:bookmarkStart w:id="253" w:name="speicherung-von-nutzendenaccounts"/>
     <w:p>
       <w:pPr>
         <w:pStyle w:val="Heading5"/>
@@ -19108,9 +19108,9 @@
         <w:t xml:space="preserve">Kapitel zum technischen Betrieb eines BMS.</w:t>
       </w:r>
     </w:p>
-    <w:bookmarkEnd w:id="251"/>
-    <w:bookmarkEnd w:id="252"/>
-    <w:bookmarkStart w:id="256" w:name="bezahlsysteme"/>
+    <w:bookmarkEnd w:id="253"/>
+    <w:bookmarkEnd w:id="254"/>
+    <w:bookmarkStart w:id="258" w:name="bezahlsysteme"/>
     <w:p>
       <w:pPr>
         <w:pStyle w:val="Heading4"/>
@@ -19183,18 +19183,18 @@
                 <wp:inline>
                   <wp:extent cx="152400" cy="152400"/>
                   <wp:effectExtent b="0" l="0" r="0" t="0"/>
-                  <wp:docPr descr="" title="" id="254" name="Picture"/>
+                  <wp:docPr descr="" title="" id="256" name="Picture"/>
                   <a:graphic>
                     <a:graphicData uri="http://schemas.openxmlformats.org/drawingml/2006/picture">
                       <pic:pic>
                         <pic:nvPicPr>
-                          <pic:cNvPr descr="/opt/quarto/share/formats/docx/warning.png" id="255" name="Picture"/>
+                          <pic:cNvPr descr="/opt/quarto/share/formats/docx/warning.png" id="257" name="Picture"/>
                           <pic:cNvPicPr>
                             <a:picLocks noChangeArrowheads="1" noChangeAspect="1"/>
                           </pic:cNvPicPr>
                         </pic:nvPicPr>
                         <pic:blipFill>
-                          <a:blip r:embed="rId253"/>
+                          <a:blip r:embed="rId255"/>
                           <a:stretch>
                             <a:fillRect/>
                           </a:stretch>
@@ -19257,8 +19257,8 @@
         </w:tc>
       </w:tr>
     </w:tbl>
-    <w:bookmarkEnd w:id="256"/>
-    <w:bookmarkStart w:id="258" w:name="e-rechnung"/>
+    <w:bookmarkEnd w:id="258"/>
+    <w:bookmarkStart w:id="260" w:name="e-rechnung"/>
     <w:p>
       <w:pPr>
         <w:pStyle w:val="Heading4"/>
@@ -19313,7 +19313,7 @@
       <w:r>
         <w:t xml:space="preserve"> </w:t>
       </w:r>
-      <w:hyperlink r:id="rId257">
+      <w:hyperlink r:id="rId259">
         <w:r>
           <w:rPr>
             <w:rStyle w:val="Hyperlink"/>
@@ -19455,8 +19455,8 @@
         <w:t xml:space="preserve">abgeschlossen werden.</w:t>
       </w:r>
     </w:p>
-    <w:bookmarkEnd w:id="258"/>
-    <w:bookmarkStart w:id="260" w:name="statistik"/>
+    <w:bookmarkEnd w:id="260"/>
+    <w:bookmarkStart w:id="262" w:name="statistik"/>
     <w:p>
       <w:pPr>
         <w:pStyle w:val="Heading4"/>
@@ -19681,7 +19681,7 @@
       <w:r>
         <w:t xml:space="preserve"> </w:t>
       </w:r>
-      <w:hyperlink r:id="rId259">
+      <w:hyperlink r:id="rId261">
         <w:r>
           <w:rPr>
             <w:rStyle w:val="Hyperlink"/>
@@ -19699,10 +19699,10 @@
         <w:t xml:space="preserve">für statistische Daten der Nutzung digitaler Medien importieren.</w:t>
       </w:r>
     </w:p>
-    <w:bookmarkEnd w:id="260"/>
-    <w:bookmarkEnd w:id="261"/>
     <w:bookmarkEnd w:id="262"/>
-    <w:bookmarkStart w:id="283" w:name="technischer-betrieb"/>
+    <w:bookmarkEnd w:id="263"/>
+    <w:bookmarkEnd w:id="264"/>
+    <w:bookmarkStart w:id="285" w:name="technischer-betrieb"/>
     <w:p>
       <w:pPr>
         <w:pStyle w:val="Heading2"/>
@@ -19753,12 +19753,12 @@
                 <wp:inline>
                   <wp:extent cx="152400" cy="152400"/>
                   <wp:effectExtent b="0" l="0" r="0" t="0"/>
-                  <wp:docPr descr="" title="" id="263" name="Picture"/>
+                  <wp:docPr descr="" title="" id="265" name="Picture"/>
                   <a:graphic>
                     <a:graphicData uri="http://schemas.openxmlformats.org/drawingml/2006/picture">
                       <pic:pic>
                         <pic:nvPicPr>
-                          <pic:cNvPr descr="/opt/quarto/share/formats/docx/note.png" id="264" name="Picture"/>
+                          <pic:cNvPr descr="/opt/quarto/share/formats/docx/note.png" id="266" name="Picture"/>
                           <pic:cNvPicPr>
                             <a:picLocks noChangeArrowheads="1" noChangeAspect="1"/>
                           </pic:cNvPicPr>
@@ -19960,7 +19960,7 @@
         </w:tc>
       </w:tr>
     </w:tbl>
-    <w:bookmarkStart w:id="268" w:name="X3a5ca0018f511a6e73c5bcce2da503f97a39d48"/>
+    <w:bookmarkStart w:id="270" w:name="X3a5ca0018f511a6e73c5bcce2da503f97a39d48"/>
     <w:p>
       <w:pPr>
         <w:pStyle w:val="Heading3"/>
@@ -19989,7 +19989,7 @@
         <w:t xml:space="preserve">Wartung sowie Backup und Support.</w:t>
       </w:r>
     </w:p>
-    <w:bookmarkStart w:id="265" w:name="lokale-installation"/>
+    <w:bookmarkStart w:id="267" w:name="lokale-installation"/>
     <w:p>
       <w:pPr>
         <w:pStyle w:val="Heading4"/>
@@ -20106,8 +20106,8 @@
         <w:t xml:space="preserve">von äußeren Einflüssen.</w:t>
       </w:r>
     </w:p>
-    <w:bookmarkEnd w:id="265"/>
-    <w:bookmarkStart w:id="266" w:name="hosting"/>
+    <w:bookmarkEnd w:id="267"/>
+    <w:bookmarkStart w:id="268" w:name="hosting"/>
     <w:p>
       <w:pPr>
         <w:pStyle w:val="Heading4"/>
@@ -20192,8 +20192,8 @@
         <w:t xml:space="preserve">das Hosting für mehrere Einrichtung besser skaliert.</w:t>
       </w:r>
     </w:p>
-    <w:bookmarkEnd w:id="266"/>
-    <w:bookmarkStart w:id="267" w:name="cloud"/>
+    <w:bookmarkEnd w:id="268"/>
+    <w:bookmarkStart w:id="269" w:name="cloud"/>
     <w:p>
       <w:pPr>
         <w:pStyle w:val="Heading4"/>
@@ -20328,9 +20328,9 @@
         <w:t xml:space="preserve">solches Betriebsmodell meist zu Abonnementkosten.</w:t>
       </w:r>
     </w:p>
-    <w:bookmarkEnd w:id="267"/>
-    <w:bookmarkEnd w:id="268"/>
-    <w:bookmarkStart w:id="269" w:name="kosten"/>
+    <w:bookmarkEnd w:id="269"/>
+    <w:bookmarkEnd w:id="270"/>
+    <w:bookmarkStart w:id="271" w:name="kosten"/>
     <w:p>
       <w:pPr>
         <w:pStyle w:val="Heading3"/>
@@ -20536,8 +20536,8 @@
         <w:t xml:space="preserve">Mitarbeiter*innen schlummert.</w:t>
       </w:r>
     </w:p>
-    <w:bookmarkEnd w:id="269"/>
-    <w:bookmarkStart w:id="270" w:name="installation-updates"/>
+    <w:bookmarkEnd w:id="271"/>
+    <w:bookmarkStart w:id="272" w:name="installation-updates"/>
     <w:p>
       <w:pPr>
         <w:pStyle w:val="Heading3"/>
@@ -20700,8 +20700,8 @@
         <w:t xml:space="preserve">oder halbjahres-weise).</w:t>
       </w:r>
     </w:p>
-    <w:bookmarkEnd w:id="270"/>
-    <w:bookmarkStart w:id="271" w:name="open-source"/>
+    <w:bookmarkEnd w:id="272"/>
+    <w:bookmarkStart w:id="273" w:name="open-source"/>
     <w:p>
       <w:pPr>
         <w:pStyle w:val="Heading3"/>
@@ -20736,8 +20736,8 @@
         <w:t xml:space="preserve">Hierzu müssen die Lizenzbedingungen des Systems geprüft werden.</w:t>
       </w:r>
     </w:p>
-    <w:bookmarkEnd w:id="271"/>
-    <w:bookmarkStart w:id="276" w:name="laufender-betrieb"/>
+    <w:bookmarkEnd w:id="273"/>
+    <w:bookmarkStart w:id="278" w:name="laufender-betrieb"/>
     <w:p>
       <w:pPr>
         <w:pStyle w:val="Heading3"/>
@@ -20808,7 +20808,7 @@
         <w:t xml:space="preserve">bibliotheksspezifische Lösungen.</w:t>
       </w:r>
     </w:p>
-    <w:bookmarkStart w:id="274" w:name="monitoring"/>
+    <w:bookmarkStart w:id="276" w:name="monitoring"/>
     <w:p>
       <w:pPr>
         <w:pStyle w:val="Heading4"/>
@@ -20833,7 +20833,7 @@
       <w:r>
         <w:t xml:space="preserve"> </w:t>
       </w:r>
-      <w:hyperlink r:id="rId272">
+      <w:hyperlink r:id="rId274">
         <w:r>
           <w:rPr>
             <w:rStyle w:val="Hyperlink"/>
@@ -20850,7 +20850,7 @@
       <w:r>
         <w:t xml:space="preserve"> </w:t>
       </w:r>
-      <w:hyperlink r:id="rId273">
+      <w:hyperlink r:id="rId275">
         <w:r>
           <w:rPr>
             <w:rStyle w:val="Hyperlink"/>
@@ -20912,8 +20912,8 @@
         <w:t xml:space="preserve">auch von der nutzenden Einrichtung überwacht werden.</w:t>
       </w:r>
     </w:p>
-    <w:bookmarkEnd w:id="274"/>
-    <w:bookmarkStart w:id="275" w:name="notfallbetrieb"/>
+    <w:bookmarkEnd w:id="276"/>
+    <w:bookmarkStart w:id="277" w:name="notfallbetrieb"/>
     <w:p>
       <w:pPr>
         <w:pStyle w:val="Heading4"/>
@@ -21094,9 +21094,9 @@
         <w:t xml:space="preserve">voraussichtlich wieder zur Verfügung steht.</w:t>
       </w:r>
     </w:p>
-    <w:bookmarkEnd w:id="275"/>
-    <w:bookmarkEnd w:id="276"/>
-    <w:bookmarkStart w:id="277" w:name="it-sicherheit"/>
+    <w:bookmarkEnd w:id="277"/>
+    <w:bookmarkEnd w:id="278"/>
+    <w:bookmarkStart w:id="279" w:name="it-sicherheit"/>
     <w:p>
       <w:pPr>
         <w:pStyle w:val="Heading3"/>
@@ -21271,8 +21271,8 @@
         <w:t xml:space="preserve">.</w:t>
       </w:r>
     </w:p>
-    <w:bookmarkEnd w:id="277"/>
-    <w:bookmarkStart w:id="278" w:name="backup-und-rollback"/>
+    <w:bookmarkEnd w:id="279"/>
+    <w:bookmarkStart w:id="280" w:name="backup-und-rollback"/>
     <w:p>
       <w:pPr>
         <w:pStyle w:val="Heading3"/>
@@ -21469,8 +21469,8 @@
         <w:t xml:space="preserve">einer Testinstanz des BMS.</w:t>
       </w:r>
     </w:p>
-    <w:bookmarkEnd w:id="278"/>
-    <w:bookmarkStart w:id="279" w:name="zusammenspiel-hard--und-software"/>
+    <w:bookmarkEnd w:id="280"/>
+    <w:bookmarkStart w:id="281" w:name="zusammenspiel-hard--und-software"/>
     <w:p>
       <w:pPr>
         <w:pStyle w:val="Heading3"/>
@@ -21614,7 +21614,7 @@
       <w:r>
         <w:t xml:space="preserve"> </w:t>
       </w:r>
-      <w:hyperlink r:id="rId235">
+      <w:hyperlink r:id="rId237">
         <w:r>
           <w:rPr>
             <w:rStyle w:val="Hyperlink"/>
@@ -21634,7 +21634,7 @@
       <w:r>
         <w:t xml:space="preserve"> </w:t>
       </w:r>
-      <w:hyperlink r:id="rId237">
+      <w:hyperlink r:id="rId239">
         <w:r>
           <w:rPr>
             <w:rStyle w:val="Hyperlink"/>
@@ -21646,8 +21646,8 @@
         <w:t xml:space="preserve">.</w:t>
       </w:r>
     </w:p>
-    <w:bookmarkEnd w:id="279"/>
-    <w:bookmarkStart w:id="282" w:name="datenschutz"/>
+    <w:bookmarkEnd w:id="281"/>
+    <w:bookmarkStart w:id="284" w:name="datenschutz"/>
     <w:p>
       <w:pPr>
         <w:pStyle w:val="Heading3"/>
@@ -21966,7 +21966,7 @@
       <w:r>
         <w:t xml:space="preserve">(</w:t>
       </w:r>
-      <w:hyperlink r:id="rId280">
+      <w:hyperlink r:id="rId282">
         <w:r>
           <w:rPr>
             <w:rStyle w:val="Hyperlink"/>
@@ -22002,7 +22002,7 @@
       <w:r>
         <w:t xml:space="preserve"> </w:t>
       </w:r>
-      <w:hyperlink r:id="rId281">
+      <w:hyperlink r:id="rId283">
         <w:r>
           <w:rPr>
             <w:rStyle w:val="Hyperlink"/>
@@ -22218,9 +22218,9 @@
         <w:t xml:space="preserve">IT-Sicherheitsbeauftragte hinzugezogen werden.</w:t>
       </w:r>
     </w:p>
-    <w:bookmarkEnd w:id="282"/>
-    <w:bookmarkEnd w:id="283"/>
-    <w:bookmarkStart w:id="286" w:name="zusammenfassung-und-ausblick-1"/>
+    <w:bookmarkEnd w:id="284"/>
+    <w:bookmarkEnd w:id="285"/>
+    <w:bookmarkStart w:id="288" w:name="zusammenfassung-und-ausblick-1"/>
     <w:p>
       <w:pPr>
         <w:pStyle w:val="Heading2"/>
@@ -22271,12 +22271,12 @@
                 <wp:inline>
                   <wp:extent cx="152400" cy="152400"/>
                   <wp:effectExtent b="0" l="0" r="0" t="0"/>
-                  <wp:docPr descr="" title="" id="284" name="Picture"/>
+                  <wp:docPr descr="" title="" id="286" name="Picture"/>
                   <a:graphic>
                     <a:graphicData uri="http://schemas.openxmlformats.org/drawingml/2006/picture">
                       <pic:pic>
                         <pic:nvPicPr>
-                          <pic:cNvPr descr="/opt/quarto/share/formats/docx/note.png" id="285" name="Picture"/>
+                          <pic:cNvPr descr="/opt/quarto/share/formats/docx/note.png" id="287" name="Picture"/>
                           <pic:cNvPicPr>
                             <a:picLocks noChangeArrowheads="1" noChangeAspect="1"/>
                           </pic:cNvPicPr>
@@ -22393,9 +22393,9 @@
         </w:tc>
       </w:tr>
     </w:tbl>
-    <w:bookmarkEnd w:id="286"/>
-    <w:bookmarkEnd w:id="287"/>
-    <w:bookmarkStart w:id="303" w:name="literaturverzeichnis"/>
+    <w:bookmarkEnd w:id="288"/>
+    <w:bookmarkEnd w:id="289"/>
+    <w:bookmarkStart w:id="305" w:name="literaturverzeichnis"/>
     <w:p>
       <w:pPr>
         <w:pStyle w:val="Heading1"/>
@@ -22414,7 +22414,7 @@
       <w:r>
         <w:t xml:space="preserve"> </w:t>
       </w:r>
-      <w:hyperlink r:id="rId288">
+      <w:hyperlink r:id="rId290">
         <w:r>
           <w:rPr>
             <w:rStyle w:val="Hyperlink"/>
@@ -22429,8 +22429,8 @@
         <w:t xml:space="preserve">verwaltet. Hier davon nur die explizit im Handbuch referenzierten Publikationen:</w:t>
       </w:r>
     </w:p>
-    <w:bookmarkStart w:id="302" w:name="refs"/>
-    <w:bookmarkStart w:id="290" w:name="ref-borgman_acting_1997"/>
+    <w:bookmarkStart w:id="304" w:name="refs"/>
+    <w:bookmarkStart w:id="292" w:name="ref-borgman_acting_1997"/>
     <w:p>
       <w:pPr>
         <w:pStyle w:val="Bibliography"/>
@@ -22466,7 +22466,7 @@
       <w:r>
         <w:t xml:space="preserve"> </w:t>
       </w:r>
-      <w:hyperlink r:id="rId289">
+      <w:hyperlink r:id="rId291">
         <w:r>
           <w:rPr>
             <w:rStyle w:val="Hyperlink"/>
@@ -22478,8 +22478,8 @@
         <w:t xml:space="preserve">.</w:t>
       </w:r>
     </w:p>
-    <w:bookmarkEnd w:id="290"/>
-    <w:bookmarkStart w:id="292" w:name="ref-cody_hanson_opinion_2015"/>
+    <w:bookmarkEnd w:id="292"/>
+    <w:bookmarkStart w:id="294" w:name="ref-cody_hanson_opinion_2015"/>
     <w:p>
       <w:pPr>
         <w:pStyle w:val="Bibliography"/>
@@ -22499,7 +22499,7 @@
       <w:r>
         <w:t xml:space="preserve"> </w:t>
       </w:r>
-      <w:hyperlink r:id="rId291">
+      <w:hyperlink r:id="rId293">
         <w:r>
           <w:rPr>
             <w:rStyle w:val="Hyperlink"/>
@@ -22511,8 +22511,8 @@
         <w:t xml:space="preserve">.</w:t>
       </w:r>
     </w:p>
-    <w:bookmarkEnd w:id="292"/>
-    <w:bookmarkStart w:id="293" w:name="ref-gould_designing_1987"/>
+    <w:bookmarkEnd w:id="294"/>
+    <w:bookmarkStart w:id="295" w:name="ref-gould_designing_1987"/>
     <w:p>
       <w:pPr>
         <w:pStyle w:val="Bibliography"/>
@@ -22561,8 +22561,8 @@
         <w:t xml:space="preserve">: Morgan Kaufmann Publishers Inc.</w:t>
       </w:r>
     </w:p>
-    <w:bookmarkEnd w:id="293"/>
-    <w:bookmarkStart w:id="295" w:name="ref-kling_human_1998"/>
+    <w:bookmarkEnd w:id="295"/>
+    <w:bookmarkStart w:id="297" w:name="ref-kling_human_1998"/>
     <w:p>
       <w:pPr>
         <w:pStyle w:val="Bibliography"/>
@@ -22626,7 +22626,7 @@
       <w:r>
         <w:t xml:space="preserve"> </w:t>
       </w:r>
-      <w:hyperlink r:id="rId294">
+      <w:hyperlink r:id="rId296">
         <w:r>
           <w:rPr>
             <w:rStyle w:val="Hyperlink"/>
@@ -22638,8 +22638,8 @@
         <w:t xml:space="preserve">.</w:t>
       </w:r>
     </w:p>
-    <w:bookmarkEnd w:id="295"/>
-    <w:bookmarkStart w:id="297" w:name="ref-marshall_breeding_how_2022"/>
+    <w:bookmarkEnd w:id="297"/>
+    <w:bookmarkStart w:id="299" w:name="ref-marshall_breeding_how_2022"/>
     <w:p>
       <w:pPr>
         <w:pStyle w:val="Bibliography"/>
@@ -22659,7 +22659,7 @@
       <w:r>
         <w:t xml:space="preserve"> </w:t>
       </w:r>
-      <w:hyperlink r:id="rId296">
+      <w:hyperlink r:id="rId298">
         <w:r>
           <w:rPr>
             <w:rStyle w:val="Hyperlink"/>
@@ -22671,8 +22671,8 @@
         <w:t xml:space="preserve">.</w:t>
       </w:r>
     </w:p>
-    <w:bookmarkEnd w:id="297"/>
-    <w:bookmarkStart w:id="298" w:name="ref-matthews_library_2020"/>
+    <w:bookmarkEnd w:id="299"/>
+    <w:bookmarkStart w:id="300" w:name="ref-matthews_library_2020"/>
     <w:p>
       <w:pPr>
         <w:pStyle w:val="Bibliography"/>
@@ -22694,8 +22694,8 @@
         <w:t xml:space="preserve">. Second edition. Library and information science text series. Santa Barbara, California: Libraries Unlimited.</w:t>
       </w:r>
     </w:p>
-    <w:bookmarkEnd w:id="298"/>
-    <w:bookmarkStart w:id="299" w:name="ref-shneiderman_designing_2005"/>
+    <w:bookmarkEnd w:id="300"/>
+    <w:bookmarkStart w:id="301" w:name="ref-shneiderman_designing_2005"/>
     <w:p>
       <w:pPr>
         <w:pStyle w:val="Bibliography"/>
@@ -22717,8 +22717,8 @@
         <w:t xml:space="preserve">. 4th Aufl. Pearson.</w:t>
       </w:r>
     </w:p>
-    <w:bookmarkEnd w:id="299"/>
-    <w:bookmarkStart w:id="301" w:name="ref-siems_lesen_2022"/>
+    <w:bookmarkEnd w:id="301"/>
+    <w:bookmarkStart w:id="303" w:name="ref-siems_lesen_2022"/>
     <w:p>
       <w:pPr>
         <w:pStyle w:val="Bibliography"/>
@@ -22768,7 +22768,7 @@
       <w:r>
         <w:t xml:space="preserve"> </w:t>
       </w:r>
-      <w:hyperlink r:id="rId300">
+      <w:hyperlink r:id="rId302">
         <w:r>
           <w:rPr>
             <w:rStyle w:val="Hyperlink"/>
@@ -22780,10 +22780,10 @@
         <w:t xml:space="preserve">.</w:t>
       </w:r>
     </w:p>
-    <w:bookmarkEnd w:id="301"/>
-    <w:bookmarkEnd w:id="302"/>
     <w:bookmarkEnd w:id="303"/>
-    <w:bookmarkStart w:id="320" w:name="glossar"/>
+    <w:bookmarkEnd w:id="304"/>
+    <w:bookmarkEnd w:id="305"/>
+    <w:bookmarkStart w:id="322" w:name="glossar"/>
     <w:p>
       <w:pPr>
         <w:pStyle w:val="Heading1"/>
@@ -22796,7 +22796,7 @@
       <w:pPr>
         <w:pStyle w:val="DefinitionTerm"/>
       </w:pPr>
-      <w:hyperlink r:id="rId304">
+      <w:hyperlink r:id="rId306">
         <w:r>
           <w:rPr>
             <w:rStyle w:val="Hyperlink"/>
@@ -22833,7 +22833,7 @@
       <w:pPr>
         <w:pStyle w:val="DefinitionTerm"/>
       </w:pPr>
-      <w:hyperlink r:id="rId305">
+      <w:hyperlink r:id="rId307">
         <w:r>
           <w:rPr>
             <w:rStyle w:val="Hyperlink"/>
@@ -22854,7 +22854,7 @@
       <w:pPr>
         <w:pStyle w:val="DefinitionTerm"/>
       </w:pPr>
-      <w:hyperlink r:id="rId306">
+      <w:hyperlink r:id="rId308">
         <w:r>
           <w:rPr>
             <w:rStyle w:val="Hyperlink"/>
@@ -22875,7 +22875,7 @@
       <w:pPr>
         <w:pStyle w:val="DefinitionTerm"/>
       </w:pPr>
-      <w:hyperlink r:id="rId257">
+      <w:hyperlink r:id="rId259">
         <w:r>
           <w:rPr>
             <w:rStyle w:val="Hyperlink"/>
@@ -22896,7 +22896,7 @@
       <w:pPr>
         <w:pStyle w:val="DefinitionTerm"/>
       </w:pPr>
-      <w:hyperlink r:id="rId307">
+      <w:hyperlink r:id="rId309">
         <w:r>
           <w:rPr>
             <w:rStyle w:val="Hyperlink"/>
@@ -22933,7 +22933,7 @@
       <w:pPr>
         <w:pStyle w:val="DefinitionTerm"/>
       </w:pPr>
-      <w:hyperlink r:id="rId308">
+      <w:hyperlink r:id="rId310">
         <w:r>
           <w:rPr>
             <w:rStyle w:val="Hyperlink"/>
@@ -22954,7 +22954,7 @@
       <w:pPr>
         <w:pStyle w:val="DefinitionTerm"/>
       </w:pPr>
-      <w:hyperlink r:id="rId309">
+      <w:hyperlink r:id="rId311">
         <w:r>
           <w:rPr>
             <w:rStyle w:val="Hyperlink"/>
@@ -22975,7 +22975,7 @@
       <w:pPr>
         <w:pStyle w:val="DefinitionTerm"/>
       </w:pPr>
-      <w:hyperlink r:id="rId310">
+      <w:hyperlink r:id="rId312">
         <w:r>
           <w:rPr>
             <w:rStyle w:val="Hyperlink"/>
@@ -22996,7 +22996,7 @@
       <w:pPr>
         <w:pStyle w:val="DefinitionTerm"/>
       </w:pPr>
-      <w:hyperlink r:id="rId311">
+      <w:hyperlink r:id="rId313">
         <w:r>
           <w:rPr>
             <w:rStyle w:val="Hyperlink"/>
@@ -23017,7 +23017,7 @@
       <w:pPr>
         <w:pStyle w:val="DefinitionTerm"/>
       </w:pPr>
-      <w:hyperlink r:id="rId312">
+      <w:hyperlink r:id="rId314">
         <w:r>
           <w:rPr>
             <w:rStyle w:val="Hyperlink"/>
@@ -23038,7 +23038,7 @@
       <w:pPr>
         <w:pStyle w:val="DefinitionTerm"/>
       </w:pPr>
-      <w:hyperlink r:id="rId313">
+      <w:hyperlink r:id="rId315">
         <w:r>
           <w:rPr>
             <w:rStyle w:val="Hyperlink"/>
@@ -23059,7 +23059,7 @@
       <w:pPr>
         <w:pStyle w:val="DefinitionTerm"/>
       </w:pPr>
-      <w:hyperlink r:id="rId314">
+      <w:hyperlink r:id="rId316">
         <w:r>
           <w:rPr>
             <w:rStyle w:val="Hyperlink"/>
@@ -23089,7 +23089,7 @@
       <w:pPr>
         <w:pStyle w:val="DefinitionTerm"/>
       </w:pPr>
-      <w:hyperlink r:id="rId315">
+      <w:hyperlink r:id="rId317">
         <w:r>
           <w:rPr>
             <w:rStyle w:val="Hyperlink"/>
@@ -23110,7 +23110,7 @@
       <w:pPr>
         <w:pStyle w:val="DefinitionTerm"/>
       </w:pPr>
-      <w:hyperlink r:id="rId316">
+      <w:hyperlink r:id="rId318">
         <w:r>
           <w:rPr>
             <w:rStyle w:val="Hyperlink"/>
@@ -23131,7 +23131,7 @@
       <w:pPr>
         <w:pStyle w:val="DefinitionTerm"/>
       </w:pPr>
-      <w:hyperlink r:id="rId317">
+      <w:hyperlink r:id="rId319">
         <w:r>
           <w:rPr>
             <w:rStyle w:val="Hyperlink"/>
@@ -23152,7 +23152,7 @@
       <w:pPr>
         <w:pStyle w:val="DefinitionTerm"/>
       </w:pPr>
-      <w:hyperlink r:id="rId318">
+      <w:hyperlink r:id="rId320">
         <w:r>
           <w:rPr>
             <w:rStyle w:val="Hyperlink"/>
@@ -23173,7 +23173,7 @@
       <w:pPr>
         <w:pStyle w:val="DefinitionTerm"/>
       </w:pPr>
-      <w:hyperlink r:id="rId319">
+      <w:hyperlink r:id="rId321">
         <w:r>
           <w:rPr>
             <w:rStyle w:val="Hyperlink"/>
@@ -23206,8 +23206,8 @@
         <w:t xml:space="preserve">Protokoll zur Abfrage von bibliografischen Daten </w:t>
       </w:r>
     </w:p>
-    <w:bookmarkEnd w:id="320"/>
-    <w:bookmarkStart w:id="321" w:name="zielgruppe"/>
+    <w:bookmarkEnd w:id="322"/>
+    <w:bookmarkStart w:id="323" w:name="zielgruppe"/>
     <w:p>
       <w:pPr>
         <w:pStyle w:val="Heading1"/>
@@ -23428,8 +23428,8 @@
         <w:t xml:space="preserve">Lehrbeauftragter für einen bibliothekarischen Studiengang.</w:t>
       </w:r>
     </w:p>
-    <w:bookmarkEnd w:id="321"/>
-    <w:bookmarkStart w:id="353" w:name="mitarbeit"/>
+    <w:bookmarkEnd w:id="323"/>
+    <w:bookmarkStart w:id="355" w:name="mitarbeit"/>
     <w:p>
       <w:pPr>
         <w:pStyle w:val="Heading1"/>
@@ -23511,7 +23511,7 @@
         <w:t xml:space="preserve">zusammengefasst.</w:t>
       </w:r>
     </w:p>
-    <w:bookmarkStart w:id="325" w:name="arbeitsablauf"/>
+    <w:bookmarkStart w:id="327" w:name="arbeitsablauf"/>
     <w:p>
       <w:pPr>
         <w:pStyle w:val="Heading2"/>
@@ -23579,7 +23579,7 @@
       <w:r>
         <w:t xml:space="preserve"> </w:t>
       </w:r>
-      <w:hyperlink r:id="rId322">
+      <w:hyperlink r:id="rId324">
         <w:r>
           <w:rPr>
             <w:rStyle w:val="Hyperlink"/>
@@ -23596,7 +23596,7 @@
       <w:r>
         <w:t xml:space="preserve"> </w:t>
       </w:r>
-      <w:hyperlink r:id="rId323">
+      <w:hyperlink r:id="rId325">
         <w:r>
           <w:rPr>
             <w:rStyle w:val="Hyperlink"/>
@@ -23645,7 +23645,7 @@
       <w:r>
         <w:t xml:space="preserve"> </w:t>
       </w:r>
-      <w:hyperlink r:id="rId324">
+      <w:hyperlink r:id="rId326">
         <w:r>
           <w:rPr>
             <w:rStyle w:val="Hyperlink"/>
@@ -23660,8 +23660,8 @@
         <w:t xml:space="preserve">in HTML und anderen Formaten aus den Quellen zusammengebaut wird.</w:t>
       </w:r>
     </w:p>
-    <w:bookmarkEnd w:id="325"/>
-    <w:bookmarkStart w:id="338" w:name="styleguide"/>
+    <w:bookmarkEnd w:id="327"/>
+    <w:bookmarkStart w:id="340" w:name="styleguide"/>
     <w:p>
       <w:pPr>
         <w:pStyle w:val="Heading2"/>
@@ -23703,7 +23703,7 @@
         <w:t xml:space="preserve">Dieser Styleguide soll eine einheitliche Form gewährleisten. Neben Hinweisen</w:t>
       </w:r>
     </w:p>
-    <w:bookmarkStart w:id="326" w:name="schreibstil"/>
+    <w:bookmarkStart w:id="328" w:name="schreibstil"/>
     <w:p>
       <w:pPr>
         <w:pStyle w:val="Heading3"/>
@@ -23769,8 +23769,8 @@
         <w:t xml:space="preserve">Das Buch sollte in 2-5 Jahren noch aktuell und verständlich sein, aber nicht mehr unbedingt in 10 Jahren.</w:t>
       </w:r>
     </w:p>
-    <w:bookmarkEnd w:id="326"/>
-    <w:bookmarkStart w:id="327" w:name="schreibweise-fachbegriffe-und-verweise"/>
+    <w:bookmarkEnd w:id="328"/>
+    <w:bookmarkStart w:id="329" w:name="schreibweise-fachbegriffe-und-verweise"/>
     <w:p>
       <w:pPr>
         <w:pStyle w:val="Heading3"/>
@@ -23890,8 +23890,8 @@
         <w:t xml:space="preserve">einer Fußnote.</w:t>
       </w:r>
     </w:p>
-    <w:bookmarkEnd w:id="327"/>
-    <w:bookmarkStart w:id="329" w:name="struktur-des-texts"/>
+    <w:bookmarkEnd w:id="329"/>
+    <w:bookmarkStart w:id="331" w:name="struktur-des-texts"/>
     <w:p>
       <w:pPr>
         <w:pStyle w:val="Heading3"/>
@@ -23990,7 +23990,7 @@
       <w:r>
         <w:t xml:space="preserve"> </w:t>
       </w:r>
-      <w:hyperlink r:id="rId328">
+      <w:hyperlink r:id="rId330">
         <w:r>
           <w:rPr>
             <w:rStyle w:val="Hyperlink"/>
@@ -24013,8 +24013,8 @@
         <w:t xml:space="preserve">Das Handbuch ist durch Überschriften bis zur vierten Ebene gegliedert. Innerhalb von Abschnitten können als Gliederungshilfe wichtige Begriff auch durch Fettdruck hervorgehoben werden.</w:t>
       </w:r>
     </w:p>
-    <w:bookmarkEnd w:id="329"/>
-    <w:bookmarkStart w:id="330" w:name="struktur-der-kapitel"/>
+    <w:bookmarkEnd w:id="331"/>
+    <w:bookmarkStart w:id="332" w:name="struktur-der-kapitel"/>
     <w:p>
       <w:pPr>
         <w:pStyle w:val="Heading3"/>
@@ -24056,8 +24056,8 @@
         <w:t xml:space="preserve">Jedes Kapitel beginnt (nach dem Abstract, siehe oben) mit einer erklärenden Einleitung, die das Thema veranschaulicht und es ggf. zu anderen Themen abgrenzt/es mit ihnen verbindet.</w:t>
       </w:r>
     </w:p>
-    <w:bookmarkEnd w:id="330"/>
-    <w:bookmarkStart w:id="331" w:name="bilder-und-andere-medien"/>
+    <w:bookmarkEnd w:id="332"/>
+    <w:bookmarkStart w:id="333" w:name="bilder-und-andere-medien"/>
     <w:p>
       <w:pPr>
         <w:pStyle w:val="Heading3"/>
@@ -24128,8 +24128,8 @@
         <w:t xml:space="preserve">Bitte nutzt sprechende Dateinamen!</w:t>
       </w:r>
     </w:p>
-    <w:bookmarkEnd w:id="331"/>
-    <w:bookmarkStart w:id="333" w:name="glossar-1"/>
+    <w:bookmarkEnd w:id="333"/>
+    <w:bookmarkStart w:id="335" w:name="glossar-1"/>
     <w:p>
       <w:pPr>
         <w:pStyle w:val="Heading3"/>
@@ -24190,7 +24190,7 @@
         </w:rPr>
         <w:t xml:space="preserve"> </w:t>
       </w:r>
-      <w:hyperlink r:id="rId332">
+      <w:hyperlink r:id="rId334">
         <w:r>
           <w:rPr>
             <w:rStyle w:val="Hyperlink"/>
@@ -24204,8 +24204,8 @@
         <w:t xml:space="preserve">)</w:t>
       </w:r>
     </w:p>
-    <w:bookmarkEnd w:id="333"/>
-    <w:bookmarkStart w:id="335" w:name="literaturverzeichnis-1"/>
+    <w:bookmarkEnd w:id="335"/>
+    <w:bookmarkStart w:id="337" w:name="literaturverzeichnis-1"/>
     <w:p>
       <w:pPr>
         <w:pStyle w:val="Heading3"/>
@@ -24224,7 +24224,7 @@
       <w:r>
         <w:t xml:space="preserve"> </w:t>
       </w:r>
-      <w:hyperlink r:id="rId288">
+      <w:hyperlink r:id="rId290">
         <w:r>
           <w:rPr>
             <w:rStyle w:val="Hyperlink"/>
@@ -24271,7 +24271,7 @@
       <w:r>
         <w:t xml:space="preserve"> </w:t>
       </w:r>
-      <w:hyperlink r:id="rId334">
+      <w:hyperlink r:id="rId336">
         <w:r>
           <w:rPr>
             <w:rStyle w:val="Hyperlink"/>
@@ -24301,8 +24301,8 @@
         <w:t xml:space="preserve">auf Literatur verwiesen werden.</w:t>
       </w:r>
     </w:p>
-    <w:bookmarkEnd w:id="335"/>
-    <w:bookmarkStart w:id="337" w:name="autorinnen-verzeichnis"/>
+    <w:bookmarkEnd w:id="337"/>
+    <w:bookmarkStart w:id="339" w:name="autorinnen-verzeichnis"/>
     <w:p>
       <w:pPr>
         <w:pStyle w:val="Heading3"/>
@@ -24321,7 +24321,7 @@
       <w:r>
         <w:t xml:space="preserve"> </w:t>
       </w:r>
-      <w:hyperlink r:id="rId336">
+      <w:hyperlink r:id="rId338">
         <w:r>
           <w:rPr>
             <w:rStyle w:val="VerbatimChar"/>
@@ -24378,9 +24378,9 @@
         <w:t xml:space="preserve">sind optional.</w:t>
       </w:r>
     </w:p>
-    <w:bookmarkEnd w:id="337"/>
-    <w:bookmarkEnd w:id="338"/>
-    <w:bookmarkStart w:id="351" w:name="git-repository"/>
+    <w:bookmarkEnd w:id="339"/>
+    <w:bookmarkEnd w:id="340"/>
+    <w:bookmarkStart w:id="353" w:name="git-repository"/>
     <w:p>
       <w:pPr>
         <w:pStyle w:val="Heading2"/>
@@ -24411,7 +24411,7 @@
       <w:r>
         <w:t xml:space="preserve"> </w:t>
       </w:r>
-      <w:hyperlink r:id="rId339">
+      <w:hyperlink r:id="rId341">
         <w:r>
           <w:rPr>
             <w:rStyle w:val="Hyperlink"/>
@@ -24433,7 +24433,7 @@
       <w:r>
         <w:t xml:space="preserve"> </w:t>
       </w:r>
-      <w:hyperlink r:id="rId340">
+      <w:hyperlink r:id="rId342">
         <w:r>
           <w:rPr>
             <w:rStyle w:val="VerbatimChar"/>
@@ -24450,7 +24450,7 @@
       <w:r>
         <w:t xml:space="preserve"> </w:t>
       </w:r>
-      <w:hyperlink r:id="rId341">
+      <w:hyperlink r:id="rId343">
         <w:r>
           <w:rPr>
             <w:rStyle w:val="Hyperlink"/>
@@ -24472,7 +24472,7 @@
       <w:r>
         <w:t xml:space="preserve"> </w:t>
       </w:r>
-      <w:hyperlink r:id="rId342">
+      <w:hyperlink r:id="rId344">
         <w:r>
           <w:rPr>
             <w:rStyle w:val="Hyperlink"/>
@@ -24487,7 +24487,7 @@
         <w:t xml:space="preserve">immer der aktuellste Stand einsehbar sein sollte.</w:t>
       </w:r>
     </w:p>
-    <w:bookmarkStart w:id="346" w:name="verzeichnisstruktur"/>
+    <w:bookmarkStart w:id="348" w:name="verzeichnisstruktur"/>
     <w:p>
       <w:pPr>
         <w:pStyle w:val="Heading3"/>
@@ -24520,7 +24520,7 @@
           <w:numId w:val="1071"/>
         </w:numPr>
       </w:pPr>
-      <w:hyperlink r:id="rId343">
+      <w:hyperlink r:id="rId345">
         <w:r>
           <w:rPr>
             <w:rStyle w:val="VerbatimChar"/>
@@ -24553,7 +24553,7 @@
           <w:numId w:val="1071"/>
         </w:numPr>
       </w:pPr>
-      <w:hyperlink r:id="rId336">
+      <w:hyperlink r:id="rId338">
         <w:r>
           <w:rPr>
             <w:rStyle w:val="VerbatimChar"/>
@@ -24620,7 +24620,7 @@
         </w:numPr>
         <w:pStyle w:val="Compact"/>
       </w:pPr>
-      <w:hyperlink r:id="rId344">
+      <w:hyperlink r:id="rId346">
         <w:r>
           <w:rPr>
             <w:rStyle w:val="VerbatimChar"/>
@@ -24690,7 +24690,7 @@
       <w:r>
         <w:t xml:space="preserve"> </w:t>
       </w:r>
-      <w:hyperlink r:id="rId345">
+      <w:hyperlink r:id="rId347">
         <w:r>
           <w:rPr>
             <w:rStyle w:val="Hyperlink"/>
@@ -24702,8 +24702,8 @@
         <w:t xml:space="preserve">)</w:t>
       </w:r>
     </w:p>
-    <w:bookmarkEnd w:id="346"/>
-    <w:bookmarkStart w:id="350" w:name="konvertierung-mit-quarto"/>
+    <w:bookmarkEnd w:id="348"/>
+    <w:bookmarkStart w:id="352" w:name="konvertierung-mit-quarto"/>
     <w:p>
       <w:pPr>
         <w:pStyle w:val="Heading3"/>
@@ -24722,7 +24722,7 @@
       <w:r>
         <w:t xml:space="preserve"> </w:t>
       </w:r>
-      <w:hyperlink r:id="rId347">
+      <w:hyperlink r:id="rId349">
         <w:r>
           <w:rPr>
             <w:rStyle w:val="Hyperlink"/>
@@ -24739,7 +24739,7 @@
       <w:r>
         <w:t xml:space="preserve"> </w:t>
       </w:r>
-      <w:hyperlink r:id="rId348">
+      <w:hyperlink r:id="rId350">
         <w:r>
           <w:rPr>
             <w:rStyle w:val="VerbatimChar"/>
@@ -24776,7 +24776,7 @@
       <w:r>
         <w:t xml:space="preserve"> </w:t>
       </w:r>
-      <w:hyperlink r:id="rId349">
+      <w:hyperlink r:id="rId351">
         <w:r>
           <w:rPr>
             <w:rStyle w:val="Hyperlink"/>
@@ -24942,9 +24942,9 @@
         <w:t xml:space="preserve">von Zotero.</w:t>
       </w:r>
     </w:p>
-    <w:bookmarkEnd w:id="350"/>
-    <w:bookmarkEnd w:id="351"/>
-    <w:bookmarkStart w:id="352" w:name="lizenz"/>
+    <w:bookmarkEnd w:id="352"/>
+    <w:bookmarkEnd w:id="353"/>
+    <w:bookmarkStart w:id="354" w:name="lizenz"/>
     <w:p>
       <w:pPr>
         <w:pStyle w:val="Heading2"/>
@@ -24988,8 +24988,8 @@
         <w:t xml:space="preserve">) veröffentlicht. Für Abbildungen kann auch eine CC-BY-Lizenz (kein -NC oder -ND) verwendet werden.</w:t>
       </w:r>
     </w:p>
-    <w:bookmarkEnd w:id="352"/>
-    <w:bookmarkEnd w:id="353"/>
+    <w:bookmarkEnd w:id="354"/>
+    <w:bookmarkEnd w:id="355"/>
     <w:sectPr/>
   </w:body>
 </w:document>
@@ -25039,7 +25039,7 @@
       </w:hyperlink>
     </w:p>
   </w:footnote>
-  <w:footnote w:id="84">
+  <w:footnote w:id="85">
     <w:p>
       <w:pPr>
         <w:pStyle w:val="FootnoteText"/>
@@ -25053,7 +25053,7 @@
       <w:r>
         <w:t xml:space="preserve"> </w:t>
       </w:r>
-      <w:hyperlink r:id="rId85">
+      <w:hyperlink r:id="rId86">
         <w:r>
           <w:rPr>
             <w:rStyle w:val="Hyperlink"/>
@@ -25063,7 +25063,7 @@
       </w:hyperlink>
     </w:p>
   </w:footnote>
-  <w:footnote w:id="89">
+  <w:footnote w:id="90">
     <w:p>
       <w:pPr>
         <w:pStyle w:val="FootnoteText"/>
@@ -25094,7 +25094,7 @@
       </w:r>
     </w:p>
   </w:footnote>
-  <w:footnote w:id="98">
+  <w:footnote w:id="99">
     <w:p>
       <w:pPr>
         <w:pStyle w:val="FootnoteText"/>
@@ -25108,7 +25108,7 @@
       <w:r>
         <w:t xml:space="preserve"> </w:t>
       </w:r>
-      <w:hyperlink r:id="rId99">
+      <w:hyperlink r:id="rId100">
         <w:r>
           <w:rPr>
             <w:rStyle w:val="Hyperlink"/>
@@ -25118,7 +25118,7 @@
       </w:hyperlink>
     </w:p>
   </w:footnote>
-  <w:footnote w:id="118">
+  <w:footnote w:id="119">
     <w:p>
       <w:pPr>
         <w:pStyle w:val="FootnoteText"/>
@@ -25142,7 +25142,7 @@
       </w:hyperlink>
     </w:p>
   </w:footnote>
-  <w:footnote w:id="156">
+  <w:footnote w:id="158">
     <w:p>
       <w:pPr>
         <w:pStyle w:val="FootnoteText"/>
@@ -25156,7 +25156,7 @@
       <w:r>
         <w:t xml:space="preserve"> </w:t>
       </w:r>
-      <w:hyperlink r:id="rId85">
+      <w:hyperlink r:id="rId86">
         <w:r>
           <w:rPr>
             <w:rStyle w:val="Hyperlink"/>
@@ -25166,7 +25166,7 @@
       </w:hyperlink>
     </w:p>
   </w:footnote>
-  <w:footnote w:id="167">
+  <w:footnote w:id="169">
     <w:p>
       <w:pPr>
         <w:pStyle w:val="FootnoteText"/>
@@ -25190,7 +25190,7 @@
       </w:hyperlink>
     </w:p>
   </w:footnote>
-  <w:footnote w:id="178">
+  <w:footnote w:id="180">
     <w:p>
       <w:pPr>
         <w:pStyle w:val="FootnoteText"/>
@@ -25204,7 +25204,7 @@
       <w:r>
         <w:t xml:space="preserve"> </w:t>
       </w:r>
-      <w:hyperlink r:id="rId85">
+      <w:hyperlink r:id="rId86">
         <w:r>
           <w:rPr>
             <w:rStyle w:val="Hyperlink"/>
@@ -25214,7 +25214,7 @@
       </w:hyperlink>
     </w:p>
   </w:footnote>
-  <w:footnote w:id="193">
+  <w:footnote w:id="195">
     <w:p>
       <w:pPr>
         <w:pStyle w:val="FootnoteText"/>
@@ -25245,7 +25245,7 @@
       </w:r>
     </w:p>
   </w:footnote>
-  <w:footnote w:id="250">
+  <w:footnote w:id="252">
     <w:p>
       <w:pPr>
         <w:pStyle w:val="FootnoteText"/>
@@ -25259,7 +25259,7 @@
       <w:r>
         <w:t xml:space="preserve"> </w:t>
       </w:r>
-      <w:hyperlink r:id="rId99">
+      <w:hyperlink r:id="rId100">
         <w:r>
           <w:rPr>
             <w:rStyle w:val="Hyperlink"/>

</xml_diff>

<commit_message>
Deploying to gh-pages from @ pro4bib/handbuch-it-in-bibliotheken@6e5e4587089bfad81a2e13ccb42d294019cc4e0b 🚀
</commit_message>
<xml_diff>
--- a/Handbuch-IT-in-Bibliotheken.docx
+++ b/Handbuch-IT-in-Bibliotheken.docx
@@ -5238,7 +5238,24 @@
               <w:spacing w:before="16" w:after="16"/>
             </w:pPr>
             <w:r>
-              <w:t xml:space="preserve">Auch nach Auswahl eines Systems ist eine permanente Beobachtung des Lebenszyklus erforderlich. Es empfiehlt sich immer eine frühzeitige Reaktion auf sich ändernde Anforderungen. Das Wissen um das System als auch um seine Anwendung müssen ebenfalls aktuell gehalten werden, z.B. durch entsprechende</w:t>
+              <w:t xml:space="preserve">Auch nach Auswahl eines Systems ist eine permanente Beobachtung des</w:t>
+            </w:r>
+            <w:r>
+              <w:t xml:space="preserve"> </w:t>
+            </w:r>
+            <w:hyperlink w:anchor="lebenszyklen-von-it-systemen">
+              <w:r>
+                <w:rPr>
+                  <w:rStyle w:val="Hyperlink"/>
+                </w:rPr>
+                <w:t xml:space="preserve">Lebenszyklus</w:t>
+              </w:r>
+            </w:hyperlink>
+            <w:r>
+              <w:t xml:space="preserve"> </w:t>
+            </w:r>
+            <w:r>
+              <w:t xml:space="preserve">erforderlich. Es empfiehlt sich immer eine frühzeitige Reaktion auf sich ändernde Anforderungen. Das Wissen um das System als auch um seine Anwendung müssen ebenfalls aktuell gehalten werden, z.B. durch entsprechende</w:t>
             </w:r>
             <w:r>
               <w:t xml:space="preserve"> </w:t>

</xml_diff>

<commit_message>
Deploying to gh-pages from @ pro4bib/handbuch-it-in-bibliotheken@f6f5a93ca43b949ae0dc2d25e00bb87206a05a4e 🚀
</commit_message>
<xml_diff>
--- a/Handbuch-IT-in-Bibliotheken.docx
+++ b/Handbuch-IT-in-Bibliotheken.docx
@@ -8851,7 +8851,7 @@
     <w:bookmarkEnd w:id="160"/>
     <w:bookmarkEnd w:id="161"/>
     <w:bookmarkEnd w:id="162"/>
-    <w:bookmarkStart w:id="287" w:name="bibliotheksmanagementsysteme"/>
+    <w:bookmarkStart w:id="286" w:name="bibliotheksmanagementsysteme"/>
     <w:p>
       <w:pPr>
         <w:pStyle w:val="Heading1"/>
@@ -16105,7 +16105,7 @@
     </w:p>
     <w:bookmarkEnd w:id="221"/>
     <w:bookmarkEnd w:id="222"/>
-    <w:bookmarkStart w:id="262" w:name="prozessabbildung"/>
+    <w:bookmarkStart w:id="261" w:name="prozessabbildung"/>
     <w:p>
       <w:pPr>
         <w:pStyle w:val="Heading2"/>
@@ -18305,22 +18305,13 @@
     </w:p>
     <w:bookmarkEnd w:id="242"/>
     <w:bookmarkEnd w:id="243"/>
-    <w:bookmarkStart w:id="247" w:name="systemintegration-über-schnittstellen"/>
+    <w:bookmarkStart w:id="246" w:name="X5f43421ad2da98b923bae46de9bf9447c18dfb6"/>
     <w:p>
       <w:pPr>
         <w:pStyle w:val="Heading3"/>
       </w:pPr>
       <w:r>
-        <w:t xml:space="preserve">Systemintegration über Schnittstellen</w:t>
-      </w:r>
-    </w:p>
-    <w:bookmarkStart w:id="246" w:name="anforderungen"/>
-    <w:p>
-      <w:pPr>
-        <w:pStyle w:val="Heading4"/>
-      </w:pPr>
-      <w:r>
-        <w:t xml:space="preserve">Anforderungen</w:t>
+        <w:t xml:space="preserve">Anbindung von Systemen über Schnittstellen</w:t>
       </w:r>
     </w:p>
     <w:p>
@@ -18600,8 +18591,7 @@
       </w:r>
     </w:p>
     <w:bookmarkEnd w:id="246"/>
-    <w:bookmarkEnd w:id="247"/>
-    <w:bookmarkStart w:id="261" w:name="nicht-bibliothekarische-schnittstellen"/>
+    <w:bookmarkStart w:id="260" w:name="nicht-bibliothekarische-schnittstellen"/>
     <w:p>
       <w:pPr>
         <w:pStyle w:val="Heading3"/>
@@ -18668,7 +18658,7 @@
         <w:t xml:space="preserve">nachgenutzt werden. Dies ist die Rolle des Identity Managements (IDM).</w:t>
       </w:r>
     </w:p>
-    <w:bookmarkStart w:id="252" w:name="identity-management"/>
+    <w:bookmarkStart w:id="251" w:name="identity-management"/>
     <w:p>
       <w:pPr>
         <w:pStyle w:val="Heading4"/>
@@ -18861,7 +18851,7 @@
       <w:r>
         <w:t xml:space="preserve"> </w:t>
       </w:r>
-      <w:hyperlink r:id="rId248">
+      <w:hyperlink r:id="rId247">
         <w:r>
           <w:rPr>
             <w:rStyle w:val="Hyperlink"/>
@@ -18887,7 +18877,7 @@
       <w:r>
         <w:t xml:space="preserve"> </w:t>
       </w:r>
-      <w:hyperlink r:id="rId249">
+      <w:hyperlink r:id="rId248">
         <w:r>
           <w:rPr>
             <w:rStyle w:val="Hyperlink"/>
@@ -18902,7 +18892,7 @@
         <w:rPr>
           <w:rStyle w:val="FootnoteReference"/>
         </w:rPr>
-        <w:footnoteReference w:id="250"/>
+        <w:footnoteReference w:id="249"/>
       </w:r>
     </w:p>
     <w:p>
@@ -18919,7 +18909,7 @@
         <w:t xml:space="preserve">Directory, uvm</w:t>
       </w:r>
     </w:p>
-    <w:bookmarkStart w:id="251" w:name="speicherung-von-nutzendenaccounts"/>
+    <w:bookmarkStart w:id="250" w:name="speicherung-von-nutzendenaccounts"/>
     <w:p>
       <w:pPr>
         <w:pStyle w:val="Heading5"/>
@@ -19126,9 +19116,9 @@
         <w:t xml:space="preserve">Kapitel zum technischen Betrieb eines BMS.</w:t>
       </w:r>
     </w:p>
+    <w:bookmarkEnd w:id="250"/>
     <w:bookmarkEnd w:id="251"/>
-    <w:bookmarkEnd w:id="252"/>
-    <w:bookmarkStart w:id="256" w:name="bezahlsysteme"/>
+    <w:bookmarkStart w:id="255" w:name="bezahlsysteme"/>
     <w:p>
       <w:pPr>
         <w:pStyle w:val="Heading4"/>
@@ -19201,18 +19191,18 @@
                 <wp:inline>
                   <wp:extent cx="152400" cy="152400"/>
                   <wp:effectExtent b="0" l="0" r="0" t="0"/>
-                  <wp:docPr descr="" title="" id="254" name="Picture"/>
+                  <wp:docPr descr="" title="" id="253" name="Picture"/>
                   <a:graphic>
                     <a:graphicData uri="http://schemas.openxmlformats.org/drawingml/2006/picture">
                       <pic:pic>
                         <pic:nvPicPr>
-                          <pic:cNvPr descr="/opt/quarto/share/formats/docx/warning.png" id="255" name="Picture"/>
+                          <pic:cNvPr descr="/opt/quarto/share/formats/docx/warning.png" id="254" name="Picture"/>
                           <pic:cNvPicPr>
                             <a:picLocks noChangeArrowheads="1" noChangeAspect="1"/>
                           </pic:cNvPicPr>
                         </pic:nvPicPr>
                         <pic:blipFill>
-                          <a:blip r:embed="rId253"/>
+                          <a:blip r:embed="rId252"/>
                           <a:stretch>
                             <a:fillRect/>
                           </a:stretch>
@@ -19275,8 +19265,8 @@
         </w:tc>
       </w:tr>
     </w:tbl>
-    <w:bookmarkEnd w:id="256"/>
-    <w:bookmarkStart w:id="258" w:name="e-rechnung"/>
+    <w:bookmarkEnd w:id="255"/>
+    <w:bookmarkStart w:id="257" w:name="e-rechnung"/>
     <w:p>
       <w:pPr>
         <w:pStyle w:val="Heading4"/>
@@ -19331,7 +19321,7 @@
       <w:r>
         <w:t xml:space="preserve"> </w:t>
       </w:r>
-      <w:hyperlink r:id="rId257">
+      <w:hyperlink r:id="rId256">
         <w:r>
           <w:rPr>
             <w:rStyle w:val="Hyperlink"/>
@@ -19473,8 +19463,8 @@
         <w:t xml:space="preserve">abgeschlossen werden.</w:t>
       </w:r>
     </w:p>
-    <w:bookmarkEnd w:id="258"/>
-    <w:bookmarkStart w:id="260" w:name="statistik"/>
+    <w:bookmarkEnd w:id="257"/>
+    <w:bookmarkStart w:id="259" w:name="statistik"/>
     <w:p>
       <w:pPr>
         <w:pStyle w:val="Heading4"/>
@@ -19699,7 +19689,7 @@
       <w:r>
         <w:t xml:space="preserve"> </w:t>
       </w:r>
-      <w:hyperlink r:id="rId259">
+      <w:hyperlink r:id="rId258">
         <w:r>
           <w:rPr>
             <w:rStyle w:val="Hyperlink"/>
@@ -19717,10 +19707,10 @@
         <w:t xml:space="preserve">für statistische Daten der Nutzung digitaler Medien importieren.</w:t>
       </w:r>
     </w:p>
+    <w:bookmarkEnd w:id="259"/>
     <w:bookmarkEnd w:id="260"/>
     <w:bookmarkEnd w:id="261"/>
-    <w:bookmarkEnd w:id="262"/>
-    <w:bookmarkStart w:id="283" w:name="technischer-betrieb"/>
+    <w:bookmarkStart w:id="282" w:name="technischer-betrieb"/>
     <w:p>
       <w:pPr>
         <w:pStyle w:val="Heading2"/>
@@ -19771,12 +19761,12 @@
                 <wp:inline>
                   <wp:extent cx="152400" cy="152400"/>
                   <wp:effectExtent b="0" l="0" r="0" t="0"/>
-                  <wp:docPr descr="" title="" id="263" name="Picture"/>
+                  <wp:docPr descr="" title="" id="262" name="Picture"/>
                   <a:graphic>
                     <a:graphicData uri="http://schemas.openxmlformats.org/drawingml/2006/picture">
                       <pic:pic>
                         <pic:nvPicPr>
-                          <pic:cNvPr descr="/opt/quarto/share/formats/docx/note.png" id="264" name="Picture"/>
+                          <pic:cNvPr descr="/opt/quarto/share/formats/docx/note.png" id="263" name="Picture"/>
                           <pic:cNvPicPr>
                             <a:picLocks noChangeArrowheads="1" noChangeAspect="1"/>
                           </pic:cNvPicPr>
@@ -19978,7 +19968,7 @@
         </w:tc>
       </w:tr>
     </w:tbl>
-    <w:bookmarkStart w:id="268" w:name="X3a5ca0018f511a6e73c5bcce2da503f97a39d48"/>
+    <w:bookmarkStart w:id="267" w:name="X3a5ca0018f511a6e73c5bcce2da503f97a39d48"/>
     <w:p>
       <w:pPr>
         <w:pStyle w:val="Heading3"/>
@@ -20007,7 +19997,7 @@
         <w:t xml:space="preserve">Wartung sowie Backup und Support.</w:t>
       </w:r>
     </w:p>
-    <w:bookmarkStart w:id="265" w:name="lokale-installation"/>
+    <w:bookmarkStart w:id="264" w:name="lokale-installation"/>
     <w:p>
       <w:pPr>
         <w:pStyle w:val="Heading4"/>
@@ -20124,94 +20114,94 @@
         <w:t xml:space="preserve">von äußeren Einflüssen.</w:t>
       </w:r>
     </w:p>
+    <w:bookmarkEnd w:id="264"/>
+    <w:bookmarkStart w:id="265" w:name="hosting"/>
+    <w:p>
+      <w:pPr>
+        <w:pStyle w:val="Heading4"/>
+      </w:pPr>
+      <w:r>
+        <w:t xml:space="preserve">Hosting</w:t>
+      </w:r>
+    </w:p>
+    <w:p>
+      <w:pPr>
+        <w:pStyle w:val="FirstParagraph"/>
+      </w:pPr>
+      <w:r>
+        <w:t xml:space="preserve">In diesem Betriebsmodell wird die Ebene der Rechenkapazität bzw.</w:t>
+      </w:r>
+      <w:r>
+        <w:t xml:space="preserve"> </w:t>
+      </w:r>
+      <w:r>
+        <w:t xml:space="preserve">Serverhardware an einen Dienstleister ausgelagert. Der Dienstleister</w:t>
+      </w:r>
+      <w:r>
+        <w:t xml:space="preserve"> </w:t>
+      </w:r>
+      <w:r>
+        <w:t xml:space="preserve">kann hierbei etwa das Rechenzentrum einer Universität oder des</w:t>
+      </w:r>
+      <w:r>
+        <w:t xml:space="preserve"> </w:t>
+      </w:r>
+      <w:r>
+        <w:t xml:space="preserve">angeschlossenen Bibliotheksverbundes sein, oder ganz allgemein jeder</w:t>
+      </w:r>
+      <w:r>
+        <w:t xml:space="preserve"> </w:t>
+      </w:r>
+      <w:r>
+        <w:t xml:space="preserve">kommerzielle Betreiber eines Rechenzentrums, bei dem Kapazitäten</w:t>
+      </w:r>
+      <w:r>
+        <w:t xml:space="preserve"> </w:t>
+      </w:r>
+      <w:r>
+        <w:t xml:space="preserve">erworben werden.</w:t>
+      </w:r>
+    </w:p>
+    <w:p>
+      <w:pPr>
+        <w:pStyle w:val="BodyText"/>
+      </w:pPr>
+      <w:r>
+        <w:t xml:space="preserve">Sämtliche Betriebsfragen, wie Backups und Ausfallsicherheit der</w:t>
+      </w:r>
+      <w:r>
+        <w:t xml:space="preserve"> </w:t>
+      </w:r>
+      <w:r>
+        <w:t xml:space="preserve">eingesetzten Hardware können an diesen Anbieter delegiert werden. Im</w:t>
+      </w:r>
+      <w:r>
+        <w:t xml:space="preserve"> </w:t>
+      </w:r>
+      <w:r>
+        <w:t xml:space="preserve">Falle des Hostings durch einen Bibliotheksverbund entfallen</w:t>
+      </w:r>
+      <w:r>
+        <w:t xml:space="preserve"> </w:t>
+      </w:r>
+      <w:r>
+        <w:t xml:space="preserve">möglicherweise auch Einrichtung, Installation und Upgrades des BMS. Die</w:t>
+      </w:r>
+      <w:r>
+        <w:t xml:space="preserve"> </w:t>
+      </w:r>
+      <w:r>
+        <w:t xml:space="preserve">Betriebskosten müssen beim Verbund kalkuliert werden, was jedoch durch</w:t>
+      </w:r>
+      <w:r>
+        <w:t xml:space="preserve"> </w:t>
+      </w:r>
+      <w:r>
+        <w:t xml:space="preserve">das Hosting für mehrere Einrichtung besser skaliert.</w:t>
+      </w:r>
+    </w:p>
     <w:bookmarkEnd w:id="265"/>
-    <w:bookmarkStart w:id="266" w:name="hosting"/>
-    <w:p>
-      <w:pPr>
-        <w:pStyle w:val="Heading4"/>
-      </w:pPr>
-      <w:r>
-        <w:t xml:space="preserve">Hosting</w:t>
-      </w:r>
-    </w:p>
-    <w:p>
-      <w:pPr>
-        <w:pStyle w:val="FirstParagraph"/>
-      </w:pPr>
-      <w:r>
-        <w:t xml:space="preserve">In diesem Betriebsmodell wird die Ebene der Rechenkapazität bzw.</w:t>
-      </w:r>
-      <w:r>
-        <w:t xml:space="preserve"> </w:t>
-      </w:r>
-      <w:r>
-        <w:t xml:space="preserve">Serverhardware an einen Dienstleister ausgelagert. Der Dienstleister</w:t>
-      </w:r>
-      <w:r>
-        <w:t xml:space="preserve"> </w:t>
-      </w:r>
-      <w:r>
-        <w:t xml:space="preserve">kann hierbei etwa das Rechenzentrum einer Universität oder des</w:t>
-      </w:r>
-      <w:r>
-        <w:t xml:space="preserve"> </w:t>
-      </w:r>
-      <w:r>
-        <w:t xml:space="preserve">angeschlossenen Bibliotheksverbundes sein, oder ganz allgemein jeder</w:t>
-      </w:r>
-      <w:r>
-        <w:t xml:space="preserve"> </w:t>
-      </w:r>
-      <w:r>
-        <w:t xml:space="preserve">kommerzielle Betreiber eines Rechenzentrums, bei dem Kapazitäten</w:t>
-      </w:r>
-      <w:r>
-        <w:t xml:space="preserve"> </w:t>
-      </w:r>
-      <w:r>
-        <w:t xml:space="preserve">erworben werden.</w:t>
-      </w:r>
-    </w:p>
-    <w:p>
-      <w:pPr>
-        <w:pStyle w:val="BodyText"/>
-      </w:pPr>
-      <w:r>
-        <w:t xml:space="preserve">Sämtliche Betriebsfragen, wie Backups und Ausfallsicherheit der</w:t>
-      </w:r>
-      <w:r>
-        <w:t xml:space="preserve"> </w:t>
-      </w:r>
-      <w:r>
-        <w:t xml:space="preserve">eingesetzten Hardware können an diesen Anbieter delegiert werden. Im</w:t>
-      </w:r>
-      <w:r>
-        <w:t xml:space="preserve"> </w:t>
-      </w:r>
-      <w:r>
-        <w:t xml:space="preserve">Falle des Hostings durch einen Bibliotheksverbund entfallen</w:t>
-      </w:r>
-      <w:r>
-        <w:t xml:space="preserve"> </w:t>
-      </w:r>
-      <w:r>
-        <w:t xml:space="preserve">möglicherweise auch Einrichtung, Installation und Upgrades des BMS. Die</w:t>
-      </w:r>
-      <w:r>
-        <w:t xml:space="preserve"> </w:t>
-      </w:r>
-      <w:r>
-        <w:t xml:space="preserve">Betriebskosten müssen beim Verbund kalkuliert werden, was jedoch durch</w:t>
-      </w:r>
-      <w:r>
-        <w:t xml:space="preserve"> </w:t>
-      </w:r>
-      <w:r>
-        <w:t xml:space="preserve">das Hosting für mehrere Einrichtung besser skaliert.</w:t>
-      </w:r>
-    </w:p>
-    <w:bookmarkEnd w:id="266"/>
-    <w:bookmarkStart w:id="267" w:name="cloud"/>
+    <w:bookmarkStart w:id="266" w:name="cloud"/>
     <w:p>
       <w:pPr>
         <w:pStyle w:val="Heading4"/>
@@ -20346,216 +20336,216 @@
         <w:t xml:space="preserve">solches Betriebsmodell meist zu Abonnementkosten.</w:t>
       </w:r>
     </w:p>
+    <w:bookmarkEnd w:id="266"/>
     <w:bookmarkEnd w:id="267"/>
+    <w:bookmarkStart w:id="268" w:name="kosten"/>
+    <w:p>
+      <w:pPr>
+        <w:pStyle w:val="Heading3"/>
+      </w:pPr>
+      <w:r>
+        <w:t xml:space="preserve">Kosten</w:t>
+      </w:r>
+    </w:p>
+    <w:p>
+      <w:pPr>
+        <w:pStyle w:val="FirstParagraph"/>
+      </w:pPr>
+      <w:r>
+        <w:t xml:space="preserve">Die Anschaffungskosten eines BMS machen nur einen kleinen Teil aus.</w:t>
+      </w:r>
+      <w:r>
+        <w:t xml:space="preserve"> </w:t>
+      </w:r>
+      <w:r>
+        <w:t xml:space="preserve">Wichtiger ist, sich über folgende Kosten klar zu werden:</w:t>
+      </w:r>
+    </w:p>
+    <w:p>
+      <w:pPr>
+        <w:numPr>
+          <w:ilvl w:val="0"/>
+          <w:numId w:val="1055"/>
+        </w:numPr>
+      </w:pPr>
+      <w:r>
+        <w:t xml:space="preserve">Personalkosten für den laufenden Betrieb</w:t>
+      </w:r>
+    </w:p>
+    <w:p>
+      <w:pPr>
+        <w:numPr>
+          <w:ilvl w:val="0"/>
+          <w:numId w:val="1055"/>
+        </w:numPr>
+      </w:pPr>
+      <w:r>
+        <w:t xml:space="preserve">Lizenzkosten und Wartungsverträge der Software</w:t>
+      </w:r>
+    </w:p>
+    <w:p>
+      <w:pPr>
+        <w:numPr>
+          <w:ilvl w:val="0"/>
+          <w:numId w:val="1055"/>
+        </w:numPr>
+      </w:pPr>
+      <w:r>
+        <w:t xml:space="preserve">Betriebsressourcen, wie z.B. Serverraum, Energieverbrauch, Wartung,</w:t>
+      </w:r>
+      <w:r>
+        <w:t xml:space="preserve"> </w:t>
+      </w:r>
+      <w:r>
+        <w:t xml:space="preserve">Backuplösungen</w:t>
+      </w:r>
+    </w:p>
+    <w:p>
+      <w:pPr>
+        <w:pStyle w:val="FirstParagraph"/>
+      </w:pPr>
+      <w:r>
+        <w:t xml:space="preserve">Personalkosten und Ressourcen richten sich hauptsächlich nach Art der</w:t>
+      </w:r>
+      <w:r>
+        <w:t xml:space="preserve"> </w:t>
+      </w:r>
+      <w:r>
+        <w:t xml:space="preserve">Installation (Lokal, Hosting oder Cloud). Lizenzkosten sind teilweise</w:t>
+      </w:r>
+      <w:r>
+        <w:t xml:space="preserve"> </w:t>
+      </w:r>
+      <w:r>
+        <w:t xml:space="preserve">nach Größe der Einrichtung gestaffelt, d.h. sie richten sich nach Anzahl</w:t>
+      </w:r>
+      <w:r>
+        <w:t xml:space="preserve"> </w:t>
+      </w:r>
+      <w:r>
+        <w:t xml:space="preserve">der verwalteten Medien und/oder Endnutzer*innen.</w:t>
+      </w:r>
+    </w:p>
+    <w:p>
+      <w:pPr>
+        <w:pStyle w:val="BodyText"/>
+      </w:pPr>
+      <w:r>
+        <w:t xml:space="preserve">Insbesondere der Punkt Personalkosten kann zu einem Engpass bzw. Risiko</w:t>
+      </w:r>
+      <w:r>
+        <w:t xml:space="preserve"> </w:t>
+      </w:r>
+      <w:r>
+        <w:t xml:space="preserve">werden, denn in vielen Fällen zeigt sich, dass einige wenige Personen</w:t>
+      </w:r>
+      <w:r>
+        <w:t xml:space="preserve"> </w:t>
+      </w:r>
+      <w:r>
+        <w:t xml:space="preserve">durch ein BMS gebunden werden und gleichzeitig auch die einzigen sind,</w:t>
+      </w:r>
+      <w:r>
+        <w:t xml:space="preserve"> </w:t>
+      </w:r>
+      <w:r>
+        <w:t xml:space="preserve">die das System in der Tiefe bedienen können. Wirklich kritisch wird es,</w:t>
+      </w:r>
+      <w:r>
+        <w:t xml:space="preserve"> </w:t>
+      </w:r>
+      <w:r>
+        <w:t xml:space="preserve">wenn nur eine einzige Person diese Rolle erfüllt. Je mehr Verantwortung</w:t>
+      </w:r>
+      <w:r>
+        <w:t xml:space="preserve"> </w:t>
+      </w:r>
+      <w:r>
+        <w:t xml:space="preserve">beim Betrieb auf das Personal vor Ort fällt (lokaler Betrieb), desto</w:t>
+      </w:r>
+      <w:r>
+        <w:t xml:space="preserve"> </w:t>
+      </w:r>
+      <w:r>
+        <w:t xml:space="preserve">wichtiger wird dieser Aspekt. Selbst bei der Nutzung eines Cloud-BMS ist</w:t>
+      </w:r>
+      <w:r>
+        <w:t xml:space="preserve"> </w:t>
+      </w:r>
+      <w:r>
+        <w:t xml:space="preserve">davon auszugehen, dass für die fachliche Administration der Software</w:t>
+      </w:r>
+      <w:r>
+        <w:t xml:space="preserve"> </w:t>
+      </w:r>
+      <w:r>
+        <w:t xml:space="preserve">Personal dauerhaft gebunden ist. Bei dieser Betriebsmethode gibt der</w:t>
+      </w:r>
+      <w:r>
+        <w:t xml:space="preserve"> </w:t>
+      </w:r>
+      <w:r>
+        <w:t xml:space="preserve">Anbieter meistens den Updatezeitpunkt vor, insofern müssen unter</w:t>
+      </w:r>
+      <w:r>
+        <w:t xml:space="preserve"> </w:t>
+      </w:r>
+      <w:r>
+        <w:t xml:space="preserve">Umständen Workflows in der Bibliothek aufgrund von Änderungen in der</w:t>
+      </w:r>
+      <w:r>
+        <w:t xml:space="preserve"> </w:t>
+      </w:r>
+      <w:r>
+        <w:t xml:space="preserve">Software durchgeführt werden, ohne dass man die zeitliche Planung dafür</w:t>
+      </w:r>
+      <w:r>
+        <w:t xml:space="preserve"> </w:t>
+      </w:r>
+      <w:r>
+        <w:t xml:space="preserve">in der Hand hat.</w:t>
+      </w:r>
+    </w:p>
+    <w:p>
+      <w:pPr>
+        <w:pStyle w:val="BodyText"/>
+      </w:pPr>
+      <w:r>
+        <w:t xml:space="preserve">Um Personalengpässe zu vermeiden, ist es sinnvoll, Einführungsprozesse</w:t>
+      </w:r>
+      <w:r>
+        <w:t xml:space="preserve"> </w:t>
+      </w:r>
+      <w:r>
+        <w:t xml:space="preserve">nur in einer Expertengruppe durchzuführen und Verantwortlichkeiten auf</w:t>
+      </w:r>
+      <w:r>
+        <w:t xml:space="preserve"> </w:t>
+      </w:r>
+      <w:r>
+        <w:t xml:space="preserve">mehrere Schultern zu verteilen (Ausfallsicherheit, Urlaubsvertretung</w:t>
+      </w:r>
+      <w:r>
+        <w:t xml:space="preserve"> </w:t>
+      </w:r>
+      <w:r>
+        <w:t xml:space="preserve">usw). Auch die gute Dokumentation teils komplexer Zusammenhänge sollte</w:t>
+      </w:r>
+      <w:r>
+        <w:t xml:space="preserve"> </w:t>
+      </w:r>
+      <w:r>
+        <w:t xml:space="preserve">bedacht werden, damit Fachwissen nicht nur in den Köpfen einiger weniger</w:t>
+      </w:r>
+      <w:r>
+        <w:t xml:space="preserve"> </w:t>
+      </w:r>
+      <w:r>
+        <w:t xml:space="preserve">Mitarbeiter*innen schlummert.</w:t>
+      </w:r>
+    </w:p>
     <w:bookmarkEnd w:id="268"/>
-    <w:bookmarkStart w:id="269" w:name="kosten"/>
-    <w:p>
-      <w:pPr>
-        <w:pStyle w:val="Heading3"/>
-      </w:pPr>
-      <w:r>
-        <w:t xml:space="preserve">Kosten</w:t>
-      </w:r>
-    </w:p>
-    <w:p>
-      <w:pPr>
-        <w:pStyle w:val="FirstParagraph"/>
-      </w:pPr>
-      <w:r>
-        <w:t xml:space="preserve">Die Anschaffungskosten eines BMS machen nur einen kleinen Teil aus.</w:t>
-      </w:r>
-      <w:r>
-        <w:t xml:space="preserve"> </w:t>
-      </w:r>
-      <w:r>
-        <w:t xml:space="preserve">Wichtiger ist, sich über folgende Kosten klar zu werden:</w:t>
-      </w:r>
-    </w:p>
-    <w:p>
-      <w:pPr>
-        <w:numPr>
-          <w:ilvl w:val="0"/>
-          <w:numId w:val="1055"/>
-        </w:numPr>
-      </w:pPr>
-      <w:r>
-        <w:t xml:space="preserve">Personalkosten für den laufenden Betrieb</w:t>
-      </w:r>
-    </w:p>
-    <w:p>
-      <w:pPr>
-        <w:numPr>
-          <w:ilvl w:val="0"/>
-          <w:numId w:val="1055"/>
-        </w:numPr>
-      </w:pPr>
-      <w:r>
-        <w:t xml:space="preserve">Lizenzkosten und Wartungsverträge der Software</w:t>
-      </w:r>
-    </w:p>
-    <w:p>
-      <w:pPr>
-        <w:numPr>
-          <w:ilvl w:val="0"/>
-          <w:numId w:val="1055"/>
-        </w:numPr>
-      </w:pPr>
-      <w:r>
-        <w:t xml:space="preserve">Betriebsressourcen, wie z.B. Serverraum, Energieverbrauch, Wartung,</w:t>
-      </w:r>
-      <w:r>
-        <w:t xml:space="preserve"> </w:t>
-      </w:r>
-      <w:r>
-        <w:t xml:space="preserve">Backuplösungen</w:t>
-      </w:r>
-    </w:p>
-    <w:p>
-      <w:pPr>
-        <w:pStyle w:val="FirstParagraph"/>
-      </w:pPr>
-      <w:r>
-        <w:t xml:space="preserve">Personalkosten und Ressourcen richten sich hauptsächlich nach Art der</w:t>
-      </w:r>
-      <w:r>
-        <w:t xml:space="preserve"> </w:t>
-      </w:r>
-      <w:r>
-        <w:t xml:space="preserve">Installation (Lokal, Hosting oder Cloud). Lizenzkosten sind teilweise</w:t>
-      </w:r>
-      <w:r>
-        <w:t xml:space="preserve"> </w:t>
-      </w:r>
-      <w:r>
-        <w:t xml:space="preserve">nach Größe der Einrichtung gestaffelt, d.h. sie richten sich nach Anzahl</w:t>
-      </w:r>
-      <w:r>
-        <w:t xml:space="preserve"> </w:t>
-      </w:r>
-      <w:r>
-        <w:t xml:space="preserve">der verwalteten Medien und/oder Endnutzer*innen.</w:t>
-      </w:r>
-    </w:p>
-    <w:p>
-      <w:pPr>
-        <w:pStyle w:val="BodyText"/>
-      </w:pPr>
-      <w:r>
-        <w:t xml:space="preserve">Insbesondere der Punkt Personalkosten kann zu einem Engpass bzw. Risiko</w:t>
-      </w:r>
-      <w:r>
-        <w:t xml:space="preserve"> </w:t>
-      </w:r>
-      <w:r>
-        <w:t xml:space="preserve">werden, denn in vielen Fällen zeigt sich, dass einige wenige Personen</w:t>
-      </w:r>
-      <w:r>
-        <w:t xml:space="preserve"> </w:t>
-      </w:r>
-      <w:r>
-        <w:t xml:space="preserve">durch ein BMS gebunden werden und gleichzeitig auch die einzigen sind,</w:t>
-      </w:r>
-      <w:r>
-        <w:t xml:space="preserve"> </w:t>
-      </w:r>
-      <w:r>
-        <w:t xml:space="preserve">die das System in der Tiefe bedienen können. Wirklich kritisch wird es,</w:t>
-      </w:r>
-      <w:r>
-        <w:t xml:space="preserve"> </w:t>
-      </w:r>
-      <w:r>
-        <w:t xml:space="preserve">wenn nur eine einzige Person diese Rolle erfüllt. Je mehr Verantwortung</w:t>
-      </w:r>
-      <w:r>
-        <w:t xml:space="preserve"> </w:t>
-      </w:r>
-      <w:r>
-        <w:t xml:space="preserve">beim Betrieb auf das Personal vor Ort fällt (lokaler Betrieb), desto</w:t>
-      </w:r>
-      <w:r>
-        <w:t xml:space="preserve"> </w:t>
-      </w:r>
-      <w:r>
-        <w:t xml:space="preserve">wichtiger wird dieser Aspekt. Selbst bei der Nutzung eines Cloud-BMS ist</w:t>
-      </w:r>
-      <w:r>
-        <w:t xml:space="preserve"> </w:t>
-      </w:r>
-      <w:r>
-        <w:t xml:space="preserve">davon auszugehen, dass für die fachliche Administration der Software</w:t>
-      </w:r>
-      <w:r>
-        <w:t xml:space="preserve"> </w:t>
-      </w:r>
-      <w:r>
-        <w:t xml:space="preserve">Personal dauerhaft gebunden ist. Bei dieser Betriebsmethode gibt der</w:t>
-      </w:r>
-      <w:r>
-        <w:t xml:space="preserve"> </w:t>
-      </w:r>
-      <w:r>
-        <w:t xml:space="preserve">Anbieter meistens den Updatezeitpunkt vor, insofern müssen unter</w:t>
-      </w:r>
-      <w:r>
-        <w:t xml:space="preserve"> </w:t>
-      </w:r>
-      <w:r>
-        <w:t xml:space="preserve">Umständen Workflows in der Bibliothek aufgrund von Änderungen in der</w:t>
-      </w:r>
-      <w:r>
-        <w:t xml:space="preserve"> </w:t>
-      </w:r>
-      <w:r>
-        <w:t xml:space="preserve">Software durchgeführt werden, ohne dass man die zeitliche Planung dafür</w:t>
-      </w:r>
-      <w:r>
-        <w:t xml:space="preserve"> </w:t>
-      </w:r>
-      <w:r>
-        <w:t xml:space="preserve">in der Hand hat.</w:t>
-      </w:r>
-    </w:p>
-    <w:p>
-      <w:pPr>
-        <w:pStyle w:val="BodyText"/>
-      </w:pPr>
-      <w:r>
-        <w:t xml:space="preserve">Um Personalengpässe zu vermeiden, ist es sinnvoll, Einführungsprozesse</w:t>
-      </w:r>
-      <w:r>
-        <w:t xml:space="preserve"> </w:t>
-      </w:r>
-      <w:r>
-        <w:t xml:space="preserve">nur in einer Expertengruppe durchzuführen und Verantwortlichkeiten auf</w:t>
-      </w:r>
-      <w:r>
-        <w:t xml:space="preserve"> </w:t>
-      </w:r>
-      <w:r>
-        <w:t xml:space="preserve">mehrere Schultern zu verteilen (Ausfallsicherheit, Urlaubsvertretung</w:t>
-      </w:r>
-      <w:r>
-        <w:t xml:space="preserve"> </w:t>
-      </w:r>
-      <w:r>
-        <w:t xml:space="preserve">usw). Auch die gute Dokumentation teils komplexer Zusammenhänge sollte</w:t>
-      </w:r>
-      <w:r>
-        <w:t xml:space="preserve"> </w:t>
-      </w:r>
-      <w:r>
-        <w:t xml:space="preserve">bedacht werden, damit Fachwissen nicht nur in den Köpfen einiger weniger</w:t>
-      </w:r>
-      <w:r>
-        <w:t xml:space="preserve"> </w:t>
-      </w:r>
-      <w:r>
-        <w:t xml:space="preserve">Mitarbeiter*innen schlummert.</w:t>
-      </w:r>
-    </w:p>
-    <w:bookmarkEnd w:id="269"/>
-    <w:bookmarkStart w:id="270" w:name="installation-updates"/>
+    <w:bookmarkStart w:id="269" w:name="installation-updates"/>
     <w:p>
       <w:pPr>
         <w:pStyle w:val="Heading3"/>
@@ -20718,14 +20708,50 @@
         <w:t xml:space="preserve">oder halbjahres-weise).</w:t>
       </w:r>
     </w:p>
+    <w:bookmarkEnd w:id="269"/>
+    <w:bookmarkStart w:id="270" w:name="open-source"/>
+    <w:p>
+      <w:pPr>
+        <w:pStyle w:val="Heading3"/>
+      </w:pPr>
+      <w:r>
+        <w:t xml:space="preserve">Open Source</w:t>
+      </w:r>
+    </w:p>
+    <w:p>
+      <w:pPr>
+        <w:pStyle w:val="FirstParagraph"/>
+      </w:pPr>
+      <w:r>
+        <w:t xml:space="preserve">Wird ein System auf Open-Source-Basis eingesetzt, sollte eine</w:t>
+      </w:r>
+      <w:r>
+        <w:t xml:space="preserve"> </w:t>
+      </w:r>
+      <w:r>
+        <w:t xml:space="preserve">Verständigung darüber erfolgen, ob und unter welchen Bedingungen lokale</w:t>
+      </w:r>
+      <w:r>
+        <w:t xml:space="preserve"> </w:t>
+      </w:r>
+      <w:r>
+        <w:t xml:space="preserve">Anpassungen am System auch der Community zur Verfügung gestellt werden.</w:t>
+      </w:r>
+      <w:r>
+        <w:t xml:space="preserve"> </w:t>
+      </w:r>
+      <w:r>
+        <w:t xml:space="preserve">Hierzu müssen die Lizenzbedingungen des Systems geprüft werden.</w:t>
+      </w:r>
+    </w:p>
     <w:bookmarkEnd w:id="270"/>
-    <w:bookmarkStart w:id="271" w:name="open-source"/>
+    <w:bookmarkStart w:id="275" w:name="laufender-betrieb"/>
     <w:p>
       <w:pPr>
         <w:pStyle w:val="Heading3"/>
       </w:pPr>
       <w:r>
-        <w:t xml:space="preserve">Open Source</w:t>
+        <w:t xml:space="preserve">Laufender Betrieb</w:t>
       </w:r>
     </w:p>
     <w:p>
@@ -20733,35 +20759,70 @@
         <w:pStyle w:val="FirstParagraph"/>
       </w:pPr>
       <w:r>
-        <w:t xml:space="preserve">Wird ein System auf Open-Source-Basis eingesetzt, sollte eine</w:t>
-      </w:r>
-      <w:r>
-        <w:t xml:space="preserve"> </w:t>
-      </w:r>
-      <w:r>
-        <w:t xml:space="preserve">Verständigung darüber erfolgen, ob und unter welchen Bedingungen lokale</w:t>
-      </w:r>
-      <w:r>
-        <w:t xml:space="preserve"> </w:t>
-      </w:r>
-      <w:r>
-        <w:t xml:space="preserve">Anpassungen am System auch der Community zur Verfügung gestellt werden.</w:t>
-      </w:r>
-      <w:r>
-        <w:t xml:space="preserve"> </w:t>
-      </w:r>
-      <w:r>
-        <w:t xml:space="preserve">Hierzu müssen die Lizenzbedingungen des Systems geprüft werden.</w:t>
-      </w:r>
-    </w:p>
-    <w:bookmarkEnd w:id="271"/>
-    <w:bookmarkStart w:id="276" w:name="laufender-betrieb"/>
-    <w:p>
-      <w:pPr>
-        <w:pStyle w:val="Heading3"/>
-      </w:pPr>
-      <w:r>
-        <w:t xml:space="preserve">Laufender Betrieb</w:t>
+        <w:t xml:space="preserve">Während des laufenden Betriebs ist es wichtig, sich über den aktuellen</w:t>
+      </w:r>
+      <w:r>
+        <w:t xml:space="preserve"> </w:t>
+      </w:r>
+      <w:r>
+        <w:t xml:space="preserve">Betriebszustand des Systems ein klares Bild machen zu können. Dieser</w:t>
+      </w:r>
+      <w:r>
+        <w:t xml:space="preserve"> </w:t>
+      </w:r>
+      <w:r>
+        <w:t xml:space="preserve">“</w:t>
+      </w:r>
+      <w:r>
+        <w:t xml:space="preserve">Statusbericht</w:t>
+      </w:r>
+      <w:r>
+        <w:t xml:space="preserve">”</w:t>
+      </w:r>
+      <w:r>
+        <w:t xml:space="preserve"> </w:t>
+      </w:r>
+      <w:r>
+        <w:t xml:space="preserve">kann sich über alle Ebenen des Systems ziehen: Wie viel</w:t>
+      </w:r>
+      <w:r>
+        <w:t xml:space="preserve"> </w:t>
+      </w:r>
+      <w:r>
+        <w:t xml:space="preserve">Speicherplatz ist noch frei? Ist das System für alle Nutzenden</w:t>
+      </w:r>
+      <w:r>
+        <w:t xml:space="preserve"> </w:t>
+      </w:r>
+      <w:r>
+        <w:t xml:space="preserve">erreichbar? Sind verbundene Systeme verfügbar und betriebsbereit? Je</w:t>
+      </w:r>
+      <w:r>
+        <w:t xml:space="preserve"> </w:t>
+      </w:r>
+      <w:r>
+        <w:t xml:space="preserve">nach Betriebsmodell werden diese Fragestellungen durch klassisches</w:t>
+      </w:r>
+      <w:r>
+        <w:t xml:space="preserve"> </w:t>
+      </w:r>
+      <w:r>
+        <w:t xml:space="preserve">IT-Monitoring abgedeckt, benötigen teilweise aber auch</w:t>
+      </w:r>
+      <w:r>
+        <w:t xml:space="preserve"> </w:t>
+      </w:r>
+      <w:r>
+        <w:t xml:space="preserve">bibliotheksspezifische Lösungen.</w:t>
+      </w:r>
+    </w:p>
+    <w:bookmarkStart w:id="273" w:name="monitoring"/>
+    <w:p>
+      <w:pPr>
+        <w:pStyle w:val="Heading4"/>
+      </w:pPr>
+      <w:r>
+        <w:t xml:space="preserve">Monitoring</w:t>
       </w:r>
     </w:p>
     <w:p>
@@ -20769,77 +20830,6 @@
         <w:pStyle w:val="FirstParagraph"/>
       </w:pPr>
       <w:r>
-        <w:t xml:space="preserve">Während des laufenden Betriebs ist es wichtig, sich über den aktuellen</w:t>
-      </w:r>
-      <w:r>
-        <w:t xml:space="preserve"> </w:t>
-      </w:r>
-      <w:r>
-        <w:t xml:space="preserve">Betriebszustand des Systems ein klares Bild machen zu können. Dieser</w:t>
-      </w:r>
-      <w:r>
-        <w:t xml:space="preserve"> </w:t>
-      </w:r>
-      <w:r>
-        <w:t xml:space="preserve">“</w:t>
-      </w:r>
-      <w:r>
-        <w:t xml:space="preserve">Statusbericht</w:t>
-      </w:r>
-      <w:r>
-        <w:t xml:space="preserve">”</w:t>
-      </w:r>
-      <w:r>
-        <w:t xml:space="preserve"> </w:t>
-      </w:r>
-      <w:r>
-        <w:t xml:space="preserve">kann sich über alle Ebenen des Systems ziehen: Wie viel</w:t>
-      </w:r>
-      <w:r>
-        <w:t xml:space="preserve"> </w:t>
-      </w:r>
-      <w:r>
-        <w:t xml:space="preserve">Speicherplatz ist noch frei? Ist das System für alle Nutzenden</w:t>
-      </w:r>
-      <w:r>
-        <w:t xml:space="preserve"> </w:t>
-      </w:r>
-      <w:r>
-        <w:t xml:space="preserve">erreichbar? Sind verbundene Systeme verfügbar und betriebsbereit? Je</w:t>
-      </w:r>
-      <w:r>
-        <w:t xml:space="preserve"> </w:t>
-      </w:r>
-      <w:r>
-        <w:t xml:space="preserve">nach Betriebsmodell werden diese Fragestellungen durch klassisches</w:t>
-      </w:r>
-      <w:r>
-        <w:t xml:space="preserve"> </w:t>
-      </w:r>
-      <w:r>
-        <w:t xml:space="preserve">IT-Monitoring abgedeckt, benötigen teilweise aber auch</w:t>
-      </w:r>
-      <w:r>
-        <w:t xml:space="preserve"> </w:t>
-      </w:r>
-      <w:r>
-        <w:t xml:space="preserve">bibliotheksspezifische Lösungen.</w:t>
-      </w:r>
-    </w:p>
-    <w:bookmarkStart w:id="274" w:name="monitoring"/>
-    <w:p>
-      <w:pPr>
-        <w:pStyle w:val="Heading4"/>
-      </w:pPr>
-      <w:r>
-        <w:t xml:space="preserve">Monitoring</w:t>
-      </w:r>
-    </w:p>
-    <w:p>
-      <w:pPr>
-        <w:pStyle w:val="FirstParagraph"/>
-      </w:pPr>
-      <w:r>
         <w:t xml:space="preserve">Monitoring-Lösungen für den Betrieb von IT-Infrastrukturen sind</w:t>
       </w:r>
       <w:r>
@@ -20851,7 +20841,7 @@
       <w:r>
         <w:t xml:space="preserve"> </w:t>
       </w:r>
-      <w:hyperlink r:id="rId272">
+      <w:hyperlink r:id="rId271">
         <w:r>
           <w:rPr>
             <w:rStyle w:val="Hyperlink"/>
@@ -20868,7 +20858,7 @@
       <w:r>
         <w:t xml:space="preserve"> </w:t>
       </w:r>
-      <w:hyperlink r:id="rId273">
+      <w:hyperlink r:id="rId272">
         <w:r>
           <w:rPr>
             <w:rStyle w:val="Hyperlink"/>
@@ -20930,14 +20920,197 @@
         <w:t xml:space="preserve">auch von der nutzenden Einrichtung überwacht werden.</w:t>
       </w:r>
     </w:p>
+    <w:bookmarkEnd w:id="273"/>
+    <w:bookmarkStart w:id="274" w:name="notfallbetrieb"/>
+    <w:p>
+      <w:pPr>
+        <w:pStyle w:val="Heading4"/>
+      </w:pPr>
+      <w:r>
+        <w:t xml:space="preserve">Notfallbetrieb</w:t>
+      </w:r>
+    </w:p>
+    <w:p>
+      <w:pPr>
+        <w:pStyle w:val="FirstParagraph"/>
+      </w:pPr>
+      <w:r>
+        <w:t xml:space="preserve">Bzgl. der Themen Support, Wartung &amp; IT-Sicherheit, als auch Fehlersuche</w:t>
+      </w:r>
+      <w:r>
+        <w:t xml:space="preserve"> </w:t>
+      </w:r>
+      <w:r>
+        <w:t xml:space="preserve">und -vorbeugung, unterscheiden sich die Aufwände für die Einrichtung je</w:t>
+      </w:r>
+      <w:r>
+        <w:t xml:space="preserve"> </w:t>
+      </w:r>
+      <w:r>
+        <w:t xml:space="preserve">nach gewähltem Betriebsmodell erheblich. Jedoch weichen die zu nutzenden</w:t>
+      </w:r>
+      <w:r>
+        <w:t xml:space="preserve"> </w:t>
+      </w:r>
+      <w:r>
+        <w:t xml:space="preserve">Prinzipien bei diesen Themen nicht grundlegend ab zu anderen zu</w:t>
+      </w:r>
+      <w:r>
+        <w:t xml:space="preserve"> </w:t>
+      </w:r>
+      <w:r>
+        <w:t xml:space="preserve">wartenden Systemen in der IT-Welt.</w:t>
+      </w:r>
+    </w:p>
+    <w:p>
+      <w:pPr>
+        <w:pStyle w:val="BodyText"/>
+      </w:pPr>
+      <w:r>
+        <w:t xml:space="preserve">Dazu gehören Maßnahmen zur Aufrechterhaltung des Bibliotheksbetriebs im</w:t>
+      </w:r>
+      <w:r>
+        <w:t xml:space="preserve"> </w:t>
+      </w:r>
+      <w:r>
+        <w:t xml:space="preserve">Notfallbetrieb. Dies kann ein temporärer Offlinebetrieb des Systems</w:t>
+      </w:r>
+      <w:r>
+        <w:t xml:space="preserve"> </w:t>
+      </w:r>
+      <w:r>
+        <w:t xml:space="preserve">sein. In diesem Fall werden die Prozesse mit den Daten abgewickelt, die</w:t>
+      </w:r>
+      <w:r>
+        <w:t xml:space="preserve"> </w:t>
+      </w:r>
+      <w:r>
+        <w:t xml:space="preserve">zum Zeitpunkt des Offline-Gangs im System vorhanden waren. Wenn das</w:t>
+      </w:r>
+      <w:r>
+        <w:t xml:space="preserve"> </w:t>
+      </w:r>
+      <w:r>
+        <w:t xml:space="preserve">System wieder online geht, muss gewährleistet werden, dass Änderungen an</w:t>
+      </w:r>
+      <w:r>
+        <w:t xml:space="preserve"> </w:t>
+      </w:r>
+      <w:r>
+        <w:t xml:space="preserve">den Daten aus der Offlinezeit nachvollzogen werden (Beispiele:</w:t>
+      </w:r>
+      <w:r>
+        <w:t xml:space="preserve"> </w:t>
+      </w:r>
+      <w:r>
+        <w:t xml:space="preserve">Ausleihen, Erwerbungen, Rechnungsbearbeitung, Nutzerdatenänderungen). Im</w:t>
+      </w:r>
+      <w:r>
+        <w:t xml:space="preserve"> </w:t>
+      </w:r>
+      <w:r>
+        <w:t xml:space="preserve">Idealfall erledigt das die genutzte Komponente oder das BMS selbst.</w:t>
+      </w:r>
+    </w:p>
+    <w:p>
+      <w:pPr>
+        <w:pStyle w:val="BodyText"/>
+      </w:pPr>
+      <w:r>
+        <w:t xml:space="preserve">Bei lokalen Installationen sollte man je nach Größe der Einrichtung</w:t>
+      </w:r>
+      <w:r>
+        <w:t xml:space="preserve"> </w:t>
+      </w:r>
+      <w:r>
+        <w:t xml:space="preserve">ebenfalls über ein Spiegelsystem des BMS nachdenken. Dieses wird</w:t>
+      </w:r>
+      <w:r>
+        <w:t xml:space="preserve"> </w:t>
+      </w:r>
+      <w:r>
+        <w:t xml:space="preserve">parallel auf dem aktuellen Stand gehalten und kann einspringen, wenn das</w:t>
+      </w:r>
+      <w:r>
+        <w:t xml:space="preserve"> </w:t>
+      </w:r>
+      <w:r>
+        <w:t xml:space="preserve">laufende BMS ausfällt.</w:t>
+      </w:r>
+    </w:p>
+    <w:p>
+      <w:pPr>
+        <w:pStyle w:val="BodyText"/>
+      </w:pPr>
+      <w:r>
+        <w:t xml:space="preserve">Es empfiehlt sich in jedem Fall neben dem Einsatz eines Produktivsystems</w:t>
+      </w:r>
+      <w:r>
+        <w:t xml:space="preserve"> </w:t>
+      </w:r>
+      <w:r>
+        <w:t xml:space="preserve">mindestens eine Test-Instanz und ggf. eine oder mehrere</w:t>
+      </w:r>
+      <w:r>
+        <w:t xml:space="preserve"> </w:t>
+      </w:r>
+      <w:r>
+        <w:t xml:space="preserve">Entwicklungs-Instanzen des BMS zu betreiben. So können neue Funktionen</w:t>
+      </w:r>
+      <w:r>
+        <w:t xml:space="preserve"> </w:t>
+      </w:r>
+      <w:r>
+        <w:t xml:space="preserve">schneller umgesetzt werden ohne den laufenden Betrieb durch unerwartete</w:t>
+      </w:r>
+      <w:r>
+        <w:t xml:space="preserve"> </w:t>
+      </w:r>
+      <w:r>
+        <w:t xml:space="preserve">Fehler zu gefährden.</w:t>
+      </w:r>
+    </w:p>
+    <w:p>
+      <w:pPr>
+        <w:pStyle w:val="BodyText"/>
+      </w:pPr>
+      <w:r>
+        <w:t xml:space="preserve">Zu beachten ist weiterhin, die Nutzenden des BMS (intern als auch</w:t>
+      </w:r>
+      <w:r>
+        <w:t xml:space="preserve"> </w:t>
+      </w:r>
+      <w:r>
+        <w:t xml:space="preserve">extern) bei Problemen zu informieren. Dabei sind vor allem von</w:t>
+      </w:r>
+      <w:r>
+        <w:t xml:space="preserve"> </w:t>
+      </w:r>
+      <w:r>
+        <w:t xml:space="preserve">Bedeutung, welche Interaktionen nicht mehr möglich sind, ob es</w:t>
+      </w:r>
+      <w:r>
+        <w:t xml:space="preserve"> </w:t>
+      </w:r>
+      <w:r>
+        <w:t xml:space="preserve">alternative Möglichkeiten für die Nutzenden gibt und wann das System</w:t>
+      </w:r>
+      <w:r>
+        <w:t xml:space="preserve"> </w:t>
+      </w:r>
+      <w:r>
+        <w:t xml:space="preserve">voraussichtlich wieder zur Verfügung steht.</w:t>
+      </w:r>
+    </w:p>
     <w:bookmarkEnd w:id="274"/>
-    <w:bookmarkStart w:id="275" w:name="notfallbetrieb"/>
-    <w:p>
-      <w:pPr>
-        <w:pStyle w:val="Heading4"/>
-      </w:pPr>
-      <w:r>
-        <w:t xml:space="preserve">Notfallbetrieb</w:t>
+    <w:bookmarkEnd w:id="275"/>
+    <w:bookmarkStart w:id="276" w:name="it-sicherheit"/>
+    <w:p>
+      <w:pPr>
+        <w:pStyle w:val="Heading3"/>
+      </w:pPr>
+      <w:r>
+        <w:t xml:space="preserve">IT-Sicherheit</w:t>
       </w:r>
     </w:p>
     <w:p>
@@ -20945,31 +21118,207 @@
         <w:pStyle w:val="FirstParagraph"/>
       </w:pPr>
       <w:r>
-        <w:t xml:space="preserve">Bzgl. der Themen Support, Wartung &amp; IT-Sicherheit, als auch Fehlersuche</w:t>
-      </w:r>
-      <w:r>
-        <w:t xml:space="preserve"> </w:t>
-      </w:r>
-      <w:r>
-        <w:t xml:space="preserve">und -vorbeugung, unterscheiden sich die Aufwände für die Einrichtung je</w:t>
-      </w:r>
-      <w:r>
-        <w:t xml:space="preserve"> </w:t>
-      </w:r>
-      <w:r>
-        <w:t xml:space="preserve">nach gewähltem Betriebsmodell erheblich. Jedoch weichen die zu nutzenden</w:t>
-      </w:r>
-      <w:r>
-        <w:t xml:space="preserve"> </w:t>
-      </w:r>
-      <w:r>
-        <w:t xml:space="preserve">Prinzipien bei diesen Themen nicht grundlegend ab zu anderen zu</w:t>
-      </w:r>
-      <w:r>
-        <w:t xml:space="preserve"> </w:t>
-      </w:r>
-      <w:r>
-        <w:t xml:space="preserve">wartenden Systemen in der IT-Welt.</w:t>
+        <w:t xml:space="preserve">Um ein BMS vor den zunehmenden Angriffen durch böswillige Akteure</w:t>
+      </w:r>
+      <w:r>
+        <w:t xml:space="preserve"> </w:t>
+      </w:r>
+      <w:r>
+        <w:t xml:space="preserve">(Hacking, Malware, Ransomware) abzusichern, können die folgenden</w:t>
+      </w:r>
+      <w:r>
+        <w:t xml:space="preserve"> </w:t>
+      </w:r>
+      <w:r>
+        <w:t xml:space="preserve">Empfehlungen als Grundlage dienen</w:t>
+      </w:r>
+      <w:r>
+        <w:t xml:space="preserve"> </w:t>
+      </w:r>
+      <w:r>
+        <w:t xml:space="preserve">(Marshall Breeding 2022)</w:t>
+      </w:r>
+      <w:r>
+        <w:t xml:space="preserve">:</w:t>
+      </w:r>
+    </w:p>
+    <w:p>
+      <w:pPr>
+        <w:numPr>
+          <w:ilvl w:val="0"/>
+          <w:numId w:val="1057"/>
+        </w:numPr>
+      </w:pPr>
+      <w:r>
+        <w:t xml:space="preserve">Die Infrastruktur um das BMS herum sollte durch starke</w:t>
+      </w:r>
+      <w:r>
+        <w:t xml:space="preserve"> </w:t>
+      </w:r>
+      <w:r>
+        <w:t xml:space="preserve">Sicherheitsvorkehrungen getragen werden.</w:t>
+      </w:r>
+    </w:p>
+    <w:p>
+      <w:pPr>
+        <w:numPr>
+          <w:ilvl w:val="0"/>
+          <w:numId w:val="1057"/>
+        </w:numPr>
+      </w:pPr>
+      <w:r>
+        <w:t xml:space="preserve">Die Gefahr kurzfristig entstehender Sicherheitslücken sollte nicht</w:t>
+      </w:r>
+      <w:r>
+        <w:t xml:space="preserve"> </w:t>
+      </w:r>
+      <w:r>
+        <w:t xml:space="preserve">unterschätzt werden.</w:t>
+      </w:r>
+    </w:p>
+    <w:p>
+      <w:pPr>
+        <w:numPr>
+          <w:ilvl w:val="0"/>
+          <w:numId w:val="1057"/>
+        </w:numPr>
+      </w:pPr>
+      <w:r>
+        <w:t xml:space="preserve">Cloud-basierte Systeme sollten aktiv überwacht und der Überblick</w:t>
+      </w:r>
+      <w:r>
+        <w:t xml:space="preserve"> </w:t>
+      </w:r>
+      <w:r>
+        <w:t xml:space="preserve">behalten werden.</w:t>
+      </w:r>
+    </w:p>
+    <w:p>
+      <w:pPr>
+        <w:numPr>
+          <w:ilvl w:val="0"/>
+          <w:numId w:val="1057"/>
+        </w:numPr>
+      </w:pPr>
+      <w:r>
+        <w:t xml:space="preserve">Anbieter sollten aufgefordert werden, die Konzepte ihrer</w:t>
+      </w:r>
+      <w:r>
+        <w:t xml:space="preserve"> </w:t>
+      </w:r>
+      <w:r>
+        <w:t xml:space="preserve">Sicherheitsvorkehrungen offenzulegen.</w:t>
+      </w:r>
+    </w:p>
+    <w:p>
+      <w:pPr>
+        <w:numPr>
+          <w:ilvl w:val="0"/>
+          <w:numId w:val="1057"/>
+        </w:numPr>
+      </w:pPr>
+      <w:r>
+        <w:t xml:space="preserve">Gerade Administrator*innen sollten ihre Zugänge gesondert</w:t>
+      </w:r>
+      <w:r>
+        <w:t xml:space="preserve"> </w:t>
+      </w:r>
+      <w:r>
+        <w:t xml:space="preserve">absichern.</w:t>
+      </w:r>
+    </w:p>
+    <w:p>
+      <w:pPr>
+        <w:numPr>
+          <w:ilvl w:val="0"/>
+          <w:numId w:val="1057"/>
+        </w:numPr>
+      </w:pPr>
+      <w:r>
+        <w:t xml:space="preserve">Es sollte sichergestellt werden, dass jede Software stets auf dem</w:t>
+      </w:r>
+      <w:r>
+        <w:t xml:space="preserve"> </w:t>
+      </w:r>
+      <w:r>
+        <w:t xml:space="preserve">aktuellen Stand ist, sowohl auf den Arbeitsplatz-PCs als auch den</w:t>
+      </w:r>
+      <w:r>
+        <w:t xml:space="preserve"> </w:t>
+      </w:r>
+      <w:r>
+        <w:t xml:space="preserve">Servern.</w:t>
+      </w:r>
+    </w:p>
+    <w:p>
+      <w:pPr>
+        <w:pStyle w:val="FirstParagraph"/>
+      </w:pPr>
+      <w:r>
+        <w:t xml:space="preserve">Allgemein gilt auch immer der Grundsatz:</w:t>
+      </w:r>
+      <w:r>
+        <w:t xml:space="preserve"> </w:t>
+      </w:r>
+      <w:r>
+        <w:t xml:space="preserve">“</w:t>
+      </w:r>
+      <w:r>
+        <w:t xml:space="preserve">Bleiben Sie wachsam, in Bezug</w:t>
+      </w:r>
+      <w:r>
+        <w:t xml:space="preserve"> </w:t>
+      </w:r>
+      <w:r>
+        <w:t xml:space="preserve">auf ungewöhnliche Ereignisse auf Ihren IT-Systemen</w:t>
+      </w:r>
+      <w:r>
+        <w:t xml:space="preserve">”</w:t>
+      </w:r>
+      <w:r>
+        <w:t xml:space="preserve">.</w:t>
+      </w:r>
+    </w:p>
+    <w:bookmarkEnd w:id="276"/>
+    <w:bookmarkStart w:id="277" w:name="backup-und-rollback"/>
+    <w:p>
+      <w:pPr>
+        <w:pStyle w:val="Heading3"/>
+      </w:pPr>
+      <w:r>
+        <w:t xml:space="preserve">Backup und Rollback</w:t>
+      </w:r>
+    </w:p>
+    <w:p>
+      <w:pPr>
+        <w:pStyle w:val="FirstParagraph"/>
+      </w:pPr>
+      <w:r>
+        <w:t xml:space="preserve">Für den Fall, dass der Betrieb eines BMS lokal erfolgt, ist es wichtig,</w:t>
+      </w:r>
+      <w:r>
+        <w:t xml:space="preserve"> </w:t>
+      </w:r>
+      <w:r>
+        <w:t xml:space="preserve">dass sich die Einrichtung über Backup und Rollback der Software Gedanken</w:t>
+      </w:r>
+      <w:r>
+        <w:t xml:space="preserve"> </w:t>
+      </w:r>
+      <w:r>
+        <w:t xml:space="preserve">macht. Da dies ein generelles Thema des Betriebs von IT-Systemen ist,</w:t>
+      </w:r>
+      <w:r>
+        <w:t xml:space="preserve"> </w:t>
+      </w:r>
+      <w:r>
+        <w:t xml:space="preserve">wird im Folgenden auf die Spezifika für BMS eingegangen, und Themen wie</w:t>
+      </w:r>
+      <w:r>
+        <w:t xml:space="preserve"> </w:t>
+      </w:r>
+      <w:r>
+        <w:t xml:space="preserve">das Backup von Servern lediglich angerissen.</w:t>
       </w:r>
     </w:p>
     <w:p>
@@ -20977,150 +21326,117 @@
         <w:pStyle w:val="BodyText"/>
       </w:pPr>
       <w:r>
-        <w:t xml:space="preserve">Dazu gehören Maßnahmen zur Aufrechterhaltung des Bibliotheksbetriebs im</w:t>
-      </w:r>
-      <w:r>
-        <w:t xml:space="preserve"> </w:t>
-      </w:r>
-      <w:r>
-        <w:t xml:space="preserve">Notfallbetrieb. Dies kann ein temporärer Offlinebetrieb des Systems</w:t>
-      </w:r>
-      <w:r>
-        <w:t xml:space="preserve"> </w:t>
-      </w:r>
-      <w:r>
-        <w:t xml:space="preserve">sein. In diesem Fall werden die Prozesse mit den Daten abgewickelt, die</w:t>
-      </w:r>
-      <w:r>
-        <w:t xml:space="preserve"> </w:t>
-      </w:r>
-      <w:r>
-        <w:t xml:space="preserve">zum Zeitpunkt des Offline-Gangs im System vorhanden waren. Wenn das</w:t>
-      </w:r>
-      <w:r>
-        <w:t xml:space="preserve"> </w:t>
-      </w:r>
-      <w:r>
-        <w:t xml:space="preserve">System wieder online geht, muss gewährleistet werden, dass Änderungen an</w:t>
-      </w:r>
-      <w:r>
-        <w:t xml:space="preserve"> </w:t>
-      </w:r>
-      <w:r>
-        <w:t xml:space="preserve">den Daten aus der Offlinezeit nachvollzogen werden (Beispiele:</w:t>
-      </w:r>
-      <w:r>
-        <w:t xml:space="preserve"> </w:t>
-      </w:r>
-      <w:r>
-        <w:t xml:space="preserve">Ausleihen, Erwerbungen, Rechnungsbearbeitung, Nutzerdatenänderungen). Im</w:t>
-      </w:r>
-      <w:r>
-        <w:t xml:space="preserve"> </w:t>
-      </w:r>
-      <w:r>
-        <w:t xml:space="preserve">Idealfall erledigt das die genutzte Komponente oder das BMS selbst.</w:t>
-      </w:r>
-    </w:p>
-    <w:p>
-      <w:pPr>
-        <w:pStyle w:val="BodyText"/>
-      </w:pPr>
-      <w:r>
-        <w:t xml:space="preserve">Bei lokalen Installationen sollte man je nach Größe der Einrichtung</w:t>
-      </w:r>
-      <w:r>
-        <w:t xml:space="preserve"> </w:t>
-      </w:r>
-      <w:r>
-        <w:t xml:space="preserve">ebenfalls über ein Spiegelsystem des BMS nachdenken. Dieses wird</w:t>
-      </w:r>
-      <w:r>
-        <w:t xml:space="preserve"> </w:t>
-      </w:r>
-      <w:r>
-        <w:t xml:space="preserve">parallel auf dem aktuellen Stand gehalten und kann einspringen, wenn das</w:t>
-      </w:r>
-      <w:r>
-        <w:t xml:space="preserve"> </w:t>
-      </w:r>
-      <w:r>
-        <w:t xml:space="preserve">laufende BMS ausfällt.</w:t>
-      </w:r>
-    </w:p>
-    <w:p>
-      <w:pPr>
-        <w:pStyle w:val="BodyText"/>
-      </w:pPr>
-      <w:r>
-        <w:t xml:space="preserve">Es empfiehlt sich in jedem Fall neben dem Einsatz eines Produktivsystems</w:t>
-      </w:r>
-      <w:r>
-        <w:t xml:space="preserve"> </w:t>
-      </w:r>
-      <w:r>
-        <w:t xml:space="preserve">mindestens eine Test-Instanz und ggf. eine oder mehrere</w:t>
-      </w:r>
-      <w:r>
-        <w:t xml:space="preserve"> </w:t>
-      </w:r>
-      <w:r>
-        <w:t xml:space="preserve">Entwicklungs-Instanzen des BMS zu betreiben. So können neue Funktionen</w:t>
-      </w:r>
-      <w:r>
-        <w:t xml:space="preserve"> </w:t>
-      </w:r>
-      <w:r>
-        <w:t xml:space="preserve">schneller umgesetzt werden ohne den laufenden Betrieb durch unerwartete</w:t>
-      </w:r>
-      <w:r>
-        <w:t xml:space="preserve"> </w:t>
-      </w:r>
-      <w:r>
-        <w:t xml:space="preserve">Fehler zu gefährden.</w:t>
-      </w:r>
-    </w:p>
-    <w:p>
-      <w:pPr>
-        <w:pStyle w:val="BodyText"/>
-      </w:pPr>
-      <w:r>
-        <w:t xml:space="preserve">Zu beachten ist weiterhin, die Nutzenden des BMS (intern als auch</w:t>
-      </w:r>
-      <w:r>
-        <w:t xml:space="preserve"> </w:t>
-      </w:r>
-      <w:r>
-        <w:t xml:space="preserve">extern) bei Problemen zu informieren. Dabei sind vor allem von</w:t>
-      </w:r>
-      <w:r>
-        <w:t xml:space="preserve"> </w:t>
-      </w:r>
-      <w:r>
-        <w:t xml:space="preserve">Bedeutung, welche Interaktionen nicht mehr möglich sind, ob es</w:t>
-      </w:r>
-      <w:r>
-        <w:t xml:space="preserve"> </w:t>
-      </w:r>
-      <w:r>
-        <w:t xml:space="preserve">alternative Möglichkeiten für die Nutzenden gibt und wann das System</w:t>
-      </w:r>
-      <w:r>
-        <w:t xml:space="preserve"> </w:t>
-      </w:r>
-      <w:r>
-        <w:t xml:space="preserve">voraussichtlich wieder zur Verfügung steht.</w:t>
-      </w:r>
-    </w:p>
-    <w:bookmarkEnd w:id="275"/>
-    <w:bookmarkEnd w:id="276"/>
-    <w:bookmarkStart w:id="277" w:name="it-sicherheit"/>
-    <w:p>
-      <w:pPr>
-        <w:pStyle w:val="Heading3"/>
-      </w:pPr>
-      <w:r>
-        <w:t xml:space="preserve">IT-Sicherheit</w:t>
+        <w:t xml:space="preserve">Folgende Aspekte sollten im Rahmen von BMS besondere Beachtung finden:</w:t>
+      </w:r>
+    </w:p>
+    <w:p>
+      <w:pPr>
+        <w:numPr>
+          <w:ilvl w:val="0"/>
+          <w:numId w:val="1058"/>
+        </w:numPr>
+      </w:pPr>
+      <w:r>
+        <w:t xml:space="preserve">Definition von Backup-Zyklen: wie oft werden welche Daten in welchem</w:t>
+      </w:r>
+      <w:r>
+        <w:t xml:space="preserve"> </w:t>
+      </w:r>
+      <w:r>
+        <w:t xml:space="preserve">Umfang auf welche Art gesichert? Es können hier durchaus</w:t>
+      </w:r>
+      <w:r>
+        <w:t xml:space="preserve"> </w:t>
+      </w:r>
+      <w:r>
+        <w:t xml:space="preserve">verschiedene "Sicherungsaspekte" mit unterschiedlichen Zyklen</w:t>
+      </w:r>
+      <w:r>
+        <w:t xml:space="preserve"> </w:t>
+      </w:r>
+      <w:r>
+        <w:t xml:space="preserve">definiert werden.</w:t>
+      </w:r>
+    </w:p>
+    <w:p>
+      <w:pPr>
+        <w:numPr>
+          <w:ilvl w:val="0"/>
+          <w:numId w:val="1058"/>
+        </w:numPr>
+      </w:pPr>
+      <w:r>
+        <w:t xml:space="preserve">Definition des Umfangs der Sicherung. Sollen die Daten komplett</w:t>
+      </w:r>
+      <w:r>
+        <w:t xml:space="preserve"> </w:t>
+      </w:r>
+      <w:r>
+        <w:t xml:space="preserve">gesichert werden, sollen nur Veränderungen gesichert werden?</w:t>
+      </w:r>
+      <w:r>
+        <w:t xml:space="preserve"> </w:t>
+      </w:r>
+      <w:r>
+        <w:t xml:space="preserve">Wichtig für diese Entscheidung ist die Frage, wie schnell ein</w:t>
+      </w:r>
+      <w:r>
+        <w:t xml:space="preserve"> </w:t>
+      </w:r>
+      <w:r>
+        <w:t xml:space="preserve">System wiederhergestellt werden kann/soll.</w:t>
+      </w:r>
+    </w:p>
+    <w:p>
+      <w:pPr>
+        <w:numPr>
+          <w:ilvl w:val="0"/>
+          <w:numId w:val="1058"/>
+        </w:numPr>
+      </w:pPr>
+      <w:r>
+        <w:t xml:space="preserve">Ein off-site-Backup sollte in die Überlegungen einbezogen werden,</w:t>
+      </w:r>
+      <w:r>
+        <w:t xml:space="preserve"> </w:t>
+      </w:r>
+      <w:r>
+        <w:t xml:space="preserve">also ein kompletter Satz einer Sicherung, der außerhalb der</w:t>
+      </w:r>
+      <w:r>
+        <w:t xml:space="preserve"> </w:t>
+      </w:r>
+      <w:r>
+        <w:t xml:space="preserve">Institution gelagert wird. Dabei ist der Datenschutz zu</w:t>
+      </w:r>
+      <w:r>
+        <w:t xml:space="preserve"> </w:t>
+      </w:r>
+      <w:r>
+        <w:t xml:space="preserve">berücksichtigen, u.U. müssen die Sicherungsdaten daher</w:t>
+      </w:r>
+      <w:r>
+        <w:t xml:space="preserve"> </w:t>
+      </w:r>
+      <w:r>
+        <w:t xml:space="preserve">verschlüsselt werden.</w:t>
+      </w:r>
+    </w:p>
+    <w:p>
+      <w:pPr>
+        <w:numPr>
+          <w:ilvl w:val="0"/>
+          <w:numId w:val="1058"/>
+        </w:numPr>
+      </w:pPr>
+      <w:r>
+        <w:t xml:space="preserve">Sicherung von Daten, die bei rechtlichen Fragen von Relevanz sein</w:t>
+      </w:r>
+      <w:r>
+        <w:t xml:space="preserve"> </w:t>
+      </w:r>
+      <w:r>
+        <w:t xml:space="preserve">können: Bsp. Rechnungen, Ausleihen, Mahnungen.</w:t>
       </w:r>
     </w:p>
     <w:p>
@@ -21128,367 +21444,41 @@
         <w:pStyle w:val="FirstParagraph"/>
       </w:pPr>
       <w:r>
-        <w:t xml:space="preserve">Um ein BMS vor den zunehmenden Angriffen durch böswillige Akteure</w:t>
-      </w:r>
-      <w:r>
-        <w:t xml:space="preserve"> </w:t>
-      </w:r>
-      <w:r>
-        <w:t xml:space="preserve">(Hacking, Malware, Ransomware) abzusichern, können die folgenden</w:t>
-      </w:r>
-      <w:r>
-        <w:t xml:space="preserve"> </w:t>
-      </w:r>
-      <w:r>
-        <w:t xml:space="preserve">Empfehlungen als Grundlage dienen</w:t>
-      </w:r>
-      <w:r>
-        <w:t xml:space="preserve"> </w:t>
-      </w:r>
-      <w:r>
-        <w:t xml:space="preserve">(Marshall Breeding 2022)</w:t>
-      </w:r>
-      <w:r>
-        <w:t xml:space="preserve">:</w:t>
-      </w:r>
-    </w:p>
-    <w:p>
-      <w:pPr>
-        <w:numPr>
-          <w:ilvl w:val="0"/>
-          <w:numId w:val="1057"/>
-        </w:numPr>
-      </w:pPr>
-      <w:r>
-        <w:t xml:space="preserve">Die Infrastruktur um das BMS herum sollte durch starke</w:t>
-      </w:r>
-      <w:r>
-        <w:t xml:space="preserve"> </w:t>
-      </w:r>
-      <w:r>
-        <w:t xml:space="preserve">Sicherheitsvorkehrungen getragen werden.</w:t>
-      </w:r>
-    </w:p>
-    <w:p>
-      <w:pPr>
-        <w:numPr>
-          <w:ilvl w:val="0"/>
-          <w:numId w:val="1057"/>
-        </w:numPr>
-      </w:pPr>
-      <w:r>
-        <w:t xml:space="preserve">Die Gefahr kurzfristig entstehender Sicherheitslücken sollte nicht</w:t>
-      </w:r>
-      <w:r>
-        <w:t xml:space="preserve"> </w:t>
-      </w:r>
-      <w:r>
-        <w:t xml:space="preserve">unterschätzt werden.</w:t>
-      </w:r>
-    </w:p>
-    <w:p>
-      <w:pPr>
-        <w:numPr>
-          <w:ilvl w:val="0"/>
-          <w:numId w:val="1057"/>
-        </w:numPr>
-      </w:pPr>
-      <w:r>
-        <w:t xml:space="preserve">Cloud-basierte Systeme sollten aktiv überwacht und der Überblick</w:t>
-      </w:r>
-      <w:r>
-        <w:t xml:space="preserve"> </w:t>
-      </w:r>
-      <w:r>
-        <w:t xml:space="preserve">behalten werden.</w:t>
-      </w:r>
-    </w:p>
-    <w:p>
-      <w:pPr>
-        <w:numPr>
-          <w:ilvl w:val="0"/>
-          <w:numId w:val="1057"/>
-        </w:numPr>
-      </w:pPr>
-      <w:r>
-        <w:t xml:space="preserve">Anbieter sollten aufgefordert werden, die Konzepte ihrer</w:t>
-      </w:r>
-      <w:r>
-        <w:t xml:space="preserve"> </w:t>
-      </w:r>
-      <w:r>
-        <w:t xml:space="preserve">Sicherheitsvorkehrungen offenzulegen.</w:t>
-      </w:r>
-    </w:p>
-    <w:p>
-      <w:pPr>
-        <w:numPr>
-          <w:ilvl w:val="0"/>
-          <w:numId w:val="1057"/>
-        </w:numPr>
-      </w:pPr>
-      <w:r>
-        <w:t xml:space="preserve">Gerade Administrator*innen sollten ihre Zugänge gesondert</w:t>
-      </w:r>
-      <w:r>
-        <w:t xml:space="preserve"> </w:t>
-      </w:r>
-      <w:r>
-        <w:t xml:space="preserve">absichern.</w:t>
-      </w:r>
-    </w:p>
-    <w:p>
-      <w:pPr>
-        <w:numPr>
-          <w:ilvl w:val="0"/>
-          <w:numId w:val="1057"/>
-        </w:numPr>
-      </w:pPr>
-      <w:r>
-        <w:t xml:space="preserve">Es sollte sichergestellt werden, dass jede Software stets auf dem</w:t>
-      </w:r>
-      <w:r>
-        <w:t xml:space="preserve"> </w:t>
-      </w:r>
-      <w:r>
-        <w:t xml:space="preserve">aktuellen Stand ist, sowohl auf den Arbeitsplatz-PCs als auch den</w:t>
-      </w:r>
-      <w:r>
-        <w:t xml:space="preserve"> </w:t>
-      </w:r>
-      <w:r>
-        <w:t xml:space="preserve">Servern.</w:t>
-      </w:r>
-    </w:p>
-    <w:p>
-      <w:pPr>
-        <w:pStyle w:val="FirstParagraph"/>
-      </w:pPr>
-      <w:r>
-        <w:t xml:space="preserve">Allgemein gilt auch immer der Grundsatz:</w:t>
-      </w:r>
-      <w:r>
-        <w:t xml:space="preserve"> </w:t>
-      </w:r>
-      <w:r>
-        <w:t xml:space="preserve">“</w:t>
-      </w:r>
-      <w:r>
-        <w:t xml:space="preserve">Bleiben Sie wachsam, in Bezug</w:t>
-      </w:r>
-      <w:r>
-        <w:t xml:space="preserve"> </w:t>
-      </w:r>
-      <w:r>
-        <w:t xml:space="preserve">auf ungewöhnliche Ereignisse auf Ihren IT-Systemen</w:t>
-      </w:r>
-      <w:r>
-        <w:t xml:space="preserve">”</w:t>
-      </w:r>
-      <w:r>
-        <w:t xml:space="preserve">.</w:t>
+        <w:t xml:space="preserve">Ganz allgemein ist die Frage zu klären, wer Verantwortung für die</w:t>
+      </w:r>
+      <w:r>
+        <w:t xml:space="preserve"> </w:t>
+      </w:r>
+      <w:r>
+        <w:t xml:space="preserve">Einrichtung, Durchführung und die regelmäßige Kontrolle der Sicherungen</w:t>
+      </w:r>
+      <w:r>
+        <w:t xml:space="preserve"> </w:t>
+      </w:r>
+      <w:r>
+        <w:t xml:space="preserve">hat. Der letzte Punkt meint hierbei einerseits das Monitoring der</w:t>
+      </w:r>
+      <w:r>
+        <w:t xml:space="preserve"> </w:t>
+      </w:r>
+      <w:r>
+        <w:t xml:space="preserve">erfolgreichen regelmäßigen Ausführung von Sicherungen, aber auch der</w:t>
+      </w:r>
+      <w:r>
+        <w:t xml:space="preserve"> </w:t>
+      </w:r>
+      <w:r>
+        <w:t xml:space="preserve">Test der erstellten Sicherungen, etwa durch periodisches Einspielen auf</w:t>
+      </w:r>
+      <w:r>
+        <w:t xml:space="preserve"> </w:t>
+      </w:r>
+      <w:r>
+        <w:t xml:space="preserve">einer Testinstanz des BMS.</w:t>
       </w:r>
     </w:p>
     <w:bookmarkEnd w:id="277"/>
-    <w:bookmarkStart w:id="278" w:name="backup-und-rollback"/>
-    <w:p>
-      <w:pPr>
-        <w:pStyle w:val="Heading3"/>
-      </w:pPr>
-      <w:r>
-        <w:t xml:space="preserve">Backup und Rollback</w:t>
-      </w:r>
-    </w:p>
-    <w:p>
-      <w:pPr>
-        <w:pStyle w:val="FirstParagraph"/>
-      </w:pPr>
-      <w:r>
-        <w:t xml:space="preserve">Für den Fall, dass der Betrieb eines BMS lokal erfolgt, ist es wichtig,</w:t>
-      </w:r>
-      <w:r>
-        <w:t xml:space="preserve"> </w:t>
-      </w:r>
-      <w:r>
-        <w:t xml:space="preserve">dass sich die Einrichtung über Backup und Rollback der Software Gedanken</w:t>
-      </w:r>
-      <w:r>
-        <w:t xml:space="preserve"> </w:t>
-      </w:r>
-      <w:r>
-        <w:t xml:space="preserve">macht. Da dies ein generelles Thema des Betriebs von IT-Systemen ist,</w:t>
-      </w:r>
-      <w:r>
-        <w:t xml:space="preserve"> </w:t>
-      </w:r>
-      <w:r>
-        <w:t xml:space="preserve">wird im Folgenden auf die Spezifika für BMS eingegangen, und Themen wie</w:t>
-      </w:r>
-      <w:r>
-        <w:t xml:space="preserve"> </w:t>
-      </w:r>
-      <w:r>
-        <w:t xml:space="preserve">das Backup von Servern lediglich angerissen.</w:t>
-      </w:r>
-    </w:p>
-    <w:p>
-      <w:pPr>
-        <w:pStyle w:val="BodyText"/>
-      </w:pPr>
-      <w:r>
-        <w:t xml:space="preserve">Folgende Aspekte sollten im Rahmen von BMS besondere Beachtung finden:</w:t>
-      </w:r>
-    </w:p>
-    <w:p>
-      <w:pPr>
-        <w:numPr>
-          <w:ilvl w:val="0"/>
-          <w:numId w:val="1058"/>
-        </w:numPr>
-      </w:pPr>
-      <w:r>
-        <w:t xml:space="preserve">Definition von Backup-Zyklen: wie oft werden welche Daten in welchem</w:t>
-      </w:r>
-      <w:r>
-        <w:t xml:space="preserve"> </w:t>
-      </w:r>
-      <w:r>
-        <w:t xml:space="preserve">Umfang auf welche Art gesichert? Es können hier durchaus</w:t>
-      </w:r>
-      <w:r>
-        <w:t xml:space="preserve"> </w:t>
-      </w:r>
-      <w:r>
-        <w:t xml:space="preserve">verschiedene "Sicherungsaspekte" mit unterschiedlichen Zyklen</w:t>
-      </w:r>
-      <w:r>
-        <w:t xml:space="preserve"> </w:t>
-      </w:r>
-      <w:r>
-        <w:t xml:space="preserve">definiert werden.</w:t>
-      </w:r>
-    </w:p>
-    <w:p>
-      <w:pPr>
-        <w:numPr>
-          <w:ilvl w:val="0"/>
-          <w:numId w:val="1058"/>
-        </w:numPr>
-      </w:pPr>
-      <w:r>
-        <w:t xml:space="preserve">Definition des Umfangs der Sicherung. Sollen die Daten komplett</w:t>
-      </w:r>
-      <w:r>
-        <w:t xml:space="preserve"> </w:t>
-      </w:r>
-      <w:r>
-        <w:t xml:space="preserve">gesichert werden, sollen nur Veränderungen gesichert werden?</w:t>
-      </w:r>
-      <w:r>
-        <w:t xml:space="preserve"> </w:t>
-      </w:r>
-      <w:r>
-        <w:t xml:space="preserve">Wichtig für diese Entscheidung ist die Frage, wie schnell ein</w:t>
-      </w:r>
-      <w:r>
-        <w:t xml:space="preserve"> </w:t>
-      </w:r>
-      <w:r>
-        <w:t xml:space="preserve">System wiederhergestellt werden kann/soll.</w:t>
-      </w:r>
-    </w:p>
-    <w:p>
-      <w:pPr>
-        <w:numPr>
-          <w:ilvl w:val="0"/>
-          <w:numId w:val="1058"/>
-        </w:numPr>
-      </w:pPr>
-      <w:r>
-        <w:t xml:space="preserve">Ein off-site-Backup sollte in die Überlegungen einbezogen werden,</w:t>
-      </w:r>
-      <w:r>
-        <w:t xml:space="preserve"> </w:t>
-      </w:r>
-      <w:r>
-        <w:t xml:space="preserve">also ein kompletter Satz einer Sicherung, der außerhalb der</w:t>
-      </w:r>
-      <w:r>
-        <w:t xml:space="preserve"> </w:t>
-      </w:r>
-      <w:r>
-        <w:t xml:space="preserve">Institution gelagert wird. Dabei ist der Datenschutz zu</w:t>
-      </w:r>
-      <w:r>
-        <w:t xml:space="preserve"> </w:t>
-      </w:r>
-      <w:r>
-        <w:t xml:space="preserve">berücksichtigen, u.U. müssen die Sicherungsdaten daher</w:t>
-      </w:r>
-      <w:r>
-        <w:t xml:space="preserve"> </w:t>
-      </w:r>
-      <w:r>
-        <w:t xml:space="preserve">verschlüsselt werden.</w:t>
-      </w:r>
-    </w:p>
-    <w:p>
-      <w:pPr>
-        <w:numPr>
-          <w:ilvl w:val="0"/>
-          <w:numId w:val="1058"/>
-        </w:numPr>
-      </w:pPr>
-      <w:r>
-        <w:t xml:space="preserve">Sicherung von Daten, die bei rechtlichen Fragen von Relevanz sein</w:t>
-      </w:r>
-      <w:r>
-        <w:t xml:space="preserve"> </w:t>
-      </w:r>
-      <w:r>
-        <w:t xml:space="preserve">können: Bsp. Rechnungen, Ausleihen, Mahnungen.</w:t>
-      </w:r>
-    </w:p>
-    <w:p>
-      <w:pPr>
-        <w:pStyle w:val="FirstParagraph"/>
-      </w:pPr>
-      <w:r>
-        <w:t xml:space="preserve">Ganz allgemein ist die Frage zu klären, wer Verantwortung für die</w:t>
-      </w:r>
-      <w:r>
-        <w:t xml:space="preserve"> </w:t>
-      </w:r>
-      <w:r>
-        <w:t xml:space="preserve">Einrichtung, Durchführung und die regelmäßige Kontrolle der Sicherungen</w:t>
-      </w:r>
-      <w:r>
-        <w:t xml:space="preserve"> </w:t>
-      </w:r>
-      <w:r>
-        <w:t xml:space="preserve">hat. Der letzte Punkt meint hierbei einerseits das Monitoring der</w:t>
-      </w:r>
-      <w:r>
-        <w:t xml:space="preserve"> </w:t>
-      </w:r>
-      <w:r>
-        <w:t xml:space="preserve">erfolgreichen regelmäßigen Ausführung von Sicherungen, aber auch der</w:t>
-      </w:r>
-      <w:r>
-        <w:t xml:space="preserve"> </w:t>
-      </w:r>
-      <w:r>
-        <w:t xml:space="preserve">Test der erstellten Sicherungen, etwa durch periodisches Einspielen auf</w:t>
-      </w:r>
-      <w:r>
-        <w:t xml:space="preserve"> </w:t>
-      </w:r>
-      <w:r>
-        <w:t xml:space="preserve">einer Testinstanz des BMS.</w:t>
-      </w:r>
-    </w:p>
-    <w:bookmarkEnd w:id="278"/>
-    <w:bookmarkStart w:id="279" w:name="zusammenspiel-hard--und-software"/>
+    <w:bookmarkStart w:id="278" w:name="zusammenspiel-hard--und-software"/>
     <w:p>
       <w:pPr>
         <w:pStyle w:val="Heading3"/>
@@ -21664,8 +21654,8 @@
         <w:t xml:space="preserve">.</w:t>
       </w:r>
     </w:p>
-    <w:bookmarkEnd w:id="279"/>
-    <w:bookmarkStart w:id="282" w:name="datenschutz"/>
+    <w:bookmarkEnd w:id="278"/>
+    <w:bookmarkStart w:id="281" w:name="datenschutz"/>
     <w:p>
       <w:pPr>
         <w:pStyle w:val="Heading3"/>
@@ -21984,7 +21974,7 @@
       <w:r>
         <w:t xml:space="preserve">(</w:t>
       </w:r>
-      <w:hyperlink r:id="rId280">
+      <w:hyperlink r:id="rId279">
         <w:r>
           <w:rPr>
             <w:rStyle w:val="Hyperlink"/>
@@ -22020,7 +22010,7 @@
       <w:r>
         <w:t xml:space="preserve"> </w:t>
       </w:r>
-      <w:hyperlink r:id="rId281">
+      <w:hyperlink r:id="rId280">
         <w:r>
           <w:rPr>
             <w:rStyle w:val="Hyperlink"/>
@@ -22236,9 +22226,9 @@
         <w:t xml:space="preserve">IT-Sicherheitsbeauftragte hinzugezogen werden.</w:t>
       </w:r>
     </w:p>
+    <w:bookmarkEnd w:id="281"/>
     <w:bookmarkEnd w:id="282"/>
-    <w:bookmarkEnd w:id="283"/>
-    <w:bookmarkStart w:id="286" w:name="zusammenfassung-und-ausblick-1"/>
+    <w:bookmarkStart w:id="285" w:name="zusammenfassung-und-ausblick-1"/>
     <w:p>
       <w:pPr>
         <w:pStyle w:val="Heading2"/>
@@ -22289,12 +22279,12 @@
                 <wp:inline>
                   <wp:extent cx="152400" cy="152400"/>
                   <wp:effectExtent b="0" l="0" r="0" t="0"/>
-                  <wp:docPr descr="" title="" id="284" name="Picture"/>
+                  <wp:docPr descr="" title="" id="283" name="Picture"/>
                   <a:graphic>
                     <a:graphicData uri="http://schemas.openxmlformats.org/drawingml/2006/picture">
                       <pic:pic>
                         <pic:nvPicPr>
-                          <pic:cNvPr descr="/opt/quarto/share/formats/docx/note.png" id="285" name="Picture"/>
+                          <pic:cNvPr descr="/opt/quarto/share/formats/docx/note.png" id="284" name="Picture"/>
                           <pic:cNvPicPr>
                             <a:picLocks noChangeArrowheads="1" noChangeAspect="1"/>
                           </pic:cNvPicPr>
@@ -22411,9 +22401,9 @@
         </w:tc>
       </w:tr>
     </w:tbl>
+    <w:bookmarkEnd w:id="285"/>
     <w:bookmarkEnd w:id="286"/>
-    <w:bookmarkEnd w:id="287"/>
-    <w:bookmarkStart w:id="303" w:name="literaturverzeichnis"/>
+    <w:bookmarkStart w:id="302" w:name="literaturverzeichnis"/>
     <w:p>
       <w:pPr>
         <w:pStyle w:val="Heading1"/>
@@ -22432,7 +22422,7 @@
       <w:r>
         <w:t xml:space="preserve"> </w:t>
       </w:r>
-      <w:hyperlink r:id="rId288">
+      <w:hyperlink r:id="rId287">
         <w:r>
           <w:rPr>
             <w:rStyle w:val="Hyperlink"/>
@@ -22447,8 +22437,8 @@
         <w:t xml:space="preserve">verwaltet. Hier davon nur die explizit im Handbuch referenzierten Publikationen:</w:t>
       </w:r>
     </w:p>
-    <w:bookmarkStart w:id="302" w:name="refs"/>
-    <w:bookmarkStart w:id="290" w:name="ref-borgman_acting_1997"/>
+    <w:bookmarkStart w:id="301" w:name="refs"/>
+    <w:bookmarkStart w:id="289" w:name="ref-borgman_acting_1997"/>
     <w:p>
       <w:pPr>
         <w:pStyle w:val="Bibliography"/>
@@ -22484,7 +22474,7 @@
       <w:r>
         <w:t xml:space="preserve"> </w:t>
       </w:r>
-      <w:hyperlink r:id="rId289">
+      <w:hyperlink r:id="rId288">
         <w:r>
           <w:rPr>
             <w:rStyle w:val="Hyperlink"/>
@@ -22496,8 +22486,8 @@
         <w:t xml:space="preserve">.</w:t>
       </w:r>
     </w:p>
-    <w:bookmarkEnd w:id="290"/>
-    <w:bookmarkStart w:id="292" w:name="ref-cody_hanson_opinion_2015"/>
+    <w:bookmarkEnd w:id="289"/>
+    <w:bookmarkStart w:id="291" w:name="ref-cody_hanson_opinion_2015"/>
     <w:p>
       <w:pPr>
         <w:pStyle w:val="Bibliography"/>
@@ -22517,7 +22507,7 @@
       <w:r>
         <w:t xml:space="preserve"> </w:t>
       </w:r>
-      <w:hyperlink r:id="rId291">
+      <w:hyperlink r:id="rId290">
         <w:r>
           <w:rPr>
             <w:rStyle w:val="Hyperlink"/>
@@ -22529,8 +22519,8 @@
         <w:t xml:space="preserve">.</w:t>
       </w:r>
     </w:p>
-    <w:bookmarkEnd w:id="292"/>
-    <w:bookmarkStart w:id="293" w:name="ref-gould_designing_1987"/>
+    <w:bookmarkEnd w:id="291"/>
+    <w:bookmarkStart w:id="292" w:name="ref-gould_designing_1987"/>
     <w:p>
       <w:pPr>
         <w:pStyle w:val="Bibliography"/>
@@ -22579,8 +22569,8 @@
         <w:t xml:space="preserve">: Morgan Kaufmann Publishers Inc.</w:t>
       </w:r>
     </w:p>
-    <w:bookmarkEnd w:id="293"/>
-    <w:bookmarkStart w:id="295" w:name="ref-kling_human_1998"/>
+    <w:bookmarkEnd w:id="292"/>
+    <w:bookmarkStart w:id="294" w:name="ref-kling_human_1998"/>
     <w:p>
       <w:pPr>
         <w:pStyle w:val="Bibliography"/>
@@ -22644,7 +22634,7 @@
       <w:r>
         <w:t xml:space="preserve"> </w:t>
       </w:r>
-      <w:hyperlink r:id="rId294">
+      <w:hyperlink r:id="rId293">
         <w:r>
           <w:rPr>
             <w:rStyle w:val="Hyperlink"/>
@@ -22656,8 +22646,8 @@
         <w:t xml:space="preserve">.</w:t>
       </w:r>
     </w:p>
-    <w:bookmarkEnd w:id="295"/>
-    <w:bookmarkStart w:id="297" w:name="ref-marshall_breeding_how_2022"/>
+    <w:bookmarkEnd w:id="294"/>
+    <w:bookmarkStart w:id="296" w:name="ref-marshall_breeding_how_2022"/>
     <w:p>
       <w:pPr>
         <w:pStyle w:val="Bibliography"/>
@@ -22677,7 +22667,7 @@
       <w:r>
         <w:t xml:space="preserve"> </w:t>
       </w:r>
-      <w:hyperlink r:id="rId296">
+      <w:hyperlink r:id="rId295">
         <w:r>
           <w:rPr>
             <w:rStyle w:val="Hyperlink"/>
@@ -22689,8 +22679,8 @@
         <w:t xml:space="preserve">.</w:t>
       </w:r>
     </w:p>
-    <w:bookmarkEnd w:id="297"/>
-    <w:bookmarkStart w:id="298" w:name="ref-matthews_library_2020"/>
+    <w:bookmarkEnd w:id="296"/>
+    <w:bookmarkStart w:id="297" w:name="ref-matthews_library_2020"/>
     <w:p>
       <w:pPr>
         <w:pStyle w:val="Bibliography"/>
@@ -22712,8 +22702,8 @@
         <w:t xml:space="preserve">. Second edition. Library and information science text series. Santa Barbara, California: Libraries Unlimited.</w:t>
       </w:r>
     </w:p>
-    <w:bookmarkEnd w:id="298"/>
-    <w:bookmarkStart w:id="299" w:name="ref-shneiderman_designing_2005"/>
+    <w:bookmarkEnd w:id="297"/>
+    <w:bookmarkStart w:id="298" w:name="ref-shneiderman_designing_2005"/>
     <w:p>
       <w:pPr>
         <w:pStyle w:val="Bibliography"/>
@@ -22735,8 +22725,8 @@
         <w:t xml:space="preserve">. 4th Aufl. Pearson.</w:t>
       </w:r>
     </w:p>
-    <w:bookmarkEnd w:id="299"/>
-    <w:bookmarkStart w:id="301" w:name="ref-siems_lesen_2022"/>
+    <w:bookmarkEnd w:id="298"/>
+    <w:bookmarkStart w:id="300" w:name="ref-siems_lesen_2022"/>
     <w:p>
       <w:pPr>
         <w:pStyle w:val="Bibliography"/>
@@ -22786,7 +22776,7 @@
       <w:r>
         <w:t xml:space="preserve"> </w:t>
       </w:r>
-      <w:hyperlink r:id="rId300">
+      <w:hyperlink r:id="rId299">
         <w:r>
           <w:rPr>
             <w:rStyle w:val="Hyperlink"/>
@@ -22798,10 +22788,10 @@
         <w:t xml:space="preserve">.</w:t>
       </w:r>
     </w:p>
+    <w:bookmarkEnd w:id="300"/>
     <w:bookmarkEnd w:id="301"/>
     <w:bookmarkEnd w:id="302"/>
-    <w:bookmarkEnd w:id="303"/>
-    <w:bookmarkStart w:id="320" w:name="glossar"/>
+    <w:bookmarkStart w:id="319" w:name="glossar"/>
     <w:p>
       <w:pPr>
         <w:pStyle w:val="Heading1"/>
@@ -22814,7 +22804,7 @@
       <w:pPr>
         <w:pStyle w:val="DefinitionTerm"/>
       </w:pPr>
-      <w:hyperlink r:id="rId304">
+      <w:hyperlink r:id="rId303">
         <w:r>
           <w:rPr>
             <w:rStyle w:val="Hyperlink"/>
@@ -22851,7 +22841,7 @@
       <w:pPr>
         <w:pStyle w:val="DefinitionTerm"/>
       </w:pPr>
-      <w:hyperlink r:id="rId305">
+      <w:hyperlink r:id="rId304">
         <w:r>
           <w:rPr>
             <w:rStyle w:val="Hyperlink"/>
@@ -22872,7 +22862,7 @@
       <w:pPr>
         <w:pStyle w:val="DefinitionTerm"/>
       </w:pPr>
-      <w:hyperlink r:id="rId306">
+      <w:hyperlink r:id="rId305">
         <w:r>
           <w:rPr>
             <w:rStyle w:val="Hyperlink"/>
@@ -22893,7 +22883,7 @@
       <w:pPr>
         <w:pStyle w:val="DefinitionTerm"/>
       </w:pPr>
-      <w:hyperlink r:id="rId257">
+      <w:hyperlink r:id="rId256">
         <w:r>
           <w:rPr>
             <w:rStyle w:val="Hyperlink"/>
@@ -22914,7 +22904,7 @@
       <w:pPr>
         <w:pStyle w:val="DefinitionTerm"/>
       </w:pPr>
-      <w:hyperlink r:id="rId307">
+      <w:hyperlink r:id="rId306">
         <w:r>
           <w:rPr>
             <w:rStyle w:val="Hyperlink"/>
@@ -22951,7 +22941,7 @@
       <w:pPr>
         <w:pStyle w:val="DefinitionTerm"/>
       </w:pPr>
-      <w:hyperlink r:id="rId308">
+      <w:hyperlink r:id="rId307">
         <w:r>
           <w:rPr>
             <w:rStyle w:val="Hyperlink"/>
@@ -22972,7 +22962,7 @@
       <w:pPr>
         <w:pStyle w:val="DefinitionTerm"/>
       </w:pPr>
-      <w:hyperlink r:id="rId309">
+      <w:hyperlink r:id="rId308">
         <w:r>
           <w:rPr>
             <w:rStyle w:val="Hyperlink"/>
@@ -22993,7 +22983,7 @@
       <w:pPr>
         <w:pStyle w:val="DefinitionTerm"/>
       </w:pPr>
-      <w:hyperlink r:id="rId310">
+      <w:hyperlink r:id="rId309">
         <w:r>
           <w:rPr>
             <w:rStyle w:val="Hyperlink"/>
@@ -23014,7 +23004,7 @@
       <w:pPr>
         <w:pStyle w:val="DefinitionTerm"/>
       </w:pPr>
-      <w:hyperlink r:id="rId311">
+      <w:hyperlink r:id="rId310">
         <w:r>
           <w:rPr>
             <w:rStyle w:val="Hyperlink"/>
@@ -23035,7 +23025,7 @@
       <w:pPr>
         <w:pStyle w:val="DefinitionTerm"/>
       </w:pPr>
-      <w:hyperlink r:id="rId312">
+      <w:hyperlink r:id="rId311">
         <w:r>
           <w:rPr>
             <w:rStyle w:val="Hyperlink"/>
@@ -23056,7 +23046,7 @@
       <w:pPr>
         <w:pStyle w:val="DefinitionTerm"/>
       </w:pPr>
-      <w:hyperlink r:id="rId313">
+      <w:hyperlink r:id="rId312">
         <w:r>
           <w:rPr>
             <w:rStyle w:val="Hyperlink"/>
@@ -23077,7 +23067,7 @@
       <w:pPr>
         <w:pStyle w:val="DefinitionTerm"/>
       </w:pPr>
-      <w:hyperlink r:id="rId314">
+      <w:hyperlink r:id="rId313">
         <w:r>
           <w:rPr>
             <w:rStyle w:val="Hyperlink"/>
@@ -23107,7 +23097,7 @@
       <w:pPr>
         <w:pStyle w:val="DefinitionTerm"/>
       </w:pPr>
-      <w:hyperlink r:id="rId315">
+      <w:hyperlink r:id="rId314">
         <w:r>
           <w:rPr>
             <w:rStyle w:val="Hyperlink"/>
@@ -23128,7 +23118,7 @@
       <w:pPr>
         <w:pStyle w:val="DefinitionTerm"/>
       </w:pPr>
-      <w:hyperlink r:id="rId316">
+      <w:hyperlink r:id="rId315">
         <w:r>
           <w:rPr>
             <w:rStyle w:val="Hyperlink"/>
@@ -23149,7 +23139,7 @@
       <w:pPr>
         <w:pStyle w:val="DefinitionTerm"/>
       </w:pPr>
-      <w:hyperlink r:id="rId317">
+      <w:hyperlink r:id="rId316">
         <w:r>
           <w:rPr>
             <w:rStyle w:val="Hyperlink"/>
@@ -23170,7 +23160,7 @@
       <w:pPr>
         <w:pStyle w:val="DefinitionTerm"/>
       </w:pPr>
-      <w:hyperlink r:id="rId318">
+      <w:hyperlink r:id="rId317">
         <w:r>
           <w:rPr>
             <w:rStyle w:val="Hyperlink"/>
@@ -23191,7 +23181,7 @@
       <w:pPr>
         <w:pStyle w:val="DefinitionTerm"/>
       </w:pPr>
-      <w:hyperlink r:id="rId319">
+      <w:hyperlink r:id="rId318">
         <w:r>
           <w:rPr>
             <w:rStyle w:val="Hyperlink"/>
@@ -23224,8 +23214,8 @@
         <w:t xml:space="preserve">Protokoll zur Abfrage von bibliografischen Daten </w:t>
       </w:r>
     </w:p>
-    <w:bookmarkEnd w:id="320"/>
-    <w:bookmarkStart w:id="321" w:name="zielgruppe"/>
+    <w:bookmarkEnd w:id="319"/>
+    <w:bookmarkStart w:id="320" w:name="zielgruppe"/>
     <w:p>
       <w:pPr>
         <w:pStyle w:val="Heading1"/>
@@ -23446,8 +23436,8 @@
         <w:t xml:space="preserve">Lehrbeauftragter für einen bibliothekarischen Studiengang.</w:t>
       </w:r>
     </w:p>
-    <w:bookmarkEnd w:id="321"/>
-    <w:bookmarkStart w:id="353" w:name="mitarbeit"/>
+    <w:bookmarkEnd w:id="320"/>
+    <w:bookmarkStart w:id="352" w:name="mitarbeit"/>
     <w:p>
       <w:pPr>
         <w:pStyle w:val="Heading1"/>
@@ -23529,7 +23519,7 @@
         <w:t xml:space="preserve">zusammengefasst.</w:t>
       </w:r>
     </w:p>
-    <w:bookmarkStart w:id="325" w:name="arbeitsablauf"/>
+    <w:bookmarkStart w:id="324" w:name="arbeitsablauf"/>
     <w:p>
       <w:pPr>
         <w:pStyle w:val="Heading2"/>
@@ -23597,7 +23587,7 @@
       <w:r>
         <w:t xml:space="preserve"> </w:t>
       </w:r>
-      <w:hyperlink r:id="rId322">
+      <w:hyperlink r:id="rId321">
         <w:r>
           <w:rPr>
             <w:rStyle w:val="Hyperlink"/>
@@ -23614,7 +23604,7 @@
       <w:r>
         <w:t xml:space="preserve"> </w:t>
       </w:r>
-      <w:hyperlink r:id="rId323">
+      <w:hyperlink r:id="rId322">
         <w:r>
           <w:rPr>
             <w:rStyle w:val="Hyperlink"/>
@@ -23663,7 +23653,7 @@
       <w:r>
         <w:t xml:space="preserve"> </w:t>
       </w:r>
-      <w:hyperlink r:id="rId324">
+      <w:hyperlink r:id="rId323">
         <w:r>
           <w:rPr>
             <w:rStyle w:val="Hyperlink"/>
@@ -23678,8 +23668,8 @@
         <w:t xml:space="preserve">in HTML und anderen Formaten aus den Quellen zusammengebaut wird.</w:t>
       </w:r>
     </w:p>
-    <w:bookmarkEnd w:id="325"/>
-    <w:bookmarkStart w:id="338" w:name="styleguide"/>
+    <w:bookmarkEnd w:id="324"/>
+    <w:bookmarkStart w:id="337" w:name="styleguide"/>
     <w:p>
       <w:pPr>
         <w:pStyle w:val="Heading2"/>
@@ -23721,7 +23711,7 @@
         <w:t xml:space="preserve">Dieser Styleguide soll eine einheitliche Form gewährleisten. Neben Hinweisen</w:t>
       </w:r>
     </w:p>
-    <w:bookmarkStart w:id="326" w:name="schreibstil"/>
+    <w:bookmarkStart w:id="325" w:name="schreibstil"/>
     <w:p>
       <w:pPr>
         <w:pStyle w:val="Heading3"/>
@@ -23787,129 +23777,129 @@
         <w:t xml:space="preserve">Das Buch sollte in 2-5 Jahren noch aktuell und verständlich sein, aber nicht mehr unbedingt in 10 Jahren.</w:t>
       </w:r>
     </w:p>
+    <w:bookmarkEnd w:id="325"/>
+    <w:bookmarkStart w:id="326" w:name="schreibweise-fachbegriffe-und-verweise"/>
+    <w:p>
+      <w:pPr>
+        <w:pStyle w:val="Heading3"/>
+      </w:pPr>
+      <w:r>
+        <w:t xml:space="preserve">Schreibweise, Fachbegriffe und Verweise</w:t>
+      </w:r>
+    </w:p>
+    <w:p>
+      <w:pPr>
+        <w:numPr>
+          <w:ilvl w:val="0"/>
+          <w:numId w:val="1065"/>
+        </w:numPr>
+      </w:pPr>
+      <w:r>
+        <w:t xml:space="preserve">Wir verwenden im gesamten Buch gendergerechte Schreibweise mit Sternchen (*).</w:t>
+      </w:r>
+    </w:p>
+    <w:p>
+      <w:pPr>
+        <w:numPr>
+          <w:ilvl w:val="0"/>
+          <w:numId w:val="1065"/>
+        </w:numPr>
+      </w:pPr>
+      <w:r>
+        <w:t xml:space="preserve">Eine Schreibweise für häufig verwendete Fachbegriffe sollte quer durch das Buch eingehalten werden, so z.B. BMS für Bibliotheksmanagementsysteme</w:t>
+      </w:r>
+    </w:p>
+    <w:p>
+      <w:pPr>
+        <w:numPr>
+          <w:ilvl w:val="0"/>
+          <w:numId w:val="1065"/>
+        </w:numPr>
+      </w:pPr>
+      <w:r>
+        <w:t xml:space="preserve">Fachbegriffe (z.B. Bibliotheksverbund) werden dort verwendet, wo sie wiederholt relevant sind, und werden bei ihrer ersten Erwähnung</w:t>
+      </w:r>
+      <w:r>
+        <w:t xml:space="preserve"> </w:t>
+      </w:r>
+      <w:r>
+        <w:t xml:space="preserve">definiert. Die eingeführten Fachbegriffe müssen in einem Glossar für das gesamte Buch gebündelt werden.</w:t>
+      </w:r>
+    </w:p>
+    <w:p>
+      <w:pPr>
+        <w:numPr>
+          <w:ilvl w:val="0"/>
+          <w:numId w:val="1065"/>
+        </w:numPr>
+      </w:pPr>
+      <w:r>
+        <w:t xml:space="preserve">Wir vermeiden IT-Jargon.</w:t>
+      </w:r>
+    </w:p>
+    <w:p>
+      <w:pPr>
+        <w:numPr>
+          <w:ilvl w:val="0"/>
+          <w:numId w:val="1065"/>
+        </w:numPr>
+      </w:pPr>
+      <w:r>
+        <w:t xml:space="preserve">Abkürzungen werden durch geschützte Leerzeichen getrennt (z. B.)</w:t>
+      </w:r>
+    </w:p>
+    <w:p>
+      <w:pPr>
+        <w:numPr>
+          <w:ilvl w:val="0"/>
+          <w:numId w:val="1065"/>
+        </w:numPr>
+      </w:pPr>
+      <w:r>
+        <w:t xml:space="preserve">Wir verwenden in Deutschland und Österreich übliche Anführungszeichen („…“)</w:t>
+      </w:r>
+    </w:p>
+    <w:p>
+      <w:pPr>
+        <w:numPr>
+          <w:ilvl w:val="0"/>
+          <w:numId w:val="1065"/>
+        </w:numPr>
+      </w:pPr>
+      <w:r>
+        <w:t xml:space="preserve">Die Nennung von Quellen in Fußnoten sollten nur dann vorgenommenwerden, wenn in der jeweiligen Textpassage auch wirklich paraphrasiert oder wörtlich zitiert wird.</w:t>
+      </w:r>
+    </w:p>
+    <w:p>
+      <w:pPr>
+        <w:numPr>
+          <w:ilvl w:val="0"/>
+          <w:numId w:val="1065"/>
+        </w:numPr>
+      </w:pPr>
+      <w:r>
+        <w:t xml:space="preserve">Links, die auf später entstehende Kapitel verweisen, werden durch eckige Klammern kenntlich gemacht.</w:t>
+      </w:r>
+    </w:p>
+    <w:p>
+      <w:pPr>
+        <w:numPr>
+          <w:ilvl w:val="0"/>
+          <w:numId w:val="1065"/>
+        </w:numPr>
+      </w:pPr>
+      <w:r>
+        <w:t xml:space="preserve">Externe Links, die nur auf Anbieter oder andere Websites verweisen, werden inline verlinkt, also ein Link auf das Wort gesetzt statt</w:t>
+      </w:r>
+      <w:r>
+        <w:t xml:space="preserve"> </w:t>
+      </w:r>
+      <w:r>
+        <w:t xml:space="preserve">einer Fußnote.</w:t>
+      </w:r>
+    </w:p>
     <w:bookmarkEnd w:id="326"/>
-    <w:bookmarkStart w:id="327" w:name="schreibweise-fachbegriffe-und-verweise"/>
-    <w:p>
-      <w:pPr>
-        <w:pStyle w:val="Heading3"/>
-      </w:pPr>
-      <w:r>
-        <w:t xml:space="preserve">Schreibweise, Fachbegriffe und Verweise</w:t>
-      </w:r>
-    </w:p>
-    <w:p>
-      <w:pPr>
-        <w:numPr>
-          <w:ilvl w:val="0"/>
-          <w:numId w:val="1065"/>
-        </w:numPr>
-      </w:pPr>
-      <w:r>
-        <w:t xml:space="preserve">Wir verwenden im gesamten Buch gendergerechte Schreibweise mit Sternchen (*).</w:t>
-      </w:r>
-    </w:p>
-    <w:p>
-      <w:pPr>
-        <w:numPr>
-          <w:ilvl w:val="0"/>
-          <w:numId w:val="1065"/>
-        </w:numPr>
-      </w:pPr>
-      <w:r>
-        <w:t xml:space="preserve">Eine Schreibweise für häufig verwendete Fachbegriffe sollte quer durch das Buch eingehalten werden, so z.B. BMS für Bibliotheksmanagementsysteme</w:t>
-      </w:r>
-    </w:p>
-    <w:p>
-      <w:pPr>
-        <w:numPr>
-          <w:ilvl w:val="0"/>
-          <w:numId w:val="1065"/>
-        </w:numPr>
-      </w:pPr>
-      <w:r>
-        <w:t xml:space="preserve">Fachbegriffe (z.B. Bibliotheksverbund) werden dort verwendet, wo sie wiederholt relevant sind, und werden bei ihrer ersten Erwähnung</w:t>
-      </w:r>
-      <w:r>
-        <w:t xml:space="preserve"> </w:t>
-      </w:r>
-      <w:r>
-        <w:t xml:space="preserve">definiert. Die eingeführten Fachbegriffe müssen in einem Glossar für das gesamte Buch gebündelt werden.</w:t>
-      </w:r>
-    </w:p>
-    <w:p>
-      <w:pPr>
-        <w:numPr>
-          <w:ilvl w:val="0"/>
-          <w:numId w:val="1065"/>
-        </w:numPr>
-      </w:pPr>
-      <w:r>
-        <w:t xml:space="preserve">Wir vermeiden IT-Jargon.</w:t>
-      </w:r>
-    </w:p>
-    <w:p>
-      <w:pPr>
-        <w:numPr>
-          <w:ilvl w:val="0"/>
-          <w:numId w:val="1065"/>
-        </w:numPr>
-      </w:pPr>
-      <w:r>
-        <w:t xml:space="preserve">Abkürzungen werden durch geschützte Leerzeichen getrennt (z. B.)</w:t>
-      </w:r>
-    </w:p>
-    <w:p>
-      <w:pPr>
-        <w:numPr>
-          <w:ilvl w:val="0"/>
-          <w:numId w:val="1065"/>
-        </w:numPr>
-      </w:pPr>
-      <w:r>
-        <w:t xml:space="preserve">Wir verwenden in Deutschland und Österreich übliche Anführungszeichen („…“)</w:t>
-      </w:r>
-    </w:p>
-    <w:p>
-      <w:pPr>
-        <w:numPr>
-          <w:ilvl w:val="0"/>
-          <w:numId w:val="1065"/>
-        </w:numPr>
-      </w:pPr>
-      <w:r>
-        <w:t xml:space="preserve">Die Nennung von Quellen in Fußnoten sollten nur dann vorgenommenwerden, wenn in der jeweiligen Textpassage auch wirklich paraphrasiert oder wörtlich zitiert wird.</w:t>
-      </w:r>
-    </w:p>
-    <w:p>
-      <w:pPr>
-        <w:numPr>
-          <w:ilvl w:val="0"/>
-          <w:numId w:val="1065"/>
-        </w:numPr>
-      </w:pPr>
-      <w:r>
-        <w:t xml:space="preserve">Links, die auf später entstehende Kapitel verweisen, werden durch eckige Klammern kenntlich gemacht.</w:t>
-      </w:r>
-    </w:p>
-    <w:p>
-      <w:pPr>
-        <w:numPr>
-          <w:ilvl w:val="0"/>
-          <w:numId w:val="1065"/>
-        </w:numPr>
-      </w:pPr>
-      <w:r>
-        <w:t xml:space="preserve">Externe Links, die nur auf Anbieter oder andere Websites verweisen, werden inline verlinkt, also ein Link auf das Wort gesetzt statt</w:t>
-      </w:r>
-      <w:r>
-        <w:t xml:space="preserve"> </w:t>
-      </w:r>
-      <w:r>
-        <w:t xml:space="preserve">einer Fußnote.</w:t>
-      </w:r>
-    </w:p>
-    <w:bookmarkEnd w:id="327"/>
-    <w:bookmarkStart w:id="329" w:name="struktur-des-texts"/>
+    <w:bookmarkStart w:id="328" w:name="struktur-des-texts"/>
     <w:p>
       <w:pPr>
         <w:pStyle w:val="Heading3"/>
@@ -24008,7 +23998,7 @@
       <w:r>
         <w:t xml:space="preserve"> </w:t>
       </w:r>
-      <w:hyperlink r:id="rId328">
+      <w:hyperlink r:id="rId327">
         <w:r>
           <w:rPr>
             <w:rStyle w:val="Hyperlink"/>
@@ -24031,51 +24021,51 @@
         <w:t xml:space="preserve">Das Handbuch ist durch Überschriften bis zur vierten Ebene gegliedert. Innerhalb von Abschnitten können als Gliederungshilfe wichtige Begriff auch durch Fettdruck hervorgehoben werden.</w:t>
       </w:r>
     </w:p>
+    <w:bookmarkEnd w:id="328"/>
+    <w:bookmarkStart w:id="329" w:name="struktur-der-kapitel"/>
+    <w:p>
+      <w:pPr>
+        <w:pStyle w:val="Heading3"/>
+      </w:pPr>
+      <w:r>
+        <w:t xml:space="preserve">Struktur der Kapitel</w:t>
+      </w:r>
+    </w:p>
+    <w:p>
+      <w:pPr>
+        <w:numPr>
+          <w:ilvl w:val="0"/>
+          <w:numId w:val="1068"/>
+        </w:numPr>
+      </w:pPr>
+      <w:r>
+        <w:t xml:space="preserve">Kapitel haben normalerweise einen Umfang von 3.000 bis 4.000 Wörtern. Deutlich längere Kapitel sind darauf zu prüfen, ob sie sich in mehrere Kapitel trennen lassen, und wenn das nicht möglich ist, müssen sie sorgfältig in Unterkapitel aufgeteilt werden.</w:t>
+      </w:r>
+    </w:p>
+    <w:p>
+      <w:pPr>
+        <w:numPr>
+          <w:ilvl w:val="0"/>
+          <w:numId w:val="1068"/>
+        </w:numPr>
+      </w:pPr>
+      <w:r>
+        <w:t xml:space="preserve">Jedes Kapitel hat einen Abstract, in dem die behandelten Themen kurz und verständlich genannt werden, einschließlich der wichtigsten Stichwörter.</w:t>
+      </w:r>
+    </w:p>
+    <w:p>
+      <w:pPr>
+        <w:numPr>
+          <w:ilvl w:val="0"/>
+          <w:numId w:val="1068"/>
+        </w:numPr>
+      </w:pPr>
+      <w:r>
+        <w:t xml:space="preserve">Jedes Kapitel beginnt (nach dem Abstract, siehe oben) mit einer erklärenden Einleitung, die das Thema veranschaulicht und es ggf. zu anderen Themen abgrenzt/es mit ihnen verbindet.</w:t>
+      </w:r>
+    </w:p>
     <w:bookmarkEnd w:id="329"/>
-    <w:bookmarkStart w:id="330" w:name="struktur-der-kapitel"/>
-    <w:p>
-      <w:pPr>
-        <w:pStyle w:val="Heading3"/>
-      </w:pPr>
-      <w:r>
-        <w:t xml:space="preserve">Struktur der Kapitel</w:t>
-      </w:r>
-    </w:p>
-    <w:p>
-      <w:pPr>
-        <w:numPr>
-          <w:ilvl w:val="0"/>
-          <w:numId w:val="1068"/>
-        </w:numPr>
-      </w:pPr>
-      <w:r>
-        <w:t xml:space="preserve">Kapitel haben normalerweise einen Umfang von 3.000 bis 4.000 Wörtern. Deutlich längere Kapitel sind darauf zu prüfen, ob sie sich in mehrere Kapitel trennen lassen, und wenn das nicht möglich ist, müssen sie sorgfältig in Unterkapitel aufgeteilt werden.</w:t>
-      </w:r>
-    </w:p>
-    <w:p>
-      <w:pPr>
-        <w:numPr>
-          <w:ilvl w:val="0"/>
-          <w:numId w:val="1068"/>
-        </w:numPr>
-      </w:pPr>
-      <w:r>
-        <w:t xml:space="preserve">Jedes Kapitel hat einen Abstract, in dem die behandelten Themen kurz und verständlich genannt werden, einschließlich der wichtigsten Stichwörter.</w:t>
-      </w:r>
-    </w:p>
-    <w:p>
-      <w:pPr>
-        <w:numPr>
-          <w:ilvl w:val="0"/>
-          <w:numId w:val="1068"/>
-        </w:numPr>
-      </w:pPr>
-      <w:r>
-        <w:t xml:space="preserve">Jedes Kapitel beginnt (nach dem Abstract, siehe oben) mit einer erklärenden Einleitung, die das Thema veranschaulicht und es ggf. zu anderen Themen abgrenzt/es mit ihnen verbindet.</w:t>
-      </w:r>
-    </w:p>
-    <w:bookmarkEnd w:id="330"/>
-    <w:bookmarkStart w:id="331" w:name="bilder-und-andere-medien"/>
+    <w:bookmarkStart w:id="330" w:name="bilder-und-andere-medien"/>
     <w:p>
       <w:pPr>
         <w:pStyle w:val="Heading3"/>
@@ -24146,8 +24136,8 @@
         <w:t xml:space="preserve">Bitte nutzt sprechende Dateinamen!</w:t>
       </w:r>
     </w:p>
-    <w:bookmarkEnd w:id="331"/>
-    <w:bookmarkStart w:id="333" w:name="glossar-1"/>
+    <w:bookmarkEnd w:id="330"/>
+    <w:bookmarkStart w:id="332" w:name="glossar-1"/>
     <w:p>
       <w:pPr>
         <w:pStyle w:val="Heading3"/>
@@ -24208,7 +24198,7 @@
         </w:rPr>
         <w:t xml:space="preserve"> </w:t>
       </w:r>
-      <w:hyperlink r:id="rId332">
+      <w:hyperlink r:id="rId331">
         <w:r>
           <w:rPr>
             <w:rStyle w:val="Hyperlink"/>
@@ -24222,8 +24212,8 @@
         <w:t xml:space="preserve">)</w:t>
       </w:r>
     </w:p>
-    <w:bookmarkEnd w:id="333"/>
-    <w:bookmarkStart w:id="335" w:name="literaturverzeichnis-1"/>
+    <w:bookmarkEnd w:id="332"/>
+    <w:bookmarkStart w:id="334" w:name="literaturverzeichnis-1"/>
     <w:p>
       <w:pPr>
         <w:pStyle w:val="Heading3"/>
@@ -24242,7 +24232,7 @@
       <w:r>
         <w:t xml:space="preserve"> </w:t>
       </w:r>
-      <w:hyperlink r:id="rId288">
+      <w:hyperlink r:id="rId287">
         <w:r>
           <w:rPr>
             <w:rStyle w:val="Hyperlink"/>
@@ -24289,7 +24279,7 @@
       <w:r>
         <w:t xml:space="preserve"> </w:t>
       </w:r>
-      <w:hyperlink r:id="rId334">
+      <w:hyperlink r:id="rId333">
         <w:r>
           <w:rPr>
             <w:rStyle w:val="Hyperlink"/>
@@ -24319,8 +24309,8 @@
         <w:t xml:space="preserve">auf Literatur verwiesen werden.</w:t>
       </w:r>
     </w:p>
-    <w:bookmarkEnd w:id="335"/>
-    <w:bookmarkStart w:id="337" w:name="autorinnen-verzeichnis"/>
+    <w:bookmarkEnd w:id="334"/>
+    <w:bookmarkStart w:id="336" w:name="autorinnen-verzeichnis"/>
     <w:p>
       <w:pPr>
         <w:pStyle w:val="Heading3"/>
@@ -24339,7 +24329,7 @@
       <w:r>
         <w:t xml:space="preserve"> </w:t>
       </w:r>
-      <w:hyperlink r:id="rId336">
+      <w:hyperlink r:id="rId335">
         <w:r>
           <w:rPr>
             <w:rStyle w:val="VerbatimChar"/>
@@ -24396,9 +24386,9 @@
         <w:t xml:space="preserve">sind optional.</w:t>
       </w:r>
     </w:p>
+    <w:bookmarkEnd w:id="336"/>
     <w:bookmarkEnd w:id="337"/>
-    <w:bookmarkEnd w:id="338"/>
-    <w:bookmarkStart w:id="351" w:name="git-repository"/>
+    <w:bookmarkStart w:id="350" w:name="git-repository"/>
     <w:p>
       <w:pPr>
         <w:pStyle w:val="Heading2"/>
@@ -24429,7 +24419,7 @@
       <w:r>
         <w:t xml:space="preserve"> </w:t>
       </w:r>
-      <w:hyperlink r:id="rId339">
+      <w:hyperlink r:id="rId338">
         <w:r>
           <w:rPr>
             <w:rStyle w:val="Hyperlink"/>
@@ -24451,7 +24441,7 @@
       <w:r>
         <w:t xml:space="preserve"> </w:t>
       </w:r>
-      <w:hyperlink r:id="rId340">
+      <w:hyperlink r:id="rId339">
         <w:r>
           <w:rPr>
             <w:rStyle w:val="VerbatimChar"/>
@@ -24468,7 +24458,7 @@
       <w:r>
         <w:t xml:space="preserve"> </w:t>
       </w:r>
-      <w:hyperlink r:id="rId341">
+      <w:hyperlink r:id="rId340">
         <w:r>
           <w:rPr>
             <w:rStyle w:val="Hyperlink"/>
@@ -24490,7 +24480,7 @@
       <w:r>
         <w:t xml:space="preserve"> </w:t>
       </w:r>
-      <w:hyperlink r:id="rId342">
+      <w:hyperlink r:id="rId341">
         <w:r>
           <w:rPr>
             <w:rStyle w:val="Hyperlink"/>
@@ -24505,7 +24495,7 @@
         <w:t xml:space="preserve">immer der aktuellste Stand einsehbar sein sollte.</w:t>
       </w:r>
     </w:p>
-    <w:bookmarkStart w:id="346" w:name="verzeichnisstruktur"/>
+    <w:bookmarkStart w:id="345" w:name="verzeichnisstruktur"/>
     <w:p>
       <w:pPr>
         <w:pStyle w:val="Heading3"/>
@@ -24538,7 +24528,7 @@
           <w:numId w:val="1070"/>
         </w:numPr>
       </w:pPr>
-      <w:hyperlink r:id="rId343">
+      <w:hyperlink r:id="rId342">
         <w:r>
           <w:rPr>
             <w:rStyle w:val="VerbatimChar"/>
@@ -24571,7 +24561,7 @@
           <w:numId w:val="1070"/>
         </w:numPr>
       </w:pPr>
-      <w:hyperlink r:id="rId336">
+      <w:hyperlink r:id="rId335">
         <w:r>
           <w:rPr>
             <w:rStyle w:val="VerbatimChar"/>
@@ -24638,7 +24628,7 @@
         </w:numPr>
         <w:pStyle w:val="Compact"/>
       </w:pPr>
-      <w:hyperlink r:id="rId344">
+      <w:hyperlink r:id="rId343">
         <w:r>
           <w:rPr>
             <w:rStyle w:val="VerbatimChar"/>
@@ -24708,7 +24698,7 @@
       <w:r>
         <w:t xml:space="preserve"> </w:t>
       </w:r>
-      <w:hyperlink r:id="rId345">
+      <w:hyperlink r:id="rId344">
         <w:r>
           <w:rPr>
             <w:rStyle w:val="Hyperlink"/>
@@ -24720,8 +24710,8 @@
         <w:t xml:space="preserve">)</w:t>
       </w:r>
     </w:p>
-    <w:bookmarkEnd w:id="346"/>
-    <w:bookmarkStart w:id="350" w:name="konvertierung-mit-quarto"/>
+    <w:bookmarkEnd w:id="345"/>
+    <w:bookmarkStart w:id="349" w:name="konvertierung-mit-quarto"/>
     <w:p>
       <w:pPr>
         <w:pStyle w:val="Heading3"/>
@@ -24740,7 +24730,7 @@
       <w:r>
         <w:t xml:space="preserve"> </w:t>
       </w:r>
-      <w:hyperlink r:id="rId347">
+      <w:hyperlink r:id="rId346">
         <w:r>
           <w:rPr>
             <w:rStyle w:val="Hyperlink"/>
@@ -24757,7 +24747,7 @@
       <w:r>
         <w:t xml:space="preserve"> </w:t>
       </w:r>
-      <w:hyperlink r:id="rId348">
+      <w:hyperlink r:id="rId347">
         <w:r>
           <w:rPr>
             <w:rStyle w:val="VerbatimChar"/>
@@ -24794,7 +24784,7 @@
       <w:r>
         <w:t xml:space="preserve"> </w:t>
       </w:r>
-      <w:hyperlink r:id="rId349">
+      <w:hyperlink r:id="rId348">
         <w:r>
           <w:rPr>
             <w:rStyle w:val="Hyperlink"/>
@@ -24960,9 +24950,9 @@
         <w:t xml:space="preserve">von Zotero.</w:t>
       </w:r>
     </w:p>
+    <w:bookmarkEnd w:id="349"/>
     <w:bookmarkEnd w:id="350"/>
-    <w:bookmarkEnd w:id="351"/>
-    <w:bookmarkStart w:id="352" w:name="lizenz"/>
+    <w:bookmarkStart w:id="351" w:name="lizenz"/>
     <w:p>
       <w:pPr>
         <w:pStyle w:val="Heading2"/>
@@ -25006,8 +24996,8 @@
         <w:t xml:space="preserve">) veröffentlicht. Für Abbildungen kann auch eine CC-BY-Lizenz (kein -NC oder -ND) verwendet werden.</w:t>
       </w:r>
     </w:p>
+    <w:bookmarkEnd w:id="351"/>
     <w:bookmarkEnd w:id="352"/>
-    <w:bookmarkEnd w:id="353"/>
     <w:sectPr/>
   </w:body>
 </w:document>
@@ -25263,7 +25253,7 @@
       </w:r>
     </w:p>
   </w:footnote>
-  <w:footnote w:id="250">
+  <w:footnote w:id="249">
     <w:p>
       <w:pPr>
         <w:pStyle w:val="FootnoteText"/>

</xml_diff>

<commit_message>
Deploying to gh-pages from @ pro4bib/handbuch-it-in-bibliotheken@dd05107f844bf7effda4bfec57c037a9bed5a7a0 🚀
</commit_message>
<xml_diff>
--- a/Handbuch-IT-in-Bibliotheken.docx
+++ b/Handbuch-IT-in-Bibliotheken.docx
@@ -5283,13 +5283,13 @@
     </w:tbl>
     <w:bookmarkEnd w:id="116"/>
     <w:bookmarkEnd w:id="117"/>
-    <w:bookmarkStart w:id="162" w:name="anforderungen-an-bibliotheks-it"/>
+    <w:bookmarkStart w:id="162" w:name="X97462a5bdeda78596e8c5417d3917110213b81c"/>
     <w:p>
       <w:pPr>
         <w:pStyle w:val="Heading1"/>
       </w:pPr>
       <w:r>
-        <w:t xml:space="preserve">Anforderungen an Bibliotheks-IT</w:t>
+        <w:t xml:space="preserve">Nutzer*innenzentrierten Gestaltung - Anforderungen an Bibliotheks-IT</w:t>
       </w:r>
     </w:p>
     <w:p>
@@ -5397,13 +5397,13 @@
         <w:t xml:space="preserve">neue Nutzungsformen von Medien.</w:t>
       </w:r>
     </w:p>
-    <w:bookmarkStart w:id="126" w:name="Xfa845e3ce28406ea484c457f001688c09e3321f"/>
+    <w:bookmarkStart w:id="126" w:name="prinzipien"/>
     <w:p>
       <w:pPr>
         <w:pStyle w:val="Heading2"/>
       </w:pPr>
       <w:r>
-        <w:t xml:space="preserve">Prinzipien der Nutzer*innenzentrierten Gestaltung</w:t>
+        <w:t xml:space="preserve">Prinzipien</w:t>
       </w:r>
     </w:p>
     <w:p>

</xml_diff>

<commit_message>
Deploying to gh-pages from @ pro4bib/handbuch-it-in-bibliotheken@914a8b801812d694f9a3c4820cf2621e0d0117d6 🚀
</commit_message>
<xml_diff>
--- a/Handbuch-IT-in-Bibliotheken.docx
+++ b/Handbuch-IT-in-Bibliotheken.docx
@@ -5283,13 +5283,13 @@
     </w:tbl>
     <w:bookmarkEnd w:id="116"/>
     <w:bookmarkEnd w:id="117"/>
-    <w:bookmarkStart w:id="161" w:name="X97462a5bdeda78596e8c5417d3917110213b81c"/>
+    <w:bookmarkStart w:id="161" w:name="Xcb2b2e6bb1b9177f326fc762946953927e9c660"/>
     <w:p>
       <w:pPr>
         <w:pStyle w:val="Heading1"/>
       </w:pPr>
       <w:r>
-        <w:t xml:space="preserve">Nutzer*innenzentrierten Gestaltung - Anforderungen an Bibliotheks-IT</w:t>
+        <w:t xml:space="preserve">Nutzer*innenzentrierte Gestaltung - Anforderungen an Bibliotheks-IT</w:t>
       </w:r>
     </w:p>
     <w:p>

</xml_diff>

<commit_message>
Deploying to gh-pages from @ pro4bib/handbuch-it-in-bibliotheken@e4bb5178f7fe26f87321391d758283594f2d3095 🚀
</commit_message>
<xml_diff>
--- a/Handbuch-IT-in-Bibliotheken.docx
+++ b/Handbuch-IT-in-Bibliotheken.docx
@@ -5283,13 +5283,13 @@
     </w:tbl>
     <w:bookmarkEnd w:id="116"/>
     <w:bookmarkEnd w:id="117"/>
-    <w:bookmarkStart w:id="161" w:name="Xcb2b2e6bb1b9177f326fc762946953927e9c660"/>
+    <w:bookmarkStart w:id="161" w:name="X640ee1fa4ed3ff4d4551c70dbf943e521a4f519"/>
     <w:p>
       <w:pPr>
         <w:pStyle w:val="Heading1"/>
       </w:pPr>
       <w:r>
-        <w:t xml:space="preserve">Nutzer*innenzentrierte Gestaltung - Anforderungen an Bibliotheks-IT</w:t>
+        <w:t xml:space="preserve">Nutzer*innenorientierte Gestaltung - Anforderungen an Bibliotheks-IT</w:t>
       </w:r>
     </w:p>
     <w:p>

</xml_diff>

<commit_message>
Deploying to gh-pages from @ pro4bib/handbuch-it-in-bibliotheken@e1218e0937ae6112dd0e94d986e81ec1569b8723 🚀
</commit_message>
<xml_diff>
--- a/Handbuch-IT-in-Bibliotheken.docx
+++ b/Handbuch-IT-in-Bibliotheken.docx
@@ -5283,13 +5283,13 @@
     </w:tbl>
     <w:bookmarkEnd w:id="116"/>
     <w:bookmarkEnd w:id="117"/>
-    <w:bookmarkStart w:id="164" w:name="anforderungen-an-bibliotheks-it"/>
+    <w:bookmarkStart w:id="164" w:name="X640ee1fa4ed3ff4d4551c70dbf943e521a4f519"/>
     <w:p>
       <w:pPr>
         <w:pStyle w:val="Heading1"/>
       </w:pPr>
       <w:r>
-        <w:t xml:space="preserve">Anforderungen an Bibliotheks-IT</w:t>
+        <w:t xml:space="preserve">Nutzer*innenorientierte Gestaltung - Anforderungen an Bibliotheks-IT</w:t>
       </w:r>
     </w:p>
     <w:tbl>
@@ -5479,13 +5479,13 @@
         </w:tc>
       </w:tr>
     </w:tbl>
-    <w:bookmarkStart w:id="128" w:name="Xfa845e3ce28406ea484c457f001688c09e3321f"/>
+    <w:bookmarkStart w:id="128" w:name="prinzipien"/>
     <w:p>
       <w:pPr>
         <w:pStyle w:val="Heading2"/>
       </w:pPr>
       <w:r>
-        <w:t xml:space="preserve">Prinzipien der Nutzer*innenzentrierten Gestaltung</w:t>
+        <w:t xml:space="preserve">Prinzipien</w:t>
       </w:r>
     </w:p>
     <w:p>

</xml_diff>

<commit_message>
Deploying to gh-pages from @ pro4bib/handbuch-it-in-bibliotheken@ef52e1e27c968587dcbe5ec6acb27bf5ad70175a 🚀
</commit_message>
<xml_diff>
--- a/Handbuch-IT-in-Bibliotheken.docx
+++ b/Handbuch-IT-in-Bibliotheken.docx
@@ -5283,7 +5283,7 @@
     </w:tbl>
     <w:bookmarkEnd w:id="116"/>
     <w:bookmarkEnd w:id="117"/>
-    <w:bookmarkStart w:id="164" w:name="X640ee1fa4ed3ff4d4551c70dbf943e521a4f519"/>
+    <w:bookmarkStart w:id="165" w:name="X640ee1fa4ed3ff4d4551c70dbf943e521a4f519"/>
     <w:p>
       <w:pPr>
         <w:pStyle w:val="Heading1"/>
@@ -5399,7 +5399,7 @@
               <w:pStyle w:val="BodyText"/>
             </w:pPr>
             <w:pPr>
-              <w:spacing w:before="16" w:after="16"/>
+              <w:spacing w:before="16"/>
             </w:pPr>
             <w:r>
               <w:t xml:space="preserve">In Kapitel</w:t>
@@ -5433,53 +5433,106 @@
             <w:r>
               <w:t xml:space="preserve">im Laufe ihrer Lebenszeit.</w:t>
             </w:r>
+          </w:p>
+          <w:p>
+            <w:pPr>
+              <w:pStyle w:val="BodyText"/>
+            </w:pPr>
+            <w:r>
+              <w:t xml:space="preserve">Betrachtet man sein persönliches Nutzungsverhalten im digitalen</w:t>
+            </w:r>
             <w:r>
               <w:t xml:space="preserve"> </w:t>
             </w:r>
             <w:r>
-              <w:t xml:space="preserve">Betrachtet man sein persönliches Nutzungsverhalten im digitalen</w:t>
+              <w:t xml:space="preserve">Bereich wird klar, dass sich auch die eigenen Präferenzen bezüglich</w:t>
             </w:r>
             <w:r>
               <w:t xml:space="preserve"> </w:t>
             </w:r>
             <w:r>
-              <w:t xml:space="preserve">Bereich wird klar, dass sich auch die eigenen Präferenzen bezüglich</w:t>
+              <w:t xml:space="preserve">der Nutzung von Apps oder Webseiten ändern. Ursachen dafür sind</w:t>
             </w:r>
             <w:r>
               <w:t xml:space="preserve"> </w:t>
             </w:r>
             <w:r>
-              <w:t xml:space="preserve">der Nutzung von Apps oder Webseiten ändern. Ursachen dafür sind</w:t>
+              <w:t xml:space="preserve">beispielsweise Veränderungen an Lebens- oder Arbeitskontexten,</w:t>
             </w:r>
             <w:r>
               <w:t xml:space="preserve"> </w:t>
             </w:r>
             <w:r>
-              <w:t xml:space="preserve">beispielsweise Veränderungen an Lebens- oder Arbeitskontexten,</w:t>
+              <w:t xml:space="preserve">Erwartungen an die Bedienbarkeit von Systemen oder durch die digitale</w:t>
             </w:r>
             <w:r>
               <w:t xml:space="preserve"> </w:t>
             </w:r>
             <w:r>
-              <w:t xml:space="preserve">Erwartungen an die Bedienbarkeit von Systemen oder durch die digitale</w:t>
+              <w:t xml:space="preserve">Transformation beziehungsweise technischen Fortschritt möglich gewordene</w:t>
             </w:r>
             <w:r>
               <w:t xml:space="preserve"> </w:t>
             </w:r>
             <w:r>
-              <w:t xml:space="preserve">Transformation beziehungsweise technischen Fortschritt möglich gewordene</w:t>
+              <w:t xml:space="preserve">neue Nutzungsformen von Medien.</w:t>
+            </w:r>
+          </w:p>
+          <w:p>
+            <w:pPr>
+              <w:pStyle w:val="BodyText"/>
+            </w:pPr>
+            <w:pPr>
+              <w:spacing w:after="16"/>
+            </w:pPr>
+            <w:r>
+              <w:t xml:space="preserve">IT-Entwicklung sollte sich daher auch an</w:t>
             </w:r>
             <w:r>
               <w:t xml:space="preserve"> </w:t>
             </w:r>
             <w:r>
-              <w:t xml:space="preserve">neue Nutzungsformen von Medien.</w:t>
+              <w:t xml:space="preserve">den</w:t>
+            </w:r>
+            <w:r>
+              <w:t xml:space="preserve"> </w:t>
+            </w:r>
+            <w:hyperlink r:id="rId120">
+              <w:r>
+                <w:rPr>
+                  <w:rStyle w:val="Hyperlink"/>
+                </w:rPr>
+                <w:t xml:space="preserve">Bedürfnissen</w:t>
+              </w:r>
+            </w:hyperlink>
+            <w:r>
+              <w:t xml:space="preserve"> </w:t>
+            </w:r>
+            <w:r>
+              <w:t xml:space="preserve">von</w:t>
+            </w:r>
+            <w:r>
+              <w:t xml:space="preserve"> </w:t>
+            </w:r>
+            <w:hyperlink w:anchor="Xa09a6b515055653246c214c296e5d396deff8fa">
+              <w:r>
+                <w:rPr>
+                  <w:rStyle w:val="Hyperlink"/>
+                </w:rPr>
+                <w:t xml:space="preserve">Nutzenden</w:t>
+              </w:r>
+            </w:hyperlink>
+            <w:r>
+              <w:t xml:space="preserve"> </w:t>
+            </w:r>
+            <w:r>
+              <w:t xml:space="preserve">ausrichten.</w:t>
             </w:r>
           </w:p>
         </w:tc>
       </w:tr>
     </w:tbl>
-    <w:bookmarkStart w:id="128" w:name="prinzipien"/>
+    <w:bookmarkStart w:id="129" w:name="prinzipien"/>
     <w:p>
       <w:pPr>
         <w:pStyle w:val="Heading2"/>
@@ -5745,7 +5798,7 @@
         <w:rPr>
           <w:rStyle w:val="FootnoteReference"/>
         </w:rPr>
-        <w:footnoteReference w:id="120"/>
+        <w:footnoteReference w:id="121"/>
       </w:r>
       <w:r>
         <w:t xml:space="preserve"> </w:t>
@@ -5920,7 +5973,7 @@
         <w:t xml:space="preserve">praktisch umsetzen lassen.</w:t>
       </w:r>
     </w:p>
-    <w:bookmarkStart w:id="127" w:name="was-beeinflusst-den-nutzungseindruck"/>
+    <w:bookmarkStart w:id="128" w:name="was-beeinflusst-den-nutzungseindruck"/>
     <w:p>
       <w:pPr>
         <w:pStyle w:val="Heading3"/>
@@ -6017,12 +6070,12 @@
                 <wp:inline>
                   <wp:extent cx="152400" cy="152400"/>
                   <wp:effectExtent b="0" l="0" r="0" t="0"/>
-                  <wp:docPr descr="" title="" id="121" name="Picture"/>
+                  <wp:docPr descr="" title="" id="122" name="Picture"/>
                   <a:graphic>
                     <a:graphicData uri="http://schemas.openxmlformats.org/drawingml/2006/picture">
                       <pic:pic>
                         <pic:nvPicPr>
-                          <pic:cNvPr descr="/opt/quarto/share/formats/docx/tip.png" id="122" name="Picture"/>
+                          <pic:cNvPr descr="/opt/quarto/share/formats/docx/tip.png" id="123" name="Picture"/>
                           <pic:cNvPicPr>
                             <a:picLocks noChangeArrowheads="1" noChangeAspect="1"/>
                           </pic:cNvPicPr>
@@ -6225,7 +6278,7 @@
       <w:r>
         <w:t xml:space="preserve">“</w:t>
       </w:r>
-      <w:hyperlink r:id="rId123">
+      <w:hyperlink r:id="rId124">
         <w:r>
           <w:rPr>
             <w:rStyle w:val="Hyperlink"/>
@@ -6338,12 +6391,12 @@
           <wp:inline>
             <wp:extent cx="3048000" cy="2286000"/>
             <wp:effectExtent b="0" l="0" r="0" t="0"/>
-            <wp:docPr descr="" title="" id="124" name="Picture"/>
+            <wp:docPr descr="" title="" id="125" name="Picture"/>
             <a:graphic>
               <a:graphicData uri="http://schemas.openxmlformats.org/drawingml/2006/picture">
                 <pic:pic>
                   <pic:nvPicPr>
-                    <pic:cNvPr descr="./media/missing.svg" id="125" name="Picture"/>
+                    <pic:cNvPr descr="./media/missing.svg" id="126" name="Picture"/>
                     <pic:cNvPicPr>
                       <a:picLocks noChangeArrowheads="1" noChangeAspect="1"/>
                     </pic:cNvPicPr>
@@ -6405,7 +6458,7 @@
       <w:r>
         <w:t xml:space="preserve"> </w:t>
       </w:r>
-      <w:hyperlink r:id="rId126">
+      <w:hyperlink r:id="rId127">
         <w:r>
           <w:rPr>
             <w:rStyle w:val="Hyperlink"/>
@@ -6414,9 +6467,9 @@
         </w:r>
       </w:hyperlink>
     </w:p>
-    <w:bookmarkEnd w:id="127"/>
     <w:bookmarkEnd w:id="128"/>
-    <w:bookmarkStart w:id="163" w:name="wie-beziehen-wir-unsere-nutzerinnen-ein"/>
+    <w:bookmarkEnd w:id="129"/>
+    <w:bookmarkStart w:id="164" w:name="wie-beziehen-wir-unsere-nutzerinnen-ein"/>
     <w:p>
       <w:pPr>
         <w:pStyle w:val="Heading2"/>
@@ -6481,7 +6534,7 @@
         <w:t xml:space="preserve">Folgenden kurz dargestellt werden sollen.</w:t>
       </w:r>
     </w:p>
-    <w:bookmarkStart w:id="136" w:name="bedarfsermittlung"/>
+    <w:bookmarkStart w:id="137" w:name="bedarfsermittlung"/>
     <w:p>
       <w:pPr>
         <w:pStyle w:val="Heading3"/>
@@ -6490,7 +6543,7 @@
         <w:t xml:space="preserve">Bedarfsermittlung</w:t>
       </w:r>
     </w:p>
-    <w:bookmarkStart w:id="129" w:name="X48dbebd4bf558efc53c742137dcbf351b7066f0"/>
+    <w:bookmarkStart w:id="130" w:name="X48dbebd4bf558efc53c742137dcbf351b7066f0"/>
     <w:p>
       <w:pPr>
         <w:pStyle w:val="Heading4"/>
@@ -6681,8 +6734,8 @@
         <w:t xml:space="preserve">sehr flexible, breit anwendbare Methode.</w:t>
       </w:r>
     </w:p>
-    <w:bookmarkEnd w:id="129"/>
-    <w:bookmarkStart w:id="135" w:name="X834762256d91723ac7f7ba84d962ffe6b50606f"/>
+    <w:bookmarkEnd w:id="130"/>
+    <w:bookmarkStart w:id="136" w:name="X834762256d91723ac7f7ba84d962ffe6b50606f"/>
     <w:p>
       <w:pPr>
         <w:pStyle w:val="Heading4"/>
@@ -6756,12 +6809,12 @@
           <wp:inline>
             <wp:extent cx="3048000" cy="2286000"/>
             <wp:effectExtent b="0" l="0" r="0" t="0"/>
-            <wp:docPr descr="" title="" id="130" name="Picture"/>
+            <wp:docPr descr="" title="" id="131" name="Picture"/>
             <a:graphic>
               <a:graphicData uri="http://schemas.openxmlformats.org/drawingml/2006/picture">
                 <pic:pic>
                   <pic:nvPicPr>
-                    <pic:cNvPr descr="./media/missing.svg" id="131" name="Picture"/>
+                    <pic:cNvPr descr="./media/missing.svg" id="132" name="Picture"/>
                     <pic:cNvPicPr>
                       <a:picLocks noChangeArrowheads="1" noChangeAspect="1"/>
                     </pic:cNvPicPr>
@@ -6862,12 +6915,12 @@
           <wp:inline>
             <wp:extent cx="3048000" cy="2286000"/>
             <wp:effectExtent b="0" l="0" r="0" t="0"/>
-            <wp:docPr descr="" title="" id="132" name="Picture"/>
+            <wp:docPr descr="" title="" id="133" name="Picture"/>
             <a:graphic>
               <a:graphicData uri="http://schemas.openxmlformats.org/drawingml/2006/picture">
                 <pic:pic>
                   <pic:nvPicPr>
-                    <pic:cNvPr descr="./media/missing.svg" id="133" name="Picture"/>
+                    <pic:cNvPr descr="./media/missing.svg" id="134" name="Picture"/>
                     <pic:cNvPicPr>
                       <a:picLocks noChangeArrowheads="1" noChangeAspect="1"/>
                     </pic:cNvPicPr>
@@ -6929,7 +6982,7 @@
       <w:r>
         <w:t xml:space="preserve"> </w:t>
       </w:r>
-      <w:hyperlink r:id="rId134">
+      <w:hyperlink r:id="rId135">
         <w:r>
           <w:rPr>
             <w:rStyle w:val="Hyperlink"/>
@@ -7093,9 +7146,9 @@
         <w:t xml:space="preserve">anzuwenden kann nur zur Reproduktion der eigenen Meinung führen.</w:t>
       </w:r>
     </w:p>
-    <w:bookmarkEnd w:id="135"/>
     <w:bookmarkEnd w:id="136"/>
-    <w:bookmarkStart w:id="141" w:name="methoden"/>
+    <w:bookmarkEnd w:id="137"/>
+    <w:bookmarkStart w:id="142" w:name="methoden"/>
     <w:p>
       <w:pPr>
         <w:pStyle w:val="Heading3"/>
@@ -7130,7 +7183,7 @@
         <w:t xml:space="preserve">werden, generieren jedoch bereits wertvolle Erkenntnisse.</w:t>
       </w:r>
     </w:p>
-    <w:bookmarkStart w:id="137" w:name="think-aloud-protokolle"/>
+    <w:bookmarkStart w:id="138" w:name="think-aloud-protokolle"/>
     <w:p>
       <w:pPr>
         <w:pStyle w:val="Heading4"/>
@@ -7203,8 +7256,8 @@
         <w:t xml:space="preserve">können z. B. durch Notizen oder Audioaufnahmen festgehalten werden.</w:t>
       </w:r>
     </w:p>
-    <w:bookmarkEnd w:id="137"/>
-    <w:bookmarkStart w:id="138" w:name="co-discovery-learning"/>
+    <w:bookmarkEnd w:id="138"/>
+    <w:bookmarkStart w:id="139" w:name="co-discovery-learning"/>
     <w:p>
       <w:pPr>
         <w:pStyle w:val="Heading4"/>
@@ -7271,8 +7324,8 @@
         <w:t xml:space="preserve">Aussprechen von Gedanken innerhalb einer Dialogsituation.</w:t>
       </w:r>
     </w:p>
-    <w:bookmarkEnd w:id="138"/>
-    <w:bookmarkStart w:id="140" w:name="quantitative-methoden"/>
+    <w:bookmarkEnd w:id="139"/>
+    <w:bookmarkStart w:id="141" w:name="quantitative-methoden"/>
     <w:p>
       <w:pPr>
         <w:pStyle w:val="Heading4"/>
@@ -7429,7 +7482,7 @@
       <w:r>
         <w:t xml:space="preserve"> </w:t>
       </w:r>
-      <w:hyperlink r:id="rId139">
+      <w:hyperlink r:id="rId140">
         <w:r>
           <w:rPr>
             <w:rStyle w:val="Hyperlink"/>
@@ -7456,9 +7509,9 @@
         <w:t xml:space="preserve">muss, um Verfälschungen durch Einzelpersonen zu vermeiden.</w:t>
       </w:r>
     </w:p>
-    <w:bookmarkEnd w:id="140"/>
     <w:bookmarkEnd w:id="141"/>
-    <w:bookmarkStart w:id="153" w:name="X9ef5ec992afc9357d46a10b4004688d289b999b"/>
+    <w:bookmarkEnd w:id="142"/>
+    <w:bookmarkStart w:id="154" w:name="X9ef5ec992afc9357d46a10b4004688d289b999b"/>
     <w:p>
       <w:pPr>
         <w:pStyle w:val="Heading3"/>
@@ -7546,7 +7599,7 @@
         <w:t xml:space="preserve">Prototypen - erste funktionsfähige Iterationen</w:t>
       </w:r>
     </w:p>
-    <w:bookmarkStart w:id="145" w:name="storyboards-als-frühe-methode"/>
+    <w:bookmarkStart w:id="146" w:name="storyboards-als-frühe-methode"/>
     <w:p>
       <w:pPr>
         <w:pStyle w:val="Heading4"/>
@@ -7590,12 +7643,12 @@
           <wp:inline>
             <wp:extent cx="3048000" cy="2286000"/>
             <wp:effectExtent b="0" l="0" r="0" t="0"/>
-            <wp:docPr descr="" title="" id="142" name="Picture"/>
+            <wp:docPr descr="" title="" id="143" name="Picture"/>
             <a:graphic>
               <a:graphicData uri="http://schemas.openxmlformats.org/drawingml/2006/picture">
                 <pic:pic>
                   <pic:nvPicPr>
-                    <pic:cNvPr descr="./media/missing.svg" id="143" name="Picture"/>
+                    <pic:cNvPr descr="./media/missing.svg" id="144" name="Picture"/>
                     <pic:cNvPicPr>
                       <a:picLocks noChangeArrowheads="1" noChangeAspect="1"/>
                     </pic:cNvPicPr>
@@ -7685,7 +7738,7 @@
       <w:r>
         <w:t xml:space="preserve"> </w:t>
       </w:r>
-      <w:hyperlink r:id="rId144">
+      <w:hyperlink r:id="rId145">
         <w:r>
           <w:rPr>
             <w:rStyle w:val="Hyperlink"/>
@@ -7950,8 +8003,8 @@
         </w:tc>
       </w:tr>
     </w:tbl>
-    <w:bookmarkEnd w:id="145"/>
-    <w:bookmarkStart w:id="149" w:name="wireframes-und-mock-ups"/>
+    <w:bookmarkEnd w:id="146"/>
+    <w:bookmarkStart w:id="150" w:name="wireframes-und-mock-ups"/>
     <w:p>
       <w:pPr>
         <w:pStyle w:val="Heading4"/>
@@ -8001,12 +8054,12 @@
           <wp:inline>
             <wp:extent cx="3048000" cy="2286000"/>
             <wp:effectExtent b="0" l="0" r="0" t="0"/>
-            <wp:docPr descr="" title="" id="146" name="Picture"/>
+            <wp:docPr descr="" title="" id="147" name="Picture"/>
             <a:graphic>
               <a:graphicData uri="http://schemas.openxmlformats.org/drawingml/2006/picture">
                 <pic:pic>
                   <pic:nvPicPr>
-                    <pic:cNvPr descr="./media/missing.svg" id="147" name="Picture"/>
+                    <pic:cNvPr descr="./media/missing.svg" id="148" name="Picture"/>
                     <pic:cNvPicPr>
                       <a:picLocks noChangeArrowheads="1" noChangeAspect="1"/>
                     </pic:cNvPicPr>
@@ -8062,7 +8115,7 @@
       <w:r>
         <w:t xml:space="preserve"> </w:t>
       </w:r>
-      <w:hyperlink r:id="rId148">
+      <w:hyperlink r:id="rId149">
         <w:r>
           <w:rPr>
             <w:rStyle w:val="Hyperlink"/>
@@ -8175,8 +8228,8 @@
         <w:t xml:space="preserve">enthalten.</w:t>
       </w:r>
     </w:p>
-    <w:bookmarkEnd w:id="149"/>
-    <w:bookmarkStart w:id="152" w:name="interaktive-prototypen"/>
+    <w:bookmarkEnd w:id="150"/>
+    <w:bookmarkStart w:id="153" w:name="interaktive-prototypen"/>
     <w:p>
       <w:pPr>
         <w:pStyle w:val="Heading4"/>
@@ -8281,7 +8334,7 @@
       <w:r>
         <w:t xml:space="preserve"> </w:t>
       </w:r>
-      <w:hyperlink r:id="rId150">
+      <w:hyperlink r:id="rId151">
         <w:r>
           <w:rPr>
             <w:rStyle w:val="Hyperlink"/>
@@ -8298,7 +8351,7 @@
       <w:r>
         <w:t xml:space="preserve"> </w:t>
       </w:r>
-      <w:hyperlink r:id="rId151">
+      <w:hyperlink r:id="rId152">
         <w:r>
           <w:rPr>
             <w:rStyle w:val="Hyperlink"/>
@@ -8366,9 +8419,9 @@
         <w:t xml:space="preserve">die Zielgruppen geeignet sind.</w:t>
       </w:r>
     </w:p>
-    <w:bookmarkEnd w:id="152"/>
     <w:bookmarkEnd w:id="153"/>
-    <w:bookmarkStart w:id="162" w:name="evaluierung"/>
+    <w:bookmarkEnd w:id="154"/>
+    <w:bookmarkStart w:id="163" w:name="evaluierung"/>
     <w:p>
       <w:pPr>
         <w:pStyle w:val="Heading3"/>
@@ -8402,7 +8455,7 @@
       <w:r>
         <w:t xml:space="preserve">Beispiel für eine lebendige Evaluierungskultur ist das “</w:t>
       </w:r>
-      <w:hyperlink r:id="rId154">
+      <w:hyperlink r:id="rId155">
         <w:r>
           <w:rPr>
             <w:rStyle w:val="Hyperlink"/>
@@ -8440,7 +8493,7 @@
       <w:r>
         <w:t xml:space="preserve"> </w:t>
       </w:r>
-      <w:hyperlink r:id="rId155">
+      <w:hyperlink r:id="rId156">
         <w:r>
           <w:rPr>
             <w:rStyle w:val="Hyperlink"/>
@@ -8496,12 +8549,12 @@
           <wp:inline>
             <wp:extent cx="3048000" cy="2286000"/>
             <wp:effectExtent b="0" l="0" r="0" t="0"/>
-            <wp:docPr descr="" title="" id="156" name="Picture"/>
+            <wp:docPr descr="" title="" id="157" name="Picture"/>
             <a:graphic>
               <a:graphicData uri="http://schemas.openxmlformats.org/drawingml/2006/picture">
                 <pic:pic>
                   <pic:nvPicPr>
-                    <pic:cNvPr descr="./media/missing.svg" id="157" name="Picture"/>
+                    <pic:cNvPr descr="./media/missing.svg" id="158" name="Picture"/>
                     <pic:cNvPicPr>
                       <a:picLocks noChangeArrowheads="1" noChangeAspect="1"/>
                     </pic:cNvPicPr>
@@ -8587,7 +8640,7 @@
         <w:t xml:space="preserve">das prinzipielle Vorgehen bei einem Beobachtungstest skizziert werden.</w:t>
       </w:r>
     </w:p>
-    <w:bookmarkStart w:id="159" w:name="testgruppen"/>
+    <w:bookmarkStart w:id="160" w:name="testgruppen"/>
     <w:p>
       <w:pPr>
         <w:pStyle w:val="Heading4"/>
@@ -8625,7 +8678,7 @@
         <w:rPr>
           <w:rStyle w:val="FootnoteReference"/>
         </w:rPr>
-        <w:footnoteReference w:id="158"/>
+        <w:footnoteReference w:id="159"/>
       </w:r>
       <w:r>
         <w:t xml:space="preserve">. Statt eines einzigen Tests mit</w:t>
@@ -8705,8 +8758,8 @@
         <w:t xml:space="preserve">[Accessibility] thematisiert wurden.</w:t>
       </w:r>
     </w:p>
-    <w:bookmarkEnd w:id="159"/>
-    <w:bookmarkStart w:id="160" w:name="testablauf-und-vorbereitungen"/>
+    <w:bookmarkEnd w:id="160"/>
+    <w:bookmarkStart w:id="161" w:name="testablauf-und-vorbereitungen"/>
     <w:p>
       <w:pPr>
         <w:pStyle w:val="Heading4"/>
@@ -8829,8 +8882,8 @@
         <w:t xml:space="preserve">Datennutzung zuzusichern.</w:t>
       </w:r>
     </w:p>
-    <w:bookmarkEnd w:id="160"/>
-    <w:bookmarkStart w:id="161" w:name="testaufgaben"/>
+    <w:bookmarkEnd w:id="161"/>
+    <w:bookmarkStart w:id="162" w:name="testaufgaben"/>
     <w:p>
       <w:pPr>
         <w:pStyle w:val="Heading4"/>
@@ -8951,11 +9004,11 @@
         <w:t xml:space="preserve">:::</w:t>
       </w:r>
     </w:p>
-    <w:bookmarkEnd w:id="161"/>
     <w:bookmarkEnd w:id="162"/>
     <w:bookmarkEnd w:id="163"/>
     <w:bookmarkEnd w:id="164"/>
-    <w:bookmarkStart w:id="288" w:name="bibliotheksmanagementsysteme"/>
+    <w:bookmarkEnd w:id="165"/>
+    <w:bookmarkStart w:id="289" w:name="bibliotheksmanagementsysteme"/>
     <w:p>
       <w:pPr>
         <w:pStyle w:val="Heading1"/>
@@ -9006,12 +9059,12 @@
                 <wp:inline>
                   <wp:extent cx="152400" cy="152400"/>
                   <wp:effectExtent b="0" l="0" r="0" t="0"/>
-                  <wp:docPr descr="" title="" id="165" name="Picture"/>
+                  <wp:docPr descr="" title="" id="166" name="Picture"/>
                   <a:graphic>
                     <a:graphicData uri="http://schemas.openxmlformats.org/drawingml/2006/picture">
                       <pic:pic>
                         <pic:nvPicPr>
-                          <pic:cNvPr descr="/opt/quarto/share/formats/docx/note.png" id="166" name="Picture"/>
+                          <pic:cNvPr descr="/opt/quarto/share/formats/docx/note.png" id="167" name="Picture"/>
                           <pic:cNvPicPr>
                             <a:picLocks noChangeArrowheads="1" noChangeAspect="1"/>
                           </pic:cNvPicPr>
@@ -9292,7 +9345,7 @@
         <w:t xml:space="preserve">Schnittstellen und offenen Architekturen erhöht hat.</w:t>
       </w:r>
     </w:p>
-    <w:bookmarkStart w:id="201" w:name="übersicht"/>
+    <w:bookmarkStart w:id="202" w:name="übersicht"/>
     <w:p>
       <w:pPr>
         <w:pStyle w:val="Heading2"/>
@@ -9301,7 +9354,7 @@
         <w:t xml:space="preserve">Übersicht</w:t>
       </w:r>
     </w:p>
-    <w:bookmarkStart w:id="175" w:name="geschichte"/>
+    <w:bookmarkStart w:id="176" w:name="geschichte"/>
     <w:p>
       <w:pPr>
         <w:pStyle w:val="Heading3"/>
@@ -9352,12 +9405,12 @@
                 <wp:inline>
                   <wp:extent cx="152400" cy="152400"/>
                   <wp:effectExtent b="0" l="0" r="0" t="0"/>
-                  <wp:docPr descr="" title="" id="167" name="Picture"/>
+                  <wp:docPr descr="" title="" id="168" name="Picture"/>
                   <a:graphic>
                     <a:graphicData uri="http://schemas.openxmlformats.org/drawingml/2006/picture">
                       <pic:pic>
                         <pic:nvPicPr>
-                          <pic:cNvPr descr="/opt/quarto/share/formats/docx/note.png" id="168" name="Picture"/>
+                          <pic:cNvPr descr="/opt/quarto/share/formats/docx/note.png" id="169" name="Picture"/>
                           <pic:cNvPicPr>
                             <a:picLocks noChangeArrowheads="1" noChangeAspect="1"/>
                           </pic:cNvPicPr>
@@ -9665,7 +9718,7 @@
         <w:rPr>
           <w:rStyle w:val="FootnoteReference"/>
         </w:rPr>
-        <w:footnoteReference w:id="169"/>
+        <w:footnoteReference w:id="170"/>
       </w:r>
     </w:p>
     <w:p>
@@ -9835,12 +9888,12 @@
                 <wp:inline>
                   <wp:extent cx="152400" cy="152400"/>
                   <wp:effectExtent b="0" l="0" r="0" t="0"/>
-                  <wp:docPr descr="" title="" id="170" name="Picture"/>
+                  <wp:docPr descr="" title="" id="171" name="Picture"/>
                   <a:graphic>
                     <a:graphicData uri="http://schemas.openxmlformats.org/drawingml/2006/picture">
                       <pic:pic>
                         <pic:nvPicPr>
-                          <pic:cNvPr descr="/opt/quarto/share/formats/docx/tip.png" id="171" name="Picture"/>
+                          <pic:cNvPr descr="/opt/quarto/share/formats/docx/tip.png" id="172" name="Picture"/>
                           <pic:cNvPicPr>
                             <a:picLocks noChangeArrowheads="1" noChangeAspect="1"/>
                           </pic:cNvPicPr>
@@ -9907,18 +9960,18 @@
                 <wp:inline>
                   <wp:extent cx="5334000" cy="4523772"/>
                   <wp:effectExtent b="0" l="0" r="0" t="0"/>
-                  <wp:docPr descr="" title="" id="173" name="Picture"/>
+                  <wp:docPr descr="" title="" id="174" name="Picture"/>
                   <a:graphic>
                     <a:graphicData uri="http://schemas.openxmlformats.org/drawingml/2006/picture">
                       <pic:pic>
                         <pic:nvPicPr>
-                          <pic:cNvPr descr="./media/bms-timeline.png" id="174" name="Picture"/>
+                          <pic:cNvPr descr="./media/bms-timeline.png" id="175" name="Picture"/>
                           <pic:cNvPicPr>
                             <a:picLocks noChangeArrowheads="1" noChangeAspect="1"/>
                           </pic:cNvPicPr>
                         </pic:nvPicPr>
                         <pic:blipFill>
-                          <a:blip r:embed="rId172"/>
+                          <a:blip r:embed="rId173"/>
                           <a:stretch>
                             <a:fillRect/>
                           </a:stretch>
@@ -10351,8 +10404,8 @@
         </w:tc>
       </w:tr>
     </w:tbl>
-    <w:bookmarkEnd w:id="175"/>
-    <w:bookmarkStart w:id="182" w:name="komponenten"/>
+    <w:bookmarkEnd w:id="176"/>
+    <w:bookmarkStart w:id="183" w:name="komponenten"/>
     <w:p>
       <w:pPr>
         <w:pStyle w:val="Heading3"/>
@@ -10467,7 +10520,7 @@
         <w:t xml:space="preserve">skizziert.</w:t>
       </w:r>
     </w:p>
-    <w:bookmarkStart w:id="177" w:name="erwerbung"/>
+    <w:bookmarkStart w:id="178" w:name="erwerbung"/>
     <w:p>
       <w:pPr>
         <w:pStyle w:val="Heading4"/>
@@ -10558,7 +10611,7 @@
       <w:r>
         <w:t xml:space="preserve"> </w:t>
       </w:r>
-      <w:hyperlink r:id="rId176">
+      <w:hyperlink r:id="rId177">
         <w:r>
           <w:rPr>
             <w:rStyle w:val="Hyperlink"/>
@@ -10589,8 +10642,8 @@
         <w:t xml:space="preserve">[siehe auch Erwerbung in der Prozessabbildung]</w:t>
       </w:r>
     </w:p>
-    <w:bookmarkEnd w:id="177"/>
-    <w:bookmarkStart w:id="178" w:name="katalogisierung"/>
+    <w:bookmarkEnd w:id="178"/>
+    <w:bookmarkStart w:id="179" w:name="katalogisierung"/>
     <w:p>
       <w:pPr>
         <w:pStyle w:val="Heading4"/>
@@ -10654,8 +10707,8 @@
         <w:t xml:space="preserve">[siehe auch Katalogisierung in der Prozessabbildung]</w:t>
       </w:r>
     </w:p>
-    <w:bookmarkEnd w:id="178"/>
-    <w:bookmarkStart w:id="179" w:name="ausleihe"/>
+    <w:bookmarkEnd w:id="179"/>
+    <w:bookmarkStart w:id="180" w:name="ausleihe"/>
     <w:p>
       <w:pPr>
         <w:pStyle w:val="Heading4"/>
@@ -10777,8 +10830,8 @@
         </w:r>
       </w:hyperlink>
     </w:p>
-    <w:bookmarkEnd w:id="179"/>
-    <w:bookmarkStart w:id="181" w:name="recherchemodul"/>
+    <w:bookmarkEnd w:id="180"/>
+    <w:bookmarkStart w:id="182" w:name="recherchemodul"/>
     <w:p>
       <w:pPr>
         <w:pStyle w:val="Heading4"/>
@@ -10909,7 +10962,7 @@
         <w:rPr>
           <w:rStyle w:val="FootnoteReference"/>
         </w:rPr>
-        <w:footnoteReference w:id="180"/>
+        <w:footnoteReference w:id="181"/>
       </w:r>
       <w:r>
         <w:t xml:space="preserve">:</w:t>
@@ -11043,9 +11096,9 @@
         <w:t xml:space="preserve">Anzeige von Buchcovern</w:t>
       </w:r>
     </w:p>
-    <w:bookmarkEnd w:id="181"/>
     <w:bookmarkEnd w:id="182"/>
-    <w:bookmarkStart w:id="185" w:name="aktuelle-sw-produkte"/>
+    <w:bookmarkEnd w:id="183"/>
+    <w:bookmarkStart w:id="186" w:name="aktuelle-sw-produkte"/>
     <w:p>
       <w:pPr>
         <w:pStyle w:val="Heading3"/>
@@ -11679,7 +11732,7 @@
       <w:r>
         <w:t xml:space="preserve"> </w:t>
       </w:r>
-      <w:hyperlink r:id="rId183">
+      <w:hyperlink r:id="rId184">
         <w:r>
           <w:rPr>
             <w:rStyle w:val="Hyperlink"/>
@@ -11705,7 +11758,7 @@
       <w:r>
         <w:t xml:space="preserve"> </w:t>
       </w:r>
-      <w:hyperlink r:id="rId184">
+      <w:hyperlink r:id="rId185">
         <w:r>
           <w:rPr>
             <w:rStyle w:val="Hyperlink"/>
@@ -11720,8 +11773,8 @@
         <w:t xml:space="preserve">abgefragt werden.</w:t>
       </w:r>
     </w:p>
-    <w:bookmarkEnd w:id="185"/>
-    <w:bookmarkStart w:id="193" w:name="vergleich-mit-anderen-managementsystemen"/>
+    <w:bookmarkEnd w:id="186"/>
+    <w:bookmarkStart w:id="194" w:name="vergleich-mit-anderen-managementsystemen"/>
     <w:p>
       <w:pPr>
         <w:pStyle w:val="Heading3"/>
@@ -11857,7 +11910,7 @@
           <w:numId w:val="1028"/>
         </w:numPr>
       </w:pPr>
-      <w:hyperlink r:id="rId186">
+      <w:hyperlink r:id="rId187">
         <w:r>
           <w:rPr>
             <w:rStyle w:val="Hyperlink"/>
@@ -11873,7 +11926,7 @@
           <w:numId w:val="1028"/>
         </w:numPr>
       </w:pPr>
-      <w:hyperlink r:id="rId187">
+      <w:hyperlink r:id="rId188">
         <w:r>
           <w:rPr>
             <w:rStyle w:val="Hyperlink"/>
@@ -11895,7 +11948,7 @@
       <w:r>
         <w:t xml:space="preserve"> </w:t>
       </w:r>
-      <w:hyperlink r:id="rId188">
+      <w:hyperlink r:id="rId189">
         <w:r>
           <w:rPr>
             <w:rStyle w:val="Hyperlink"/>
@@ -11926,7 +11979,7 @@
       <w:r>
         <w:t xml:space="preserve"> </w:t>
       </w:r>
-      <w:hyperlink r:id="rId189">
+      <w:hyperlink r:id="rId190">
         <w:r>
           <w:rPr>
             <w:rStyle w:val="Hyperlink"/>
@@ -11957,7 +12010,7 @@
       <w:r>
         <w:t xml:space="preserve"> </w:t>
       </w:r>
-      <w:hyperlink r:id="rId190">
+      <w:hyperlink r:id="rId191">
         <w:r>
           <w:rPr>
             <w:rStyle w:val="Hyperlink"/>
@@ -11996,7 +12049,7 @@
       <w:r>
         <w:t xml:space="preserve"> </w:t>
       </w:r>
-      <w:hyperlink r:id="rId191">
+      <w:hyperlink r:id="rId192">
         <w:r>
           <w:rPr>
             <w:rStyle w:val="Hyperlink"/>
@@ -12081,7 +12134,7 @@
       <w:r>
         <w:t xml:space="preserve"> </w:t>
       </w:r>
-      <w:hyperlink r:id="rId192">
+      <w:hyperlink r:id="rId193">
         <w:r>
           <w:rPr>
             <w:rStyle w:val="Hyperlink"/>
@@ -12111,8 +12164,8 @@
         <w:t xml:space="preserve">auf dieses klassische Instrument gänzlich zu verzichten.</w:t>
       </w:r>
     </w:p>
-    <w:bookmarkEnd w:id="193"/>
-    <w:bookmarkStart w:id="196" w:name="integration"/>
+    <w:bookmarkEnd w:id="194"/>
+    <w:bookmarkStart w:id="197" w:name="integration"/>
     <w:p>
       <w:pPr>
         <w:pStyle w:val="Heading3"/>
@@ -12385,7 +12438,7 @@
       <w:r>
         <w:t xml:space="preserve"> </w:t>
       </w:r>
-      <w:hyperlink r:id="rId194">
+      <w:hyperlink r:id="rId195">
         <w:r>
           <w:rPr>
             <w:rStyle w:val="Hyperlink"/>
@@ -12452,7 +12505,7 @@
         <w:rPr>
           <w:rStyle w:val="FootnoteReference"/>
         </w:rPr>
-        <w:footnoteReference w:id="195"/>
+        <w:footnoteReference w:id="196"/>
       </w:r>
       <w:r>
         <w:t xml:space="preserve"> </w:t>
@@ -12507,8 +12560,8 @@
         <w:t xml:space="preserve">bereitstellen.</w:t>
       </w:r>
     </w:p>
-    <w:bookmarkEnd w:id="196"/>
-    <w:bookmarkStart w:id="197" w:name="verbundkataloge"/>
+    <w:bookmarkEnd w:id="197"/>
+    <w:bookmarkStart w:id="198" w:name="verbundkataloge"/>
     <w:p>
       <w:pPr>
         <w:pStyle w:val="Heading3"/>
@@ -13007,8 +13060,8 @@
         </w:tc>
       </w:tr>
     </w:tbl>
-    <w:bookmarkEnd w:id="197"/>
-    <w:bookmarkStart w:id="198" w:name="Xef3cdf849515896b72e4da871885dcc60b5fbed"/>
+    <w:bookmarkEnd w:id="198"/>
+    <w:bookmarkStart w:id="199" w:name="Xef3cdf849515896b72e4da871885dcc60b5fbed"/>
     <w:p>
       <w:pPr>
         <w:pStyle w:val="Heading3"/>
@@ -13121,8 +13174,8 @@
         <w:t xml:space="preserve">die GoKB als kooperativ gepflegte Knowledge Base für elektronische Ressourcen</w:t>
       </w:r>
     </w:p>
-    <w:bookmarkEnd w:id="198"/>
-    <w:bookmarkStart w:id="200" w:name="statistik-und-reporting"/>
+    <w:bookmarkEnd w:id="199"/>
+    <w:bookmarkStart w:id="201" w:name="statistik-und-reporting"/>
     <w:p>
       <w:pPr>
         <w:pStyle w:val="Heading3"/>
@@ -13199,7 +13252,7 @@
       <w:r>
         <w:t xml:space="preserve"> </w:t>
       </w:r>
-      <w:hyperlink r:id="rId199">
+      <w:hyperlink r:id="rId200">
         <w:r>
           <w:rPr>
             <w:rStyle w:val="Hyperlink"/>
@@ -13328,9 +13381,9 @@
         <w:t xml:space="preserve">aufnehmen, zum Beispiel Daten aus Besucherzählern.</w:t>
       </w:r>
     </w:p>
-    <w:bookmarkEnd w:id="200"/>
     <w:bookmarkEnd w:id="201"/>
-    <w:bookmarkStart w:id="203" w:name="bibliotheksorganisation"/>
+    <w:bookmarkEnd w:id="202"/>
+    <w:bookmarkStart w:id="204" w:name="bibliotheksorganisation"/>
     <w:p>
       <w:pPr>
         <w:pStyle w:val="Heading2"/>
@@ -13513,7 +13566,7 @@
         <w:t xml:space="preserve">Erwerbungsunterlagen, Gebühreninformationen u.ä.</w:t>
       </w:r>
     </w:p>
-    <w:bookmarkStart w:id="202" w:name="benutzungsbedingungen"/>
+    <w:bookmarkStart w:id="203" w:name="benutzungsbedingungen"/>
     <w:p>
       <w:pPr>
         <w:pStyle w:val="Heading3"/>
@@ -13753,9 +13806,9 @@
         <w:t xml:space="preserve">Voraussetzung für die Einrichtung des Ausleihmoduls eines BMS.</w:t>
       </w:r>
     </w:p>
-    <w:bookmarkEnd w:id="202"/>
     <w:bookmarkEnd w:id="203"/>
-    <w:bookmarkStart w:id="212" w:name="datenverwaltung-in-bms"/>
+    <w:bookmarkEnd w:id="204"/>
+    <w:bookmarkStart w:id="213" w:name="datenverwaltung-in-bms"/>
     <w:p>
       <w:pPr>
         <w:pStyle w:val="Heading2"/>
@@ -13899,7 +13952,7 @@
         <w:t xml:space="preserve">die Datenqualität genügen.</w:t>
       </w:r>
     </w:p>
-    <w:bookmarkStart w:id="204" w:name="bibliographische-metadaten"/>
+    <w:bookmarkStart w:id="205" w:name="bibliographische-metadaten"/>
     <w:p>
       <w:pPr>
         <w:pStyle w:val="Heading3"/>
@@ -13952,8 +14005,8 @@
         <w:t xml:space="preserve">Kapitel zu Open Data).</w:t>
       </w:r>
     </w:p>
-    <w:bookmarkEnd w:id="204"/>
-    <w:bookmarkStart w:id="205" w:name="digitale-inhalte"/>
+    <w:bookmarkEnd w:id="205"/>
+    <w:bookmarkStart w:id="206" w:name="digitale-inhalte"/>
     <w:p>
       <w:pPr>
         <w:pStyle w:val="Heading3"/>
@@ -14050,8 +14103,8 @@
         <w:t xml:space="preserve">wie z.B. einzelne Abbildungen.</w:t>
       </w:r>
     </w:p>
-    <w:bookmarkEnd w:id="205"/>
-    <w:bookmarkStart w:id="208" w:name="verwaltungsdaten"/>
+    <w:bookmarkEnd w:id="206"/>
+    <w:bookmarkStart w:id="209" w:name="verwaltungsdaten"/>
     <w:p>
       <w:pPr>
         <w:pStyle w:val="Heading3"/>
@@ -14076,7 +14129,7 @@
       <w:r>
         <w:t xml:space="preserve"> </w:t>
       </w:r>
-      <w:hyperlink r:id="rId206">
+      <w:hyperlink r:id="rId207">
         <w:r>
           <w:rPr>
             <w:rStyle w:val="Hyperlink"/>
@@ -14108,7 +14161,7 @@
       <w:r>
         <w:t xml:space="preserve"> </w:t>
       </w:r>
-      <w:hyperlink r:id="rId207">
+      <w:hyperlink r:id="rId208">
         <w:r>
           <w:rPr>
             <w:rStyle w:val="Hyperlink"/>
@@ -14144,8 +14197,8 @@
         <w:t xml:space="preserve">zusätzliche Anpassungen an das BMS notwendig sind.</w:t>
       </w:r>
     </w:p>
-    <w:bookmarkEnd w:id="208"/>
-    <w:bookmarkStart w:id="210" w:name="datenformate-und-schnittstellen"/>
+    <w:bookmarkEnd w:id="209"/>
+    <w:bookmarkStart w:id="211" w:name="datenformate-und-schnittstellen"/>
     <w:p>
       <w:pPr>
         <w:pStyle w:val="Heading3"/>
@@ -14310,7 +14363,7 @@
       <w:r>
         <w:t xml:space="preserve"> </w:t>
       </w:r>
-      <w:hyperlink r:id="rId209">
+      <w:hyperlink r:id="rId210">
         <w:r>
           <w:rPr>
             <w:rStyle w:val="Hyperlink"/>
@@ -14322,8 +14375,8 @@
         <w:t xml:space="preserve">.</w:t>
       </w:r>
     </w:p>
-    <w:bookmarkEnd w:id="210"/>
-    <w:bookmarkStart w:id="211" w:name="datenqualität"/>
+    <w:bookmarkEnd w:id="211"/>
+    <w:bookmarkStart w:id="212" w:name="datenqualität"/>
     <w:p>
       <w:pPr>
         <w:pStyle w:val="Heading3"/>
@@ -14465,9 +14518,9 @@
         <w:t xml:space="preserve">Katalogisierung.</w:t>
       </w:r>
     </w:p>
-    <w:bookmarkEnd w:id="211"/>
     <w:bookmarkEnd w:id="212"/>
-    <w:bookmarkStart w:id="224" w:name="marktanalyse-und-beschaffung"/>
+    <w:bookmarkEnd w:id="213"/>
+    <w:bookmarkStart w:id="225" w:name="marktanalyse-und-beschaffung"/>
     <w:p>
       <w:pPr>
         <w:pStyle w:val="Heading2"/>
@@ -14518,12 +14571,12 @@
                 <wp:inline>
                   <wp:extent cx="152400" cy="152400"/>
                   <wp:effectExtent b="0" l="0" r="0" t="0"/>
-                  <wp:docPr descr="" title="" id="213" name="Picture"/>
+                  <wp:docPr descr="" title="" id="214" name="Picture"/>
                   <a:graphic>
                     <a:graphicData uri="http://schemas.openxmlformats.org/drawingml/2006/picture">
                       <pic:pic>
                         <pic:nvPicPr>
-                          <pic:cNvPr descr="/opt/quarto/share/formats/docx/note.png" id="214" name="Picture"/>
+                          <pic:cNvPr descr="/opt/quarto/share/formats/docx/note.png" id="215" name="Picture"/>
                           <pic:cNvPicPr>
                             <a:picLocks noChangeArrowheads="1" noChangeAspect="1"/>
                           </pic:cNvPicPr>
@@ -14783,7 +14836,7 @@
       <w:r>
         <w:t xml:space="preserve"> </w:t>
       </w:r>
-      <w:hyperlink r:id="rId215">
+      <w:hyperlink r:id="rId216">
         <w:r>
           <w:rPr>
             <w:rStyle w:val="Hyperlink"/>
@@ -14901,7 +14954,7 @@
         <w:t xml:space="preserve">mehr vorgenommen werden.</w:t>
       </w:r>
     </w:p>
-    <w:bookmarkStart w:id="216" w:name="entscheidungsprozess"/>
+    <w:bookmarkStart w:id="217" w:name="entscheidungsprozess"/>
     <w:p>
       <w:pPr>
         <w:pStyle w:val="Heading3"/>
@@ -15092,8 +15145,8 @@
         <w:t xml:space="preserve">Auswahlentscheidung</w:t>
       </w:r>
     </w:p>
-    <w:bookmarkEnd w:id="216"/>
-    <w:bookmarkStart w:id="222" w:name="auswahlkriterien-eines-bms"/>
+    <w:bookmarkEnd w:id="217"/>
+    <w:bookmarkStart w:id="223" w:name="auswahlkriterien-eines-bms"/>
     <w:p>
       <w:pPr>
         <w:pStyle w:val="Heading3"/>
@@ -15204,7 +15257,7 @@
       <w:tr>
         <w:tc>
           <w:tcPr/>
-          <w:bookmarkStart w:id="220" w:name="fig-anonymous-4"/>
+          <w:bookmarkStart w:id="221" w:name="fig-anonymous-4"/>
           <w:p>
             <w:pPr>
               <w:pStyle w:val="Figure"/>
@@ -15215,18 +15268,18 @@
                 <wp:inline>
                   <wp:extent cx="5334000" cy="4227332"/>
                   <wp:effectExtent b="0" l="0" r="0" t="0"/>
-                  <wp:docPr descr="" title="" id="218" name="Picture"/>
+                  <wp:docPr descr="" title="" id="219" name="Picture"/>
                   <a:graphic>
                     <a:graphicData uri="http://schemas.openxmlformats.org/drawingml/2006/picture">
                       <pic:pic>
                         <pic:nvPicPr>
-                          <pic:cNvPr descr="./media/matrix.png" id="219" name="Picture"/>
+                          <pic:cNvPr descr="./media/matrix.png" id="220" name="Picture"/>
                           <pic:cNvPicPr>
                             <a:picLocks noChangeArrowheads="1" noChangeAspect="1"/>
                           </pic:cNvPicPr>
                         </pic:nvPicPr>
                         <pic:blipFill>
-                          <a:blip r:embed="rId217"/>
+                          <a:blip r:embed="rId218"/>
                           <a:stretch>
                             <a:fillRect/>
                           </a:stretch>
@@ -15266,7 +15319,7 @@
               <w:t xml:space="preserve">Beispiel für eine Matrix zur Einordnung von Funktionalitäten</w:t>
             </w:r>
           </w:p>
-          <w:bookmarkEnd w:id="220"/>
+          <w:bookmarkEnd w:id="221"/>
         </w:tc>
       </w:tr>
     </w:tbl>
@@ -15304,7 +15357,7 @@
       <w:r>
         <w:t xml:space="preserve"> </w:t>
       </w:r>
-      <w:hyperlink r:id="rId221">
+      <w:hyperlink r:id="rId222">
         <w:r>
           <w:rPr>
             <w:rStyle w:val="Hyperlink"/>
@@ -15340,8 +15393,8 @@
         <w:t xml:space="preserve">zu überprüfen, die strategisch von besonderer Bedeutung sind.</w:t>
       </w:r>
     </w:p>
-    <w:bookmarkEnd w:id="222"/>
-    <w:bookmarkStart w:id="223" w:name="marktanalyse"/>
+    <w:bookmarkEnd w:id="223"/>
+    <w:bookmarkStart w:id="224" w:name="marktanalyse"/>
     <w:p>
       <w:pPr>
         <w:pStyle w:val="Heading3"/>
@@ -16207,9 +16260,9 @@
         <w:t xml:space="preserve">an Dienstleister (beim Hoster) übergeben.</w:t>
       </w:r>
     </w:p>
-    <w:bookmarkEnd w:id="223"/>
     <w:bookmarkEnd w:id="224"/>
-    <w:bookmarkStart w:id="263" w:name="prozessabbildung"/>
+    <w:bookmarkEnd w:id="225"/>
+    <w:bookmarkStart w:id="264" w:name="prozessabbildung"/>
     <w:p>
       <w:pPr>
         <w:pStyle w:val="Heading2"/>
@@ -16306,29 +16359,29 @@
       <w:tr>
         <w:tc>
           <w:tcPr/>
-          <w:bookmarkStart w:id="229" w:name="fig-anonymous-1"/>
+          <w:bookmarkStart w:id="230" w:name="fig-anonymous-1"/>
           <w:p>
             <w:pPr>
               <w:jc w:val="center"/>
             </w:pPr>
-            <w:hyperlink r:id="rId228">
+            <w:hyperlink r:id="rId229">
               <w:r>
                 <w:drawing>
                   <wp:inline>
                     <wp:extent cx="3810000" cy="2540000"/>
                     <wp:effectExtent b="0" l="0" r="0" t="0"/>
-                    <wp:docPr descr="" title="Quelle: Stkl (CC-BY-SA 3.0)" id="226" name="Picture"/>
+                    <wp:docPr descr="" title="Quelle: Stkl (CC-BY-SA 3.0)" id="227" name="Picture"/>
                     <a:graphic>
                       <a:graphicData uri="http://schemas.openxmlformats.org/drawingml/2006/picture">
                         <pic:pic>
                           <pic:nvPicPr>
-                            <pic:cNvPr descr="https://upload.wikimedia.org/wikipedia/commons/9/94/BPMN-1.svg" id="227" name="Picture"/>
+                            <pic:cNvPr descr="https://upload.wikimedia.org/wikipedia/commons/9/94/BPMN-1.svg" id="228" name="Picture"/>
                             <pic:cNvPicPr>
                               <a:picLocks noChangeArrowheads="1" noChangeAspect="1"/>
                             </pic:cNvPicPr>
                           </pic:nvPicPr>
                           <pic:blipFill>
-                            <a:blip r:embed="rId225"/>
+                            <a:blip r:embed="rId226"/>
                             <a:stretch>
                               <a:fillRect/>
                             </a:stretch>
@@ -16369,7 +16422,7 @@
               <w:t xml:space="preserve">Beispiel einer BPMN-Prozessabbildung</w:t>
             </w:r>
           </w:p>
-          <w:bookmarkEnd w:id="229"/>
+          <w:bookmarkEnd w:id="230"/>
         </w:tc>
       </w:tr>
     </w:tbl>
@@ -16455,7 +16508,7 @@
         <w:t xml:space="preserve">der Beschreibungen genauer adressiert werden können.</w:t>
       </w:r>
     </w:p>
-    <w:bookmarkStart w:id="230" w:name="nutzende"/>
+    <w:bookmarkStart w:id="231" w:name="nutzende"/>
     <w:p>
       <w:pPr>
         <w:pStyle w:val="Heading3"/>
@@ -16508,8 +16561,8 @@
         <w:t xml:space="preserve">Drittsystem mit dem BMS in Kontakt kommen.</w:t>
       </w:r>
     </w:p>
-    <w:bookmarkEnd w:id="230"/>
-    <w:bookmarkStart w:id="231" w:name="Xa67ef888de7b2d946e122fa2332dc4069b02eb2"/>
+    <w:bookmarkEnd w:id="231"/>
+    <w:bookmarkStart w:id="232" w:name="Xa67ef888de7b2d946e122fa2332dc4069b02eb2"/>
     <w:p>
       <w:pPr>
         <w:pStyle w:val="Heading3"/>
@@ -16649,8 +16702,8 @@
         <w:t xml:space="preserve">und zu den [Prinzipien der Gestaltung] angesprochen.</w:t>
       </w:r>
     </w:p>
-    <w:bookmarkEnd w:id="231"/>
-    <w:bookmarkStart w:id="232" w:name="erwerbung-1"/>
+    <w:bookmarkEnd w:id="232"/>
+    <w:bookmarkStart w:id="233" w:name="erwerbung-1"/>
     <w:p>
       <w:pPr>
         <w:pStyle w:val="Heading3"/>
@@ -16833,8 +16886,8 @@
         <w:t xml:space="preserve">meist nur eine Komponente im Haushaltswesen.</w:t>
       </w:r>
     </w:p>
-    <w:bookmarkEnd w:id="232"/>
-    <w:bookmarkStart w:id="233" w:name="verwaltung-von-elektronischen-ressourcen"/>
+    <w:bookmarkEnd w:id="233"/>
+    <w:bookmarkStart w:id="234" w:name="verwaltung-von-elektronischen-ressourcen"/>
     <w:p>
       <w:pPr>
         <w:pStyle w:val="Heading3"/>
@@ -16998,8 +17051,8 @@
         <w:t xml:space="preserve">Management-Tools eingesetzt werden (Coral, GoKB und LAS:eR).</w:t>
       </w:r>
     </w:p>
-    <w:bookmarkEnd w:id="233"/>
-    <w:bookmarkStart w:id="234" w:name="katalogisierung-1"/>
+    <w:bookmarkEnd w:id="234"/>
+    <w:bookmarkStart w:id="235" w:name="katalogisierung-1"/>
     <w:p>
       <w:pPr>
         <w:pStyle w:val="Heading3"/>
@@ -17074,8 +17127,8 @@
         <w:t xml:space="preserve">Konfigurierbarkeit von Erfassungsmasken</w:t>
       </w:r>
     </w:p>
-    <w:bookmarkEnd w:id="234"/>
-    <w:bookmarkStart w:id="235" w:name="katalog"/>
+    <w:bookmarkEnd w:id="235"/>
+    <w:bookmarkStart w:id="236" w:name="katalog"/>
     <w:p>
       <w:pPr>
         <w:pStyle w:val="Heading3"/>
@@ -17403,8 +17456,8 @@
         <w:t xml:space="preserve">in der Oberfläche des Discovery-Systems aktuell darzustellen.</w:t>
       </w:r>
     </w:p>
-    <w:bookmarkEnd w:id="235"/>
-    <w:bookmarkStart w:id="236" w:name="ausleihe-1"/>
+    <w:bookmarkEnd w:id="236"/>
+    <w:bookmarkStart w:id="237" w:name="ausleihe-1"/>
     <w:p>
       <w:pPr>
         <w:pStyle w:val="Heading3"/>
@@ -17639,8 +17692,8 @@
         <w:t xml:space="preserve">Wochenenden fallen.</w:t>
       </w:r>
     </w:p>
-    <w:bookmarkEnd w:id="236"/>
-    <w:bookmarkStart w:id="245" w:name="automatisierung-und-selbstbedienung"/>
+    <w:bookmarkEnd w:id="237"/>
+    <w:bookmarkStart w:id="246" w:name="automatisierung-und-selbstbedienung"/>
     <w:p>
       <w:pPr>
         <w:pStyle w:val="Heading3"/>
@@ -17683,7 +17736,7 @@
       <w:r>
         <w:t xml:space="preserve"> </w:t>
       </w:r>
-      <w:hyperlink r:id="rId237">
+      <w:hyperlink r:id="rId238">
         <w:r>
           <w:rPr>
             <w:rStyle w:val="Hyperlink"/>
@@ -17715,7 +17768,7 @@
       <w:r>
         <w:t xml:space="preserve"> </w:t>
       </w:r>
-      <w:hyperlink r:id="rId238">
+      <w:hyperlink r:id="rId239">
         <w:r>
           <w:rPr>
             <w:rStyle w:val="Hyperlink"/>
@@ -17738,7 +17791,7 @@
       <w:r>
         <w:t xml:space="preserve"> </w:t>
       </w:r>
-      <w:hyperlink r:id="rId239">
+      <w:hyperlink r:id="rId240">
         <w:r>
           <w:rPr>
             <w:rStyle w:val="Hyperlink"/>
@@ -17782,7 +17835,7 @@
         <w:t xml:space="preserve">Ausleihe dargestellt.</w:t>
       </w:r>
     </w:p>
-    <w:bookmarkStart w:id="240" w:name="selbstverbucher-ausleihautomaten"/>
+    <w:bookmarkStart w:id="241" w:name="selbstverbucher-ausleihautomaten"/>
     <w:p>
       <w:pPr>
         <w:pStyle w:val="Heading4"/>
@@ -17967,8 +18020,8 @@
         <w:t xml:space="preserve">ohne Feedback an die Nutzenden.</w:t>
       </w:r>
     </w:p>
-    <w:bookmarkEnd w:id="240"/>
-    <w:bookmarkStart w:id="241" w:name="rückgabeautomat--sortierung"/>
+    <w:bookmarkEnd w:id="241"/>
+    <w:bookmarkStart w:id="242" w:name="rückgabeautomat--sortierung"/>
     <w:p>
       <w:pPr>
         <w:pStyle w:val="Heading4"/>
@@ -18175,8 +18228,8 @@
         <w:t xml:space="preserve">anderweitig bestellt ist.</w:t>
       </w:r>
     </w:p>
-    <w:bookmarkEnd w:id="241"/>
-    <w:bookmarkStart w:id="242" w:name="kassenautomat"/>
+    <w:bookmarkEnd w:id="242"/>
+    <w:bookmarkStart w:id="243" w:name="kassenautomat"/>
     <w:p>
       <w:pPr>
         <w:pStyle w:val="Heading4"/>
@@ -18223,8 +18276,8 @@
         <w:t xml:space="preserve">Bargeld aufwändig und teuer ist.</w:t>
       </w:r>
     </w:p>
-    <w:bookmarkEnd w:id="242"/>
-    <w:bookmarkStart w:id="243" w:name="fernleihautomat"/>
+    <w:bookmarkEnd w:id="243"/>
+    <w:bookmarkStart w:id="244" w:name="fernleihautomat"/>
     <w:p>
       <w:pPr>
         <w:pStyle w:val="Heading4"/>
@@ -18289,8 +18342,8 @@
         <w:t xml:space="preserve">möglich.</w:t>
       </w:r>
     </w:p>
-    <w:bookmarkEnd w:id="243"/>
-    <w:bookmarkStart w:id="244" w:name="sicherungsgates"/>
+    <w:bookmarkEnd w:id="244"/>
+    <w:bookmarkStart w:id="245" w:name="sicherungsgates"/>
     <w:p>
       <w:pPr>
         <w:pStyle w:val="Heading4"/>
@@ -18407,9 +18460,9 @@
         <w:t xml:space="preserve">mit unverbuchten Medien.</w:t>
       </w:r>
     </w:p>
-    <w:bookmarkEnd w:id="244"/>
     <w:bookmarkEnd w:id="245"/>
-    <w:bookmarkStart w:id="248" w:name="X5f43421ad2da98b923bae46de9bf9447c18dfb6"/>
+    <w:bookmarkEnd w:id="246"/>
+    <w:bookmarkStart w:id="249" w:name="X5f43421ad2da98b923bae46de9bf9447c18dfb6"/>
     <w:p>
       <w:pPr>
         <w:pStyle w:val="Heading3"/>
@@ -18445,7 +18498,7 @@
       <w:r>
         <w:t xml:space="preserve"> </w:t>
       </w:r>
-      <w:hyperlink r:id="rId246">
+      <w:hyperlink r:id="rId247">
         <w:r>
           <w:rPr>
             <w:rStyle w:val="Hyperlink"/>
@@ -18462,7 +18515,7 @@
       <w:r>
         <w:t xml:space="preserve"> </w:t>
       </w:r>
-      <w:hyperlink r:id="rId247">
+      <w:hyperlink r:id="rId248">
         <w:r>
           <w:rPr>
             <w:rStyle w:val="Hyperlink"/>
@@ -18694,8 +18747,8 @@
         <w:t xml:space="preserve">nutzer*innen-nahe Dienstleistungen, wie die Fernleihe.</w:t>
       </w:r>
     </w:p>
-    <w:bookmarkEnd w:id="248"/>
-    <w:bookmarkStart w:id="262" w:name="nicht-bibliothekarische-schnittstellen"/>
+    <w:bookmarkEnd w:id="249"/>
+    <w:bookmarkStart w:id="263" w:name="nicht-bibliothekarische-schnittstellen"/>
     <w:p>
       <w:pPr>
         <w:pStyle w:val="Heading3"/>
@@ -18762,7 +18815,7 @@
         <w:t xml:space="preserve">nachgenutzt werden. Dies ist die Rolle des Identity Managements (IDM).</w:t>
       </w:r>
     </w:p>
-    <w:bookmarkStart w:id="253" w:name="identity-management"/>
+    <w:bookmarkStart w:id="254" w:name="identity-management"/>
     <w:p>
       <w:pPr>
         <w:pStyle w:val="Heading4"/>
@@ -18955,7 +19008,7 @@
       <w:r>
         <w:t xml:space="preserve"> </w:t>
       </w:r>
-      <w:hyperlink r:id="rId249">
+      <w:hyperlink r:id="rId250">
         <w:r>
           <w:rPr>
             <w:rStyle w:val="Hyperlink"/>
@@ -18981,7 +19034,7 @@
       <w:r>
         <w:t xml:space="preserve"> </w:t>
       </w:r>
-      <w:hyperlink r:id="rId250">
+      <w:hyperlink r:id="rId251">
         <w:r>
           <w:rPr>
             <w:rStyle w:val="Hyperlink"/>
@@ -18996,7 +19049,7 @@
         <w:rPr>
           <w:rStyle w:val="FootnoteReference"/>
         </w:rPr>
-        <w:footnoteReference w:id="251"/>
+        <w:footnoteReference w:id="252"/>
       </w:r>
     </w:p>
     <w:p>
@@ -19013,7 +19066,7 @@
         <w:t xml:space="preserve">Directory, uvm</w:t>
       </w:r>
     </w:p>
-    <w:bookmarkStart w:id="252" w:name="speicherung-von-nutzendenaccounts"/>
+    <w:bookmarkStart w:id="253" w:name="speicherung-von-nutzendenaccounts"/>
     <w:p>
       <w:pPr>
         <w:pStyle w:val="Heading5"/>
@@ -19220,9 +19273,9 @@
         <w:t xml:space="preserve">Kapitel zum technischen Betrieb eines BMS.</w:t>
       </w:r>
     </w:p>
-    <w:bookmarkEnd w:id="252"/>
     <w:bookmarkEnd w:id="253"/>
-    <w:bookmarkStart w:id="257" w:name="bezahlsysteme"/>
+    <w:bookmarkEnd w:id="254"/>
+    <w:bookmarkStart w:id="258" w:name="bezahlsysteme"/>
     <w:p>
       <w:pPr>
         <w:pStyle w:val="Heading4"/>
@@ -19295,18 +19348,18 @@
                 <wp:inline>
                   <wp:extent cx="152400" cy="152400"/>
                   <wp:effectExtent b="0" l="0" r="0" t="0"/>
-                  <wp:docPr descr="" title="" id="255" name="Picture"/>
+                  <wp:docPr descr="" title="" id="256" name="Picture"/>
                   <a:graphic>
                     <a:graphicData uri="http://schemas.openxmlformats.org/drawingml/2006/picture">
                       <pic:pic>
                         <pic:nvPicPr>
-                          <pic:cNvPr descr="/opt/quarto/share/formats/docx/warning.png" id="256" name="Picture"/>
+                          <pic:cNvPr descr="/opt/quarto/share/formats/docx/warning.png" id="257" name="Picture"/>
                           <pic:cNvPicPr>
                             <a:picLocks noChangeArrowheads="1" noChangeAspect="1"/>
                           </pic:cNvPicPr>
                         </pic:nvPicPr>
                         <pic:blipFill>
-                          <a:blip r:embed="rId254"/>
+                          <a:blip r:embed="rId255"/>
                           <a:stretch>
                             <a:fillRect/>
                           </a:stretch>
@@ -19369,8 +19422,8 @@
         </w:tc>
       </w:tr>
     </w:tbl>
-    <w:bookmarkEnd w:id="257"/>
-    <w:bookmarkStart w:id="259" w:name="e-rechnung"/>
+    <w:bookmarkEnd w:id="258"/>
+    <w:bookmarkStart w:id="260" w:name="e-rechnung"/>
     <w:p>
       <w:pPr>
         <w:pStyle w:val="Heading4"/>
@@ -19425,7 +19478,7 @@
       <w:r>
         <w:t xml:space="preserve"> </w:t>
       </w:r>
-      <w:hyperlink r:id="rId258">
+      <w:hyperlink r:id="rId259">
         <w:r>
           <w:rPr>
             <w:rStyle w:val="Hyperlink"/>
@@ -19567,8 +19620,8 @@
         <w:t xml:space="preserve">abgeschlossen werden.</w:t>
       </w:r>
     </w:p>
-    <w:bookmarkEnd w:id="259"/>
-    <w:bookmarkStart w:id="261" w:name="statistik"/>
+    <w:bookmarkEnd w:id="260"/>
+    <w:bookmarkStart w:id="262" w:name="statistik"/>
     <w:p>
       <w:pPr>
         <w:pStyle w:val="Heading4"/>
@@ -19793,7 +19846,7 @@
       <w:r>
         <w:t xml:space="preserve"> </w:t>
       </w:r>
-      <w:hyperlink r:id="rId260">
+      <w:hyperlink r:id="rId261">
         <w:r>
           <w:rPr>
             <w:rStyle w:val="Hyperlink"/>
@@ -19811,10 +19864,10 @@
         <w:t xml:space="preserve">für statistische Daten der Nutzung digitaler Medien importieren.</w:t>
       </w:r>
     </w:p>
-    <w:bookmarkEnd w:id="261"/>
     <w:bookmarkEnd w:id="262"/>
     <w:bookmarkEnd w:id="263"/>
-    <w:bookmarkStart w:id="284" w:name="technischer-betrieb"/>
+    <w:bookmarkEnd w:id="264"/>
+    <w:bookmarkStart w:id="285" w:name="technischer-betrieb"/>
     <w:p>
       <w:pPr>
         <w:pStyle w:val="Heading2"/>
@@ -19865,12 +19918,12 @@
                 <wp:inline>
                   <wp:extent cx="152400" cy="152400"/>
                   <wp:effectExtent b="0" l="0" r="0" t="0"/>
-                  <wp:docPr descr="" title="" id="264" name="Picture"/>
+                  <wp:docPr descr="" title="" id="265" name="Picture"/>
                   <a:graphic>
                     <a:graphicData uri="http://schemas.openxmlformats.org/drawingml/2006/picture">
                       <pic:pic>
                         <pic:nvPicPr>
-                          <pic:cNvPr descr="/opt/quarto/share/formats/docx/note.png" id="265" name="Picture"/>
+                          <pic:cNvPr descr="/opt/quarto/share/formats/docx/note.png" id="266" name="Picture"/>
                           <pic:cNvPicPr>
                             <a:picLocks noChangeArrowheads="1" noChangeAspect="1"/>
                           </pic:cNvPicPr>
@@ -20072,7 +20125,7 @@
         </w:tc>
       </w:tr>
     </w:tbl>
-    <w:bookmarkStart w:id="269" w:name="X3a5ca0018f511a6e73c5bcce2da503f97a39d48"/>
+    <w:bookmarkStart w:id="270" w:name="X3a5ca0018f511a6e73c5bcce2da503f97a39d48"/>
     <w:p>
       <w:pPr>
         <w:pStyle w:val="Heading3"/>
@@ -20101,7 +20154,7 @@
         <w:t xml:space="preserve">Wartung sowie Backup und Support.</w:t>
       </w:r>
     </w:p>
-    <w:bookmarkStart w:id="266" w:name="lokale-installation"/>
+    <w:bookmarkStart w:id="267" w:name="lokale-installation"/>
     <w:p>
       <w:pPr>
         <w:pStyle w:val="Heading4"/>
@@ -20218,8 +20271,8 @@
         <w:t xml:space="preserve">von äußeren Einflüssen.</w:t>
       </w:r>
     </w:p>
-    <w:bookmarkEnd w:id="266"/>
-    <w:bookmarkStart w:id="267" w:name="hosting"/>
+    <w:bookmarkEnd w:id="267"/>
+    <w:bookmarkStart w:id="268" w:name="hosting"/>
     <w:p>
       <w:pPr>
         <w:pStyle w:val="Heading4"/>
@@ -20304,8 +20357,8 @@
         <w:t xml:space="preserve">das Hosting für mehrere Einrichtung besser skaliert.</w:t>
       </w:r>
     </w:p>
-    <w:bookmarkEnd w:id="267"/>
-    <w:bookmarkStart w:id="268" w:name="cloud"/>
+    <w:bookmarkEnd w:id="268"/>
+    <w:bookmarkStart w:id="269" w:name="cloud"/>
     <w:p>
       <w:pPr>
         <w:pStyle w:val="Heading4"/>
@@ -20440,9 +20493,9 @@
         <w:t xml:space="preserve">solches Betriebsmodell meist zu Abonnementkosten.</w:t>
       </w:r>
     </w:p>
-    <w:bookmarkEnd w:id="268"/>
     <w:bookmarkEnd w:id="269"/>
-    <w:bookmarkStart w:id="270" w:name="kosten"/>
+    <w:bookmarkEnd w:id="270"/>
+    <w:bookmarkStart w:id="271" w:name="kosten"/>
     <w:p>
       <w:pPr>
         <w:pStyle w:val="Heading3"/>
@@ -20648,8 +20701,8 @@
         <w:t xml:space="preserve">Mitarbeiter*innen schlummert.</w:t>
       </w:r>
     </w:p>
-    <w:bookmarkEnd w:id="270"/>
-    <w:bookmarkStart w:id="271" w:name="installation-updates"/>
+    <w:bookmarkEnd w:id="271"/>
+    <w:bookmarkStart w:id="272" w:name="installation-updates"/>
     <w:p>
       <w:pPr>
         <w:pStyle w:val="Heading3"/>
@@ -20812,8 +20865,8 @@
         <w:t xml:space="preserve">oder halbjahres-weise).</w:t>
       </w:r>
     </w:p>
-    <w:bookmarkEnd w:id="271"/>
-    <w:bookmarkStart w:id="272" w:name="open-source"/>
+    <w:bookmarkEnd w:id="272"/>
+    <w:bookmarkStart w:id="273" w:name="open-source"/>
     <w:p>
       <w:pPr>
         <w:pStyle w:val="Heading3"/>
@@ -20848,8 +20901,8 @@
         <w:t xml:space="preserve">Hierzu müssen die Lizenzbedingungen des Systems geprüft werden.</w:t>
       </w:r>
     </w:p>
-    <w:bookmarkEnd w:id="272"/>
-    <w:bookmarkStart w:id="277" w:name="laufender-betrieb"/>
+    <w:bookmarkEnd w:id="273"/>
+    <w:bookmarkStart w:id="278" w:name="laufender-betrieb"/>
     <w:p>
       <w:pPr>
         <w:pStyle w:val="Heading3"/>
@@ -20920,7 +20973,7 @@
         <w:t xml:space="preserve">bibliotheksspezifische Lösungen.</w:t>
       </w:r>
     </w:p>
-    <w:bookmarkStart w:id="275" w:name="monitoring"/>
+    <w:bookmarkStart w:id="276" w:name="monitoring"/>
     <w:p>
       <w:pPr>
         <w:pStyle w:val="Heading4"/>
@@ -20945,7 +20998,7 @@
       <w:r>
         <w:t xml:space="preserve"> </w:t>
       </w:r>
-      <w:hyperlink r:id="rId273">
+      <w:hyperlink r:id="rId274">
         <w:r>
           <w:rPr>
             <w:rStyle w:val="Hyperlink"/>
@@ -20962,7 +21015,7 @@
       <w:r>
         <w:t xml:space="preserve"> </w:t>
       </w:r>
-      <w:hyperlink r:id="rId274">
+      <w:hyperlink r:id="rId275">
         <w:r>
           <w:rPr>
             <w:rStyle w:val="Hyperlink"/>
@@ -21024,8 +21077,8 @@
         <w:t xml:space="preserve">auch von der nutzenden Einrichtung überwacht werden.</w:t>
       </w:r>
     </w:p>
-    <w:bookmarkEnd w:id="275"/>
-    <w:bookmarkStart w:id="276" w:name="notfallbetrieb"/>
+    <w:bookmarkEnd w:id="276"/>
+    <w:bookmarkStart w:id="277" w:name="notfallbetrieb"/>
     <w:p>
       <w:pPr>
         <w:pStyle w:val="Heading4"/>
@@ -21206,9 +21259,9 @@
         <w:t xml:space="preserve">voraussichtlich wieder zur Verfügung steht.</w:t>
       </w:r>
     </w:p>
-    <w:bookmarkEnd w:id="276"/>
     <w:bookmarkEnd w:id="277"/>
-    <w:bookmarkStart w:id="278" w:name="it-sicherheit"/>
+    <w:bookmarkEnd w:id="278"/>
+    <w:bookmarkStart w:id="279" w:name="it-sicherheit"/>
     <w:p>
       <w:pPr>
         <w:pStyle w:val="Heading3"/>
@@ -21383,8 +21436,8 @@
         <w:t xml:space="preserve">.</w:t>
       </w:r>
     </w:p>
-    <w:bookmarkEnd w:id="278"/>
-    <w:bookmarkStart w:id="279" w:name="backup-und-rollback"/>
+    <w:bookmarkEnd w:id="279"/>
+    <w:bookmarkStart w:id="280" w:name="backup-und-rollback"/>
     <w:p>
       <w:pPr>
         <w:pStyle w:val="Heading3"/>
@@ -21581,8 +21634,8 @@
         <w:t xml:space="preserve">einer Testinstanz des BMS.</w:t>
       </w:r>
     </w:p>
-    <w:bookmarkEnd w:id="279"/>
-    <w:bookmarkStart w:id="280" w:name="zusammenspiel-hard--und-software"/>
+    <w:bookmarkEnd w:id="280"/>
+    <w:bookmarkStart w:id="281" w:name="zusammenspiel-hard--und-software"/>
     <w:p>
       <w:pPr>
         <w:pStyle w:val="Heading3"/>
@@ -21726,7 +21779,7 @@
       <w:r>
         <w:t xml:space="preserve"> </w:t>
       </w:r>
-      <w:hyperlink r:id="rId237">
+      <w:hyperlink r:id="rId238">
         <w:r>
           <w:rPr>
             <w:rStyle w:val="Hyperlink"/>
@@ -21746,7 +21799,7 @@
       <w:r>
         <w:t xml:space="preserve"> </w:t>
       </w:r>
-      <w:hyperlink r:id="rId239">
+      <w:hyperlink r:id="rId240">
         <w:r>
           <w:rPr>
             <w:rStyle w:val="Hyperlink"/>
@@ -21758,8 +21811,8 @@
         <w:t xml:space="preserve">.</w:t>
       </w:r>
     </w:p>
-    <w:bookmarkEnd w:id="280"/>
-    <w:bookmarkStart w:id="283" w:name="datenschutz"/>
+    <w:bookmarkEnd w:id="281"/>
+    <w:bookmarkStart w:id="284" w:name="datenschutz"/>
     <w:p>
       <w:pPr>
         <w:pStyle w:val="Heading3"/>
@@ -22078,7 +22131,7 @@
       <w:r>
         <w:t xml:space="preserve">(</w:t>
       </w:r>
-      <w:hyperlink r:id="rId281">
+      <w:hyperlink r:id="rId282">
         <w:r>
           <w:rPr>
             <w:rStyle w:val="Hyperlink"/>
@@ -22114,7 +22167,7 @@
       <w:r>
         <w:t xml:space="preserve"> </w:t>
       </w:r>
-      <w:hyperlink r:id="rId282">
+      <w:hyperlink r:id="rId283">
         <w:r>
           <w:rPr>
             <w:rStyle w:val="Hyperlink"/>
@@ -22330,9 +22383,9 @@
         <w:t xml:space="preserve">IT-Sicherheitsbeauftragte hinzugezogen werden.</w:t>
       </w:r>
     </w:p>
-    <w:bookmarkEnd w:id="283"/>
     <w:bookmarkEnd w:id="284"/>
-    <w:bookmarkStart w:id="287" w:name="zusammenfassung-und-ausblick-1"/>
+    <w:bookmarkEnd w:id="285"/>
+    <w:bookmarkStart w:id="288" w:name="zusammenfassung-und-ausblick-1"/>
     <w:p>
       <w:pPr>
         <w:pStyle w:val="Heading2"/>
@@ -22383,12 +22436,12 @@
                 <wp:inline>
                   <wp:extent cx="152400" cy="152400"/>
                   <wp:effectExtent b="0" l="0" r="0" t="0"/>
-                  <wp:docPr descr="" title="" id="285" name="Picture"/>
+                  <wp:docPr descr="" title="" id="286" name="Picture"/>
                   <a:graphic>
                     <a:graphicData uri="http://schemas.openxmlformats.org/drawingml/2006/picture">
                       <pic:pic>
                         <pic:nvPicPr>
-                          <pic:cNvPr descr="/opt/quarto/share/formats/docx/note.png" id="286" name="Picture"/>
+                          <pic:cNvPr descr="/opt/quarto/share/formats/docx/note.png" id="287" name="Picture"/>
                           <pic:cNvPicPr>
                             <a:picLocks noChangeArrowheads="1" noChangeAspect="1"/>
                           </pic:cNvPicPr>
@@ -22505,9 +22558,9 @@
         </w:tc>
       </w:tr>
     </w:tbl>
-    <w:bookmarkEnd w:id="287"/>
     <w:bookmarkEnd w:id="288"/>
-    <w:bookmarkStart w:id="304" w:name="literaturverzeichnis"/>
+    <w:bookmarkEnd w:id="289"/>
+    <w:bookmarkStart w:id="305" w:name="literaturverzeichnis"/>
     <w:p>
       <w:pPr>
         <w:pStyle w:val="Heading1"/>
@@ -22526,7 +22579,7 @@
       <w:r>
         <w:t xml:space="preserve"> </w:t>
       </w:r>
-      <w:hyperlink r:id="rId289">
+      <w:hyperlink r:id="rId290">
         <w:r>
           <w:rPr>
             <w:rStyle w:val="Hyperlink"/>
@@ -22541,8 +22594,8 @@
         <w:t xml:space="preserve">verwaltet. Hier davon nur die explizit im Handbuch referenzierten Publikationen:</w:t>
       </w:r>
     </w:p>
-    <w:bookmarkStart w:id="303" w:name="refs"/>
-    <w:bookmarkStart w:id="291" w:name="ref-borgman_acting_1997"/>
+    <w:bookmarkStart w:id="304" w:name="refs"/>
+    <w:bookmarkStart w:id="292" w:name="ref-borgman_acting_1997"/>
     <w:p>
       <w:pPr>
         <w:pStyle w:val="Bibliography"/>
@@ -22578,7 +22631,7 @@
       <w:r>
         <w:t xml:space="preserve"> </w:t>
       </w:r>
-      <w:hyperlink r:id="rId290">
+      <w:hyperlink r:id="rId291">
         <w:r>
           <w:rPr>
             <w:rStyle w:val="Hyperlink"/>
@@ -22590,8 +22643,8 @@
         <w:t xml:space="preserve">.</w:t>
       </w:r>
     </w:p>
-    <w:bookmarkEnd w:id="291"/>
-    <w:bookmarkStart w:id="293" w:name="ref-cody_hanson_opinion_2015"/>
+    <w:bookmarkEnd w:id="292"/>
+    <w:bookmarkStart w:id="294" w:name="ref-cody_hanson_opinion_2015"/>
     <w:p>
       <w:pPr>
         <w:pStyle w:val="Bibliography"/>
@@ -22611,7 +22664,7 @@
       <w:r>
         <w:t xml:space="preserve"> </w:t>
       </w:r>
-      <w:hyperlink r:id="rId292">
+      <w:hyperlink r:id="rId293">
         <w:r>
           <w:rPr>
             <w:rStyle w:val="Hyperlink"/>
@@ -22623,8 +22676,8 @@
         <w:t xml:space="preserve">.</w:t>
       </w:r>
     </w:p>
-    <w:bookmarkEnd w:id="293"/>
-    <w:bookmarkStart w:id="294" w:name="ref-gould_designing_1987"/>
+    <w:bookmarkEnd w:id="294"/>
+    <w:bookmarkStart w:id="295" w:name="ref-gould_designing_1987"/>
     <w:p>
       <w:pPr>
         <w:pStyle w:val="Bibliography"/>
@@ -22673,8 +22726,8 @@
         <w:t xml:space="preserve">: Morgan Kaufmann Publishers Inc.</w:t>
       </w:r>
     </w:p>
-    <w:bookmarkEnd w:id="294"/>
-    <w:bookmarkStart w:id="296" w:name="ref-kling_human_1998"/>
+    <w:bookmarkEnd w:id="295"/>
+    <w:bookmarkStart w:id="297" w:name="ref-kling_human_1998"/>
     <w:p>
       <w:pPr>
         <w:pStyle w:val="Bibliography"/>
@@ -22738,7 +22791,7 @@
       <w:r>
         <w:t xml:space="preserve"> </w:t>
       </w:r>
-      <w:hyperlink r:id="rId295">
+      <w:hyperlink r:id="rId296">
         <w:r>
           <w:rPr>
             <w:rStyle w:val="Hyperlink"/>
@@ -22750,8 +22803,8 @@
         <w:t xml:space="preserve">.</w:t>
       </w:r>
     </w:p>
-    <w:bookmarkEnd w:id="296"/>
-    <w:bookmarkStart w:id="298" w:name="ref-marshall_breeding_how_2022"/>
+    <w:bookmarkEnd w:id="297"/>
+    <w:bookmarkStart w:id="299" w:name="ref-marshall_breeding_how_2022"/>
     <w:p>
       <w:pPr>
         <w:pStyle w:val="Bibliography"/>
@@ -22771,7 +22824,7 @@
       <w:r>
         <w:t xml:space="preserve"> </w:t>
       </w:r>
-      <w:hyperlink r:id="rId297">
+      <w:hyperlink r:id="rId298">
         <w:r>
           <w:rPr>
             <w:rStyle w:val="Hyperlink"/>
@@ -22783,8 +22836,8 @@
         <w:t xml:space="preserve">.</w:t>
       </w:r>
     </w:p>
-    <w:bookmarkEnd w:id="298"/>
-    <w:bookmarkStart w:id="299" w:name="ref-matthews_library_2020"/>
+    <w:bookmarkEnd w:id="299"/>
+    <w:bookmarkStart w:id="300" w:name="ref-matthews_library_2020"/>
     <w:p>
       <w:pPr>
         <w:pStyle w:val="Bibliography"/>
@@ -22806,8 +22859,8 @@
         <w:t xml:space="preserve">. Second edition. Library and information science text series. Santa Barbara, California: Libraries Unlimited.</w:t>
       </w:r>
     </w:p>
-    <w:bookmarkEnd w:id="299"/>
-    <w:bookmarkStart w:id="300" w:name="ref-shneiderman_designing_2005"/>
+    <w:bookmarkEnd w:id="300"/>
+    <w:bookmarkStart w:id="301" w:name="ref-shneiderman_designing_2005"/>
     <w:p>
       <w:pPr>
         <w:pStyle w:val="Bibliography"/>
@@ -22829,8 +22882,8 @@
         <w:t xml:space="preserve">. 4th Aufl. Pearson.</w:t>
       </w:r>
     </w:p>
-    <w:bookmarkEnd w:id="300"/>
-    <w:bookmarkStart w:id="302" w:name="ref-siems_lesen_2022"/>
+    <w:bookmarkEnd w:id="301"/>
+    <w:bookmarkStart w:id="303" w:name="ref-siems_lesen_2022"/>
     <w:p>
       <w:pPr>
         <w:pStyle w:val="Bibliography"/>
@@ -22880,7 +22933,7 @@
       <w:r>
         <w:t xml:space="preserve"> </w:t>
       </w:r>
-      <w:hyperlink r:id="rId301">
+      <w:hyperlink r:id="rId302">
         <w:r>
           <w:rPr>
             <w:rStyle w:val="Hyperlink"/>
@@ -22892,10 +22945,10 @@
         <w:t xml:space="preserve">.</w:t>
       </w:r>
     </w:p>
-    <w:bookmarkEnd w:id="302"/>
     <w:bookmarkEnd w:id="303"/>
     <w:bookmarkEnd w:id="304"/>
-    <w:bookmarkStart w:id="321" w:name="glossar"/>
+    <w:bookmarkEnd w:id="305"/>
+    <w:bookmarkStart w:id="322" w:name="glossar"/>
     <w:p>
       <w:pPr>
         <w:pStyle w:val="Heading1"/>
@@ -22908,7 +22961,7 @@
       <w:pPr>
         <w:pStyle w:val="DefinitionTerm"/>
       </w:pPr>
-      <w:hyperlink r:id="rId305">
+      <w:hyperlink r:id="rId306">
         <w:r>
           <w:rPr>
             <w:rStyle w:val="Hyperlink"/>
@@ -22945,7 +22998,7 @@
       <w:pPr>
         <w:pStyle w:val="DefinitionTerm"/>
       </w:pPr>
-      <w:hyperlink r:id="rId306">
+      <w:hyperlink r:id="rId307">
         <w:r>
           <w:rPr>
             <w:rStyle w:val="Hyperlink"/>
@@ -22966,7 +23019,7 @@
       <w:pPr>
         <w:pStyle w:val="DefinitionTerm"/>
       </w:pPr>
-      <w:hyperlink r:id="rId307">
+      <w:hyperlink r:id="rId308">
         <w:r>
           <w:rPr>
             <w:rStyle w:val="Hyperlink"/>
@@ -22987,7 +23040,7 @@
       <w:pPr>
         <w:pStyle w:val="DefinitionTerm"/>
       </w:pPr>
-      <w:hyperlink r:id="rId258">
+      <w:hyperlink r:id="rId259">
         <w:r>
           <w:rPr>
             <w:rStyle w:val="Hyperlink"/>
@@ -23008,7 +23061,7 @@
       <w:pPr>
         <w:pStyle w:val="DefinitionTerm"/>
       </w:pPr>
-      <w:hyperlink r:id="rId308">
+      <w:hyperlink r:id="rId309">
         <w:r>
           <w:rPr>
             <w:rStyle w:val="Hyperlink"/>
@@ -23045,7 +23098,7 @@
       <w:pPr>
         <w:pStyle w:val="DefinitionTerm"/>
       </w:pPr>
-      <w:hyperlink r:id="rId309">
+      <w:hyperlink r:id="rId310">
         <w:r>
           <w:rPr>
             <w:rStyle w:val="Hyperlink"/>
@@ -23066,7 +23119,7 @@
       <w:pPr>
         <w:pStyle w:val="DefinitionTerm"/>
       </w:pPr>
-      <w:hyperlink r:id="rId310">
+      <w:hyperlink r:id="rId311">
         <w:r>
           <w:rPr>
             <w:rStyle w:val="Hyperlink"/>
@@ -23087,7 +23140,7 @@
       <w:pPr>
         <w:pStyle w:val="DefinitionTerm"/>
       </w:pPr>
-      <w:hyperlink r:id="rId311">
+      <w:hyperlink r:id="rId312">
         <w:r>
           <w:rPr>
             <w:rStyle w:val="Hyperlink"/>
@@ -23108,7 +23161,7 @@
       <w:pPr>
         <w:pStyle w:val="DefinitionTerm"/>
       </w:pPr>
-      <w:hyperlink r:id="rId312">
+      <w:hyperlink r:id="rId313">
         <w:r>
           <w:rPr>
             <w:rStyle w:val="Hyperlink"/>
@@ -23129,7 +23182,7 @@
       <w:pPr>
         <w:pStyle w:val="DefinitionTerm"/>
       </w:pPr>
-      <w:hyperlink r:id="rId313">
+      <w:hyperlink r:id="rId314">
         <w:r>
           <w:rPr>
             <w:rStyle w:val="Hyperlink"/>
@@ -23150,7 +23203,7 @@
       <w:pPr>
         <w:pStyle w:val="DefinitionTerm"/>
       </w:pPr>
-      <w:hyperlink r:id="rId314">
+      <w:hyperlink r:id="rId315">
         <w:r>
           <w:rPr>
             <w:rStyle w:val="Hyperlink"/>
@@ -23171,7 +23224,7 @@
       <w:pPr>
         <w:pStyle w:val="DefinitionTerm"/>
       </w:pPr>
-      <w:hyperlink r:id="rId315">
+      <w:hyperlink r:id="rId316">
         <w:r>
           <w:rPr>
             <w:rStyle w:val="Hyperlink"/>
@@ -23201,7 +23254,7 @@
       <w:pPr>
         <w:pStyle w:val="DefinitionTerm"/>
       </w:pPr>
-      <w:hyperlink r:id="rId316">
+      <w:hyperlink r:id="rId317">
         <w:r>
           <w:rPr>
             <w:rStyle w:val="Hyperlink"/>
@@ -23222,7 +23275,7 @@
       <w:pPr>
         <w:pStyle w:val="DefinitionTerm"/>
       </w:pPr>
-      <w:hyperlink r:id="rId317">
+      <w:hyperlink r:id="rId318">
         <w:r>
           <w:rPr>
             <w:rStyle w:val="Hyperlink"/>
@@ -23243,7 +23296,7 @@
       <w:pPr>
         <w:pStyle w:val="DefinitionTerm"/>
       </w:pPr>
-      <w:hyperlink r:id="rId318">
+      <w:hyperlink r:id="rId319">
         <w:r>
           <w:rPr>
             <w:rStyle w:val="Hyperlink"/>
@@ -23264,7 +23317,7 @@
       <w:pPr>
         <w:pStyle w:val="DefinitionTerm"/>
       </w:pPr>
-      <w:hyperlink r:id="rId319">
+      <w:hyperlink r:id="rId320">
         <w:r>
           <w:rPr>
             <w:rStyle w:val="Hyperlink"/>
@@ -23285,7 +23338,7 @@
       <w:pPr>
         <w:pStyle w:val="DefinitionTerm"/>
       </w:pPr>
-      <w:hyperlink r:id="rId320">
+      <w:hyperlink r:id="rId321">
         <w:r>
           <w:rPr>
             <w:rStyle w:val="Hyperlink"/>
@@ -23318,8 +23371,8 @@
         <w:t xml:space="preserve">Protokoll zur Abfrage von bibliografischen Daten </w:t>
       </w:r>
     </w:p>
-    <w:bookmarkEnd w:id="321"/>
-    <w:bookmarkStart w:id="322" w:name="zielgruppe"/>
+    <w:bookmarkEnd w:id="322"/>
+    <w:bookmarkStart w:id="323" w:name="zielgruppe"/>
     <w:p>
       <w:pPr>
         <w:pStyle w:val="Heading1"/>
@@ -23540,8 +23593,8 @@
         <w:t xml:space="preserve">Lehrbeauftragter für einen bibliothekarischen Studiengang.</w:t>
       </w:r>
     </w:p>
-    <w:bookmarkEnd w:id="322"/>
-    <w:bookmarkStart w:id="354" w:name="mitarbeit"/>
+    <w:bookmarkEnd w:id="323"/>
+    <w:bookmarkStart w:id="355" w:name="mitarbeit"/>
     <w:p>
       <w:pPr>
         <w:pStyle w:val="Heading1"/>
@@ -23623,7 +23676,7 @@
         <w:t xml:space="preserve">zusammengefasst.</w:t>
       </w:r>
     </w:p>
-    <w:bookmarkStart w:id="326" w:name="arbeitsablauf"/>
+    <w:bookmarkStart w:id="327" w:name="arbeitsablauf"/>
     <w:p>
       <w:pPr>
         <w:pStyle w:val="Heading2"/>
@@ -23691,7 +23744,7 @@
       <w:r>
         <w:t xml:space="preserve"> </w:t>
       </w:r>
-      <w:hyperlink r:id="rId323">
+      <w:hyperlink r:id="rId324">
         <w:r>
           <w:rPr>
             <w:rStyle w:val="Hyperlink"/>
@@ -23708,7 +23761,7 @@
       <w:r>
         <w:t xml:space="preserve"> </w:t>
       </w:r>
-      <w:hyperlink r:id="rId324">
+      <w:hyperlink r:id="rId325">
         <w:r>
           <w:rPr>
             <w:rStyle w:val="Hyperlink"/>
@@ -23757,7 +23810,7 @@
       <w:r>
         <w:t xml:space="preserve"> </w:t>
       </w:r>
-      <w:hyperlink r:id="rId325">
+      <w:hyperlink r:id="rId326">
         <w:r>
           <w:rPr>
             <w:rStyle w:val="Hyperlink"/>
@@ -23772,8 +23825,8 @@
         <w:t xml:space="preserve">in HTML und anderen Formaten aus den Quellen zusammengebaut wird.</w:t>
       </w:r>
     </w:p>
-    <w:bookmarkEnd w:id="326"/>
-    <w:bookmarkStart w:id="339" w:name="styleguide"/>
+    <w:bookmarkEnd w:id="327"/>
+    <w:bookmarkStart w:id="340" w:name="styleguide"/>
     <w:p>
       <w:pPr>
         <w:pStyle w:val="Heading2"/>
@@ -23815,7 +23868,7 @@
         <w:t xml:space="preserve">Dieser Styleguide soll eine einheitliche Form gewährleisten. Neben Hinweisen</w:t>
       </w:r>
     </w:p>
-    <w:bookmarkStart w:id="327" w:name="schreibstil"/>
+    <w:bookmarkStart w:id="328" w:name="schreibstil"/>
     <w:p>
       <w:pPr>
         <w:pStyle w:val="Heading3"/>
@@ -23881,8 +23934,8 @@
         <w:t xml:space="preserve">Das Buch sollte in 2-5 Jahren noch aktuell und verständlich sein, aber nicht mehr unbedingt in 10 Jahren.</w:t>
       </w:r>
     </w:p>
-    <w:bookmarkEnd w:id="327"/>
-    <w:bookmarkStart w:id="328" w:name="schreibweise-fachbegriffe-und-verweise"/>
+    <w:bookmarkEnd w:id="328"/>
+    <w:bookmarkStart w:id="329" w:name="schreibweise-fachbegriffe-und-verweise"/>
     <w:p>
       <w:pPr>
         <w:pStyle w:val="Heading3"/>
@@ -24002,8 +24055,8 @@
         <w:t xml:space="preserve">einer Fußnote.</w:t>
       </w:r>
     </w:p>
-    <w:bookmarkEnd w:id="328"/>
-    <w:bookmarkStart w:id="330" w:name="struktur-des-texts"/>
+    <w:bookmarkEnd w:id="329"/>
+    <w:bookmarkStart w:id="331" w:name="struktur-des-texts"/>
     <w:p>
       <w:pPr>
         <w:pStyle w:val="Heading3"/>
@@ -24102,7 +24155,7 @@
       <w:r>
         <w:t xml:space="preserve"> </w:t>
       </w:r>
-      <w:hyperlink r:id="rId329">
+      <w:hyperlink r:id="rId330">
         <w:r>
           <w:rPr>
             <w:rStyle w:val="Hyperlink"/>
@@ -24125,8 +24178,8 @@
         <w:t xml:space="preserve">Das Handbuch ist durch Überschriften bis zur vierten Ebene gegliedert. Innerhalb von Abschnitten können als Gliederungshilfe wichtige Begriff auch durch Fettdruck hervorgehoben werden.</w:t>
       </w:r>
     </w:p>
-    <w:bookmarkEnd w:id="330"/>
-    <w:bookmarkStart w:id="331" w:name="struktur-der-kapitel"/>
+    <w:bookmarkEnd w:id="331"/>
+    <w:bookmarkStart w:id="332" w:name="struktur-der-kapitel"/>
     <w:p>
       <w:pPr>
         <w:pStyle w:val="Heading3"/>
@@ -24168,8 +24221,8 @@
         <w:t xml:space="preserve">Jedes Kapitel beginnt (nach dem Abstract, siehe oben) mit einer erklärenden Einleitung, die das Thema veranschaulicht und es ggf. zu anderen Themen abgrenzt/es mit ihnen verbindet.</w:t>
       </w:r>
     </w:p>
-    <w:bookmarkEnd w:id="331"/>
-    <w:bookmarkStart w:id="332" w:name="bilder-und-andere-medien"/>
+    <w:bookmarkEnd w:id="332"/>
+    <w:bookmarkStart w:id="333" w:name="bilder-und-andere-medien"/>
     <w:p>
       <w:pPr>
         <w:pStyle w:val="Heading3"/>
@@ -24240,8 +24293,8 @@
         <w:t xml:space="preserve">Bitte nutzt sprechende Dateinamen!</w:t>
       </w:r>
     </w:p>
-    <w:bookmarkEnd w:id="332"/>
-    <w:bookmarkStart w:id="334" w:name="glossar-1"/>
+    <w:bookmarkEnd w:id="333"/>
+    <w:bookmarkStart w:id="335" w:name="glossar-1"/>
     <w:p>
       <w:pPr>
         <w:pStyle w:val="Heading3"/>
@@ -24302,7 +24355,7 @@
         </w:rPr>
         <w:t xml:space="preserve"> </w:t>
       </w:r>
-      <w:hyperlink r:id="rId333">
+      <w:hyperlink r:id="rId334">
         <w:r>
           <w:rPr>
             <w:rStyle w:val="Hyperlink"/>
@@ -24316,8 +24369,8 @@
         <w:t xml:space="preserve">)</w:t>
       </w:r>
     </w:p>
-    <w:bookmarkEnd w:id="334"/>
-    <w:bookmarkStart w:id="336" w:name="literaturverzeichnis-1"/>
+    <w:bookmarkEnd w:id="335"/>
+    <w:bookmarkStart w:id="337" w:name="literaturverzeichnis-1"/>
     <w:p>
       <w:pPr>
         <w:pStyle w:val="Heading3"/>
@@ -24336,7 +24389,7 @@
       <w:r>
         <w:t xml:space="preserve"> </w:t>
       </w:r>
-      <w:hyperlink r:id="rId289">
+      <w:hyperlink r:id="rId290">
         <w:r>
           <w:rPr>
             <w:rStyle w:val="Hyperlink"/>
@@ -24383,7 +24436,7 @@
       <w:r>
         <w:t xml:space="preserve"> </w:t>
       </w:r>
-      <w:hyperlink r:id="rId335">
+      <w:hyperlink r:id="rId336">
         <w:r>
           <w:rPr>
             <w:rStyle w:val="Hyperlink"/>
@@ -24413,8 +24466,8 @@
         <w:t xml:space="preserve">auf Literatur verwiesen werden.</w:t>
       </w:r>
     </w:p>
-    <w:bookmarkEnd w:id="336"/>
-    <w:bookmarkStart w:id="338" w:name="autorinnen-verzeichnis"/>
+    <w:bookmarkEnd w:id="337"/>
+    <w:bookmarkStart w:id="339" w:name="autorinnen-verzeichnis"/>
     <w:p>
       <w:pPr>
         <w:pStyle w:val="Heading3"/>
@@ -24433,7 +24486,7 @@
       <w:r>
         <w:t xml:space="preserve"> </w:t>
       </w:r>
-      <w:hyperlink r:id="rId337">
+      <w:hyperlink r:id="rId338">
         <w:r>
           <w:rPr>
             <w:rStyle w:val="VerbatimChar"/>
@@ -24490,9 +24543,9 @@
         <w:t xml:space="preserve">sind optional.</w:t>
       </w:r>
     </w:p>
-    <w:bookmarkEnd w:id="338"/>
     <w:bookmarkEnd w:id="339"/>
-    <w:bookmarkStart w:id="352" w:name="git-repository"/>
+    <w:bookmarkEnd w:id="340"/>
+    <w:bookmarkStart w:id="353" w:name="git-repository"/>
     <w:p>
       <w:pPr>
         <w:pStyle w:val="Heading2"/>
@@ -24523,7 +24576,7 @@
       <w:r>
         <w:t xml:space="preserve"> </w:t>
       </w:r>
-      <w:hyperlink r:id="rId340">
+      <w:hyperlink r:id="rId341">
         <w:r>
           <w:rPr>
             <w:rStyle w:val="Hyperlink"/>
@@ -24545,7 +24598,7 @@
       <w:r>
         <w:t xml:space="preserve"> </w:t>
       </w:r>
-      <w:hyperlink r:id="rId341">
+      <w:hyperlink r:id="rId342">
         <w:r>
           <w:rPr>
             <w:rStyle w:val="VerbatimChar"/>
@@ -24562,7 +24615,7 @@
       <w:r>
         <w:t xml:space="preserve"> </w:t>
       </w:r>
-      <w:hyperlink r:id="rId342">
+      <w:hyperlink r:id="rId343">
         <w:r>
           <w:rPr>
             <w:rStyle w:val="Hyperlink"/>
@@ -24584,7 +24637,7 @@
       <w:r>
         <w:t xml:space="preserve"> </w:t>
       </w:r>
-      <w:hyperlink r:id="rId343">
+      <w:hyperlink r:id="rId344">
         <w:r>
           <w:rPr>
             <w:rStyle w:val="Hyperlink"/>
@@ -24599,7 +24652,7 @@
         <w:t xml:space="preserve">immer der aktuellste Stand einsehbar sein sollte.</w:t>
       </w:r>
     </w:p>
-    <w:bookmarkStart w:id="347" w:name="verzeichnisstruktur"/>
+    <w:bookmarkStart w:id="348" w:name="verzeichnisstruktur"/>
     <w:p>
       <w:pPr>
         <w:pStyle w:val="Heading3"/>
@@ -24632,7 +24685,7 @@
           <w:numId w:val="1070"/>
         </w:numPr>
       </w:pPr>
-      <w:hyperlink r:id="rId344">
+      <w:hyperlink r:id="rId345">
         <w:r>
           <w:rPr>
             <w:rStyle w:val="VerbatimChar"/>
@@ -24665,7 +24718,7 @@
           <w:numId w:val="1070"/>
         </w:numPr>
       </w:pPr>
-      <w:hyperlink r:id="rId337">
+      <w:hyperlink r:id="rId338">
         <w:r>
           <w:rPr>
             <w:rStyle w:val="VerbatimChar"/>
@@ -24732,7 +24785,7 @@
         </w:numPr>
         <w:pStyle w:val="Compact"/>
       </w:pPr>
-      <w:hyperlink r:id="rId345">
+      <w:hyperlink r:id="rId346">
         <w:r>
           <w:rPr>
             <w:rStyle w:val="VerbatimChar"/>
@@ -24802,7 +24855,7 @@
       <w:r>
         <w:t xml:space="preserve"> </w:t>
       </w:r>
-      <w:hyperlink r:id="rId346">
+      <w:hyperlink r:id="rId347">
         <w:r>
           <w:rPr>
             <w:rStyle w:val="Hyperlink"/>
@@ -24814,8 +24867,8 @@
         <w:t xml:space="preserve">)</w:t>
       </w:r>
     </w:p>
-    <w:bookmarkEnd w:id="347"/>
-    <w:bookmarkStart w:id="351" w:name="konvertierung-mit-quarto"/>
+    <w:bookmarkEnd w:id="348"/>
+    <w:bookmarkStart w:id="352" w:name="konvertierung-mit-quarto"/>
     <w:p>
       <w:pPr>
         <w:pStyle w:val="Heading3"/>
@@ -24834,7 +24887,7 @@
       <w:r>
         <w:t xml:space="preserve"> </w:t>
       </w:r>
-      <w:hyperlink r:id="rId348">
+      <w:hyperlink r:id="rId349">
         <w:r>
           <w:rPr>
             <w:rStyle w:val="Hyperlink"/>
@@ -24851,7 +24904,7 @@
       <w:r>
         <w:t xml:space="preserve"> </w:t>
       </w:r>
-      <w:hyperlink r:id="rId349">
+      <w:hyperlink r:id="rId350">
         <w:r>
           <w:rPr>
             <w:rStyle w:val="VerbatimChar"/>
@@ -24888,7 +24941,7 @@
       <w:r>
         <w:t xml:space="preserve"> </w:t>
       </w:r>
-      <w:hyperlink r:id="rId350">
+      <w:hyperlink r:id="rId351">
         <w:r>
           <w:rPr>
             <w:rStyle w:val="Hyperlink"/>
@@ -25054,9 +25107,9 @@
         <w:t xml:space="preserve">von Zotero.</w:t>
       </w:r>
     </w:p>
-    <w:bookmarkEnd w:id="351"/>
     <w:bookmarkEnd w:id="352"/>
-    <w:bookmarkStart w:id="353" w:name="lizenz"/>
+    <w:bookmarkEnd w:id="353"/>
+    <w:bookmarkStart w:id="354" w:name="lizenz"/>
     <w:p>
       <w:pPr>
         <w:pStyle w:val="Heading2"/>
@@ -25100,8 +25153,8 @@
         <w:t xml:space="preserve">) veröffentlicht. Für Abbildungen kann auch eine CC-BY-Lizenz (kein -NC oder -ND) verwendet werden.</w:t>
       </w:r>
     </w:p>
-    <w:bookmarkEnd w:id="353"/>
     <w:bookmarkEnd w:id="354"/>
+    <w:bookmarkEnd w:id="355"/>
     <w:sectPr/>
   </w:body>
 </w:document>
@@ -25230,7 +25283,7 @@
       </w:hyperlink>
     </w:p>
   </w:footnote>
-  <w:footnote w:id="120">
+  <w:footnote w:id="121">
     <w:p>
       <w:pPr>
         <w:pStyle w:val="FootnoteText"/>
@@ -25254,7 +25307,7 @@
       </w:hyperlink>
     </w:p>
   </w:footnote>
-  <w:footnote w:id="158">
+  <w:footnote w:id="159">
     <w:p>
       <w:pPr>
         <w:pStyle w:val="FootnoteText"/>
@@ -25278,7 +25331,7 @@
       </w:hyperlink>
     </w:p>
   </w:footnote>
-  <w:footnote w:id="169">
+  <w:footnote w:id="170">
     <w:p>
       <w:pPr>
         <w:pStyle w:val="FootnoteText"/>
@@ -25302,7 +25355,7 @@
       </w:hyperlink>
     </w:p>
   </w:footnote>
-  <w:footnote w:id="180">
+  <w:footnote w:id="181">
     <w:p>
       <w:pPr>
         <w:pStyle w:val="FootnoteText"/>
@@ -25326,7 +25379,7 @@
       </w:hyperlink>
     </w:p>
   </w:footnote>
-  <w:footnote w:id="195">
+  <w:footnote w:id="196">
     <w:p>
       <w:pPr>
         <w:pStyle w:val="FootnoteText"/>
@@ -25357,7 +25410,7 @@
       </w:r>
     </w:p>
   </w:footnote>
-  <w:footnote w:id="251">
+  <w:footnote w:id="252">
     <w:p>
       <w:pPr>
         <w:pStyle w:val="FootnoteText"/>

</xml_diff>

<commit_message>
Deploying to gh-pages from @ pro4bib/handbuch-it-in-bibliotheken@ee57840d23321188565cd2e94b20993402e49585 🚀
</commit_message>
<xml_diff>
--- a/Handbuch-IT-in-Bibliotheken.docx
+++ b/Handbuch-IT-in-Bibliotheken.docx
@@ -8994,6 +8994,12 @@
       </w:r>
       <w:r>
         <w:t xml:space="preserve">::: {.callout-note}</w:t>
+      </w:r>
+      <w:r>
+        <w:t xml:space="preserve"> </w:t>
+      </w:r>
+      <w:r>
+        <w:t xml:space="preserve">Es gibt verschiedenste Methoden mit denen Bedarfe ermittelt und Nutzende in die Entwicklung von Software einbezogen werden können. Je nach Umfang des Produkts und des Anwender*/innenkreises empfehlen sich unterschiedliche Methoden. Usertests erfodern ein anderes Zeitmanagement als die Entwicklung von Personas. Auch der Anwendungsfall nimmt Einfluss auf die Methodenauswahl. So kann für die Entwicklung eines neuen Designs die Verwendung von Wireframes und Mockups bei der Bedarfsermittlung hilfreich sein. Wird ein Portal mit neuen Interaktionsmöglichkeiten entwickelt, empfehlen sich Prototypen, mit denen auch die Interaktion getestet werden kann.</w:t>
       </w:r>
     </w:p>
     <w:p>

</xml_diff>

<commit_message>
Deploying to gh-pages from @ pro4bib/handbuch-it-in-bibliotheken@408370b83c8268b97386d40c4da766d895ac9459 🚀
</commit_message>
<xml_diff>
--- a/Handbuch-IT-in-Bibliotheken.docx
+++ b/Handbuch-IT-in-Bibliotheken.docx
@@ -8999,13 +8999,11 @@
         <w:t xml:space="preserve"> </w:t>
       </w:r>
       <w:r>
-        <w:t xml:space="preserve">Es gibt verschiedenste Methoden mit denen Bedarfe ermittelt und Nutzende in die Entwicklung von Software einbezogen werden können. Je nach Umfang des Produkts und des Anwender*/innenkreises empfehlen sich unterschiedliche Methoden. Usertests erfodern ein anderes Zeitmanagement als die Entwicklung von Personas. Auch der Anwendungsfall nimmt Einfluss auf die Methodenauswahl. So kann für die Entwicklung eines neuen Designs die Verwendung von Wireframes und Mockups bei der Bedarfsermittlung hilfreich sein. Wird ein Portal mit neuen Interaktionsmöglichkeiten entwickelt, empfehlen sich Prototypen, mit denen auch die Interaktion getestet werden kann.</w:t>
-      </w:r>
-    </w:p>
-    <w:p>
-      <w:pPr>
-        <w:pStyle w:val="BodyText"/>
-      </w:pPr>
+        <w:t xml:space="preserve">Es gibt verschiedenste Methoden mit denen Bedarfe ermittelt und Nutzende in die Entwicklung von Software einbezogen werden können - je nach Umfang des Produkts und des Anwender*/innenkreises. Usertests erfodern ein anderes Zeitmanagement als die Entwicklung von Personas. Auch der Anwendungsfall nimmt Einfluss auf die Methodenauswahl. So kann für die Entwicklung eines neuen Designs die Verwendung von Wireframes und Mockups bei der Bedarfsermittlung hilfreich sein. Wird ein Portal mit neuen Interaktionsmöglichkeiten entwickelt, empfehlen sich Prototypen, mit denen auch die Interaktionen getestet werden können.</w:t>
+      </w:r>
+      <w:r>
+        <w:t xml:space="preserve"> </w:t>
+      </w:r>
       <w:r>
         <w:t xml:space="preserve">:::</w:t>
       </w:r>

</xml_diff>

<commit_message>
Deploying to gh-pages from @ pro4bib/handbuch-it-in-bibliotheken@06bde1ec061e157b35b490f6ac448c2344f5b0d3 🚀
</commit_message>
<xml_diff>
--- a/Handbuch-IT-in-Bibliotheken.docx
+++ b/Handbuch-IT-in-Bibliotheken.docx
@@ -5283,7 +5283,7 @@
     </w:tbl>
     <w:bookmarkEnd w:id="116"/>
     <w:bookmarkEnd w:id="117"/>
-    <w:bookmarkStart w:id="165" w:name="X640ee1fa4ed3ff4d4551c70dbf943e521a4f519"/>
+    <w:bookmarkStart w:id="168" w:name="X640ee1fa4ed3ff4d4551c70dbf943e521a4f519"/>
     <w:p>
       <w:pPr>
         <w:pStyle w:val="Heading1"/>
@@ -8982,43 +8982,16 @@
         <w:t xml:space="preserve">Aufgaben belastbare Aussagen zu erhalten.</w:t>
       </w:r>
     </w:p>
-    <w:p>
-      <w:pPr>
-        <w:pStyle w:val="BodyText"/>
-      </w:pPr>
-      <w:r>
-        <w:t xml:space="preserve">##Zusammenfassung und Ausblick</w:t>
-      </w:r>
-      <w:r>
-        <w:t xml:space="preserve"> </w:t>
-      </w:r>
-      <w:r>
-        <w:t xml:space="preserve">::: {.callout-note}</w:t>
-      </w:r>
-      <w:r>
-        <w:t xml:space="preserve"> </w:t>
-      </w:r>
-      <w:r>
-        <w:t xml:space="preserve">Es gibt verschiedenste Methoden mit denen Bedarfe ermittelt und Nutzende in die Entwicklung von Software einbezogen werden können - je nach Umfang des Produkts und des Anwender*/innenkreises. Usertests erfodern ein anderes Zeitmanagement als die Entwicklung von Personas. Auch der Anwendungsfall nimmt Einfluss auf die Methodenauswahl. So kann für die Entwicklung eines neuen Designs die Verwendung von Wireframes und Mockups bei der Bedarfsermittlung hilfreich sein. Wird ein Portal mit neuen Interaktionsmöglichkeiten entwickelt, empfehlen sich Prototypen, mit denen auch die Interaktionen getestet werden können.</w:t>
-      </w:r>
-      <w:r>
-        <w:t xml:space="preserve"> </w:t>
-      </w:r>
-      <w:r>
-        <w:t xml:space="preserve">:::</w:t>
-      </w:r>
-    </w:p>
     <w:bookmarkEnd w:id="162"/>
     <w:bookmarkEnd w:id="163"/>
     <w:bookmarkEnd w:id="164"/>
-    <w:bookmarkEnd w:id="165"/>
-    <w:bookmarkStart w:id="289" w:name="bibliotheksmanagementsysteme"/>
-    <w:p>
-      <w:pPr>
-        <w:pStyle w:val="Heading1"/>
-      </w:pPr>
-      <w:r>
-        <w:t xml:space="preserve">Bibliotheksmanagementsysteme</w:t>
+    <w:bookmarkStart w:id="167" w:name="zusammenfassung-und-ausblick-1"/>
+    <w:p>
+      <w:pPr>
+        <w:pStyle w:val="Heading2"/>
+      </w:pPr>
+      <w:r>
+        <w:t xml:space="preserve">Zusammenfassung und Ausblick</w:t>
       </w:r>
     </w:p>
     <w:tbl>
@@ -9063,12 +9036,12 @@
                 <wp:inline>
                   <wp:extent cx="152400" cy="152400"/>
                   <wp:effectExtent b="0" l="0" r="0" t="0"/>
-                  <wp:docPr descr="" title="" id="166" name="Picture"/>
+                  <wp:docPr descr="" title="" id="165" name="Picture"/>
                   <a:graphic>
                     <a:graphicData uri="http://schemas.openxmlformats.org/drawingml/2006/picture">
                       <pic:pic>
                         <pic:nvPicPr>
-                          <pic:cNvPr descr="/opt/quarto/share/formats/docx/note.png" id="167" name="Picture"/>
+                          <pic:cNvPr descr="/opt/quarto/share/formats/docx/note.png" id="166" name="Picture"/>
                           <pic:cNvPicPr>
                             <a:picLocks noChangeArrowheads="1" noChangeAspect="1"/>
                           </pic:cNvPicPr>
@@ -9131,240 +9104,21 @@
               <w:spacing w:before="16" w:after="16"/>
             </w:pPr>
             <w:r>
-              <w:t xml:space="preserve">Bibliotheksmanagementsysteme sind IT-Systeme, die die</w:t>
-            </w:r>
-            <w:r>
-              <w:t xml:space="preserve"> </w:t>
-            </w:r>
-            <w:hyperlink w:anchor="prozessabbildung">
-              <w:r>
-                <w:rPr>
-                  <w:rStyle w:val="Hyperlink"/>
-                </w:rPr>
-                <w:t xml:space="preserve">Kernprozesse</w:t>
-              </w:r>
-            </w:hyperlink>
-            <w:r>
-              <w:t xml:space="preserve"> </w:t>
-            </w:r>
-            <w:r>
-              <w:t xml:space="preserve">einer Bibliothek unterstützen. Das modular aufgebaute System verfügt über verschiedene</w:t>
-            </w:r>
-            <w:r>
-              <w:t xml:space="preserve"> </w:t>
-            </w:r>
-            <w:hyperlink w:anchor="komponenten">
-              <w:r>
-                <w:rPr>
-                  <w:rStyle w:val="Hyperlink"/>
-                </w:rPr>
-                <w:t xml:space="preserve">Komponenten</w:t>
-              </w:r>
-            </w:hyperlink>
-            <w:r>
-              <w:t xml:space="preserve"> </w:t>
-            </w:r>
-            <w:r>
-              <w:t xml:space="preserve">für die jeweiligen Kernprozesse Erwerbung, Katalogisierung/Erschließung und Ausleihe sowie für die Recherche. Die</w:t>
-            </w:r>
-            <w:r>
-              <w:t xml:space="preserve"> </w:t>
-            </w:r>
-            <w:hyperlink w:anchor="geschichte">
-              <w:r>
-                <w:rPr>
-                  <w:rStyle w:val="Hyperlink"/>
-                </w:rPr>
-                <w:t xml:space="preserve">Entwicklungsgeschichte</w:t>
-              </w:r>
-            </w:hyperlink>
-            <w:r>
-              <w:t xml:space="preserve"> </w:t>
-            </w:r>
-            <w:r>
-              <w:t xml:space="preserve">der Managementsysteme in Bibliotheken erstreckt sich mittlerweile über drei Generationen. Relevant für die Arbeit mit den Managementsystemen ist auch die</w:t>
-            </w:r>
-            <w:r>
-              <w:t xml:space="preserve"> </w:t>
-            </w:r>
-            <w:hyperlink w:anchor="verbundkataloge">
-              <w:r>
-                <w:rPr>
-                  <w:rStyle w:val="Hyperlink"/>
-                </w:rPr>
-                <w:t xml:space="preserve">Anbindung an Verbundkataloge</w:t>
-              </w:r>
-            </w:hyperlink>
-            <w:r>
-              <w:t xml:space="preserve"> </w:t>
-            </w:r>
-            <w:r>
-              <w:t xml:space="preserve">sowie die</w:t>
-            </w:r>
-            <w:r>
-              <w:t xml:space="preserve"> </w:t>
-            </w:r>
-            <w:hyperlink w:anchor="integration">
-              <w:r>
-                <w:rPr>
-                  <w:rStyle w:val="Hyperlink"/>
-                </w:rPr>
-                <w:t xml:space="preserve">Integration anderer Systeme</w:t>
-              </w:r>
-            </w:hyperlink>
-            <w:r>
-              <w:t xml:space="preserve">.</w:t>
+              <w:t xml:space="preserve">Es gibt verschiedenste Methoden mit denen Bedarfe ermittelt und Nutzende in die Entwicklung von Software einbezogen werden können - je nach Umfang des Produkts und des Anwender*/innenkreises. Usertests erfodern ein anderes Zeitmanagement als die Entwicklung von Personas. Auch der Anwendungsfall nimmt Einfluss auf die Methodenauswahl. So kann für die Entwicklung eines neuen Designs die Verwendung von Wireframes und Mockups bei der Bedarfsermittlung hilfreich sein. Wird ein Portal mit neuen Interaktionsmöglichkeiten entwickelt, empfehlen sich Prototypen, mit denen auch die Interaktionen getestet werden können.</w:t>
             </w:r>
           </w:p>
         </w:tc>
       </w:tr>
     </w:tbl>
-    <w:p>
-      <w:pPr>
-        <w:pStyle w:val="BodyText"/>
-      </w:pPr>
-      <w:r>
-        <w:t xml:space="preserve">In diesem Text wird der Begriff Bibliotheksmanagementsystem (BMS)</w:t>
-      </w:r>
-      <w:r>
-        <w:t xml:space="preserve"> </w:t>
-      </w:r>
-      <w:r>
-        <w:t xml:space="preserve">verwendet. Damit ist ein Softwareprodukt gemeint, mit dem die</w:t>
-      </w:r>
-      <w:r>
-        <w:t xml:space="preserve"> </w:t>
-      </w:r>
-      <w:r>
-        <w:t xml:space="preserve">Arbeitsprozesse rund um die Erwerbung, Erschließung, Ausleihe, Zugriff</w:t>
-      </w:r>
-      <w:r>
-        <w:t xml:space="preserve"> </w:t>
-      </w:r>
-      <w:r>
-        <w:t xml:space="preserve">und Auffindbarmachung von Bibliotheksbeständen über Kataloge abgebildet</w:t>
-      </w:r>
-      <w:r>
-        <w:t xml:space="preserve"> </w:t>
-      </w:r>
-      <w:r>
-        <w:t xml:space="preserve">und automatisiert werden können. Teilweise wird im Deutschen auch der</w:t>
-      </w:r>
-      <w:r>
-        <w:t xml:space="preserve"> </w:t>
-      </w:r>
-      <w:r>
-        <w:t xml:space="preserve">nicht auf Software beschränkte Begriff Bibliothekssystem verwendet. In</w:t>
-      </w:r>
-      <w:r>
-        <w:t xml:space="preserve"> </w:t>
-      </w:r>
-      <w:r>
-        <w:t xml:space="preserve">der angloamerikanischen Literatur finden sich die Begriffe Integrated</w:t>
-      </w:r>
-      <w:r>
-        <w:t xml:space="preserve"> </w:t>
-      </w:r>
-      <w:r>
-        <w:t xml:space="preserve">Library System (ILS) und Library Management System (LMS), zuletzt aber</w:t>
-      </w:r>
-      <w:r>
-        <w:t xml:space="preserve"> </w:t>
-      </w:r>
-      <w:r>
-        <w:t xml:space="preserve">auch Library Services Platforms.</w:t>
-      </w:r>
-    </w:p>
-    <w:p>
-      <w:pPr>
-        <w:pStyle w:val="BodyText"/>
-      </w:pPr>
-      <w:r>
-        <w:t xml:space="preserve">Das BMS spielt eine zentrale Rolle für die meisten klassischen</w:t>
-      </w:r>
-      <w:r>
-        <w:t xml:space="preserve"> </w:t>
-      </w:r>
-      <w:r>
-        <w:t xml:space="preserve">Geschäftsprozesse in Bibliotheken. Durch die Ausweitung der Aufgaben in</w:t>
-      </w:r>
-      <w:r>
-        <w:t xml:space="preserve"> </w:t>
-      </w:r>
-      <w:r>
-        <w:t xml:space="preserve">den Bereichen Publikationsdienste, Open Science oder auch Lernort sind</w:t>
-      </w:r>
-      <w:r>
-        <w:t xml:space="preserve"> </w:t>
-      </w:r>
-      <w:r>
-        <w:t xml:space="preserve">in neuerer Zeit jedoch noch weitere Aufgaben hinzugekommen, die durch</w:t>
-      </w:r>
-      <w:r>
-        <w:t xml:space="preserve"> </w:t>
-      </w:r>
-      <w:r>
-        <w:t xml:space="preserve">die klassischen BMS nicht abgebildet werden. Darüber hinaus haben die</w:t>
-      </w:r>
-      <w:r>
-        <w:t xml:space="preserve"> </w:t>
-      </w:r>
-      <w:r>
-        <w:t xml:space="preserve">frühen Systeme nur sehr unzureichende Möglichkeiten, die nötigen</w:t>
-      </w:r>
-      <w:r>
-        <w:t xml:space="preserve"> </w:t>
-      </w:r>
-      <w:r>
-        <w:t xml:space="preserve">Informationen zu elektronischen Ressourcen und ihrer Zugänglichkeit</w:t>
-      </w:r>
-      <w:r>
-        <w:t xml:space="preserve"> </w:t>
-      </w:r>
-      <w:r>
-        <w:t xml:space="preserve">abzubilden. Auch zur Unterstützung von neueren Aufgaben wie der</w:t>
-      </w:r>
-      <w:r>
-        <w:t xml:space="preserve"> </w:t>
-      </w:r>
-      <w:r>
-        <w:t xml:space="preserve">Publikationsunterstützung oder der Verwaltung räumlicher Ressourcen</w:t>
-      </w:r>
-      <w:r>
-        <w:t xml:space="preserve"> </w:t>
-      </w:r>
-      <w:r>
-        <w:t xml:space="preserve">werden separate Systeme genutzt. Daraus ergibt sich der Bedarf, das BMS</w:t>
-      </w:r>
-      <w:r>
-        <w:t xml:space="preserve"> </w:t>
-      </w:r>
-      <w:r>
-        <w:t xml:space="preserve">an diese separaten Systeme anzubinden, was die Bedeutung von</w:t>
-      </w:r>
-      <w:r>
-        <w:t xml:space="preserve"> </w:t>
-      </w:r>
-      <w:r>
-        <w:t xml:space="preserve">Schnittstellen und offenen Architekturen erhöht hat.</w:t>
-      </w:r>
-    </w:p>
-    <w:bookmarkStart w:id="202" w:name="übersicht"/>
-    <w:p>
-      <w:pPr>
-        <w:pStyle w:val="Heading2"/>
-      </w:pPr>
-      <w:r>
-        <w:t xml:space="preserve">Übersicht</w:t>
-      </w:r>
-    </w:p>
-    <w:bookmarkStart w:id="176" w:name="geschichte"/>
-    <w:p>
-      <w:pPr>
-        <w:pStyle w:val="Heading3"/>
-      </w:pPr>
-      <w:r>
-        <w:t xml:space="preserve">Geschichte</w:t>
+    <w:bookmarkEnd w:id="167"/>
+    <w:bookmarkEnd w:id="168"/>
+    <w:bookmarkStart w:id="292" w:name="bibliotheksmanagementsysteme"/>
+    <w:p>
+      <w:pPr>
+        <w:pStyle w:val="Heading1"/>
+      </w:pPr>
+      <w:r>
+        <w:t xml:space="preserve">Bibliotheksmanagementsysteme</w:t>
       </w:r>
     </w:p>
     <w:tbl>
@@ -9409,12 +9163,12 @@
                 <wp:inline>
                   <wp:extent cx="152400" cy="152400"/>
                   <wp:effectExtent b="0" l="0" r="0" t="0"/>
-                  <wp:docPr descr="" title="" id="168" name="Picture"/>
+                  <wp:docPr descr="" title="" id="169" name="Picture"/>
                   <a:graphic>
                     <a:graphicData uri="http://schemas.openxmlformats.org/drawingml/2006/picture">
                       <pic:pic>
                         <pic:nvPicPr>
-                          <pic:cNvPr descr="/opt/quarto/share/formats/docx/note.png" id="169" name="Picture"/>
+                          <pic:cNvPr descr="/opt/quarto/share/formats/docx/note.png" id="170" name="Picture"/>
                           <pic:cNvPicPr>
                             <a:picLocks noChangeArrowheads="1" noChangeAspect="1"/>
                           </pic:cNvPicPr>
@@ -9477,6 +9231,352 @@
               <w:spacing w:before="16" w:after="16"/>
             </w:pPr>
             <w:r>
+              <w:t xml:space="preserve">Bibliotheksmanagementsysteme sind IT-Systeme, die die</w:t>
+            </w:r>
+            <w:r>
+              <w:t xml:space="preserve"> </w:t>
+            </w:r>
+            <w:hyperlink w:anchor="prozessabbildung">
+              <w:r>
+                <w:rPr>
+                  <w:rStyle w:val="Hyperlink"/>
+                </w:rPr>
+                <w:t xml:space="preserve">Kernprozesse</w:t>
+              </w:r>
+            </w:hyperlink>
+            <w:r>
+              <w:t xml:space="preserve"> </w:t>
+            </w:r>
+            <w:r>
+              <w:t xml:space="preserve">einer Bibliothek unterstützen. Das modular aufgebaute System verfügt über verschiedene</w:t>
+            </w:r>
+            <w:r>
+              <w:t xml:space="preserve"> </w:t>
+            </w:r>
+            <w:hyperlink w:anchor="komponenten">
+              <w:r>
+                <w:rPr>
+                  <w:rStyle w:val="Hyperlink"/>
+                </w:rPr>
+                <w:t xml:space="preserve">Komponenten</w:t>
+              </w:r>
+            </w:hyperlink>
+            <w:r>
+              <w:t xml:space="preserve"> </w:t>
+            </w:r>
+            <w:r>
+              <w:t xml:space="preserve">für die jeweiligen Kernprozesse Erwerbung, Katalogisierung/Erschließung und Ausleihe sowie für die Recherche. Die</w:t>
+            </w:r>
+            <w:r>
+              <w:t xml:space="preserve"> </w:t>
+            </w:r>
+            <w:hyperlink w:anchor="geschichte">
+              <w:r>
+                <w:rPr>
+                  <w:rStyle w:val="Hyperlink"/>
+                </w:rPr>
+                <w:t xml:space="preserve">Entwicklungsgeschichte</w:t>
+              </w:r>
+            </w:hyperlink>
+            <w:r>
+              <w:t xml:space="preserve"> </w:t>
+            </w:r>
+            <w:r>
+              <w:t xml:space="preserve">der Managementsysteme in Bibliotheken erstreckt sich mittlerweile über drei Generationen. Relevant für die Arbeit mit den Managementsystemen ist auch die</w:t>
+            </w:r>
+            <w:r>
+              <w:t xml:space="preserve"> </w:t>
+            </w:r>
+            <w:hyperlink w:anchor="verbundkataloge">
+              <w:r>
+                <w:rPr>
+                  <w:rStyle w:val="Hyperlink"/>
+                </w:rPr>
+                <w:t xml:space="preserve">Anbindung an Verbundkataloge</w:t>
+              </w:r>
+            </w:hyperlink>
+            <w:r>
+              <w:t xml:space="preserve"> </w:t>
+            </w:r>
+            <w:r>
+              <w:t xml:space="preserve">sowie die</w:t>
+            </w:r>
+            <w:r>
+              <w:t xml:space="preserve"> </w:t>
+            </w:r>
+            <w:hyperlink w:anchor="integration">
+              <w:r>
+                <w:rPr>
+                  <w:rStyle w:val="Hyperlink"/>
+                </w:rPr>
+                <w:t xml:space="preserve">Integration anderer Systeme</w:t>
+              </w:r>
+            </w:hyperlink>
+            <w:r>
+              <w:t xml:space="preserve">.</w:t>
+            </w:r>
+          </w:p>
+        </w:tc>
+      </w:tr>
+    </w:tbl>
+    <w:p>
+      <w:pPr>
+        <w:pStyle w:val="BodyText"/>
+      </w:pPr>
+      <w:r>
+        <w:t xml:space="preserve">In diesem Text wird der Begriff Bibliotheksmanagementsystem (BMS)</w:t>
+      </w:r>
+      <w:r>
+        <w:t xml:space="preserve"> </w:t>
+      </w:r>
+      <w:r>
+        <w:t xml:space="preserve">verwendet. Damit ist ein Softwareprodukt gemeint, mit dem die</w:t>
+      </w:r>
+      <w:r>
+        <w:t xml:space="preserve"> </w:t>
+      </w:r>
+      <w:r>
+        <w:t xml:space="preserve">Arbeitsprozesse rund um die Erwerbung, Erschließung, Ausleihe, Zugriff</w:t>
+      </w:r>
+      <w:r>
+        <w:t xml:space="preserve"> </w:t>
+      </w:r>
+      <w:r>
+        <w:t xml:space="preserve">und Auffindbarmachung von Bibliotheksbeständen über Kataloge abgebildet</w:t>
+      </w:r>
+      <w:r>
+        <w:t xml:space="preserve"> </w:t>
+      </w:r>
+      <w:r>
+        <w:t xml:space="preserve">und automatisiert werden können. Teilweise wird im Deutschen auch der</w:t>
+      </w:r>
+      <w:r>
+        <w:t xml:space="preserve"> </w:t>
+      </w:r>
+      <w:r>
+        <w:t xml:space="preserve">nicht auf Software beschränkte Begriff Bibliothekssystem verwendet. In</w:t>
+      </w:r>
+      <w:r>
+        <w:t xml:space="preserve"> </w:t>
+      </w:r>
+      <w:r>
+        <w:t xml:space="preserve">der angloamerikanischen Literatur finden sich die Begriffe Integrated</w:t>
+      </w:r>
+      <w:r>
+        <w:t xml:space="preserve"> </w:t>
+      </w:r>
+      <w:r>
+        <w:t xml:space="preserve">Library System (ILS) und Library Management System (LMS), zuletzt aber</w:t>
+      </w:r>
+      <w:r>
+        <w:t xml:space="preserve"> </w:t>
+      </w:r>
+      <w:r>
+        <w:t xml:space="preserve">auch Library Services Platforms.</w:t>
+      </w:r>
+    </w:p>
+    <w:p>
+      <w:pPr>
+        <w:pStyle w:val="BodyText"/>
+      </w:pPr>
+      <w:r>
+        <w:t xml:space="preserve">Das BMS spielt eine zentrale Rolle für die meisten klassischen</w:t>
+      </w:r>
+      <w:r>
+        <w:t xml:space="preserve"> </w:t>
+      </w:r>
+      <w:r>
+        <w:t xml:space="preserve">Geschäftsprozesse in Bibliotheken. Durch die Ausweitung der Aufgaben in</w:t>
+      </w:r>
+      <w:r>
+        <w:t xml:space="preserve"> </w:t>
+      </w:r>
+      <w:r>
+        <w:t xml:space="preserve">den Bereichen Publikationsdienste, Open Science oder auch Lernort sind</w:t>
+      </w:r>
+      <w:r>
+        <w:t xml:space="preserve"> </w:t>
+      </w:r>
+      <w:r>
+        <w:t xml:space="preserve">in neuerer Zeit jedoch noch weitere Aufgaben hinzugekommen, die durch</w:t>
+      </w:r>
+      <w:r>
+        <w:t xml:space="preserve"> </w:t>
+      </w:r>
+      <w:r>
+        <w:t xml:space="preserve">die klassischen BMS nicht abgebildet werden. Darüber hinaus haben die</w:t>
+      </w:r>
+      <w:r>
+        <w:t xml:space="preserve"> </w:t>
+      </w:r>
+      <w:r>
+        <w:t xml:space="preserve">frühen Systeme nur sehr unzureichende Möglichkeiten, die nötigen</w:t>
+      </w:r>
+      <w:r>
+        <w:t xml:space="preserve"> </w:t>
+      </w:r>
+      <w:r>
+        <w:t xml:space="preserve">Informationen zu elektronischen Ressourcen und ihrer Zugänglichkeit</w:t>
+      </w:r>
+      <w:r>
+        <w:t xml:space="preserve"> </w:t>
+      </w:r>
+      <w:r>
+        <w:t xml:space="preserve">abzubilden. Auch zur Unterstützung von neueren Aufgaben wie der</w:t>
+      </w:r>
+      <w:r>
+        <w:t xml:space="preserve"> </w:t>
+      </w:r>
+      <w:r>
+        <w:t xml:space="preserve">Publikationsunterstützung oder der Verwaltung räumlicher Ressourcen</w:t>
+      </w:r>
+      <w:r>
+        <w:t xml:space="preserve"> </w:t>
+      </w:r>
+      <w:r>
+        <w:t xml:space="preserve">werden separate Systeme genutzt. Daraus ergibt sich der Bedarf, das BMS</w:t>
+      </w:r>
+      <w:r>
+        <w:t xml:space="preserve"> </w:t>
+      </w:r>
+      <w:r>
+        <w:t xml:space="preserve">an diese separaten Systeme anzubinden, was die Bedeutung von</w:t>
+      </w:r>
+      <w:r>
+        <w:t xml:space="preserve"> </w:t>
+      </w:r>
+      <w:r>
+        <w:t xml:space="preserve">Schnittstellen und offenen Architekturen erhöht hat.</w:t>
+      </w:r>
+    </w:p>
+    <w:bookmarkStart w:id="205" w:name="übersicht"/>
+    <w:p>
+      <w:pPr>
+        <w:pStyle w:val="Heading2"/>
+      </w:pPr>
+      <w:r>
+        <w:t xml:space="preserve">Übersicht</w:t>
+      </w:r>
+    </w:p>
+    <w:bookmarkStart w:id="179" w:name="geschichte"/>
+    <w:p>
+      <w:pPr>
+        <w:pStyle w:val="Heading3"/>
+      </w:pPr>
+      <w:r>
+        <w:t xml:space="preserve">Geschichte</w:t>
+      </w:r>
+    </w:p>
+    <w:tbl>
+      <w:tblPr>
+        <w:tblStyle w:val="Table"/>
+        <w:tblLook w:firstRow="0" w:lastRow="0" w:firstColumn="0" w:lastColumn="0" w:noHBand="0" w:noVBand="0" w:val="0000"/>
+        <w:tblBorders>
+          <w:left w:val="single" w:sz="24" w:space="0" w:color="0758E5"/>
+          <w:right w:val="single" w:sz="4" w:space="0" w:color="0758E5"/>
+          <w:top w:val="single" w:sz="4" w:space="0" w:color="0758E5"/>
+          <w:bottom w:val="single" w:sz="4" w:space="0" w:color="0758E5"/>
+        </w:tblBorders>
+        <w:tblCellMar>
+          <w:left w:w="144" w:type="dxa"/>
+          <w:right w:w="144" w:type="dxa"/>
+        </w:tblCellMar>
+        <w:tblInd w:w="164" w:type="dxa"/>
+        <w:tblW w:type="pct" w:w="100%"/>
+      </w:tblPr>
+      <w:tr>
+        <w:trPr>
+          <w:cantSplit/>
+        </w:trPr>
+        <w:tc>
+          <w:tcPr>
+            <w:shd w:color="auto" w:fill="dae6fb" w:val="clear"/>
+            <w:tcMar>
+              <w:top w:w="92" w:type="dxa"/>
+              <w:bottom w:w="92" w:type="dxa"/>
+            </w:tcMar>
+          </w:tcPr>
+          <w:p>
+            <w:pPr>
+              <w:pStyle w:val="FirstParagraph"/>
+            </w:pPr>
+            <w:pPr>
+              <w:spacing w:before="0" w:after="0"/>
+              <w:textAlignment w:val="center"/>
+            </w:pPr>
+            <w:r>
+              <w:drawing>
+                <wp:inline>
+                  <wp:extent cx="152400" cy="152400"/>
+                  <wp:effectExtent b="0" l="0" r="0" t="0"/>
+                  <wp:docPr descr="" title="" id="171" name="Picture"/>
+                  <a:graphic>
+                    <a:graphicData uri="http://schemas.openxmlformats.org/drawingml/2006/picture">
+                      <pic:pic>
+                        <pic:nvPicPr>
+                          <pic:cNvPr descr="/opt/quarto/share/formats/docx/note.png" id="172" name="Picture"/>
+                          <pic:cNvPicPr>
+                            <a:picLocks noChangeArrowheads="1" noChangeAspect="1"/>
+                          </pic:cNvPicPr>
+                        </pic:nvPicPr>
+                        <pic:blipFill>
+                          <a:blip r:embed="rId56"/>
+                          <a:stretch>
+                            <a:fillRect/>
+                          </a:stretch>
+                        </pic:blipFill>
+                        <pic:spPr bwMode="auto">
+                          <a:xfrm>
+                            <a:off x="0" y="0"/>
+                            <a:ext cx="152400" cy="152400"/>
+                          </a:xfrm>
+                          <a:prstGeom prst="rect">
+                            <a:avLst/>
+                          </a:prstGeom>
+                          <a:noFill/>
+                          <a:ln w="9525">
+                            <a:noFill/>
+                            <a:headEnd/>
+                            <a:tailEnd/>
+                          </a:ln>
+                        </pic:spPr>
+                      </pic:pic>
+                    </a:graphicData>
+                  </a:graphic>
+                </wp:inline>
+              </w:drawing>
+            </w:r>
+            <w:r>
+              <w:t xml:space="preserve"> </w:t>
+            </w:r>
+            <w:r>
+              <w:t xml:space="preserve"> </w:t>
+            </w:r>
+            <w:r>
+              <w:t xml:space="preserve">Hinweis</w:t>
+            </w:r>
+          </w:p>
+        </w:tc>
+      </w:tr>
+      <w:tr>
+        <w:trPr>
+          <w:cantSplit/>
+        </w:trPr>
+        <w:tc>
+          <w:tcPr>
+            <w:tcMar>
+              <w:top w:w="108" w:type="dxa"/>
+              <w:bottom w:w="108" w:type="dxa"/>
+            </w:tcMar>
+          </w:tcPr>
+          <w:p>
+            <w:pPr>
+              <w:pStyle w:val="BodyText"/>
+            </w:pPr>
+            <w:pPr>
+              <w:spacing w:before="16" w:after="16"/>
+            </w:pPr>
+            <w:r>
               <w:t xml:space="preserve">Die erste Generation der Bibliotheksmanagementsysteme umfasste Grundfunktionen für die Ausleihe wie Verbuchung und Mahnung, für die Erwerbung die Verwaltung von Bestellungen und teilweise auch über über Telnet erreichbare Kataloge für die Bibliotheksnutzenden. Die zweite BMS-Generation verfügt über erweiterte Funktionalitäten zur Unterstützung der Kernprozesse sowie durch Weboberflächen der Kataloge aus. Die dritter Generation zeichnet sich durch stärkere Modularisierung und mehr Schnittstellen zur Anbindung weiterer Systeme aus.</w:t>
             </w:r>
           </w:p>
@@ -9722,7 +9822,7 @@
         <w:rPr>
           <w:rStyle w:val="FootnoteReference"/>
         </w:rPr>
-        <w:footnoteReference w:id="170"/>
+        <w:footnoteReference w:id="173"/>
       </w:r>
     </w:p>
     <w:p>
@@ -9892,12 +9992,12 @@
                 <wp:inline>
                   <wp:extent cx="152400" cy="152400"/>
                   <wp:effectExtent b="0" l="0" r="0" t="0"/>
-                  <wp:docPr descr="" title="" id="171" name="Picture"/>
+                  <wp:docPr descr="" title="" id="174" name="Picture"/>
                   <a:graphic>
                     <a:graphicData uri="http://schemas.openxmlformats.org/drawingml/2006/picture">
                       <pic:pic>
                         <pic:nvPicPr>
-                          <pic:cNvPr descr="/opt/quarto/share/formats/docx/tip.png" id="172" name="Picture"/>
+                          <pic:cNvPr descr="/opt/quarto/share/formats/docx/tip.png" id="175" name="Picture"/>
                           <pic:cNvPicPr>
                             <a:picLocks noChangeArrowheads="1" noChangeAspect="1"/>
                           </pic:cNvPicPr>
@@ -9964,18 +10064,18 @@
                 <wp:inline>
                   <wp:extent cx="5334000" cy="4523772"/>
                   <wp:effectExtent b="0" l="0" r="0" t="0"/>
-                  <wp:docPr descr="" title="" id="174" name="Picture"/>
+                  <wp:docPr descr="" title="" id="177" name="Picture"/>
                   <a:graphic>
                     <a:graphicData uri="http://schemas.openxmlformats.org/drawingml/2006/picture">
                       <pic:pic>
                         <pic:nvPicPr>
-                          <pic:cNvPr descr="./media/bms-timeline.png" id="175" name="Picture"/>
+                          <pic:cNvPr descr="./media/bms-timeline.png" id="178" name="Picture"/>
                           <pic:cNvPicPr>
                             <a:picLocks noChangeArrowheads="1" noChangeAspect="1"/>
                           </pic:cNvPicPr>
                         </pic:nvPicPr>
                         <pic:blipFill>
-                          <a:blip r:embed="rId173"/>
+                          <a:blip r:embed="rId176"/>
                           <a:stretch>
                             <a:fillRect/>
                           </a:stretch>
@@ -10408,8 +10508,8 @@
         </w:tc>
       </w:tr>
     </w:tbl>
-    <w:bookmarkEnd w:id="176"/>
-    <w:bookmarkStart w:id="183" w:name="komponenten"/>
+    <w:bookmarkEnd w:id="179"/>
+    <w:bookmarkStart w:id="186" w:name="komponenten"/>
     <w:p>
       <w:pPr>
         <w:pStyle w:val="Heading3"/>
@@ -10524,7 +10624,7 @@
         <w:t xml:space="preserve">skizziert.</w:t>
       </w:r>
     </w:p>
-    <w:bookmarkStart w:id="178" w:name="erwerbung"/>
+    <w:bookmarkStart w:id="181" w:name="erwerbung"/>
     <w:p>
       <w:pPr>
         <w:pStyle w:val="Heading4"/>
@@ -10615,7 +10715,7 @@
       <w:r>
         <w:t xml:space="preserve"> </w:t>
       </w:r>
-      <w:hyperlink r:id="rId177">
+      <w:hyperlink r:id="rId180">
         <w:r>
           <w:rPr>
             <w:rStyle w:val="Hyperlink"/>
@@ -10646,8 +10746,8 @@
         <w:t xml:space="preserve">[siehe auch Erwerbung in der Prozessabbildung]</w:t>
       </w:r>
     </w:p>
-    <w:bookmarkEnd w:id="178"/>
-    <w:bookmarkStart w:id="179" w:name="katalogisierung"/>
+    <w:bookmarkEnd w:id="181"/>
+    <w:bookmarkStart w:id="182" w:name="katalogisierung"/>
     <w:p>
       <w:pPr>
         <w:pStyle w:val="Heading4"/>
@@ -10711,8 +10811,8 @@
         <w:t xml:space="preserve">[siehe auch Katalogisierung in der Prozessabbildung]</w:t>
       </w:r>
     </w:p>
-    <w:bookmarkEnd w:id="179"/>
-    <w:bookmarkStart w:id="180" w:name="ausleihe"/>
+    <w:bookmarkEnd w:id="182"/>
+    <w:bookmarkStart w:id="183" w:name="ausleihe"/>
     <w:p>
       <w:pPr>
         <w:pStyle w:val="Heading4"/>
@@ -10834,8 +10934,8 @@
         </w:r>
       </w:hyperlink>
     </w:p>
-    <w:bookmarkEnd w:id="180"/>
-    <w:bookmarkStart w:id="182" w:name="recherchemodul"/>
+    <w:bookmarkEnd w:id="183"/>
+    <w:bookmarkStart w:id="185" w:name="recherchemodul"/>
     <w:p>
       <w:pPr>
         <w:pStyle w:val="Heading4"/>
@@ -10966,7 +11066,7 @@
         <w:rPr>
           <w:rStyle w:val="FootnoteReference"/>
         </w:rPr>
-        <w:footnoteReference w:id="181"/>
+        <w:footnoteReference w:id="184"/>
       </w:r>
       <w:r>
         <w:t xml:space="preserve">:</w:t>
@@ -11100,9 +11200,9 @@
         <w:t xml:space="preserve">Anzeige von Buchcovern</w:t>
       </w:r>
     </w:p>
-    <w:bookmarkEnd w:id="182"/>
-    <w:bookmarkEnd w:id="183"/>
-    <w:bookmarkStart w:id="186" w:name="aktuelle-sw-produkte"/>
+    <w:bookmarkEnd w:id="185"/>
+    <w:bookmarkEnd w:id="186"/>
+    <w:bookmarkStart w:id="189" w:name="aktuelle-sw-produkte"/>
     <w:p>
       <w:pPr>
         <w:pStyle w:val="Heading3"/>
@@ -11736,7 +11836,7 @@
       <w:r>
         <w:t xml:space="preserve"> </w:t>
       </w:r>
-      <w:hyperlink r:id="rId184">
+      <w:hyperlink r:id="rId187">
         <w:r>
           <w:rPr>
             <w:rStyle w:val="Hyperlink"/>
@@ -11762,7 +11862,7 @@
       <w:r>
         <w:t xml:space="preserve"> </w:t>
       </w:r>
-      <w:hyperlink r:id="rId185">
+      <w:hyperlink r:id="rId188">
         <w:r>
           <w:rPr>
             <w:rStyle w:val="Hyperlink"/>
@@ -11777,8 +11877,8 @@
         <w:t xml:space="preserve">abgefragt werden.</w:t>
       </w:r>
     </w:p>
-    <w:bookmarkEnd w:id="186"/>
-    <w:bookmarkStart w:id="194" w:name="vergleich-mit-anderen-managementsystemen"/>
+    <w:bookmarkEnd w:id="189"/>
+    <w:bookmarkStart w:id="197" w:name="vergleich-mit-anderen-managementsystemen"/>
     <w:p>
       <w:pPr>
         <w:pStyle w:val="Heading3"/>
@@ -11914,7 +12014,7 @@
           <w:numId w:val="1028"/>
         </w:numPr>
       </w:pPr>
-      <w:hyperlink r:id="rId187">
+      <w:hyperlink r:id="rId190">
         <w:r>
           <w:rPr>
             <w:rStyle w:val="Hyperlink"/>
@@ -11930,7 +12030,7 @@
           <w:numId w:val="1028"/>
         </w:numPr>
       </w:pPr>
-      <w:hyperlink r:id="rId188">
+      <w:hyperlink r:id="rId191">
         <w:r>
           <w:rPr>
             <w:rStyle w:val="Hyperlink"/>
@@ -11952,7 +12052,7 @@
       <w:r>
         <w:t xml:space="preserve"> </w:t>
       </w:r>
-      <w:hyperlink r:id="rId189">
+      <w:hyperlink r:id="rId192">
         <w:r>
           <w:rPr>
             <w:rStyle w:val="Hyperlink"/>
@@ -11983,7 +12083,7 @@
       <w:r>
         <w:t xml:space="preserve"> </w:t>
       </w:r>
-      <w:hyperlink r:id="rId190">
+      <w:hyperlink r:id="rId193">
         <w:r>
           <w:rPr>
             <w:rStyle w:val="Hyperlink"/>
@@ -12014,7 +12114,7 @@
       <w:r>
         <w:t xml:space="preserve"> </w:t>
       </w:r>
-      <w:hyperlink r:id="rId191">
+      <w:hyperlink r:id="rId194">
         <w:r>
           <w:rPr>
             <w:rStyle w:val="Hyperlink"/>
@@ -12053,7 +12153,7 @@
       <w:r>
         <w:t xml:space="preserve"> </w:t>
       </w:r>
-      <w:hyperlink r:id="rId192">
+      <w:hyperlink r:id="rId195">
         <w:r>
           <w:rPr>
             <w:rStyle w:val="Hyperlink"/>
@@ -12138,7 +12238,7 @@
       <w:r>
         <w:t xml:space="preserve"> </w:t>
       </w:r>
-      <w:hyperlink r:id="rId193">
+      <w:hyperlink r:id="rId196">
         <w:r>
           <w:rPr>
             <w:rStyle w:val="Hyperlink"/>
@@ -12168,8 +12268,8 @@
         <w:t xml:space="preserve">auf dieses klassische Instrument gänzlich zu verzichten.</w:t>
       </w:r>
     </w:p>
-    <w:bookmarkEnd w:id="194"/>
-    <w:bookmarkStart w:id="197" w:name="integration"/>
+    <w:bookmarkEnd w:id="197"/>
+    <w:bookmarkStart w:id="200" w:name="integration"/>
     <w:p>
       <w:pPr>
         <w:pStyle w:val="Heading3"/>
@@ -12442,7 +12542,7 @@
       <w:r>
         <w:t xml:space="preserve"> </w:t>
       </w:r>
-      <w:hyperlink r:id="rId195">
+      <w:hyperlink r:id="rId198">
         <w:r>
           <w:rPr>
             <w:rStyle w:val="Hyperlink"/>
@@ -12509,7 +12609,7 @@
         <w:rPr>
           <w:rStyle w:val="FootnoteReference"/>
         </w:rPr>
-        <w:footnoteReference w:id="196"/>
+        <w:footnoteReference w:id="199"/>
       </w:r>
       <w:r>
         <w:t xml:space="preserve"> </w:t>
@@ -12564,8 +12664,8 @@
         <w:t xml:space="preserve">bereitstellen.</w:t>
       </w:r>
     </w:p>
-    <w:bookmarkEnd w:id="197"/>
-    <w:bookmarkStart w:id="198" w:name="verbundkataloge"/>
+    <w:bookmarkEnd w:id="200"/>
+    <w:bookmarkStart w:id="201" w:name="verbundkataloge"/>
     <w:p>
       <w:pPr>
         <w:pStyle w:val="Heading3"/>
@@ -13064,8 +13164,8 @@
         </w:tc>
       </w:tr>
     </w:tbl>
-    <w:bookmarkEnd w:id="198"/>
-    <w:bookmarkStart w:id="199" w:name="Xef3cdf849515896b72e4da871885dcc60b5fbed"/>
+    <w:bookmarkEnd w:id="201"/>
+    <w:bookmarkStart w:id="202" w:name="Xef3cdf849515896b72e4da871885dcc60b5fbed"/>
     <w:p>
       <w:pPr>
         <w:pStyle w:val="Heading3"/>
@@ -13178,8 +13278,8 @@
         <w:t xml:space="preserve">die GoKB als kooperativ gepflegte Knowledge Base für elektronische Ressourcen</w:t>
       </w:r>
     </w:p>
-    <w:bookmarkEnd w:id="199"/>
-    <w:bookmarkStart w:id="201" w:name="statistik-und-reporting"/>
+    <w:bookmarkEnd w:id="202"/>
+    <w:bookmarkStart w:id="204" w:name="statistik-und-reporting"/>
     <w:p>
       <w:pPr>
         <w:pStyle w:val="Heading3"/>
@@ -13256,7 +13356,7 @@
       <w:r>
         <w:t xml:space="preserve"> </w:t>
       </w:r>
-      <w:hyperlink r:id="rId200">
+      <w:hyperlink r:id="rId203">
         <w:r>
           <w:rPr>
             <w:rStyle w:val="Hyperlink"/>
@@ -13385,9 +13485,9 @@
         <w:t xml:space="preserve">aufnehmen, zum Beispiel Daten aus Besucherzählern.</w:t>
       </w:r>
     </w:p>
-    <w:bookmarkEnd w:id="201"/>
-    <w:bookmarkEnd w:id="202"/>
-    <w:bookmarkStart w:id="204" w:name="bibliotheksorganisation"/>
+    <w:bookmarkEnd w:id="204"/>
+    <w:bookmarkEnd w:id="205"/>
+    <w:bookmarkStart w:id="207" w:name="bibliotheksorganisation"/>
     <w:p>
       <w:pPr>
         <w:pStyle w:val="Heading2"/>
@@ -13570,7 +13670,7 @@
         <w:t xml:space="preserve">Erwerbungsunterlagen, Gebühreninformationen u.ä.</w:t>
       </w:r>
     </w:p>
-    <w:bookmarkStart w:id="203" w:name="benutzungsbedingungen"/>
+    <w:bookmarkStart w:id="206" w:name="benutzungsbedingungen"/>
     <w:p>
       <w:pPr>
         <w:pStyle w:val="Heading3"/>
@@ -13810,9 +13910,9 @@
         <w:t xml:space="preserve">Voraussetzung für die Einrichtung des Ausleihmoduls eines BMS.</w:t>
       </w:r>
     </w:p>
-    <w:bookmarkEnd w:id="203"/>
-    <w:bookmarkEnd w:id="204"/>
-    <w:bookmarkStart w:id="213" w:name="datenverwaltung-in-bms"/>
+    <w:bookmarkEnd w:id="206"/>
+    <w:bookmarkEnd w:id="207"/>
+    <w:bookmarkStart w:id="216" w:name="datenverwaltung-in-bms"/>
     <w:p>
       <w:pPr>
         <w:pStyle w:val="Heading2"/>
@@ -13956,7 +14056,7 @@
         <w:t xml:space="preserve">die Datenqualität genügen.</w:t>
       </w:r>
     </w:p>
-    <w:bookmarkStart w:id="205" w:name="bibliographische-metadaten"/>
+    <w:bookmarkStart w:id="208" w:name="bibliographische-metadaten"/>
     <w:p>
       <w:pPr>
         <w:pStyle w:val="Heading3"/>
@@ -14009,8 +14109,8 @@
         <w:t xml:space="preserve">Kapitel zu Open Data).</w:t>
       </w:r>
     </w:p>
-    <w:bookmarkEnd w:id="205"/>
-    <w:bookmarkStart w:id="206" w:name="digitale-inhalte"/>
+    <w:bookmarkEnd w:id="208"/>
+    <w:bookmarkStart w:id="209" w:name="digitale-inhalte"/>
     <w:p>
       <w:pPr>
         <w:pStyle w:val="Heading3"/>
@@ -14107,8 +14207,8 @@
         <w:t xml:space="preserve">wie z.B. einzelne Abbildungen.</w:t>
       </w:r>
     </w:p>
-    <w:bookmarkEnd w:id="206"/>
-    <w:bookmarkStart w:id="209" w:name="verwaltungsdaten"/>
+    <w:bookmarkEnd w:id="209"/>
+    <w:bookmarkStart w:id="212" w:name="verwaltungsdaten"/>
     <w:p>
       <w:pPr>
         <w:pStyle w:val="Heading3"/>
@@ -14133,7 +14233,7 @@
       <w:r>
         <w:t xml:space="preserve"> </w:t>
       </w:r>
-      <w:hyperlink r:id="rId207">
+      <w:hyperlink r:id="rId210">
         <w:r>
           <w:rPr>
             <w:rStyle w:val="Hyperlink"/>
@@ -14165,7 +14265,7 @@
       <w:r>
         <w:t xml:space="preserve"> </w:t>
       </w:r>
-      <w:hyperlink r:id="rId208">
+      <w:hyperlink r:id="rId211">
         <w:r>
           <w:rPr>
             <w:rStyle w:val="Hyperlink"/>
@@ -14201,8 +14301,8 @@
         <w:t xml:space="preserve">zusätzliche Anpassungen an das BMS notwendig sind.</w:t>
       </w:r>
     </w:p>
-    <w:bookmarkEnd w:id="209"/>
-    <w:bookmarkStart w:id="211" w:name="datenformate-und-schnittstellen"/>
+    <w:bookmarkEnd w:id="212"/>
+    <w:bookmarkStart w:id="214" w:name="datenformate-und-schnittstellen"/>
     <w:p>
       <w:pPr>
         <w:pStyle w:val="Heading3"/>
@@ -14367,7 +14467,7 @@
       <w:r>
         <w:t xml:space="preserve"> </w:t>
       </w:r>
-      <w:hyperlink r:id="rId210">
+      <w:hyperlink r:id="rId213">
         <w:r>
           <w:rPr>
             <w:rStyle w:val="Hyperlink"/>
@@ -14379,8 +14479,8 @@
         <w:t xml:space="preserve">.</w:t>
       </w:r>
     </w:p>
-    <w:bookmarkEnd w:id="211"/>
-    <w:bookmarkStart w:id="212" w:name="datenqualität"/>
+    <w:bookmarkEnd w:id="214"/>
+    <w:bookmarkStart w:id="215" w:name="datenqualität"/>
     <w:p>
       <w:pPr>
         <w:pStyle w:val="Heading3"/>
@@ -14522,9 +14622,9 @@
         <w:t xml:space="preserve">Katalogisierung.</w:t>
       </w:r>
     </w:p>
-    <w:bookmarkEnd w:id="212"/>
-    <w:bookmarkEnd w:id="213"/>
-    <w:bookmarkStart w:id="225" w:name="marktanalyse-und-beschaffung"/>
+    <w:bookmarkEnd w:id="215"/>
+    <w:bookmarkEnd w:id="216"/>
+    <w:bookmarkStart w:id="228" w:name="marktanalyse-und-beschaffung"/>
     <w:p>
       <w:pPr>
         <w:pStyle w:val="Heading2"/>
@@ -14575,12 +14675,12 @@
                 <wp:inline>
                   <wp:extent cx="152400" cy="152400"/>
                   <wp:effectExtent b="0" l="0" r="0" t="0"/>
-                  <wp:docPr descr="" title="" id="214" name="Picture"/>
+                  <wp:docPr descr="" title="" id="217" name="Picture"/>
                   <a:graphic>
                     <a:graphicData uri="http://schemas.openxmlformats.org/drawingml/2006/picture">
                       <pic:pic>
                         <pic:nvPicPr>
-                          <pic:cNvPr descr="/opt/quarto/share/formats/docx/note.png" id="215" name="Picture"/>
+                          <pic:cNvPr descr="/opt/quarto/share/formats/docx/note.png" id="218" name="Picture"/>
                           <pic:cNvPicPr>
                             <a:picLocks noChangeArrowheads="1" noChangeAspect="1"/>
                           </pic:cNvPicPr>
@@ -14840,7 +14940,7 @@
       <w:r>
         <w:t xml:space="preserve"> </w:t>
       </w:r>
-      <w:hyperlink r:id="rId216">
+      <w:hyperlink r:id="rId219">
         <w:r>
           <w:rPr>
             <w:rStyle w:val="Hyperlink"/>
@@ -14958,7 +15058,7 @@
         <w:t xml:space="preserve">mehr vorgenommen werden.</w:t>
       </w:r>
     </w:p>
-    <w:bookmarkStart w:id="217" w:name="entscheidungsprozess"/>
+    <w:bookmarkStart w:id="220" w:name="entscheidungsprozess"/>
     <w:p>
       <w:pPr>
         <w:pStyle w:val="Heading3"/>
@@ -15149,8 +15249,8 @@
         <w:t xml:space="preserve">Auswahlentscheidung</w:t>
       </w:r>
     </w:p>
-    <w:bookmarkEnd w:id="217"/>
-    <w:bookmarkStart w:id="223" w:name="auswahlkriterien-eines-bms"/>
+    <w:bookmarkEnd w:id="220"/>
+    <w:bookmarkStart w:id="226" w:name="auswahlkriterien-eines-bms"/>
     <w:p>
       <w:pPr>
         <w:pStyle w:val="Heading3"/>
@@ -15261,7 +15361,7 @@
       <w:tr>
         <w:tc>
           <w:tcPr/>
-          <w:bookmarkStart w:id="221" w:name="fig-anonymous-4"/>
+          <w:bookmarkStart w:id="224" w:name="fig-anonymous-4"/>
           <w:p>
             <w:pPr>
               <w:pStyle w:val="Figure"/>
@@ -15272,18 +15372,18 @@
                 <wp:inline>
                   <wp:extent cx="5334000" cy="4227332"/>
                   <wp:effectExtent b="0" l="0" r="0" t="0"/>
-                  <wp:docPr descr="" title="" id="219" name="Picture"/>
+                  <wp:docPr descr="" title="" id="222" name="Picture"/>
                   <a:graphic>
                     <a:graphicData uri="http://schemas.openxmlformats.org/drawingml/2006/picture">
                       <pic:pic>
                         <pic:nvPicPr>
-                          <pic:cNvPr descr="./media/matrix.png" id="220" name="Picture"/>
+                          <pic:cNvPr descr="./media/matrix.png" id="223" name="Picture"/>
                           <pic:cNvPicPr>
                             <a:picLocks noChangeArrowheads="1" noChangeAspect="1"/>
                           </pic:cNvPicPr>
                         </pic:nvPicPr>
                         <pic:blipFill>
-                          <a:blip r:embed="rId218"/>
+                          <a:blip r:embed="rId221"/>
                           <a:stretch>
                             <a:fillRect/>
                           </a:stretch>
@@ -15323,7 +15423,7 @@
               <w:t xml:space="preserve">Beispiel für eine Matrix zur Einordnung von Funktionalitäten</w:t>
             </w:r>
           </w:p>
-          <w:bookmarkEnd w:id="221"/>
+          <w:bookmarkEnd w:id="224"/>
         </w:tc>
       </w:tr>
     </w:tbl>
@@ -15361,7 +15461,7 @@
       <w:r>
         <w:t xml:space="preserve"> </w:t>
       </w:r>
-      <w:hyperlink r:id="rId222">
+      <w:hyperlink r:id="rId225">
         <w:r>
           <w:rPr>
             <w:rStyle w:val="Hyperlink"/>
@@ -15397,8 +15497,8 @@
         <w:t xml:space="preserve">zu überprüfen, die strategisch von besonderer Bedeutung sind.</w:t>
       </w:r>
     </w:p>
-    <w:bookmarkEnd w:id="223"/>
-    <w:bookmarkStart w:id="224" w:name="marktanalyse"/>
+    <w:bookmarkEnd w:id="226"/>
+    <w:bookmarkStart w:id="227" w:name="marktanalyse"/>
     <w:p>
       <w:pPr>
         <w:pStyle w:val="Heading3"/>
@@ -16264,9 +16364,9 @@
         <w:t xml:space="preserve">an Dienstleister (beim Hoster) übergeben.</w:t>
       </w:r>
     </w:p>
-    <w:bookmarkEnd w:id="224"/>
-    <w:bookmarkEnd w:id="225"/>
-    <w:bookmarkStart w:id="264" w:name="prozessabbildung"/>
+    <w:bookmarkEnd w:id="227"/>
+    <w:bookmarkEnd w:id="228"/>
+    <w:bookmarkStart w:id="267" w:name="prozessabbildung"/>
     <w:p>
       <w:pPr>
         <w:pStyle w:val="Heading2"/>
@@ -16363,29 +16463,29 @@
       <w:tr>
         <w:tc>
           <w:tcPr/>
-          <w:bookmarkStart w:id="230" w:name="fig-anonymous-1"/>
+          <w:bookmarkStart w:id="233" w:name="fig-anonymous-1"/>
           <w:p>
             <w:pPr>
               <w:jc w:val="center"/>
             </w:pPr>
-            <w:hyperlink r:id="rId229">
+            <w:hyperlink r:id="rId232">
               <w:r>
                 <w:drawing>
                   <wp:inline>
                     <wp:extent cx="3810000" cy="2540000"/>
                     <wp:effectExtent b="0" l="0" r="0" t="0"/>
-                    <wp:docPr descr="" title="Quelle: Stkl (CC-BY-SA 3.0)" id="227" name="Picture"/>
+                    <wp:docPr descr="" title="Quelle: Stkl (CC-BY-SA 3.0)" id="230" name="Picture"/>
                     <a:graphic>
                       <a:graphicData uri="http://schemas.openxmlformats.org/drawingml/2006/picture">
                         <pic:pic>
                           <pic:nvPicPr>
-                            <pic:cNvPr descr="https://upload.wikimedia.org/wikipedia/commons/9/94/BPMN-1.svg" id="228" name="Picture"/>
+                            <pic:cNvPr descr="https://upload.wikimedia.org/wikipedia/commons/9/94/BPMN-1.svg" id="231" name="Picture"/>
                             <pic:cNvPicPr>
                               <a:picLocks noChangeArrowheads="1" noChangeAspect="1"/>
                             </pic:cNvPicPr>
                           </pic:nvPicPr>
                           <pic:blipFill>
-                            <a:blip r:embed="rId226"/>
+                            <a:blip r:embed="rId229"/>
                             <a:stretch>
                               <a:fillRect/>
                             </a:stretch>
@@ -16426,7 +16526,7 @@
               <w:t xml:space="preserve">Beispiel einer BPMN-Prozessabbildung</w:t>
             </w:r>
           </w:p>
-          <w:bookmarkEnd w:id="230"/>
+          <w:bookmarkEnd w:id="233"/>
         </w:tc>
       </w:tr>
     </w:tbl>
@@ -16512,7 +16612,7 @@
         <w:t xml:space="preserve">der Beschreibungen genauer adressiert werden können.</w:t>
       </w:r>
     </w:p>
-    <w:bookmarkStart w:id="231" w:name="nutzende"/>
+    <w:bookmarkStart w:id="234" w:name="nutzende"/>
     <w:p>
       <w:pPr>
         <w:pStyle w:val="Heading3"/>
@@ -16565,8 +16665,8 @@
         <w:t xml:space="preserve">Drittsystem mit dem BMS in Kontakt kommen.</w:t>
       </w:r>
     </w:p>
-    <w:bookmarkEnd w:id="231"/>
-    <w:bookmarkStart w:id="232" w:name="Xa67ef888de7b2d946e122fa2332dc4069b02eb2"/>
+    <w:bookmarkEnd w:id="234"/>
+    <w:bookmarkStart w:id="235" w:name="Xa67ef888de7b2d946e122fa2332dc4069b02eb2"/>
     <w:p>
       <w:pPr>
         <w:pStyle w:val="Heading3"/>
@@ -16706,8 +16806,8 @@
         <w:t xml:space="preserve">und zu den [Prinzipien der Gestaltung] angesprochen.</w:t>
       </w:r>
     </w:p>
-    <w:bookmarkEnd w:id="232"/>
-    <w:bookmarkStart w:id="233" w:name="erwerbung-1"/>
+    <w:bookmarkEnd w:id="235"/>
+    <w:bookmarkStart w:id="236" w:name="erwerbung-1"/>
     <w:p>
       <w:pPr>
         <w:pStyle w:val="Heading3"/>
@@ -16890,8 +16990,8 @@
         <w:t xml:space="preserve">meist nur eine Komponente im Haushaltswesen.</w:t>
       </w:r>
     </w:p>
-    <w:bookmarkEnd w:id="233"/>
-    <w:bookmarkStart w:id="234" w:name="verwaltung-von-elektronischen-ressourcen"/>
+    <w:bookmarkEnd w:id="236"/>
+    <w:bookmarkStart w:id="237" w:name="verwaltung-von-elektronischen-ressourcen"/>
     <w:p>
       <w:pPr>
         <w:pStyle w:val="Heading3"/>
@@ -17055,8 +17155,8 @@
         <w:t xml:space="preserve">Management-Tools eingesetzt werden (Coral, GoKB und LAS:eR).</w:t>
       </w:r>
     </w:p>
-    <w:bookmarkEnd w:id="234"/>
-    <w:bookmarkStart w:id="235" w:name="katalogisierung-1"/>
+    <w:bookmarkEnd w:id="237"/>
+    <w:bookmarkStart w:id="238" w:name="katalogisierung-1"/>
     <w:p>
       <w:pPr>
         <w:pStyle w:val="Heading3"/>
@@ -17131,8 +17231,8 @@
         <w:t xml:space="preserve">Konfigurierbarkeit von Erfassungsmasken</w:t>
       </w:r>
     </w:p>
-    <w:bookmarkEnd w:id="235"/>
-    <w:bookmarkStart w:id="236" w:name="katalog"/>
+    <w:bookmarkEnd w:id="238"/>
+    <w:bookmarkStart w:id="239" w:name="katalog"/>
     <w:p>
       <w:pPr>
         <w:pStyle w:val="Heading3"/>
@@ -17460,8 +17560,8 @@
         <w:t xml:space="preserve">in der Oberfläche des Discovery-Systems aktuell darzustellen.</w:t>
       </w:r>
     </w:p>
-    <w:bookmarkEnd w:id="236"/>
-    <w:bookmarkStart w:id="237" w:name="ausleihe-1"/>
+    <w:bookmarkEnd w:id="239"/>
+    <w:bookmarkStart w:id="240" w:name="ausleihe-1"/>
     <w:p>
       <w:pPr>
         <w:pStyle w:val="Heading3"/>
@@ -17696,8 +17796,8 @@
         <w:t xml:space="preserve">Wochenenden fallen.</w:t>
       </w:r>
     </w:p>
-    <w:bookmarkEnd w:id="237"/>
-    <w:bookmarkStart w:id="246" w:name="automatisierung-und-selbstbedienung"/>
+    <w:bookmarkEnd w:id="240"/>
+    <w:bookmarkStart w:id="249" w:name="automatisierung-und-selbstbedienung"/>
     <w:p>
       <w:pPr>
         <w:pStyle w:val="Heading3"/>
@@ -17740,7 +17840,7 @@
       <w:r>
         <w:t xml:space="preserve"> </w:t>
       </w:r>
-      <w:hyperlink r:id="rId238">
+      <w:hyperlink r:id="rId241">
         <w:r>
           <w:rPr>
             <w:rStyle w:val="Hyperlink"/>
@@ -17772,7 +17872,7 @@
       <w:r>
         <w:t xml:space="preserve"> </w:t>
       </w:r>
-      <w:hyperlink r:id="rId239">
+      <w:hyperlink r:id="rId242">
         <w:r>
           <w:rPr>
             <w:rStyle w:val="Hyperlink"/>
@@ -17795,7 +17895,7 @@
       <w:r>
         <w:t xml:space="preserve"> </w:t>
       </w:r>
-      <w:hyperlink r:id="rId240">
+      <w:hyperlink r:id="rId243">
         <w:r>
           <w:rPr>
             <w:rStyle w:val="Hyperlink"/>
@@ -17839,7 +17939,7 @@
         <w:t xml:space="preserve">Ausleihe dargestellt.</w:t>
       </w:r>
     </w:p>
-    <w:bookmarkStart w:id="241" w:name="selbstverbucher-ausleihautomaten"/>
+    <w:bookmarkStart w:id="244" w:name="selbstverbucher-ausleihautomaten"/>
     <w:p>
       <w:pPr>
         <w:pStyle w:val="Heading4"/>
@@ -18024,8 +18124,8 @@
         <w:t xml:space="preserve">ohne Feedback an die Nutzenden.</w:t>
       </w:r>
     </w:p>
-    <w:bookmarkEnd w:id="241"/>
-    <w:bookmarkStart w:id="242" w:name="rückgabeautomat--sortierung"/>
+    <w:bookmarkEnd w:id="244"/>
+    <w:bookmarkStart w:id="245" w:name="rückgabeautomat--sortierung"/>
     <w:p>
       <w:pPr>
         <w:pStyle w:val="Heading4"/>
@@ -18232,8 +18332,8 @@
         <w:t xml:space="preserve">anderweitig bestellt ist.</w:t>
       </w:r>
     </w:p>
-    <w:bookmarkEnd w:id="242"/>
-    <w:bookmarkStart w:id="243" w:name="kassenautomat"/>
+    <w:bookmarkEnd w:id="245"/>
+    <w:bookmarkStart w:id="246" w:name="kassenautomat"/>
     <w:p>
       <w:pPr>
         <w:pStyle w:val="Heading4"/>
@@ -18280,8 +18380,8 @@
         <w:t xml:space="preserve">Bargeld aufwändig und teuer ist.</w:t>
       </w:r>
     </w:p>
-    <w:bookmarkEnd w:id="243"/>
-    <w:bookmarkStart w:id="244" w:name="fernleihautomat"/>
+    <w:bookmarkEnd w:id="246"/>
+    <w:bookmarkStart w:id="247" w:name="fernleihautomat"/>
     <w:p>
       <w:pPr>
         <w:pStyle w:val="Heading4"/>
@@ -18346,8 +18446,8 @@
         <w:t xml:space="preserve">möglich.</w:t>
       </w:r>
     </w:p>
-    <w:bookmarkEnd w:id="244"/>
-    <w:bookmarkStart w:id="245" w:name="sicherungsgates"/>
+    <w:bookmarkEnd w:id="247"/>
+    <w:bookmarkStart w:id="248" w:name="sicherungsgates"/>
     <w:p>
       <w:pPr>
         <w:pStyle w:val="Heading4"/>
@@ -18464,9 +18564,9 @@
         <w:t xml:space="preserve">mit unverbuchten Medien.</w:t>
       </w:r>
     </w:p>
-    <w:bookmarkEnd w:id="245"/>
-    <w:bookmarkEnd w:id="246"/>
-    <w:bookmarkStart w:id="249" w:name="X5f43421ad2da98b923bae46de9bf9447c18dfb6"/>
+    <w:bookmarkEnd w:id="248"/>
+    <w:bookmarkEnd w:id="249"/>
+    <w:bookmarkStart w:id="252" w:name="X5f43421ad2da98b923bae46de9bf9447c18dfb6"/>
     <w:p>
       <w:pPr>
         <w:pStyle w:val="Heading3"/>
@@ -18502,7 +18602,7 @@
       <w:r>
         <w:t xml:space="preserve"> </w:t>
       </w:r>
-      <w:hyperlink r:id="rId247">
+      <w:hyperlink r:id="rId250">
         <w:r>
           <w:rPr>
             <w:rStyle w:val="Hyperlink"/>
@@ -18519,7 +18619,7 @@
       <w:r>
         <w:t xml:space="preserve"> </w:t>
       </w:r>
-      <w:hyperlink r:id="rId248">
+      <w:hyperlink r:id="rId251">
         <w:r>
           <w:rPr>
             <w:rStyle w:val="Hyperlink"/>
@@ -18751,8 +18851,8 @@
         <w:t xml:space="preserve">nutzer*innen-nahe Dienstleistungen, wie die Fernleihe.</w:t>
       </w:r>
     </w:p>
-    <w:bookmarkEnd w:id="249"/>
-    <w:bookmarkStart w:id="263" w:name="nicht-bibliothekarische-schnittstellen"/>
+    <w:bookmarkEnd w:id="252"/>
+    <w:bookmarkStart w:id="266" w:name="nicht-bibliothekarische-schnittstellen"/>
     <w:p>
       <w:pPr>
         <w:pStyle w:val="Heading3"/>
@@ -18819,7 +18919,7 @@
         <w:t xml:space="preserve">nachgenutzt werden. Dies ist die Rolle des Identity Managements (IDM).</w:t>
       </w:r>
     </w:p>
-    <w:bookmarkStart w:id="254" w:name="identity-management"/>
+    <w:bookmarkStart w:id="257" w:name="identity-management"/>
     <w:p>
       <w:pPr>
         <w:pStyle w:val="Heading4"/>
@@ -19012,7 +19112,7 @@
       <w:r>
         <w:t xml:space="preserve"> </w:t>
       </w:r>
-      <w:hyperlink r:id="rId250">
+      <w:hyperlink r:id="rId253">
         <w:r>
           <w:rPr>
             <w:rStyle w:val="Hyperlink"/>
@@ -19038,7 +19138,7 @@
       <w:r>
         <w:t xml:space="preserve"> </w:t>
       </w:r>
-      <w:hyperlink r:id="rId251">
+      <w:hyperlink r:id="rId254">
         <w:r>
           <w:rPr>
             <w:rStyle w:val="Hyperlink"/>
@@ -19053,7 +19153,7 @@
         <w:rPr>
           <w:rStyle w:val="FootnoteReference"/>
         </w:rPr>
-        <w:footnoteReference w:id="252"/>
+        <w:footnoteReference w:id="255"/>
       </w:r>
     </w:p>
     <w:p>
@@ -19070,7 +19170,7 @@
         <w:t xml:space="preserve">Directory, uvm</w:t>
       </w:r>
     </w:p>
-    <w:bookmarkStart w:id="253" w:name="speicherung-von-nutzendenaccounts"/>
+    <w:bookmarkStart w:id="256" w:name="speicherung-von-nutzendenaccounts"/>
     <w:p>
       <w:pPr>
         <w:pStyle w:val="Heading5"/>
@@ -19277,9 +19377,9 @@
         <w:t xml:space="preserve">Kapitel zum technischen Betrieb eines BMS.</w:t>
       </w:r>
     </w:p>
-    <w:bookmarkEnd w:id="253"/>
-    <w:bookmarkEnd w:id="254"/>
-    <w:bookmarkStart w:id="258" w:name="bezahlsysteme"/>
+    <w:bookmarkEnd w:id="256"/>
+    <w:bookmarkEnd w:id="257"/>
+    <w:bookmarkStart w:id="261" w:name="bezahlsysteme"/>
     <w:p>
       <w:pPr>
         <w:pStyle w:val="Heading4"/>
@@ -19352,18 +19452,18 @@
                 <wp:inline>
                   <wp:extent cx="152400" cy="152400"/>
                   <wp:effectExtent b="0" l="0" r="0" t="0"/>
-                  <wp:docPr descr="" title="" id="256" name="Picture"/>
+                  <wp:docPr descr="" title="" id="259" name="Picture"/>
                   <a:graphic>
                     <a:graphicData uri="http://schemas.openxmlformats.org/drawingml/2006/picture">
                       <pic:pic>
                         <pic:nvPicPr>
-                          <pic:cNvPr descr="/opt/quarto/share/formats/docx/warning.png" id="257" name="Picture"/>
+                          <pic:cNvPr descr="/opt/quarto/share/formats/docx/warning.png" id="260" name="Picture"/>
                           <pic:cNvPicPr>
                             <a:picLocks noChangeArrowheads="1" noChangeAspect="1"/>
                           </pic:cNvPicPr>
                         </pic:nvPicPr>
                         <pic:blipFill>
-                          <a:blip r:embed="rId255"/>
+                          <a:blip r:embed="rId258"/>
                           <a:stretch>
                             <a:fillRect/>
                           </a:stretch>
@@ -19426,8 +19526,8 @@
         </w:tc>
       </w:tr>
     </w:tbl>
-    <w:bookmarkEnd w:id="258"/>
-    <w:bookmarkStart w:id="260" w:name="e-rechnung"/>
+    <w:bookmarkEnd w:id="261"/>
+    <w:bookmarkStart w:id="263" w:name="e-rechnung"/>
     <w:p>
       <w:pPr>
         <w:pStyle w:val="Heading4"/>
@@ -19482,7 +19582,7 @@
       <w:r>
         <w:t xml:space="preserve"> </w:t>
       </w:r>
-      <w:hyperlink r:id="rId259">
+      <w:hyperlink r:id="rId262">
         <w:r>
           <w:rPr>
             <w:rStyle w:val="Hyperlink"/>
@@ -19624,8 +19724,8 @@
         <w:t xml:space="preserve">abgeschlossen werden.</w:t>
       </w:r>
     </w:p>
-    <w:bookmarkEnd w:id="260"/>
-    <w:bookmarkStart w:id="262" w:name="statistik"/>
+    <w:bookmarkEnd w:id="263"/>
+    <w:bookmarkStart w:id="265" w:name="statistik"/>
     <w:p>
       <w:pPr>
         <w:pStyle w:val="Heading4"/>
@@ -19850,7 +19950,7 @@
       <w:r>
         <w:t xml:space="preserve"> </w:t>
       </w:r>
-      <w:hyperlink r:id="rId261">
+      <w:hyperlink r:id="rId264">
         <w:r>
           <w:rPr>
             <w:rStyle w:val="Hyperlink"/>
@@ -19868,10 +19968,10 @@
         <w:t xml:space="preserve">für statistische Daten der Nutzung digitaler Medien importieren.</w:t>
       </w:r>
     </w:p>
-    <w:bookmarkEnd w:id="262"/>
-    <w:bookmarkEnd w:id="263"/>
-    <w:bookmarkEnd w:id="264"/>
-    <w:bookmarkStart w:id="285" w:name="technischer-betrieb"/>
+    <w:bookmarkEnd w:id="265"/>
+    <w:bookmarkEnd w:id="266"/>
+    <w:bookmarkEnd w:id="267"/>
+    <w:bookmarkStart w:id="288" w:name="technischer-betrieb"/>
     <w:p>
       <w:pPr>
         <w:pStyle w:val="Heading2"/>
@@ -19922,12 +20022,12 @@
                 <wp:inline>
                   <wp:extent cx="152400" cy="152400"/>
                   <wp:effectExtent b="0" l="0" r="0" t="0"/>
-                  <wp:docPr descr="" title="" id="265" name="Picture"/>
+                  <wp:docPr descr="" title="" id="268" name="Picture"/>
                   <a:graphic>
                     <a:graphicData uri="http://schemas.openxmlformats.org/drawingml/2006/picture">
                       <pic:pic>
                         <pic:nvPicPr>
-                          <pic:cNvPr descr="/opt/quarto/share/formats/docx/note.png" id="266" name="Picture"/>
+                          <pic:cNvPr descr="/opt/quarto/share/formats/docx/note.png" id="269" name="Picture"/>
                           <pic:cNvPicPr>
                             <a:picLocks noChangeArrowheads="1" noChangeAspect="1"/>
                           </pic:cNvPicPr>
@@ -20129,7 +20229,7 @@
         </w:tc>
       </w:tr>
     </w:tbl>
-    <w:bookmarkStart w:id="270" w:name="X3a5ca0018f511a6e73c5bcce2da503f97a39d48"/>
+    <w:bookmarkStart w:id="273" w:name="X3a5ca0018f511a6e73c5bcce2da503f97a39d48"/>
     <w:p>
       <w:pPr>
         <w:pStyle w:val="Heading3"/>
@@ -20158,7 +20258,7 @@
         <w:t xml:space="preserve">Wartung sowie Backup und Support.</w:t>
       </w:r>
     </w:p>
-    <w:bookmarkStart w:id="267" w:name="lokale-installation"/>
+    <w:bookmarkStart w:id="270" w:name="lokale-installation"/>
     <w:p>
       <w:pPr>
         <w:pStyle w:val="Heading4"/>
@@ -20275,8 +20375,8 @@
         <w:t xml:space="preserve">von äußeren Einflüssen.</w:t>
       </w:r>
     </w:p>
-    <w:bookmarkEnd w:id="267"/>
-    <w:bookmarkStart w:id="268" w:name="hosting"/>
+    <w:bookmarkEnd w:id="270"/>
+    <w:bookmarkStart w:id="271" w:name="hosting"/>
     <w:p>
       <w:pPr>
         <w:pStyle w:val="Heading4"/>
@@ -20361,8 +20461,8 @@
         <w:t xml:space="preserve">das Hosting für mehrere Einrichtung besser skaliert.</w:t>
       </w:r>
     </w:p>
-    <w:bookmarkEnd w:id="268"/>
-    <w:bookmarkStart w:id="269" w:name="cloud"/>
+    <w:bookmarkEnd w:id="271"/>
+    <w:bookmarkStart w:id="272" w:name="cloud"/>
     <w:p>
       <w:pPr>
         <w:pStyle w:val="Heading4"/>
@@ -20497,9 +20597,9 @@
         <w:t xml:space="preserve">solches Betriebsmodell meist zu Abonnementkosten.</w:t>
       </w:r>
     </w:p>
-    <w:bookmarkEnd w:id="269"/>
-    <w:bookmarkEnd w:id="270"/>
-    <w:bookmarkStart w:id="271" w:name="kosten"/>
+    <w:bookmarkEnd w:id="272"/>
+    <w:bookmarkEnd w:id="273"/>
+    <w:bookmarkStart w:id="274" w:name="kosten"/>
     <w:p>
       <w:pPr>
         <w:pStyle w:val="Heading3"/>
@@ -20705,8 +20805,8 @@
         <w:t xml:space="preserve">Mitarbeiter*innen schlummert.</w:t>
       </w:r>
     </w:p>
-    <w:bookmarkEnd w:id="271"/>
-    <w:bookmarkStart w:id="272" w:name="installation-updates"/>
+    <w:bookmarkEnd w:id="274"/>
+    <w:bookmarkStart w:id="275" w:name="installation-updates"/>
     <w:p>
       <w:pPr>
         <w:pStyle w:val="Heading3"/>
@@ -20869,8 +20969,8 @@
         <w:t xml:space="preserve">oder halbjahres-weise).</w:t>
       </w:r>
     </w:p>
-    <w:bookmarkEnd w:id="272"/>
-    <w:bookmarkStart w:id="273" w:name="open-source"/>
+    <w:bookmarkEnd w:id="275"/>
+    <w:bookmarkStart w:id="276" w:name="open-source"/>
     <w:p>
       <w:pPr>
         <w:pStyle w:val="Heading3"/>
@@ -20905,8 +21005,8 @@
         <w:t xml:space="preserve">Hierzu müssen die Lizenzbedingungen des Systems geprüft werden.</w:t>
       </w:r>
     </w:p>
-    <w:bookmarkEnd w:id="273"/>
-    <w:bookmarkStart w:id="278" w:name="laufender-betrieb"/>
+    <w:bookmarkEnd w:id="276"/>
+    <w:bookmarkStart w:id="281" w:name="laufender-betrieb"/>
     <w:p>
       <w:pPr>
         <w:pStyle w:val="Heading3"/>
@@ -20977,7 +21077,7 @@
         <w:t xml:space="preserve">bibliotheksspezifische Lösungen.</w:t>
       </w:r>
     </w:p>
-    <w:bookmarkStart w:id="276" w:name="monitoring"/>
+    <w:bookmarkStart w:id="279" w:name="monitoring"/>
     <w:p>
       <w:pPr>
         <w:pStyle w:val="Heading4"/>
@@ -21002,7 +21102,7 @@
       <w:r>
         <w:t xml:space="preserve"> </w:t>
       </w:r>
-      <w:hyperlink r:id="rId274">
+      <w:hyperlink r:id="rId277">
         <w:r>
           <w:rPr>
             <w:rStyle w:val="Hyperlink"/>
@@ -21019,7 +21119,7 @@
       <w:r>
         <w:t xml:space="preserve"> </w:t>
       </w:r>
-      <w:hyperlink r:id="rId275">
+      <w:hyperlink r:id="rId278">
         <w:r>
           <w:rPr>
             <w:rStyle w:val="Hyperlink"/>
@@ -21081,8 +21181,8 @@
         <w:t xml:space="preserve">auch von der nutzenden Einrichtung überwacht werden.</w:t>
       </w:r>
     </w:p>
-    <w:bookmarkEnd w:id="276"/>
-    <w:bookmarkStart w:id="277" w:name="notfallbetrieb"/>
+    <w:bookmarkEnd w:id="279"/>
+    <w:bookmarkStart w:id="280" w:name="notfallbetrieb"/>
     <w:p>
       <w:pPr>
         <w:pStyle w:val="Heading4"/>
@@ -21263,9 +21363,9 @@
         <w:t xml:space="preserve">voraussichtlich wieder zur Verfügung steht.</w:t>
       </w:r>
     </w:p>
-    <w:bookmarkEnd w:id="277"/>
-    <w:bookmarkEnd w:id="278"/>
-    <w:bookmarkStart w:id="279" w:name="it-sicherheit"/>
+    <w:bookmarkEnd w:id="280"/>
+    <w:bookmarkEnd w:id="281"/>
+    <w:bookmarkStart w:id="282" w:name="it-sicherheit"/>
     <w:p>
       <w:pPr>
         <w:pStyle w:val="Heading3"/>
@@ -21440,8 +21540,8 @@
         <w:t xml:space="preserve">.</w:t>
       </w:r>
     </w:p>
-    <w:bookmarkEnd w:id="279"/>
-    <w:bookmarkStart w:id="280" w:name="backup-und-rollback"/>
+    <w:bookmarkEnd w:id="282"/>
+    <w:bookmarkStart w:id="283" w:name="backup-und-rollback"/>
     <w:p>
       <w:pPr>
         <w:pStyle w:val="Heading3"/>
@@ -21638,8 +21738,8 @@
         <w:t xml:space="preserve">einer Testinstanz des BMS.</w:t>
       </w:r>
     </w:p>
-    <w:bookmarkEnd w:id="280"/>
-    <w:bookmarkStart w:id="281" w:name="zusammenspiel-hard--und-software"/>
+    <w:bookmarkEnd w:id="283"/>
+    <w:bookmarkStart w:id="284" w:name="zusammenspiel-hard--und-software"/>
     <w:p>
       <w:pPr>
         <w:pStyle w:val="Heading3"/>
@@ -21783,7 +21883,7 @@
       <w:r>
         <w:t xml:space="preserve"> </w:t>
       </w:r>
-      <w:hyperlink r:id="rId238">
+      <w:hyperlink r:id="rId241">
         <w:r>
           <w:rPr>
             <w:rStyle w:val="Hyperlink"/>
@@ -21803,7 +21903,7 @@
       <w:r>
         <w:t xml:space="preserve"> </w:t>
       </w:r>
-      <w:hyperlink r:id="rId240">
+      <w:hyperlink r:id="rId243">
         <w:r>
           <w:rPr>
             <w:rStyle w:val="Hyperlink"/>
@@ -21815,8 +21915,8 @@
         <w:t xml:space="preserve">.</w:t>
       </w:r>
     </w:p>
-    <w:bookmarkEnd w:id="281"/>
-    <w:bookmarkStart w:id="284" w:name="datenschutz"/>
+    <w:bookmarkEnd w:id="284"/>
+    <w:bookmarkStart w:id="287" w:name="datenschutz"/>
     <w:p>
       <w:pPr>
         <w:pStyle w:val="Heading3"/>
@@ -22135,7 +22235,7 @@
       <w:r>
         <w:t xml:space="preserve">(</w:t>
       </w:r>
-      <w:hyperlink r:id="rId282">
+      <w:hyperlink r:id="rId285">
         <w:r>
           <w:rPr>
             <w:rStyle w:val="Hyperlink"/>
@@ -22171,7 +22271,7 @@
       <w:r>
         <w:t xml:space="preserve"> </w:t>
       </w:r>
-      <w:hyperlink r:id="rId283">
+      <w:hyperlink r:id="rId286">
         <w:r>
           <w:rPr>
             <w:rStyle w:val="Hyperlink"/>
@@ -22387,9 +22487,9 @@
         <w:t xml:space="preserve">IT-Sicherheitsbeauftragte hinzugezogen werden.</w:t>
       </w:r>
     </w:p>
-    <w:bookmarkEnd w:id="284"/>
-    <w:bookmarkEnd w:id="285"/>
-    <w:bookmarkStart w:id="288" w:name="zusammenfassung-und-ausblick-1"/>
+    <w:bookmarkEnd w:id="287"/>
+    <w:bookmarkEnd w:id="288"/>
+    <w:bookmarkStart w:id="291" w:name="zusammenfassung-und-ausblick-2"/>
     <w:p>
       <w:pPr>
         <w:pStyle w:val="Heading2"/>
@@ -22440,12 +22540,12 @@
                 <wp:inline>
                   <wp:extent cx="152400" cy="152400"/>
                   <wp:effectExtent b="0" l="0" r="0" t="0"/>
-                  <wp:docPr descr="" title="" id="286" name="Picture"/>
+                  <wp:docPr descr="" title="" id="289" name="Picture"/>
                   <a:graphic>
                     <a:graphicData uri="http://schemas.openxmlformats.org/drawingml/2006/picture">
                       <pic:pic>
                         <pic:nvPicPr>
-                          <pic:cNvPr descr="/opt/quarto/share/formats/docx/note.png" id="287" name="Picture"/>
+                          <pic:cNvPr descr="/opt/quarto/share/formats/docx/note.png" id="290" name="Picture"/>
                           <pic:cNvPicPr>
                             <a:picLocks noChangeArrowheads="1" noChangeAspect="1"/>
                           </pic:cNvPicPr>
@@ -22562,9 +22662,9 @@
         </w:tc>
       </w:tr>
     </w:tbl>
-    <w:bookmarkEnd w:id="288"/>
-    <w:bookmarkEnd w:id="289"/>
-    <w:bookmarkStart w:id="305" w:name="literaturverzeichnis"/>
+    <w:bookmarkEnd w:id="291"/>
+    <w:bookmarkEnd w:id="292"/>
+    <w:bookmarkStart w:id="308" w:name="literaturverzeichnis"/>
     <w:p>
       <w:pPr>
         <w:pStyle w:val="Heading1"/>
@@ -22583,7 +22683,7 @@
       <w:r>
         <w:t xml:space="preserve"> </w:t>
       </w:r>
-      <w:hyperlink r:id="rId290">
+      <w:hyperlink r:id="rId293">
         <w:r>
           <w:rPr>
             <w:rStyle w:val="Hyperlink"/>
@@ -22598,8 +22698,8 @@
         <w:t xml:space="preserve">verwaltet. Hier davon nur die explizit im Handbuch referenzierten Publikationen:</w:t>
       </w:r>
     </w:p>
-    <w:bookmarkStart w:id="304" w:name="refs"/>
-    <w:bookmarkStart w:id="292" w:name="ref-borgman_acting_1997"/>
+    <w:bookmarkStart w:id="307" w:name="refs"/>
+    <w:bookmarkStart w:id="295" w:name="ref-borgman_acting_1997"/>
     <w:p>
       <w:pPr>
         <w:pStyle w:val="Bibliography"/>
@@ -22635,7 +22735,7 @@
       <w:r>
         <w:t xml:space="preserve"> </w:t>
       </w:r>
-      <w:hyperlink r:id="rId291">
+      <w:hyperlink r:id="rId294">
         <w:r>
           <w:rPr>
             <w:rStyle w:val="Hyperlink"/>
@@ -22647,8 +22747,8 @@
         <w:t xml:space="preserve">.</w:t>
       </w:r>
     </w:p>
-    <w:bookmarkEnd w:id="292"/>
-    <w:bookmarkStart w:id="294" w:name="ref-cody_hanson_opinion_2015"/>
+    <w:bookmarkEnd w:id="295"/>
+    <w:bookmarkStart w:id="297" w:name="ref-cody_hanson_opinion_2015"/>
     <w:p>
       <w:pPr>
         <w:pStyle w:val="Bibliography"/>
@@ -22668,7 +22768,7 @@
       <w:r>
         <w:t xml:space="preserve"> </w:t>
       </w:r>
-      <w:hyperlink r:id="rId293">
+      <w:hyperlink r:id="rId296">
         <w:r>
           <w:rPr>
             <w:rStyle w:val="Hyperlink"/>
@@ -22680,8 +22780,8 @@
         <w:t xml:space="preserve">.</w:t>
       </w:r>
     </w:p>
-    <w:bookmarkEnd w:id="294"/>
-    <w:bookmarkStart w:id="295" w:name="ref-gould_designing_1987"/>
+    <w:bookmarkEnd w:id="297"/>
+    <w:bookmarkStart w:id="298" w:name="ref-gould_designing_1987"/>
     <w:p>
       <w:pPr>
         <w:pStyle w:val="Bibliography"/>
@@ -22730,8 +22830,8 @@
         <w:t xml:space="preserve">: Morgan Kaufmann Publishers Inc.</w:t>
       </w:r>
     </w:p>
-    <w:bookmarkEnd w:id="295"/>
-    <w:bookmarkStart w:id="297" w:name="ref-kling_human_1998"/>
+    <w:bookmarkEnd w:id="298"/>
+    <w:bookmarkStart w:id="300" w:name="ref-kling_human_1998"/>
     <w:p>
       <w:pPr>
         <w:pStyle w:val="Bibliography"/>
@@ -22795,7 +22895,7 @@
       <w:r>
         <w:t xml:space="preserve"> </w:t>
       </w:r>
-      <w:hyperlink r:id="rId296">
+      <w:hyperlink r:id="rId299">
         <w:r>
           <w:rPr>
             <w:rStyle w:val="Hyperlink"/>
@@ -22807,8 +22907,8 @@
         <w:t xml:space="preserve">.</w:t>
       </w:r>
     </w:p>
-    <w:bookmarkEnd w:id="297"/>
-    <w:bookmarkStart w:id="299" w:name="ref-marshall_breeding_how_2022"/>
+    <w:bookmarkEnd w:id="300"/>
+    <w:bookmarkStart w:id="302" w:name="ref-marshall_breeding_how_2022"/>
     <w:p>
       <w:pPr>
         <w:pStyle w:val="Bibliography"/>
@@ -22828,7 +22928,7 @@
       <w:r>
         <w:t xml:space="preserve"> </w:t>
       </w:r>
-      <w:hyperlink r:id="rId298">
+      <w:hyperlink r:id="rId301">
         <w:r>
           <w:rPr>
             <w:rStyle w:val="Hyperlink"/>
@@ -22840,8 +22940,8 @@
         <w:t xml:space="preserve">.</w:t>
       </w:r>
     </w:p>
-    <w:bookmarkEnd w:id="299"/>
-    <w:bookmarkStart w:id="300" w:name="ref-matthews_library_2020"/>
+    <w:bookmarkEnd w:id="302"/>
+    <w:bookmarkStart w:id="303" w:name="ref-matthews_library_2020"/>
     <w:p>
       <w:pPr>
         <w:pStyle w:val="Bibliography"/>
@@ -22863,8 +22963,8 @@
         <w:t xml:space="preserve">. Second edition. Library and information science text series. Santa Barbara, California: Libraries Unlimited.</w:t>
       </w:r>
     </w:p>
-    <w:bookmarkEnd w:id="300"/>
-    <w:bookmarkStart w:id="301" w:name="ref-shneiderman_designing_2005"/>
+    <w:bookmarkEnd w:id="303"/>
+    <w:bookmarkStart w:id="304" w:name="ref-shneiderman_designing_2005"/>
     <w:p>
       <w:pPr>
         <w:pStyle w:val="Bibliography"/>
@@ -22886,8 +22986,8 @@
         <w:t xml:space="preserve">. 4th Aufl. Pearson.</w:t>
       </w:r>
     </w:p>
-    <w:bookmarkEnd w:id="301"/>
-    <w:bookmarkStart w:id="303" w:name="ref-siems_lesen_2022"/>
+    <w:bookmarkEnd w:id="304"/>
+    <w:bookmarkStart w:id="306" w:name="ref-siems_lesen_2022"/>
     <w:p>
       <w:pPr>
         <w:pStyle w:val="Bibliography"/>
@@ -22937,7 +23037,7 @@
       <w:r>
         <w:t xml:space="preserve"> </w:t>
       </w:r>
-      <w:hyperlink r:id="rId302">
+      <w:hyperlink r:id="rId305">
         <w:r>
           <w:rPr>
             <w:rStyle w:val="Hyperlink"/>
@@ -22949,10 +23049,10 @@
         <w:t xml:space="preserve">.</w:t>
       </w:r>
     </w:p>
-    <w:bookmarkEnd w:id="303"/>
-    <w:bookmarkEnd w:id="304"/>
-    <w:bookmarkEnd w:id="305"/>
-    <w:bookmarkStart w:id="322" w:name="glossar"/>
+    <w:bookmarkEnd w:id="306"/>
+    <w:bookmarkEnd w:id="307"/>
+    <w:bookmarkEnd w:id="308"/>
+    <w:bookmarkStart w:id="325" w:name="glossar"/>
     <w:p>
       <w:pPr>
         <w:pStyle w:val="Heading1"/>
@@ -22965,7 +23065,7 @@
       <w:pPr>
         <w:pStyle w:val="DefinitionTerm"/>
       </w:pPr>
-      <w:hyperlink r:id="rId306">
+      <w:hyperlink r:id="rId309">
         <w:r>
           <w:rPr>
             <w:rStyle w:val="Hyperlink"/>
@@ -23002,7 +23102,7 @@
       <w:pPr>
         <w:pStyle w:val="DefinitionTerm"/>
       </w:pPr>
-      <w:hyperlink r:id="rId307">
+      <w:hyperlink r:id="rId310">
         <w:r>
           <w:rPr>
             <w:rStyle w:val="Hyperlink"/>
@@ -23023,7 +23123,7 @@
       <w:pPr>
         <w:pStyle w:val="DefinitionTerm"/>
       </w:pPr>
-      <w:hyperlink r:id="rId308">
+      <w:hyperlink r:id="rId311">
         <w:r>
           <w:rPr>
             <w:rStyle w:val="Hyperlink"/>
@@ -23044,7 +23144,7 @@
       <w:pPr>
         <w:pStyle w:val="DefinitionTerm"/>
       </w:pPr>
-      <w:hyperlink r:id="rId259">
+      <w:hyperlink r:id="rId262">
         <w:r>
           <w:rPr>
             <w:rStyle w:val="Hyperlink"/>
@@ -23065,7 +23165,7 @@
       <w:pPr>
         <w:pStyle w:val="DefinitionTerm"/>
       </w:pPr>
-      <w:hyperlink r:id="rId309">
+      <w:hyperlink r:id="rId312">
         <w:r>
           <w:rPr>
             <w:rStyle w:val="Hyperlink"/>
@@ -23102,7 +23202,7 @@
       <w:pPr>
         <w:pStyle w:val="DefinitionTerm"/>
       </w:pPr>
-      <w:hyperlink r:id="rId310">
+      <w:hyperlink r:id="rId313">
         <w:r>
           <w:rPr>
             <w:rStyle w:val="Hyperlink"/>
@@ -23123,7 +23223,7 @@
       <w:pPr>
         <w:pStyle w:val="DefinitionTerm"/>
       </w:pPr>
-      <w:hyperlink r:id="rId311">
+      <w:hyperlink r:id="rId314">
         <w:r>
           <w:rPr>
             <w:rStyle w:val="Hyperlink"/>
@@ -23144,7 +23244,7 @@
       <w:pPr>
         <w:pStyle w:val="DefinitionTerm"/>
       </w:pPr>
-      <w:hyperlink r:id="rId312">
+      <w:hyperlink r:id="rId315">
         <w:r>
           <w:rPr>
             <w:rStyle w:val="Hyperlink"/>
@@ -23165,7 +23265,7 @@
       <w:pPr>
         <w:pStyle w:val="DefinitionTerm"/>
       </w:pPr>
-      <w:hyperlink r:id="rId313">
+      <w:hyperlink r:id="rId316">
         <w:r>
           <w:rPr>
             <w:rStyle w:val="Hyperlink"/>
@@ -23186,7 +23286,7 @@
       <w:pPr>
         <w:pStyle w:val="DefinitionTerm"/>
       </w:pPr>
-      <w:hyperlink r:id="rId314">
+      <w:hyperlink r:id="rId317">
         <w:r>
           <w:rPr>
             <w:rStyle w:val="Hyperlink"/>
@@ -23207,7 +23307,7 @@
       <w:pPr>
         <w:pStyle w:val="DefinitionTerm"/>
       </w:pPr>
-      <w:hyperlink r:id="rId315">
+      <w:hyperlink r:id="rId318">
         <w:r>
           <w:rPr>
             <w:rStyle w:val="Hyperlink"/>
@@ -23228,7 +23328,7 @@
       <w:pPr>
         <w:pStyle w:val="DefinitionTerm"/>
       </w:pPr>
-      <w:hyperlink r:id="rId316">
+      <w:hyperlink r:id="rId319">
         <w:r>
           <w:rPr>
             <w:rStyle w:val="Hyperlink"/>
@@ -23258,7 +23358,7 @@
       <w:pPr>
         <w:pStyle w:val="DefinitionTerm"/>
       </w:pPr>
-      <w:hyperlink r:id="rId317">
+      <w:hyperlink r:id="rId320">
         <w:r>
           <w:rPr>
             <w:rStyle w:val="Hyperlink"/>
@@ -23279,7 +23379,7 @@
       <w:pPr>
         <w:pStyle w:val="DefinitionTerm"/>
       </w:pPr>
-      <w:hyperlink r:id="rId318">
+      <w:hyperlink r:id="rId321">
         <w:r>
           <w:rPr>
             <w:rStyle w:val="Hyperlink"/>
@@ -23300,7 +23400,7 @@
       <w:pPr>
         <w:pStyle w:val="DefinitionTerm"/>
       </w:pPr>
-      <w:hyperlink r:id="rId319">
+      <w:hyperlink r:id="rId322">
         <w:r>
           <w:rPr>
             <w:rStyle w:val="Hyperlink"/>
@@ -23321,7 +23421,7 @@
       <w:pPr>
         <w:pStyle w:val="DefinitionTerm"/>
       </w:pPr>
-      <w:hyperlink r:id="rId320">
+      <w:hyperlink r:id="rId323">
         <w:r>
           <w:rPr>
             <w:rStyle w:val="Hyperlink"/>
@@ -23342,7 +23442,7 @@
       <w:pPr>
         <w:pStyle w:val="DefinitionTerm"/>
       </w:pPr>
-      <w:hyperlink r:id="rId321">
+      <w:hyperlink r:id="rId324">
         <w:r>
           <w:rPr>
             <w:rStyle w:val="Hyperlink"/>
@@ -23375,8 +23475,8 @@
         <w:t xml:space="preserve">Protokoll zur Abfrage von bibliografischen Daten </w:t>
       </w:r>
     </w:p>
-    <w:bookmarkEnd w:id="322"/>
-    <w:bookmarkStart w:id="323" w:name="zielgruppe"/>
+    <w:bookmarkEnd w:id="325"/>
+    <w:bookmarkStart w:id="326" w:name="zielgruppe"/>
     <w:p>
       <w:pPr>
         <w:pStyle w:val="Heading1"/>
@@ -23597,8 +23697,8 @@
         <w:t xml:space="preserve">Lehrbeauftragter für einen bibliothekarischen Studiengang.</w:t>
       </w:r>
     </w:p>
-    <w:bookmarkEnd w:id="323"/>
-    <w:bookmarkStart w:id="355" w:name="mitarbeit"/>
+    <w:bookmarkEnd w:id="326"/>
+    <w:bookmarkStart w:id="358" w:name="mitarbeit"/>
     <w:p>
       <w:pPr>
         <w:pStyle w:val="Heading1"/>
@@ -23680,7 +23780,7 @@
         <w:t xml:space="preserve">zusammengefasst.</w:t>
       </w:r>
     </w:p>
-    <w:bookmarkStart w:id="327" w:name="arbeitsablauf"/>
+    <w:bookmarkStart w:id="330" w:name="arbeitsablauf"/>
     <w:p>
       <w:pPr>
         <w:pStyle w:val="Heading2"/>
@@ -23748,7 +23848,7 @@
       <w:r>
         <w:t xml:space="preserve"> </w:t>
       </w:r>
-      <w:hyperlink r:id="rId324">
+      <w:hyperlink r:id="rId327">
         <w:r>
           <w:rPr>
             <w:rStyle w:val="Hyperlink"/>
@@ -23765,7 +23865,7 @@
       <w:r>
         <w:t xml:space="preserve"> </w:t>
       </w:r>
-      <w:hyperlink r:id="rId325">
+      <w:hyperlink r:id="rId328">
         <w:r>
           <w:rPr>
             <w:rStyle w:val="Hyperlink"/>
@@ -23814,7 +23914,7 @@
       <w:r>
         <w:t xml:space="preserve"> </w:t>
       </w:r>
-      <w:hyperlink r:id="rId326">
+      <w:hyperlink r:id="rId329">
         <w:r>
           <w:rPr>
             <w:rStyle w:val="Hyperlink"/>
@@ -23829,8 +23929,8 @@
         <w:t xml:space="preserve">in HTML und anderen Formaten aus den Quellen zusammengebaut wird.</w:t>
       </w:r>
     </w:p>
-    <w:bookmarkEnd w:id="327"/>
-    <w:bookmarkStart w:id="340" w:name="styleguide"/>
+    <w:bookmarkEnd w:id="330"/>
+    <w:bookmarkStart w:id="343" w:name="styleguide"/>
     <w:p>
       <w:pPr>
         <w:pStyle w:val="Heading2"/>
@@ -23872,7 +23972,7 @@
         <w:t xml:space="preserve">Dieser Styleguide soll eine einheitliche Form gewährleisten. Neben Hinweisen</w:t>
       </w:r>
     </w:p>
-    <w:bookmarkStart w:id="328" w:name="schreibstil"/>
+    <w:bookmarkStart w:id="331" w:name="schreibstil"/>
     <w:p>
       <w:pPr>
         <w:pStyle w:val="Heading3"/>
@@ -23938,8 +24038,8 @@
         <w:t xml:space="preserve">Das Buch sollte in 2-5 Jahren noch aktuell und verständlich sein, aber nicht mehr unbedingt in 10 Jahren.</w:t>
       </w:r>
     </w:p>
-    <w:bookmarkEnd w:id="328"/>
-    <w:bookmarkStart w:id="329" w:name="schreibweise-fachbegriffe-und-verweise"/>
+    <w:bookmarkEnd w:id="331"/>
+    <w:bookmarkStart w:id="332" w:name="schreibweise-fachbegriffe-und-verweise"/>
     <w:p>
       <w:pPr>
         <w:pStyle w:val="Heading3"/>
@@ -24059,8 +24159,8 @@
         <w:t xml:space="preserve">einer Fußnote.</w:t>
       </w:r>
     </w:p>
-    <w:bookmarkEnd w:id="329"/>
-    <w:bookmarkStart w:id="331" w:name="struktur-des-texts"/>
+    <w:bookmarkEnd w:id="332"/>
+    <w:bookmarkStart w:id="334" w:name="struktur-des-texts"/>
     <w:p>
       <w:pPr>
         <w:pStyle w:val="Heading3"/>
@@ -24159,7 +24259,7 @@
       <w:r>
         <w:t xml:space="preserve"> </w:t>
       </w:r>
-      <w:hyperlink r:id="rId330">
+      <w:hyperlink r:id="rId333">
         <w:r>
           <w:rPr>
             <w:rStyle w:val="Hyperlink"/>
@@ -24182,8 +24282,8 @@
         <w:t xml:space="preserve">Das Handbuch ist durch Überschriften bis zur vierten Ebene gegliedert. Innerhalb von Abschnitten können als Gliederungshilfe wichtige Begriff auch durch Fettdruck hervorgehoben werden.</w:t>
       </w:r>
     </w:p>
-    <w:bookmarkEnd w:id="331"/>
-    <w:bookmarkStart w:id="332" w:name="struktur-der-kapitel"/>
+    <w:bookmarkEnd w:id="334"/>
+    <w:bookmarkStart w:id="335" w:name="struktur-der-kapitel"/>
     <w:p>
       <w:pPr>
         <w:pStyle w:val="Heading3"/>
@@ -24225,8 +24325,8 @@
         <w:t xml:space="preserve">Jedes Kapitel beginnt (nach dem Abstract, siehe oben) mit einer erklärenden Einleitung, die das Thema veranschaulicht und es ggf. zu anderen Themen abgrenzt/es mit ihnen verbindet.</w:t>
       </w:r>
     </w:p>
-    <w:bookmarkEnd w:id="332"/>
-    <w:bookmarkStart w:id="333" w:name="bilder-und-andere-medien"/>
+    <w:bookmarkEnd w:id="335"/>
+    <w:bookmarkStart w:id="336" w:name="bilder-und-andere-medien"/>
     <w:p>
       <w:pPr>
         <w:pStyle w:val="Heading3"/>
@@ -24297,8 +24397,8 @@
         <w:t xml:space="preserve">Bitte nutzt sprechende Dateinamen!</w:t>
       </w:r>
     </w:p>
-    <w:bookmarkEnd w:id="333"/>
-    <w:bookmarkStart w:id="335" w:name="glossar-1"/>
+    <w:bookmarkEnd w:id="336"/>
+    <w:bookmarkStart w:id="338" w:name="glossar-1"/>
     <w:p>
       <w:pPr>
         <w:pStyle w:val="Heading3"/>
@@ -24359,7 +24459,7 @@
         </w:rPr>
         <w:t xml:space="preserve"> </w:t>
       </w:r>
-      <w:hyperlink r:id="rId334">
+      <w:hyperlink r:id="rId337">
         <w:r>
           <w:rPr>
             <w:rStyle w:val="Hyperlink"/>
@@ -24373,8 +24473,8 @@
         <w:t xml:space="preserve">)</w:t>
       </w:r>
     </w:p>
-    <w:bookmarkEnd w:id="335"/>
-    <w:bookmarkStart w:id="337" w:name="literaturverzeichnis-1"/>
+    <w:bookmarkEnd w:id="338"/>
+    <w:bookmarkStart w:id="340" w:name="literaturverzeichnis-1"/>
     <w:p>
       <w:pPr>
         <w:pStyle w:val="Heading3"/>
@@ -24393,7 +24493,7 @@
       <w:r>
         <w:t xml:space="preserve"> </w:t>
       </w:r>
-      <w:hyperlink r:id="rId290">
+      <w:hyperlink r:id="rId293">
         <w:r>
           <w:rPr>
             <w:rStyle w:val="Hyperlink"/>
@@ -24440,7 +24540,7 @@
       <w:r>
         <w:t xml:space="preserve"> </w:t>
       </w:r>
-      <w:hyperlink r:id="rId336">
+      <w:hyperlink r:id="rId339">
         <w:r>
           <w:rPr>
             <w:rStyle w:val="Hyperlink"/>
@@ -24470,8 +24570,8 @@
         <w:t xml:space="preserve">auf Literatur verwiesen werden.</w:t>
       </w:r>
     </w:p>
-    <w:bookmarkEnd w:id="337"/>
-    <w:bookmarkStart w:id="339" w:name="autorinnen-verzeichnis"/>
+    <w:bookmarkEnd w:id="340"/>
+    <w:bookmarkStart w:id="342" w:name="autorinnen-verzeichnis"/>
     <w:p>
       <w:pPr>
         <w:pStyle w:val="Heading3"/>
@@ -24490,7 +24590,7 @@
       <w:r>
         <w:t xml:space="preserve"> </w:t>
       </w:r>
-      <w:hyperlink r:id="rId338">
+      <w:hyperlink r:id="rId341">
         <w:r>
           <w:rPr>
             <w:rStyle w:val="VerbatimChar"/>
@@ -24547,9 +24647,9 @@
         <w:t xml:space="preserve">sind optional.</w:t>
       </w:r>
     </w:p>
-    <w:bookmarkEnd w:id="339"/>
-    <w:bookmarkEnd w:id="340"/>
-    <w:bookmarkStart w:id="353" w:name="git-repository"/>
+    <w:bookmarkEnd w:id="342"/>
+    <w:bookmarkEnd w:id="343"/>
+    <w:bookmarkStart w:id="356" w:name="git-repository"/>
     <w:p>
       <w:pPr>
         <w:pStyle w:val="Heading2"/>
@@ -24580,7 +24680,7 @@
       <w:r>
         <w:t xml:space="preserve"> </w:t>
       </w:r>
-      <w:hyperlink r:id="rId341">
+      <w:hyperlink r:id="rId344">
         <w:r>
           <w:rPr>
             <w:rStyle w:val="Hyperlink"/>
@@ -24602,7 +24702,7 @@
       <w:r>
         <w:t xml:space="preserve"> </w:t>
       </w:r>
-      <w:hyperlink r:id="rId342">
+      <w:hyperlink r:id="rId345">
         <w:r>
           <w:rPr>
             <w:rStyle w:val="VerbatimChar"/>
@@ -24619,7 +24719,7 @@
       <w:r>
         <w:t xml:space="preserve"> </w:t>
       </w:r>
-      <w:hyperlink r:id="rId343">
+      <w:hyperlink r:id="rId346">
         <w:r>
           <w:rPr>
             <w:rStyle w:val="Hyperlink"/>
@@ -24641,7 +24741,7 @@
       <w:r>
         <w:t xml:space="preserve"> </w:t>
       </w:r>
-      <w:hyperlink r:id="rId344">
+      <w:hyperlink r:id="rId347">
         <w:r>
           <w:rPr>
             <w:rStyle w:val="Hyperlink"/>
@@ -24656,7 +24756,7 @@
         <w:t xml:space="preserve">immer der aktuellste Stand einsehbar sein sollte.</w:t>
       </w:r>
     </w:p>
-    <w:bookmarkStart w:id="348" w:name="verzeichnisstruktur"/>
+    <w:bookmarkStart w:id="351" w:name="verzeichnisstruktur"/>
     <w:p>
       <w:pPr>
         <w:pStyle w:val="Heading3"/>
@@ -24689,7 +24789,7 @@
           <w:numId w:val="1070"/>
         </w:numPr>
       </w:pPr>
-      <w:hyperlink r:id="rId345">
+      <w:hyperlink r:id="rId348">
         <w:r>
           <w:rPr>
             <w:rStyle w:val="VerbatimChar"/>
@@ -24722,7 +24822,7 @@
           <w:numId w:val="1070"/>
         </w:numPr>
       </w:pPr>
-      <w:hyperlink r:id="rId338">
+      <w:hyperlink r:id="rId341">
         <w:r>
           <w:rPr>
             <w:rStyle w:val="VerbatimChar"/>
@@ -24789,7 +24889,7 @@
         </w:numPr>
         <w:pStyle w:val="Compact"/>
       </w:pPr>
-      <w:hyperlink r:id="rId346">
+      <w:hyperlink r:id="rId349">
         <w:r>
           <w:rPr>
             <w:rStyle w:val="VerbatimChar"/>
@@ -24859,7 +24959,7 @@
       <w:r>
         <w:t xml:space="preserve"> </w:t>
       </w:r>
-      <w:hyperlink r:id="rId347">
+      <w:hyperlink r:id="rId350">
         <w:r>
           <w:rPr>
             <w:rStyle w:val="Hyperlink"/>
@@ -24871,8 +24971,8 @@
         <w:t xml:space="preserve">)</w:t>
       </w:r>
     </w:p>
-    <w:bookmarkEnd w:id="348"/>
-    <w:bookmarkStart w:id="352" w:name="konvertierung-mit-quarto"/>
+    <w:bookmarkEnd w:id="351"/>
+    <w:bookmarkStart w:id="355" w:name="konvertierung-mit-quarto"/>
     <w:p>
       <w:pPr>
         <w:pStyle w:val="Heading3"/>
@@ -24891,7 +24991,7 @@
       <w:r>
         <w:t xml:space="preserve"> </w:t>
       </w:r>
-      <w:hyperlink r:id="rId349">
+      <w:hyperlink r:id="rId352">
         <w:r>
           <w:rPr>
             <w:rStyle w:val="Hyperlink"/>
@@ -24908,7 +25008,7 @@
       <w:r>
         <w:t xml:space="preserve"> </w:t>
       </w:r>
-      <w:hyperlink r:id="rId350">
+      <w:hyperlink r:id="rId353">
         <w:r>
           <w:rPr>
             <w:rStyle w:val="VerbatimChar"/>
@@ -24945,7 +25045,7 @@
       <w:r>
         <w:t xml:space="preserve"> </w:t>
       </w:r>
-      <w:hyperlink r:id="rId351">
+      <w:hyperlink r:id="rId354">
         <w:r>
           <w:rPr>
             <w:rStyle w:val="Hyperlink"/>
@@ -25111,9 +25211,9 @@
         <w:t xml:space="preserve">von Zotero.</w:t>
       </w:r>
     </w:p>
-    <w:bookmarkEnd w:id="352"/>
-    <w:bookmarkEnd w:id="353"/>
-    <w:bookmarkStart w:id="354" w:name="lizenz"/>
+    <w:bookmarkEnd w:id="355"/>
+    <w:bookmarkEnd w:id="356"/>
+    <w:bookmarkStart w:id="357" w:name="lizenz"/>
     <w:p>
       <w:pPr>
         <w:pStyle w:val="Heading2"/>
@@ -25157,8 +25257,8 @@
         <w:t xml:space="preserve">) veröffentlicht. Für Abbildungen kann auch eine CC-BY-Lizenz (kein -NC oder -ND) verwendet werden.</w:t>
       </w:r>
     </w:p>
-    <w:bookmarkEnd w:id="354"/>
-    <w:bookmarkEnd w:id="355"/>
+    <w:bookmarkEnd w:id="357"/>
+    <w:bookmarkEnd w:id="358"/>
     <w:sectPr/>
   </w:body>
 </w:document>
@@ -25335,7 +25435,7 @@
       </w:hyperlink>
     </w:p>
   </w:footnote>
-  <w:footnote w:id="170">
+  <w:footnote w:id="173">
     <w:p>
       <w:pPr>
         <w:pStyle w:val="FootnoteText"/>
@@ -25359,7 +25459,7 @@
       </w:hyperlink>
     </w:p>
   </w:footnote>
-  <w:footnote w:id="181">
+  <w:footnote w:id="184">
     <w:p>
       <w:pPr>
         <w:pStyle w:val="FootnoteText"/>
@@ -25383,7 +25483,7 @@
       </w:hyperlink>
     </w:p>
   </w:footnote>
-  <w:footnote w:id="196">
+  <w:footnote w:id="199">
     <w:p>
       <w:pPr>
         <w:pStyle w:val="FootnoteText"/>
@@ -25414,7 +25514,7 @@
       </w:r>
     </w:p>
   </w:footnote>
-  <w:footnote w:id="252">
+  <w:footnote w:id="255">
     <w:p>
       <w:pPr>
         <w:pStyle w:val="FootnoteText"/>

</xml_diff>

<commit_message>
Deploying to gh-pages from @ pro4bib/handbuch-it-in-bibliotheken@15a957e7df6d42d03589a9daa302bd45d9896c0f 🚀
</commit_message>
<xml_diff>
--- a/Handbuch-IT-in-Bibliotheken.docx
+++ b/Handbuch-IT-in-Bibliotheken.docx
@@ -5283,13 +5283,13 @@
     </w:tbl>
     <w:bookmarkEnd w:id="116"/>
     <w:bookmarkEnd w:id="117"/>
-    <w:bookmarkStart w:id="168" w:name="X640ee1fa4ed3ff4d4551c70dbf943e521a4f519"/>
+    <w:bookmarkStart w:id="168" w:name="anforderungen"/>
     <w:p>
       <w:pPr>
         <w:pStyle w:val="Heading1"/>
       </w:pPr>
       <w:r>
-        <w:t xml:space="preserve">Nutzer*innenorientierte Gestaltung - Anforderungen an Bibliotheks-IT</w:t>
+        <w:t xml:space="preserve">Anforderungen an Bibliotheks-IT</w:t>
       </w:r>
     </w:p>
     <w:tbl>

</xml_diff>

<commit_message>
Deploying to gh-pages from @ pro4bib/handbuch-it-in-bibliotheken@780491f7a1e0fc5bfa8e83c4800e86b09a8b11c7 🚀
</commit_message>
<xml_diff>
--- a/Handbuch-IT-in-Bibliotheken.docx
+++ b/Handbuch-IT-in-Bibliotheken.docx
@@ -1655,13 +1655,24 @@
         <w:t xml:space="preserve"> </w:t>
       </w:r>
       <w:r>
-        <w:t xml:space="preserve">Einführung beginnt und irgendwann mit ihrer Abschaltung endet (siehe</w:t>
-      </w:r>
-      <w:r>
-        <w:t xml:space="preserve"> </w:t>
-      </w:r>
-      <w:r>
-        <w:t xml:space="preserve">Abbildung 1). Die wesentlichen Phasen im klassischen Lebenszyklus eines</w:t>
+        <w:t xml:space="preserve">Einführung beginnt und irgendwann mit ihrer Abschaltung endet (</w:t>
+      </w:r>
+      <w:hyperlink w:anchor="fig-it-zyklus">
+        <w:r>
+          <w:rPr>
+            <w:rStyle w:val="Hyperlink"/>
+          </w:rPr>
+          <w:t xml:space="preserve">Abbildung 1.1</w:t>
+        </w:r>
+      </w:hyperlink>
+      <w:r>
+        <w:t xml:space="preserve">).</w:t>
+      </w:r>
+      <w:r>
+        <w:t xml:space="preserve"> </w:t>
+      </w:r>
+      <w:r>
+        <w:t xml:space="preserve">Die wesentlichen Phasen im klassischen Lebenszyklus eines</w:t>
       </w:r>
       <w:r>
         <w:t xml:space="preserve"> </w:t>
@@ -1708,7 +1719,7 @@
       <w:tr>
         <w:tc>
           <w:tcPr/>
-          <w:bookmarkStart w:id="62" w:name="fig-anonymous-1"/>
+          <w:bookmarkStart w:id="62" w:name="fig-it-zyklus"/>
           <w:p>
             <w:pPr>
               <w:pStyle w:val="Figure"/>
@@ -1776,17 +1787,7 @@
               <w:pStyle w:val="ImageCaption"/>
             </w:pPr>
             <w:r>
-              <w:rPr>
-                <w:iCs/>
-                <w:i/>
-              </w:rPr>
-              <w:t xml:space="preserve">Abbildung 1</w:t>
-            </w:r>
-            <w:r>
-              <w:t xml:space="preserve"> </w:t>
-            </w:r>
-            <w:r>
-              <w:t xml:space="preserve">SDLC-Skizze (Platzhalter)</w:t>
+              <w:t xml:space="preserve">Abbildung 1.1: SDLC-Skizze (Platzhalter)</w:t>
             </w:r>
           </w:p>
           <w:bookmarkEnd w:id="62"/>
@@ -2274,8 +2275,19 @@
         <w:t xml:space="preserve"> </w:t>
       </w:r>
       <w:r>
-        <w:t xml:space="preserve">erstellt wurden, viele Jahre in dieser Phase. Folgende Abbildung</w:t>
-      </w:r>
+        <w:t xml:space="preserve">erstellt wurden, viele Jahre in dieser Phase.</w:t>
+      </w:r>
+      <w:r>
+        <w:t xml:space="preserve"> </w:t>
+      </w:r>
+      <w:hyperlink w:anchor="fig-verweildauer">
+        <w:r>
+          <w:rPr>
+            <w:rStyle w:val="Hyperlink"/>
+          </w:rPr>
+          <w:t xml:space="preserve">Abbildung 1.2</w:t>
+        </w:r>
+      </w:hyperlink>
       <w:r>
         <w:t xml:space="preserve"> </w:t>
       </w:r>
@@ -2307,7 +2319,7 @@
       <w:tr>
         <w:tc>
           <w:tcPr/>
-          <w:bookmarkStart w:id="72" w:name="fig-anonymous-2"/>
+          <w:bookmarkStart w:id="72" w:name="fig-verweildauer"/>
           <w:p>
             <w:pPr>
               <w:pStyle w:val="Figure"/>
@@ -2375,17 +2387,7 @@
               <w:pStyle w:val="ImageCaption"/>
             </w:pPr>
             <w:r>
-              <w:rPr>
-                <w:iCs/>
-                <w:i/>
-              </w:rPr>
-              <w:t xml:space="preserve">Abbildung 2</w:t>
-            </w:r>
-            <w:r>
-              <w:t xml:space="preserve"> </w:t>
-            </w:r>
-            <w:r>
-              <w:t xml:space="preserve">Verweildauer von Bibliothekssystemen in der Wartungsphase am Beispiel der Staatsbibliothek zu Berlin (Platzhalter)</w:t>
+              <w:t xml:space="preserve">Abbildung 1.2: Verweildauer von Bibliothekssystemen in der Wartungsphase am Beispiel der Staatsbibliothek zu Berlin (Platzhalter)</w:t>
             </w:r>
           </w:p>
           <w:bookmarkEnd w:id="72"/>
@@ -2876,13 +2878,7 @@
         <w:t xml:space="preserve"> </w:t>
       </w:r>
       <w:r>
-        <w:t xml:space="preserve">Schichtmodells des Betriebs eines IT-Systems illustrieren (siehe</w:t>
-      </w:r>
-      <w:r>
-        <w:t xml:space="preserve"> </w:t>
-      </w:r>
-      <w:r>
-        <w:t xml:space="preserve">Abbildung 3).</w:t>
+        <w:t xml:space="preserve">Schichtmodells des Betriebs eines IT-Systems illustrieren:</w:t>
       </w:r>
     </w:p>
     <w:tbl>
@@ -2897,7 +2893,7 @@
       <w:tr>
         <w:tc>
           <w:tcPr/>
-          <w:bookmarkStart w:id="81" w:name="fig-anonymous-3"/>
+          <w:bookmarkStart w:id="81" w:name="fig-schichtmodell"/>
           <w:p>
             <w:pPr>
               <w:pStyle w:val="Figure"/>
@@ -2965,17 +2961,7 @@
               <w:pStyle w:val="ImageCaption"/>
             </w:pPr>
             <w:r>
-              <w:rPr>
-                <w:iCs/>
-                <w:i/>
-              </w:rPr>
-              <w:t xml:space="preserve">Abbildung 3</w:t>
-            </w:r>
-            <w:r>
-              <w:t xml:space="preserve"> </w:t>
-            </w:r>
-            <w:r>
-              <w:t xml:space="preserve">Schichtmodell-Bild (Platzhalter)</w:t>
+              <w:t xml:space="preserve">Abbildung 1.3: Schichtmodell-Bild (Platzhalter)</w:t>
             </w:r>
           </w:p>
           <w:bookmarkEnd w:id="81"/>
@@ -2987,7 +2973,24 @@
         <w:pStyle w:val="BodyText"/>
       </w:pPr>
       <w:r>
-        <w:t xml:space="preserve">Aus der Abbildung wird deutlich, dass moderne Software-Systeme zum</w:t>
+        <w:t xml:space="preserve">Aus</w:t>
+      </w:r>
+      <w:r>
+        <w:t xml:space="preserve"> </w:t>
+      </w:r>
+      <w:hyperlink w:anchor="fig-schichtmodell">
+        <w:r>
+          <w:rPr>
+            <w:rStyle w:val="Hyperlink"/>
+          </w:rPr>
+          <w:t xml:space="preserve">Abbildung 1.3</w:t>
+        </w:r>
+      </w:hyperlink>
+      <w:r>
+        <w:t xml:space="preserve"> </w:t>
+      </w:r>
+      <w:r>
+        <w:t xml:space="preserve">wird deutlich, dass moderne Software-Systeme zum</w:t>
       </w:r>
       <w:r>
         <w:t xml:space="preserve"> </w:t>
@@ -7487,7 +7490,7 @@
       <w:tr>
         <w:tc>
           <w:tcPr/>
-          <w:bookmarkStart w:id="144" w:name="fig-anonymous-4"/>
+          <w:bookmarkStart w:id="144" w:name="fig-anonymous-1"/>
           <w:p>
             <w:pPr>
               <w:pStyle w:val="Figure"/>
@@ -15112,7 +15115,7 @@
       <w:tr>
         <w:tc>
           <w:tcPr/>
-          <w:bookmarkStart w:id="223" w:name="fig-anonymous-5"/>
+          <w:bookmarkStart w:id="223" w:name="fig-matrix"/>
           <w:p>
             <w:pPr>
               <w:pStyle w:val="Figure"/>
@@ -15171,31 +15174,13 @@
               <w:pStyle w:val="ImageCaption"/>
             </w:pPr>
             <w:r>
-              <w:t xml:space="preserve">Beispiel für eine Matrix zur Einordnung von Funktionalitäten</w:t>
+              <w:t xml:space="preserve">Abbildung 3.1: Beispiel für eine Matrix zur Einordnung von Funktionalitäten</w:t>
             </w:r>
           </w:p>
           <w:bookmarkEnd w:id="223"/>
         </w:tc>
       </w:tr>
     </w:tbl>
-    <w:p>
-      <w:pPr>
-        <w:pStyle w:val="BodyText"/>
-      </w:pPr>
-      <w:r>
-        <w:rPr>
-          <w:iCs/>
-          <w:i/>
-        </w:rPr>
-        <w:t xml:space="preserve">Abbildung 1</w:t>
-      </w:r>
-      <w:r>
-        <w:t xml:space="preserve"> </w:t>
-      </w:r>
-      <w:r>
-        <w:t xml:space="preserve">Beispiel für eine Matrix zur Einordnung von Funktionalitäten</w:t>
-      </w:r>
-    </w:p>
     <w:p>
       <w:pPr>
         <w:pStyle w:val="BodyText"/>
@@ -16281,24 +16266,6 @@
         </w:tc>
       </w:tr>
     </w:tbl>
-    <w:p>
-      <w:pPr>
-        <w:pStyle w:val="BodyText"/>
-      </w:pPr>
-      <w:r>
-        <w:rPr>
-          <w:iCs/>
-          <w:i/>
-        </w:rPr>
-        <w:t xml:space="preserve">Abbildung 2</w:t>
-      </w:r>
-      <w:r>
-        <w:t xml:space="preserve"> </w:t>
-      </w:r>
-      <w:r>
-        <w:t xml:space="preserve">Beispiel einer BPMN-Prozessabbildung</w:t>
-      </w:r>
-    </w:p>
     <w:p>
       <w:pPr>
         <w:pStyle w:val="BodyText"/>

</xml_diff>

<commit_message>
Deploying to gh-pages from @ pro4bib/handbuch-it-in-bibliotheken@ba344da3bf609a627e27a1099daef7e9cef1a109 🚀
</commit_message>
<xml_diff>
--- a/Handbuch-IT-in-Bibliotheken.docx
+++ b/Handbuch-IT-in-Bibliotheken.docx
@@ -23972,7 +23972,23 @@
         </w:numPr>
       </w:pPr>
       <w:r>
-        <w:t xml:space="preserve">Zusätzlich können verschieden Arten von Infoboxen verwendet werden (siehe</w:t>
+        <w:t xml:space="preserve">Zusätzlich können verschieden Arten von</w:t>
+      </w:r>
+      <w:r>
+        <w:t xml:space="preserve"> </w:t>
+      </w:r>
+      <w:r>
+        <w:rPr>
+          <w:bCs/>
+          <w:b/>
+        </w:rPr>
+        <w:t xml:space="preserve">Infoboxen</w:t>
+      </w:r>
+      <w:r>
+        <w:t xml:space="preserve"> </w:t>
+      </w:r>
+      <w:r>
+        <w:t xml:space="preserve">verwendet werden (siehe</w:t>
       </w:r>
       <w:r>
         <w:t xml:space="preserve"> </w:t>
@@ -23986,7 +24002,7 @@
         </w:r>
       </w:hyperlink>
       <w:r>
-        <w:t xml:space="preserve">)</w:t>
+        <w:t xml:space="preserve">). Infoboxen und normaler Text sollten auch unabhängig voneinander funktionieren.</w:t>
       </w:r>
     </w:p>
     <w:p>

</xml_diff>

<commit_message>
Deploying to gh-pages from @ pro4bib/handbuch-it-in-bibliotheken@e4c273a19fe4a56a3fb3b358af105cad499363d7 🚀
</commit_message>
<xml_diff>
--- a/Handbuch-IT-in-Bibliotheken.docx
+++ b/Handbuch-IT-in-Bibliotheken.docx
@@ -5424,13 +5424,13 @@
         <w:t xml:space="preserve">ausrichten.</w:t>
       </w:r>
     </w:p>
-    <w:bookmarkStart w:id="128" w:name="nutzerinnenorientierter-gestaltung"/>
+    <w:bookmarkStart w:id="128" w:name="nutzerinnenorientierte-gestaltung"/>
     <w:p>
       <w:pPr>
         <w:pStyle w:val="Heading2"/>
       </w:pPr>
       <w:r>
-        <w:t xml:space="preserve">Nutzer*innenorientierter Gestaltung</w:t>
+        <w:t xml:space="preserve">Nutzer*innenorientierte Gestaltung</w:t>
       </w:r>
     </w:p>
     <w:p>

</xml_diff>

<commit_message>
Deploying to gh-pages from @ pro4bib/handbuch-it-in-bibliotheken@89286fe50c1530e6fd4324423937d1de5fa36ba1 🚀
</commit_message>
<xml_diff>
--- a/Handbuch-IT-in-Bibliotheken.docx
+++ b/Handbuch-IT-in-Bibliotheken.docx
@@ -5286,18 +5286,168 @@
     </w:tbl>
     <w:bookmarkEnd w:id="116"/>
     <w:bookmarkEnd w:id="117"/>
-    <w:bookmarkStart w:id="167" w:name="anforderungen"/>
+    <w:bookmarkStart w:id="169" w:name="anforderungen"/>
     <w:p>
       <w:pPr>
         <w:pStyle w:val="Heading1"/>
       </w:pPr>
       <w:r>
-        <w:t xml:space="preserve">Anforderungen an Bibliotheks-IT</w:t>
-      </w:r>
-    </w:p>
-    <w:p>
-      <w:pPr>
-        <w:pStyle w:val="FirstParagraph"/>
+        <w:t xml:space="preserve">Anforderungen an die IT-Entwicklung</w:t>
+      </w:r>
+    </w:p>
+    <w:tbl>
+      <w:tblPr>
+        <w:tblStyle w:val="Table"/>
+        <w:tblLook w:firstRow="0" w:lastRow="0" w:firstColumn="0" w:lastColumn="0" w:noHBand="0" w:noVBand="0" w:val="0000"/>
+        <w:tblBorders>
+          <w:left w:val="single" w:sz="24" w:space="0" w:color="0758E5"/>
+          <w:right w:val="single" w:sz="4" w:space="0" w:color="0758E5"/>
+          <w:top w:val="single" w:sz="4" w:space="0" w:color="0758E5"/>
+          <w:bottom w:val="single" w:sz="4" w:space="0" w:color="0758E5"/>
+        </w:tblBorders>
+        <w:tblCellMar>
+          <w:left w:w="144" w:type="dxa"/>
+          <w:right w:w="144" w:type="dxa"/>
+        </w:tblCellMar>
+        <w:tblInd w:w="164" w:type="dxa"/>
+        <w:tblW w:type="pct" w:w="100%"/>
+      </w:tblPr>
+      <w:tr>
+        <w:trPr>
+          <w:cantSplit/>
+        </w:trPr>
+        <w:tc>
+          <w:tcPr>
+            <w:shd w:color="auto" w:fill="dae6fb" w:val="clear"/>
+            <w:tcMar>
+              <w:top w:w="92" w:type="dxa"/>
+              <w:bottom w:w="92" w:type="dxa"/>
+            </w:tcMar>
+          </w:tcPr>
+          <w:p>
+            <w:pPr>
+              <w:pStyle w:val="FirstParagraph"/>
+            </w:pPr>
+            <w:pPr>
+              <w:spacing w:before="0" w:after="0"/>
+              <w:textAlignment w:val="center"/>
+            </w:pPr>
+            <w:r>
+              <w:drawing>
+                <wp:inline>
+                  <wp:extent cx="152400" cy="152400"/>
+                  <wp:effectExtent b="0" l="0" r="0" t="0"/>
+                  <wp:docPr descr="" title="" id="118" name="Picture"/>
+                  <a:graphic>
+                    <a:graphicData uri="http://schemas.openxmlformats.org/drawingml/2006/picture">
+                      <pic:pic>
+                        <pic:nvPicPr>
+                          <pic:cNvPr descr="/opt/quarto/share/formats/docx/note.png" id="119" name="Picture"/>
+                          <pic:cNvPicPr>
+                            <a:picLocks noChangeArrowheads="1" noChangeAspect="1"/>
+                          </pic:cNvPicPr>
+                        </pic:nvPicPr>
+                        <pic:blipFill>
+                          <a:blip r:embed="rId56"/>
+                          <a:stretch>
+                            <a:fillRect/>
+                          </a:stretch>
+                        </pic:blipFill>
+                        <pic:spPr bwMode="auto">
+                          <a:xfrm>
+                            <a:off x="0" y="0"/>
+                            <a:ext cx="152400" cy="152400"/>
+                          </a:xfrm>
+                          <a:prstGeom prst="rect">
+                            <a:avLst/>
+                          </a:prstGeom>
+                          <a:noFill/>
+                          <a:ln w="9525">
+                            <a:noFill/>
+                            <a:headEnd/>
+                            <a:tailEnd/>
+                          </a:ln>
+                        </pic:spPr>
+                      </pic:pic>
+                    </a:graphicData>
+                  </a:graphic>
+                </wp:inline>
+              </w:drawing>
+            </w:r>
+            <w:r>
+              <w:t xml:space="preserve"> </w:t>
+            </w:r>
+            <w:r>
+              <w:t xml:space="preserve"> </w:t>
+            </w:r>
+            <w:r>
+              <w:t xml:space="preserve">Hinweis</w:t>
+            </w:r>
+          </w:p>
+        </w:tc>
+      </w:tr>
+      <w:tr>
+        <w:trPr>
+          <w:cantSplit/>
+        </w:trPr>
+        <w:tc>
+          <w:tcPr>
+            <w:tcMar>
+              <w:top w:w="108" w:type="dxa"/>
+              <w:bottom w:w="108" w:type="dxa"/>
+            </w:tcMar>
+          </w:tcPr>
+          <w:p>
+            <w:pPr>
+              <w:pStyle w:val="BodyText"/>
+            </w:pPr>
+            <w:pPr>
+              <w:spacing w:before="16" w:after="16"/>
+            </w:pPr>
+            <w:r>
+              <w:t xml:space="preserve">Die Entwicklung von Software wird im besten Fall an den Bedürfnissen der Nutzenenden und auf die Nutzbarkeit des Produkts ausgerichtet. Es gibt verschiedene Methoden, die entsprechenden Bedarfe und Anforderungen zu ermitteln und sie in die Entwicklung einzubeziehen. Neben klassischen Verfahren der</w:t>
+            </w:r>
+            <w:r>
+              <w:t xml:space="preserve"> </w:t>
+            </w:r>
+            <w:hyperlink w:anchor="Bedarfsermittlung">
+              <w:r>
+                <w:rPr>
+                  <w:rStyle w:val="Hyperlink"/>
+                </w:rPr>
+                <w:t xml:space="preserve">Bedarfsermittlung</w:t>
+              </w:r>
+            </w:hyperlink>
+            <w:r>
+              <w:t xml:space="preserve"> </w:t>
+            </w:r>
+            <w:r>
+              <w:t xml:space="preserve">gehörgen dazu unter anderem der Einsatz von Personas, Use Cases oder Storyboards. Weitere</w:t>
+            </w:r>
+            <w:r>
+              <w:t xml:space="preserve"> </w:t>
+            </w:r>
+            <w:hyperlink w:anchor="Methoden">
+              <w:r>
+                <w:rPr>
+                  <w:rStyle w:val="Hyperlink"/>
+                </w:rPr>
+                <w:t xml:space="preserve">Methoden</w:t>
+              </w:r>
+            </w:hyperlink>
+            <w:r>
+              <w:t xml:space="preserve"> </w:t>
+            </w:r>
+            <w:r>
+              <w:t xml:space="preserve">sind zum Beispiel Storyboards, Wireframes oder auch Prototypen.</w:t>
+            </w:r>
+          </w:p>
+        </w:tc>
+      </w:tr>
+    </w:tbl>
+    <w:p>
+      <w:pPr>
+        <w:pStyle w:val="BodyText"/>
       </w:pPr>
       <w:r>
         <w:t xml:space="preserve">In Kapitel</w:t>
@@ -5392,7 +5542,7 @@
       <w:r>
         <w:t xml:space="preserve"> </w:t>
       </w:r>
-      <w:hyperlink r:id="rId118">
+      <w:hyperlink r:id="rId120">
         <w:r>
           <w:rPr>
             <w:rStyle w:val="Hyperlink"/>
@@ -5424,13 +5574,13 @@
         <w:t xml:space="preserve">ausrichten.</w:t>
       </w:r>
     </w:p>
-    <w:bookmarkStart w:id="128" w:name="nutzerinnenorientierte-gestaltung"/>
+    <w:bookmarkStart w:id="130" w:name="nutzerinnenorientierten-gestaltung"/>
     <w:p>
       <w:pPr>
         <w:pStyle w:val="Heading2"/>
       </w:pPr>
       <w:r>
-        <w:t xml:space="preserve">Nutzer*innenorientierte Gestaltung</w:t>
+        <w:t xml:space="preserve">Nutzer*innenorientierten Gestaltung</w:t>
       </w:r>
     </w:p>
     <w:p>
@@ -5690,7 +5840,7 @@
         <w:rPr>
           <w:rStyle w:val="FootnoteReference"/>
         </w:rPr>
-        <w:footnoteReference w:id="119"/>
+        <w:footnoteReference w:id="121"/>
       </w:r>
       <w:r>
         <w:t xml:space="preserve"> </w:t>
@@ -5865,7 +6015,7 @@
         <w:t xml:space="preserve">praktisch umsetzen lassen.</w:t>
       </w:r>
     </w:p>
-    <w:bookmarkStart w:id="127" w:name="was-beeinflusst-den-nutzungseindruck"/>
+    <w:bookmarkStart w:id="129" w:name="was-beeinflusst-den-nutzungseindruck"/>
     <w:p>
       <w:pPr>
         <w:pStyle w:val="Heading3"/>
@@ -5962,12 +6112,12 @@
                 <wp:inline>
                   <wp:extent cx="152400" cy="152400"/>
                   <wp:effectExtent b="0" l="0" r="0" t="0"/>
-                  <wp:docPr descr="" title="" id="120" name="Picture"/>
+                  <wp:docPr descr="" title="" id="122" name="Picture"/>
                   <a:graphic>
                     <a:graphicData uri="http://schemas.openxmlformats.org/drawingml/2006/picture">
                       <pic:pic>
                         <pic:nvPicPr>
-                          <pic:cNvPr descr="/opt/quarto/share/formats/docx/tip.png" id="121" name="Picture"/>
+                          <pic:cNvPr descr="/opt/quarto/share/formats/docx/tip.png" id="123" name="Picture"/>
                           <pic:cNvPicPr>
                             <a:picLocks noChangeArrowheads="1" noChangeAspect="1"/>
                           </pic:cNvPicPr>
@@ -6181,7 +6331,7 @@
       <w:r>
         <w:t xml:space="preserve">“</w:t>
       </w:r>
-      <w:hyperlink r:id="rId122">
+      <w:hyperlink r:id="rId124">
         <w:r>
           <w:rPr>
             <w:rStyle w:val="Hyperlink"/>
@@ -6297,7 +6447,7 @@
       <w:tr>
         <w:tc>
           <w:tcPr/>
-          <w:bookmarkStart w:id="126" w:name="fig-usux"/>
+          <w:bookmarkStart w:id="128" w:name="fig-usux"/>
           <w:p>
             <w:pPr>
               <w:pStyle w:val="Figure"/>
@@ -6308,12 +6458,12 @@
                 <wp:inline>
                   <wp:extent cx="0" cy="0"/>
                   <wp:effectExtent b="0" l="0" r="0" t="0"/>
-                  <wp:docPr descr="" title="" id="124" name="Picture"/>
+                  <wp:docPr descr="" title="" id="126" name="Picture"/>
                   <a:graphic>
                     <a:graphicData uri="http://schemas.openxmlformats.org/drawingml/2006/picture">
                       <pic:pic>
                         <pic:nvPicPr>
-                          <pic:cNvPr descr="./media/usability_ux.svg" id="125" name="Picture"/>
+                          <pic:cNvPr descr="./media/usability_ux.svg" id="127" name="Picture"/>
                           <pic:cNvPicPr>
                             <a:picLocks noChangeArrowheads="1" noChangeAspect="1"/>
                           </pic:cNvPicPr>
@@ -6325,7 +6475,7 @@
                                 <a14:useLocalDpi xmlns:a14="http://schemas.microsoft.com/office/drawing/2010/main" val="0"/>
                               </a:ext>
                               <a:ext uri="{96DAC541-7B7A-43D3-8B79-37D633B846F1}">
-                                <asvg:svgBlip xmlns:asvg="http://schemas.microsoft.com/office/drawing/2016/SVG/main" r:embed="rId123"/>
+                                <asvg:svgBlip xmlns:asvg="http://schemas.microsoft.com/office/drawing/2016/SVG/main" r:embed="rId125"/>
                               </a:ext>
                             </a:extLst>
                           </a:blip>
@@ -6368,13 +6518,13 @@
               <w:t xml:space="preserve">Abbildung 2.1: Zusammenhang zwischen Usability und User Experience</w:t>
             </w:r>
           </w:p>
-          <w:bookmarkEnd w:id="126"/>
+          <w:bookmarkEnd w:id="128"/>
         </w:tc>
       </w:tr>
     </w:tbl>
-    <w:bookmarkEnd w:id="127"/>
-    <w:bookmarkEnd w:id="128"/>
-    <w:bookmarkStart w:id="165" w:name="wie-beziehen-wir-unsere-nutzerinnen-ein"/>
+    <w:bookmarkEnd w:id="129"/>
+    <w:bookmarkEnd w:id="130"/>
+    <w:bookmarkStart w:id="167" w:name="wie-beziehen-wir-unsere-nutzerinnen-ein"/>
     <w:p>
       <w:pPr>
         <w:pStyle w:val="Heading2"/>
@@ -6439,7 +6589,7 @@
         <w:t xml:space="preserve">Folgenden kurz dargestellt werden sollen.</w:t>
       </w:r>
     </w:p>
-    <w:bookmarkStart w:id="135" w:name="bedarfsermittlung"/>
+    <w:bookmarkStart w:id="137" w:name="bedarfsermittlung"/>
     <w:p>
       <w:pPr>
         <w:pStyle w:val="Heading3"/>
@@ -6448,7 +6598,7 @@
         <w:t xml:space="preserve">Bedarfsermittlung</w:t>
       </w:r>
     </w:p>
-    <w:bookmarkStart w:id="129" w:name="X48dbebd4bf558efc53c742137dcbf351b7066f0"/>
+    <w:bookmarkStart w:id="131" w:name="X48dbebd4bf558efc53c742137dcbf351b7066f0"/>
     <w:p>
       <w:pPr>
         <w:pStyle w:val="Heading4"/>
@@ -6639,8 +6789,8 @@
         <w:t xml:space="preserve">sehr flexible, breit anwendbare Methode.</w:t>
       </w:r>
     </w:p>
-    <w:bookmarkEnd w:id="129"/>
-    <w:bookmarkStart w:id="134" w:name="X834762256d91723ac7f7ba84d962ffe6b50606f"/>
+    <w:bookmarkEnd w:id="131"/>
+    <w:bookmarkStart w:id="136" w:name="X834762256d91723ac7f7ba84d962ffe6b50606f"/>
     <w:p>
       <w:pPr>
         <w:pStyle w:val="Heading4"/>
@@ -6749,7 +6899,7 @@
       <w:tr>
         <w:tc>
           <w:tcPr/>
-          <w:bookmarkStart w:id="133" w:name="fig-3"/>
+          <w:bookmarkStart w:id="135" w:name="fig-3"/>
           <w:p>
             <w:pPr>
               <w:pStyle w:val="Figure"/>
@@ -6760,12 +6910,12 @@
                 <wp:inline>
                   <wp:extent cx="3048000" cy="2286000"/>
                   <wp:effectExtent b="0" l="0" r="0" t="0"/>
-                  <wp:docPr descr="" title="" id="130" name="Picture"/>
+                  <wp:docPr descr="" title="" id="132" name="Picture"/>
                   <a:graphic>
                     <a:graphicData uri="http://schemas.openxmlformats.org/drawingml/2006/picture">
                       <pic:pic>
                         <pic:nvPicPr>
-                          <pic:cNvPr descr="./media/missing.svg" id="131" name="Picture"/>
+                          <pic:cNvPr descr="./media/missing.svg" id="133" name="Picture"/>
                           <pic:cNvPicPr>
                             <a:picLocks noChangeArrowheads="1" noChangeAspect="1"/>
                           </pic:cNvPicPr>
@@ -6822,7 +6972,7 @@
             <w:r>
               <w:t xml:space="preserve"> </w:t>
             </w:r>
-            <w:hyperlink r:id="rId132">
+            <w:hyperlink r:id="rId134">
               <w:r>
                 <w:rPr>
                   <w:rStyle w:val="Hyperlink"/>
@@ -6831,7 +6981,7 @@
               </w:r>
             </w:hyperlink>
           </w:p>
-          <w:bookmarkEnd w:id="133"/>
+          <w:bookmarkEnd w:id="135"/>
         </w:tc>
       </w:tr>
     </w:tbl>
@@ -6990,9 +7140,9 @@
         <w:t xml:space="preserve">anzuwenden kann nur zur Reproduktion der eigenen Meinung führen.</w:t>
       </w:r>
     </w:p>
-    <w:bookmarkEnd w:id="134"/>
-    <w:bookmarkEnd w:id="135"/>
-    <w:bookmarkStart w:id="140" w:name="methoden"/>
+    <w:bookmarkEnd w:id="136"/>
+    <w:bookmarkEnd w:id="137"/>
+    <w:bookmarkStart w:id="142" w:name="methoden"/>
     <w:p>
       <w:pPr>
         <w:pStyle w:val="Heading3"/>
@@ -7027,7 +7177,7 @@
         <w:t xml:space="preserve">werden, generieren jedoch bereits wertvolle Erkenntnisse.</w:t>
       </w:r>
     </w:p>
-    <w:bookmarkStart w:id="136" w:name="think-aloud-protokolle"/>
+    <w:bookmarkStart w:id="138" w:name="think-aloud-protokolle"/>
     <w:p>
       <w:pPr>
         <w:pStyle w:val="Heading4"/>
@@ -7100,8 +7250,8 @@
         <w:t xml:space="preserve">können z. B. durch Notizen oder Audioaufnahmen festgehalten werden.</w:t>
       </w:r>
     </w:p>
-    <w:bookmarkEnd w:id="136"/>
-    <w:bookmarkStart w:id="137" w:name="co-discovery-learning"/>
+    <w:bookmarkEnd w:id="138"/>
+    <w:bookmarkStart w:id="139" w:name="co-discovery-learning"/>
     <w:p>
       <w:pPr>
         <w:pStyle w:val="Heading4"/>
@@ -7168,8 +7318,8 @@
         <w:t xml:space="preserve">Aussprechen von Gedanken innerhalb einer Dialogsituation.</w:t>
       </w:r>
     </w:p>
-    <w:bookmarkEnd w:id="137"/>
-    <w:bookmarkStart w:id="139" w:name="quantitative-methoden"/>
+    <w:bookmarkEnd w:id="139"/>
+    <w:bookmarkStart w:id="141" w:name="quantitative-methoden"/>
     <w:p>
       <w:pPr>
         <w:pStyle w:val="Heading4"/>
@@ -7326,7 +7476,7 @@
       <w:r>
         <w:t xml:space="preserve"> </w:t>
       </w:r>
-      <w:hyperlink r:id="rId138">
+      <w:hyperlink r:id="rId140">
         <w:r>
           <w:rPr>
             <w:rStyle w:val="Hyperlink"/>
@@ -7353,9 +7503,9 @@
         <w:t xml:space="preserve">muss, um Verfälschungen durch Einzelpersonen zu vermeiden.</w:t>
       </w:r>
     </w:p>
-    <w:bookmarkEnd w:id="139"/>
-    <w:bookmarkEnd w:id="140"/>
-    <w:bookmarkStart w:id="154" w:name="X9ef5ec992afc9357d46a10b4004688d289b999b"/>
+    <w:bookmarkEnd w:id="141"/>
+    <w:bookmarkEnd w:id="142"/>
+    <w:bookmarkStart w:id="156" w:name="X9ef5ec992afc9357d46a10b4004688d289b999b"/>
     <w:p>
       <w:pPr>
         <w:pStyle w:val="Heading3"/>
@@ -7443,7 +7593,7 @@
         <w:t xml:space="preserve">Prototypen - erste funktionsfähige Iterationen</w:t>
       </w:r>
     </w:p>
-    <w:bookmarkStart w:id="145" w:name="storyboards-als-frühe-methode"/>
+    <w:bookmarkStart w:id="147" w:name="storyboards-als-frühe-methode"/>
     <w:p>
       <w:pPr>
         <w:pStyle w:val="Heading4"/>
@@ -7490,7 +7640,7 @@
       <w:tr>
         <w:tc>
           <w:tcPr/>
-          <w:bookmarkStart w:id="144" w:name="fig-anonymous-1"/>
+          <w:bookmarkStart w:id="146" w:name="fig-anonymous-1"/>
           <w:p>
             <w:pPr>
               <w:pStyle w:val="Figure"/>
@@ -7501,12 +7651,12 @@
                 <wp:inline>
                   <wp:extent cx="3048000" cy="2286000"/>
                   <wp:effectExtent b="0" l="0" r="0" t="0"/>
-                  <wp:docPr descr="" title="" id="141" name="Picture"/>
+                  <wp:docPr descr="" title="" id="143" name="Picture"/>
                   <a:graphic>
                     <a:graphicData uri="http://schemas.openxmlformats.org/drawingml/2006/picture">
                       <pic:pic>
                         <pic:nvPicPr>
-                          <pic:cNvPr descr="./media/missing.svg" id="142" name="Picture"/>
+                          <pic:cNvPr descr="./media/missing.svg" id="144" name="Picture"/>
                           <pic:cNvPicPr>
                             <a:picLocks noChangeArrowheads="1" noChangeAspect="1"/>
                           </pic:cNvPicPr>
@@ -7569,7 +7719,7 @@
             <w:r>
               <w:t xml:space="preserve"> </w:t>
             </w:r>
-            <w:hyperlink r:id="rId143">
+            <w:hyperlink r:id="rId145">
               <w:r>
                 <w:rPr>
                   <w:rStyle w:val="Hyperlink"/>
@@ -7578,7 +7728,7 @@
               </w:r>
             </w:hyperlink>
           </w:p>
-          <w:bookmarkEnd w:id="144"/>
+          <w:bookmarkEnd w:id="146"/>
         </w:tc>
       </w:tr>
     </w:tbl>
@@ -7838,8 +7988,8 @@
         </w:tc>
       </w:tr>
     </w:tbl>
-    <w:bookmarkEnd w:id="145"/>
-    <w:bookmarkStart w:id="150" w:name="wireframes-und-mock-ups"/>
+    <w:bookmarkEnd w:id="147"/>
+    <w:bookmarkStart w:id="152" w:name="wireframes-und-mock-ups"/>
     <w:p>
       <w:pPr>
         <w:pStyle w:val="Heading4"/>
@@ -7892,7 +8042,7 @@
       <w:tr>
         <w:tc>
           <w:tcPr/>
-          <w:bookmarkStart w:id="149" w:name="fig-5"/>
+          <w:bookmarkStart w:id="151" w:name="fig-5"/>
           <w:p>
             <w:pPr>
               <w:pStyle w:val="Figure"/>
@@ -7903,12 +8053,12 @@
                 <wp:inline>
                   <wp:extent cx="3048000" cy="2286000"/>
                   <wp:effectExtent b="0" l="0" r="0" t="0"/>
-                  <wp:docPr descr="" title="" id="146" name="Picture"/>
+                  <wp:docPr descr="" title="" id="148" name="Picture"/>
                   <a:graphic>
                     <a:graphicData uri="http://schemas.openxmlformats.org/drawingml/2006/picture">
                       <pic:pic>
                         <pic:nvPicPr>
-                          <pic:cNvPr descr="./media/missing.svg" id="147" name="Picture"/>
+                          <pic:cNvPr descr="./media/missing.svg" id="149" name="Picture"/>
                           <pic:cNvPicPr>
                             <a:picLocks noChangeArrowheads="1" noChangeAspect="1"/>
                           </pic:cNvPicPr>
@@ -7965,7 +8115,7 @@
             <w:r>
               <w:t xml:space="preserve"> </w:t>
             </w:r>
-            <w:hyperlink r:id="rId148">
+            <w:hyperlink r:id="rId150">
               <w:r>
                 <w:rPr>
                   <w:rStyle w:val="Hyperlink"/>
@@ -7980,7 +8130,7 @@
               <w:t xml:space="preserve">(Platzhalter)</w:t>
             </w:r>
           </w:p>
-          <w:bookmarkEnd w:id="149"/>
+          <w:bookmarkEnd w:id="151"/>
         </w:tc>
       </w:tr>
     </w:tbl>
@@ -8096,8 +8246,8 @@
         <w:t xml:space="preserve">enthalten.</w:t>
       </w:r>
     </w:p>
-    <w:bookmarkEnd w:id="150"/>
-    <w:bookmarkStart w:id="153" w:name="interaktive-prototypen"/>
+    <w:bookmarkEnd w:id="152"/>
+    <w:bookmarkStart w:id="155" w:name="interaktive-prototypen"/>
     <w:p>
       <w:pPr>
         <w:pStyle w:val="Heading4"/>
@@ -8202,7 +8352,7 @@
       <w:r>
         <w:t xml:space="preserve"> </w:t>
       </w:r>
-      <w:hyperlink r:id="rId151">
+      <w:hyperlink r:id="rId153">
         <w:r>
           <w:rPr>
             <w:rStyle w:val="Hyperlink"/>
@@ -8219,7 +8369,7 @@
       <w:r>
         <w:t xml:space="preserve"> </w:t>
       </w:r>
-      <w:hyperlink r:id="rId152">
+      <w:hyperlink r:id="rId154">
         <w:r>
           <w:rPr>
             <w:rStyle w:val="Hyperlink"/>
@@ -8287,9 +8437,9 @@
         <w:t xml:space="preserve">die Zielgruppen geeignet sind.</w:t>
       </w:r>
     </w:p>
-    <w:bookmarkEnd w:id="153"/>
-    <w:bookmarkEnd w:id="154"/>
-    <w:bookmarkStart w:id="164" w:name="evaluierung"/>
+    <w:bookmarkEnd w:id="155"/>
+    <w:bookmarkEnd w:id="156"/>
+    <w:bookmarkStart w:id="166" w:name="evaluierung"/>
     <w:p>
       <w:pPr>
         <w:pStyle w:val="Heading3"/>
@@ -8323,7 +8473,7 @@
       <w:r>
         <w:t xml:space="preserve">Beispiel für eine lebendige Evaluierungskultur ist das “</w:t>
       </w:r>
-      <w:hyperlink r:id="rId155">
+      <w:hyperlink r:id="rId157">
         <w:r>
           <w:rPr>
             <w:rStyle w:val="Hyperlink"/>
@@ -8361,7 +8511,7 @@
       <w:r>
         <w:t xml:space="preserve"> </w:t>
       </w:r>
-      <w:hyperlink r:id="rId156">
+      <w:hyperlink r:id="rId158">
         <w:r>
           <w:rPr>
             <w:rStyle w:val="Hyperlink"/>
@@ -8422,18 +8572,18 @@
       <w:pPr>
         <w:pStyle w:val="BodyText"/>
       </w:pPr>
-      <w:bookmarkStart w:id="159" w:name="fig-6"/>
+      <w:bookmarkStart w:id="161" w:name="fig-6"/>
       <w:r>
         <w:drawing>
           <wp:inline>
             <wp:extent cx="3048000" cy="2286000"/>
             <wp:effectExtent b="0" l="0" r="0" t="0"/>
-            <wp:docPr descr="" title="" id="157" name="Picture"/>
+            <wp:docPr descr="" title="" id="159" name="Picture"/>
             <a:graphic>
               <a:graphicData uri="http://schemas.openxmlformats.org/drawingml/2006/picture">
                 <pic:pic>
                   <pic:nvPicPr>
-                    <pic:cNvPr descr="./media/missing.svg" id="158" name="Picture"/>
+                    <pic:cNvPr descr="./media/missing.svg" id="160" name="Picture"/>
                     <pic:cNvPicPr>
                       <a:picLocks noChangeArrowheads="1" noChangeAspect="1"/>
                     </pic:cNvPicPr>
@@ -8474,7 +8624,7 @@
           </wp:inline>
         </w:drawing>
       </w:r>
-      <w:bookmarkEnd w:id="159"/>
+      <w:bookmarkEnd w:id="161"/>
     </w:p>
     <w:p>
       <w:pPr>
@@ -8502,7 +8652,7 @@
         <w:t xml:space="preserve">das prinzipielle Vorgehen bei einem Beobachtungstest skizziert werden.</w:t>
       </w:r>
     </w:p>
-    <w:bookmarkStart w:id="161" w:name="testgruppen"/>
+    <w:bookmarkStart w:id="163" w:name="testgruppen"/>
     <w:p>
       <w:pPr>
         <w:pStyle w:val="Heading4"/>
@@ -8540,7 +8690,7 @@
         <w:rPr>
           <w:rStyle w:val="FootnoteReference"/>
         </w:rPr>
-        <w:footnoteReference w:id="160"/>
+        <w:footnoteReference w:id="162"/>
       </w:r>
       <w:r>
         <w:t xml:space="preserve">. Statt eines einzigen Tests mit</w:t>
@@ -8620,8 +8770,8 @@
         <w:t xml:space="preserve">[Accessibility] thematisiert wurden.</w:t>
       </w:r>
     </w:p>
-    <w:bookmarkEnd w:id="161"/>
-    <w:bookmarkStart w:id="162" w:name="testablauf-und-vorbereitungen"/>
+    <w:bookmarkEnd w:id="163"/>
+    <w:bookmarkStart w:id="164" w:name="testablauf-und-vorbereitungen"/>
     <w:p>
       <w:pPr>
         <w:pStyle w:val="Heading4"/>
@@ -8744,8 +8894,8 @@
         <w:t xml:space="preserve">Datennutzung zuzusichern.</w:t>
       </w:r>
     </w:p>
-    <w:bookmarkEnd w:id="162"/>
-    <w:bookmarkStart w:id="163" w:name="testaufgaben"/>
+    <w:bookmarkEnd w:id="164"/>
+    <w:bookmarkStart w:id="165" w:name="testaufgaben"/>
     <w:p>
       <w:pPr>
         <w:pStyle w:val="Heading4"/>
@@ -8844,381 +8994,35 @@
         <w:t xml:space="preserve">Aufgaben belastbare Aussagen zu erhalten.</w:t>
       </w:r>
     </w:p>
-    <w:bookmarkEnd w:id="163"/>
-    <w:bookmarkEnd w:id="164"/>
     <w:bookmarkEnd w:id="165"/>
-    <w:bookmarkStart w:id="166" w:name="zusammenfassung-und-ausblick-1"/>
-    <w:p>
-      <w:pPr>
-        <w:pStyle w:val="Heading2"/>
-      </w:pPr>
-      <w:r>
-        <w:t xml:space="preserve">Zusammenfassung und Ausblick</w:t>
-      </w:r>
-    </w:p>
-    <w:p>
-      <w:pPr>
-        <w:pStyle w:val="FirstParagraph"/>
-      </w:pPr>
-      <w:r>
-        <w:t xml:space="preserve">Es gibt verschiedenste Methoden mit denen Bedarfe ermittelt und Nutzende in die Entwicklung von Software einbezogen werden können - je nach Umfang des Produkts und des Anwender*innenkreises. Usertests erfodern ein anderes Zeitmanagement als die Entwicklung von Personas. Auch der Anwendungsfall nimmt Einfluss auf die Methodenauswahl. So kann für die Entwicklung eines neuen Designs die Verwendung von Wireframes und Mockups bei der Bedarfsermittlung hilfreich sein. Wird ein Portal mit neuen Interaktionsmöglichkeiten entwickelt, empfehlen sich Prototypen, mit denen auch die Interaktionen getestet werden können.</w:t>
-      </w:r>
-    </w:p>
     <w:bookmarkEnd w:id="166"/>
     <w:bookmarkEnd w:id="167"/>
-    <w:bookmarkStart w:id="291" w:name="bibliotheksmanagementsysteme"/>
+    <w:bookmarkStart w:id="168" w:name="zusammenfassung-und-ausblick-1"/>
+    <w:p>
+      <w:pPr>
+        <w:pStyle w:val="Heading2"/>
+      </w:pPr>
+      <w:r>
+        <w:t xml:space="preserve">Zusammenfassung und Ausblick</w:t>
+      </w:r>
+    </w:p>
+    <w:p>
+      <w:pPr>
+        <w:pStyle w:val="FirstParagraph"/>
+      </w:pPr>
+      <w:r>
+        <w:t xml:space="preserve">Es gibt verschiedenste Methoden mit denen Bedarfe ermittelt und Nutzende in die Entwicklung von Software einbezogen werden können - je nach Umfang des Produkts und des Anwender*innenkreises. Usertests erfodern ein anderes Zeitmanagement als die Entwicklung von Personas. Auch der Anwendungsfall nimmt Einfluss auf die Methodenauswahl. So kann für die Entwicklung eines neuen Designs die Verwendung von Wireframes und Mockups bei der Bedarfsermittlung hilfreich sein. Wird ein Portal mit neuen Interaktionsmöglichkeiten entwickelt, empfehlen sich Prototypen, mit denen auch die Interaktionen getestet werden können.</w:t>
+      </w:r>
+    </w:p>
+    <w:bookmarkEnd w:id="168"/>
+    <w:bookmarkEnd w:id="169"/>
+    <w:bookmarkStart w:id="293" w:name="bibliotheksmanagementsysteme"/>
     <w:p>
       <w:pPr>
         <w:pStyle w:val="Heading1"/>
       </w:pPr>
       <w:r>
         <w:t xml:space="preserve">Bibliotheksmanagementsysteme</w:t>
-      </w:r>
-    </w:p>
-    <w:tbl>
-      <w:tblPr>
-        <w:tblStyle w:val="Table"/>
-        <w:tblLook w:firstRow="0" w:lastRow="0" w:firstColumn="0" w:lastColumn="0" w:noHBand="0" w:noVBand="0" w:val="0000"/>
-        <w:tblBorders>
-          <w:left w:val="single" w:sz="24" w:space="0" w:color="0758E5"/>
-          <w:right w:val="single" w:sz="4" w:space="0" w:color="0758E5"/>
-          <w:top w:val="single" w:sz="4" w:space="0" w:color="0758E5"/>
-          <w:bottom w:val="single" w:sz="4" w:space="0" w:color="0758E5"/>
-        </w:tblBorders>
-        <w:tblCellMar>
-          <w:left w:w="144" w:type="dxa"/>
-          <w:right w:w="144" w:type="dxa"/>
-        </w:tblCellMar>
-        <w:tblInd w:w="164" w:type="dxa"/>
-        <w:tblW w:type="pct" w:w="100%"/>
-      </w:tblPr>
-      <w:tr>
-        <w:trPr>
-          <w:cantSplit/>
-        </w:trPr>
-        <w:tc>
-          <w:tcPr>
-            <w:shd w:color="auto" w:fill="dae6fb" w:val="clear"/>
-            <w:tcMar>
-              <w:top w:w="92" w:type="dxa"/>
-              <w:bottom w:w="92" w:type="dxa"/>
-            </w:tcMar>
-          </w:tcPr>
-          <w:p>
-            <w:pPr>
-              <w:pStyle w:val="FirstParagraph"/>
-            </w:pPr>
-            <w:pPr>
-              <w:spacing w:before="0" w:after="0"/>
-              <w:textAlignment w:val="center"/>
-            </w:pPr>
-            <w:r>
-              <w:drawing>
-                <wp:inline>
-                  <wp:extent cx="152400" cy="152400"/>
-                  <wp:effectExtent b="0" l="0" r="0" t="0"/>
-                  <wp:docPr descr="" title="" id="168" name="Picture"/>
-                  <a:graphic>
-                    <a:graphicData uri="http://schemas.openxmlformats.org/drawingml/2006/picture">
-                      <pic:pic>
-                        <pic:nvPicPr>
-                          <pic:cNvPr descr="/opt/quarto/share/formats/docx/note.png" id="169" name="Picture"/>
-                          <pic:cNvPicPr>
-                            <a:picLocks noChangeArrowheads="1" noChangeAspect="1"/>
-                          </pic:cNvPicPr>
-                        </pic:nvPicPr>
-                        <pic:blipFill>
-                          <a:blip r:embed="rId56"/>
-                          <a:stretch>
-                            <a:fillRect/>
-                          </a:stretch>
-                        </pic:blipFill>
-                        <pic:spPr bwMode="auto">
-                          <a:xfrm>
-                            <a:off x="0" y="0"/>
-                            <a:ext cx="152400" cy="152400"/>
-                          </a:xfrm>
-                          <a:prstGeom prst="rect">
-                            <a:avLst/>
-                          </a:prstGeom>
-                          <a:noFill/>
-                          <a:ln w="9525">
-                            <a:noFill/>
-                            <a:headEnd/>
-                            <a:tailEnd/>
-                          </a:ln>
-                        </pic:spPr>
-                      </pic:pic>
-                    </a:graphicData>
-                  </a:graphic>
-                </wp:inline>
-              </w:drawing>
-            </w:r>
-            <w:r>
-              <w:t xml:space="preserve"> </w:t>
-            </w:r>
-            <w:r>
-              <w:t xml:space="preserve"> </w:t>
-            </w:r>
-            <w:r>
-              <w:t xml:space="preserve">Hinweis</w:t>
-            </w:r>
-          </w:p>
-        </w:tc>
-      </w:tr>
-      <w:tr>
-        <w:trPr>
-          <w:cantSplit/>
-        </w:trPr>
-        <w:tc>
-          <w:tcPr>
-            <w:tcMar>
-              <w:top w:w="108" w:type="dxa"/>
-              <w:bottom w:w="108" w:type="dxa"/>
-            </w:tcMar>
-          </w:tcPr>
-          <w:p>
-            <w:pPr>
-              <w:pStyle w:val="BodyText"/>
-            </w:pPr>
-            <w:pPr>
-              <w:spacing w:before="16" w:after="16"/>
-            </w:pPr>
-            <w:r>
-              <w:t xml:space="preserve">Bibliotheksmanagementsysteme sind IT-Systeme, die die</w:t>
-            </w:r>
-            <w:r>
-              <w:t xml:space="preserve"> </w:t>
-            </w:r>
-            <w:hyperlink w:anchor="prozessabbildung">
-              <w:r>
-                <w:rPr>
-                  <w:rStyle w:val="Hyperlink"/>
-                </w:rPr>
-                <w:t xml:space="preserve">Kernprozesse</w:t>
-              </w:r>
-            </w:hyperlink>
-            <w:r>
-              <w:t xml:space="preserve"> </w:t>
-            </w:r>
-            <w:r>
-              <w:t xml:space="preserve">einer Bibliothek unterstützen. Das modular aufgebaute System verfügt über verschiedene</w:t>
-            </w:r>
-            <w:r>
-              <w:t xml:space="preserve"> </w:t>
-            </w:r>
-            <w:hyperlink w:anchor="komponenten">
-              <w:r>
-                <w:rPr>
-                  <w:rStyle w:val="Hyperlink"/>
-                </w:rPr>
-                <w:t xml:space="preserve">Komponenten</w:t>
-              </w:r>
-            </w:hyperlink>
-            <w:r>
-              <w:t xml:space="preserve"> </w:t>
-            </w:r>
-            <w:r>
-              <w:t xml:space="preserve">für die jeweiligen Kernprozesse Erwerbung, Katalogisierung/Erschließung und Ausleihe sowie für die Recherche. Die</w:t>
-            </w:r>
-            <w:r>
-              <w:t xml:space="preserve"> </w:t>
-            </w:r>
-            <w:hyperlink w:anchor="geschichte">
-              <w:r>
-                <w:rPr>
-                  <w:rStyle w:val="Hyperlink"/>
-                </w:rPr>
-                <w:t xml:space="preserve">Entwicklungsgeschichte</w:t>
-              </w:r>
-            </w:hyperlink>
-            <w:r>
-              <w:t xml:space="preserve"> </w:t>
-            </w:r>
-            <w:r>
-              <w:t xml:space="preserve">der Managementsysteme in Bibliotheken erstreckt sich mittlerweile über drei Generationen. Relevant für die Arbeit mit den Managementsystemen ist auch die</w:t>
-            </w:r>
-            <w:r>
-              <w:t xml:space="preserve"> </w:t>
-            </w:r>
-            <w:hyperlink w:anchor="verbundkataloge">
-              <w:r>
-                <w:rPr>
-                  <w:rStyle w:val="Hyperlink"/>
-                </w:rPr>
-                <w:t xml:space="preserve">Anbindung an Verbundkataloge</w:t>
-              </w:r>
-            </w:hyperlink>
-            <w:r>
-              <w:t xml:space="preserve"> </w:t>
-            </w:r>
-            <w:r>
-              <w:t xml:space="preserve">sowie die</w:t>
-            </w:r>
-            <w:r>
-              <w:t xml:space="preserve"> </w:t>
-            </w:r>
-            <w:hyperlink w:anchor="integration">
-              <w:r>
-                <w:rPr>
-                  <w:rStyle w:val="Hyperlink"/>
-                </w:rPr>
-                <w:t xml:space="preserve">Integration anderer Systeme</w:t>
-              </w:r>
-            </w:hyperlink>
-            <w:r>
-              <w:t xml:space="preserve">.</w:t>
-            </w:r>
-          </w:p>
-        </w:tc>
-      </w:tr>
-    </w:tbl>
-    <w:p>
-      <w:pPr>
-        <w:pStyle w:val="BodyText"/>
-      </w:pPr>
-      <w:r>
-        <w:t xml:space="preserve">In diesem Text wird der Begriff Bibliotheksmanagementsystem (BMS)</w:t>
-      </w:r>
-      <w:r>
-        <w:t xml:space="preserve"> </w:t>
-      </w:r>
-      <w:r>
-        <w:t xml:space="preserve">verwendet. Damit ist ein Softwareprodukt gemeint, mit dem die</w:t>
-      </w:r>
-      <w:r>
-        <w:t xml:space="preserve"> </w:t>
-      </w:r>
-      <w:r>
-        <w:t xml:space="preserve">Arbeitsprozesse rund um die Erwerbung, Erschließung, Ausleihe, Zugriff</w:t>
-      </w:r>
-      <w:r>
-        <w:t xml:space="preserve"> </w:t>
-      </w:r>
-      <w:r>
-        <w:t xml:space="preserve">und Auffindbarmachung von Bibliotheksbeständen über Kataloge abgebildet</w:t>
-      </w:r>
-      <w:r>
-        <w:t xml:space="preserve"> </w:t>
-      </w:r>
-      <w:r>
-        <w:t xml:space="preserve">und automatisiert werden können. Teilweise wird im Deutschen auch der</w:t>
-      </w:r>
-      <w:r>
-        <w:t xml:space="preserve"> </w:t>
-      </w:r>
-      <w:r>
-        <w:t xml:space="preserve">nicht auf Software beschränkte Begriff Bibliothekssystem verwendet. In</w:t>
-      </w:r>
-      <w:r>
-        <w:t xml:space="preserve"> </w:t>
-      </w:r>
-      <w:r>
-        <w:t xml:space="preserve">der angloamerikanischen Literatur finden sich die Begriffe Integrated</w:t>
-      </w:r>
-      <w:r>
-        <w:t xml:space="preserve"> </w:t>
-      </w:r>
-      <w:r>
-        <w:t xml:space="preserve">Library System (ILS) und Library Management System (LMS), zuletzt aber</w:t>
-      </w:r>
-      <w:r>
-        <w:t xml:space="preserve"> </w:t>
-      </w:r>
-      <w:r>
-        <w:t xml:space="preserve">auch Library Services Platforms.</w:t>
-      </w:r>
-    </w:p>
-    <w:p>
-      <w:pPr>
-        <w:pStyle w:val="BodyText"/>
-      </w:pPr>
-      <w:r>
-        <w:t xml:space="preserve">Das BMS spielt eine zentrale Rolle für die meisten klassischen</w:t>
-      </w:r>
-      <w:r>
-        <w:t xml:space="preserve"> </w:t>
-      </w:r>
-      <w:r>
-        <w:t xml:space="preserve">Geschäftsprozesse in Bibliotheken. Durch die Ausweitung der Aufgaben in</w:t>
-      </w:r>
-      <w:r>
-        <w:t xml:space="preserve"> </w:t>
-      </w:r>
-      <w:r>
-        <w:t xml:space="preserve">den Bereichen Publikationsdienste, Open Science oder auch Lernort sind</w:t>
-      </w:r>
-      <w:r>
-        <w:t xml:space="preserve"> </w:t>
-      </w:r>
-      <w:r>
-        <w:t xml:space="preserve">in neuerer Zeit jedoch noch weitere Aufgaben hinzugekommen, die durch</w:t>
-      </w:r>
-      <w:r>
-        <w:t xml:space="preserve"> </w:t>
-      </w:r>
-      <w:r>
-        <w:t xml:space="preserve">die klassischen BMS nicht abgebildet werden. Darüber hinaus haben die</w:t>
-      </w:r>
-      <w:r>
-        <w:t xml:space="preserve"> </w:t>
-      </w:r>
-      <w:r>
-        <w:t xml:space="preserve">frühen Systeme nur sehr unzureichende Möglichkeiten, die nötigen</w:t>
-      </w:r>
-      <w:r>
-        <w:t xml:space="preserve"> </w:t>
-      </w:r>
-      <w:r>
-        <w:t xml:space="preserve">Informationen zu elektronischen Ressourcen und ihrer Zugänglichkeit</w:t>
-      </w:r>
-      <w:r>
-        <w:t xml:space="preserve"> </w:t>
-      </w:r>
-      <w:r>
-        <w:t xml:space="preserve">abzubilden. Auch zur Unterstützung von neueren Aufgaben wie der</w:t>
-      </w:r>
-      <w:r>
-        <w:t xml:space="preserve"> </w:t>
-      </w:r>
-      <w:r>
-        <w:t xml:space="preserve">Publikationsunterstützung oder der Verwaltung räumlicher Ressourcen</w:t>
-      </w:r>
-      <w:r>
-        <w:t xml:space="preserve"> </w:t>
-      </w:r>
-      <w:r>
-        <w:t xml:space="preserve">werden separate Systeme genutzt. Daraus ergibt sich der Bedarf, das BMS</w:t>
-      </w:r>
-      <w:r>
-        <w:t xml:space="preserve"> </w:t>
-      </w:r>
-      <w:r>
-        <w:t xml:space="preserve">an diese separaten Systeme anzubinden, was die Bedeutung von</w:t>
-      </w:r>
-      <w:r>
-        <w:t xml:space="preserve"> </w:t>
-      </w:r>
-      <w:r>
-        <w:t xml:space="preserve">Schnittstellen und offenen Architekturen erhöht hat.</w:t>
-      </w:r>
-    </w:p>
-    <w:bookmarkStart w:id="204" w:name="übersicht"/>
-    <w:p>
-      <w:pPr>
-        <w:pStyle w:val="Heading2"/>
-      </w:pPr>
-      <w:r>
-        <w:t xml:space="preserve">Übersicht</w:t>
-      </w:r>
-    </w:p>
-    <w:bookmarkStart w:id="178" w:name="geschichte"/>
-    <w:p>
-      <w:pPr>
-        <w:pStyle w:val="Heading3"/>
-      </w:pPr>
-      <w:r>
-        <w:t xml:space="preserve">Geschichte</w:t>
       </w:r>
     </w:p>
     <w:tbl>
@@ -9331,6 +9135,352 @@
               <w:spacing w:before="16" w:after="16"/>
             </w:pPr>
             <w:r>
+              <w:t xml:space="preserve">Bibliotheksmanagementsysteme sind IT-Systeme, die die</w:t>
+            </w:r>
+            <w:r>
+              <w:t xml:space="preserve"> </w:t>
+            </w:r>
+            <w:hyperlink w:anchor="prozessabbildung">
+              <w:r>
+                <w:rPr>
+                  <w:rStyle w:val="Hyperlink"/>
+                </w:rPr>
+                <w:t xml:space="preserve">Kernprozesse</w:t>
+              </w:r>
+            </w:hyperlink>
+            <w:r>
+              <w:t xml:space="preserve"> </w:t>
+            </w:r>
+            <w:r>
+              <w:t xml:space="preserve">einer Bibliothek unterstützen. Das modular aufgebaute System verfügt über verschiedene</w:t>
+            </w:r>
+            <w:r>
+              <w:t xml:space="preserve"> </w:t>
+            </w:r>
+            <w:hyperlink w:anchor="komponenten">
+              <w:r>
+                <w:rPr>
+                  <w:rStyle w:val="Hyperlink"/>
+                </w:rPr>
+                <w:t xml:space="preserve">Komponenten</w:t>
+              </w:r>
+            </w:hyperlink>
+            <w:r>
+              <w:t xml:space="preserve"> </w:t>
+            </w:r>
+            <w:r>
+              <w:t xml:space="preserve">für die jeweiligen Kernprozesse Erwerbung, Katalogisierung/Erschließung und Ausleihe sowie für die Recherche. Die</w:t>
+            </w:r>
+            <w:r>
+              <w:t xml:space="preserve"> </w:t>
+            </w:r>
+            <w:hyperlink w:anchor="geschichte">
+              <w:r>
+                <w:rPr>
+                  <w:rStyle w:val="Hyperlink"/>
+                </w:rPr>
+                <w:t xml:space="preserve">Entwicklungsgeschichte</w:t>
+              </w:r>
+            </w:hyperlink>
+            <w:r>
+              <w:t xml:space="preserve"> </w:t>
+            </w:r>
+            <w:r>
+              <w:t xml:space="preserve">der Managementsysteme in Bibliotheken erstreckt sich mittlerweile über drei Generationen. Relevant für die Arbeit mit den Managementsystemen ist auch die</w:t>
+            </w:r>
+            <w:r>
+              <w:t xml:space="preserve"> </w:t>
+            </w:r>
+            <w:hyperlink w:anchor="verbundkataloge">
+              <w:r>
+                <w:rPr>
+                  <w:rStyle w:val="Hyperlink"/>
+                </w:rPr>
+                <w:t xml:space="preserve">Anbindung an Verbundkataloge</w:t>
+              </w:r>
+            </w:hyperlink>
+            <w:r>
+              <w:t xml:space="preserve"> </w:t>
+            </w:r>
+            <w:r>
+              <w:t xml:space="preserve">sowie die</w:t>
+            </w:r>
+            <w:r>
+              <w:t xml:space="preserve"> </w:t>
+            </w:r>
+            <w:hyperlink w:anchor="integration">
+              <w:r>
+                <w:rPr>
+                  <w:rStyle w:val="Hyperlink"/>
+                </w:rPr>
+                <w:t xml:space="preserve">Integration anderer Systeme</w:t>
+              </w:r>
+            </w:hyperlink>
+            <w:r>
+              <w:t xml:space="preserve">.</w:t>
+            </w:r>
+          </w:p>
+        </w:tc>
+      </w:tr>
+    </w:tbl>
+    <w:p>
+      <w:pPr>
+        <w:pStyle w:val="BodyText"/>
+      </w:pPr>
+      <w:r>
+        <w:t xml:space="preserve">In diesem Text wird der Begriff Bibliotheksmanagementsystem (BMS)</w:t>
+      </w:r>
+      <w:r>
+        <w:t xml:space="preserve"> </w:t>
+      </w:r>
+      <w:r>
+        <w:t xml:space="preserve">verwendet. Damit ist ein Softwareprodukt gemeint, mit dem die</w:t>
+      </w:r>
+      <w:r>
+        <w:t xml:space="preserve"> </w:t>
+      </w:r>
+      <w:r>
+        <w:t xml:space="preserve">Arbeitsprozesse rund um die Erwerbung, Erschließung, Ausleihe, Zugriff</w:t>
+      </w:r>
+      <w:r>
+        <w:t xml:space="preserve"> </w:t>
+      </w:r>
+      <w:r>
+        <w:t xml:space="preserve">und Auffindbarmachung von Bibliotheksbeständen über Kataloge abgebildet</w:t>
+      </w:r>
+      <w:r>
+        <w:t xml:space="preserve"> </w:t>
+      </w:r>
+      <w:r>
+        <w:t xml:space="preserve">und automatisiert werden können. Teilweise wird im Deutschen auch der</w:t>
+      </w:r>
+      <w:r>
+        <w:t xml:space="preserve"> </w:t>
+      </w:r>
+      <w:r>
+        <w:t xml:space="preserve">nicht auf Software beschränkte Begriff Bibliothekssystem verwendet. In</w:t>
+      </w:r>
+      <w:r>
+        <w:t xml:space="preserve"> </w:t>
+      </w:r>
+      <w:r>
+        <w:t xml:space="preserve">der angloamerikanischen Literatur finden sich die Begriffe Integrated</w:t>
+      </w:r>
+      <w:r>
+        <w:t xml:space="preserve"> </w:t>
+      </w:r>
+      <w:r>
+        <w:t xml:space="preserve">Library System (ILS) und Library Management System (LMS), zuletzt aber</w:t>
+      </w:r>
+      <w:r>
+        <w:t xml:space="preserve"> </w:t>
+      </w:r>
+      <w:r>
+        <w:t xml:space="preserve">auch Library Services Platforms.</w:t>
+      </w:r>
+    </w:p>
+    <w:p>
+      <w:pPr>
+        <w:pStyle w:val="BodyText"/>
+      </w:pPr>
+      <w:r>
+        <w:t xml:space="preserve">Das BMS spielt eine zentrale Rolle für die meisten klassischen</w:t>
+      </w:r>
+      <w:r>
+        <w:t xml:space="preserve"> </w:t>
+      </w:r>
+      <w:r>
+        <w:t xml:space="preserve">Geschäftsprozesse in Bibliotheken. Durch die Ausweitung der Aufgaben in</w:t>
+      </w:r>
+      <w:r>
+        <w:t xml:space="preserve"> </w:t>
+      </w:r>
+      <w:r>
+        <w:t xml:space="preserve">den Bereichen Publikationsdienste, Open Science oder auch Lernort sind</w:t>
+      </w:r>
+      <w:r>
+        <w:t xml:space="preserve"> </w:t>
+      </w:r>
+      <w:r>
+        <w:t xml:space="preserve">in neuerer Zeit jedoch noch weitere Aufgaben hinzugekommen, die durch</w:t>
+      </w:r>
+      <w:r>
+        <w:t xml:space="preserve"> </w:t>
+      </w:r>
+      <w:r>
+        <w:t xml:space="preserve">die klassischen BMS nicht abgebildet werden. Darüber hinaus haben die</w:t>
+      </w:r>
+      <w:r>
+        <w:t xml:space="preserve"> </w:t>
+      </w:r>
+      <w:r>
+        <w:t xml:space="preserve">frühen Systeme nur sehr unzureichende Möglichkeiten, die nötigen</w:t>
+      </w:r>
+      <w:r>
+        <w:t xml:space="preserve"> </w:t>
+      </w:r>
+      <w:r>
+        <w:t xml:space="preserve">Informationen zu elektronischen Ressourcen und ihrer Zugänglichkeit</w:t>
+      </w:r>
+      <w:r>
+        <w:t xml:space="preserve"> </w:t>
+      </w:r>
+      <w:r>
+        <w:t xml:space="preserve">abzubilden. Auch zur Unterstützung von neueren Aufgaben wie der</w:t>
+      </w:r>
+      <w:r>
+        <w:t xml:space="preserve"> </w:t>
+      </w:r>
+      <w:r>
+        <w:t xml:space="preserve">Publikationsunterstützung oder der Verwaltung räumlicher Ressourcen</w:t>
+      </w:r>
+      <w:r>
+        <w:t xml:space="preserve"> </w:t>
+      </w:r>
+      <w:r>
+        <w:t xml:space="preserve">werden separate Systeme genutzt. Daraus ergibt sich der Bedarf, das BMS</w:t>
+      </w:r>
+      <w:r>
+        <w:t xml:space="preserve"> </w:t>
+      </w:r>
+      <w:r>
+        <w:t xml:space="preserve">an diese separaten Systeme anzubinden, was die Bedeutung von</w:t>
+      </w:r>
+      <w:r>
+        <w:t xml:space="preserve"> </w:t>
+      </w:r>
+      <w:r>
+        <w:t xml:space="preserve">Schnittstellen und offenen Architekturen erhöht hat.</w:t>
+      </w:r>
+    </w:p>
+    <w:bookmarkStart w:id="206" w:name="übersicht"/>
+    <w:p>
+      <w:pPr>
+        <w:pStyle w:val="Heading2"/>
+      </w:pPr>
+      <w:r>
+        <w:t xml:space="preserve">Übersicht</w:t>
+      </w:r>
+    </w:p>
+    <w:bookmarkStart w:id="180" w:name="geschichte"/>
+    <w:p>
+      <w:pPr>
+        <w:pStyle w:val="Heading3"/>
+      </w:pPr>
+      <w:r>
+        <w:t xml:space="preserve">Geschichte</w:t>
+      </w:r>
+    </w:p>
+    <w:tbl>
+      <w:tblPr>
+        <w:tblStyle w:val="Table"/>
+        <w:tblLook w:firstRow="0" w:lastRow="0" w:firstColumn="0" w:lastColumn="0" w:noHBand="0" w:noVBand="0" w:val="0000"/>
+        <w:tblBorders>
+          <w:left w:val="single" w:sz="24" w:space="0" w:color="0758E5"/>
+          <w:right w:val="single" w:sz="4" w:space="0" w:color="0758E5"/>
+          <w:top w:val="single" w:sz="4" w:space="0" w:color="0758E5"/>
+          <w:bottom w:val="single" w:sz="4" w:space="0" w:color="0758E5"/>
+        </w:tblBorders>
+        <w:tblCellMar>
+          <w:left w:w="144" w:type="dxa"/>
+          <w:right w:w="144" w:type="dxa"/>
+        </w:tblCellMar>
+        <w:tblInd w:w="164" w:type="dxa"/>
+        <w:tblW w:type="pct" w:w="100%"/>
+      </w:tblPr>
+      <w:tr>
+        <w:trPr>
+          <w:cantSplit/>
+        </w:trPr>
+        <w:tc>
+          <w:tcPr>
+            <w:shd w:color="auto" w:fill="dae6fb" w:val="clear"/>
+            <w:tcMar>
+              <w:top w:w="92" w:type="dxa"/>
+              <w:bottom w:w="92" w:type="dxa"/>
+            </w:tcMar>
+          </w:tcPr>
+          <w:p>
+            <w:pPr>
+              <w:pStyle w:val="FirstParagraph"/>
+            </w:pPr>
+            <w:pPr>
+              <w:spacing w:before="0" w:after="0"/>
+              <w:textAlignment w:val="center"/>
+            </w:pPr>
+            <w:r>
+              <w:drawing>
+                <wp:inline>
+                  <wp:extent cx="152400" cy="152400"/>
+                  <wp:effectExtent b="0" l="0" r="0" t="0"/>
+                  <wp:docPr descr="" title="" id="172" name="Picture"/>
+                  <a:graphic>
+                    <a:graphicData uri="http://schemas.openxmlformats.org/drawingml/2006/picture">
+                      <pic:pic>
+                        <pic:nvPicPr>
+                          <pic:cNvPr descr="/opt/quarto/share/formats/docx/note.png" id="173" name="Picture"/>
+                          <pic:cNvPicPr>
+                            <a:picLocks noChangeArrowheads="1" noChangeAspect="1"/>
+                          </pic:cNvPicPr>
+                        </pic:nvPicPr>
+                        <pic:blipFill>
+                          <a:blip r:embed="rId56"/>
+                          <a:stretch>
+                            <a:fillRect/>
+                          </a:stretch>
+                        </pic:blipFill>
+                        <pic:spPr bwMode="auto">
+                          <a:xfrm>
+                            <a:off x="0" y="0"/>
+                            <a:ext cx="152400" cy="152400"/>
+                          </a:xfrm>
+                          <a:prstGeom prst="rect">
+                            <a:avLst/>
+                          </a:prstGeom>
+                          <a:noFill/>
+                          <a:ln w="9525">
+                            <a:noFill/>
+                            <a:headEnd/>
+                            <a:tailEnd/>
+                          </a:ln>
+                        </pic:spPr>
+                      </pic:pic>
+                    </a:graphicData>
+                  </a:graphic>
+                </wp:inline>
+              </w:drawing>
+            </w:r>
+            <w:r>
+              <w:t xml:space="preserve"> </w:t>
+            </w:r>
+            <w:r>
+              <w:t xml:space="preserve"> </w:t>
+            </w:r>
+            <w:r>
+              <w:t xml:space="preserve">Hinweis</w:t>
+            </w:r>
+          </w:p>
+        </w:tc>
+      </w:tr>
+      <w:tr>
+        <w:trPr>
+          <w:cantSplit/>
+        </w:trPr>
+        <w:tc>
+          <w:tcPr>
+            <w:tcMar>
+              <w:top w:w="108" w:type="dxa"/>
+              <w:bottom w:w="108" w:type="dxa"/>
+            </w:tcMar>
+          </w:tcPr>
+          <w:p>
+            <w:pPr>
+              <w:pStyle w:val="BodyText"/>
+            </w:pPr>
+            <w:pPr>
+              <w:spacing w:before="16" w:after="16"/>
+            </w:pPr>
+            <w:r>
               <w:t xml:space="preserve">Die erste Generation der Bibliotheksmanagementsysteme umfasste Grundfunktionen für die Ausleihe wie Verbuchung und Mahnung, für die Erwerbung die Verwaltung von Bestellungen und teilweise auch über über Telnet erreichbare Kataloge für die Bibliotheksnutzenden. Die zweite BMS-Generation verfügt über erweiterte Funktionalitäten zur Unterstützung der Kernprozesse sowie durch Weboberflächen der Kataloge aus. Die dritter Generation zeichnet sich durch stärkere Modularisierung und mehr Schnittstellen zur Anbindung weiterer Systeme aus.</w:t>
             </w:r>
           </w:p>
@@ -9576,7 +9726,7 @@
         <w:rPr>
           <w:rStyle w:val="FootnoteReference"/>
         </w:rPr>
-        <w:footnoteReference w:id="172"/>
+        <w:footnoteReference w:id="174"/>
       </w:r>
     </w:p>
     <w:p>
@@ -9746,12 +9896,12 @@
                 <wp:inline>
                   <wp:extent cx="152400" cy="152400"/>
                   <wp:effectExtent b="0" l="0" r="0" t="0"/>
-                  <wp:docPr descr="" title="" id="173" name="Picture"/>
+                  <wp:docPr descr="" title="" id="175" name="Picture"/>
                   <a:graphic>
                     <a:graphicData uri="http://schemas.openxmlformats.org/drawingml/2006/picture">
                       <pic:pic>
                         <pic:nvPicPr>
-                          <pic:cNvPr descr="/opt/quarto/share/formats/docx/tip.png" id="174" name="Picture"/>
+                          <pic:cNvPr descr="/opt/quarto/share/formats/docx/tip.png" id="176" name="Picture"/>
                           <pic:cNvPicPr>
                             <a:picLocks noChangeArrowheads="1" noChangeAspect="1"/>
                           </pic:cNvPicPr>
@@ -9818,18 +9968,18 @@
                 <wp:inline>
                   <wp:extent cx="5334000" cy="4523772"/>
                   <wp:effectExtent b="0" l="0" r="0" t="0"/>
-                  <wp:docPr descr="" title="" id="176" name="Picture"/>
+                  <wp:docPr descr="" title="" id="178" name="Picture"/>
                   <a:graphic>
                     <a:graphicData uri="http://schemas.openxmlformats.org/drawingml/2006/picture">
                       <pic:pic>
                         <pic:nvPicPr>
-                          <pic:cNvPr descr="./media/bms-timeline.png" id="177" name="Picture"/>
+                          <pic:cNvPr descr="./media/bms-timeline.png" id="179" name="Picture"/>
                           <pic:cNvPicPr>
                             <a:picLocks noChangeArrowheads="1" noChangeAspect="1"/>
                           </pic:cNvPicPr>
                         </pic:nvPicPr>
                         <pic:blipFill>
-                          <a:blip r:embed="rId175"/>
+                          <a:blip r:embed="rId177"/>
                           <a:stretch>
                             <a:fillRect/>
                           </a:stretch>
@@ -10262,8 +10412,8 @@
         </w:tc>
       </w:tr>
     </w:tbl>
-    <w:bookmarkEnd w:id="178"/>
-    <w:bookmarkStart w:id="185" w:name="komponenten"/>
+    <w:bookmarkEnd w:id="180"/>
+    <w:bookmarkStart w:id="187" w:name="komponenten"/>
     <w:p>
       <w:pPr>
         <w:pStyle w:val="Heading3"/>
@@ -10378,7 +10528,7 @@
         <w:t xml:space="preserve">skizziert.</w:t>
       </w:r>
     </w:p>
-    <w:bookmarkStart w:id="180" w:name="erwerbung"/>
+    <w:bookmarkStart w:id="182" w:name="erwerbung"/>
     <w:p>
       <w:pPr>
         <w:pStyle w:val="Heading4"/>
@@ -10469,7 +10619,7 @@
       <w:r>
         <w:t xml:space="preserve"> </w:t>
       </w:r>
-      <w:hyperlink r:id="rId179">
+      <w:hyperlink r:id="rId181">
         <w:r>
           <w:rPr>
             <w:rStyle w:val="Hyperlink"/>
@@ -10500,8 +10650,8 @@
         <w:t xml:space="preserve">[siehe auch Erwerbung in der Prozessabbildung]</w:t>
       </w:r>
     </w:p>
-    <w:bookmarkEnd w:id="180"/>
-    <w:bookmarkStart w:id="181" w:name="katalogisierung"/>
+    <w:bookmarkEnd w:id="182"/>
+    <w:bookmarkStart w:id="183" w:name="katalogisierung"/>
     <w:p>
       <w:pPr>
         <w:pStyle w:val="Heading4"/>
@@ -10565,8 +10715,8 @@
         <w:t xml:space="preserve">[siehe auch Katalogisierung in der Prozessabbildung]</w:t>
       </w:r>
     </w:p>
-    <w:bookmarkEnd w:id="181"/>
-    <w:bookmarkStart w:id="182" w:name="ausleihe"/>
+    <w:bookmarkEnd w:id="183"/>
+    <w:bookmarkStart w:id="184" w:name="ausleihe"/>
     <w:p>
       <w:pPr>
         <w:pStyle w:val="Heading4"/>
@@ -10688,8 +10838,8 @@
         </w:r>
       </w:hyperlink>
     </w:p>
-    <w:bookmarkEnd w:id="182"/>
-    <w:bookmarkStart w:id="184" w:name="recherchemodul"/>
+    <w:bookmarkEnd w:id="184"/>
+    <w:bookmarkStart w:id="186" w:name="recherchemodul"/>
     <w:p>
       <w:pPr>
         <w:pStyle w:val="Heading4"/>
@@ -10820,7 +10970,7 @@
         <w:rPr>
           <w:rStyle w:val="FootnoteReference"/>
         </w:rPr>
-        <w:footnoteReference w:id="183"/>
+        <w:footnoteReference w:id="185"/>
       </w:r>
       <w:r>
         <w:t xml:space="preserve">:</w:t>
@@ -10954,9 +11104,9 @@
         <w:t xml:space="preserve">Anzeige von Buchcovern</w:t>
       </w:r>
     </w:p>
-    <w:bookmarkEnd w:id="184"/>
-    <w:bookmarkEnd w:id="185"/>
-    <w:bookmarkStart w:id="188" w:name="aktuelle-sw-produkte"/>
+    <w:bookmarkEnd w:id="186"/>
+    <w:bookmarkEnd w:id="187"/>
+    <w:bookmarkStart w:id="190" w:name="aktuelle-sw-produkte"/>
     <w:p>
       <w:pPr>
         <w:pStyle w:val="Heading3"/>
@@ -11590,7 +11740,7 @@
       <w:r>
         <w:t xml:space="preserve"> </w:t>
       </w:r>
-      <w:hyperlink r:id="rId186">
+      <w:hyperlink r:id="rId188">
         <w:r>
           <w:rPr>
             <w:rStyle w:val="Hyperlink"/>
@@ -11616,7 +11766,7 @@
       <w:r>
         <w:t xml:space="preserve"> </w:t>
       </w:r>
-      <w:hyperlink r:id="rId187">
+      <w:hyperlink r:id="rId189">
         <w:r>
           <w:rPr>
             <w:rStyle w:val="Hyperlink"/>
@@ -11631,8 +11781,8 @@
         <w:t xml:space="preserve">abgefragt werden.</w:t>
       </w:r>
     </w:p>
-    <w:bookmarkEnd w:id="188"/>
-    <w:bookmarkStart w:id="196" w:name="vergleich-mit-anderen-managementsystemen"/>
+    <w:bookmarkEnd w:id="190"/>
+    <w:bookmarkStart w:id="198" w:name="vergleich-mit-anderen-managementsystemen"/>
     <w:p>
       <w:pPr>
         <w:pStyle w:val="Heading3"/>
@@ -11768,7 +11918,7 @@
           <w:numId w:val="1028"/>
         </w:numPr>
       </w:pPr>
-      <w:hyperlink r:id="rId189">
+      <w:hyperlink r:id="rId191">
         <w:r>
           <w:rPr>
             <w:rStyle w:val="Hyperlink"/>
@@ -11784,7 +11934,7 @@
           <w:numId w:val="1028"/>
         </w:numPr>
       </w:pPr>
-      <w:hyperlink r:id="rId190">
+      <w:hyperlink r:id="rId192">
         <w:r>
           <w:rPr>
             <w:rStyle w:val="Hyperlink"/>
@@ -11806,7 +11956,7 @@
       <w:r>
         <w:t xml:space="preserve"> </w:t>
       </w:r>
-      <w:hyperlink r:id="rId191">
+      <w:hyperlink r:id="rId193">
         <w:r>
           <w:rPr>
             <w:rStyle w:val="Hyperlink"/>
@@ -11837,7 +11987,7 @@
       <w:r>
         <w:t xml:space="preserve"> </w:t>
       </w:r>
-      <w:hyperlink r:id="rId192">
+      <w:hyperlink r:id="rId194">
         <w:r>
           <w:rPr>
             <w:rStyle w:val="Hyperlink"/>
@@ -11868,7 +12018,7 @@
       <w:r>
         <w:t xml:space="preserve"> </w:t>
       </w:r>
-      <w:hyperlink r:id="rId193">
+      <w:hyperlink r:id="rId195">
         <w:r>
           <w:rPr>
             <w:rStyle w:val="Hyperlink"/>
@@ -11907,7 +12057,7 @@
       <w:r>
         <w:t xml:space="preserve"> </w:t>
       </w:r>
-      <w:hyperlink r:id="rId194">
+      <w:hyperlink r:id="rId196">
         <w:r>
           <w:rPr>
             <w:rStyle w:val="Hyperlink"/>
@@ -11992,7 +12142,7 @@
       <w:r>
         <w:t xml:space="preserve"> </w:t>
       </w:r>
-      <w:hyperlink r:id="rId195">
+      <w:hyperlink r:id="rId197">
         <w:r>
           <w:rPr>
             <w:rStyle w:val="Hyperlink"/>
@@ -12022,8 +12172,8 @@
         <w:t xml:space="preserve">auf dieses klassische Instrument gänzlich zu verzichten.</w:t>
       </w:r>
     </w:p>
-    <w:bookmarkEnd w:id="196"/>
-    <w:bookmarkStart w:id="199" w:name="integration"/>
+    <w:bookmarkEnd w:id="198"/>
+    <w:bookmarkStart w:id="201" w:name="integration"/>
     <w:p>
       <w:pPr>
         <w:pStyle w:val="Heading3"/>
@@ -12296,7 +12446,7 @@
       <w:r>
         <w:t xml:space="preserve"> </w:t>
       </w:r>
-      <w:hyperlink r:id="rId197">
+      <w:hyperlink r:id="rId199">
         <w:r>
           <w:rPr>
             <w:rStyle w:val="Hyperlink"/>
@@ -12363,7 +12513,7 @@
         <w:rPr>
           <w:rStyle w:val="FootnoteReference"/>
         </w:rPr>
-        <w:footnoteReference w:id="198"/>
+        <w:footnoteReference w:id="200"/>
       </w:r>
       <w:r>
         <w:t xml:space="preserve"> </w:t>
@@ -12418,8 +12568,8 @@
         <w:t xml:space="preserve">bereitstellen.</w:t>
       </w:r>
     </w:p>
-    <w:bookmarkEnd w:id="199"/>
-    <w:bookmarkStart w:id="200" w:name="verbundkataloge"/>
+    <w:bookmarkEnd w:id="201"/>
+    <w:bookmarkStart w:id="202" w:name="verbundkataloge"/>
     <w:p>
       <w:pPr>
         <w:pStyle w:val="Heading3"/>
@@ -12918,8 +13068,8 @@
         </w:tc>
       </w:tr>
     </w:tbl>
-    <w:bookmarkEnd w:id="200"/>
-    <w:bookmarkStart w:id="201" w:name="Xef3cdf849515896b72e4da871885dcc60b5fbed"/>
+    <w:bookmarkEnd w:id="202"/>
+    <w:bookmarkStart w:id="203" w:name="Xef3cdf849515896b72e4da871885dcc60b5fbed"/>
     <w:p>
       <w:pPr>
         <w:pStyle w:val="Heading3"/>
@@ -13032,8 +13182,8 @@
         <w:t xml:space="preserve">die GoKB als kooperativ gepflegte Knowledge Base für elektronische Ressourcen</w:t>
       </w:r>
     </w:p>
-    <w:bookmarkEnd w:id="201"/>
-    <w:bookmarkStart w:id="203" w:name="statistik-und-reporting"/>
+    <w:bookmarkEnd w:id="203"/>
+    <w:bookmarkStart w:id="205" w:name="statistik-und-reporting"/>
     <w:p>
       <w:pPr>
         <w:pStyle w:val="Heading3"/>
@@ -13110,7 +13260,7 @@
       <w:r>
         <w:t xml:space="preserve"> </w:t>
       </w:r>
-      <w:hyperlink r:id="rId202">
+      <w:hyperlink r:id="rId204">
         <w:r>
           <w:rPr>
             <w:rStyle w:val="Hyperlink"/>
@@ -13239,9 +13389,9 @@
         <w:t xml:space="preserve">aufnehmen, zum Beispiel Daten aus Besucherzählern.</w:t>
       </w:r>
     </w:p>
-    <w:bookmarkEnd w:id="203"/>
-    <w:bookmarkEnd w:id="204"/>
-    <w:bookmarkStart w:id="206" w:name="bibliotheksorganisation"/>
+    <w:bookmarkEnd w:id="205"/>
+    <w:bookmarkEnd w:id="206"/>
+    <w:bookmarkStart w:id="208" w:name="bibliotheksorganisation"/>
     <w:p>
       <w:pPr>
         <w:pStyle w:val="Heading2"/>
@@ -13424,7 +13574,7 @@
         <w:t xml:space="preserve">Erwerbungsunterlagen, Gebühreninformationen u.ä.</w:t>
       </w:r>
     </w:p>
-    <w:bookmarkStart w:id="205" w:name="benutzungsbedingungen"/>
+    <w:bookmarkStart w:id="207" w:name="benutzungsbedingungen"/>
     <w:p>
       <w:pPr>
         <w:pStyle w:val="Heading3"/>
@@ -13664,9 +13814,9 @@
         <w:t xml:space="preserve">Voraussetzung für die Einrichtung des Ausleihmoduls eines BMS.</w:t>
       </w:r>
     </w:p>
-    <w:bookmarkEnd w:id="205"/>
-    <w:bookmarkEnd w:id="206"/>
-    <w:bookmarkStart w:id="215" w:name="datenverwaltung-in-bms"/>
+    <w:bookmarkEnd w:id="207"/>
+    <w:bookmarkEnd w:id="208"/>
+    <w:bookmarkStart w:id="217" w:name="datenverwaltung-in-bms"/>
     <w:p>
       <w:pPr>
         <w:pStyle w:val="Heading2"/>
@@ -13810,7 +13960,7 @@
         <w:t xml:space="preserve">die Datenqualität genügen.</w:t>
       </w:r>
     </w:p>
-    <w:bookmarkStart w:id="207" w:name="bibliographische-metadaten"/>
+    <w:bookmarkStart w:id="209" w:name="bibliographische-metadaten"/>
     <w:p>
       <w:pPr>
         <w:pStyle w:val="Heading3"/>
@@ -13863,8 +14013,8 @@
         <w:t xml:space="preserve">Kapitel zu Open Data).</w:t>
       </w:r>
     </w:p>
-    <w:bookmarkEnd w:id="207"/>
-    <w:bookmarkStart w:id="208" w:name="digitale-inhalte"/>
+    <w:bookmarkEnd w:id="209"/>
+    <w:bookmarkStart w:id="210" w:name="digitale-inhalte"/>
     <w:p>
       <w:pPr>
         <w:pStyle w:val="Heading3"/>
@@ -13961,8 +14111,8 @@
         <w:t xml:space="preserve">wie z.B. einzelne Abbildungen.</w:t>
       </w:r>
     </w:p>
-    <w:bookmarkEnd w:id="208"/>
-    <w:bookmarkStart w:id="211" w:name="verwaltungsdaten"/>
+    <w:bookmarkEnd w:id="210"/>
+    <w:bookmarkStart w:id="213" w:name="verwaltungsdaten"/>
     <w:p>
       <w:pPr>
         <w:pStyle w:val="Heading3"/>
@@ -13987,7 +14137,7 @@
       <w:r>
         <w:t xml:space="preserve"> </w:t>
       </w:r>
-      <w:hyperlink r:id="rId209">
+      <w:hyperlink r:id="rId211">
         <w:r>
           <w:rPr>
             <w:rStyle w:val="Hyperlink"/>
@@ -14019,7 +14169,7 @@
       <w:r>
         <w:t xml:space="preserve"> </w:t>
       </w:r>
-      <w:hyperlink r:id="rId210">
+      <w:hyperlink r:id="rId212">
         <w:r>
           <w:rPr>
             <w:rStyle w:val="Hyperlink"/>
@@ -14055,8 +14205,8 @@
         <w:t xml:space="preserve">zusätzliche Anpassungen an das BMS notwendig sind.</w:t>
       </w:r>
     </w:p>
-    <w:bookmarkEnd w:id="211"/>
-    <w:bookmarkStart w:id="213" w:name="datenformate-und-schnittstellen"/>
+    <w:bookmarkEnd w:id="213"/>
+    <w:bookmarkStart w:id="215" w:name="datenformate-und-schnittstellen"/>
     <w:p>
       <w:pPr>
         <w:pStyle w:val="Heading3"/>
@@ -14221,7 +14371,7 @@
       <w:r>
         <w:t xml:space="preserve"> </w:t>
       </w:r>
-      <w:hyperlink r:id="rId212">
+      <w:hyperlink r:id="rId214">
         <w:r>
           <w:rPr>
             <w:rStyle w:val="Hyperlink"/>
@@ -14233,8 +14383,8 @@
         <w:t xml:space="preserve">.</w:t>
       </w:r>
     </w:p>
-    <w:bookmarkEnd w:id="213"/>
-    <w:bookmarkStart w:id="214" w:name="datenqualität"/>
+    <w:bookmarkEnd w:id="215"/>
+    <w:bookmarkStart w:id="216" w:name="datenqualität"/>
     <w:p>
       <w:pPr>
         <w:pStyle w:val="Heading3"/>
@@ -14376,9 +14526,9 @@
         <w:t xml:space="preserve">Katalogisierung.</w:t>
       </w:r>
     </w:p>
-    <w:bookmarkEnd w:id="214"/>
-    <w:bookmarkEnd w:id="215"/>
-    <w:bookmarkStart w:id="227" w:name="marktanalyse-und-beschaffung"/>
+    <w:bookmarkEnd w:id="216"/>
+    <w:bookmarkEnd w:id="217"/>
+    <w:bookmarkStart w:id="229" w:name="marktanalyse-und-beschaffung"/>
     <w:p>
       <w:pPr>
         <w:pStyle w:val="Heading2"/>
@@ -14429,12 +14579,12 @@
                 <wp:inline>
                   <wp:extent cx="152400" cy="152400"/>
                   <wp:effectExtent b="0" l="0" r="0" t="0"/>
-                  <wp:docPr descr="" title="" id="216" name="Picture"/>
+                  <wp:docPr descr="" title="" id="218" name="Picture"/>
                   <a:graphic>
                     <a:graphicData uri="http://schemas.openxmlformats.org/drawingml/2006/picture">
                       <pic:pic>
                         <pic:nvPicPr>
-                          <pic:cNvPr descr="/opt/quarto/share/formats/docx/note.png" id="217" name="Picture"/>
+                          <pic:cNvPr descr="/opt/quarto/share/formats/docx/note.png" id="219" name="Picture"/>
                           <pic:cNvPicPr>
                             <a:picLocks noChangeArrowheads="1" noChangeAspect="1"/>
                           </pic:cNvPicPr>
@@ -14694,7 +14844,7 @@
       <w:r>
         <w:t xml:space="preserve"> </w:t>
       </w:r>
-      <w:hyperlink r:id="rId218">
+      <w:hyperlink r:id="rId220">
         <w:r>
           <w:rPr>
             <w:rStyle w:val="Hyperlink"/>
@@ -14812,7 +14962,7 @@
         <w:t xml:space="preserve">mehr vorgenommen werden.</w:t>
       </w:r>
     </w:p>
-    <w:bookmarkStart w:id="219" w:name="entscheidungsprozess"/>
+    <w:bookmarkStart w:id="221" w:name="entscheidungsprozess"/>
     <w:p>
       <w:pPr>
         <w:pStyle w:val="Heading3"/>
@@ -15003,8 +15153,8 @@
         <w:t xml:space="preserve">Auswahlentscheidung</w:t>
       </w:r>
     </w:p>
-    <w:bookmarkEnd w:id="219"/>
-    <w:bookmarkStart w:id="225" w:name="auswahlkriterien-eines-bms"/>
+    <w:bookmarkEnd w:id="221"/>
+    <w:bookmarkStart w:id="227" w:name="auswahlkriterien-eines-bms"/>
     <w:p>
       <w:pPr>
         <w:pStyle w:val="Heading3"/>
@@ -15115,7 +15265,7 @@
       <w:tr>
         <w:tc>
           <w:tcPr/>
-          <w:bookmarkStart w:id="223" w:name="fig-matrix"/>
+          <w:bookmarkStart w:id="225" w:name="fig-matrix"/>
           <w:p>
             <w:pPr>
               <w:pStyle w:val="Figure"/>
@@ -15126,18 +15276,18 @@
                 <wp:inline>
                   <wp:extent cx="5334000" cy="4227332"/>
                   <wp:effectExtent b="0" l="0" r="0" t="0"/>
-                  <wp:docPr descr="" title="" id="221" name="Picture"/>
+                  <wp:docPr descr="" title="" id="223" name="Picture"/>
                   <a:graphic>
                     <a:graphicData uri="http://schemas.openxmlformats.org/drawingml/2006/picture">
                       <pic:pic>
                         <pic:nvPicPr>
-                          <pic:cNvPr descr="./media/matrix.png" id="222" name="Picture"/>
+                          <pic:cNvPr descr="./media/matrix.png" id="224" name="Picture"/>
                           <pic:cNvPicPr>
                             <a:picLocks noChangeArrowheads="1" noChangeAspect="1"/>
                           </pic:cNvPicPr>
                         </pic:nvPicPr>
                         <pic:blipFill>
-                          <a:blip r:embed="rId220"/>
+                          <a:blip r:embed="rId222"/>
                           <a:stretch>
                             <a:fillRect/>
                           </a:stretch>
@@ -15177,7 +15327,7 @@
               <w:t xml:space="preserve">Abbildung 3.1: Beispiel für eine Matrix zur Einordnung von Funktionalitäten</w:t>
             </w:r>
           </w:p>
-          <w:bookmarkEnd w:id="223"/>
+          <w:bookmarkEnd w:id="225"/>
         </w:tc>
       </w:tr>
     </w:tbl>
@@ -15197,7 +15347,7 @@
       <w:r>
         <w:t xml:space="preserve"> </w:t>
       </w:r>
-      <w:hyperlink r:id="rId224">
+      <w:hyperlink r:id="rId226">
         <w:r>
           <w:rPr>
             <w:rStyle w:val="Hyperlink"/>
@@ -15233,8 +15383,8 @@
         <w:t xml:space="preserve">zu überprüfen, die strategisch von besonderer Bedeutung sind.</w:t>
       </w:r>
     </w:p>
-    <w:bookmarkEnd w:id="225"/>
-    <w:bookmarkStart w:id="226" w:name="marktanalyse"/>
+    <w:bookmarkEnd w:id="227"/>
+    <w:bookmarkStart w:id="228" w:name="marktanalyse"/>
     <w:p>
       <w:pPr>
         <w:pStyle w:val="Heading3"/>
@@ -16100,9 +16250,9 @@
         <w:t xml:space="preserve">an Dienstleister (beim Hoster) übergeben.</w:t>
       </w:r>
     </w:p>
-    <w:bookmarkEnd w:id="226"/>
-    <w:bookmarkEnd w:id="227"/>
-    <w:bookmarkStart w:id="266" w:name="prozessabbildung"/>
+    <w:bookmarkEnd w:id="228"/>
+    <w:bookmarkEnd w:id="229"/>
+    <w:bookmarkStart w:id="268" w:name="prozessabbildung"/>
     <w:p>
       <w:pPr>
         <w:pStyle w:val="Heading2"/>
@@ -16199,29 +16349,29 @@
       <w:tr>
         <w:tc>
           <w:tcPr/>
-          <w:bookmarkStart w:id="232" w:name="fig-anonymous-1"/>
+          <w:bookmarkStart w:id="234" w:name="fig-anonymous-1"/>
           <w:p>
             <w:pPr>
               <w:jc w:val="center"/>
             </w:pPr>
-            <w:hyperlink r:id="rId231">
+            <w:hyperlink r:id="rId233">
               <w:r>
                 <w:drawing>
                   <wp:inline>
                     <wp:extent cx="3810000" cy="2540000"/>
                     <wp:effectExtent b="0" l="0" r="0" t="0"/>
-                    <wp:docPr descr="" title="Quelle: Stkl (CC-BY-SA 3.0)" id="229" name="Picture"/>
+                    <wp:docPr descr="" title="Quelle: Stkl (CC-BY-SA 3.0)" id="231" name="Picture"/>
                     <a:graphic>
                       <a:graphicData uri="http://schemas.openxmlformats.org/drawingml/2006/picture">
                         <pic:pic>
                           <pic:nvPicPr>
-                            <pic:cNvPr descr="https://upload.wikimedia.org/wikipedia/commons/9/94/BPMN-1.svg" id="230" name="Picture"/>
+                            <pic:cNvPr descr="https://upload.wikimedia.org/wikipedia/commons/9/94/BPMN-1.svg" id="232" name="Picture"/>
                             <pic:cNvPicPr>
                               <a:picLocks noChangeArrowheads="1" noChangeAspect="1"/>
                             </pic:cNvPicPr>
                           </pic:nvPicPr>
                           <pic:blipFill>
-                            <a:blip r:embed="rId228"/>
+                            <a:blip r:embed="rId230"/>
                             <a:stretch>
                               <a:fillRect/>
                             </a:stretch>
@@ -16262,7 +16412,7 @@
               <w:t xml:space="preserve">Beispiel einer BPMN-Prozessabbildung</w:t>
             </w:r>
           </w:p>
-          <w:bookmarkEnd w:id="232"/>
+          <w:bookmarkEnd w:id="234"/>
         </w:tc>
       </w:tr>
     </w:tbl>
@@ -16330,7 +16480,7 @@
         <w:t xml:space="preserve">der Beschreibungen genauer adressiert werden können.</w:t>
       </w:r>
     </w:p>
-    <w:bookmarkStart w:id="233" w:name="nutzende"/>
+    <w:bookmarkStart w:id="235" w:name="nutzende"/>
     <w:p>
       <w:pPr>
         <w:pStyle w:val="Heading3"/>
@@ -16383,8 +16533,8 @@
         <w:t xml:space="preserve">Drittsystem mit dem BMS in Kontakt kommen.</w:t>
       </w:r>
     </w:p>
-    <w:bookmarkEnd w:id="233"/>
-    <w:bookmarkStart w:id="234" w:name="Xa67ef888de7b2d946e122fa2332dc4069b02eb2"/>
+    <w:bookmarkEnd w:id="235"/>
+    <w:bookmarkStart w:id="236" w:name="Xa67ef888de7b2d946e122fa2332dc4069b02eb2"/>
     <w:p>
       <w:pPr>
         <w:pStyle w:val="Heading3"/>
@@ -16524,8 +16674,8 @@
         <w:t xml:space="preserve">und zu den [Prinzipien der Gestaltung] angesprochen.</w:t>
       </w:r>
     </w:p>
-    <w:bookmarkEnd w:id="234"/>
-    <w:bookmarkStart w:id="235" w:name="erwerbung-1"/>
+    <w:bookmarkEnd w:id="236"/>
+    <w:bookmarkStart w:id="237" w:name="erwerbung-1"/>
     <w:p>
       <w:pPr>
         <w:pStyle w:val="Heading3"/>
@@ -16708,8 +16858,8 @@
         <w:t xml:space="preserve">meist nur eine Komponente im Haushaltswesen.</w:t>
       </w:r>
     </w:p>
-    <w:bookmarkEnd w:id="235"/>
-    <w:bookmarkStart w:id="236" w:name="verwaltung-von-elektronischen-ressourcen"/>
+    <w:bookmarkEnd w:id="237"/>
+    <w:bookmarkStart w:id="238" w:name="verwaltung-von-elektronischen-ressourcen"/>
     <w:p>
       <w:pPr>
         <w:pStyle w:val="Heading3"/>
@@ -16873,8 +17023,8 @@
         <w:t xml:space="preserve">Management-Tools eingesetzt werden (Coral, GoKB und LAS:eR).</w:t>
       </w:r>
     </w:p>
-    <w:bookmarkEnd w:id="236"/>
-    <w:bookmarkStart w:id="237" w:name="katalogisierung-1"/>
+    <w:bookmarkEnd w:id="238"/>
+    <w:bookmarkStart w:id="239" w:name="katalogisierung-1"/>
     <w:p>
       <w:pPr>
         <w:pStyle w:val="Heading3"/>
@@ -16949,8 +17099,8 @@
         <w:t xml:space="preserve">Konfigurierbarkeit von Erfassungsmasken</w:t>
       </w:r>
     </w:p>
-    <w:bookmarkEnd w:id="237"/>
-    <w:bookmarkStart w:id="238" w:name="katalog"/>
+    <w:bookmarkEnd w:id="239"/>
+    <w:bookmarkStart w:id="240" w:name="katalog"/>
     <w:p>
       <w:pPr>
         <w:pStyle w:val="Heading3"/>
@@ -17278,8 +17428,8 @@
         <w:t xml:space="preserve">in der Oberfläche des Discovery-Systems aktuell darzustellen.</w:t>
       </w:r>
     </w:p>
-    <w:bookmarkEnd w:id="238"/>
-    <w:bookmarkStart w:id="239" w:name="ausleihe-1"/>
+    <w:bookmarkEnd w:id="240"/>
+    <w:bookmarkStart w:id="241" w:name="ausleihe-1"/>
     <w:p>
       <w:pPr>
         <w:pStyle w:val="Heading3"/>
@@ -17514,8 +17664,8 @@
         <w:t xml:space="preserve">Wochenenden fallen.</w:t>
       </w:r>
     </w:p>
-    <w:bookmarkEnd w:id="239"/>
-    <w:bookmarkStart w:id="248" w:name="automatisierung-und-selbstbedienung"/>
+    <w:bookmarkEnd w:id="241"/>
+    <w:bookmarkStart w:id="250" w:name="automatisierung-und-selbstbedienung"/>
     <w:p>
       <w:pPr>
         <w:pStyle w:val="Heading3"/>
@@ -17558,7 +17708,7 @@
       <w:r>
         <w:t xml:space="preserve"> </w:t>
       </w:r>
-      <w:hyperlink r:id="rId240">
+      <w:hyperlink r:id="rId242">
         <w:r>
           <w:rPr>
             <w:rStyle w:val="Hyperlink"/>
@@ -17590,7 +17740,7 @@
       <w:r>
         <w:t xml:space="preserve"> </w:t>
       </w:r>
-      <w:hyperlink r:id="rId241">
+      <w:hyperlink r:id="rId243">
         <w:r>
           <w:rPr>
             <w:rStyle w:val="Hyperlink"/>
@@ -17613,7 +17763,7 @@
       <w:r>
         <w:t xml:space="preserve"> </w:t>
       </w:r>
-      <w:hyperlink r:id="rId242">
+      <w:hyperlink r:id="rId244">
         <w:r>
           <w:rPr>
             <w:rStyle w:val="Hyperlink"/>
@@ -17657,7 +17807,7 @@
         <w:t xml:space="preserve">Ausleihe dargestellt.</w:t>
       </w:r>
     </w:p>
-    <w:bookmarkStart w:id="243" w:name="selbstverbucher-ausleihautomaten"/>
+    <w:bookmarkStart w:id="245" w:name="selbstverbucher-ausleihautomaten"/>
     <w:p>
       <w:pPr>
         <w:pStyle w:val="Heading4"/>
@@ -17842,8 +17992,8 @@
         <w:t xml:space="preserve">ohne Feedback an die Nutzenden.</w:t>
       </w:r>
     </w:p>
-    <w:bookmarkEnd w:id="243"/>
-    <w:bookmarkStart w:id="244" w:name="rückgabeautomat--sortierung"/>
+    <w:bookmarkEnd w:id="245"/>
+    <w:bookmarkStart w:id="246" w:name="rückgabeautomat--sortierung"/>
     <w:p>
       <w:pPr>
         <w:pStyle w:val="Heading4"/>
@@ -18050,8 +18200,8 @@
         <w:t xml:space="preserve">anderweitig bestellt ist.</w:t>
       </w:r>
     </w:p>
-    <w:bookmarkEnd w:id="244"/>
-    <w:bookmarkStart w:id="245" w:name="kassenautomat"/>
+    <w:bookmarkEnd w:id="246"/>
+    <w:bookmarkStart w:id="247" w:name="kassenautomat"/>
     <w:p>
       <w:pPr>
         <w:pStyle w:val="Heading4"/>
@@ -18098,8 +18248,8 @@
         <w:t xml:space="preserve">Bargeld aufwändig und teuer ist.</w:t>
       </w:r>
     </w:p>
-    <w:bookmarkEnd w:id="245"/>
-    <w:bookmarkStart w:id="246" w:name="fernleihautomat"/>
+    <w:bookmarkEnd w:id="247"/>
+    <w:bookmarkStart w:id="248" w:name="fernleihautomat"/>
     <w:p>
       <w:pPr>
         <w:pStyle w:val="Heading4"/>
@@ -18164,8 +18314,8 @@
         <w:t xml:space="preserve">möglich.</w:t>
       </w:r>
     </w:p>
-    <w:bookmarkEnd w:id="246"/>
-    <w:bookmarkStart w:id="247" w:name="sicherungsgates"/>
+    <w:bookmarkEnd w:id="248"/>
+    <w:bookmarkStart w:id="249" w:name="sicherungsgates"/>
     <w:p>
       <w:pPr>
         <w:pStyle w:val="Heading4"/>
@@ -18282,9 +18432,9 @@
         <w:t xml:space="preserve">mit unverbuchten Medien.</w:t>
       </w:r>
     </w:p>
-    <w:bookmarkEnd w:id="247"/>
-    <w:bookmarkEnd w:id="248"/>
-    <w:bookmarkStart w:id="251" w:name="X5f43421ad2da98b923bae46de9bf9447c18dfb6"/>
+    <w:bookmarkEnd w:id="249"/>
+    <w:bookmarkEnd w:id="250"/>
+    <w:bookmarkStart w:id="253" w:name="X5f43421ad2da98b923bae46de9bf9447c18dfb6"/>
     <w:p>
       <w:pPr>
         <w:pStyle w:val="Heading3"/>
@@ -18320,7 +18470,7 @@
       <w:r>
         <w:t xml:space="preserve"> </w:t>
       </w:r>
-      <w:hyperlink r:id="rId249">
+      <w:hyperlink r:id="rId251">
         <w:r>
           <w:rPr>
             <w:rStyle w:val="Hyperlink"/>
@@ -18337,7 +18487,7 @@
       <w:r>
         <w:t xml:space="preserve"> </w:t>
       </w:r>
-      <w:hyperlink r:id="rId250">
+      <w:hyperlink r:id="rId252">
         <w:r>
           <w:rPr>
             <w:rStyle w:val="Hyperlink"/>
@@ -18569,8 +18719,8 @@
         <w:t xml:space="preserve">nutzer*innen-nahe Dienstleistungen, wie die Fernleihe.</w:t>
       </w:r>
     </w:p>
-    <w:bookmarkEnd w:id="251"/>
-    <w:bookmarkStart w:id="265" w:name="nicht-bibliothekarische-schnittstellen"/>
+    <w:bookmarkEnd w:id="253"/>
+    <w:bookmarkStart w:id="267" w:name="nicht-bibliothekarische-schnittstellen"/>
     <w:p>
       <w:pPr>
         <w:pStyle w:val="Heading3"/>
@@ -18637,7 +18787,7 @@
         <w:t xml:space="preserve">nachgenutzt werden. Dies ist die Rolle des Identity Managements (IDM).</w:t>
       </w:r>
     </w:p>
-    <w:bookmarkStart w:id="256" w:name="identity-management"/>
+    <w:bookmarkStart w:id="258" w:name="identity-management"/>
     <w:p>
       <w:pPr>
         <w:pStyle w:val="Heading4"/>
@@ -18830,7 +18980,7 @@
       <w:r>
         <w:t xml:space="preserve"> </w:t>
       </w:r>
-      <w:hyperlink r:id="rId252">
+      <w:hyperlink r:id="rId254">
         <w:r>
           <w:rPr>
             <w:rStyle w:val="Hyperlink"/>
@@ -18856,7 +19006,7 @@
       <w:r>
         <w:t xml:space="preserve"> </w:t>
       </w:r>
-      <w:hyperlink r:id="rId253">
+      <w:hyperlink r:id="rId255">
         <w:r>
           <w:rPr>
             <w:rStyle w:val="Hyperlink"/>
@@ -18871,7 +19021,7 @@
         <w:rPr>
           <w:rStyle w:val="FootnoteReference"/>
         </w:rPr>
-        <w:footnoteReference w:id="254"/>
+        <w:footnoteReference w:id="256"/>
       </w:r>
     </w:p>
     <w:p>
@@ -18888,7 +19038,7 @@
         <w:t xml:space="preserve">Directory, uvm</w:t>
       </w:r>
     </w:p>
-    <w:bookmarkStart w:id="255" w:name="speicherung-von-nutzendenaccounts"/>
+    <w:bookmarkStart w:id="257" w:name="speicherung-von-nutzendenaccounts"/>
     <w:p>
       <w:pPr>
         <w:pStyle w:val="Heading5"/>
@@ -19095,9 +19245,9 @@
         <w:t xml:space="preserve">Kapitel zum technischen Betrieb eines BMS.</w:t>
       </w:r>
     </w:p>
-    <w:bookmarkEnd w:id="255"/>
-    <w:bookmarkEnd w:id="256"/>
-    <w:bookmarkStart w:id="260" w:name="bezahlsysteme"/>
+    <w:bookmarkEnd w:id="257"/>
+    <w:bookmarkEnd w:id="258"/>
+    <w:bookmarkStart w:id="262" w:name="bezahlsysteme"/>
     <w:p>
       <w:pPr>
         <w:pStyle w:val="Heading4"/>
@@ -19170,18 +19320,18 @@
                 <wp:inline>
                   <wp:extent cx="152400" cy="152400"/>
                   <wp:effectExtent b="0" l="0" r="0" t="0"/>
-                  <wp:docPr descr="" title="" id="258" name="Picture"/>
+                  <wp:docPr descr="" title="" id="260" name="Picture"/>
                   <a:graphic>
                     <a:graphicData uri="http://schemas.openxmlformats.org/drawingml/2006/picture">
                       <pic:pic>
                         <pic:nvPicPr>
-                          <pic:cNvPr descr="/opt/quarto/share/formats/docx/warning.png" id="259" name="Picture"/>
+                          <pic:cNvPr descr="/opt/quarto/share/formats/docx/warning.png" id="261" name="Picture"/>
                           <pic:cNvPicPr>
                             <a:picLocks noChangeArrowheads="1" noChangeAspect="1"/>
                           </pic:cNvPicPr>
                         </pic:nvPicPr>
                         <pic:blipFill>
-                          <a:blip r:embed="rId257"/>
+                          <a:blip r:embed="rId259"/>
                           <a:stretch>
                             <a:fillRect/>
                           </a:stretch>
@@ -19244,8 +19394,8 @@
         </w:tc>
       </w:tr>
     </w:tbl>
-    <w:bookmarkEnd w:id="260"/>
-    <w:bookmarkStart w:id="262" w:name="e-rechnung"/>
+    <w:bookmarkEnd w:id="262"/>
+    <w:bookmarkStart w:id="264" w:name="e-rechnung"/>
     <w:p>
       <w:pPr>
         <w:pStyle w:val="Heading4"/>
@@ -19300,7 +19450,7 @@
       <w:r>
         <w:t xml:space="preserve"> </w:t>
       </w:r>
-      <w:hyperlink r:id="rId261">
+      <w:hyperlink r:id="rId263">
         <w:r>
           <w:rPr>
             <w:rStyle w:val="Hyperlink"/>
@@ -19442,8 +19592,8 @@
         <w:t xml:space="preserve">abgeschlossen werden.</w:t>
       </w:r>
     </w:p>
-    <w:bookmarkEnd w:id="262"/>
-    <w:bookmarkStart w:id="264" w:name="statistik"/>
+    <w:bookmarkEnd w:id="264"/>
+    <w:bookmarkStart w:id="266" w:name="statistik"/>
     <w:p>
       <w:pPr>
         <w:pStyle w:val="Heading4"/>
@@ -19668,7 +19818,7 @@
       <w:r>
         <w:t xml:space="preserve"> </w:t>
       </w:r>
-      <w:hyperlink r:id="rId263">
+      <w:hyperlink r:id="rId265">
         <w:r>
           <w:rPr>
             <w:rStyle w:val="Hyperlink"/>
@@ -19686,10 +19836,10 @@
         <w:t xml:space="preserve">für statistische Daten der Nutzung digitaler Medien importieren.</w:t>
       </w:r>
     </w:p>
-    <w:bookmarkEnd w:id="264"/>
-    <w:bookmarkEnd w:id="265"/>
     <w:bookmarkEnd w:id="266"/>
-    <w:bookmarkStart w:id="287" w:name="technischer-betrieb"/>
+    <w:bookmarkEnd w:id="267"/>
+    <w:bookmarkEnd w:id="268"/>
+    <w:bookmarkStart w:id="289" w:name="technischer-betrieb"/>
     <w:p>
       <w:pPr>
         <w:pStyle w:val="Heading2"/>
@@ -19740,12 +19890,12 @@
                 <wp:inline>
                   <wp:extent cx="152400" cy="152400"/>
                   <wp:effectExtent b="0" l="0" r="0" t="0"/>
-                  <wp:docPr descr="" title="" id="267" name="Picture"/>
+                  <wp:docPr descr="" title="" id="269" name="Picture"/>
                   <a:graphic>
                     <a:graphicData uri="http://schemas.openxmlformats.org/drawingml/2006/picture">
                       <pic:pic>
                         <pic:nvPicPr>
-                          <pic:cNvPr descr="/opt/quarto/share/formats/docx/note.png" id="268" name="Picture"/>
+                          <pic:cNvPr descr="/opt/quarto/share/formats/docx/note.png" id="270" name="Picture"/>
                           <pic:cNvPicPr>
                             <a:picLocks noChangeArrowheads="1" noChangeAspect="1"/>
                           </pic:cNvPicPr>
@@ -19947,7 +20097,7 @@
         </w:tc>
       </w:tr>
     </w:tbl>
-    <w:bookmarkStart w:id="272" w:name="X3a5ca0018f511a6e73c5bcce2da503f97a39d48"/>
+    <w:bookmarkStart w:id="274" w:name="X3a5ca0018f511a6e73c5bcce2da503f97a39d48"/>
     <w:p>
       <w:pPr>
         <w:pStyle w:val="Heading3"/>
@@ -19976,7 +20126,7 @@
         <w:t xml:space="preserve">Wartung sowie Backup und Support.</w:t>
       </w:r>
     </w:p>
-    <w:bookmarkStart w:id="269" w:name="lokale-installation"/>
+    <w:bookmarkStart w:id="271" w:name="lokale-installation"/>
     <w:p>
       <w:pPr>
         <w:pStyle w:val="Heading4"/>
@@ -20093,8 +20243,8 @@
         <w:t xml:space="preserve">von äußeren Einflüssen.</w:t>
       </w:r>
     </w:p>
-    <w:bookmarkEnd w:id="269"/>
-    <w:bookmarkStart w:id="270" w:name="hosting"/>
+    <w:bookmarkEnd w:id="271"/>
+    <w:bookmarkStart w:id="272" w:name="hosting"/>
     <w:p>
       <w:pPr>
         <w:pStyle w:val="Heading4"/>
@@ -20179,8 +20329,8 @@
         <w:t xml:space="preserve">das Hosting für mehrere Einrichtung besser skaliert.</w:t>
       </w:r>
     </w:p>
-    <w:bookmarkEnd w:id="270"/>
-    <w:bookmarkStart w:id="271" w:name="cloud"/>
+    <w:bookmarkEnd w:id="272"/>
+    <w:bookmarkStart w:id="273" w:name="cloud"/>
     <w:p>
       <w:pPr>
         <w:pStyle w:val="Heading4"/>
@@ -20315,9 +20465,9 @@
         <w:t xml:space="preserve">solches Betriebsmodell meist zu Abonnementkosten.</w:t>
       </w:r>
     </w:p>
-    <w:bookmarkEnd w:id="271"/>
-    <w:bookmarkEnd w:id="272"/>
-    <w:bookmarkStart w:id="273" w:name="kosten"/>
+    <w:bookmarkEnd w:id="273"/>
+    <w:bookmarkEnd w:id="274"/>
+    <w:bookmarkStart w:id="275" w:name="kosten"/>
     <w:p>
       <w:pPr>
         <w:pStyle w:val="Heading3"/>
@@ -20523,8 +20673,8 @@
         <w:t xml:space="preserve">Mitarbeiter*innen schlummert.</w:t>
       </w:r>
     </w:p>
-    <w:bookmarkEnd w:id="273"/>
-    <w:bookmarkStart w:id="274" w:name="installation-updates"/>
+    <w:bookmarkEnd w:id="275"/>
+    <w:bookmarkStart w:id="276" w:name="installation-updates"/>
     <w:p>
       <w:pPr>
         <w:pStyle w:val="Heading3"/>
@@ -20687,8 +20837,8 @@
         <w:t xml:space="preserve">oder halbjahres-weise).</w:t>
       </w:r>
     </w:p>
-    <w:bookmarkEnd w:id="274"/>
-    <w:bookmarkStart w:id="275" w:name="open-source"/>
+    <w:bookmarkEnd w:id="276"/>
+    <w:bookmarkStart w:id="277" w:name="open-source"/>
     <w:p>
       <w:pPr>
         <w:pStyle w:val="Heading3"/>
@@ -20723,8 +20873,8 @@
         <w:t xml:space="preserve">Hierzu müssen die Lizenzbedingungen des Systems geprüft werden.</w:t>
       </w:r>
     </w:p>
-    <w:bookmarkEnd w:id="275"/>
-    <w:bookmarkStart w:id="280" w:name="laufender-betrieb"/>
+    <w:bookmarkEnd w:id="277"/>
+    <w:bookmarkStart w:id="282" w:name="laufender-betrieb"/>
     <w:p>
       <w:pPr>
         <w:pStyle w:val="Heading3"/>
@@ -20795,7 +20945,7 @@
         <w:t xml:space="preserve">bibliotheksspezifische Lösungen.</w:t>
       </w:r>
     </w:p>
-    <w:bookmarkStart w:id="278" w:name="monitoring"/>
+    <w:bookmarkStart w:id="280" w:name="monitoring"/>
     <w:p>
       <w:pPr>
         <w:pStyle w:val="Heading4"/>
@@ -20820,7 +20970,7 @@
       <w:r>
         <w:t xml:space="preserve"> </w:t>
       </w:r>
-      <w:hyperlink r:id="rId276">
+      <w:hyperlink r:id="rId278">
         <w:r>
           <w:rPr>
             <w:rStyle w:val="Hyperlink"/>
@@ -20837,7 +20987,7 @@
       <w:r>
         <w:t xml:space="preserve"> </w:t>
       </w:r>
-      <w:hyperlink r:id="rId277">
+      <w:hyperlink r:id="rId279">
         <w:r>
           <w:rPr>
             <w:rStyle w:val="Hyperlink"/>
@@ -20899,8 +21049,8 @@
         <w:t xml:space="preserve">auch von der nutzenden Einrichtung überwacht werden.</w:t>
       </w:r>
     </w:p>
-    <w:bookmarkEnd w:id="278"/>
-    <w:bookmarkStart w:id="279" w:name="notfallbetrieb"/>
+    <w:bookmarkEnd w:id="280"/>
+    <w:bookmarkStart w:id="281" w:name="notfallbetrieb"/>
     <w:p>
       <w:pPr>
         <w:pStyle w:val="Heading4"/>
@@ -21081,9 +21231,9 @@
         <w:t xml:space="preserve">voraussichtlich wieder zur Verfügung steht.</w:t>
       </w:r>
     </w:p>
-    <w:bookmarkEnd w:id="279"/>
-    <w:bookmarkEnd w:id="280"/>
-    <w:bookmarkStart w:id="281" w:name="it-sicherheit"/>
+    <w:bookmarkEnd w:id="281"/>
+    <w:bookmarkEnd w:id="282"/>
+    <w:bookmarkStart w:id="283" w:name="it-sicherheit"/>
     <w:p>
       <w:pPr>
         <w:pStyle w:val="Heading3"/>
@@ -21258,8 +21408,8 @@
         <w:t xml:space="preserve">.</w:t>
       </w:r>
     </w:p>
-    <w:bookmarkEnd w:id="281"/>
-    <w:bookmarkStart w:id="282" w:name="backup-und-rollback"/>
+    <w:bookmarkEnd w:id="283"/>
+    <w:bookmarkStart w:id="284" w:name="backup-und-rollback"/>
     <w:p>
       <w:pPr>
         <w:pStyle w:val="Heading3"/>
@@ -21456,8 +21606,8 @@
         <w:t xml:space="preserve">einer Testinstanz des BMS.</w:t>
       </w:r>
     </w:p>
-    <w:bookmarkEnd w:id="282"/>
-    <w:bookmarkStart w:id="283" w:name="zusammenspiel-hard--und-software"/>
+    <w:bookmarkEnd w:id="284"/>
+    <w:bookmarkStart w:id="285" w:name="zusammenspiel-hard--und-software"/>
     <w:p>
       <w:pPr>
         <w:pStyle w:val="Heading3"/>
@@ -21601,7 +21751,7 @@
       <w:r>
         <w:t xml:space="preserve"> </w:t>
       </w:r>
-      <w:hyperlink r:id="rId240">
+      <w:hyperlink r:id="rId242">
         <w:r>
           <w:rPr>
             <w:rStyle w:val="Hyperlink"/>
@@ -21621,7 +21771,7 @@
       <w:r>
         <w:t xml:space="preserve"> </w:t>
       </w:r>
-      <w:hyperlink r:id="rId242">
+      <w:hyperlink r:id="rId244">
         <w:r>
           <w:rPr>
             <w:rStyle w:val="Hyperlink"/>
@@ -21633,8 +21783,8 @@
         <w:t xml:space="preserve">.</w:t>
       </w:r>
     </w:p>
-    <w:bookmarkEnd w:id="283"/>
-    <w:bookmarkStart w:id="286" w:name="datenschutz"/>
+    <w:bookmarkEnd w:id="285"/>
+    <w:bookmarkStart w:id="288" w:name="datenschutz"/>
     <w:p>
       <w:pPr>
         <w:pStyle w:val="Heading3"/>
@@ -21953,7 +22103,7 @@
       <w:r>
         <w:t xml:space="preserve">(</w:t>
       </w:r>
-      <w:hyperlink r:id="rId284">
+      <w:hyperlink r:id="rId286">
         <w:r>
           <w:rPr>
             <w:rStyle w:val="Hyperlink"/>
@@ -21989,7 +22139,7 @@
       <w:r>
         <w:t xml:space="preserve"> </w:t>
       </w:r>
-      <w:hyperlink r:id="rId285">
+      <w:hyperlink r:id="rId287">
         <w:r>
           <w:rPr>
             <w:rStyle w:val="Hyperlink"/>
@@ -22205,9 +22355,9 @@
         <w:t xml:space="preserve">IT-Sicherheitsbeauftragte hinzugezogen werden.</w:t>
       </w:r>
     </w:p>
-    <w:bookmarkEnd w:id="286"/>
-    <w:bookmarkEnd w:id="287"/>
-    <w:bookmarkStart w:id="290" w:name="zusammenfassung-und-ausblick-2"/>
+    <w:bookmarkEnd w:id="288"/>
+    <w:bookmarkEnd w:id="289"/>
+    <w:bookmarkStart w:id="292" w:name="zusammenfassung-und-ausblick-2"/>
     <w:p>
       <w:pPr>
         <w:pStyle w:val="Heading2"/>
@@ -22258,12 +22408,12 @@
                 <wp:inline>
                   <wp:extent cx="152400" cy="152400"/>
                   <wp:effectExtent b="0" l="0" r="0" t="0"/>
-                  <wp:docPr descr="" title="" id="288" name="Picture"/>
+                  <wp:docPr descr="" title="" id="290" name="Picture"/>
                   <a:graphic>
                     <a:graphicData uri="http://schemas.openxmlformats.org/drawingml/2006/picture">
                       <pic:pic>
                         <pic:nvPicPr>
-                          <pic:cNvPr descr="/opt/quarto/share/formats/docx/note.png" id="289" name="Picture"/>
+                          <pic:cNvPr descr="/opt/quarto/share/formats/docx/note.png" id="291" name="Picture"/>
                           <pic:cNvPicPr>
                             <a:picLocks noChangeArrowheads="1" noChangeAspect="1"/>
                           </pic:cNvPicPr>
@@ -22380,9 +22530,9 @@
         </w:tc>
       </w:tr>
     </w:tbl>
-    <w:bookmarkEnd w:id="290"/>
-    <w:bookmarkEnd w:id="291"/>
-    <w:bookmarkStart w:id="307" w:name="literaturverzeichnis"/>
+    <w:bookmarkEnd w:id="292"/>
+    <w:bookmarkEnd w:id="293"/>
+    <w:bookmarkStart w:id="309" w:name="literaturverzeichnis"/>
     <w:p>
       <w:pPr>
         <w:pStyle w:val="Heading1"/>
@@ -22401,7 +22551,7 @@
       <w:r>
         <w:t xml:space="preserve"> </w:t>
       </w:r>
-      <w:hyperlink r:id="rId292">
+      <w:hyperlink r:id="rId294">
         <w:r>
           <w:rPr>
             <w:rStyle w:val="Hyperlink"/>
@@ -22416,8 +22566,8 @@
         <w:t xml:space="preserve">verwaltet. Hier davon nur die explizit im Handbuch referenzierten Publikationen:</w:t>
       </w:r>
     </w:p>
-    <w:bookmarkStart w:id="306" w:name="refs"/>
-    <w:bookmarkStart w:id="294" w:name="ref-borgman_acting_1997"/>
+    <w:bookmarkStart w:id="308" w:name="refs"/>
+    <w:bookmarkStart w:id="296" w:name="ref-borgman_acting_1997"/>
     <w:p>
       <w:pPr>
         <w:pStyle w:val="Bibliography"/>
@@ -22453,7 +22603,7 @@
       <w:r>
         <w:t xml:space="preserve"> </w:t>
       </w:r>
-      <w:hyperlink r:id="rId293">
+      <w:hyperlink r:id="rId295">
         <w:r>
           <w:rPr>
             <w:rStyle w:val="Hyperlink"/>
@@ -22465,8 +22615,8 @@
         <w:t xml:space="preserve">.</w:t>
       </w:r>
     </w:p>
-    <w:bookmarkEnd w:id="294"/>
-    <w:bookmarkStart w:id="296" w:name="ref-cody_hanson_opinion_2015"/>
+    <w:bookmarkEnd w:id="296"/>
+    <w:bookmarkStart w:id="298" w:name="ref-cody_hanson_opinion_2015"/>
     <w:p>
       <w:pPr>
         <w:pStyle w:val="Bibliography"/>
@@ -22486,7 +22636,7 @@
       <w:r>
         <w:t xml:space="preserve"> </w:t>
       </w:r>
-      <w:hyperlink r:id="rId295">
+      <w:hyperlink r:id="rId297">
         <w:r>
           <w:rPr>
             <w:rStyle w:val="Hyperlink"/>
@@ -22498,8 +22648,8 @@
         <w:t xml:space="preserve">.</w:t>
       </w:r>
     </w:p>
-    <w:bookmarkEnd w:id="296"/>
-    <w:bookmarkStart w:id="297" w:name="ref-gould_designing_1987"/>
+    <w:bookmarkEnd w:id="298"/>
+    <w:bookmarkStart w:id="299" w:name="ref-gould_designing_1987"/>
     <w:p>
       <w:pPr>
         <w:pStyle w:val="Bibliography"/>
@@ -22548,8 +22698,8 @@
         <w:t xml:space="preserve">: Morgan Kaufmann Publishers Inc.</w:t>
       </w:r>
     </w:p>
-    <w:bookmarkEnd w:id="297"/>
-    <w:bookmarkStart w:id="299" w:name="ref-kling_human_1998"/>
+    <w:bookmarkEnd w:id="299"/>
+    <w:bookmarkStart w:id="301" w:name="ref-kling_human_1998"/>
     <w:p>
       <w:pPr>
         <w:pStyle w:val="Bibliography"/>
@@ -22613,7 +22763,7 @@
       <w:r>
         <w:t xml:space="preserve"> </w:t>
       </w:r>
-      <w:hyperlink r:id="rId298">
+      <w:hyperlink r:id="rId300">
         <w:r>
           <w:rPr>
             <w:rStyle w:val="Hyperlink"/>
@@ -22625,8 +22775,8 @@
         <w:t xml:space="preserve">.</w:t>
       </w:r>
     </w:p>
-    <w:bookmarkEnd w:id="299"/>
-    <w:bookmarkStart w:id="301" w:name="ref-marshall_breeding_how_2022"/>
+    <w:bookmarkEnd w:id="301"/>
+    <w:bookmarkStart w:id="303" w:name="ref-marshall_breeding_how_2022"/>
     <w:p>
       <w:pPr>
         <w:pStyle w:val="Bibliography"/>
@@ -22646,7 +22796,7 @@
       <w:r>
         <w:t xml:space="preserve"> </w:t>
       </w:r>
-      <w:hyperlink r:id="rId300">
+      <w:hyperlink r:id="rId302">
         <w:r>
           <w:rPr>
             <w:rStyle w:val="Hyperlink"/>
@@ -22658,8 +22808,8 @@
         <w:t xml:space="preserve">.</w:t>
       </w:r>
     </w:p>
-    <w:bookmarkEnd w:id="301"/>
-    <w:bookmarkStart w:id="302" w:name="ref-matthews_library_2020"/>
+    <w:bookmarkEnd w:id="303"/>
+    <w:bookmarkStart w:id="304" w:name="ref-matthews_library_2020"/>
     <w:p>
       <w:pPr>
         <w:pStyle w:val="Bibliography"/>
@@ -22681,8 +22831,8 @@
         <w:t xml:space="preserve">. Second edition. Library and information science text series. Santa Barbara, California: Libraries Unlimited.</w:t>
       </w:r>
     </w:p>
-    <w:bookmarkEnd w:id="302"/>
-    <w:bookmarkStart w:id="303" w:name="ref-shneiderman_designing_2005"/>
+    <w:bookmarkEnd w:id="304"/>
+    <w:bookmarkStart w:id="305" w:name="ref-shneiderman_designing_2005"/>
     <w:p>
       <w:pPr>
         <w:pStyle w:val="Bibliography"/>
@@ -22704,8 +22854,8 @@
         <w:t xml:space="preserve">. 4th Aufl. Pearson.</w:t>
       </w:r>
     </w:p>
-    <w:bookmarkEnd w:id="303"/>
-    <w:bookmarkStart w:id="305" w:name="ref-siems_lesen_2022"/>
+    <w:bookmarkEnd w:id="305"/>
+    <w:bookmarkStart w:id="307" w:name="ref-siems_lesen_2022"/>
     <w:p>
       <w:pPr>
         <w:pStyle w:val="Bibliography"/>
@@ -22755,7 +22905,7 @@
       <w:r>
         <w:t xml:space="preserve"> </w:t>
       </w:r>
-      <w:hyperlink r:id="rId304">
+      <w:hyperlink r:id="rId306">
         <w:r>
           <w:rPr>
             <w:rStyle w:val="Hyperlink"/>
@@ -22767,10 +22917,10 @@
         <w:t xml:space="preserve">.</w:t>
       </w:r>
     </w:p>
-    <w:bookmarkEnd w:id="305"/>
-    <w:bookmarkEnd w:id="306"/>
     <w:bookmarkEnd w:id="307"/>
-    <w:bookmarkStart w:id="324" w:name="glossar"/>
+    <w:bookmarkEnd w:id="308"/>
+    <w:bookmarkEnd w:id="309"/>
+    <w:bookmarkStart w:id="326" w:name="glossar"/>
     <w:p>
       <w:pPr>
         <w:pStyle w:val="Heading1"/>
@@ -22783,7 +22933,7 @@
       <w:pPr>
         <w:pStyle w:val="DefinitionTerm"/>
       </w:pPr>
-      <w:hyperlink r:id="rId308">
+      <w:hyperlink r:id="rId310">
         <w:r>
           <w:rPr>
             <w:rStyle w:val="Hyperlink"/>
@@ -22820,7 +22970,7 @@
       <w:pPr>
         <w:pStyle w:val="DefinitionTerm"/>
       </w:pPr>
-      <w:hyperlink r:id="rId309">
+      <w:hyperlink r:id="rId311">
         <w:r>
           <w:rPr>
             <w:rStyle w:val="Hyperlink"/>
@@ -22841,7 +22991,7 @@
       <w:pPr>
         <w:pStyle w:val="DefinitionTerm"/>
       </w:pPr>
-      <w:hyperlink r:id="rId310">
+      <w:hyperlink r:id="rId312">
         <w:r>
           <w:rPr>
             <w:rStyle w:val="Hyperlink"/>
@@ -22862,7 +23012,7 @@
       <w:pPr>
         <w:pStyle w:val="DefinitionTerm"/>
       </w:pPr>
-      <w:hyperlink r:id="rId261">
+      <w:hyperlink r:id="rId263">
         <w:r>
           <w:rPr>
             <w:rStyle w:val="Hyperlink"/>
@@ -22883,7 +23033,7 @@
       <w:pPr>
         <w:pStyle w:val="DefinitionTerm"/>
       </w:pPr>
-      <w:hyperlink r:id="rId311">
+      <w:hyperlink r:id="rId313">
         <w:r>
           <w:rPr>
             <w:rStyle w:val="Hyperlink"/>
@@ -22920,7 +23070,7 @@
       <w:pPr>
         <w:pStyle w:val="DefinitionTerm"/>
       </w:pPr>
-      <w:hyperlink r:id="rId312">
+      <w:hyperlink r:id="rId314">
         <w:r>
           <w:rPr>
             <w:rStyle w:val="Hyperlink"/>
@@ -22941,7 +23091,7 @@
       <w:pPr>
         <w:pStyle w:val="DefinitionTerm"/>
       </w:pPr>
-      <w:hyperlink r:id="rId313">
+      <w:hyperlink r:id="rId315">
         <w:r>
           <w:rPr>
             <w:rStyle w:val="Hyperlink"/>
@@ -22962,7 +23112,7 @@
       <w:pPr>
         <w:pStyle w:val="DefinitionTerm"/>
       </w:pPr>
-      <w:hyperlink r:id="rId314">
+      <w:hyperlink r:id="rId316">
         <w:r>
           <w:rPr>
             <w:rStyle w:val="Hyperlink"/>
@@ -22983,7 +23133,7 @@
       <w:pPr>
         <w:pStyle w:val="DefinitionTerm"/>
       </w:pPr>
-      <w:hyperlink r:id="rId315">
+      <w:hyperlink r:id="rId317">
         <w:r>
           <w:rPr>
             <w:rStyle w:val="Hyperlink"/>
@@ -23004,7 +23154,7 @@
       <w:pPr>
         <w:pStyle w:val="DefinitionTerm"/>
       </w:pPr>
-      <w:hyperlink r:id="rId316">
+      <w:hyperlink r:id="rId318">
         <w:r>
           <w:rPr>
             <w:rStyle w:val="Hyperlink"/>
@@ -23025,7 +23175,7 @@
       <w:pPr>
         <w:pStyle w:val="DefinitionTerm"/>
       </w:pPr>
-      <w:hyperlink r:id="rId317">
+      <w:hyperlink r:id="rId319">
         <w:r>
           <w:rPr>
             <w:rStyle w:val="Hyperlink"/>
@@ -23046,7 +23196,7 @@
       <w:pPr>
         <w:pStyle w:val="DefinitionTerm"/>
       </w:pPr>
-      <w:hyperlink r:id="rId318">
+      <w:hyperlink r:id="rId320">
         <w:r>
           <w:rPr>
             <w:rStyle w:val="Hyperlink"/>
@@ -23076,7 +23226,7 @@
       <w:pPr>
         <w:pStyle w:val="DefinitionTerm"/>
       </w:pPr>
-      <w:hyperlink r:id="rId319">
+      <w:hyperlink r:id="rId321">
         <w:r>
           <w:rPr>
             <w:rStyle w:val="Hyperlink"/>
@@ -23097,7 +23247,7 @@
       <w:pPr>
         <w:pStyle w:val="DefinitionTerm"/>
       </w:pPr>
-      <w:hyperlink r:id="rId320">
+      <w:hyperlink r:id="rId322">
         <w:r>
           <w:rPr>
             <w:rStyle w:val="Hyperlink"/>
@@ -23118,7 +23268,7 @@
       <w:pPr>
         <w:pStyle w:val="DefinitionTerm"/>
       </w:pPr>
-      <w:hyperlink r:id="rId321">
+      <w:hyperlink r:id="rId323">
         <w:r>
           <w:rPr>
             <w:rStyle w:val="Hyperlink"/>
@@ -23139,7 +23289,7 @@
       <w:pPr>
         <w:pStyle w:val="DefinitionTerm"/>
       </w:pPr>
-      <w:hyperlink r:id="rId322">
+      <w:hyperlink r:id="rId324">
         <w:r>
           <w:rPr>
             <w:rStyle w:val="Hyperlink"/>
@@ -23160,7 +23310,7 @@
       <w:pPr>
         <w:pStyle w:val="DefinitionTerm"/>
       </w:pPr>
-      <w:hyperlink r:id="rId323">
+      <w:hyperlink r:id="rId325">
         <w:r>
           <w:rPr>
             <w:rStyle w:val="Hyperlink"/>
@@ -23193,8 +23343,8 @@
         <w:t xml:space="preserve">Protokoll zur Abfrage von bibliografischen Daten </w:t>
       </w:r>
     </w:p>
-    <w:bookmarkEnd w:id="324"/>
-    <w:bookmarkStart w:id="325" w:name="zielgruppe"/>
+    <w:bookmarkEnd w:id="326"/>
+    <w:bookmarkStart w:id="327" w:name="zielgruppe"/>
     <w:p>
       <w:pPr>
         <w:pStyle w:val="Heading1"/>
@@ -23415,8 +23565,8 @@
         <w:t xml:space="preserve">Lehrbeauftragter für einen bibliothekarischen Studiengang.</w:t>
       </w:r>
     </w:p>
-    <w:bookmarkEnd w:id="325"/>
-    <w:bookmarkStart w:id="357" w:name="mitarbeit"/>
+    <w:bookmarkEnd w:id="327"/>
+    <w:bookmarkStart w:id="359" w:name="mitarbeit"/>
     <w:p>
       <w:pPr>
         <w:pStyle w:val="Heading1"/>
@@ -23498,7 +23648,7 @@
         <w:t xml:space="preserve">zusammengefasst.</w:t>
       </w:r>
     </w:p>
-    <w:bookmarkStart w:id="329" w:name="arbeitsablauf"/>
+    <w:bookmarkStart w:id="331" w:name="arbeitsablauf"/>
     <w:p>
       <w:pPr>
         <w:pStyle w:val="Heading2"/>
@@ -23566,7 +23716,7 @@
       <w:r>
         <w:t xml:space="preserve"> </w:t>
       </w:r>
-      <w:hyperlink r:id="rId326">
+      <w:hyperlink r:id="rId328">
         <w:r>
           <w:rPr>
             <w:rStyle w:val="Hyperlink"/>
@@ -23583,7 +23733,7 @@
       <w:r>
         <w:t xml:space="preserve"> </w:t>
       </w:r>
-      <w:hyperlink r:id="rId327">
+      <w:hyperlink r:id="rId329">
         <w:r>
           <w:rPr>
             <w:rStyle w:val="Hyperlink"/>
@@ -23632,7 +23782,7 @@
       <w:r>
         <w:t xml:space="preserve"> </w:t>
       </w:r>
-      <w:hyperlink r:id="rId328">
+      <w:hyperlink r:id="rId330">
         <w:r>
           <w:rPr>
             <w:rStyle w:val="Hyperlink"/>
@@ -23647,8 +23797,8 @@
         <w:t xml:space="preserve">in HTML und anderen Formaten aus den Quellen zusammengebaut wird.</w:t>
       </w:r>
     </w:p>
-    <w:bookmarkEnd w:id="329"/>
-    <w:bookmarkStart w:id="342" w:name="styleguide"/>
+    <w:bookmarkEnd w:id="331"/>
+    <w:bookmarkStart w:id="344" w:name="styleguide"/>
     <w:p>
       <w:pPr>
         <w:pStyle w:val="Heading2"/>
@@ -23690,7 +23840,7 @@
         <w:t xml:space="preserve">Dieser Styleguide soll eine einheitliche Form gewährleisten. Neben Hinweisen</w:t>
       </w:r>
     </w:p>
-    <w:bookmarkStart w:id="330" w:name="schreibstil"/>
+    <w:bookmarkStart w:id="332" w:name="schreibstil"/>
     <w:p>
       <w:pPr>
         <w:pStyle w:val="Heading3"/>
@@ -23756,8 +23906,8 @@
         <w:t xml:space="preserve">Das Buch sollte in 2-5 Jahren noch aktuell und verständlich sein, aber nicht mehr unbedingt in 10 Jahren.</w:t>
       </w:r>
     </w:p>
-    <w:bookmarkEnd w:id="330"/>
-    <w:bookmarkStart w:id="331" w:name="schreibweise-fachbegriffe-und-verweise"/>
+    <w:bookmarkEnd w:id="332"/>
+    <w:bookmarkStart w:id="333" w:name="schreibweise-fachbegriffe-und-verweise"/>
     <w:p>
       <w:pPr>
         <w:pStyle w:val="Heading3"/>
@@ -23877,8 +24027,8 @@
         <w:t xml:space="preserve">einer Fußnote.</w:t>
       </w:r>
     </w:p>
-    <w:bookmarkEnd w:id="331"/>
-    <w:bookmarkStart w:id="333" w:name="struktur-des-texts"/>
+    <w:bookmarkEnd w:id="333"/>
+    <w:bookmarkStart w:id="335" w:name="struktur-des-texts"/>
     <w:p>
       <w:pPr>
         <w:pStyle w:val="Heading3"/>
@@ -23993,7 +24143,7 @@
       <w:r>
         <w:t xml:space="preserve"> </w:t>
       </w:r>
-      <w:hyperlink r:id="rId332">
+      <w:hyperlink r:id="rId334">
         <w:r>
           <w:rPr>
             <w:rStyle w:val="Hyperlink"/>
@@ -24016,8 +24166,8 @@
         <w:t xml:space="preserve">Das Handbuch ist durch Überschriften bis zur vierten Ebene gegliedert. Innerhalb von Abschnitten können als Gliederungshilfe wichtige Begriff auch durch Fettdruck hervorgehoben werden.</w:t>
       </w:r>
     </w:p>
-    <w:bookmarkEnd w:id="333"/>
-    <w:bookmarkStart w:id="334" w:name="struktur-der-kapitel"/>
+    <w:bookmarkEnd w:id="335"/>
+    <w:bookmarkStart w:id="336" w:name="struktur-der-kapitel"/>
     <w:p>
       <w:pPr>
         <w:pStyle w:val="Heading3"/>
@@ -24059,8 +24209,8 @@
         <w:t xml:space="preserve">Jedes Kapitel beginnt (nach dem Abstract, siehe oben) mit einer erklärenden Einleitung, die das Thema veranschaulicht und es ggf. zu anderen Themen abgrenzt/es mit ihnen verbindet.</w:t>
       </w:r>
     </w:p>
-    <w:bookmarkEnd w:id="334"/>
-    <w:bookmarkStart w:id="335" w:name="bilder-und-andere-medien"/>
+    <w:bookmarkEnd w:id="336"/>
+    <w:bookmarkStart w:id="337" w:name="bilder-und-andere-medien"/>
     <w:p>
       <w:pPr>
         <w:pStyle w:val="Heading3"/>
@@ -24131,8 +24281,8 @@
         <w:t xml:space="preserve">Bitte nutzt sprechende Dateinamen!</w:t>
       </w:r>
     </w:p>
-    <w:bookmarkEnd w:id="335"/>
-    <w:bookmarkStart w:id="337" w:name="glossar-1"/>
+    <w:bookmarkEnd w:id="337"/>
+    <w:bookmarkStart w:id="339" w:name="glossar-1"/>
     <w:p>
       <w:pPr>
         <w:pStyle w:val="Heading3"/>
@@ -24193,7 +24343,7 @@
         </w:rPr>
         <w:t xml:space="preserve"> </w:t>
       </w:r>
-      <w:hyperlink r:id="rId336">
+      <w:hyperlink r:id="rId338">
         <w:r>
           <w:rPr>
             <w:rStyle w:val="Hyperlink"/>
@@ -24207,8 +24357,8 @@
         <w:t xml:space="preserve">)</w:t>
       </w:r>
     </w:p>
-    <w:bookmarkEnd w:id="337"/>
-    <w:bookmarkStart w:id="339" w:name="literaturverzeichnis-1"/>
+    <w:bookmarkEnd w:id="339"/>
+    <w:bookmarkStart w:id="341" w:name="literaturverzeichnis-1"/>
     <w:p>
       <w:pPr>
         <w:pStyle w:val="Heading3"/>
@@ -24227,7 +24377,7 @@
       <w:r>
         <w:t xml:space="preserve"> </w:t>
       </w:r>
-      <w:hyperlink r:id="rId292">
+      <w:hyperlink r:id="rId294">
         <w:r>
           <w:rPr>
             <w:rStyle w:val="Hyperlink"/>
@@ -24274,7 +24424,7 @@
       <w:r>
         <w:t xml:space="preserve"> </w:t>
       </w:r>
-      <w:hyperlink r:id="rId338">
+      <w:hyperlink r:id="rId340">
         <w:r>
           <w:rPr>
             <w:rStyle w:val="Hyperlink"/>
@@ -24304,8 +24454,8 @@
         <w:t xml:space="preserve">auf Literatur verwiesen werden.</w:t>
       </w:r>
     </w:p>
-    <w:bookmarkEnd w:id="339"/>
-    <w:bookmarkStart w:id="341" w:name="autorinnen-verzeichnis"/>
+    <w:bookmarkEnd w:id="341"/>
+    <w:bookmarkStart w:id="343" w:name="autorinnen-verzeichnis"/>
     <w:p>
       <w:pPr>
         <w:pStyle w:val="Heading3"/>
@@ -24324,7 +24474,7 @@
       <w:r>
         <w:t xml:space="preserve"> </w:t>
       </w:r>
-      <w:hyperlink r:id="rId340">
+      <w:hyperlink r:id="rId342">
         <w:r>
           <w:rPr>
             <w:rStyle w:val="VerbatimChar"/>
@@ -24381,9 +24531,9 @@
         <w:t xml:space="preserve">sind optional.</w:t>
       </w:r>
     </w:p>
-    <w:bookmarkEnd w:id="341"/>
-    <w:bookmarkEnd w:id="342"/>
-    <w:bookmarkStart w:id="355" w:name="git-repository"/>
+    <w:bookmarkEnd w:id="343"/>
+    <w:bookmarkEnd w:id="344"/>
+    <w:bookmarkStart w:id="357" w:name="git-repository"/>
     <w:p>
       <w:pPr>
         <w:pStyle w:val="Heading2"/>
@@ -24414,7 +24564,7 @@
       <w:r>
         <w:t xml:space="preserve"> </w:t>
       </w:r>
-      <w:hyperlink r:id="rId343">
+      <w:hyperlink r:id="rId345">
         <w:r>
           <w:rPr>
             <w:rStyle w:val="Hyperlink"/>
@@ -24436,7 +24586,7 @@
       <w:r>
         <w:t xml:space="preserve"> </w:t>
       </w:r>
-      <w:hyperlink r:id="rId344">
+      <w:hyperlink r:id="rId346">
         <w:r>
           <w:rPr>
             <w:rStyle w:val="VerbatimChar"/>
@@ -24453,7 +24603,7 @@
       <w:r>
         <w:t xml:space="preserve"> </w:t>
       </w:r>
-      <w:hyperlink r:id="rId345">
+      <w:hyperlink r:id="rId347">
         <w:r>
           <w:rPr>
             <w:rStyle w:val="Hyperlink"/>
@@ -24475,7 +24625,7 @@
       <w:r>
         <w:t xml:space="preserve"> </w:t>
       </w:r>
-      <w:hyperlink r:id="rId346">
+      <w:hyperlink r:id="rId348">
         <w:r>
           <w:rPr>
             <w:rStyle w:val="Hyperlink"/>
@@ -24490,7 +24640,7 @@
         <w:t xml:space="preserve">immer der aktuellste Stand einsehbar sein sollte.</w:t>
       </w:r>
     </w:p>
-    <w:bookmarkStart w:id="350" w:name="verzeichnisstruktur"/>
+    <w:bookmarkStart w:id="352" w:name="verzeichnisstruktur"/>
     <w:p>
       <w:pPr>
         <w:pStyle w:val="Heading3"/>
@@ -24523,7 +24673,7 @@
           <w:numId w:val="1070"/>
         </w:numPr>
       </w:pPr>
-      <w:hyperlink r:id="rId347">
+      <w:hyperlink r:id="rId349">
         <w:r>
           <w:rPr>
             <w:rStyle w:val="VerbatimChar"/>
@@ -24556,7 +24706,7 @@
           <w:numId w:val="1070"/>
         </w:numPr>
       </w:pPr>
-      <w:hyperlink r:id="rId340">
+      <w:hyperlink r:id="rId342">
         <w:r>
           <w:rPr>
             <w:rStyle w:val="VerbatimChar"/>
@@ -24623,7 +24773,7 @@
         </w:numPr>
         <w:pStyle w:val="Compact"/>
       </w:pPr>
-      <w:hyperlink r:id="rId348">
+      <w:hyperlink r:id="rId350">
         <w:r>
           <w:rPr>
             <w:rStyle w:val="VerbatimChar"/>
@@ -24693,7 +24843,7 @@
       <w:r>
         <w:t xml:space="preserve"> </w:t>
       </w:r>
-      <w:hyperlink r:id="rId349">
+      <w:hyperlink r:id="rId351">
         <w:r>
           <w:rPr>
             <w:rStyle w:val="Hyperlink"/>
@@ -24705,8 +24855,8 @@
         <w:t xml:space="preserve">)</w:t>
       </w:r>
     </w:p>
-    <w:bookmarkEnd w:id="350"/>
-    <w:bookmarkStart w:id="354" w:name="konvertierung-mit-quarto"/>
+    <w:bookmarkEnd w:id="352"/>
+    <w:bookmarkStart w:id="356" w:name="konvertierung-mit-quarto"/>
     <w:p>
       <w:pPr>
         <w:pStyle w:val="Heading3"/>
@@ -24725,7 +24875,7 @@
       <w:r>
         <w:t xml:space="preserve"> </w:t>
       </w:r>
-      <w:hyperlink r:id="rId351">
+      <w:hyperlink r:id="rId353">
         <w:r>
           <w:rPr>
             <w:rStyle w:val="Hyperlink"/>
@@ -24742,7 +24892,7 @@
       <w:r>
         <w:t xml:space="preserve"> </w:t>
       </w:r>
-      <w:hyperlink r:id="rId352">
+      <w:hyperlink r:id="rId354">
         <w:r>
           <w:rPr>
             <w:rStyle w:val="VerbatimChar"/>
@@ -24779,7 +24929,7 @@
       <w:r>
         <w:t xml:space="preserve"> </w:t>
       </w:r>
-      <w:hyperlink r:id="rId353">
+      <w:hyperlink r:id="rId355">
         <w:r>
           <w:rPr>
             <w:rStyle w:val="Hyperlink"/>
@@ -24945,9 +25095,9 @@
         <w:t xml:space="preserve">von Zotero.</w:t>
       </w:r>
     </w:p>
-    <w:bookmarkEnd w:id="354"/>
-    <w:bookmarkEnd w:id="355"/>
-    <w:bookmarkStart w:id="356" w:name="lizenz"/>
+    <w:bookmarkEnd w:id="356"/>
+    <w:bookmarkEnd w:id="357"/>
+    <w:bookmarkStart w:id="358" w:name="lizenz"/>
     <w:p>
       <w:pPr>
         <w:pStyle w:val="Heading2"/>
@@ -24991,8 +25141,8 @@
         <w:t xml:space="preserve">) veröffentlicht. Für Abbildungen kann auch eine CC-BY-Lizenz (kein -NC oder -ND) verwendet werden.</w:t>
       </w:r>
     </w:p>
-    <w:bookmarkEnd w:id="356"/>
-    <w:bookmarkEnd w:id="357"/>
+    <w:bookmarkEnd w:id="358"/>
+    <w:bookmarkEnd w:id="359"/>
     <w:sectPr/>
   </w:body>
 </w:document>
@@ -25121,7 +25271,7 @@
       </w:hyperlink>
     </w:p>
   </w:footnote>
-  <w:footnote w:id="119">
+  <w:footnote w:id="121">
     <w:p>
       <w:pPr>
         <w:pStyle w:val="FootnoteText"/>
@@ -25145,7 +25295,7 @@
       </w:hyperlink>
     </w:p>
   </w:footnote>
-  <w:footnote w:id="160">
+  <w:footnote w:id="162">
     <w:p>
       <w:pPr>
         <w:pStyle w:val="FootnoteText"/>
@@ -25169,7 +25319,7 @@
       </w:hyperlink>
     </w:p>
   </w:footnote>
-  <w:footnote w:id="172">
+  <w:footnote w:id="174">
     <w:p>
       <w:pPr>
         <w:pStyle w:val="FootnoteText"/>
@@ -25193,7 +25343,7 @@
       </w:hyperlink>
     </w:p>
   </w:footnote>
-  <w:footnote w:id="183">
+  <w:footnote w:id="185">
     <w:p>
       <w:pPr>
         <w:pStyle w:val="FootnoteText"/>
@@ -25217,7 +25367,7 @@
       </w:hyperlink>
     </w:p>
   </w:footnote>
-  <w:footnote w:id="198">
+  <w:footnote w:id="200">
     <w:p>
       <w:pPr>
         <w:pStyle w:val="FootnoteText"/>
@@ -25248,7 +25398,7 @@
       </w:r>
     </w:p>
   </w:footnote>
-  <w:footnote w:id="254">
+  <w:footnote w:id="256">
     <w:p>
       <w:pPr>
         <w:pStyle w:val="FootnoteText"/>

</xml_diff>

<commit_message>
Deploying to gh-pages from @ pro4bib/handbuch-it-in-bibliotheken@078084bcba47022dd29cc9cc75275eb9c28465ad 🚀
</commit_message>
<xml_diff>
--- a/Handbuch-IT-in-Bibliotheken.docx
+++ b/Handbuch-IT-in-Bibliotheken.docx
@@ -5405,7 +5405,24 @@
               <w:spacing w:before="16" w:after="16"/>
             </w:pPr>
             <w:r>
-              <w:t xml:space="preserve">Die Entwicklung von Software wird im besten Fall an den Bedürfnissen der Nutzenenden und auf die Nutzbarkeit des Produkts ausgerichtet. Es gibt verschiedene Methoden, die entsprechenden Bedarfe und Anforderungen zu ermitteln und sie in die Entwicklung einzubeziehen. Neben klassischen Verfahren der</w:t>
+              <w:t xml:space="preserve">Die Entwicklung von Software wird im besten Fall an den Bedürfnissen der</w:t>
+            </w:r>
+            <w:r>
+              <w:t xml:space="preserve"> </w:t>
+            </w:r>
+            <w:hyperlink w:anchor="Xa09a6b515055653246c214c296e5d396deff8fa">
+              <w:r>
+                <w:rPr>
+                  <w:rStyle w:val="Hyperlink"/>
+                </w:rPr>
+                <w:t xml:space="preserve">Nutzenden</w:t>
+              </w:r>
+            </w:hyperlink>
+            <w:r>
+              <w:t xml:space="preserve"> </w:t>
+            </w:r>
+            <w:r>
+              <w:t xml:space="preserve">und auf die Nutzbarkeit des Produkts ausgerichtet. Es gibt verschiedene Methoden, die entsprechenden Bedarfe und Anforderungen zu ermitteln und sie in die Entwicklung einzubeziehen. Neben klassischen Verfahren der</w:t>
             </w:r>
             <w:r>
               <w:t xml:space="preserve"> </w:t>

</xml_diff>

<commit_message>
Deploying to gh-pages from @ pro4bib/handbuch-it-in-bibliotheken@938c4b8ba8cc2e569c04db75627f0ac528def6cd 🚀
</commit_message>
<xml_diff>
--- a/Handbuch-IT-in-Bibliotheken.docx
+++ b/Handbuch-IT-in-Bibliotheken.docx
@@ -5427,7 +5427,7 @@
             <w:r>
               <w:t xml:space="preserve"> </w:t>
             </w:r>
-            <w:hyperlink w:anchor="Bedarfsermittlung">
+            <w:hyperlink w:anchor="bedarfsermittlung">
               <w:r>
                 <w:rPr>
                   <w:rStyle w:val="Hyperlink"/>
@@ -5444,7 +5444,7 @@
             <w:r>
               <w:t xml:space="preserve"> </w:t>
             </w:r>
-            <w:hyperlink w:anchor="Methoden">
+            <w:hyperlink w:anchor="methoden">
               <w:r>
                 <w:rPr>
                   <w:rStyle w:val="Hyperlink"/>
@@ -5559,7 +5559,7 @@
       <w:r>
         <w:t xml:space="preserve"> </w:t>
       </w:r>
-      <w:hyperlink w:anchor="Bedarfsermittlung">
+      <w:hyperlink w:anchor="bedarfsermittlung">
         <w:r>
           <w:rPr>
             <w:rStyle w:val="Hyperlink"/>

</xml_diff>

<commit_message>
Deploying to gh-pages from @ pro4bib/handbuch-it-in-bibliotheken@d53f2a10dba2598d79b58a3a207595bf626b4abe 🚀
</commit_message>
<xml_diff>
--- a/Handbuch-IT-in-Bibliotheken.docx
+++ b/Handbuch-IT-in-Bibliotheken.docx
@@ -1340,7 +1340,7 @@
     </w:p>
     <w:bookmarkEnd w:id="54"/>
     <w:bookmarkEnd w:id="55"/>
-    <w:bookmarkStart w:id="117" w:name="management"/>
+    <w:bookmarkStart w:id="118" w:name="management"/>
     <w:p>
       <w:pPr>
         <w:pStyle w:val="Heading1"/>
@@ -1626,7 +1626,7 @@
         <w:t xml:space="preserve">Server, Storage, Backup u.ä.) ist in Planung.</w:t>
       </w:r>
     </w:p>
-    <w:bookmarkStart w:id="92" w:name="it-systeme"/>
+    <w:bookmarkStart w:id="93" w:name="it-systeme"/>
     <w:p>
       <w:pPr>
         <w:pStyle w:val="Heading2"/>
@@ -2328,14 +2328,14 @@
             <w:r>
               <w:drawing>
                 <wp:inline>
-                  <wp:extent cx="3048000" cy="2286000"/>
+                  <wp:extent cx="0" cy="0"/>
                   <wp:effectExtent b="0" l="0" r="0" t="0"/>
                   <wp:docPr descr="" title="" id="70" name="Picture"/>
                   <a:graphic>
                     <a:graphicData uri="http://schemas.openxmlformats.org/drawingml/2006/picture">
                       <pic:pic>
                         <pic:nvPicPr>
-                          <pic:cNvPr descr="./media/missing.svg" id="71" name="Picture"/>
+                          <pic:cNvPr descr="./media/sw_lifespan.svg" id="71" name="Picture"/>
                           <pic:cNvPicPr>
                             <a:picLocks noChangeArrowheads="1" noChangeAspect="1"/>
                           </pic:cNvPicPr>
@@ -2358,7 +2358,7 @@
                         <pic:spPr bwMode="auto">
                           <a:xfrm>
                             <a:off x="0" y="0"/>
-                            <a:ext cx="3048000" cy="2286000"/>
+                            <a:ext cx="0" cy="0"/>
                           </a:xfrm>
                           <a:prstGeom prst="rect">
                             <a:avLst/>
@@ -2651,7 +2651,7 @@
     </w:p>
     <w:bookmarkEnd w:id="74"/>
     <w:bookmarkEnd w:id="75"/>
-    <w:bookmarkStart w:id="83" w:name="betriebssicherheit-und-risikomanagement"/>
+    <w:bookmarkStart w:id="84" w:name="betriebssicherheit-und-risikomanagement"/>
     <w:p>
       <w:pPr>
         <w:pStyle w:val="Heading3"/>
@@ -2846,7 +2846,7 @@
       </w:r>
     </w:p>
     <w:bookmarkEnd w:id="78"/>
-    <w:bookmarkStart w:id="82" w:name="software-abhängigkeiten"/>
+    <w:bookmarkStart w:id="83" w:name="software-abhängigkeiten"/>
     <w:p>
       <w:pPr>
         <w:pStyle w:val="Heading4"/>
@@ -2893,7 +2893,7 @@
       <w:tr>
         <w:tc>
           <w:tcPr/>
-          <w:bookmarkStart w:id="81" w:name="fig-schichtmodell"/>
+          <w:bookmarkStart w:id="82" w:name="fig-schichtmodell"/>
           <w:p>
             <w:pPr>
               <w:pStyle w:val="Figure"/>
@@ -2902,14 +2902,14 @@
             <w:r>
               <w:drawing>
                 <wp:inline>
-                  <wp:extent cx="3048000" cy="2286000"/>
+                  <wp:extent cx="0" cy="0"/>
                   <wp:effectExtent b="0" l="0" r="0" t="0"/>
-                  <wp:docPr descr="" title="" id="79" name="Picture"/>
+                  <wp:docPr descr="" title="" id="80" name="Picture"/>
                   <a:graphic>
                     <a:graphicData uri="http://schemas.openxmlformats.org/drawingml/2006/picture">
                       <pic:pic>
                         <pic:nvPicPr>
-                          <pic:cNvPr descr="./media/missing.svg" id="80" name="Picture"/>
+                          <pic:cNvPr descr="./media/schichten.svg" id="81" name="Picture"/>
                           <pic:cNvPicPr>
                             <a:picLocks noChangeArrowheads="1" noChangeAspect="1"/>
                           </pic:cNvPicPr>
@@ -2921,7 +2921,7 @@
                                 <a14:useLocalDpi xmlns:a14="http://schemas.microsoft.com/office/drawing/2010/main" val="0"/>
                               </a:ext>
                               <a:ext uri="{96DAC541-7B7A-43D3-8B79-37D633B846F1}">
-                                <asvg:svgBlip xmlns:asvg="http://schemas.microsoft.com/office/drawing/2016/SVG/main" r:embed="rId69"/>
+                                <asvg:svgBlip xmlns:asvg="http://schemas.microsoft.com/office/drawing/2016/SVG/main" r:embed="rId79"/>
                               </a:ext>
                             </a:extLst>
                           </a:blip>
@@ -2932,7 +2932,7 @@
                         <pic:spPr bwMode="auto">
                           <a:xfrm>
                             <a:off x="0" y="0"/>
-                            <a:ext cx="3048000" cy="2286000"/>
+                            <a:ext cx="0" cy="0"/>
                           </a:xfrm>
                           <a:prstGeom prst="rect">
                             <a:avLst/>
@@ -2964,7 +2964,7 @@
               <w:t xml:space="preserve">Abbildung 1.3: Schichtmodell-Bild (Platzhalter)</w:t>
             </w:r>
           </w:p>
-          <w:bookmarkEnd w:id="81"/>
+          <w:bookmarkEnd w:id="82"/>
         </w:tc>
       </w:tr>
     </w:tbl>
@@ -3099,9 +3099,9 @@
         <w:t xml:space="preserve">Software-Abhängigkeiten im Detail.</w:t>
       </w:r>
     </w:p>
-    <w:bookmarkEnd w:id="82"/>
     <w:bookmarkEnd w:id="83"/>
-    <w:bookmarkStart w:id="91" w:name="rechtliche-rahmenbedingungen"/>
+    <w:bookmarkEnd w:id="84"/>
+    <w:bookmarkStart w:id="92" w:name="rechtliche-rahmenbedingungen"/>
     <w:p>
       <w:pPr>
         <w:pStyle w:val="Heading3"/>
@@ -3136,7 +3136,7 @@
         <w:t xml:space="preserve">Barrierefreiheit (Accessibility) von IT-Systemen.</w:t>
       </w:r>
     </w:p>
-    <w:bookmarkStart w:id="86" w:name="software-ergonomie"/>
+    <w:bookmarkStart w:id="87" w:name="software-ergonomie"/>
     <w:p>
       <w:pPr>
         <w:pStyle w:val="Heading4"/>
@@ -3263,7 +3263,7 @@
         <w:rPr>
           <w:rStyle w:val="FootnoteReference"/>
         </w:rPr>
-        <w:footnoteReference w:id="84"/>
+        <w:footnoteReference w:id="85"/>
       </w:r>
     </w:p>
     <w:p>
@@ -3303,8 +3303,8 @@
         <w:t xml:space="preserve">thematisiert.</w:t>
       </w:r>
     </w:p>
-    <w:bookmarkEnd w:id="86"/>
-    <w:bookmarkStart w:id="90" w:name="barrierefreiheit"/>
+    <w:bookmarkEnd w:id="87"/>
+    <w:bookmarkStart w:id="91" w:name="barrierefreiheit"/>
     <w:p>
       <w:pPr>
         <w:pStyle w:val="Heading4"/>
@@ -3367,7 +3367,7 @@
       <w:r>
         <w:t xml:space="preserve"> </w:t>
       </w:r>
-      <w:hyperlink r:id="rId87">
+      <w:hyperlink r:id="rId88">
         <w:r>
           <w:rPr>
             <w:rStyle w:val="Hyperlink"/>
@@ -3413,7 +3413,7 @@
       <w:r>
         <w:t xml:space="preserve"> </w:t>
       </w:r>
-      <w:hyperlink r:id="rId88">
+      <w:hyperlink r:id="rId89">
         <w:r>
           <w:rPr>
             <w:rStyle w:val="Hyperlink"/>
@@ -3624,13 +3624,13 @@
         <w:rPr>
           <w:rStyle w:val="FootnoteReference"/>
         </w:rPr>
-        <w:footnoteReference w:id="89"/>
-      </w:r>
-    </w:p>
-    <w:bookmarkEnd w:id="90"/>
+        <w:footnoteReference w:id="90"/>
+      </w:r>
+    </w:p>
     <w:bookmarkEnd w:id="91"/>
     <w:bookmarkEnd w:id="92"/>
-    <w:bookmarkStart w:id="113" w:name="management-der-bibliotheks-it"/>
+    <w:bookmarkEnd w:id="93"/>
+    <w:bookmarkStart w:id="114" w:name="management-der-bibliotheks-it"/>
     <w:p>
       <w:pPr>
         <w:pStyle w:val="Heading2"/>
@@ -3707,7 +3707,7 @@
         <w:t xml:space="preserve">bleibt jedoch für die meisten Bibliotheken eine große Herausforderung.</w:t>
       </w:r>
     </w:p>
-    <w:bookmarkStart w:id="95" w:name="kompetenzen"/>
+    <w:bookmarkStart w:id="96" w:name="kompetenzen"/>
     <w:p>
       <w:pPr>
         <w:pStyle w:val="Heading3"/>
@@ -4003,12 +4003,12 @@
                 <wp:inline>
                   <wp:extent cx="152400" cy="152400"/>
                   <wp:effectExtent b="0" l="0" r="0" t="0"/>
-                  <wp:docPr descr="" title="" id="93" name="Picture"/>
+                  <wp:docPr descr="" title="" id="94" name="Picture"/>
                   <a:graphic>
                     <a:graphicData uri="http://schemas.openxmlformats.org/drawingml/2006/picture">
                       <pic:pic>
                         <pic:nvPicPr>
-                          <pic:cNvPr descr="/opt/quarto/share/formats/docx/tip.png" id="94" name="Picture"/>
+                          <pic:cNvPr descr="/opt/quarto/share/formats/docx/tip.png" id="95" name="Picture"/>
                           <pic:cNvPicPr>
                             <a:picLocks noChangeArrowheads="1" noChangeAspect="1"/>
                           </pic:cNvPicPr>
@@ -4089,8 +4089,8 @@
         </w:tc>
       </w:tr>
     </w:tbl>
-    <w:bookmarkEnd w:id="95"/>
-    <w:bookmarkStart w:id="97" w:name="organisation"/>
+    <w:bookmarkEnd w:id="96"/>
+    <w:bookmarkStart w:id="98" w:name="organisation"/>
     <w:p>
       <w:pPr>
         <w:pStyle w:val="Heading3"/>
@@ -4295,7 +4295,7 @@
         <w:t xml:space="preserve">werden kann.</w:t>
       </w:r>
     </w:p>
-    <w:bookmarkStart w:id="96" w:name="ressourcenplanung"/>
+    <w:bookmarkStart w:id="97" w:name="ressourcenplanung"/>
     <w:p>
       <w:pPr>
         <w:pStyle w:val="Heading4"/>
@@ -4436,9 +4436,9 @@
         <w:t xml:space="preserve">Folgenden ausführlicher betrachtet.</w:t>
       </w:r>
     </w:p>
-    <w:bookmarkEnd w:id="96"/>
     <w:bookmarkEnd w:id="97"/>
-    <w:bookmarkStart w:id="112" w:name="aus--und-weiterbildung"/>
+    <w:bookmarkEnd w:id="98"/>
+    <w:bookmarkStart w:id="113" w:name="aus--und-weiterbildung"/>
     <w:p>
       <w:pPr>
         <w:pStyle w:val="Heading3"/>
@@ -4470,7 +4470,7 @@
         <w:rPr>
           <w:rStyle w:val="FootnoteReference"/>
         </w:rPr>
-        <w:footnoteReference w:id="98"/>
+        <w:footnoteReference w:id="99"/>
       </w:r>
       <w:r>
         <w:t xml:space="preserve"> </w:t>
@@ -4529,7 +4529,7 @@
         <w:t xml:space="preserve">der Einführung oder dem Wechsel von Systemen.</w:t>
       </w:r>
     </w:p>
-    <w:bookmarkStart w:id="104" w:name="X9b43febe0e5a2399fbbb81d07e25ce90cd441a7"/>
+    <w:bookmarkStart w:id="105" w:name="X9b43febe0e5a2399fbbb81d07e25ce90cd441a7"/>
     <w:p>
       <w:pPr>
         <w:pStyle w:val="Heading4"/>
@@ -4609,7 +4609,7 @@
         </w:numPr>
         <w:pStyle w:val="Compact"/>
       </w:pPr>
-      <w:hyperlink r:id="rId100">
+      <w:hyperlink r:id="rId101">
         <w:r>
           <w:rPr>
             <w:rStyle w:val="Hyperlink"/>
@@ -4637,7 +4637,7 @@
         </w:numPr>
         <w:pStyle w:val="Compact"/>
       </w:pPr>
-      <w:hyperlink r:id="rId101">
+      <w:hyperlink r:id="rId102">
         <w:r>
           <w:rPr>
             <w:rStyle w:val="Hyperlink"/>
@@ -4664,7 +4664,7 @@
           <w:numId w:val="1012"/>
         </w:numPr>
       </w:pPr>
-      <w:hyperlink r:id="rId102">
+      <w:hyperlink r:id="rId103">
         <w:r>
           <w:rPr>
             <w:rStyle w:val="Hyperlink"/>
@@ -4680,7 +4680,7 @@
           <w:numId w:val="1012"/>
         </w:numPr>
       </w:pPr>
-      <w:hyperlink r:id="rId103">
+      <w:hyperlink r:id="rId104">
         <w:r>
           <w:rPr>
             <w:rStyle w:val="Hyperlink"/>
@@ -4715,8 +4715,8 @@
         <w:t xml:space="preserve">jedoch zeitaufwändig und passt nur für wenige Lebenssituationen.</w:t>
       </w:r>
     </w:p>
-    <w:bookmarkEnd w:id="104"/>
-    <w:bookmarkStart w:id="110" w:name="weiterbildung"/>
+    <w:bookmarkEnd w:id="105"/>
+    <w:bookmarkStart w:id="111" w:name="weiterbildung"/>
     <w:p>
       <w:pPr>
         <w:pStyle w:val="Heading4"/>
@@ -4818,7 +4818,7 @@
       <w:r>
         <w:t xml:space="preserve"> </w:t>
       </w:r>
-      <w:hyperlink r:id="rId105">
+      <w:hyperlink r:id="rId106">
         <w:r>
           <w:rPr>
             <w:rStyle w:val="Hyperlink"/>
@@ -4840,7 +4840,7 @@
           <w:numId w:val="1013"/>
         </w:numPr>
       </w:pPr>
-      <w:hyperlink r:id="rId106">
+      <w:hyperlink r:id="rId107">
         <w:r>
           <w:rPr>
             <w:rStyle w:val="Hyperlink"/>
@@ -4862,7 +4862,7 @@
           <w:numId w:val="1013"/>
         </w:numPr>
       </w:pPr>
-      <w:hyperlink r:id="rId107">
+      <w:hyperlink r:id="rId108">
         <w:r>
           <w:rPr>
             <w:rStyle w:val="Hyperlink"/>
@@ -4884,7 +4884,7 @@
           <w:numId w:val="1013"/>
         </w:numPr>
       </w:pPr>
-      <w:hyperlink r:id="rId108">
+      <w:hyperlink r:id="rId109">
         <w:r>
           <w:rPr>
             <w:rStyle w:val="Hyperlink"/>
@@ -4912,7 +4912,7 @@
       <w:r>
         <w:t xml:space="preserve"> </w:t>
       </w:r>
-      <w:hyperlink r:id="rId109">
+      <w:hyperlink r:id="rId110">
         <w:r>
           <w:rPr>
             <w:rStyle w:val="Hyperlink"/>
@@ -5013,8 +5013,8 @@
         <w:t xml:space="preserve">Soziale Medien: Weblogs, Twitter, Discord</w:t>
       </w:r>
     </w:p>
-    <w:bookmarkEnd w:id="110"/>
-    <w:bookmarkStart w:id="111" w:name="personalgewinnung"/>
+    <w:bookmarkEnd w:id="111"/>
+    <w:bookmarkStart w:id="112" w:name="personalgewinnung"/>
     <w:p>
       <w:pPr>
         <w:pStyle w:val="Heading4"/>
@@ -5119,10 +5119,10 @@
         <w:t xml:space="preserve">rekrutieren müssen.</w:t>
       </w:r>
     </w:p>
-    <w:bookmarkEnd w:id="111"/>
     <w:bookmarkEnd w:id="112"/>
     <w:bookmarkEnd w:id="113"/>
-    <w:bookmarkStart w:id="116" w:name="zusammenfassung-und-ausblick"/>
+    <w:bookmarkEnd w:id="114"/>
+    <w:bookmarkStart w:id="117" w:name="zusammenfassung-und-ausblick"/>
     <w:p>
       <w:pPr>
         <w:pStyle w:val="Heading2"/>
@@ -5173,12 +5173,12 @@
                 <wp:inline>
                   <wp:extent cx="152400" cy="152400"/>
                   <wp:effectExtent b="0" l="0" r="0" t="0"/>
-                  <wp:docPr descr="" title="" id="114" name="Picture"/>
+                  <wp:docPr descr="" title="" id="115" name="Picture"/>
                   <a:graphic>
                     <a:graphicData uri="http://schemas.openxmlformats.org/drawingml/2006/picture">
                       <pic:pic>
                         <pic:nvPicPr>
-                          <pic:cNvPr descr="/opt/quarto/share/formats/docx/note.png" id="115" name="Picture"/>
+                          <pic:cNvPr descr="/opt/quarto/share/formats/docx/note.png" id="116" name="Picture"/>
                           <pic:cNvPicPr>
                             <a:picLocks noChangeArrowheads="1" noChangeAspect="1"/>
                           </pic:cNvPicPr>
@@ -5284,9 +5284,9 @@
         </w:tc>
       </w:tr>
     </w:tbl>
-    <w:bookmarkEnd w:id="116"/>
     <w:bookmarkEnd w:id="117"/>
-    <w:bookmarkStart w:id="168" w:name="anforderungen"/>
+    <w:bookmarkEnd w:id="118"/>
+    <w:bookmarkStart w:id="170" w:name="anforderungen"/>
     <w:p>
       <w:pPr>
         <w:pStyle w:val="Heading1"/>
@@ -5337,12 +5337,12 @@
                 <wp:inline>
                   <wp:extent cx="152400" cy="152400"/>
                   <wp:effectExtent b="0" l="0" r="0" t="0"/>
-                  <wp:docPr descr="" title="" id="118" name="Picture"/>
+                  <wp:docPr descr="" title="" id="119" name="Picture"/>
                   <a:graphic>
                     <a:graphicData uri="http://schemas.openxmlformats.org/drawingml/2006/picture">
                       <pic:pic>
                         <pic:nvPicPr>
-                          <pic:cNvPr descr="/opt/quarto/share/formats/docx/note.png" id="119" name="Picture"/>
+                          <pic:cNvPr descr="/opt/quarto/share/formats/docx/note.png" id="120" name="Picture"/>
                           <pic:cNvPicPr>
                             <a:picLocks noChangeArrowheads="1" noChangeAspect="1"/>
                           </pic:cNvPicPr>
@@ -5591,7 +5591,7 @@
         <w:t xml:space="preserve">ausrichten.</w:t>
       </w:r>
     </w:p>
-    <w:bookmarkStart w:id="129" w:name="nutzerinnenorientierten-gestaltung"/>
+    <w:bookmarkStart w:id="130" w:name="nutzerinnenorientierten-gestaltung"/>
     <w:p>
       <w:pPr>
         <w:pStyle w:val="Heading2"/>
@@ -5857,7 +5857,7 @@
         <w:rPr>
           <w:rStyle w:val="FootnoteReference"/>
         </w:rPr>
-        <w:footnoteReference w:id="120"/>
+        <w:footnoteReference w:id="121"/>
       </w:r>
       <w:r>
         <w:t xml:space="preserve"> </w:t>
@@ -6032,7 +6032,7 @@
         <w:t xml:space="preserve">praktisch umsetzen lassen.</w:t>
       </w:r>
     </w:p>
-    <w:bookmarkStart w:id="128" w:name="was-beeinflusst-den-nutzungseindruck"/>
+    <w:bookmarkStart w:id="129" w:name="was-beeinflusst-den-nutzungseindruck"/>
     <w:p>
       <w:pPr>
         <w:pStyle w:val="Heading3"/>
@@ -6129,12 +6129,12 @@
                 <wp:inline>
                   <wp:extent cx="152400" cy="152400"/>
                   <wp:effectExtent b="0" l="0" r="0" t="0"/>
-                  <wp:docPr descr="" title="" id="121" name="Picture"/>
+                  <wp:docPr descr="" title="" id="122" name="Picture"/>
                   <a:graphic>
                     <a:graphicData uri="http://schemas.openxmlformats.org/drawingml/2006/picture">
                       <pic:pic>
                         <pic:nvPicPr>
-                          <pic:cNvPr descr="/opt/quarto/share/formats/docx/tip.png" id="122" name="Picture"/>
+                          <pic:cNvPr descr="/opt/quarto/share/formats/docx/tip.png" id="123" name="Picture"/>
                           <pic:cNvPicPr>
                             <a:picLocks noChangeArrowheads="1" noChangeAspect="1"/>
                           </pic:cNvPicPr>
@@ -6348,7 +6348,7 @@
       <w:r>
         <w:t xml:space="preserve">“</w:t>
       </w:r>
-      <w:hyperlink r:id="rId123">
+      <w:hyperlink r:id="rId124">
         <w:r>
           <w:rPr>
             <w:rStyle w:val="Hyperlink"/>
@@ -6464,7 +6464,7 @@
       <w:tr>
         <w:tc>
           <w:tcPr/>
-          <w:bookmarkStart w:id="127" w:name="fig-usux"/>
+          <w:bookmarkStart w:id="128" w:name="fig-usux"/>
           <w:p>
             <w:pPr>
               <w:pStyle w:val="Figure"/>
@@ -6475,12 +6475,12 @@
                 <wp:inline>
                   <wp:extent cx="0" cy="0"/>
                   <wp:effectExtent b="0" l="0" r="0" t="0"/>
-                  <wp:docPr descr="" title="" id="125" name="Picture"/>
+                  <wp:docPr descr="" title="" id="126" name="Picture"/>
                   <a:graphic>
                     <a:graphicData uri="http://schemas.openxmlformats.org/drawingml/2006/picture">
                       <pic:pic>
                         <pic:nvPicPr>
-                          <pic:cNvPr descr="./media/usability_ux.svg" id="126" name="Picture"/>
+                          <pic:cNvPr descr="./media/usability_ux.svg" id="127" name="Picture"/>
                           <pic:cNvPicPr>
                             <a:picLocks noChangeArrowheads="1" noChangeAspect="1"/>
                           </pic:cNvPicPr>
@@ -6492,7 +6492,7 @@
                                 <a14:useLocalDpi xmlns:a14="http://schemas.microsoft.com/office/drawing/2010/main" val="0"/>
                               </a:ext>
                               <a:ext uri="{96DAC541-7B7A-43D3-8B79-37D633B846F1}">
-                                <asvg:svgBlip xmlns:asvg="http://schemas.microsoft.com/office/drawing/2016/SVG/main" r:embed="rId124"/>
+                                <asvg:svgBlip xmlns:asvg="http://schemas.microsoft.com/office/drawing/2016/SVG/main" r:embed="rId125"/>
                               </a:ext>
                             </a:extLst>
                           </a:blip>
@@ -6535,13 +6535,13 @@
               <w:t xml:space="preserve">Abbildung 2.1: Zusammenhang zwischen Usability und User Experience</w:t>
             </w:r>
           </w:p>
-          <w:bookmarkEnd w:id="127"/>
+          <w:bookmarkEnd w:id="128"/>
         </w:tc>
       </w:tr>
     </w:tbl>
-    <w:bookmarkEnd w:id="128"/>
     <w:bookmarkEnd w:id="129"/>
-    <w:bookmarkStart w:id="166" w:name="einbeziehung"/>
+    <w:bookmarkEnd w:id="130"/>
+    <w:bookmarkStart w:id="168" w:name="einbeziehung"/>
     <w:p>
       <w:pPr>
         <w:pStyle w:val="Heading2"/>
@@ -6606,7 +6606,7 @@
         <w:t xml:space="preserve">Folgenden kurz dargestellt werden sollen.</w:t>
       </w:r>
     </w:p>
-    <w:bookmarkStart w:id="136" w:name="bedarfsermittlung"/>
+    <w:bookmarkStart w:id="138" w:name="bedarfsermittlung"/>
     <w:p>
       <w:pPr>
         <w:pStyle w:val="Heading3"/>
@@ -6615,7 +6615,7 @@
         <w:t xml:space="preserve">Bedarfsermittlung</w:t>
       </w:r>
     </w:p>
-    <w:bookmarkStart w:id="130" w:name="X48dbebd4bf558efc53c742137dcbf351b7066f0"/>
+    <w:bookmarkStart w:id="131" w:name="X48dbebd4bf558efc53c742137dcbf351b7066f0"/>
     <w:p>
       <w:pPr>
         <w:pStyle w:val="Heading4"/>
@@ -6806,8 +6806,8 @@
         <w:t xml:space="preserve">sehr flexible, breit anwendbare Methode.</w:t>
       </w:r>
     </w:p>
-    <w:bookmarkEnd w:id="130"/>
-    <w:bookmarkStart w:id="135" w:name="X834762256d91723ac7f7ba84d962ffe6b50606f"/>
+    <w:bookmarkEnd w:id="131"/>
+    <w:bookmarkStart w:id="137" w:name="X834762256d91723ac7f7ba84d962ffe6b50606f"/>
     <w:p>
       <w:pPr>
         <w:pStyle w:val="Heading4"/>
@@ -6916,7 +6916,7 @@
       <w:tr>
         <w:tc>
           <w:tcPr/>
-          <w:bookmarkStart w:id="134" w:name="fig-3"/>
+          <w:bookmarkStart w:id="136" w:name="fig-3"/>
           <w:p>
             <w:pPr>
               <w:pStyle w:val="Figure"/>
@@ -6927,12 +6927,12 @@
                 <wp:inline>
                   <wp:extent cx="3048000" cy="2286000"/>
                   <wp:effectExtent b="0" l="0" r="0" t="0"/>
-                  <wp:docPr descr="" title="" id="131" name="Picture"/>
+                  <wp:docPr descr="" title="" id="133" name="Picture"/>
                   <a:graphic>
                     <a:graphicData uri="http://schemas.openxmlformats.org/drawingml/2006/picture">
                       <pic:pic>
                         <pic:nvPicPr>
-                          <pic:cNvPr descr="./media/missing.svg" id="132" name="Picture"/>
+                          <pic:cNvPr descr="./media/missing.svg" id="134" name="Picture"/>
                           <pic:cNvPicPr>
                             <a:picLocks noChangeArrowheads="1" noChangeAspect="1"/>
                           </pic:cNvPicPr>
@@ -6944,7 +6944,7 @@
                                 <a14:useLocalDpi xmlns:a14="http://schemas.microsoft.com/office/drawing/2010/main" val="0"/>
                               </a:ext>
                               <a:ext uri="{96DAC541-7B7A-43D3-8B79-37D633B846F1}">
-                                <asvg:svgBlip xmlns:asvg="http://schemas.microsoft.com/office/drawing/2016/SVG/main" r:embed="rId69"/>
+                                <asvg:svgBlip xmlns:asvg="http://schemas.microsoft.com/office/drawing/2016/SVG/main" r:embed="rId132"/>
                               </a:ext>
                             </a:extLst>
                           </a:blip>
@@ -6989,7 +6989,7 @@
             <w:r>
               <w:t xml:space="preserve"> </w:t>
             </w:r>
-            <w:hyperlink r:id="rId133">
+            <w:hyperlink r:id="rId135">
               <w:r>
                 <w:rPr>
                   <w:rStyle w:val="Hyperlink"/>
@@ -6998,7 +6998,7 @@
               </w:r>
             </w:hyperlink>
           </w:p>
-          <w:bookmarkEnd w:id="134"/>
+          <w:bookmarkEnd w:id="136"/>
         </w:tc>
       </w:tr>
     </w:tbl>
@@ -7157,9 +7157,9 @@
         <w:t xml:space="preserve">anzuwenden kann nur zur Reproduktion der eigenen Meinung führen.</w:t>
       </w:r>
     </w:p>
-    <w:bookmarkEnd w:id="135"/>
-    <w:bookmarkEnd w:id="136"/>
-    <w:bookmarkStart w:id="141" w:name="methoden"/>
+    <w:bookmarkEnd w:id="137"/>
+    <w:bookmarkEnd w:id="138"/>
+    <w:bookmarkStart w:id="143" w:name="methoden"/>
     <w:p>
       <w:pPr>
         <w:pStyle w:val="Heading3"/>
@@ -7194,7 +7194,7 @@
         <w:t xml:space="preserve">werden, generieren jedoch bereits wertvolle Erkenntnisse.</w:t>
       </w:r>
     </w:p>
-    <w:bookmarkStart w:id="137" w:name="think-aloud-protokolle"/>
+    <w:bookmarkStart w:id="139" w:name="think-aloud-protokolle"/>
     <w:p>
       <w:pPr>
         <w:pStyle w:val="Heading4"/>
@@ -7267,8 +7267,8 @@
         <w:t xml:space="preserve">können z. B. durch Notizen oder Audioaufnahmen festgehalten werden.</w:t>
       </w:r>
     </w:p>
-    <w:bookmarkEnd w:id="137"/>
-    <w:bookmarkStart w:id="138" w:name="co-discovery-learning"/>
+    <w:bookmarkEnd w:id="139"/>
+    <w:bookmarkStart w:id="140" w:name="co-discovery-learning"/>
     <w:p>
       <w:pPr>
         <w:pStyle w:val="Heading4"/>
@@ -7335,8 +7335,8 @@
         <w:t xml:space="preserve">Aussprechen von Gedanken innerhalb einer Dialogsituation.</w:t>
       </w:r>
     </w:p>
-    <w:bookmarkEnd w:id="138"/>
-    <w:bookmarkStart w:id="140" w:name="quantitative-methoden"/>
+    <w:bookmarkEnd w:id="140"/>
+    <w:bookmarkStart w:id="142" w:name="quantitative-methoden"/>
     <w:p>
       <w:pPr>
         <w:pStyle w:val="Heading4"/>
@@ -7493,7 +7493,7 @@
       <w:r>
         <w:t xml:space="preserve"> </w:t>
       </w:r>
-      <w:hyperlink r:id="rId139">
+      <w:hyperlink r:id="rId141">
         <w:r>
           <w:rPr>
             <w:rStyle w:val="Hyperlink"/>
@@ -7520,9 +7520,9 @@
         <w:t xml:space="preserve">muss, um Verfälschungen durch Einzelpersonen zu vermeiden.</w:t>
       </w:r>
     </w:p>
-    <w:bookmarkEnd w:id="140"/>
-    <w:bookmarkEnd w:id="141"/>
-    <w:bookmarkStart w:id="155" w:name="X9ef5ec992afc9357d46a10b4004688d289b999b"/>
+    <w:bookmarkEnd w:id="142"/>
+    <w:bookmarkEnd w:id="143"/>
+    <w:bookmarkStart w:id="157" w:name="X9ef5ec992afc9357d46a10b4004688d289b999b"/>
     <w:p>
       <w:pPr>
         <w:pStyle w:val="Heading3"/>
@@ -7610,7 +7610,7 @@
         <w:t xml:space="preserve">Prototypen - erste funktionsfähige Iterationen</w:t>
       </w:r>
     </w:p>
-    <w:bookmarkStart w:id="146" w:name="storyboards-als-frühe-methode"/>
+    <w:bookmarkStart w:id="148" w:name="storyboards-als-frühe-methode"/>
     <w:p>
       <w:pPr>
         <w:pStyle w:val="Heading4"/>
@@ -7657,7 +7657,7 @@
       <w:tr>
         <w:tc>
           <w:tcPr/>
-          <w:bookmarkStart w:id="145" w:name="fig-anonymous-1"/>
+          <w:bookmarkStart w:id="147" w:name="fig-anonymous-1"/>
           <w:p>
             <w:pPr>
               <w:pStyle w:val="Figure"/>
@@ -7668,12 +7668,12 @@
                 <wp:inline>
                   <wp:extent cx="3048000" cy="2286000"/>
                   <wp:effectExtent b="0" l="0" r="0" t="0"/>
-                  <wp:docPr descr="" title="" id="142" name="Picture"/>
+                  <wp:docPr descr="" title="" id="144" name="Picture"/>
                   <a:graphic>
                     <a:graphicData uri="http://schemas.openxmlformats.org/drawingml/2006/picture">
                       <pic:pic>
                         <pic:nvPicPr>
-                          <pic:cNvPr descr="./media/missing.svg" id="143" name="Picture"/>
+                          <pic:cNvPr descr="./media/missing.svg" id="145" name="Picture"/>
                           <pic:cNvPicPr>
                             <a:picLocks noChangeArrowheads="1" noChangeAspect="1"/>
                           </pic:cNvPicPr>
@@ -7685,7 +7685,7 @@
                                 <a14:useLocalDpi xmlns:a14="http://schemas.microsoft.com/office/drawing/2010/main" val="0"/>
                               </a:ext>
                               <a:ext uri="{96DAC541-7B7A-43D3-8B79-37D633B846F1}">
-                                <asvg:svgBlip xmlns:asvg="http://schemas.microsoft.com/office/drawing/2016/SVG/main" r:embed="rId69"/>
+                                <asvg:svgBlip xmlns:asvg="http://schemas.microsoft.com/office/drawing/2016/SVG/main" r:embed="rId132"/>
                               </a:ext>
                             </a:extLst>
                           </a:blip>
@@ -7736,7 +7736,7 @@
             <w:r>
               <w:t xml:space="preserve"> </w:t>
             </w:r>
-            <w:hyperlink r:id="rId144">
+            <w:hyperlink r:id="rId146">
               <w:r>
                 <w:rPr>
                   <w:rStyle w:val="Hyperlink"/>
@@ -7745,7 +7745,7 @@
               </w:r>
             </w:hyperlink>
           </w:p>
-          <w:bookmarkEnd w:id="145"/>
+          <w:bookmarkEnd w:id="147"/>
         </w:tc>
       </w:tr>
     </w:tbl>
@@ -8005,8 +8005,8 @@
         </w:tc>
       </w:tr>
     </w:tbl>
-    <w:bookmarkEnd w:id="146"/>
-    <w:bookmarkStart w:id="151" w:name="wireframes-und-mock-ups"/>
+    <w:bookmarkEnd w:id="148"/>
+    <w:bookmarkStart w:id="153" w:name="wireframes-und-mock-ups"/>
     <w:p>
       <w:pPr>
         <w:pStyle w:val="Heading4"/>
@@ -8059,7 +8059,7 @@
       <w:tr>
         <w:tc>
           <w:tcPr/>
-          <w:bookmarkStart w:id="150" w:name="fig-5"/>
+          <w:bookmarkStart w:id="152" w:name="fig-5"/>
           <w:p>
             <w:pPr>
               <w:pStyle w:val="Figure"/>
@@ -8070,12 +8070,12 @@
                 <wp:inline>
                   <wp:extent cx="3048000" cy="2286000"/>
                   <wp:effectExtent b="0" l="0" r="0" t="0"/>
-                  <wp:docPr descr="" title="" id="147" name="Picture"/>
+                  <wp:docPr descr="" title="" id="149" name="Picture"/>
                   <a:graphic>
                     <a:graphicData uri="http://schemas.openxmlformats.org/drawingml/2006/picture">
                       <pic:pic>
                         <pic:nvPicPr>
-                          <pic:cNvPr descr="./media/missing.svg" id="148" name="Picture"/>
+                          <pic:cNvPr descr="./media/missing.svg" id="150" name="Picture"/>
                           <pic:cNvPicPr>
                             <a:picLocks noChangeArrowheads="1" noChangeAspect="1"/>
                           </pic:cNvPicPr>
@@ -8087,7 +8087,7 @@
                                 <a14:useLocalDpi xmlns:a14="http://schemas.microsoft.com/office/drawing/2010/main" val="0"/>
                               </a:ext>
                               <a:ext uri="{96DAC541-7B7A-43D3-8B79-37D633B846F1}">
-                                <asvg:svgBlip xmlns:asvg="http://schemas.microsoft.com/office/drawing/2016/SVG/main" r:embed="rId69"/>
+                                <asvg:svgBlip xmlns:asvg="http://schemas.microsoft.com/office/drawing/2016/SVG/main" r:embed="rId132"/>
                               </a:ext>
                             </a:extLst>
                           </a:blip>
@@ -8132,7 +8132,7 @@
             <w:r>
               <w:t xml:space="preserve"> </w:t>
             </w:r>
-            <w:hyperlink r:id="rId149">
+            <w:hyperlink r:id="rId151">
               <w:r>
                 <w:rPr>
                   <w:rStyle w:val="Hyperlink"/>
@@ -8147,7 +8147,7 @@
               <w:t xml:space="preserve">(Platzhalter)</w:t>
             </w:r>
           </w:p>
-          <w:bookmarkEnd w:id="150"/>
+          <w:bookmarkEnd w:id="152"/>
         </w:tc>
       </w:tr>
     </w:tbl>
@@ -8263,8 +8263,8 @@
         <w:t xml:space="preserve">enthalten.</w:t>
       </w:r>
     </w:p>
-    <w:bookmarkEnd w:id="151"/>
-    <w:bookmarkStart w:id="154" w:name="interaktive-prototypen"/>
+    <w:bookmarkEnd w:id="153"/>
+    <w:bookmarkStart w:id="156" w:name="interaktive-prototypen"/>
     <w:p>
       <w:pPr>
         <w:pStyle w:val="Heading4"/>
@@ -8369,7 +8369,7 @@
       <w:r>
         <w:t xml:space="preserve"> </w:t>
       </w:r>
-      <w:hyperlink r:id="rId152">
+      <w:hyperlink r:id="rId154">
         <w:r>
           <w:rPr>
             <w:rStyle w:val="Hyperlink"/>
@@ -8386,7 +8386,7 @@
       <w:r>
         <w:t xml:space="preserve"> </w:t>
       </w:r>
-      <w:hyperlink r:id="rId153">
+      <w:hyperlink r:id="rId155">
         <w:r>
           <w:rPr>
             <w:rStyle w:val="Hyperlink"/>
@@ -8454,9 +8454,9 @@
         <w:t xml:space="preserve">die Zielgruppen geeignet sind.</w:t>
       </w:r>
     </w:p>
-    <w:bookmarkEnd w:id="154"/>
-    <w:bookmarkEnd w:id="155"/>
-    <w:bookmarkStart w:id="165" w:name="evaluierung"/>
+    <w:bookmarkEnd w:id="156"/>
+    <w:bookmarkEnd w:id="157"/>
+    <w:bookmarkStart w:id="167" w:name="evaluierung"/>
     <w:p>
       <w:pPr>
         <w:pStyle w:val="Heading3"/>
@@ -8490,7 +8490,7 @@
       <w:r>
         <w:t xml:space="preserve">Beispiel für eine lebendige Evaluierungskultur ist das “</w:t>
       </w:r>
-      <w:hyperlink r:id="rId156">
+      <w:hyperlink r:id="rId158">
         <w:r>
           <w:rPr>
             <w:rStyle w:val="Hyperlink"/>
@@ -8528,7 +8528,7 @@
       <w:r>
         <w:t xml:space="preserve"> </w:t>
       </w:r>
-      <w:hyperlink r:id="rId157">
+      <w:hyperlink r:id="rId159">
         <w:r>
           <w:rPr>
             <w:rStyle w:val="Hyperlink"/>
@@ -8589,18 +8589,18 @@
       <w:pPr>
         <w:pStyle w:val="BodyText"/>
       </w:pPr>
-      <w:bookmarkStart w:id="160" w:name="fig-6"/>
+      <w:bookmarkStart w:id="162" w:name="fig-6"/>
       <w:r>
         <w:drawing>
           <wp:inline>
-            <wp:extent cx="3048000" cy="2286000"/>
+            <wp:extent cx="0" cy="0"/>
             <wp:effectExtent b="0" l="0" r="0" t="0"/>
-            <wp:docPr descr="" title="" id="158" name="Picture"/>
+            <wp:docPr descr="" title="" id="160" name="Picture"/>
             <a:graphic>
               <a:graphicData uri="http://schemas.openxmlformats.org/drawingml/2006/picture">
                 <pic:pic>
                   <pic:nvPicPr>
-                    <pic:cNvPr descr="./media/missing.svg" id="159" name="Picture"/>
+                    <pic:cNvPr descr="./media/usability_ux.svg" id="161" name="Picture"/>
                     <pic:cNvPicPr>
                       <a:picLocks noChangeArrowheads="1" noChangeAspect="1"/>
                     </pic:cNvPicPr>
@@ -8612,7 +8612,7 @@
                           <a14:useLocalDpi xmlns:a14="http://schemas.microsoft.com/office/drawing/2010/main" val="0"/>
                         </a:ext>
                         <a:ext uri="{96DAC541-7B7A-43D3-8B79-37D633B846F1}">
-                          <asvg:svgBlip xmlns:asvg="http://schemas.microsoft.com/office/drawing/2016/SVG/main" r:embed="rId69"/>
+                          <asvg:svgBlip xmlns:asvg="http://schemas.microsoft.com/office/drawing/2016/SVG/main" r:embed="rId125"/>
                         </a:ext>
                       </a:extLst>
                     </a:blip>
@@ -8623,7 +8623,7 @@
                   <pic:spPr bwMode="auto">
                     <a:xfrm>
                       <a:off x="0" y="0"/>
-                      <a:ext cx="3048000" cy="2286000"/>
+                      <a:ext cx="0" cy="0"/>
                     </a:xfrm>
                     <a:prstGeom prst="rect">
                       <a:avLst/>
@@ -8641,7 +8641,7 @@
           </wp:inline>
         </w:drawing>
       </w:r>
-      <w:bookmarkEnd w:id="160"/>
+      <w:bookmarkEnd w:id="162"/>
     </w:p>
     <w:p>
       <w:pPr>
@@ -8669,7 +8669,7 @@
         <w:t xml:space="preserve">das prinzipielle Vorgehen bei einem Beobachtungstest skizziert werden.</w:t>
       </w:r>
     </w:p>
-    <w:bookmarkStart w:id="162" w:name="testgruppen"/>
+    <w:bookmarkStart w:id="164" w:name="testgruppen"/>
     <w:p>
       <w:pPr>
         <w:pStyle w:val="Heading4"/>
@@ -8707,7 +8707,7 @@
         <w:rPr>
           <w:rStyle w:val="FootnoteReference"/>
         </w:rPr>
-        <w:footnoteReference w:id="161"/>
+        <w:footnoteReference w:id="163"/>
       </w:r>
       <w:r>
         <w:t xml:space="preserve">. Statt eines einzigen Tests mit</w:t>
@@ -8787,8 +8787,8 @@
         <w:t xml:space="preserve">[Accessibility] thematisiert wurden.</w:t>
       </w:r>
     </w:p>
-    <w:bookmarkEnd w:id="162"/>
-    <w:bookmarkStart w:id="163" w:name="testablauf-und-vorbereitungen"/>
+    <w:bookmarkEnd w:id="164"/>
+    <w:bookmarkStart w:id="165" w:name="testablauf-und-vorbereitungen"/>
     <w:p>
       <w:pPr>
         <w:pStyle w:val="Heading4"/>
@@ -8911,8 +8911,8 @@
         <w:t xml:space="preserve">Datennutzung zuzusichern.</w:t>
       </w:r>
     </w:p>
-    <w:bookmarkEnd w:id="163"/>
-    <w:bookmarkStart w:id="164" w:name="testaufgaben"/>
+    <w:bookmarkEnd w:id="165"/>
+    <w:bookmarkStart w:id="166" w:name="testaufgaben"/>
     <w:p>
       <w:pPr>
         <w:pStyle w:val="Heading4"/>
@@ -9011,381 +9011,35 @@
         <w:t xml:space="preserve">Aufgaben belastbare Aussagen zu erhalten.</w:t>
       </w:r>
     </w:p>
-    <w:bookmarkEnd w:id="164"/>
-    <w:bookmarkEnd w:id="165"/>
     <w:bookmarkEnd w:id="166"/>
-    <w:bookmarkStart w:id="167" w:name="zusammenfassung-und-ausblick-1"/>
-    <w:p>
-      <w:pPr>
-        <w:pStyle w:val="Heading2"/>
-      </w:pPr>
-      <w:r>
-        <w:t xml:space="preserve">Zusammenfassung und Ausblick</w:t>
-      </w:r>
-    </w:p>
-    <w:p>
-      <w:pPr>
-        <w:pStyle w:val="FirstParagraph"/>
-      </w:pPr>
-      <w:r>
-        <w:t xml:space="preserve">Es gibt verschiedenste Methoden mit denen Bedarfe ermittelt und Nutzende in die Entwicklung von Software einbezogen werden können - je nach Umfang des Produkts und des Anwender*innenkreises. Usertests erfodern ein anderes Zeitmanagement als die Entwicklung von Personas. Auch der Anwendungsfall nimmt Einfluss auf die Methodenauswahl. So kann für die Entwicklung eines neuen Designs die Verwendung von Wireframes und Mockups bei der Bedarfsermittlung hilfreich sein. Wird ein Portal mit neuen Interaktionsmöglichkeiten entwickelt, empfehlen sich Prototypen, mit denen auch die Interaktionen getestet werden können.</w:t>
-      </w:r>
-    </w:p>
     <w:bookmarkEnd w:id="167"/>
     <w:bookmarkEnd w:id="168"/>
-    <w:bookmarkStart w:id="292" w:name="bibliotheksmanagementsysteme"/>
+    <w:bookmarkStart w:id="169" w:name="zusammenfassung-und-ausblick-1"/>
+    <w:p>
+      <w:pPr>
+        <w:pStyle w:val="Heading2"/>
+      </w:pPr>
+      <w:r>
+        <w:t xml:space="preserve">Zusammenfassung und Ausblick</w:t>
+      </w:r>
+    </w:p>
+    <w:p>
+      <w:pPr>
+        <w:pStyle w:val="FirstParagraph"/>
+      </w:pPr>
+      <w:r>
+        <w:t xml:space="preserve">Es gibt verschiedenste Methoden mit denen Bedarfe ermittelt und Nutzende in die Entwicklung von Software einbezogen werden können - je nach Umfang des Produkts und des Anwender*innenkreises. Usertests erfodern ein anderes Zeitmanagement als die Entwicklung von Personas. Auch der Anwendungsfall nimmt Einfluss auf die Methodenauswahl. So kann für die Entwicklung eines neuen Designs die Verwendung von Wireframes und Mockups bei der Bedarfsermittlung hilfreich sein. Wird ein Portal mit neuen Interaktionsmöglichkeiten entwickelt, empfehlen sich Prototypen, mit denen auch die Interaktionen getestet werden können.</w:t>
+      </w:r>
+    </w:p>
+    <w:bookmarkEnd w:id="169"/>
+    <w:bookmarkEnd w:id="170"/>
+    <w:bookmarkStart w:id="294" w:name="bibliotheksmanagementsysteme"/>
     <w:p>
       <w:pPr>
         <w:pStyle w:val="Heading1"/>
       </w:pPr>
       <w:r>
         <w:t xml:space="preserve">Bibliotheksmanagementsysteme</w:t>
-      </w:r>
-    </w:p>
-    <w:tbl>
-      <w:tblPr>
-        <w:tblStyle w:val="Table"/>
-        <w:tblLook w:firstRow="0" w:lastRow="0" w:firstColumn="0" w:lastColumn="0" w:noHBand="0" w:noVBand="0" w:val="0000"/>
-        <w:tblBorders>
-          <w:left w:val="single" w:sz="24" w:space="0" w:color="0758E5"/>
-          <w:right w:val="single" w:sz="4" w:space="0" w:color="0758E5"/>
-          <w:top w:val="single" w:sz="4" w:space="0" w:color="0758E5"/>
-          <w:bottom w:val="single" w:sz="4" w:space="0" w:color="0758E5"/>
-        </w:tblBorders>
-        <w:tblCellMar>
-          <w:left w:w="144" w:type="dxa"/>
-          <w:right w:w="144" w:type="dxa"/>
-        </w:tblCellMar>
-        <w:tblInd w:w="164" w:type="dxa"/>
-        <w:tblW w:type="pct" w:w="100%"/>
-      </w:tblPr>
-      <w:tr>
-        <w:trPr>
-          <w:cantSplit/>
-        </w:trPr>
-        <w:tc>
-          <w:tcPr>
-            <w:shd w:color="auto" w:fill="dae6fb" w:val="clear"/>
-            <w:tcMar>
-              <w:top w:w="92" w:type="dxa"/>
-              <w:bottom w:w="92" w:type="dxa"/>
-            </w:tcMar>
-          </w:tcPr>
-          <w:p>
-            <w:pPr>
-              <w:pStyle w:val="FirstParagraph"/>
-            </w:pPr>
-            <w:pPr>
-              <w:spacing w:before="0" w:after="0"/>
-              <w:textAlignment w:val="center"/>
-            </w:pPr>
-            <w:r>
-              <w:drawing>
-                <wp:inline>
-                  <wp:extent cx="152400" cy="152400"/>
-                  <wp:effectExtent b="0" l="0" r="0" t="0"/>
-                  <wp:docPr descr="" title="" id="169" name="Picture"/>
-                  <a:graphic>
-                    <a:graphicData uri="http://schemas.openxmlformats.org/drawingml/2006/picture">
-                      <pic:pic>
-                        <pic:nvPicPr>
-                          <pic:cNvPr descr="/opt/quarto/share/formats/docx/note.png" id="170" name="Picture"/>
-                          <pic:cNvPicPr>
-                            <a:picLocks noChangeArrowheads="1" noChangeAspect="1"/>
-                          </pic:cNvPicPr>
-                        </pic:nvPicPr>
-                        <pic:blipFill>
-                          <a:blip r:embed="rId56"/>
-                          <a:stretch>
-                            <a:fillRect/>
-                          </a:stretch>
-                        </pic:blipFill>
-                        <pic:spPr bwMode="auto">
-                          <a:xfrm>
-                            <a:off x="0" y="0"/>
-                            <a:ext cx="152400" cy="152400"/>
-                          </a:xfrm>
-                          <a:prstGeom prst="rect">
-                            <a:avLst/>
-                          </a:prstGeom>
-                          <a:noFill/>
-                          <a:ln w="9525">
-                            <a:noFill/>
-                            <a:headEnd/>
-                            <a:tailEnd/>
-                          </a:ln>
-                        </pic:spPr>
-                      </pic:pic>
-                    </a:graphicData>
-                  </a:graphic>
-                </wp:inline>
-              </w:drawing>
-            </w:r>
-            <w:r>
-              <w:t xml:space="preserve"> </w:t>
-            </w:r>
-            <w:r>
-              <w:t xml:space="preserve"> </w:t>
-            </w:r>
-            <w:r>
-              <w:t xml:space="preserve">Hinweis</w:t>
-            </w:r>
-          </w:p>
-        </w:tc>
-      </w:tr>
-      <w:tr>
-        <w:trPr>
-          <w:cantSplit/>
-        </w:trPr>
-        <w:tc>
-          <w:tcPr>
-            <w:tcMar>
-              <w:top w:w="108" w:type="dxa"/>
-              <w:bottom w:w="108" w:type="dxa"/>
-            </w:tcMar>
-          </w:tcPr>
-          <w:p>
-            <w:pPr>
-              <w:pStyle w:val="BodyText"/>
-            </w:pPr>
-            <w:pPr>
-              <w:spacing w:before="16" w:after="16"/>
-            </w:pPr>
-            <w:r>
-              <w:t xml:space="preserve">Bibliotheksmanagementsysteme sind IT-Systeme, die die</w:t>
-            </w:r>
-            <w:r>
-              <w:t xml:space="preserve"> </w:t>
-            </w:r>
-            <w:hyperlink w:anchor="prozessabbildung">
-              <w:r>
-                <w:rPr>
-                  <w:rStyle w:val="Hyperlink"/>
-                </w:rPr>
-                <w:t xml:space="preserve">Kernprozesse</w:t>
-              </w:r>
-            </w:hyperlink>
-            <w:r>
-              <w:t xml:space="preserve"> </w:t>
-            </w:r>
-            <w:r>
-              <w:t xml:space="preserve">einer Bibliothek unterstützen. Das modular aufgebaute System verfügt über verschiedene</w:t>
-            </w:r>
-            <w:r>
-              <w:t xml:space="preserve"> </w:t>
-            </w:r>
-            <w:hyperlink w:anchor="komponenten">
-              <w:r>
-                <w:rPr>
-                  <w:rStyle w:val="Hyperlink"/>
-                </w:rPr>
-                <w:t xml:space="preserve">Komponenten</w:t>
-              </w:r>
-            </w:hyperlink>
-            <w:r>
-              <w:t xml:space="preserve"> </w:t>
-            </w:r>
-            <w:r>
-              <w:t xml:space="preserve">für die jeweiligen Kernprozesse Erwerbung, Katalogisierung/Erschließung und Ausleihe sowie für die Recherche. Die</w:t>
-            </w:r>
-            <w:r>
-              <w:t xml:space="preserve"> </w:t>
-            </w:r>
-            <w:hyperlink w:anchor="geschichte">
-              <w:r>
-                <w:rPr>
-                  <w:rStyle w:val="Hyperlink"/>
-                </w:rPr>
-                <w:t xml:space="preserve">Entwicklungsgeschichte</w:t>
-              </w:r>
-            </w:hyperlink>
-            <w:r>
-              <w:t xml:space="preserve"> </w:t>
-            </w:r>
-            <w:r>
-              <w:t xml:space="preserve">der Managementsysteme in Bibliotheken erstreckt sich mittlerweile über drei Generationen. Relevant für die Arbeit mit den Managementsystemen ist auch die</w:t>
-            </w:r>
-            <w:r>
-              <w:t xml:space="preserve"> </w:t>
-            </w:r>
-            <w:hyperlink w:anchor="verbundkataloge">
-              <w:r>
-                <w:rPr>
-                  <w:rStyle w:val="Hyperlink"/>
-                </w:rPr>
-                <w:t xml:space="preserve">Anbindung an Verbundkataloge</w:t>
-              </w:r>
-            </w:hyperlink>
-            <w:r>
-              <w:t xml:space="preserve"> </w:t>
-            </w:r>
-            <w:r>
-              <w:t xml:space="preserve">sowie die</w:t>
-            </w:r>
-            <w:r>
-              <w:t xml:space="preserve"> </w:t>
-            </w:r>
-            <w:hyperlink w:anchor="integration">
-              <w:r>
-                <w:rPr>
-                  <w:rStyle w:val="Hyperlink"/>
-                </w:rPr>
-                <w:t xml:space="preserve">Integration anderer Systeme</w:t>
-              </w:r>
-            </w:hyperlink>
-            <w:r>
-              <w:t xml:space="preserve">.</w:t>
-            </w:r>
-          </w:p>
-        </w:tc>
-      </w:tr>
-    </w:tbl>
-    <w:p>
-      <w:pPr>
-        <w:pStyle w:val="BodyText"/>
-      </w:pPr>
-      <w:r>
-        <w:t xml:space="preserve">In diesem Text wird der Begriff Bibliotheksmanagementsystem (BMS)</w:t>
-      </w:r>
-      <w:r>
-        <w:t xml:space="preserve"> </w:t>
-      </w:r>
-      <w:r>
-        <w:t xml:space="preserve">verwendet. Damit ist ein Softwareprodukt gemeint, mit dem die</w:t>
-      </w:r>
-      <w:r>
-        <w:t xml:space="preserve"> </w:t>
-      </w:r>
-      <w:r>
-        <w:t xml:space="preserve">Arbeitsprozesse rund um die Erwerbung, Erschließung, Ausleihe, Zugriff</w:t>
-      </w:r>
-      <w:r>
-        <w:t xml:space="preserve"> </w:t>
-      </w:r>
-      <w:r>
-        <w:t xml:space="preserve">und Auffindbarmachung von Bibliotheksbeständen über Kataloge abgebildet</w:t>
-      </w:r>
-      <w:r>
-        <w:t xml:space="preserve"> </w:t>
-      </w:r>
-      <w:r>
-        <w:t xml:space="preserve">und automatisiert werden können. Teilweise wird im Deutschen auch der</w:t>
-      </w:r>
-      <w:r>
-        <w:t xml:space="preserve"> </w:t>
-      </w:r>
-      <w:r>
-        <w:t xml:space="preserve">nicht auf Software beschränkte Begriff Bibliothekssystem verwendet. In</w:t>
-      </w:r>
-      <w:r>
-        <w:t xml:space="preserve"> </w:t>
-      </w:r>
-      <w:r>
-        <w:t xml:space="preserve">der angloamerikanischen Literatur finden sich die Begriffe Integrated</w:t>
-      </w:r>
-      <w:r>
-        <w:t xml:space="preserve"> </w:t>
-      </w:r>
-      <w:r>
-        <w:t xml:space="preserve">Library System (ILS) und Library Management System (LMS), zuletzt aber</w:t>
-      </w:r>
-      <w:r>
-        <w:t xml:space="preserve"> </w:t>
-      </w:r>
-      <w:r>
-        <w:t xml:space="preserve">auch Library Services Platforms.</w:t>
-      </w:r>
-    </w:p>
-    <w:p>
-      <w:pPr>
-        <w:pStyle w:val="BodyText"/>
-      </w:pPr>
-      <w:r>
-        <w:t xml:space="preserve">Das BMS spielt eine zentrale Rolle für die meisten klassischen</w:t>
-      </w:r>
-      <w:r>
-        <w:t xml:space="preserve"> </w:t>
-      </w:r>
-      <w:r>
-        <w:t xml:space="preserve">Geschäftsprozesse in Bibliotheken. Durch die Ausweitung der Aufgaben in</w:t>
-      </w:r>
-      <w:r>
-        <w:t xml:space="preserve"> </w:t>
-      </w:r>
-      <w:r>
-        <w:t xml:space="preserve">den Bereichen Publikationsdienste, Open Science oder auch Lernort sind</w:t>
-      </w:r>
-      <w:r>
-        <w:t xml:space="preserve"> </w:t>
-      </w:r>
-      <w:r>
-        <w:t xml:space="preserve">in neuerer Zeit jedoch noch weitere Aufgaben hinzugekommen, die durch</w:t>
-      </w:r>
-      <w:r>
-        <w:t xml:space="preserve"> </w:t>
-      </w:r>
-      <w:r>
-        <w:t xml:space="preserve">die klassischen BMS nicht abgebildet werden. Darüber hinaus haben die</w:t>
-      </w:r>
-      <w:r>
-        <w:t xml:space="preserve"> </w:t>
-      </w:r>
-      <w:r>
-        <w:t xml:space="preserve">frühen Systeme nur sehr unzureichende Möglichkeiten, die nötigen</w:t>
-      </w:r>
-      <w:r>
-        <w:t xml:space="preserve"> </w:t>
-      </w:r>
-      <w:r>
-        <w:t xml:space="preserve">Informationen zu elektronischen Ressourcen und ihrer Zugänglichkeit</w:t>
-      </w:r>
-      <w:r>
-        <w:t xml:space="preserve"> </w:t>
-      </w:r>
-      <w:r>
-        <w:t xml:space="preserve">abzubilden. Auch zur Unterstützung von neueren Aufgaben wie der</w:t>
-      </w:r>
-      <w:r>
-        <w:t xml:space="preserve"> </w:t>
-      </w:r>
-      <w:r>
-        <w:t xml:space="preserve">Publikationsunterstützung oder der Verwaltung räumlicher Ressourcen</w:t>
-      </w:r>
-      <w:r>
-        <w:t xml:space="preserve"> </w:t>
-      </w:r>
-      <w:r>
-        <w:t xml:space="preserve">werden separate Systeme genutzt. Daraus ergibt sich der Bedarf, das BMS</w:t>
-      </w:r>
-      <w:r>
-        <w:t xml:space="preserve"> </w:t>
-      </w:r>
-      <w:r>
-        <w:t xml:space="preserve">an diese separaten Systeme anzubinden, was die Bedeutung von</w:t>
-      </w:r>
-      <w:r>
-        <w:t xml:space="preserve"> </w:t>
-      </w:r>
-      <w:r>
-        <w:t xml:space="preserve">Schnittstellen und offenen Architekturen erhöht hat.</w:t>
-      </w:r>
-    </w:p>
-    <w:bookmarkStart w:id="205" w:name="übersicht"/>
-    <w:p>
-      <w:pPr>
-        <w:pStyle w:val="Heading2"/>
-      </w:pPr>
-      <w:r>
-        <w:t xml:space="preserve">Übersicht</w:t>
-      </w:r>
-    </w:p>
-    <w:bookmarkStart w:id="179" w:name="geschichte"/>
-    <w:p>
-      <w:pPr>
-        <w:pStyle w:val="Heading3"/>
-      </w:pPr>
-      <w:r>
-        <w:t xml:space="preserve">Geschichte</w:t>
       </w:r>
     </w:p>
     <w:tbl>
@@ -9498,6 +9152,352 @@
               <w:spacing w:before="16" w:after="16"/>
             </w:pPr>
             <w:r>
+              <w:t xml:space="preserve">Bibliotheksmanagementsysteme sind IT-Systeme, die die</w:t>
+            </w:r>
+            <w:r>
+              <w:t xml:space="preserve"> </w:t>
+            </w:r>
+            <w:hyperlink w:anchor="prozessabbildung">
+              <w:r>
+                <w:rPr>
+                  <w:rStyle w:val="Hyperlink"/>
+                </w:rPr>
+                <w:t xml:space="preserve">Kernprozesse</w:t>
+              </w:r>
+            </w:hyperlink>
+            <w:r>
+              <w:t xml:space="preserve"> </w:t>
+            </w:r>
+            <w:r>
+              <w:t xml:space="preserve">einer Bibliothek unterstützen. Das modular aufgebaute System verfügt über verschiedene</w:t>
+            </w:r>
+            <w:r>
+              <w:t xml:space="preserve"> </w:t>
+            </w:r>
+            <w:hyperlink w:anchor="komponenten">
+              <w:r>
+                <w:rPr>
+                  <w:rStyle w:val="Hyperlink"/>
+                </w:rPr>
+                <w:t xml:space="preserve">Komponenten</w:t>
+              </w:r>
+            </w:hyperlink>
+            <w:r>
+              <w:t xml:space="preserve"> </w:t>
+            </w:r>
+            <w:r>
+              <w:t xml:space="preserve">für die jeweiligen Kernprozesse Erwerbung, Katalogisierung/Erschließung und Ausleihe sowie für die Recherche. Die</w:t>
+            </w:r>
+            <w:r>
+              <w:t xml:space="preserve"> </w:t>
+            </w:r>
+            <w:hyperlink w:anchor="geschichte">
+              <w:r>
+                <w:rPr>
+                  <w:rStyle w:val="Hyperlink"/>
+                </w:rPr>
+                <w:t xml:space="preserve">Entwicklungsgeschichte</w:t>
+              </w:r>
+            </w:hyperlink>
+            <w:r>
+              <w:t xml:space="preserve"> </w:t>
+            </w:r>
+            <w:r>
+              <w:t xml:space="preserve">der Managementsysteme in Bibliotheken erstreckt sich mittlerweile über drei Generationen. Relevant für die Arbeit mit den Managementsystemen ist auch die</w:t>
+            </w:r>
+            <w:r>
+              <w:t xml:space="preserve"> </w:t>
+            </w:r>
+            <w:hyperlink w:anchor="verbundkataloge">
+              <w:r>
+                <w:rPr>
+                  <w:rStyle w:val="Hyperlink"/>
+                </w:rPr>
+                <w:t xml:space="preserve">Anbindung an Verbundkataloge</w:t>
+              </w:r>
+            </w:hyperlink>
+            <w:r>
+              <w:t xml:space="preserve"> </w:t>
+            </w:r>
+            <w:r>
+              <w:t xml:space="preserve">sowie die</w:t>
+            </w:r>
+            <w:r>
+              <w:t xml:space="preserve"> </w:t>
+            </w:r>
+            <w:hyperlink w:anchor="integration">
+              <w:r>
+                <w:rPr>
+                  <w:rStyle w:val="Hyperlink"/>
+                </w:rPr>
+                <w:t xml:space="preserve">Integration anderer Systeme</w:t>
+              </w:r>
+            </w:hyperlink>
+            <w:r>
+              <w:t xml:space="preserve">.</w:t>
+            </w:r>
+          </w:p>
+        </w:tc>
+      </w:tr>
+    </w:tbl>
+    <w:p>
+      <w:pPr>
+        <w:pStyle w:val="BodyText"/>
+      </w:pPr>
+      <w:r>
+        <w:t xml:space="preserve">In diesem Text wird der Begriff Bibliotheksmanagementsystem (BMS)</w:t>
+      </w:r>
+      <w:r>
+        <w:t xml:space="preserve"> </w:t>
+      </w:r>
+      <w:r>
+        <w:t xml:space="preserve">verwendet. Damit ist ein Softwareprodukt gemeint, mit dem die</w:t>
+      </w:r>
+      <w:r>
+        <w:t xml:space="preserve"> </w:t>
+      </w:r>
+      <w:r>
+        <w:t xml:space="preserve">Arbeitsprozesse rund um die Erwerbung, Erschließung, Ausleihe, Zugriff</w:t>
+      </w:r>
+      <w:r>
+        <w:t xml:space="preserve"> </w:t>
+      </w:r>
+      <w:r>
+        <w:t xml:space="preserve">und Auffindbarmachung von Bibliotheksbeständen über Kataloge abgebildet</w:t>
+      </w:r>
+      <w:r>
+        <w:t xml:space="preserve"> </w:t>
+      </w:r>
+      <w:r>
+        <w:t xml:space="preserve">und automatisiert werden können. Teilweise wird im Deutschen auch der</w:t>
+      </w:r>
+      <w:r>
+        <w:t xml:space="preserve"> </w:t>
+      </w:r>
+      <w:r>
+        <w:t xml:space="preserve">nicht auf Software beschränkte Begriff Bibliothekssystem verwendet. In</w:t>
+      </w:r>
+      <w:r>
+        <w:t xml:space="preserve"> </w:t>
+      </w:r>
+      <w:r>
+        <w:t xml:space="preserve">der angloamerikanischen Literatur finden sich die Begriffe Integrated</w:t>
+      </w:r>
+      <w:r>
+        <w:t xml:space="preserve"> </w:t>
+      </w:r>
+      <w:r>
+        <w:t xml:space="preserve">Library System (ILS) und Library Management System (LMS), zuletzt aber</w:t>
+      </w:r>
+      <w:r>
+        <w:t xml:space="preserve"> </w:t>
+      </w:r>
+      <w:r>
+        <w:t xml:space="preserve">auch Library Services Platforms.</w:t>
+      </w:r>
+    </w:p>
+    <w:p>
+      <w:pPr>
+        <w:pStyle w:val="BodyText"/>
+      </w:pPr>
+      <w:r>
+        <w:t xml:space="preserve">Das BMS spielt eine zentrale Rolle für die meisten klassischen</w:t>
+      </w:r>
+      <w:r>
+        <w:t xml:space="preserve"> </w:t>
+      </w:r>
+      <w:r>
+        <w:t xml:space="preserve">Geschäftsprozesse in Bibliotheken. Durch die Ausweitung der Aufgaben in</w:t>
+      </w:r>
+      <w:r>
+        <w:t xml:space="preserve"> </w:t>
+      </w:r>
+      <w:r>
+        <w:t xml:space="preserve">den Bereichen Publikationsdienste, Open Science oder auch Lernort sind</w:t>
+      </w:r>
+      <w:r>
+        <w:t xml:space="preserve"> </w:t>
+      </w:r>
+      <w:r>
+        <w:t xml:space="preserve">in neuerer Zeit jedoch noch weitere Aufgaben hinzugekommen, die durch</w:t>
+      </w:r>
+      <w:r>
+        <w:t xml:space="preserve"> </w:t>
+      </w:r>
+      <w:r>
+        <w:t xml:space="preserve">die klassischen BMS nicht abgebildet werden. Darüber hinaus haben die</w:t>
+      </w:r>
+      <w:r>
+        <w:t xml:space="preserve"> </w:t>
+      </w:r>
+      <w:r>
+        <w:t xml:space="preserve">frühen Systeme nur sehr unzureichende Möglichkeiten, die nötigen</w:t>
+      </w:r>
+      <w:r>
+        <w:t xml:space="preserve"> </w:t>
+      </w:r>
+      <w:r>
+        <w:t xml:space="preserve">Informationen zu elektronischen Ressourcen und ihrer Zugänglichkeit</w:t>
+      </w:r>
+      <w:r>
+        <w:t xml:space="preserve"> </w:t>
+      </w:r>
+      <w:r>
+        <w:t xml:space="preserve">abzubilden. Auch zur Unterstützung von neueren Aufgaben wie der</w:t>
+      </w:r>
+      <w:r>
+        <w:t xml:space="preserve"> </w:t>
+      </w:r>
+      <w:r>
+        <w:t xml:space="preserve">Publikationsunterstützung oder der Verwaltung räumlicher Ressourcen</w:t>
+      </w:r>
+      <w:r>
+        <w:t xml:space="preserve"> </w:t>
+      </w:r>
+      <w:r>
+        <w:t xml:space="preserve">werden separate Systeme genutzt. Daraus ergibt sich der Bedarf, das BMS</w:t>
+      </w:r>
+      <w:r>
+        <w:t xml:space="preserve"> </w:t>
+      </w:r>
+      <w:r>
+        <w:t xml:space="preserve">an diese separaten Systeme anzubinden, was die Bedeutung von</w:t>
+      </w:r>
+      <w:r>
+        <w:t xml:space="preserve"> </w:t>
+      </w:r>
+      <w:r>
+        <w:t xml:space="preserve">Schnittstellen und offenen Architekturen erhöht hat.</w:t>
+      </w:r>
+    </w:p>
+    <w:bookmarkStart w:id="207" w:name="übersicht"/>
+    <w:p>
+      <w:pPr>
+        <w:pStyle w:val="Heading2"/>
+      </w:pPr>
+      <w:r>
+        <w:t xml:space="preserve">Übersicht</w:t>
+      </w:r>
+    </w:p>
+    <w:bookmarkStart w:id="181" w:name="geschichte"/>
+    <w:p>
+      <w:pPr>
+        <w:pStyle w:val="Heading3"/>
+      </w:pPr>
+      <w:r>
+        <w:t xml:space="preserve">Geschichte</w:t>
+      </w:r>
+    </w:p>
+    <w:tbl>
+      <w:tblPr>
+        <w:tblStyle w:val="Table"/>
+        <w:tblLook w:firstRow="0" w:lastRow="0" w:firstColumn="0" w:lastColumn="0" w:noHBand="0" w:noVBand="0" w:val="0000"/>
+        <w:tblBorders>
+          <w:left w:val="single" w:sz="24" w:space="0" w:color="0758E5"/>
+          <w:right w:val="single" w:sz="4" w:space="0" w:color="0758E5"/>
+          <w:top w:val="single" w:sz="4" w:space="0" w:color="0758E5"/>
+          <w:bottom w:val="single" w:sz="4" w:space="0" w:color="0758E5"/>
+        </w:tblBorders>
+        <w:tblCellMar>
+          <w:left w:w="144" w:type="dxa"/>
+          <w:right w:w="144" w:type="dxa"/>
+        </w:tblCellMar>
+        <w:tblInd w:w="164" w:type="dxa"/>
+        <w:tblW w:type="pct" w:w="100%"/>
+      </w:tblPr>
+      <w:tr>
+        <w:trPr>
+          <w:cantSplit/>
+        </w:trPr>
+        <w:tc>
+          <w:tcPr>
+            <w:shd w:color="auto" w:fill="dae6fb" w:val="clear"/>
+            <w:tcMar>
+              <w:top w:w="92" w:type="dxa"/>
+              <w:bottom w:w="92" w:type="dxa"/>
+            </w:tcMar>
+          </w:tcPr>
+          <w:p>
+            <w:pPr>
+              <w:pStyle w:val="FirstParagraph"/>
+            </w:pPr>
+            <w:pPr>
+              <w:spacing w:before="0" w:after="0"/>
+              <w:textAlignment w:val="center"/>
+            </w:pPr>
+            <w:r>
+              <w:drawing>
+                <wp:inline>
+                  <wp:extent cx="152400" cy="152400"/>
+                  <wp:effectExtent b="0" l="0" r="0" t="0"/>
+                  <wp:docPr descr="" title="" id="173" name="Picture"/>
+                  <a:graphic>
+                    <a:graphicData uri="http://schemas.openxmlformats.org/drawingml/2006/picture">
+                      <pic:pic>
+                        <pic:nvPicPr>
+                          <pic:cNvPr descr="/opt/quarto/share/formats/docx/note.png" id="174" name="Picture"/>
+                          <pic:cNvPicPr>
+                            <a:picLocks noChangeArrowheads="1" noChangeAspect="1"/>
+                          </pic:cNvPicPr>
+                        </pic:nvPicPr>
+                        <pic:blipFill>
+                          <a:blip r:embed="rId56"/>
+                          <a:stretch>
+                            <a:fillRect/>
+                          </a:stretch>
+                        </pic:blipFill>
+                        <pic:spPr bwMode="auto">
+                          <a:xfrm>
+                            <a:off x="0" y="0"/>
+                            <a:ext cx="152400" cy="152400"/>
+                          </a:xfrm>
+                          <a:prstGeom prst="rect">
+                            <a:avLst/>
+                          </a:prstGeom>
+                          <a:noFill/>
+                          <a:ln w="9525">
+                            <a:noFill/>
+                            <a:headEnd/>
+                            <a:tailEnd/>
+                          </a:ln>
+                        </pic:spPr>
+                      </pic:pic>
+                    </a:graphicData>
+                  </a:graphic>
+                </wp:inline>
+              </w:drawing>
+            </w:r>
+            <w:r>
+              <w:t xml:space="preserve"> </w:t>
+            </w:r>
+            <w:r>
+              <w:t xml:space="preserve"> </w:t>
+            </w:r>
+            <w:r>
+              <w:t xml:space="preserve">Hinweis</w:t>
+            </w:r>
+          </w:p>
+        </w:tc>
+      </w:tr>
+      <w:tr>
+        <w:trPr>
+          <w:cantSplit/>
+        </w:trPr>
+        <w:tc>
+          <w:tcPr>
+            <w:tcMar>
+              <w:top w:w="108" w:type="dxa"/>
+              <w:bottom w:w="108" w:type="dxa"/>
+            </w:tcMar>
+          </w:tcPr>
+          <w:p>
+            <w:pPr>
+              <w:pStyle w:val="BodyText"/>
+            </w:pPr>
+            <w:pPr>
+              <w:spacing w:before="16" w:after="16"/>
+            </w:pPr>
+            <w:r>
               <w:t xml:space="preserve">Die erste Generation der Bibliotheksmanagementsysteme umfasste Grundfunktionen für die Ausleihe wie Verbuchung und Mahnung, für die Erwerbung die Verwaltung von Bestellungen und teilweise auch über über Telnet erreichbare Kataloge für die Bibliotheksnutzenden. Die zweite BMS-Generation verfügt über erweiterte Funktionalitäten zur Unterstützung der Kernprozesse sowie durch Weboberflächen der Kataloge aus. Die dritter Generation zeichnet sich durch stärkere Modularisierung und mehr Schnittstellen zur Anbindung weiterer Systeme aus.</w:t>
             </w:r>
           </w:p>
@@ -9743,7 +9743,7 @@
         <w:rPr>
           <w:rStyle w:val="FootnoteReference"/>
         </w:rPr>
-        <w:footnoteReference w:id="173"/>
+        <w:footnoteReference w:id="175"/>
       </w:r>
     </w:p>
     <w:p>
@@ -9913,12 +9913,12 @@
                 <wp:inline>
                   <wp:extent cx="152400" cy="152400"/>
                   <wp:effectExtent b="0" l="0" r="0" t="0"/>
-                  <wp:docPr descr="" title="" id="174" name="Picture"/>
+                  <wp:docPr descr="" title="" id="176" name="Picture"/>
                   <a:graphic>
                     <a:graphicData uri="http://schemas.openxmlformats.org/drawingml/2006/picture">
                       <pic:pic>
                         <pic:nvPicPr>
-                          <pic:cNvPr descr="/opt/quarto/share/formats/docx/tip.png" id="175" name="Picture"/>
+                          <pic:cNvPr descr="/opt/quarto/share/formats/docx/tip.png" id="177" name="Picture"/>
                           <pic:cNvPicPr>
                             <a:picLocks noChangeArrowheads="1" noChangeAspect="1"/>
                           </pic:cNvPicPr>
@@ -9985,18 +9985,18 @@
                 <wp:inline>
                   <wp:extent cx="5334000" cy="4523772"/>
                   <wp:effectExtent b="0" l="0" r="0" t="0"/>
-                  <wp:docPr descr="" title="" id="177" name="Picture"/>
+                  <wp:docPr descr="" title="" id="179" name="Picture"/>
                   <a:graphic>
                     <a:graphicData uri="http://schemas.openxmlformats.org/drawingml/2006/picture">
                       <pic:pic>
                         <pic:nvPicPr>
-                          <pic:cNvPr descr="./media/bms-timeline.png" id="178" name="Picture"/>
+                          <pic:cNvPr descr="./media/bms-timeline.png" id="180" name="Picture"/>
                           <pic:cNvPicPr>
                             <a:picLocks noChangeArrowheads="1" noChangeAspect="1"/>
                           </pic:cNvPicPr>
                         </pic:nvPicPr>
                         <pic:blipFill>
-                          <a:blip r:embed="rId176"/>
+                          <a:blip r:embed="rId178"/>
                           <a:stretch>
                             <a:fillRect/>
                           </a:stretch>
@@ -10429,8 +10429,8 @@
         </w:tc>
       </w:tr>
     </w:tbl>
-    <w:bookmarkEnd w:id="179"/>
-    <w:bookmarkStart w:id="186" w:name="komponenten"/>
+    <w:bookmarkEnd w:id="181"/>
+    <w:bookmarkStart w:id="188" w:name="komponenten"/>
     <w:p>
       <w:pPr>
         <w:pStyle w:val="Heading3"/>
@@ -10545,7 +10545,7 @@
         <w:t xml:space="preserve">skizziert.</w:t>
       </w:r>
     </w:p>
-    <w:bookmarkStart w:id="181" w:name="erwerbung"/>
+    <w:bookmarkStart w:id="183" w:name="erwerbung"/>
     <w:p>
       <w:pPr>
         <w:pStyle w:val="Heading4"/>
@@ -10636,7 +10636,7 @@
       <w:r>
         <w:t xml:space="preserve"> </w:t>
       </w:r>
-      <w:hyperlink r:id="rId180">
+      <w:hyperlink r:id="rId182">
         <w:r>
           <w:rPr>
             <w:rStyle w:val="Hyperlink"/>
@@ -10667,8 +10667,8 @@
         <w:t xml:space="preserve">[siehe auch Erwerbung in der Prozessabbildung]</w:t>
       </w:r>
     </w:p>
-    <w:bookmarkEnd w:id="181"/>
-    <w:bookmarkStart w:id="182" w:name="katalogisierung"/>
+    <w:bookmarkEnd w:id="183"/>
+    <w:bookmarkStart w:id="184" w:name="katalogisierung"/>
     <w:p>
       <w:pPr>
         <w:pStyle w:val="Heading4"/>
@@ -10732,8 +10732,8 @@
         <w:t xml:space="preserve">[siehe auch Katalogisierung in der Prozessabbildung]</w:t>
       </w:r>
     </w:p>
-    <w:bookmarkEnd w:id="182"/>
-    <w:bookmarkStart w:id="183" w:name="ausleihe"/>
+    <w:bookmarkEnd w:id="184"/>
+    <w:bookmarkStart w:id="185" w:name="ausleihe"/>
     <w:p>
       <w:pPr>
         <w:pStyle w:val="Heading4"/>
@@ -10855,8 +10855,8 @@
         </w:r>
       </w:hyperlink>
     </w:p>
-    <w:bookmarkEnd w:id="183"/>
-    <w:bookmarkStart w:id="185" w:name="recherchemodul"/>
+    <w:bookmarkEnd w:id="185"/>
+    <w:bookmarkStart w:id="187" w:name="recherchemodul"/>
     <w:p>
       <w:pPr>
         <w:pStyle w:val="Heading4"/>
@@ -10987,7 +10987,7 @@
         <w:rPr>
           <w:rStyle w:val="FootnoteReference"/>
         </w:rPr>
-        <w:footnoteReference w:id="184"/>
+        <w:footnoteReference w:id="186"/>
       </w:r>
       <w:r>
         <w:t xml:space="preserve">:</w:t>
@@ -11121,9 +11121,9 @@
         <w:t xml:space="preserve">Anzeige von Buchcovern</w:t>
       </w:r>
     </w:p>
-    <w:bookmarkEnd w:id="185"/>
-    <w:bookmarkEnd w:id="186"/>
-    <w:bookmarkStart w:id="189" w:name="aktuelle-sw-produkte"/>
+    <w:bookmarkEnd w:id="187"/>
+    <w:bookmarkEnd w:id="188"/>
+    <w:bookmarkStart w:id="191" w:name="aktuelle-sw-produkte"/>
     <w:p>
       <w:pPr>
         <w:pStyle w:val="Heading3"/>
@@ -11757,7 +11757,7 @@
       <w:r>
         <w:t xml:space="preserve"> </w:t>
       </w:r>
-      <w:hyperlink r:id="rId187">
+      <w:hyperlink r:id="rId189">
         <w:r>
           <w:rPr>
             <w:rStyle w:val="Hyperlink"/>
@@ -11783,7 +11783,7 @@
       <w:r>
         <w:t xml:space="preserve"> </w:t>
       </w:r>
-      <w:hyperlink r:id="rId188">
+      <w:hyperlink r:id="rId190">
         <w:r>
           <w:rPr>
             <w:rStyle w:val="Hyperlink"/>
@@ -11798,8 +11798,8 @@
         <w:t xml:space="preserve">abgefragt werden.</w:t>
       </w:r>
     </w:p>
-    <w:bookmarkEnd w:id="189"/>
-    <w:bookmarkStart w:id="197" w:name="vergleich-mit-anderen-managementsystemen"/>
+    <w:bookmarkEnd w:id="191"/>
+    <w:bookmarkStart w:id="199" w:name="vergleich-mit-anderen-managementsystemen"/>
     <w:p>
       <w:pPr>
         <w:pStyle w:val="Heading3"/>
@@ -11935,7 +11935,7 @@
           <w:numId w:val="1028"/>
         </w:numPr>
       </w:pPr>
-      <w:hyperlink r:id="rId190">
+      <w:hyperlink r:id="rId192">
         <w:r>
           <w:rPr>
             <w:rStyle w:val="Hyperlink"/>
@@ -11951,7 +11951,7 @@
           <w:numId w:val="1028"/>
         </w:numPr>
       </w:pPr>
-      <w:hyperlink r:id="rId191">
+      <w:hyperlink r:id="rId193">
         <w:r>
           <w:rPr>
             <w:rStyle w:val="Hyperlink"/>
@@ -11973,7 +11973,7 @@
       <w:r>
         <w:t xml:space="preserve"> </w:t>
       </w:r>
-      <w:hyperlink r:id="rId192">
+      <w:hyperlink r:id="rId194">
         <w:r>
           <w:rPr>
             <w:rStyle w:val="Hyperlink"/>
@@ -12004,7 +12004,7 @@
       <w:r>
         <w:t xml:space="preserve"> </w:t>
       </w:r>
-      <w:hyperlink r:id="rId193">
+      <w:hyperlink r:id="rId195">
         <w:r>
           <w:rPr>
             <w:rStyle w:val="Hyperlink"/>
@@ -12035,7 +12035,7 @@
       <w:r>
         <w:t xml:space="preserve"> </w:t>
       </w:r>
-      <w:hyperlink r:id="rId194">
+      <w:hyperlink r:id="rId196">
         <w:r>
           <w:rPr>
             <w:rStyle w:val="Hyperlink"/>
@@ -12074,7 +12074,7 @@
       <w:r>
         <w:t xml:space="preserve"> </w:t>
       </w:r>
-      <w:hyperlink r:id="rId195">
+      <w:hyperlink r:id="rId197">
         <w:r>
           <w:rPr>
             <w:rStyle w:val="Hyperlink"/>
@@ -12159,7 +12159,7 @@
       <w:r>
         <w:t xml:space="preserve"> </w:t>
       </w:r>
-      <w:hyperlink r:id="rId196">
+      <w:hyperlink r:id="rId198">
         <w:r>
           <w:rPr>
             <w:rStyle w:val="Hyperlink"/>
@@ -12189,8 +12189,8 @@
         <w:t xml:space="preserve">auf dieses klassische Instrument gänzlich zu verzichten.</w:t>
       </w:r>
     </w:p>
-    <w:bookmarkEnd w:id="197"/>
-    <w:bookmarkStart w:id="200" w:name="integration"/>
+    <w:bookmarkEnd w:id="199"/>
+    <w:bookmarkStart w:id="202" w:name="integration"/>
     <w:p>
       <w:pPr>
         <w:pStyle w:val="Heading3"/>
@@ -12463,7 +12463,7 @@
       <w:r>
         <w:t xml:space="preserve"> </w:t>
       </w:r>
-      <w:hyperlink r:id="rId198">
+      <w:hyperlink r:id="rId200">
         <w:r>
           <w:rPr>
             <w:rStyle w:val="Hyperlink"/>
@@ -12530,7 +12530,7 @@
         <w:rPr>
           <w:rStyle w:val="FootnoteReference"/>
         </w:rPr>
-        <w:footnoteReference w:id="199"/>
+        <w:footnoteReference w:id="201"/>
       </w:r>
       <w:r>
         <w:t xml:space="preserve"> </w:t>
@@ -12585,8 +12585,8 @@
         <w:t xml:space="preserve">bereitstellen.</w:t>
       </w:r>
     </w:p>
-    <w:bookmarkEnd w:id="200"/>
-    <w:bookmarkStart w:id="201" w:name="verbundkataloge"/>
+    <w:bookmarkEnd w:id="202"/>
+    <w:bookmarkStart w:id="203" w:name="verbundkataloge"/>
     <w:p>
       <w:pPr>
         <w:pStyle w:val="Heading3"/>
@@ -13085,8 +13085,8 @@
         </w:tc>
       </w:tr>
     </w:tbl>
-    <w:bookmarkEnd w:id="201"/>
-    <w:bookmarkStart w:id="202" w:name="Xef3cdf849515896b72e4da871885dcc60b5fbed"/>
+    <w:bookmarkEnd w:id="203"/>
+    <w:bookmarkStart w:id="204" w:name="Xef3cdf849515896b72e4da871885dcc60b5fbed"/>
     <w:p>
       <w:pPr>
         <w:pStyle w:val="Heading3"/>
@@ -13199,8 +13199,8 @@
         <w:t xml:space="preserve">die GoKB als kooperativ gepflegte Knowledge Base für elektronische Ressourcen</w:t>
       </w:r>
     </w:p>
-    <w:bookmarkEnd w:id="202"/>
-    <w:bookmarkStart w:id="204" w:name="statistik-und-reporting"/>
+    <w:bookmarkEnd w:id="204"/>
+    <w:bookmarkStart w:id="206" w:name="statistik-und-reporting"/>
     <w:p>
       <w:pPr>
         <w:pStyle w:val="Heading3"/>
@@ -13277,7 +13277,7 @@
       <w:r>
         <w:t xml:space="preserve"> </w:t>
       </w:r>
-      <w:hyperlink r:id="rId203">
+      <w:hyperlink r:id="rId205">
         <w:r>
           <w:rPr>
             <w:rStyle w:val="Hyperlink"/>
@@ -13406,9 +13406,9 @@
         <w:t xml:space="preserve">aufnehmen, zum Beispiel Daten aus Besucherzählern.</w:t>
       </w:r>
     </w:p>
-    <w:bookmarkEnd w:id="204"/>
-    <w:bookmarkEnd w:id="205"/>
-    <w:bookmarkStart w:id="207" w:name="bibliotheksorganisation"/>
+    <w:bookmarkEnd w:id="206"/>
+    <w:bookmarkEnd w:id="207"/>
+    <w:bookmarkStart w:id="209" w:name="bibliotheksorganisation"/>
     <w:p>
       <w:pPr>
         <w:pStyle w:val="Heading2"/>
@@ -13591,7 +13591,7 @@
         <w:t xml:space="preserve">Erwerbungsunterlagen, Gebühreninformationen u.ä.</w:t>
       </w:r>
     </w:p>
-    <w:bookmarkStart w:id="206" w:name="benutzungsbedingungen"/>
+    <w:bookmarkStart w:id="208" w:name="benutzungsbedingungen"/>
     <w:p>
       <w:pPr>
         <w:pStyle w:val="Heading3"/>
@@ -13831,9 +13831,9 @@
         <w:t xml:space="preserve">Voraussetzung für die Einrichtung des Ausleihmoduls eines BMS.</w:t>
       </w:r>
     </w:p>
-    <w:bookmarkEnd w:id="206"/>
-    <w:bookmarkEnd w:id="207"/>
-    <w:bookmarkStart w:id="216" w:name="datenverwaltung-in-bms"/>
+    <w:bookmarkEnd w:id="208"/>
+    <w:bookmarkEnd w:id="209"/>
+    <w:bookmarkStart w:id="218" w:name="datenverwaltung-in-bms"/>
     <w:p>
       <w:pPr>
         <w:pStyle w:val="Heading2"/>
@@ -13977,7 +13977,7 @@
         <w:t xml:space="preserve">die Datenqualität genügen.</w:t>
       </w:r>
     </w:p>
-    <w:bookmarkStart w:id="208" w:name="bibliographische-metadaten"/>
+    <w:bookmarkStart w:id="210" w:name="bibliographische-metadaten"/>
     <w:p>
       <w:pPr>
         <w:pStyle w:val="Heading3"/>
@@ -14030,8 +14030,8 @@
         <w:t xml:space="preserve">Kapitel zu Open Data).</w:t>
       </w:r>
     </w:p>
-    <w:bookmarkEnd w:id="208"/>
-    <w:bookmarkStart w:id="209" w:name="digitale-inhalte"/>
+    <w:bookmarkEnd w:id="210"/>
+    <w:bookmarkStart w:id="211" w:name="digitale-inhalte"/>
     <w:p>
       <w:pPr>
         <w:pStyle w:val="Heading3"/>
@@ -14128,8 +14128,8 @@
         <w:t xml:space="preserve">wie z.B. einzelne Abbildungen.</w:t>
       </w:r>
     </w:p>
-    <w:bookmarkEnd w:id="209"/>
-    <w:bookmarkStart w:id="212" w:name="verwaltungsdaten"/>
+    <w:bookmarkEnd w:id="211"/>
+    <w:bookmarkStart w:id="214" w:name="verwaltungsdaten"/>
     <w:p>
       <w:pPr>
         <w:pStyle w:val="Heading3"/>
@@ -14154,7 +14154,7 @@
       <w:r>
         <w:t xml:space="preserve"> </w:t>
       </w:r>
-      <w:hyperlink r:id="rId210">
+      <w:hyperlink r:id="rId212">
         <w:r>
           <w:rPr>
             <w:rStyle w:val="Hyperlink"/>
@@ -14186,7 +14186,7 @@
       <w:r>
         <w:t xml:space="preserve"> </w:t>
       </w:r>
-      <w:hyperlink r:id="rId211">
+      <w:hyperlink r:id="rId213">
         <w:r>
           <w:rPr>
             <w:rStyle w:val="Hyperlink"/>
@@ -14222,8 +14222,8 @@
         <w:t xml:space="preserve">zusätzliche Anpassungen an das BMS notwendig sind.</w:t>
       </w:r>
     </w:p>
-    <w:bookmarkEnd w:id="212"/>
-    <w:bookmarkStart w:id="214" w:name="datenformate-und-schnittstellen"/>
+    <w:bookmarkEnd w:id="214"/>
+    <w:bookmarkStart w:id="216" w:name="datenformate-und-schnittstellen"/>
     <w:p>
       <w:pPr>
         <w:pStyle w:val="Heading3"/>
@@ -14388,7 +14388,7 @@
       <w:r>
         <w:t xml:space="preserve"> </w:t>
       </w:r>
-      <w:hyperlink r:id="rId213">
+      <w:hyperlink r:id="rId215">
         <w:r>
           <w:rPr>
             <w:rStyle w:val="Hyperlink"/>
@@ -14400,8 +14400,8 @@
         <w:t xml:space="preserve">.</w:t>
       </w:r>
     </w:p>
-    <w:bookmarkEnd w:id="214"/>
-    <w:bookmarkStart w:id="215" w:name="datenqualität"/>
+    <w:bookmarkEnd w:id="216"/>
+    <w:bookmarkStart w:id="217" w:name="datenqualität"/>
     <w:p>
       <w:pPr>
         <w:pStyle w:val="Heading3"/>
@@ -14543,9 +14543,9 @@
         <w:t xml:space="preserve">Katalogisierung.</w:t>
       </w:r>
     </w:p>
-    <w:bookmarkEnd w:id="215"/>
-    <w:bookmarkEnd w:id="216"/>
-    <w:bookmarkStart w:id="228" w:name="marktanalyse-und-beschaffung"/>
+    <w:bookmarkEnd w:id="217"/>
+    <w:bookmarkEnd w:id="218"/>
+    <w:bookmarkStart w:id="230" w:name="marktanalyse-und-beschaffung"/>
     <w:p>
       <w:pPr>
         <w:pStyle w:val="Heading2"/>
@@ -14596,12 +14596,12 @@
                 <wp:inline>
                   <wp:extent cx="152400" cy="152400"/>
                   <wp:effectExtent b="0" l="0" r="0" t="0"/>
-                  <wp:docPr descr="" title="" id="217" name="Picture"/>
+                  <wp:docPr descr="" title="" id="219" name="Picture"/>
                   <a:graphic>
                     <a:graphicData uri="http://schemas.openxmlformats.org/drawingml/2006/picture">
                       <pic:pic>
                         <pic:nvPicPr>
-                          <pic:cNvPr descr="/opt/quarto/share/formats/docx/note.png" id="218" name="Picture"/>
+                          <pic:cNvPr descr="/opt/quarto/share/formats/docx/note.png" id="220" name="Picture"/>
                           <pic:cNvPicPr>
                             <a:picLocks noChangeArrowheads="1" noChangeAspect="1"/>
                           </pic:cNvPicPr>
@@ -14861,7 +14861,7 @@
       <w:r>
         <w:t xml:space="preserve"> </w:t>
       </w:r>
-      <w:hyperlink r:id="rId219">
+      <w:hyperlink r:id="rId221">
         <w:r>
           <w:rPr>
             <w:rStyle w:val="Hyperlink"/>
@@ -14979,7 +14979,7 @@
         <w:t xml:space="preserve">mehr vorgenommen werden.</w:t>
       </w:r>
     </w:p>
-    <w:bookmarkStart w:id="220" w:name="entscheidungsprozess"/>
+    <w:bookmarkStart w:id="222" w:name="entscheidungsprozess"/>
     <w:p>
       <w:pPr>
         <w:pStyle w:val="Heading3"/>
@@ -15170,8 +15170,8 @@
         <w:t xml:space="preserve">Auswahlentscheidung</w:t>
       </w:r>
     </w:p>
-    <w:bookmarkEnd w:id="220"/>
-    <w:bookmarkStart w:id="226" w:name="auswahlkriterien-eines-bms"/>
+    <w:bookmarkEnd w:id="222"/>
+    <w:bookmarkStart w:id="228" w:name="auswahlkriterien-eines-bms"/>
     <w:p>
       <w:pPr>
         <w:pStyle w:val="Heading3"/>
@@ -15282,7 +15282,7 @@
       <w:tr>
         <w:tc>
           <w:tcPr/>
-          <w:bookmarkStart w:id="224" w:name="fig-matrix"/>
+          <w:bookmarkStart w:id="226" w:name="fig-matrix"/>
           <w:p>
             <w:pPr>
               <w:pStyle w:val="Figure"/>
@@ -15293,18 +15293,18 @@
                 <wp:inline>
                   <wp:extent cx="5334000" cy="4227332"/>
                   <wp:effectExtent b="0" l="0" r="0" t="0"/>
-                  <wp:docPr descr="" title="" id="222" name="Picture"/>
+                  <wp:docPr descr="" title="" id="224" name="Picture"/>
                   <a:graphic>
                     <a:graphicData uri="http://schemas.openxmlformats.org/drawingml/2006/picture">
                       <pic:pic>
                         <pic:nvPicPr>
-                          <pic:cNvPr descr="./media/matrix.png" id="223" name="Picture"/>
+                          <pic:cNvPr descr="./media/matrix.png" id="225" name="Picture"/>
                           <pic:cNvPicPr>
                             <a:picLocks noChangeArrowheads="1" noChangeAspect="1"/>
                           </pic:cNvPicPr>
                         </pic:nvPicPr>
                         <pic:blipFill>
-                          <a:blip r:embed="rId221"/>
+                          <a:blip r:embed="rId223"/>
                           <a:stretch>
                             <a:fillRect/>
                           </a:stretch>
@@ -15344,7 +15344,7 @@
               <w:t xml:space="preserve">Abbildung 3.1: Beispiel für eine Matrix zur Einordnung von Funktionalitäten</w:t>
             </w:r>
           </w:p>
-          <w:bookmarkEnd w:id="224"/>
+          <w:bookmarkEnd w:id="226"/>
         </w:tc>
       </w:tr>
     </w:tbl>
@@ -15364,7 +15364,7 @@
       <w:r>
         <w:t xml:space="preserve"> </w:t>
       </w:r>
-      <w:hyperlink r:id="rId225">
+      <w:hyperlink r:id="rId227">
         <w:r>
           <w:rPr>
             <w:rStyle w:val="Hyperlink"/>
@@ -15400,8 +15400,8 @@
         <w:t xml:space="preserve">zu überprüfen, die strategisch von besonderer Bedeutung sind.</w:t>
       </w:r>
     </w:p>
-    <w:bookmarkEnd w:id="226"/>
-    <w:bookmarkStart w:id="227" w:name="marktanalyse"/>
+    <w:bookmarkEnd w:id="228"/>
+    <w:bookmarkStart w:id="229" w:name="marktanalyse"/>
     <w:p>
       <w:pPr>
         <w:pStyle w:val="Heading3"/>
@@ -16267,9 +16267,9 @@
         <w:t xml:space="preserve">an Dienstleister (beim Hoster) übergeben.</w:t>
       </w:r>
     </w:p>
-    <w:bookmarkEnd w:id="227"/>
-    <w:bookmarkEnd w:id="228"/>
-    <w:bookmarkStart w:id="267" w:name="prozessabbildung"/>
+    <w:bookmarkEnd w:id="229"/>
+    <w:bookmarkEnd w:id="230"/>
+    <w:bookmarkStart w:id="269" w:name="prozessabbildung"/>
     <w:p>
       <w:pPr>
         <w:pStyle w:val="Heading2"/>
@@ -16366,29 +16366,29 @@
       <w:tr>
         <w:tc>
           <w:tcPr/>
-          <w:bookmarkStart w:id="233" w:name="fig-anonymous-1"/>
+          <w:bookmarkStart w:id="235" w:name="fig-anonymous-1"/>
           <w:p>
             <w:pPr>
               <w:jc w:val="center"/>
             </w:pPr>
-            <w:hyperlink r:id="rId232">
+            <w:hyperlink r:id="rId234">
               <w:r>
                 <w:drawing>
                   <wp:inline>
                     <wp:extent cx="3810000" cy="2540000"/>
                     <wp:effectExtent b="0" l="0" r="0" t="0"/>
-                    <wp:docPr descr="" title="Quelle: Stkl (CC-BY-SA 3.0)" id="230" name="Picture"/>
+                    <wp:docPr descr="" title="Quelle: Stkl (CC-BY-SA 3.0)" id="232" name="Picture"/>
                     <a:graphic>
                       <a:graphicData uri="http://schemas.openxmlformats.org/drawingml/2006/picture">
                         <pic:pic>
                           <pic:nvPicPr>
-                            <pic:cNvPr descr="https://upload.wikimedia.org/wikipedia/commons/9/94/BPMN-1.svg" id="231" name="Picture"/>
+                            <pic:cNvPr descr="https://upload.wikimedia.org/wikipedia/commons/9/94/BPMN-1.svg" id="233" name="Picture"/>
                             <pic:cNvPicPr>
                               <a:picLocks noChangeArrowheads="1" noChangeAspect="1"/>
                             </pic:cNvPicPr>
                           </pic:nvPicPr>
                           <pic:blipFill>
-                            <a:blip r:embed="rId229"/>
+                            <a:blip r:embed="rId231"/>
                             <a:stretch>
                               <a:fillRect/>
                             </a:stretch>
@@ -16429,7 +16429,7 @@
               <w:t xml:space="preserve">Beispiel einer BPMN-Prozessabbildung</w:t>
             </w:r>
           </w:p>
-          <w:bookmarkEnd w:id="233"/>
+          <w:bookmarkEnd w:id="235"/>
         </w:tc>
       </w:tr>
     </w:tbl>
@@ -16497,7 +16497,7 @@
         <w:t xml:space="preserve">der Beschreibungen genauer adressiert werden können.</w:t>
       </w:r>
     </w:p>
-    <w:bookmarkStart w:id="234" w:name="nutzende"/>
+    <w:bookmarkStart w:id="236" w:name="nutzende"/>
     <w:p>
       <w:pPr>
         <w:pStyle w:val="Heading3"/>
@@ -16550,8 +16550,8 @@
         <w:t xml:space="preserve">Drittsystem mit dem BMS in Kontakt kommen.</w:t>
       </w:r>
     </w:p>
-    <w:bookmarkEnd w:id="234"/>
-    <w:bookmarkStart w:id="235" w:name="Xa67ef888de7b2d946e122fa2332dc4069b02eb2"/>
+    <w:bookmarkEnd w:id="236"/>
+    <w:bookmarkStart w:id="237" w:name="Xa67ef888de7b2d946e122fa2332dc4069b02eb2"/>
     <w:p>
       <w:pPr>
         <w:pStyle w:val="Heading3"/>
@@ -16691,8 +16691,8 @@
         <w:t xml:space="preserve">und zu den [Prinzipien der Gestaltung] angesprochen.</w:t>
       </w:r>
     </w:p>
-    <w:bookmarkEnd w:id="235"/>
-    <w:bookmarkStart w:id="236" w:name="erwerbung-1"/>
+    <w:bookmarkEnd w:id="237"/>
+    <w:bookmarkStart w:id="238" w:name="erwerbung-1"/>
     <w:p>
       <w:pPr>
         <w:pStyle w:val="Heading3"/>
@@ -16875,8 +16875,8 @@
         <w:t xml:space="preserve">meist nur eine Komponente im Haushaltswesen.</w:t>
       </w:r>
     </w:p>
-    <w:bookmarkEnd w:id="236"/>
-    <w:bookmarkStart w:id="237" w:name="verwaltung-von-elektronischen-ressourcen"/>
+    <w:bookmarkEnd w:id="238"/>
+    <w:bookmarkStart w:id="239" w:name="verwaltung-von-elektronischen-ressourcen"/>
     <w:p>
       <w:pPr>
         <w:pStyle w:val="Heading3"/>
@@ -17040,8 +17040,8 @@
         <w:t xml:space="preserve">Management-Tools eingesetzt werden (Coral, GoKB und LAS:eR).</w:t>
       </w:r>
     </w:p>
-    <w:bookmarkEnd w:id="237"/>
-    <w:bookmarkStart w:id="238" w:name="katalogisierung-1"/>
+    <w:bookmarkEnd w:id="239"/>
+    <w:bookmarkStart w:id="240" w:name="katalogisierung-1"/>
     <w:p>
       <w:pPr>
         <w:pStyle w:val="Heading3"/>
@@ -17116,8 +17116,8 @@
         <w:t xml:space="preserve">Konfigurierbarkeit von Erfassungsmasken</w:t>
       </w:r>
     </w:p>
-    <w:bookmarkEnd w:id="238"/>
-    <w:bookmarkStart w:id="239" w:name="katalog"/>
+    <w:bookmarkEnd w:id="240"/>
+    <w:bookmarkStart w:id="241" w:name="katalog"/>
     <w:p>
       <w:pPr>
         <w:pStyle w:val="Heading3"/>
@@ -17445,8 +17445,8 @@
         <w:t xml:space="preserve">in der Oberfläche des Discovery-Systems aktuell darzustellen.</w:t>
       </w:r>
     </w:p>
-    <w:bookmarkEnd w:id="239"/>
-    <w:bookmarkStart w:id="240" w:name="ausleihe-1"/>
+    <w:bookmarkEnd w:id="241"/>
+    <w:bookmarkStart w:id="242" w:name="ausleihe-1"/>
     <w:p>
       <w:pPr>
         <w:pStyle w:val="Heading3"/>
@@ -17681,8 +17681,8 @@
         <w:t xml:space="preserve">Wochenenden fallen.</w:t>
       </w:r>
     </w:p>
-    <w:bookmarkEnd w:id="240"/>
-    <w:bookmarkStart w:id="249" w:name="automatisierung-und-selbstbedienung"/>
+    <w:bookmarkEnd w:id="242"/>
+    <w:bookmarkStart w:id="251" w:name="automatisierung-und-selbstbedienung"/>
     <w:p>
       <w:pPr>
         <w:pStyle w:val="Heading3"/>
@@ -17725,7 +17725,7 @@
       <w:r>
         <w:t xml:space="preserve"> </w:t>
       </w:r>
-      <w:hyperlink r:id="rId241">
+      <w:hyperlink r:id="rId243">
         <w:r>
           <w:rPr>
             <w:rStyle w:val="Hyperlink"/>
@@ -17757,7 +17757,7 @@
       <w:r>
         <w:t xml:space="preserve"> </w:t>
       </w:r>
-      <w:hyperlink r:id="rId242">
+      <w:hyperlink r:id="rId244">
         <w:r>
           <w:rPr>
             <w:rStyle w:val="Hyperlink"/>
@@ -17780,7 +17780,7 @@
       <w:r>
         <w:t xml:space="preserve"> </w:t>
       </w:r>
-      <w:hyperlink r:id="rId243">
+      <w:hyperlink r:id="rId245">
         <w:r>
           <w:rPr>
             <w:rStyle w:val="Hyperlink"/>
@@ -17824,7 +17824,7 @@
         <w:t xml:space="preserve">Ausleihe dargestellt.</w:t>
       </w:r>
     </w:p>
-    <w:bookmarkStart w:id="244" w:name="selbstverbucher-ausleihautomaten"/>
+    <w:bookmarkStart w:id="246" w:name="selbstverbucher-ausleihautomaten"/>
     <w:p>
       <w:pPr>
         <w:pStyle w:val="Heading4"/>
@@ -18009,8 +18009,8 @@
         <w:t xml:space="preserve">ohne Feedback an die Nutzenden.</w:t>
       </w:r>
     </w:p>
-    <w:bookmarkEnd w:id="244"/>
-    <w:bookmarkStart w:id="245" w:name="rückgabeautomat--sortierung"/>
+    <w:bookmarkEnd w:id="246"/>
+    <w:bookmarkStart w:id="247" w:name="rückgabeautomat--sortierung"/>
     <w:p>
       <w:pPr>
         <w:pStyle w:val="Heading4"/>
@@ -18217,8 +18217,8 @@
         <w:t xml:space="preserve">anderweitig bestellt ist.</w:t>
       </w:r>
     </w:p>
-    <w:bookmarkEnd w:id="245"/>
-    <w:bookmarkStart w:id="246" w:name="kassenautomat"/>
+    <w:bookmarkEnd w:id="247"/>
+    <w:bookmarkStart w:id="248" w:name="kassenautomat"/>
     <w:p>
       <w:pPr>
         <w:pStyle w:val="Heading4"/>
@@ -18265,8 +18265,8 @@
         <w:t xml:space="preserve">Bargeld aufwändig und teuer ist.</w:t>
       </w:r>
     </w:p>
-    <w:bookmarkEnd w:id="246"/>
-    <w:bookmarkStart w:id="247" w:name="fernleihautomat"/>
+    <w:bookmarkEnd w:id="248"/>
+    <w:bookmarkStart w:id="249" w:name="fernleihautomat"/>
     <w:p>
       <w:pPr>
         <w:pStyle w:val="Heading4"/>
@@ -18331,8 +18331,8 @@
         <w:t xml:space="preserve">möglich.</w:t>
       </w:r>
     </w:p>
-    <w:bookmarkEnd w:id="247"/>
-    <w:bookmarkStart w:id="248" w:name="sicherungsgates"/>
+    <w:bookmarkEnd w:id="249"/>
+    <w:bookmarkStart w:id="250" w:name="sicherungsgates"/>
     <w:p>
       <w:pPr>
         <w:pStyle w:val="Heading4"/>
@@ -18449,9 +18449,9 @@
         <w:t xml:space="preserve">mit unverbuchten Medien.</w:t>
       </w:r>
     </w:p>
-    <w:bookmarkEnd w:id="248"/>
-    <w:bookmarkEnd w:id="249"/>
-    <w:bookmarkStart w:id="252" w:name="X5f43421ad2da98b923bae46de9bf9447c18dfb6"/>
+    <w:bookmarkEnd w:id="250"/>
+    <w:bookmarkEnd w:id="251"/>
+    <w:bookmarkStart w:id="254" w:name="X5f43421ad2da98b923bae46de9bf9447c18dfb6"/>
     <w:p>
       <w:pPr>
         <w:pStyle w:val="Heading3"/>
@@ -18487,7 +18487,7 @@
       <w:r>
         <w:t xml:space="preserve"> </w:t>
       </w:r>
-      <w:hyperlink r:id="rId250">
+      <w:hyperlink r:id="rId252">
         <w:r>
           <w:rPr>
             <w:rStyle w:val="Hyperlink"/>
@@ -18504,7 +18504,7 @@
       <w:r>
         <w:t xml:space="preserve"> </w:t>
       </w:r>
-      <w:hyperlink r:id="rId251">
+      <w:hyperlink r:id="rId253">
         <w:r>
           <w:rPr>
             <w:rStyle w:val="Hyperlink"/>
@@ -18736,8 +18736,8 @@
         <w:t xml:space="preserve">nutzer*innen-nahe Dienstleistungen, wie die Fernleihe.</w:t>
       </w:r>
     </w:p>
-    <w:bookmarkEnd w:id="252"/>
-    <w:bookmarkStart w:id="266" w:name="nicht-bibliothekarische-schnittstellen"/>
+    <w:bookmarkEnd w:id="254"/>
+    <w:bookmarkStart w:id="268" w:name="nicht-bibliothekarische-schnittstellen"/>
     <w:p>
       <w:pPr>
         <w:pStyle w:val="Heading3"/>
@@ -18804,7 +18804,7 @@
         <w:t xml:space="preserve">nachgenutzt werden. Dies ist die Rolle des Identity Managements (IDM).</w:t>
       </w:r>
     </w:p>
-    <w:bookmarkStart w:id="257" w:name="identity-management"/>
+    <w:bookmarkStart w:id="259" w:name="identity-management"/>
     <w:p>
       <w:pPr>
         <w:pStyle w:val="Heading4"/>
@@ -18997,7 +18997,7 @@
       <w:r>
         <w:t xml:space="preserve"> </w:t>
       </w:r>
-      <w:hyperlink r:id="rId253">
+      <w:hyperlink r:id="rId255">
         <w:r>
           <w:rPr>
             <w:rStyle w:val="Hyperlink"/>
@@ -19023,7 +19023,7 @@
       <w:r>
         <w:t xml:space="preserve"> </w:t>
       </w:r>
-      <w:hyperlink r:id="rId254">
+      <w:hyperlink r:id="rId256">
         <w:r>
           <w:rPr>
             <w:rStyle w:val="Hyperlink"/>
@@ -19038,7 +19038,7 @@
         <w:rPr>
           <w:rStyle w:val="FootnoteReference"/>
         </w:rPr>
-        <w:footnoteReference w:id="255"/>
+        <w:footnoteReference w:id="257"/>
       </w:r>
     </w:p>
     <w:p>
@@ -19055,7 +19055,7 @@
         <w:t xml:space="preserve">Directory, uvm</w:t>
       </w:r>
     </w:p>
-    <w:bookmarkStart w:id="256" w:name="speicherung-von-nutzendenaccounts"/>
+    <w:bookmarkStart w:id="258" w:name="speicherung-von-nutzendenaccounts"/>
     <w:p>
       <w:pPr>
         <w:pStyle w:val="Heading5"/>
@@ -19262,9 +19262,9 @@
         <w:t xml:space="preserve">Kapitel zum technischen Betrieb eines BMS.</w:t>
       </w:r>
     </w:p>
-    <w:bookmarkEnd w:id="256"/>
-    <w:bookmarkEnd w:id="257"/>
-    <w:bookmarkStart w:id="261" w:name="bezahlsysteme"/>
+    <w:bookmarkEnd w:id="258"/>
+    <w:bookmarkEnd w:id="259"/>
+    <w:bookmarkStart w:id="263" w:name="bezahlsysteme"/>
     <w:p>
       <w:pPr>
         <w:pStyle w:val="Heading4"/>
@@ -19337,18 +19337,18 @@
                 <wp:inline>
                   <wp:extent cx="152400" cy="152400"/>
                   <wp:effectExtent b="0" l="0" r="0" t="0"/>
-                  <wp:docPr descr="" title="" id="259" name="Picture"/>
+                  <wp:docPr descr="" title="" id="261" name="Picture"/>
                   <a:graphic>
                     <a:graphicData uri="http://schemas.openxmlformats.org/drawingml/2006/picture">
                       <pic:pic>
                         <pic:nvPicPr>
-                          <pic:cNvPr descr="/opt/quarto/share/formats/docx/warning.png" id="260" name="Picture"/>
+                          <pic:cNvPr descr="/opt/quarto/share/formats/docx/warning.png" id="262" name="Picture"/>
                           <pic:cNvPicPr>
                             <a:picLocks noChangeArrowheads="1" noChangeAspect="1"/>
                           </pic:cNvPicPr>
                         </pic:nvPicPr>
                         <pic:blipFill>
-                          <a:blip r:embed="rId258"/>
+                          <a:blip r:embed="rId260"/>
                           <a:stretch>
                             <a:fillRect/>
                           </a:stretch>
@@ -19411,8 +19411,8 @@
         </w:tc>
       </w:tr>
     </w:tbl>
-    <w:bookmarkEnd w:id="261"/>
-    <w:bookmarkStart w:id="263" w:name="e-rechnung"/>
+    <w:bookmarkEnd w:id="263"/>
+    <w:bookmarkStart w:id="265" w:name="e-rechnung"/>
     <w:p>
       <w:pPr>
         <w:pStyle w:val="Heading4"/>
@@ -19467,7 +19467,7 @@
       <w:r>
         <w:t xml:space="preserve"> </w:t>
       </w:r>
-      <w:hyperlink r:id="rId262">
+      <w:hyperlink r:id="rId264">
         <w:r>
           <w:rPr>
             <w:rStyle w:val="Hyperlink"/>
@@ -19609,8 +19609,8 @@
         <w:t xml:space="preserve">abgeschlossen werden.</w:t>
       </w:r>
     </w:p>
-    <w:bookmarkEnd w:id="263"/>
-    <w:bookmarkStart w:id="265" w:name="statistik"/>
+    <w:bookmarkEnd w:id="265"/>
+    <w:bookmarkStart w:id="267" w:name="statistik"/>
     <w:p>
       <w:pPr>
         <w:pStyle w:val="Heading4"/>
@@ -19835,7 +19835,7 @@
       <w:r>
         <w:t xml:space="preserve"> </w:t>
       </w:r>
-      <w:hyperlink r:id="rId264">
+      <w:hyperlink r:id="rId266">
         <w:r>
           <w:rPr>
             <w:rStyle w:val="Hyperlink"/>
@@ -19853,10 +19853,10 @@
         <w:t xml:space="preserve">für statistische Daten der Nutzung digitaler Medien importieren.</w:t>
       </w:r>
     </w:p>
-    <w:bookmarkEnd w:id="265"/>
-    <w:bookmarkEnd w:id="266"/>
     <w:bookmarkEnd w:id="267"/>
-    <w:bookmarkStart w:id="288" w:name="technischer-betrieb"/>
+    <w:bookmarkEnd w:id="268"/>
+    <w:bookmarkEnd w:id="269"/>
+    <w:bookmarkStart w:id="290" w:name="technischer-betrieb"/>
     <w:p>
       <w:pPr>
         <w:pStyle w:val="Heading2"/>
@@ -19907,12 +19907,12 @@
                 <wp:inline>
                   <wp:extent cx="152400" cy="152400"/>
                   <wp:effectExtent b="0" l="0" r="0" t="0"/>
-                  <wp:docPr descr="" title="" id="268" name="Picture"/>
+                  <wp:docPr descr="" title="" id="270" name="Picture"/>
                   <a:graphic>
                     <a:graphicData uri="http://schemas.openxmlformats.org/drawingml/2006/picture">
                       <pic:pic>
                         <pic:nvPicPr>
-                          <pic:cNvPr descr="/opt/quarto/share/formats/docx/note.png" id="269" name="Picture"/>
+                          <pic:cNvPr descr="/opt/quarto/share/formats/docx/note.png" id="271" name="Picture"/>
                           <pic:cNvPicPr>
                             <a:picLocks noChangeArrowheads="1" noChangeAspect="1"/>
                           </pic:cNvPicPr>
@@ -20114,7 +20114,7 @@
         </w:tc>
       </w:tr>
     </w:tbl>
-    <w:bookmarkStart w:id="273" w:name="X3a5ca0018f511a6e73c5bcce2da503f97a39d48"/>
+    <w:bookmarkStart w:id="275" w:name="X3a5ca0018f511a6e73c5bcce2da503f97a39d48"/>
     <w:p>
       <w:pPr>
         <w:pStyle w:val="Heading3"/>
@@ -20143,7 +20143,7 @@
         <w:t xml:space="preserve">Wartung sowie Backup und Support.</w:t>
       </w:r>
     </w:p>
-    <w:bookmarkStart w:id="270" w:name="lokale-installation"/>
+    <w:bookmarkStart w:id="272" w:name="lokale-installation"/>
     <w:p>
       <w:pPr>
         <w:pStyle w:val="Heading4"/>
@@ -20260,8 +20260,8 @@
         <w:t xml:space="preserve">von äußeren Einflüssen.</w:t>
       </w:r>
     </w:p>
-    <w:bookmarkEnd w:id="270"/>
-    <w:bookmarkStart w:id="271" w:name="hosting"/>
+    <w:bookmarkEnd w:id="272"/>
+    <w:bookmarkStart w:id="273" w:name="hosting"/>
     <w:p>
       <w:pPr>
         <w:pStyle w:val="Heading4"/>
@@ -20346,8 +20346,8 @@
         <w:t xml:space="preserve">das Hosting für mehrere Einrichtung besser skaliert.</w:t>
       </w:r>
     </w:p>
-    <w:bookmarkEnd w:id="271"/>
-    <w:bookmarkStart w:id="272" w:name="cloud"/>
+    <w:bookmarkEnd w:id="273"/>
+    <w:bookmarkStart w:id="274" w:name="cloud"/>
     <w:p>
       <w:pPr>
         <w:pStyle w:val="Heading4"/>
@@ -20482,9 +20482,9 @@
         <w:t xml:space="preserve">solches Betriebsmodell meist zu Abonnementkosten.</w:t>
       </w:r>
     </w:p>
-    <w:bookmarkEnd w:id="272"/>
-    <w:bookmarkEnd w:id="273"/>
-    <w:bookmarkStart w:id="274" w:name="kosten"/>
+    <w:bookmarkEnd w:id="274"/>
+    <w:bookmarkEnd w:id="275"/>
+    <w:bookmarkStart w:id="276" w:name="kosten"/>
     <w:p>
       <w:pPr>
         <w:pStyle w:val="Heading3"/>
@@ -20690,8 +20690,8 @@
         <w:t xml:space="preserve">Mitarbeiter*innen schlummert.</w:t>
       </w:r>
     </w:p>
-    <w:bookmarkEnd w:id="274"/>
-    <w:bookmarkStart w:id="275" w:name="installation-updates"/>
+    <w:bookmarkEnd w:id="276"/>
+    <w:bookmarkStart w:id="277" w:name="installation-updates"/>
     <w:p>
       <w:pPr>
         <w:pStyle w:val="Heading3"/>
@@ -20854,8 +20854,8 @@
         <w:t xml:space="preserve">oder halbjahres-weise).</w:t>
       </w:r>
     </w:p>
-    <w:bookmarkEnd w:id="275"/>
-    <w:bookmarkStart w:id="276" w:name="open-source"/>
+    <w:bookmarkEnd w:id="277"/>
+    <w:bookmarkStart w:id="278" w:name="open-source"/>
     <w:p>
       <w:pPr>
         <w:pStyle w:val="Heading3"/>
@@ -20890,8 +20890,8 @@
         <w:t xml:space="preserve">Hierzu müssen die Lizenzbedingungen des Systems geprüft werden.</w:t>
       </w:r>
     </w:p>
-    <w:bookmarkEnd w:id="276"/>
-    <w:bookmarkStart w:id="281" w:name="laufender-betrieb"/>
+    <w:bookmarkEnd w:id="278"/>
+    <w:bookmarkStart w:id="283" w:name="laufender-betrieb"/>
     <w:p>
       <w:pPr>
         <w:pStyle w:val="Heading3"/>
@@ -20962,7 +20962,7 @@
         <w:t xml:space="preserve">bibliotheksspezifische Lösungen.</w:t>
       </w:r>
     </w:p>
-    <w:bookmarkStart w:id="279" w:name="monitoring"/>
+    <w:bookmarkStart w:id="281" w:name="monitoring"/>
     <w:p>
       <w:pPr>
         <w:pStyle w:val="Heading4"/>
@@ -20987,7 +20987,7 @@
       <w:r>
         <w:t xml:space="preserve"> </w:t>
       </w:r>
-      <w:hyperlink r:id="rId277">
+      <w:hyperlink r:id="rId279">
         <w:r>
           <w:rPr>
             <w:rStyle w:val="Hyperlink"/>
@@ -21004,7 +21004,7 @@
       <w:r>
         <w:t xml:space="preserve"> </w:t>
       </w:r>
-      <w:hyperlink r:id="rId278">
+      <w:hyperlink r:id="rId280">
         <w:r>
           <w:rPr>
             <w:rStyle w:val="Hyperlink"/>
@@ -21066,8 +21066,8 @@
         <w:t xml:space="preserve">auch von der nutzenden Einrichtung überwacht werden.</w:t>
       </w:r>
     </w:p>
-    <w:bookmarkEnd w:id="279"/>
-    <w:bookmarkStart w:id="280" w:name="notfallbetrieb"/>
+    <w:bookmarkEnd w:id="281"/>
+    <w:bookmarkStart w:id="282" w:name="notfallbetrieb"/>
     <w:p>
       <w:pPr>
         <w:pStyle w:val="Heading4"/>
@@ -21248,9 +21248,9 @@
         <w:t xml:space="preserve">voraussichtlich wieder zur Verfügung steht.</w:t>
       </w:r>
     </w:p>
-    <w:bookmarkEnd w:id="280"/>
-    <w:bookmarkEnd w:id="281"/>
-    <w:bookmarkStart w:id="282" w:name="it-sicherheit"/>
+    <w:bookmarkEnd w:id="282"/>
+    <w:bookmarkEnd w:id="283"/>
+    <w:bookmarkStart w:id="284" w:name="it-sicherheit"/>
     <w:p>
       <w:pPr>
         <w:pStyle w:val="Heading3"/>
@@ -21425,8 +21425,8 @@
         <w:t xml:space="preserve">.</w:t>
       </w:r>
     </w:p>
-    <w:bookmarkEnd w:id="282"/>
-    <w:bookmarkStart w:id="283" w:name="backup-und-rollback"/>
+    <w:bookmarkEnd w:id="284"/>
+    <w:bookmarkStart w:id="285" w:name="backup-und-rollback"/>
     <w:p>
       <w:pPr>
         <w:pStyle w:val="Heading3"/>
@@ -21623,8 +21623,8 @@
         <w:t xml:space="preserve">einer Testinstanz des BMS.</w:t>
       </w:r>
     </w:p>
-    <w:bookmarkEnd w:id="283"/>
-    <w:bookmarkStart w:id="284" w:name="zusammenspiel-hard--und-software"/>
+    <w:bookmarkEnd w:id="285"/>
+    <w:bookmarkStart w:id="286" w:name="zusammenspiel-hard--und-software"/>
     <w:p>
       <w:pPr>
         <w:pStyle w:val="Heading3"/>
@@ -21768,7 +21768,7 @@
       <w:r>
         <w:t xml:space="preserve"> </w:t>
       </w:r>
-      <w:hyperlink r:id="rId241">
+      <w:hyperlink r:id="rId243">
         <w:r>
           <w:rPr>
             <w:rStyle w:val="Hyperlink"/>
@@ -21788,7 +21788,7 @@
       <w:r>
         <w:t xml:space="preserve"> </w:t>
       </w:r>
-      <w:hyperlink r:id="rId243">
+      <w:hyperlink r:id="rId245">
         <w:r>
           <w:rPr>
             <w:rStyle w:val="Hyperlink"/>
@@ -21800,8 +21800,8 @@
         <w:t xml:space="preserve">.</w:t>
       </w:r>
     </w:p>
-    <w:bookmarkEnd w:id="284"/>
-    <w:bookmarkStart w:id="287" w:name="datenschutz"/>
+    <w:bookmarkEnd w:id="286"/>
+    <w:bookmarkStart w:id="289" w:name="datenschutz"/>
     <w:p>
       <w:pPr>
         <w:pStyle w:val="Heading3"/>
@@ -22120,7 +22120,7 @@
       <w:r>
         <w:t xml:space="preserve">(</w:t>
       </w:r>
-      <w:hyperlink r:id="rId285">
+      <w:hyperlink r:id="rId287">
         <w:r>
           <w:rPr>
             <w:rStyle w:val="Hyperlink"/>
@@ -22156,7 +22156,7 @@
       <w:r>
         <w:t xml:space="preserve"> </w:t>
       </w:r>
-      <w:hyperlink r:id="rId286">
+      <w:hyperlink r:id="rId288">
         <w:r>
           <w:rPr>
             <w:rStyle w:val="Hyperlink"/>
@@ -22372,9 +22372,9 @@
         <w:t xml:space="preserve">IT-Sicherheitsbeauftragte hinzugezogen werden.</w:t>
       </w:r>
     </w:p>
-    <w:bookmarkEnd w:id="287"/>
-    <w:bookmarkEnd w:id="288"/>
-    <w:bookmarkStart w:id="291" w:name="zusammenfassung-und-ausblick-2"/>
+    <w:bookmarkEnd w:id="289"/>
+    <w:bookmarkEnd w:id="290"/>
+    <w:bookmarkStart w:id="293" w:name="zusammenfassung-und-ausblick-2"/>
     <w:p>
       <w:pPr>
         <w:pStyle w:val="Heading2"/>
@@ -22425,12 +22425,12 @@
                 <wp:inline>
                   <wp:extent cx="152400" cy="152400"/>
                   <wp:effectExtent b="0" l="0" r="0" t="0"/>
-                  <wp:docPr descr="" title="" id="289" name="Picture"/>
+                  <wp:docPr descr="" title="" id="291" name="Picture"/>
                   <a:graphic>
                     <a:graphicData uri="http://schemas.openxmlformats.org/drawingml/2006/picture">
                       <pic:pic>
                         <pic:nvPicPr>
-                          <pic:cNvPr descr="/opt/quarto/share/formats/docx/note.png" id="290" name="Picture"/>
+                          <pic:cNvPr descr="/opt/quarto/share/formats/docx/note.png" id="292" name="Picture"/>
                           <pic:cNvPicPr>
                             <a:picLocks noChangeArrowheads="1" noChangeAspect="1"/>
                           </pic:cNvPicPr>
@@ -22547,9 +22547,9 @@
         </w:tc>
       </w:tr>
     </w:tbl>
-    <w:bookmarkEnd w:id="291"/>
-    <w:bookmarkEnd w:id="292"/>
-    <w:bookmarkStart w:id="308" w:name="literaturverzeichnis"/>
+    <w:bookmarkEnd w:id="293"/>
+    <w:bookmarkEnd w:id="294"/>
+    <w:bookmarkStart w:id="310" w:name="literaturverzeichnis"/>
     <w:p>
       <w:pPr>
         <w:pStyle w:val="Heading1"/>
@@ -22568,7 +22568,7 @@
       <w:r>
         <w:t xml:space="preserve"> </w:t>
       </w:r>
-      <w:hyperlink r:id="rId293">
+      <w:hyperlink r:id="rId295">
         <w:r>
           <w:rPr>
             <w:rStyle w:val="Hyperlink"/>
@@ -22583,8 +22583,8 @@
         <w:t xml:space="preserve">verwaltet. Hier davon nur die explizit im Handbuch referenzierten Publikationen:</w:t>
       </w:r>
     </w:p>
-    <w:bookmarkStart w:id="307" w:name="refs"/>
-    <w:bookmarkStart w:id="295" w:name="ref-borgman_acting_1997"/>
+    <w:bookmarkStart w:id="309" w:name="refs"/>
+    <w:bookmarkStart w:id="297" w:name="ref-borgman_acting_1997"/>
     <w:p>
       <w:pPr>
         <w:pStyle w:val="Bibliography"/>
@@ -22620,7 +22620,7 @@
       <w:r>
         <w:t xml:space="preserve"> </w:t>
       </w:r>
-      <w:hyperlink r:id="rId294">
+      <w:hyperlink r:id="rId296">
         <w:r>
           <w:rPr>
             <w:rStyle w:val="Hyperlink"/>
@@ -22632,8 +22632,8 @@
         <w:t xml:space="preserve">.</w:t>
       </w:r>
     </w:p>
-    <w:bookmarkEnd w:id="295"/>
-    <w:bookmarkStart w:id="297" w:name="ref-cody_hanson_opinion_2015"/>
+    <w:bookmarkEnd w:id="297"/>
+    <w:bookmarkStart w:id="299" w:name="ref-cody_hanson_opinion_2015"/>
     <w:p>
       <w:pPr>
         <w:pStyle w:val="Bibliography"/>
@@ -22653,7 +22653,7 @@
       <w:r>
         <w:t xml:space="preserve"> </w:t>
       </w:r>
-      <w:hyperlink r:id="rId296">
+      <w:hyperlink r:id="rId298">
         <w:r>
           <w:rPr>
             <w:rStyle w:val="Hyperlink"/>
@@ -22665,8 +22665,8 @@
         <w:t xml:space="preserve">.</w:t>
       </w:r>
     </w:p>
-    <w:bookmarkEnd w:id="297"/>
-    <w:bookmarkStart w:id="298" w:name="ref-gould_designing_1987"/>
+    <w:bookmarkEnd w:id="299"/>
+    <w:bookmarkStart w:id="300" w:name="ref-gould_designing_1987"/>
     <w:p>
       <w:pPr>
         <w:pStyle w:val="Bibliography"/>
@@ -22715,8 +22715,8 @@
         <w:t xml:space="preserve">: Morgan Kaufmann Publishers Inc.</w:t>
       </w:r>
     </w:p>
-    <w:bookmarkEnd w:id="298"/>
-    <w:bookmarkStart w:id="300" w:name="ref-kling_human_1998"/>
+    <w:bookmarkEnd w:id="300"/>
+    <w:bookmarkStart w:id="302" w:name="ref-kling_human_1998"/>
     <w:p>
       <w:pPr>
         <w:pStyle w:val="Bibliography"/>
@@ -22780,7 +22780,7 @@
       <w:r>
         <w:t xml:space="preserve"> </w:t>
       </w:r>
-      <w:hyperlink r:id="rId299">
+      <w:hyperlink r:id="rId301">
         <w:r>
           <w:rPr>
             <w:rStyle w:val="Hyperlink"/>
@@ -22792,8 +22792,8 @@
         <w:t xml:space="preserve">.</w:t>
       </w:r>
     </w:p>
-    <w:bookmarkEnd w:id="300"/>
-    <w:bookmarkStart w:id="302" w:name="ref-marshall_breeding_how_2022"/>
+    <w:bookmarkEnd w:id="302"/>
+    <w:bookmarkStart w:id="304" w:name="ref-marshall_breeding_how_2022"/>
     <w:p>
       <w:pPr>
         <w:pStyle w:val="Bibliography"/>
@@ -22813,7 +22813,7 @@
       <w:r>
         <w:t xml:space="preserve"> </w:t>
       </w:r>
-      <w:hyperlink r:id="rId301">
+      <w:hyperlink r:id="rId303">
         <w:r>
           <w:rPr>
             <w:rStyle w:val="Hyperlink"/>
@@ -22825,8 +22825,8 @@
         <w:t xml:space="preserve">.</w:t>
       </w:r>
     </w:p>
-    <w:bookmarkEnd w:id="302"/>
-    <w:bookmarkStart w:id="303" w:name="ref-matthews_library_2020"/>
+    <w:bookmarkEnd w:id="304"/>
+    <w:bookmarkStart w:id="305" w:name="ref-matthews_library_2020"/>
     <w:p>
       <w:pPr>
         <w:pStyle w:val="Bibliography"/>
@@ -22848,8 +22848,8 @@
         <w:t xml:space="preserve">. Second edition. Library and information science text series. Santa Barbara, California: Libraries Unlimited.</w:t>
       </w:r>
     </w:p>
-    <w:bookmarkEnd w:id="303"/>
-    <w:bookmarkStart w:id="304" w:name="ref-shneiderman_designing_2005"/>
+    <w:bookmarkEnd w:id="305"/>
+    <w:bookmarkStart w:id="306" w:name="ref-shneiderman_designing_2005"/>
     <w:p>
       <w:pPr>
         <w:pStyle w:val="Bibliography"/>
@@ -22871,8 +22871,8 @@
         <w:t xml:space="preserve">. 4th Aufl. Pearson.</w:t>
       </w:r>
     </w:p>
-    <w:bookmarkEnd w:id="304"/>
-    <w:bookmarkStart w:id="306" w:name="ref-siems_lesen_2022"/>
+    <w:bookmarkEnd w:id="306"/>
+    <w:bookmarkStart w:id="308" w:name="ref-siems_lesen_2022"/>
     <w:p>
       <w:pPr>
         <w:pStyle w:val="Bibliography"/>
@@ -22922,7 +22922,7 @@
       <w:r>
         <w:t xml:space="preserve"> </w:t>
       </w:r>
-      <w:hyperlink r:id="rId305">
+      <w:hyperlink r:id="rId307">
         <w:r>
           <w:rPr>
             <w:rStyle w:val="Hyperlink"/>
@@ -22934,10 +22934,10 @@
         <w:t xml:space="preserve">.</w:t>
       </w:r>
     </w:p>
-    <w:bookmarkEnd w:id="306"/>
-    <w:bookmarkEnd w:id="307"/>
     <w:bookmarkEnd w:id="308"/>
-    <w:bookmarkStart w:id="325" w:name="glossar"/>
+    <w:bookmarkEnd w:id="309"/>
+    <w:bookmarkEnd w:id="310"/>
+    <w:bookmarkStart w:id="327" w:name="glossar"/>
     <w:p>
       <w:pPr>
         <w:pStyle w:val="Heading1"/>
@@ -22950,7 +22950,7 @@
       <w:pPr>
         <w:pStyle w:val="DefinitionTerm"/>
       </w:pPr>
-      <w:hyperlink r:id="rId309">
+      <w:hyperlink r:id="rId311">
         <w:r>
           <w:rPr>
             <w:rStyle w:val="Hyperlink"/>
@@ -22987,7 +22987,7 @@
       <w:pPr>
         <w:pStyle w:val="DefinitionTerm"/>
       </w:pPr>
-      <w:hyperlink r:id="rId310">
+      <w:hyperlink r:id="rId312">
         <w:r>
           <w:rPr>
             <w:rStyle w:val="Hyperlink"/>
@@ -23008,7 +23008,7 @@
       <w:pPr>
         <w:pStyle w:val="DefinitionTerm"/>
       </w:pPr>
-      <w:hyperlink r:id="rId311">
+      <w:hyperlink r:id="rId313">
         <w:r>
           <w:rPr>
             <w:rStyle w:val="Hyperlink"/>
@@ -23029,7 +23029,7 @@
       <w:pPr>
         <w:pStyle w:val="DefinitionTerm"/>
       </w:pPr>
-      <w:hyperlink r:id="rId262">
+      <w:hyperlink r:id="rId264">
         <w:r>
           <w:rPr>
             <w:rStyle w:val="Hyperlink"/>
@@ -23050,7 +23050,7 @@
       <w:pPr>
         <w:pStyle w:val="DefinitionTerm"/>
       </w:pPr>
-      <w:hyperlink r:id="rId312">
+      <w:hyperlink r:id="rId314">
         <w:r>
           <w:rPr>
             <w:rStyle w:val="Hyperlink"/>
@@ -23087,7 +23087,7 @@
       <w:pPr>
         <w:pStyle w:val="DefinitionTerm"/>
       </w:pPr>
-      <w:hyperlink r:id="rId313">
+      <w:hyperlink r:id="rId315">
         <w:r>
           <w:rPr>
             <w:rStyle w:val="Hyperlink"/>
@@ -23108,7 +23108,7 @@
       <w:pPr>
         <w:pStyle w:val="DefinitionTerm"/>
       </w:pPr>
-      <w:hyperlink r:id="rId314">
+      <w:hyperlink r:id="rId316">
         <w:r>
           <w:rPr>
             <w:rStyle w:val="Hyperlink"/>
@@ -23129,7 +23129,7 @@
       <w:pPr>
         <w:pStyle w:val="DefinitionTerm"/>
       </w:pPr>
-      <w:hyperlink r:id="rId315">
+      <w:hyperlink r:id="rId317">
         <w:r>
           <w:rPr>
             <w:rStyle w:val="Hyperlink"/>
@@ -23150,7 +23150,7 @@
       <w:pPr>
         <w:pStyle w:val="DefinitionTerm"/>
       </w:pPr>
-      <w:hyperlink r:id="rId316">
+      <w:hyperlink r:id="rId318">
         <w:r>
           <w:rPr>
             <w:rStyle w:val="Hyperlink"/>
@@ -23171,7 +23171,7 @@
       <w:pPr>
         <w:pStyle w:val="DefinitionTerm"/>
       </w:pPr>
-      <w:hyperlink r:id="rId317">
+      <w:hyperlink r:id="rId319">
         <w:r>
           <w:rPr>
             <w:rStyle w:val="Hyperlink"/>
@@ -23192,7 +23192,7 @@
       <w:pPr>
         <w:pStyle w:val="DefinitionTerm"/>
       </w:pPr>
-      <w:hyperlink r:id="rId318">
+      <w:hyperlink r:id="rId320">
         <w:r>
           <w:rPr>
             <w:rStyle w:val="Hyperlink"/>
@@ -23213,7 +23213,7 @@
       <w:pPr>
         <w:pStyle w:val="DefinitionTerm"/>
       </w:pPr>
-      <w:hyperlink r:id="rId319">
+      <w:hyperlink r:id="rId321">
         <w:r>
           <w:rPr>
             <w:rStyle w:val="Hyperlink"/>
@@ -23243,7 +23243,7 @@
       <w:pPr>
         <w:pStyle w:val="DefinitionTerm"/>
       </w:pPr>
-      <w:hyperlink r:id="rId320">
+      <w:hyperlink r:id="rId322">
         <w:r>
           <w:rPr>
             <w:rStyle w:val="Hyperlink"/>
@@ -23264,7 +23264,7 @@
       <w:pPr>
         <w:pStyle w:val="DefinitionTerm"/>
       </w:pPr>
-      <w:hyperlink r:id="rId321">
+      <w:hyperlink r:id="rId323">
         <w:r>
           <w:rPr>
             <w:rStyle w:val="Hyperlink"/>
@@ -23285,7 +23285,7 @@
       <w:pPr>
         <w:pStyle w:val="DefinitionTerm"/>
       </w:pPr>
-      <w:hyperlink r:id="rId322">
+      <w:hyperlink r:id="rId324">
         <w:r>
           <w:rPr>
             <w:rStyle w:val="Hyperlink"/>
@@ -23306,7 +23306,7 @@
       <w:pPr>
         <w:pStyle w:val="DefinitionTerm"/>
       </w:pPr>
-      <w:hyperlink r:id="rId323">
+      <w:hyperlink r:id="rId325">
         <w:r>
           <w:rPr>
             <w:rStyle w:val="Hyperlink"/>
@@ -23327,7 +23327,7 @@
       <w:pPr>
         <w:pStyle w:val="DefinitionTerm"/>
       </w:pPr>
-      <w:hyperlink r:id="rId324">
+      <w:hyperlink r:id="rId326">
         <w:r>
           <w:rPr>
             <w:rStyle w:val="Hyperlink"/>
@@ -23360,8 +23360,8 @@
         <w:t xml:space="preserve">Protokoll zur Abfrage von bibliografischen Daten </w:t>
       </w:r>
     </w:p>
-    <w:bookmarkEnd w:id="325"/>
-    <w:bookmarkStart w:id="326" w:name="zielgruppe"/>
+    <w:bookmarkEnd w:id="327"/>
+    <w:bookmarkStart w:id="328" w:name="zielgruppe"/>
     <w:p>
       <w:pPr>
         <w:pStyle w:val="Heading1"/>
@@ -23582,8 +23582,8 @@
         <w:t xml:space="preserve">Lehrbeauftragter für einen bibliothekarischen Studiengang.</w:t>
       </w:r>
     </w:p>
-    <w:bookmarkEnd w:id="326"/>
-    <w:bookmarkStart w:id="358" w:name="mitarbeit"/>
+    <w:bookmarkEnd w:id="328"/>
+    <w:bookmarkStart w:id="360" w:name="mitarbeit"/>
     <w:p>
       <w:pPr>
         <w:pStyle w:val="Heading1"/>
@@ -23665,7 +23665,7 @@
         <w:t xml:space="preserve">zusammengefasst.</w:t>
       </w:r>
     </w:p>
-    <w:bookmarkStart w:id="330" w:name="arbeitsablauf"/>
+    <w:bookmarkStart w:id="332" w:name="arbeitsablauf"/>
     <w:p>
       <w:pPr>
         <w:pStyle w:val="Heading2"/>
@@ -23733,7 +23733,7 @@
       <w:r>
         <w:t xml:space="preserve"> </w:t>
       </w:r>
-      <w:hyperlink r:id="rId327">
+      <w:hyperlink r:id="rId329">
         <w:r>
           <w:rPr>
             <w:rStyle w:val="Hyperlink"/>
@@ -23750,7 +23750,7 @@
       <w:r>
         <w:t xml:space="preserve"> </w:t>
       </w:r>
-      <w:hyperlink r:id="rId328">
+      <w:hyperlink r:id="rId330">
         <w:r>
           <w:rPr>
             <w:rStyle w:val="Hyperlink"/>
@@ -23799,7 +23799,7 @@
       <w:r>
         <w:t xml:space="preserve"> </w:t>
       </w:r>
-      <w:hyperlink r:id="rId329">
+      <w:hyperlink r:id="rId331">
         <w:r>
           <w:rPr>
             <w:rStyle w:val="Hyperlink"/>
@@ -23814,8 +23814,8 @@
         <w:t xml:space="preserve">in HTML und anderen Formaten aus den Quellen zusammengebaut wird.</w:t>
       </w:r>
     </w:p>
-    <w:bookmarkEnd w:id="330"/>
-    <w:bookmarkStart w:id="343" w:name="styleguide"/>
+    <w:bookmarkEnd w:id="332"/>
+    <w:bookmarkStart w:id="345" w:name="styleguide"/>
     <w:p>
       <w:pPr>
         <w:pStyle w:val="Heading2"/>
@@ -23857,7 +23857,7 @@
         <w:t xml:space="preserve">Dieser Styleguide soll eine einheitliche Form gewährleisten. Neben Hinweisen</w:t>
       </w:r>
     </w:p>
-    <w:bookmarkStart w:id="331" w:name="schreibstil"/>
+    <w:bookmarkStart w:id="333" w:name="schreibstil"/>
     <w:p>
       <w:pPr>
         <w:pStyle w:val="Heading3"/>
@@ -23923,8 +23923,8 @@
         <w:t xml:space="preserve">Das Buch sollte in 2-5 Jahren noch aktuell und verständlich sein, aber nicht mehr unbedingt in 10 Jahren.</w:t>
       </w:r>
     </w:p>
-    <w:bookmarkEnd w:id="331"/>
-    <w:bookmarkStart w:id="332" w:name="schreibweise-fachbegriffe-und-verweise"/>
+    <w:bookmarkEnd w:id="333"/>
+    <w:bookmarkStart w:id="334" w:name="schreibweise-fachbegriffe-und-verweise"/>
     <w:p>
       <w:pPr>
         <w:pStyle w:val="Heading3"/>
@@ -24044,8 +24044,8 @@
         <w:t xml:space="preserve">einer Fußnote.</w:t>
       </w:r>
     </w:p>
-    <w:bookmarkEnd w:id="332"/>
-    <w:bookmarkStart w:id="334" w:name="struktur-des-texts"/>
+    <w:bookmarkEnd w:id="334"/>
+    <w:bookmarkStart w:id="336" w:name="struktur-des-texts"/>
     <w:p>
       <w:pPr>
         <w:pStyle w:val="Heading3"/>
@@ -24160,7 +24160,7 @@
       <w:r>
         <w:t xml:space="preserve"> </w:t>
       </w:r>
-      <w:hyperlink r:id="rId333">
+      <w:hyperlink r:id="rId335">
         <w:r>
           <w:rPr>
             <w:rStyle w:val="Hyperlink"/>
@@ -24183,8 +24183,8 @@
         <w:t xml:space="preserve">Das Handbuch ist durch Überschriften bis zur vierten Ebene gegliedert. Innerhalb von Abschnitten können als Gliederungshilfe wichtige Begriff auch durch Fettdruck hervorgehoben werden.</w:t>
       </w:r>
     </w:p>
-    <w:bookmarkEnd w:id="334"/>
-    <w:bookmarkStart w:id="335" w:name="struktur-der-kapitel"/>
+    <w:bookmarkEnd w:id="336"/>
+    <w:bookmarkStart w:id="337" w:name="struktur-der-kapitel"/>
     <w:p>
       <w:pPr>
         <w:pStyle w:val="Heading3"/>
@@ -24226,8 +24226,8 @@
         <w:t xml:space="preserve">Jedes Kapitel beginnt (nach dem Abstract, siehe oben) mit einer erklärenden Einleitung, die das Thema veranschaulicht und es ggf. zu anderen Themen abgrenzt/es mit ihnen verbindet.</w:t>
       </w:r>
     </w:p>
-    <w:bookmarkEnd w:id="335"/>
-    <w:bookmarkStart w:id="336" w:name="bilder-und-andere-medien"/>
+    <w:bookmarkEnd w:id="337"/>
+    <w:bookmarkStart w:id="338" w:name="bilder-und-andere-medien"/>
     <w:p>
       <w:pPr>
         <w:pStyle w:val="Heading3"/>
@@ -24298,8 +24298,8 @@
         <w:t xml:space="preserve">Bitte nutzt sprechende Dateinamen!</w:t>
       </w:r>
     </w:p>
-    <w:bookmarkEnd w:id="336"/>
-    <w:bookmarkStart w:id="338" w:name="glossar-1"/>
+    <w:bookmarkEnd w:id="338"/>
+    <w:bookmarkStart w:id="340" w:name="glossar-1"/>
     <w:p>
       <w:pPr>
         <w:pStyle w:val="Heading3"/>
@@ -24360,7 +24360,7 @@
         </w:rPr>
         <w:t xml:space="preserve"> </w:t>
       </w:r>
-      <w:hyperlink r:id="rId337">
+      <w:hyperlink r:id="rId339">
         <w:r>
           <w:rPr>
             <w:rStyle w:val="Hyperlink"/>
@@ -24374,8 +24374,8 @@
         <w:t xml:space="preserve">)</w:t>
       </w:r>
     </w:p>
-    <w:bookmarkEnd w:id="338"/>
-    <w:bookmarkStart w:id="340" w:name="literaturverzeichnis-1"/>
+    <w:bookmarkEnd w:id="340"/>
+    <w:bookmarkStart w:id="342" w:name="literaturverzeichnis-1"/>
     <w:p>
       <w:pPr>
         <w:pStyle w:val="Heading3"/>
@@ -24394,7 +24394,7 @@
       <w:r>
         <w:t xml:space="preserve"> </w:t>
       </w:r>
-      <w:hyperlink r:id="rId293">
+      <w:hyperlink r:id="rId295">
         <w:r>
           <w:rPr>
             <w:rStyle w:val="Hyperlink"/>
@@ -24441,7 +24441,7 @@
       <w:r>
         <w:t xml:space="preserve"> </w:t>
       </w:r>
-      <w:hyperlink r:id="rId339">
+      <w:hyperlink r:id="rId341">
         <w:r>
           <w:rPr>
             <w:rStyle w:val="Hyperlink"/>
@@ -24471,8 +24471,8 @@
         <w:t xml:space="preserve">auf Literatur verwiesen werden.</w:t>
       </w:r>
     </w:p>
-    <w:bookmarkEnd w:id="340"/>
-    <w:bookmarkStart w:id="342" w:name="autorinnen-verzeichnis"/>
+    <w:bookmarkEnd w:id="342"/>
+    <w:bookmarkStart w:id="344" w:name="autorinnen-verzeichnis"/>
     <w:p>
       <w:pPr>
         <w:pStyle w:val="Heading3"/>
@@ -24491,7 +24491,7 @@
       <w:r>
         <w:t xml:space="preserve"> </w:t>
       </w:r>
-      <w:hyperlink r:id="rId341">
+      <w:hyperlink r:id="rId343">
         <w:r>
           <w:rPr>
             <w:rStyle w:val="VerbatimChar"/>
@@ -24548,9 +24548,9 @@
         <w:t xml:space="preserve">sind optional.</w:t>
       </w:r>
     </w:p>
-    <w:bookmarkEnd w:id="342"/>
-    <w:bookmarkEnd w:id="343"/>
-    <w:bookmarkStart w:id="356" w:name="git-repository"/>
+    <w:bookmarkEnd w:id="344"/>
+    <w:bookmarkEnd w:id="345"/>
+    <w:bookmarkStart w:id="358" w:name="git-repository"/>
     <w:p>
       <w:pPr>
         <w:pStyle w:val="Heading2"/>
@@ -24581,7 +24581,7 @@
       <w:r>
         <w:t xml:space="preserve"> </w:t>
       </w:r>
-      <w:hyperlink r:id="rId344">
+      <w:hyperlink r:id="rId346">
         <w:r>
           <w:rPr>
             <w:rStyle w:val="Hyperlink"/>
@@ -24603,7 +24603,7 @@
       <w:r>
         <w:t xml:space="preserve"> </w:t>
       </w:r>
-      <w:hyperlink r:id="rId345">
+      <w:hyperlink r:id="rId347">
         <w:r>
           <w:rPr>
             <w:rStyle w:val="VerbatimChar"/>
@@ -24620,7 +24620,7 @@
       <w:r>
         <w:t xml:space="preserve"> </w:t>
       </w:r>
-      <w:hyperlink r:id="rId346">
+      <w:hyperlink r:id="rId348">
         <w:r>
           <w:rPr>
             <w:rStyle w:val="Hyperlink"/>
@@ -24642,7 +24642,7 @@
       <w:r>
         <w:t xml:space="preserve"> </w:t>
       </w:r>
-      <w:hyperlink r:id="rId347">
+      <w:hyperlink r:id="rId349">
         <w:r>
           <w:rPr>
             <w:rStyle w:val="Hyperlink"/>
@@ -24657,7 +24657,7 @@
         <w:t xml:space="preserve">immer der aktuellste Stand einsehbar sein sollte.</w:t>
       </w:r>
     </w:p>
-    <w:bookmarkStart w:id="351" w:name="verzeichnisstruktur"/>
+    <w:bookmarkStart w:id="353" w:name="verzeichnisstruktur"/>
     <w:p>
       <w:pPr>
         <w:pStyle w:val="Heading3"/>
@@ -24690,7 +24690,7 @@
           <w:numId w:val="1070"/>
         </w:numPr>
       </w:pPr>
-      <w:hyperlink r:id="rId348">
+      <w:hyperlink r:id="rId350">
         <w:r>
           <w:rPr>
             <w:rStyle w:val="VerbatimChar"/>
@@ -24723,7 +24723,7 @@
           <w:numId w:val="1070"/>
         </w:numPr>
       </w:pPr>
-      <w:hyperlink r:id="rId341">
+      <w:hyperlink r:id="rId343">
         <w:r>
           <w:rPr>
             <w:rStyle w:val="VerbatimChar"/>
@@ -24790,7 +24790,7 @@
         </w:numPr>
         <w:pStyle w:val="Compact"/>
       </w:pPr>
-      <w:hyperlink r:id="rId349">
+      <w:hyperlink r:id="rId351">
         <w:r>
           <w:rPr>
             <w:rStyle w:val="VerbatimChar"/>
@@ -24860,7 +24860,7 @@
       <w:r>
         <w:t xml:space="preserve"> </w:t>
       </w:r>
-      <w:hyperlink r:id="rId350">
+      <w:hyperlink r:id="rId352">
         <w:r>
           <w:rPr>
             <w:rStyle w:val="Hyperlink"/>
@@ -24872,8 +24872,8 @@
         <w:t xml:space="preserve">)</w:t>
       </w:r>
     </w:p>
-    <w:bookmarkEnd w:id="351"/>
-    <w:bookmarkStart w:id="355" w:name="konvertierung-mit-quarto"/>
+    <w:bookmarkEnd w:id="353"/>
+    <w:bookmarkStart w:id="357" w:name="konvertierung-mit-quarto"/>
     <w:p>
       <w:pPr>
         <w:pStyle w:val="Heading3"/>
@@ -24892,7 +24892,7 @@
       <w:r>
         <w:t xml:space="preserve"> </w:t>
       </w:r>
-      <w:hyperlink r:id="rId352">
+      <w:hyperlink r:id="rId354">
         <w:r>
           <w:rPr>
             <w:rStyle w:val="Hyperlink"/>
@@ -24909,7 +24909,7 @@
       <w:r>
         <w:t xml:space="preserve"> </w:t>
       </w:r>
-      <w:hyperlink r:id="rId353">
+      <w:hyperlink r:id="rId355">
         <w:r>
           <w:rPr>
             <w:rStyle w:val="VerbatimChar"/>
@@ -24946,7 +24946,7 @@
       <w:r>
         <w:t xml:space="preserve"> </w:t>
       </w:r>
-      <w:hyperlink r:id="rId354">
+      <w:hyperlink r:id="rId356">
         <w:r>
           <w:rPr>
             <w:rStyle w:val="Hyperlink"/>
@@ -25112,9 +25112,9 @@
         <w:t xml:space="preserve">von Zotero.</w:t>
       </w:r>
     </w:p>
-    <w:bookmarkEnd w:id="355"/>
-    <w:bookmarkEnd w:id="356"/>
-    <w:bookmarkStart w:id="357" w:name="lizenz"/>
+    <w:bookmarkEnd w:id="357"/>
+    <w:bookmarkEnd w:id="358"/>
+    <w:bookmarkStart w:id="359" w:name="lizenz"/>
     <w:p>
       <w:pPr>
         <w:pStyle w:val="Heading2"/>
@@ -25158,8 +25158,8 @@
         <w:t xml:space="preserve">) veröffentlicht. Für Abbildungen kann auch eine CC-BY-Lizenz (kein -NC oder -ND) verwendet werden.</w:t>
       </w:r>
     </w:p>
-    <w:bookmarkEnd w:id="357"/>
-    <w:bookmarkEnd w:id="358"/>
+    <w:bookmarkEnd w:id="359"/>
+    <w:bookmarkEnd w:id="360"/>
     <w:sectPr/>
   </w:body>
 </w:document>
@@ -25209,7 +25209,7 @@
       </w:hyperlink>
     </w:p>
   </w:footnote>
-  <w:footnote w:id="84">
+  <w:footnote w:id="85">
     <w:p>
       <w:pPr>
         <w:pStyle w:val="FootnoteText"/>
@@ -25223,7 +25223,7 @@
       <w:r>
         <w:t xml:space="preserve"> </w:t>
       </w:r>
-      <w:hyperlink r:id="rId85">
+      <w:hyperlink r:id="rId86">
         <w:r>
           <w:rPr>
             <w:rStyle w:val="Hyperlink"/>
@@ -25233,7 +25233,7 @@
       </w:hyperlink>
     </w:p>
   </w:footnote>
-  <w:footnote w:id="89">
+  <w:footnote w:id="90">
     <w:p>
       <w:pPr>
         <w:pStyle w:val="FootnoteText"/>
@@ -25264,7 +25264,7 @@
       </w:r>
     </w:p>
   </w:footnote>
-  <w:footnote w:id="98">
+  <w:footnote w:id="99">
     <w:p>
       <w:pPr>
         <w:pStyle w:val="FootnoteText"/>
@@ -25278,7 +25278,7 @@
       <w:r>
         <w:t xml:space="preserve"> </w:t>
       </w:r>
-      <w:hyperlink r:id="rId99">
+      <w:hyperlink r:id="rId100">
         <w:r>
           <w:rPr>
             <w:rStyle w:val="Hyperlink"/>
@@ -25288,7 +25288,7 @@
       </w:hyperlink>
     </w:p>
   </w:footnote>
-  <w:footnote w:id="120">
+  <w:footnote w:id="121">
     <w:p>
       <w:pPr>
         <w:pStyle w:val="FootnoteText"/>
@@ -25312,7 +25312,7 @@
       </w:hyperlink>
     </w:p>
   </w:footnote>
-  <w:footnote w:id="161">
+  <w:footnote w:id="163">
     <w:p>
       <w:pPr>
         <w:pStyle w:val="FootnoteText"/>
@@ -25326,7 +25326,7 @@
       <w:r>
         <w:t xml:space="preserve"> </w:t>
       </w:r>
-      <w:hyperlink r:id="rId85">
+      <w:hyperlink r:id="rId86">
         <w:r>
           <w:rPr>
             <w:rStyle w:val="Hyperlink"/>
@@ -25336,7 +25336,7 @@
       </w:hyperlink>
     </w:p>
   </w:footnote>
-  <w:footnote w:id="173">
+  <w:footnote w:id="175">
     <w:p>
       <w:pPr>
         <w:pStyle w:val="FootnoteText"/>
@@ -25360,7 +25360,7 @@
       </w:hyperlink>
     </w:p>
   </w:footnote>
-  <w:footnote w:id="184">
+  <w:footnote w:id="186">
     <w:p>
       <w:pPr>
         <w:pStyle w:val="FootnoteText"/>
@@ -25374,7 +25374,7 @@
       <w:r>
         <w:t xml:space="preserve"> </w:t>
       </w:r>
-      <w:hyperlink r:id="rId85">
+      <w:hyperlink r:id="rId86">
         <w:r>
           <w:rPr>
             <w:rStyle w:val="Hyperlink"/>
@@ -25384,7 +25384,7 @@
       </w:hyperlink>
     </w:p>
   </w:footnote>
-  <w:footnote w:id="199">
+  <w:footnote w:id="201">
     <w:p>
       <w:pPr>
         <w:pStyle w:val="FootnoteText"/>
@@ -25415,7 +25415,7 @@
       </w:r>
     </w:p>
   </w:footnote>
-  <w:footnote w:id="255">
+  <w:footnote w:id="257">
     <w:p>
       <w:pPr>
         <w:pStyle w:val="FootnoteText"/>
@@ -25429,7 +25429,7 @@
       <w:r>
         <w:t xml:space="preserve"> </w:t>
       </w:r>
-      <w:hyperlink r:id="rId99">
+      <w:hyperlink r:id="rId100">
         <w:r>
           <w:rPr>
             <w:rStyle w:val="Hyperlink"/>

</xml_diff>

<commit_message>
Deploying to gh-pages from @ pro4bib/handbuch-it-in-bibliotheken@14acd71b9063baed8879f3f5d1fb8694eeeee3a9 🚀
</commit_message>
<xml_diff>
--- a/Handbuch-IT-in-Bibliotheken.docx
+++ b/Handbuch-IT-in-Bibliotheken.docx
@@ -21297,17 +21297,7 @@
         <w:t xml:space="preserve"> </w:t>
       </w:r>
       <w:r>
-        <w:t xml:space="preserve">(</w:t>
-      </w:r>
-      <w:r>
-        <w:rPr>
-          <w:bCs/>
-          <w:b/>
-        </w:rPr>
-        <w:t xml:space="preserve">marshall_breeding_how_2022?</w:t>
-      </w:r>
-      <w:r>
-        <w:t xml:space="preserve">)</w:t>
+        <w:t xml:space="preserve">(Breeding, Marshall 2022)</w:t>
       </w:r>
       <w:r>
         <w:t xml:space="preserve">:</w:t>
@@ -22474,7 +22464,7 @@
     </w:p>
     <w:bookmarkEnd w:id="280"/>
     <w:bookmarkEnd w:id="281"/>
-    <w:bookmarkStart w:id="305" w:name="literaturverzeichnis"/>
+    <w:bookmarkStart w:id="307" w:name="literaturverzeichnis"/>
     <w:p>
       <w:pPr>
         <w:pStyle w:val="Heading1"/>
@@ -22508,7 +22498,7 @@
         <w:t xml:space="preserve">verwaltet. Hier davon nur die explizit im Handbuch referenzierten Publikationen:</w:t>
       </w:r>
     </w:p>
-    <w:bookmarkStart w:id="304" w:name="refs"/>
+    <w:bookmarkStart w:id="306" w:name="refs"/>
     <w:bookmarkStart w:id="284" w:name="ref-borgman_acting_1997"/>
     <w:p>
       <w:pPr>
@@ -22558,12 +22548,45 @@
       </w:r>
     </w:p>
     <w:bookmarkEnd w:id="284"/>
-    <w:bookmarkStart w:id="286" w:name="ref-breeding_library_nodate"/>
+    <w:bookmarkStart w:id="286" w:name="ref-breeding_marshall_how_2022"/>
     <w:p>
       <w:pPr>
         <w:pStyle w:val="Bibliography"/>
       </w:pPr>
       <w:r>
+        <w:t xml:space="preserve">Breeding, Marshall. 2022.</w:t>
+      </w:r>
+      <w:r>
+        <w:t xml:space="preserve"> </w:t>
+      </w:r>
+      <w:r>
+        <w:t xml:space="preserve">„How to Secure Library Systems From Malware, Ransomware, and Other Cyberthreats“</w:t>
+      </w:r>
+      <w:r>
+        <w:t xml:space="preserve">. 2022.</w:t>
+      </w:r>
+      <w:r>
+        <w:t xml:space="preserve"> </w:t>
+      </w:r>
+      <w:hyperlink r:id="rId285">
+        <w:r>
+          <w:rPr>
+            <w:rStyle w:val="Hyperlink"/>
+          </w:rPr>
+          <w:t xml:space="preserve">https://www.infotoday.com/cilmag/jan22/Breeding--How-to-Secure-Library-Systems-From-Malware-Ransomware-and-Other-Cyberthreats.shtml</w:t>
+        </w:r>
+      </w:hyperlink>
+      <w:r>
+        <w:t xml:space="preserve">.</w:t>
+      </w:r>
+    </w:p>
+    <w:bookmarkEnd w:id="286"/>
+    <w:bookmarkStart w:id="288" w:name="ref-breeding_library_nodate"/>
+    <w:p>
+      <w:pPr>
+        <w:pStyle w:val="Bibliography"/>
+      </w:pPr>
+      <w:r>
         <w:t xml:space="preserve">Breeding, Marshall. o. J.</w:t>
       </w:r>
       <w:r>
@@ -22578,7 +22601,7 @@
       <w:r>
         <w:t xml:space="preserve"> </w:t>
       </w:r>
-      <w:hyperlink r:id="rId285">
+      <w:hyperlink r:id="rId287">
         <w:r>
           <w:rPr>
             <w:rStyle w:val="Hyperlink"/>
@@ -22590,8 +22613,8 @@
         <w:t xml:space="preserve">.</w:t>
       </w:r>
     </w:p>
-    <w:bookmarkEnd w:id="286"/>
-    <w:bookmarkStart w:id="288" w:name="ref-gesetzliche_bildschirm-_2019"/>
+    <w:bookmarkEnd w:id="288"/>
+    <w:bookmarkStart w:id="290" w:name="ref-gesetzliche_bildschirm-_2019"/>
     <w:p>
       <w:pPr>
         <w:pStyle w:val="Bibliography"/>
@@ -22611,7 +22634,7 @@
       <w:r>
         <w:t xml:space="preserve"> </w:t>
       </w:r>
-      <w:hyperlink r:id="rId287">
+      <w:hyperlink r:id="rId289">
         <w:r>
           <w:rPr>
             <w:rStyle w:val="Hyperlink"/>
@@ -22623,8 +22646,8 @@
         <w:t xml:space="preserve">.</w:t>
       </w:r>
     </w:p>
-    <w:bookmarkEnd w:id="288"/>
-    <w:bookmarkStart w:id="289" w:name="ref-gould_designing_1987"/>
+    <w:bookmarkEnd w:id="290"/>
+    <w:bookmarkStart w:id="291" w:name="ref-gould_designing_1987"/>
     <w:p>
       <w:pPr>
         <w:pStyle w:val="Bibliography"/>
@@ -22673,8 +22696,8 @@
         <w:t xml:space="preserve">: Morgan Kaufmann Publishers Inc.</w:t>
       </w:r>
     </w:p>
-    <w:bookmarkEnd w:id="289"/>
-    <w:bookmarkStart w:id="291" w:name="ref-noauthor_government_2012"/>
+    <w:bookmarkEnd w:id="291"/>
+    <w:bookmarkStart w:id="293" w:name="ref-noauthor_government_2012"/>
     <w:p>
       <w:pPr>
         <w:pStyle w:val="Bibliography"/>
@@ -22703,7 +22726,7 @@
       <w:r>
         <w:t xml:space="preserve"> </w:t>
       </w:r>
-      <w:hyperlink r:id="rId290">
+      <w:hyperlink r:id="rId292">
         <w:r>
           <w:rPr>
             <w:rStyle w:val="Hyperlink"/>
@@ -22715,8 +22738,8 @@
         <w:t xml:space="preserve">.</w:t>
       </w:r>
     </w:p>
-    <w:bookmarkEnd w:id="291"/>
-    <w:bookmarkStart w:id="293" w:name="ref-hanson_cody_opinion_2015"/>
+    <w:bookmarkEnd w:id="293"/>
+    <w:bookmarkStart w:id="295" w:name="ref-hanson_cody_opinion_2015"/>
     <w:p>
       <w:pPr>
         <w:pStyle w:val="Bibliography"/>
@@ -22736,7 +22759,7 @@
       <w:r>
         <w:t xml:space="preserve"> </w:t>
       </w:r>
-      <w:hyperlink r:id="rId292">
+      <w:hyperlink r:id="rId294">
         <w:r>
           <w:rPr>
             <w:rStyle w:val="Hyperlink"/>
@@ -22748,8 +22771,8 @@
         <w:t xml:space="preserve">.</w:t>
       </w:r>
     </w:p>
-    <w:bookmarkEnd w:id="293"/>
-    <w:bookmarkStart w:id="295" w:name="ref-jakob_nielsen_why_2000"/>
+    <w:bookmarkEnd w:id="295"/>
+    <w:bookmarkStart w:id="297" w:name="ref-jakob_nielsen_why_2000"/>
     <w:p>
       <w:pPr>
         <w:pStyle w:val="Bibliography"/>
@@ -22769,7 +22792,7 @@
       <w:r>
         <w:t xml:space="preserve"> </w:t>
       </w:r>
-      <w:hyperlink r:id="rId294">
+      <w:hyperlink r:id="rId296">
         <w:r>
           <w:rPr>
             <w:rStyle w:val="Hyperlink"/>
@@ -22781,8 +22804,8 @@
         <w:t xml:space="preserve">.</w:t>
       </w:r>
     </w:p>
-    <w:bookmarkEnd w:id="295"/>
-    <w:bookmarkStart w:id="297" w:name="ref-kling_human_1998"/>
+    <w:bookmarkEnd w:id="297"/>
+    <w:bookmarkStart w:id="299" w:name="ref-kling_human_1998"/>
     <w:p>
       <w:pPr>
         <w:pStyle w:val="Bibliography"/>
@@ -22846,7 +22869,7 @@
       <w:r>
         <w:t xml:space="preserve"> </w:t>
       </w:r>
-      <w:hyperlink r:id="rId296">
+      <w:hyperlink r:id="rId298">
         <w:r>
           <w:rPr>
             <w:rStyle w:val="Hyperlink"/>
@@ -22858,8 +22881,8 @@
         <w:t xml:space="preserve">.</w:t>
       </w:r>
     </w:p>
-    <w:bookmarkEnd w:id="297"/>
-    <w:bookmarkStart w:id="298" w:name="ref-matthews_library_2020"/>
+    <w:bookmarkEnd w:id="299"/>
+    <w:bookmarkStart w:id="300" w:name="ref-matthews_library_2020"/>
     <w:p>
       <w:pPr>
         <w:pStyle w:val="Bibliography"/>
@@ -22881,8 +22904,8 @@
         <w:t xml:space="preserve">. Second edition. Library and information science text series. Santa Barbara, California: Libraries Unlimited.</w:t>
       </w:r>
     </w:p>
-    <w:bookmarkEnd w:id="298"/>
-    <w:bookmarkStart w:id="300" w:name="X2991d540a7115437b25379cbaf8614f9d4eb4ac"/>
+    <w:bookmarkEnd w:id="300"/>
+    <w:bookmarkStart w:id="302" w:name="X2991d540a7115437b25379cbaf8614f9d4eb4ac"/>
     <w:p>
       <w:pPr>
         <w:pStyle w:val="Bibliography"/>
@@ -22911,7 +22934,7 @@
       <w:r>
         <w:t xml:space="preserve"> </w:t>
       </w:r>
-      <w:hyperlink r:id="rId299">
+      <w:hyperlink r:id="rId301">
         <w:r>
           <w:rPr>
             <w:rStyle w:val="Hyperlink"/>
@@ -22923,8 +22946,8 @@
         <w:t xml:space="preserve">.</w:t>
       </w:r>
     </w:p>
-    <w:bookmarkEnd w:id="300"/>
-    <w:bookmarkStart w:id="301" w:name="ref-shneiderman_designing_2005"/>
+    <w:bookmarkEnd w:id="302"/>
+    <w:bookmarkStart w:id="303" w:name="ref-shneiderman_designing_2005"/>
     <w:p>
       <w:pPr>
         <w:pStyle w:val="Bibliography"/>
@@ -22946,8 +22969,8 @@
         <w:t xml:space="preserve">. 4th Aufl. Pearson.</w:t>
       </w:r>
     </w:p>
-    <w:bookmarkEnd w:id="301"/>
-    <w:bookmarkStart w:id="303" w:name="ref-siems_lesen_2022"/>
+    <w:bookmarkEnd w:id="303"/>
+    <w:bookmarkStart w:id="305" w:name="ref-siems_lesen_2022"/>
     <w:p>
       <w:pPr>
         <w:pStyle w:val="Bibliography"/>
@@ -22997,7 +23020,7 @@
       <w:r>
         <w:t xml:space="preserve"> </w:t>
       </w:r>
-      <w:hyperlink r:id="rId302">
+      <w:hyperlink r:id="rId304">
         <w:r>
           <w:rPr>
             <w:rStyle w:val="Hyperlink"/>
@@ -23009,10 +23032,10 @@
         <w:t xml:space="preserve">.</w:t>
       </w:r>
     </w:p>
-    <w:bookmarkEnd w:id="303"/>
-    <w:bookmarkEnd w:id="304"/>
     <w:bookmarkEnd w:id="305"/>
-    <w:bookmarkStart w:id="322" w:name="glossar"/>
+    <w:bookmarkEnd w:id="306"/>
+    <w:bookmarkEnd w:id="307"/>
+    <w:bookmarkStart w:id="324" w:name="glossar"/>
     <w:p>
       <w:pPr>
         <w:pStyle w:val="Heading1"/>
@@ -23025,7 +23048,7 @@
       <w:pPr>
         <w:pStyle w:val="DefinitionTerm"/>
       </w:pPr>
-      <w:hyperlink r:id="rId306">
+      <w:hyperlink r:id="rId308">
         <w:r>
           <w:rPr>
             <w:rStyle w:val="Hyperlink"/>
@@ -23062,7 +23085,7 @@
       <w:pPr>
         <w:pStyle w:val="DefinitionTerm"/>
       </w:pPr>
-      <w:hyperlink r:id="rId307">
+      <w:hyperlink r:id="rId309">
         <w:r>
           <w:rPr>
             <w:rStyle w:val="Hyperlink"/>
@@ -23083,7 +23106,7 @@
       <w:pPr>
         <w:pStyle w:val="DefinitionTerm"/>
       </w:pPr>
-      <w:hyperlink r:id="rId308">
+      <w:hyperlink r:id="rId310">
         <w:r>
           <w:rPr>
             <w:rStyle w:val="Hyperlink"/>
@@ -23125,7 +23148,7 @@
       <w:pPr>
         <w:pStyle w:val="DefinitionTerm"/>
       </w:pPr>
-      <w:hyperlink r:id="rId309">
+      <w:hyperlink r:id="rId311">
         <w:r>
           <w:rPr>
             <w:rStyle w:val="Hyperlink"/>
@@ -23162,7 +23185,7 @@
       <w:pPr>
         <w:pStyle w:val="DefinitionTerm"/>
       </w:pPr>
-      <w:hyperlink r:id="rId310">
+      <w:hyperlink r:id="rId312">
         <w:r>
           <w:rPr>
             <w:rStyle w:val="Hyperlink"/>
@@ -23183,7 +23206,7 @@
       <w:pPr>
         <w:pStyle w:val="DefinitionTerm"/>
       </w:pPr>
-      <w:hyperlink r:id="rId311">
+      <w:hyperlink r:id="rId313">
         <w:r>
           <w:rPr>
             <w:rStyle w:val="Hyperlink"/>
@@ -23204,7 +23227,7 @@
       <w:pPr>
         <w:pStyle w:val="DefinitionTerm"/>
       </w:pPr>
-      <w:hyperlink r:id="rId312">
+      <w:hyperlink r:id="rId314">
         <w:r>
           <w:rPr>
             <w:rStyle w:val="Hyperlink"/>
@@ -23225,7 +23248,7 @@
       <w:pPr>
         <w:pStyle w:val="DefinitionTerm"/>
       </w:pPr>
-      <w:hyperlink r:id="rId313">
+      <w:hyperlink r:id="rId315">
         <w:r>
           <w:rPr>
             <w:rStyle w:val="Hyperlink"/>
@@ -23246,7 +23269,7 @@
       <w:pPr>
         <w:pStyle w:val="DefinitionTerm"/>
       </w:pPr>
-      <w:hyperlink r:id="rId314">
+      <w:hyperlink r:id="rId316">
         <w:r>
           <w:rPr>
             <w:rStyle w:val="Hyperlink"/>
@@ -23267,7 +23290,7 @@
       <w:pPr>
         <w:pStyle w:val="DefinitionTerm"/>
       </w:pPr>
-      <w:hyperlink r:id="rId315">
+      <w:hyperlink r:id="rId317">
         <w:r>
           <w:rPr>
             <w:rStyle w:val="Hyperlink"/>
@@ -23288,7 +23311,7 @@
       <w:pPr>
         <w:pStyle w:val="DefinitionTerm"/>
       </w:pPr>
-      <w:hyperlink r:id="rId316">
+      <w:hyperlink r:id="rId318">
         <w:r>
           <w:rPr>
             <w:rStyle w:val="Hyperlink"/>
@@ -23318,7 +23341,7 @@
       <w:pPr>
         <w:pStyle w:val="DefinitionTerm"/>
       </w:pPr>
-      <w:hyperlink r:id="rId317">
+      <w:hyperlink r:id="rId319">
         <w:r>
           <w:rPr>
             <w:rStyle w:val="Hyperlink"/>
@@ -23339,7 +23362,7 @@
       <w:pPr>
         <w:pStyle w:val="DefinitionTerm"/>
       </w:pPr>
-      <w:hyperlink r:id="rId318">
+      <w:hyperlink r:id="rId320">
         <w:r>
           <w:rPr>
             <w:rStyle w:val="Hyperlink"/>
@@ -23360,7 +23383,7 @@
       <w:pPr>
         <w:pStyle w:val="DefinitionTerm"/>
       </w:pPr>
-      <w:hyperlink r:id="rId319">
+      <w:hyperlink r:id="rId321">
         <w:r>
           <w:rPr>
             <w:rStyle w:val="Hyperlink"/>
@@ -23381,7 +23404,7 @@
       <w:pPr>
         <w:pStyle w:val="DefinitionTerm"/>
       </w:pPr>
-      <w:hyperlink r:id="rId320">
+      <w:hyperlink r:id="rId322">
         <w:r>
           <w:rPr>
             <w:rStyle w:val="Hyperlink"/>
@@ -23402,7 +23425,7 @@
       <w:pPr>
         <w:pStyle w:val="DefinitionTerm"/>
       </w:pPr>
-      <w:hyperlink r:id="rId321">
+      <w:hyperlink r:id="rId323">
         <w:r>
           <w:rPr>
             <w:rStyle w:val="Hyperlink"/>
@@ -23435,8 +23458,8 @@
         <w:t xml:space="preserve">Protokoll zur Abfrage von bibliografischen Daten </w:t>
       </w:r>
     </w:p>
-    <w:bookmarkEnd w:id="322"/>
-    <w:bookmarkStart w:id="323" w:name="zielgruppe"/>
+    <w:bookmarkEnd w:id="324"/>
+    <w:bookmarkStart w:id="325" w:name="zielgruppe"/>
     <w:p>
       <w:pPr>
         <w:pStyle w:val="Heading1"/>
@@ -23657,8 +23680,8 @@
         <w:t xml:space="preserve">Lehrbeauftragter für einen bibliothekarischen Studiengang.</w:t>
       </w:r>
     </w:p>
-    <w:bookmarkEnd w:id="323"/>
-    <w:bookmarkStart w:id="355" w:name="mitarbeit"/>
+    <w:bookmarkEnd w:id="325"/>
+    <w:bookmarkStart w:id="357" w:name="mitarbeit"/>
     <w:p>
       <w:pPr>
         <w:pStyle w:val="Heading1"/>
@@ -23740,7 +23763,7 @@
         <w:t xml:space="preserve">zusammengefasst.</w:t>
       </w:r>
     </w:p>
-    <w:bookmarkStart w:id="327" w:name="arbeitsablauf"/>
+    <w:bookmarkStart w:id="329" w:name="arbeitsablauf"/>
     <w:p>
       <w:pPr>
         <w:pStyle w:val="Heading2"/>
@@ -23808,7 +23831,7 @@
       <w:r>
         <w:t xml:space="preserve"> </w:t>
       </w:r>
-      <w:hyperlink r:id="rId324">
+      <w:hyperlink r:id="rId326">
         <w:r>
           <w:rPr>
             <w:rStyle w:val="Hyperlink"/>
@@ -23825,7 +23848,7 @@
       <w:r>
         <w:t xml:space="preserve"> </w:t>
       </w:r>
-      <w:hyperlink r:id="rId325">
+      <w:hyperlink r:id="rId327">
         <w:r>
           <w:rPr>
             <w:rStyle w:val="Hyperlink"/>
@@ -23874,7 +23897,7 @@
       <w:r>
         <w:t xml:space="preserve"> </w:t>
       </w:r>
-      <w:hyperlink r:id="rId326">
+      <w:hyperlink r:id="rId328">
         <w:r>
           <w:rPr>
             <w:rStyle w:val="Hyperlink"/>
@@ -23889,8 +23912,8 @@
         <w:t xml:space="preserve">in HTML und anderen Formaten aus den Quellen zusammengebaut wird.</w:t>
       </w:r>
     </w:p>
-    <w:bookmarkEnd w:id="327"/>
-    <w:bookmarkStart w:id="340" w:name="styleguide"/>
+    <w:bookmarkEnd w:id="329"/>
+    <w:bookmarkStart w:id="342" w:name="styleguide"/>
     <w:p>
       <w:pPr>
         <w:pStyle w:val="Heading2"/>
@@ -23932,7 +23955,7 @@
         <w:t xml:space="preserve">Dieser Styleguide soll eine einheitliche Form gewährleisten. Neben Hinweisen</w:t>
       </w:r>
     </w:p>
-    <w:bookmarkStart w:id="328" w:name="schreibstil"/>
+    <w:bookmarkStart w:id="330" w:name="schreibstil"/>
     <w:p>
       <w:pPr>
         <w:pStyle w:val="Heading3"/>
@@ -23998,8 +24021,8 @@
         <w:t xml:space="preserve">Das Buch sollte in 2-5 Jahren noch aktuell und verständlich sein, aber nicht mehr unbedingt in 10 Jahren.</w:t>
       </w:r>
     </w:p>
-    <w:bookmarkEnd w:id="328"/>
-    <w:bookmarkStart w:id="329" w:name="schreibweise-fachbegriffe-und-verweise"/>
+    <w:bookmarkEnd w:id="330"/>
+    <w:bookmarkStart w:id="331" w:name="schreibweise-fachbegriffe-und-verweise"/>
     <w:p>
       <w:pPr>
         <w:pStyle w:val="Heading3"/>
@@ -24119,8 +24142,8 @@
         <w:t xml:space="preserve">einer Fußnote.</w:t>
       </w:r>
     </w:p>
-    <w:bookmarkEnd w:id="329"/>
-    <w:bookmarkStart w:id="331" w:name="struktur-des-texts"/>
+    <w:bookmarkEnd w:id="331"/>
+    <w:bookmarkStart w:id="333" w:name="struktur-des-texts"/>
     <w:p>
       <w:pPr>
         <w:pStyle w:val="Heading3"/>
@@ -24235,7 +24258,7 @@
       <w:r>
         <w:t xml:space="preserve"> </w:t>
       </w:r>
-      <w:hyperlink r:id="rId330">
+      <w:hyperlink r:id="rId332">
         <w:r>
           <w:rPr>
             <w:rStyle w:val="Hyperlink"/>
@@ -24258,8 +24281,8 @@
         <w:t xml:space="preserve">Das Handbuch ist durch Überschriften bis zur vierten Ebene gegliedert. Innerhalb von Abschnitten können als Gliederungshilfe wichtige Begriff auch durch Fettdruck hervorgehoben werden.</w:t>
       </w:r>
     </w:p>
-    <w:bookmarkEnd w:id="331"/>
-    <w:bookmarkStart w:id="332" w:name="struktur-der-kapitel"/>
+    <w:bookmarkEnd w:id="333"/>
+    <w:bookmarkStart w:id="334" w:name="struktur-der-kapitel"/>
     <w:p>
       <w:pPr>
         <w:pStyle w:val="Heading3"/>
@@ -24301,8 +24324,8 @@
         <w:t xml:space="preserve">Jedes Kapitel beginnt (nach dem Abstract, siehe oben) mit einer erklärenden Einleitung, die das Thema veranschaulicht und es ggf. zu anderen Themen abgrenzt/es mit ihnen verbindet.</w:t>
       </w:r>
     </w:p>
-    <w:bookmarkEnd w:id="332"/>
-    <w:bookmarkStart w:id="333" w:name="bilder-und-andere-medien"/>
+    <w:bookmarkEnd w:id="334"/>
+    <w:bookmarkStart w:id="335" w:name="bilder-und-andere-medien"/>
     <w:p>
       <w:pPr>
         <w:pStyle w:val="Heading3"/>
@@ -24373,8 +24396,8 @@
         <w:t xml:space="preserve">Bitte nutzt sprechende Dateinamen!</w:t>
       </w:r>
     </w:p>
-    <w:bookmarkEnd w:id="333"/>
-    <w:bookmarkStart w:id="335" w:name="glossar-1"/>
+    <w:bookmarkEnd w:id="335"/>
+    <w:bookmarkStart w:id="337" w:name="glossar-1"/>
     <w:p>
       <w:pPr>
         <w:pStyle w:val="Heading3"/>
@@ -24435,7 +24458,7 @@
         </w:rPr>
         <w:t xml:space="preserve"> </w:t>
       </w:r>
-      <w:hyperlink r:id="rId334">
+      <w:hyperlink r:id="rId336">
         <w:r>
           <w:rPr>
             <w:rStyle w:val="Hyperlink"/>
@@ -24449,8 +24472,8 @@
         <w:t xml:space="preserve">)</w:t>
       </w:r>
     </w:p>
-    <w:bookmarkEnd w:id="335"/>
-    <w:bookmarkStart w:id="337" w:name="literaturverzeichnis-1"/>
+    <w:bookmarkEnd w:id="337"/>
+    <w:bookmarkStart w:id="339" w:name="literaturverzeichnis-1"/>
     <w:p>
       <w:pPr>
         <w:pStyle w:val="Heading3"/>
@@ -24516,7 +24539,7 @@
       <w:r>
         <w:t xml:space="preserve"> </w:t>
       </w:r>
-      <w:hyperlink r:id="rId336">
+      <w:hyperlink r:id="rId338">
         <w:r>
           <w:rPr>
             <w:rStyle w:val="Hyperlink"/>
@@ -24546,8 +24569,8 @@
         <w:t xml:space="preserve">auf Literatur verwiesen werden.</w:t>
       </w:r>
     </w:p>
-    <w:bookmarkEnd w:id="337"/>
-    <w:bookmarkStart w:id="339" w:name="autorinnen-verzeichnis"/>
+    <w:bookmarkEnd w:id="339"/>
+    <w:bookmarkStart w:id="341" w:name="autorinnen-verzeichnis"/>
     <w:p>
       <w:pPr>
         <w:pStyle w:val="Heading3"/>
@@ -24566,7 +24589,7 @@
       <w:r>
         <w:t xml:space="preserve"> </w:t>
       </w:r>
-      <w:hyperlink r:id="rId338">
+      <w:hyperlink r:id="rId340">
         <w:r>
           <w:rPr>
             <w:rStyle w:val="VerbatimChar"/>
@@ -24623,9 +24646,9 @@
         <w:t xml:space="preserve">sind optional.</w:t>
       </w:r>
     </w:p>
-    <w:bookmarkEnd w:id="339"/>
-    <w:bookmarkEnd w:id="340"/>
-    <w:bookmarkStart w:id="353" w:name="git-repository"/>
+    <w:bookmarkEnd w:id="341"/>
+    <w:bookmarkEnd w:id="342"/>
+    <w:bookmarkStart w:id="355" w:name="git-repository"/>
     <w:p>
       <w:pPr>
         <w:pStyle w:val="Heading2"/>
@@ -24656,7 +24679,7 @@
       <w:r>
         <w:t xml:space="preserve"> </w:t>
       </w:r>
-      <w:hyperlink r:id="rId341">
+      <w:hyperlink r:id="rId343">
         <w:r>
           <w:rPr>
             <w:rStyle w:val="Hyperlink"/>
@@ -24678,7 +24701,7 @@
       <w:r>
         <w:t xml:space="preserve"> </w:t>
       </w:r>
-      <w:hyperlink r:id="rId342">
+      <w:hyperlink r:id="rId344">
         <w:r>
           <w:rPr>
             <w:rStyle w:val="VerbatimChar"/>
@@ -24695,7 +24718,7 @@
       <w:r>
         <w:t xml:space="preserve"> </w:t>
       </w:r>
-      <w:hyperlink r:id="rId343">
+      <w:hyperlink r:id="rId345">
         <w:r>
           <w:rPr>
             <w:rStyle w:val="Hyperlink"/>
@@ -24717,7 +24740,7 @@
       <w:r>
         <w:t xml:space="preserve"> </w:t>
       </w:r>
-      <w:hyperlink r:id="rId344">
+      <w:hyperlink r:id="rId346">
         <w:r>
           <w:rPr>
             <w:rStyle w:val="Hyperlink"/>
@@ -24732,7 +24755,7 @@
         <w:t xml:space="preserve">immer der aktuellste Stand einsehbar sein sollte.</w:t>
       </w:r>
     </w:p>
-    <w:bookmarkStart w:id="348" w:name="verzeichnisstruktur"/>
+    <w:bookmarkStart w:id="350" w:name="verzeichnisstruktur"/>
     <w:p>
       <w:pPr>
         <w:pStyle w:val="Heading3"/>
@@ -24765,7 +24788,7 @@
           <w:numId w:val="1070"/>
         </w:numPr>
       </w:pPr>
-      <w:hyperlink r:id="rId345">
+      <w:hyperlink r:id="rId347">
         <w:r>
           <w:rPr>
             <w:rStyle w:val="VerbatimChar"/>
@@ -24798,7 +24821,7 @@
           <w:numId w:val="1070"/>
         </w:numPr>
       </w:pPr>
-      <w:hyperlink r:id="rId338">
+      <w:hyperlink r:id="rId340">
         <w:r>
           <w:rPr>
             <w:rStyle w:val="VerbatimChar"/>
@@ -24865,7 +24888,7 @@
         </w:numPr>
         <w:pStyle w:val="Compact"/>
       </w:pPr>
-      <w:hyperlink r:id="rId346">
+      <w:hyperlink r:id="rId348">
         <w:r>
           <w:rPr>
             <w:rStyle w:val="VerbatimChar"/>
@@ -24935,7 +24958,7 @@
       <w:r>
         <w:t xml:space="preserve"> </w:t>
       </w:r>
-      <w:hyperlink r:id="rId347">
+      <w:hyperlink r:id="rId349">
         <w:r>
           <w:rPr>
             <w:rStyle w:val="Hyperlink"/>
@@ -24947,8 +24970,8 @@
         <w:t xml:space="preserve">)</w:t>
       </w:r>
     </w:p>
-    <w:bookmarkEnd w:id="348"/>
-    <w:bookmarkStart w:id="352" w:name="konvertierung-mit-quarto"/>
+    <w:bookmarkEnd w:id="350"/>
+    <w:bookmarkStart w:id="354" w:name="konvertierung-mit-quarto"/>
     <w:p>
       <w:pPr>
         <w:pStyle w:val="Heading3"/>
@@ -24967,7 +24990,7 @@
       <w:r>
         <w:t xml:space="preserve"> </w:t>
       </w:r>
-      <w:hyperlink r:id="rId349">
+      <w:hyperlink r:id="rId351">
         <w:r>
           <w:rPr>
             <w:rStyle w:val="Hyperlink"/>
@@ -24984,7 +25007,7 @@
       <w:r>
         <w:t xml:space="preserve"> </w:t>
       </w:r>
-      <w:hyperlink r:id="rId350">
+      <w:hyperlink r:id="rId352">
         <w:r>
           <w:rPr>
             <w:rStyle w:val="VerbatimChar"/>
@@ -25021,7 +25044,7 @@
       <w:r>
         <w:t xml:space="preserve"> </w:t>
       </w:r>
-      <w:hyperlink r:id="rId351">
+      <w:hyperlink r:id="rId353">
         <w:r>
           <w:rPr>
             <w:rStyle w:val="Hyperlink"/>
@@ -25187,9 +25210,9 @@
         <w:t xml:space="preserve">von Zotero.</w:t>
       </w:r>
     </w:p>
-    <w:bookmarkEnd w:id="352"/>
-    <w:bookmarkEnd w:id="353"/>
-    <w:bookmarkStart w:id="354" w:name="lizenz"/>
+    <w:bookmarkEnd w:id="354"/>
+    <w:bookmarkEnd w:id="355"/>
+    <w:bookmarkStart w:id="356" w:name="lizenz"/>
     <w:p>
       <w:pPr>
         <w:pStyle w:val="Heading2"/>
@@ -25233,8 +25256,8 @@
         <w:t xml:space="preserve">) veröffentlicht. Für Abbildungen kann auch eine CC-BY-Lizenz (kein -NC oder -ND) verwendet werden.</w:t>
       </w:r>
     </w:p>
-    <w:bookmarkEnd w:id="354"/>
-    <w:bookmarkEnd w:id="355"/>
+    <w:bookmarkEnd w:id="356"/>
+    <w:bookmarkEnd w:id="357"/>
     <w:sectPr/>
   </w:body>
 </w:document>

</xml_diff>

<commit_message>
Deploying to gh-pages from @ pro4bib/handbuch-it-in-bibliotheken@403bcef91c7acdcca12b0e8fcbb45fe0d3f81a20 🚀
</commit_message>
<xml_diff>
--- a/Handbuch-IT-in-Bibliotheken.docx
+++ b/Handbuch-IT-in-Bibliotheken.docx
@@ -5367,7 +5367,7 @@
         <w:pStyle w:val="BodyText"/>
       </w:pPr>
       <w:r>
-        <w:t xml:space="preserve">In Kapitel</w:t>
+        <w:t xml:space="preserve">Im Kapitel</w:t>
       </w:r>
       <w:r>
         <w:t xml:space="preserve"> </w:t>
@@ -8946,7 +8946,7 @@
         <w:pStyle w:val="FirstParagraph"/>
       </w:pPr>
       <w:r>
-        <w:t xml:space="preserve">Es gibt verschiedenste Methoden mit denen Bedarfe ermittelt und Nutzende in die Entwicklung von Software einbezogen werden können - je nach Umfang des Produkts und des Anwender*innenkreises. Usertests erfodern ein anderes Zeitmanagement als die Entwicklung von Personas. Auch der Anwendungsfall nimmt Einfluss auf die Methodenauswahl. So kann für die Entwicklung eines neuen Designs die Verwendung von Wireframes und Mockups bei der Bedarfsermittlung hilfreich sein. Wird ein Portal mit neuen Interaktionsmöglichkeiten entwickelt, empfehlen sich Prototypen, mit denen auch die Interaktionen getestet werden können.</w:t>
+        <w:t xml:space="preserve">Es gibt verschiedenste Methoden mit denen Bedarfe ermittelt und Nutzende in die Entwicklung von Software einbezogen werden können - je nach Umfang des Produkts und des Anwender*innenkreises. Usertests erfordern ein anderes Zeitmanagement als die Entwicklung von Personas. Auch der Anwendungsfall nimmt Einfluss auf die Methodenauswahl. So kann für die Entwicklung eines neuen Designs die Verwendung von Wireframes und Mockups bei der Bedarfsermittlung hilfreich sein. Wird ein Portal mit neuen Interaktionsmöglichkeiten entwickelt, empfehlen sich Prototypen, mit denen auch die Interaktionen getestet werden können.</w:t>
       </w:r>
     </w:p>
     <w:bookmarkEnd w:id="162"/>

</xml_diff>

<commit_message>
Deploying to gh-pages from @ pro4bib/handbuch-it-in-bibliotheken@65c1d772941a501cb7eaee4451fe148630082fa4 🚀
</commit_message>
<xml_diff>
--- a/Handbuch-IT-in-Bibliotheken.docx
+++ b/Handbuch-IT-in-Bibliotheken.docx
@@ -5390,13 +5390,13 @@
         <w:t xml:space="preserve"> </w:t>
       </w:r>
       <w:r>
-        <w:t xml:space="preserve">Anforderungen eingegangen, sowie den permanenten Anpassungsbedarf an Systeme</w:t>
-      </w:r>
-      <w:r>
-        <w:t xml:space="preserve"> </w:t>
-      </w:r>
-      <w:r>
-        <w:t xml:space="preserve">im Laufe ihrer Lebenszeit.</w:t>
+        <w:t xml:space="preserve">Anforderungen sowie den permanenten Anpassungsbedarf an Systeme</w:t>
+      </w:r>
+      <w:r>
+        <w:t xml:space="preserve"> </w:t>
+      </w:r>
+      <w:r>
+        <w:t xml:space="preserve">im Laufe ihrer Lebenszeit eingegangen.</w:t>
       </w:r>
     </w:p>
     <w:p>

</xml_diff>

<commit_message>
Deploying to gh-pages from @ pro4bib/handbuch-it-in-bibliotheken@0fa5b5aa22a701ff65a19244eaa89efadbe71e8f 🚀
</commit_message>
<xml_diff>
--- a/Handbuch-IT-in-Bibliotheken.docx
+++ b/Handbuch-IT-in-Bibliotheken.docx
@@ -4714,13 +4714,25 @@
         <w:pStyle w:val="BodyText"/>
       </w:pPr>
       <w:r>
-        <w:t xml:space="preserve">Aktuell (Stand 2022) gibt es mehrere akademische Ausbildungsangebote für die</w:t>
-      </w:r>
-      <w:r>
-        <w:t xml:space="preserve"> </w:t>
-      </w:r>
-      <w:r>
-        <w:t xml:space="preserve">Arbeit in der Bibliotheks-IT mit unterschiedlichen Schwerpunkten:</w:t>
+        <w:t xml:space="preserve">Allgemeine Ausbildungen und Studiengänge im Bereich IT und Data Science bieten</w:t>
+      </w:r>
+      <w:r>
+        <w:t xml:space="preserve"> </w:t>
+      </w:r>
+      <w:r>
+        <w:t xml:space="preserve">eine gute Grundlage, decken aber bibliotheksspezifische IT-Themen nur</w:t>
+      </w:r>
+      <w:r>
+        <w:t xml:space="preserve"> </w:t>
+      </w:r>
+      <w:r>
+        <w:t xml:space="preserve">unzureichend ab. Stand 2022 gibt es mehrere spezielle Ausbildungsangebote für</w:t>
+      </w:r>
+      <w:r>
+        <w:t xml:space="preserve"> </w:t>
+      </w:r>
+      <w:r>
+        <w:t xml:space="preserve">die Arbeit in der Bibliotheks-IT mit unterschiedlichen Schwerpunkten:</w:t>
       </w:r>
     </w:p>
     <w:p>

</xml_diff>

<commit_message>
Deploying to gh-pages from @ pro4bib/handbuch-it-in-bibliotheken@5ab134c4c03ea73a08ece810c91a43a540e8d23c 🚀
</commit_message>
<xml_diff>
--- a/Handbuch-IT-in-Bibliotheken.docx
+++ b/Handbuch-IT-in-Bibliotheken.docx
@@ -8998,7 +8998,7 @@
     </w:p>
     <w:bookmarkEnd w:id="164"/>
     <w:bookmarkEnd w:id="165"/>
-    <w:bookmarkStart w:id="281" w:name="bibliotheksmanagementsysteme"/>
+    <w:bookmarkStart w:id="280" w:name="bibliotheksmanagementsysteme"/>
     <w:p>
       <w:pPr>
         <w:pStyle w:val="Heading1"/>
@@ -16340,7 +16340,7 @@
     </w:p>
     <w:bookmarkEnd w:id="221"/>
     <w:bookmarkEnd w:id="222"/>
-    <w:bookmarkStart w:id="258" w:name="prozessabbildung"/>
+    <w:bookmarkStart w:id="257" w:name="prozessabbildung"/>
     <w:p>
       <w:pPr>
         <w:pStyle w:val="Heading2"/>
@@ -18760,7 +18760,7 @@
       </w:r>
     </w:p>
     <w:bookmarkEnd w:id="246"/>
-    <w:bookmarkStart w:id="257" w:name="nicht-bibliothekarische-schnittstellen"/>
+    <w:bookmarkStart w:id="256" w:name="nicht-bibliothekarische-schnittstellen"/>
     <w:p>
       <w:pPr>
         <w:pStyle w:val="Heading3"/>
@@ -19310,13 +19310,13 @@
       </w:r>
     </w:p>
     <w:bookmarkEnd w:id="251"/>
-    <w:bookmarkStart w:id="252" w:name="haushalt"/>
+    <w:bookmarkStart w:id="253" w:name="e-rechnung"/>
     <w:p>
       <w:pPr>
         <w:pStyle w:val="Heading4"/>
       </w:pPr>
       <w:r>
-        <w:t xml:space="preserve">Haushalt</w:t>
+        <w:t xml:space="preserve">E-Rechnung</w:t>
       </w:r>
     </w:p>
     <w:p>
@@ -19324,24 +19324,6 @@
         <w:pStyle w:val="FirstParagraph"/>
       </w:pPr>
       <w:r>
-        <w:t xml:space="preserve">TODO</w:t>
-      </w:r>
-    </w:p>
-    <w:bookmarkEnd w:id="252"/>
-    <w:bookmarkStart w:id="254" w:name="e-rechnung"/>
-    <w:p>
-      <w:pPr>
-        <w:pStyle w:val="Heading4"/>
-      </w:pPr>
-      <w:r>
-        <w:t xml:space="preserve">E-Rechnung</w:t>
-      </w:r>
-    </w:p>
-    <w:p>
-      <w:pPr>
-        <w:pStyle w:val="FirstParagraph"/>
-      </w:pPr>
-      <w:r>
         <w:t xml:space="preserve">E-Rechnungen müssen seit 2020 von Einrichtungen des Bundes, der Länder</w:t>
       </w:r>
       <w:r>
@@ -19383,7 +19365,7 @@
       <w:r>
         <w:t xml:space="preserve"> </w:t>
       </w:r>
-      <w:hyperlink r:id="rId253">
+      <w:hyperlink r:id="rId252">
         <w:r>
           <w:rPr>
             <w:rStyle w:val="Hyperlink"/>
@@ -19489,8 +19471,8 @@
         <w:t xml:space="preserve">abgeschlossen werden.</w:t>
       </w:r>
     </w:p>
-    <w:bookmarkEnd w:id="254"/>
-    <w:bookmarkStart w:id="256" w:name="statistik"/>
+    <w:bookmarkEnd w:id="253"/>
+    <w:bookmarkStart w:id="255" w:name="statistik"/>
     <w:p>
       <w:pPr>
         <w:pStyle w:val="Heading4"/>
@@ -19679,7 +19661,7 @@
       <w:r>
         <w:t xml:space="preserve"> </w:t>
       </w:r>
-      <w:hyperlink r:id="rId255">
+      <w:hyperlink r:id="rId254">
         <w:r>
           <w:rPr>
             <w:rStyle w:val="Hyperlink"/>
@@ -19697,10 +19679,10 @@
         <w:t xml:space="preserve">für statistische Daten der Nutzung digitaler Medien importieren.</w:t>
       </w:r>
     </w:p>
+    <w:bookmarkEnd w:id="255"/>
     <w:bookmarkEnd w:id="256"/>
     <w:bookmarkEnd w:id="257"/>
-    <w:bookmarkEnd w:id="258"/>
-    <w:bookmarkStart w:id="279" w:name="technischer-betrieb"/>
+    <w:bookmarkStart w:id="278" w:name="technischer-betrieb"/>
     <w:p>
       <w:pPr>
         <w:pStyle w:val="Heading2"/>
@@ -19751,12 +19733,12 @@
                 <wp:inline>
                   <wp:extent cx="152400" cy="152400"/>
                   <wp:effectExtent b="0" l="0" r="0" t="0"/>
-                  <wp:docPr descr="" title="" id="259" name="Picture"/>
+                  <wp:docPr descr="" title="" id="258" name="Picture"/>
                   <a:graphic>
                     <a:graphicData uri="http://schemas.openxmlformats.org/drawingml/2006/picture">
                       <pic:pic>
                         <pic:nvPicPr>
-                          <pic:cNvPr descr="/opt/quarto/share/formats/docx/note.png" id="260" name="Picture"/>
+                          <pic:cNvPr descr="/opt/quarto/share/formats/docx/note.png" id="259" name="Picture"/>
                           <pic:cNvPicPr>
                             <a:picLocks noChangeArrowheads="1" noChangeAspect="1"/>
                           </pic:cNvPicPr>
@@ -19958,7 +19940,7 @@
         </w:tc>
       </w:tr>
     </w:tbl>
-    <w:bookmarkStart w:id="264" w:name="X3a5ca0018f511a6e73c5bcce2da503f97a39d48"/>
+    <w:bookmarkStart w:id="263" w:name="X3a5ca0018f511a6e73c5bcce2da503f97a39d48"/>
     <w:p>
       <w:pPr>
         <w:pStyle w:val="Heading3"/>
@@ -19987,7 +19969,7 @@
         <w:t xml:space="preserve">Wartung sowie Backup und Support.</w:t>
       </w:r>
     </w:p>
-    <w:bookmarkStart w:id="261" w:name="lokale-installation"/>
+    <w:bookmarkStart w:id="260" w:name="lokale-installation"/>
     <w:p>
       <w:pPr>
         <w:pStyle w:val="Heading4"/>
@@ -20092,94 +20074,94 @@
         <w:t xml:space="preserve">von äußeren Einflüssen.</w:t>
       </w:r>
     </w:p>
+    <w:bookmarkEnd w:id="260"/>
+    <w:bookmarkStart w:id="261" w:name="hosting"/>
+    <w:p>
+      <w:pPr>
+        <w:pStyle w:val="Heading4"/>
+      </w:pPr>
+      <w:r>
+        <w:t xml:space="preserve">Hosting</w:t>
+      </w:r>
+    </w:p>
+    <w:p>
+      <w:pPr>
+        <w:pStyle w:val="FirstParagraph"/>
+      </w:pPr>
+      <w:r>
+        <w:t xml:space="preserve">In diesem Betriebsmodell wird die Ebene der Rechenkapazität bzw.</w:t>
+      </w:r>
+      <w:r>
+        <w:t xml:space="preserve"> </w:t>
+      </w:r>
+      <w:r>
+        <w:t xml:space="preserve">Serverhardware an einen Dienstleister ausgelagert. Der Dienstleister</w:t>
+      </w:r>
+      <w:r>
+        <w:t xml:space="preserve"> </w:t>
+      </w:r>
+      <w:r>
+        <w:t xml:space="preserve">kann hierbei etwa das Rechenzentrum einer Universität oder des</w:t>
+      </w:r>
+      <w:r>
+        <w:t xml:space="preserve"> </w:t>
+      </w:r>
+      <w:r>
+        <w:t xml:space="preserve">angeschlossenen Bibliotheksverbundes sein, oder ganz allgemein jeder</w:t>
+      </w:r>
+      <w:r>
+        <w:t xml:space="preserve"> </w:t>
+      </w:r>
+      <w:r>
+        <w:t xml:space="preserve">kommerzielle Betreiber eines Rechenzentrums, bei dem Kapazitäten</w:t>
+      </w:r>
+      <w:r>
+        <w:t xml:space="preserve"> </w:t>
+      </w:r>
+      <w:r>
+        <w:t xml:space="preserve">erworben werden.</w:t>
+      </w:r>
+    </w:p>
+    <w:p>
+      <w:pPr>
+        <w:pStyle w:val="BodyText"/>
+      </w:pPr>
+      <w:r>
+        <w:t xml:space="preserve">Sämtliche Betriebsfragen, wie Backups und Ausfallsicherheit der</w:t>
+      </w:r>
+      <w:r>
+        <w:t xml:space="preserve"> </w:t>
+      </w:r>
+      <w:r>
+        <w:t xml:space="preserve">eingesetzten Hardware können an diesen Anbieter delegiert werden. Im</w:t>
+      </w:r>
+      <w:r>
+        <w:t xml:space="preserve"> </w:t>
+      </w:r>
+      <w:r>
+        <w:t xml:space="preserve">Falle des Hostings durch einen Bibliotheksverbund entfallen</w:t>
+      </w:r>
+      <w:r>
+        <w:t xml:space="preserve"> </w:t>
+      </w:r>
+      <w:r>
+        <w:t xml:space="preserve">möglicherweise auch Einrichtung, Installation und Upgrades des BMS. Die</w:t>
+      </w:r>
+      <w:r>
+        <w:t xml:space="preserve"> </w:t>
+      </w:r>
+      <w:r>
+        <w:t xml:space="preserve">Betriebskosten müssen beim Verbund kalkuliert werden, was jedoch durch</w:t>
+      </w:r>
+      <w:r>
+        <w:t xml:space="preserve"> </w:t>
+      </w:r>
+      <w:r>
+        <w:t xml:space="preserve">das Hosting für mehrere Einrichtung besser skaliert.</w:t>
+      </w:r>
+    </w:p>
     <w:bookmarkEnd w:id="261"/>
-    <w:bookmarkStart w:id="262" w:name="hosting"/>
-    <w:p>
-      <w:pPr>
-        <w:pStyle w:val="Heading4"/>
-      </w:pPr>
-      <w:r>
-        <w:t xml:space="preserve">Hosting</w:t>
-      </w:r>
-    </w:p>
-    <w:p>
-      <w:pPr>
-        <w:pStyle w:val="FirstParagraph"/>
-      </w:pPr>
-      <w:r>
-        <w:t xml:space="preserve">In diesem Betriebsmodell wird die Ebene der Rechenkapazität bzw.</w:t>
-      </w:r>
-      <w:r>
-        <w:t xml:space="preserve"> </w:t>
-      </w:r>
-      <w:r>
-        <w:t xml:space="preserve">Serverhardware an einen Dienstleister ausgelagert. Der Dienstleister</w:t>
-      </w:r>
-      <w:r>
-        <w:t xml:space="preserve"> </w:t>
-      </w:r>
-      <w:r>
-        <w:t xml:space="preserve">kann hierbei etwa das Rechenzentrum einer Universität oder des</w:t>
-      </w:r>
-      <w:r>
-        <w:t xml:space="preserve"> </w:t>
-      </w:r>
-      <w:r>
-        <w:t xml:space="preserve">angeschlossenen Bibliotheksverbundes sein, oder ganz allgemein jeder</w:t>
-      </w:r>
-      <w:r>
-        <w:t xml:space="preserve"> </w:t>
-      </w:r>
-      <w:r>
-        <w:t xml:space="preserve">kommerzielle Betreiber eines Rechenzentrums, bei dem Kapazitäten</w:t>
-      </w:r>
-      <w:r>
-        <w:t xml:space="preserve"> </w:t>
-      </w:r>
-      <w:r>
-        <w:t xml:space="preserve">erworben werden.</w:t>
-      </w:r>
-    </w:p>
-    <w:p>
-      <w:pPr>
-        <w:pStyle w:val="BodyText"/>
-      </w:pPr>
-      <w:r>
-        <w:t xml:space="preserve">Sämtliche Betriebsfragen, wie Backups und Ausfallsicherheit der</w:t>
-      </w:r>
-      <w:r>
-        <w:t xml:space="preserve"> </w:t>
-      </w:r>
-      <w:r>
-        <w:t xml:space="preserve">eingesetzten Hardware können an diesen Anbieter delegiert werden. Im</w:t>
-      </w:r>
-      <w:r>
-        <w:t xml:space="preserve"> </w:t>
-      </w:r>
-      <w:r>
-        <w:t xml:space="preserve">Falle des Hostings durch einen Bibliotheksverbund entfallen</w:t>
-      </w:r>
-      <w:r>
-        <w:t xml:space="preserve"> </w:t>
-      </w:r>
-      <w:r>
-        <w:t xml:space="preserve">möglicherweise auch Einrichtung, Installation und Upgrades des BMS. Die</w:t>
-      </w:r>
-      <w:r>
-        <w:t xml:space="preserve"> </w:t>
-      </w:r>
-      <w:r>
-        <w:t xml:space="preserve">Betriebskosten müssen beim Verbund kalkuliert werden, was jedoch durch</w:t>
-      </w:r>
-      <w:r>
-        <w:t xml:space="preserve"> </w:t>
-      </w:r>
-      <w:r>
-        <w:t xml:space="preserve">das Hosting für mehrere Einrichtung besser skaliert.</w:t>
-      </w:r>
-    </w:p>
-    <w:bookmarkEnd w:id="262"/>
-    <w:bookmarkStart w:id="263" w:name="cloud"/>
+    <w:bookmarkStart w:id="262" w:name="cloud"/>
     <w:p>
       <w:pPr>
         <w:pStyle w:val="Heading4"/>
@@ -20314,216 +20296,216 @@
         <w:t xml:space="preserve">solches Betriebsmodell meist zu Abonnementkosten.</w:t>
       </w:r>
     </w:p>
+    <w:bookmarkEnd w:id="262"/>
     <w:bookmarkEnd w:id="263"/>
+    <w:bookmarkStart w:id="264" w:name="kosten"/>
+    <w:p>
+      <w:pPr>
+        <w:pStyle w:val="Heading3"/>
+      </w:pPr>
+      <w:r>
+        <w:t xml:space="preserve">Kosten</w:t>
+      </w:r>
+    </w:p>
+    <w:p>
+      <w:pPr>
+        <w:pStyle w:val="FirstParagraph"/>
+      </w:pPr>
+      <w:r>
+        <w:t xml:space="preserve">Die Anschaffungskosten eines BMS machen nur einen kleinen Teil aus.</w:t>
+      </w:r>
+      <w:r>
+        <w:t xml:space="preserve"> </w:t>
+      </w:r>
+      <w:r>
+        <w:t xml:space="preserve">Wichtiger ist, sich über folgende Kosten klar zu werden:</w:t>
+      </w:r>
+    </w:p>
+    <w:p>
+      <w:pPr>
+        <w:numPr>
+          <w:ilvl w:val="0"/>
+          <w:numId w:val="1055"/>
+        </w:numPr>
+      </w:pPr>
+      <w:r>
+        <w:t xml:space="preserve">Personalkosten für den laufenden Betrieb</w:t>
+      </w:r>
+    </w:p>
+    <w:p>
+      <w:pPr>
+        <w:numPr>
+          <w:ilvl w:val="0"/>
+          <w:numId w:val="1055"/>
+        </w:numPr>
+      </w:pPr>
+      <w:r>
+        <w:t xml:space="preserve">Lizenzkosten und Wartungsverträge der Software</w:t>
+      </w:r>
+    </w:p>
+    <w:p>
+      <w:pPr>
+        <w:numPr>
+          <w:ilvl w:val="0"/>
+          <w:numId w:val="1055"/>
+        </w:numPr>
+      </w:pPr>
+      <w:r>
+        <w:t xml:space="preserve">Betriebsressourcen, wie z.B. Serverraum, Energieverbrauch, Wartung,</w:t>
+      </w:r>
+      <w:r>
+        <w:t xml:space="preserve"> </w:t>
+      </w:r>
+      <w:r>
+        <w:t xml:space="preserve">Backuplösungen</w:t>
+      </w:r>
+    </w:p>
+    <w:p>
+      <w:pPr>
+        <w:pStyle w:val="FirstParagraph"/>
+      </w:pPr>
+      <w:r>
+        <w:t xml:space="preserve">Personalkosten und Ressourcen richten sich hauptsächlich nach Art der</w:t>
+      </w:r>
+      <w:r>
+        <w:t xml:space="preserve"> </w:t>
+      </w:r>
+      <w:r>
+        <w:t xml:space="preserve">Installation (Lokal, Hosting oder Cloud). Lizenzkosten sind teilweise</w:t>
+      </w:r>
+      <w:r>
+        <w:t xml:space="preserve"> </w:t>
+      </w:r>
+      <w:r>
+        <w:t xml:space="preserve">nach Größe der Einrichtung gestaffelt, d.h. sie richten sich nach Anzahl</w:t>
+      </w:r>
+      <w:r>
+        <w:t xml:space="preserve"> </w:t>
+      </w:r>
+      <w:r>
+        <w:t xml:space="preserve">der verwalteten Medien und/oder Endnutzer*innen.</w:t>
+      </w:r>
+    </w:p>
+    <w:p>
+      <w:pPr>
+        <w:pStyle w:val="BodyText"/>
+      </w:pPr>
+      <w:r>
+        <w:t xml:space="preserve">Insbesondere der Punkt Personalkosten kann zu einem Engpass bzw. Risiko</w:t>
+      </w:r>
+      <w:r>
+        <w:t xml:space="preserve"> </w:t>
+      </w:r>
+      <w:r>
+        <w:t xml:space="preserve">werden, denn in vielen Fällen zeigt sich, dass einige wenige Personen</w:t>
+      </w:r>
+      <w:r>
+        <w:t xml:space="preserve"> </w:t>
+      </w:r>
+      <w:r>
+        <w:t xml:space="preserve">durch ein BMS gebunden werden und gleichzeitig auch die einzigen sind,</w:t>
+      </w:r>
+      <w:r>
+        <w:t xml:space="preserve"> </w:t>
+      </w:r>
+      <w:r>
+        <w:t xml:space="preserve">die das System in der Tiefe bedienen können. Wirklich kritisch wird es,</w:t>
+      </w:r>
+      <w:r>
+        <w:t xml:space="preserve"> </w:t>
+      </w:r>
+      <w:r>
+        <w:t xml:space="preserve">wenn nur eine einzige Person diese Rolle erfüllt. Je mehr Verantwortung</w:t>
+      </w:r>
+      <w:r>
+        <w:t xml:space="preserve"> </w:t>
+      </w:r>
+      <w:r>
+        <w:t xml:space="preserve">beim Betrieb auf das Personal vor Ort fällt (lokaler Betrieb), desto</w:t>
+      </w:r>
+      <w:r>
+        <w:t xml:space="preserve"> </w:t>
+      </w:r>
+      <w:r>
+        <w:t xml:space="preserve">wichtiger wird dieser Aspekt. Selbst bei der Nutzung eines Cloud-BMS ist</w:t>
+      </w:r>
+      <w:r>
+        <w:t xml:space="preserve"> </w:t>
+      </w:r>
+      <w:r>
+        <w:t xml:space="preserve">davon auszugehen, dass für die fachliche Administration der Software</w:t>
+      </w:r>
+      <w:r>
+        <w:t xml:space="preserve"> </w:t>
+      </w:r>
+      <w:r>
+        <w:t xml:space="preserve">Personal dauerhaft gebunden ist. Bei dieser Betriebsmethode gibt der</w:t>
+      </w:r>
+      <w:r>
+        <w:t xml:space="preserve"> </w:t>
+      </w:r>
+      <w:r>
+        <w:t xml:space="preserve">Anbieter meistens den Updatezeitpunkt vor, insofern müssen unter</w:t>
+      </w:r>
+      <w:r>
+        <w:t xml:space="preserve"> </w:t>
+      </w:r>
+      <w:r>
+        <w:t xml:space="preserve">Umständen Workflows in der Bibliothek aufgrund von Änderungen in der</w:t>
+      </w:r>
+      <w:r>
+        <w:t xml:space="preserve"> </w:t>
+      </w:r>
+      <w:r>
+        <w:t xml:space="preserve">Software durchgeführt werden, ohne dass man die zeitliche Planung dafür</w:t>
+      </w:r>
+      <w:r>
+        <w:t xml:space="preserve"> </w:t>
+      </w:r>
+      <w:r>
+        <w:t xml:space="preserve">in der Hand hat.</w:t>
+      </w:r>
+    </w:p>
+    <w:p>
+      <w:pPr>
+        <w:pStyle w:val="BodyText"/>
+      </w:pPr>
+      <w:r>
+        <w:t xml:space="preserve">Um Personalengpässe zu vermeiden, ist es sinnvoll, Einführungsprozesse</w:t>
+      </w:r>
+      <w:r>
+        <w:t xml:space="preserve"> </w:t>
+      </w:r>
+      <w:r>
+        <w:t xml:space="preserve">nur in einer Expertengruppe durchzuführen und Verantwortlichkeiten auf</w:t>
+      </w:r>
+      <w:r>
+        <w:t xml:space="preserve"> </w:t>
+      </w:r>
+      <w:r>
+        <w:t xml:space="preserve">mehrere Schultern zu verteilen (Ausfallsicherheit, Urlaubsvertretung</w:t>
+      </w:r>
+      <w:r>
+        <w:t xml:space="preserve"> </w:t>
+      </w:r>
+      <w:r>
+        <w:t xml:space="preserve">usw). Auch die gute Dokumentation teils komplexer Zusammenhänge sollte</w:t>
+      </w:r>
+      <w:r>
+        <w:t xml:space="preserve"> </w:t>
+      </w:r>
+      <w:r>
+        <w:t xml:space="preserve">bedacht werden, damit Fachwissen nicht nur in den Köpfen einiger weniger</w:t>
+      </w:r>
+      <w:r>
+        <w:t xml:space="preserve"> </w:t>
+      </w:r>
+      <w:r>
+        <w:t xml:space="preserve">Mitarbeiter*innen schlummert.</w:t>
+      </w:r>
+    </w:p>
     <w:bookmarkEnd w:id="264"/>
-    <w:bookmarkStart w:id="265" w:name="kosten"/>
-    <w:p>
-      <w:pPr>
-        <w:pStyle w:val="Heading3"/>
-      </w:pPr>
-      <w:r>
-        <w:t xml:space="preserve">Kosten</w:t>
-      </w:r>
-    </w:p>
-    <w:p>
-      <w:pPr>
-        <w:pStyle w:val="FirstParagraph"/>
-      </w:pPr>
-      <w:r>
-        <w:t xml:space="preserve">Die Anschaffungskosten eines BMS machen nur einen kleinen Teil aus.</w:t>
-      </w:r>
-      <w:r>
-        <w:t xml:space="preserve"> </w:t>
-      </w:r>
-      <w:r>
-        <w:t xml:space="preserve">Wichtiger ist, sich über folgende Kosten klar zu werden:</w:t>
-      </w:r>
-    </w:p>
-    <w:p>
-      <w:pPr>
-        <w:numPr>
-          <w:ilvl w:val="0"/>
-          <w:numId w:val="1055"/>
-        </w:numPr>
-      </w:pPr>
-      <w:r>
-        <w:t xml:space="preserve">Personalkosten für den laufenden Betrieb</w:t>
-      </w:r>
-    </w:p>
-    <w:p>
-      <w:pPr>
-        <w:numPr>
-          <w:ilvl w:val="0"/>
-          <w:numId w:val="1055"/>
-        </w:numPr>
-      </w:pPr>
-      <w:r>
-        <w:t xml:space="preserve">Lizenzkosten und Wartungsverträge der Software</w:t>
-      </w:r>
-    </w:p>
-    <w:p>
-      <w:pPr>
-        <w:numPr>
-          <w:ilvl w:val="0"/>
-          <w:numId w:val="1055"/>
-        </w:numPr>
-      </w:pPr>
-      <w:r>
-        <w:t xml:space="preserve">Betriebsressourcen, wie z.B. Serverraum, Energieverbrauch, Wartung,</w:t>
-      </w:r>
-      <w:r>
-        <w:t xml:space="preserve"> </w:t>
-      </w:r>
-      <w:r>
-        <w:t xml:space="preserve">Backuplösungen</w:t>
-      </w:r>
-    </w:p>
-    <w:p>
-      <w:pPr>
-        <w:pStyle w:val="FirstParagraph"/>
-      </w:pPr>
-      <w:r>
-        <w:t xml:space="preserve">Personalkosten und Ressourcen richten sich hauptsächlich nach Art der</w:t>
-      </w:r>
-      <w:r>
-        <w:t xml:space="preserve"> </w:t>
-      </w:r>
-      <w:r>
-        <w:t xml:space="preserve">Installation (Lokal, Hosting oder Cloud). Lizenzkosten sind teilweise</w:t>
-      </w:r>
-      <w:r>
-        <w:t xml:space="preserve"> </w:t>
-      </w:r>
-      <w:r>
-        <w:t xml:space="preserve">nach Größe der Einrichtung gestaffelt, d.h. sie richten sich nach Anzahl</w:t>
-      </w:r>
-      <w:r>
-        <w:t xml:space="preserve"> </w:t>
-      </w:r>
-      <w:r>
-        <w:t xml:space="preserve">der verwalteten Medien und/oder Endnutzer*innen.</w:t>
-      </w:r>
-    </w:p>
-    <w:p>
-      <w:pPr>
-        <w:pStyle w:val="BodyText"/>
-      </w:pPr>
-      <w:r>
-        <w:t xml:space="preserve">Insbesondere der Punkt Personalkosten kann zu einem Engpass bzw. Risiko</w:t>
-      </w:r>
-      <w:r>
-        <w:t xml:space="preserve"> </w:t>
-      </w:r>
-      <w:r>
-        <w:t xml:space="preserve">werden, denn in vielen Fällen zeigt sich, dass einige wenige Personen</w:t>
-      </w:r>
-      <w:r>
-        <w:t xml:space="preserve"> </w:t>
-      </w:r>
-      <w:r>
-        <w:t xml:space="preserve">durch ein BMS gebunden werden und gleichzeitig auch die einzigen sind,</w:t>
-      </w:r>
-      <w:r>
-        <w:t xml:space="preserve"> </w:t>
-      </w:r>
-      <w:r>
-        <w:t xml:space="preserve">die das System in der Tiefe bedienen können. Wirklich kritisch wird es,</w:t>
-      </w:r>
-      <w:r>
-        <w:t xml:space="preserve"> </w:t>
-      </w:r>
-      <w:r>
-        <w:t xml:space="preserve">wenn nur eine einzige Person diese Rolle erfüllt. Je mehr Verantwortung</w:t>
-      </w:r>
-      <w:r>
-        <w:t xml:space="preserve"> </w:t>
-      </w:r>
-      <w:r>
-        <w:t xml:space="preserve">beim Betrieb auf das Personal vor Ort fällt (lokaler Betrieb), desto</w:t>
-      </w:r>
-      <w:r>
-        <w:t xml:space="preserve"> </w:t>
-      </w:r>
-      <w:r>
-        <w:t xml:space="preserve">wichtiger wird dieser Aspekt. Selbst bei der Nutzung eines Cloud-BMS ist</w:t>
-      </w:r>
-      <w:r>
-        <w:t xml:space="preserve"> </w:t>
-      </w:r>
-      <w:r>
-        <w:t xml:space="preserve">davon auszugehen, dass für die fachliche Administration der Software</w:t>
-      </w:r>
-      <w:r>
-        <w:t xml:space="preserve"> </w:t>
-      </w:r>
-      <w:r>
-        <w:t xml:space="preserve">Personal dauerhaft gebunden ist. Bei dieser Betriebsmethode gibt der</w:t>
-      </w:r>
-      <w:r>
-        <w:t xml:space="preserve"> </w:t>
-      </w:r>
-      <w:r>
-        <w:t xml:space="preserve">Anbieter meistens den Updatezeitpunkt vor, insofern müssen unter</w:t>
-      </w:r>
-      <w:r>
-        <w:t xml:space="preserve"> </w:t>
-      </w:r>
-      <w:r>
-        <w:t xml:space="preserve">Umständen Workflows in der Bibliothek aufgrund von Änderungen in der</w:t>
-      </w:r>
-      <w:r>
-        <w:t xml:space="preserve"> </w:t>
-      </w:r>
-      <w:r>
-        <w:t xml:space="preserve">Software durchgeführt werden, ohne dass man die zeitliche Planung dafür</w:t>
-      </w:r>
-      <w:r>
-        <w:t xml:space="preserve"> </w:t>
-      </w:r>
-      <w:r>
-        <w:t xml:space="preserve">in der Hand hat.</w:t>
-      </w:r>
-    </w:p>
-    <w:p>
-      <w:pPr>
-        <w:pStyle w:val="BodyText"/>
-      </w:pPr>
-      <w:r>
-        <w:t xml:space="preserve">Um Personalengpässe zu vermeiden, ist es sinnvoll, Einführungsprozesse</w:t>
-      </w:r>
-      <w:r>
-        <w:t xml:space="preserve"> </w:t>
-      </w:r>
-      <w:r>
-        <w:t xml:space="preserve">nur in einer Expertengruppe durchzuführen und Verantwortlichkeiten auf</w:t>
-      </w:r>
-      <w:r>
-        <w:t xml:space="preserve"> </w:t>
-      </w:r>
-      <w:r>
-        <w:t xml:space="preserve">mehrere Schultern zu verteilen (Ausfallsicherheit, Urlaubsvertretung</w:t>
-      </w:r>
-      <w:r>
-        <w:t xml:space="preserve"> </w:t>
-      </w:r>
-      <w:r>
-        <w:t xml:space="preserve">usw). Auch die gute Dokumentation teils komplexer Zusammenhänge sollte</w:t>
-      </w:r>
-      <w:r>
-        <w:t xml:space="preserve"> </w:t>
-      </w:r>
-      <w:r>
-        <w:t xml:space="preserve">bedacht werden, damit Fachwissen nicht nur in den Köpfen einiger weniger</w:t>
-      </w:r>
-      <w:r>
-        <w:t xml:space="preserve"> </w:t>
-      </w:r>
-      <w:r>
-        <w:t xml:space="preserve">Mitarbeiter*innen schlummert.</w:t>
-      </w:r>
-    </w:p>
-    <w:bookmarkEnd w:id="265"/>
-    <w:bookmarkStart w:id="266" w:name="installation-updates"/>
+    <w:bookmarkStart w:id="265" w:name="installation-updates"/>
     <w:p>
       <w:pPr>
         <w:pStyle w:val="Heading3"/>
@@ -20686,14 +20668,50 @@
         <w:t xml:space="preserve">oder halbjahres-weise).</w:t>
       </w:r>
     </w:p>
+    <w:bookmarkEnd w:id="265"/>
+    <w:bookmarkStart w:id="266" w:name="open-source"/>
+    <w:p>
+      <w:pPr>
+        <w:pStyle w:val="Heading3"/>
+      </w:pPr>
+      <w:r>
+        <w:t xml:space="preserve">Open Source</w:t>
+      </w:r>
+    </w:p>
+    <w:p>
+      <w:pPr>
+        <w:pStyle w:val="FirstParagraph"/>
+      </w:pPr>
+      <w:r>
+        <w:t xml:space="preserve">Wird ein System auf Open-Source-Basis eingesetzt, sollte eine</w:t>
+      </w:r>
+      <w:r>
+        <w:t xml:space="preserve"> </w:t>
+      </w:r>
+      <w:r>
+        <w:t xml:space="preserve">Verständigung darüber erfolgen, ob und unter welchen Bedingungen lokale</w:t>
+      </w:r>
+      <w:r>
+        <w:t xml:space="preserve"> </w:t>
+      </w:r>
+      <w:r>
+        <w:t xml:space="preserve">Anpassungen am System auch der Community zur Verfügung gestellt werden.</w:t>
+      </w:r>
+      <w:r>
+        <w:t xml:space="preserve"> </w:t>
+      </w:r>
+      <w:r>
+        <w:t xml:space="preserve">Hierzu müssen die Lizenzbedingungen des Systems geprüft werden.</w:t>
+      </w:r>
+    </w:p>
     <w:bookmarkEnd w:id="266"/>
-    <w:bookmarkStart w:id="267" w:name="open-source"/>
+    <w:bookmarkStart w:id="271" w:name="laufender-betrieb"/>
     <w:p>
       <w:pPr>
         <w:pStyle w:val="Heading3"/>
       </w:pPr>
       <w:r>
-        <w:t xml:space="preserve">Open Source</w:t>
+        <w:t xml:space="preserve">Laufender Betrieb</w:t>
       </w:r>
     </w:p>
     <w:p>
@@ -20701,35 +20719,58 @@
         <w:pStyle w:val="FirstParagraph"/>
       </w:pPr>
       <w:r>
-        <w:t xml:space="preserve">Wird ein System auf Open-Source-Basis eingesetzt, sollte eine</w:t>
-      </w:r>
-      <w:r>
-        <w:t xml:space="preserve"> </w:t>
-      </w:r>
-      <w:r>
-        <w:t xml:space="preserve">Verständigung darüber erfolgen, ob und unter welchen Bedingungen lokale</w:t>
-      </w:r>
-      <w:r>
-        <w:t xml:space="preserve"> </w:t>
-      </w:r>
-      <w:r>
-        <w:t xml:space="preserve">Anpassungen am System auch der Community zur Verfügung gestellt werden.</w:t>
-      </w:r>
-      <w:r>
-        <w:t xml:space="preserve"> </w:t>
-      </w:r>
-      <w:r>
-        <w:t xml:space="preserve">Hierzu müssen die Lizenzbedingungen des Systems geprüft werden.</w:t>
-      </w:r>
-    </w:p>
-    <w:bookmarkEnd w:id="267"/>
-    <w:bookmarkStart w:id="272" w:name="laufender-betrieb"/>
-    <w:p>
-      <w:pPr>
-        <w:pStyle w:val="Heading3"/>
-      </w:pPr>
-      <w:r>
-        <w:t xml:space="preserve">Laufender Betrieb</w:t>
+        <w:t xml:space="preserve">Während des laufenden Betriebs ist es wichtig, sich über den aktuellen</w:t>
+      </w:r>
+      <w:r>
+        <w:t xml:space="preserve"> </w:t>
+      </w:r>
+      <w:r>
+        <w:t xml:space="preserve">Betriebszustand des Systems ein klares Bild machen zu können. Dieser</w:t>
+      </w:r>
+      <w:r>
+        <w:t xml:space="preserve"> </w:t>
+      </w:r>
+      <w:r>
+        <w:t xml:space="preserve">„Statusbericht“ kann sich über alle Ebenen des Systems ziehen: Wie viel</w:t>
+      </w:r>
+      <w:r>
+        <w:t xml:space="preserve"> </w:t>
+      </w:r>
+      <w:r>
+        <w:t xml:space="preserve">Speicherplatz ist noch frei? Ist das System für alle Nutzenden</w:t>
+      </w:r>
+      <w:r>
+        <w:t xml:space="preserve"> </w:t>
+      </w:r>
+      <w:r>
+        <w:t xml:space="preserve">erreichbar? Sind verbundene Systeme verfügbar und betriebsbereit? Je</w:t>
+      </w:r>
+      <w:r>
+        <w:t xml:space="preserve"> </w:t>
+      </w:r>
+      <w:r>
+        <w:t xml:space="preserve">nach Betriebsmodell werden diese Fragestellungen durch klassisches</w:t>
+      </w:r>
+      <w:r>
+        <w:t xml:space="preserve"> </w:t>
+      </w:r>
+      <w:r>
+        <w:t xml:space="preserve">IT-Monitoring abgedeckt, benötigen teilweise aber auch</w:t>
+      </w:r>
+      <w:r>
+        <w:t xml:space="preserve"> </w:t>
+      </w:r>
+      <w:r>
+        <w:t xml:space="preserve">bibliotheksspezifische Lösungen.</w:t>
+      </w:r>
+    </w:p>
+    <w:bookmarkStart w:id="269" w:name="monitoring"/>
+    <w:p>
+      <w:pPr>
+        <w:pStyle w:val="Heading4"/>
+      </w:pPr>
+      <w:r>
+        <w:t xml:space="preserve">Monitoring</w:t>
       </w:r>
     </w:p>
     <w:p>
@@ -20737,65 +20778,6 @@
         <w:pStyle w:val="FirstParagraph"/>
       </w:pPr>
       <w:r>
-        <w:t xml:space="preserve">Während des laufenden Betriebs ist es wichtig, sich über den aktuellen</w:t>
-      </w:r>
-      <w:r>
-        <w:t xml:space="preserve"> </w:t>
-      </w:r>
-      <w:r>
-        <w:t xml:space="preserve">Betriebszustand des Systems ein klares Bild machen zu können. Dieser</w:t>
-      </w:r>
-      <w:r>
-        <w:t xml:space="preserve"> </w:t>
-      </w:r>
-      <w:r>
-        <w:t xml:space="preserve">„Statusbericht“ kann sich über alle Ebenen des Systems ziehen: Wie viel</w:t>
-      </w:r>
-      <w:r>
-        <w:t xml:space="preserve"> </w:t>
-      </w:r>
-      <w:r>
-        <w:t xml:space="preserve">Speicherplatz ist noch frei? Ist das System für alle Nutzenden</w:t>
-      </w:r>
-      <w:r>
-        <w:t xml:space="preserve"> </w:t>
-      </w:r>
-      <w:r>
-        <w:t xml:space="preserve">erreichbar? Sind verbundene Systeme verfügbar und betriebsbereit? Je</w:t>
-      </w:r>
-      <w:r>
-        <w:t xml:space="preserve"> </w:t>
-      </w:r>
-      <w:r>
-        <w:t xml:space="preserve">nach Betriebsmodell werden diese Fragestellungen durch klassisches</w:t>
-      </w:r>
-      <w:r>
-        <w:t xml:space="preserve"> </w:t>
-      </w:r>
-      <w:r>
-        <w:t xml:space="preserve">IT-Monitoring abgedeckt, benötigen teilweise aber auch</w:t>
-      </w:r>
-      <w:r>
-        <w:t xml:space="preserve"> </w:t>
-      </w:r>
-      <w:r>
-        <w:t xml:space="preserve">bibliotheksspezifische Lösungen.</w:t>
-      </w:r>
-    </w:p>
-    <w:bookmarkStart w:id="270" w:name="monitoring"/>
-    <w:p>
-      <w:pPr>
-        <w:pStyle w:val="Heading4"/>
-      </w:pPr>
-      <w:r>
-        <w:t xml:space="preserve">Monitoring</w:t>
-      </w:r>
-    </w:p>
-    <w:p>
-      <w:pPr>
-        <w:pStyle w:val="FirstParagraph"/>
-      </w:pPr>
-      <w:r>
         <w:t xml:space="preserve">Monitoring-Lösungen für den Betrieb von IT-Infrastrukturen sind</w:t>
       </w:r>
       <w:r>
@@ -20807,7 +20789,7 @@
       <w:r>
         <w:t xml:space="preserve"> </w:t>
       </w:r>
-      <w:hyperlink r:id="rId268">
+      <w:hyperlink r:id="rId267">
         <w:r>
           <w:rPr>
             <w:rStyle w:val="Hyperlink"/>
@@ -20824,7 +20806,7 @@
       <w:r>
         <w:t xml:space="preserve"> </w:t>
       </w:r>
-      <w:hyperlink r:id="rId269">
+      <w:hyperlink r:id="rId268">
         <w:r>
           <w:rPr>
             <w:rStyle w:val="Hyperlink"/>
@@ -20886,14 +20868,197 @@
         <w:t xml:space="preserve">auch von der nutzenden Einrichtung überwacht werden.</w:t>
       </w:r>
     </w:p>
+    <w:bookmarkEnd w:id="269"/>
+    <w:bookmarkStart w:id="270" w:name="notfallbetrieb"/>
+    <w:p>
+      <w:pPr>
+        <w:pStyle w:val="Heading4"/>
+      </w:pPr>
+      <w:r>
+        <w:t xml:space="preserve">Notfallbetrieb</w:t>
+      </w:r>
+    </w:p>
+    <w:p>
+      <w:pPr>
+        <w:pStyle w:val="FirstParagraph"/>
+      </w:pPr>
+      <w:r>
+        <w:t xml:space="preserve">Bzgl. der Themen Support, Wartung &amp; IT-Sicherheit, als auch Fehlersuche</w:t>
+      </w:r>
+      <w:r>
+        <w:t xml:space="preserve"> </w:t>
+      </w:r>
+      <w:r>
+        <w:t xml:space="preserve">und -vorbeugung, unterscheiden sich die Aufwände für die Einrichtung je</w:t>
+      </w:r>
+      <w:r>
+        <w:t xml:space="preserve"> </w:t>
+      </w:r>
+      <w:r>
+        <w:t xml:space="preserve">nach gewähltem Betriebsmodell erheblich. Jedoch weichen die zu nutzenden</w:t>
+      </w:r>
+      <w:r>
+        <w:t xml:space="preserve"> </w:t>
+      </w:r>
+      <w:r>
+        <w:t xml:space="preserve">Prinzipien bei diesen Themen nicht grundlegend ab zu anderen zu</w:t>
+      </w:r>
+      <w:r>
+        <w:t xml:space="preserve"> </w:t>
+      </w:r>
+      <w:r>
+        <w:t xml:space="preserve">wartenden Systemen in der IT-Welt.</w:t>
+      </w:r>
+    </w:p>
+    <w:p>
+      <w:pPr>
+        <w:pStyle w:val="BodyText"/>
+      </w:pPr>
+      <w:r>
+        <w:t xml:space="preserve">Dazu gehören Maßnahmen zur Aufrechterhaltung des Bibliotheksbetriebs im</w:t>
+      </w:r>
+      <w:r>
+        <w:t xml:space="preserve"> </w:t>
+      </w:r>
+      <w:r>
+        <w:t xml:space="preserve">Notfallbetrieb. Dies kann ein temporärer Offlinebetrieb des Systems</w:t>
+      </w:r>
+      <w:r>
+        <w:t xml:space="preserve"> </w:t>
+      </w:r>
+      <w:r>
+        <w:t xml:space="preserve">sein. In diesem Fall werden die Prozesse mit den Daten abgewickelt, die</w:t>
+      </w:r>
+      <w:r>
+        <w:t xml:space="preserve"> </w:t>
+      </w:r>
+      <w:r>
+        <w:t xml:space="preserve">zum Zeitpunkt des Offline-Gangs im System vorhanden waren. Wenn das</w:t>
+      </w:r>
+      <w:r>
+        <w:t xml:space="preserve"> </w:t>
+      </w:r>
+      <w:r>
+        <w:t xml:space="preserve">System wieder online geht, muss gewährleistet werden, dass Änderungen an</w:t>
+      </w:r>
+      <w:r>
+        <w:t xml:space="preserve"> </w:t>
+      </w:r>
+      <w:r>
+        <w:t xml:space="preserve">den Daten aus der Offlinezeit nachvollzogen werden (Beispiele:</w:t>
+      </w:r>
+      <w:r>
+        <w:t xml:space="preserve"> </w:t>
+      </w:r>
+      <w:r>
+        <w:t xml:space="preserve">Ausleihen, Erwerbungen, Rechnungsbearbeitung, Nutzerdatenänderungen). Im</w:t>
+      </w:r>
+      <w:r>
+        <w:t xml:space="preserve"> </w:t>
+      </w:r>
+      <w:r>
+        <w:t xml:space="preserve">Idealfall erledigt das die genutzte Komponente oder das BMS selbst.</w:t>
+      </w:r>
+    </w:p>
+    <w:p>
+      <w:pPr>
+        <w:pStyle w:val="BodyText"/>
+      </w:pPr>
+      <w:r>
+        <w:t xml:space="preserve">Bei lokalen Installationen sollte man je nach Größe der Einrichtung</w:t>
+      </w:r>
+      <w:r>
+        <w:t xml:space="preserve"> </w:t>
+      </w:r>
+      <w:r>
+        <w:t xml:space="preserve">ebenfalls über ein Spiegelsystem des BMS nachdenken. Dieses wird</w:t>
+      </w:r>
+      <w:r>
+        <w:t xml:space="preserve"> </w:t>
+      </w:r>
+      <w:r>
+        <w:t xml:space="preserve">parallel auf dem aktuellen Stand gehalten und kann einspringen, wenn das</w:t>
+      </w:r>
+      <w:r>
+        <w:t xml:space="preserve"> </w:t>
+      </w:r>
+      <w:r>
+        <w:t xml:space="preserve">laufende BMS ausfällt.</w:t>
+      </w:r>
+    </w:p>
+    <w:p>
+      <w:pPr>
+        <w:pStyle w:val="BodyText"/>
+      </w:pPr>
+      <w:r>
+        <w:t xml:space="preserve">Es empfiehlt sich in jedem Fall neben dem Einsatz eines Produktivsystems</w:t>
+      </w:r>
+      <w:r>
+        <w:t xml:space="preserve"> </w:t>
+      </w:r>
+      <w:r>
+        <w:t xml:space="preserve">mindestens eine Test-Instanz und ggf. eine oder mehrere</w:t>
+      </w:r>
+      <w:r>
+        <w:t xml:space="preserve"> </w:t>
+      </w:r>
+      <w:r>
+        <w:t xml:space="preserve">Entwicklungs-Instanzen des BMS zu betreiben. So können neue Funktionen</w:t>
+      </w:r>
+      <w:r>
+        <w:t xml:space="preserve"> </w:t>
+      </w:r>
+      <w:r>
+        <w:t xml:space="preserve">schneller umgesetzt werden ohne den laufenden Betrieb durch unerwartete</w:t>
+      </w:r>
+      <w:r>
+        <w:t xml:space="preserve"> </w:t>
+      </w:r>
+      <w:r>
+        <w:t xml:space="preserve">Fehler zu gefährden.</w:t>
+      </w:r>
+    </w:p>
+    <w:p>
+      <w:pPr>
+        <w:pStyle w:val="BodyText"/>
+      </w:pPr>
+      <w:r>
+        <w:t xml:space="preserve">Zu beachten ist weiterhin, die Nutzenden des BMS (intern als auch</w:t>
+      </w:r>
+      <w:r>
+        <w:t xml:space="preserve"> </w:t>
+      </w:r>
+      <w:r>
+        <w:t xml:space="preserve">extern) bei Problemen zu informieren. Dabei sind vor allem von</w:t>
+      </w:r>
+      <w:r>
+        <w:t xml:space="preserve"> </w:t>
+      </w:r>
+      <w:r>
+        <w:t xml:space="preserve">Bedeutung, welche Interaktionen nicht mehr möglich sind, ob es</w:t>
+      </w:r>
+      <w:r>
+        <w:t xml:space="preserve"> </w:t>
+      </w:r>
+      <w:r>
+        <w:t xml:space="preserve">alternative Möglichkeiten für die Nutzenden gibt und wann das System</w:t>
+      </w:r>
+      <w:r>
+        <w:t xml:space="preserve"> </w:t>
+      </w:r>
+      <w:r>
+        <w:t xml:space="preserve">voraussichtlich wieder zur Verfügung steht.</w:t>
+      </w:r>
+    </w:p>
     <w:bookmarkEnd w:id="270"/>
-    <w:bookmarkStart w:id="271" w:name="notfallbetrieb"/>
-    <w:p>
-      <w:pPr>
-        <w:pStyle w:val="Heading4"/>
-      </w:pPr>
-      <w:r>
-        <w:t xml:space="preserve">Notfallbetrieb</w:t>
+    <w:bookmarkEnd w:id="271"/>
+    <w:bookmarkStart w:id="272" w:name="it-sicherheit"/>
+    <w:p>
+      <w:pPr>
+        <w:pStyle w:val="Heading3"/>
+      </w:pPr>
+      <w:r>
+        <w:t xml:space="preserve">IT-Sicherheit</w:t>
       </w:r>
     </w:p>
     <w:p>
@@ -20901,31 +21066,192 @@
         <w:pStyle w:val="FirstParagraph"/>
       </w:pPr>
       <w:r>
-        <w:t xml:space="preserve">Bzgl. der Themen Support, Wartung &amp; IT-Sicherheit, als auch Fehlersuche</w:t>
-      </w:r>
-      <w:r>
-        <w:t xml:space="preserve"> </w:t>
-      </w:r>
-      <w:r>
-        <w:t xml:space="preserve">und -vorbeugung, unterscheiden sich die Aufwände für die Einrichtung je</w:t>
-      </w:r>
-      <w:r>
-        <w:t xml:space="preserve"> </w:t>
-      </w:r>
-      <w:r>
-        <w:t xml:space="preserve">nach gewähltem Betriebsmodell erheblich. Jedoch weichen die zu nutzenden</w:t>
-      </w:r>
-      <w:r>
-        <w:t xml:space="preserve"> </w:t>
-      </w:r>
-      <w:r>
-        <w:t xml:space="preserve">Prinzipien bei diesen Themen nicht grundlegend ab zu anderen zu</w:t>
-      </w:r>
-      <w:r>
-        <w:t xml:space="preserve"> </w:t>
-      </w:r>
-      <w:r>
-        <w:t xml:space="preserve">wartenden Systemen in der IT-Welt.</w:t>
+        <w:t xml:space="preserve">Um ein BMS vor den zunehmenden Angriffen durch böswillige Akteure</w:t>
+      </w:r>
+      <w:r>
+        <w:t xml:space="preserve"> </w:t>
+      </w:r>
+      <w:r>
+        <w:t xml:space="preserve">(Hacking, Malware, Ransomware) abzusichern, können die folgenden</w:t>
+      </w:r>
+      <w:r>
+        <w:t xml:space="preserve"> </w:t>
+      </w:r>
+      <w:r>
+        <w:t xml:space="preserve">Empfehlungen als Grundlage dienen</w:t>
+      </w:r>
+      <w:r>
+        <w:t xml:space="preserve"> </w:t>
+      </w:r>
+      <w:r>
+        <w:t xml:space="preserve">(Breeding, Marshall 2022)</w:t>
+      </w:r>
+      <w:r>
+        <w:t xml:space="preserve">:</w:t>
+      </w:r>
+    </w:p>
+    <w:p>
+      <w:pPr>
+        <w:numPr>
+          <w:ilvl w:val="0"/>
+          <w:numId w:val="1057"/>
+        </w:numPr>
+      </w:pPr>
+      <w:r>
+        <w:t xml:space="preserve">Die Infrastruktur um das BMS herum sollte durch starke</w:t>
+      </w:r>
+      <w:r>
+        <w:t xml:space="preserve"> </w:t>
+      </w:r>
+      <w:r>
+        <w:t xml:space="preserve">Sicherheitsvorkehrungen getragen werden.</w:t>
+      </w:r>
+    </w:p>
+    <w:p>
+      <w:pPr>
+        <w:numPr>
+          <w:ilvl w:val="0"/>
+          <w:numId w:val="1057"/>
+        </w:numPr>
+      </w:pPr>
+      <w:r>
+        <w:t xml:space="preserve">Die Gefahr kurzfristig entstehender Sicherheitslücken sollte nicht</w:t>
+      </w:r>
+      <w:r>
+        <w:t xml:space="preserve"> </w:t>
+      </w:r>
+      <w:r>
+        <w:t xml:space="preserve">unterschätzt werden.</w:t>
+      </w:r>
+    </w:p>
+    <w:p>
+      <w:pPr>
+        <w:numPr>
+          <w:ilvl w:val="0"/>
+          <w:numId w:val="1057"/>
+        </w:numPr>
+      </w:pPr>
+      <w:r>
+        <w:t xml:space="preserve">Cloud-basierte Systeme sollten aktiv überwacht und der Überblick</w:t>
+      </w:r>
+      <w:r>
+        <w:t xml:space="preserve"> </w:t>
+      </w:r>
+      <w:r>
+        <w:t xml:space="preserve">behalten werden.</w:t>
+      </w:r>
+    </w:p>
+    <w:p>
+      <w:pPr>
+        <w:numPr>
+          <w:ilvl w:val="0"/>
+          <w:numId w:val="1057"/>
+        </w:numPr>
+      </w:pPr>
+      <w:r>
+        <w:t xml:space="preserve">Anbieter sollten aufgefordert werden, die Konzepte ihrer</w:t>
+      </w:r>
+      <w:r>
+        <w:t xml:space="preserve"> </w:t>
+      </w:r>
+      <w:r>
+        <w:t xml:space="preserve">Sicherheitsvorkehrungen offenzulegen.</w:t>
+      </w:r>
+    </w:p>
+    <w:p>
+      <w:pPr>
+        <w:numPr>
+          <w:ilvl w:val="0"/>
+          <w:numId w:val="1057"/>
+        </w:numPr>
+      </w:pPr>
+      <w:r>
+        <w:t xml:space="preserve">Gerade Administrator*innen sollten ihre Zugänge gesondert</w:t>
+      </w:r>
+      <w:r>
+        <w:t xml:space="preserve"> </w:t>
+      </w:r>
+      <w:r>
+        <w:t xml:space="preserve">absichern.</w:t>
+      </w:r>
+    </w:p>
+    <w:p>
+      <w:pPr>
+        <w:numPr>
+          <w:ilvl w:val="0"/>
+          <w:numId w:val="1057"/>
+        </w:numPr>
+      </w:pPr>
+      <w:r>
+        <w:t xml:space="preserve">Es sollte sichergestellt werden, dass jede Software stets auf dem</w:t>
+      </w:r>
+      <w:r>
+        <w:t xml:space="preserve"> </w:t>
+      </w:r>
+      <w:r>
+        <w:t xml:space="preserve">aktuellen Stand ist, sowohl auf den Arbeitsplatz-PCs als auch den</w:t>
+      </w:r>
+      <w:r>
+        <w:t xml:space="preserve"> </w:t>
+      </w:r>
+      <w:r>
+        <w:t xml:space="preserve">Servern.</w:t>
+      </w:r>
+    </w:p>
+    <w:p>
+      <w:pPr>
+        <w:pStyle w:val="FirstParagraph"/>
+      </w:pPr>
+      <w:r>
+        <w:t xml:space="preserve">Allgemein gilt auch immer der Grundsatz: „Bleiben Sie wachsam, in Bezug</w:t>
+      </w:r>
+      <w:r>
+        <w:t xml:space="preserve"> </w:t>
+      </w:r>
+      <w:r>
+        <w:t xml:space="preserve">auf ungewöhnliche Ereignisse auf Ihren IT-Systemen“.</w:t>
+      </w:r>
+    </w:p>
+    <w:bookmarkEnd w:id="272"/>
+    <w:bookmarkStart w:id="273" w:name="backup-und-rollback"/>
+    <w:p>
+      <w:pPr>
+        <w:pStyle w:val="Heading3"/>
+      </w:pPr>
+      <w:r>
+        <w:t xml:space="preserve">Backup und Rollback</w:t>
+      </w:r>
+    </w:p>
+    <w:p>
+      <w:pPr>
+        <w:pStyle w:val="FirstParagraph"/>
+      </w:pPr>
+      <w:r>
+        <w:t xml:space="preserve">Für den Fall, dass der Betrieb eines BMS lokal erfolgt, ist es wichtig,</w:t>
+      </w:r>
+      <w:r>
+        <w:t xml:space="preserve"> </w:t>
+      </w:r>
+      <w:r>
+        <w:t xml:space="preserve">dass sich die Einrichtung über Backup und Rollback der Software Gedanken</w:t>
+      </w:r>
+      <w:r>
+        <w:t xml:space="preserve"> </w:t>
+      </w:r>
+      <w:r>
+        <w:t xml:space="preserve">macht. Da dies ein generelles Thema des Betriebs von IT-Systemen ist,</w:t>
+      </w:r>
+      <w:r>
+        <w:t xml:space="preserve"> </w:t>
+      </w:r>
+      <w:r>
+        <w:t xml:space="preserve">wird im Folgenden auf die Spezifika für BMS eingegangen, und Themen wie</w:t>
+      </w:r>
+      <w:r>
+        <w:t xml:space="preserve"> </w:t>
+      </w:r>
+      <w:r>
+        <w:t xml:space="preserve">das Backup von Servern lediglich angerissen.</w:t>
       </w:r>
     </w:p>
     <w:p>
@@ -20933,150 +21259,117 @@
         <w:pStyle w:val="BodyText"/>
       </w:pPr>
       <w:r>
-        <w:t xml:space="preserve">Dazu gehören Maßnahmen zur Aufrechterhaltung des Bibliotheksbetriebs im</w:t>
-      </w:r>
-      <w:r>
-        <w:t xml:space="preserve"> </w:t>
-      </w:r>
-      <w:r>
-        <w:t xml:space="preserve">Notfallbetrieb. Dies kann ein temporärer Offlinebetrieb des Systems</w:t>
-      </w:r>
-      <w:r>
-        <w:t xml:space="preserve"> </w:t>
-      </w:r>
-      <w:r>
-        <w:t xml:space="preserve">sein. In diesem Fall werden die Prozesse mit den Daten abgewickelt, die</w:t>
-      </w:r>
-      <w:r>
-        <w:t xml:space="preserve"> </w:t>
-      </w:r>
-      <w:r>
-        <w:t xml:space="preserve">zum Zeitpunkt des Offline-Gangs im System vorhanden waren. Wenn das</w:t>
-      </w:r>
-      <w:r>
-        <w:t xml:space="preserve"> </w:t>
-      </w:r>
-      <w:r>
-        <w:t xml:space="preserve">System wieder online geht, muss gewährleistet werden, dass Änderungen an</w:t>
-      </w:r>
-      <w:r>
-        <w:t xml:space="preserve"> </w:t>
-      </w:r>
-      <w:r>
-        <w:t xml:space="preserve">den Daten aus der Offlinezeit nachvollzogen werden (Beispiele:</w:t>
-      </w:r>
-      <w:r>
-        <w:t xml:space="preserve"> </w:t>
-      </w:r>
-      <w:r>
-        <w:t xml:space="preserve">Ausleihen, Erwerbungen, Rechnungsbearbeitung, Nutzerdatenänderungen). Im</w:t>
-      </w:r>
-      <w:r>
-        <w:t xml:space="preserve"> </w:t>
-      </w:r>
-      <w:r>
-        <w:t xml:space="preserve">Idealfall erledigt das die genutzte Komponente oder das BMS selbst.</w:t>
-      </w:r>
-    </w:p>
-    <w:p>
-      <w:pPr>
-        <w:pStyle w:val="BodyText"/>
-      </w:pPr>
-      <w:r>
-        <w:t xml:space="preserve">Bei lokalen Installationen sollte man je nach Größe der Einrichtung</w:t>
-      </w:r>
-      <w:r>
-        <w:t xml:space="preserve"> </w:t>
-      </w:r>
-      <w:r>
-        <w:t xml:space="preserve">ebenfalls über ein Spiegelsystem des BMS nachdenken. Dieses wird</w:t>
-      </w:r>
-      <w:r>
-        <w:t xml:space="preserve"> </w:t>
-      </w:r>
-      <w:r>
-        <w:t xml:space="preserve">parallel auf dem aktuellen Stand gehalten und kann einspringen, wenn das</w:t>
-      </w:r>
-      <w:r>
-        <w:t xml:space="preserve"> </w:t>
-      </w:r>
-      <w:r>
-        <w:t xml:space="preserve">laufende BMS ausfällt.</w:t>
-      </w:r>
-    </w:p>
-    <w:p>
-      <w:pPr>
-        <w:pStyle w:val="BodyText"/>
-      </w:pPr>
-      <w:r>
-        <w:t xml:space="preserve">Es empfiehlt sich in jedem Fall neben dem Einsatz eines Produktivsystems</w:t>
-      </w:r>
-      <w:r>
-        <w:t xml:space="preserve"> </w:t>
-      </w:r>
-      <w:r>
-        <w:t xml:space="preserve">mindestens eine Test-Instanz und ggf. eine oder mehrere</w:t>
-      </w:r>
-      <w:r>
-        <w:t xml:space="preserve"> </w:t>
-      </w:r>
-      <w:r>
-        <w:t xml:space="preserve">Entwicklungs-Instanzen des BMS zu betreiben. So können neue Funktionen</w:t>
-      </w:r>
-      <w:r>
-        <w:t xml:space="preserve"> </w:t>
-      </w:r>
-      <w:r>
-        <w:t xml:space="preserve">schneller umgesetzt werden ohne den laufenden Betrieb durch unerwartete</w:t>
-      </w:r>
-      <w:r>
-        <w:t xml:space="preserve"> </w:t>
-      </w:r>
-      <w:r>
-        <w:t xml:space="preserve">Fehler zu gefährden.</w:t>
-      </w:r>
-    </w:p>
-    <w:p>
-      <w:pPr>
-        <w:pStyle w:val="BodyText"/>
-      </w:pPr>
-      <w:r>
-        <w:t xml:space="preserve">Zu beachten ist weiterhin, die Nutzenden des BMS (intern als auch</w:t>
-      </w:r>
-      <w:r>
-        <w:t xml:space="preserve"> </w:t>
-      </w:r>
-      <w:r>
-        <w:t xml:space="preserve">extern) bei Problemen zu informieren. Dabei sind vor allem von</w:t>
-      </w:r>
-      <w:r>
-        <w:t xml:space="preserve"> </w:t>
-      </w:r>
-      <w:r>
-        <w:t xml:space="preserve">Bedeutung, welche Interaktionen nicht mehr möglich sind, ob es</w:t>
-      </w:r>
-      <w:r>
-        <w:t xml:space="preserve"> </w:t>
-      </w:r>
-      <w:r>
-        <w:t xml:space="preserve">alternative Möglichkeiten für die Nutzenden gibt und wann das System</w:t>
-      </w:r>
-      <w:r>
-        <w:t xml:space="preserve"> </w:t>
-      </w:r>
-      <w:r>
-        <w:t xml:space="preserve">voraussichtlich wieder zur Verfügung steht.</w:t>
-      </w:r>
-    </w:p>
-    <w:bookmarkEnd w:id="271"/>
-    <w:bookmarkEnd w:id="272"/>
-    <w:bookmarkStart w:id="273" w:name="it-sicherheit"/>
-    <w:p>
-      <w:pPr>
-        <w:pStyle w:val="Heading3"/>
-      </w:pPr>
-      <w:r>
-        <w:t xml:space="preserve">IT-Sicherheit</w:t>
+        <w:t xml:space="preserve">Folgende Aspekte sollten im Rahmen von BMS besondere Beachtung finden:</w:t>
+      </w:r>
+    </w:p>
+    <w:p>
+      <w:pPr>
+        <w:numPr>
+          <w:ilvl w:val="0"/>
+          <w:numId w:val="1058"/>
+        </w:numPr>
+      </w:pPr>
+      <w:r>
+        <w:t xml:space="preserve">Definition von Backup-Zyklen: wie oft werden welche Daten in welchem</w:t>
+      </w:r>
+      <w:r>
+        <w:t xml:space="preserve"> </w:t>
+      </w:r>
+      <w:r>
+        <w:t xml:space="preserve">Umfang auf welche Art gesichert? Es können hier durchaus</w:t>
+      </w:r>
+      <w:r>
+        <w:t xml:space="preserve"> </w:t>
+      </w:r>
+      <w:r>
+        <w:t xml:space="preserve">verschiedene "Sicherungsaspekte" mit unterschiedlichen Zyklen</w:t>
+      </w:r>
+      <w:r>
+        <w:t xml:space="preserve"> </w:t>
+      </w:r>
+      <w:r>
+        <w:t xml:space="preserve">definiert werden.</w:t>
+      </w:r>
+    </w:p>
+    <w:p>
+      <w:pPr>
+        <w:numPr>
+          <w:ilvl w:val="0"/>
+          <w:numId w:val="1058"/>
+        </w:numPr>
+      </w:pPr>
+      <w:r>
+        <w:t xml:space="preserve">Definition des Umfangs der Sicherung. Sollen die Daten komplett</w:t>
+      </w:r>
+      <w:r>
+        <w:t xml:space="preserve"> </w:t>
+      </w:r>
+      <w:r>
+        <w:t xml:space="preserve">gesichert werden, sollen nur Veränderungen gesichert werden?</w:t>
+      </w:r>
+      <w:r>
+        <w:t xml:space="preserve"> </w:t>
+      </w:r>
+      <w:r>
+        <w:t xml:space="preserve">Wichtig für diese Entscheidung ist die Frage, wie schnell ein</w:t>
+      </w:r>
+      <w:r>
+        <w:t xml:space="preserve"> </w:t>
+      </w:r>
+      <w:r>
+        <w:t xml:space="preserve">System wiederhergestellt werden kann/soll.</w:t>
+      </w:r>
+    </w:p>
+    <w:p>
+      <w:pPr>
+        <w:numPr>
+          <w:ilvl w:val="0"/>
+          <w:numId w:val="1058"/>
+        </w:numPr>
+      </w:pPr>
+      <w:r>
+        <w:t xml:space="preserve">Ein off-site-Backup sollte in die Überlegungen einbezogen werden,</w:t>
+      </w:r>
+      <w:r>
+        <w:t xml:space="preserve"> </w:t>
+      </w:r>
+      <w:r>
+        <w:t xml:space="preserve">also ein kompletter Satz einer Sicherung, der außerhalb der</w:t>
+      </w:r>
+      <w:r>
+        <w:t xml:space="preserve"> </w:t>
+      </w:r>
+      <w:r>
+        <w:t xml:space="preserve">Institution gelagert wird. Dabei ist der Datenschutz zu</w:t>
+      </w:r>
+      <w:r>
+        <w:t xml:space="preserve"> </w:t>
+      </w:r>
+      <w:r>
+        <w:t xml:space="preserve">berücksichtigen, u.U. müssen die Sicherungsdaten daher</w:t>
+      </w:r>
+      <w:r>
+        <w:t xml:space="preserve"> </w:t>
+      </w:r>
+      <w:r>
+        <w:t xml:space="preserve">verschlüsselt werden.</w:t>
+      </w:r>
+    </w:p>
+    <w:p>
+      <w:pPr>
+        <w:numPr>
+          <w:ilvl w:val="0"/>
+          <w:numId w:val="1058"/>
+        </w:numPr>
+      </w:pPr>
+      <w:r>
+        <w:t xml:space="preserve">Sicherung von Daten, die bei rechtlichen Fragen von Relevanz sein</w:t>
+      </w:r>
+      <w:r>
+        <w:t xml:space="preserve"> </w:t>
+      </w:r>
+      <w:r>
+        <w:t xml:space="preserve">können: Bsp. Rechnungen, Ausleihen, Mahnungen.</w:t>
       </w:r>
     </w:p>
     <w:p>
@@ -21084,352 +21377,41 @@
         <w:pStyle w:val="FirstParagraph"/>
       </w:pPr>
       <w:r>
-        <w:t xml:space="preserve">Um ein BMS vor den zunehmenden Angriffen durch böswillige Akteure</w:t>
-      </w:r>
-      <w:r>
-        <w:t xml:space="preserve"> </w:t>
-      </w:r>
-      <w:r>
-        <w:t xml:space="preserve">(Hacking, Malware, Ransomware) abzusichern, können die folgenden</w:t>
-      </w:r>
-      <w:r>
-        <w:t xml:space="preserve"> </w:t>
-      </w:r>
-      <w:r>
-        <w:t xml:space="preserve">Empfehlungen als Grundlage dienen</w:t>
-      </w:r>
-      <w:r>
-        <w:t xml:space="preserve"> </w:t>
-      </w:r>
-      <w:r>
-        <w:t xml:space="preserve">(Breeding, Marshall 2022)</w:t>
-      </w:r>
-      <w:r>
-        <w:t xml:space="preserve">:</w:t>
-      </w:r>
-    </w:p>
-    <w:p>
-      <w:pPr>
-        <w:numPr>
-          <w:ilvl w:val="0"/>
-          <w:numId w:val="1057"/>
-        </w:numPr>
-      </w:pPr>
-      <w:r>
-        <w:t xml:space="preserve">Die Infrastruktur um das BMS herum sollte durch starke</w:t>
-      </w:r>
-      <w:r>
-        <w:t xml:space="preserve"> </w:t>
-      </w:r>
-      <w:r>
-        <w:t xml:space="preserve">Sicherheitsvorkehrungen getragen werden.</w:t>
-      </w:r>
-    </w:p>
-    <w:p>
-      <w:pPr>
-        <w:numPr>
-          <w:ilvl w:val="0"/>
-          <w:numId w:val="1057"/>
-        </w:numPr>
-      </w:pPr>
-      <w:r>
-        <w:t xml:space="preserve">Die Gefahr kurzfristig entstehender Sicherheitslücken sollte nicht</w:t>
-      </w:r>
-      <w:r>
-        <w:t xml:space="preserve"> </w:t>
-      </w:r>
-      <w:r>
-        <w:t xml:space="preserve">unterschätzt werden.</w:t>
-      </w:r>
-    </w:p>
-    <w:p>
-      <w:pPr>
-        <w:numPr>
-          <w:ilvl w:val="0"/>
-          <w:numId w:val="1057"/>
-        </w:numPr>
-      </w:pPr>
-      <w:r>
-        <w:t xml:space="preserve">Cloud-basierte Systeme sollten aktiv überwacht und der Überblick</w:t>
-      </w:r>
-      <w:r>
-        <w:t xml:space="preserve"> </w:t>
-      </w:r>
-      <w:r>
-        <w:t xml:space="preserve">behalten werden.</w:t>
-      </w:r>
-    </w:p>
-    <w:p>
-      <w:pPr>
-        <w:numPr>
-          <w:ilvl w:val="0"/>
-          <w:numId w:val="1057"/>
-        </w:numPr>
-      </w:pPr>
-      <w:r>
-        <w:t xml:space="preserve">Anbieter sollten aufgefordert werden, die Konzepte ihrer</w:t>
-      </w:r>
-      <w:r>
-        <w:t xml:space="preserve"> </w:t>
-      </w:r>
-      <w:r>
-        <w:t xml:space="preserve">Sicherheitsvorkehrungen offenzulegen.</w:t>
-      </w:r>
-    </w:p>
-    <w:p>
-      <w:pPr>
-        <w:numPr>
-          <w:ilvl w:val="0"/>
-          <w:numId w:val="1057"/>
-        </w:numPr>
-      </w:pPr>
-      <w:r>
-        <w:t xml:space="preserve">Gerade Administrator*innen sollten ihre Zugänge gesondert</w:t>
-      </w:r>
-      <w:r>
-        <w:t xml:space="preserve"> </w:t>
-      </w:r>
-      <w:r>
-        <w:t xml:space="preserve">absichern.</w:t>
-      </w:r>
-    </w:p>
-    <w:p>
-      <w:pPr>
-        <w:numPr>
-          <w:ilvl w:val="0"/>
-          <w:numId w:val="1057"/>
-        </w:numPr>
-      </w:pPr>
-      <w:r>
-        <w:t xml:space="preserve">Es sollte sichergestellt werden, dass jede Software stets auf dem</w:t>
-      </w:r>
-      <w:r>
-        <w:t xml:space="preserve"> </w:t>
-      </w:r>
-      <w:r>
-        <w:t xml:space="preserve">aktuellen Stand ist, sowohl auf den Arbeitsplatz-PCs als auch den</w:t>
-      </w:r>
-      <w:r>
-        <w:t xml:space="preserve"> </w:t>
-      </w:r>
-      <w:r>
-        <w:t xml:space="preserve">Servern.</w:t>
-      </w:r>
-    </w:p>
-    <w:p>
-      <w:pPr>
-        <w:pStyle w:val="FirstParagraph"/>
-      </w:pPr>
-      <w:r>
-        <w:t xml:space="preserve">Allgemein gilt auch immer der Grundsatz: „Bleiben Sie wachsam, in Bezug</w:t>
-      </w:r>
-      <w:r>
-        <w:t xml:space="preserve"> </w:t>
-      </w:r>
-      <w:r>
-        <w:t xml:space="preserve">auf ungewöhnliche Ereignisse auf Ihren IT-Systemen“.</w:t>
+        <w:t xml:space="preserve">Ganz allgemein ist die Frage zu klären, wer Verantwortung für die</w:t>
+      </w:r>
+      <w:r>
+        <w:t xml:space="preserve"> </w:t>
+      </w:r>
+      <w:r>
+        <w:t xml:space="preserve">Einrichtung, Durchführung und die regelmäßige Kontrolle der Sicherungen</w:t>
+      </w:r>
+      <w:r>
+        <w:t xml:space="preserve"> </w:t>
+      </w:r>
+      <w:r>
+        <w:t xml:space="preserve">hat. Der letzte Punkt meint hierbei einerseits das Monitoring der</w:t>
+      </w:r>
+      <w:r>
+        <w:t xml:space="preserve"> </w:t>
+      </w:r>
+      <w:r>
+        <w:t xml:space="preserve">erfolgreichen regelmäßigen Ausführung von Sicherungen, aber auch der</w:t>
+      </w:r>
+      <w:r>
+        <w:t xml:space="preserve"> </w:t>
+      </w:r>
+      <w:r>
+        <w:t xml:space="preserve">Test der erstellten Sicherungen, etwa durch periodisches Einspielen auf</w:t>
+      </w:r>
+      <w:r>
+        <w:t xml:space="preserve"> </w:t>
+      </w:r>
+      <w:r>
+        <w:t xml:space="preserve">einer Testinstanz des BMS.</w:t>
       </w:r>
     </w:p>
     <w:bookmarkEnd w:id="273"/>
-    <w:bookmarkStart w:id="274" w:name="backup-und-rollback"/>
-    <w:p>
-      <w:pPr>
-        <w:pStyle w:val="Heading3"/>
-      </w:pPr>
-      <w:r>
-        <w:t xml:space="preserve">Backup und Rollback</w:t>
-      </w:r>
-    </w:p>
-    <w:p>
-      <w:pPr>
-        <w:pStyle w:val="FirstParagraph"/>
-      </w:pPr>
-      <w:r>
-        <w:t xml:space="preserve">Für den Fall, dass der Betrieb eines BMS lokal erfolgt, ist es wichtig,</w:t>
-      </w:r>
-      <w:r>
-        <w:t xml:space="preserve"> </w:t>
-      </w:r>
-      <w:r>
-        <w:t xml:space="preserve">dass sich die Einrichtung über Backup und Rollback der Software Gedanken</w:t>
-      </w:r>
-      <w:r>
-        <w:t xml:space="preserve"> </w:t>
-      </w:r>
-      <w:r>
-        <w:t xml:space="preserve">macht. Da dies ein generelles Thema des Betriebs von IT-Systemen ist,</w:t>
-      </w:r>
-      <w:r>
-        <w:t xml:space="preserve"> </w:t>
-      </w:r>
-      <w:r>
-        <w:t xml:space="preserve">wird im Folgenden auf die Spezifika für BMS eingegangen, und Themen wie</w:t>
-      </w:r>
-      <w:r>
-        <w:t xml:space="preserve"> </w:t>
-      </w:r>
-      <w:r>
-        <w:t xml:space="preserve">das Backup von Servern lediglich angerissen.</w:t>
-      </w:r>
-    </w:p>
-    <w:p>
-      <w:pPr>
-        <w:pStyle w:val="BodyText"/>
-      </w:pPr>
-      <w:r>
-        <w:t xml:space="preserve">Folgende Aspekte sollten im Rahmen von BMS besondere Beachtung finden:</w:t>
-      </w:r>
-    </w:p>
-    <w:p>
-      <w:pPr>
-        <w:numPr>
-          <w:ilvl w:val="0"/>
-          <w:numId w:val="1058"/>
-        </w:numPr>
-      </w:pPr>
-      <w:r>
-        <w:t xml:space="preserve">Definition von Backup-Zyklen: wie oft werden welche Daten in welchem</w:t>
-      </w:r>
-      <w:r>
-        <w:t xml:space="preserve"> </w:t>
-      </w:r>
-      <w:r>
-        <w:t xml:space="preserve">Umfang auf welche Art gesichert? Es können hier durchaus</w:t>
-      </w:r>
-      <w:r>
-        <w:t xml:space="preserve"> </w:t>
-      </w:r>
-      <w:r>
-        <w:t xml:space="preserve">verschiedene "Sicherungsaspekte" mit unterschiedlichen Zyklen</w:t>
-      </w:r>
-      <w:r>
-        <w:t xml:space="preserve"> </w:t>
-      </w:r>
-      <w:r>
-        <w:t xml:space="preserve">definiert werden.</w:t>
-      </w:r>
-    </w:p>
-    <w:p>
-      <w:pPr>
-        <w:numPr>
-          <w:ilvl w:val="0"/>
-          <w:numId w:val="1058"/>
-        </w:numPr>
-      </w:pPr>
-      <w:r>
-        <w:t xml:space="preserve">Definition des Umfangs der Sicherung. Sollen die Daten komplett</w:t>
-      </w:r>
-      <w:r>
-        <w:t xml:space="preserve"> </w:t>
-      </w:r>
-      <w:r>
-        <w:t xml:space="preserve">gesichert werden, sollen nur Veränderungen gesichert werden?</w:t>
-      </w:r>
-      <w:r>
-        <w:t xml:space="preserve"> </w:t>
-      </w:r>
-      <w:r>
-        <w:t xml:space="preserve">Wichtig für diese Entscheidung ist die Frage, wie schnell ein</w:t>
-      </w:r>
-      <w:r>
-        <w:t xml:space="preserve"> </w:t>
-      </w:r>
-      <w:r>
-        <w:t xml:space="preserve">System wiederhergestellt werden kann/soll.</w:t>
-      </w:r>
-    </w:p>
-    <w:p>
-      <w:pPr>
-        <w:numPr>
-          <w:ilvl w:val="0"/>
-          <w:numId w:val="1058"/>
-        </w:numPr>
-      </w:pPr>
-      <w:r>
-        <w:t xml:space="preserve">Ein off-site-Backup sollte in die Überlegungen einbezogen werden,</w:t>
-      </w:r>
-      <w:r>
-        <w:t xml:space="preserve"> </w:t>
-      </w:r>
-      <w:r>
-        <w:t xml:space="preserve">also ein kompletter Satz einer Sicherung, der außerhalb der</w:t>
-      </w:r>
-      <w:r>
-        <w:t xml:space="preserve"> </w:t>
-      </w:r>
-      <w:r>
-        <w:t xml:space="preserve">Institution gelagert wird. Dabei ist der Datenschutz zu</w:t>
-      </w:r>
-      <w:r>
-        <w:t xml:space="preserve"> </w:t>
-      </w:r>
-      <w:r>
-        <w:t xml:space="preserve">berücksichtigen, u.U. müssen die Sicherungsdaten daher</w:t>
-      </w:r>
-      <w:r>
-        <w:t xml:space="preserve"> </w:t>
-      </w:r>
-      <w:r>
-        <w:t xml:space="preserve">verschlüsselt werden.</w:t>
-      </w:r>
-    </w:p>
-    <w:p>
-      <w:pPr>
-        <w:numPr>
-          <w:ilvl w:val="0"/>
-          <w:numId w:val="1058"/>
-        </w:numPr>
-      </w:pPr>
-      <w:r>
-        <w:t xml:space="preserve">Sicherung von Daten, die bei rechtlichen Fragen von Relevanz sein</w:t>
-      </w:r>
-      <w:r>
-        <w:t xml:space="preserve"> </w:t>
-      </w:r>
-      <w:r>
-        <w:t xml:space="preserve">können: Bsp. Rechnungen, Ausleihen, Mahnungen.</w:t>
-      </w:r>
-    </w:p>
-    <w:p>
-      <w:pPr>
-        <w:pStyle w:val="FirstParagraph"/>
-      </w:pPr>
-      <w:r>
-        <w:t xml:space="preserve">Ganz allgemein ist die Frage zu klären, wer Verantwortung für die</w:t>
-      </w:r>
-      <w:r>
-        <w:t xml:space="preserve"> </w:t>
-      </w:r>
-      <w:r>
-        <w:t xml:space="preserve">Einrichtung, Durchführung und die regelmäßige Kontrolle der Sicherungen</w:t>
-      </w:r>
-      <w:r>
-        <w:t xml:space="preserve"> </w:t>
-      </w:r>
-      <w:r>
-        <w:t xml:space="preserve">hat. Der letzte Punkt meint hierbei einerseits das Monitoring der</w:t>
-      </w:r>
-      <w:r>
-        <w:t xml:space="preserve"> </w:t>
-      </w:r>
-      <w:r>
-        <w:t xml:space="preserve">erfolgreichen regelmäßigen Ausführung von Sicherungen, aber auch der</w:t>
-      </w:r>
-      <w:r>
-        <w:t xml:space="preserve"> </w:t>
-      </w:r>
-      <w:r>
-        <w:t xml:space="preserve">Test der erstellten Sicherungen, etwa durch periodisches Einspielen auf</w:t>
-      </w:r>
-      <w:r>
-        <w:t xml:space="preserve"> </w:t>
-      </w:r>
-      <w:r>
-        <w:t xml:space="preserve">einer Testinstanz des BMS.</w:t>
-      </w:r>
-    </w:p>
-    <w:bookmarkEnd w:id="274"/>
-    <w:bookmarkStart w:id="275" w:name="zusammenspiel-hard--und-software"/>
+    <w:bookmarkStart w:id="274" w:name="zusammenspiel-hard--und-software"/>
     <w:p>
       <w:pPr>
         <w:pStyle w:val="Heading3"/>
@@ -21605,8 +21587,8 @@
         <w:t xml:space="preserve">.</w:t>
       </w:r>
     </w:p>
-    <w:bookmarkEnd w:id="275"/>
-    <w:bookmarkStart w:id="278" w:name="datenschutz"/>
+    <w:bookmarkEnd w:id="274"/>
+    <w:bookmarkStart w:id="277" w:name="datenschutz"/>
     <w:p>
       <w:pPr>
         <w:pStyle w:val="Heading3"/>
@@ -21925,7 +21907,7 @@
       <w:r>
         <w:t xml:space="preserve">(</w:t>
       </w:r>
-      <w:hyperlink r:id="rId276">
+      <w:hyperlink r:id="rId275">
         <w:r>
           <w:rPr>
             <w:rStyle w:val="Hyperlink"/>
@@ -21961,7 +21943,7 @@
       <w:r>
         <w:t xml:space="preserve"> </w:t>
       </w:r>
-      <w:hyperlink r:id="rId277">
+      <w:hyperlink r:id="rId276">
         <w:r>
           <w:rPr>
             <w:rStyle w:val="Hyperlink"/>
@@ -22177,15 +22159,90 @@
         <w:t xml:space="preserve">IT-Sicherheitsbeauftragte hinzugezogen werden.</w:t>
       </w:r>
     </w:p>
+    <w:bookmarkEnd w:id="277"/>
     <w:bookmarkEnd w:id="278"/>
+    <w:bookmarkStart w:id="279" w:name="zusammenfassung-und-ausblick-2"/>
+    <w:p>
+      <w:pPr>
+        <w:pStyle w:val="Heading2"/>
+      </w:pPr>
+      <w:r>
+        <w:t xml:space="preserve">Zusammenfassung und Ausblick</w:t>
+      </w:r>
+    </w:p>
+    <w:p>
+      <w:pPr>
+        <w:pStyle w:val="FirstParagraph"/>
+      </w:pPr>
+      <w:r>
+        <w:t xml:space="preserve">Ein BMS ist im Normalfall kein statisches System - vielmehr muss es</w:t>
+      </w:r>
+      <w:r>
+        <w:t xml:space="preserve"> </w:t>
+      </w:r>
+      <w:r>
+        <w:t xml:space="preserve">durch die verändernden Bedürfnisse einer Bibliothek und deren Nutzenden</w:t>
+      </w:r>
+      <w:r>
+        <w:t xml:space="preserve"> </w:t>
+      </w:r>
+      <w:r>
+        <w:t xml:space="preserve">stetig angepasst werden.</w:t>
+      </w:r>
+    </w:p>
+    <w:p>
+      <w:pPr>
+        <w:pStyle w:val="BodyText"/>
+      </w:pPr>
+      <w:r>
+        <w:t xml:space="preserve">Der Import, Export oder auch die Zusammenführung von Daten erfordert klar</w:t>
+      </w:r>
+      <w:r>
+        <w:t xml:space="preserve"> </w:t>
+      </w:r>
+      <w:r>
+        <w:t xml:space="preserve">definierte Metadaten und Schnittstellen für den freien Austausch aus gut</w:t>
+      </w:r>
+      <w:r>
+        <w:t xml:space="preserve"> </w:t>
+      </w:r>
+      <w:r>
+        <w:t xml:space="preserve">nachnutzbaren Quellsystemen. Dies ist vor allem erforderlich bei der aktuell</w:t>
+      </w:r>
+      <w:r>
+        <w:t xml:space="preserve"> </w:t>
+      </w:r>
+      <w:r>
+        <w:t xml:space="preserve">stärkeren Entwicklung hin zu Open Data und öffentlicher Datennutzung. Die</w:t>
+      </w:r>
+      <w:r>
+        <w:t xml:space="preserve"> </w:t>
+      </w:r>
+      <w:r>
+        <w:t xml:space="preserve">Integration und Interaktion mit anderen Informationssystemen nimmt also zu. Vor</w:t>
+      </w:r>
+      <w:r>
+        <w:t xml:space="preserve"> </w:t>
+      </w:r>
+      <w:r>
+        <w:t xml:space="preserve">allem herkömmliche BMS der zweiten Generation kommen hier schnell an ihre</w:t>
+      </w:r>
+      <w:r>
+        <w:t xml:space="preserve"> </w:t>
+      </w:r>
+      <w:r>
+        <w:t xml:space="preserve">Grenzen.</w:t>
+      </w:r>
+    </w:p>
     <w:bookmarkEnd w:id="279"/>
-    <w:bookmarkStart w:id="280" w:name="zusammenfassung-und-ausblick-2"/>
-    <w:p>
-      <w:pPr>
-        <w:pStyle w:val="Heading2"/>
-      </w:pPr>
-      <w:r>
-        <w:t xml:space="preserve">Zusammenfassung und Ausblick</w:t>
+    <w:bookmarkEnd w:id="280"/>
+    <w:bookmarkStart w:id="306" w:name="literaturverzeichnis"/>
+    <w:p>
+      <w:pPr>
+        <w:pStyle w:val="Heading1"/>
+      </w:pPr>
+      <w:r>
+        <w:t xml:space="preserve">Literaturverzeichnis</w:t>
       </w:r>
     </w:p>
     <w:p>
@@ -22193,87 +22250,12 @@
         <w:pStyle w:val="FirstParagraph"/>
       </w:pPr>
       <w:r>
-        <w:t xml:space="preserve">Ein BMS ist im Normalfall kein statisches System - vielmehr muss es</w:t>
-      </w:r>
-      <w:r>
-        <w:t xml:space="preserve"> </w:t>
-      </w:r>
-      <w:r>
-        <w:t xml:space="preserve">durch die verändernden Bedürfnisse einer Bibliothek und deren Nutzenden</w:t>
-      </w:r>
-      <w:r>
-        <w:t xml:space="preserve"> </w:t>
-      </w:r>
-      <w:r>
-        <w:t xml:space="preserve">stetig angepasst werden.</w:t>
-      </w:r>
-    </w:p>
-    <w:p>
-      <w:pPr>
-        <w:pStyle w:val="BodyText"/>
-      </w:pPr>
-      <w:r>
-        <w:t xml:space="preserve">Der Import, Export oder auch die Zusammenführung von Daten erfordert klar</w:t>
-      </w:r>
-      <w:r>
-        <w:t xml:space="preserve"> </w:t>
-      </w:r>
-      <w:r>
-        <w:t xml:space="preserve">definierte Metadaten und Schnittstellen für den freien Austausch aus gut</w:t>
-      </w:r>
-      <w:r>
-        <w:t xml:space="preserve"> </w:t>
-      </w:r>
-      <w:r>
-        <w:t xml:space="preserve">nachnutzbaren Quellsystemen. Dies ist vor allem erforderlich bei der aktuell</w:t>
-      </w:r>
-      <w:r>
-        <w:t xml:space="preserve"> </w:t>
-      </w:r>
-      <w:r>
-        <w:t xml:space="preserve">stärkeren Entwicklung hin zu Open Data und öffentlicher Datennutzung. Die</w:t>
-      </w:r>
-      <w:r>
-        <w:t xml:space="preserve"> </w:t>
-      </w:r>
-      <w:r>
-        <w:t xml:space="preserve">Integration und Interaktion mit anderen Informationssystemen nimmt also zu. Vor</w:t>
-      </w:r>
-      <w:r>
-        <w:t xml:space="preserve"> </w:t>
-      </w:r>
-      <w:r>
-        <w:t xml:space="preserve">allem herkömmliche BMS der zweiten Generation kommen hier schnell an ihre</w:t>
-      </w:r>
-      <w:r>
-        <w:t xml:space="preserve"> </w:t>
-      </w:r>
-      <w:r>
-        <w:t xml:space="preserve">Grenzen.</w:t>
-      </w:r>
-    </w:p>
-    <w:bookmarkEnd w:id="280"/>
-    <w:bookmarkEnd w:id="281"/>
-    <w:bookmarkStart w:id="307" w:name="literaturverzeichnis"/>
-    <w:p>
-      <w:pPr>
-        <w:pStyle w:val="Heading1"/>
-      </w:pPr>
-      <w:r>
-        <w:t xml:space="preserve">Literaturverzeichnis</w:t>
-      </w:r>
-    </w:p>
-    <w:p>
-      <w:pPr>
-        <w:pStyle w:val="FirstParagraph"/>
-      </w:pPr>
-      <w:r>
         <w:t xml:space="preserve">Weiterführende Literatur und Quellen zum Themenbereich IT in Bibliotheken werden</w:t>
       </w:r>
       <w:r>
         <w:t xml:space="preserve"> </w:t>
       </w:r>
-      <w:hyperlink r:id="rId282">
+      <w:hyperlink r:id="rId281">
         <w:r>
           <w:rPr>
             <w:rStyle w:val="Hyperlink"/>
@@ -22288,8 +22270,8 @@
         <w:t xml:space="preserve">verwaltet. Hier davon nur die explizit im Handbuch referenzierten Publikationen:</w:t>
       </w:r>
     </w:p>
-    <w:bookmarkStart w:id="306" w:name="refs"/>
-    <w:bookmarkStart w:id="284" w:name="ref-borgman_acting_1997"/>
+    <w:bookmarkStart w:id="305" w:name="refs"/>
+    <w:bookmarkStart w:id="283" w:name="ref-borgman_acting_1997"/>
     <w:p>
       <w:pPr>
         <w:pStyle w:val="Bibliography"/>
@@ -22325,7 +22307,7 @@
       <w:r>
         <w:t xml:space="preserve"> </w:t>
       </w:r>
-      <w:hyperlink r:id="rId283">
+      <w:hyperlink r:id="rId282">
         <w:r>
           <w:rPr>
             <w:rStyle w:val="Hyperlink"/>
@@ -22337,8 +22319,8 @@
         <w:t xml:space="preserve">.</w:t>
       </w:r>
     </w:p>
-    <w:bookmarkEnd w:id="284"/>
-    <w:bookmarkStart w:id="286" w:name="ref-breeding_marshall_how_2022"/>
+    <w:bookmarkEnd w:id="283"/>
+    <w:bookmarkStart w:id="285" w:name="ref-breeding_marshall_how_2022"/>
     <w:p>
       <w:pPr>
         <w:pStyle w:val="Bibliography"/>
@@ -22358,7 +22340,7 @@
       <w:r>
         <w:t xml:space="preserve"> </w:t>
       </w:r>
-      <w:hyperlink r:id="rId285">
+      <w:hyperlink r:id="rId284">
         <w:r>
           <w:rPr>
             <w:rStyle w:val="Hyperlink"/>
@@ -22370,8 +22352,8 @@
         <w:t xml:space="preserve">.</w:t>
       </w:r>
     </w:p>
-    <w:bookmarkEnd w:id="286"/>
-    <w:bookmarkStart w:id="288" w:name="ref-breeding_library_nodate"/>
+    <w:bookmarkEnd w:id="285"/>
+    <w:bookmarkStart w:id="287" w:name="ref-breeding_library_nodate"/>
     <w:p>
       <w:pPr>
         <w:pStyle w:val="Bibliography"/>
@@ -22391,7 +22373,7 @@
       <w:r>
         <w:t xml:space="preserve"> </w:t>
       </w:r>
-      <w:hyperlink r:id="rId287">
+      <w:hyperlink r:id="rId286">
         <w:r>
           <w:rPr>
             <w:rStyle w:val="Hyperlink"/>
@@ -22403,8 +22385,8 @@
         <w:t xml:space="preserve">.</w:t>
       </w:r>
     </w:p>
-    <w:bookmarkEnd w:id="288"/>
-    <w:bookmarkStart w:id="290" w:name="ref-gesetzliche_bildschirm-_2019"/>
+    <w:bookmarkEnd w:id="287"/>
+    <w:bookmarkStart w:id="289" w:name="ref-gesetzliche_bildschirm-_2019"/>
     <w:p>
       <w:pPr>
         <w:pStyle w:val="Bibliography"/>
@@ -22424,7 +22406,7 @@
       <w:r>
         <w:t xml:space="preserve"> </w:t>
       </w:r>
-      <w:hyperlink r:id="rId289">
+      <w:hyperlink r:id="rId288">
         <w:r>
           <w:rPr>
             <w:rStyle w:val="Hyperlink"/>
@@ -22436,8 +22418,8 @@
         <w:t xml:space="preserve">.</w:t>
       </w:r>
     </w:p>
-    <w:bookmarkEnd w:id="290"/>
-    <w:bookmarkStart w:id="291" w:name="ref-gould_designing_1987"/>
+    <w:bookmarkEnd w:id="289"/>
+    <w:bookmarkStart w:id="290" w:name="ref-gould_designing_1987"/>
     <w:p>
       <w:pPr>
         <w:pStyle w:val="Bibliography"/>
@@ -22486,8 +22468,8 @@
         <w:t xml:space="preserve">: Morgan Kaufmann Publishers Inc.</w:t>
       </w:r>
     </w:p>
-    <w:bookmarkEnd w:id="291"/>
-    <w:bookmarkStart w:id="293" w:name="ref-noauthor_government_2012"/>
+    <w:bookmarkEnd w:id="290"/>
+    <w:bookmarkStart w:id="292" w:name="ref-noauthor_government_2012"/>
     <w:p>
       <w:pPr>
         <w:pStyle w:val="Bibliography"/>
@@ -22516,7 +22498,7 @@
       <w:r>
         <w:t xml:space="preserve"> </w:t>
       </w:r>
-      <w:hyperlink r:id="rId292">
+      <w:hyperlink r:id="rId291">
         <w:r>
           <w:rPr>
             <w:rStyle w:val="Hyperlink"/>
@@ -22528,8 +22510,8 @@
         <w:t xml:space="preserve">.</w:t>
       </w:r>
     </w:p>
-    <w:bookmarkEnd w:id="293"/>
-    <w:bookmarkStart w:id="295" w:name="ref-hanson_cody_opinion_2015"/>
+    <w:bookmarkEnd w:id="292"/>
+    <w:bookmarkStart w:id="294" w:name="ref-hanson_cody_opinion_2015"/>
     <w:p>
       <w:pPr>
         <w:pStyle w:val="Bibliography"/>
@@ -22549,7 +22531,7 @@
       <w:r>
         <w:t xml:space="preserve"> </w:t>
       </w:r>
-      <w:hyperlink r:id="rId294">
+      <w:hyperlink r:id="rId293">
         <w:r>
           <w:rPr>
             <w:rStyle w:val="Hyperlink"/>
@@ -22561,8 +22543,8 @@
         <w:t xml:space="preserve">.</w:t>
       </w:r>
     </w:p>
-    <w:bookmarkEnd w:id="295"/>
-    <w:bookmarkStart w:id="297" w:name="ref-jakob_nielsen_why_2000"/>
+    <w:bookmarkEnd w:id="294"/>
+    <w:bookmarkStart w:id="296" w:name="ref-jakob_nielsen_why_2000"/>
     <w:p>
       <w:pPr>
         <w:pStyle w:val="Bibliography"/>
@@ -22582,7 +22564,7 @@
       <w:r>
         <w:t xml:space="preserve"> </w:t>
       </w:r>
-      <w:hyperlink r:id="rId296">
+      <w:hyperlink r:id="rId295">
         <w:r>
           <w:rPr>
             <w:rStyle w:val="Hyperlink"/>
@@ -22594,8 +22576,8 @@
         <w:t xml:space="preserve">.</w:t>
       </w:r>
     </w:p>
-    <w:bookmarkEnd w:id="297"/>
-    <w:bookmarkStart w:id="299" w:name="ref-kling_human_1998"/>
+    <w:bookmarkEnd w:id="296"/>
+    <w:bookmarkStart w:id="298" w:name="ref-kling_human_1998"/>
     <w:p>
       <w:pPr>
         <w:pStyle w:val="Bibliography"/>
@@ -22659,7 +22641,7 @@
       <w:r>
         <w:t xml:space="preserve"> </w:t>
       </w:r>
-      <w:hyperlink r:id="rId298">
+      <w:hyperlink r:id="rId297">
         <w:r>
           <w:rPr>
             <w:rStyle w:val="Hyperlink"/>
@@ -22671,8 +22653,8 @@
         <w:t xml:space="preserve">.</w:t>
       </w:r>
     </w:p>
-    <w:bookmarkEnd w:id="299"/>
-    <w:bookmarkStart w:id="300" w:name="ref-matthews_library_2020"/>
+    <w:bookmarkEnd w:id="298"/>
+    <w:bookmarkStart w:id="299" w:name="ref-matthews_library_2020"/>
     <w:p>
       <w:pPr>
         <w:pStyle w:val="Bibliography"/>
@@ -22694,8 +22676,8 @@
         <w:t xml:space="preserve">. Second edition. Library and information science text series. Santa Barbara, California: Libraries Unlimited.</w:t>
       </w:r>
     </w:p>
-    <w:bookmarkEnd w:id="300"/>
-    <w:bookmarkStart w:id="302" w:name="X2991d540a7115437b25379cbaf8614f9d4eb4ac"/>
+    <w:bookmarkEnd w:id="299"/>
+    <w:bookmarkStart w:id="301" w:name="X2991d540a7115437b25379cbaf8614f9d4eb4ac"/>
     <w:p>
       <w:pPr>
         <w:pStyle w:val="Bibliography"/>
@@ -22724,7 +22706,7 @@
       <w:r>
         <w:t xml:space="preserve"> </w:t>
       </w:r>
-      <w:hyperlink r:id="rId301">
+      <w:hyperlink r:id="rId300">
         <w:r>
           <w:rPr>
             <w:rStyle w:val="Hyperlink"/>
@@ -22736,8 +22718,8 @@
         <w:t xml:space="preserve">.</w:t>
       </w:r>
     </w:p>
-    <w:bookmarkEnd w:id="302"/>
-    <w:bookmarkStart w:id="303" w:name="ref-shneiderman_designing_2005"/>
+    <w:bookmarkEnd w:id="301"/>
+    <w:bookmarkStart w:id="302" w:name="ref-shneiderman_designing_2005"/>
     <w:p>
       <w:pPr>
         <w:pStyle w:val="Bibliography"/>
@@ -22759,8 +22741,8 @@
         <w:t xml:space="preserve">. 4th Aufl. Pearson.</w:t>
       </w:r>
     </w:p>
-    <w:bookmarkEnd w:id="303"/>
-    <w:bookmarkStart w:id="305" w:name="ref-siems_lesen_2022"/>
+    <w:bookmarkEnd w:id="302"/>
+    <w:bookmarkStart w:id="304" w:name="ref-siems_lesen_2022"/>
     <w:p>
       <w:pPr>
         <w:pStyle w:val="Bibliography"/>
@@ -22810,7 +22792,7 @@
       <w:r>
         <w:t xml:space="preserve"> </w:t>
       </w:r>
-      <w:hyperlink r:id="rId304">
+      <w:hyperlink r:id="rId303">
         <w:r>
           <w:rPr>
             <w:rStyle w:val="Hyperlink"/>
@@ -22822,10 +22804,10 @@
         <w:t xml:space="preserve">.</w:t>
       </w:r>
     </w:p>
+    <w:bookmarkEnd w:id="304"/>
     <w:bookmarkEnd w:id="305"/>
     <w:bookmarkEnd w:id="306"/>
-    <w:bookmarkEnd w:id="307"/>
-    <w:bookmarkStart w:id="324" w:name="glossar"/>
+    <w:bookmarkStart w:id="323" w:name="glossar"/>
     <w:p>
       <w:pPr>
         <w:pStyle w:val="Heading1"/>
@@ -22838,7 +22820,7 @@
       <w:pPr>
         <w:pStyle w:val="DefinitionTerm"/>
       </w:pPr>
-      <w:hyperlink r:id="rId308">
+      <w:hyperlink r:id="rId307">
         <w:r>
           <w:rPr>
             <w:rStyle w:val="Hyperlink"/>
@@ -22875,7 +22857,7 @@
       <w:pPr>
         <w:pStyle w:val="DefinitionTerm"/>
       </w:pPr>
-      <w:hyperlink r:id="rId309">
+      <w:hyperlink r:id="rId308">
         <w:r>
           <w:rPr>
             <w:rStyle w:val="Hyperlink"/>
@@ -22896,7 +22878,7 @@
       <w:pPr>
         <w:pStyle w:val="DefinitionTerm"/>
       </w:pPr>
-      <w:hyperlink r:id="rId310">
+      <w:hyperlink r:id="rId309">
         <w:r>
           <w:rPr>
             <w:rStyle w:val="Hyperlink"/>
@@ -22917,7 +22899,7 @@
       <w:pPr>
         <w:pStyle w:val="DefinitionTerm"/>
       </w:pPr>
-      <w:hyperlink r:id="rId253">
+      <w:hyperlink r:id="rId252">
         <w:r>
           <w:rPr>
             <w:rStyle w:val="Hyperlink"/>
@@ -22938,7 +22920,7 @@
       <w:pPr>
         <w:pStyle w:val="DefinitionTerm"/>
       </w:pPr>
-      <w:hyperlink r:id="rId311">
+      <w:hyperlink r:id="rId310">
         <w:r>
           <w:rPr>
             <w:rStyle w:val="Hyperlink"/>
@@ -22975,7 +22957,7 @@
       <w:pPr>
         <w:pStyle w:val="DefinitionTerm"/>
       </w:pPr>
-      <w:hyperlink r:id="rId312">
+      <w:hyperlink r:id="rId311">
         <w:r>
           <w:rPr>
             <w:rStyle w:val="Hyperlink"/>
@@ -22996,7 +22978,7 @@
       <w:pPr>
         <w:pStyle w:val="DefinitionTerm"/>
       </w:pPr>
-      <w:hyperlink r:id="rId313">
+      <w:hyperlink r:id="rId312">
         <w:r>
           <w:rPr>
             <w:rStyle w:val="Hyperlink"/>
@@ -23017,7 +22999,7 @@
       <w:pPr>
         <w:pStyle w:val="DefinitionTerm"/>
       </w:pPr>
-      <w:hyperlink r:id="rId314">
+      <w:hyperlink r:id="rId313">
         <w:r>
           <w:rPr>
             <w:rStyle w:val="Hyperlink"/>
@@ -23038,7 +23020,7 @@
       <w:pPr>
         <w:pStyle w:val="DefinitionTerm"/>
       </w:pPr>
-      <w:hyperlink r:id="rId315">
+      <w:hyperlink r:id="rId314">
         <w:r>
           <w:rPr>
             <w:rStyle w:val="Hyperlink"/>
@@ -23059,7 +23041,7 @@
       <w:pPr>
         <w:pStyle w:val="DefinitionTerm"/>
       </w:pPr>
-      <w:hyperlink r:id="rId316">
+      <w:hyperlink r:id="rId315">
         <w:r>
           <w:rPr>
             <w:rStyle w:val="Hyperlink"/>
@@ -23080,7 +23062,7 @@
       <w:pPr>
         <w:pStyle w:val="DefinitionTerm"/>
       </w:pPr>
-      <w:hyperlink r:id="rId317">
+      <w:hyperlink r:id="rId316">
         <w:r>
           <w:rPr>
             <w:rStyle w:val="Hyperlink"/>
@@ -23101,7 +23083,7 @@
       <w:pPr>
         <w:pStyle w:val="DefinitionTerm"/>
       </w:pPr>
-      <w:hyperlink r:id="rId318">
+      <w:hyperlink r:id="rId317">
         <w:r>
           <w:rPr>
             <w:rStyle w:val="Hyperlink"/>
@@ -23122,7 +23104,7 @@
       <w:pPr>
         <w:pStyle w:val="DefinitionTerm"/>
       </w:pPr>
-      <w:hyperlink r:id="rId319">
+      <w:hyperlink r:id="rId318">
         <w:r>
           <w:rPr>
             <w:rStyle w:val="Hyperlink"/>
@@ -23143,7 +23125,7 @@
       <w:pPr>
         <w:pStyle w:val="DefinitionTerm"/>
       </w:pPr>
-      <w:hyperlink r:id="rId320">
+      <w:hyperlink r:id="rId319">
         <w:r>
           <w:rPr>
             <w:rStyle w:val="Hyperlink"/>
@@ -23164,7 +23146,7 @@
       <w:pPr>
         <w:pStyle w:val="DefinitionTerm"/>
       </w:pPr>
-      <w:hyperlink r:id="rId321">
+      <w:hyperlink r:id="rId320">
         <w:r>
           <w:rPr>
             <w:rStyle w:val="Hyperlink"/>
@@ -23185,7 +23167,7 @@
       <w:pPr>
         <w:pStyle w:val="DefinitionTerm"/>
       </w:pPr>
-      <w:hyperlink r:id="rId322">
+      <w:hyperlink r:id="rId321">
         <w:r>
           <w:rPr>
             <w:rStyle w:val="Hyperlink"/>
@@ -23206,7 +23188,7 @@
       <w:pPr>
         <w:pStyle w:val="DefinitionTerm"/>
       </w:pPr>
-      <w:hyperlink r:id="rId323">
+      <w:hyperlink r:id="rId322">
         <w:r>
           <w:rPr>
             <w:rStyle w:val="Hyperlink"/>
@@ -23239,8 +23221,8 @@
         <w:t xml:space="preserve">Protokoll zur Abfrage von bibliografischen Daten </w:t>
       </w:r>
     </w:p>
-    <w:bookmarkEnd w:id="324"/>
-    <w:bookmarkStart w:id="325" w:name="zielgruppe"/>
+    <w:bookmarkEnd w:id="323"/>
+    <w:bookmarkStart w:id="324" w:name="zielgruppe"/>
     <w:p>
       <w:pPr>
         <w:pStyle w:val="Heading1"/>
@@ -23461,8 +23443,8 @@
         <w:t xml:space="preserve">Lehrbeauftragter für einen bibliothekarischen Studiengang.</w:t>
       </w:r>
     </w:p>
-    <w:bookmarkEnd w:id="325"/>
-    <w:bookmarkStart w:id="359" w:name="mitarbeit"/>
+    <w:bookmarkEnd w:id="324"/>
+    <w:bookmarkStart w:id="358" w:name="mitarbeit"/>
     <w:p>
       <w:pPr>
         <w:pStyle w:val="Heading1"/>
@@ -23513,12 +23495,12 @@
                 <wp:inline>
                   <wp:extent cx="152400" cy="152400"/>
                   <wp:effectExtent b="0" l="0" r="0" t="0"/>
-                  <wp:docPr descr="" title="" id="326" name="Picture"/>
+                  <wp:docPr descr="" title="" id="325" name="Picture"/>
                   <a:graphic>
                     <a:graphicData uri="http://schemas.openxmlformats.org/drawingml/2006/picture">
                       <pic:pic>
                         <pic:nvPicPr>
-                          <pic:cNvPr descr="/opt/quarto/share/formats/docx/warning.png" id="327" name="Picture"/>
+                          <pic:cNvPr descr="/opt/quarto/share/formats/docx/warning.png" id="326" name="Picture"/>
                           <pic:cNvPicPr>
                             <a:picLocks noChangeArrowheads="1" noChangeAspect="1"/>
                           </pic:cNvPicPr>
@@ -23677,7 +23659,7 @@
         <w:t xml:space="preserve">beschrieben.</w:t>
       </w:r>
     </w:p>
-    <w:bookmarkStart w:id="331" w:name="arbeitsablauf"/>
+    <w:bookmarkStart w:id="330" w:name="arbeitsablauf"/>
     <w:p>
       <w:pPr>
         <w:pStyle w:val="Heading2"/>
@@ -23758,7 +23740,7 @@
       <w:r>
         <w:t xml:space="preserve"> </w:t>
       </w:r>
-      <w:hyperlink r:id="rId328">
+      <w:hyperlink r:id="rId327">
         <w:r>
           <w:rPr>
             <w:rStyle w:val="Hyperlink"/>
@@ -23775,7 +23757,7 @@
       <w:r>
         <w:t xml:space="preserve"> </w:t>
       </w:r>
-      <w:hyperlink r:id="rId329">
+      <w:hyperlink r:id="rId328">
         <w:r>
           <w:rPr>
             <w:rStyle w:val="Hyperlink"/>
@@ -23841,7 +23823,7 @@
       <w:r>
         <w:t xml:space="preserve"> </w:t>
       </w:r>
-      <w:hyperlink r:id="rId330">
+      <w:hyperlink r:id="rId329">
         <w:r>
           <w:rPr>
             <w:rStyle w:val="Hyperlink"/>
@@ -23856,8 +23838,8 @@
         <w:t xml:space="preserve">in HTML und anderen Formaten aus den Quellen zusammengebaut wird.</w:t>
       </w:r>
     </w:p>
-    <w:bookmarkEnd w:id="331"/>
-    <w:bookmarkStart w:id="348" w:name="styleguide"/>
+    <w:bookmarkEnd w:id="330"/>
+    <w:bookmarkStart w:id="347" w:name="styleguide"/>
     <w:p>
       <w:pPr>
         <w:pStyle w:val="Heading2"/>
@@ -23990,7 +23972,7 @@
         <w:t xml:space="preserve">.</w:t>
       </w:r>
     </w:p>
-    <w:bookmarkStart w:id="332" w:name="schreibstil"/>
+    <w:bookmarkStart w:id="331" w:name="schreibstil"/>
     <w:p>
       <w:pPr>
         <w:pStyle w:val="Heading3"/>
@@ -24091,8 +24073,8 @@
         <w:t xml:space="preserve">.</w:t>
       </w:r>
     </w:p>
-    <w:bookmarkEnd w:id="332"/>
-    <w:bookmarkStart w:id="336" w:name="struktur"/>
+    <w:bookmarkEnd w:id="331"/>
+    <w:bookmarkStart w:id="335" w:name="struktur"/>
     <w:p>
       <w:pPr>
         <w:pStyle w:val="Heading3"/>
@@ -24101,7 +24083,7 @@
         <w:t xml:space="preserve">Struktur</w:t>
       </w:r>
     </w:p>
-    <w:bookmarkStart w:id="334" w:name="struktur-des-texts"/>
+    <w:bookmarkStart w:id="333" w:name="struktur-des-texts"/>
     <w:p>
       <w:pPr>
         <w:pStyle w:val="Heading4"/>
@@ -24273,7 +24255,7 @@
       <w:r>
         <w:t xml:space="preserve"> </w:t>
       </w:r>
-      <w:hyperlink r:id="rId333">
+      <w:hyperlink r:id="rId332">
         <w:r>
           <w:rPr>
             <w:rStyle w:val="Hyperlink"/>
@@ -24320,8 +24302,8 @@
         <w:t xml:space="preserve">zum Text in Form von Bildern, Tabellen, Listen, Infoboxen und/oder Zusammenfassungen.</w:t>
       </w:r>
     </w:p>
-    <w:bookmarkEnd w:id="334"/>
-    <w:bookmarkStart w:id="335" w:name="struktur-der-hauptkapitel"/>
+    <w:bookmarkEnd w:id="333"/>
+    <w:bookmarkStart w:id="334" w:name="struktur-der-hauptkapitel"/>
     <w:p>
       <w:pPr>
         <w:pStyle w:val="Heading4"/>
@@ -24422,9 +24404,9 @@
         <w:t xml:space="preserve">.</w:t>
       </w:r>
     </w:p>
+    <w:bookmarkEnd w:id="334"/>
     <w:bookmarkEnd w:id="335"/>
-    <w:bookmarkEnd w:id="336"/>
-    <w:bookmarkStart w:id="338" w:name="schreibweise"/>
+    <w:bookmarkStart w:id="337" w:name="schreibweise"/>
     <w:p>
       <w:pPr>
         <w:pStyle w:val="Heading3"/>
@@ -24494,7 +24476,7 @@
         <w:t xml:space="preserve">Quellen sollten nur dann genannt werden wenn in der jeweiligen Textpassage auch wirklich paraphrasiert oder wörtlich zitiert wird.</w:t>
       </w:r>
     </w:p>
-    <w:bookmarkStart w:id="337" w:name="typografie"/>
+    <w:bookmarkStart w:id="336" w:name="typografie"/>
     <w:p>
       <w:pPr>
         <w:pStyle w:val="Heading4"/>
@@ -24608,9 +24590,9 @@
         <w:t xml:space="preserve">Wir verzichten auf Fußnoten.</w:t>
       </w:r>
     </w:p>
+    <w:bookmarkEnd w:id="336"/>
     <w:bookmarkEnd w:id="337"/>
-    <w:bookmarkEnd w:id="338"/>
-    <w:bookmarkStart w:id="339" w:name="mitarbeit-medien"/>
+    <w:bookmarkStart w:id="338" w:name="mitarbeit-medien"/>
     <w:p>
       <w:pPr>
         <w:pStyle w:val="Heading3"/>
@@ -24681,8 +24663,8 @@
         <w:t xml:space="preserve">Bitte nutzt sprechende Dateinamen!</w:t>
       </w:r>
     </w:p>
-    <w:bookmarkEnd w:id="339"/>
-    <w:bookmarkStart w:id="341" w:name="mitarbeit-literatur"/>
+    <w:bookmarkEnd w:id="338"/>
+    <w:bookmarkStart w:id="340" w:name="mitarbeit-literatur"/>
     <w:p>
       <w:pPr>
         <w:pStyle w:val="Heading3"/>
@@ -24701,7 +24683,7 @@
       <w:r>
         <w:t xml:space="preserve"> </w:t>
       </w:r>
-      <w:hyperlink r:id="rId282">
+      <w:hyperlink r:id="rId281">
         <w:r>
           <w:rPr>
             <w:rStyle w:val="Hyperlink"/>
@@ -24748,7 +24730,7 @@
       <w:r>
         <w:t xml:space="preserve"> </w:t>
       </w:r>
-      <w:hyperlink r:id="rId340">
+      <w:hyperlink r:id="rId339">
         <w:r>
           <w:rPr>
             <w:rStyle w:val="Hyperlink"/>
@@ -24778,8 +24760,8 @@
         <w:t xml:space="preserve">auf Literatur verwiesen werden.</w:t>
       </w:r>
     </w:p>
-    <w:bookmarkEnd w:id="341"/>
-    <w:bookmarkStart w:id="345" w:name="mitarbeit-glossar"/>
+    <w:bookmarkEnd w:id="340"/>
+    <w:bookmarkStart w:id="344" w:name="mitarbeit-glossar"/>
     <w:p>
       <w:pPr>
         <w:pStyle w:val="Heading3"/>
@@ -24869,12 +24851,12 @@
                 <wp:inline>
                   <wp:extent cx="152400" cy="152400"/>
                   <wp:effectExtent b="0" l="0" r="0" t="0"/>
-                  <wp:docPr descr="" title="" id="342" name="Picture"/>
+                  <wp:docPr descr="" title="" id="341" name="Picture"/>
                   <a:graphic>
                     <a:graphicData uri="http://schemas.openxmlformats.org/drawingml/2006/picture">
                       <pic:pic>
                         <pic:nvPicPr>
-                          <pic:cNvPr descr="/opt/quarto/share/formats/docx/warning.png" id="343" name="Picture"/>
+                          <pic:cNvPr descr="/opt/quarto/share/formats/docx/warning.png" id="342" name="Picture"/>
                           <pic:cNvPicPr>
                             <a:picLocks noChangeArrowheads="1" noChangeAspect="1"/>
                           </pic:cNvPicPr>
@@ -24942,7 +24924,7 @@
             <w:r>
               <w:t xml:space="preserve"> </w:t>
             </w:r>
-            <w:hyperlink r:id="rId344">
+            <w:hyperlink r:id="rId343">
               <w:r>
                 <w:rPr>
                   <w:rStyle w:val="Hyperlink"/>
@@ -24957,8 +24939,8 @@
         </w:tc>
       </w:tr>
     </w:tbl>
-    <w:bookmarkEnd w:id="345"/>
-    <w:bookmarkStart w:id="347" w:name="mitarbeit-autorinnen"/>
+    <w:bookmarkEnd w:id="344"/>
+    <w:bookmarkStart w:id="346" w:name="mitarbeit-autorinnen"/>
     <w:p>
       <w:pPr>
         <w:pStyle w:val="Heading3"/>
@@ -24994,7 +24976,7 @@
       <w:r>
         <w:t xml:space="preserve"> </w:t>
       </w:r>
-      <w:hyperlink r:id="rId346">
+      <w:hyperlink r:id="rId345">
         <w:r>
           <w:rPr>
             <w:rStyle w:val="VerbatimChar"/>
@@ -25051,9 +25033,9 @@
         <w:t xml:space="preserve">sind optional.</w:t>
       </w:r>
     </w:p>
+    <w:bookmarkEnd w:id="346"/>
     <w:bookmarkEnd w:id="347"/>
-    <w:bookmarkEnd w:id="348"/>
-    <w:bookmarkStart w:id="357" w:name="technik"/>
+    <w:bookmarkStart w:id="356" w:name="technik"/>
     <w:p>
       <w:pPr>
         <w:pStyle w:val="Heading2"/>
@@ -25072,7 +25054,7 @@
       <w:r>
         <w:t xml:space="preserve"> </w:t>
       </w:r>
-      <w:hyperlink r:id="rId349">
+      <w:hyperlink r:id="rId348">
         <w:r>
           <w:rPr>
             <w:rStyle w:val="Hyperlink"/>
@@ -25102,7 +25084,7 @@
       <w:r>
         <w:t xml:space="preserve"> </w:t>
       </w:r>
-      <w:hyperlink r:id="rId350">
+      <w:hyperlink r:id="rId349">
         <w:r>
           <w:rPr>
             <w:rStyle w:val="Hyperlink"/>
@@ -25117,7 +25099,7 @@
         <w:t xml:space="preserve">immer der aktuellste Stand einsehbar sein sollte.</w:t>
       </w:r>
     </w:p>
-    <w:bookmarkStart w:id="352" w:name="verzeichnisstruktur"/>
+    <w:bookmarkStart w:id="351" w:name="verzeichnisstruktur"/>
     <w:p>
       <w:pPr>
         <w:pStyle w:val="Heading3"/>
@@ -25181,7 +25163,7 @@
           <w:numId w:val="1072"/>
         </w:numPr>
       </w:pPr>
-      <w:hyperlink r:id="rId346">
+      <w:hyperlink r:id="rId345">
         <w:r>
           <w:rPr>
             <w:rStyle w:val="VerbatimChar"/>
@@ -25316,7 +25298,7 @@
       <w:r>
         <w:t xml:space="preserve"> </w:t>
       </w:r>
-      <w:hyperlink r:id="rId351">
+      <w:hyperlink r:id="rId350">
         <w:r>
           <w:rPr>
             <w:rStyle w:val="Hyperlink"/>
@@ -25328,8 +25310,8 @@
         <w:t xml:space="preserve">)</w:t>
       </w:r>
     </w:p>
-    <w:bookmarkEnd w:id="352"/>
-    <w:bookmarkStart w:id="356" w:name="konvertierung"/>
+    <w:bookmarkEnd w:id="351"/>
+    <w:bookmarkStart w:id="355" w:name="konvertierung"/>
     <w:p>
       <w:pPr>
         <w:pStyle w:val="Heading3"/>
@@ -25348,7 +25330,7 @@
       <w:r>
         <w:t xml:space="preserve"> </w:t>
       </w:r>
-      <w:hyperlink r:id="rId353">
+      <w:hyperlink r:id="rId352">
         <w:r>
           <w:rPr>
             <w:rStyle w:val="Hyperlink"/>
@@ -25365,7 +25347,7 @@
       <w:r>
         <w:t xml:space="preserve"> </w:t>
       </w:r>
-      <w:hyperlink r:id="rId354">
+      <w:hyperlink r:id="rId353">
         <w:r>
           <w:rPr>
             <w:rStyle w:val="VerbatimChar"/>
@@ -25402,7 +25384,7 @@
       <w:r>
         <w:t xml:space="preserve"> </w:t>
       </w:r>
-      <w:hyperlink r:id="rId355">
+      <w:hyperlink r:id="rId354">
         <w:r>
           <w:rPr>
             <w:rStyle w:val="Hyperlink"/>
@@ -25568,9 +25550,9 @@
         <w:t xml:space="preserve">von Zotero.</w:t>
       </w:r>
     </w:p>
+    <w:bookmarkEnd w:id="355"/>
     <w:bookmarkEnd w:id="356"/>
-    <w:bookmarkEnd w:id="357"/>
-    <w:bookmarkStart w:id="358" w:name="lizenz"/>
+    <w:bookmarkStart w:id="357" w:name="lizenz"/>
     <w:p>
       <w:pPr>
         <w:pStyle w:val="Heading2"/>
@@ -25614,8 +25596,8 @@
         <w:t xml:space="preserve">) veröffentlicht. Für Abbildungen kann auch eine CC-BY-Lizenz (kein -NC oder -ND) verwendet werden.</w:t>
       </w:r>
     </w:p>
+    <w:bookmarkEnd w:id="357"/>
     <w:bookmarkEnd w:id="358"/>
-    <w:bookmarkEnd w:id="359"/>
     <w:sectPr/>
   </w:body>
 </w:document>

</xml_diff>

<commit_message>
Deploying to gh-pages from @ pro4bib/handbuch-it-in-bibliotheken@a839cb2508f128ed02f13ac8a2b43042fa7c865c 🚀
</commit_message>
<xml_diff>
--- a/Handbuch-IT-in-Bibliotheken.docx
+++ b/Handbuch-IT-in-Bibliotheken.docx
@@ -1108,13 +1108,13 @@
         </w:numPr>
       </w:pPr>
       <w:r>
-        <w:t xml:space="preserve">Clemens Kynast, Discoverysysteme &amp; Bibliotheksautomatisierung an</w:t>
-      </w:r>
-      <w:r>
-        <w:t xml:space="preserve"> </w:t>
-      </w:r>
-      <w:r>
-        <w:t xml:space="preserve">der ThULB Jena</w:t>
+        <w:t xml:space="preserve">Clemens Kynast, Discoverysysteme &amp; Bibliotheksautomatisierung an der</w:t>
+      </w:r>
+      <w:r>
+        <w:t xml:space="preserve"> </w:t>
+      </w:r>
+      <w:r>
+        <w:t xml:space="preserve">ThULB Jena</w:t>
       </w:r>
       <w:r>
         <w:br/>
@@ -25342,7 +25342,57 @@
         <w:t xml:space="preserve"> </w:t>
       </w:r>
       <w:r>
-        <w:t xml:space="preserve">muss das Repository lokale geklont und Quarto installiert werden. Die Aufrufe sind zur Vereinfachung in</w:t>
+        <w:t xml:space="preserve">muss das Repository lokale geklont und Quarto installiert werden. Für die DOCX-Ausgabe muss außerdem</w:t>
+      </w:r>
+      <w:r>
+        <w:t xml:space="preserve"> </w:t>
+      </w:r>
+      <w:r>
+        <w:rPr>
+          <w:rStyle w:val="VerbatimChar"/>
+        </w:rPr>
+        <w:t xml:space="preserve">rsvg-convert</w:t>
+      </w:r>
+      <w:r>
+        <w:t xml:space="preserve"> </w:t>
+      </w:r>
+      <w:r>
+        <w:t xml:space="preserve">installiert werden (Paket</w:t>
+      </w:r>
+      <w:r>
+        <w:t xml:space="preserve"> </w:t>
+      </w:r>
+      <w:r>
+        <w:rPr>
+          <w:rStyle w:val="VerbatimChar"/>
+        </w:rPr>
+        <w:t xml:space="preserve">librsvg2-bin</w:t>
+      </w:r>
+      <w:r>
+        <w:t xml:space="preserve"> </w:t>
+      </w:r>
+      <w:r>
+        <w:t xml:space="preserve">bzw.</w:t>
+      </w:r>
+      <w:r>
+        <w:t xml:space="preserve"> </w:t>
+      </w:r>
+      <w:r>
+        <w:rPr>
+          <w:rStyle w:val="VerbatimChar"/>
+        </w:rPr>
+        <w:t xml:space="preserve">libsrvg</w:t>
+      </w:r>
+      <w:r>
+        <w:t xml:space="preserve">).</w:t>
+      </w:r>
+    </w:p>
+    <w:p>
+      <w:pPr>
+        <w:pStyle w:val="BodyText"/>
+      </w:pPr>
+      <w:r>
+        <w:t xml:space="preserve">Die Aufrufe sind zur Vereinfachung in</w:t>
       </w:r>
       <w:r>
         <w:t xml:space="preserve"> </w:t>

</xml_diff>

<commit_message>
Deploying to gh-pages from @ pro4bib/handbuch-it-in-bibliotheken@a7779ef229d63a51df58d6b784edb1faaf906239 🚀
</commit_message>
<xml_diff>
--- a/Handbuch-IT-in-Bibliotheken.docx
+++ b/Handbuch-IT-in-Bibliotheken.docx
@@ -1753,7 +1753,7 @@
         <w:t xml:space="preserve">IT-Systeme</w:t>
       </w:r>
     </w:p>
-    <w:bookmarkStart w:id="79" w:name="lebenszyklen-von-it-systemen"/>
+    <w:bookmarkStart w:id="79" w:name="it-lebenszyklus"/>
     <w:p>
       <w:pPr>
         <w:pStyle w:val="Heading3"/>
@@ -8998,7 +8998,7 @@
     </w:p>
     <w:bookmarkEnd w:id="164"/>
     <w:bookmarkEnd w:id="165"/>
-    <w:bookmarkStart w:id="280" w:name="bibliotheksmanagementsysteme"/>
+    <w:bookmarkStart w:id="283" w:name="bibliotheksmanagementsysteme"/>
     <w:p>
       <w:pPr>
         <w:pStyle w:val="Heading1"/>
@@ -9335,7 +9335,7 @@
         <w:t xml:space="preserve">Schnittstellen und offenen Architekturen erhöht hat.</w:t>
       </w:r>
     </w:p>
-    <w:bookmarkStart w:id="199" w:name="übersicht"/>
+    <w:bookmarkStart w:id="202" w:name="übersicht"/>
     <w:p>
       <w:pPr>
         <w:pStyle w:val="Heading2"/>
@@ -11197,7 +11197,7 @@
     </w:p>
     <w:bookmarkEnd w:id="180"/>
     <w:bookmarkEnd w:id="181"/>
-    <w:bookmarkStart w:id="184" w:name="aktuelle-sw-produkte"/>
+    <w:bookmarkStart w:id="187" w:name="aktuelle-sw-produkte"/>
     <w:p>
       <w:pPr>
         <w:pStyle w:val="Heading3"/>
@@ -11211,31 +11211,19 @@
         <w:pStyle w:val="FirstParagraph"/>
       </w:pPr>
       <w:r>
-        <w:t xml:space="preserve">Der Markt von BMS ist wie bei Software üblich dynamisch, so dass jede</w:t>
-      </w:r>
-      <w:r>
-        <w:t xml:space="preserve"> </w:t>
-      </w:r>
-      <w:r>
-        <w:t xml:space="preserve">Übersicht nach einigen Jahren veraltet ist. Stand Mitte 2022 haben</w:t>
-      </w:r>
-      <w:r>
-        <w:t xml:space="preserve"> </w:t>
-      </w:r>
-      <w:r>
-        <w:t xml:space="preserve">folgende BMS die derzeit größte Marktreife und -durchdringung im</w:t>
-      </w:r>
-      <w:r>
-        <w:t xml:space="preserve"> </w:t>
-      </w:r>
-      <w:r>
-        <w:t xml:space="preserve">deutschsprachigen Raum. Alle vier verfügen über wesentliche Merkmale</w:t>
-      </w:r>
-      <w:r>
-        <w:t xml:space="preserve"> </w:t>
-      </w:r>
-      <w:r>
-        <w:t xml:space="preserve">eines Next Generation-BMS.</w:t>
+        <w:t xml:space="preserve">Stand Mitte 2022 haben folgende BMS die derzeit größte Marktreife und</w:t>
+      </w:r>
+      <w:r>
+        <w:t xml:space="preserve"> </w:t>
+      </w:r>
+      <w:r>
+        <w:t xml:space="preserve">-durchdringung im deutschsprachigen Raum. Alle vier verfügen über wesentliche</w:t>
+      </w:r>
+      <w:r>
+        <w:t xml:space="preserve"> </w:t>
+      </w:r>
+      <w:r>
+        <w:t xml:space="preserve">Merkmale eines Next Generation-BMS.</w:t>
       </w:r>
     </w:p>
     <w:tbl>
@@ -11872,8 +11860,154 @@
         <w:t xml:space="preserve">abgefragt werden.</w:t>
       </w:r>
     </w:p>
-    <w:bookmarkEnd w:id="184"/>
-    <w:bookmarkStart w:id="192" w:name="vergleich-mit-anderen-managementsystemen"/>
+    <w:tbl>
+      <w:tblPr>
+        <w:tblStyle w:val="Table"/>
+        <w:tblLook w:firstRow="0" w:lastRow="0" w:firstColumn="0" w:lastColumn="0" w:noHBand="0" w:noVBand="0" w:val="0000"/>
+        <w:tblBorders>
+          <w:left w:val="single" w:sz="24" w:space="0" w:color="00A047"/>
+          <w:right w:val="single" w:sz="4" w:space="0" w:color="00A047"/>
+          <w:top w:val="single" w:sz="4" w:space="0" w:color="00A047"/>
+          <w:bottom w:val="single" w:sz="4" w:space="0" w:color="00A047"/>
+        </w:tblBorders>
+        <w:tblCellMar>
+          <w:left w:w="144" w:type="dxa"/>
+          <w:right w:w="144" w:type="dxa"/>
+        </w:tblCellMar>
+        <w:tblInd w:w="164" w:type="dxa"/>
+        <w:tblW w:type="pct" w:w="100%"/>
+      </w:tblPr>
+      <w:tr>
+        <w:trPr>
+          <w:cantSplit/>
+        </w:trPr>
+        <w:tc>
+          <w:tcPr>
+            <w:shd w:color="auto" w:fill="ccf1e3" w:val="clear"/>
+            <w:tcMar>
+              <w:top w:w="92" w:type="dxa"/>
+              <w:bottom w:w="92" w:type="dxa"/>
+            </w:tcMar>
+          </w:tcPr>
+          <w:p>
+            <w:pPr>
+              <w:pStyle w:val="BodyText"/>
+            </w:pPr>
+            <w:pPr>
+              <w:spacing w:before="0" w:after="0"/>
+              <w:textAlignment w:val="center"/>
+            </w:pPr>
+            <w:r>
+              <w:drawing>
+                <wp:inline>
+                  <wp:extent cx="152400" cy="152400"/>
+                  <wp:effectExtent b="0" l="0" r="0" t="0"/>
+                  <wp:docPr descr="" title="" id="184" name="Picture"/>
+                  <a:graphic>
+                    <a:graphicData uri="http://schemas.openxmlformats.org/drawingml/2006/picture">
+                      <pic:pic>
+                        <pic:nvPicPr>
+                          <pic:cNvPr descr="/opt/quarto/share/formats/docx/tip.png" id="185" name="Picture"/>
+                          <pic:cNvPicPr>
+                            <a:picLocks noChangeArrowheads="1" noChangeAspect="1"/>
+                          </pic:cNvPicPr>
+                        </pic:nvPicPr>
+                        <pic:blipFill>
+                          <a:blip r:embed="rId27"/>
+                          <a:stretch>
+                            <a:fillRect/>
+                          </a:stretch>
+                        </pic:blipFill>
+                        <pic:spPr bwMode="auto">
+                          <a:xfrm>
+                            <a:off x="0" y="0"/>
+                            <a:ext cx="152400" cy="152400"/>
+                          </a:xfrm>
+                          <a:prstGeom prst="rect">
+                            <a:avLst/>
+                          </a:prstGeom>
+                          <a:noFill/>
+                          <a:ln w="9525">
+                            <a:noFill/>
+                            <a:headEnd/>
+                            <a:tailEnd/>
+                          </a:ln>
+                        </pic:spPr>
+                      </pic:pic>
+                    </a:graphicData>
+                  </a:graphic>
+                </wp:inline>
+              </w:drawing>
+            </w:r>
+            <w:r>
+              <w:t xml:space="preserve"> </w:t>
+            </w:r>
+            <w:r>
+              <w:t xml:space="preserve"> </w:t>
+            </w:r>
+            <w:r>
+              <w:t xml:space="preserve">Tipp</w:t>
+            </w:r>
+          </w:p>
+        </w:tc>
+      </w:tr>
+      <w:tr>
+        <w:trPr>
+          <w:cantSplit/>
+        </w:trPr>
+        <w:tc>
+          <w:tcPr>
+            <w:tcMar>
+              <w:top w:w="108" w:type="dxa"/>
+              <w:bottom w:w="108" w:type="dxa"/>
+            </w:tcMar>
+          </w:tcPr>
+          <w:p>
+            <w:pPr>
+              <w:pStyle w:val="BodyText"/>
+            </w:pPr>
+            <w:pPr>
+              <w:spacing w:before="16" w:after="16"/>
+            </w:pPr>
+            <w:r>
+              <w:t xml:space="preserve">Der</w:t>
+            </w:r>
+            <w:r>
+              <w:t xml:space="preserve"> </w:t>
+            </w:r>
+            <w:bookmarkStart w:id="186" w:name="it-lebenszyklus"/>
+            <w:r>
+              <w:t xml:space="preserve">IT-Lebenszyklus</w:t>
+            </w:r>
+            <w:bookmarkEnd w:id="186"/>
+            <w:r>
+              <w:t xml:space="preserve"> </w:t>
+            </w:r>
+            <w:r>
+              <w:t xml:space="preserve">von BMS ist mit mehr als 20 Jahren im Vergleich zu anderen IT-Systemen eher lang. So wurde beispielsweise Folio im Rahmen des</w:t>
+            </w:r>
+            <w:r>
+              <w:t xml:space="preserve"> </w:t>
+            </w:r>
+            <w:r>
+              <w:rPr>
+                <w:iCs/>
+                <w:i/>
+              </w:rPr>
+              <w:t xml:space="preserve">Open Library Environment Project</w:t>
+            </w:r>
+            <w:r>
+              <w:t xml:space="preserve"> </w:t>
+            </w:r>
+            <w:r>
+              <w:t xml:space="preserve">bereits 2009 initiiert und wird wahrscheinlich erst im nächsten Jahrzehnt in die Wartungsphase übergehen.</w:t>
+            </w:r>
+          </w:p>
+        </w:tc>
+      </w:tr>
+    </w:tbl>
+    <w:bookmarkEnd w:id="187"/>
+    <w:bookmarkStart w:id="195" w:name="vergleich-mit-anderen-managementsystemen"/>
     <w:p>
       <w:pPr>
         <w:pStyle w:val="Heading3"/>
@@ -12009,7 +12143,7 @@
           <w:numId w:val="1028"/>
         </w:numPr>
       </w:pPr>
-      <w:hyperlink r:id="rId185">
+      <w:hyperlink r:id="rId188">
         <w:r>
           <w:rPr>
             <w:rStyle w:val="Hyperlink"/>
@@ -12025,7 +12159,7 @@
           <w:numId w:val="1028"/>
         </w:numPr>
       </w:pPr>
-      <w:hyperlink r:id="rId186">
+      <w:hyperlink r:id="rId189">
         <w:r>
           <w:rPr>
             <w:rStyle w:val="Hyperlink"/>
@@ -12047,7 +12181,7 @@
       <w:r>
         <w:t xml:space="preserve"> </w:t>
       </w:r>
-      <w:hyperlink r:id="rId187">
+      <w:hyperlink r:id="rId190">
         <w:r>
           <w:rPr>
             <w:rStyle w:val="Hyperlink"/>
@@ -12078,7 +12212,7 @@
       <w:r>
         <w:t xml:space="preserve"> </w:t>
       </w:r>
-      <w:hyperlink r:id="rId188">
+      <w:hyperlink r:id="rId191">
         <w:r>
           <w:rPr>
             <w:rStyle w:val="Hyperlink"/>
@@ -12109,7 +12243,7 @@
       <w:r>
         <w:t xml:space="preserve"> </w:t>
       </w:r>
-      <w:hyperlink r:id="rId189">
+      <w:hyperlink r:id="rId192">
         <w:r>
           <w:rPr>
             <w:rStyle w:val="Hyperlink"/>
@@ -12148,7 +12282,7 @@
       <w:r>
         <w:t xml:space="preserve"> </w:t>
       </w:r>
-      <w:hyperlink r:id="rId190">
+      <w:hyperlink r:id="rId193">
         <w:r>
           <w:rPr>
             <w:rStyle w:val="Hyperlink"/>
@@ -12233,7 +12367,7 @@
       <w:r>
         <w:t xml:space="preserve"> </w:t>
       </w:r>
-      <w:hyperlink r:id="rId191">
+      <w:hyperlink r:id="rId194">
         <w:r>
           <w:rPr>
             <w:rStyle w:val="Hyperlink"/>
@@ -12263,8 +12397,8 @@
         <w:t xml:space="preserve">auf dieses klassische Instrument gänzlich zu verzichten.</w:t>
       </w:r>
     </w:p>
-    <w:bookmarkEnd w:id="192"/>
-    <w:bookmarkStart w:id="194" w:name="integration"/>
+    <w:bookmarkEnd w:id="195"/>
+    <w:bookmarkStart w:id="197" w:name="integration"/>
     <w:p>
       <w:pPr>
         <w:pStyle w:val="Heading3"/>
@@ -12537,7 +12671,7 @@
       <w:r>
         <w:t xml:space="preserve"> </w:t>
       </w:r>
-      <w:hyperlink r:id="rId193">
+      <w:hyperlink r:id="rId196">
         <w:r>
           <w:rPr>
             <w:rStyle w:val="Hyperlink"/>
@@ -12656,8 +12790,8 @@
         <w:t xml:space="preserve">bereitstellen.</w:t>
       </w:r>
     </w:p>
-    <w:bookmarkEnd w:id="194"/>
-    <w:bookmarkStart w:id="195" w:name="verbundkataloge"/>
+    <w:bookmarkEnd w:id="197"/>
+    <w:bookmarkStart w:id="198" w:name="verbundkataloge"/>
     <w:p>
       <w:pPr>
         <w:pStyle w:val="Heading3"/>
@@ -13156,8 +13290,8 @@
         </w:tc>
       </w:tr>
     </w:tbl>
-    <w:bookmarkEnd w:id="195"/>
-    <w:bookmarkStart w:id="196" w:name="Xef3cdf849515896b72e4da871885dcc60b5fbed"/>
+    <w:bookmarkEnd w:id="198"/>
+    <w:bookmarkStart w:id="199" w:name="Xef3cdf849515896b72e4da871885dcc60b5fbed"/>
     <w:p>
       <w:pPr>
         <w:pStyle w:val="Heading3"/>
@@ -13270,8 +13404,8 @@
         <w:t xml:space="preserve">die GoKB als kooperativ gepflegte Knowledge Base für elektronische Ressourcen</w:t>
       </w:r>
     </w:p>
-    <w:bookmarkEnd w:id="196"/>
-    <w:bookmarkStart w:id="198" w:name="statistik-und-reporting"/>
+    <w:bookmarkEnd w:id="199"/>
+    <w:bookmarkStart w:id="201" w:name="statistik-und-reporting"/>
     <w:p>
       <w:pPr>
         <w:pStyle w:val="Heading3"/>
@@ -13348,7 +13482,7 @@
       <w:r>
         <w:t xml:space="preserve"> </w:t>
       </w:r>
-      <w:hyperlink r:id="rId197">
+      <w:hyperlink r:id="rId200">
         <w:r>
           <w:rPr>
             <w:rStyle w:val="Hyperlink"/>
@@ -13477,9 +13611,9 @@
         <w:t xml:space="preserve">aufnehmen, zum Beispiel Daten aus Besucherzählern.</w:t>
       </w:r>
     </w:p>
-    <w:bookmarkEnd w:id="198"/>
-    <w:bookmarkEnd w:id="199"/>
-    <w:bookmarkStart w:id="201" w:name="bibliotheksorganisation"/>
+    <w:bookmarkEnd w:id="201"/>
+    <w:bookmarkEnd w:id="202"/>
+    <w:bookmarkStart w:id="204" w:name="bibliotheksorganisation"/>
     <w:p>
       <w:pPr>
         <w:pStyle w:val="Heading2"/>
@@ -13662,7 +13796,7 @@
         <w:t xml:space="preserve">Erwerbungsunterlagen, Gebühreninformationen u.ä.</w:t>
       </w:r>
     </w:p>
-    <w:bookmarkStart w:id="200" w:name="benutzungsbedingungen"/>
+    <w:bookmarkStart w:id="203" w:name="benutzungsbedingungen"/>
     <w:p>
       <w:pPr>
         <w:pStyle w:val="Heading3"/>
@@ -13902,9 +14036,9 @@
         <w:t xml:space="preserve">Voraussetzung für die Einrichtung des Ausleihmoduls eines BMS.</w:t>
       </w:r>
     </w:p>
-    <w:bookmarkEnd w:id="200"/>
-    <w:bookmarkEnd w:id="201"/>
-    <w:bookmarkStart w:id="210" w:name="datenverwaltung-in-bms"/>
+    <w:bookmarkEnd w:id="203"/>
+    <w:bookmarkEnd w:id="204"/>
+    <w:bookmarkStart w:id="213" w:name="datenverwaltung-in-bms"/>
     <w:p>
       <w:pPr>
         <w:pStyle w:val="Heading2"/>
@@ -14048,7 +14182,7 @@
         <w:t xml:space="preserve">die Datenqualität genügen.</w:t>
       </w:r>
     </w:p>
-    <w:bookmarkStart w:id="202" w:name="bibliographische-metadaten"/>
+    <w:bookmarkStart w:id="205" w:name="bibliographische-metadaten"/>
     <w:p>
       <w:pPr>
         <w:pStyle w:val="Heading3"/>
@@ -14101,8 +14235,8 @@
         <w:t xml:space="preserve">Kapitel zu Open Data).</w:t>
       </w:r>
     </w:p>
-    <w:bookmarkEnd w:id="202"/>
-    <w:bookmarkStart w:id="203" w:name="digitale-inhalte"/>
+    <w:bookmarkEnd w:id="205"/>
+    <w:bookmarkStart w:id="206" w:name="digitale-inhalte"/>
     <w:p>
       <w:pPr>
         <w:pStyle w:val="Heading3"/>
@@ -14199,8 +14333,8 @@
         <w:t xml:space="preserve">wie z.B. einzelne Abbildungen.</w:t>
       </w:r>
     </w:p>
-    <w:bookmarkEnd w:id="203"/>
-    <w:bookmarkStart w:id="206" w:name="verwaltungsdaten"/>
+    <w:bookmarkEnd w:id="206"/>
+    <w:bookmarkStart w:id="209" w:name="verwaltungsdaten"/>
     <w:p>
       <w:pPr>
         <w:pStyle w:val="Heading3"/>
@@ -14225,7 +14359,7 @@
       <w:r>
         <w:t xml:space="preserve"> </w:t>
       </w:r>
-      <w:hyperlink r:id="rId204">
+      <w:hyperlink r:id="rId207">
         <w:r>
           <w:rPr>
             <w:rStyle w:val="Hyperlink"/>
@@ -14257,7 +14391,7 @@
       <w:r>
         <w:t xml:space="preserve"> </w:t>
       </w:r>
-      <w:hyperlink r:id="rId205">
+      <w:hyperlink r:id="rId208">
         <w:r>
           <w:rPr>
             <w:rStyle w:val="Hyperlink"/>
@@ -14293,8 +14427,8 @@
         <w:t xml:space="preserve">zusätzliche Anpassungen an das BMS notwendig sind.</w:t>
       </w:r>
     </w:p>
-    <w:bookmarkEnd w:id="206"/>
-    <w:bookmarkStart w:id="208" w:name="datenformate-und-schnittstellen"/>
+    <w:bookmarkEnd w:id="209"/>
+    <w:bookmarkStart w:id="211" w:name="datenformate-und-schnittstellen"/>
     <w:p>
       <w:pPr>
         <w:pStyle w:val="Heading3"/>
@@ -14459,7 +14593,7 @@
       <w:r>
         <w:t xml:space="preserve"> </w:t>
       </w:r>
-      <w:hyperlink r:id="rId207">
+      <w:hyperlink r:id="rId210">
         <w:r>
           <w:rPr>
             <w:rStyle w:val="Hyperlink"/>
@@ -14471,8 +14605,8 @@
         <w:t xml:space="preserve">.</w:t>
       </w:r>
     </w:p>
-    <w:bookmarkEnd w:id="208"/>
-    <w:bookmarkStart w:id="209" w:name="datenqualität"/>
+    <w:bookmarkEnd w:id="211"/>
+    <w:bookmarkStart w:id="212" w:name="datenqualität"/>
     <w:p>
       <w:pPr>
         <w:pStyle w:val="Heading3"/>
@@ -14614,9 +14748,9 @@
         <w:t xml:space="preserve">Katalogisierung.</w:t>
       </w:r>
     </w:p>
-    <w:bookmarkEnd w:id="209"/>
-    <w:bookmarkEnd w:id="210"/>
-    <w:bookmarkStart w:id="222" w:name="marktanalyse-und-beschaffung"/>
+    <w:bookmarkEnd w:id="212"/>
+    <w:bookmarkEnd w:id="213"/>
+    <w:bookmarkStart w:id="225" w:name="marktanalyse-und-beschaffung"/>
     <w:p>
       <w:pPr>
         <w:pStyle w:val="Heading2"/>
@@ -14667,12 +14801,12 @@
                 <wp:inline>
                   <wp:extent cx="152400" cy="152400"/>
                   <wp:effectExtent b="0" l="0" r="0" t="0"/>
-                  <wp:docPr descr="" title="" id="211" name="Picture"/>
+                  <wp:docPr descr="" title="" id="214" name="Picture"/>
                   <a:graphic>
                     <a:graphicData uri="http://schemas.openxmlformats.org/drawingml/2006/picture">
                       <pic:pic>
                         <pic:nvPicPr>
-                          <pic:cNvPr descr="/opt/quarto/share/formats/docx/note.png" id="212" name="Picture"/>
+                          <pic:cNvPr descr="/opt/quarto/share/formats/docx/note.png" id="215" name="Picture"/>
                           <pic:cNvPicPr>
                             <a:picLocks noChangeArrowheads="1" noChangeAspect="1"/>
                           </pic:cNvPicPr>
@@ -14932,7 +15066,7 @@
       <w:r>
         <w:t xml:space="preserve"> </w:t>
       </w:r>
-      <w:hyperlink r:id="rId213">
+      <w:hyperlink r:id="rId216">
         <w:r>
           <w:rPr>
             <w:rStyle w:val="Hyperlink"/>
@@ -15050,7 +15184,7 @@
         <w:t xml:space="preserve">mehr vorgenommen werden.</w:t>
       </w:r>
     </w:p>
-    <w:bookmarkStart w:id="214" w:name="entscheidungsprozess"/>
+    <w:bookmarkStart w:id="217" w:name="entscheidungsprozess"/>
     <w:p>
       <w:pPr>
         <w:pStyle w:val="Heading3"/>
@@ -15241,8 +15375,8 @@
         <w:t xml:space="preserve">Auswahlentscheidung</w:t>
       </w:r>
     </w:p>
-    <w:bookmarkEnd w:id="214"/>
-    <w:bookmarkStart w:id="220" w:name="auswahlkriterien-eines-bms"/>
+    <w:bookmarkEnd w:id="217"/>
+    <w:bookmarkStart w:id="223" w:name="auswahlkriterien-eines-bms"/>
     <w:p>
       <w:pPr>
         <w:pStyle w:val="Heading3"/>
@@ -15353,7 +15487,7 @@
       <w:tr>
         <w:tc>
           <w:tcPr/>
-          <w:bookmarkStart w:id="218" w:name="fig-matrix"/>
+          <w:bookmarkStart w:id="221" w:name="fig-matrix"/>
           <w:p>
             <w:pPr>
               <w:pStyle w:val="Figure"/>
@@ -15364,18 +15498,18 @@
                 <wp:inline>
                   <wp:extent cx="5334000" cy="4227332"/>
                   <wp:effectExtent b="0" l="0" r="0" t="0"/>
-                  <wp:docPr descr="" title="" id="216" name="Picture"/>
+                  <wp:docPr descr="" title="" id="219" name="Picture"/>
                   <a:graphic>
                     <a:graphicData uri="http://schemas.openxmlformats.org/drawingml/2006/picture">
                       <pic:pic>
                         <pic:nvPicPr>
-                          <pic:cNvPr descr="./media/matrix.png" id="217" name="Picture"/>
+                          <pic:cNvPr descr="./media/matrix.png" id="220" name="Picture"/>
                           <pic:cNvPicPr>
                             <a:picLocks noChangeArrowheads="1" noChangeAspect="1"/>
                           </pic:cNvPicPr>
                         </pic:nvPicPr>
                         <pic:blipFill>
-                          <a:blip r:embed="rId215"/>
+                          <a:blip r:embed="rId218"/>
                           <a:stretch>
                             <a:fillRect/>
                           </a:stretch>
@@ -15415,7 +15549,7 @@
               <w:t xml:space="preserve">Abbildung 3.1: Beispiel für eine Matrix zur Einordnung von Funktionalitäten</w:t>
             </w:r>
           </w:p>
-          <w:bookmarkEnd w:id="218"/>
+          <w:bookmarkEnd w:id="221"/>
         </w:tc>
       </w:tr>
     </w:tbl>
@@ -15435,7 +15569,7 @@
       <w:r>
         <w:t xml:space="preserve"> </w:t>
       </w:r>
-      <w:hyperlink r:id="rId219">
+      <w:hyperlink r:id="rId222">
         <w:r>
           <w:rPr>
             <w:rStyle w:val="Hyperlink"/>
@@ -15471,8 +15605,8 @@
         <w:t xml:space="preserve">zu überprüfen, die strategisch von besonderer Bedeutung sind.</w:t>
       </w:r>
     </w:p>
-    <w:bookmarkEnd w:id="220"/>
-    <w:bookmarkStart w:id="221" w:name="marktanalyse"/>
+    <w:bookmarkEnd w:id="223"/>
+    <w:bookmarkStart w:id="224" w:name="marktanalyse"/>
     <w:p>
       <w:pPr>
         <w:pStyle w:val="Heading3"/>
@@ -16338,9 +16472,9 @@
         <w:t xml:space="preserve">an Dienstleister (beim Hoster) übergeben.</w:t>
       </w:r>
     </w:p>
-    <w:bookmarkEnd w:id="221"/>
-    <w:bookmarkEnd w:id="222"/>
-    <w:bookmarkStart w:id="257" w:name="prozessabbildung"/>
+    <w:bookmarkEnd w:id="224"/>
+    <w:bookmarkEnd w:id="225"/>
+    <w:bookmarkStart w:id="260" w:name="prozessabbildung"/>
     <w:p>
       <w:pPr>
         <w:pStyle w:val="Heading2"/>
@@ -16437,29 +16571,29 @@
       <w:tr>
         <w:tc>
           <w:tcPr/>
-          <w:bookmarkStart w:id="227" w:name="fig-anonymous-1"/>
+          <w:bookmarkStart w:id="230" w:name="fig-anonymous-1"/>
           <w:p>
             <w:pPr>
               <w:jc w:val="center"/>
             </w:pPr>
-            <w:hyperlink r:id="rId226">
+            <w:hyperlink r:id="rId229">
               <w:r>
                 <w:drawing>
                   <wp:inline>
                     <wp:extent cx="3810000" cy="2540000"/>
                     <wp:effectExtent b="0" l="0" r="0" t="0"/>
-                    <wp:docPr descr="" title="Quelle: Stkl (CC-BY-SA 3.0)" id="224" name="Picture"/>
+                    <wp:docPr descr="" title="Quelle: Stkl (CC-BY-SA 3.0)" id="227" name="Picture"/>
                     <a:graphic>
                       <a:graphicData uri="http://schemas.openxmlformats.org/drawingml/2006/picture">
                         <pic:pic>
                           <pic:nvPicPr>
-                            <pic:cNvPr descr="https://upload.wikimedia.org/wikipedia/commons/9/94/BPMN-1.svg" id="225" name="Picture"/>
+                            <pic:cNvPr descr="https://upload.wikimedia.org/wikipedia/commons/9/94/BPMN-1.svg" id="228" name="Picture"/>
                             <pic:cNvPicPr>
                               <a:picLocks noChangeArrowheads="1" noChangeAspect="1"/>
                             </pic:cNvPicPr>
                           </pic:nvPicPr>
                           <pic:blipFill>
-                            <a:blip r:embed="rId223"/>
+                            <a:blip r:embed="rId226"/>
                             <a:stretch>
                               <a:fillRect/>
                             </a:stretch>
@@ -16500,7 +16634,7 @@
               <w:t xml:space="preserve">Beispiel einer BPMN-Prozessabbildung</w:t>
             </w:r>
           </w:p>
-          <w:bookmarkEnd w:id="227"/>
+          <w:bookmarkEnd w:id="230"/>
         </w:tc>
       </w:tr>
     </w:tbl>
@@ -16568,7 +16702,7 @@
         <w:t xml:space="preserve">der Beschreibungen genauer adressiert werden können.</w:t>
       </w:r>
     </w:p>
-    <w:bookmarkStart w:id="228" w:name="nutzende"/>
+    <w:bookmarkStart w:id="231" w:name="nutzende"/>
     <w:p>
       <w:pPr>
         <w:pStyle w:val="Heading3"/>
@@ -16621,8 +16755,8 @@
         <w:t xml:space="preserve">Drittsystem mit dem BMS in Kontakt kommen.</w:t>
       </w:r>
     </w:p>
-    <w:bookmarkEnd w:id="228"/>
-    <w:bookmarkStart w:id="229" w:name="Xa67ef888de7b2d946e122fa2332dc4069b02eb2"/>
+    <w:bookmarkEnd w:id="231"/>
+    <w:bookmarkStart w:id="232" w:name="Xa67ef888de7b2d946e122fa2332dc4069b02eb2"/>
     <w:p>
       <w:pPr>
         <w:pStyle w:val="Heading3"/>
@@ -16762,8 +16896,8 @@
         <w:t xml:space="preserve">und zu den [Prinzipien der Gestaltung] angesprochen.</w:t>
       </w:r>
     </w:p>
-    <w:bookmarkEnd w:id="229"/>
-    <w:bookmarkStart w:id="230" w:name="erwerbung-prozess"/>
+    <w:bookmarkEnd w:id="232"/>
+    <w:bookmarkStart w:id="233" w:name="erwerbung-prozess"/>
     <w:p>
       <w:pPr>
         <w:pStyle w:val="Heading3"/>
@@ -16946,8 +17080,8 @@
         <w:t xml:space="preserve">meist nur eine Komponente im Haushaltswesen.</w:t>
       </w:r>
     </w:p>
-    <w:bookmarkEnd w:id="230"/>
-    <w:bookmarkStart w:id="231" w:name="verwaltung-von-elektronischen-ressourcen"/>
+    <w:bookmarkEnd w:id="233"/>
+    <w:bookmarkStart w:id="234" w:name="verwaltung-von-elektronischen-ressourcen"/>
     <w:p>
       <w:pPr>
         <w:pStyle w:val="Heading3"/>
@@ -17111,8 +17245,8 @@
         <w:t xml:space="preserve">Management-Tools eingesetzt werden (Coral, GoKB und LAS:eR).</w:t>
       </w:r>
     </w:p>
-    <w:bookmarkEnd w:id="231"/>
-    <w:bookmarkStart w:id="232" w:name="katalogisierung-prozess"/>
+    <w:bookmarkEnd w:id="234"/>
+    <w:bookmarkStart w:id="235" w:name="katalogisierung-prozess"/>
     <w:p>
       <w:pPr>
         <w:pStyle w:val="Heading3"/>
@@ -17187,8 +17321,8 @@
         <w:t xml:space="preserve">Konfigurierbarkeit von Erfassungsmasken</w:t>
       </w:r>
     </w:p>
-    <w:bookmarkEnd w:id="232"/>
-    <w:bookmarkStart w:id="233" w:name="katalog-prozess"/>
+    <w:bookmarkEnd w:id="235"/>
+    <w:bookmarkStart w:id="236" w:name="katalog-prozess"/>
     <w:p>
       <w:pPr>
         <w:pStyle w:val="Heading3"/>
@@ -17516,8 +17650,8 @@
         <w:t xml:space="preserve">in der Oberfläche des Discovery-Systems aktuell darzustellen.</w:t>
       </w:r>
     </w:p>
-    <w:bookmarkEnd w:id="233"/>
-    <w:bookmarkStart w:id="234" w:name="ausleihe-prozess"/>
+    <w:bookmarkEnd w:id="236"/>
+    <w:bookmarkStart w:id="237" w:name="ausleihe-prozess"/>
     <w:p>
       <w:pPr>
         <w:pStyle w:val="Heading3"/>
@@ -17752,8 +17886,8 @@
         <w:t xml:space="preserve">Wochenenden fallen.</w:t>
       </w:r>
     </w:p>
-    <w:bookmarkEnd w:id="234"/>
-    <w:bookmarkStart w:id="243" w:name="automatisierung-und-selbstbedienung"/>
+    <w:bookmarkEnd w:id="237"/>
+    <w:bookmarkStart w:id="246" w:name="automatisierung-und-selbstbedienung"/>
     <w:p>
       <w:pPr>
         <w:pStyle w:val="Heading3"/>
@@ -17796,7 +17930,7 @@
       <w:r>
         <w:t xml:space="preserve"> </w:t>
       </w:r>
-      <w:hyperlink r:id="rId235">
+      <w:hyperlink r:id="rId238">
         <w:r>
           <w:rPr>
             <w:rStyle w:val="Hyperlink"/>
@@ -17828,7 +17962,7 @@
       <w:r>
         <w:t xml:space="preserve"> </w:t>
       </w:r>
-      <w:hyperlink r:id="rId236">
+      <w:hyperlink r:id="rId239">
         <w:r>
           <w:rPr>
             <w:rStyle w:val="Hyperlink"/>
@@ -17851,7 +17985,7 @@
       <w:r>
         <w:t xml:space="preserve"> </w:t>
       </w:r>
-      <w:hyperlink r:id="rId237">
+      <w:hyperlink r:id="rId240">
         <w:r>
           <w:rPr>
             <w:rStyle w:val="Hyperlink"/>
@@ -17895,7 +18029,7 @@
         <w:t xml:space="preserve">Ausleihe dargestellt.</w:t>
       </w:r>
     </w:p>
-    <w:bookmarkStart w:id="238" w:name="selbstverbucher-ausleihautomaten"/>
+    <w:bookmarkStart w:id="241" w:name="selbstverbucher-ausleihautomaten"/>
     <w:p>
       <w:pPr>
         <w:pStyle w:val="Heading4"/>
@@ -18068,8 +18202,8 @@
         <w:t xml:space="preserve">ohne Feedback an die Nutzenden.</w:t>
       </w:r>
     </w:p>
-    <w:bookmarkEnd w:id="238"/>
-    <w:bookmarkStart w:id="239" w:name="rückgabeautomat--sortierung"/>
+    <w:bookmarkEnd w:id="241"/>
+    <w:bookmarkStart w:id="242" w:name="rückgabeautomat--sortierung"/>
     <w:p>
       <w:pPr>
         <w:pStyle w:val="Heading4"/>
@@ -18240,8 +18374,8 @@
         <w:t xml:space="preserve">anderweitig bestellt ist.</w:t>
       </w:r>
     </w:p>
-    <w:bookmarkEnd w:id="239"/>
-    <w:bookmarkStart w:id="240" w:name="kassenautomat"/>
+    <w:bookmarkEnd w:id="242"/>
+    <w:bookmarkStart w:id="243" w:name="kassenautomat"/>
     <w:p>
       <w:pPr>
         <w:pStyle w:val="Heading4"/>
@@ -18288,8 +18422,8 @@
         <w:t xml:space="preserve">Bargeld aufwändig und teuer ist.</w:t>
       </w:r>
     </w:p>
-    <w:bookmarkEnd w:id="240"/>
-    <w:bookmarkStart w:id="241" w:name="fernleihautomat"/>
+    <w:bookmarkEnd w:id="243"/>
+    <w:bookmarkStart w:id="244" w:name="fernleihautomat"/>
     <w:p>
       <w:pPr>
         <w:pStyle w:val="Heading4"/>
@@ -18354,8 +18488,8 @@
         <w:t xml:space="preserve">möglich.</w:t>
       </w:r>
     </w:p>
-    <w:bookmarkEnd w:id="241"/>
-    <w:bookmarkStart w:id="242" w:name="sicherungsgates"/>
+    <w:bookmarkEnd w:id="244"/>
+    <w:bookmarkStart w:id="245" w:name="sicherungsgates"/>
     <w:p>
       <w:pPr>
         <w:pStyle w:val="Heading4"/>
@@ -18472,9 +18606,9 @@
         <w:t xml:space="preserve">mit unverbuchten Medien.</w:t>
       </w:r>
     </w:p>
-    <w:bookmarkEnd w:id="242"/>
-    <w:bookmarkEnd w:id="243"/>
-    <w:bookmarkStart w:id="246" w:name="X5f43421ad2da98b923bae46de9bf9447c18dfb6"/>
+    <w:bookmarkEnd w:id="245"/>
+    <w:bookmarkEnd w:id="246"/>
+    <w:bookmarkStart w:id="249" w:name="X5f43421ad2da98b923bae46de9bf9447c18dfb6"/>
     <w:p>
       <w:pPr>
         <w:pStyle w:val="Heading3"/>
@@ -18510,7 +18644,7 @@
       <w:r>
         <w:t xml:space="preserve"> </w:t>
       </w:r>
-      <w:hyperlink r:id="rId244">
+      <w:hyperlink r:id="rId247">
         <w:r>
           <w:rPr>
             <w:rStyle w:val="Hyperlink"/>
@@ -18527,7 +18661,7 @@
       <w:r>
         <w:t xml:space="preserve"> </w:t>
       </w:r>
-      <w:hyperlink r:id="rId245">
+      <w:hyperlink r:id="rId248">
         <w:r>
           <w:rPr>
             <w:rStyle w:val="Hyperlink"/>
@@ -18759,8 +18893,8 @@
         <w:t xml:space="preserve">nutzer*innen-nahe Dienstleistungen, wie die Fernleihe.</w:t>
       </w:r>
     </w:p>
-    <w:bookmarkEnd w:id="246"/>
-    <w:bookmarkStart w:id="256" w:name="nicht-bibliothekarische-schnittstellen"/>
+    <w:bookmarkEnd w:id="249"/>
+    <w:bookmarkStart w:id="259" w:name="nicht-bibliothekarische-schnittstellen"/>
     <w:p>
       <w:pPr>
         <w:pStyle w:val="Heading3"/>
@@ -18827,7 +18961,7 @@
         <w:t xml:space="preserve">nachgenutzt werden. Dies ist die Rolle des Identity Managements (IDM).</w:t>
       </w:r>
     </w:p>
-    <w:bookmarkStart w:id="250" w:name="identity-management"/>
+    <w:bookmarkStart w:id="253" w:name="identity-management"/>
     <w:p>
       <w:pPr>
         <w:pStyle w:val="Heading4"/>
@@ -19020,7 +19154,7 @@
       <w:r>
         <w:t xml:space="preserve"> </w:t>
       </w:r>
-      <w:hyperlink r:id="rId247">
+      <w:hyperlink r:id="rId250">
         <w:r>
           <w:rPr>
             <w:rStyle w:val="Hyperlink"/>
@@ -19046,7 +19180,7 @@
       <w:r>
         <w:t xml:space="preserve"> </w:t>
       </w:r>
-      <w:hyperlink r:id="rId248">
+      <w:hyperlink r:id="rId251">
         <w:r>
           <w:rPr>
             <w:rStyle w:val="Hyperlink"/>
@@ -19069,7 +19203,7 @@
         <w:t xml:space="preserve">Directory, uvm</w:t>
       </w:r>
     </w:p>
-    <w:bookmarkStart w:id="249" w:name="speicherung-von-nutzendenaccounts"/>
+    <w:bookmarkStart w:id="252" w:name="speicherung-von-nutzendenaccounts"/>
     <w:p>
       <w:pPr>
         <w:pStyle w:val="Heading5"/>
@@ -19276,9 +19410,9 @@
         <w:t xml:space="preserve">Kapitel zum technischen Betrieb eines BMS.</w:t>
       </w:r>
     </w:p>
-    <w:bookmarkEnd w:id="249"/>
-    <w:bookmarkEnd w:id="250"/>
-    <w:bookmarkStart w:id="251" w:name="bezahlsysteme"/>
+    <w:bookmarkEnd w:id="252"/>
+    <w:bookmarkEnd w:id="253"/>
+    <w:bookmarkStart w:id="254" w:name="bezahlsysteme"/>
     <w:p>
       <w:pPr>
         <w:pStyle w:val="Heading4"/>
@@ -19309,8 +19443,8 @@
         <w:t xml:space="preserve">)</w:t>
       </w:r>
     </w:p>
-    <w:bookmarkEnd w:id="251"/>
-    <w:bookmarkStart w:id="253" w:name="e-rechnung"/>
+    <w:bookmarkEnd w:id="254"/>
+    <w:bookmarkStart w:id="256" w:name="e-rechnung"/>
     <w:p>
       <w:pPr>
         <w:pStyle w:val="Heading4"/>
@@ -19365,7 +19499,7 @@
       <w:r>
         <w:t xml:space="preserve"> </w:t>
       </w:r>
-      <w:hyperlink r:id="rId252">
+      <w:hyperlink r:id="rId255">
         <w:r>
           <w:rPr>
             <w:rStyle w:val="Hyperlink"/>
@@ -19471,8 +19605,8 @@
         <w:t xml:space="preserve">abgeschlossen werden.</w:t>
       </w:r>
     </w:p>
-    <w:bookmarkEnd w:id="253"/>
-    <w:bookmarkStart w:id="255" w:name="statistik"/>
+    <w:bookmarkEnd w:id="256"/>
+    <w:bookmarkStart w:id="258" w:name="statistik"/>
     <w:p>
       <w:pPr>
         <w:pStyle w:val="Heading4"/>
@@ -19661,7 +19795,7 @@
       <w:r>
         <w:t xml:space="preserve"> </w:t>
       </w:r>
-      <w:hyperlink r:id="rId254">
+      <w:hyperlink r:id="rId257">
         <w:r>
           <w:rPr>
             <w:rStyle w:val="Hyperlink"/>
@@ -19679,10 +19813,10 @@
         <w:t xml:space="preserve">für statistische Daten der Nutzung digitaler Medien importieren.</w:t>
       </w:r>
     </w:p>
-    <w:bookmarkEnd w:id="255"/>
-    <w:bookmarkEnd w:id="256"/>
-    <w:bookmarkEnd w:id="257"/>
-    <w:bookmarkStart w:id="278" w:name="technischer-betrieb"/>
+    <w:bookmarkEnd w:id="258"/>
+    <w:bookmarkEnd w:id="259"/>
+    <w:bookmarkEnd w:id="260"/>
+    <w:bookmarkStart w:id="281" w:name="technischer-betrieb"/>
     <w:p>
       <w:pPr>
         <w:pStyle w:val="Heading2"/>
@@ -19733,12 +19867,12 @@
                 <wp:inline>
                   <wp:extent cx="152400" cy="152400"/>
                   <wp:effectExtent b="0" l="0" r="0" t="0"/>
-                  <wp:docPr descr="" title="" id="258" name="Picture"/>
+                  <wp:docPr descr="" title="" id="261" name="Picture"/>
                   <a:graphic>
                     <a:graphicData uri="http://schemas.openxmlformats.org/drawingml/2006/picture">
                       <pic:pic>
                         <pic:nvPicPr>
-                          <pic:cNvPr descr="/opt/quarto/share/formats/docx/note.png" id="259" name="Picture"/>
+                          <pic:cNvPr descr="/opt/quarto/share/formats/docx/note.png" id="262" name="Picture"/>
                           <pic:cNvPicPr>
                             <a:picLocks noChangeArrowheads="1" noChangeAspect="1"/>
                           </pic:cNvPicPr>
@@ -19940,7 +20074,7 @@
         </w:tc>
       </w:tr>
     </w:tbl>
-    <w:bookmarkStart w:id="263" w:name="X3a5ca0018f511a6e73c5bcce2da503f97a39d48"/>
+    <w:bookmarkStart w:id="266" w:name="X3a5ca0018f511a6e73c5bcce2da503f97a39d48"/>
     <w:p>
       <w:pPr>
         <w:pStyle w:val="Heading3"/>
@@ -19969,7 +20103,7 @@
         <w:t xml:space="preserve">Wartung sowie Backup und Support.</w:t>
       </w:r>
     </w:p>
-    <w:bookmarkStart w:id="260" w:name="lokale-installation"/>
+    <w:bookmarkStart w:id="263" w:name="lokale-installation"/>
     <w:p>
       <w:pPr>
         <w:pStyle w:val="Heading4"/>
@@ -20074,8 +20208,8 @@
         <w:t xml:space="preserve">von äußeren Einflüssen.</w:t>
       </w:r>
     </w:p>
-    <w:bookmarkEnd w:id="260"/>
-    <w:bookmarkStart w:id="261" w:name="hosting"/>
+    <w:bookmarkEnd w:id="263"/>
+    <w:bookmarkStart w:id="264" w:name="hosting"/>
     <w:p>
       <w:pPr>
         <w:pStyle w:val="Heading4"/>
@@ -20160,8 +20294,8 @@
         <w:t xml:space="preserve">das Hosting für mehrere Einrichtung besser skaliert.</w:t>
       </w:r>
     </w:p>
-    <w:bookmarkEnd w:id="261"/>
-    <w:bookmarkStart w:id="262" w:name="cloud"/>
+    <w:bookmarkEnd w:id="264"/>
+    <w:bookmarkStart w:id="265" w:name="cloud"/>
     <w:p>
       <w:pPr>
         <w:pStyle w:val="Heading4"/>
@@ -20296,9 +20430,9 @@
         <w:t xml:space="preserve">solches Betriebsmodell meist zu Abonnementkosten.</w:t>
       </w:r>
     </w:p>
-    <w:bookmarkEnd w:id="262"/>
-    <w:bookmarkEnd w:id="263"/>
-    <w:bookmarkStart w:id="264" w:name="kosten"/>
+    <w:bookmarkEnd w:id="265"/>
+    <w:bookmarkEnd w:id="266"/>
+    <w:bookmarkStart w:id="267" w:name="kosten"/>
     <w:p>
       <w:pPr>
         <w:pStyle w:val="Heading3"/>
@@ -20504,8 +20638,8 @@
         <w:t xml:space="preserve">Mitarbeiter*innen schlummert.</w:t>
       </w:r>
     </w:p>
-    <w:bookmarkEnd w:id="264"/>
-    <w:bookmarkStart w:id="265" w:name="installation-updates"/>
+    <w:bookmarkEnd w:id="267"/>
+    <w:bookmarkStart w:id="268" w:name="installation-updates"/>
     <w:p>
       <w:pPr>
         <w:pStyle w:val="Heading3"/>
@@ -20668,8 +20802,8 @@
         <w:t xml:space="preserve">oder halbjahres-weise).</w:t>
       </w:r>
     </w:p>
-    <w:bookmarkEnd w:id="265"/>
-    <w:bookmarkStart w:id="266" w:name="open-source"/>
+    <w:bookmarkEnd w:id="268"/>
+    <w:bookmarkStart w:id="269" w:name="open-source"/>
     <w:p>
       <w:pPr>
         <w:pStyle w:val="Heading3"/>
@@ -20704,8 +20838,8 @@
         <w:t xml:space="preserve">Hierzu müssen die Lizenzbedingungen des Systems geprüft werden.</w:t>
       </w:r>
     </w:p>
-    <w:bookmarkEnd w:id="266"/>
-    <w:bookmarkStart w:id="271" w:name="laufender-betrieb"/>
+    <w:bookmarkEnd w:id="269"/>
+    <w:bookmarkStart w:id="274" w:name="laufender-betrieb"/>
     <w:p>
       <w:pPr>
         <w:pStyle w:val="Heading3"/>
@@ -20764,7 +20898,7 @@
         <w:t xml:space="preserve">bibliotheksspezifische Lösungen.</w:t>
       </w:r>
     </w:p>
-    <w:bookmarkStart w:id="269" w:name="monitoring"/>
+    <w:bookmarkStart w:id="272" w:name="monitoring"/>
     <w:p>
       <w:pPr>
         <w:pStyle w:val="Heading4"/>
@@ -20789,7 +20923,7 @@
       <w:r>
         <w:t xml:space="preserve"> </w:t>
       </w:r>
-      <w:hyperlink r:id="rId267">
+      <w:hyperlink r:id="rId270">
         <w:r>
           <w:rPr>
             <w:rStyle w:val="Hyperlink"/>
@@ -20806,7 +20940,7 @@
       <w:r>
         <w:t xml:space="preserve"> </w:t>
       </w:r>
-      <w:hyperlink r:id="rId268">
+      <w:hyperlink r:id="rId271">
         <w:r>
           <w:rPr>
             <w:rStyle w:val="Hyperlink"/>
@@ -20868,8 +21002,8 @@
         <w:t xml:space="preserve">auch von der nutzenden Einrichtung überwacht werden.</w:t>
       </w:r>
     </w:p>
-    <w:bookmarkEnd w:id="269"/>
-    <w:bookmarkStart w:id="270" w:name="notfallbetrieb"/>
+    <w:bookmarkEnd w:id="272"/>
+    <w:bookmarkStart w:id="273" w:name="notfallbetrieb"/>
     <w:p>
       <w:pPr>
         <w:pStyle w:val="Heading4"/>
@@ -21050,9 +21184,9 @@
         <w:t xml:space="preserve">voraussichtlich wieder zur Verfügung steht.</w:t>
       </w:r>
     </w:p>
-    <w:bookmarkEnd w:id="270"/>
-    <w:bookmarkEnd w:id="271"/>
-    <w:bookmarkStart w:id="272" w:name="it-sicherheit"/>
+    <w:bookmarkEnd w:id="273"/>
+    <w:bookmarkEnd w:id="274"/>
+    <w:bookmarkStart w:id="275" w:name="it-sicherheit"/>
     <w:p>
       <w:pPr>
         <w:pStyle w:val="Heading3"/>
@@ -21212,8 +21346,8 @@
         <w:t xml:space="preserve">auf ungewöhnliche Ereignisse auf Ihren IT-Systemen“.</w:t>
       </w:r>
     </w:p>
-    <w:bookmarkEnd w:id="272"/>
-    <w:bookmarkStart w:id="273" w:name="backup-und-rollback"/>
+    <w:bookmarkEnd w:id="275"/>
+    <w:bookmarkStart w:id="276" w:name="backup-und-rollback"/>
     <w:p>
       <w:pPr>
         <w:pStyle w:val="Heading3"/>
@@ -21410,8 +21544,8 @@
         <w:t xml:space="preserve">einer Testinstanz des BMS.</w:t>
       </w:r>
     </w:p>
-    <w:bookmarkEnd w:id="273"/>
-    <w:bookmarkStart w:id="274" w:name="zusammenspiel-hard--und-software"/>
+    <w:bookmarkEnd w:id="276"/>
+    <w:bookmarkStart w:id="277" w:name="zusammenspiel-hard--und-software"/>
     <w:p>
       <w:pPr>
         <w:pStyle w:val="Heading3"/>
@@ -21555,7 +21689,7 @@
       <w:r>
         <w:t xml:space="preserve"> </w:t>
       </w:r>
-      <w:hyperlink r:id="rId235">
+      <w:hyperlink r:id="rId238">
         <w:r>
           <w:rPr>
             <w:rStyle w:val="Hyperlink"/>
@@ -21575,7 +21709,7 @@
       <w:r>
         <w:t xml:space="preserve"> </w:t>
       </w:r>
-      <w:hyperlink r:id="rId237">
+      <w:hyperlink r:id="rId240">
         <w:r>
           <w:rPr>
             <w:rStyle w:val="Hyperlink"/>
@@ -21587,8 +21721,8 @@
         <w:t xml:space="preserve">.</w:t>
       </w:r>
     </w:p>
-    <w:bookmarkEnd w:id="274"/>
-    <w:bookmarkStart w:id="277" w:name="datenschutz"/>
+    <w:bookmarkEnd w:id="277"/>
+    <w:bookmarkStart w:id="280" w:name="datenschutz"/>
     <w:p>
       <w:pPr>
         <w:pStyle w:val="Heading3"/>
@@ -21907,7 +22041,7 @@
       <w:r>
         <w:t xml:space="preserve">(</w:t>
       </w:r>
-      <w:hyperlink r:id="rId275">
+      <w:hyperlink r:id="rId278">
         <w:r>
           <w:rPr>
             <w:rStyle w:val="Hyperlink"/>
@@ -21943,7 +22077,7 @@
       <w:r>
         <w:t xml:space="preserve"> </w:t>
       </w:r>
-      <w:hyperlink r:id="rId276">
+      <w:hyperlink r:id="rId279">
         <w:r>
           <w:rPr>
             <w:rStyle w:val="Hyperlink"/>
@@ -22159,9 +22293,9 @@
         <w:t xml:space="preserve">IT-Sicherheitsbeauftragte hinzugezogen werden.</w:t>
       </w:r>
     </w:p>
-    <w:bookmarkEnd w:id="277"/>
-    <w:bookmarkEnd w:id="278"/>
-    <w:bookmarkStart w:id="279" w:name="zusammenfassung-und-ausblick-2"/>
+    <w:bookmarkEnd w:id="280"/>
+    <w:bookmarkEnd w:id="281"/>
+    <w:bookmarkStart w:id="282" w:name="zusammenfassung-und-ausblick-2"/>
     <w:p>
       <w:pPr>
         <w:pStyle w:val="Heading2"/>
@@ -22234,9 +22368,9 @@
         <w:t xml:space="preserve">Grenzen.</w:t>
       </w:r>
     </w:p>
-    <w:bookmarkEnd w:id="279"/>
-    <w:bookmarkEnd w:id="280"/>
-    <w:bookmarkStart w:id="306" w:name="literaturverzeichnis"/>
+    <w:bookmarkEnd w:id="282"/>
+    <w:bookmarkEnd w:id="283"/>
+    <w:bookmarkStart w:id="309" w:name="literaturverzeichnis"/>
     <w:p>
       <w:pPr>
         <w:pStyle w:val="Heading1"/>
@@ -22255,7 +22389,7 @@
       <w:r>
         <w:t xml:space="preserve"> </w:t>
       </w:r>
-      <w:hyperlink r:id="rId281">
+      <w:hyperlink r:id="rId284">
         <w:r>
           <w:rPr>
             <w:rStyle w:val="Hyperlink"/>
@@ -22270,8 +22404,8 @@
         <w:t xml:space="preserve">verwaltet. Hier davon nur die explizit im Handbuch referenzierten Publikationen:</w:t>
       </w:r>
     </w:p>
-    <w:bookmarkStart w:id="305" w:name="refs"/>
-    <w:bookmarkStart w:id="283" w:name="ref-borgman_acting_1997"/>
+    <w:bookmarkStart w:id="308" w:name="refs"/>
+    <w:bookmarkStart w:id="286" w:name="ref-borgman_acting_1997"/>
     <w:p>
       <w:pPr>
         <w:pStyle w:val="Bibliography"/>
@@ -22307,7 +22441,7 @@
       <w:r>
         <w:t xml:space="preserve"> </w:t>
       </w:r>
-      <w:hyperlink r:id="rId282">
+      <w:hyperlink r:id="rId285">
         <w:r>
           <w:rPr>
             <w:rStyle w:val="Hyperlink"/>
@@ -22319,8 +22453,8 @@
         <w:t xml:space="preserve">.</w:t>
       </w:r>
     </w:p>
-    <w:bookmarkEnd w:id="283"/>
-    <w:bookmarkStart w:id="285" w:name="ref-breeding_marshall_how_2022"/>
+    <w:bookmarkEnd w:id="286"/>
+    <w:bookmarkStart w:id="288" w:name="ref-breeding_marshall_how_2022"/>
     <w:p>
       <w:pPr>
         <w:pStyle w:val="Bibliography"/>
@@ -22340,7 +22474,7 @@
       <w:r>
         <w:t xml:space="preserve"> </w:t>
       </w:r>
-      <w:hyperlink r:id="rId284">
+      <w:hyperlink r:id="rId287">
         <w:r>
           <w:rPr>
             <w:rStyle w:val="Hyperlink"/>
@@ -22352,8 +22486,8 @@
         <w:t xml:space="preserve">.</w:t>
       </w:r>
     </w:p>
-    <w:bookmarkEnd w:id="285"/>
-    <w:bookmarkStart w:id="287" w:name="ref-breeding_library_nodate"/>
+    <w:bookmarkEnd w:id="288"/>
+    <w:bookmarkStart w:id="290" w:name="ref-breeding_library_nodate"/>
     <w:p>
       <w:pPr>
         <w:pStyle w:val="Bibliography"/>
@@ -22373,7 +22507,7 @@
       <w:r>
         <w:t xml:space="preserve"> </w:t>
       </w:r>
-      <w:hyperlink r:id="rId286">
+      <w:hyperlink r:id="rId289">
         <w:r>
           <w:rPr>
             <w:rStyle w:val="Hyperlink"/>
@@ -22385,8 +22519,8 @@
         <w:t xml:space="preserve">.</w:t>
       </w:r>
     </w:p>
-    <w:bookmarkEnd w:id="287"/>
-    <w:bookmarkStart w:id="289" w:name="ref-gesetzliche_bildschirm-_2019"/>
+    <w:bookmarkEnd w:id="290"/>
+    <w:bookmarkStart w:id="292" w:name="ref-gesetzliche_bildschirm-_2019"/>
     <w:p>
       <w:pPr>
         <w:pStyle w:val="Bibliography"/>
@@ -22406,7 +22540,7 @@
       <w:r>
         <w:t xml:space="preserve"> </w:t>
       </w:r>
-      <w:hyperlink r:id="rId288">
+      <w:hyperlink r:id="rId291">
         <w:r>
           <w:rPr>
             <w:rStyle w:val="Hyperlink"/>
@@ -22418,8 +22552,8 @@
         <w:t xml:space="preserve">.</w:t>
       </w:r>
     </w:p>
-    <w:bookmarkEnd w:id="289"/>
-    <w:bookmarkStart w:id="290" w:name="ref-gould_designing_1987"/>
+    <w:bookmarkEnd w:id="292"/>
+    <w:bookmarkStart w:id="293" w:name="ref-gould_designing_1987"/>
     <w:p>
       <w:pPr>
         <w:pStyle w:val="Bibliography"/>
@@ -22468,8 +22602,8 @@
         <w:t xml:space="preserve">: Morgan Kaufmann Publishers Inc.</w:t>
       </w:r>
     </w:p>
-    <w:bookmarkEnd w:id="290"/>
-    <w:bookmarkStart w:id="292" w:name="ref-noauthor_government_2012"/>
+    <w:bookmarkEnd w:id="293"/>
+    <w:bookmarkStart w:id="295" w:name="ref-noauthor_government_2012"/>
     <w:p>
       <w:pPr>
         <w:pStyle w:val="Bibliography"/>
@@ -22498,7 +22632,7 @@
       <w:r>
         <w:t xml:space="preserve"> </w:t>
       </w:r>
-      <w:hyperlink r:id="rId291">
+      <w:hyperlink r:id="rId294">
         <w:r>
           <w:rPr>
             <w:rStyle w:val="Hyperlink"/>
@@ -22510,8 +22644,8 @@
         <w:t xml:space="preserve">.</w:t>
       </w:r>
     </w:p>
-    <w:bookmarkEnd w:id="292"/>
-    <w:bookmarkStart w:id="294" w:name="ref-hanson_cody_opinion_2015"/>
+    <w:bookmarkEnd w:id="295"/>
+    <w:bookmarkStart w:id="297" w:name="ref-hanson_cody_opinion_2015"/>
     <w:p>
       <w:pPr>
         <w:pStyle w:val="Bibliography"/>
@@ -22531,7 +22665,7 @@
       <w:r>
         <w:t xml:space="preserve"> </w:t>
       </w:r>
-      <w:hyperlink r:id="rId293">
+      <w:hyperlink r:id="rId296">
         <w:r>
           <w:rPr>
             <w:rStyle w:val="Hyperlink"/>
@@ -22543,8 +22677,8 @@
         <w:t xml:space="preserve">.</w:t>
       </w:r>
     </w:p>
-    <w:bookmarkEnd w:id="294"/>
-    <w:bookmarkStart w:id="296" w:name="ref-jakob_nielsen_why_2000"/>
+    <w:bookmarkEnd w:id="297"/>
+    <w:bookmarkStart w:id="299" w:name="ref-jakob_nielsen_why_2000"/>
     <w:p>
       <w:pPr>
         <w:pStyle w:val="Bibliography"/>
@@ -22564,7 +22698,7 @@
       <w:r>
         <w:t xml:space="preserve"> </w:t>
       </w:r>
-      <w:hyperlink r:id="rId295">
+      <w:hyperlink r:id="rId298">
         <w:r>
           <w:rPr>
             <w:rStyle w:val="Hyperlink"/>
@@ -22576,8 +22710,8 @@
         <w:t xml:space="preserve">.</w:t>
       </w:r>
     </w:p>
-    <w:bookmarkEnd w:id="296"/>
-    <w:bookmarkStart w:id="298" w:name="ref-kling_human_1998"/>
+    <w:bookmarkEnd w:id="299"/>
+    <w:bookmarkStart w:id="301" w:name="ref-kling_human_1998"/>
     <w:p>
       <w:pPr>
         <w:pStyle w:val="Bibliography"/>
@@ -22641,7 +22775,7 @@
       <w:r>
         <w:t xml:space="preserve"> </w:t>
       </w:r>
-      <w:hyperlink r:id="rId297">
+      <w:hyperlink r:id="rId300">
         <w:r>
           <w:rPr>
             <w:rStyle w:val="Hyperlink"/>
@@ -22653,8 +22787,8 @@
         <w:t xml:space="preserve">.</w:t>
       </w:r>
     </w:p>
-    <w:bookmarkEnd w:id="298"/>
-    <w:bookmarkStart w:id="299" w:name="ref-matthews_library_2020"/>
+    <w:bookmarkEnd w:id="301"/>
+    <w:bookmarkStart w:id="302" w:name="ref-matthews_library_2020"/>
     <w:p>
       <w:pPr>
         <w:pStyle w:val="Bibliography"/>
@@ -22676,8 +22810,8 @@
         <w:t xml:space="preserve">. Second edition. Library and information science text series. Santa Barbara, California: Libraries Unlimited.</w:t>
       </w:r>
     </w:p>
-    <w:bookmarkEnd w:id="299"/>
-    <w:bookmarkStart w:id="301" w:name="X2991d540a7115437b25379cbaf8614f9d4eb4ac"/>
+    <w:bookmarkEnd w:id="302"/>
+    <w:bookmarkStart w:id="304" w:name="X2991d540a7115437b25379cbaf8614f9d4eb4ac"/>
     <w:p>
       <w:pPr>
         <w:pStyle w:val="Bibliography"/>
@@ -22706,7 +22840,7 @@
       <w:r>
         <w:t xml:space="preserve"> </w:t>
       </w:r>
-      <w:hyperlink r:id="rId300">
+      <w:hyperlink r:id="rId303">
         <w:r>
           <w:rPr>
             <w:rStyle w:val="Hyperlink"/>
@@ -22718,8 +22852,8 @@
         <w:t xml:space="preserve">.</w:t>
       </w:r>
     </w:p>
-    <w:bookmarkEnd w:id="301"/>
-    <w:bookmarkStart w:id="302" w:name="ref-shneiderman_designing_2005"/>
+    <w:bookmarkEnd w:id="304"/>
+    <w:bookmarkStart w:id="305" w:name="ref-shneiderman_designing_2005"/>
     <w:p>
       <w:pPr>
         <w:pStyle w:val="Bibliography"/>
@@ -22741,8 +22875,8 @@
         <w:t xml:space="preserve">. 4th Aufl. Pearson.</w:t>
       </w:r>
     </w:p>
-    <w:bookmarkEnd w:id="302"/>
-    <w:bookmarkStart w:id="304" w:name="ref-siems_lesen_2022"/>
+    <w:bookmarkEnd w:id="305"/>
+    <w:bookmarkStart w:id="307" w:name="ref-siems_lesen_2022"/>
     <w:p>
       <w:pPr>
         <w:pStyle w:val="Bibliography"/>
@@ -22792,7 +22926,7 @@
       <w:r>
         <w:t xml:space="preserve"> </w:t>
       </w:r>
-      <w:hyperlink r:id="rId303">
+      <w:hyperlink r:id="rId306">
         <w:r>
           <w:rPr>
             <w:rStyle w:val="Hyperlink"/>
@@ -22804,10 +22938,10 @@
         <w:t xml:space="preserve">.</w:t>
       </w:r>
     </w:p>
-    <w:bookmarkEnd w:id="304"/>
-    <w:bookmarkEnd w:id="305"/>
-    <w:bookmarkEnd w:id="306"/>
-    <w:bookmarkStart w:id="323" w:name="glossar"/>
+    <w:bookmarkEnd w:id="307"/>
+    <w:bookmarkEnd w:id="308"/>
+    <w:bookmarkEnd w:id="309"/>
+    <w:bookmarkStart w:id="326" w:name="glossar"/>
     <w:p>
       <w:pPr>
         <w:pStyle w:val="Heading1"/>
@@ -22820,7 +22954,7 @@
       <w:pPr>
         <w:pStyle w:val="DefinitionTerm"/>
       </w:pPr>
-      <w:hyperlink r:id="rId307">
+      <w:hyperlink r:id="rId310">
         <w:r>
           <w:rPr>
             <w:rStyle w:val="Hyperlink"/>
@@ -22857,7 +22991,7 @@
       <w:pPr>
         <w:pStyle w:val="DefinitionTerm"/>
       </w:pPr>
-      <w:hyperlink r:id="rId308">
+      <w:hyperlink r:id="rId311">
         <w:r>
           <w:rPr>
             <w:rStyle w:val="Hyperlink"/>
@@ -22878,7 +23012,7 @@
       <w:pPr>
         <w:pStyle w:val="DefinitionTerm"/>
       </w:pPr>
-      <w:hyperlink r:id="rId309">
+      <w:hyperlink r:id="rId312">
         <w:r>
           <w:rPr>
             <w:rStyle w:val="Hyperlink"/>
@@ -22899,7 +23033,7 @@
       <w:pPr>
         <w:pStyle w:val="DefinitionTerm"/>
       </w:pPr>
-      <w:hyperlink r:id="rId252">
+      <w:hyperlink r:id="rId255">
         <w:r>
           <w:rPr>
             <w:rStyle w:val="Hyperlink"/>
@@ -22920,7 +23054,7 @@
       <w:pPr>
         <w:pStyle w:val="DefinitionTerm"/>
       </w:pPr>
-      <w:hyperlink r:id="rId310">
+      <w:hyperlink r:id="rId313">
         <w:r>
           <w:rPr>
             <w:rStyle w:val="Hyperlink"/>
@@ -22957,7 +23091,7 @@
       <w:pPr>
         <w:pStyle w:val="DefinitionTerm"/>
       </w:pPr>
-      <w:hyperlink r:id="rId311">
+      <w:hyperlink r:id="rId314">
         <w:r>
           <w:rPr>
             <w:rStyle w:val="Hyperlink"/>
@@ -22978,7 +23112,7 @@
       <w:pPr>
         <w:pStyle w:val="DefinitionTerm"/>
       </w:pPr>
-      <w:hyperlink r:id="rId312">
+      <w:hyperlink r:id="rId315">
         <w:r>
           <w:rPr>
             <w:rStyle w:val="Hyperlink"/>
@@ -22999,7 +23133,7 @@
       <w:pPr>
         <w:pStyle w:val="DefinitionTerm"/>
       </w:pPr>
-      <w:hyperlink r:id="rId313">
+      <w:hyperlink r:id="rId316">
         <w:r>
           <w:rPr>
             <w:rStyle w:val="Hyperlink"/>
@@ -23020,7 +23154,7 @@
       <w:pPr>
         <w:pStyle w:val="DefinitionTerm"/>
       </w:pPr>
-      <w:hyperlink r:id="rId314">
+      <w:hyperlink r:id="rId317">
         <w:r>
           <w:rPr>
             <w:rStyle w:val="Hyperlink"/>
@@ -23041,7 +23175,7 @@
       <w:pPr>
         <w:pStyle w:val="DefinitionTerm"/>
       </w:pPr>
-      <w:hyperlink r:id="rId315">
+      <w:hyperlink r:id="rId318">
         <w:r>
           <w:rPr>
             <w:rStyle w:val="Hyperlink"/>
@@ -23062,7 +23196,7 @@
       <w:pPr>
         <w:pStyle w:val="DefinitionTerm"/>
       </w:pPr>
-      <w:hyperlink r:id="rId316">
+      <w:hyperlink r:id="rId319">
         <w:r>
           <w:rPr>
             <w:rStyle w:val="Hyperlink"/>
@@ -23083,7 +23217,7 @@
       <w:pPr>
         <w:pStyle w:val="DefinitionTerm"/>
       </w:pPr>
-      <w:hyperlink r:id="rId317">
+      <w:hyperlink r:id="rId320">
         <w:r>
           <w:rPr>
             <w:rStyle w:val="Hyperlink"/>
@@ -23104,7 +23238,7 @@
       <w:pPr>
         <w:pStyle w:val="DefinitionTerm"/>
       </w:pPr>
-      <w:hyperlink r:id="rId318">
+      <w:hyperlink r:id="rId321">
         <w:r>
           <w:rPr>
             <w:rStyle w:val="Hyperlink"/>
@@ -23125,7 +23259,7 @@
       <w:pPr>
         <w:pStyle w:val="DefinitionTerm"/>
       </w:pPr>
-      <w:hyperlink r:id="rId319">
+      <w:hyperlink r:id="rId322">
         <w:r>
           <w:rPr>
             <w:rStyle w:val="Hyperlink"/>
@@ -23146,7 +23280,7 @@
       <w:pPr>
         <w:pStyle w:val="DefinitionTerm"/>
       </w:pPr>
-      <w:hyperlink r:id="rId320">
+      <w:hyperlink r:id="rId323">
         <w:r>
           <w:rPr>
             <w:rStyle w:val="Hyperlink"/>
@@ -23167,7 +23301,7 @@
       <w:pPr>
         <w:pStyle w:val="DefinitionTerm"/>
       </w:pPr>
-      <w:hyperlink r:id="rId321">
+      <w:hyperlink r:id="rId324">
         <w:r>
           <w:rPr>
             <w:rStyle w:val="Hyperlink"/>
@@ -23188,7 +23322,7 @@
       <w:pPr>
         <w:pStyle w:val="DefinitionTerm"/>
       </w:pPr>
-      <w:hyperlink r:id="rId322">
+      <w:hyperlink r:id="rId325">
         <w:r>
           <w:rPr>
             <w:rStyle w:val="Hyperlink"/>
@@ -23221,8 +23355,8 @@
         <w:t xml:space="preserve">Protokoll zur Abfrage von bibliografischen Daten </w:t>
       </w:r>
     </w:p>
-    <w:bookmarkEnd w:id="323"/>
-    <w:bookmarkStart w:id="324" w:name="zielgruppe"/>
+    <w:bookmarkEnd w:id="326"/>
+    <w:bookmarkStart w:id="327" w:name="zielgruppe"/>
     <w:p>
       <w:pPr>
         <w:pStyle w:val="Heading1"/>
@@ -23443,8 +23577,8 @@
         <w:t xml:space="preserve">Lehrbeauftragter für einen bibliothekarischen Studiengang.</w:t>
       </w:r>
     </w:p>
-    <w:bookmarkEnd w:id="324"/>
-    <w:bookmarkStart w:id="358" w:name="mitarbeit"/>
+    <w:bookmarkEnd w:id="327"/>
+    <w:bookmarkStart w:id="361" w:name="mitarbeit"/>
     <w:p>
       <w:pPr>
         <w:pStyle w:val="Heading1"/>
@@ -23495,12 +23629,12 @@
                 <wp:inline>
                   <wp:extent cx="152400" cy="152400"/>
                   <wp:effectExtent b="0" l="0" r="0" t="0"/>
-                  <wp:docPr descr="" title="" id="325" name="Picture"/>
+                  <wp:docPr descr="" title="" id="328" name="Picture"/>
                   <a:graphic>
                     <a:graphicData uri="http://schemas.openxmlformats.org/drawingml/2006/picture">
                       <pic:pic>
                         <pic:nvPicPr>
-                          <pic:cNvPr descr="/opt/quarto/share/formats/docx/warning.png" id="326" name="Picture"/>
+                          <pic:cNvPr descr="/opt/quarto/share/formats/docx/warning.png" id="329" name="Picture"/>
                           <pic:cNvPicPr>
                             <a:picLocks noChangeArrowheads="1" noChangeAspect="1"/>
                           </pic:cNvPicPr>
@@ -23659,7 +23793,7 @@
         <w:t xml:space="preserve">beschrieben.</w:t>
       </w:r>
     </w:p>
-    <w:bookmarkStart w:id="330" w:name="arbeitsablauf"/>
+    <w:bookmarkStart w:id="333" w:name="arbeitsablauf"/>
     <w:p>
       <w:pPr>
         <w:pStyle w:val="Heading2"/>
@@ -23740,7 +23874,7 @@
       <w:r>
         <w:t xml:space="preserve"> </w:t>
       </w:r>
-      <w:hyperlink r:id="rId327">
+      <w:hyperlink r:id="rId330">
         <w:r>
           <w:rPr>
             <w:rStyle w:val="Hyperlink"/>
@@ -23757,7 +23891,7 @@
       <w:r>
         <w:t xml:space="preserve"> </w:t>
       </w:r>
-      <w:hyperlink r:id="rId328">
+      <w:hyperlink r:id="rId331">
         <w:r>
           <w:rPr>
             <w:rStyle w:val="Hyperlink"/>
@@ -23823,7 +23957,7 @@
       <w:r>
         <w:t xml:space="preserve"> </w:t>
       </w:r>
-      <w:hyperlink r:id="rId329">
+      <w:hyperlink r:id="rId332">
         <w:r>
           <w:rPr>
             <w:rStyle w:val="Hyperlink"/>
@@ -23838,8 +23972,8 @@
         <w:t xml:space="preserve">in HTML und anderen Formaten aus den Quellen zusammengebaut wird.</w:t>
       </w:r>
     </w:p>
-    <w:bookmarkEnd w:id="330"/>
-    <w:bookmarkStart w:id="347" w:name="styleguide"/>
+    <w:bookmarkEnd w:id="333"/>
+    <w:bookmarkStart w:id="350" w:name="styleguide"/>
     <w:p>
       <w:pPr>
         <w:pStyle w:val="Heading2"/>
@@ -23972,7 +24106,7 @@
         <w:t xml:space="preserve">.</w:t>
       </w:r>
     </w:p>
-    <w:bookmarkStart w:id="331" w:name="schreibstil"/>
+    <w:bookmarkStart w:id="334" w:name="schreibstil"/>
     <w:p>
       <w:pPr>
         <w:pStyle w:val="Heading3"/>
@@ -24073,8 +24207,8 @@
         <w:t xml:space="preserve">.</w:t>
       </w:r>
     </w:p>
-    <w:bookmarkEnd w:id="331"/>
-    <w:bookmarkStart w:id="335" w:name="struktur"/>
+    <w:bookmarkEnd w:id="334"/>
+    <w:bookmarkStart w:id="338" w:name="struktur"/>
     <w:p>
       <w:pPr>
         <w:pStyle w:val="Heading3"/>
@@ -24083,7 +24217,7 @@
         <w:t xml:space="preserve">Struktur</w:t>
       </w:r>
     </w:p>
-    <w:bookmarkStart w:id="333" w:name="struktur-des-texts"/>
+    <w:bookmarkStart w:id="336" w:name="struktur-des-texts"/>
     <w:p>
       <w:pPr>
         <w:pStyle w:val="Heading4"/>
@@ -24255,7 +24389,7 @@
       <w:r>
         <w:t xml:space="preserve"> </w:t>
       </w:r>
-      <w:hyperlink r:id="rId332">
+      <w:hyperlink r:id="rId335">
         <w:r>
           <w:rPr>
             <w:rStyle w:val="Hyperlink"/>
@@ -24302,8 +24436,8 @@
         <w:t xml:space="preserve">zum Text in Form von Bildern, Tabellen, Listen, Infoboxen und/oder Zusammenfassungen.</w:t>
       </w:r>
     </w:p>
-    <w:bookmarkEnd w:id="333"/>
-    <w:bookmarkStart w:id="334" w:name="struktur-der-hauptkapitel"/>
+    <w:bookmarkEnd w:id="336"/>
+    <w:bookmarkStart w:id="337" w:name="struktur-der-hauptkapitel"/>
     <w:p>
       <w:pPr>
         <w:pStyle w:val="Heading4"/>
@@ -24404,9 +24538,9 @@
         <w:t xml:space="preserve">.</w:t>
       </w:r>
     </w:p>
-    <w:bookmarkEnd w:id="334"/>
-    <w:bookmarkEnd w:id="335"/>
-    <w:bookmarkStart w:id="337" w:name="schreibweise"/>
+    <w:bookmarkEnd w:id="337"/>
+    <w:bookmarkEnd w:id="338"/>
+    <w:bookmarkStart w:id="340" w:name="schreibweise"/>
     <w:p>
       <w:pPr>
         <w:pStyle w:val="Heading3"/>
@@ -24476,7 +24610,7 @@
         <w:t xml:space="preserve">Quellen sollten nur dann genannt werden wenn in der jeweiligen Textpassage auch wirklich paraphrasiert oder wörtlich zitiert wird.</w:t>
       </w:r>
     </w:p>
-    <w:bookmarkStart w:id="336" w:name="typografie"/>
+    <w:bookmarkStart w:id="339" w:name="typografie"/>
     <w:p>
       <w:pPr>
         <w:pStyle w:val="Heading4"/>
@@ -24590,9 +24724,9 @@
         <w:t xml:space="preserve">Wir verzichten auf Fußnoten.</w:t>
       </w:r>
     </w:p>
-    <w:bookmarkEnd w:id="336"/>
-    <w:bookmarkEnd w:id="337"/>
-    <w:bookmarkStart w:id="338" w:name="mitarbeit-medien"/>
+    <w:bookmarkEnd w:id="339"/>
+    <w:bookmarkEnd w:id="340"/>
+    <w:bookmarkStart w:id="341" w:name="mitarbeit-medien"/>
     <w:p>
       <w:pPr>
         <w:pStyle w:val="Heading3"/>
@@ -24663,8 +24797,8 @@
         <w:t xml:space="preserve">Bitte nutzt sprechende Dateinamen!</w:t>
       </w:r>
     </w:p>
-    <w:bookmarkEnd w:id="338"/>
-    <w:bookmarkStart w:id="340" w:name="mitarbeit-literatur"/>
+    <w:bookmarkEnd w:id="341"/>
+    <w:bookmarkStart w:id="343" w:name="mitarbeit-literatur"/>
     <w:p>
       <w:pPr>
         <w:pStyle w:val="Heading3"/>
@@ -24683,7 +24817,7 @@
       <w:r>
         <w:t xml:space="preserve"> </w:t>
       </w:r>
-      <w:hyperlink r:id="rId281">
+      <w:hyperlink r:id="rId284">
         <w:r>
           <w:rPr>
             <w:rStyle w:val="Hyperlink"/>
@@ -24730,7 +24864,7 @@
       <w:r>
         <w:t xml:space="preserve"> </w:t>
       </w:r>
-      <w:hyperlink r:id="rId339">
+      <w:hyperlink r:id="rId342">
         <w:r>
           <w:rPr>
             <w:rStyle w:val="Hyperlink"/>
@@ -24760,8 +24894,8 @@
         <w:t xml:space="preserve">auf Literatur verwiesen werden.</w:t>
       </w:r>
     </w:p>
-    <w:bookmarkEnd w:id="340"/>
-    <w:bookmarkStart w:id="344" w:name="mitarbeit-glossar"/>
+    <w:bookmarkEnd w:id="343"/>
+    <w:bookmarkStart w:id="347" w:name="mitarbeit-glossar"/>
     <w:p>
       <w:pPr>
         <w:pStyle w:val="Heading3"/>
@@ -24851,12 +24985,12 @@
                 <wp:inline>
                   <wp:extent cx="152400" cy="152400"/>
                   <wp:effectExtent b="0" l="0" r="0" t="0"/>
-                  <wp:docPr descr="" title="" id="341" name="Picture"/>
+                  <wp:docPr descr="" title="" id="344" name="Picture"/>
                   <a:graphic>
                     <a:graphicData uri="http://schemas.openxmlformats.org/drawingml/2006/picture">
                       <pic:pic>
                         <pic:nvPicPr>
-                          <pic:cNvPr descr="/opt/quarto/share/formats/docx/warning.png" id="342" name="Picture"/>
+                          <pic:cNvPr descr="/opt/quarto/share/formats/docx/warning.png" id="345" name="Picture"/>
                           <pic:cNvPicPr>
                             <a:picLocks noChangeArrowheads="1" noChangeAspect="1"/>
                           </pic:cNvPicPr>
@@ -24924,7 +25058,7 @@
             <w:r>
               <w:t xml:space="preserve"> </w:t>
             </w:r>
-            <w:hyperlink r:id="rId343">
+            <w:hyperlink r:id="rId346">
               <w:r>
                 <w:rPr>
                   <w:rStyle w:val="Hyperlink"/>
@@ -24939,8 +25073,8 @@
         </w:tc>
       </w:tr>
     </w:tbl>
-    <w:bookmarkEnd w:id="344"/>
-    <w:bookmarkStart w:id="346" w:name="mitarbeit-autorinnen"/>
+    <w:bookmarkEnd w:id="347"/>
+    <w:bookmarkStart w:id="349" w:name="mitarbeit-autorinnen"/>
     <w:p>
       <w:pPr>
         <w:pStyle w:val="Heading3"/>
@@ -24976,7 +25110,7 @@
       <w:r>
         <w:t xml:space="preserve"> </w:t>
       </w:r>
-      <w:hyperlink r:id="rId345">
+      <w:hyperlink r:id="rId348">
         <w:r>
           <w:rPr>
             <w:rStyle w:val="VerbatimChar"/>
@@ -25033,9 +25167,9 @@
         <w:t xml:space="preserve">sind optional.</w:t>
       </w:r>
     </w:p>
-    <w:bookmarkEnd w:id="346"/>
-    <w:bookmarkEnd w:id="347"/>
-    <w:bookmarkStart w:id="356" w:name="technik"/>
+    <w:bookmarkEnd w:id="349"/>
+    <w:bookmarkEnd w:id="350"/>
+    <w:bookmarkStart w:id="359" w:name="technik"/>
     <w:p>
       <w:pPr>
         <w:pStyle w:val="Heading2"/>
@@ -25054,7 +25188,7 @@
       <w:r>
         <w:t xml:space="preserve"> </w:t>
       </w:r>
-      <w:hyperlink r:id="rId348">
+      <w:hyperlink r:id="rId351">
         <w:r>
           <w:rPr>
             <w:rStyle w:val="Hyperlink"/>
@@ -25084,7 +25218,7 @@
       <w:r>
         <w:t xml:space="preserve"> </w:t>
       </w:r>
-      <w:hyperlink r:id="rId349">
+      <w:hyperlink r:id="rId352">
         <w:r>
           <w:rPr>
             <w:rStyle w:val="Hyperlink"/>
@@ -25099,7 +25233,7 @@
         <w:t xml:space="preserve">immer der aktuellste Stand einsehbar sein sollte.</w:t>
       </w:r>
     </w:p>
-    <w:bookmarkStart w:id="351" w:name="verzeichnisstruktur"/>
+    <w:bookmarkStart w:id="354" w:name="verzeichnisstruktur"/>
     <w:p>
       <w:pPr>
         <w:pStyle w:val="Heading3"/>
@@ -25163,7 +25297,7 @@
           <w:numId w:val="1072"/>
         </w:numPr>
       </w:pPr>
-      <w:hyperlink r:id="rId345">
+      <w:hyperlink r:id="rId348">
         <w:r>
           <w:rPr>
             <w:rStyle w:val="VerbatimChar"/>
@@ -25298,7 +25432,7 @@
       <w:r>
         <w:t xml:space="preserve"> </w:t>
       </w:r>
-      <w:hyperlink r:id="rId350">
+      <w:hyperlink r:id="rId353">
         <w:r>
           <w:rPr>
             <w:rStyle w:val="Hyperlink"/>
@@ -25310,8 +25444,8 @@
         <w:t xml:space="preserve">)</w:t>
       </w:r>
     </w:p>
-    <w:bookmarkEnd w:id="351"/>
-    <w:bookmarkStart w:id="355" w:name="konvertierung"/>
+    <w:bookmarkEnd w:id="354"/>
+    <w:bookmarkStart w:id="358" w:name="konvertierung"/>
     <w:p>
       <w:pPr>
         <w:pStyle w:val="Heading3"/>
@@ -25330,7 +25464,7 @@
       <w:r>
         <w:t xml:space="preserve"> </w:t>
       </w:r>
-      <w:hyperlink r:id="rId352">
+      <w:hyperlink r:id="rId355">
         <w:r>
           <w:rPr>
             <w:rStyle w:val="Hyperlink"/>
@@ -25397,7 +25531,7 @@
       <w:r>
         <w:t xml:space="preserve"> </w:t>
       </w:r>
-      <w:hyperlink r:id="rId353">
+      <w:hyperlink r:id="rId356">
         <w:r>
           <w:rPr>
             <w:rStyle w:val="VerbatimChar"/>
@@ -25434,7 +25568,7 @@
       <w:r>
         <w:t xml:space="preserve"> </w:t>
       </w:r>
-      <w:hyperlink r:id="rId354">
+      <w:hyperlink r:id="rId357">
         <w:r>
           <w:rPr>
             <w:rStyle w:val="Hyperlink"/>
@@ -25600,9 +25734,9 @@
         <w:t xml:space="preserve">von Zotero.</w:t>
       </w:r>
     </w:p>
-    <w:bookmarkEnd w:id="355"/>
-    <w:bookmarkEnd w:id="356"/>
-    <w:bookmarkStart w:id="357" w:name="lizenz"/>
+    <w:bookmarkEnd w:id="358"/>
+    <w:bookmarkEnd w:id="359"/>
+    <w:bookmarkStart w:id="360" w:name="lizenz"/>
     <w:p>
       <w:pPr>
         <w:pStyle w:val="Heading2"/>
@@ -25646,8 +25780,8 @@
         <w:t xml:space="preserve">) veröffentlicht. Für Abbildungen kann auch eine CC-BY-Lizenz (kein -NC oder -ND) verwendet werden.</w:t>
       </w:r>
     </w:p>
-    <w:bookmarkEnd w:id="357"/>
-    <w:bookmarkEnd w:id="358"/>
+    <w:bookmarkEnd w:id="360"/>
+    <w:bookmarkEnd w:id="361"/>
     <w:sectPr/>
   </w:body>
 </w:document>

</xml_diff>

<commit_message>
Deploying to gh-pages from @ pro4bib/handbuch-it-in-bibliotheken@3d19a8eed51b84997bb921eb3db18df0b5057b6c 🚀
</commit_message>
<xml_diff>
--- a/Handbuch-IT-in-Bibliotheken.docx
+++ b/Handbuch-IT-in-Bibliotheken.docx
@@ -5833,25 +5833,34 @@
         <w:pStyle w:val="BodyText"/>
       </w:pPr>
       <w:r>
-        <w:t xml:space="preserve">Generell zielt UCD darauf ab, interaktive Systeme zu entwickeln, welche</w:t>
-      </w:r>
-      <w:r>
-        <w:t xml:space="preserve"> </w:t>
-      </w:r>
-      <w:r>
-        <w:t xml:space="preserve">einfach zu nutzen und nützlich sind. Hierbei wird ein Fokus auf Aspekte</w:t>
-      </w:r>
-      <w:r>
-        <w:t xml:space="preserve"> </w:t>
-      </w:r>
-      <w:r>
-        <w:t xml:space="preserve">wie Effektivität, Effizienz, Benutzerzufriedenheit und Zugänglichkeit</w:t>
-      </w:r>
-      <w:r>
-        <w:t xml:space="preserve"> </w:t>
-      </w:r>
-      <w:r>
-        <w:t xml:space="preserve">gelegt (vgl. ISO 9241-210:2019). Diese Aspekte werden in Abschnitt</w:t>
+        <w:t xml:space="preserve">Generell zielt UCD darauf ab, interaktive Systeme zu entwickeln, welche einfach</w:t>
+      </w:r>
+      <w:r>
+        <w:t xml:space="preserve"> </w:t>
+      </w:r>
+      <w:r>
+        <w:t xml:space="preserve">zu nutzen und nützlich sind. Hierbei wird ein Fokus auf Aspekte wie</w:t>
+      </w:r>
+      <w:r>
+        <w:t xml:space="preserve"> </w:t>
+      </w:r>
+      <w:r>
+        <w:t xml:space="preserve">Effektivität, Effizienz, Benutzerzufriedenheit und Zugänglichkeit gelegt</w:t>
+      </w:r>
+      <w:r>
+        <w:t xml:space="preserve"> </w:t>
+      </w:r>
+      <w:r>
+        <w:t xml:space="preserve">(Deutsches Institut für Normung e. V. (DIN) 2020)</w:t>
+      </w:r>
+      <w:r>
+        <w:t xml:space="preserve">. Diese Aspekte werden in</w:t>
+      </w:r>
+      <w:r>
+        <w:t xml:space="preserve"> </w:t>
+      </w:r>
+      <w:r>
+        <w:t xml:space="preserve">Abschnitt</w:t>
       </w:r>
       <w:r>
         <w:t xml:space="preserve"> </w:t>
@@ -5861,7 +5870,7 @@
           <w:rPr>
             <w:rStyle w:val="Hyperlink"/>
           </w:rPr>
-          <w:t xml:space="preserve">Was</w:t>
+          <w:t xml:space="preserve">Was beeinflusst den</w:t>
         </w:r>
         <w:r>
           <w:rPr>
@@ -5873,7 +5882,7 @@
           <w:rPr>
             <w:rStyle w:val="Hyperlink"/>
           </w:rPr>
-          <w:t xml:space="preserve">beeinflusst den Nutzungseindruck?</w:t>
+          <w:t xml:space="preserve">Nutzungseindruck?</w:t>
         </w:r>
       </w:hyperlink>
       <w:r>
@@ -6107,7 +6116,16 @@
         <w:t xml:space="preserve"> </w:t>
       </w:r>
       <w:r>
-        <w:t xml:space="preserve">DIN EN ISO 9241-11 wieder.</w:t>
+        <w:t xml:space="preserve">DIN EN ISO 9241-11 wieder</w:t>
+      </w:r>
+      <w:r>
+        <w:t xml:space="preserve"> </w:t>
+      </w:r>
+      <w:r>
+        <w:t xml:space="preserve">(Deutsches Institut für Normung e. V. (DIN) 2020)</w:t>
+      </w:r>
+      <w:r>
+        <w:t xml:space="preserve">.</w:t>
       </w:r>
     </w:p>
     <w:p>
@@ -22370,7 +22388,7 @@
     </w:p>
     <w:bookmarkEnd w:id="282"/>
     <w:bookmarkEnd w:id="283"/>
-    <w:bookmarkStart w:id="309" w:name="literaturverzeichnis"/>
+    <w:bookmarkStart w:id="311" w:name="literaturverzeichnis"/>
     <w:p>
       <w:pPr>
         <w:pStyle w:val="Heading1"/>
@@ -22404,7 +22422,7 @@
         <w:t xml:space="preserve">verwaltet. Hier davon nur die explizit im Handbuch referenzierten Publikationen:</w:t>
       </w:r>
     </w:p>
-    <w:bookmarkStart w:id="308" w:name="refs"/>
+    <w:bookmarkStart w:id="310" w:name="refs"/>
     <w:bookmarkStart w:id="286" w:name="ref-borgman_acting_1997"/>
     <w:p>
       <w:pPr>
@@ -22520,12 +22538,75 @@
       </w:r>
     </w:p>
     <w:bookmarkEnd w:id="290"/>
-    <w:bookmarkStart w:id="292" w:name="ref-gesetzliche_bildschirm-_2019"/>
+    <w:bookmarkStart w:id="292" w:name="X3dba762fba6acbcf05430d741edf77835fb9a09"/>
     <w:p>
       <w:pPr>
         <w:pStyle w:val="Bibliography"/>
       </w:pPr>
       <w:r>
+        <w:t xml:space="preserve">Deutsches Institut für Normung e. V. (DIN). 2020.</w:t>
+      </w:r>
+      <w:r>
+        <w:t xml:space="preserve"> </w:t>
+      </w:r>
+      <w:r>
+        <w:t xml:space="preserve">„</w:t>
+      </w:r>
+      <w:r>
+        <w:t xml:space="preserve">DIN</w:t>
+      </w:r>
+      <w:r>
+        <w:t xml:space="preserve"> </w:t>
+      </w:r>
+      <w:r>
+        <w:t xml:space="preserve">EN</w:t>
+      </w:r>
+      <w:r>
+        <w:t xml:space="preserve"> </w:t>
+      </w:r>
+      <w:r>
+        <w:t xml:space="preserve">ISO</w:t>
+      </w:r>
+      <w:r>
+        <w:t xml:space="preserve"> </w:t>
+      </w:r>
+      <w:r>
+        <w:t xml:space="preserve">9241-110 Ergonomie der Mensch-System-Interaktion - Teil 110: Interaktionsprinzipien (</w:t>
+      </w:r>
+      <w:r>
+        <w:t xml:space="preserve">ISO</w:t>
+      </w:r>
+      <w:r>
+        <w:t xml:space="preserve"> </w:t>
+      </w:r>
+      <w:r>
+        <w:t xml:space="preserve">9241-110:2020)“</w:t>
+      </w:r>
+      <w:r>
+        <w:t xml:space="preserve">.</w:t>
+      </w:r>
+      <w:r>
+        <w:t xml:space="preserve"> </w:t>
+      </w:r>
+      <w:hyperlink r:id="rId291">
+        <w:r>
+          <w:rPr>
+            <w:rStyle w:val="Hyperlink"/>
+          </w:rPr>
+          <w:t xml:space="preserve">https://www.din.de/de/mitwirken/normenausschuesse/naerg/veroeffentlichungen/wdc-beuth:din21:320862700</w:t>
+        </w:r>
+      </w:hyperlink>
+      <w:r>
+        <w:t xml:space="preserve">.</w:t>
+      </w:r>
+    </w:p>
+    <w:bookmarkEnd w:id="292"/>
+    <w:bookmarkStart w:id="294" w:name="ref-gesetzliche_bildschirm-_2019"/>
+    <w:p>
+      <w:pPr>
+        <w:pStyle w:val="Bibliography"/>
+      </w:pPr>
+      <w:r>
         <w:t xml:space="preserve">Gesetzliche, Deutsche, und Unfallversicherung e.V. (DGUV). 2019.</w:t>
       </w:r>
       <w:r>
@@ -22540,7 +22621,7 @@
       <w:r>
         <w:t xml:space="preserve"> </w:t>
       </w:r>
-      <w:hyperlink r:id="rId291">
+      <w:hyperlink r:id="rId293">
         <w:r>
           <w:rPr>
             <w:rStyle w:val="Hyperlink"/>
@@ -22552,8 +22633,8 @@
         <w:t xml:space="preserve">.</w:t>
       </w:r>
     </w:p>
-    <w:bookmarkEnd w:id="292"/>
-    <w:bookmarkStart w:id="293" w:name="ref-gould_designing_1987"/>
+    <w:bookmarkEnd w:id="294"/>
+    <w:bookmarkStart w:id="295" w:name="ref-gould_designing_1987"/>
     <w:p>
       <w:pPr>
         <w:pStyle w:val="Bibliography"/>
@@ -22602,8 +22683,8 @@
         <w:t xml:space="preserve">: Morgan Kaufmann Publishers Inc.</w:t>
       </w:r>
     </w:p>
-    <w:bookmarkEnd w:id="293"/>
-    <w:bookmarkStart w:id="295" w:name="ref-noauthor_government_2012"/>
+    <w:bookmarkEnd w:id="295"/>
+    <w:bookmarkStart w:id="297" w:name="ref-noauthor_government_2012"/>
     <w:p>
       <w:pPr>
         <w:pStyle w:val="Bibliography"/>
@@ -22632,7 +22713,7 @@
       <w:r>
         <w:t xml:space="preserve"> </w:t>
       </w:r>
-      <w:hyperlink r:id="rId294">
+      <w:hyperlink r:id="rId296">
         <w:r>
           <w:rPr>
             <w:rStyle w:val="Hyperlink"/>
@@ -22644,8 +22725,8 @@
         <w:t xml:space="preserve">.</w:t>
       </w:r>
     </w:p>
-    <w:bookmarkEnd w:id="295"/>
-    <w:bookmarkStart w:id="297" w:name="ref-hanson_cody_opinion_2015"/>
+    <w:bookmarkEnd w:id="297"/>
+    <w:bookmarkStart w:id="299" w:name="ref-hanson_cody_opinion_2015"/>
     <w:p>
       <w:pPr>
         <w:pStyle w:val="Bibliography"/>
@@ -22665,7 +22746,7 @@
       <w:r>
         <w:t xml:space="preserve"> </w:t>
       </w:r>
-      <w:hyperlink r:id="rId296">
+      <w:hyperlink r:id="rId298">
         <w:r>
           <w:rPr>
             <w:rStyle w:val="Hyperlink"/>
@@ -22677,8 +22758,8 @@
         <w:t xml:space="preserve">.</w:t>
       </w:r>
     </w:p>
-    <w:bookmarkEnd w:id="297"/>
-    <w:bookmarkStart w:id="299" w:name="ref-jakob_nielsen_why_2000"/>
+    <w:bookmarkEnd w:id="299"/>
+    <w:bookmarkStart w:id="301" w:name="ref-jakob_nielsen_why_2000"/>
     <w:p>
       <w:pPr>
         <w:pStyle w:val="Bibliography"/>
@@ -22698,7 +22779,7 @@
       <w:r>
         <w:t xml:space="preserve"> </w:t>
       </w:r>
-      <w:hyperlink r:id="rId298">
+      <w:hyperlink r:id="rId300">
         <w:r>
           <w:rPr>
             <w:rStyle w:val="Hyperlink"/>
@@ -22710,8 +22791,8 @@
         <w:t xml:space="preserve">.</w:t>
       </w:r>
     </w:p>
-    <w:bookmarkEnd w:id="299"/>
-    <w:bookmarkStart w:id="301" w:name="ref-kling_human_1998"/>
+    <w:bookmarkEnd w:id="301"/>
+    <w:bookmarkStart w:id="303" w:name="ref-kling_human_1998"/>
     <w:p>
       <w:pPr>
         <w:pStyle w:val="Bibliography"/>
@@ -22775,7 +22856,7 @@
       <w:r>
         <w:t xml:space="preserve"> </w:t>
       </w:r>
-      <w:hyperlink r:id="rId300">
+      <w:hyperlink r:id="rId302">
         <w:r>
           <w:rPr>
             <w:rStyle w:val="Hyperlink"/>
@@ -22787,8 +22868,8 @@
         <w:t xml:space="preserve">.</w:t>
       </w:r>
     </w:p>
-    <w:bookmarkEnd w:id="301"/>
-    <w:bookmarkStart w:id="302" w:name="ref-matthews_library_2020"/>
+    <w:bookmarkEnd w:id="303"/>
+    <w:bookmarkStart w:id="304" w:name="ref-matthews_library_2020"/>
     <w:p>
       <w:pPr>
         <w:pStyle w:val="Bibliography"/>
@@ -22810,8 +22891,8 @@
         <w:t xml:space="preserve">. Second edition. Library and information science text series. Santa Barbara, California: Libraries Unlimited.</w:t>
       </w:r>
     </w:p>
-    <w:bookmarkEnd w:id="302"/>
-    <w:bookmarkStart w:id="304" w:name="X2991d540a7115437b25379cbaf8614f9d4eb4ac"/>
+    <w:bookmarkEnd w:id="304"/>
+    <w:bookmarkStart w:id="306" w:name="X2991d540a7115437b25379cbaf8614f9d4eb4ac"/>
     <w:p>
       <w:pPr>
         <w:pStyle w:val="Bibliography"/>
@@ -22840,7 +22921,7 @@
       <w:r>
         <w:t xml:space="preserve"> </w:t>
       </w:r>
-      <w:hyperlink r:id="rId303">
+      <w:hyperlink r:id="rId305">
         <w:r>
           <w:rPr>
             <w:rStyle w:val="Hyperlink"/>
@@ -22852,8 +22933,8 @@
         <w:t xml:space="preserve">.</w:t>
       </w:r>
     </w:p>
-    <w:bookmarkEnd w:id="304"/>
-    <w:bookmarkStart w:id="305" w:name="ref-shneiderman_designing_2005"/>
+    <w:bookmarkEnd w:id="306"/>
+    <w:bookmarkStart w:id="307" w:name="ref-shneiderman_designing_2005"/>
     <w:p>
       <w:pPr>
         <w:pStyle w:val="Bibliography"/>
@@ -22875,8 +22956,8 @@
         <w:t xml:space="preserve">. 4th Aufl. Pearson.</w:t>
       </w:r>
     </w:p>
-    <w:bookmarkEnd w:id="305"/>
-    <w:bookmarkStart w:id="307" w:name="ref-siems_lesen_2022"/>
+    <w:bookmarkEnd w:id="307"/>
+    <w:bookmarkStart w:id="309" w:name="ref-siems_lesen_2022"/>
     <w:p>
       <w:pPr>
         <w:pStyle w:val="Bibliography"/>
@@ -22926,7 +23007,7 @@
       <w:r>
         <w:t xml:space="preserve"> </w:t>
       </w:r>
-      <w:hyperlink r:id="rId306">
+      <w:hyperlink r:id="rId308">
         <w:r>
           <w:rPr>
             <w:rStyle w:val="Hyperlink"/>
@@ -22938,10 +23019,10 @@
         <w:t xml:space="preserve">.</w:t>
       </w:r>
     </w:p>
-    <w:bookmarkEnd w:id="307"/>
-    <w:bookmarkEnd w:id="308"/>
     <w:bookmarkEnd w:id="309"/>
-    <w:bookmarkStart w:id="326" w:name="glossar"/>
+    <w:bookmarkEnd w:id="310"/>
+    <w:bookmarkEnd w:id="311"/>
+    <w:bookmarkStart w:id="328" w:name="glossar"/>
     <w:p>
       <w:pPr>
         <w:pStyle w:val="Heading1"/>
@@ -22954,7 +23035,7 @@
       <w:pPr>
         <w:pStyle w:val="DefinitionTerm"/>
       </w:pPr>
-      <w:hyperlink r:id="rId310">
+      <w:hyperlink r:id="rId312">
         <w:r>
           <w:rPr>
             <w:rStyle w:val="Hyperlink"/>
@@ -22991,7 +23072,7 @@
       <w:pPr>
         <w:pStyle w:val="DefinitionTerm"/>
       </w:pPr>
-      <w:hyperlink r:id="rId311">
+      <w:hyperlink r:id="rId313">
         <w:r>
           <w:rPr>
             <w:rStyle w:val="Hyperlink"/>
@@ -23012,7 +23093,7 @@
       <w:pPr>
         <w:pStyle w:val="DefinitionTerm"/>
       </w:pPr>
-      <w:hyperlink r:id="rId312">
+      <w:hyperlink r:id="rId314">
         <w:r>
           <w:rPr>
             <w:rStyle w:val="Hyperlink"/>
@@ -23054,7 +23135,7 @@
       <w:pPr>
         <w:pStyle w:val="DefinitionTerm"/>
       </w:pPr>
-      <w:hyperlink r:id="rId313">
+      <w:hyperlink r:id="rId315">
         <w:r>
           <w:rPr>
             <w:rStyle w:val="Hyperlink"/>
@@ -23091,7 +23172,7 @@
       <w:pPr>
         <w:pStyle w:val="DefinitionTerm"/>
       </w:pPr>
-      <w:hyperlink r:id="rId314">
+      <w:hyperlink r:id="rId316">
         <w:r>
           <w:rPr>
             <w:rStyle w:val="Hyperlink"/>
@@ -23112,7 +23193,7 @@
       <w:pPr>
         <w:pStyle w:val="DefinitionTerm"/>
       </w:pPr>
-      <w:hyperlink r:id="rId315">
+      <w:hyperlink r:id="rId317">
         <w:r>
           <w:rPr>
             <w:rStyle w:val="Hyperlink"/>
@@ -23133,7 +23214,7 @@
       <w:pPr>
         <w:pStyle w:val="DefinitionTerm"/>
       </w:pPr>
-      <w:hyperlink r:id="rId316">
+      <w:hyperlink r:id="rId318">
         <w:r>
           <w:rPr>
             <w:rStyle w:val="Hyperlink"/>
@@ -23154,7 +23235,7 @@
       <w:pPr>
         <w:pStyle w:val="DefinitionTerm"/>
       </w:pPr>
-      <w:hyperlink r:id="rId317">
+      <w:hyperlink r:id="rId319">
         <w:r>
           <w:rPr>
             <w:rStyle w:val="Hyperlink"/>
@@ -23175,7 +23256,7 @@
       <w:pPr>
         <w:pStyle w:val="DefinitionTerm"/>
       </w:pPr>
-      <w:hyperlink r:id="rId318">
+      <w:hyperlink r:id="rId320">
         <w:r>
           <w:rPr>
             <w:rStyle w:val="Hyperlink"/>
@@ -23196,7 +23277,7 @@
       <w:pPr>
         <w:pStyle w:val="DefinitionTerm"/>
       </w:pPr>
-      <w:hyperlink r:id="rId319">
+      <w:hyperlink r:id="rId321">
         <w:r>
           <w:rPr>
             <w:rStyle w:val="Hyperlink"/>
@@ -23217,7 +23298,7 @@
       <w:pPr>
         <w:pStyle w:val="DefinitionTerm"/>
       </w:pPr>
-      <w:hyperlink r:id="rId320">
+      <w:hyperlink r:id="rId322">
         <w:r>
           <w:rPr>
             <w:rStyle w:val="Hyperlink"/>
@@ -23238,7 +23319,7 @@
       <w:pPr>
         <w:pStyle w:val="DefinitionTerm"/>
       </w:pPr>
-      <w:hyperlink r:id="rId321">
+      <w:hyperlink r:id="rId323">
         <w:r>
           <w:rPr>
             <w:rStyle w:val="Hyperlink"/>
@@ -23259,7 +23340,7 @@
       <w:pPr>
         <w:pStyle w:val="DefinitionTerm"/>
       </w:pPr>
-      <w:hyperlink r:id="rId322">
+      <w:hyperlink r:id="rId324">
         <w:r>
           <w:rPr>
             <w:rStyle w:val="Hyperlink"/>
@@ -23280,7 +23361,7 @@
       <w:pPr>
         <w:pStyle w:val="DefinitionTerm"/>
       </w:pPr>
-      <w:hyperlink r:id="rId323">
+      <w:hyperlink r:id="rId325">
         <w:r>
           <w:rPr>
             <w:rStyle w:val="Hyperlink"/>
@@ -23301,7 +23382,7 @@
       <w:pPr>
         <w:pStyle w:val="DefinitionTerm"/>
       </w:pPr>
-      <w:hyperlink r:id="rId324">
+      <w:hyperlink r:id="rId326">
         <w:r>
           <w:rPr>
             <w:rStyle w:val="Hyperlink"/>
@@ -23322,7 +23403,7 @@
       <w:pPr>
         <w:pStyle w:val="DefinitionTerm"/>
       </w:pPr>
-      <w:hyperlink r:id="rId325">
+      <w:hyperlink r:id="rId327">
         <w:r>
           <w:rPr>
             <w:rStyle w:val="Hyperlink"/>
@@ -23355,8 +23436,8 @@
         <w:t xml:space="preserve">Protokoll zur Abfrage von bibliografischen Daten </w:t>
       </w:r>
     </w:p>
-    <w:bookmarkEnd w:id="326"/>
-    <w:bookmarkStart w:id="327" w:name="zielgruppe"/>
+    <w:bookmarkEnd w:id="328"/>
+    <w:bookmarkStart w:id="329" w:name="zielgruppe"/>
     <w:p>
       <w:pPr>
         <w:pStyle w:val="Heading1"/>
@@ -23577,8 +23658,8 @@
         <w:t xml:space="preserve">Lehrbeauftragter für einen bibliothekarischen Studiengang.</w:t>
       </w:r>
     </w:p>
-    <w:bookmarkEnd w:id="327"/>
-    <w:bookmarkStart w:id="361" w:name="mitarbeit"/>
+    <w:bookmarkEnd w:id="329"/>
+    <w:bookmarkStart w:id="363" w:name="mitarbeit"/>
     <w:p>
       <w:pPr>
         <w:pStyle w:val="Heading1"/>
@@ -23629,12 +23710,12 @@
                 <wp:inline>
                   <wp:extent cx="152400" cy="152400"/>
                   <wp:effectExtent b="0" l="0" r="0" t="0"/>
-                  <wp:docPr descr="" title="" id="328" name="Picture"/>
+                  <wp:docPr descr="" title="" id="330" name="Picture"/>
                   <a:graphic>
                     <a:graphicData uri="http://schemas.openxmlformats.org/drawingml/2006/picture">
                       <pic:pic>
                         <pic:nvPicPr>
-                          <pic:cNvPr descr="/opt/quarto/share/formats/docx/warning.png" id="329" name="Picture"/>
+                          <pic:cNvPr descr="/opt/quarto/share/formats/docx/warning.png" id="331" name="Picture"/>
                           <pic:cNvPicPr>
                             <a:picLocks noChangeArrowheads="1" noChangeAspect="1"/>
                           </pic:cNvPicPr>
@@ -23793,7 +23874,7 @@
         <w:t xml:space="preserve">beschrieben.</w:t>
       </w:r>
     </w:p>
-    <w:bookmarkStart w:id="333" w:name="arbeitsablauf"/>
+    <w:bookmarkStart w:id="335" w:name="arbeitsablauf"/>
     <w:p>
       <w:pPr>
         <w:pStyle w:val="Heading2"/>
@@ -23874,7 +23955,7 @@
       <w:r>
         <w:t xml:space="preserve"> </w:t>
       </w:r>
-      <w:hyperlink r:id="rId330">
+      <w:hyperlink r:id="rId332">
         <w:r>
           <w:rPr>
             <w:rStyle w:val="Hyperlink"/>
@@ -23891,7 +23972,7 @@
       <w:r>
         <w:t xml:space="preserve"> </w:t>
       </w:r>
-      <w:hyperlink r:id="rId331">
+      <w:hyperlink r:id="rId333">
         <w:r>
           <w:rPr>
             <w:rStyle w:val="Hyperlink"/>
@@ -23957,7 +24038,7 @@
       <w:r>
         <w:t xml:space="preserve"> </w:t>
       </w:r>
-      <w:hyperlink r:id="rId332">
+      <w:hyperlink r:id="rId334">
         <w:r>
           <w:rPr>
             <w:rStyle w:val="Hyperlink"/>
@@ -23972,8 +24053,8 @@
         <w:t xml:space="preserve">in HTML und anderen Formaten aus den Quellen zusammengebaut wird.</w:t>
       </w:r>
     </w:p>
-    <w:bookmarkEnd w:id="333"/>
-    <w:bookmarkStart w:id="350" w:name="styleguide"/>
+    <w:bookmarkEnd w:id="335"/>
+    <w:bookmarkStart w:id="352" w:name="styleguide"/>
     <w:p>
       <w:pPr>
         <w:pStyle w:val="Heading2"/>
@@ -24106,7 +24187,7 @@
         <w:t xml:space="preserve">.</w:t>
       </w:r>
     </w:p>
-    <w:bookmarkStart w:id="334" w:name="schreibstil"/>
+    <w:bookmarkStart w:id="336" w:name="schreibstil"/>
     <w:p>
       <w:pPr>
         <w:pStyle w:val="Heading3"/>
@@ -24207,8 +24288,8 @@
         <w:t xml:space="preserve">.</w:t>
       </w:r>
     </w:p>
-    <w:bookmarkEnd w:id="334"/>
-    <w:bookmarkStart w:id="338" w:name="struktur"/>
+    <w:bookmarkEnd w:id="336"/>
+    <w:bookmarkStart w:id="340" w:name="struktur"/>
     <w:p>
       <w:pPr>
         <w:pStyle w:val="Heading3"/>
@@ -24217,7 +24298,7 @@
         <w:t xml:space="preserve">Struktur</w:t>
       </w:r>
     </w:p>
-    <w:bookmarkStart w:id="336" w:name="struktur-des-texts"/>
+    <w:bookmarkStart w:id="338" w:name="struktur-des-texts"/>
     <w:p>
       <w:pPr>
         <w:pStyle w:val="Heading4"/>
@@ -24389,7 +24470,7 @@
       <w:r>
         <w:t xml:space="preserve"> </w:t>
       </w:r>
-      <w:hyperlink r:id="rId335">
+      <w:hyperlink r:id="rId337">
         <w:r>
           <w:rPr>
             <w:rStyle w:val="Hyperlink"/>
@@ -24436,8 +24517,8 @@
         <w:t xml:space="preserve">zum Text in Form von Bildern, Tabellen, Listen, Infoboxen und/oder Zusammenfassungen.</w:t>
       </w:r>
     </w:p>
-    <w:bookmarkEnd w:id="336"/>
-    <w:bookmarkStart w:id="337" w:name="struktur-der-hauptkapitel"/>
+    <w:bookmarkEnd w:id="338"/>
+    <w:bookmarkStart w:id="339" w:name="struktur-der-hauptkapitel"/>
     <w:p>
       <w:pPr>
         <w:pStyle w:val="Heading4"/>
@@ -24538,9 +24619,9 @@
         <w:t xml:space="preserve">.</w:t>
       </w:r>
     </w:p>
-    <w:bookmarkEnd w:id="337"/>
-    <w:bookmarkEnd w:id="338"/>
-    <w:bookmarkStart w:id="340" w:name="schreibweise"/>
+    <w:bookmarkEnd w:id="339"/>
+    <w:bookmarkEnd w:id="340"/>
+    <w:bookmarkStart w:id="342" w:name="schreibweise"/>
     <w:p>
       <w:pPr>
         <w:pStyle w:val="Heading3"/>
@@ -24610,7 +24691,7 @@
         <w:t xml:space="preserve">Quellen sollten nur dann genannt werden wenn in der jeweiligen Textpassage auch wirklich paraphrasiert oder wörtlich zitiert wird.</w:t>
       </w:r>
     </w:p>
-    <w:bookmarkStart w:id="339" w:name="typografie"/>
+    <w:bookmarkStart w:id="341" w:name="typografie"/>
     <w:p>
       <w:pPr>
         <w:pStyle w:val="Heading4"/>
@@ -24724,9 +24805,9 @@
         <w:t xml:space="preserve">Wir verzichten auf Fußnoten.</w:t>
       </w:r>
     </w:p>
-    <w:bookmarkEnd w:id="339"/>
-    <w:bookmarkEnd w:id="340"/>
-    <w:bookmarkStart w:id="341" w:name="mitarbeit-medien"/>
+    <w:bookmarkEnd w:id="341"/>
+    <w:bookmarkEnd w:id="342"/>
+    <w:bookmarkStart w:id="343" w:name="mitarbeit-medien"/>
     <w:p>
       <w:pPr>
         <w:pStyle w:val="Heading3"/>
@@ -24797,8 +24878,8 @@
         <w:t xml:space="preserve">Bitte nutzt sprechende Dateinamen!</w:t>
       </w:r>
     </w:p>
-    <w:bookmarkEnd w:id="341"/>
-    <w:bookmarkStart w:id="343" w:name="mitarbeit-literatur"/>
+    <w:bookmarkEnd w:id="343"/>
+    <w:bookmarkStart w:id="345" w:name="mitarbeit-literatur"/>
     <w:p>
       <w:pPr>
         <w:pStyle w:val="Heading3"/>
@@ -24864,7 +24945,7 @@
       <w:r>
         <w:t xml:space="preserve"> </w:t>
       </w:r>
-      <w:hyperlink r:id="rId342">
+      <w:hyperlink r:id="rId344">
         <w:r>
           <w:rPr>
             <w:rStyle w:val="Hyperlink"/>
@@ -24894,8 +24975,8 @@
         <w:t xml:space="preserve">auf Literatur verwiesen werden.</w:t>
       </w:r>
     </w:p>
-    <w:bookmarkEnd w:id="343"/>
-    <w:bookmarkStart w:id="347" w:name="mitarbeit-glossar"/>
+    <w:bookmarkEnd w:id="345"/>
+    <w:bookmarkStart w:id="349" w:name="mitarbeit-glossar"/>
     <w:p>
       <w:pPr>
         <w:pStyle w:val="Heading3"/>
@@ -24985,12 +25066,12 @@
                 <wp:inline>
                   <wp:extent cx="152400" cy="152400"/>
                   <wp:effectExtent b="0" l="0" r="0" t="0"/>
-                  <wp:docPr descr="" title="" id="344" name="Picture"/>
+                  <wp:docPr descr="" title="" id="346" name="Picture"/>
                   <a:graphic>
                     <a:graphicData uri="http://schemas.openxmlformats.org/drawingml/2006/picture">
                       <pic:pic>
                         <pic:nvPicPr>
-                          <pic:cNvPr descr="/opt/quarto/share/formats/docx/warning.png" id="345" name="Picture"/>
+                          <pic:cNvPr descr="/opt/quarto/share/formats/docx/warning.png" id="347" name="Picture"/>
                           <pic:cNvPicPr>
                             <a:picLocks noChangeArrowheads="1" noChangeAspect="1"/>
                           </pic:cNvPicPr>
@@ -25058,7 +25139,7 @@
             <w:r>
               <w:t xml:space="preserve"> </w:t>
             </w:r>
-            <w:hyperlink r:id="rId346">
+            <w:hyperlink r:id="rId348">
               <w:r>
                 <w:rPr>
                   <w:rStyle w:val="Hyperlink"/>
@@ -25073,8 +25154,8 @@
         </w:tc>
       </w:tr>
     </w:tbl>
-    <w:bookmarkEnd w:id="347"/>
-    <w:bookmarkStart w:id="349" w:name="mitarbeit-autorinnen"/>
+    <w:bookmarkEnd w:id="349"/>
+    <w:bookmarkStart w:id="351" w:name="mitarbeit-autorinnen"/>
     <w:p>
       <w:pPr>
         <w:pStyle w:val="Heading3"/>
@@ -25110,7 +25191,7 @@
       <w:r>
         <w:t xml:space="preserve"> </w:t>
       </w:r>
-      <w:hyperlink r:id="rId348">
+      <w:hyperlink r:id="rId350">
         <w:r>
           <w:rPr>
             <w:rStyle w:val="VerbatimChar"/>
@@ -25167,9 +25248,9 @@
         <w:t xml:space="preserve">sind optional.</w:t>
       </w:r>
     </w:p>
-    <w:bookmarkEnd w:id="349"/>
-    <w:bookmarkEnd w:id="350"/>
-    <w:bookmarkStart w:id="359" w:name="technik"/>
+    <w:bookmarkEnd w:id="351"/>
+    <w:bookmarkEnd w:id="352"/>
+    <w:bookmarkStart w:id="361" w:name="technik"/>
     <w:p>
       <w:pPr>
         <w:pStyle w:val="Heading2"/>
@@ -25188,7 +25269,7 @@
       <w:r>
         <w:t xml:space="preserve"> </w:t>
       </w:r>
-      <w:hyperlink r:id="rId351">
+      <w:hyperlink r:id="rId353">
         <w:r>
           <w:rPr>
             <w:rStyle w:val="Hyperlink"/>
@@ -25218,7 +25299,7 @@
       <w:r>
         <w:t xml:space="preserve"> </w:t>
       </w:r>
-      <w:hyperlink r:id="rId352">
+      <w:hyperlink r:id="rId354">
         <w:r>
           <w:rPr>
             <w:rStyle w:val="Hyperlink"/>
@@ -25233,7 +25314,7 @@
         <w:t xml:space="preserve">immer der aktuellste Stand einsehbar sein sollte.</w:t>
       </w:r>
     </w:p>
-    <w:bookmarkStart w:id="354" w:name="verzeichnisstruktur"/>
+    <w:bookmarkStart w:id="356" w:name="verzeichnisstruktur"/>
     <w:p>
       <w:pPr>
         <w:pStyle w:val="Heading3"/>
@@ -25297,7 +25378,7 @@
           <w:numId w:val="1072"/>
         </w:numPr>
       </w:pPr>
-      <w:hyperlink r:id="rId348">
+      <w:hyperlink r:id="rId350">
         <w:r>
           <w:rPr>
             <w:rStyle w:val="VerbatimChar"/>
@@ -25432,7 +25513,7 @@
       <w:r>
         <w:t xml:space="preserve"> </w:t>
       </w:r>
-      <w:hyperlink r:id="rId353">
+      <w:hyperlink r:id="rId355">
         <w:r>
           <w:rPr>
             <w:rStyle w:val="Hyperlink"/>
@@ -25444,8 +25525,8 @@
         <w:t xml:space="preserve">)</w:t>
       </w:r>
     </w:p>
-    <w:bookmarkEnd w:id="354"/>
-    <w:bookmarkStart w:id="358" w:name="konvertierung"/>
+    <w:bookmarkEnd w:id="356"/>
+    <w:bookmarkStart w:id="360" w:name="konvertierung"/>
     <w:p>
       <w:pPr>
         <w:pStyle w:val="Heading3"/>
@@ -25464,7 +25545,7 @@
       <w:r>
         <w:t xml:space="preserve"> </w:t>
       </w:r>
-      <w:hyperlink r:id="rId355">
+      <w:hyperlink r:id="rId357">
         <w:r>
           <w:rPr>
             <w:rStyle w:val="Hyperlink"/>
@@ -25531,7 +25612,7 @@
       <w:r>
         <w:t xml:space="preserve"> </w:t>
       </w:r>
-      <w:hyperlink r:id="rId356">
+      <w:hyperlink r:id="rId358">
         <w:r>
           <w:rPr>
             <w:rStyle w:val="VerbatimChar"/>
@@ -25568,7 +25649,7 @@
       <w:r>
         <w:t xml:space="preserve"> </w:t>
       </w:r>
-      <w:hyperlink r:id="rId357">
+      <w:hyperlink r:id="rId359">
         <w:r>
           <w:rPr>
             <w:rStyle w:val="Hyperlink"/>
@@ -25734,9 +25815,9 @@
         <w:t xml:space="preserve">von Zotero.</w:t>
       </w:r>
     </w:p>
-    <w:bookmarkEnd w:id="358"/>
-    <w:bookmarkEnd w:id="359"/>
-    <w:bookmarkStart w:id="360" w:name="lizenz"/>
+    <w:bookmarkEnd w:id="360"/>
+    <w:bookmarkEnd w:id="361"/>
+    <w:bookmarkStart w:id="362" w:name="lizenz"/>
     <w:p>
       <w:pPr>
         <w:pStyle w:val="Heading2"/>
@@ -25780,8 +25861,8 @@
         <w:t xml:space="preserve">) veröffentlicht. Für Abbildungen kann auch eine CC-BY-Lizenz (kein -NC oder -ND) verwendet werden.</w:t>
       </w:r>
     </w:p>
-    <w:bookmarkEnd w:id="360"/>
-    <w:bookmarkEnd w:id="361"/>
+    <w:bookmarkEnd w:id="362"/>
+    <w:bookmarkEnd w:id="363"/>
     <w:sectPr/>
   </w:body>
 </w:document>

</xml_diff>

<commit_message>
Deploying to gh-pages from @ pro4bib/handbuch-it-in-bibliotheken@5767fc83093c440e2fa26e7c5ee326cd67dc53c7 🚀
</commit_message>
<xml_diff>
--- a/Handbuch-IT-in-Bibliotheken.docx
+++ b/Handbuch-IT-in-Bibliotheken.docx
@@ -3441,7 +3441,7 @@
       </w:r>
     </w:p>
     <w:bookmarkEnd w:id="88"/>
-    <w:bookmarkStart w:id="92" w:name="barrierefreiheit"/>
+    <w:bookmarkStart w:id="92" w:name="accessibility"/>
     <w:p>
       <w:pPr>
         <w:pStyle w:val="Heading4"/>
@@ -8766,8 +8766,19 @@
       <w:r>
         <w:t xml:space="preserve"> </w:t>
       </w:r>
-      <w:r>
-        <w:t xml:space="preserve">[Accessibility] thematisiert wurden.</w:t>
+      <w:hyperlink w:anchor="accessibility">
+        <w:r>
+          <w:rPr>
+            <w:rStyle w:val="Hyperlink"/>
+          </w:rPr>
+          <w:t xml:space="preserve">Accessibility</w:t>
+        </w:r>
+      </w:hyperlink>
+      <w:r>
+        <w:t xml:space="preserve"> </w:t>
+      </w:r>
+      <w:r>
+        <w:t xml:space="preserve">thematisiert wurden.</w:t>
       </w:r>
     </w:p>
     <w:bookmarkEnd w:id="159"/>
@@ -14524,7 +14535,59 @@
         <w:t xml:space="preserve"> </w:t>
       </w:r>
       <w:r>
-        <w:t xml:space="preserve">(CSV, XML, JSON oder RDF) die je nach BMS besser oder schlechter</w:t>
+        <w:t xml:space="preserve">(</w:t>
+      </w:r>
+      <w:r>
+        <w:rPr>
+          <w:iCs/>
+          <w:i/>
+        </w:rPr>
+        <w:t xml:space="preserve">CSV</w:t>
+      </w:r>
+      <w:r>
+        <w:t xml:space="preserve">,</w:t>
+      </w:r>
+      <w:r>
+        <w:t xml:space="preserve"> </w:t>
+      </w:r>
+      <w:r>
+        <w:rPr>
+          <w:iCs/>
+          <w:i/>
+        </w:rPr>
+        <w:t xml:space="preserve">XML</w:t>
+      </w:r>
+      <w:r>
+        <w:t xml:space="preserve">,</w:t>
+      </w:r>
+      <w:r>
+        <w:t xml:space="preserve"> </w:t>
+      </w:r>
+      <w:r>
+        <w:rPr>
+          <w:iCs/>
+          <w:i/>
+        </w:rPr>
+        <w:t xml:space="preserve">JSON</w:t>
+      </w:r>
+      <w:r>
+        <w:t xml:space="preserve"> </w:t>
+      </w:r>
+      <w:r>
+        <w:t xml:space="preserve">oder</w:t>
+      </w:r>
+      <w:r>
+        <w:t xml:space="preserve"> </w:t>
+      </w:r>
+      <w:r>
+        <w:rPr>
+          <w:iCs/>
+          <w:i/>
+        </w:rPr>
+        <w:t xml:space="preserve">RDF</w:t>
+      </w:r>
+      <w:r>
+        <w:t xml:space="preserve">) die je nach BMS besser oder schlechter</w:t>
       </w:r>
       <w:r>
         <w:t xml:space="preserve"> </w:t>
@@ -14535,10 +14598,36 @@
     </w:p>
     <w:p>
       <w:pPr>
-        <w:pStyle w:val="BodyText"/>
-      </w:pPr>
-      <w:r>
-        <w:t xml:space="preserve">Beispiele für bibliographische Standardformate sind MARC-21, BIBFRAME</w:t>
+        <w:numPr>
+          <w:ilvl w:val="0"/>
+          <w:numId w:val="1043"/>
+        </w:numPr>
+      </w:pPr>
+      <w:r>
+        <w:t xml:space="preserve">Beispiele für bibliographische Standardformate sind</w:t>
+      </w:r>
+      <w:r>
+        <w:t xml:space="preserve"> </w:t>
+      </w:r>
+      <w:r>
+        <w:rPr>
+          <w:iCs/>
+          <w:i/>
+        </w:rPr>
+        <w:t xml:space="preserve">MARC21</w:t>
+      </w:r>
+      <w:r>
+        <w:t xml:space="preserve">,</w:t>
+      </w:r>
+      <w:r>
+        <w:t xml:space="preserve"> </w:t>
+      </w:r>
+      <w:r>
+        <w:rPr>
+          <w:iCs/>
+          <w:i/>
+        </w:rPr>
+        <w:t xml:space="preserve">BIBFRAME</w:t>
       </w:r>
       <w:r>
         <w:t xml:space="preserve"> </w:t>
@@ -14561,15 +14650,63 @@
     </w:p>
     <w:p>
       <w:pPr>
-        <w:pStyle w:val="BodyText"/>
-      </w:pPr>
-      <w:r>
-        <w:t xml:space="preserve">Verbreitete Metadaten-Schnittstellen sind Z39.50, SRU und OAI-PMH.</w:t>
-      </w:r>
-    </w:p>
-    <w:p>
-      <w:pPr>
-        <w:pStyle w:val="BodyText"/>
+        <w:numPr>
+          <w:ilvl w:val="0"/>
+          <w:numId w:val="1043"/>
+        </w:numPr>
+      </w:pPr>
+      <w:r>
+        <w:t xml:space="preserve">Verbreitete Metadaten-Schnittstellen sind</w:t>
+      </w:r>
+      <w:r>
+        <w:t xml:space="preserve"> </w:t>
+      </w:r>
+      <w:r>
+        <w:rPr>
+          <w:iCs/>
+          <w:i/>
+        </w:rPr>
+        <w:t xml:space="preserve">Z39.50</w:t>
+      </w:r>
+      <w:r>
+        <w:t xml:space="preserve">,</w:t>
+      </w:r>
+      <w:r>
+        <w:t xml:space="preserve"> </w:t>
+      </w:r>
+      <w:r>
+        <w:rPr>
+          <w:iCs/>
+          <w:i/>
+        </w:rPr>
+        <w:t xml:space="preserve">SRU</w:t>
+      </w:r>
+      <w:r>
+        <w:t xml:space="preserve"> </w:t>
+      </w:r>
+      <w:r>
+        <w:t xml:space="preserve">und</w:t>
+      </w:r>
+      <w:r>
+        <w:t xml:space="preserve"> </w:t>
+      </w:r>
+      <w:r>
+        <w:rPr>
+          <w:iCs/>
+          <w:i/>
+        </w:rPr>
+        <w:t xml:space="preserve">OAI-PMH</w:t>
+      </w:r>
+      <w:r>
+        <w:t xml:space="preserve">.</w:t>
+      </w:r>
+    </w:p>
+    <w:p>
+      <w:pPr>
+        <w:numPr>
+          <w:ilvl w:val="0"/>
+          <w:numId w:val="1043"/>
+        </w:numPr>
       </w:pPr>
       <w:r>
         <w:t xml:space="preserve">Beispiele für relevante Formate und Schnittstellen für digitale Inhalte</w:t>
@@ -14578,12 +14715,44 @@
         <w:t xml:space="preserve"> </w:t>
       </w:r>
       <w:r>
-        <w:t xml:space="preserve">sind PDF, METS/MODS und IIIF.</w:t>
-      </w:r>
-    </w:p>
-    <w:p>
-      <w:pPr>
-        <w:pStyle w:val="BodyText"/>
+        <w:t xml:space="preserve">sind PDF,</w:t>
+      </w:r>
+      <w:r>
+        <w:t xml:space="preserve"> </w:t>
+      </w:r>
+      <w:r>
+        <w:rPr>
+          <w:iCs/>
+          <w:i/>
+        </w:rPr>
+        <w:t xml:space="preserve">METS/MODS</w:t>
+      </w:r>
+      <w:r>
+        <w:t xml:space="preserve"> </w:t>
+      </w:r>
+      <w:r>
+        <w:t xml:space="preserve">und</w:t>
+      </w:r>
+      <w:r>
+        <w:t xml:space="preserve"> </w:t>
+      </w:r>
+      <w:r>
+        <w:rPr>
+          <w:iCs/>
+          <w:i/>
+        </w:rPr>
+        <w:t xml:space="preserve">IIIF</w:t>
+      </w:r>
+      <w:r>
+        <w:t xml:space="preserve">.</w:t>
+      </w:r>
+    </w:p>
+    <w:p>
+      <w:pPr>
+        <w:numPr>
+          <w:ilvl w:val="0"/>
+          <w:numId w:val="1043"/>
+        </w:numPr>
       </w:pPr>
       <w:r>
         <w:t xml:space="preserve">Beispiele für relevante Schnittstellen für BMS-Verwaltungsdaten sind</w:t>
@@ -14592,12 +14761,35 @@
         <w:t xml:space="preserve"> </w:t>
       </w:r>
       <w:r>
-        <w:t xml:space="preserve">LDAP und PAIA.</w:t>
-      </w:r>
-    </w:p>
-    <w:p>
-      <w:pPr>
-        <w:pStyle w:val="BodyText"/>
+        <w:rPr>
+          <w:iCs/>
+          <w:i/>
+        </w:rPr>
+        <w:t xml:space="preserve">LDAP</w:t>
+      </w:r>
+      <w:r>
+        <w:t xml:space="preserve"> </w:t>
+      </w:r>
+      <w:r>
+        <w:t xml:space="preserve">und</w:t>
+      </w:r>
+      <w:r>
+        <w:t xml:space="preserve"> </w:t>
+      </w:r>
+      <w:r>
+        <w:rPr>
+          <w:iCs/>
+          <w:i/>
+        </w:rPr>
+        <w:t xml:space="preserve">PAIA</w:t>
+      </w:r>
+      <w:r>
+        <w:t xml:space="preserve">.</w:t>
+      </w:r>
+    </w:p>
+    <w:p>
+      <w:pPr>
+        <w:pStyle w:val="FirstParagraph"/>
       </w:pPr>
       <w:r>
         <w:t xml:space="preserve">Eine umfassende Übersicht von Datenformaten mit Schwerpunkt auf Formate,</w:t>
@@ -14669,7 +14861,7 @@
       <w:pPr>
         <w:numPr>
           <w:ilvl w:val="0"/>
-          <w:numId w:val="1043"/>
+          <w:numId w:val="1044"/>
         </w:numPr>
       </w:pPr>
       <w:r>
@@ -14696,7 +14888,7 @@
       <w:pPr>
         <w:numPr>
           <w:ilvl w:val="0"/>
-          <w:numId w:val="1043"/>
+          <w:numId w:val="1044"/>
         </w:numPr>
       </w:pPr>
       <w:r>
@@ -14723,7 +14915,7 @@
       <w:pPr>
         <w:numPr>
           <w:ilvl w:val="0"/>
-          <w:numId w:val="1043"/>
+          <w:numId w:val="1044"/>
         </w:numPr>
       </w:pPr>
       <w:r>
@@ -14782,10 +14974,10 @@
         <w:tblStyle w:val="Table"/>
         <w:tblLook w:firstRow="0" w:lastRow="0" w:firstColumn="0" w:lastColumn="0" w:noHBand="0" w:noVBand="0" w:val="0000"/>
         <w:tblBorders>
-          <w:left w:val="single" w:sz="24" w:space="0" w:color="0758E5"/>
-          <w:right w:val="single" w:sz="4" w:space="0" w:color="0758E5"/>
-          <w:top w:val="single" w:sz="4" w:space="0" w:color="0758E5"/>
-          <w:bottom w:val="single" w:sz="4" w:space="0" w:color="0758E5"/>
+          <w:left w:val="single" w:sz="24" w:space="0" w:color="00A047"/>
+          <w:right w:val="single" w:sz="4" w:space="0" w:color="00A047"/>
+          <w:top w:val="single" w:sz="4" w:space="0" w:color="00A047"/>
+          <w:bottom w:val="single" w:sz="4" w:space="0" w:color="00A047"/>
         </w:tblBorders>
         <w:tblCellMar>
           <w:left w:w="144" w:type="dxa"/>
@@ -14800,7 +14992,7 @@
         </w:trPr>
         <w:tc>
           <w:tcPr>
-            <w:shd w:color="auto" w:fill="dae6fb" w:val="clear"/>
+            <w:shd w:color="auto" w:fill="ccf1e3" w:val="clear"/>
             <w:tcMar>
               <w:top w:w="92" w:type="dxa"/>
               <w:bottom w:w="92" w:type="dxa"/>
@@ -14824,13 +15016,13 @@
                     <a:graphicData uri="http://schemas.openxmlformats.org/drawingml/2006/picture">
                       <pic:pic>
                         <pic:nvPicPr>
-                          <pic:cNvPr descr="/opt/quarto/share/formats/docx/note.png" id="215" name="Picture"/>
+                          <pic:cNvPr descr="/opt/quarto/share/formats/docx/tip.png" id="215" name="Picture"/>
                           <pic:cNvPicPr>
                             <a:picLocks noChangeArrowheads="1" noChangeAspect="1"/>
                           </pic:cNvPicPr>
                         </pic:nvPicPr>
                         <pic:blipFill>
-                          <a:blip r:embed="rId60"/>
+                          <a:blip r:embed="rId27"/>
                           <a:stretch>
                             <a:fillRect/>
                           </a:stretch>
@@ -14863,7 +15055,7 @@
               <w:t xml:space="preserve"> </w:t>
             </w:r>
             <w:r>
-              <w:t xml:space="preserve">Hinweis</w:t>
+              <w:t xml:space="preserve">Tipp</w:t>
             </w:r>
           </w:p>
         </w:tc>
@@ -15138,7 +15330,7 @@
       <w:pPr>
         <w:numPr>
           <w:ilvl w:val="0"/>
-          <w:numId w:val="1044"/>
+          <w:numId w:val="1045"/>
         </w:numPr>
       </w:pPr>
       <w:r>
@@ -15149,7 +15341,7 @@
       <w:pPr>
         <w:numPr>
           <w:ilvl w:val="0"/>
-          <w:numId w:val="1044"/>
+          <w:numId w:val="1045"/>
         </w:numPr>
       </w:pPr>
       <w:r>
@@ -15166,7 +15358,7 @@
       <w:pPr>
         <w:numPr>
           <w:ilvl w:val="0"/>
-          <w:numId w:val="1044"/>
+          <w:numId w:val="1045"/>
         </w:numPr>
       </w:pPr>
       <w:r>
@@ -15183,7 +15375,7 @@
       <w:pPr>
         <w:numPr>
           <w:ilvl w:val="0"/>
-          <w:numId w:val="1044"/>
+          <w:numId w:val="1045"/>
         </w:numPr>
       </w:pPr>
       <w:r>
@@ -15223,7 +15415,7 @@
       <w:pPr>
         <w:numPr>
           <w:ilvl w:val="0"/>
-          <w:numId w:val="1045"/>
+          <w:numId w:val="1046"/>
         </w:numPr>
       </w:pPr>
       <w:r>
@@ -15250,7 +15442,7 @@
       <w:pPr>
         <w:numPr>
           <w:ilvl w:val="0"/>
-          <w:numId w:val="1045"/>
+          <w:numId w:val="1046"/>
         </w:numPr>
       </w:pPr>
       <w:r>
@@ -15283,7 +15475,7 @@
       <w:pPr>
         <w:numPr>
           <w:ilvl w:val="0"/>
-          <w:numId w:val="1045"/>
+          <w:numId w:val="1046"/>
         </w:numPr>
       </w:pPr>
       <w:r>
@@ -15310,7 +15502,7 @@
       <w:pPr>
         <w:numPr>
           <w:ilvl w:val="0"/>
-          <w:numId w:val="1045"/>
+          <w:numId w:val="1046"/>
         </w:numPr>
       </w:pPr>
       <w:r>
@@ -15343,7 +15535,7 @@
       <w:pPr>
         <w:numPr>
           <w:ilvl w:val="0"/>
-          <w:numId w:val="1045"/>
+          <w:numId w:val="1046"/>
         </w:numPr>
       </w:pPr>
       <w:r>
@@ -15364,7 +15556,7 @@
       <w:pPr>
         <w:numPr>
           <w:ilvl w:val="0"/>
-          <w:numId w:val="1045"/>
+          <w:numId w:val="1046"/>
         </w:numPr>
       </w:pPr>
       <w:r>
@@ -15382,7 +15574,7 @@
       <w:pPr>
         <w:numPr>
           <w:ilvl w:val="0"/>
-          <w:numId w:val="1045"/>
+          <w:numId w:val="1046"/>
         </w:numPr>
       </w:pPr>
       <w:r>
@@ -15685,7 +15877,7 @@
       <w:pPr>
         <w:numPr>
           <w:ilvl w:val="0"/>
-          <w:numId w:val="1046"/>
+          <w:numId w:val="1047"/>
         </w:numPr>
       </w:pPr>
       <w:r>
@@ -15708,7 +15900,7 @@
       <w:pPr>
         <w:numPr>
           <w:ilvl w:val="0"/>
-          <w:numId w:val="1046"/>
+          <w:numId w:val="1047"/>
         </w:numPr>
       </w:pPr>
       <w:r>
@@ -15731,7 +15923,7 @@
       <w:pPr>
         <w:numPr>
           <w:ilvl w:val="0"/>
-          <w:numId w:val="1046"/>
+          <w:numId w:val="1047"/>
         </w:numPr>
       </w:pPr>
       <w:r>
@@ -16871,7 +17063,7 @@
       <w:pPr>
         <w:numPr>
           <w:ilvl w:val="0"/>
-          <w:numId w:val="1047"/>
+          <w:numId w:val="1048"/>
         </w:numPr>
       </w:pPr>
       <w:r>
@@ -16882,7 +17074,7 @@
       <w:pPr>
         <w:numPr>
           <w:ilvl w:val="0"/>
-          <w:numId w:val="1047"/>
+          <w:numId w:val="1048"/>
         </w:numPr>
       </w:pPr>
       <w:r>
@@ -16893,7 +17085,7 @@
       <w:pPr>
         <w:numPr>
           <w:ilvl w:val="0"/>
-          <w:numId w:val="1047"/>
+          <w:numId w:val="1048"/>
         </w:numPr>
       </w:pPr>
       <w:r>
@@ -16905,13 +17097,41 @@
         <w:pStyle w:val="FirstParagraph"/>
       </w:pPr>
       <w:r>
-        <w:t xml:space="preserve">Diese Themen werden auch in den Abschnitten zu [rechtlichen Rahmenbedingungen]</w:t>
-      </w:r>
-      <w:r>
-        <w:t xml:space="preserve"> </w:t>
-      </w:r>
-      <w:r>
-        <w:t xml:space="preserve">und zu den [Prinzipien der Gestaltung] angesprochen.</w:t>
+        <w:t xml:space="preserve">Diese Themen werden auch in den Abschnitten zu</w:t>
+      </w:r>
+      <w:r>
+        <w:t xml:space="preserve"> </w:t>
+      </w:r>
+      <w:hyperlink w:anchor="rechtliche-rahmenbedingungen">
+        <w:r>
+          <w:rPr>
+            <w:rStyle w:val="Hyperlink"/>
+          </w:rPr>
+          <w:t xml:space="preserve">rechtlichen Rahmenbedingungen</w:t>
+        </w:r>
+      </w:hyperlink>
+      <w:r>
+        <w:t xml:space="preserve"> </w:t>
+      </w:r>
+      <w:r>
+        <w:t xml:space="preserve">und im Kapitel zu den</w:t>
+      </w:r>
+      <w:r>
+        <w:t xml:space="preserve"> </w:t>
+      </w:r>
+      <w:hyperlink w:anchor="anforderungen">
+        <w:r>
+          <w:rPr>
+            <w:rStyle w:val="Hyperlink"/>
+          </w:rPr>
+          <w:t xml:space="preserve">Anforderungen an Bibliotheks-IT</w:t>
+        </w:r>
+      </w:hyperlink>
+      <w:r>
+        <w:t xml:space="preserve"> </w:t>
+      </w:r>
+      <w:r>
+        <w:t xml:space="preserve">angesprochen.</w:t>
       </w:r>
     </w:p>
     <w:bookmarkEnd w:id="232"/>
@@ -16942,7 +17162,7 @@
       <w:pPr>
         <w:numPr>
           <w:ilvl w:val="0"/>
-          <w:numId w:val="1048"/>
+          <w:numId w:val="1049"/>
         </w:numPr>
       </w:pPr>
       <w:r>
@@ -16953,7 +17173,7 @@
       <w:pPr>
         <w:numPr>
           <w:ilvl w:val="0"/>
-          <w:numId w:val="1048"/>
+          <w:numId w:val="1049"/>
         </w:numPr>
       </w:pPr>
       <w:r>
@@ -16970,7 +17190,7 @@
       <w:pPr>
         <w:numPr>
           <w:ilvl w:val="0"/>
-          <w:numId w:val="1048"/>
+          <w:numId w:val="1049"/>
         </w:numPr>
       </w:pPr>
       <w:r>
@@ -16981,7 +17201,7 @@
       <w:pPr>
         <w:numPr>
           <w:ilvl w:val="0"/>
-          <w:numId w:val="1048"/>
+          <w:numId w:val="1049"/>
         </w:numPr>
       </w:pPr>
       <w:r>
@@ -16998,7 +17218,7 @@
       <w:pPr>
         <w:numPr>
           <w:ilvl w:val="0"/>
-          <w:numId w:val="1048"/>
+          <w:numId w:val="1049"/>
         </w:numPr>
       </w:pPr>
       <w:r>
@@ -17009,7 +17229,7 @@
       <w:pPr>
         <w:numPr>
           <w:ilvl w:val="0"/>
-          <w:numId w:val="1048"/>
+          <w:numId w:val="1049"/>
         </w:numPr>
       </w:pPr>
       <w:r>
@@ -17020,7 +17240,7 @@
       <w:pPr>
         <w:numPr>
           <w:ilvl w:val="0"/>
-          <w:numId w:val="1048"/>
+          <w:numId w:val="1049"/>
         </w:numPr>
       </w:pPr>
       <w:r>
@@ -17031,7 +17251,7 @@
       <w:pPr>
         <w:numPr>
           <w:ilvl w:val="0"/>
-          <w:numId w:val="1048"/>
+          <w:numId w:val="1049"/>
         </w:numPr>
       </w:pPr>
       <w:r>
@@ -17042,7 +17262,7 @@
       <w:pPr>
         <w:numPr>
           <w:ilvl w:val="0"/>
-          <w:numId w:val="1048"/>
+          <w:numId w:val="1049"/>
         </w:numPr>
       </w:pPr>
       <w:r>
@@ -17053,7 +17273,7 @@
       <w:pPr>
         <w:numPr>
           <w:ilvl w:val="0"/>
-          <w:numId w:val="1048"/>
+          <w:numId w:val="1049"/>
         </w:numPr>
       </w:pPr>
       <w:r>
@@ -17126,7 +17346,7 @@
       <w:pPr>
         <w:numPr>
           <w:ilvl w:val="0"/>
-          <w:numId w:val="1049"/>
+          <w:numId w:val="1050"/>
         </w:numPr>
       </w:pPr>
       <w:r>
@@ -17143,7 +17363,7 @@
       <w:pPr>
         <w:numPr>
           <w:ilvl w:val="0"/>
-          <w:numId w:val="1049"/>
+          <w:numId w:val="1050"/>
         </w:numPr>
       </w:pPr>
       <w:r>
@@ -17154,7 +17374,7 @@
       <w:pPr>
         <w:numPr>
           <w:ilvl w:val="0"/>
-          <w:numId w:val="1049"/>
+          <w:numId w:val="1050"/>
         </w:numPr>
       </w:pPr>
       <w:r>
@@ -17165,7 +17385,7 @@
       <w:pPr>
         <w:numPr>
           <w:ilvl w:val="0"/>
-          <w:numId w:val="1049"/>
+          <w:numId w:val="1050"/>
         </w:numPr>
       </w:pPr>
       <w:r>
@@ -17176,7 +17396,7 @@
       <w:pPr>
         <w:numPr>
           <w:ilvl w:val="0"/>
-          <w:numId w:val="1049"/>
+          <w:numId w:val="1050"/>
         </w:numPr>
       </w:pPr>
       <w:r>
@@ -17193,7 +17413,7 @@
       <w:pPr>
         <w:numPr>
           <w:ilvl w:val="0"/>
-          <w:numId w:val="1049"/>
+          <w:numId w:val="1050"/>
         </w:numPr>
       </w:pPr>
       <w:r>
@@ -17210,7 +17430,7 @@
       <w:pPr>
         <w:numPr>
           <w:ilvl w:val="0"/>
-          <w:numId w:val="1049"/>
+          <w:numId w:val="1050"/>
         </w:numPr>
       </w:pPr>
       <w:r>
@@ -17299,7 +17519,7 @@
       <w:pPr>
         <w:numPr>
           <w:ilvl w:val="0"/>
-          <w:numId w:val="1050"/>
+          <w:numId w:val="1051"/>
         </w:numPr>
       </w:pPr>
       <w:r>
@@ -17310,7 +17530,7 @@
       <w:pPr>
         <w:numPr>
           <w:ilvl w:val="0"/>
-          <w:numId w:val="1050"/>
+          <w:numId w:val="1051"/>
         </w:numPr>
       </w:pPr>
       <w:r>
@@ -17321,7 +17541,7 @@
       <w:pPr>
         <w:numPr>
           <w:ilvl w:val="0"/>
-          <w:numId w:val="1050"/>
+          <w:numId w:val="1051"/>
         </w:numPr>
       </w:pPr>
       <w:r>
@@ -17332,7 +17552,7 @@
       <w:pPr>
         <w:numPr>
           <w:ilvl w:val="0"/>
-          <w:numId w:val="1050"/>
+          <w:numId w:val="1051"/>
         </w:numPr>
       </w:pPr>
       <w:r>
@@ -17373,7 +17593,7 @@
       <w:pPr>
         <w:numPr>
           <w:ilvl w:val="0"/>
-          <w:numId w:val="1051"/>
+          <w:numId w:val="1052"/>
         </w:numPr>
       </w:pPr>
       <w:r>
@@ -17390,7 +17610,7 @@
       <w:pPr>
         <w:numPr>
           <w:ilvl w:val="0"/>
-          <w:numId w:val="1051"/>
+          <w:numId w:val="1052"/>
         </w:numPr>
       </w:pPr>
       <w:r>
@@ -17401,7 +17621,7 @@
       <w:pPr>
         <w:numPr>
           <w:ilvl w:val="0"/>
-          <w:numId w:val="1051"/>
+          <w:numId w:val="1052"/>
         </w:numPr>
       </w:pPr>
       <w:r>
@@ -17412,7 +17632,7 @@
       <w:pPr>
         <w:numPr>
           <w:ilvl w:val="0"/>
-          <w:numId w:val="1051"/>
+          <w:numId w:val="1052"/>
         </w:numPr>
       </w:pPr>
       <w:r>
@@ -17429,7 +17649,7 @@
       <w:pPr>
         <w:numPr>
           <w:ilvl w:val="0"/>
-          <w:numId w:val="1051"/>
+          <w:numId w:val="1052"/>
         </w:numPr>
       </w:pPr>
       <w:r>
@@ -17440,7 +17660,7 @@
       <w:pPr>
         <w:numPr>
           <w:ilvl w:val="0"/>
-          <w:numId w:val="1051"/>
+          <w:numId w:val="1052"/>
         </w:numPr>
       </w:pPr>
       <w:r>
@@ -17451,7 +17671,7 @@
       <w:pPr>
         <w:numPr>
           <w:ilvl w:val="0"/>
-          <w:numId w:val="1051"/>
+          <w:numId w:val="1052"/>
         </w:numPr>
       </w:pPr>
       <w:r>
@@ -17468,7 +17688,7 @@
       <w:pPr>
         <w:numPr>
           <w:ilvl w:val="0"/>
-          <w:numId w:val="1051"/>
+          <w:numId w:val="1052"/>
         </w:numPr>
       </w:pPr>
       <w:r>
@@ -17485,7 +17705,7 @@
       <w:pPr>
         <w:numPr>
           <w:ilvl w:val="0"/>
-          <w:numId w:val="1051"/>
+          <w:numId w:val="1052"/>
         </w:numPr>
       </w:pPr>
       <w:r>
@@ -17584,7 +17804,7 @@
       <w:pPr>
         <w:numPr>
           <w:ilvl w:val="0"/>
-          <w:numId w:val="1052"/>
+          <w:numId w:val="1053"/>
         </w:numPr>
       </w:pPr>
       <w:r>
@@ -17595,7 +17815,7 @@
       <w:pPr>
         <w:numPr>
           <w:ilvl w:val="0"/>
-          <w:numId w:val="1052"/>
+          <w:numId w:val="1053"/>
         </w:numPr>
       </w:pPr>
       <w:r>
@@ -17612,7 +17832,7 @@
       <w:pPr>
         <w:numPr>
           <w:ilvl w:val="0"/>
-          <w:numId w:val="1052"/>
+          <w:numId w:val="1053"/>
         </w:numPr>
       </w:pPr>
       <w:r>
@@ -17629,7 +17849,7 @@
       <w:pPr>
         <w:numPr>
           <w:ilvl w:val="0"/>
-          <w:numId w:val="1052"/>
+          <w:numId w:val="1053"/>
         </w:numPr>
       </w:pPr>
       <w:r>
@@ -17690,7 +17910,7 @@
       <w:pPr>
         <w:numPr>
           <w:ilvl w:val="0"/>
-          <w:numId w:val="1053"/>
+          <w:numId w:val="1054"/>
         </w:numPr>
       </w:pPr>
       <w:r>
@@ -17701,7 +17921,7 @@
       <w:pPr>
         <w:numPr>
           <w:ilvl w:val="0"/>
-          <w:numId w:val="1053"/>
+          <w:numId w:val="1054"/>
         </w:numPr>
       </w:pPr>
       <w:r>
@@ -17724,7 +17944,7 @@
       <w:pPr>
         <w:numPr>
           <w:ilvl w:val="0"/>
-          <w:numId w:val="1053"/>
+          <w:numId w:val="1054"/>
         </w:numPr>
       </w:pPr>
       <w:r>
@@ -17735,7 +17955,7 @@
       <w:pPr>
         <w:numPr>
           <w:ilvl w:val="0"/>
-          <w:numId w:val="1053"/>
+          <w:numId w:val="1054"/>
         </w:numPr>
       </w:pPr>
       <w:r>
@@ -17746,7 +17966,7 @@
       <w:pPr>
         <w:numPr>
           <w:ilvl w:val="0"/>
-          <w:numId w:val="1053"/>
+          <w:numId w:val="1054"/>
         </w:numPr>
       </w:pPr>
       <w:r>
@@ -17757,7 +17977,7 @@
       <w:pPr>
         <w:numPr>
           <w:ilvl w:val="0"/>
-          <w:numId w:val="1053"/>
+          <w:numId w:val="1054"/>
         </w:numPr>
       </w:pPr>
       <w:r>
@@ -17768,7 +17988,7 @@
       <w:pPr>
         <w:numPr>
           <w:ilvl w:val="0"/>
-          <w:numId w:val="1053"/>
+          <w:numId w:val="1054"/>
         </w:numPr>
       </w:pPr>
       <w:r>
@@ -17785,7 +18005,7 @@
       <w:pPr>
         <w:numPr>
           <w:ilvl w:val="0"/>
-          <w:numId w:val="1053"/>
+          <w:numId w:val="1054"/>
         </w:numPr>
       </w:pPr>
       <w:r>
@@ -17796,7 +18016,7 @@
       <w:pPr>
         <w:numPr>
           <w:ilvl w:val="0"/>
-          <w:numId w:val="1053"/>
+          <w:numId w:val="1054"/>
         </w:numPr>
       </w:pPr>
       <w:r>
@@ -17813,7 +18033,7 @@
       <w:pPr>
         <w:numPr>
           <w:ilvl w:val="0"/>
-          <w:numId w:val="1053"/>
+          <w:numId w:val="1054"/>
         </w:numPr>
       </w:pPr>
       <w:r>
@@ -17824,7 +18044,7 @@
       <w:pPr>
         <w:numPr>
           <w:ilvl w:val="0"/>
-          <w:numId w:val="1053"/>
+          <w:numId w:val="1054"/>
         </w:numPr>
       </w:pPr>
       <w:r>
@@ -17841,7 +18061,7 @@
       <w:pPr>
         <w:numPr>
           <w:ilvl w:val="0"/>
-          <w:numId w:val="1053"/>
+          <w:numId w:val="1054"/>
         </w:numPr>
       </w:pPr>
       <w:r>
@@ -18653,7 +18873,7 @@
       <w:pPr>
         <w:numPr>
           <w:ilvl w:val="0"/>
-          <w:numId w:val="1054"/>
+          <w:numId w:val="1055"/>
         </w:numPr>
       </w:pPr>
       <w:r>
@@ -18692,7 +18912,7 @@
       <w:pPr>
         <w:numPr>
           <w:ilvl w:val="0"/>
-          <w:numId w:val="1054"/>
+          <w:numId w:val="1055"/>
         </w:numPr>
       </w:pPr>
       <w:r>
@@ -18703,7 +18923,7 @@
       <w:pPr>
         <w:numPr>
           <w:ilvl w:val="0"/>
-          <w:numId w:val="1054"/>
+          <w:numId w:val="1055"/>
         </w:numPr>
       </w:pPr>
       <w:r>
@@ -18740,7 +18960,7 @@
       <w:pPr>
         <w:numPr>
           <w:ilvl w:val="0"/>
-          <w:numId w:val="1054"/>
+          <w:numId w:val="1055"/>
         </w:numPr>
       </w:pPr>
       <w:r>
@@ -18751,7 +18971,7 @@
       <w:pPr>
         <w:numPr>
           <w:ilvl w:val="0"/>
-          <w:numId w:val="1054"/>
+          <w:numId w:val="1055"/>
         </w:numPr>
       </w:pPr>
       <w:r>
@@ -18762,7 +18982,7 @@
       <w:pPr>
         <w:numPr>
           <w:ilvl w:val="0"/>
-          <w:numId w:val="1054"/>
+          <w:numId w:val="1055"/>
         </w:numPr>
       </w:pPr>
       <w:r>
@@ -18773,7 +18993,7 @@
       <w:pPr>
         <w:numPr>
           <w:ilvl w:val="0"/>
-          <w:numId w:val="1054"/>
+          <w:numId w:val="1055"/>
         </w:numPr>
       </w:pPr>
       <w:r>
@@ -18810,7 +19030,7 @@
       <w:pPr>
         <w:numPr>
           <w:ilvl w:val="0"/>
-          <w:numId w:val="1054"/>
+          <w:numId w:val="1055"/>
         </w:numPr>
       </w:pPr>
       <w:r>
@@ -20477,7 +20697,7 @@
       <w:pPr>
         <w:numPr>
           <w:ilvl w:val="0"/>
-          <w:numId w:val="1055"/>
+          <w:numId w:val="1056"/>
         </w:numPr>
       </w:pPr>
       <w:r>
@@ -20488,7 +20708,7 @@
       <w:pPr>
         <w:numPr>
           <w:ilvl w:val="0"/>
-          <w:numId w:val="1055"/>
+          <w:numId w:val="1056"/>
         </w:numPr>
       </w:pPr>
       <w:r>
@@ -20499,7 +20719,7 @@
       <w:pPr>
         <w:numPr>
           <w:ilvl w:val="0"/>
-          <w:numId w:val="1055"/>
+          <w:numId w:val="1056"/>
         </w:numPr>
       </w:pPr>
       <w:r>
@@ -20678,7 +20898,7 @@
       <w:pPr>
         <w:numPr>
           <w:ilvl w:val="0"/>
-          <w:numId w:val="1056"/>
+          <w:numId w:val="1057"/>
         </w:numPr>
       </w:pPr>
       <w:r>
@@ -20735,7 +20955,7 @@
       <w:pPr>
         <w:numPr>
           <w:ilvl w:val="0"/>
-          <w:numId w:val="1056"/>
+          <w:numId w:val="1057"/>
         </w:numPr>
       </w:pPr>
       <w:r>
@@ -21246,7 +21466,7 @@
       <w:pPr>
         <w:numPr>
           <w:ilvl w:val="0"/>
-          <w:numId w:val="1057"/>
+          <w:numId w:val="1058"/>
         </w:numPr>
       </w:pPr>
       <w:r>
@@ -21263,7 +21483,7 @@
       <w:pPr>
         <w:numPr>
           <w:ilvl w:val="0"/>
-          <w:numId w:val="1057"/>
+          <w:numId w:val="1058"/>
         </w:numPr>
       </w:pPr>
       <w:r>
@@ -21280,7 +21500,7 @@
       <w:pPr>
         <w:numPr>
           <w:ilvl w:val="0"/>
-          <w:numId w:val="1057"/>
+          <w:numId w:val="1058"/>
         </w:numPr>
       </w:pPr>
       <w:r>
@@ -21297,7 +21517,7 @@
       <w:pPr>
         <w:numPr>
           <w:ilvl w:val="0"/>
-          <w:numId w:val="1057"/>
+          <w:numId w:val="1058"/>
         </w:numPr>
       </w:pPr>
       <w:r>
@@ -21314,7 +21534,7 @@
       <w:pPr>
         <w:numPr>
           <w:ilvl w:val="0"/>
-          <w:numId w:val="1057"/>
+          <w:numId w:val="1058"/>
         </w:numPr>
       </w:pPr>
       <w:r>
@@ -21331,7 +21551,7 @@
       <w:pPr>
         <w:numPr>
           <w:ilvl w:val="0"/>
-          <w:numId w:val="1057"/>
+          <w:numId w:val="1058"/>
         </w:numPr>
       </w:pPr>
       <w:r>
@@ -21418,7 +21638,7 @@
       <w:pPr>
         <w:numPr>
           <w:ilvl w:val="0"/>
-          <w:numId w:val="1058"/>
+          <w:numId w:val="1059"/>
         </w:numPr>
       </w:pPr>
       <w:r>
@@ -21447,7 +21667,7 @@
       <w:pPr>
         <w:numPr>
           <w:ilvl w:val="0"/>
-          <w:numId w:val="1058"/>
+          <w:numId w:val="1059"/>
         </w:numPr>
       </w:pPr>
       <w:r>
@@ -21476,7 +21696,7 @@
       <w:pPr>
         <w:numPr>
           <w:ilvl w:val="0"/>
-          <w:numId w:val="1058"/>
+          <w:numId w:val="1059"/>
         </w:numPr>
       </w:pPr>
       <w:r>
@@ -21511,7 +21731,7 @@
       <w:pPr>
         <w:numPr>
           <w:ilvl w:val="0"/>
-          <w:numId w:val="1058"/>
+          <w:numId w:val="1059"/>
         </w:numPr>
       </w:pPr>
       <w:r>
@@ -21610,7 +21830,7 @@
       <w:pPr>
         <w:numPr>
           <w:ilvl w:val="0"/>
-          <w:numId w:val="1059"/>
+          <w:numId w:val="1060"/>
         </w:numPr>
       </w:pPr>
       <w:r>
@@ -21627,7 +21847,7 @@
       <w:pPr>
         <w:numPr>
           <w:ilvl w:val="0"/>
-          <w:numId w:val="1059"/>
+          <w:numId w:val="1060"/>
         </w:numPr>
       </w:pPr>
       <w:r>
@@ -21638,7 +21858,7 @@
       <w:pPr>
         <w:numPr>
           <w:ilvl w:val="0"/>
-          <w:numId w:val="1059"/>
+          <w:numId w:val="1060"/>
         </w:numPr>
       </w:pPr>
       <w:r>
@@ -21655,7 +21875,7 @@
       <w:pPr>
         <w:numPr>
           <w:ilvl w:val="0"/>
-          <w:numId w:val="1059"/>
+          <w:numId w:val="1060"/>
         </w:numPr>
       </w:pPr>
       <w:r>
@@ -21672,7 +21892,7 @@
       <w:pPr>
         <w:numPr>
           <w:ilvl w:val="0"/>
-          <w:numId w:val="1059"/>
+          <w:numId w:val="1060"/>
         </w:numPr>
       </w:pPr>
       <w:r>
@@ -21775,7 +21995,7 @@
       <w:pPr>
         <w:numPr>
           <w:ilvl w:val="0"/>
-          <w:numId w:val="1060"/>
+          <w:numId w:val="1061"/>
         </w:numPr>
       </w:pPr>
       <w:r>
@@ -21792,7 +22012,7 @@
       <w:pPr>
         <w:numPr>
           <w:ilvl w:val="0"/>
-          <w:numId w:val="1060"/>
+          <w:numId w:val="1061"/>
         </w:numPr>
       </w:pPr>
       <w:r>
@@ -21809,7 +22029,7 @@
       <w:pPr>
         <w:numPr>
           <w:ilvl w:val="0"/>
-          <w:numId w:val="1060"/>
+          <w:numId w:val="1061"/>
         </w:numPr>
       </w:pPr>
       <w:r>
@@ -21840,7 +22060,7 @@
       <w:pPr>
         <w:numPr>
           <w:ilvl w:val="0"/>
-          <w:numId w:val="1061"/>
+          <w:numId w:val="1062"/>
         </w:numPr>
       </w:pPr>
       <w:r>
@@ -21857,7 +22077,7 @@
       <w:pPr>
         <w:numPr>
           <w:ilvl w:val="0"/>
-          <w:numId w:val="1061"/>
+          <w:numId w:val="1062"/>
         </w:numPr>
       </w:pPr>
       <w:r>
@@ -21888,7 +22108,7 @@
       <w:pPr>
         <w:numPr>
           <w:ilvl w:val="0"/>
-          <w:numId w:val="1061"/>
+          <w:numId w:val="1062"/>
         </w:numPr>
       </w:pPr>
       <w:r>
@@ -21911,7 +22131,7 @@
       <w:pPr>
         <w:numPr>
           <w:ilvl w:val="0"/>
-          <w:numId w:val="1061"/>
+          <w:numId w:val="1062"/>
         </w:numPr>
       </w:pPr>
       <w:r>
@@ -22030,7 +22250,7 @@
       <w:pPr>
         <w:numPr>
           <w:ilvl w:val="0"/>
-          <w:numId w:val="1062"/>
+          <w:numId w:val="1063"/>
         </w:numPr>
       </w:pPr>
       <w:r>
@@ -22047,7 +22267,7 @@
       <w:pPr>
         <w:numPr>
           <w:ilvl w:val="0"/>
-          <w:numId w:val="1062"/>
+          <w:numId w:val="1063"/>
         </w:numPr>
       </w:pPr>
       <w:r>
@@ -22075,7 +22295,7 @@
       <w:pPr>
         <w:numPr>
           <w:ilvl w:val="0"/>
-          <w:numId w:val="1062"/>
+          <w:numId w:val="1063"/>
         </w:numPr>
       </w:pPr>
       <w:r>
@@ -22086,7 +22306,7 @@
       <w:pPr>
         <w:numPr>
           <w:ilvl w:val="0"/>
-          <w:numId w:val="1062"/>
+          <w:numId w:val="1063"/>
         </w:numPr>
       </w:pPr>
       <w:r>
@@ -23464,7 +23684,7 @@
       <w:pPr>
         <w:numPr>
           <w:ilvl w:val="0"/>
-          <w:numId w:val="1063"/>
+          <w:numId w:val="1064"/>
         </w:numPr>
       </w:pPr>
       <w:r>
@@ -23509,7 +23729,7 @@
       <w:pPr>
         <w:numPr>
           <w:ilvl w:val="0"/>
-          <w:numId w:val="1063"/>
+          <w:numId w:val="1064"/>
         </w:numPr>
       </w:pPr>
       <w:r>
@@ -23557,7 +23777,7 @@
       <w:pPr>
         <w:numPr>
           <w:ilvl w:val="0"/>
-          <w:numId w:val="1063"/>
+          <w:numId w:val="1064"/>
         </w:numPr>
       </w:pPr>
       <w:r>
@@ -23596,7 +23816,7 @@
       <w:pPr>
         <w:numPr>
           <w:ilvl w:val="0"/>
-          <w:numId w:val="1063"/>
+          <w:numId w:val="1064"/>
         </w:numPr>
       </w:pPr>
       <w:r>
@@ -23629,7 +23849,7 @@
       <w:pPr>
         <w:numPr>
           <w:ilvl w:val="0"/>
-          <w:numId w:val="1063"/>
+          <w:numId w:val="1064"/>
         </w:numPr>
       </w:pPr>
       <w:r>
@@ -24200,7 +24420,7 @@
       <w:pPr>
         <w:numPr>
           <w:ilvl w:val="0"/>
-          <w:numId w:val="1064"/>
+          <w:numId w:val="1065"/>
         </w:numPr>
       </w:pPr>
       <w:r>
@@ -24221,7 +24441,7 @@
       <w:pPr>
         <w:numPr>
           <w:ilvl w:val="0"/>
-          <w:numId w:val="1064"/>
+          <w:numId w:val="1065"/>
         </w:numPr>
       </w:pPr>
       <w:r>
@@ -24242,7 +24462,7 @@
       <w:pPr>
         <w:numPr>
           <w:ilvl w:val="0"/>
-          <w:numId w:val="1064"/>
+          <w:numId w:val="1065"/>
         </w:numPr>
       </w:pPr>
       <w:r>
@@ -24257,7 +24477,7 @@
       <w:pPr>
         <w:numPr>
           <w:ilvl w:val="0"/>
-          <w:numId w:val="1064"/>
+          <w:numId w:val="1065"/>
         </w:numPr>
       </w:pPr>
       <w:r>
@@ -24311,7 +24531,7 @@
       <w:pPr>
         <w:numPr>
           <w:ilvl w:val="0"/>
-          <w:numId w:val="1065"/>
+          <w:numId w:val="1066"/>
         </w:numPr>
       </w:pPr>
       <w:r>
@@ -24335,7 +24555,7 @@
       <w:pPr>
         <w:numPr>
           <w:ilvl w:val="0"/>
-          <w:numId w:val="1065"/>
+          <w:numId w:val="1066"/>
         </w:numPr>
       </w:pPr>
       <w:r>
@@ -24359,7 +24579,7 @@
       <w:pPr>
         <w:numPr>
           <w:ilvl w:val="0"/>
-          <w:numId w:val="1065"/>
+          <w:numId w:val="1066"/>
         </w:numPr>
       </w:pPr>
       <w:r>
@@ -24383,7 +24603,7 @@
       <w:pPr>
         <w:numPr>
           <w:ilvl w:val="1"/>
-          <w:numId w:val="1066"/>
+          <w:numId w:val="1067"/>
         </w:numPr>
       </w:pPr>
       <w:r>
@@ -24407,7 +24627,7 @@
       <w:pPr>
         <w:numPr>
           <w:ilvl w:val="1"/>
-          <w:numId w:val="1066"/>
+          <w:numId w:val="1067"/>
         </w:numPr>
       </w:pPr>
       <w:r>
@@ -24434,7 +24654,7 @@
       <w:pPr>
         <w:numPr>
           <w:ilvl w:val="1"/>
-          <w:numId w:val="1066"/>
+          <w:numId w:val="1067"/>
         </w:numPr>
       </w:pPr>
       <w:r>
@@ -24461,7 +24681,7 @@
       <w:pPr>
         <w:numPr>
           <w:ilvl w:val="0"/>
-          <w:numId w:val="1065"/>
+          <w:numId w:val="1066"/>
         </w:numPr>
       </w:pPr>
       <w:r>
@@ -24494,7 +24714,7 @@
       <w:pPr>
         <w:numPr>
           <w:ilvl w:val="0"/>
-          <w:numId w:val="1065"/>
+          <w:numId w:val="1066"/>
         </w:numPr>
       </w:pPr>
       <w:r>
@@ -24556,7 +24776,7 @@
       <w:pPr>
         <w:numPr>
           <w:ilvl w:val="0"/>
-          <w:numId w:val="1067"/>
+          <w:numId w:val="1068"/>
         </w:numPr>
       </w:pPr>
       <w:r>
@@ -24567,7 +24787,7 @@
       <w:pPr>
         <w:numPr>
           <w:ilvl w:val="0"/>
-          <w:numId w:val="1067"/>
+          <w:numId w:val="1068"/>
         </w:numPr>
       </w:pPr>
       <w:r>
@@ -24634,7 +24854,7 @@
       <w:pPr>
         <w:numPr>
           <w:ilvl w:val="0"/>
-          <w:numId w:val="1068"/>
+          <w:numId w:val="1069"/>
         </w:numPr>
       </w:pPr>
       <w:r>
@@ -24645,7 +24865,7 @@
       <w:pPr>
         <w:numPr>
           <w:ilvl w:val="0"/>
-          <w:numId w:val="1068"/>
+          <w:numId w:val="1069"/>
         </w:numPr>
       </w:pPr>
       <w:r>
@@ -24656,7 +24876,7 @@
       <w:pPr>
         <w:numPr>
           <w:ilvl w:val="0"/>
-          <w:numId w:val="1068"/>
+          <w:numId w:val="1069"/>
         </w:numPr>
       </w:pPr>
       <w:r>
@@ -24673,7 +24893,7 @@
       <w:pPr>
         <w:numPr>
           <w:ilvl w:val="0"/>
-          <w:numId w:val="1068"/>
+          <w:numId w:val="1069"/>
         </w:numPr>
       </w:pPr>
       <w:r>
@@ -24684,7 +24904,7 @@
       <w:pPr>
         <w:numPr>
           <w:ilvl w:val="0"/>
-          <w:numId w:val="1068"/>
+          <w:numId w:val="1069"/>
         </w:numPr>
       </w:pPr>
       <w:r>
@@ -24704,7 +24924,7 @@
       <w:pPr>
         <w:numPr>
           <w:ilvl w:val="0"/>
-          <w:numId w:val="1069"/>
+          <w:numId w:val="1070"/>
         </w:numPr>
       </w:pPr>
       <w:r>
@@ -24715,7 +24935,7 @@
       <w:pPr>
         <w:numPr>
           <w:ilvl w:val="0"/>
-          <w:numId w:val="1069"/>
+          <w:numId w:val="1070"/>
         </w:numPr>
       </w:pPr>
       <w:r>
@@ -24749,7 +24969,7 @@
       <w:pPr>
         <w:numPr>
           <w:ilvl w:val="0"/>
-          <w:numId w:val="1070"/>
+          <w:numId w:val="1071"/>
         </w:numPr>
       </w:pPr>
       <w:r>
@@ -24760,7 +24980,7 @@
       <w:pPr>
         <w:numPr>
           <w:ilvl w:val="0"/>
-          <w:numId w:val="1070"/>
+          <w:numId w:val="1071"/>
         </w:numPr>
       </w:pPr>
       <w:r>
@@ -24798,7 +25018,7 @@
       <w:pPr>
         <w:numPr>
           <w:ilvl w:val="0"/>
-          <w:numId w:val="1070"/>
+          <w:numId w:val="1071"/>
         </w:numPr>
       </w:pPr>
       <w:r>
@@ -24820,7 +25040,7 @@
       <w:pPr>
         <w:numPr>
           <w:ilvl w:val="0"/>
-          <w:numId w:val="1071"/>
+          <w:numId w:val="1072"/>
         </w:numPr>
       </w:pPr>
       <w:r>
@@ -24860,7 +25080,7 @@
       <w:pPr>
         <w:numPr>
           <w:ilvl w:val="0"/>
-          <w:numId w:val="1071"/>
+          <w:numId w:val="1072"/>
         </w:numPr>
       </w:pPr>
       <w:r>
@@ -24871,7 +25091,7 @@
       <w:pPr>
         <w:numPr>
           <w:ilvl w:val="0"/>
-          <w:numId w:val="1071"/>
+          <w:numId w:val="1072"/>
         </w:numPr>
       </w:pPr>
       <w:r>
@@ -25344,7 +25564,7 @@
       <w:pPr>
         <w:numPr>
           <w:ilvl w:val="0"/>
-          <w:numId w:val="1072"/>
+          <w:numId w:val="1073"/>
         </w:numPr>
       </w:pPr>
       <w:r>
@@ -25375,7 +25595,7 @@
       <w:pPr>
         <w:numPr>
           <w:ilvl w:val="0"/>
-          <w:numId w:val="1072"/>
+          <w:numId w:val="1073"/>
         </w:numPr>
       </w:pPr>
       <w:hyperlink r:id="rId350">
@@ -25402,7 +25622,7 @@
       <w:pPr>
         <w:numPr>
           <w:ilvl w:val="0"/>
-          <w:numId w:val="1072"/>
+          <w:numId w:val="1073"/>
         </w:numPr>
       </w:pPr>
       <w:r>
@@ -25441,7 +25661,7 @@
       <w:pPr>
         <w:numPr>
           <w:ilvl w:val="0"/>
-          <w:numId w:val="1073"/>
+          <w:numId w:val="1074"/>
         </w:numPr>
         <w:pStyle w:val="Compact"/>
       </w:pPr>
@@ -25475,7 +25695,7 @@
       <w:pPr>
         <w:numPr>
           <w:ilvl w:val="0"/>
-          <w:numId w:val="1074"/>
+          <w:numId w:val="1075"/>
         </w:numPr>
       </w:pPr>
       <w:r>
@@ -25495,7 +25715,7 @@
       <w:pPr>
         <w:numPr>
           <w:ilvl w:val="0"/>
-          <w:numId w:val="1074"/>
+          <w:numId w:val="1075"/>
         </w:numPr>
       </w:pPr>
       <w:r>
@@ -25631,7 +25851,7 @@
       <w:pPr>
         <w:numPr>
           <w:ilvl w:val="0"/>
-          <w:numId w:val="1075"/>
+          <w:numId w:val="1076"/>
         </w:numPr>
       </w:pPr>
       <w:r>
@@ -25668,7 +25888,7 @@
       <w:pPr>
         <w:numPr>
           <w:ilvl w:val="0"/>
-          <w:numId w:val="1075"/>
+          <w:numId w:val="1076"/>
         </w:numPr>
       </w:pPr>
       <w:r>
@@ -25703,7 +25923,7 @@
       <w:pPr>
         <w:numPr>
           <w:ilvl w:val="0"/>
-          <w:numId w:val="1075"/>
+          <w:numId w:val="1076"/>
         </w:numPr>
       </w:pPr>
       <w:r>
@@ -25735,7 +25955,7 @@
       <w:pPr>
         <w:numPr>
           <w:ilvl w:val="0"/>
-          <w:numId w:val="1075"/>
+          <w:numId w:val="1076"/>
         </w:numPr>
       </w:pPr>
       <w:r>
@@ -25767,7 +25987,7 @@
       <w:pPr>
         <w:numPr>
           <w:ilvl w:val="0"/>
-          <w:numId w:val="1075"/>
+          <w:numId w:val="1076"/>
         </w:numPr>
       </w:pPr>
       <w:r>
@@ -26374,6 +26594,9 @@
     <w:abstractNumId w:val="991"/>
   </w:num>
   <w:num w:numId="1045">
+    <w:abstractNumId w:val="991"/>
+  </w:num>
+  <w:num w:numId="1046">
     <w:abstractNumId w:val="99411"/>
     <w:lvlOverride w:ilvl="0">
       <w:startOverride w:val="1"/>
@@ -26403,38 +26626,8 @@
       <w:startOverride w:val="1"/>
     </w:lvlOverride>
   </w:num>
-  <w:num w:numId="1046">
+  <w:num w:numId="1047">
     <w:abstractNumId w:val="991"/>
-  </w:num>
-  <w:num w:numId="1047">
-    <w:abstractNumId w:val="99411"/>
-    <w:lvlOverride w:ilvl="0">
-      <w:startOverride w:val="1"/>
-    </w:lvlOverride>
-    <w:lvlOverride w:ilvl="1">
-      <w:startOverride w:val="1"/>
-    </w:lvlOverride>
-    <w:lvlOverride w:ilvl="2">
-      <w:startOverride w:val="1"/>
-    </w:lvlOverride>
-    <w:lvlOverride w:ilvl="3">
-      <w:startOverride w:val="1"/>
-    </w:lvlOverride>
-    <w:lvlOverride w:ilvl="4">
-      <w:startOverride w:val="1"/>
-    </w:lvlOverride>
-    <w:lvlOverride w:ilvl="5">
-      <w:startOverride w:val="1"/>
-    </w:lvlOverride>
-    <w:lvlOverride w:ilvl="6">
-      <w:startOverride w:val="1"/>
-    </w:lvlOverride>
-    <w:lvlOverride w:ilvl="7">
-      <w:startOverride w:val="1"/>
-    </w:lvlOverride>
-    <w:lvlOverride w:ilvl="8">
-      <w:startOverride w:val="1"/>
-    </w:lvlOverride>
   </w:num>
   <w:num w:numId="1048">
     <w:abstractNumId w:val="99411"/>
@@ -26647,7 +26840,34 @@
     </w:lvlOverride>
   </w:num>
   <w:num w:numId="1055">
-    <w:abstractNumId w:val="991"/>
+    <w:abstractNumId w:val="99411"/>
+    <w:lvlOverride w:ilvl="0">
+      <w:startOverride w:val="1"/>
+    </w:lvlOverride>
+    <w:lvlOverride w:ilvl="1">
+      <w:startOverride w:val="1"/>
+    </w:lvlOverride>
+    <w:lvlOverride w:ilvl="2">
+      <w:startOverride w:val="1"/>
+    </w:lvlOverride>
+    <w:lvlOverride w:ilvl="3">
+      <w:startOverride w:val="1"/>
+    </w:lvlOverride>
+    <w:lvlOverride w:ilvl="4">
+      <w:startOverride w:val="1"/>
+    </w:lvlOverride>
+    <w:lvlOverride w:ilvl="5">
+      <w:startOverride w:val="1"/>
+    </w:lvlOverride>
+    <w:lvlOverride w:ilvl="6">
+      <w:startOverride w:val="1"/>
+    </w:lvlOverride>
+    <w:lvlOverride w:ilvl="7">
+      <w:startOverride w:val="1"/>
+    </w:lvlOverride>
+    <w:lvlOverride w:ilvl="8">
+      <w:startOverride w:val="1"/>
+    </w:lvlOverride>
   </w:num>
   <w:num w:numId="1056">
     <w:abstractNumId w:val="991"/>
@@ -26707,6 +26927,9 @@
     <w:abstractNumId w:val="991"/>
   </w:num>
   <w:num w:numId="1075">
+    <w:abstractNumId w:val="991"/>
+  </w:num>
+  <w:num w:numId="1076">
     <w:abstractNumId w:val="991"/>
   </w:num>
 </w:numbering>

</xml_diff>

<commit_message>
Deploying to gh-pages from @ pro4bib/handbuch-it-in-bibliotheken@353821d83bb89ea224c8ceb9e0f41e51462b525a 🚀
</commit_message>
<xml_diff>
--- a/Handbuch-IT-in-Bibliotheken.docx
+++ b/Handbuch-IT-in-Bibliotheken.docx
@@ -24858,7 +24858,19 @@
         </w:numPr>
       </w:pPr>
       <w:r>
-        <w:t xml:space="preserve">Wir verwenden im gesamten Buch gendergerechte Schreibweise mit Sternchen (*).</w:t>
+        <w:t xml:space="preserve">Wir verwenden im gesamten Buch gendergerechte Schreibweise mit Sternchen (*). In Markdown ist es sicherer dem Sternchen einen Backslash voranzustellen, z.B.</w:t>
+      </w:r>
+      <w:r>
+        <w:t xml:space="preserve"> </w:t>
+      </w:r>
+      <w:r>
+        <w:rPr>
+          <w:rStyle w:val="VerbatimChar"/>
+        </w:rPr>
+        <w:t xml:space="preserve">Autor\*innen</w:t>
+      </w:r>
+      <w:r>
+        <w:t xml:space="preserve">.</w:t>
       </w:r>
     </w:p>
     <w:p>
@@ -25241,7 +25253,19 @@
         <w:t xml:space="preserve"> </w:t>
       </w:r>
       <w:r>
-        <w:t xml:space="preserve">gesetzt. Bei Erzeugung der HTML-Version des Handbuchs wird die Hervorhebung in einen Tooltip geändert.</w:t>
+        <w:t xml:space="preserve">gesetzt (in Markdown so</w:t>
+      </w:r>
+      <w:r>
+        <w:t xml:space="preserve"> </w:t>
+      </w:r>
+      <w:r>
+        <w:rPr>
+          <w:rStyle w:val="VerbatimChar"/>
+        </w:rPr>
+        <w:t xml:space="preserve">ein *Fachbegriff*</w:t>
+      </w:r>
+      <w:r>
+        <w:t xml:space="preserve">). Bei Erzeugung der HTML-Version des Handbuchs wird die Hervorhebung in einen Tooltip umgewandelt.</w:t>
       </w:r>
     </w:p>
     <w:tbl>
@@ -25917,6 +25941,68 @@
       </w:r>
       <w:r>
         <w:t xml:space="preserve">ab. Dieser Schritt wird auch automatisch nach jedem Push auf GitHub ausgeführt.</w:t>
+      </w:r>
+    </w:p>
+    <w:p>
+      <w:pPr>
+        <w:numPr>
+          <w:ilvl w:val="0"/>
+          <w:numId w:val="1076"/>
+        </w:numPr>
+      </w:pPr>
+      <w:r>
+        <w:rPr>
+          <w:rStyle w:val="VerbatimChar"/>
+        </w:rPr>
+        <w:t xml:space="preserve">make all</w:t>
+      </w:r>
+      <w:r>
+        <w:t xml:space="preserve"> </w:t>
+      </w:r>
+      <w:r>
+        <w:t xml:space="preserve">ruft make</w:t>
+      </w:r>
+      <w:r>
+        <w:t xml:space="preserve"> </w:t>
+      </w:r>
+      <w:r>
+        <w:rPr>
+          <w:rStyle w:val="VerbatimChar"/>
+        </w:rPr>
+        <w:t xml:space="preserve">build</w:t>
+      </w:r>
+      <w:r>
+        <w:t xml:space="preserve"> </w:t>
+      </w:r>
+      <w:r>
+        <w:t xml:space="preserve">und</w:t>
+      </w:r>
+      <w:r>
+        <w:t xml:space="preserve"> </w:t>
+      </w:r>
+      <w:r>
+        <w:rPr>
+          <w:rStyle w:val="VerbatimChar"/>
+        </w:rPr>
+        <w:t xml:space="preserve">docx</w:t>
+      </w:r>
+      <w:r>
+        <w:t xml:space="preserve"> </w:t>
+      </w:r>
+      <w:r>
+        <w:t xml:space="preserve">auf und kopiert die DOCX-Dateien ins Publikationsverzeichnis</w:t>
+      </w:r>
+      <w:r>
+        <w:t xml:space="preserve"> </w:t>
+      </w:r>
+      <w:r>
+        <w:rPr>
+          <w:rStyle w:val="VerbatimChar"/>
+        </w:rPr>
+        <w:t xml:space="preserve">_book</w:t>
+      </w:r>
+      <w:r>
+        <w:t xml:space="preserve">.</w:t>
       </w:r>
     </w:p>
     <w:p>

</xml_diff>

<commit_message>
Deploying to gh-pages from @ pro4bib/handbuch-it-in-bibliotheken@835a8ac005876e17d577c3854123f23e1af0aeef 🚀
</commit_message>
<xml_diff>
--- a/Handbuch-IT-in-Bibliotheken.docx
+++ b/Handbuch-IT-in-Bibliotheken.docx
@@ -195,7 +195,7 @@
         </w:tc>
       </w:tr>
     </w:tbl>
-    <w:bookmarkStart w:id="59" w:name="einleitung"/>
+    <w:bookmarkStart w:id="60" w:name="einleitung"/>
     <w:p>
       <w:pPr>
         <w:pStyle w:val="Heading1"/>
@@ -874,7 +874,7 @@
       </w:tr>
     </w:tbl>
     <w:bookmarkEnd w:id="30"/>
-    <w:bookmarkStart w:id="56" w:name="autorinnen"/>
+    <w:bookmarkStart w:id="57" w:name="autorinnen"/>
     <w:p>
       <w:pPr>
         <w:pStyle w:val="Heading2"/>
@@ -929,6 +929,17 @@
           <w:rPr>
             <w:rStyle w:val="Hyperlink"/>
           </w:rPr>
+          <w:t xml:space="preserve">https://orcid.org/0000-0001-7233-7153</w:t>
+        </w:r>
+      </w:hyperlink>
+      <w:r>
+        <w:t xml:space="preserve"> </w:t>
+      </w:r>
+      <w:hyperlink r:id="rId33">
+        <w:r>
+          <w:rPr>
+            <w:rStyle w:val="Hyperlink"/>
+          </w:rPr>
           <w:t xml:space="preserve">janna.brechmacher@sbb.spk-berlin.de</w:t>
         </w:r>
       </w:hyperlink>
@@ -952,7 +963,7 @@
       <w:r>
         <w:br/>
       </w:r>
-      <w:hyperlink r:id="rId33">
+      <w:hyperlink r:id="rId34">
         <w:r>
           <w:rPr>
             <w:rStyle w:val="Hyperlink"/>
@@ -980,7 +991,7 @@
       <w:r>
         <w:br/>
       </w:r>
-      <w:hyperlink r:id="rId34">
+      <w:hyperlink r:id="rId35">
         <w:r>
           <w:rPr>
             <w:rStyle w:val="Hyperlink"/>
@@ -991,7 +1002,7 @@
       <w:r>
         <w:t xml:space="preserve"> </w:t>
       </w:r>
-      <w:hyperlink r:id="rId35">
+      <w:hyperlink r:id="rId36">
         <w:r>
           <w:rPr>
             <w:rStyle w:val="Hyperlink"/>
@@ -1013,7 +1024,7 @@
       <w:r>
         <w:br/>
       </w:r>
-      <w:hyperlink r:id="rId36">
+      <w:hyperlink r:id="rId37">
         <w:r>
           <w:rPr>
             <w:rStyle w:val="Hyperlink"/>
@@ -1041,7 +1052,7 @@
       <w:r>
         <w:br/>
       </w:r>
-      <w:hyperlink r:id="rId37">
+      <w:hyperlink r:id="rId38">
         <w:r>
           <w:rPr>
             <w:rStyle w:val="Hyperlink"/>
@@ -1052,7 +1063,7 @@
       <w:r>
         <w:t xml:space="preserve"> </w:t>
       </w:r>
-      <w:hyperlink r:id="rId38">
+      <w:hyperlink r:id="rId39">
         <w:r>
           <w:rPr>
             <w:rStyle w:val="Hyperlink"/>
@@ -1080,7 +1091,7 @@
       <w:r>
         <w:br/>
       </w:r>
-      <w:hyperlink r:id="rId39">
+      <w:hyperlink r:id="rId40">
         <w:r>
           <w:rPr>
             <w:rStyle w:val="Hyperlink"/>
@@ -1091,7 +1102,7 @@
       <w:r>
         <w:t xml:space="preserve"> </w:t>
       </w:r>
-      <w:hyperlink r:id="rId40">
+      <w:hyperlink r:id="rId41">
         <w:r>
           <w:rPr>
             <w:rStyle w:val="Hyperlink"/>
@@ -1119,7 +1130,7 @@
       <w:r>
         <w:br/>
       </w:r>
-      <w:hyperlink r:id="rId41">
+      <w:hyperlink r:id="rId42">
         <w:r>
           <w:rPr>
             <w:rStyle w:val="Hyperlink"/>
@@ -1141,7 +1152,7 @@
       <w:r>
         <w:br/>
       </w:r>
-      <w:hyperlink r:id="rId42">
+      <w:hyperlink r:id="rId43">
         <w:r>
           <w:rPr>
             <w:rStyle w:val="Hyperlink"/>
@@ -1152,7 +1163,7 @@
       <w:r>
         <w:t xml:space="preserve"> </w:t>
       </w:r>
-      <w:hyperlink r:id="rId43">
+      <w:hyperlink r:id="rId44">
         <w:r>
           <w:rPr>
             <w:rStyle w:val="Hyperlink"/>
@@ -1174,7 +1185,7 @@
       <w:r>
         <w:br/>
       </w:r>
-      <w:hyperlink r:id="rId44">
+      <w:hyperlink r:id="rId45">
         <w:r>
           <w:rPr>
             <w:rStyle w:val="Hyperlink"/>
@@ -1185,7 +1196,7 @@
       <w:r>
         <w:t xml:space="preserve"> </w:t>
       </w:r>
-      <w:hyperlink r:id="rId45">
+      <w:hyperlink r:id="rId46">
         <w:r>
           <w:rPr>
             <w:rStyle w:val="Hyperlink"/>
@@ -1207,7 +1218,7 @@
       <w:r>
         <w:br/>
       </w:r>
-      <w:hyperlink r:id="rId46">
+      <w:hyperlink r:id="rId47">
         <w:r>
           <w:rPr>
             <w:rStyle w:val="Hyperlink"/>
@@ -1218,7 +1229,7 @@
       <w:r>
         <w:t xml:space="preserve"> </w:t>
       </w:r>
-      <w:hyperlink r:id="rId47">
+      <w:hyperlink r:id="rId48">
         <w:r>
           <w:rPr>
             <w:rStyle w:val="Hyperlink"/>
@@ -1240,7 +1251,7 @@
       <w:r>
         <w:br/>
       </w:r>
-      <w:hyperlink r:id="rId48">
+      <w:hyperlink r:id="rId49">
         <w:r>
           <w:rPr>
             <w:rStyle w:val="Hyperlink"/>
@@ -1251,7 +1262,7 @@
       <w:r>
         <w:t xml:space="preserve"> </w:t>
       </w:r>
-      <w:hyperlink r:id="rId49">
+      <w:hyperlink r:id="rId50">
         <w:r>
           <w:rPr>
             <w:rStyle w:val="Hyperlink"/>
@@ -1273,7 +1284,7 @@
       <w:r>
         <w:br/>
       </w:r>
-      <w:hyperlink r:id="rId50">
+      <w:hyperlink r:id="rId51">
         <w:r>
           <w:rPr>
             <w:rStyle w:val="Hyperlink"/>
@@ -1284,7 +1295,7 @@
       <w:r>
         <w:t xml:space="preserve"> </w:t>
       </w:r>
-      <w:hyperlink r:id="rId51">
+      <w:hyperlink r:id="rId52">
         <w:r>
           <w:rPr>
             <w:rStyle w:val="Hyperlink"/>
@@ -1306,7 +1317,7 @@
       <w:r>
         <w:br/>
       </w:r>
-      <w:hyperlink r:id="rId52">
+      <w:hyperlink r:id="rId53">
         <w:r>
           <w:rPr>
             <w:rStyle w:val="Hyperlink"/>
@@ -1317,7 +1328,7 @@
       <w:r>
         <w:t xml:space="preserve"> </w:t>
       </w:r>
-      <w:hyperlink r:id="rId53">
+      <w:hyperlink r:id="rId54">
         <w:r>
           <w:rPr>
             <w:rStyle w:val="Hyperlink"/>
@@ -1345,7 +1356,7 @@
       <w:r>
         <w:br/>
       </w:r>
-      <w:hyperlink r:id="rId54">
+      <w:hyperlink r:id="rId55">
         <w:r>
           <w:rPr>
             <w:rStyle w:val="Hyperlink"/>
@@ -1356,7 +1367,7 @@
       <w:r>
         <w:t xml:space="preserve"> </w:t>
       </w:r>
-      <w:hyperlink r:id="rId55">
+      <w:hyperlink r:id="rId56">
         <w:r>
           <w:rPr>
             <w:rStyle w:val="Hyperlink"/>
@@ -1365,8 +1376,8 @@
         </w:r>
       </w:hyperlink>
     </w:p>
-    <w:bookmarkEnd w:id="56"/>
-    <w:bookmarkStart w:id="58" w:name="rechte-an-den-inhalten-des-buchs"/>
+    <w:bookmarkEnd w:id="57"/>
+    <w:bookmarkStart w:id="59" w:name="rechte-an-den-inhalten-des-buchs"/>
     <w:p>
       <w:pPr>
         <w:pStyle w:val="Heading2"/>
@@ -1391,7 +1402,7 @@
       <w:r>
         <w:t xml:space="preserve"> </w:t>
       </w:r>
-      <w:hyperlink r:id="rId57">
+      <w:hyperlink r:id="rId58">
         <w:r>
           <w:rPr>
             <w:rStyle w:val="Hyperlink"/>
@@ -1456,9 +1467,9 @@
         <w:t xml:space="preserve">angeben, ob Änderungen vorgenommen wurden (Namensnennung).</w:t>
       </w:r>
     </w:p>
-    <w:bookmarkEnd w:id="58"/>
     <w:bookmarkEnd w:id="59"/>
-    <w:bookmarkStart w:id="115" w:name="management"/>
+    <w:bookmarkEnd w:id="60"/>
+    <w:bookmarkStart w:id="116" w:name="management"/>
     <w:p>
       <w:pPr>
         <w:pStyle w:val="Heading1"/>
@@ -1509,18 +1520,18 @@
                 <wp:inline>
                   <wp:extent cx="152400" cy="152400"/>
                   <wp:effectExtent b="0" l="0" r="0" t="0"/>
-                  <wp:docPr descr="" title="" id="61" name="Picture"/>
+                  <wp:docPr descr="" title="" id="62" name="Picture"/>
                   <a:graphic>
                     <a:graphicData uri="http://schemas.openxmlformats.org/drawingml/2006/picture">
                       <pic:pic>
                         <pic:nvPicPr>
-                          <pic:cNvPr descr="/opt/quarto/share/formats/docx/note.png" id="62" name="Picture"/>
+                          <pic:cNvPr descr="/opt/quarto/share/formats/docx/note.png" id="63" name="Picture"/>
                           <pic:cNvPicPr>
                             <a:picLocks noChangeArrowheads="1" noChangeAspect="1"/>
                           </pic:cNvPicPr>
                         </pic:nvPicPr>
                         <pic:blipFill>
-                          <a:blip r:embed="rId60"/>
+                          <a:blip r:embed="rId61"/>
                           <a:stretch>
                             <a:fillRect/>
                           </a:stretch>
@@ -1744,7 +1755,7 @@
         <w:t xml:space="preserve">Server, Storage, Backup u.ä.) ist in Planung.</w:t>
       </w:r>
     </w:p>
-    <w:bookmarkStart w:id="94" w:name="it-systeme"/>
+    <w:bookmarkStart w:id="95" w:name="it-systeme"/>
     <w:p>
       <w:pPr>
         <w:pStyle w:val="Heading2"/>
@@ -1753,7 +1764,7 @@
         <w:t xml:space="preserve">IT-Systeme</w:t>
       </w:r>
     </w:p>
-    <w:bookmarkStart w:id="79" w:name="it-lebenszyklus"/>
+    <w:bookmarkStart w:id="80" w:name="it-lebenszyklus"/>
     <w:p>
       <w:pPr>
         <w:pStyle w:val="Heading3"/>
@@ -1837,7 +1848,7 @@
       <w:tr>
         <w:tc>
           <w:tcPr/>
-          <w:bookmarkStart w:id="66" w:name="fig-it-zyklus"/>
+          <w:bookmarkStart w:id="67" w:name="fig-it-zyklus"/>
           <w:p>
             <w:pPr>
               <w:pStyle w:val="Figure"/>
@@ -1848,12 +1859,12 @@
                 <wp:inline>
                   <wp:extent cx="0" cy="0"/>
                   <wp:effectExtent b="0" l="0" r="0" t="0"/>
-                  <wp:docPr descr="" title="" id="64" name="Picture"/>
+                  <wp:docPr descr="" title="" id="65" name="Picture"/>
                   <a:graphic>
                     <a:graphicData uri="http://schemas.openxmlformats.org/drawingml/2006/picture">
                       <pic:pic>
                         <pic:nvPicPr>
-                          <pic:cNvPr descr="./media/sdlc.svg" id="65" name="Picture"/>
+                          <pic:cNvPr descr="./media/sdlc.svg" id="66" name="Picture"/>
                           <pic:cNvPicPr>
                             <a:picLocks noChangeArrowheads="1" noChangeAspect="1"/>
                           </pic:cNvPicPr>
@@ -1865,7 +1876,7 @@
                                 <a14:useLocalDpi xmlns:a14="http://schemas.microsoft.com/office/drawing/2010/main" val="0"/>
                               </a:ext>
                               <a:ext uri="{96DAC541-7B7A-43D3-8B79-37D633B846F1}">
-                                <asvg:svgBlip xmlns:asvg="http://schemas.microsoft.com/office/drawing/2016/SVG/main" r:embed="rId63"/>
+                                <asvg:svgBlip xmlns:asvg="http://schemas.microsoft.com/office/drawing/2016/SVG/main" r:embed="rId64"/>
                               </a:ext>
                             </a:extLst>
                           </a:blip>
@@ -1908,11 +1919,11 @@
               <w:t xml:space="preserve">Abbildung 1.1: SDLC-Skizze (Platzhalter)</w:t>
             </w:r>
           </w:p>
-          <w:bookmarkEnd w:id="66"/>
+          <w:bookmarkEnd w:id="67"/>
         </w:tc>
       </w:tr>
     </w:tbl>
-    <w:bookmarkStart w:id="69" w:name="planung-und-analyse"/>
+    <w:bookmarkStart w:id="70" w:name="planung-und-analyse"/>
     <w:p>
       <w:pPr>
         <w:pStyle w:val="Heading4"/>
@@ -2027,12 +2038,12 @@
                 <wp:inline>
                   <wp:extent cx="152400" cy="152400"/>
                   <wp:effectExtent b="0" l="0" r="0" t="0"/>
-                  <wp:docPr descr="" title="" id="67" name="Picture"/>
+                  <wp:docPr descr="" title="" id="68" name="Picture"/>
                   <a:graphic>
                     <a:graphicData uri="http://schemas.openxmlformats.org/drawingml/2006/picture">
                       <pic:pic>
                         <pic:nvPicPr>
-                          <pic:cNvPr descr="/opt/quarto/share/formats/docx/tip.png" id="68" name="Picture"/>
+                          <pic:cNvPr descr="/opt/quarto/share/formats/docx/tip.png" id="69" name="Picture"/>
                           <pic:cNvPicPr>
                             <a:picLocks noChangeArrowheads="1" noChangeAspect="1"/>
                           </pic:cNvPicPr>
@@ -2125,8 +2136,8 @@
         </w:tc>
       </w:tr>
     </w:tbl>
-    <w:bookmarkEnd w:id="69"/>
-    <w:bookmarkStart w:id="70" w:name="designprototyping"/>
+    <w:bookmarkEnd w:id="70"/>
+    <w:bookmarkStart w:id="71" w:name="designprototyping"/>
     <w:p>
       <w:pPr>
         <w:pStyle w:val="Heading4"/>
@@ -2190,8 +2201,8 @@
         <w:t xml:space="preserve">verbundener Methoden ein.</w:t>
       </w:r>
     </w:p>
-    <w:bookmarkEnd w:id="70"/>
-    <w:bookmarkStart w:id="71" w:name="implementierung"/>
+    <w:bookmarkEnd w:id="71"/>
+    <w:bookmarkStart w:id="72" w:name="implementierung"/>
     <w:p>
       <w:pPr>
         <w:pStyle w:val="Heading4"/>
@@ -2278,8 +2289,8 @@
         <w:t xml:space="preserve">evaluiert.</w:t>
       </w:r>
     </w:p>
-    <w:bookmarkEnd w:id="71"/>
-    <w:bookmarkStart w:id="72" w:name="test-und-integration"/>
+    <w:bookmarkEnd w:id="72"/>
+    <w:bookmarkStart w:id="73" w:name="test-und-integration"/>
     <w:p>
       <w:pPr>
         <w:pStyle w:val="Heading4"/>
@@ -2334,8 +2345,8 @@
         <w:t xml:space="preserve">der Anforderungen geprüft.</w:t>
       </w:r>
     </w:p>
-    <w:bookmarkEnd w:id="72"/>
-    <w:bookmarkStart w:id="77" w:name="wartung"/>
+    <w:bookmarkEnd w:id="73"/>
+    <w:bookmarkStart w:id="78" w:name="wartung"/>
     <w:p>
       <w:pPr>
         <w:pStyle w:val="Heading4"/>
@@ -2437,7 +2448,7 @@
       <w:tr>
         <w:tc>
           <w:tcPr/>
-          <w:bookmarkStart w:id="76" w:name="fig-verweildauer"/>
+          <w:bookmarkStart w:id="77" w:name="fig-verweildauer"/>
           <w:p>
             <w:pPr>
               <w:pStyle w:val="Figure"/>
@@ -2448,12 +2459,12 @@
                 <wp:inline>
                   <wp:extent cx="0" cy="0"/>
                   <wp:effectExtent b="0" l="0" r="0" t="0"/>
-                  <wp:docPr descr="" title="" id="74" name="Picture"/>
+                  <wp:docPr descr="" title="" id="75" name="Picture"/>
                   <a:graphic>
                     <a:graphicData uri="http://schemas.openxmlformats.org/drawingml/2006/picture">
                       <pic:pic>
                         <pic:nvPicPr>
-                          <pic:cNvPr descr="./media/sw_lifespan.svg" id="75" name="Picture"/>
+                          <pic:cNvPr descr="./media/sw_lifespan.svg" id="76" name="Picture"/>
                           <pic:cNvPicPr>
                             <a:picLocks noChangeArrowheads="1" noChangeAspect="1"/>
                           </pic:cNvPicPr>
@@ -2465,7 +2476,7 @@
                                 <a14:useLocalDpi xmlns:a14="http://schemas.microsoft.com/office/drawing/2010/main" val="0"/>
                               </a:ext>
                               <a:ext uri="{96DAC541-7B7A-43D3-8B79-37D633B846F1}">
-                                <asvg:svgBlip xmlns:asvg="http://schemas.microsoft.com/office/drawing/2016/SVG/main" r:embed="rId73"/>
+                                <asvg:svgBlip xmlns:asvg="http://schemas.microsoft.com/office/drawing/2016/SVG/main" r:embed="rId74"/>
                               </a:ext>
                             </a:extLst>
                           </a:blip>
@@ -2508,12 +2519,12 @@
               <w:t xml:space="preserve">Abbildung 1.2: Lebenszeit (in Jahren) von Bibliothekssystemen in der Wartungsphase am Beispiel der Staatsbibliothek zu Berlin (Stand 2022)</w:t>
             </w:r>
           </w:p>
-          <w:bookmarkEnd w:id="76"/>
+          <w:bookmarkEnd w:id="77"/>
         </w:tc>
       </w:tr>
     </w:tbl>
-    <w:bookmarkEnd w:id="77"/>
-    <w:bookmarkStart w:id="78" w:name="ablösung"/>
+    <w:bookmarkEnd w:id="78"/>
+    <w:bookmarkStart w:id="79" w:name="ablösung"/>
     <w:p>
       <w:pPr>
         <w:pStyle w:val="Heading4"/>
@@ -2767,9 +2778,9 @@
         <w:t xml:space="preserve">betroffen sind.</w:t>
       </w:r>
     </w:p>
-    <w:bookmarkEnd w:id="78"/>
     <w:bookmarkEnd w:id="79"/>
-    <w:bookmarkStart w:id="87" w:name="betriebssicherheit-und-risikomanagement"/>
+    <w:bookmarkEnd w:id="80"/>
+    <w:bookmarkStart w:id="88" w:name="betriebssicherheit-und-risikomanagement"/>
     <w:p>
       <w:pPr>
         <w:pStyle w:val="Heading3"/>
@@ -2798,7 +2809,7 @@
         <w:t xml:space="preserve">vorgestellt werden.</w:t>
       </w:r>
     </w:p>
-    <w:bookmarkStart w:id="81" w:name="vendor-lock-in"/>
+    <w:bookmarkStart w:id="82" w:name="vendor-lock-in"/>
     <w:p>
       <w:pPr>
         <w:pStyle w:val="Heading4"/>
@@ -2909,7 +2920,7 @@
       <w:r>
         <w:t xml:space="preserve"> </w:t>
       </w:r>
-      <w:hyperlink r:id="rId80">
+      <w:hyperlink r:id="rId81">
         <w:r>
           <w:rPr>
             <w:rStyle w:val="Hyperlink"/>
@@ -2974,8 +2985,8 @@
         <w:t xml:space="preserve">des zuständigen IT-Personals voraussetzt.</w:t>
       </w:r>
     </w:p>
-    <w:bookmarkEnd w:id="81"/>
-    <w:bookmarkStart w:id="86" w:name="software-abhängigkeiten"/>
+    <w:bookmarkEnd w:id="82"/>
+    <w:bookmarkStart w:id="87" w:name="software-abhängigkeiten"/>
     <w:p>
       <w:pPr>
         <w:pStyle w:val="Heading4"/>
@@ -3022,7 +3033,7 @@
       <w:tr>
         <w:tc>
           <w:tcPr/>
-          <w:bookmarkStart w:id="85" w:name="fig-schichtmodell"/>
+          <w:bookmarkStart w:id="86" w:name="fig-schichtmodell"/>
           <w:p>
             <w:pPr>
               <w:pStyle w:val="Figure"/>
@@ -3033,12 +3044,12 @@
                 <wp:inline>
                   <wp:extent cx="0" cy="0"/>
                   <wp:effectExtent b="0" l="0" r="0" t="0"/>
-                  <wp:docPr descr="" title="" id="83" name="Picture"/>
+                  <wp:docPr descr="" title="" id="84" name="Picture"/>
                   <a:graphic>
                     <a:graphicData uri="http://schemas.openxmlformats.org/drawingml/2006/picture">
                       <pic:pic>
                         <pic:nvPicPr>
-                          <pic:cNvPr descr="./media/schichten.svg" id="84" name="Picture"/>
+                          <pic:cNvPr descr="./media/schichten.svg" id="85" name="Picture"/>
                           <pic:cNvPicPr>
                             <a:picLocks noChangeArrowheads="1" noChangeAspect="1"/>
                           </pic:cNvPicPr>
@@ -3050,7 +3061,7 @@
                                 <a14:useLocalDpi xmlns:a14="http://schemas.microsoft.com/office/drawing/2010/main" val="0"/>
                               </a:ext>
                               <a:ext uri="{96DAC541-7B7A-43D3-8B79-37D633B846F1}">
-                                <asvg:svgBlip xmlns:asvg="http://schemas.microsoft.com/office/drawing/2016/SVG/main" r:embed="rId82"/>
+                                <asvg:svgBlip xmlns:asvg="http://schemas.microsoft.com/office/drawing/2016/SVG/main" r:embed="rId83"/>
                               </a:ext>
                             </a:extLst>
                           </a:blip>
@@ -3093,7 +3104,7 @@
               <w:t xml:space="preserve">Abbildung 1.3: Schichtmodell-Bild (Platzhalter)</w:t>
             </w:r>
           </w:p>
-          <w:bookmarkEnd w:id="85"/>
+          <w:bookmarkEnd w:id="86"/>
         </w:tc>
       </w:tr>
     </w:tbl>
@@ -3228,9 +3239,9 @@
         <w:t xml:space="preserve">Software-Abhängigkeiten im Detail.</w:t>
       </w:r>
     </w:p>
-    <w:bookmarkEnd w:id="86"/>
     <w:bookmarkEnd w:id="87"/>
-    <w:bookmarkStart w:id="93" w:name="rechtliche-rahmenbedingungen"/>
+    <w:bookmarkEnd w:id="88"/>
+    <w:bookmarkStart w:id="94" w:name="rechtliche-rahmenbedingungen"/>
     <w:p>
       <w:pPr>
         <w:pStyle w:val="Heading3"/>
@@ -3265,7 +3276,7 @@
         <w:t xml:space="preserve">Barrierefreiheit (Accessibility) von IT-Systemen.</w:t>
       </w:r>
     </w:p>
-    <w:bookmarkStart w:id="88" w:name="software-ergonomie"/>
+    <w:bookmarkStart w:id="89" w:name="software-ergonomie"/>
     <w:p>
       <w:pPr>
         <w:pStyle w:val="Heading4"/>
@@ -3440,8 +3451,8 @@
         <w:t xml:space="preserve">thematisiert.</w:t>
       </w:r>
     </w:p>
-    <w:bookmarkEnd w:id="88"/>
-    <w:bookmarkStart w:id="92" w:name="accessibility"/>
+    <w:bookmarkEnd w:id="89"/>
+    <w:bookmarkStart w:id="93" w:name="accessibility"/>
     <w:p>
       <w:pPr>
         <w:pStyle w:val="Heading4"/>
@@ -3504,7 +3515,7 @@
       <w:r>
         <w:t xml:space="preserve"> </w:t>
       </w:r>
-      <w:hyperlink r:id="rId89">
+      <w:hyperlink r:id="rId90">
         <w:r>
           <w:rPr>
             <w:rStyle w:val="Hyperlink"/>
@@ -3550,7 +3561,7 @@
       <w:r>
         <w:t xml:space="preserve"> </w:t>
       </w:r>
-      <w:hyperlink r:id="rId90">
+      <w:hyperlink r:id="rId91">
         <w:r>
           <w:rPr>
             <w:rStyle w:val="Hyperlink"/>
@@ -3754,7 +3765,7 @@
       <w:r>
         <w:t xml:space="preserve"> </w:t>
       </w:r>
-      <w:hyperlink r:id="rId91">
+      <w:hyperlink r:id="rId92">
         <w:r>
           <w:rPr>
             <w:rStyle w:val="Hyperlink"/>
@@ -3778,10 +3789,10 @@
         <w:t xml:space="preserve">.</w:t>
       </w:r>
     </w:p>
-    <w:bookmarkEnd w:id="92"/>
     <w:bookmarkEnd w:id="93"/>
     <w:bookmarkEnd w:id="94"/>
-    <w:bookmarkStart w:id="113" w:name="management-der-bibliotheks-it"/>
+    <w:bookmarkEnd w:id="95"/>
+    <w:bookmarkStart w:id="114" w:name="management-der-bibliotheks-it"/>
     <w:p>
       <w:pPr>
         <w:pStyle w:val="Heading2"/>
@@ -3858,7 +3869,7 @@
         <w:t xml:space="preserve">bleibt jedoch für die meisten Bibliotheken eine große Herausforderung.</w:t>
       </w:r>
     </w:p>
-    <w:bookmarkStart w:id="97" w:name="kompetenzen"/>
+    <w:bookmarkStart w:id="98" w:name="kompetenzen"/>
     <w:p>
       <w:pPr>
         <w:pStyle w:val="Heading3"/>
@@ -4154,12 +4165,12 @@
                 <wp:inline>
                   <wp:extent cx="152400" cy="152400"/>
                   <wp:effectExtent b="0" l="0" r="0" t="0"/>
-                  <wp:docPr descr="" title="" id="95" name="Picture"/>
+                  <wp:docPr descr="" title="" id="96" name="Picture"/>
                   <a:graphic>
                     <a:graphicData uri="http://schemas.openxmlformats.org/drawingml/2006/picture">
                       <pic:pic>
                         <pic:nvPicPr>
-                          <pic:cNvPr descr="/opt/quarto/share/formats/docx/tip.png" id="96" name="Picture"/>
+                          <pic:cNvPr descr="/opt/quarto/share/formats/docx/tip.png" id="97" name="Picture"/>
                           <pic:cNvPicPr>
                             <a:picLocks noChangeArrowheads="1" noChangeAspect="1"/>
                           </pic:cNvPicPr>
@@ -4240,8 +4251,8 @@
         </w:tc>
       </w:tr>
     </w:tbl>
-    <w:bookmarkEnd w:id="97"/>
-    <w:bookmarkStart w:id="99" w:name="organisation"/>
+    <w:bookmarkEnd w:id="98"/>
+    <w:bookmarkStart w:id="100" w:name="organisation"/>
     <w:p>
       <w:pPr>
         <w:pStyle w:val="Heading3"/>
@@ -4446,7 +4457,7 @@
         <w:t xml:space="preserve">werden kann.</w:t>
       </w:r>
     </w:p>
-    <w:bookmarkStart w:id="98" w:name="ressourcenplanung"/>
+    <w:bookmarkStart w:id="99" w:name="ressourcenplanung"/>
     <w:p>
       <w:pPr>
         <w:pStyle w:val="Heading4"/>
@@ -4587,9 +4598,9 @@
         <w:t xml:space="preserve">Folgenden ausführlicher betrachtet.</w:t>
       </w:r>
     </w:p>
-    <w:bookmarkEnd w:id="98"/>
     <w:bookmarkEnd w:id="99"/>
-    <w:bookmarkStart w:id="112" w:name="aus--und-weiterbildung"/>
+    <w:bookmarkEnd w:id="100"/>
+    <w:bookmarkStart w:id="113" w:name="aus--und-weiterbildung"/>
     <w:p>
       <w:pPr>
         <w:pStyle w:val="Heading3"/>
@@ -4680,7 +4691,7 @@
         <w:t xml:space="preserve">der Einführung oder dem Wechsel von Systemen.</w:t>
       </w:r>
     </w:p>
-    <w:bookmarkStart w:id="104" w:name="X9b43febe0e5a2399fbbb81d07e25ce90cd441a7"/>
+    <w:bookmarkStart w:id="105" w:name="X9b43febe0e5a2399fbbb81d07e25ce90cd441a7"/>
     <w:p>
       <w:pPr>
         <w:pStyle w:val="Heading4"/>
@@ -4754,7 +4765,7 @@
         </w:numPr>
         <w:pStyle w:val="Compact"/>
       </w:pPr>
-      <w:hyperlink r:id="rId100">
+      <w:hyperlink r:id="rId101">
         <w:r>
           <w:rPr>
             <w:rStyle w:val="Hyperlink"/>
@@ -4782,7 +4793,7 @@
         </w:numPr>
         <w:pStyle w:val="Compact"/>
       </w:pPr>
-      <w:hyperlink r:id="rId101">
+      <w:hyperlink r:id="rId102">
         <w:r>
           <w:rPr>
             <w:rStyle w:val="Hyperlink"/>
@@ -4809,7 +4820,7 @@
           <w:numId w:val="1012"/>
         </w:numPr>
       </w:pPr>
-      <w:hyperlink r:id="rId102">
+      <w:hyperlink r:id="rId103">
         <w:r>
           <w:rPr>
             <w:rStyle w:val="Hyperlink"/>
@@ -4825,7 +4836,7 @@
           <w:numId w:val="1012"/>
         </w:numPr>
       </w:pPr>
-      <w:hyperlink r:id="rId103">
+      <w:hyperlink r:id="rId104">
         <w:r>
           <w:rPr>
             <w:rStyle w:val="Hyperlink"/>
@@ -4860,8 +4871,8 @@
         <w:t xml:space="preserve">jedoch zeitaufwändig und passt nur für wenige Lebenssituationen.</w:t>
       </w:r>
     </w:p>
-    <w:bookmarkEnd w:id="104"/>
-    <w:bookmarkStart w:id="110" w:name="weiterbildung"/>
+    <w:bookmarkEnd w:id="105"/>
+    <w:bookmarkStart w:id="111" w:name="weiterbildung"/>
     <w:p>
       <w:pPr>
         <w:pStyle w:val="Heading4"/>
@@ -4963,7 +4974,7 @@
       <w:r>
         <w:t xml:space="preserve"> </w:t>
       </w:r>
-      <w:hyperlink r:id="rId105">
+      <w:hyperlink r:id="rId106">
         <w:r>
           <w:rPr>
             <w:rStyle w:val="Hyperlink"/>
@@ -4985,7 +4996,7 @@
           <w:numId w:val="1013"/>
         </w:numPr>
       </w:pPr>
-      <w:hyperlink r:id="rId106">
+      <w:hyperlink r:id="rId107">
         <w:r>
           <w:rPr>
             <w:rStyle w:val="Hyperlink"/>
@@ -5007,7 +5018,7 @@
           <w:numId w:val="1013"/>
         </w:numPr>
       </w:pPr>
-      <w:hyperlink r:id="rId107">
+      <w:hyperlink r:id="rId108">
         <w:r>
           <w:rPr>
             <w:rStyle w:val="Hyperlink"/>
@@ -5029,7 +5040,7 @@
           <w:numId w:val="1013"/>
         </w:numPr>
       </w:pPr>
-      <w:hyperlink r:id="rId108">
+      <w:hyperlink r:id="rId109">
         <w:r>
           <w:rPr>
             <w:rStyle w:val="Hyperlink"/>
@@ -5057,7 +5068,7 @@
       <w:r>
         <w:t xml:space="preserve"> </w:t>
       </w:r>
-      <w:hyperlink r:id="rId109">
+      <w:hyperlink r:id="rId110">
         <w:r>
           <w:rPr>
             <w:rStyle w:val="Hyperlink"/>
@@ -5158,8 +5169,8 @@
         <w:t xml:space="preserve">Soziale Medien: Weblogs, Twitter, Discord</w:t>
       </w:r>
     </w:p>
-    <w:bookmarkEnd w:id="110"/>
-    <w:bookmarkStart w:id="111" w:name="personalgewinnung"/>
+    <w:bookmarkEnd w:id="111"/>
+    <w:bookmarkStart w:id="112" w:name="personalgewinnung"/>
     <w:p>
       <w:pPr>
         <w:pStyle w:val="Heading4"/>
@@ -5264,10 +5275,10 @@
         <w:t xml:space="preserve">rekrutieren müssen.</w:t>
       </w:r>
     </w:p>
-    <w:bookmarkEnd w:id="111"/>
     <w:bookmarkEnd w:id="112"/>
     <w:bookmarkEnd w:id="113"/>
-    <w:bookmarkStart w:id="114" w:name="zusammenfassung-und-ausblick"/>
+    <w:bookmarkEnd w:id="114"/>
+    <w:bookmarkStart w:id="115" w:name="zusammenfassung-und-ausblick"/>
     <w:p>
       <w:pPr>
         <w:pStyle w:val="Heading2"/>
@@ -5321,9 +5332,9 @@
         <w:t xml:space="preserve">Sollte sich ein System-Umstieg abzeichnen, sind vor allem die internen Arbeits-Prozesse zu berücksichtigen: das Wissen der Systemanwendenden und -betreuenden ist somit unverzichtbar, denn nur dadurch kann auf eine Ablösung bzw Anpassung des Systems effektiv reagiert werden.</w:t>
       </w:r>
     </w:p>
-    <w:bookmarkEnd w:id="114"/>
     <w:bookmarkEnd w:id="115"/>
-    <w:bookmarkStart w:id="165" w:name="anforderungen"/>
+    <w:bookmarkEnd w:id="116"/>
+    <w:bookmarkStart w:id="166" w:name="anforderungen"/>
     <w:p>
       <w:pPr>
         <w:pStyle w:val="Heading1"/>
@@ -5374,18 +5385,18 @@
                 <wp:inline>
                   <wp:extent cx="152400" cy="152400"/>
                   <wp:effectExtent b="0" l="0" r="0" t="0"/>
-                  <wp:docPr descr="" title="" id="116" name="Picture"/>
+                  <wp:docPr descr="" title="" id="117" name="Picture"/>
                   <a:graphic>
                     <a:graphicData uri="http://schemas.openxmlformats.org/drawingml/2006/picture">
                       <pic:pic>
                         <pic:nvPicPr>
-                          <pic:cNvPr descr="/opt/quarto/share/formats/docx/note.png" id="117" name="Picture"/>
+                          <pic:cNvPr descr="/opt/quarto/share/formats/docx/note.png" id="118" name="Picture"/>
                           <pic:cNvPicPr>
                             <a:picLocks noChangeArrowheads="1" noChangeAspect="1"/>
                           </pic:cNvPicPr>
                         </pic:nvPicPr>
                         <pic:blipFill>
-                          <a:blip r:embed="rId60"/>
+                          <a:blip r:embed="rId61"/>
                           <a:stretch>
                             <a:fillRect/>
                           </a:stretch>
@@ -5628,7 +5639,7 @@
         <w:t xml:space="preserve">ausrichten.</w:t>
       </w:r>
     </w:p>
-    <w:bookmarkStart w:id="126" w:name="nutzerinnenorientierten-gestaltung"/>
+    <w:bookmarkStart w:id="127" w:name="nutzerinnenorientierten-gestaltung"/>
     <w:p>
       <w:pPr>
         <w:pStyle w:val="Heading2"/>
@@ -6078,7 +6089,7 @@
         <w:t xml:space="preserve">praktisch umsetzen lassen.</w:t>
       </w:r>
     </w:p>
-    <w:bookmarkStart w:id="125" w:name="was-beeinflusst-den-nutzungseindruck"/>
+    <w:bookmarkStart w:id="126" w:name="was-beeinflusst-den-nutzungseindruck"/>
     <w:p>
       <w:pPr>
         <w:pStyle w:val="Heading3"/>
@@ -6184,12 +6195,12 @@
                 <wp:inline>
                   <wp:extent cx="152400" cy="152400"/>
                   <wp:effectExtent b="0" l="0" r="0" t="0"/>
-                  <wp:docPr descr="" title="" id="118" name="Picture"/>
+                  <wp:docPr descr="" title="" id="119" name="Picture"/>
                   <a:graphic>
                     <a:graphicData uri="http://schemas.openxmlformats.org/drawingml/2006/picture">
                       <pic:pic>
                         <pic:nvPicPr>
-                          <pic:cNvPr descr="/opt/quarto/share/formats/docx/tip.png" id="119" name="Picture"/>
+                          <pic:cNvPr descr="/opt/quarto/share/formats/docx/tip.png" id="120" name="Picture"/>
                           <pic:cNvPicPr>
                             <a:picLocks noChangeArrowheads="1" noChangeAspect="1"/>
                           </pic:cNvPicPr>
@@ -6385,7 +6396,7 @@
       <w:r>
         <w:t xml:space="preserve">oder Nielsen mit seinen „</w:t>
       </w:r>
-      <w:hyperlink r:id="rId120">
+      <w:hyperlink r:id="rId121">
         <w:r>
           <w:rPr>
             <w:rStyle w:val="Hyperlink"/>
@@ -6501,7 +6512,7 @@
       <w:tr>
         <w:tc>
           <w:tcPr/>
-          <w:bookmarkStart w:id="124" w:name="fig-usux"/>
+          <w:bookmarkStart w:id="125" w:name="fig-usux"/>
           <w:p>
             <w:pPr>
               <w:pStyle w:val="Figure"/>
@@ -6512,12 +6523,12 @@
                 <wp:inline>
                   <wp:extent cx="0" cy="0"/>
                   <wp:effectExtent b="0" l="0" r="0" t="0"/>
-                  <wp:docPr descr="" title="" id="122" name="Picture"/>
+                  <wp:docPr descr="" title="" id="123" name="Picture"/>
                   <a:graphic>
                     <a:graphicData uri="http://schemas.openxmlformats.org/drawingml/2006/picture">
                       <pic:pic>
                         <pic:nvPicPr>
-                          <pic:cNvPr descr="./media/usability_ux.svg" id="123" name="Picture"/>
+                          <pic:cNvPr descr="./media/usability_ux.svg" id="124" name="Picture"/>
                           <pic:cNvPicPr>
                             <a:picLocks noChangeArrowheads="1" noChangeAspect="1"/>
                           </pic:cNvPicPr>
@@ -6529,7 +6540,7 @@
                                 <a14:useLocalDpi xmlns:a14="http://schemas.microsoft.com/office/drawing/2010/main" val="0"/>
                               </a:ext>
                               <a:ext uri="{96DAC541-7B7A-43D3-8B79-37D633B846F1}">
-                                <asvg:svgBlip xmlns:asvg="http://schemas.microsoft.com/office/drawing/2016/SVG/main" r:embed="rId121"/>
+                                <asvg:svgBlip xmlns:asvg="http://schemas.microsoft.com/office/drawing/2016/SVG/main" r:embed="rId122"/>
                               </a:ext>
                             </a:extLst>
                           </a:blip>
@@ -6572,13 +6583,13 @@
               <w:t xml:space="preserve">Abbildung 2.1: Zusammenhang zwischen Usability und User Experience</w:t>
             </w:r>
           </w:p>
-          <w:bookmarkEnd w:id="124"/>
+          <w:bookmarkEnd w:id="125"/>
         </w:tc>
       </w:tr>
     </w:tbl>
-    <w:bookmarkEnd w:id="125"/>
     <w:bookmarkEnd w:id="126"/>
-    <w:bookmarkStart w:id="163" w:name="einbeziehung"/>
+    <w:bookmarkEnd w:id="127"/>
+    <w:bookmarkStart w:id="164" w:name="einbeziehung"/>
     <w:p>
       <w:pPr>
         <w:pStyle w:val="Heading2"/>
@@ -6643,7 +6654,7 @@
         <w:t xml:space="preserve">Folgenden kurz dargestellt werden sollen.</w:t>
       </w:r>
     </w:p>
-    <w:bookmarkStart w:id="134" w:name="bedarfsermittlung"/>
+    <w:bookmarkStart w:id="135" w:name="bedarfsermittlung"/>
     <w:p>
       <w:pPr>
         <w:pStyle w:val="Heading3"/>
@@ -6652,7 +6663,7 @@
         <w:t xml:space="preserve">Bedarfsermittlung</w:t>
       </w:r>
     </w:p>
-    <w:bookmarkStart w:id="127" w:name="X48dbebd4bf558efc53c742137dcbf351b7066f0"/>
+    <w:bookmarkStart w:id="128" w:name="X48dbebd4bf558efc53c742137dcbf351b7066f0"/>
     <w:p>
       <w:pPr>
         <w:pStyle w:val="Heading4"/>
@@ -6843,8 +6854,8 @@
         <w:t xml:space="preserve">sehr flexible, breit anwendbare Methode.</w:t>
       </w:r>
     </w:p>
-    <w:bookmarkEnd w:id="127"/>
-    <w:bookmarkStart w:id="133" w:name="X834762256d91723ac7f7ba84d962ffe6b50606f"/>
+    <w:bookmarkEnd w:id="128"/>
+    <w:bookmarkStart w:id="134" w:name="X834762256d91723ac7f7ba84d962ffe6b50606f"/>
     <w:p>
       <w:pPr>
         <w:pStyle w:val="Heading4"/>
@@ -6953,7 +6964,7 @@
       <w:tr>
         <w:tc>
           <w:tcPr/>
-          <w:bookmarkStart w:id="132" w:name="fig-3"/>
+          <w:bookmarkStart w:id="133" w:name="fig-3"/>
           <w:p>
             <w:pPr>
               <w:pStyle w:val="Figure"/>
@@ -6964,12 +6975,12 @@
                 <wp:inline>
                   <wp:extent cx="3048000" cy="2286000"/>
                   <wp:effectExtent b="0" l="0" r="0" t="0"/>
-                  <wp:docPr descr="" title="" id="129" name="Picture"/>
+                  <wp:docPr descr="" title="" id="130" name="Picture"/>
                   <a:graphic>
                     <a:graphicData uri="http://schemas.openxmlformats.org/drawingml/2006/picture">
                       <pic:pic>
                         <pic:nvPicPr>
-                          <pic:cNvPr descr="./media/missing.svg" id="130" name="Picture"/>
+                          <pic:cNvPr descr="./media/missing.svg" id="131" name="Picture"/>
                           <pic:cNvPicPr>
                             <a:picLocks noChangeArrowheads="1" noChangeAspect="1"/>
                           </pic:cNvPicPr>
@@ -6981,7 +6992,7 @@
                                 <a14:useLocalDpi xmlns:a14="http://schemas.microsoft.com/office/drawing/2010/main" val="0"/>
                               </a:ext>
                               <a:ext uri="{96DAC541-7B7A-43D3-8B79-37D633B846F1}">
-                                <asvg:svgBlip xmlns:asvg="http://schemas.microsoft.com/office/drawing/2016/SVG/main" r:embed="rId128"/>
+                                <asvg:svgBlip xmlns:asvg="http://schemas.microsoft.com/office/drawing/2016/SVG/main" r:embed="rId129"/>
                               </a:ext>
                             </a:extLst>
                           </a:blip>
@@ -7026,7 +7037,7 @@
             <w:r>
               <w:t xml:space="preserve"> </w:t>
             </w:r>
-            <w:hyperlink r:id="rId131">
+            <w:hyperlink r:id="rId132">
               <w:r>
                 <w:rPr>
                   <w:rStyle w:val="Hyperlink"/>
@@ -7035,7 +7046,7 @@
               </w:r>
             </w:hyperlink>
           </w:p>
-          <w:bookmarkEnd w:id="132"/>
+          <w:bookmarkEnd w:id="133"/>
         </w:tc>
       </w:tr>
     </w:tbl>
@@ -7194,9 +7205,9 @@
         <w:t xml:space="preserve">anzuwenden kann nur zur Reproduktion der eigenen Meinung führen.</w:t>
       </w:r>
     </w:p>
-    <w:bookmarkEnd w:id="133"/>
     <w:bookmarkEnd w:id="134"/>
-    <w:bookmarkStart w:id="139" w:name="methoden"/>
+    <w:bookmarkEnd w:id="135"/>
+    <w:bookmarkStart w:id="140" w:name="methoden"/>
     <w:p>
       <w:pPr>
         <w:pStyle w:val="Heading3"/>
@@ -7231,7 +7242,7 @@
         <w:t xml:space="preserve">werden, generieren jedoch bereits wertvolle Erkenntnisse.</w:t>
       </w:r>
     </w:p>
-    <w:bookmarkStart w:id="135" w:name="think-aloud-protokolle"/>
+    <w:bookmarkStart w:id="136" w:name="think-aloud-protokolle"/>
     <w:p>
       <w:pPr>
         <w:pStyle w:val="Heading4"/>
@@ -7304,8 +7315,8 @@
         <w:t xml:space="preserve">können z. B. durch Notizen oder Audioaufnahmen festgehalten werden.</w:t>
       </w:r>
     </w:p>
-    <w:bookmarkEnd w:id="135"/>
-    <w:bookmarkStart w:id="136" w:name="co-discovery-learning"/>
+    <w:bookmarkEnd w:id="136"/>
+    <w:bookmarkStart w:id="137" w:name="co-discovery-learning"/>
     <w:p>
       <w:pPr>
         <w:pStyle w:val="Heading4"/>
@@ -7372,8 +7383,8 @@
         <w:t xml:space="preserve">Aussprechen von Gedanken innerhalb einer Dialogsituation.</w:t>
       </w:r>
     </w:p>
-    <w:bookmarkEnd w:id="136"/>
-    <w:bookmarkStart w:id="138" w:name="quantitative-methoden"/>
+    <w:bookmarkEnd w:id="137"/>
+    <w:bookmarkStart w:id="139" w:name="quantitative-methoden"/>
     <w:p>
       <w:pPr>
         <w:pStyle w:val="Heading4"/>
@@ -7512,7 +7523,7 @@
       <w:r>
         <w:t xml:space="preserve"> </w:t>
       </w:r>
-      <w:hyperlink r:id="rId137">
+      <w:hyperlink r:id="rId138">
         <w:r>
           <w:rPr>
             <w:rStyle w:val="Hyperlink"/>
@@ -7539,9 +7550,9 @@
         <w:t xml:space="preserve">muss, um Verfälschungen durch Einzelpersonen zu vermeiden.</w:t>
       </w:r>
     </w:p>
-    <w:bookmarkEnd w:id="138"/>
     <w:bookmarkEnd w:id="139"/>
-    <w:bookmarkStart w:id="153" w:name="X9ef5ec992afc9357d46a10b4004688d289b999b"/>
+    <w:bookmarkEnd w:id="140"/>
+    <w:bookmarkStart w:id="154" w:name="X9ef5ec992afc9357d46a10b4004688d289b999b"/>
     <w:p>
       <w:pPr>
         <w:pStyle w:val="Heading3"/>
@@ -7629,7 +7640,7 @@
         <w:t xml:space="preserve">Prototypen - erste funktionsfähige Iterationen</w:t>
       </w:r>
     </w:p>
-    <w:bookmarkStart w:id="144" w:name="storyboards-als-frühe-methode"/>
+    <w:bookmarkStart w:id="145" w:name="storyboards-als-frühe-methode"/>
     <w:p>
       <w:pPr>
         <w:pStyle w:val="Heading4"/>
@@ -7676,7 +7687,7 @@
       <w:tr>
         <w:tc>
           <w:tcPr/>
-          <w:bookmarkStart w:id="143" w:name="fig-anonymous-1"/>
+          <w:bookmarkStart w:id="144" w:name="fig-anonymous-1"/>
           <w:p>
             <w:pPr>
               <w:pStyle w:val="Figure"/>
@@ -7687,12 +7698,12 @@
                 <wp:inline>
                   <wp:extent cx="3048000" cy="2286000"/>
                   <wp:effectExtent b="0" l="0" r="0" t="0"/>
-                  <wp:docPr descr="" title="" id="140" name="Picture"/>
+                  <wp:docPr descr="" title="" id="141" name="Picture"/>
                   <a:graphic>
                     <a:graphicData uri="http://schemas.openxmlformats.org/drawingml/2006/picture">
                       <pic:pic>
                         <pic:nvPicPr>
-                          <pic:cNvPr descr="./media/missing.svg" id="141" name="Picture"/>
+                          <pic:cNvPr descr="./media/missing.svg" id="142" name="Picture"/>
                           <pic:cNvPicPr>
                             <a:picLocks noChangeArrowheads="1" noChangeAspect="1"/>
                           </pic:cNvPicPr>
@@ -7704,7 +7715,7 @@
                                 <a14:useLocalDpi xmlns:a14="http://schemas.microsoft.com/office/drawing/2010/main" val="0"/>
                               </a:ext>
                               <a:ext uri="{96DAC541-7B7A-43D3-8B79-37D633B846F1}">
-                                <asvg:svgBlip xmlns:asvg="http://schemas.microsoft.com/office/drawing/2016/SVG/main" r:embed="rId128"/>
+                                <asvg:svgBlip xmlns:asvg="http://schemas.microsoft.com/office/drawing/2016/SVG/main" r:embed="rId129"/>
                               </a:ext>
                             </a:extLst>
                           </a:blip>
@@ -7755,7 +7766,7 @@
             <w:r>
               <w:t xml:space="preserve"> </w:t>
             </w:r>
-            <w:hyperlink r:id="rId142">
+            <w:hyperlink r:id="rId143">
               <w:r>
                 <w:rPr>
                   <w:rStyle w:val="Hyperlink"/>
@@ -7764,7 +7775,7 @@
               </w:r>
             </w:hyperlink>
           </w:p>
-          <w:bookmarkEnd w:id="143"/>
+          <w:bookmarkEnd w:id="144"/>
         </w:tc>
       </w:tr>
     </w:tbl>
@@ -8024,8 +8035,8 @@
         </w:tc>
       </w:tr>
     </w:tbl>
-    <w:bookmarkEnd w:id="144"/>
-    <w:bookmarkStart w:id="149" w:name="wireframes-und-mock-ups"/>
+    <w:bookmarkEnd w:id="145"/>
+    <w:bookmarkStart w:id="150" w:name="wireframes-und-mock-ups"/>
     <w:p>
       <w:pPr>
         <w:pStyle w:val="Heading4"/>
@@ -8078,7 +8089,7 @@
       <w:tr>
         <w:tc>
           <w:tcPr/>
-          <w:bookmarkStart w:id="148" w:name="fig-5"/>
+          <w:bookmarkStart w:id="149" w:name="fig-5"/>
           <w:p>
             <w:pPr>
               <w:pStyle w:val="Figure"/>
@@ -8089,12 +8100,12 @@
                 <wp:inline>
                   <wp:extent cx="3048000" cy="2286000"/>
                   <wp:effectExtent b="0" l="0" r="0" t="0"/>
-                  <wp:docPr descr="" title="" id="145" name="Picture"/>
+                  <wp:docPr descr="" title="" id="146" name="Picture"/>
                   <a:graphic>
                     <a:graphicData uri="http://schemas.openxmlformats.org/drawingml/2006/picture">
                       <pic:pic>
                         <pic:nvPicPr>
-                          <pic:cNvPr descr="./media/missing.svg" id="146" name="Picture"/>
+                          <pic:cNvPr descr="./media/missing.svg" id="147" name="Picture"/>
                           <pic:cNvPicPr>
                             <a:picLocks noChangeArrowheads="1" noChangeAspect="1"/>
                           </pic:cNvPicPr>
@@ -8106,7 +8117,7 @@
                                 <a14:useLocalDpi xmlns:a14="http://schemas.microsoft.com/office/drawing/2010/main" val="0"/>
                               </a:ext>
                               <a:ext uri="{96DAC541-7B7A-43D3-8B79-37D633B846F1}">
-                                <asvg:svgBlip xmlns:asvg="http://schemas.microsoft.com/office/drawing/2016/SVG/main" r:embed="rId128"/>
+                                <asvg:svgBlip xmlns:asvg="http://schemas.microsoft.com/office/drawing/2016/SVG/main" r:embed="rId129"/>
                               </a:ext>
                             </a:extLst>
                           </a:blip>
@@ -8151,7 +8162,7 @@
             <w:r>
               <w:t xml:space="preserve"> </w:t>
             </w:r>
-            <w:hyperlink r:id="rId147">
+            <w:hyperlink r:id="rId148">
               <w:r>
                 <w:rPr>
                   <w:rStyle w:val="Hyperlink"/>
@@ -8166,7 +8177,7 @@
               <w:t xml:space="preserve">(Platzhalter)</w:t>
             </w:r>
           </w:p>
-          <w:bookmarkEnd w:id="148"/>
+          <w:bookmarkEnd w:id="149"/>
         </w:tc>
       </w:tr>
     </w:tbl>
@@ -8246,8 +8257,8 @@
         <w:t xml:space="preserve">enthalten.</w:t>
       </w:r>
     </w:p>
-    <w:bookmarkEnd w:id="149"/>
-    <w:bookmarkStart w:id="152" w:name="interaktive-prototypen"/>
+    <w:bookmarkEnd w:id="150"/>
+    <w:bookmarkStart w:id="153" w:name="interaktive-prototypen"/>
     <w:p>
       <w:pPr>
         <w:pStyle w:val="Heading4"/>
@@ -8322,7 +8333,7 @@
       <w:r>
         <w:t xml:space="preserve"> </w:t>
       </w:r>
-      <w:hyperlink r:id="rId150">
+      <w:hyperlink r:id="rId151">
         <w:r>
           <w:rPr>
             <w:rStyle w:val="Hyperlink"/>
@@ -8339,7 +8350,7 @@
       <w:r>
         <w:t xml:space="preserve"> </w:t>
       </w:r>
-      <w:hyperlink r:id="rId151">
+      <w:hyperlink r:id="rId152">
         <w:r>
           <w:rPr>
             <w:rStyle w:val="Hyperlink"/>
@@ -8407,9 +8418,9 @@
         <w:t xml:space="preserve">die Zielgruppen geeignet sind.</w:t>
       </w:r>
     </w:p>
-    <w:bookmarkEnd w:id="152"/>
     <w:bookmarkEnd w:id="153"/>
-    <w:bookmarkStart w:id="162" w:name="evaluierung"/>
+    <w:bookmarkEnd w:id="154"/>
+    <w:bookmarkStart w:id="163" w:name="evaluierung"/>
     <w:p>
       <w:pPr>
         <w:pStyle w:val="Heading3"/>
@@ -8443,7 +8454,7 @@
       <w:r>
         <w:t xml:space="preserve">Beispiel für eine lebendige Evaluierungskultur ist das “</w:t>
       </w:r>
-      <w:hyperlink r:id="rId154">
+      <w:hyperlink r:id="rId155">
         <w:r>
           <w:rPr>
             <w:rStyle w:val="Hyperlink"/>
@@ -8481,7 +8492,7 @@
       <w:r>
         <w:t xml:space="preserve"> </w:t>
       </w:r>
-      <w:hyperlink r:id="rId155">
+      <w:hyperlink r:id="rId156">
         <w:r>
           <w:rPr>
             <w:rStyle w:val="Hyperlink"/>
@@ -8551,7 +8562,7 @@
       <w:tr>
         <w:tc>
           <w:tcPr/>
-          <w:bookmarkStart w:id="158" w:name="fig-6"/>
+          <w:bookmarkStart w:id="159" w:name="fig-6"/>
           <w:p>
             <w:pPr>
               <w:pStyle w:val="Figure"/>
@@ -8562,12 +8573,12 @@
                 <wp:inline>
                   <wp:extent cx="0" cy="0"/>
                   <wp:effectExtent b="0" l="0" r="0" t="0"/>
-                  <wp:docPr descr="" title="" id="156" name="Picture"/>
+                  <wp:docPr descr="" title="" id="157" name="Picture"/>
                   <a:graphic>
                     <a:graphicData uri="http://schemas.openxmlformats.org/drawingml/2006/picture">
                       <pic:pic>
                         <pic:nvPicPr>
-                          <pic:cNvPr descr="./media/usability_ux.svg" id="157" name="Picture"/>
+                          <pic:cNvPr descr="./media/usability_ux.svg" id="158" name="Picture"/>
                           <pic:cNvPicPr>
                             <a:picLocks noChangeArrowheads="1" noChangeAspect="1"/>
                           </pic:cNvPicPr>
@@ -8579,7 +8590,7 @@
                                 <a14:useLocalDpi xmlns:a14="http://schemas.microsoft.com/office/drawing/2010/main" val="0"/>
                               </a:ext>
                               <a:ext uri="{96DAC541-7B7A-43D3-8B79-37D633B846F1}">
-                                <asvg:svgBlip xmlns:asvg="http://schemas.microsoft.com/office/drawing/2016/SVG/main" r:embed="rId121"/>
+                                <asvg:svgBlip xmlns:asvg="http://schemas.microsoft.com/office/drawing/2016/SVG/main" r:embed="rId122"/>
                               </a:ext>
                             </a:extLst>
                           </a:blip>
@@ -8622,7 +8633,7 @@
               <w:t xml:space="preserve">Abbildung 2.4:  </w:t>
             </w:r>
           </w:p>
-          <w:bookmarkEnd w:id="158"/>
+          <w:bookmarkEnd w:id="159"/>
         </w:tc>
       </w:tr>
     </w:tbl>
@@ -8652,7 +8663,7 @@
         <w:t xml:space="preserve">das prinzipielle Vorgehen bei einem Beobachtungstest skizziert werden.</w:t>
       </w:r>
     </w:p>
-    <w:bookmarkStart w:id="159" w:name="testgruppen"/>
+    <w:bookmarkStart w:id="160" w:name="testgruppen"/>
     <w:p>
       <w:pPr>
         <w:pStyle w:val="Heading4"/>
@@ -8781,8 +8792,8 @@
         <w:t xml:space="preserve">thematisiert wurden.</w:t>
       </w:r>
     </w:p>
-    <w:bookmarkEnd w:id="159"/>
-    <w:bookmarkStart w:id="160" w:name="testablauf-und-vorbereitungen"/>
+    <w:bookmarkEnd w:id="160"/>
+    <w:bookmarkStart w:id="161" w:name="testablauf-und-vorbereitungen"/>
     <w:p>
       <w:pPr>
         <w:pStyle w:val="Heading4"/>
@@ -8905,8 +8916,8 @@
         <w:t xml:space="preserve">Datennutzung zuzusichern.</w:t>
       </w:r>
     </w:p>
-    <w:bookmarkEnd w:id="160"/>
-    <w:bookmarkStart w:id="161" w:name="testaufgaben"/>
+    <w:bookmarkEnd w:id="161"/>
+    <w:bookmarkStart w:id="162" w:name="testaufgaben"/>
     <w:p>
       <w:pPr>
         <w:pStyle w:val="Heading4"/>
@@ -9005,10 +9016,10 @@
         <w:t xml:space="preserve">Aufgaben belastbare Aussagen zu erhalten.</w:t>
       </w:r>
     </w:p>
-    <w:bookmarkEnd w:id="161"/>
     <w:bookmarkEnd w:id="162"/>
     <w:bookmarkEnd w:id="163"/>
-    <w:bookmarkStart w:id="164" w:name="zusammenfassung-und-ausblick-1"/>
+    <w:bookmarkEnd w:id="164"/>
+    <w:bookmarkStart w:id="165" w:name="zusammenfassung-und-ausblick-1"/>
     <w:p>
       <w:pPr>
         <w:pStyle w:val="Heading2"/>
@@ -9025,9 +9036,9 @@
         <w:t xml:space="preserve">Es gibt verschiedenste Methoden mit denen Bedarfe ermittelt und Nutzende in die Entwicklung von Software einbezogen werden können - je nach Umfang des Produkts und des Anwender*innenkreises. Usertests erfordern ein anderes Zeitmanagement als die Entwicklung von Personas. Auch der Anwendungsfall nimmt Einfluss auf die Methodenauswahl. So kann für die Entwicklung eines neuen Designs die Verwendung von Wireframes und Mockups bei der Bedarfsermittlung hilfreich sein. Wird ein Portal mit neuen Interaktionsmöglichkeiten entwickelt, empfehlen sich Prototypen, mit denen auch die Interaktionen getestet werden können.</w:t>
       </w:r>
     </w:p>
-    <w:bookmarkEnd w:id="164"/>
     <w:bookmarkEnd w:id="165"/>
-    <w:bookmarkStart w:id="283" w:name="bibliotheksmanagementsysteme"/>
+    <w:bookmarkEnd w:id="166"/>
+    <w:bookmarkStart w:id="284" w:name="bibliotheksmanagementsysteme"/>
     <w:p>
       <w:pPr>
         <w:pStyle w:val="Heading1"/>
@@ -9078,18 +9089,18 @@
                 <wp:inline>
                   <wp:extent cx="152400" cy="152400"/>
                   <wp:effectExtent b="0" l="0" r="0" t="0"/>
-                  <wp:docPr descr="" title="" id="166" name="Picture"/>
+                  <wp:docPr descr="" title="" id="167" name="Picture"/>
                   <a:graphic>
                     <a:graphicData uri="http://schemas.openxmlformats.org/drawingml/2006/picture">
                       <pic:pic>
                         <pic:nvPicPr>
-                          <pic:cNvPr descr="/opt/quarto/share/formats/docx/note.png" id="167" name="Picture"/>
+                          <pic:cNvPr descr="/opt/quarto/share/formats/docx/note.png" id="168" name="Picture"/>
                           <pic:cNvPicPr>
                             <a:picLocks noChangeArrowheads="1" noChangeAspect="1"/>
                           </pic:cNvPicPr>
                         </pic:nvPicPr>
                         <pic:blipFill>
-                          <a:blip r:embed="rId60"/>
+                          <a:blip r:embed="rId61"/>
                           <a:stretch>
                             <a:fillRect/>
                           </a:stretch>
@@ -9364,7 +9375,7 @@
         <w:t xml:space="preserve">Schnittstellen und offenen Architekturen erhöht hat.</w:t>
       </w:r>
     </w:p>
-    <w:bookmarkStart w:id="202" w:name="übersicht"/>
+    <w:bookmarkStart w:id="203" w:name="übersicht"/>
     <w:p>
       <w:pPr>
         <w:pStyle w:val="Heading2"/>
@@ -9373,7 +9384,7 @@
         <w:t xml:space="preserve">Übersicht</w:t>
       </w:r>
     </w:p>
-    <w:bookmarkStart w:id="175" w:name="geschichte"/>
+    <w:bookmarkStart w:id="176" w:name="geschichte"/>
     <w:p>
       <w:pPr>
         <w:pStyle w:val="Heading3"/>
@@ -9424,18 +9435,18 @@
                 <wp:inline>
                   <wp:extent cx="152400" cy="152400"/>
                   <wp:effectExtent b="0" l="0" r="0" t="0"/>
-                  <wp:docPr descr="" title="" id="168" name="Picture"/>
+                  <wp:docPr descr="" title="" id="169" name="Picture"/>
                   <a:graphic>
                     <a:graphicData uri="http://schemas.openxmlformats.org/drawingml/2006/picture">
                       <pic:pic>
                         <pic:nvPicPr>
-                          <pic:cNvPr descr="/opt/quarto/share/formats/docx/note.png" id="169" name="Picture"/>
+                          <pic:cNvPr descr="/opt/quarto/share/formats/docx/note.png" id="170" name="Picture"/>
                           <pic:cNvPicPr>
                             <a:picLocks noChangeArrowheads="1" noChangeAspect="1"/>
                           </pic:cNvPicPr>
                         </pic:nvPicPr>
                         <pic:blipFill>
-                          <a:blip r:embed="rId60"/>
+                          <a:blip r:embed="rId61"/>
                           <a:stretch>
                             <a:fillRect/>
                           </a:stretch>
@@ -9910,12 +9921,12 @@
                 <wp:inline>
                   <wp:extent cx="152400" cy="152400"/>
                   <wp:effectExtent b="0" l="0" r="0" t="0"/>
-                  <wp:docPr descr="" title="" id="170" name="Picture"/>
+                  <wp:docPr descr="" title="" id="171" name="Picture"/>
                   <a:graphic>
                     <a:graphicData uri="http://schemas.openxmlformats.org/drawingml/2006/picture">
                       <pic:pic>
                         <pic:nvPicPr>
-                          <pic:cNvPr descr="/opt/quarto/share/formats/docx/tip.png" id="171" name="Picture"/>
+                          <pic:cNvPr descr="/opt/quarto/share/formats/docx/tip.png" id="172" name="Picture"/>
                           <pic:cNvPicPr>
                             <a:picLocks noChangeArrowheads="1" noChangeAspect="1"/>
                           </pic:cNvPicPr>
@@ -9982,18 +9993,18 @@
                 <wp:inline>
                   <wp:extent cx="5334000" cy="4523772"/>
                   <wp:effectExtent b="0" l="0" r="0" t="0"/>
-                  <wp:docPr descr="" title="" id="173" name="Picture"/>
+                  <wp:docPr descr="" title="" id="174" name="Picture"/>
                   <a:graphic>
                     <a:graphicData uri="http://schemas.openxmlformats.org/drawingml/2006/picture">
                       <pic:pic>
                         <pic:nvPicPr>
-                          <pic:cNvPr descr="./media/bms-timeline.png" id="174" name="Picture"/>
+                          <pic:cNvPr descr="./media/bms-timeline.png" id="175" name="Picture"/>
                           <pic:cNvPicPr>
                             <a:picLocks noChangeArrowheads="1" noChangeAspect="1"/>
                           </pic:cNvPicPr>
                         </pic:nvPicPr>
                         <pic:blipFill>
-                          <a:blip r:embed="rId172"/>
+                          <a:blip r:embed="rId173"/>
                           <a:stretch>
                             <a:fillRect/>
                           </a:stretch>
@@ -10426,8 +10437,8 @@
         </w:tc>
       </w:tr>
     </w:tbl>
-    <w:bookmarkEnd w:id="175"/>
-    <w:bookmarkStart w:id="181" w:name="komponenten"/>
+    <w:bookmarkEnd w:id="176"/>
+    <w:bookmarkStart w:id="182" w:name="komponenten"/>
     <w:p>
       <w:pPr>
         <w:pStyle w:val="Heading3"/>
@@ -10542,7 +10553,7 @@
         <w:t xml:space="preserve">skizziert.</w:t>
       </w:r>
     </w:p>
-    <w:bookmarkStart w:id="177" w:name="erwerbung"/>
+    <w:bookmarkStart w:id="178" w:name="erwerbung"/>
     <w:p>
       <w:pPr>
         <w:pStyle w:val="Heading4"/>
@@ -10627,7 +10638,7 @@
       <w:r>
         <w:t xml:space="preserve"> </w:t>
       </w:r>
-      <w:hyperlink r:id="rId176">
+      <w:hyperlink r:id="rId177">
         <w:r>
           <w:rPr>
             <w:rStyle w:val="Hyperlink"/>
@@ -10697,8 +10708,8 @@
         <w:t xml:space="preserve">.</w:t>
       </w:r>
     </w:p>
-    <w:bookmarkEnd w:id="177"/>
-    <w:bookmarkStart w:id="178" w:name="katalogisierung"/>
+    <w:bookmarkEnd w:id="178"/>
+    <w:bookmarkStart w:id="179" w:name="katalogisierung"/>
     <w:p>
       <w:pPr>
         <w:pStyle w:val="Heading4"/>
@@ -10801,8 +10812,8 @@
         <w:t xml:space="preserve">.</w:t>
       </w:r>
     </w:p>
-    <w:bookmarkEnd w:id="178"/>
-    <w:bookmarkStart w:id="179" w:name="ausleihe"/>
+    <w:bookmarkEnd w:id="179"/>
+    <w:bookmarkStart w:id="180" w:name="ausleihe"/>
     <w:p>
       <w:pPr>
         <w:pStyle w:val="Heading4"/>
@@ -10958,8 +10969,8 @@
         <w:t xml:space="preserve">.</w:t>
       </w:r>
     </w:p>
-    <w:bookmarkEnd w:id="179"/>
-    <w:bookmarkStart w:id="180" w:name="recherchemodul"/>
+    <w:bookmarkEnd w:id="180"/>
+    <w:bookmarkStart w:id="181" w:name="recherchemodul"/>
     <w:p>
       <w:pPr>
         <w:pStyle w:val="Heading4"/>
@@ -11224,9 +11235,9 @@
         <w:t xml:space="preserve">Anzeige von Buchcovern</w:t>
       </w:r>
     </w:p>
-    <w:bookmarkEnd w:id="180"/>
     <w:bookmarkEnd w:id="181"/>
-    <w:bookmarkStart w:id="187" w:name="aktuelle-sw-produkte"/>
+    <w:bookmarkEnd w:id="182"/>
+    <w:bookmarkStart w:id="188" w:name="aktuelle-sw-produkte"/>
     <w:p>
       <w:pPr>
         <w:pStyle w:val="Heading3"/>
@@ -11848,7 +11859,7 @@
       <w:r>
         <w:t xml:space="preserve"> </w:t>
       </w:r>
-      <w:hyperlink r:id="rId182">
+      <w:hyperlink r:id="rId183">
         <w:r>
           <w:rPr>
             <w:rStyle w:val="Hyperlink"/>
@@ -11874,7 +11885,7 @@
       <w:r>
         <w:t xml:space="preserve"> </w:t>
       </w:r>
-      <w:hyperlink r:id="rId183">
+      <w:hyperlink r:id="rId184">
         <w:r>
           <w:rPr>
             <w:rStyle w:val="Hyperlink"/>
@@ -11931,12 +11942,12 @@
                 <wp:inline>
                   <wp:extent cx="152400" cy="152400"/>
                   <wp:effectExtent b="0" l="0" r="0" t="0"/>
-                  <wp:docPr descr="" title="" id="184" name="Picture"/>
+                  <wp:docPr descr="" title="" id="185" name="Picture"/>
                   <a:graphic>
                     <a:graphicData uri="http://schemas.openxmlformats.org/drawingml/2006/picture">
                       <pic:pic>
                         <pic:nvPicPr>
-                          <pic:cNvPr descr="/opt/quarto/share/formats/docx/tip.png" id="185" name="Picture"/>
+                          <pic:cNvPr descr="/opt/quarto/share/formats/docx/tip.png" id="186" name="Picture"/>
                           <pic:cNvPicPr>
                             <a:picLocks noChangeArrowheads="1" noChangeAspect="1"/>
                           </pic:cNvPicPr>
@@ -12004,11 +12015,11 @@
             <w:r>
               <w:t xml:space="preserve"> </w:t>
             </w:r>
-            <w:bookmarkStart w:id="186" w:name="it-lebenszyklus"/>
+            <w:bookmarkStart w:id="187" w:name="it-lebenszyklus"/>
             <w:r>
               <w:t xml:space="preserve">IT-Lebenszyklus</w:t>
             </w:r>
-            <w:bookmarkEnd w:id="186"/>
+            <w:bookmarkEnd w:id="187"/>
             <w:r>
               <w:t xml:space="preserve"> </w:t>
             </w:r>
@@ -12035,8 +12046,8 @@
         </w:tc>
       </w:tr>
     </w:tbl>
-    <w:bookmarkEnd w:id="187"/>
-    <w:bookmarkStart w:id="195" w:name="vergleich-mit-anderen-managementsystemen"/>
+    <w:bookmarkEnd w:id="188"/>
+    <w:bookmarkStart w:id="196" w:name="vergleich-mit-anderen-managementsystemen"/>
     <w:p>
       <w:pPr>
         <w:pStyle w:val="Heading3"/>
@@ -12172,7 +12183,7 @@
           <w:numId w:val="1028"/>
         </w:numPr>
       </w:pPr>
-      <w:hyperlink r:id="rId188">
+      <w:hyperlink r:id="rId189">
         <w:r>
           <w:rPr>
             <w:rStyle w:val="Hyperlink"/>
@@ -12188,7 +12199,7 @@
           <w:numId w:val="1028"/>
         </w:numPr>
       </w:pPr>
-      <w:hyperlink r:id="rId189">
+      <w:hyperlink r:id="rId190">
         <w:r>
           <w:rPr>
             <w:rStyle w:val="Hyperlink"/>
@@ -12210,7 +12221,7 @@
       <w:r>
         <w:t xml:space="preserve"> </w:t>
       </w:r>
-      <w:hyperlink r:id="rId190">
+      <w:hyperlink r:id="rId191">
         <w:r>
           <w:rPr>
             <w:rStyle w:val="Hyperlink"/>
@@ -12241,7 +12252,7 @@
       <w:r>
         <w:t xml:space="preserve"> </w:t>
       </w:r>
-      <w:hyperlink r:id="rId191">
+      <w:hyperlink r:id="rId192">
         <w:r>
           <w:rPr>
             <w:rStyle w:val="Hyperlink"/>
@@ -12272,7 +12283,7 @@
       <w:r>
         <w:t xml:space="preserve"> </w:t>
       </w:r>
-      <w:hyperlink r:id="rId192">
+      <w:hyperlink r:id="rId193">
         <w:r>
           <w:rPr>
             <w:rStyle w:val="Hyperlink"/>
@@ -12311,7 +12322,7 @@
       <w:r>
         <w:t xml:space="preserve"> </w:t>
       </w:r>
-      <w:hyperlink r:id="rId193">
+      <w:hyperlink r:id="rId194">
         <w:r>
           <w:rPr>
             <w:rStyle w:val="Hyperlink"/>
@@ -12396,7 +12407,7 @@
       <w:r>
         <w:t xml:space="preserve"> </w:t>
       </w:r>
-      <w:hyperlink r:id="rId194">
+      <w:hyperlink r:id="rId195">
         <w:r>
           <w:rPr>
             <w:rStyle w:val="Hyperlink"/>
@@ -12426,8 +12437,8 @@
         <w:t xml:space="preserve">auf dieses klassische Instrument gänzlich zu verzichten.</w:t>
       </w:r>
     </w:p>
-    <w:bookmarkEnd w:id="195"/>
-    <w:bookmarkStart w:id="197" w:name="integration"/>
+    <w:bookmarkEnd w:id="196"/>
+    <w:bookmarkStart w:id="198" w:name="integration"/>
     <w:p>
       <w:pPr>
         <w:pStyle w:val="Heading3"/>
@@ -12700,7 +12711,7 @@
       <w:r>
         <w:t xml:space="preserve"> </w:t>
       </w:r>
-      <w:hyperlink r:id="rId196">
+      <w:hyperlink r:id="rId197">
         <w:r>
           <w:rPr>
             <w:rStyle w:val="Hyperlink"/>
@@ -12819,8 +12830,8 @@
         <w:t xml:space="preserve">bereitstellen.</w:t>
       </w:r>
     </w:p>
-    <w:bookmarkEnd w:id="197"/>
-    <w:bookmarkStart w:id="198" w:name="verbundkataloge"/>
+    <w:bookmarkEnd w:id="198"/>
+    <w:bookmarkStart w:id="199" w:name="verbundkataloge"/>
     <w:p>
       <w:pPr>
         <w:pStyle w:val="Heading3"/>
@@ -13319,8 +13330,8 @@
         </w:tc>
       </w:tr>
     </w:tbl>
-    <w:bookmarkEnd w:id="198"/>
-    <w:bookmarkStart w:id="199" w:name="Xef3cdf849515896b72e4da871885dcc60b5fbed"/>
+    <w:bookmarkEnd w:id="199"/>
+    <w:bookmarkStart w:id="200" w:name="Xef3cdf849515896b72e4da871885dcc60b5fbed"/>
     <w:p>
       <w:pPr>
         <w:pStyle w:val="Heading3"/>
@@ -13433,8 +13444,8 @@
         <w:t xml:space="preserve">die GoKB als kooperativ gepflegte Knowledge Base für elektronische Ressourcen</w:t>
       </w:r>
     </w:p>
-    <w:bookmarkEnd w:id="199"/>
-    <w:bookmarkStart w:id="201" w:name="statistik-und-reporting"/>
+    <w:bookmarkEnd w:id="200"/>
+    <w:bookmarkStart w:id="202" w:name="statistik-und-reporting"/>
     <w:p>
       <w:pPr>
         <w:pStyle w:val="Heading3"/>
@@ -13511,7 +13522,7 @@
       <w:r>
         <w:t xml:space="preserve"> </w:t>
       </w:r>
-      <w:hyperlink r:id="rId200">
+      <w:hyperlink r:id="rId201">
         <w:r>
           <w:rPr>
             <w:rStyle w:val="Hyperlink"/>
@@ -13640,9 +13651,9 @@
         <w:t xml:space="preserve">aufnehmen, zum Beispiel Daten aus Besucherzählern.</w:t>
       </w:r>
     </w:p>
-    <w:bookmarkEnd w:id="201"/>
     <w:bookmarkEnd w:id="202"/>
-    <w:bookmarkStart w:id="204" w:name="bibliotheksorganisation"/>
+    <w:bookmarkEnd w:id="203"/>
+    <w:bookmarkStart w:id="205" w:name="bibliotheksorganisation"/>
     <w:p>
       <w:pPr>
         <w:pStyle w:val="Heading2"/>
@@ -13825,7 +13836,7 @@
         <w:t xml:space="preserve">Erwerbungsunterlagen, Gebühreninformationen u.ä.</w:t>
       </w:r>
     </w:p>
-    <w:bookmarkStart w:id="203" w:name="benutzungsbedingungen"/>
+    <w:bookmarkStart w:id="204" w:name="benutzungsbedingungen"/>
     <w:p>
       <w:pPr>
         <w:pStyle w:val="Heading3"/>
@@ -14065,9 +14076,9 @@
         <w:t xml:space="preserve">Voraussetzung für die Einrichtung des Ausleihmoduls eines BMS.</w:t>
       </w:r>
     </w:p>
-    <w:bookmarkEnd w:id="203"/>
     <w:bookmarkEnd w:id="204"/>
-    <w:bookmarkStart w:id="213" w:name="datenverwaltung-in-bms"/>
+    <w:bookmarkEnd w:id="205"/>
+    <w:bookmarkStart w:id="214" w:name="datenverwaltung-in-bms"/>
     <w:p>
       <w:pPr>
         <w:pStyle w:val="Heading2"/>
@@ -14211,7 +14222,7 @@
         <w:t xml:space="preserve">die Datenqualität genügen.</w:t>
       </w:r>
     </w:p>
-    <w:bookmarkStart w:id="205" w:name="bibliographische-metadaten"/>
+    <w:bookmarkStart w:id="206" w:name="bibliographische-metadaten"/>
     <w:p>
       <w:pPr>
         <w:pStyle w:val="Heading3"/>
@@ -14264,8 +14275,8 @@
         <w:t xml:space="preserve">Kapitel zu Open Data).</w:t>
       </w:r>
     </w:p>
-    <w:bookmarkEnd w:id="205"/>
-    <w:bookmarkStart w:id="206" w:name="digitale-inhalte"/>
+    <w:bookmarkEnd w:id="206"/>
+    <w:bookmarkStart w:id="207" w:name="digitale-inhalte"/>
     <w:p>
       <w:pPr>
         <w:pStyle w:val="Heading3"/>
@@ -14362,8 +14373,8 @@
         <w:t xml:space="preserve">wie z.B. einzelne Abbildungen.</w:t>
       </w:r>
     </w:p>
-    <w:bookmarkEnd w:id="206"/>
-    <w:bookmarkStart w:id="209" w:name="verwaltungsdaten"/>
+    <w:bookmarkEnd w:id="207"/>
+    <w:bookmarkStart w:id="210" w:name="verwaltungsdaten"/>
     <w:p>
       <w:pPr>
         <w:pStyle w:val="Heading3"/>
@@ -14388,7 +14399,7 @@
       <w:r>
         <w:t xml:space="preserve"> </w:t>
       </w:r>
-      <w:hyperlink r:id="rId207">
+      <w:hyperlink r:id="rId208">
         <w:r>
           <w:rPr>
             <w:rStyle w:val="Hyperlink"/>
@@ -14420,7 +14431,7 @@
       <w:r>
         <w:t xml:space="preserve"> </w:t>
       </w:r>
-      <w:hyperlink r:id="rId208">
+      <w:hyperlink r:id="rId209">
         <w:r>
           <w:rPr>
             <w:rStyle w:val="Hyperlink"/>
@@ -14456,8 +14467,8 @@
         <w:t xml:space="preserve">zusätzliche Anpassungen an das BMS notwendig sind.</w:t>
       </w:r>
     </w:p>
-    <w:bookmarkEnd w:id="209"/>
-    <w:bookmarkStart w:id="211" w:name="datenformate-und-schnittstellen"/>
+    <w:bookmarkEnd w:id="210"/>
+    <w:bookmarkStart w:id="212" w:name="datenformate-und-schnittstellen"/>
     <w:p>
       <w:pPr>
         <w:pStyle w:val="Heading3"/>
@@ -14803,7 +14814,7 @@
       <w:r>
         <w:t xml:space="preserve"> </w:t>
       </w:r>
-      <w:hyperlink r:id="rId210">
+      <w:hyperlink r:id="rId211">
         <w:r>
           <w:rPr>
             <w:rStyle w:val="Hyperlink"/>
@@ -14815,8 +14826,8 @@
         <w:t xml:space="preserve">.</w:t>
       </w:r>
     </w:p>
-    <w:bookmarkEnd w:id="211"/>
-    <w:bookmarkStart w:id="212" w:name="datenqualität"/>
+    <w:bookmarkEnd w:id="212"/>
+    <w:bookmarkStart w:id="213" w:name="datenqualität"/>
     <w:p>
       <w:pPr>
         <w:pStyle w:val="Heading3"/>
@@ -14958,9 +14969,9 @@
         <w:t xml:space="preserve">Katalogisierung.</w:t>
       </w:r>
     </w:p>
-    <w:bookmarkEnd w:id="212"/>
     <w:bookmarkEnd w:id="213"/>
-    <w:bookmarkStart w:id="225" w:name="marktanalyse-und-beschaffung"/>
+    <w:bookmarkEnd w:id="214"/>
+    <w:bookmarkStart w:id="226" w:name="marktanalyse-und-beschaffung"/>
     <w:p>
       <w:pPr>
         <w:pStyle w:val="Heading2"/>
@@ -15011,12 +15022,12 @@
                 <wp:inline>
                   <wp:extent cx="152400" cy="152400"/>
                   <wp:effectExtent b="0" l="0" r="0" t="0"/>
-                  <wp:docPr descr="" title="" id="214" name="Picture"/>
+                  <wp:docPr descr="" title="" id="215" name="Picture"/>
                   <a:graphic>
                     <a:graphicData uri="http://schemas.openxmlformats.org/drawingml/2006/picture">
                       <pic:pic>
                         <pic:nvPicPr>
-                          <pic:cNvPr descr="/opt/quarto/share/formats/docx/tip.png" id="215" name="Picture"/>
+                          <pic:cNvPr descr="/opt/quarto/share/formats/docx/tip.png" id="216" name="Picture"/>
                           <pic:cNvPicPr>
                             <a:picLocks noChangeArrowheads="1" noChangeAspect="1"/>
                           </pic:cNvPicPr>
@@ -15276,7 +15287,7 @@
       <w:r>
         <w:t xml:space="preserve"> </w:t>
       </w:r>
-      <w:hyperlink r:id="rId216">
+      <w:hyperlink r:id="rId217">
         <w:r>
           <w:rPr>
             <w:rStyle w:val="Hyperlink"/>
@@ -15394,7 +15405,7 @@
         <w:t xml:space="preserve">mehr vorgenommen werden.</w:t>
       </w:r>
     </w:p>
-    <w:bookmarkStart w:id="217" w:name="entscheidungsprozess"/>
+    <w:bookmarkStart w:id="218" w:name="entscheidungsprozess"/>
     <w:p>
       <w:pPr>
         <w:pStyle w:val="Heading3"/>
@@ -15585,8 +15596,8 @@
         <w:t xml:space="preserve">Auswahlentscheidung</w:t>
       </w:r>
     </w:p>
-    <w:bookmarkEnd w:id="217"/>
-    <w:bookmarkStart w:id="223" w:name="auswahlkriterien-eines-bms"/>
+    <w:bookmarkEnd w:id="218"/>
+    <w:bookmarkStart w:id="224" w:name="auswahlkriterien-eines-bms"/>
     <w:p>
       <w:pPr>
         <w:pStyle w:val="Heading3"/>
@@ -15697,7 +15708,7 @@
       <w:tr>
         <w:tc>
           <w:tcPr/>
-          <w:bookmarkStart w:id="221" w:name="fig-matrix"/>
+          <w:bookmarkStart w:id="222" w:name="fig-matrix"/>
           <w:p>
             <w:pPr>
               <w:pStyle w:val="Figure"/>
@@ -15708,18 +15719,18 @@
                 <wp:inline>
                   <wp:extent cx="5334000" cy="4227332"/>
                   <wp:effectExtent b="0" l="0" r="0" t="0"/>
-                  <wp:docPr descr="" title="" id="219" name="Picture"/>
+                  <wp:docPr descr="" title="" id="220" name="Picture"/>
                   <a:graphic>
                     <a:graphicData uri="http://schemas.openxmlformats.org/drawingml/2006/picture">
                       <pic:pic>
                         <pic:nvPicPr>
-                          <pic:cNvPr descr="./media/matrix.png" id="220" name="Picture"/>
+                          <pic:cNvPr descr="./media/matrix.png" id="221" name="Picture"/>
                           <pic:cNvPicPr>
                             <a:picLocks noChangeArrowheads="1" noChangeAspect="1"/>
                           </pic:cNvPicPr>
                         </pic:nvPicPr>
                         <pic:blipFill>
-                          <a:blip r:embed="rId218"/>
+                          <a:blip r:embed="rId219"/>
                           <a:stretch>
                             <a:fillRect/>
                           </a:stretch>
@@ -15759,7 +15770,7 @@
               <w:t xml:space="preserve">Abbildung 3.1: Beispiel für eine Matrix zur Einordnung von Funktionalitäten</w:t>
             </w:r>
           </w:p>
-          <w:bookmarkEnd w:id="221"/>
+          <w:bookmarkEnd w:id="222"/>
         </w:tc>
       </w:tr>
     </w:tbl>
@@ -15779,7 +15790,7 @@
       <w:r>
         <w:t xml:space="preserve"> </w:t>
       </w:r>
-      <w:hyperlink r:id="rId222">
+      <w:hyperlink r:id="rId223">
         <w:r>
           <w:rPr>
             <w:rStyle w:val="Hyperlink"/>
@@ -15815,8 +15826,8 @@
         <w:t xml:space="preserve">zu überprüfen, die strategisch von besonderer Bedeutung sind.</w:t>
       </w:r>
     </w:p>
-    <w:bookmarkEnd w:id="223"/>
-    <w:bookmarkStart w:id="224" w:name="marktanalyse"/>
+    <w:bookmarkEnd w:id="224"/>
+    <w:bookmarkStart w:id="225" w:name="marktanalyse"/>
     <w:p>
       <w:pPr>
         <w:pStyle w:val="Heading3"/>
@@ -16682,9 +16693,9 @@
         <w:t xml:space="preserve">an Dienstleister (beim Hoster) übergeben.</w:t>
       </w:r>
     </w:p>
-    <w:bookmarkEnd w:id="224"/>
     <w:bookmarkEnd w:id="225"/>
-    <w:bookmarkStart w:id="260" w:name="prozessabbildung"/>
+    <w:bookmarkEnd w:id="226"/>
+    <w:bookmarkStart w:id="261" w:name="prozessabbildung"/>
     <w:p>
       <w:pPr>
         <w:pStyle w:val="Heading2"/>
@@ -16781,29 +16792,29 @@
       <w:tr>
         <w:tc>
           <w:tcPr/>
-          <w:bookmarkStart w:id="230" w:name="fig-anonymous-1"/>
+          <w:bookmarkStart w:id="231" w:name="fig-anonymous-1"/>
           <w:p>
             <w:pPr>
               <w:jc w:val="center"/>
             </w:pPr>
-            <w:hyperlink r:id="rId229">
+            <w:hyperlink r:id="rId230">
               <w:r>
                 <w:drawing>
                   <wp:inline>
                     <wp:extent cx="3810000" cy="2540000"/>
                     <wp:effectExtent b="0" l="0" r="0" t="0"/>
-                    <wp:docPr descr="" title="Quelle: Stkl (CC-BY-SA 3.0)" id="227" name="Picture"/>
+                    <wp:docPr descr="" title="Quelle: Stkl (CC-BY-SA 3.0)" id="228" name="Picture"/>
                     <a:graphic>
                       <a:graphicData uri="http://schemas.openxmlformats.org/drawingml/2006/picture">
                         <pic:pic>
                           <pic:nvPicPr>
-                            <pic:cNvPr descr="https://upload.wikimedia.org/wikipedia/commons/9/94/BPMN-1.svg" id="228" name="Picture"/>
+                            <pic:cNvPr descr="https://upload.wikimedia.org/wikipedia/commons/9/94/BPMN-1.svg" id="229" name="Picture"/>
                             <pic:cNvPicPr>
                               <a:picLocks noChangeArrowheads="1" noChangeAspect="1"/>
                             </pic:cNvPicPr>
                           </pic:nvPicPr>
                           <pic:blipFill>
-                            <a:blip r:embed="rId226"/>
+                            <a:blip r:embed="rId227"/>
                             <a:stretch>
                               <a:fillRect/>
                             </a:stretch>
@@ -16844,7 +16855,7 @@
               <w:t xml:space="preserve">Beispiel einer BPMN-Prozessabbildung</w:t>
             </w:r>
           </w:p>
-          <w:bookmarkEnd w:id="230"/>
+          <w:bookmarkEnd w:id="231"/>
         </w:tc>
       </w:tr>
     </w:tbl>
@@ -16912,7 +16923,7 @@
         <w:t xml:space="preserve">der Beschreibungen genauer adressiert werden können.</w:t>
       </w:r>
     </w:p>
-    <w:bookmarkStart w:id="231" w:name="nutzende"/>
+    <w:bookmarkStart w:id="232" w:name="nutzende"/>
     <w:p>
       <w:pPr>
         <w:pStyle w:val="Heading3"/>
@@ -16965,8 +16976,8 @@
         <w:t xml:space="preserve">Drittsystem mit dem BMS in Kontakt kommen.</w:t>
       </w:r>
     </w:p>
-    <w:bookmarkEnd w:id="231"/>
-    <w:bookmarkStart w:id="232" w:name="Xa67ef888de7b2d946e122fa2332dc4069b02eb2"/>
+    <w:bookmarkEnd w:id="232"/>
+    <w:bookmarkStart w:id="233" w:name="Xa67ef888de7b2d946e122fa2332dc4069b02eb2"/>
     <w:p>
       <w:pPr>
         <w:pStyle w:val="Heading3"/>
@@ -17134,8 +17145,8 @@
         <w:t xml:space="preserve">angesprochen.</w:t>
       </w:r>
     </w:p>
-    <w:bookmarkEnd w:id="232"/>
-    <w:bookmarkStart w:id="233" w:name="erwerbung-prozess"/>
+    <w:bookmarkEnd w:id="233"/>
+    <w:bookmarkStart w:id="234" w:name="erwerbung-prozess"/>
     <w:p>
       <w:pPr>
         <w:pStyle w:val="Heading3"/>
@@ -17318,8 +17329,8 @@
         <w:t xml:space="preserve">meist nur eine Komponente im Haushaltswesen.</w:t>
       </w:r>
     </w:p>
-    <w:bookmarkEnd w:id="233"/>
-    <w:bookmarkStart w:id="234" w:name="verwaltung-von-elektronischen-ressourcen"/>
+    <w:bookmarkEnd w:id="234"/>
+    <w:bookmarkStart w:id="235" w:name="verwaltung-von-elektronischen-ressourcen"/>
     <w:p>
       <w:pPr>
         <w:pStyle w:val="Heading3"/>
@@ -17483,8 +17494,8 @@
         <w:t xml:space="preserve">Management-Tools eingesetzt werden (Coral, GoKB und LAS:eR).</w:t>
       </w:r>
     </w:p>
-    <w:bookmarkEnd w:id="234"/>
-    <w:bookmarkStart w:id="235" w:name="katalogisierung-prozess"/>
+    <w:bookmarkEnd w:id="235"/>
+    <w:bookmarkStart w:id="236" w:name="katalogisierung-prozess"/>
     <w:p>
       <w:pPr>
         <w:pStyle w:val="Heading3"/>
@@ -17559,8 +17570,8 @@
         <w:t xml:space="preserve">Konfigurierbarkeit von Erfassungsmasken</w:t>
       </w:r>
     </w:p>
-    <w:bookmarkEnd w:id="235"/>
-    <w:bookmarkStart w:id="236" w:name="katalog-prozess"/>
+    <w:bookmarkEnd w:id="236"/>
+    <w:bookmarkStart w:id="237" w:name="katalog-prozess"/>
     <w:p>
       <w:pPr>
         <w:pStyle w:val="Heading3"/>
@@ -17888,8 +17899,8 @@
         <w:t xml:space="preserve">in der Oberfläche des Discovery-Systems aktuell darzustellen.</w:t>
       </w:r>
     </w:p>
-    <w:bookmarkEnd w:id="236"/>
-    <w:bookmarkStart w:id="237" w:name="ausleihe-prozess"/>
+    <w:bookmarkEnd w:id="237"/>
+    <w:bookmarkStart w:id="238" w:name="ausleihe-prozess"/>
     <w:p>
       <w:pPr>
         <w:pStyle w:val="Heading3"/>
@@ -18124,8 +18135,8 @@
         <w:t xml:space="preserve">Wochenenden fallen.</w:t>
       </w:r>
     </w:p>
-    <w:bookmarkEnd w:id="237"/>
-    <w:bookmarkStart w:id="246" w:name="automatisierung-und-selbstbedienung"/>
+    <w:bookmarkEnd w:id="238"/>
+    <w:bookmarkStart w:id="247" w:name="automatisierung-und-selbstbedienung"/>
     <w:p>
       <w:pPr>
         <w:pStyle w:val="Heading3"/>
@@ -18168,7 +18179,7 @@
       <w:r>
         <w:t xml:space="preserve"> </w:t>
       </w:r>
-      <w:hyperlink r:id="rId238">
+      <w:hyperlink r:id="rId239">
         <w:r>
           <w:rPr>
             <w:rStyle w:val="Hyperlink"/>
@@ -18200,7 +18211,7 @@
       <w:r>
         <w:t xml:space="preserve"> </w:t>
       </w:r>
-      <w:hyperlink r:id="rId239">
+      <w:hyperlink r:id="rId240">
         <w:r>
           <w:rPr>
             <w:rStyle w:val="Hyperlink"/>
@@ -18223,7 +18234,7 @@
       <w:r>
         <w:t xml:space="preserve"> </w:t>
       </w:r>
-      <w:hyperlink r:id="rId240">
+      <w:hyperlink r:id="rId241">
         <w:r>
           <w:rPr>
             <w:rStyle w:val="Hyperlink"/>
@@ -18267,7 +18278,7 @@
         <w:t xml:space="preserve">Ausleihe dargestellt.</w:t>
       </w:r>
     </w:p>
-    <w:bookmarkStart w:id="241" w:name="selbstverbucher-ausleihautomaten"/>
+    <w:bookmarkStart w:id="242" w:name="selbstverbucher-ausleihautomaten"/>
     <w:p>
       <w:pPr>
         <w:pStyle w:val="Heading4"/>
@@ -18440,8 +18451,8 @@
         <w:t xml:space="preserve">ohne Feedback an die Nutzenden.</w:t>
       </w:r>
     </w:p>
-    <w:bookmarkEnd w:id="241"/>
-    <w:bookmarkStart w:id="242" w:name="rückgabeautomat--sortierung"/>
+    <w:bookmarkEnd w:id="242"/>
+    <w:bookmarkStart w:id="243" w:name="rückgabeautomat--sortierung"/>
     <w:p>
       <w:pPr>
         <w:pStyle w:val="Heading4"/>
@@ -18612,8 +18623,8 @@
         <w:t xml:space="preserve">anderweitig bestellt ist.</w:t>
       </w:r>
     </w:p>
-    <w:bookmarkEnd w:id="242"/>
-    <w:bookmarkStart w:id="243" w:name="kassenautomat"/>
+    <w:bookmarkEnd w:id="243"/>
+    <w:bookmarkStart w:id="244" w:name="kassenautomat"/>
     <w:p>
       <w:pPr>
         <w:pStyle w:val="Heading4"/>
@@ -18660,8 +18671,8 @@
         <w:t xml:space="preserve">Bargeld aufwändig und teuer ist.</w:t>
       </w:r>
     </w:p>
-    <w:bookmarkEnd w:id="243"/>
-    <w:bookmarkStart w:id="244" w:name="fernleihautomat"/>
+    <w:bookmarkEnd w:id="244"/>
+    <w:bookmarkStart w:id="245" w:name="fernleihautomat"/>
     <w:p>
       <w:pPr>
         <w:pStyle w:val="Heading4"/>
@@ -18726,8 +18737,8 @@
         <w:t xml:space="preserve">möglich.</w:t>
       </w:r>
     </w:p>
-    <w:bookmarkEnd w:id="244"/>
-    <w:bookmarkStart w:id="245" w:name="sicherungsgates"/>
+    <w:bookmarkEnd w:id="245"/>
+    <w:bookmarkStart w:id="246" w:name="sicherungsgates"/>
     <w:p>
       <w:pPr>
         <w:pStyle w:val="Heading4"/>
@@ -18844,9 +18855,9 @@
         <w:t xml:space="preserve">mit unverbuchten Medien.</w:t>
       </w:r>
     </w:p>
-    <w:bookmarkEnd w:id="245"/>
     <w:bookmarkEnd w:id="246"/>
-    <w:bookmarkStart w:id="249" w:name="X5f43421ad2da98b923bae46de9bf9447c18dfb6"/>
+    <w:bookmarkEnd w:id="247"/>
+    <w:bookmarkStart w:id="250" w:name="X5f43421ad2da98b923bae46de9bf9447c18dfb6"/>
     <w:p>
       <w:pPr>
         <w:pStyle w:val="Heading3"/>
@@ -18882,7 +18893,7 @@
       <w:r>
         <w:t xml:space="preserve"> </w:t>
       </w:r>
-      <w:hyperlink r:id="rId247">
+      <w:hyperlink r:id="rId248">
         <w:r>
           <w:rPr>
             <w:rStyle w:val="Hyperlink"/>
@@ -18899,7 +18910,7 @@
       <w:r>
         <w:t xml:space="preserve"> </w:t>
       </w:r>
-      <w:hyperlink r:id="rId248">
+      <w:hyperlink r:id="rId249">
         <w:r>
           <w:rPr>
             <w:rStyle w:val="Hyperlink"/>
@@ -19131,8 +19142,8 @@
         <w:t xml:space="preserve">nutzer*innen-nahe Dienstleistungen, wie die Fernleihe.</w:t>
       </w:r>
     </w:p>
-    <w:bookmarkEnd w:id="249"/>
-    <w:bookmarkStart w:id="259" w:name="nicht-bibliothekarische-schnittstellen"/>
+    <w:bookmarkEnd w:id="250"/>
+    <w:bookmarkStart w:id="260" w:name="nicht-bibliothekarische-schnittstellen"/>
     <w:p>
       <w:pPr>
         <w:pStyle w:val="Heading3"/>
@@ -19199,7 +19210,7 @@
         <w:t xml:space="preserve">nachgenutzt werden. Dies ist die Rolle des Identity Managements (IDM).</w:t>
       </w:r>
     </w:p>
-    <w:bookmarkStart w:id="253" w:name="identity-management"/>
+    <w:bookmarkStart w:id="254" w:name="identity-management"/>
     <w:p>
       <w:pPr>
         <w:pStyle w:val="Heading4"/>
@@ -19392,7 +19403,7 @@
       <w:r>
         <w:t xml:space="preserve"> </w:t>
       </w:r>
-      <w:hyperlink r:id="rId250">
+      <w:hyperlink r:id="rId251">
         <w:r>
           <w:rPr>
             <w:rStyle w:val="Hyperlink"/>
@@ -19418,7 +19429,7 @@
       <w:r>
         <w:t xml:space="preserve"> </w:t>
       </w:r>
-      <w:hyperlink r:id="rId251">
+      <w:hyperlink r:id="rId252">
         <w:r>
           <w:rPr>
             <w:rStyle w:val="Hyperlink"/>
@@ -19441,7 +19452,7 @@
         <w:t xml:space="preserve">Directory, uvm</w:t>
       </w:r>
     </w:p>
-    <w:bookmarkStart w:id="252" w:name="speicherung-von-nutzendenaccounts"/>
+    <w:bookmarkStart w:id="253" w:name="speicherung-von-nutzendenaccounts"/>
     <w:p>
       <w:pPr>
         <w:pStyle w:val="Heading5"/>
@@ -19648,9 +19659,9 @@
         <w:t xml:space="preserve">Kapitel zum technischen Betrieb eines BMS.</w:t>
       </w:r>
     </w:p>
-    <w:bookmarkEnd w:id="252"/>
     <w:bookmarkEnd w:id="253"/>
-    <w:bookmarkStart w:id="254" w:name="bezahlsysteme"/>
+    <w:bookmarkEnd w:id="254"/>
+    <w:bookmarkStart w:id="255" w:name="bezahlsysteme"/>
     <w:p>
       <w:pPr>
         <w:pStyle w:val="Heading4"/>
@@ -19681,8 +19692,8 @@
         <w:t xml:space="preserve">)</w:t>
       </w:r>
     </w:p>
-    <w:bookmarkEnd w:id="254"/>
-    <w:bookmarkStart w:id="256" w:name="e-rechnung"/>
+    <w:bookmarkEnd w:id="255"/>
+    <w:bookmarkStart w:id="257" w:name="e-rechnung"/>
     <w:p>
       <w:pPr>
         <w:pStyle w:val="Heading4"/>
@@ -19737,7 +19748,7 @@
       <w:r>
         <w:t xml:space="preserve"> </w:t>
       </w:r>
-      <w:hyperlink r:id="rId255">
+      <w:hyperlink r:id="rId256">
         <w:r>
           <w:rPr>
             <w:rStyle w:val="Hyperlink"/>
@@ -19843,8 +19854,8 @@
         <w:t xml:space="preserve">abgeschlossen werden.</w:t>
       </w:r>
     </w:p>
-    <w:bookmarkEnd w:id="256"/>
-    <w:bookmarkStart w:id="258" w:name="statistik"/>
+    <w:bookmarkEnd w:id="257"/>
+    <w:bookmarkStart w:id="259" w:name="statistik"/>
     <w:p>
       <w:pPr>
         <w:pStyle w:val="Heading4"/>
@@ -20033,7 +20044,7 @@
       <w:r>
         <w:t xml:space="preserve"> </w:t>
       </w:r>
-      <w:hyperlink r:id="rId257">
+      <w:hyperlink r:id="rId258">
         <w:r>
           <w:rPr>
             <w:rStyle w:val="Hyperlink"/>
@@ -20051,10 +20062,10 @@
         <w:t xml:space="preserve">für statistische Daten der Nutzung digitaler Medien importieren.</w:t>
       </w:r>
     </w:p>
-    <w:bookmarkEnd w:id="258"/>
     <w:bookmarkEnd w:id="259"/>
     <w:bookmarkEnd w:id="260"/>
-    <w:bookmarkStart w:id="281" w:name="technischer-betrieb"/>
+    <w:bookmarkEnd w:id="261"/>
+    <w:bookmarkStart w:id="282" w:name="technischer-betrieb"/>
     <w:p>
       <w:pPr>
         <w:pStyle w:val="Heading2"/>
@@ -20105,18 +20116,18 @@
                 <wp:inline>
                   <wp:extent cx="152400" cy="152400"/>
                   <wp:effectExtent b="0" l="0" r="0" t="0"/>
-                  <wp:docPr descr="" title="" id="261" name="Picture"/>
+                  <wp:docPr descr="" title="" id="262" name="Picture"/>
                   <a:graphic>
                     <a:graphicData uri="http://schemas.openxmlformats.org/drawingml/2006/picture">
                       <pic:pic>
                         <pic:nvPicPr>
-                          <pic:cNvPr descr="/opt/quarto/share/formats/docx/note.png" id="262" name="Picture"/>
+                          <pic:cNvPr descr="/opt/quarto/share/formats/docx/note.png" id="263" name="Picture"/>
                           <pic:cNvPicPr>
                             <a:picLocks noChangeArrowheads="1" noChangeAspect="1"/>
                           </pic:cNvPicPr>
                         </pic:nvPicPr>
                         <pic:blipFill>
-                          <a:blip r:embed="rId60"/>
+                          <a:blip r:embed="rId61"/>
                           <a:stretch>
                             <a:fillRect/>
                           </a:stretch>
@@ -20312,7 +20323,7 @@
         </w:tc>
       </w:tr>
     </w:tbl>
-    <w:bookmarkStart w:id="266" w:name="X3a5ca0018f511a6e73c5bcce2da503f97a39d48"/>
+    <w:bookmarkStart w:id="267" w:name="X3a5ca0018f511a6e73c5bcce2da503f97a39d48"/>
     <w:p>
       <w:pPr>
         <w:pStyle w:val="Heading3"/>
@@ -20341,7 +20352,7 @@
         <w:t xml:space="preserve">Wartung sowie Backup und Support.</w:t>
       </w:r>
     </w:p>
-    <w:bookmarkStart w:id="263" w:name="lokale-installation"/>
+    <w:bookmarkStart w:id="264" w:name="lokale-installation"/>
     <w:p>
       <w:pPr>
         <w:pStyle w:val="Heading4"/>
@@ -20446,8 +20457,8 @@
         <w:t xml:space="preserve">von äußeren Einflüssen.</w:t>
       </w:r>
     </w:p>
-    <w:bookmarkEnd w:id="263"/>
-    <w:bookmarkStart w:id="264" w:name="hosting"/>
+    <w:bookmarkEnd w:id="264"/>
+    <w:bookmarkStart w:id="265" w:name="hosting"/>
     <w:p>
       <w:pPr>
         <w:pStyle w:val="Heading4"/>
@@ -20532,8 +20543,8 @@
         <w:t xml:space="preserve">das Hosting für mehrere Einrichtung besser skaliert.</w:t>
       </w:r>
     </w:p>
-    <w:bookmarkEnd w:id="264"/>
-    <w:bookmarkStart w:id="265" w:name="cloud"/>
+    <w:bookmarkEnd w:id="265"/>
+    <w:bookmarkStart w:id="266" w:name="cloud"/>
     <w:p>
       <w:pPr>
         <w:pStyle w:val="Heading4"/>
@@ -20668,9 +20679,9 @@
         <w:t xml:space="preserve">solches Betriebsmodell meist zu Abonnementkosten.</w:t>
       </w:r>
     </w:p>
-    <w:bookmarkEnd w:id="265"/>
     <w:bookmarkEnd w:id="266"/>
-    <w:bookmarkStart w:id="267" w:name="kosten"/>
+    <w:bookmarkEnd w:id="267"/>
+    <w:bookmarkStart w:id="268" w:name="kosten"/>
     <w:p>
       <w:pPr>
         <w:pStyle w:val="Heading3"/>
@@ -20876,8 +20887,8 @@
         <w:t xml:space="preserve">Mitarbeiter*innen schlummert.</w:t>
       </w:r>
     </w:p>
-    <w:bookmarkEnd w:id="267"/>
-    <w:bookmarkStart w:id="268" w:name="installation-updates"/>
+    <w:bookmarkEnd w:id="268"/>
+    <w:bookmarkStart w:id="269" w:name="installation-updates"/>
     <w:p>
       <w:pPr>
         <w:pStyle w:val="Heading3"/>
@@ -21040,8 +21051,8 @@
         <w:t xml:space="preserve">oder halbjahres-weise).</w:t>
       </w:r>
     </w:p>
-    <w:bookmarkEnd w:id="268"/>
-    <w:bookmarkStart w:id="269" w:name="open-source"/>
+    <w:bookmarkEnd w:id="269"/>
+    <w:bookmarkStart w:id="270" w:name="open-source"/>
     <w:p>
       <w:pPr>
         <w:pStyle w:val="Heading3"/>
@@ -21076,8 +21087,8 @@
         <w:t xml:space="preserve">Hierzu müssen die Lizenzbedingungen des Systems geprüft werden.</w:t>
       </w:r>
     </w:p>
-    <w:bookmarkEnd w:id="269"/>
-    <w:bookmarkStart w:id="274" w:name="laufender-betrieb"/>
+    <w:bookmarkEnd w:id="270"/>
+    <w:bookmarkStart w:id="275" w:name="laufender-betrieb"/>
     <w:p>
       <w:pPr>
         <w:pStyle w:val="Heading3"/>
@@ -21136,7 +21147,7 @@
         <w:t xml:space="preserve">bibliotheksspezifische Lösungen.</w:t>
       </w:r>
     </w:p>
-    <w:bookmarkStart w:id="272" w:name="monitoring"/>
+    <w:bookmarkStart w:id="273" w:name="monitoring"/>
     <w:p>
       <w:pPr>
         <w:pStyle w:val="Heading4"/>
@@ -21161,7 +21172,7 @@
       <w:r>
         <w:t xml:space="preserve"> </w:t>
       </w:r>
-      <w:hyperlink r:id="rId270">
+      <w:hyperlink r:id="rId271">
         <w:r>
           <w:rPr>
             <w:rStyle w:val="Hyperlink"/>
@@ -21178,7 +21189,7 @@
       <w:r>
         <w:t xml:space="preserve"> </w:t>
       </w:r>
-      <w:hyperlink r:id="rId271">
+      <w:hyperlink r:id="rId272">
         <w:r>
           <w:rPr>
             <w:rStyle w:val="Hyperlink"/>
@@ -21240,8 +21251,8 @@
         <w:t xml:space="preserve">auch von der nutzenden Einrichtung überwacht werden.</w:t>
       </w:r>
     </w:p>
-    <w:bookmarkEnd w:id="272"/>
-    <w:bookmarkStart w:id="273" w:name="notfallbetrieb"/>
+    <w:bookmarkEnd w:id="273"/>
+    <w:bookmarkStart w:id="274" w:name="notfallbetrieb"/>
     <w:p>
       <w:pPr>
         <w:pStyle w:val="Heading4"/>
@@ -21422,9 +21433,9 @@
         <w:t xml:space="preserve">voraussichtlich wieder zur Verfügung steht.</w:t>
       </w:r>
     </w:p>
-    <w:bookmarkEnd w:id="273"/>
     <w:bookmarkEnd w:id="274"/>
-    <w:bookmarkStart w:id="275" w:name="it-sicherheit"/>
+    <w:bookmarkEnd w:id="275"/>
+    <w:bookmarkStart w:id="276" w:name="it-sicherheit"/>
     <w:p>
       <w:pPr>
         <w:pStyle w:val="Heading3"/>
@@ -21584,8 +21595,8 @@
         <w:t xml:space="preserve">auf ungewöhnliche Ereignisse auf Ihren IT-Systemen“.</w:t>
       </w:r>
     </w:p>
-    <w:bookmarkEnd w:id="275"/>
-    <w:bookmarkStart w:id="276" w:name="backup-und-rollback"/>
+    <w:bookmarkEnd w:id="276"/>
+    <w:bookmarkStart w:id="277" w:name="backup-und-rollback"/>
     <w:p>
       <w:pPr>
         <w:pStyle w:val="Heading3"/>
@@ -21782,8 +21793,8 @@
         <w:t xml:space="preserve">einer Testinstanz des BMS.</w:t>
       </w:r>
     </w:p>
-    <w:bookmarkEnd w:id="276"/>
-    <w:bookmarkStart w:id="277" w:name="zusammenspiel-hard--und-software"/>
+    <w:bookmarkEnd w:id="277"/>
+    <w:bookmarkStart w:id="278" w:name="zusammenspiel-hard--und-software"/>
     <w:p>
       <w:pPr>
         <w:pStyle w:val="Heading3"/>
@@ -21927,7 +21938,7 @@
       <w:r>
         <w:t xml:space="preserve"> </w:t>
       </w:r>
-      <w:hyperlink r:id="rId238">
+      <w:hyperlink r:id="rId239">
         <w:r>
           <w:rPr>
             <w:rStyle w:val="Hyperlink"/>
@@ -21947,7 +21958,7 @@
       <w:r>
         <w:t xml:space="preserve"> </w:t>
       </w:r>
-      <w:hyperlink r:id="rId240">
+      <w:hyperlink r:id="rId241">
         <w:r>
           <w:rPr>
             <w:rStyle w:val="Hyperlink"/>
@@ -21959,8 +21970,8 @@
         <w:t xml:space="preserve">.</w:t>
       </w:r>
     </w:p>
-    <w:bookmarkEnd w:id="277"/>
-    <w:bookmarkStart w:id="280" w:name="datenschutz"/>
+    <w:bookmarkEnd w:id="278"/>
+    <w:bookmarkStart w:id="281" w:name="datenschutz"/>
     <w:p>
       <w:pPr>
         <w:pStyle w:val="Heading3"/>
@@ -22279,7 +22290,7 @@
       <w:r>
         <w:t xml:space="preserve">(</w:t>
       </w:r>
-      <w:hyperlink r:id="rId278">
+      <w:hyperlink r:id="rId279">
         <w:r>
           <w:rPr>
             <w:rStyle w:val="Hyperlink"/>
@@ -22315,7 +22326,7 @@
       <w:r>
         <w:t xml:space="preserve"> </w:t>
       </w:r>
-      <w:hyperlink r:id="rId279">
+      <w:hyperlink r:id="rId280">
         <w:r>
           <w:rPr>
             <w:rStyle w:val="Hyperlink"/>
@@ -22531,9 +22542,9 @@
         <w:t xml:space="preserve">IT-Sicherheitsbeauftragte hinzugezogen werden.</w:t>
       </w:r>
     </w:p>
-    <w:bookmarkEnd w:id="280"/>
     <w:bookmarkEnd w:id="281"/>
-    <w:bookmarkStart w:id="282" w:name="zusammenfassung-und-ausblick-2"/>
+    <w:bookmarkEnd w:id="282"/>
+    <w:bookmarkStart w:id="283" w:name="zusammenfassung-und-ausblick-2"/>
     <w:p>
       <w:pPr>
         <w:pStyle w:val="Heading2"/>
@@ -22606,9 +22617,9 @@
         <w:t xml:space="preserve">Grenzen.</w:t>
       </w:r>
     </w:p>
-    <w:bookmarkEnd w:id="282"/>
     <w:bookmarkEnd w:id="283"/>
-    <w:bookmarkStart w:id="311" w:name="literaturverzeichnis"/>
+    <w:bookmarkEnd w:id="284"/>
+    <w:bookmarkStart w:id="312" w:name="literaturverzeichnis"/>
     <w:p>
       <w:pPr>
         <w:pStyle w:val="Heading1"/>
@@ -22627,7 +22638,7 @@
       <w:r>
         <w:t xml:space="preserve"> </w:t>
       </w:r>
-      <w:hyperlink r:id="rId284">
+      <w:hyperlink r:id="rId285">
         <w:r>
           <w:rPr>
             <w:rStyle w:val="Hyperlink"/>
@@ -22642,8 +22653,8 @@
         <w:t xml:space="preserve">verwaltet. Hier davon nur die explizit im Handbuch referenzierten Publikationen:</w:t>
       </w:r>
     </w:p>
-    <w:bookmarkStart w:id="310" w:name="refs"/>
-    <w:bookmarkStart w:id="286" w:name="ref-borgman_acting_1997"/>
+    <w:bookmarkStart w:id="311" w:name="refs"/>
+    <w:bookmarkStart w:id="287" w:name="ref-borgman_acting_1997"/>
     <w:p>
       <w:pPr>
         <w:pStyle w:val="Bibliography"/>
@@ -22679,7 +22690,7 @@
       <w:r>
         <w:t xml:space="preserve"> </w:t>
       </w:r>
-      <w:hyperlink r:id="rId285">
+      <w:hyperlink r:id="rId286">
         <w:r>
           <w:rPr>
             <w:rStyle w:val="Hyperlink"/>
@@ -22691,8 +22702,8 @@
         <w:t xml:space="preserve">.</w:t>
       </w:r>
     </w:p>
-    <w:bookmarkEnd w:id="286"/>
-    <w:bookmarkStart w:id="288" w:name="ref-breeding_marshall_how_2022"/>
+    <w:bookmarkEnd w:id="287"/>
+    <w:bookmarkStart w:id="289" w:name="ref-breeding_marshall_how_2022"/>
     <w:p>
       <w:pPr>
         <w:pStyle w:val="Bibliography"/>
@@ -22712,7 +22723,7 @@
       <w:r>
         <w:t xml:space="preserve"> </w:t>
       </w:r>
-      <w:hyperlink r:id="rId287">
+      <w:hyperlink r:id="rId288">
         <w:r>
           <w:rPr>
             <w:rStyle w:val="Hyperlink"/>
@@ -22724,8 +22735,8 @@
         <w:t xml:space="preserve">.</w:t>
       </w:r>
     </w:p>
-    <w:bookmarkEnd w:id="288"/>
-    <w:bookmarkStart w:id="290" w:name="ref-breeding_library_nodate"/>
+    <w:bookmarkEnd w:id="289"/>
+    <w:bookmarkStart w:id="291" w:name="ref-breeding_library_nodate"/>
     <w:p>
       <w:pPr>
         <w:pStyle w:val="Bibliography"/>
@@ -22745,7 +22756,7 @@
       <w:r>
         <w:t xml:space="preserve"> </w:t>
       </w:r>
-      <w:hyperlink r:id="rId289">
+      <w:hyperlink r:id="rId290">
         <w:r>
           <w:rPr>
             <w:rStyle w:val="Hyperlink"/>
@@ -22757,8 +22768,8 @@
         <w:t xml:space="preserve">.</w:t>
       </w:r>
     </w:p>
-    <w:bookmarkEnd w:id="290"/>
-    <w:bookmarkStart w:id="292" w:name="X3dba762fba6acbcf05430d741edf77835fb9a09"/>
+    <w:bookmarkEnd w:id="291"/>
+    <w:bookmarkStart w:id="293" w:name="X3dba762fba6acbcf05430d741edf77835fb9a09"/>
     <w:p>
       <w:pPr>
         <w:pStyle w:val="Bibliography"/>
@@ -22808,7 +22819,7 @@
       <w:r>
         <w:t xml:space="preserve"> </w:t>
       </w:r>
-      <w:hyperlink r:id="rId291">
+      <w:hyperlink r:id="rId292">
         <w:r>
           <w:rPr>
             <w:rStyle w:val="Hyperlink"/>
@@ -22820,8 +22831,8 @@
         <w:t xml:space="preserve">.</w:t>
       </w:r>
     </w:p>
-    <w:bookmarkEnd w:id="292"/>
-    <w:bookmarkStart w:id="294" w:name="ref-gesetzliche_bildschirm-_2019"/>
+    <w:bookmarkEnd w:id="293"/>
+    <w:bookmarkStart w:id="295" w:name="ref-gesetzliche_bildschirm-_2019"/>
     <w:p>
       <w:pPr>
         <w:pStyle w:val="Bibliography"/>
@@ -22841,7 +22852,7 @@
       <w:r>
         <w:t xml:space="preserve"> </w:t>
       </w:r>
-      <w:hyperlink r:id="rId293">
+      <w:hyperlink r:id="rId294">
         <w:r>
           <w:rPr>
             <w:rStyle w:val="Hyperlink"/>
@@ -22853,8 +22864,8 @@
         <w:t xml:space="preserve">.</w:t>
       </w:r>
     </w:p>
-    <w:bookmarkEnd w:id="294"/>
-    <w:bookmarkStart w:id="295" w:name="ref-gould_designing_1987"/>
+    <w:bookmarkEnd w:id="295"/>
+    <w:bookmarkStart w:id="296" w:name="ref-gould_designing_1987"/>
     <w:p>
       <w:pPr>
         <w:pStyle w:val="Bibliography"/>
@@ -22903,8 +22914,8 @@
         <w:t xml:space="preserve">: Morgan Kaufmann Publishers Inc.</w:t>
       </w:r>
     </w:p>
-    <w:bookmarkEnd w:id="295"/>
-    <w:bookmarkStart w:id="297" w:name="ref-noauthor_government_2012"/>
+    <w:bookmarkEnd w:id="296"/>
+    <w:bookmarkStart w:id="298" w:name="ref-noauthor_government_2012"/>
     <w:p>
       <w:pPr>
         <w:pStyle w:val="Bibliography"/>
@@ -22933,7 +22944,7 @@
       <w:r>
         <w:t xml:space="preserve"> </w:t>
       </w:r>
-      <w:hyperlink r:id="rId296">
+      <w:hyperlink r:id="rId297">
         <w:r>
           <w:rPr>
             <w:rStyle w:val="Hyperlink"/>
@@ -22945,8 +22956,8 @@
         <w:t xml:space="preserve">.</w:t>
       </w:r>
     </w:p>
-    <w:bookmarkEnd w:id="297"/>
-    <w:bookmarkStart w:id="299" w:name="ref-hanson_cody_opinion_2015"/>
+    <w:bookmarkEnd w:id="298"/>
+    <w:bookmarkStart w:id="300" w:name="ref-hanson_cody_opinion_2015"/>
     <w:p>
       <w:pPr>
         <w:pStyle w:val="Bibliography"/>
@@ -22966,7 +22977,7 @@
       <w:r>
         <w:t xml:space="preserve"> </w:t>
       </w:r>
-      <w:hyperlink r:id="rId298">
+      <w:hyperlink r:id="rId299">
         <w:r>
           <w:rPr>
             <w:rStyle w:val="Hyperlink"/>
@@ -22978,8 +22989,8 @@
         <w:t xml:space="preserve">.</w:t>
       </w:r>
     </w:p>
-    <w:bookmarkEnd w:id="299"/>
-    <w:bookmarkStart w:id="301" w:name="ref-jakob_nielsen_why_2000"/>
+    <w:bookmarkEnd w:id="300"/>
+    <w:bookmarkStart w:id="302" w:name="ref-jakob_nielsen_why_2000"/>
     <w:p>
       <w:pPr>
         <w:pStyle w:val="Bibliography"/>
@@ -22999,7 +23010,7 @@
       <w:r>
         <w:t xml:space="preserve"> </w:t>
       </w:r>
-      <w:hyperlink r:id="rId300">
+      <w:hyperlink r:id="rId301">
         <w:r>
           <w:rPr>
             <w:rStyle w:val="Hyperlink"/>
@@ -23011,8 +23022,8 @@
         <w:t xml:space="preserve">.</w:t>
       </w:r>
     </w:p>
-    <w:bookmarkEnd w:id="301"/>
-    <w:bookmarkStart w:id="303" w:name="ref-kling_human_1998"/>
+    <w:bookmarkEnd w:id="302"/>
+    <w:bookmarkStart w:id="304" w:name="ref-kling_human_1998"/>
     <w:p>
       <w:pPr>
         <w:pStyle w:val="Bibliography"/>
@@ -23076,7 +23087,7 @@
       <w:r>
         <w:t xml:space="preserve"> </w:t>
       </w:r>
-      <w:hyperlink r:id="rId302">
+      <w:hyperlink r:id="rId303">
         <w:r>
           <w:rPr>
             <w:rStyle w:val="Hyperlink"/>
@@ -23088,8 +23099,8 @@
         <w:t xml:space="preserve">.</w:t>
       </w:r>
     </w:p>
-    <w:bookmarkEnd w:id="303"/>
-    <w:bookmarkStart w:id="304" w:name="ref-matthews_library_2020"/>
+    <w:bookmarkEnd w:id="304"/>
+    <w:bookmarkStart w:id="305" w:name="ref-matthews_library_2020"/>
     <w:p>
       <w:pPr>
         <w:pStyle w:val="Bibliography"/>
@@ -23111,8 +23122,8 @@
         <w:t xml:space="preserve">. Second edition. Library and information science text series. Santa Barbara, California: Libraries Unlimited.</w:t>
       </w:r>
     </w:p>
-    <w:bookmarkEnd w:id="304"/>
-    <w:bookmarkStart w:id="306" w:name="X2991d540a7115437b25379cbaf8614f9d4eb4ac"/>
+    <w:bookmarkEnd w:id="305"/>
+    <w:bookmarkStart w:id="307" w:name="X2991d540a7115437b25379cbaf8614f9d4eb4ac"/>
     <w:p>
       <w:pPr>
         <w:pStyle w:val="Bibliography"/>
@@ -23141,7 +23152,7 @@
       <w:r>
         <w:t xml:space="preserve"> </w:t>
       </w:r>
-      <w:hyperlink r:id="rId305">
+      <w:hyperlink r:id="rId306">
         <w:r>
           <w:rPr>
             <w:rStyle w:val="Hyperlink"/>
@@ -23153,8 +23164,8 @@
         <w:t xml:space="preserve">.</w:t>
       </w:r>
     </w:p>
-    <w:bookmarkEnd w:id="306"/>
-    <w:bookmarkStart w:id="307" w:name="ref-shneiderman_designing_2005"/>
+    <w:bookmarkEnd w:id="307"/>
+    <w:bookmarkStart w:id="308" w:name="ref-shneiderman_designing_2005"/>
     <w:p>
       <w:pPr>
         <w:pStyle w:val="Bibliography"/>
@@ -23176,8 +23187,8 @@
         <w:t xml:space="preserve">. 4th Aufl. Pearson.</w:t>
       </w:r>
     </w:p>
-    <w:bookmarkEnd w:id="307"/>
-    <w:bookmarkStart w:id="309" w:name="ref-siems_lesen_2022"/>
+    <w:bookmarkEnd w:id="308"/>
+    <w:bookmarkStart w:id="310" w:name="ref-siems_lesen_2022"/>
     <w:p>
       <w:pPr>
         <w:pStyle w:val="Bibliography"/>
@@ -23227,7 +23238,7 @@
       <w:r>
         <w:t xml:space="preserve"> </w:t>
       </w:r>
-      <w:hyperlink r:id="rId308">
+      <w:hyperlink r:id="rId309">
         <w:r>
           <w:rPr>
             <w:rStyle w:val="Hyperlink"/>
@@ -23239,10 +23250,10 @@
         <w:t xml:space="preserve">.</w:t>
       </w:r>
     </w:p>
-    <w:bookmarkEnd w:id="309"/>
     <w:bookmarkEnd w:id="310"/>
     <w:bookmarkEnd w:id="311"/>
-    <w:bookmarkStart w:id="328" w:name="glossar"/>
+    <w:bookmarkEnd w:id="312"/>
+    <w:bookmarkStart w:id="329" w:name="glossar"/>
     <w:p>
       <w:pPr>
         <w:pStyle w:val="Heading1"/>
@@ -23255,7 +23266,7 @@
       <w:pPr>
         <w:pStyle w:val="DefinitionTerm"/>
       </w:pPr>
-      <w:hyperlink r:id="rId312">
+      <w:hyperlink r:id="rId313">
         <w:r>
           <w:rPr>
             <w:rStyle w:val="Hyperlink"/>
@@ -23292,7 +23303,7 @@
       <w:pPr>
         <w:pStyle w:val="DefinitionTerm"/>
       </w:pPr>
-      <w:hyperlink r:id="rId313">
+      <w:hyperlink r:id="rId314">
         <w:r>
           <w:rPr>
             <w:rStyle w:val="Hyperlink"/>
@@ -23313,7 +23324,7 @@
       <w:pPr>
         <w:pStyle w:val="DefinitionTerm"/>
       </w:pPr>
-      <w:hyperlink r:id="rId314">
+      <w:hyperlink r:id="rId315">
         <w:r>
           <w:rPr>
             <w:rStyle w:val="Hyperlink"/>
@@ -23334,7 +23345,7 @@
       <w:pPr>
         <w:pStyle w:val="DefinitionTerm"/>
       </w:pPr>
-      <w:hyperlink r:id="rId255">
+      <w:hyperlink r:id="rId256">
         <w:r>
           <w:rPr>
             <w:rStyle w:val="Hyperlink"/>
@@ -23355,7 +23366,7 @@
       <w:pPr>
         <w:pStyle w:val="DefinitionTerm"/>
       </w:pPr>
-      <w:hyperlink r:id="rId315">
+      <w:hyperlink r:id="rId316">
         <w:r>
           <w:rPr>
             <w:rStyle w:val="Hyperlink"/>
@@ -23392,7 +23403,7 @@
       <w:pPr>
         <w:pStyle w:val="DefinitionTerm"/>
       </w:pPr>
-      <w:hyperlink r:id="rId316">
+      <w:hyperlink r:id="rId317">
         <w:r>
           <w:rPr>
             <w:rStyle w:val="Hyperlink"/>
@@ -23413,7 +23424,7 @@
       <w:pPr>
         <w:pStyle w:val="DefinitionTerm"/>
       </w:pPr>
-      <w:hyperlink r:id="rId317">
+      <w:hyperlink r:id="rId318">
         <w:r>
           <w:rPr>
             <w:rStyle w:val="Hyperlink"/>
@@ -23434,7 +23445,7 @@
       <w:pPr>
         <w:pStyle w:val="DefinitionTerm"/>
       </w:pPr>
-      <w:hyperlink r:id="rId318">
+      <w:hyperlink r:id="rId319">
         <w:r>
           <w:rPr>
             <w:rStyle w:val="Hyperlink"/>
@@ -23455,7 +23466,7 @@
       <w:pPr>
         <w:pStyle w:val="DefinitionTerm"/>
       </w:pPr>
-      <w:hyperlink r:id="rId319">
+      <w:hyperlink r:id="rId320">
         <w:r>
           <w:rPr>
             <w:rStyle w:val="Hyperlink"/>
@@ -23476,7 +23487,7 @@
       <w:pPr>
         <w:pStyle w:val="DefinitionTerm"/>
       </w:pPr>
-      <w:hyperlink r:id="rId320">
+      <w:hyperlink r:id="rId321">
         <w:r>
           <w:rPr>
             <w:rStyle w:val="Hyperlink"/>
@@ -23497,7 +23508,7 @@
       <w:pPr>
         <w:pStyle w:val="DefinitionTerm"/>
       </w:pPr>
-      <w:hyperlink r:id="rId321">
+      <w:hyperlink r:id="rId322">
         <w:r>
           <w:rPr>
             <w:rStyle w:val="Hyperlink"/>
@@ -23518,7 +23529,7 @@
       <w:pPr>
         <w:pStyle w:val="DefinitionTerm"/>
       </w:pPr>
-      <w:hyperlink r:id="rId322">
+      <w:hyperlink r:id="rId323">
         <w:r>
           <w:rPr>
             <w:rStyle w:val="Hyperlink"/>
@@ -23539,7 +23550,7 @@
       <w:pPr>
         <w:pStyle w:val="DefinitionTerm"/>
       </w:pPr>
-      <w:hyperlink r:id="rId323">
+      <w:hyperlink r:id="rId324">
         <w:r>
           <w:rPr>
             <w:rStyle w:val="Hyperlink"/>
@@ -23560,7 +23571,7 @@
       <w:pPr>
         <w:pStyle w:val="DefinitionTerm"/>
       </w:pPr>
-      <w:hyperlink r:id="rId324">
+      <w:hyperlink r:id="rId325">
         <w:r>
           <w:rPr>
             <w:rStyle w:val="Hyperlink"/>
@@ -23581,7 +23592,7 @@
       <w:pPr>
         <w:pStyle w:val="DefinitionTerm"/>
       </w:pPr>
-      <w:hyperlink r:id="rId325">
+      <w:hyperlink r:id="rId326">
         <w:r>
           <w:rPr>
             <w:rStyle w:val="Hyperlink"/>
@@ -23602,7 +23613,7 @@
       <w:pPr>
         <w:pStyle w:val="DefinitionTerm"/>
       </w:pPr>
-      <w:hyperlink r:id="rId326">
+      <w:hyperlink r:id="rId327">
         <w:r>
           <w:rPr>
             <w:rStyle w:val="Hyperlink"/>
@@ -23623,7 +23634,7 @@
       <w:pPr>
         <w:pStyle w:val="DefinitionTerm"/>
       </w:pPr>
-      <w:hyperlink r:id="rId327">
+      <w:hyperlink r:id="rId328">
         <w:r>
           <w:rPr>
             <w:rStyle w:val="Hyperlink"/>
@@ -23656,8 +23667,8 @@
         <w:t xml:space="preserve">Protokoll zur Abfrage von bibliografischen Daten </w:t>
       </w:r>
     </w:p>
-    <w:bookmarkEnd w:id="328"/>
-    <w:bookmarkStart w:id="329" w:name="zielgruppe"/>
+    <w:bookmarkEnd w:id="329"/>
+    <w:bookmarkStart w:id="330" w:name="zielgruppe"/>
     <w:p>
       <w:pPr>
         <w:pStyle w:val="Heading1"/>
@@ -23878,8 +23889,8 @@
         <w:t xml:space="preserve">Lehrbeauftragter für einen bibliothekarischen Studiengang.</w:t>
       </w:r>
     </w:p>
-    <w:bookmarkEnd w:id="329"/>
-    <w:bookmarkStart w:id="363" w:name="mitarbeit"/>
+    <w:bookmarkEnd w:id="330"/>
+    <w:bookmarkStart w:id="364" w:name="mitarbeit"/>
     <w:p>
       <w:pPr>
         <w:pStyle w:val="Heading1"/>
@@ -23930,12 +23941,12 @@
                 <wp:inline>
                   <wp:extent cx="152400" cy="152400"/>
                   <wp:effectExtent b="0" l="0" r="0" t="0"/>
-                  <wp:docPr descr="" title="" id="330" name="Picture"/>
+                  <wp:docPr descr="" title="" id="331" name="Picture"/>
                   <a:graphic>
                     <a:graphicData uri="http://schemas.openxmlformats.org/drawingml/2006/picture">
                       <pic:pic>
                         <pic:nvPicPr>
-                          <pic:cNvPr descr="/opt/quarto/share/formats/docx/warning.png" id="331" name="Picture"/>
+                          <pic:cNvPr descr="/opt/quarto/share/formats/docx/warning.png" id="332" name="Picture"/>
                           <pic:cNvPicPr>
                             <a:picLocks noChangeArrowheads="1" noChangeAspect="1"/>
                           </pic:cNvPicPr>
@@ -24094,7 +24105,7 @@
         <w:t xml:space="preserve">beschrieben.</w:t>
       </w:r>
     </w:p>
-    <w:bookmarkStart w:id="335" w:name="arbeitsablauf"/>
+    <w:bookmarkStart w:id="336" w:name="arbeitsablauf"/>
     <w:p>
       <w:pPr>
         <w:pStyle w:val="Heading2"/>
@@ -24175,7 +24186,7 @@
       <w:r>
         <w:t xml:space="preserve"> </w:t>
       </w:r>
-      <w:hyperlink r:id="rId332">
+      <w:hyperlink r:id="rId333">
         <w:r>
           <w:rPr>
             <w:rStyle w:val="Hyperlink"/>
@@ -24192,7 +24203,7 @@
       <w:r>
         <w:t xml:space="preserve"> </w:t>
       </w:r>
-      <w:hyperlink r:id="rId333">
+      <w:hyperlink r:id="rId334">
         <w:r>
           <w:rPr>
             <w:rStyle w:val="Hyperlink"/>
@@ -24258,7 +24269,7 @@
       <w:r>
         <w:t xml:space="preserve"> </w:t>
       </w:r>
-      <w:hyperlink r:id="rId334">
+      <w:hyperlink r:id="rId335">
         <w:r>
           <w:rPr>
             <w:rStyle w:val="Hyperlink"/>
@@ -24273,8 +24284,8 @@
         <w:t xml:space="preserve">in HTML und anderen Formaten aus den Quellen zusammengebaut wird.</w:t>
       </w:r>
     </w:p>
-    <w:bookmarkEnd w:id="335"/>
-    <w:bookmarkStart w:id="352" w:name="styleguide"/>
+    <w:bookmarkEnd w:id="336"/>
+    <w:bookmarkStart w:id="353" w:name="styleguide"/>
     <w:p>
       <w:pPr>
         <w:pStyle w:val="Heading2"/>
@@ -24407,7 +24418,7 @@
         <w:t xml:space="preserve">.</w:t>
       </w:r>
     </w:p>
-    <w:bookmarkStart w:id="336" w:name="schreibstil"/>
+    <w:bookmarkStart w:id="337" w:name="schreibstil"/>
     <w:p>
       <w:pPr>
         <w:pStyle w:val="Heading3"/>
@@ -24508,8 +24519,8 @@
         <w:t xml:space="preserve">.</w:t>
       </w:r>
     </w:p>
-    <w:bookmarkEnd w:id="336"/>
-    <w:bookmarkStart w:id="340" w:name="struktur"/>
+    <w:bookmarkEnd w:id="337"/>
+    <w:bookmarkStart w:id="341" w:name="struktur"/>
     <w:p>
       <w:pPr>
         <w:pStyle w:val="Heading3"/>
@@ -24518,7 +24529,7 @@
         <w:t xml:space="preserve">Struktur</w:t>
       </w:r>
     </w:p>
-    <w:bookmarkStart w:id="338" w:name="struktur-des-texts"/>
+    <w:bookmarkStart w:id="339" w:name="struktur-des-texts"/>
     <w:p>
       <w:pPr>
         <w:pStyle w:val="Heading4"/>
@@ -24690,7 +24701,7 @@
       <w:r>
         <w:t xml:space="preserve"> </w:t>
       </w:r>
-      <w:hyperlink r:id="rId337">
+      <w:hyperlink r:id="rId338">
         <w:r>
           <w:rPr>
             <w:rStyle w:val="Hyperlink"/>
@@ -24737,8 +24748,8 @@
         <w:t xml:space="preserve">zum Text in Form von Bildern, Tabellen, Listen, Infoboxen und/oder Zusammenfassungen.</w:t>
       </w:r>
     </w:p>
-    <w:bookmarkEnd w:id="338"/>
-    <w:bookmarkStart w:id="339" w:name="struktur-der-hauptkapitel"/>
+    <w:bookmarkEnd w:id="339"/>
+    <w:bookmarkStart w:id="340" w:name="struktur-der-hauptkapitel"/>
     <w:p>
       <w:pPr>
         <w:pStyle w:val="Heading4"/>
@@ -24839,9 +24850,9 @@
         <w:t xml:space="preserve">.</w:t>
       </w:r>
     </w:p>
-    <w:bookmarkEnd w:id="339"/>
     <w:bookmarkEnd w:id="340"/>
-    <w:bookmarkStart w:id="342" w:name="schreibweise"/>
+    <w:bookmarkEnd w:id="341"/>
+    <w:bookmarkStart w:id="343" w:name="schreibweise"/>
     <w:p>
       <w:pPr>
         <w:pStyle w:val="Heading3"/>
@@ -24923,7 +24934,7 @@
         <w:t xml:space="preserve">Quellen sollten nur dann genannt werden wenn in der jeweiligen Textpassage auch wirklich paraphrasiert oder wörtlich zitiert wird.</w:t>
       </w:r>
     </w:p>
-    <w:bookmarkStart w:id="341" w:name="typografie"/>
+    <w:bookmarkStart w:id="342" w:name="typografie"/>
     <w:p>
       <w:pPr>
         <w:pStyle w:val="Heading4"/>
@@ -25037,9 +25048,9 @@
         <w:t xml:space="preserve">Wir verzichten auf Fußnoten.</w:t>
       </w:r>
     </w:p>
-    <w:bookmarkEnd w:id="341"/>
     <w:bookmarkEnd w:id="342"/>
-    <w:bookmarkStart w:id="343" w:name="mitarbeit-medien"/>
+    <w:bookmarkEnd w:id="343"/>
+    <w:bookmarkStart w:id="344" w:name="mitarbeit-medien"/>
     <w:p>
       <w:pPr>
         <w:pStyle w:val="Heading3"/>
@@ -25110,8 +25121,8 @@
         <w:t xml:space="preserve">Bitte nutzt sprechende Dateinamen!</w:t>
       </w:r>
     </w:p>
-    <w:bookmarkEnd w:id="343"/>
-    <w:bookmarkStart w:id="345" w:name="mitarbeit-literatur"/>
+    <w:bookmarkEnd w:id="344"/>
+    <w:bookmarkStart w:id="346" w:name="mitarbeit-literatur"/>
     <w:p>
       <w:pPr>
         <w:pStyle w:val="Heading3"/>
@@ -25130,7 +25141,7 @@
       <w:r>
         <w:t xml:space="preserve"> </w:t>
       </w:r>
-      <w:hyperlink r:id="rId284">
+      <w:hyperlink r:id="rId285">
         <w:r>
           <w:rPr>
             <w:rStyle w:val="Hyperlink"/>
@@ -25177,7 +25188,7 @@
       <w:r>
         <w:t xml:space="preserve"> </w:t>
       </w:r>
-      <w:hyperlink r:id="rId344">
+      <w:hyperlink r:id="rId345">
         <w:r>
           <w:rPr>
             <w:rStyle w:val="Hyperlink"/>
@@ -25207,8 +25218,8 @@
         <w:t xml:space="preserve">auf Literatur verwiesen werden.</w:t>
       </w:r>
     </w:p>
-    <w:bookmarkEnd w:id="345"/>
-    <w:bookmarkStart w:id="349" w:name="mitarbeit-glossar"/>
+    <w:bookmarkEnd w:id="346"/>
+    <w:bookmarkStart w:id="350" w:name="mitarbeit-glossar"/>
     <w:p>
       <w:pPr>
         <w:pStyle w:val="Heading3"/>
@@ -25310,12 +25321,12 @@
                 <wp:inline>
                   <wp:extent cx="152400" cy="152400"/>
                   <wp:effectExtent b="0" l="0" r="0" t="0"/>
-                  <wp:docPr descr="" title="" id="346" name="Picture"/>
+                  <wp:docPr descr="" title="" id="347" name="Picture"/>
                   <a:graphic>
                     <a:graphicData uri="http://schemas.openxmlformats.org/drawingml/2006/picture">
                       <pic:pic>
                         <pic:nvPicPr>
-                          <pic:cNvPr descr="/opt/quarto/share/formats/docx/warning.png" id="347" name="Picture"/>
+                          <pic:cNvPr descr="/opt/quarto/share/formats/docx/warning.png" id="348" name="Picture"/>
                           <pic:cNvPicPr>
                             <a:picLocks noChangeArrowheads="1" noChangeAspect="1"/>
                           </pic:cNvPicPr>
@@ -25383,7 +25394,7 @@
             <w:r>
               <w:t xml:space="preserve"> </w:t>
             </w:r>
-            <w:hyperlink r:id="rId348">
+            <w:hyperlink r:id="rId349">
               <w:r>
                 <w:rPr>
                   <w:rStyle w:val="Hyperlink"/>
@@ -25398,8 +25409,8 @@
         </w:tc>
       </w:tr>
     </w:tbl>
-    <w:bookmarkEnd w:id="349"/>
-    <w:bookmarkStart w:id="351" w:name="mitarbeit-autorinnen"/>
+    <w:bookmarkEnd w:id="350"/>
+    <w:bookmarkStart w:id="352" w:name="mitarbeit-autorinnen"/>
     <w:p>
       <w:pPr>
         <w:pStyle w:val="Heading3"/>
@@ -25430,17 +25441,17 @@
         <w:t xml:space="preserve"> </w:t>
       </w:r>
       <w:r>
-        <w:t xml:space="preserve">auftauchst, trage Dich in der JSON-Datei</w:t>
-      </w:r>
-      <w:r>
-        <w:t xml:space="preserve"> </w:t>
-      </w:r>
-      <w:hyperlink r:id="rId350">
+        <w:t xml:space="preserve">auftauchst, trage Dich in der YAML-Datei</w:t>
+      </w:r>
+      <w:r>
+        <w:t xml:space="preserve"> </w:t>
+      </w:r>
+      <w:hyperlink r:id="rId351">
         <w:r>
           <w:rPr>
             <w:rStyle w:val="VerbatimChar"/>
           </w:rPr>
-          <w:t xml:space="preserve">contributors.json</w:t>
+          <w:t xml:space="preserve">contributors.yaml</w:t>
         </w:r>
       </w:hyperlink>
       <w:r>
@@ -25492,9 +25503,9 @@
         <w:t xml:space="preserve">sind optional.</w:t>
       </w:r>
     </w:p>
-    <w:bookmarkEnd w:id="351"/>
     <w:bookmarkEnd w:id="352"/>
-    <w:bookmarkStart w:id="361" w:name="technik"/>
+    <w:bookmarkEnd w:id="353"/>
+    <w:bookmarkStart w:id="362" w:name="technik"/>
     <w:p>
       <w:pPr>
         <w:pStyle w:val="Heading2"/>
@@ -25513,7 +25524,7 @@
       <w:r>
         <w:t xml:space="preserve"> </w:t>
       </w:r>
-      <w:hyperlink r:id="rId353">
+      <w:hyperlink r:id="rId354">
         <w:r>
           <w:rPr>
             <w:rStyle w:val="Hyperlink"/>
@@ -25543,7 +25554,7 @@
       <w:r>
         <w:t xml:space="preserve"> </w:t>
       </w:r>
-      <w:hyperlink r:id="rId354">
+      <w:hyperlink r:id="rId355">
         <w:r>
           <w:rPr>
             <w:rStyle w:val="Hyperlink"/>
@@ -25558,7 +25569,7 @@
         <w:t xml:space="preserve">immer der aktuellste Stand einsehbar sein sollte.</w:t>
       </w:r>
     </w:p>
-    <w:bookmarkStart w:id="356" w:name="verzeichnisstruktur"/>
+    <w:bookmarkStart w:id="357" w:name="verzeichnisstruktur"/>
     <w:p>
       <w:pPr>
         <w:pStyle w:val="Heading3"/>
@@ -25622,12 +25633,12 @@
           <w:numId w:val="1073"/>
         </w:numPr>
       </w:pPr>
-      <w:hyperlink r:id="rId350">
+      <w:hyperlink r:id="rId351">
         <w:r>
           <w:rPr>
             <w:rStyle w:val="VerbatimChar"/>
           </w:rPr>
-          <w:t xml:space="preserve">contributors.json</w:t>
+          <w:t xml:space="preserve">contributors.yaml</w:t>
         </w:r>
       </w:hyperlink>
       <w:r>
@@ -25757,7 +25768,7 @@
       <w:r>
         <w:t xml:space="preserve"> </w:t>
       </w:r>
-      <w:hyperlink r:id="rId355">
+      <w:hyperlink r:id="rId356">
         <w:r>
           <w:rPr>
             <w:rStyle w:val="Hyperlink"/>
@@ -25769,8 +25780,8 @@
         <w:t xml:space="preserve">)</w:t>
       </w:r>
     </w:p>
-    <w:bookmarkEnd w:id="356"/>
-    <w:bookmarkStart w:id="360" w:name="konvertierung"/>
+    <w:bookmarkEnd w:id="357"/>
+    <w:bookmarkStart w:id="361" w:name="konvertierung"/>
     <w:p>
       <w:pPr>
         <w:pStyle w:val="Heading3"/>
@@ -25789,7 +25800,7 @@
       <w:r>
         <w:t xml:space="preserve"> </w:t>
       </w:r>
-      <w:hyperlink r:id="rId357">
+      <w:hyperlink r:id="rId358">
         <w:r>
           <w:rPr>
             <w:rStyle w:val="Hyperlink"/>
@@ -25856,7 +25867,7 @@
       <w:r>
         <w:t xml:space="preserve"> </w:t>
       </w:r>
-      <w:hyperlink r:id="rId358">
+      <w:hyperlink r:id="rId359">
         <w:r>
           <w:rPr>
             <w:rStyle w:val="VerbatimChar"/>
@@ -25893,7 +25904,7 @@
       <w:r>
         <w:t xml:space="preserve"> </w:t>
       </w:r>
-      <w:hyperlink r:id="rId359">
+      <w:hyperlink r:id="rId360">
         <w:r>
           <w:rPr>
             <w:rStyle w:val="Hyperlink"/>
@@ -26121,9 +26132,9 @@
         <w:t xml:space="preserve">von Zotero.</w:t>
       </w:r>
     </w:p>
-    <w:bookmarkEnd w:id="360"/>
     <w:bookmarkEnd w:id="361"/>
-    <w:bookmarkStart w:id="362" w:name="lizenz"/>
+    <w:bookmarkEnd w:id="362"/>
+    <w:bookmarkStart w:id="363" w:name="lizenz"/>
     <w:p>
       <w:pPr>
         <w:pStyle w:val="Heading2"/>
@@ -26155,7 +26166,7 @@
       <w:r>
         <w:t xml:space="preserve">(</w:t>
       </w:r>
-      <w:hyperlink r:id="rId57">
+      <w:hyperlink r:id="rId58">
         <w:r>
           <w:rPr>
             <w:rStyle w:val="Hyperlink"/>
@@ -26167,8 +26178,8 @@
         <w:t xml:space="preserve">) veröffentlicht. Für Abbildungen kann auch eine CC-BY-Lizenz (kein -NC oder -ND) verwendet werden.</w:t>
       </w:r>
     </w:p>
-    <w:bookmarkEnd w:id="362"/>
     <w:bookmarkEnd w:id="363"/>
+    <w:bookmarkEnd w:id="364"/>
     <w:sectPr/>
   </w:body>
 </w:document>

</xml_diff>

<commit_message>
Deploying to gh-pages from @ pro4bib/handbuch-it-in-bibliotheken@8b50402ea143124c54eda6f84ae5d6079c099782 🚀
</commit_message>
<xml_diff>
--- a/Handbuch-IT-in-Bibliotheken.docx
+++ b/Handbuch-IT-in-Bibliotheken.docx
@@ -33,7 +33,7 @@
         <w:pStyle w:val="Date"/>
       </w:pPr>
       <w:r>
-        <w:t xml:space="preserve">2022-05-30T00:00:00+00:00</w:t>
+        <w:t xml:space="preserve">2022-05-31T00:00:00+00:00</w:t>
       </w:r>
     </w:p>
     <w:sdt>
@@ -585,7 +585,7 @@
         <w:pStyle w:val="BodyText"/>
       </w:pPr>
       <w:r>
-        <w:t xml:space="preserve">Im Laufe des Schreibprozess wurden allgemeine Aspekte des</w:t>
+        <w:t xml:space="preserve">Im Laufe des Schreibprozesses wurden allgemeine Aspekte des</w:t>
       </w:r>
       <w:r>
         <w:t xml:space="preserve"> </w:t>
@@ -624,7 +624,7 @@
           <w:rPr>
             <w:rStyle w:val="Hyperlink"/>
           </w:rPr>
-          <w:t xml:space="preserve">Anforderungen an Bibliotheks-IT</w:t>
+          <w:t xml:space="preserve">Anforderungen an IT-Entwicklung</w:t>
         </w:r>
       </w:hyperlink>
       <w:r>

</xml_diff>

<commit_message>
Deploying to gh-pages from @ pro4bib/handbuch-it-in-bibliotheken@9f4cc326028bf008b22203b60ae61d00774f61ac 🚀
</commit_message>
<xml_diff>
--- a/Handbuch-IT-in-Bibliotheken.docx
+++ b/Handbuch-IT-in-Bibliotheken.docx
@@ -13717,7 +13717,7 @@
         <w:t xml:space="preserve"> </w:t>
       </w:r>
       <w:r>
-        <w:t xml:space="preserve">lässt sich anhand der folgender Beispiele darstellen:</w:t>
+        <w:t xml:space="preserve">lässt sich anhand der folgenden Beispiele darstellen:</w:t>
       </w:r>
     </w:p>
     <w:p>
@@ -13783,7 +13783,7 @@
         <w:t xml:space="preserve"> </w:t>
       </w:r>
       <w:r>
-        <w:t xml:space="preserve">zugänglich, entfällt der Bestellschritt und der Prozess beginnt mit der</w:t>
+        <w:t xml:space="preserve">zugänglich, entfällt der Bestellschritt und der abzubildende Prozess beginnt mit der</w:t>
       </w:r>
       <w:r>
         <w:t xml:space="preserve"> </w:t>

</xml_diff>

<commit_message>
Deploying to gh-pages from @ pro4bib/handbuch-it-in-bibliotheken@cc332e5e38366d36c66939d4c398988f9d512366 🚀
</commit_message>
<xml_diff>
--- a/Handbuch-IT-in-Bibliotheken.docx
+++ b/Handbuch-IT-in-Bibliotheken.docx
@@ -24876,6 +24876,12 @@
           <w:t xml:space="preserve">für Suchmaschinen</w:t>
         </w:r>
       </w:hyperlink>
+      <w:r>
+        <w:t xml:space="preserve"> </w:t>
+      </w:r>
+      <w:r>
+        <w:t xml:space="preserve">(maximal etwa 158 Zeichen)</w:t>
+      </w:r>
     </w:p>
     <w:bookmarkEnd w:id="339"/>
     <w:bookmarkEnd w:id="340"/>

</xml_diff>

<commit_message>
Deploying to gh-pages from @ pro4bib/handbuch-it-in-bibliotheken@39117a411eae8d8b98fecc26232bc31c8eb050e8 🚀
</commit_message>
<xml_diff>
--- a/Handbuch-IT-in-Bibliotheken.docx
+++ b/Handbuch-IT-in-Bibliotheken.docx
@@ -9036,7 +9036,7 @@
     </w:p>
     <w:bookmarkEnd w:id="164"/>
     <w:bookmarkEnd w:id="165"/>
-    <w:bookmarkStart w:id="282" w:name="bibliotheksmanagementsysteme"/>
+    <w:bookmarkStart w:id="284" w:name="bibliotheksmanagementsysteme"/>
     <w:p>
       <w:pPr>
         <w:pStyle w:val="Heading1"/>
@@ -9373,7 +9373,7 @@
         <w:t xml:space="preserve">Schnittstellen und offenen Architekturen erhöht hat.</w:t>
       </w:r>
     </w:p>
-    <w:bookmarkStart w:id="202" w:name="übersicht"/>
+    <w:bookmarkStart w:id="204" w:name="übersicht"/>
     <w:p>
       <w:pPr>
         <w:pStyle w:val="Heading2"/>
@@ -11235,7 +11235,7 @@
     </w:p>
     <w:bookmarkEnd w:id="180"/>
     <w:bookmarkEnd w:id="181"/>
-    <w:bookmarkStart w:id="187" w:name="aktuelle-sw-produkte"/>
+    <w:bookmarkStart w:id="190" w:name="aktuelle-sw-produkte"/>
     <w:p>
       <w:pPr>
         <w:pStyle w:val="Heading3"/>
@@ -11255,13 +11255,7 @@
         <w:t xml:space="preserve"> </w:t>
       </w:r>
       <w:r>
-        <w:t xml:space="preserve">-durchdringung im deutschsprachigen Raum. Alle vier verfügen über wesentliche</w:t>
-      </w:r>
-      <w:r>
-        <w:t xml:space="preserve"> </w:t>
-      </w:r>
-      <w:r>
-        <w:t xml:space="preserve">Merkmale eines Next Generation-BMS.</w:t>
+        <w:t xml:space="preserve">-durchdringung im deutschsprachigen Raum.</w:t>
       </w:r>
     </w:p>
     <w:tbl>
@@ -11271,11 +11265,11 @@
         <w:tblLook w:firstRow="1" w:lastRow="0" w:firstColumn="0" w:lastColumn="0" w:noHBand="0" w:noVBand="0" w:val="0020"/>
       </w:tblPr>
       <w:tblGrid>
-        <w:gridCol w:w="856"/>
-        <w:gridCol w:w="1605"/>
-        <w:gridCol w:w="2461"/>
-        <w:gridCol w:w="1284"/>
-        <w:gridCol w:w="1712"/>
+        <w:gridCol w:w="1218"/>
+        <w:gridCol w:w="1523"/>
+        <w:gridCol w:w="2335"/>
+        <w:gridCol w:w="1218"/>
+        <w:gridCol w:w="1624"/>
       </w:tblGrid>
       <w:tr>
         <w:trPr>
@@ -11359,7 +11353,7 @@
               <w:jc w:val="left"/>
             </w:pPr>
             <w:r>
-              <w:t xml:space="preserve">Alma</w:t>
+              <w:t xml:space="preserve">Folio</w:t>
             </w:r>
           </w:p>
         </w:tc>
@@ -11371,7 +11365,13 @@
               <w:jc w:val="left"/>
             </w:pPr>
             <w:r>
-              <w:t xml:space="preserve">ExLibris</w:t>
+              <w:t xml:space="preserve">Open Library</w:t>
+            </w:r>
+            <w:r>
+              <w:t xml:space="preserve"> </w:t>
+            </w:r>
+            <w:r>
+              <w:t xml:space="preserve">Foundation</w:t>
             </w:r>
           </w:p>
         </w:tc>
@@ -11383,25 +11383,25 @@
               <w:jc w:val="left"/>
             </w:pPr>
             <w:r>
-              <w:t xml:space="preserve">WBs in Berlin,</w:t>
+              <w:t xml:space="preserve">ERM-Modul in</w:t>
             </w:r>
             <w:r>
               <w:t xml:space="preserve"> </w:t>
             </w:r>
             <w:r>
-              <w:t xml:space="preserve">NRW, Bayerische</w:t>
+              <w:t xml:space="preserve">einzelnen</w:t>
             </w:r>
             <w:r>
               <w:t xml:space="preserve"> </w:t>
             </w:r>
             <w:r>
-              <w:t xml:space="preserve">Staatsbibliothek,</w:t>
+              <w:t xml:space="preserve">deutschen</w:t>
             </w:r>
             <w:r>
               <w:t xml:space="preserve"> </w:t>
             </w:r>
             <w:r>
-              <w:t xml:space="preserve">Schweiz,</w:t>
+              <w:t xml:space="preserve">Bibliotheken</w:t>
             </w:r>
           </w:p>
         </w:tc>
@@ -11413,7 +11413,7 @@
               <w:jc w:val="left"/>
             </w:pPr>
             <w:r>
-              <w:t xml:space="preserve">nein</w:t>
+              <w:t xml:space="preserve">ja</w:t>
             </w:r>
           </w:p>
         </w:tc>
@@ -11421,42 +11421,23 @@
           <w:tcPr/>
           <w:p>
             <w:pPr>
+              <w:pStyle w:val="Compact"/>
               <w:jc w:val="left"/>
             </w:pPr>
             <w:r>
-              <w:t xml:space="preserve">in gewissem</w:t>
+              <w:t xml:space="preserve">in Eigenregie</w:t>
             </w:r>
             <w:r>
               <w:t xml:space="preserve"> </w:t>
             </w:r>
             <w:r>
-              <w:t xml:space="preserve">Rahmen durch</w:t>
+              <w:t xml:space="preserve">oder durch</w:t>
             </w:r>
             <w:r>
               <w:t xml:space="preserve"> </w:t>
             </w:r>
             <w:r>
-              <w:t xml:space="preserve">ExLibris,</w:t>
-            </w:r>
-          </w:p>
-          <w:p>
-            <w:pPr>
-              <w:jc w:val="left"/>
-            </w:pPr>
-            <w:r>
-              <w:t xml:space="preserve">integrierte</w:t>
-            </w:r>
-            <w:r>
-              <w:t xml:space="preserve"> </w:t>
-            </w:r>
-            <w:r>
-              <w:t xml:space="preserve">Apps durch</w:t>
-            </w:r>
-            <w:r>
-              <w:t xml:space="preserve"> </w:t>
-            </w:r>
-            <w:r>
-              <w:t xml:space="preserve">Bibliotheken</w:t>
+              <w:t xml:space="preserve">Dienstleister</w:t>
             </w:r>
           </w:p>
         </w:tc>
@@ -11470,7 +11451,7 @@
               <w:jc w:val="left"/>
             </w:pPr>
             <w:r>
-              <w:t xml:space="preserve">Folio</w:t>
+              <w:t xml:space="preserve">Koha</w:t>
             </w:r>
           </w:p>
         </w:tc>
@@ -11482,13 +11463,13 @@
               <w:jc w:val="left"/>
             </w:pPr>
             <w:r>
-              <w:t xml:space="preserve">Open Library</w:t>
+              <w:t xml:space="preserve">Koha</w:t>
             </w:r>
             <w:r>
               <w:t xml:space="preserve"> </w:t>
             </w:r>
             <w:r>
-              <w:t xml:space="preserve">Foundation</w:t>
+              <w:t xml:space="preserve">Community</w:t>
             </w:r>
           </w:p>
         </w:tc>
@@ -11500,25 +11481,31 @@
               <w:jc w:val="left"/>
             </w:pPr>
             <w:r>
-              <w:t xml:space="preserve">ERM-Modul in</w:t>
+              <w:t xml:space="preserve">ÖBs</w:t>
             </w:r>
             <w:r>
               <w:t xml:space="preserve"> </w:t>
             </w:r>
             <w:r>
-              <w:t xml:space="preserve">einzelnen</w:t>
+              <w:t xml:space="preserve">und</w:t>
             </w:r>
             <w:r>
               <w:t xml:space="preserve"> </w:t>
             </w:r>
             <w:r>
-              <w:t xml:space="preserve">deutschen</w:t>
+              <w:t xml:space="preserve">Spezialbibliotheken,</w:t>
             </w:r>
             <w:r>
               <w:t xml:space="preserve"> </w:t>
             </w:r>
             <w:r>
-              <w:t xml:space="preserve">Bibliotheken</w:t>
+              <w:t xml:space="preserve">in Planung im</w:t>
+            </w:r>
+            <w:r>
+              <w:t xml:space="preserve"> </w:t>
+            </w:r>
+            <w:r>
+              <w:t xml:space="preserve">KOBV</w:t>
             </w:r>
           </w:p>
         </w:tc>
@@ -11568,7 +11555,7 @@
               <w:jc w:val="left"/>
             </w:pPr>
             <w:r>
-              <w:t xml:space="preserve">Koha</w:t>
+              <w:t xml:space="preserve">Alma</w:t>
             </w:r>
           </w:p>
         </w:tc>
@@ -11580,13 +11567,7 @@
               <w:jc w:val="left"/>
             </w:pPr>
             <w:r>
-              <w:t xml:space="preserve">Koha</w:t>
-            </w:r>
-            <w:r>
-              <w:t xml:space="preserve"> </w:t>
-            </w:r>
-            <w:r>
-              <w:t xml:space="preserve">Community</w:t>
+              <w:t xml:space="preserve">ExLibris</w:t>
             </w:r>
           </w:p>
         </w:tc>
@@ -11598,31 +11579,25 @@
               <w:jc w:val="left"/>
             </w:pPr>
             <w:r>
-              <w:t xml:space="preserve">zahlreiche ÖBs</w:t>
+              <w:t xml:space="preserve">WBs in Berlin,</w:t>
             </w:r>
             <w:r>
               <w:t xml:space="preserve"> </w:t>
             </w:r>
             <w:r>
-              <w:t xml:space="preserve">und</w:t>
+              <w:t xml:space="preserve">NRW, Bayerische</w:t>
             </w:r>
             <w:r>
               <w:t xml:space="preserve"> </w:t>
             </w:r>
             <w:r>
-              <w:t xml:space="preserve">Spezialbibliotheken,</w:t>
+              <w:t xml:space="preserve">Staatsbibliothek,</w:t>
             </w:r>
             <w:r>
               <w:t xml:space="preserve"> </w:t>
             </w:r>
             <w:r>
-              <w:t xml:space="preserve">in Planung im</w:t>
-            </w:r>
-            <w:r>
-              <w:t xml:space="preserve"> </w:t>
-            </w:r>
-            <w:r>
-              <w:t xml:space="preserve">KOBV</w:t>
+              <w:t xml:space="preserve">Schweiz,</w:t>
             </w:r>
           </w:p>
         </w:tc>
@@ -11634,7 +11609,7 @@
               <w:jc w:val="left"/>
             </w:pPr>
             <w:r>
-              <w:t xml:space="preserve">ja</w:t>
+              <w:t xml:space="preserve">nein</w:t>
             </w:r>
           </w:p>
         </w:tc>
@@ -11642,23 +11617,30 @@
           <w:tcPr/>
           <w:p>
             <w:pPr>
-              <w:pStyle w:val="Compact"/>
               <w:jc w:val="left"/>
             </w:pPr>
             <w:r>
-              <w:t xml:space="preserve">in Eigenregie</w:t>
+              <w:t xml:space="preserve">durch ExLibis</w:t>
+            </w:r>
+          </w:p>
+          <w:p>
+            <w:pPr>
+              <w:jc w:val="left"/>
+            </w:pPr>
+            <w:r>
+              <w:t xml:space="preserve">integrierte</w:t>
             </w:r>
             <w:r>
               <w:t xml:space="preserve"> </w:t>
             </w:r>
             <w:r>
-              <w:t xml:space="preserve">oder durch</w:t>
+              <w:t xml:space="preserve">Apps durch</w:t>
             </w:r>
             <w:r>
               <w:t xml:space="preserve"> </w:t>
             </w:r>
             <w:r>
-              <w:t xml:space="preserve">Dienstleister</w:t>
+              <w:t xml:space="preserve">Bibliotheken</w:t>
             </w:r>
           </w:p>
         </w:tc>
@@ -11672,7 +11654,7 @@
               <w:jc w:val="left"/>
             </w:pPr>
             <w:r>
-              <w:t xml:space="preserve">WMS</w:t>
+              <w:t xml:space="preserve">aDIS/BMS</w:t>
             </w:r>
           </w:p>
         </w:tc>
@@ -11684,7 +11666,7 @@
               <w:jc w:val="left"/>
             </w:pPr>
             <w:r>
-              <w:t xml:space="preserve">OCLC</w:t>
+              <w:t xml:space="preserve">aStec</w:t>
             </w:r>
           </w:p>
         </w:tc>
@@ -11696,19 +11678,13 @@
               <w:jc w:val="left"/>
             </w:pPr>
             <w:r>
-              <w:t xml:space="preserve">vereinzelte</w:t>
+              <w:t xml:space="preserve">ÖBs und WBs</w:t>
             </w:r>
             <w:r>
               <w:t xml:space="preserve"> </w:t>
             </w:r>
             <w:r>
-              <w:t xml:space="preserve">Bibliotheken in</w:t>
-            </w:r>
-            <w:r>
-              <w:t xml:space="preserve"> </w:t>
-            </w:r>
-            <w:r>
-              <w:t xml:space="preserve">Deutschland</w:t>
+              <w:t xml:space="preserve">vor allem im BSZ</w:t>
             </w:r>
           </w:p>
         </w:tc>
@@ -11732,19 +11708,143 @@
               <w:jc w:val="left"/>
             </w:pPr>
             <w:r>
-              <w:t xml:space="preserve">in gewissem</w:t>
+              <w:t xml:space="preserve">durch aStec</w:t>
+            </w:r>
+          </w:p>
+        </w:tc>
+      </w:tr>
+      <w:tr>
+        <w:tc>
+          <w:tcPr/>
+          <w:p>
+            <w:pPr>
+              <w:pStyle w:val="Compact"/>
+              <w:jc w:val="left"/>
+            </w:pPr>
+            <w:r>
+              <w:t xml:space="preserve">LIBERO</w:t>
+            </w:r>
+          </w:p>
+        </w:tc>
+        <w:tc>
+          <w:tcPr/>
+          <w:p>
+            <w:pPr>
+              <w:pStyle w:val="Compact"/>
+              <w:jc w:val="left"/>
+            </w:pPr>
+            <w:r>
+              <w:t xml:space="preserve">LIBERO</w:t>
+            </w:r>
+          </w:p>
+        </w:tc>
+        <w:tc>
+          <w:tcPr/>
+          <w:p>
+            <w:pPr>
+              <w:pStyle w:val="Compact"/>
+              <w:jc w:val="left"/>
+            </w:pPr>
+            <w:r>
+              <w:t xml:space="preserve">ÖBs und WBs</w:t>
+            </w:r>
+          </w:p>
+        </w:tc>
+        <w:tc>
+          <w:tcPr/>
+          <w:p>
+            <w:pPr>
+              <w:pStyle w:val="Compact"/>
+              <w:jc w:val="left"/>
+            </w:pPr>
+            <w:r>
+              <w:t xml:space="preserve">nein</w:t>
+            </w:r>
+          </w:p>
+        </w:tc>
+        <w:tc>
+          <w:tcPr/>
+          <w:p>
+            <w:pPr>
+              <w:pStyle w:val="Compact"/>
+              <w:jc w:val="left"/>
+            </w:pPr>
+            <w:r>
+              <w:t xml:space="preserve">durch LIBERO</w:t>
+            </w:r>
+          </w:p>
+        </w:tc>
+      </w:tr>
+      <w:tr>
+        <w:tc>
+          <w:tcPr/>
+          <w:p>
+            <w:pPr>
+              <w:pStyle w:val="Compact"/>
+              <w:jc w:val="left"/>
+            </w:pPr>
+            <w:r>
+              <w:t xml:space="preserve">WMS</w:t>
+            </w:r>
+          </w:p>
+        </w:tc>
+        <w:tc>
+          <w:tcPr/>
+          <w:p>
+            <w:pPr>
+              <w:pStyle w:val="Compact"/>
+              <w:jc w:val="left"/>
+            </w:pPr>
+            <w:r>
+              <w:t xml:space="preserve">OCLC</w:t>
+            </w:r>
+          </w:p>
+        </w:tc>
+        <w:tc>
+          <w:tcPr/>
+          <w:p>
+            <w:pPr>
+              <w:pStyle w:val="Compact"/>
+              <w:jc w:val="left"/>
+            </w:pPr>
+            <w:r>
+              <w:t xml:space="preserve">vereinzelte</w:t>
             </w:r>
             <w:r>
               <w:t xml:space="preserve"> </w:t>
             </w:r>
             <w:r>
-              <w:t xml:space="preserve">Rahmen durch</w:t>
+              <w:t xml:space="preserve">Bibliotheken in</w:t>
             </w:r>
             <w:r>
               <w:t xml:space="preserve"> </w:t>
             </w:r>
             <w:r>
-              <w:t xml:space="preserve">OCLC</w:t>
+              <w:t xml:space="preserve">Deutschland</w:t>
+            </w:r>
+          </w:p>
+        </w:tc>
+        <w:tc>
+          <w:tcPr/>
+          <w:p>
+            <w:pPr>
+              <w:pStyle w:val="Compact"/>
+              <w:jc w:val="left"/>
+            </w:pPr>
+            <w:r>
+              <w:t xml:space="preserve">nein</w:t>
+            </w:r>
+          </w:p>
+        </w:tc>
+        <w:tc>
+          <w:tcPr/>
+          <w:p>
+            <w:pPr>
+              <w:pStyle w:val="Compact"/>
+              <w:jc w:val="left"/>
+            </w:pPr>
+            <w:r>
+              <w:t xml:space="preserve">durch OCLC</w:t>
             </w:r>
           </w:p>
         </w:tc>
@@ -11755,13 +11855,7 @@
         <w:pStyle w:val="BodyText"/>
       </w:pPr>
       <w:r>
-        <w:t xml:space="preserve">Darüber hinaus sind unter Anderem folgende technisch inzwischen</w:t>
-      </w:r>
-      <w:r>
-        <w:t xml:space="preserve"> </w:t>
-      </w:r>
-      <w:r>
-        <w:t xml:space="preserve">weitgehend überholte Systeme an vielen Bibliotheken noch im Einsatz:</w:t>
+        <w:t xml:space="preserve">Darüber hinaus gibt es einige kommerzielle Systeme, deren Funktionsumfang auf bestimmte Arten von Bibliotheken zugeschnitten ist:</w:t>
       </w:r>
     </w:p>
     <w:p>
@@ -11771,8 +11865,19 @@
           <w:numId w:val="1026"/>
         </w:numPr>
       </w:pPr>
-      <w:r>
-        <w:t xml:space="preserve">PICA LBS</w:t>
+      <w:hyperlink r:id="rId182">
+        <w:r>
+          <w:rPr>
+            <w:rStyle w:val="Hyperlink"/>
+          </w:rPr>
+          <w:t xml:space="preserve">Perpustakaan</w:t>
+        </w:r>
+      </w:hyperlink>
+      <w:r>
+        <w:t xml:space="preserve"> </w:t>
+      </w:r>
+      <w:r>
+        <w:t xml:space="preserve">ist in Schulbibliotheken verbreitet und wendet sich auch an nicht-bibliothekarisch vorgebildetes Personal</w:t>
       </w:r>
     </w:p>
     <w:p>
@@ -11782,8 +11887,19 @@
           <w:numId w:val="1026"/>
         </w:numPr>
       </w:pPr>
-      <w:r>
-        <w:t xml:space="preserve">Sunrise</w:t>
+      <w:hyperlink r:id="rId183">
+        <w:r>
+          <w:rPr>
+            <w:rStyle w:val="Hyperlink"/>
+          </w:rPr>
+          <w:t xml:space="preserve">NOS</w:t>
+        </w:r>
+      </w:hyperlink>
+      <w:r>
+        <w:t xml:space="preserve"> </w:t>
+      </w:r>
+      <w:r>
+        <w:t xml:space="preserve">ist in internen Forschungs- und Behörden-Bibliotheken verbreitet</w:t>
       </w:r>
     </w:p>
     <w:p>
@@ -11794,51 +11910,24 @@
         </w:numPr>
       </w:pPr>
       <w:r>
-        <w:t xml:space="preserve">aDIS/BMS</w:t>
-      </w:r>
-    </w:p>
-    <w:p>
-      <w:pPr>
-        <w:numPr>
-          <w:ilvl w:val="0"/>
-          <w:numId w:val="1026"/>
-        </w:numPr>
-      </w:pPr>
-      <w:r>
-        <w:t xml:space="preserve">allegro und allegro-c</w:t>
-      </w:r>
-    </w:p>
-    <w:p>
-      <w:pPr>
-        <w:numPr>
-          <w:ilvl w:val="0"/>
-          <w:numId w:val="1026"/>
-        </w:numPr>
-      </w:pPr>
-      <w:r>
-        <w:t xml:space="preserve">Libero</w:t>
-      </w:r>
-    </w:p>
-    <w:p>
-      <w:pPr>
-        <w:numPr>
-          <w:ilvl w:val="0"/>
-          <w:numId w:val="1026"/>
-        </w:numPr>
-      </w:pPr>
-      <w:r>
-        <w:t xml:space="preserve">Bibliomondo</w:t>
-      </w:r>
-    </w:p>
-    <w:p>
-      <w:pPr>
-        <w:numPr>
-          <w:ilvl w:val="0"/>
-          <w:numId w:val="1026"/>
-        </w:numPr>
-      </w:pPr>
-      <w:r>
-        <w:t xml:space="preserve">Perpustakaan</w:t>
+        <w:t xml:space="preserve">Quria von</w:t>
+      </w:r>
+      <w:r>
+        <w:t xml:space="preserve"> </w:t>
+      </w:r>
+      <w:hyperlink r:id="rId184">
+        <w:r>
+          <w:rPr>
+            <w:rStyle w:val="Hyperlink"/>
+          </w:rPr>
+          <w:t xml:space="preserve">Axiell</w:t>
+        </w:r>
+      </w:hyperlink>
+      <w:r>
+        <w:t xml:space="preserve"> </w:t>
+      </w:r>
+      <w:r>
+        <w:t xml:space="preserve">ist in skandinavischen ÖBs verbreitet und löst im deutschsprachigen Raum das BMS BIBDIA ab</w:t>
       </w:r>
     </w:p>
     <w:p>
@@ -11846,7 +11935,15 @@
         <w:pStyle w:val="FirstParagraph"/>
       </w:pPr>
       <w:r>
-        <w:t xml:space="preserve">Eine internationale Übersicht von BMS enthält der von Marshall Breeding</w:t>
+        <w:t xml:space="preserve">Weitere BMS wie PICA LBS, SISIS Sunrise, ExLibris Aleph und allegro werden zwar noch an vielen Bibliotheken eingesetzt aber nicht mehr wesentlich weiterentwickelt, die ihre technische Grundlage inzwischen weitgehend veraltet ist.</w:t>
+      </w:r>
+    </w:p>
+    <w:p>
+      <w:pPr>
+        <w:pStyle w:val="BodyText"/>
+      </w:pPr>
+      <w:r>
+        <w:t xml:space="preserve">Eine umfangreiche internationale Übersicht von BMS enthält der von Marshall Breeding</w:t>
       </w:r>
       <w:r>
         <w:t xml:space="preserve"> </w:t>
@@ -11857,7 +11954,7 @@
       <w:r>
         <w:t xml:space="preserve"> </w:t>
       </w:r>
-      <w:hyperlink r:id="rId182">
+      <w:hyperlink r:id="rId185">
         <w:r>
           <w:rPr>
             <w:rStyle w:val="Hyperlink"/>
@@ -11872,18 +11969,18 @@
         <w:t xml:space="preserve"> </w:t>
       </w:r>
       <w:r>
-        <w:t xml:space="preserve">Weitere BMS sind systematisch in Wikidata erfasst und können beispielsweise</w:t>
-      </w:r>
-      <w:r>
-        <w:t xml:space="preserve"> </w:t>
-      </w:r>
-      <w:r>
-        <w:t xml:space="preserve">unter</w:t>
-      </w:r>
-      <w:r>
-        <w:t xml:space="preserve"> </w:t>
-      </w:r>
-      <w:hyperlink r:id="rId183">
+        <w:t xml:space="preserve">Darüber hinaus sind Daten zu BMS systematisch in Wikidata erfasst und können</w:t>
+      </w:r>
+      <w:r>
+        <w:t xml:space="preserve"> </w:t>
+      </w:r>
+      <w:r>
+        <w:t xml:space="preserve">beispielsweise unter</w:t>
+      </w:r>
+      <w:r>
+        <w:t xml:space="preserve"> </w:t>
+      </w:r>
+      <w:hyperlink r:id="rId186">
         <w:r>
           <w:rPr>
             <w:rStyle w:val="Hyperlink"/>
@@ -11940,12 +12037,12 @@
                 <wp:inline>
                   <wp:extent cx="152400" cy="152400"/>
                   <wp:effectExtent b="0" l="0" r="0" t="0"/>
-                  <wp:docPr descr="" title="" id="184" name="Picture"/>
+                  <wp:docPr descr="" title="" id="187" name="Picture"/>
                   <a:graphic>
                     <a:graphicData uri="http://schemas.openxmlformats.org/drawingml/2006/picture">
                       <pic:pic>
                         <pic:nvPicPr>
-                          <pic:cNvPr descr="/opt/quarto/share/formats/docx/tip.png" id="185" name="Picture"/>
+                          <pic:cNvPr descr="/opt/quarto/share/formats/docx/tip.png" id="188" name="Picture"/>
                           <pic:cNvPicPr>
                             <a:picLocks noChangeArrowheads="1" noChangeAspect="1"/>
                           </pic:cNvPicPr>
@@ -12013,11 +12110,11 @@
             <w:r>
               <w:t xml:space="preserve"> </w:t>
             </w:r>
-            <w:bookmarkStart w:id="186" w:name="it-lebenszyklus"/>
+            <w:bookmarkStart w:id="189" w:name="it-lebenszyklus"/>
             <w:r>
               <w:t xml:space="preserve">IT-Lebenszyklus</w:t>
             </w:r>
-            <w:bookmarkEnd w:id="186"/>
+            <w:bookmarkEnd w:id="189"/>
             <w:r>
               <w:t xml:space="preserve"> </w:t>
             </w:r>
@@ -12044,8 +12141,8 @@
         </w:tc>
       </w:tr>
     </w:tbl>
-    <w:bookmarkEnd w:id="187"/>
-    <w:bookmarkStart w:id="195" w:name="vergleich-mit-anderen-managementsystemen"/>
+    <w:bookmarkEnd w:id="190"/>
+    <w:bookmarkStart w:id="197" w:name="vergleich-mit-anderen-managementsystemen"/>
     <w:p>
       <w:pPr>
         <w:pStyle w:val="Heading3"/>
@@ -12181,7 +12278,7 @@
           <w:numId w:val="1028"/>
         </w:numPr>
       </w:pPr>
-      <w:hyperlink r:id="rId188">
+      <w:hyperlink r:id="rId191">
         <w:r>
           <w:rPr>
             <w:rStyle w:val="Hyperlink"/>
@@ -12197,7 +12294,7 @@
           <w:numId w:val="1028"/>
         </w:numPr>
       </w:pPr>
-      <w:hyperlink r:id="rId189">
+      <w:hyperlink r:id="rId192">
         <w:r>
           <w:rPr>
             <w:rStyle w:val="Hyperlink"/>
@@ -12219,7 +12316,7 @@
       <w:r>
         <w:t xml:space="preserve"> </w:t>
       </w:r>
-      <w:hyperlink r:id="rId190">
+      <w:hyperlink r:id="rId193">
         <w:r>
           <w:rPr>
             <w:rStyle w:val="Hyperlink"/>
@@ -12250,7 +12347,7 @@
       <w:r>
         <w:t xml:space="preserve"> </w:t>
       </w:r>
-      <w:hyperlink r:id="rId191">
+      <w:hyperlink r:id="rId194">
         <w:r>
           <w:rPr>
             <w:rStyle w:val="Hyperlink"/>
@@ -12281,7 +12378,7 @@
       <w:r>
         <w:t xml:space="preserve"> </w:t>
       </w:r>
-      <w:hyperlink r:id="rId192">
+      <w:hyperlink r:id="rId195">
         <w:r>
           <w:rPr>
             <w:rStyle w:val="Hyperlink"/>
@@ -12315,43 +12412,6 @@
         <w:pStyle w:val="FirstParagraph"/>
       </w:pPr>
       <w:r>
-        <w:t xml:space="preserve">Bei Schulbibliotheken ist die Software</w:t>
-      </w:r>
-      <w:r>
-        <w:t xml:space="preserve"> </w:t>
-      </w:r>
-      <w:hyperlink r:id="rId193">
-        <w:r>
-          <w:rPr>
-            <w:rStyle w:val="Hyperlink"/>
-          </w:rPr>
-          <w:t xml:space="preserve">Perpustakaan</w:t>
-        </w:r>
-      </w:hyperlink>
-      <w:r>
-        <w:t xml:space="preserve"> </w:t>
-      </w:r>
-      <w:r>
-        <w:t xml:space="preserve">relativ weit verbreitet, die alle wesentlichen Grundfunktionen eines BMS</w:t>
-      </w:r>
-      <w:r>
-        <w:t xml:space="preserve"> </w:t>
-      </w:r>
-      <w:r>
-        <w:t xml:space="preserve">beinhaltet, sich aber ausdrücklich an nicht-bibliothekarisch</w:t>
-      </w:r>
-      <w:r>
-        <w:t xml:space="preserve"> </w:t>
-      </w:r>
-      <w:r>
-        <w:t xml:space="preserve">vorgebildetes Personal richtet.</w:t>
-      </w:r>
-    </w:p>
-    <w:p>
-      <w:pPr>
-        <w:pStyle w:val="BodyText"/>
-      </w:pPr>
-      <w:r>
         <w:t xml:space="preserve">Bibliotheken mit einem jährlichen Zuwachs von über 500 Medien und</w:t>
       </w:r>
       <w:r>
@@ -12405,7 +12465,7 @@
       <w:r>
         <w:t xml:space="preserve"> </w:t>
       </w:r>
-      <w:hyperlink r:id="rId194">
+      <w:hyperlink r:id="rId196">
         <w:r>
           <w:rPr>
             <w:rStyle w:val="Hyperlink"/>
@@ -12435,8 +12495,8 @@
         <w:t xml:space="preserve">auf dieses klassische Instrument gänzlich zu verzichten.</w:t>
       </w:r>
     </w:p>
-    <w:bookmarkEnd w:id="195"/>
-    <w:bookmarkStart w:id="197" w:name="integration"/>
+    <w:bookmarkEnd w:id="197"/>
+    <w:bookmarkStart w:id="199" w:name="integration"/>
     <w:p>
       <w:pPr>
         <w:pStyle w:val="Heading3"/>
@@ -12709,7 +12769,7 @@
       <w:r>
         <w:t xml:space="preserve"> </w:t>
       </w:r>
-      <w:hyperlink r:id="rId196">
+      <w:hyperlink r:id="rId198">
         <w:r>
           <w:rPr>
             <w:rStyle w:val="Hyperlink"/>
@@ -12828,8 +12888,8 @@
         <w:t xml:space="preserve">bereitstellen.</w:t>
       </w:r>
     </w:p>
-    <w:bookmarkEnd w:id="197"/>
-    <w:bookmarkStart w:id="198" w:name="verbundkataloge"/>
+    <w:bookmarkEnd w:id="199"/>
+    <w:bookmarkStart w:id="200" w:name="verbundkataloge"/>
     <w:p>
       <w:pPr>
         <w:pStyle w:val="Heading3"/>
@@ -13328,8 +13388,8 @@
         </w:tc>
       </w:tr>
     </w:tbl>
-    <w:bookmarkEnd w:id="198"/>
-    <w:bookmarkStart w:id="199" w:name="Xef3cdf849515896b72e4da871885dcc60b5fbed"/>
+    <w:bookmarkEnd w:id="200"/>
+    <w:bookmarkStart w:id="201" w:name="Xef3cdf849515896b72e4da871885dcc60b5fbed"/>
     <w:p>
       <w:pPr>
         <w:pStyle w:val="Heading3"/>
@@ -13442,8 +13502,8 @@
         <w:t xml:space="preserve">die GoKB als kooperativ gepflegte Knowledge Base für elektronische Ressourcen</w:t>
       </w:r>
     </w:p>
-    <w:bookmarkEnd w:id="199"/>
-    <w:bookmarkStart w:id="201" w:name="statistik-und-reporting"/>
+    <w:bookmarkEnd w:id="201"/>
+    <w:bookmarkStart w:id="203" w:name="statistik-und-reporting"/>
     <w:p>
       <w:pPr>
         <w:pStyle w:val="Heading3"/>
@@ -13520,7 +13580,7 @@
       <w:r>
         <w:t xml:space="preserve"> </w:t>
       </w:r>
-      <w:hyperlink r:id="rId200">
+      <w:hyperlink r:id="rId202">
         <w:r>
           <w:rPr>
             <w:rStyle w:val="Hyperlink"/>
@@ -13649,9 +13709,9 @@
         <w:t xml:space="preserve">aufnehmen, zum Beispiel Daten aus Besucherzählern.</w:t>
       </w:r>
     </w:p>
-    <w:bookmarkEnd w:id="201"/>
-    <w:bookmarkEnd w:id="202"/>
-    <w:bookmarkStart w:id="204" w:name="bibliotheksorganisation"/>
+    <w:bookmarkEnd w:id="203"/>
+    <w:bookmarkEnd w:id="204"/>
+    <w:bookmarkStart w:id="206" w:name="bibliotheksorganisation"/>
     <w:p>
       <w:pPr>
         <w:pStyle w:val="Heading2"/>
@@ -13834,7 +13894,7 @@
         <w:t xml:space="preserve">Erwerbungsunterlagen, Gebühreninformationen u.ä.</w:t>
       </w:r>
     </w:p>
-    <w:bookmarkStart w:id="203" w:name="benutzungsbedingungen"/>
+    <w:bookmarkStart w:id="205" w:name="benutzungsbedingungen"/>
     <w:p>
       <w:pPr>
         <w:pStyle w:val="Heading3"/>
@@ -14074,9 +14134,9 @@
         <w:t xml:space="preserve">Voraussetzung für die Einrichtung des Ausleihmoduls eines BMS.</w:t>
       </w:r>
     </w:p>
-    <w:bookmarkEnd w:id="203"/>
-    <w:bookmarkEnd w:id="204"/>
-    <w:bookmarkStart w:id="213" w:name="datenverwaltung-in-bms"/>
+    <w:bookmarkEnd w:id="205"/>
+    <w:bookmarkEnd w:id="206"/>
+    <w:bookmarkStart w:id="215" w:name="datenverwaltung-in-bms"/>
     <w:p>
       <w:pPr>
         <w:pStyle w:val="Heading2"/>
@@ -14220,7 +14280,7 @@
         <w:t xml:space="preserve">die Datenqualität genügen.</w:t>
       </w:r>
     </w:p>
-    <w:bookmarkStart w:id="205" w:name="bibliographische-metadaten"/>
+    <w:bookmarkStart w:id="207" w:name="bibliographische-metadaten"/>
     <w:p>
       <w:pPr>
         <w:pStyle w:val="Heading3"/>
@@ -14273,8 +14333,8 @@
         <w:t xml:space="preserve">Kapitel zu Open Data).</w:t>
       </w:r>
     </w:p>
-    <w:bookmarkEnd w:id="205"/>
-    <w:bookmarkStart w:id="206" w:name="digitale-inhalte"/>
+    <w:bookmarkEnd w:id="207"/>
+    <w:bookmarkStart w:id="208" w:name="digitale-inhalte"/>
     <w:p>
       <w:pPr>
         <w:pStyle w:val="Heading3"/>
@@ -14371,8 +14431,8 @@
         <w:t xml:space="preserve">wie z.B. einzelne Abbildungen.</w:t>
       </w:r>
     </w:p>
-    <w:bookmarkEnd w:id="206"/>
-    <w:bookmarkStart w:id="209" w:name="verwaltungsdaten"/>
+    <w:bookmarkEnd w:id="208"/>
+    <w:bookmarkStart w:id="211" w:name="verwaltungsdaten"/>
     <w:p>
       <w:pPr>
         <w:pStyle w:val="Heading3"/>
@@ -14397,7 +14457,7 @@
       <w:r>
         <w:t xml:space="preserve"> </w:t>
       </w:r>
-      <w:hyperlink r:id="rId207">
+      <w:hyperlink r:id="rId209">
         <w:r>
           <w:rPr>
             <w:rStyle w:val="Hyperlink"/>
@@ -14429,7 +14489,7 @@
       <w:r>
         <w:t xml:space="preserve"> </w:t>
       </w:r>
-      <w:hyperlink r:id="rId208">
+      <w:hyperlink r:id="rId210">
         <w:r>
           <w:rPr>
             <w:rStyle w:val="Hyperlink"/>
@@ -14465,8 +14525,8 @@
         <w:t xml:space="preserve">zusätzliche Anpassungen an das BMS notwendig sind.</w:t>
       </w:r>
     </w:p>
-    <w:bookmarkEnd w:id="209"/>
-    <w:bookmarkStart w:id="211" w:name="datenformate-und-schnittstellen"/>
+    <w:bookmarkEnd w:id="211"/>
+    <w:bookmarkStart w:id="213" w:name="datenformate-und-schnittstellen"/>
     <w:p>
       <w:pPr>
         <w:pStyle w:val="Heading3"/>
@@ -14812,7 +14872,7 @@
       <w:r>
         <w:t xml:space="preserve"> </w:t>
       </w:r>
-      <w:hyperlink r:id="rId210">
+      <w:hyperlink r:id="rId212">
         <w:r>
           <w:rPr>
             <w:rStyle w:val="Hyperlink"/>
@@ -14824,8 +14884,8 @@
         <w:t xml:space="preserve">.</w:t>
       </w:r>
     </w:p>
-    <w:bookmarkEnd w:id="211"/>
-    <w:bookmarkStart w:id="212" w:name="datenqualität"/>
+    <w:bookmarkEnd w:id="213"/>
+    <w:bookmarkStart w:id="214" w:name="datenqualität"/>
     <w:p>
       <w:pPr>
         <w:pStyle w:val="Heading3"/>
@@ -14967,9 +15027,9 @@
         <w:t xml:space="preserve">Katalogisierung.</w:t>
       </w:r>
     </w:p>
-    <w:bookmarkEnd w:id="212"/>
-    <w:bookmarkEnd w:id="213"/>
-    <w:bookmarkStart w:id="225" w:name="marktanalyse-und-beschaffung"/>
+    <w:bookmarkEnd w:id="214"/>
+    <w:bookmarkEnd w:id="215"/>
+    <w:bookmarkStart w:id="227" w:name="marktanalyse-und-beschaffung"/>
     <w:p>
       <w:pPr>
         <w:pStyle w:val="Heading2"/>
@@ -15020,12 +15080,12 @@
                 <wp:inline>
                   <wp:extent cx="152400" cy="152400"/>
                   <wp:effectExtent b="0" l="0" r="0" t="0"/>
-                  <wp:docPr descr="" title="" id="214" name="Picture"/>
+                  <wp:docPr descr="" title="" id="216" name="Picture"/>
                   <a:graphic>
                     <a:graphicData uri="http://schemas.openxmlformats.org/drawingml/2006/picture">
                       <pic:pic>
                         <pic:nvPicPr>
-                          <pic:cNvPr descr="/opt/quarto/share/formats/docx/tip.png" id="215" name="Picture"/>
+                          <pic:cNvPr descr="/opt/quarto/share/formats/docx/tip.png" id="217" name="Picture"/>
                           <pic:cNvPicPr>
                             <a:picLocks noChangeArrowheads="1" noChangeAspect="1"/>
                           </pic:cNvPicPr>
@@ -15285,7 +15345,7 @@
       <w:r>
         <w:t xml:space="preserve"> </w:t>
       </w:r>
-      <w:hyperlink r:id="rId216">
+      <w:hyperlink r:id="rId218">
         <w:r>
           <w:rPr>
             <w:rStyle w:val="Hyperlink"/>
@@ -15403,7 +15463,7 @@
         <w:t xml:space="preserve">mehr vorgenommen werden.</w:t>
       </w:r>
     </w:p>
-    <w:bookmarkStart w:id="217" w:name="entscheidungsprozess"/>
+    <w:bookmarkStart w:id="219" w:name="entscheidungsprozess"/>
     <w:p>
       <w:pPr>
         <w:pStyle w:val="Heading3"/>
@@ -15594,8 +15654,8 @@
         <w:t xml:space="preserve">Auswahlentscheidung</w:t>
       </w:r>
     </w:p>
-    <w:bookmarkEnd w:id="217"/>
-    <w:bookmarkStart w:id="223" w:name="auswahlkriterien-eines-bms"/>
+    <w:bookmarkEnd w:id="219"/>
+    <w:bookmarkStart w:id="225" w:name="auswahlkriterien-eines-bms"/>
     <w:p>
       <w:pPr>
         <w:pStyle w:val="Heading3"/>
@@ -15706,7 +15766,7 @@
       <w:tr>
         <w:tc>
           <w:tcPr/>
-          <w:bookmarkStart w:id="221" w:name="fig-matrix"/>
+          <w:bookmarkStart w:id="223" w:name="fig-matrix"/>
           <w:p>
             <w:pPr>
               <w:pStyle w:val="Figure"/>
@@ -15717,18 +15777,18 @@
                 <wp:inline>
                   <wp:extent cx="5334000" cy="4227332"/>
                   <wp:effectExtent b="0" l="0" r="0" t="0"/>
-                  <wp:docPr descr="" title="" id="219" name="Picture"/>
+                  <wp:docPr descr="" title="" id="221" name="Picture"/>
                   <a:graphic>
                     <a:graphicData uri="http://schemas.openxmlformats.org/drawingml/2006/picture">
                       <pic:pic>
                         <pic:nvPicPr>
-                          <pic:cNvPr descr="./media/matrix.png" id="220" name="Picture"/>
+                          <pic:cNvPr descr="./media/matrix.png" id="222" name="Picture"/>
                           <pic:cNvPicPr>
                             <a:picLocks noChangeArrowheads="1" noChangeAspect="1"/>
                           </pic:cNvPicPr>
                         </pic:nvPicPr>
                         <pic:blipFill>
-                          <a:blip r:embed="rId218"/>
+                          <a:blip r:embed="rId220"/>
                           <a:stretch>
                             <a:fillRect/>
                           </a:stretch>
@@ -15768,7 +15828,7 @@
               <w:t xml:space="preserve">Abbildung 3.1: Beispiel für eine Matrix zur Einordnung von Funktionalitäten</w:t>
             </w:r>
           </w:p>
-          <w:bookmarkEnd w:id="221"/>
+          <w:bookmarkEnd w:id="223"/>
         </w:tc>
       </w:tr>
     </w:tbl>
@@ -15788,7 +15848,7 @@
       <w:r>
         <w:t xml:space="preserve"> </w:t>
       </w:r>
-      <w:hyperlink r:id="rId222">
+      <w:hyperlink r:id="rId224">
         <w:r>
           <w:rPr>
             <w:rStyle w:val="Hyperlink"/>
@@ -15824,8 +15884,8 @@
         <w:t xml:space="preserve">zu überprüfen, die strategisch von besonderer Bedeutung sind.</w:t>
       </w:r>
     </w:p>
-    <w:bookmarkEnd w:id="223"/>
-    <w:bookmarkStart w:id="224" w:name="marktanalyse"/>
+    <w:bookmarkEnd w:id="225"/>
+    <w:bookmarkStart w:id="226" w:name="marktanalyse"/>
     <w:p>
       <w:pPr>
         <w:pStyle w:val="Heading3"/>
@@ -16691,9 +16751,9 @@
         <w:t xml:space="preserve">an Dienstleister (beim Hoster) übergeben.</w:t>
       </w:r>
     </w:p>
-    <w:bookmarkEnd w:id="224"/>
-    <w:bookmarkEnd w:id="225"/>
-    <w:bookmarkStart w:id="259" w:name="prozessabbildung"/>
+    <w:bookmarkEnd w:id="226"/>
+    <w:bookmarkEnd w:id="227"/>
+    <w:bookmarkStart w:id="261" w:name="prozessabbildung"/>
     <w:p>
       <w:pPr>
         <w:pStyle w:val="Heading2"/>
@@ -16794,24 +16854,24 @@
             <w:pPr>
               <w:jc w:val="center"/>
             </w:pPr>
-            <w:hyperlink r:id="rId229">
+            <w:hyperlink r:id="rId231">
               <w:r>
                 <w:drawing>
                   <wp:inline>
                     <wp:extent cx="3810000" cy="2540000"/>
                     <wp:effectExtent b="0" l="0" r="0" t="0"/>
-                    <wp:docPr descr="" title="Quelle: Stkl (CC-BY-SA 3.0)" id="227" name="Picture"/>
+                    <wp:docPr descr="" title="Quelle: Stkl (CC-BY-SA 3.0)" id="229" name="Picture"/>
                     <a:graphic>
                       <a:graphicData uri="http://schemas.openxmlformats.org/drawingml/2006/picture">
                         <pic:pic>
                           <pic:nvPicPr>
-                            <pic:cNvPr descr="https://upload.wikimedia.org/wikipedia/commons/9/94/BPMN-1.svg" id="228" name="Picture"/>
+                            <pic:cNvPr descr="https://upload.wikimedia.org/wikipedia/commons/9/94/BPMN-1.svg" id="230" name="Picture"/>
                             <pic:cNvPicPr>
                               <a:picLocks noChangeArrowheads="1" noChangeAspect="1"/>
                             </pic:cNvPicPr>
                           </pic:nvPicPr>
                           <pic:blipFill>
-                            <a:blip r:embed="rId226"/>
+                            <a:blip r:embed="rId228"/>
                             <a:stretch>
                               <a:fillRect/>
                             </a:stretch>
@@ -16919,7 +16979,7 @@
         <w:t xml:space="preserve">der Beschreibungen genauer adressiert werden können.</w:t>
       </w:r>
     </w:p>
-    <w:bookmarkStart w:id="230" w:name="nutzende"/>
+    <w:bookmarkStart w:id="232" w:name="nutzende"/>
     <w:p>
       <w:pPr>
         <w:pStyle w:val="Heading3"/>
@@ -16972,8 +17032,8 @@
         <w:t xml:space="preserve">Drittsystem mit dem BMS in Kontakt kommen.</w:t>
       </w:r>
     </w:p>
-    <w:bookmarkEnd w:id="230"/>
-    <w:bookmarkStart w:id="231" w:name="Xa67ef888de7b2d946e122fa2332dc4069b02eb2"/>
+    <w:bookmarkEnd w:id="232"/>
+    <w:bookmarkStart w:id="233" w:name="Xa67ef888de7b2d946e122fa2332dc4069b02eb2"/>
     <w:p>
       <w:pPr>
         <w:pStyle w:val="Heading3"/>
@@ -17141,8 +17201,8 @@
         <w:t xml:space="preserve">angesprochen.</w:t>
       </w:r>
     </w:p>
-    <w:bookmarkEnd w:id="231"/>
-    <w:bookmarkStart w:id="232" w:name="erwerbung-prozess"/>
+    <w:bookmarkEnd w:id="233"/>
+    <w:bookmarkStart w:id="234" w:name="erwerbung-prozess"/>
     <w:p>
       <w:pPr>
         <w:pStyle w:val="Heading3"/>
@@ -17325,8 +17385,8 @@
         <w:t xml:space="preserve">meist nur eine Komponente im Haushaltswesen.</w:t>
       </w:r>
     </w:p>
-    <w:bookmarkEnd w:id="232"/>
-    <w:bookmarkStart w:id="233" w:name="verwaltung-von-elektronischen-ressourcen"/>
+    <w:bookmarkEnd w:id="234"/>
+    <w:bookmarkStart w:id="235" w:name="verwaltung-von-elektronischen-ressourcen"/>
     <w:p>
       <w:pPr>
         <w:pStyle w:val="Heading3"/>
@@ -17490,8 +17550,8 @@
         <w:t xml:space="preserve">Management-Tools eingesetzt werden (Coral, GoKB und LAS:eR).</w:t>
       </w:r>
     </w:p>
-    <w:bookmarkEnd w:id="233"/>
-    <w:bookmarkStart w:id="234" w:name="katalogisierung-prozess"/>
+    <w:bookmarkEnd w:id="235"/>
+    <w:bookmarkStart w:id="236" w:name="katalogisierung-prozess"/>
     <w:p>
       <w:pPr>
         <w:pStyle w:val="Heading3"/>
@@ -17566,8 +17626,8 @@
         <w:t xml:space="preserve">Konfigurierbarkeit von Erfassungsmasken</w:t>
       </w:r>
     </w:p>
-    <w:bookmarkEnd w:id="234"/>
-    <w:bookmarkStart w:id="235" w:name="katalog-prozess"/>
+    <w:bookmarkEnd w:id="236"/>
+    <w:bookmarkStart w:id="237" w:name="katalog-prozess"/>
     <w:p>
       <w:pPr>
         <w:pStyle w:val="Heading3"/>
@@ -17895,8 +17955,8 @@
         <w:t xml:space="preserve">in der Oberfläche des Discovery-Systems aktuell darzustellen.</w:t>
       </w:r>
     </w:p>
-    <w:bookmarkEnd w:id="235"/>
-    <w:bookmarkStart w:id="236" w:name="ausleihe-prozess"/>
+    <w:bookmarkEnd w:id="237"/>
+    <w:bookmarkStart w:id="238" w:name="ausleihe-prozess"/>
     <w:p>
       <w:pPr>
         <w:pStyle w:val="Heading3"/>
@@ -18131,8 +18191,8 @@
         <w:t xml:space="preserve">Wochenenden fallen.</w:t>
       </w:r>
     </w:p>
-    <w:bookmarkEnd w:id="236"/>
-    <w:bookmarkStart w:id="245" w:name="automatisierung-und-selbstbedienung"/>
+    <w:bookmarkEnd w:id="238"/>
+    <w:bookmarkStart w:id="247" w:name="automatisierung-und-selbstbedienung"/>
     <w:p>
       <w:pPr>
         <w:pStyle w:val="Heading3"/>
@@ -18175,7 +18235,7 @@
       <w:r>
         <w:t xml:space="preserve"> </w:t>
       </w:r>
-      <w:hyperlink r:id="rId237">
+      <w:hyperlink r:id="rId239">
         <w:r>
           <w:rPr>
             <w:rStyle w:val="Hyperlink"/>
@@ -18207,7 +18267,7 @@
       <w:r>
         <w:t xml:space="preserve"> </w:t>
       </w:r>
-      <w:hyperlink r:id="rId238">
+      <w:hyperlink r:id="rId240">
         <w:r>
           <w:rPr>
             <w:rStyle w:val="Hyperlink"/>
@@ -18230,7 +18290,7 @@
       <w:r>
         <w:t xml:space="preserve"> </w:t>
       </w:r>
-      <w:hyperlink r:id="rId239">
+      <w:hyperlink r:id="rId241">
         <w:r>
           <w:rPr>
             <w:rStyle w:val="Hyperlink"/>
@@ -18274,7 +18334,7 @@
         <w:t xml:space="preserve">Ausleihe dargestellt.</w:t>
       </w:r>
     </w:p>
-    <w:bookmarkStart w:id="240" w:name="selbstverbucher-ausleihautomaten"/>
+    <w:bookmarkStart w:id="242" w:name="selbstverbucher-ausleihautomaten"/>
     <w:p>
       <w:pPr>
         <w:pStyle w:val="Heading4"/>
@@ -18447,8 +18507,8 @@
         <w:t xml:space="preserve">ohne Feedback an die Nutzenden.</w:t>
       </w:r>
     </w:p>
-    <w:bookmarkEnd w:id="240"/>
-    <w:bookmarkStart w:id="241" w:name="rückgabeautomat--sortierung"/>
+    <w:bookmarkEnd w:id="242"/>
+    <w:bookmarkStart w:id="243" w:name="rückgabeautomat--sortierung"/>
     <w:p>
       <w:pPr>
         <w:pStyle w:val="Heading4"/>
@@ -18619,8 +18679,8 @@
         <w:t xml:space="preserve">anderweitig bestellt ist.</w:t>
       </w:r>
     </w:p>
-    <w:bookmarkEnd w:id="241"/>
-    <w:bookmarkStart w:id="242" w:name="kassenautomat"/>
+    <w:bookmarkEnd w:id="243"/>
+    <w:bookmarkStart w:id="244" w:name="kassenautomat"/>
     <w:p>
       <w:pPr>
         <w:pStyle w:val="Heading4"/>
@@ -18667,8 +18727,8 @@
         <w:t xml:space="preserve">Bargeld aufwändig und teuer ist.</w:t>
       </w:r>
     </w:p>
-    <w:bookmarkEnd w:id="242"/>
-    <w:bookmarkStart w:id="243" w:name="fernleihautomat"/>
+    <w:bookmarkEnd w:id="244"/>
+    <w:bookmarkStart w:id="245" w:name="fernleihautomat"/>
     <w:p>
       <w:pPr>
         <w:pStyle w:val="Heading4"/>
@@ -18733,8 +18793,8 @@
         <w:t xml:space="preserve">möglich.</w:t>
       </w:r>
     </w:p>
-    <w:bookmarkEnd w:id="243"/>
-    <w:bookmarkStart w:id="244" w:name="sicherungsgates"/>
+    <w:bookmarkEnd w:id="245"/>
+    <w:bookmarkStart w:id="246" w:name="sicherungsgates"/>
     <w:p>
       <w:pPr>
         <w:pStyle w:val="Heading4"/>
@@ -18851,9 +18911,9 @@
         <w:t xml:space="preserve">mit unverbuchten Medien.</w:t>
       </w:r>
     </w:p>
-    <w:bookmarkEnd w:id="244"/>
-    <w:bookmarkEnd w:id="245"/>
-    <w:bookmarkStart w:id="248" w:name="X5f43421ad2da98b923bae46de9bf9447c18dfb6"/>
+    <w:bookmarkEnd w:id="246"/>
+    <w:bookmarkEnd w:id="247"/>
+    <w:bookmarkStart w:id="250" w:name="X5f43421ad2da98b923bae46de9bf9447c18dfb6"/>
     <w:p>
       <w:pPr>
         <w:pStyle w:val="Heading3"/>
@@ -18889,7 +18949,7 @@
       <w:r>
         <w:t xml:space="preserve"> </w:t>
       </w:r>
-      <w:hyperlink r:id="rId246">
+      <w:hyperlink r:id="rId248">
         <w:r>
           <w:rPr>
             <w:rStyle w:val="Hyperlink"/>
@@ -18906,7 +18966,7 @@
       <w:r>
         <w:t xml:space="preserve"> </w:t>
       </w:r>
-      <w:hyperlink r:id="rId247">
+      <w:hyperlink r:id="rId249">
         <w:r>
           <w:rPr>
             <w:rStyle w:val="Hyperlink"/>
@@ -19138,8 +19198,8 @@
         <w:t xml:space="preserve">nutzer*innen-nahe Dienstleistungen, wie die Fernleihe.</w:t>
       </w:r>
     </w:p>
-    <w:bookmarkEnd w:id="248"/>
-    <w:bookmarkStart w:id="258" w:name="nicht-bibliothekarische-schnittstellen"/>
+    <w:bookmarkEnd w:id="250"/>
+    <w:bookmarkStart w:id="260" w:name="nicht-bibliothekarische-schnittstellen"/>
     <w:p>
       <w:pPr>
         <w:pStyle w:val="Heading3"/>
@@ -19206,7 +19266,7 @@
         <w:t xml:space="preserve">nachgenutzt werden. Dies ist die Rolle des Identity Managements (IDM).</w:t>
       </w:r>
     </w:p>
-    <w:bookmarkStart w:id="252" w:name="identity-management"/>
+    <w:bookmarkStart w:id="254" w:name="identity-management"/>
     <w:p>
       <w:pPr>
         <w:pStyle w:val="Heading4"/>
@@ -19399,7 +19459,7 @@
       <w:r>
         <w:t xml:space="preserve"> </w:t>
       </w:r>
-      <w:hyperlink r:id="rId249">
+      <w:hyperlink r:id="rId251">
         <w:r>
           <w:rPr>
             <w:rStyle w:val="Hyperlink"/>
@@ -19425,7 +19485,7 @@
       <w:r>
         <w:t xml:space="preserve"> </w:t>
       </w:r>
-      <w:hyperlink r:id="rId250">
+      <w:hyperlink r:id="rId252">
         <w:r>
           <w:rPr>
             <w:rStyle w:val="Hyperlink"/>
@@ -19448,7 +19508,7 @@
         <w:t xml:space="preserve">Directory, uvm</w:t>
       </w:r>
     </w:p>
-    <w:bookmarkStart w:id="251" w:name="speicherung-von-nutzendenaccounts"/>
+    <w:bookmarkStart w:id="253" w:name="speicherung-von-nutzendenaccounts"/>
     <w:p>
       <w:pPr>
         <w:pStyle w:val="Heading5"/>
@@ -19655,9 +19715,9 @@
         <w:t xml:space="preserve">Kapitel zum technischen Betrieb eines BMS.</w:t>
       </w:r>
     </w:p>
-    <w:bookmarkEnd w:id="251"/>
-    <w:bookmarkEnd w:id="252"/>
-    <w:bookmarkStart w:id="253" w:name="bezahlsysteme"/>
+    <w:bookmarkEnd w:id="253"/>
+    <w:bookmarkEnd w:id="254"/>
+    <w:bookmarkStart w:id="255" w:name="bezahlsysteme"/>
     <w:p>
       <w:pPr>
         <w:pStyle w:val="Heading4"/>
@@ -19688,8 +19748,8 @@
         <w:t xml:space="preserve">)</w:t>
       </w:r>
     </w:p>
-    <w:bookmarkEnd w:id="253"/>
-    <w:bookmarkStart w:id="255" w:name="e-rechnung"/>
+    <w:bookmarkEnd w:id="255"/>
+    <w:bookmarkStart w:id="257" w:name="e-rechnung"/>
     <w:p>
       <w:pPr>
         <w:pStyle w:val="Heading4"/>
@@ -19744,7 +19804,7 @@
       <w:r>
         <w:t xml:space="preserve"> </w:t>
       </w:r>
-      <w:hyperlink r:id="rId254">
+      <w:hyperlink r:id="rId256">
         <w:r>
           <w:rPr>
             <w:rStyle w:val="Hyperlink"/>
@@ -19850,8 +19910,8 @@
         <w:t xml:space="preserve">abgeschlossen werden.</w:t>
       </w:r>
     </w:p>
-    <w:bookmarkEnd w:id="255"/>
-    <w:bookmarkStart w:id="257" w:name="statistik"/>
+    <w:bookmarkEnd w:id="257"/>
+    <w:bookmarkStart w:id="259" w:name="statistik"/>
     <w:p>
       <w:pPr>
         <w:pStyle w:val="Heading4"/>
@@ -20040,7 +20100,7 @@
       <w:r>
         <w:t xml:space="preserve"> </w:t>
       </w:r>
-      <w:hyperlink r:id="rId256">
+      <w:hyperlink r:id="rId258">
         <w:r>
           <w:rPr>
             <w:rStyle w:val="Hyperlink"/>
@@ -20058,10 +20118,10 @@
         <w:t xml:space="preserve">für statistische Daten der Nutzung digitaler Medien importieren.</w:t>
       </w:r>
     </w:p>
-    <w:bookmarkEnd w:id="257"/>
-    <w:bookmarkEnd w:id="258"/>
     <w:bookmarkEnd w:id="259"/>
-    <w:bookmarkStart w:id="280" w:name="technischer-betrieb"/>
+    <w:bookmarkEnd w:id="260"/>
+    <w:bookmarkEnd w:id="261"/>
+    <w:bookmarkStart w:id="282" w:name="technischer-betrieb"/>
     <w:p>
       <w:pPr>
         <w:pStyle w:val="Heading2"/>
@@ -20112,12 +20172,12 @@
                 <wp:inline>
                   <wp:extent cx="152400" cy="152400"/>
                   <wp:effectExtent b="0" l="0" r="0" t="0"/>
-                  <wp:docPr descr="" title="" id="260" name="Picture"/>
+                  <wp:docPr descr="" title="" id="262" name="Picture"/>
                   <a:graphic>
                     <a:graphicData uri="http://schemas.openxmlformats.org/drawingml/2006/picture">
                       <pic:pic>
                         <pic:nvPicPr>
-                          <pic:cNvPr descr="/opt/quarto/share/formats/docx/note.png" id="261" name="Picture"/>
+                          <pic:cNvPr descr="/opt/quarto/share/formats/docx/note.png" id="263" name="Picture"/>
                           <pic:cNvPicPr>
                             <a:picLocks noChangeArrowheads="1" noChangeAspect="1"/>
                           </pic:cNvPicPr>
@@ -20319,7 +20379,7 @@
         </w:tc>
       </w:tr>
     </w:tbl>
-    <w:bookmarkStart w:id="265" w:name="X3a5ca0018f511a6e73c5bcce2da503f97a39d48"/>
+    <w:bookmarkStart w:id="267" w:name="X3a5ca0018f511a6e73c5bcce2da503f97a39d48"/>
     <w:p>
       <w:pPr>
         <w:pStyle w:val="Heading3"/>
@@ -20348,7 +20408,7 @@
         <w:t xml:space="preserve">Wartung sowie Backup und Support.</w:t>
       </w:r>
     </w:p>
-    <w:bookmarkStart w:id="262" w:name="lokale-installation"/>
+    <w:bookmarkStart w:id="264" w:name="lokale-installation"/>
     <w:p>
       <w:pPr>
         <w:pStyle w:val="Heading4"/>
@@ -20453,8 +20513,8 @@
         <w:t xml:space="preserve">von äußeren Einflüssen.</w:t>
       </w:r>
     </w:p>
-    <w:bookmarkEnd w:id="262"/>
-    <w:bookmarkStart w:id="263" w:name="hosting"/>
+    <w:bookmarkEnd w:id="264"/>
+    <w:bookmarkStart w:id="265" w:name="hosting"/>
     <w:p>
       <w:pPr>
         <w:pStyle w:val="Heading4"/>
@@ -20539,8 +20599,8 @@
         <w:t xml:space="preserve">das Hosting für mehrere Einrichtung besser skaliert.</w:t>
       </w:r>
     </w:p>
-    <w:bookmarkEnd w:id="263"/>
-    <w:bookmarkStart w:id="264" w:name="cloud"/>
+    <w:bookmarkEnd w:id="265"/>
+    <w:bookmarkStart w:id="266" w:name="cloud"/>
     <w:p>
       <w:pPr>
         <w:pStyle w:val="Heading4"/>
@@ -20675,9 +20735,9 @@
         <w:t xml:space="preserve">solches Betriebsmodell meist zu Abonnementkosten.</w:t>
       </w:r>
     </w:p>
-    <w:bookmarkEnd w:id="264"/>
-    <w:bookmarkEnd w:id="265"/>
-    <w:bookmarkStart w:id="266" w:name="kosten"/>
+    <w:bookmarkEnd w:id="266"/>
+    <w:bookmarkEnd w:id="267"/>
+    <w:bookmarkStart w:id="268" w:name="kosten"/>
     <w:p>
       <w:pPr>
         <w:pStyle w:val="Heading3"/>
@@ -20883,8 +20943,8 @@
         <w:t xml:space="preserve">Mitarbeiter*innen schlummert.</w:t>
       </w:r>
     </w:p>
-    <w:bookmarkEnd w:id="266"/>
-    <w:bookmarkStart w:id="267" w:name="installation-updates"/>
+    <w:bookmarkEnd w:id="268"/>
+    <w:bookmarkStart w:id="269" w:name="installation-updates"/>
     <w:p>
       <w:pPr>
         <w:pStyle w:val="Heading3"/>
@@ -21047,8 +21107,8 @@
         <w:t xml:space="preserve">oder halbjahres-weise).</w:t>
       </w:r>
     </w:p>
-    <w:bookmarkEnd w:id="267"/>
-    <w:bookmarkStart w:id="268" w:name="open-source"/>
+    <w:bookmarkEnd w:id="269"/>
+    <w:bookmarkStart w:id="270" w:name="open-source"/>
     <w:p>
       <w:pPr>
         <w:pStyle w:val="Heading3"/>
@@ -21083,8 +21143,8 @@
         <w:t xml:space="preserve">Hierzu müssen die Lizenzbedingungen des Systems geprüft werden.</w:t>
       </w:r>
     </w:p>
-    <w:bookmarkEnd w:id="268"/>
-    <w:bookmarkStart w:id="273" w:name="laufender-betrieb"/>
+    <w:bookmarkEnd w:id="270"/>
+    <w:bookmarkStart w:id="275" w:name="laufender-betrieb"/>
     <w:p>
       <w:pPr>
         <w:pStyle w:val="Heading3"/>
@@ -21143,7 +21203,7 @@
         <w:t xml:space="preserve">bibliotheksspezifische Lösungen.</w:t>
       </w:r>
     </w:p>
-    <w:bookmarkStart w:id="271" w:name="monitoring"/>
+    <w:bookmarkStart w:id="273" w:name="monitoring"/>
     <w:p>
       <w:pPr>
         <w:pStyle w:val="Heading4"/>
@@ -21168,7 +21228,7 @@
       <w:r>
         <w:t xml:space="preserve"> </w:t>
       </w:r>
-      <w:hyperlink r:id="rId269">
+      <w:hyperlink r:id="rId271">
         <w:r>
           <w:rPr>
             <w:rStyle w:val="Hyperlink"/>
@@ -21185,7 +21245,7 @@
       <w:r>
         <w:t xml:space="preserve"> </w:t>
       </w:r>
-      <w:hyperlink r:id="rId270">
+      <w:hyperlink r:id="rId272">
         <w:r>
           <w:rPr>
             <w:rStyle w:val="Hyperlink"/>
@@ -21247,8 +21307,8 @@
         <w:t xml:space="preserve">auch von der nutzenden Einrichtung überwacht werden.</w:t>
       </w:r>
     </w:p>
-    <w:bookmarkEnd w:id="271"/>
-    <w:bookmarkStart w:id="272" w:name="notfallbetrieb"/>
+    <w:bookmarkEnd w:id="273"/>
+    <w:bookmarkStart w:id="274" w:name="notfallbetrieb"/>
     <w:p>
       <w:pPr>
         <w:pStyle w:val="Heading4"/>
@@ -21429,9 +21489,9 @@
         <w:t xml:space="preserve">voraussichtlich wieder zur Verfügung steht.</w:t>
       </w:r>
     </w:p>
-    <w:bookmarkEnd w:id="272"/>
-    <w:bookmarkEnd w:id="273"/>
-    <w:bookmarkStart w:id="274" w:name="it-sicherheit"/>
+    <w:bookmarkEnd w:id="274"/>
+    <w:bookmarkEnd w:id="275"/>
+    <w:bookmarkStart w:id="276" w:name="it-sicherheit"/>
     <w:p>
       <w:pPr>
         <w:pStyle w:val="Heading3"/>
@@ -21591,8 +21651,8 @@
         <w:t xml:space="preserve">auf ungewöhnliche Ereignisse auf Ihren IT-Systemen“.</w:t>
       </w:r>
     </w:p>
-    <w:bookmarkEnd w:id="274"/>
-    <w:bookmarkStart w:id="275" w:name="backup-und-rollback"/>
+    <w:bookmarkEnd w:id="276"/>
+    <w:bookmarkStart w:id="277" w:name="backup-und-rollback"/>
     <w:p>
       <w:pPr>
         <w:pStyle w:val="Heading3"/>
@@ -21789,8 +21849,8 @@
         <w:t xml:space="preserve">einer Testinstanz des BMS.</w:t>
       </w:r>
     </w:p>
-    <w:bookmarkEnd w:id="275"/>
-    <w:bookmarkStart w:id="276" w:name="zusammenspiel-hard--und-software"/>
+    <w:bookmarkEnd w:id="277"/>
+    <w:bookmarkStart w:id="278" w:name="zusammenspiel-hard--und-software"/>
     <w:p>
       <w:pPr>
         <w:pStyle w:val="Heading3"/>
@@ -21934,7 +21994,7 @@
       <w:r>
         <w:t xml:space="preserve"> </w:t>
       </w:r>
-      <w:hyperlink r:id="rId237">
+      <w:hyperlink r:id="rId239">
         <w:r>
           <w:rPr>
             <w:rStyle w:val="Hyperlink"/>
@@ -21954,7 +22014,7 @@
       <w:r>
         <w:t xml:space="preserve"> </w:t>
       </w:r>
-      <w:hyperlink r:id="rId239">
+      <w:hyperlink r:id="rId241">
         <w:r>
           <w:rPr>
             <w:rStyle w:val="Hyperlink"/>
@@ -21966,8 +22026,8 @@
         <w:t xml:space="preserve">.</w:t>
       </w:r>
     </w:p>
-    <w:bookmarkEnd w:id="276"/>
-    <w:bookmarkStart w:id="279" w:name="datenschutz"/>
+    <w:bookmarkEnd w:id="278"/>
+    <w:bookmarkStart w:id="281" w:name="datenschutz"/>
     <w:p>
       <w:pPr>
         <w:pStyle w:val="Heading3"/>
@@ -22286,7 +22346,7 @@
       <w:r>
         <w:t xml:space="preserve">(</w:t>
       </w:r>
-      <w:hyperlink r:id="rId277">
+      <w:hyperlink r:id="rId279">
         <w:r>
           <w:rPr>
             <w:rStyle w:val="Hyperlink"/>
@@ -22322,7 +22382,7 @@
       <w:r>
         <w:t xml:space="preserve"> </w:t>
       </w:r>
-      <w:hyperlink r:id="rId278">
+      <w:hyperlink r:id="rId280">
         <w:r>
           <w:rPr>
             <w:rStyle w:val="Hyperlink"/>
@@ -22538,84 +22598,84 @@
         <w:t xml:space="preserve">IT-Sicherheitsbeauftragte hinzugezogen werden.</w:t>
       </w:r>
     </w:p>
-    <w:bookmarkEnd w:id="279"/>
-    <w:bookmarkEnd w:id="280"/>
-    <w:bookmarkStart w:id="281" w:name="zusammenfassung-und-ausblick-2"/>
-    <w:p>
-      <w:pPr>
-        <w:pStyle w:val="Heading2"/>
-      </w:pPr>
-      <w:r>
-        <w:t xml:space="preserve">Zusammenfassung und Ausblick</w:t>
-      </w:r>
-    </w:p>
-    <w:p>
-      <w:pPr>
-        <w:pStyle w:val="FirstParagraph"/>
-      </w:pPr>
-      <w:r>
-        <w:t xml:space="preserve">Ein BMS ist im Normalfall kein statisches System - vielmehr muss es</w:t>
-      </w:r>
-      <w:r>
-        <w:t xml:space="preserve"> </w:t>
-      </w:r>
-      <w:r>
-        <w:t xml:space="preserve">aufgrund der sich verändernden Bedürfnisse einer Bibliothek und deren Nutzenden</w:t>
-      </w:r>
-      <w:r>
-        <w:t xml:space="preserve"> </w:t>
-      </w:r>
-      <w:r>
-        <w:t xml:space="preserve">stetig angepasst werden.</w:t>
-      </w:r>
-    </w:p>
-    <w:p>
-      <w:pPr>
-        <w:pStyle w:val="BodyText"/>
-      </w:pPr>
-      <w:r>
-        <w:t xml:space="preserve">Der Import, Export oder auch die Zusammenführung von Daten erfordert klar</w:t>
-      </w:r>
-      <w:r>
-        <w:t xml:space="preserve"> </w:t>
-      </w:r>
-      <w:r>
-        <w:t xml:space="preserve">definierte Metadaten und Schnittstellen für den freien Austausch aus gut</w:t>
-      </w:r>
-      <w:r>
-        <w:t xml:space="preserve"> </w:t>
-      </w:r>
-      <w:r>
-        <w:t xml:space="preserve">nachnutzbaren Quellsystemen. Dies ist vor allem erforderlich bei der aktuell</w:t>
-      </w:r>
-      <w:r>
-        <w:t xml:space="preserve"> </w:t>
-      </w:r>
-      <w:r>
-        <w:t xml:space="preserve">stärkeren Entwicklung hin zu Open Data und öffentlicher Datennutzung. Die</w:t>
-      </w:r>
-      <w:r>
-        <w:t xml:space="preserve"> </w:t>
-      </w:r>
-      <w:r>
-        <w:t xml:space="preserve">Integration und Interaktion mit anderen Informationssystemen nimmt also zu. Vor</w:t>
-      </w:r>
-      <w:r>
-        <w:t xml:space="preserve"> </w:t>
-      </w:r>
-      <w:r>
-        <w:t xml:space="preserve">allem herkömmliche BMS der zweiten Generation kommen hier schnell an ihre</w:t>
-      </w:r>
-      <w:r>
-        <w:t xml:space="preserve"> </w:t>
-      </w:r>
-      <w:r>
-        <w:t xml:space="preserve">Grenzen.</w:t>
-      </w:r>
-    </w:p>
     <w:bookmarkEnd w:id="281"/>
     <w:bookmarkEnd w:id="282"/>
-    <w:bookmarkStart w:id="310" w:name="literaturverzeichnis"/>
+    <w:bookmarkStart w:id="283" w:name="zusammenfassung-und-ausblick-2"/>
+    <w:p>
+      <w:pPr>
+        <w:pStyle w:val="Heading2"/>
+      </w:pPr>
+      <w:r>
+        <w:t xml:space="preserve">Zusammenfassung und Ausblick</w:t>
+      </w:r>
+    </w:p>
+    <w:p>
+      <w:pPr>
+        <w:pStyle w:val="FirstParagraph"/>
+      </w:pPr>
+      <w:r>
+        <w:t xml:space="preserve">Ein BMS ist im Normalfall kein statisches System - vielmehr muss es</w:t>
+      </w:r>
+      <w:r>
+        <w:t xml:space="preserve"> </w:t>
+      </w:r>
+      <w:r>
+        <w:t xml:space="preserve">aufgrund der sich verändernden Bedürfnisse einer Bibliothek und deren Nutzenden</w:t>
+      </w:r>
+      <w:r>
+        <w:t xml:space="preserve"> </w:t>
+      </w:r>
+      <w:r>
+        <w:t xml:space="preserve">stetig angepasst werden.</w:t>
+      </w:r>
+    </w:p>
+    <w:p>
+      <w:pPr>
+        <w:pStyle w:val="BodyText"/>
+      </w:pPr>
+      <w:r>
+        <w:t xml:space="preserve">Der Import, Export oder auch die Zusammenführung von Daten erfordert klar</w:t>
+      </w:r>
+      <w:r>
+        <w:t xml:space="preserve"> </w:t>
+      </w:r>
+      <w:r>
+        <w:t xml:space="preserve">definierte Metadaten und Schnittstellen für den freien Austausch aus gut</w:t>
+      </w:r>
+      <w:r>
+        <w:t xml:space="preserve"> </w:t>
+      </w:r>
+      <w:r>
+        <w:t xml:space="preserve">nachnutzbaren Quellsystemen. Dies ist vor allem erforderlich bei der aktuell</w:t>
+      </w:r>
+      <w:r>
+        <w:t xml:space="preserve"> </w:t>
+      </w:r>
+      <w:r>
+        <w:t xml:space="preserve">stärkeren Entwicklung hin zu Open Data und öffentlicher Datennutzung. Die</w:t>
+      </w:r>
+      <w:r>
+        <w:t xml:space="preserve"> </w:t>
+      </w:r>
+      <w:r>
+        <w:t xml:space="preserve">Integration und Interaktion mit anderen Informationssystemen nimmt also zu. Vor</w:t>
+      </w:r>
+      <w:r>
+        <w:t xml:space="preserve"> </w:t>
+      </w:r>
+      <w:r>
+        <w:t xml:space="preserve">allem herkömmliche BMS der zweiten Generation kommen hier schnell an ihre</w:t>
+      </w:r>
+      <w:r>
+        <w:t xml:space="preserve"> </w:t>
+      </w:r>
+      <w:r>
+        <w:t xml:space="preserve">Grenzen.</w:t>
+      </w:r>
+    </w:p>
+    <w:bookmarkEnd w:id="283"/>
+    <w:bookmarkEnd w:id="284"/>
+    <w:bookmarkStart w:id="312" w:name="literaturverzeichnis"/>
     <w:p>
       <w:pPr>
         <w:pStyle w:val="Heading1"/>
@@ -22634,7 +22694,7 @@
       <w:r>
         <w:t xml:space="preserve"> </w:t>
       </w:r>
-      <w:hyperlink r:id="rId283">
+      <w:hyperlink r:id="rId285">
         <w:r>
           <w:rPr>
             <w:rStyle w:val="Hyperlink"/>
@@ -22649,8 +22709,8 @@
         <w:t xml:space="preserve">verwaltet. Hier davon nur die explizit im Handbuch referenzierten Publikationen:</w:t>
       </w:r>
     </w:p>
-    <w:bookmarkStart w:id="309" w:name="refs"/>
-    <w:bookmarkStart w:id="285" w:name="ref-borgman_acting_1997"/>
+    <w:bookmarkStart w:id="311" w:name="refs"/>
+    <w:bookmarkStart w:id="287" w:name="ref-borgman_acting_1997"/>
     <w:p>
       <w:pPr>
         <w:pStyle w:val="Bibliography"/>
@@ -22686,7 +22746,7 @@
       <w:r>
         <w:t xml:space="preserve"> </w:t>
       </w:r>
-      <w:hyperlink r:id="rId284">
+      <w:hyperlink r:id="rId286">
         <w:r>
           <w:rPr>
             <w:rStyle w:val="Hyperlink"/>
@@ -22698,8 +22758,8 @@
         <w:t xml:space="preserve">.</w:t>
       </w:r>
     </w:p>
-    <w:bookmarkEnd w:id="285"/>
-    <w:bookmarkStart w:id="287" w:name="ref-breeding_marshall_how_2022"/>
+    <w:bookmarkEnd w:id="287"/>
+    <w:bookmarkStart w:id="289" w:name="ref-breeding_marshall_how_2022"/>
     <w:p>
       <w:pPr>
         <w:pStyle w:val="Bibliography"/>
@@ -22719,7 +22779,7 @@
       <w:r>
         <w:t xml:space="preserve"> </w:t>
       </w:r>
-      <w:hyperlink r:id="rId286">
+      <w:hyperlink r:id="rId288">
         <w:r>
           <w:rPr>
             <w:rStyle w:val="Hyperlink"/>
@@ -22731,8 +22791,8 @@
         <w:t xml:space="preserve">.</w:t>
       </w:r>
     </w:p>
-    <w:bookmarkEnd w:id="287"/>
-    <w:bookmarkStart w:id="289" w:name="ref-breeding_library_nodate"/>
+    <w:bookmarkEnd w:id="289"/>
+    <w:bookmarkStart w:id="291" w:name="ref-breeding_library_nodate"/>
     <w:p>
       <w:pPr>
         <w:pStyle w:val="Bibliography"/>
@@ -22752,7 +22812,7 @@
       <w:r>
         <w:t xml:space="preserve"> </w:t>
       </w:r>
-      <w:hyperlink r:id="rId288">
+      <w:hyperlink r:id="rId290">
         <w:r>
           <w:rPr>
             <w:rStyle w:val="Hyperlink"/>
@@ -22764,8 +22824,8 @@
         <w:t xml:space="preserve">.</w:t>
       </w:r>
     </w:p>
-    <w:bookmarkEnd w:id="289"/>
-    <w:bookmarkStart w:id="291" w:name="X3dba762fba6acbcf05430d741edf77835fb9a09"/>
+    <w:bookmarkEnd w:id="291"/>
+    <w:bookmarkStart w:id="293" w:name="X3dba762fba6acbcf05430d741edf77835fb9a09"/>
     <w:p>
       <w:pPr>
         <w:pStyle w:val="Bibliography"/>
@@ -22815,7 +22875,7 @@
       <w:r>
         <w:t xml:space="preserve"> </w:t>
       </w:r>
-      <w:hyperlink r:id="rId290">
+      <w:hyperlink r:id="rId292">
         <w:r>
           <w:rPr>
             <w:rStyle w:val="Hyperlink"/>
@@ -22827,8 +22887,8 @@
         <w:t xml:space="preserve">.</w:t>
       </w:r>
     </w:p>
-    <w:bookmarkEnd w:id="291"/>
-    <w:bookmarkStart w:id="293" w:name="ref-gesetzliche_bildschirm-_2019"/>
+    <w:bookmarkEnd w:id="293"/>
+    <w:bookmarkStart w:id="295" w:name="ref-gesetzliche_bildschirm-_2019"/>
     <w:p>
       <w:pPr>
         <w:pStyle w:val="Bibliography"/>
@@ -22848,7 +22908,7 @@
       <w:r>
         <w:t xml:space="preserve"> </w:t>
       </w:r>
-      <w:hyperlink r:id="rId292">
+      <w:hyperlink r:id="rId294">
         <w:r>
           <w:rPr>
             <w:rStyle w:val="Hyperlink"/>
@@ -22860,8 +22920,8 @@
         <w:t xml:space="preserve">.</w:t>
       </w:r>
     </w:p>
-    <w:bookmarkEnd w:id="293"/>
-    <w:bookmarkStart w:id="294" w:name="ref-gould_designing_1987"/>
+    <w:bookmarkEnd w:id="295"/>
+    <w:bookmarkStart w:id="296" w:name="ref-gould_designing_1987"/>
     <w:p>
       <w:pPr>
         <w:pStyle w:val="Bibliography"/>
@@ -22910,8 +22970,8 @@
         <w:t xml:space="preserve">: Morgan Kaufmann Publishers Inc.</w:t>
       </w:r>
     </w:p>
-    <w:bookmarkEnd w:id="294"/>
-    <w:bookmarkStart w:id="296" w:name="ref-noauthor_government_2012"/>
+    <w:bookmarkEnd w:id="296"/>
+    <w:bookmarkStart w:id="298" w:name="ref-noauthor_government_2012"/>
     <w:p>
       <w:pPr>
         <w:pStyle w:val="Bibliography"/>
@@ -22940,7 +23000,7 @@
       <w:r>
         <w:t xml:space="preserve"> </w:t>
       </w:r>
-      <w:hyperlink r:id="rId295">
+      <w:hyperlink r:id="rId297">
         <w:r>
           <w:rPr>
             <w:rStyle w:val="Hyperlink"/>
@@ -22952,8 +23012,8 @@
         <w:t xml:space="preserve">.</w:t>
       </w:r>
     </w:p>
-    <w:bookmarkEnd w:id="296"/>
-    <w:bookmarkStart w:id="298" w:name="ref-hanson_cody_opinion_2015"/>
+    <w:bookmarkEnd w:id="298"/>
+    <w:bookmarkStart w:id="300" w:name="ref-hanson_cody_opinion_2015"/>
     <w:p>
       <w:pPr>
         <w:pStyle w:val="Bibliography"/>
@@ -22973,7 +23033,7 @@
       <w:r>
         <w:t xml:space="preserve"> </w:t>
       </w:r>
-      <w:hyperlink r:id="rId297">
+      <w:hyperlink r:id="rId299">
         <w:r>
           <w:rPr>
             <w:rStyle w:val="Hyperlink"/>
@@ -22985,8 +23045,8 @@
         <w:t xml:space="preserve">.</w:t>
       </w:r>
     </w:p>
-    <w:bookmarkEnd w:id="298"/>
-    <w:bookmarkStart w:id="300" w:name="ref-jakob_nielsen_why_2000"/>
+    <w:bookmarkEnd w:id="300"/>
+    <w:bookmarkStart w:id="302" w:name="ref-jakob_nielsen_why_2000"/>
     <w:p>
       <w:pPr>
         <w:pStyle w:val="Bibliography"/>
@@ -23006,7 +23066,7 @@
       <w:r>
         <w:t xml:space="preserve"> </w:t>
       </w:r>
-      <w:hyperlink r:id="rId299">
+      <w:hyperlink r:id="rId301">
         <w:r>
           <w:rPr>
             <w:rStyle w:val="Hyperlink"/>
@@ -23018,8 +23078,8 @@
         <w:t xml:space="preserve">.</w:t>
       </w:r>
     </w:p>
-    <w:bookmarkEnd w:id="300"/>
-    <w:bookmarkStart w:id="302" w:name="ref-kling_human_1998"/>
+    <w:bookmarkEnd w:id="302"/>
+    <w:bookmarkStart w:id="304" w:name="ref-kling_human_1998"/>
     <w:p>
       <w:pPr>
         <w:pStyle w:val="Bibliography"/>
@@ -23083,7 +23143,7 @@
       <w:r>
         <w:t xml:space="preserve"> </w:t>
       </w:r>
-      <w:hyperlink r:id="rId301">
+      <w:hyperlink r:id="rId303">
         <w:r>
           <w:rPr>
             <w:rStyle w:val="Hyperlink"/>
@@ -23095,8 +23155,8 @@
         <w:t xml:space="preserve">.</w:t>
       </w:r>
     </w:p>
-    <w:bookmarkEnd w:id="302"/>
-    <w:bookmarkStart w:id="303" w:name="ref-matthews_library_2020"/>
+    <w:bookmarkEnd w:id="304"/>
+    <w:bookmarkStart w:id="305" w:name="ref-matthews_library_2020"/>
     <w:p>
       <w:pPr>
         <w:pStyle w:val="Bibliography"/>
@@ -23118,8 +23178,8 @@
         <w:t xml:space="preserve">. Second edition. Library and information science text series. Santa Barbara, California: Libraries Unlimited.</w:t>
       </w:r>
     </w:p>
-    <w:bookmarkEnd w:id="303"/>
-    <w:bookmarkStart w:id="305" w:name="X2991d540a7115437b25379cbaf8614f9d4eb4ac"/>
+    <w:bookmarkEnd w:id="305"/>
+    <w:bookmarkStart w:id="307" w:name="X2991d540a7115437b25379cbaf8614f9d4eb4ac"/>
     <w:p>
       <w:pPr>
         <w:pStyle w:val="Bibliography"/>
@@ -23148,7 +23208,7 @@
       <w:r>
         <w:t xml:space="preserve"> </w:t>
       </w:r>
-      <w:hyperlink r:id="rId304">
+      <w:hyperlink r:id="rId306">
         <w:r>
           <w:rPr>
             <w:rStyle w:val="Hyperlink"/>
@@ -23160,8 +23220,8 @@
         <w:t xml:space="preserve">.</w:t>
       </w:r>
     </w:p>
-    <w:bookmarkEnd w:id="305"/>
-    <w:bookmarkStart w:id="306" w:name="ref-shneiderman_designing_2005"/>
+    <w:bookmarkEnd w:id="307"/>
+    <w:bookmarkStart w:id="308" w:name="ref-shneiderman_designing_2005"/>
     <w:p>
       <w:pPr>
         <w:pStyle w:val="Bibliography"/>
@@ -23183,8 +23243,8 @@
         <w:t xml:space="preserve">. 4th Aufl. Pearson.</w:t>
       </w:r>
     </w:p>
-    <w:bookmarkEnd w:id="306"/>
-    <w:bookmarkStart w:id="308" w:name="ref-siems_lesen_2022"/>
+    <w:bookmarkEnd w:id="308"/>
+    <w:bookmarkStart w:id="310" w:name="ref-siems_lesen_2022"/>
     <w:p>
       <w:pPr>
         <w:pStyle w:val="Bibliography"/>
@@ -23234,7 +23294,7 @@
       <w:r>
         <w:t xml:space="preserve"> </w:t>
       </w:r>
-      <w:hyperlink r:id="rId307">
+      <w:hyperlink r:id="rId309">
         <w:r>
           <w:rPr>
             <w:rStyle w:val="Hyperlink"/>
@@ -23246,10 +23306,10 @@
         <w:t xml:space="preserve">.</w:t>
       </w:r>
     </w:p>
-    <w:bookmarkEnd w:id="308"/>
-    <w:bookmarkEnd w:id="309"/>
     <w:bookmarkEnd w:id="310"/>
-    <w:bookmarkStart w:id="327" w:name="glossar"/>
+    <w:bookmarkEnd w:id="311"/>
+    <w:bookmarkEnd w:id="312"/>
+    <w:bookmarkStart w:id="329" w:name="glossar"/>
     <w:p>
       <w:pPr>
         <w:pStyle w:val="Heading1"/>
@@ -23262,7 +23322,7 @@
       <w:pPr>
         <w:pStyle w:val="DefinitionTerm"/>
       </w:pPr>
-      <w:hyperlink r:id="rId311">
+      <w:hyperlink r:id="rId313">
         <w:r>
           <w:rPr>
             <w:rStyle w:val="Hyperlink"/>
@@ -23299,7 +23359,7 @@
       <w:pPr>
         <w:pStyle w:val="DefinitionTerm"/>
       </w:pPr>
-      <w:hyperlink r:id="rId312">
+      <w:hyperlink r:id="rId314">
         <w:r>
           <w:rPr>
             <w:rStyle w:val="Hyperlink"/>
@@ -23320,7 +23380,7 @@
       <w:pPr>
         <w:pStyle w:val="DefinitionTerm"/>
       </w:pPr>
-      <w:hyperlink r:id="rId313">
+      <w:hyperlink r:id="rId315">
         <w:r>
           <w:rPr>
             <w:rStyle w:val="Hyperlink"/>
@@ -23341,7 +23401,7 @@
       <w:pPr>
         <w:pStyle w:val="DefinitionTerm"/>
       </w:pPr>
-      <w:hyperlink r:id="rId254">
+      <w:hyperlink r:id="rId256">
         <w:r>
           <w:rPr>
             <w:rStyle w:val="Hyperlink"/>
@@ -23362,7 +23422,7 @@
       <w:pPr>
         <w:pStyle w:val="DefinitionTerm"/>
       </w:pPr>
-      <w:hyperlink r:id="rId314">
+      <w:hyperlink r:id="rId316">
         <w:r>
           <w:rPr>
             <w:rStyle w:val="Hyperlink"/>
@@ -23399,7 +23459,7 @@
       <w:pPr>
         <w:pStyle w:val="DefinitionTerm"/>
       </w:pPr>
-      <w:hyperlink r:id="rId315">
+      <w:hyperlink r:id="rId317">
         <w:r>
           <w:rPr>
             <w:rStyle w:val="Hyperlink"/>
@@ -23420,7 +23480,7 @@
       <w:pPr>
         <w:pStyle w:val="DefinitionTerm"/>
       </w:pPr>
-      <w:hyperlink r:id="rId316">
+      <w:hyperlink r:id="rId318">
         <w:r>
           <w:rPr>
             <w:rStyle w:val="Hyperlink"/>
@@ -23441,7 +23501,7 @@
       <w:pPr>
         <w:pStyle w:val="DefinitionTerm"/>
       </w:pPr>
-      <w:hyperlink r:id="rId317">
+      <w:hyperlink r:id="rId319">
         <w:r>
           <w:rPr>
             <w:rStyle w:val="Hyperlink"/>
@@ -23462,7 +23522,7 @@
       <w:pPr>
         <w:pStyle w:val="DefinitionTerm"/>
       </w:pPr>
-      <w:hyperlink r:id="rId318">
+      <w:hyperlink r:id="rId320">
         <w:r>
           <w:rPr>
             <w:rStyle w:val="Hyperlink"/>
@@ -23483,7 +23543,7 @@
       <w:pPr>
         <w:pStyle w:val="DefinitionTerm"/>
       </w:pPr>
-      <w:hyperlink r:id="rId319">
+      <w:hyperlink r:id="rId321">
         <w:r>
           <w:rPr>
             <w:rStyle w:val="Hyperlink"/>
@@ -23504,7 +23564,23 @@
       <w:pPr>
         <w:pStyle w:val="DefinitionTerm"/>
       </w:pPr>
-      <w:hyperlink r:id="rId320">
+      <w:r>
+        <w:t xml:space="preserve">ÖB</w:t>
+      </w:r>
+    </w:p>
+    <w:p>
+      <w:pPr>
+        <w:pStyle w:val="Definition"/>
+      </w:pPr>
+      <w:r>
+        <w:t xml:space="preserve">Öffentliche Bibliothek</w:t>
+      </w:r>
+    </w:p>
+    <w:p>
+      <w:pPr>
+        <w:pStyle w:val="DefinitionTerm"/>
+      </w:pPr>
+      <w:hyperlink r:id="rId322">
         <w:r>
           <w:rPr>
             <w:rStyle w:val="Hyperlink"/>
@@ -23525,7 +23601,7 @@
       <w:pPr>
         <w:pStyle w:val="DefinitionTerm"/>
       </w:pPr>
-      <w:hyperlink r:id="rId321">
+      <w:hyperlink r:id="rId323">
         <w:r>
           <w:rPr>
             <w:rStyle w:val="Hyperlink"/>
@@ -23546,7 +23622,7 @@
       <w:pPr>
         <w:pStyle w:val="DefinitionTerm"/>
       </w:pPr>
-      <w:hyperlink r:id="rId322">
+      <w:hyperlink r:id="rId324">
         <w:r>
           <w:rPr>
             <w:rStyle w:val="Hyperlink"/>
@@ -23567,7 +23643,7 @@
       <w:pPr>
         <w:pStyle w:val="DefinitionTerm"/>
       </w:pPr>
-      <w:hyperlink r:id="rId323">
+      <w:hyperlink r:id="rId325">
         <w:r>
           <w:rPr>
             <w:rStyle w:val="Hyperlink"/>
@@ -23588,7 +23664,7 @@
       <w:pPr>
         <w:pStyle w:val="DefinitionTerm"/>
       </w:pPr>
-      <w:hyperlink r:id="rId324">
+      <w:hyperlink r:id="rId326">
         <w:r>
           <w:rPr>
             <w:rStyle w:val="Hyperlink"/>
@@ -23609,7 +23685,7 @@
       <w:pPr>
         <w:pStyle w:val="DefinitionTerm"/>
       </w:pPr>
-      <w:hyperlink r:id="rId325">
+      <w:hyperlink r:id="rId327">
         <w:r>
           <w:rPr>
             <w:rStyle w:val="Hyperlink"/>
@@ -23630,7 +23706,23 @@
       <w:pPr>
         <w:pStyle w:val="DefinitionTerm"/>
       </w:pPr>
-      <w:hyperlink r:id="rId326">
+      <w:r>
+        <w:t xml:space="preserve">WB</w:t>
+      </w:r>
+    </w:p>
+    <w:p>
+      <w:pPr>
+        <w:pStyle w:val="Definition"/>
+      </w:pPr>
+      <w:r>
+        <w:t xml:space="preserve">Wissenschaftliche Bibliothek</w:t>
+      </w:r>
+    </w:p>
+    <w:p>
+      <w:pPr>
+        <w:pStyle w:val="DefinitionTerm"/>
+      </w:pPr>
+      <w:hyperlink r:id="rId328">
         <w:r>
           <w:rPr>
             <w:rStyle w:val="Hyperlink"/>
@@ -23663,8 +23755,8 @@
         <w:t xml:space="preserve">Protokoll zur Abfrage von bibliografischen Daten </w:t>
       </w:r>
     </w:p>
-    <w:bookmarkEnd w:id="327"/>
-    <w:bookmarkStart w:id="328" w:name="zielgruppe"/>
+    <w:bookmarkEnd w:id="329"/>
+    <w:bookmarkStart w:id="330" w:name="zielgruppe"/>
     <w:p>
       <w:pPr>
         <w:pStyle w:val="Heading1"/>
@@ -23885,8 +23977,8 @@
         <w:t xml:space="preserve">Lehrbeauftragter für einen bibliothekarischen Studiengang.</w:t>
       </w:r>
     </w:p>
-    <w:bookmarkEnd w:id="328"/>
-    <w:bookmarkStart w:id="363" w:name="mitarbeit"/>
+    <w:bookmarkEnd w:id="330"/>
+    <w:bookmarkStart w:id="365" w:name="mitarbeit"/>
     <w:p>
       <w:pPr>
         <w:pStyle w:val="Heading1"/>
@@ -23937,12 +24029,12 @@
                 <wp:inline>
                   <wp:extent cx="152400" cy="152400"/>
                   <wp:effectExtent b="0" l="0" r="0" t="0"/>
-                  <wp:docPr descr="" title="" id="329" name="Picture"/>
+                  <wp:docPr descr="" title="" id="331" name="Picture"/>
                   <a:graphic>
                     <a:graphicData uri="http://schemas.openxmlformats.org/drawingml/2006/picture">
                       <pic:pic>
                         <pic:nvPicPr>
-                          <pic:cNvPr descr="/opt/quarto/share/formats/docx/warning.png" id="330" name="Picture"/>
+                          <pic:cNvPr descr="/opt/quarto/share/formats/docx/warning.png" id="332" name="Picture"/>
                           <pic:cNvPicPr>
                             <a:picLocks noChangeArrowheads="1" noChangeAspect="1"/>
                           </pic:cNvPicPr>
@@ -24101,7 +24193,7 @@
         <w:t xml:space="preserve">beschrieben.</w:t>
       </w:r>
     </w:p>
-    <w:bookmarkStart w:id="334" w:name="arbeitsablauf"/>
+    <w:bookmarkStart w:id="336" w:name="arbeitsablauf"/>
     <w:p>
       <w:pPr>
         <w:pStyle w:val="Heading2"/>
@@ -24182,7 +24274,7 @@
       <w:r>
         <w:t xml:space="preserve"> </w:t>
       </w:r>
-      <w:hyperlink r:id="rId331">
+      <w:hyperlink r:id="rId333">
         <w:r>
           <w:rPr>
             <w:rStyle w:val="Hyperlink"/>
@@ -24199,7 +24291,7 @@
       <w:r>
         <w:t xml:space="preserve"> </w:t>
       </w:r>
-      <w:hyperlink r:id="rId332">
+      <w:hyperlink r:id="rId334">
         <w:r>
           <w:rPr>
             <w:rStyle w:val="Hyperlink"/>
@@ -24265,7 +24357,7 @@
       <w:r>
         <w:t xml:space="preserve"> </w:t>
       </w:r>
-      <w:hyperlink r:id="rId333">
+      <w:hyperlink r:id="rId335">
         <w:r>
           <w:rPr>
             <w:rStyle w:val="Hyperlink"/>
@@ -24280,8 +24372,8 @@
         <w:t xml:space="preserve">in HTML und anderen Formaten aus den Quellen zusammengebaut wird.</w:t>
       </w:r>
     </w:p>
-    <w:bookmarkEnd w:id="334"/>
-    <w:bookmarkStart w:id="352" w:name="styleguide"/>
+    <w:bookmarkEnd w:id="336"/>
+    <w:bookmarkStart w:id="354" w:name="styleguide"/>
     <w:p>
       <w:pPr>
         <w:pStyle w:val="Heading2"/>
@@ -24414,7 +24506,7 @@
         <w:t xml:space="preserve">.</w:t>
       </w:r>
     </w:p>
-    <w:bookmarkStart w:id="335" w:name="schreibstil"/>
+    <w:bookmarkStart w:id="337" w:name="schreibstil"/>
     <w:p>
       <w:pPr>
         <w:pStyle w:val="Heading3"/>
@@ -24515,8 +24607,8 @@
         <w:t xml:space="preserve">.</w:t>
       </w:r>
     </w:p>
-    <w:bookmarkEnd w:id="335"/>
-    <w:bookmarkStart w:id="340" w:name="struktur"/>
+    <w:bookmarkEnd w:id="337"/>
+    <w:bookmarkStart w:id="342" w:name="struktur"/>
     <w:p>
       <w:pPr>
         <w:pStyle w:val="Heading3"/>
@@ -24525,7 +24617,7 @@
         <w:t xml:space="preserve">Struktur</w:t>
       </w:r>
     </w:p>
-    <w:bookmarkStart w:id="337" w:name="struktur-des-texts"/>
+    <w:bookmarkStart w:id="339" w:name="struktur-des-texts"/>
     <w:p>
       <w:pPr>
         <w:pStyle w:val="Heading4"/>
@@ -24697,7 +24789,7 @@
       <w:r>
         <w:t xml:space="preserve"> </w:t>
       </w:r>
-      <w:hyperlink r:id="rId336">
+      <w:hyperlink r:id="rId338">
         <w:r>
           <w:rPr>
             <w:rStyle w:val="Hyperlink"/>
@@ -24744,8 +24836,8 @@
         <w:t xml:space="preserve">zum Text in Form von Bildern, Tabellen, Listen, Infoboxen und/oder Zusammenfassungen.</w:t>
       </w:r>
     </w:p>
-    <w:bookmarkEnd w:id="337"/>
-    <w:bookmarkStart w:id="339" w:name="struktur-der-hauptkapitel"/>
+    <w:bookmarkEnd w:id="339"/>
+    <w:bookmarkStart w:id="341" w:name="struktur-der-hauptkapitel"/>
     <w:p>
       <w:pPr>
         <w:pStyle w:val="Heading4"/>
@@ -24868,7 +24960,7 @@
       <w:r>
         <w:t xml:space="preserve"> </w:t>
       </w:r>
-      <w:hyperlink r:id="rId338">
+      <w:hyperlink r:id="rId340">
         <w:r>
           <w:rPr>
             <w:rStyle w:val="Hyperlink"/>
@@ -24883,9 +24975,9 @@
         <w:t xml:space="preserve">(maximal etwa 158 Zeichen)</w:t>
       </w:r>
     </w:p>
-    <w:bookmarkEnd w:id="339"/>
-    <w:bookmarkEnd w:id="340"/>
-    <w:bookmarkStart w:id="342" w:name="schreibweise"/>
+    <w:bookmarkEnd w:id="341"/>
+    <w:bookmarkEnd w:id="342"/>
+    <w:bookmarkStart w:id="344" w:name="schreibweise"/>
     <w:p>
       <w:pPr>
         <w:pStyle w:val="Heading3"/>
@@ -24967,7 +25059,7 @@
         <w:t xml:space="preserve">Quellen sollten nur dann genannt werden wenn in der jeweiligen Textpassage auch wirklich paraphrasiert oder wörtlich zitiert wird.</w:t>
       </w:r>
     </w:p>
-    <w:bookmarkStart w:id="341" w:name="typografie"/>
+    <w:bookmarkStart w:id="343" w:name="typografie"/>
     <w:p>
       <w:pPr>
         <w:pStyle w:val="Heading4"/>
@@ -25081,9 +25173,9 @@
         <w:t xml:space="preserve">Wir verzichten auf Fußnoten.</w:t>
       </w:r>
     </w:p>
-    <w:bookmarkEnd w:id="341"/>
-    <w:bookmarkEnd w:id="342"/>
-    <w:bookmarkStart w:id="343" w:name="mitarbeit-medien"/>
+    <w:bookmarkEnd w:id="343"/>
+    <w:bookmarkEnd w:id="344"/>
+    <w:bookmarkStart w:id="345" w:name="mitarbeit-medien"/>
     <w:p>
       <w:pPr>
         <w:pStyle w:val="Heading3"/>
@@ -25154,8 +25246,8 @@
         <w:t xml:space="preserve">Bitte nutzt sprechende Dateinamen!</w:t>
       </w:r>
     </w:p>
-    <w:bookmarkEnd w:id="343"/>
-    <w:bookmarkStart w:id="345" w:name="mitarbeit-literatur"/>
+    <w:bookmarkEnd w:id="345"/>
+    <w:bookmarkStart w:id="347" w:name="mitarbeit-literatur"/>
     <w:p>
       <w:pPr>
         <w:pStyle w:val="Heading3"/>
@@ -25174,7 +25266,7 @@
       <w:r>
         <w:t xml:space="preserve"> </w:t>
       </w:r>
-      <w:hyperlink r:id="rId283">
+      <w:hyperlink r:id="rId285">
         <w:r>
           <w:rPr>
             <w:rStyle w:val="Hyperlink"/>
@@ -25221,7 +25313,7 @@
       <w:r>
         <w:t xml:space="preserve"> </w:t>
       </w:r>
-      <w:hyperlink r:id="rId344">
+      <w:hyperlink r:id="rId346">
         <w:r>
           <w:rPr>
             <w:rStyle w:val="Hyperlink"/>
@@ -25251,8 +25343,8 @@
         <w:t xml:space="preserve">auf Literatur verwiesen werden.</w:t>
       </w:r>
     </w:p>
-    <w:bookmarkEnd w:id="345"/>
-    <w:bookmarkStart w:id="349" w:name="mitarbeit-glossar"/>
+    <w:bookmarkEnd w:id="347"/>
+    <w:bookmarkStart w:id="351" w:name="mitarbeit-glossar"/>
     <w:p>
       <w:pPr>
         <w:pStyle w:val="Heading3"/>
@@ -25354,12 +25446,12 @@
                 <wp:inline>
                   <wp:extent cx="152400" cy="152400"/>
                   <wp:effectExtent b="0" l="0" r="0" t="0"/>
-                  <wp:docPr descr="" title="" id="346" name="Picture"/>
+                  <wp:docPr descr="" title="" id="348" name="Picture"/>
                   <a:graphic>
                     <a:graphicData uri="http://schemas.openxmlformats.org/drawingml/2006/picture">
                       <pic:pic>
                         <pic:nvPicPr>
-                          <pic:cNvPr descr="/opt/quarto/share/formats/docx/warning.png" id="347" name="Picture"/>
+                          <pic:cNvPr descr="/opt/quarto/share/formats/docx/warning.png" id="349" name="Picture"/>
                           <pic:cNvPicPr>
                             <a:picLocks noChangeArrowheads="1" noChangeAspect="1"/>
                           </pic:cNvPicPr>
@@ -25427,7 +25519,7 @@
             <w:r>
               <w:t xml:space="preserve"> </w:t>
             </w:r>
-            <w:hyperlink r:id="rId348">
+            <w:hyperlink r:id="rId350">
               <w:r>
                 <w:rPr>
                   <w:rStyle w:val="Hyperlink"/>
@@ -25442,8 +25534,8 @@
         </w:tc>
       </w:tr>
     </w:tbl>
-    <w:bookmarkEnd w:id="349"/>
-    <w:bookmarkStart w:id="351" w:name="mitarbeit-autorinnen"/>
+    <w:bookmarkEnd w:id="351"/>
+    <w:bookmarkStart w:id="353" w:name="mitarbeit-autorinnen"/>
     <w:p>
       <w:pPr>
         <w:pStyle w:val="Heading3"/>
@@ -25479,7 +25571,7 @@
       <w:r>
         <w:t xml:space="preserve"> </w:t>
       </w:r>
-      <w:hyperlink r:id="rId350">
+      <w:hyperlink r:id="rId352">
         <w:r>
           <w:rPr>
             <w:rStyle w:val="VerbatimChar"/>
@@ -25536,9 +25628,9 @@
         <w:t xml:space="preserve">sind optional.</w:t>
       </w:r>
     </w:p>
-    <w:bookmarkEnd w:id="351"/>
-    <w:bookmarkEnd w:id="352"/>
-    <w:bookmarkStart w:id="361" w:name="technik"/>
+    <w:bookmarkEnd w:id="353"/>
+    <w:bookmarkEnd w:id="354"/>
+    <w:bookmarkStart w:id="363" w:name="technik"/>
     <w:p>
       <w:pPr>
         <w:pStyle w:val="Heading2"/>
@@ -25557,7 +25649,7 @@
       <w:r>
         <w:t xml:space="preserve"> </w:t>
       </w:r>
-      <w:hyperlink r:id="rId353">
+      <w:hyperlink r:id="rId355">
         <w:r>
           <w:rPr>
             <w:rStyle w:val="Hyperlink"/>
@@ -25587,7 +25679,7 @@
       <w:r>
         <w:t xml:space="preserve"> </w:t>
       </w:r>
-      <w:hyperlink r:id="rId354">
+      <w:hyperlink r:id="rId356">
         <w:r>
           <w:rPr>
             <w:rStyle w:val="Hyperlink"/>
@@ -25602,7 +25694,7 @@
         <w:t xml:space="preserve">immer der aktuellste Stand einsehbar sein sollte.</w:t>
       </w:r>
     </w:p>
-    <w:bookmarkStart w:id="356" w:name="verzeichnisstruktur"/>
+    <w:bookmarkStart w:id="358" w:name="verzeichnisstruktur"/>
     <w:p>
       <w:pPr>
         <w:pStyle w:val="Heading3"/>
@@ -25666,7 +25758,7 @@
           <w:numId w:val="1073"/>
         </w:numPr>
       </w:pPr>
-      <w:hyperlink r:id="rId350">
+      <w:hyperlink r:id="rId352">
         <w:r>
           <w:rPr>
             <w:rStyle w:val="VerbatimChar"/>
@@ -25801,7 +25893,7 @@
       <w:r>
         <w:t xml:space="preserve"> </w:t>
       </w:r>
-      <w:hyperlink r:id="rId355">
+      <w:hyperlink r:id="rId357">
         <w:r>
           <w:rPr>
             <w:rStyle w:val="Hyperlink"/>
@@ -25813,8 +25905,8 @@
         <w:t xml:space="preserve">)</w:t>
       </w:r>
     </w:p>
-    <w:bookmarkEnd w:id="356"/>
-    <w:bookmarkStart w:id="360" w:name="konvertierung"/>
+    <w:bookmarkEnd w:id="358"/>
+    <w:bookmarkStart w:id="362" w:name="konvertierung"/>
     <w:p>
       <w:pPr>
         <w:pStyle w:val="Heading3"/>
@@ -25833,7 +25925,7 @@
       <w:r>
         <w:t xml:space="preserve"> </w:t>
       </w:r>
-      <w:hyperlink r:id="rId357">
+      <w:hyperlink r:id="rId359">
         <w:r>
           <w:rPr>
             <w:rStyle w:val="Hyperlink"/>
@@ -25900,7 +25992,7 @@
       <w:r>
         <w:t xml:space="preserve"> </w:t>
       </w:r>
-      <w:hyperlink r:id="rId358">
+      <w:hyperlink r:id="rId360">
         <w:r>
           <w:rPr>
             <w:rStyle w:val="VerbatimChar"/>
@@ -25937,7 +26029,7 @@
       <w:r>
         <w:t xml:space="preserve"> </w:t>
       </w:r>
-      <w:hyperlink r:id="rId359">
+      <w:hyperlink r:id="rId361">
         <w:r>
           <w:rPr>
             <w:rStyle w:val="Hyperlink"/>
@@ -26165,9 +26257,9 @@
         <w:t xml:space="preserve">von Zotero.</w:t>
       </w:r>
     </w:p>
-    <w:bookmarkEnd w:id="360"/>
-    <w:bookmarkEnd w:id="361"/>
-    <w:bookmarkStart w:id="362" w:name="lizenz"/>
+    <w:bookmarkEnd w:id="362"/>
+    <w:bookmarkEnd w:id="363"/>
+    <w:bookmarkStart w:id="364" w:name="lizenz"/>
     <w:p>
       <w:pPr>
         <w:pStyle w:val="Heading2"/>
@@ -26211,8 +26303,8 @@
         <w:t xml:space="preserve">) veröffentlicht. Für Abbildungen kann auch eine CC-BY-Lizenz (kein -NC oder -ND) verwendet werden.</w:t>
       </w:r>
     </w:p>
-    <w:bookmarkEnd w:id="362"/>
-    <w:bookmarkEnd w:id="363"/>
+    <w:bookmarkEnd w:id="364"/>
+    <w:bookmarkEnd w:id="365"/>
     <w:sectPr/>
   </w:body>
 </w:document>

</xml_diff>

<commit_message>
Deploying to gh-pages from @ pro4bib/handbuch-it-in-bibliotheken@5ba211ec3cfdc1ba195fb06abc128f71266c34fa 🚀
</commit_message>
<xml_diff>
--- a/Handbuch-IT-in-Bibliotheken.docx
+++ b/Handbuch-IT-in-Bibliotheken.docx
@@ -11775,87 +11775,13 @@
           </w:p>
         </w:tc>
       </w:tr>
-      <w:tr>
-        <w:tc>
-          <w:tcPr/>
-          <w:p>
-            <w:pPr>
-              <w:pStyle w:val="Compact"/>
-              <w:jc w:val="left"/>
-            </w:pPr>
-            <w:r>
-              <w:t xml:space="preserve">WMS</w:t>
-            </w:r>
-          </w:p>
-        </w:tc>
-        <w:tc>
-          <w:tcPr/>
-          <w:p>
-            <w:pPr>
-              <w:pStyle w:val="Compact"/>
-              <w:jc w:val="left"/>
-            </w:pPr>
-            <w:r>
-              <w:t xml:space="preserve">OCLC</w:t>
-            </w:r>
-          </w:p>
-        </w:tc>
-        <w:tc>
-          <w:tcPr/>
-          <w:p>
-            <w:pPr>
-              <w:pStyle w:val="Compact"/>
-              <w:jc w:val="left"/>
-            </w:pPr>
-            <w:r>
-              <w:t xml:space="preserve">vereinzelte</w:t>
-            </w:r>
-            <w:r>
-              <w:t xml:space="preserve"> </w:t>
-            </w:r>
-            <w:r>
-              <w:t xml:space="preserve">Bibliotheken in</w:t>
-            </w:r>
-            <w:r>
-              <w:t xml:space="preserve"> </w:t>
-            </w:r>
-            <w:r>
-              <w:t xml:space="preserve">Deutschland</w:t>
-            </w:r>
-          </w:p>
-        </w:tc>
-        <w:tc>
-          <w:tcPr/>
-          <w:p>
-            <w:pPr>
-              <w:pStyle w:val="Compact"/>
-              <w:jc w:val="left"/>
-            </w:pPr>
-            <w:r>
-              <w:t xml:space="preserve">nein</w:t>
-            </w:r>
-          </w:p>
-        </w:tc>
-        <w:tc>
-          <w:tcPr/>
-          <w:p>
-            <w:pPr>
-              <w:pStyle w:val="Compact"/>
-              <w:jc w:val="left"/>
-            </w:pPr>
-            <w:r>
-              <w:t xml:space="preserve">durch OCLC</w:t>
-            </w:r>
-          </w:p>
-        </w:tc>
-      </w:tr>
     </w:tbl>
     <w:p>
       <w:pPr>
         <w:pStyle w:val="BodyText"/>
       </w:pPr>
       <w:r>
-        <w:t xml:space="preserve">Darüber hinaus gibt es einige kommerzielle Systeme, deren Funktionsumfang auf bestimmte Arten von Bibliotheken zugeschnitten ist:</w:t>
+        <w:t xml:space="preserve">Das Cloud-basierte System WMS von OCLC wird bislang nur vereinzelt von Bibliotheken in Deutschland eingesetzt. Darüber hinaus gibt es einige kommerzielle Systeme, deren Funktionsumfang auf bestimmte Arten von Bibliotheken zugeschnitten ist:</w:t>
       </w:r>
     </w:p>
     <w:p>
@@ -11935,7 +11861,7 @@
         <w:pStyle w:val="FirstParagraph"/>
       </w:pPr>
       <w:r>
-        <w:t xml:space="preserve">Weitere BMS wie PICA LBS, SISIS Sunrise, ExLibris Aleph und allegro werden zwar noch an vielen Bibliotheken eingesetzt aber nicht mehr wesentlich weiterentwickelt, da ihre technische Grundlage inzwischen weitgehend veraltet ist.</w:t>
+        <w:t xml:space="preserve">Weitere BMS wie PICA LBS, SISIS Sunrise, ExLibris Aleph und allegro werden zwar noch an vielen Bibliotheken eingesetzt aber nicht mehr wesentlich weiterentwickelt, da ihre technische Grundlage inzwischen weitgehend veraltet ist. Für BibliothecaPlus ist von OCLC ein Nachfolger angekündigt.</w:t>
       </w:r>
     </w:p>
     <w:p>

</xml_diff>

<commit_message>
Deploying to gh-pages from @ pro4bib/handbuch-it-in-bibliotheken@afa69aa8f1451d1ec6ce8f7c5f181c347ed051ad 🚀
</commit_message>
<xml_diff>
--- a/Handbuch-IT-in-Bibliotheken.docx
+++ b/Handbuch-IT-in-Bibliotheken.docx
@@ -11249,27 +11249,27 @@
         <w:pStyle w:val="FirstParagraph"/>
       </w:pPr>
       <w:r>
-        <w:t xml:space="preserve">Stand Mitte 2022 haben folgende BMS die derzeit größte Marktreife und</w:t>
-      </w:r>
-      <w:r>
-        <w:t xml:space="preserve"> </w:t>
-      </w:r>
-      <w:r>
-        <w:t xml:space="preserve">-durchdringung im deutschsprachigen Raum.</w:t>
+        <w:t xml:space="preserve">Stand Mitte 2022 haben folgende aktuellen BMS die derzeit größte Marktreife und</w:t>
+      </w:r>
+      <w:r>
+        <w:t xml:space="preserve"> </w:t>
+      </w:r>
+      <w:r>
+        <w:t xml:space="preserve">-durchdringung im deutschsprachigen Raum (Sortierung nach Name):</w:t>
       </w:r>
     </w:p>
     <w:tbl>
       <w:tblPr>
         <w:tblStyle w:val="Table"/>
-        <w:tblW w:type="pct" w:w="5000"/>
+        <w:tblW w:type="pct" w:w="4873"/>
         <w:tblLook w:firstRow="1" w:lastRow="0" w:firstColumn="0" w:lastColumn="0" w:noHBand="0" w:noVBand="0" w:val="0020"/>
       </w:tblPr>
       <w:tblGrid>
-        <w:gridCol w:w="1218"/>
-        <w:gridCol w:w="1523"/>
-        <w:gridCol w:w="2335"/>
-        <w:gridCol w:w="1218"/>
-        <w:gridCol w:w="1624"/>
+        <w:gridCol w:w="1102"/>
+        <w:gridCol w:w="1604"/>
+        <w:gridCol w:w="2305"/>
+        <w:gridCol w:w="1102"/>
+        <w:gridCol w:w="1604"/>
       </w:tblGrid>
       <w:tr>
         <w:trPr>
@@ -11353,7 +11353,7 @@
               <w:jc w:val="left"/>
             </w:pPr>
             <w:r>
-              <w:t xml:space="preserve">Folio</w:t>
+              <w:t xml:space="preserve">aDIS/BMS</w:t>
             </w:r>
           </w:p>
         </w:tc>
@@ -11365,13 +11365,7 @@
               <w:jc w:val="left"/>
             </w:pPr>
             <w:r>
-              <w:t xml:space="preserve">Open Library</w:t>
-            </w:r>
-            <w:r>
-              <w:t xml:space="preserve"> </w:t>
-            </w:r>
-            <w:r>
-              <w:t xml:space="preserve">Foundation</w:t>
+              <w:t xml:space="preserve">aStec</w:t>
             </w:r>
           </w:p>
         </w:tc>
@@ -11383,25 +11377,13 @@
               <w:jc w:val="left"/>
             </w:pPr>
             <w:r>
-              <w:t xml:space="preserve">ERM-Modul in</w:t>
+              <w:t xml:space="preserve">ÖBs und WBs vor allem</w:t>
             </w:r>
             <w:r>
               <w:t xml:space="preserve"> </w:t>
             </w:r>
             <w:r>
-              <w:t xml:space="preserve">einzelnen</w:t>
-            </w:r>
-            <w:r>
-              <w:t xml:space="preserve"> </w:t>
-            </w:r>
-            <w:r>
-              <w:t xml:space="preserve">deutschen</w:t>
-            </w:r>
-            <w:r>
-              <w:t xml:space="preserve"> </w:t>
-            </w:r>
-            <w:r>
-              <w:t xml:space="preserve">Bibliotheken</w:t>
+              <w:t xml:space="preserve">im BSZ</w:t>
             </w:r>
           </w:p>
         </w:tc>
@@ -11413,7 +11395,7 @@
               <w:jc w:val="left"/>
             </w:pPr>
             <w:r>
-              <w:t xml:space="preserve">ja</w:t>
+              <w:t xml:space="preserve">nein</w:t>
             </w:r>
           </w:p>
         </w:tc>
@@ -11425,19 +11407,7 @@
               <w:jc w:val="left"/>
             </w:pPr>
             <w:r>
-              <w:t xml:space="preserve">in Eigenregie</w:t>
-            </w:r>
-            <w:r>
-              <w:t xml:space="preserve"> </w:t>
-            </w:r>
-            <w:r>
-              <w:t xml:space="preserve">oder durch</w:t>
-            </w:r>
-            <w:r>
-              <w:t xml:space="preserve"> </w:t>
-            </w:r>
-            <w:r>
-              <w:t xml:space="preserve">Dienstleister</w:t>
+              <w:t xml:space="preserve">durch aStec</w:t>
             </w:r>
           </w:p>
         </w:tc>
@@ -11451,7 +11421,7 @@
               <w:jc w:val="left"/>
             </w:pPr>
             <w:r>
-              <w:t xml:space="preserve">Koha</w:t>
+              <w:t xml:space="preserve">Alma</w:t>
             </w:r>
           </w:p>
         </w:tc>
@@ -11463,13 +11433,7 @@
               <w:jc w:val="left"/>
             </w:pPr>
             <w:r>
-              <w:t xml:space="preserve">Koha</w:t>
-            </w:r>
-            <w:r>
-              <w:t xml:space="preserve"> </w:t>
-            </w:r>
-            <w:r>
-              <w:t xml:space="preserve">Community</w:t>
+              <w:t xml:space="preserve">ExLibris</w:t>
             </w:r>
           </w:p>
         </w:tc>
@@ -11481,31 +11445,25 @@
               <w:jc w:val="left"/>
             </w:pPr>
             <w:r>
-              <w:t xml:space="preserve">ÖBs</w:t>
+              <w:t xml:space="preserve">WBs in Berlin, NRW,</w:t>
             </w:r>
             <w:r>
               <w:t xml:space="preserve"> </w:t>
             </w:r>
             <w:r>
-              <w:t xml:space="preserve">und</w:t>
+              <w:t xml:space="preserve">Bayerische</w:t>
             </w:r>
             <w:r>
               <w:t xml:space="preserve"> </w:t>
             </w:r>
             <w:r>
-              <w:t xml:space="preserve">Spezialbibliotheken,</w:t>
+              <w:t xml:space="preserve">Staatsbibliothek,</w:t>
             </w:r>
             <w:r>
               <w:t xml:space="preserve"> </w:t>
             </w:r>
             <w:r>
-              <w:t xml:space="preserve">in Planung im</w:t>
-            </w:r>
-            <w:r>
-              <w:t xml:space="preserve"> </w:t>
-            </w:r>
-            <w:r>
-              <w:t xml:space="preserve">KOBV</w:t>
+              <w:t xml:space="preserve">Schweiz</w:t>
             </w:r>
           </w:p>
         </w:tc>
@@ -11517,7 +11475,7 @@
               <w:jc w:val="left"/>
             </w:pPr>
             <w:r>
-              <w:t xml:space="preserve">ja</w:t>
+              <w:t xml:space="preserve">nein</w:t>
             </w:r>
           </w:p>
         </w:tc>
@@ -11529,19 +11487,19 @@
               <w:jc w:val="left"/>
             </w:pPr>
             <w:r>
-              <w:t xml:space="preserve">in Eigenregie</w:t>
+              <w:t xml:space="preserve">durch ExLibis,</w:t>
             </w:r>
             <w:r>
               <w:t xml:space="preserve"> </w:t>
             </w:r>
             <w:r>
-              <w:t xml:space="preserve">oder durch</w:t>
+              <w:t xml:space="preserve">integrierte</w:t>
             </w:r>
             <w:r>
               <w:t xml:space="preserve"> </w:t>
             </w:r>
             <w:r>
-              <w:t xml:space="preserve">Dienstleister</w:t>
+              <w:t xml:space="preserve">Apps in Eigenregie</w:t>
             </w:r>
           </w:p>
         </w:tc>
@@ -11555,7 +11513,7 @@
               <w:jc w:val="left"/>
             </w:pPr>
             <w:r>
-              <w:t xml:space="preserve">Alma</w:t>
+              <w:t xml:space="preserve">Folio</w:t>
             </w:r>
           </w:p>
         </w:tc>
@@ -11567,7 +11525,13 @@
               <w:jc w:val="left"/>
             </w:pPr>
             <w:r>
-              <w:t xml:space="preserve">ExLibris</w:t>
+              <w:t xml:space="preserve">Open Library</w:t>
+            </w:r>
+            <w:r>
+              <w:t xml:space="preserve"> </w:t>
+            </w:r>
+            <w:r>
+              <w:t xml:space="preserve">Foundation</w:t>
             </w:r>
           </w:p>
         </w:tc>
@@ -11579,25 +11543,7 @@
               <w:jc w:val="left"/>
             </w:pPr>
             <w:r>
-              <w:t xml:space="preserve">WBs in Berlin,</w:t>
-            </w:r>
-            <w:r>
-              <w:t xml:space="preserve"> </w:t>
-            </w:r>
-            <w:r>
-              <w:t xml:space="preserve">NRW, Bayerische</w:t>
-            </w:r>
-            <w:r>
-              <w:t xml:space="preserve"> </w:t>
-            </w:r>
-            <w:r>
-              <w:t xml:space="preserve">Staatsbibliothek,</w:t>
-            </w:r>
-            <w:r>
-              <w:t xml:space="preserve"> </w:t>
-            </w:r>
-            <w:r>
-              <w:t xml:space="preserve">Schweiz,</w:t>
+              <w:t xml:space="preserve">Einführung in WBs</w:t>
             </w:r>
           </w:p>
         </w:tc>
@@ -11609,7 +11555,7 @@
               <w:jc w:val="left"/>
             </w:pPr>
             <w:r>
-              <w:t xml:space="preserve">nein</w:t>
+              <w:t xml:space="preserve">ja</w:t>
             </w:r>
           </w:p>
         </w:tc>
@@ -11617,30 +11563,23 @@
           <w:tcPr/>
           <w:p>
             <w:pPr>
+              <w:pStyle w:val="Compact"/>
               <w:jc w:val="left"/>
             </w:pPr>
             <w:r>
-              <w:t xml:space="preserve">durch ExLibis</w:t>
-            </w:r>
-          </w:p>
-          <w:p>
-            <w:pPr>
-              <w:jc w:val="left"/>
-            </w:pPr>
-            <w:r>
-              <w:t xml:space="preserve">integrierte</w:t>
+              <w:t xml:space="preserve">in Eigenregie</w:t>
             </w:r>
             <w:r>
               <w:t xml:space="preserve"> </w:t>
             </w:r>
             <w:r>
-              <w:t xml:space="preserve">Apps durch</w:t>
+              <w:t xml:space="preserve">oder durch</w:t>
             </w:r>
             <w:r>
               <w:t xml:space="preserve"> </w:t>
             </w:r>
             <w:r>
-              <w:t xml:space="preserve">Bibliotheken</w:t>
+              <w:t xml:space="preserve">Dienstleister</w:t>
             </w:r>
           </w:p>
         </w:tc>
@@ -11654,7 +11593,7 @@
               <w:jc w:val="left"/>
             </w:pPr>
             <w:r>
-              <w:t xml:space="preserve">aDIS/BMS</w:t>
+              <w:t xml:space="preserve">Koha</w:t>
             </w:r>
           </w:p>
         </w:tc>
@@ -11666,7 +11605,7 @@
               <w:jc w:val="left"/>
             </w:pPr>
             <w:r>
-              <w:t xml:space="preserve">aStec</w:t>
+              <w:t xml:space="preserve">Koha Community</w:t>
             </w:r>
           </w:p>
         </w:tc>
@@ -11678,13 +11617,19 @@
               <w:jc w:val="left"/>
             </w:pPr>
             <w:r>
-              <w:t xml:space="preserve">ÖBs und WBs</w:t>
+              <w:t xml:space="preserve">ÖBs und</w:t>
             </w:r>
             <w:r>
               <w:t xml:space="preserve"> </w:t>
             </w:r>
             <w:r>
-              <w:t xml:space="preserve">vor allem im BSZ</w:t>
+              <w:t xml:space="preserve">Spezialbibliotheken,</w:t>
+            </w:r>
+            <w:r>
+              <w:t xml:space="preserve"> </w:t>
+            </w:r>
+            <w:r>
+              <w:t xml:space="preserve">in Planung im KOBV</w:t>
             </w:r>
           </w:p>
         </w:tc>
@@ -11696,7 +11641,7 @@
               <w:jc w:val="left"/>
             </w:pPr>
             <w:r>
-              <w:t xml:space="preserve">nein</w:t>
+              <w:t xml:space="preserve">ja</w:t>
             </w:r>
           </w:p>
         </w:tc>
@@ -11708,7 +11653,19 @@
               <w:jc w:val="left"/>
             </w:pPr>
             <w:r>
-              <w:t xml:space="preserve">durch aStec</w:t>
+              <w:t xml:space="preserve">in Eigenregie</w:t>
+            </w:r>
+            <w:r>
+              <w:t xml:space="preserve"> </w:t>
+            </w:r>
+            <w:r>
+              <w:t xml:space="preserve">oder durch</w:t>
+            </w:r>
+            <w:r>
+              <w:t xml:space="preserve"> </w:t>
+            </w:r>
+            <w:r>
+              <w:t xml:space="preserve">Dienstleister</w:t>
             </w:r>
           </w:p>
         </w:tc>
@@ -11722,7 +11679,7 @@
               <w:jc w:val="left"/>
             </w:pPr>
             <w:r>
-              <w:t xml:space="preserve">LIBERO</w:t>
+              <w:t xml:space="preserve">LBS</w:t>
             </w:r>
           </w:p>
         </w:tc>
@@ -11734,7 +11691,7 @@
               <w:jc w:val="left"/>
             </w:pPr>
             <w:r>
-              <w:t xml:space="preserve">LIBERO</w:t>
+              <w:t xml:space="preserve">OCLC via VZG</w:t>
             </w:r>
           </w:p>
         </w:tc>
@@ -11746,7 +11703,13 @@
               <w:jc w:val="left"/>
             </w:pPr>
             <w:r>
-              <w:t xml:space="preserve">ÖBs und WBs</w:t>
+              <w:t xml:space="preserve">WBs im GBV und</w:t>
+            </w:r>
+            <w:r>
+              <w:t xml:space="preserve"> </w:t>
+            </w:r>
+            <w:r>
+              <w:t xml:space="preserve">Spezialbibliotheken</w:t>
             </w:r>
           </w:p>
         </w:tc>
@@ -11770,6 +11733,68 @@
               <w:jc w:val="left"/>
             </w:pPr>
             <w:r>
+              <w:t xml:space="preserve">durch VZG</w:t>
+            </w:r>
+          </w:p>
+        </w:tc>
+      </w:tr>
+      <w:tr>
+        <w:tc>
+          <w:tcPr/>
+          <w:p>
+            <w:pPr>
+              <w:pStyle w:val="Compact"/>
+              <w:jc w:val="left"/>
+            </w:pPr>
+            <w:r>
+              <w:t xml:space="preserve">LIBERO</w:t>
+            </w:r>
+          </w:p>
+        </w:tc>
+        <w:tc>
+          <w:tcPr/>
+          <w:p>
+            <w:pPr>
+              <w:pStyle w:val="Compact"/>
+              <w:jc w:val="left"/>
+            </w:pPr>
+            <w:r>
+              <w:t xml:space="preserve">LIBERO/Knosys</w:t>
+            </w:r>
+          </w:p>
+        </w:tc>
+        <w:tc>
+          <w:tcPr/>
+          <w:p>
+            <w:pPr>
+              <w:pStyle w:val="Compact"/>
+              <w:jc w:val="left"/>
+            </w:pPr>
+            <w:r>
+              <w:t xml:space="preserve">ÖBs und WBs</w:t>
+            </w:r>
+          </w:p>
+        </w:tc>
+        <w:tc>
+          <w:tcPr/>
+          <w:p>
+            <w:pPr>
+              <w:pStyle w:val="Compact"/>
+              <w:jc w:val="left"/>
+            </w:pPr>
+            <w:r>
+              <w:t xml:space="preserve">nein</w:t>
+            </w:r>
+          </w:p>
+        </w:tc>
+        <w:tc>
+          <w:tcPr/>
+          <w:p>
+            <w:pPr>
+              <w:pStyle w:val="Compact"/>
+              <w:jc w:val="left"/>
+            </w:pPr>
+            <w:r>
               <w:t xml:space="preserve">durch LIBERO</w:t>
             </w:r>
           </w:p>
@@ -11781,7 +11806,15 @@
         <w:pStyle w:val="BodyText"/>
       </w:pPr>
       <w:r>
-        <w:t xml:space="preserve">Das Cloud-basierte System WMS von OCLC wird bislang nur vereinzelt von Bibliotheken in Deutschland eingesetzt. Darüber hinaus gibt es einige kommerzielle Systeme, deren Funktionsumfang auf bestimmte Arten von Bibliotheken zugeschnitten ist:</w:t>
+        <w:t xml:space="preserve">Weitere BMS wie ExLibris Aleph, SISIS Sunrise und allegro werden zwar auch noch an vielen Bibliotheken eingesetzt, aber nicht mehr wesentlich weiterentwickelt. Das Cloud-basierte System WMS von OCLC ist in Deutschland bislang nur vereinzelt im Einsatz. Für BibliothecaPlus ist von OCLC ein Nachfolger angekündigt.</w:t>
+      </w:r>
+    </w:p>
+    <w:p>
+      <w:pPr>
+        <w:pStyle w:val="BodyText"/>
+      </w:pPr>
+      <w:r>
+        <w:t xml:space="preserve">Darüber hinaus gibt es mehrere kommerzielle Systeme, deren Funktionsumfang auf bestimmte Arten von Bibliotheken zugeschnitten ist, beispielsweise:</w:t>
       </w:r>
     </w:p>
     <w:p>
@@ -11859,14 +11892,6 @@
     <w:p>
       <w:pPr>
         <w:pStyle w:val="FirstParagraph"/>
-      </w:pPr>
-      <w:r>
-        <w:t xml:space="preserve">Weitere BMS wie PICA LBS, SISIS Sunrise, ExLibris Aleph und allegro werden zwar noch an vielen Bibliotheken eingesetzt aber nicht mehr wesentlich weiterentwickelt, da ihre technische Grundlage inzwischen weitgehend veraltet ist. Für BibliothecaPlus ist von OCLC ein Nachfolger angekündigt.</w:t>
-      </w:r>
-    </w:p>
-    <w:p>
-      <w:pPr>
-        <w:pStyle w:val="BodyText"/>
       </w:pPr>
       <w:r>
         <w:t xml:space="preserve">Eine umfangreiche internationale Übersicht von BMS enthält der von Marshall Breeding</w:t>

</xml_diff>

<commit_message>
Deploying to gh-pages from @ pro4bib/handbuch-it-in-bibliotheken@8983030fcae89494e2d83472b85455dc25066ddf 🚀
</commit_message>
<xml_diff>
--- a/Handbuch-IT-in-Bibliotheken.docx
+++ b/Handbuch-IT-in-Bibliotheken.docx
@@ -33,7 +33,195 @@
         <w:pStyle w:val="Date"/>
       </w:pPr>
       <w:r>
-        <w:t xml:space="preserve">2022-06-01T00:00:00+00:00</w:t>
+        <w:t xml:space="preserve">2022-06-03T00:00:00+00:00</w:t>
+      </w:r>
+    </w:p>
+    <w:p>
+      <w:pPr>
+        <w:pStyle w:val="Abstract"/>
+      </w:pPr>
+      <w:r>
+        <w:t xml:space="preserve">Dieses</w:t>
+      </w:r>
+      <w:r>
+        <w:t xml:space="preserve"> </w:t>
+      </w:r>
+      <w:r>
+        <w:t xml:space="preserve">Handbuch</w:t>
+      </w:r>
+      <w:r>
+        <w:t xml:space="preserve"> </w:t>
+      </w:r>
+      <w:r>
+        <w:t xml:space="preserve">gibt</w:t>
+      </w:r>
+      <w:r>
+        <w:t xml:space="preserve"> </w:t>
+      </w:r>
+      <w:r>
+        <w:t xml:space="preserve">einen</w:t>
+      </w:r>
+      <w:r>
+        <w:t xml:space="preserve"> </w:t>
+      </w:r>
+      <w:r>
+        <w:t xml:space="preserve">knappen,</w:t>
+      </w:r>
+      <w:r>
+        <w:t xml:space="preserve"> </w:t>
+      </w:r>
+      <w:r>
+        <w:t xml:space="preserve">umfassenden</w:t>
+      </w:r>
+      <w:r>
+        <w:t xml:space="preserve"> </w:t>
+      </w:r>
+      <w:r>
+        <w:t xml:space="preserve">Überblick</w:t>
+      </w:r>
+      <w:r>
+        <w:t xml:space="preserve"> </w:t>
+      </w:r>
+      <w:r>
+        <w:t xml:space="preserve">über</w:t>
+      </w:r>
+      <w:r>
+        <w:t xml:space="preserve"> </w:t>
+      </w:r>
+      <w:r>
+        <w:t xml:space="preserve">die</w:t>
+      </w:r>
+      <w:r>
+        <w:t xml:space="preserve"> </w:t>
+      </w:r>
+      <w:r>
+        <w:t xml:space="preserve">wesentlichen</w:t>
+      </w:r>
+      <w:r>
+        <w:t xml:space="preserve"> </w:t>
+      </w:r>
+      <w:r>
+        <w:t xml:space="preserve">IT-bezogenen</w:t>
+      </w:r>
+      <w:r>
+        <w:t xml:space="preserve"> </w:t>
+      </w:r>
+      <w:r>
+        <w:t xml:space="preserve">Themen</w:t>
+      </w:r>
+      <w:r>
+        <w:t xml:space="preserve"> </w:t>
+      </w:r>
+      <w:r>
+        <w:t xml:space="preserve">in</w:t>
+      </w:r>
+      <w:r>
+        <w:t xml:space="preserve"> </w:t>
+      </w:r>
+      <w:r>
+        <w:t xml:space="preserve">Bibliotheken.</w:t>
+      </w:r>
+      <w:r>
+        <w:t xml:space="preserve"> </w:t>
+      </w:r>
+      <w:r>
+        <w:t xml:space="preserve">Die</w:t>
+      </w:r>
+      <w:r>
+        <w:t xml:space="preserve"> </w:t>
+      </w:r>
+      <w:r>
+        <w:t xml:space="preserve">aktuelle</w:t>
+      </w:r>
+      <w:r>
+        <w:t xml:space="preserve"> </w:t>
+      </w:r>
+      <w:r>
+        <w:t xml:space="preserve">Version</w:t>
+      </w:r>
+      <w:r>
+        <w:t xml:space="preserve"> </w:t>
+      </w:r>
+      <w:r>
+        <w:t xml:space="preserve">beschränkt</w:t>
+      </w:r>
+      <w:r>
+        <w:t xml:space="preserve"> </w:t>
+      </w:r>
+      <w:r>
+        <w:t xml:space="preserve">sich</w:t>
+      </w:r>
+      <w:r>
+        <w:t xml:space="preserve"> </w:t>
+      </w:r>
+      <w:r>
+        <w:t xml:space="preserve">auf</w:t>
+      </w:r>
+      <w:r>
+        <w:t xml:space="preserve"> </w:t>
+      </w:r>
+      <w:r>
+        <w:t xml:space="preserve">Kapitel</w:t>
+      </w:r>
+      <w:r>
+        <w:t xml:space="preserve"> </w:t>
+      </w:r>
+      <w:r>
+        <w:t xml:space="preserve">zum</w:t>
+      </w:r>
+      <w:r>
+        <w:t xml:space="preserve"> </w:t>
+      </w:r>
+      <w:r>
+        <w:t xml:space="preserve">Management</w:t>
+      </w:r>
+      <w:r>
+        <w:t xml:space="preserve"> </w:t>
+      </w:r>
+      <w:r>
+        <w:t xml:space="preserve">von</w:t>
+      </w:r>
+      <w:r>
+        <w:t xml:space="preserve"> </w:t>
+      </w:r>
+      <w:r>
+        <w:t xml:space="preserve">IT-Systemen,</w:t>
+      </w:r>
+      <w:r>
+        <w:t xml:space="preserve"> </w:t>
+      </w:r>
+      <w:r>
+        <w:t xml:space="preserve">Anforderungen</w:t>
+      </w:r>
+      <w:r>
+        <w:t xml:space="preserve"> </w:t>
+      </w:r>
+      <w:r>
+        <w:t xml:space="preserve">an</w:t>
+      </w:r>
+      <w:r>
+        <w:t xml:space="preserve"> </w:t>
+      </w:r>
+      <w:r>
+        <w:t xml:space="preserve">die</w:t>
+      </w:r>
+      <w:r>
+        <w:t xml:space="preserve"> </w:t>
+      </w:r>
+      <w:r>
+        <w:t xml:space="preserve">IT-Entwicklung</w:t>
+      </w:r>
+      <w:r>
+        <w:t xml:space="preserve"> </w:t>
+      </w:r>
+      <w:r>
+        <w:t xml:space="preserve">und</w:t>
+      </w:r>
+      <w:r>
+        <w:t xml:space="preserve"> </w:t>
+      </w:r>
+      <w:r>
+        <w:t xml:space="preserve">Bibliotheksmanagementsysteme.</w:t>
       </w:r>
     </w:p>
     <w:sdt>
@@ -22640,7 +22828,7 @@
         <w:pStyle w:val="FirstParagraph"/>
       </w:pPr>
       <w:r>
-        <w:t xml:space="preserve">Weiterführende Literatur und Quellen zum Themenbereich IT in Bibliotheken werden</w:t>
+        <w:t xml:space="preserve">Hier nur die explizit im Handbuch referenzierten Publikationen. Die vollständige Bibliographie wird</w:t>
       </w:r>
       <w:r>
         <w:t xml:space="preserve"> </w:t>
@@ -22650,14 +22838,14 @@
           <w:rPr>
             <w:rStyle w:val="Hyperlink"/>
           </w:rPr>
-          <w:t xml:space="preserve">in einer Zotero-Gruppe</w:t>
+          <w:t xml:space="preserve">in einer gemeinsamen Zotero-Gruppe</w:t>
         </w:r>
       </w:hyperlink>
       <w:r>
         <w:t xml:space="preserve"> </w:t>
       </w:r>
       <w:r>
-        <w:t xml:space="preserve">verwaltet. Hier davon nur die explizit im Handbuch referenzierten Publikationen:</w:t>
+        <w:t xml:space="preserve">verwaltet.</w:t>
       </w:r>
     </w:p>
     <w:bookmarkStart w:id="311" w:name="refs"/>
@@ -23707,228 +23895,6 @@
       </w:r>
     </w:p>
     <w:bookmarkEnd w:id="329"/>
-    <w:bookmarkStart w:id="330" w:name="zielgruppe"/>
-    <w:p>
-      <w:pPr>
-        <w:pStyle w:val="Heading1"/>
-      </w:pPr>
-      <w:r>
-        <w:t xml:space="preserve">Zielgruppe</w:t>
-      </w:r>
-    </w:p>
-    <w:p>
-      <w:pPr>
-        <w:pStyle w:val="FirstParagraph"/>
-      </w:pPr>
-      <w:r>
-        <w:t xml:space="preserve">Zur Klärung der Zielgruppe dieses Handbuchs wurden einige sogenannte</w:t>
-      </w:r>
-      <w:r>
-        <w:t xml:space="preserve"> </w:t>
-      </w:r>
-      <w:r>
-        <w:t xml:space="preserve">Personas definiert:</w:t>
-      </w:r>
-    </w:p>
-    <w:p>
-      <w:pPr>
-        <w:numPr>
-          <w:ilvl w:val="0"/>
-          <w:numId w:val="1064"/>
-        </w:numPr>
-      </w:pPr>
-      <w:r>
-        <w:rPr>
-          <w:bCs/>
-          <w:b/>
-        </w:rPr>
-        <w:t xml:space="preserve">Janine</w:t>
-      </w:r>
-      <w:r>
-        <w:t xml:space="preserve"> </w:t>
-      </w:r>
-      <w:r>
-        <w:t xml:space="preserve">Buchinger: Janine leitet die Stadtbibliothek in einer</w:t>
-      </w:r>
-      <w:r>
-        <w:t xml:space="preserve"> </w:t>
-      </w:r>
-      <w:r>
-        <w:t xml:space="preserve">Stadt mit 250.000 Einwohnern. Die Bibliothek besteht aus einer</w:t>
-      </w:r>
-      <w:r>
-        <w:t xml:space="preserve"> </w:t>
-      </w:r>
-      <w:r>
-        <w:t xml:space="preserve">Zentrale und zwei Zweigstellen. Mit den Schulbüchereien besteht</w:t>
-      </w:r>
-      <w:r>
-        <w:t xml:space="preserve"> </w:t>
-      </w:r>
-      <w:r>
-        <w:t xml:space="preserve">eine Kooperation für fachliche Beratung und gemeinsame Aktivitäten</w:t>
-      </w:r>
-      <w:r>
-        <w:t xml:space="preserve"> </w:t>
-      </w:r>
-      <w:r>
-        <w:t xml:space="preserve">bei der Informationskompetenz-Vermittlung.</w:t>
-      </w:r>
-    </w:p>
-    <w:p>
-      <w:pPr>
-        <w:numPr>
-          <w:ilvl w:val="0"/>
-          <w:numId w:val="1064"/>
-        </w:numPr>
-      </w:pPr>
-      <w:r>
-        <w:t xml:space="preserve">Dr. </w:t>
-      </w:r>
-      <w:r>
-        <w:rPr>
-          <w:bCs/>
-          <w:b/>
-        </w:rPr>
-        <w:t xml:space="preserve">Tillmann</w:t>
-      </w:r>
-      <w:r>
-        <w:t xml:space="preserve"> </w:t>
-      </w:r>
-      <w:r>
-        <w:t xml:space="preserve">Schuppe: Tillmann ist Leiter einer</w:t>
-      </w:r>
-      <w:r>
-        <w:t xml:space="preserve"> </w:t>
-      </w:r>
-      <w:r>
-        <w:t xml:space="preserve">Fachhochschulbibliothek mit 500.000 Medieneinheiten. Die</w:t>
-      </w:r>
-      <w:r>
-        <w:t xml:space="preserve"> </w:t>
-      </w:r>
-      <w:r>
-        <w:t xml:space="preserve">Bibliothek gehört einem Bibliotheksverbund an. Die Bibliothek</w:t>
-      </w:r>
-      <w:r>
-        <w:t xml:space="preserve"> </w:t>
-      </w:r>
-      <w:r>
-        <w:t xml:space="preserve">plant einen Neubau, der gemeinsam mit dem Rechen- und</w:t>
-      </w:r>
-      <w:r>
-        <w:t xml:space="preserve"> </w:t>
-      </w:r>
-      <w:r>
-        <w:t xml:space="preserve">Medienzentrum bezogen werden soll.</w:t>
-      </w:r>
-    </w:p>
-    <w:p>
-      <w:pPr>
-        <w:numPr>
-          <w:ilvl w:val="0"/>
-          <w:numId w:val="1064"/>
-        </w:numPr>
-      </w:pPr>
-      <w:r>
-        <w:rPr>
-          <w:bCs/>
-          <w:b/>
-        </w:rPr>
-        <w:t xml:space="preserve">Magda</w:t>
-      </w:r>
-      <w:r>
-        <w:t xml:space="preserve"> </w:t>
-      </w:r>
-      <w:r>
-        <w:t xml:space="preserve">Olsowski: Magda ist studierte Informatikerin und leitet</w:t>
-      </w:r>
-      <w:r>
-        <w:t xml:space="preserve"> </w:t>
-      </w:r>
-      <w:r>
-        <w:t xml:space="preserve">die Gruppe Forschungsdatenmanagement an einer großen</w:t>
-      </w:r>
-      <w:r>
-        <w:t xml:space="preserve"> </w:t>
-      </w:r>
-      <w:r>
-        <w:t xml:space="preserve">Universitätsbibliothek. Sie hat keine bibliothekarische</w:t>
-      </w:r>
-      <w:r>
-        <w:t xml:space="preserve"> </w:t>
-      </w:r>
-      <w:r>
-        <w:t xml:space="preserve">Vorbildung.</w:t>
-      </w:r>
-    </w:p>
-    <w:p>
-      <w:pPr>
-        <w:numPr>
-          <w:ilvl w:val="0"/>
-          <w:numId w:val="1064"/>
-        </w:numPr>
-      </w:pPr>
-      <w:r>
-        <w:rPr>
-          <w:bCs/>
-          <w:b/>
-        </w:rPr>
-        <w:t xml:space="preserve">Alicia</w:t>
-      </w:r>
-      <w:r>
-        <w:t xml:space="preserve"> </w:t>
-      </w:r>
-      <w:r>
-        <w:t xml:space="preserve">Meyer: Alicia studiert Bibliotheksmanagement und plant</w:t>
-      </w:r>
-      <w:r>
-        <w:t xml:space="preserve"> </w:t>
-      </w:r>
-      <w:r>
-        <w:t xml:space="preserve">eine Masterarbeit, in der sie die Implementierungsprozesse von</w:t>
-      </w:r>
-      <w:r>
-        <w:t xml:space="preserve"> </w:t>
-      </w:r>
-      <w:r>
-        <w:t xml:space="preserve">Software analysieren möchte.</w:t>
-      </w:r>
-    </w:p>
-    <w:p>
-      <w:pPr>
-        <w:numPr>
-          <w:ilvl w:val="0"/>
-          <w:numId w:val="1064"/>
-        </w:numPr>
-      </w:pPr>
-      <w:r>
-        <w:rPr>
-          <w:bCs/>
-          <w:b/>
-        </w:rPr>
-        <w:t xml:space="preserve">Robert</w:t>
-      </w:r>
-      <w:r>
-        <w:t xml:space="preserve"> </w:t>
-      </w:r>
-      <w:r>
-        <w:t xml:space="preserve">Pohlmann: Robert leitet die IT-Abteilung einer</w:t>
-      </w:r>
-      <w:r>
-        <w:t xml:space="preserve"> </w:t>
-      </w:r>
-      <w:r>
-        <w:t xml:space="preserve">mittelgroßen Universitätsbibliothek und ist nebenberuflich</w:t>
-      </w:r>
-      <w:r>
-        <w:t xml:space="preserve"> </w:t>
-      </w:r>
-      <w:r>
-        <w:t xml:space="preserve">Lehrbeauftragter für einen bibliothekarischen Studiengang.</w:t>
-      </w:r>
-    </w:p>
-    <w:bookmarkEnd w:id="330"/>
     <w:bookmarkStart w:id="365" w:name="mitarbeit"/>
     <w:p>
       <w:pPr>
@@ -23980,12 +23946,12 @@
                 <wp:inline>
                   <wp:extent cx="152400" cy="152400"/>
                   <wp:effectExtent b="0" l="0" r="0" t="0"/>
-                  <wp:docPr descr="" title="" id="331" name="Picture"/>
+                  <wp:docPr descr="" title="" id="330" name="Picture"/>
                   <a:graphic>
                     <a:graphicData uri="http://schemas.openxmlformats.org/drawingml/2006/picture">
                       <pic:pic>
                         <pic:nvPicPr>
-                          <pic:cNvPr descr="/opt/quarto/share/formats/docx/warning.png" id="332" name="Picture"/>
+                          <pic:cNvPr descr="/opt/quarto/share/formats/docx/warning.png" id="331" name="Picture"/>
                           <pic:cNvPicPr>
                             <a:picLocks noChangeArrowheads="1" noChangeAspect="1"/>
                           </pic:cNvPicPr>
@@ -24144,7 +24110,7 @@
         <w:t xml:space="preserve">beschrieben.</w:t>
       </w:r>
     </w:p>
-    <w:bookmarkStart w:id="336" w:name="arbeitsablauf"/>
+    <w:bookmarkStart w:id="335" w:name="arbeitsablauf"/>
     <w:p>
       <w:pPr>
         <w:pStyle w:val="Heading2"/>
@@ -24225,7 +24191,7 @@
       <w:r>
         <w:t xml:space="preserve"> </w:t>
       </w:r>
-      <w:hyperlink r:id="rId333">
+      <w:hyperlink r:id="rId332">
         <w:r>
           <w:rPr>
             <w:rStyle w:val="Hyperlink"/>
@@ -24242,7 +24208,7 @@
       <w:r>
         <w:t xml:space="preserve"> </w:t>
       </w:r>
-      <w:hyperlink r:id="rId334">
+      <w:hyperlink r:id="rId333">
         <w:r>
           <w:rPr>
             <w:rStyle w:val="Hyperlink"/>
@@ -24308,7 +24274,7 @@
       <w:r>
         <w:t xml:space="preserve"> </w:t>
       </w:r>
-      <w:hyperlink r:id="rId335">
+      <w:hyperlink r:id="rId334">
         <w:r>
           <w:rPr>
             <w:rStyle w:val="Hyperlink"/>
@@ -24323,7 +24289,7 @@
         <w:t xml:space="preserve">in HTML und anderen Formaten aus den Quellen zusammengebaut wird.</w:t>
       </w:r>
     </w:p>
-    <w:bookmarkEnd w:id="336"/>
+    <w:bookmarkEnd w:id="335"/>
     <w:bookmarkStart w:id="354" w:name="styleguide"/>
     <w:p>
       <w:pPr>
@@ -24355,13 +24321,21 @@
         <w:t xml:space="preserve"> </w:t>
       </w:r>
       <w:r>
-        <w:t xml:space="preserve">gewährleisten.</w:t>
-      </w:r>
-      <w:r>
-        <w:t xml:space="preserve"> </w:t>
-      </w:r>
-      <w:r>
-        <w:t xml:space="preserve">Dazu gibt es Hinweise zu</w:t>
+        <w:t xml:space="preserve">gewährleisten. Dazu gibt es Hinweise zu</w:t>
+      </w:r>
+      <w:r>
+        <w:t xml:space="preserve"> </w:t>
+      </w:r>
+      <w:hyperlink w:anchor="zielgruppe">
+        <w:r>
+          <w:rPr>
+            <w:rStyle w:val="Hyperlink"/>
+          </w:rPr>
+          <w:t xml:space="preserve">Zielgruppe</w:t>
+        </w:r>
+      </w:hyperlink>
+      <w:r>
+        <w:t xml:space="preserve">,</w:t>
       </w:r>
       <w:r>
         <w:t xml:space="preserve"> </w:t>
@@ -24457,6 +24431,238 @@
         <w:t xml:space="preserve">.</w:t>
       </w:r>
     </w:p>
+    <w:bookmarkStart w:id="336" w:name="zielgruppe"/>
+    <w:p>
+      <w:pPr>
+        <w:pStyle w:val="Heading3"/>
+      </w:pPr>
+      <w:r>
+        <w:t xml:space="preserve">Zielgruppe</w:t>
+      </w:r>
+    </w:p>
+    <w:p>
+      <w:pPr>
+        <w:pStyle w:val="FirstParagraph"/>
+      </w:pPr>
+      <w:r>
+        <w:t xml:space="preserve">Zur Klärung der Zielgruppe dieses Handbuchs wurden einige sogenannte</w:t>
+      </w:r>
+      <w:r>
+        <w:t xml:space="preserve"> </w:t>
+      </w:r>
+      <w:r>
+        <w:rPr>
+          <w:iCs/>
+          <w:i/>
+        </w:rPr>
+        <w:t xml:space="preserve">Personas</w:t>
+      </w:r>
+      <w:r>
+        <w:t xml:space="preserve"> </w:t>
+      </w:r>
+      <w:r>
+        <w:t xml:space="preserve">definiert:</w:t>
+      </w:r>
+    </w:p>
+    <w:p>
+      <w:pPr>
+        <w:numPr>
+          <w:ilvl w:val="0"/>
+          <w:numId w:val="1064"/>
+        </w:numPr>
+      </w:pPr>
+      <w:r>
+        <w:rPr>
+          <w:bCs/>
+          <w:b/>
+        </w:rPr>
+        <w:t xml:space="preserve">Janine</w:t>
+      </w:r>
+      <w:r>
+        <w:t xml:space="preserve"> </w:t>
+      </w:r>
+      <w:r>
+        <w:t xml:space="preserve">Buchinger: Janine leitet die Stadtbibliothek in einer</w:t>
+      </w:r>
+      <w:r>
+        <w:t xml:space="preserve"> </w:t>
+      </w:r>
+      <w:r>
+        <w:t xml:space="preserve">Stadt mit 250.000 Einwohnern. Die Bibliothek besteht aus einer</w:t>
+      </w:r>
+      <w:r>
+        <w:t xml:space="preserve"> </w:t>
+      </w:r>
+      <w:r>
+        <w:t xml:space="preserve">Zentrale und zwei Zweigstellen. Mit den Schulbüchereien besteht</w:t>
+      </w:r>
+      <w:r>
+        <w:t xml:space="preserve"> </w:t>
+      </w:r>
+      <w:r>
+        <w:t xml:space="preserve">eine Kooperation für fachliche Beratung und gemeinsame Aktivitäten</w:t>
+      </w:r>
+      <w:r>
+        <w:t xml:space="preserve"> </w:t>
+      </w:r>
+      <w:r>
+        <w:t xml:space="preserve">bei der Informationskompetenz-Vermittlung.</w:t>
+      </w:r>
+    </w:p>
+    <w:p>
+      <w:pPr>
+        <w:numPr>
+          <w:ilvl w:val="0"/>
+          <w:numId w:val="1064"/>
+        </w:numPr>
+      </w:pPr>
+      <w:r>
+        <w:t xml:space="preserve">Dr. </w:t>
+      </w:r>
+      <w:r>
+        <w:rPr>
+          <w:bCs/>
+          <w:b/>
+        </w:rPr>
+        <w:t xml:space="preserve">Tillmann</w:t>
+      </w:r>
+      <w:r>
+        <w:t xml:space="preserve"> </w:t>
+      </w:r>
+      <w:r>
+        <w:t xml:space="preserve">Schuppe: Tillmann ist Leiter einer</w:t>
+      </w:r>
+      <w:r>
+        <w:t xml:space="preserve"> </w:t>
+      </w:r>
+      <w:r>
+        <w:t xml:space="preserve">Fachhochschulbibliothek mit 500.000 Medieneinheiten. Die</w:t>
+      </w:r>
+      <w:r>
+        <w:t xml:space="preserve"> </w:t>
+      </w:r>
+      <w:r>
+        <w:t xml:space="preserve">Bibliothek gehört einem Bibliotheksverbund an. Die Bibliothek</w:t>
+      </w:r>
+      <w:r>
+        <w:t xml:space="preserve"> </w:t>
+      </w:r>
+      <w:r>
+        <w:t xml:space="preserve">plant einen Neubau, der gemeinsam mit dem Rechen- und</w:t>
+      </w:r>
+      <w:r>
+        <w:t xml:space="preserve"> </w:t>
+      </w:r>
+      <w:r>
+        <w:t xml:space="preserve">Medienzentrum bezogen werden soll.</w:t>
+      </w:r>
+    </w:p>
+    <w:p>
+      <w:pPr>
+        <w:numPr>
+          <w:ilvl w:val="0"/>
+          <w:numId w:val="1064"/>
+        </w:numPr>
+      </w:pPr>
+      <w:r>
+        <w:rPr>
+          <w:bCs/>
+          <w:b/>
+        </w:rPr>
+        <w:t xml:space="preserve">Magda</w:t>
+      </w:r>
+      <w:r>
+        <w:t xml:space="preserve"> </w:t>
+      </w:r>
+      <w:r>
+        <w:t xml:space="preserve">Olsowski: Magda ist studierte Informatikerin und leitet</w:t>
+      </w:r>
+      <w:r>
+        <w:t xml:space="preserve"> </w:t>
+      </w:r>
+      <w:r>
+        <w:t xml:space="preserve">die Gruppe Forschungsdatenmanagement an einer großen</w:t>
+      </w:r>
+      <w:r>
+        <w:t xml:space="preserve"> </w:t>
+      </w:r>
+      <w:r>
+        <w:t xml:space="preserve">Universitätsbibliothek. Sie hat keine bibliothekarische</w:t>
+      </w:r>
+      <w:r>
+        <w:t xml:space="preserve"> </w:t>
+      </w:r>
+      <w:r>
+        <w:t xml:space="preserve">Vorbildung.</w:t>
+      </w:r>
+    </w:p>
+    <w:p>
+      <w:pPr>
+        <w:numPr>
+          <w:ilvl w:val="0"/>
+          <w:numId w:val="1064"/>
+        </w:numPr>
+      </w:pPr>
+      <w:r>
+        <w:rPr>
+          <w:bCs/>
+          <w:b/>
+        </w:rPr>
+        <w:t xml:space="preserve">Alicia</w:t>
+      </w:r>
+      <w:r>
+        <w:t xml:space="preserve"> </w:t>
+      </w:r>
+      <w:r>
+        <w:t xml:space="preserve">Meyer: Alicia studiert Bibliotheksmanagement und plant</w:t>
+      </w:r>
+      <w:r>
+        <w:t xml:space="preserve"> </w:t>
+      </w:r>
+      <w:r>
+        <w:t xml:space="preserve">eine Masterarbeit, in der sie die Implementierungsprozesse von</w:t>
+      </w:r>
+      <w:r>
+        <w:t xml:space="preserve"> </w:t>
+      </w:r>
+      <w:r>
+        <w:t xml:space="preserve">Software analysieren möchte.</w:t>
+      </w:r>
+    </w:p>
+    <w:p>
+      <w:pPr>
+        <w:numPr>
+          <w:ilvl w:val="0"/>
+          <w:numId w:val="1064"/>
+        </w:numPr>
+      </w:pPr>
+      <w:r>
+        <w:rPr>
+          <w:bCs/>
+          <w:b/>
+        </w:rPr>
+        <w:t xml:space="preserve">Robert</w:t>
+      </w:r>
+      <w:r>
+        <w:t xml:space="preserve"> </w:t>
+      </w:r>
+      <w:r>
+        <w:t xml:space="preserve">Pohlmann: Robert leitet die IT-Abteilung einer</w:t>
+      </w:r>
+      <w:r>
+        <w:t xml:space="preserve"> </w:t>
+      </w:r>
+      <w:r>
+        <w:t xml:space="preserve">mittelgroßen Universitätsbibliothek und ist nebenberuflich</w:t>
+      </w:r>
+      <w:r>
+        <w:t xml:space="preserve"> </w:t>
+      </w:r>
+      <w:r>
+        <w:t xml:space="preserve">Lehrbeauftragter für einen bibliothekarischen Studiengang.</w:t>
+      </w:r>
+    </w:p>
+    <w:bookmarkEnd w:id="336"/>
     <w:bookmarkStart w:id="337" w:name="schreibstil"/>
     <w:p>
       <w:pPr>
@@ -25527,7 +25733,7 @@
           <w:rPr>
             <w:rStyle w:val="VerbatimChar"/>
           </w:rPr>
-          <w:t xml:space="preserve">contributors.yaml</w:t>
+          <w:t xml:space="preserve">contributors.yml</w:t>
         </w:r>
       </w:hyperlink>
       <w:r>
@@ -25682,6 +25888,26 @@
         <w:rPr>
           <w:rStyle w:val="VerbatimChar"/>
         </w:rPr>
+        <w:t xml:space="preserve">metadata.yml</w:t>
+      </w:r>
+      <w:r>
+        <w:t xml:space="preserve"> </w:t>
+      </w:r>
+      <w:r>
+        <w:t xml:space="preserve">bibliographische Metadaten (Titel, Abstract…)</w:t>
+      </w:r>
+    </w:p>
+    <w:p>
+      <w:pPr>
+        <w:numPr>
+          <w:ilvl w:val="0"/>
+          <w:numId w:val="1073"/>
+        </w:numPr>
+      </w:pPr>
+      <w:r>
+        <w:rPr>
+          <w:rStyle w:val="VerbatimChar"/>
+        </w:rPr>
         <w:t xml:space="preserve">_quarto.yml</w:t>
       </w:r>
       <w:r>
@@ -25714,7 +25940,7 @@
           <w:rPr>
             <w:rStyle w:val="VerbatimChar"/>
           </w:rPr>
-          <w:t xml:space="preserve">contributors.yaml</w:t>
+          <w:t xml:space="preserve">contributors.yml</w:t>
         </w:r>
       </w:hyperlink>
       <w:r>

</xml_diff>

<commit_message>
Deploying to gh-pages from @ pro4bib/handbuch-it-in-bibliotheken@97ab8bf9b6d8d5ea716d641083a91c8f429bd6e3 🚀
</commit_message>
<xml_diff>
--- a/Handbuch-IT-in-Bibliotheken.docx
+++ b/Handbuch-IT-in-Bibliotheken.docx
@@ -574,7 +574,36 @@
         <w:t xml:space="preserve"> </w:t>
       </w:r>
       <w:r>
-        <w:t xml:space="preserve">wurden im Laufe der Veranstaltung eingebunden.</w:t>
+        <w:t xml:space="preserve">wurden online eingebunden. Die Veranstaltung wurde mit Mitteln des</w:t>
+      </w:r>
+      <w:r>
+        <w:t xml:space="preserve"> </w:t>
+      </w:r>
+      <w:hyperlink r:id="rId23">
+        <w:r>
+          <w:rPr>
+            <w:rStyle w:val="Hyperlink"/>
+          </w:rPr>
+          <w:t xml:space="preserve">Publikationsfonds für Open-Access-Monografien des Landes</w:t>
+        </w:r>
+        <w:r>
+          <w:rPr>
+            <w:rStyle w:val="Hyperlink"/>
+          </w:rPr>
+          <w:t xml:space="preserve"> </w:t>
+        </w:r>
+        <w:r>
+          <w:rPr>
+            <w:rStyle w:val="Hyperlink"/>
+          </w:rPr>
+          <w:t xml:space="preserve">Brandenburg</w:t>
+        </w:r>
+      </w:hyperlink>
+      <w:r>
+        <w:t xml:space="preserve"> </w:t>
+      </w:r>
+      <w:r>
+        <w:t xml:space="preserve">gefördert.</w:t>
       </w:r>
     </w:p>
     <w:p>
@@ -873,18 +902,18 @@
                 <wp:inline>
                   <wp:extent cx="152400" cy="152400"/>
                   <wp:effectExtent b="0" l="0" r="0" t="0"/>
-                  <wp:docPr descr="" title="" id="24" name="Picture"/>
+                  <wp:docPr descr="" title="" id="25" name="Picture"/>
                   <a:graphic>
                     <a:graphicData uri="http://schemas.openxmlformats.org/drawingml/2006/picture">
                       <pic:pic>
                         <pic:nvPicPr>
-                          <pic:cNvPr descr="/opt/quarto/share/formats/docx/tip.png" id="25" name="Picture"/>
+                          <pic:cNvPr descr="/opt/quarto/share/formats/docx/tip.png" id="26" name="Picture"/>
                           <pic:cNvPicPr>
                             <a:picLocks noChangeArrowheads="1" noChangeAspect="1"/>
                           </pic:cNvPicPr>
                         </pic:nvPicPr>
                         <pic:blipFill>
-                          <a:blip r:embed="rId23"/>
+                          <a:blip r:embed="rId24"/>
                           <a:stretch>
                             <a:fillRect/>
                           </a:stretch>
@@ -970,55 +999,6 @@
         </w:tc>
       </w:tr>
     </w:tbl>
-    <w:p>
-      <w:pPr>
-        <w:pStyle w:val="BodyText"/>
-      </w:pPr>
-      <w:r>
-        <w:t xml:space="preserve">Die Veröffentlichung wurde aus Mitteln des</w:t>
-      </w:r>
-      <w:r>
-        <w:t xml:space="preserve"> </w:t>
-      </w:r>
-      <w:hyperlink r:id="rId26">
-        <w:r>
-          <w:rPr>
-            <w:rStyle w:val="Hyperlink"/>
-          </w:rPr>
-          <w:t xml:space="preserve">Publikationsfonds für</w:t>
-        </w:r>
-        <w:r>
-          <w:rPr>
-            <w:rStyle w:val="Hyperlink"/>
-          </w:rPr>
-          <w:t xml:space="preserve"> </w:t>
-        </w:r>
-        <w:r>
-          <w:rPr>
-            <w:rStyle w:val="Hyperlink"/>
-          </w:rPr>
-          <w:t xml:space="preserve">Open-Access-Monografien des Landes</w:t>
-        </w:r>
-        <w:r>
-          <w:rPr>
-            <w:rStyle w:val="Hyperlink"/>
-          </w:rPr>
-          <w:t xml:space="preserve"> </w:t>
-        </w:r>
-        <w:r>
-          <w:rPr>
-            <w:rStyle w:val="Hyperlink"/>
-          </w:rPr>
-          <w:t xml:space="preserve">Brandenburg</w:t>
-        </w:r>
-      </w:hyperlink>
-      <w:r>
-        <w:t xml:space="preserve"> </w:t>
-      </w:r>
-      <w:r>
-        <w:t xml:space="preserve">gefördert.</w:t>
-      </w:r>
-    </w:p>
     <w:bookmarkEnd w:id="27"/>
     <w:bookmarkStart w:id="54" w:name="autorinnen"/>
     <w:p>
@@ -2201,7 +2181,7 @@
                           </pic:cNvPicPr>
                         </pic:nvPicPr>
                         <pic:blipFill>
-                          <a:blip r:embed="rId23"/>
+                          <a:blip r:embed="rId24"/>
                           <a:stretch>
                             <a:fillRect/>
                           </a:stretch>
@@ -4402,7 +4382,7 @@
                           </pic:cNvPicPr>
                         </pic:nvPicPr>
                         <pic:blipFill>
-                          <a:blip r:embed="rId23"/>
+                          <a:blip r:embed="rId24"/>
                           <a:stretch>
                             <a:fillRect/>
                           </a:stretch>
@@ -6654,7 +6634,7 @@
                           </pic:cNvPicPr>
                         </pic:nvPicPr>
                         <pic:blipFill>
-                          <a:blip r:embed="rId23"/>
+                          <a:blip r:embed="rId24"/>
                           <a:stretch>
                             <a:fillRect/>
                           </a:stretch>
@@ -10512,7 +10492,7 @@
                           </pic:cNvPicPr>
                         </pic:nvPicPr>
                         <pic:blipFill>
-                          <a:blip r:embed="rId23"/>
+                          <a:blip r:embed="rId24"/>
                           <a:stretch>
                             <a:fillRect/>
                           </a:stretch>
@@ -12707,7 +12687,7 @@
                           </pic:cNvPicPr>
                         </pic:nvPicPr>
                         <pic:blipFill>
-                          <a:blip r:embed="rId23"/>
+                          <a:blip r:embed="rId24"/>
                           <a:stretch>
                             <a:fillRect/>
                           </a:stretch>
@@ -15830,7 +15810,7 @@
                           </pic:cNvPicPr>
                         </pic:nvPicPr>
                         <pic:blipFill>
-                          <a:blip r:embed="rId23"/>
+                          <a:blip r:embed="rId24"/>
                           <a:stretch>
                             <a:fillRect/>
                           </a:stretch>

</xml_diff>

<commit_message>
Deploying to gh-pages from @ pro4bib/handbuch-it-in-bibliotheken@895e527048589a9fb63ea859d3f662574281f585 🚀
</commit_message>
<xml_diff>
--- a/Handbuch-IT-in-Bibliotheken.docx
+++ b/Handbuch-IT-in-Bibliotheken.docx
@@ -33,7 +33,7 @@
         <w:pStyle w:val="Date"/>
       </w:pPr>
       <w:r>
-        <w:t xml:space="preserve">2022-09-08T00:00:00+00:00</w:t>
+        <w:t xml:space="preserve">2022-09-12T00:00:00+00:00</w:t>
       </w:r>
     </w:p>
     <w:p>
@@ -250,7 +250,7 @@
         </w:p>
       </w:sdtContent>
     </w:sdt>
-    <w:bookmarkStart w:id="57" w:name="einleitung"/>
+    <w:bookmarkStart w:id="61" w:name="einleitung"/>
     <w:p>
       <w:pPr>
         <w:pStyle w:val="Heading1"/>
@@ -259,7 +259,169 @@
         <w:t xml:space="preserve">Einleitung</w:t>
       </w:r>
     </w:p>
-    <w:bookmarkStart w:id="20" w:name="motivation"/>
+    <w:tbl>
+      <w:tblPr>
+        <w:tblStyle w:val="Table"/>
+        <w:tblLook w:firstRow="0" w:lastRow="0" w:firstColumn="0" w:lastColumn="0" w:noHBand="0" w:noVBand="0" w:val="0000"/>
+        <w:tblBorders>
+          <w:left w:val="single" w:sz="24" w:space="0" w:color="EB9113"/>
+          <w:right w:val="single" w:sz="4" w:space="0" w:color="EB9113"/>
+          <w:top w:val="single" w:sz="4" w:space="0" w:color="EB9113"/>
+          <w:bottom w:val="single" w:sz="4" w:space="0" w:color="EB9113"/>
+        </w:tblBorders>
+        <w:tblCellMar>
+          <w:left w:w="144" w:type="dxa"/>
+          <w:right w:w="144" w:type="dxa"/>
+        </w:tblCellMar>
+        <w:tblInd w:w="164" w:type="dxa"/>
+        <w:tblW w:type="pct" w:w="100%"/>
+      </w:tblPr>
+      <w:tr>
+        <w:trPr>
+          <w:cantSplit/>
+        </w:trPr>
+        <w:tc>
+          <w:tcPr>
+            <w:shd w:color="auto" w:fill="fcefdc" w:val="clear"/>
+            <w:tcMar>
+              <w:top w:w="92" w:type="dxa"/>
+              <w:bottom w:w="92" w:type="dxa"/>
+            </w:tcMar>
+          </w:tcPr>
+          <w:p>
+            <w:pPr>
+              <w:pStyle w:val="FirstParagraph"/>
+            </w:pPr>
+            <w:pPr>
+              <w:spacing w:before="0" w:after="0"/>
+              <w:textAlignment w:val="center"/>
+            </w:pPr>
+            <w:r>
+              <w:drawing>
+                <wp:inline>
+                  <wp:extent cx="152400" cy="152400"/>
+                  <wp:effectExtent b="0" l="0" r="0" t="0"/>
+                  <wp:docPr descr="" title="" id="21" name="Picture"/>
+                  <a:graphic>
+                    <a:graphicData uri="http://schemas.openxmlformats.org/drawingml/2006/picture">
+                      <pic:pic>
+                        <pic:nvPicPr>
+                          <pic:cNvPr descr="/opt/quarto/share/formats/docx/warning.png" id="22" name="Picture"/>
+                          <pic:cNvPicPr>
+                            <a:picLocks noChangeArrowheads="1" noChangeAspect="1"/>
+                          </pic:cNvPicPr>
+                        </pic:nvPicPr>
+                        <pic:blipFill>
+                          <a:blip r:embed="rId20"/>
+                          <a:stretch>
+                            <a:fillRect/>
+                          </a:stretch>
+                        </pic:blipFill>
+                        <pic:spPr bwMode="auto">
+                          <a:xfrm>
+                            <a:off x="0" y="0"/>
+                            <a:ext cx="152400" cy="152400"/>
+                          </a:xfrm>
+                          <a:prstGeom prst="rect">
+                            <a:avLst/>
+                          </a:prstGeom>
+                          <a:noFill/>
+                          <a:ln w="9525">
+                            <a:noFill/>
+                            <a:headEnd/>
+                            <a:tailEnd/>
+                          </a:ln>
+                        </pic:spPr>
+                      </pic:pic>
+                    </a:graphicData>
+                  </a:graphic>
+                </wp:inline>
+              </w:drawing>
+            </w:r>
+            <w:r>
+              <w:t xml:space="preserve"> </w:t>
+            </w:r>
+            <w:r>
+              <w:t xml:space="preserve"> </w:t>
+            </w:r>
+            <w:r>
+              <w:t xml:space="preserve">Warnung</w:t>
+            </w:r>
+          </w:p>
+        </w:tc>
+      </w:tr>
+      <w:tr>
+        <w:trPr>
+          <w:cantSplit/>
+        </w:trPr>
+        <w:tc>
+          <w:tcPr>
+            <w:tcMar>
+              <w:top w:w="108" w:type="dxa"/>
+              <w:bottom w:w="108" w:type="dxa"/>
+            </w:tcMar>
+          </w:tcPr>
+          <w:p>
+            <w:pPr>
+              <w:pStyle w:val="BodyText"/>
+            </w:pPr>
+            <w:pPr>
+              <w:spacing w:before="16" w:after="16"/>
+            </w:pPr>
+            <w:r>
+              <w:t xml:space="preserve">Nächster</w:t>
+            </w:r>
+            <w:r>
+              <w:t xml:space="preserve"> </w:t>
+            </w:r>
+            <w:hyperlink r:id="rId23">
+              <w:r>
+                <w:rPr>
+                  <w:rStyle w:val="Hyperlink"/>
+                </w:rPr>
+                <w:t xml:space="preserve">Booksprint 11. bis 13. Oktober</w:t>
+              </w:r>
+            </w:hyperlink>
+            <w:r>
+              <w:t xml:space="preserve"> </w:t>
+            </w:r>
+            <w:r>
+              <w:t xml:space="preserve">mit Schwerpunkt</w:t>
+            </w:r>
+            <w:r>
+              <w:t xml:space="preserve"> </w:t>
+            </w:r>
+            <w:r>
+              <w:rPr>
+                <w:iCs/>
+                <w:i/>
+              </w:rPr>
+              <w:t xml:space="preserve">Retrieval, Discovery, Metadatenmanagement</w:t>
+            </w:r>
+            <w:r>
+              <w:t xml:space="preserve"> </w:t>
+            </w:r>
+            <w:r>
+              <w:t xml:space="preserve">und</w:t>
+            </w:r>
+            <w:r>
+              <w:t xml:space="preserve"> </w:t>
+            </w:r>
+            <w:r>
+              <w:rPr>
+                <w:iCs/>
+                <w:i/>
+              </w:rPr>
+              <w:t xml:space="preserve">Technische Infrastruktur</w:t>
+            </w:r>
+            <w:r>
+              <w:t xml:space="preserve">. Es sind noch Plätze frei!</w:t>
+            </w:r>
+          </w:p>
+        </w:tc>
+      </w:tr>
+    </w:tbl>
+    <w:bookmarkStart w:id="24" w:name="motivation"/>
     <w:p>
       <w:pPr>
         <w:pStyle w:val="Heading2"/>
@@ -408,8 +570,8 @@
         <w:t xml:space="preserve">.</w:t>
       </w:r>
     </w:p>
-    <w:bookmarkEnd w:id="20"/>
-    <w:bookmarkStart w:id="21" w:name="inhalt"/>
+    <w:bookmarkEnd w:id="24"/>
+    <w:bookmarkStart w:id="25" w:name="inhalt"/>
     <w:p>
       <w:pPr>
         <w:pStyle w:val="Heading2"/>
@@ -488,8 +650,8 @@
         <w:t xml:space="preserve">Weitere Themen werden bis zur Vervollständigung des Handbuchs hinzukommen.</w:t>
       </w:r>
     </w:p>
-    <w:bookmarkEnd w:id="21"/>
-    <w:bookmarkStart w:id="27" w:name="über-dieses-handbuch"/>
+    <w:bookmarkEnd w:id="25"/>
+    <w:bookmarkStart w:id="31" w:name="über-dieses-handbuch"/>
     <w:p>
       <w:pPr>
         <w:pStyle w:val="Heading2"/>
@@ -508,7 +670,7 @@
       <w:r>
         <w:t xml:space="preserve"> </w:t>
       </w:r>
-      <w:hyperlink r:id="rId22">
+      <w:hyperlink r:id="rId26">
         <w:r>
           <w:rPr>
             <w:rStyle w:val="Hyperlink"/>
@@ -561,7 +723,7 @@
       <w:r>
         <w:t xml:space="preserve"> </w:t>
       </w:r>
-      <w:hyperlink r:id="rId23">
+      <w:hyperlink r:id="rId27">
         <w:r>
           <w:rPr>
             <w:rStyle w:val="Hyperlink"/>
@@ -794,7 +956,7 @@
       <w:r>
         <w:t xml:space="preserve"> </w:t>
       </w:r>
-      <w:hyperlink r:id="rId22">
+      <w:hyperlink r:id="rId26">
         <w:r>
           <w:rPr>
             <w:rStyle w:val="Hyperlink"/>
@@ -848,18 +1010,18 @@
                 <wp:inline>
                   <wp:extent cx="152400" cy="152400"/>
                   <wp:effectExtent b="0" l="0" r="0" t="0"/>
-                  <wp:docPr descr="" title="" id="25" name="Picture"/>
+                  <wp:docPr descr="" title="" id="29" name="Picture"/>
                   <a:graphic>
                     <a:graphicData uri="http://schemas.openxmlformats.org/drawingml/2006/picture">
                       <pic:pic>
                         <pic:nvPicPr>
-                          <pic:cNvPr descr="/opt/quarto/share/formats/docx/tip.png" id="26" name="Picture"/>
+                          <pic:cNvPr descr="/opt/quarto/share/formats/docx/tip.png" id="30" name="Picture"/>
                           <pic:cNvPicPr>
                             <a:picLocks noChangeArrowheads="1" noChangeAspect="1"/>
                           </pic:cNvPicPr>
                         </pic:nvPicPr>
                         <pic:blipFill>
-                          <a:blip r:embed="rId24"/>
+                          <a:blip r:embed="rId28"/>
                           <a:stretch>
                             <a:fillRect/>
                           </a:stretch>
@@ -945,8 +1107,8 @@
         </w:tc>
       </w:tr>
     </w:tbl>
-    <w:bookmarkEnd w:id="27"/>
-    <w:bookmarkStart w:id="54" w:name="autorinnen"/>
+    <w:bookmarkEnd w:id="31"/>
+    <w:bookmarkStart w:id="58" w:name="autorinnen"/>
     <w:p>
       <w:pPr>
         <w:pStyle w:val="Heading2"/>
@@ -968,7 +1130,7 @@
       <w:r>
         <w:br/>
       </w:r>
-      <w:hyperlink r:id="rId28">
+      <w:hyperlink r:id="rId32">
         <w:r>
           <w:rPr>
             <w:rStyle w:val="Hyperlink"/>
@@ -996,7 +1158,7 @@
       <w:r>
         <w:br/>
       </w:r>
-      <w:hyperlink r:id="rId29">
+      <w:hyperlink r:id="rId33">
         <w:r>
           <w:rPr>
             <w:rStyle w:val="Hyperlink"/>
@@ -1007,7 +1169,7 @@
       <w:r>
         <w:t xml:space="preserve"> </w:t>
       </w:r>
-      <w:hyperlink r:id="rId30">
+      <w:hyperlink r:id="rId34">
         <w:r>
           <w:rPr>
             <w:rStyle w:val="Hyperlink"/>
@@ -1035,7 +1197,7 @@
       <w:r>
         <w:br/>
       </w:r>
-      <w:hyperlink r:id="rId31">
+      <w:hyperlink r:id="rId35">
         <w:r>
           <w:rPr>
             <w:rStyle w:val="Hyperlink"/>
@@ -1063,7 +1225,7 @@
       <w:r>
         <w:br/>
       </w:r>
-      <w:hyperlink r:id="rId32">
+      <w:hyperlink r:id="rId36">
         <w:r>
           <w:rPr>
             <w:rStyle w:val="Hyperlink"/>
@@ -1074,7 +1236,7 @@
       <w:r>
         <w:t xml:space="preserve"> </w:t>
       </w:r>
-      <w:hyperlink r:id="rId33">
+      <w:hyperlink r:id="rId37">
         <w:r>
           <w:rPr>
             <w:rStyle w:val="Hyperlink"/>
@@ -1096,7 +1258,7 @@
       <w:r>
         <w:br/>
       </w:r>
-      <w:hyperlink r:id="rId34">
+      <w:hyperlink r:id="rId38">
         <w:r>
           <w:rPr>
             <w:rStyle w:val="Hyperlink"/>
@@ -1124,7 +1286,7 @@
       <w:r>
         <w:br/>
       </w:r>
-      <w:hyperlink r:id="rId35">
+      <w:hyperlink r:id="rId39">
         <w:r>
           <w:rPr>
             <w:rStyle w:val="Hyperlink"/>
@@ -1135,7 +1297,7 @@
       <w:r>
         <w:t xml:space="preserve"> </w:t>
       </w:r>
-      <w:hyperlink r:id="rId36">
+      <w:hyperlink r:id="rId40">
         <w:r>
           <w:rPr>
             <w:rStyle w:val="Hyperlink"/>
@@ -1163,7 +1325,7 @@
       <w:r>
         <w:br/>
       </w:r>
-      <w:hyperlink r:id="rId37">
+      <w:hyperlink r:id="rId41">
         <w:r>
           <w:rPr>
             <w:rStyle w:val="Hyperlink"/>
@@ -1174,7 +1336,7 @@
       <w:r>
         <w:t xml:space="preserve"> </w:t>
       </w:r>
-      <w:hyperlink r:id="rId38">
+      <w:hyperlink r:id="rId42">
         <w:r>
           <w:rPr>
             <w:rStyle w:val="Hyperlink"/>
@@ -1202,7 +1364,7 @@
       <w:r>
         <w:br/>
       </w:r>
-      <w:hyperlink r:id="rId39">
+      <w:hyperlink r:id="rId43">
         <w:r>
           <w:rPr>
             <w:rStyle w:val="Hyperlink"/>
@@ -1224,7 +1386,7 @@
       <w:r>
         <w:br/>
       </w:r>
-      <w:hyperlink r:id="rId40">
+      <w:hyperlink r:id="rId44">
         <w:r>
           <w:rPr>
             <w:rStyle w:val="Hyperlink"/>
@@ -1235,7 +1397,7 @@
       <w:r>
         <w:t xml:space="preserve"> </w:t>
       </w:r>
-      <w:hyperlink r:id="rId41">
+      <w:hyperlink r:id="rId45">
         <w:r>
           <w:rPr>
             <w:rStyle w:val="Hyperlink"/>
@@ -1257,7 +1419,7 @@
       <w:r>
         <w:br/>
       </w:r>
-      <w:hyperlink r:id="rId42">
+      <w:hyperlink r:id="rId46">
         <w:r>
           <w:rPr>
             <w:rStyle w:val="Hyperlink"/>
@@ -1268,7 +1430,7 @@
       <w:r>
         <w:t xml:space="preserve"> </w:t>
       </w:r>
-      <w:hyperlink r:id="rId43">
+      <w:hyperlink r:id="rId47">
         <w:r>
           <w:rPr>
             <w:rStyle w:val="Hyperlink"/>
@@ -1290,7 +1452,7 @@
       <w:r>
         <w:br/>
       </w:r>
-      <w:hyperlink r:id="rId44">
+      <w:hyperlink r:id="rId48">
         <w:r>
           <w:rPr>
             <w:rStyle w:val="Hyperlink"/>
@@ -1301,7 +1463,7 @@
       <w:r>
         <w:t xml:space="preserve"> </w:t>
       </w:r>
-      <w:hyperlink r:id="rId45">
+      <w:hyperlink r:id="rId49">
         <w:r>
           <w:rPr>
             <w:rStyle w:val="Hyperlink"/>
@@ -1323,7 +1485,7 @@
       <w:r>
         <w:br/>
       </w:r>
-      <w:hyperlink r:id="rId46">
+      <w:hyperlink r:id="rId50">
         <w:r>
           <w:rPr>
             <w:rStyle w:val="Hyperlink"/>
@@ -1334,7 +1496,7 @@
       <w:r>
         <w:t xml:space="preserve"> </w:t>
       </w:r>
-      <w:hyperlink r:id="rId47">
+      <w:hyperlink r:id="rId51">
         <w:r>
           <w:rPr>
             <w:rStyle w:val="Hyperlink"/>
@@ -1356,7 +1518,7 @@
       <w:r>
         <w:br/>
       </w:r>
-      <w:hyperlink r:id="rId48">
+      <w:hyperlink r:id="rId52">
         <w:r>
           <w:rPr>
             <w:rStyle w:val="Hyperlink"/>
@@ -1367,7 +1529,7 @@
       <w:r>
         <w:t xml:space="preserve"> </w:t>
       </w:r>
-      <w:hyperlink r:id="rId49">
+      <w:hyperlink r:id="rId53">
         <w:r>
           <w:rPr>
             <w:rStyle w:val="Hyperlink"/>
@@ -1389,7 +1551,7 @@
       <w:r>
         <w:br/>
       </w:r>
-      <w:hyperlink r:id="rId50">
+      <w:hyperlink r:id="rId54">
         <w:r>
           <w:rPr>
             <w:rStyle w:val="Hyperlink"/>
@@ -1400,7 +1562,7 @@
       <w:r>
         <w:t xml:space="preserve"> </w:t>
       </w:r>
-      <w:hyperlink r:id="rId51">
+      <w:hyperlink r:id="rId55">
         <w:r>
           <w:rPr>
             <w:rStyle w:val="Hyperlink"/>
@@ -1428,7 +1590,7 @@
       <w:r>
         <w:br/>
       </w:r>
-      <w:hyperlink r:id="rId52">
+      <w:hyperlink r:id="rId56">
         <w:r>
           <w:rPr>
             <w:rStyle w:val="Hyperlink"/>
@@ -1439,7 +1601,7 @@
       <w:r>
         <w:t xml:space="preserve"> </w:t>
       </w:r>
-      <w:hyperlink r:id="rId53">
+      <w:hyperlink r:id="rId57">
         <w:r>
           <w:rPr>
             <w:rStyle w:val="Hyperlink"/>
@@ -1448,8 +1610,8 @@
         </w:r>
       </w:hyperlink>
     </w:p>
-    <w:bookmarkEnd w:id="54"/>
-    <w:bookmarkStart w:id="56" w:name="rechte-an-den-inhalten-des-buchs"/>
+    <w:bookmarkEnd w:id="58"/>
+    <w:bookmarkStart w:id="60" w:name="rechte-an-den-inhalten-des-buchs"/>
     <w:p>
       <w:pPr>
         <w:pStyle w:val="Heading2"/>
@@ -1474,7 +1636,7 @@
       <w:r>
         <w:t xml:space="preserve"> </w:t>
       </w:r>
-      <w:hyperlink r:id="rId55">
+      <w:hyperlink r:id="rId59">
         <w:r>
           <w:rPr>
             <w:rStyle w:val="Hyperlink"/>
@@ -1539,9 +1701,9 @@
         <w:t xml:space="preserve">angeben, ob Änderungen vorgenommen wurden (Namensnennung).</w:t>
       </w:r>
     </w:p>
-    <w:bookmarkEnd w:id="56"/>
-    <w:bookmarkEnd w:id="57"/>
-    <w:bookmarkStart w:id="113" w:name="management"/>
+    <w:bookmarkEnd w:id="60"/>
+    <w:bookmarkEnd w:id="61"/>
+    <w:bookmarkStart w:id="117" w:name="management"/>
     <w:p>
       <w:pPr>
         <w:pStyle w:val="Heading1"/>
@@ -1592,18 +1754,18 @@
                 <wp:inline>
                   <wp:extent cx="152400" cy="152400"/>
                   <wp:effectExtent b="0" l="0" r="0" t="0"/>
-                  <wp:docPr descr="" title="" id="59" name="Picture"/>
+                  <wp:docPr descr="" title="" id="63" name="Picture"/>
                   <a:graphic>
                     <a:graphicData uri="http://schemas.openxmlformats.org/drawingml/2006/picture">
                       <pic:pic>
                         <pic:nvPicPr>
-                          <pic:cNvPr descr="/opt/quarto/share/formats/docx/note.png" id="60" name="Picture"/>
+                          <pic:cNvPr descr="/opt/quarto/share/formats/docx/note.png" id="64" name="Picture"/>
                           <pic:cNvPicPr>
                             <a:picLocks noChangeArrowheads="1" noChangeAspect="1"/>
                           </pic:cNvPicPr>
                         </pic:nvPicPr>
                         <pic:blipFill>
-                          <a:blip r:embed="rId58"/>
+                          <a:blip r:embed="rId62"/>
                           <a:stretch>
                             <a:fillRect/>
                           </a:stretch>
@@ -1827,7 +1989,7 @@
         <w:t xml:space="preserve">Server, Storage, Backup u.ä.) ist in Planung.</w:t>
       </w:r>
     </w:p>
-    <w:bookmarkStart w:id="92" w:name="it-systeme"/>
+    <w:bookmarkStart w:id="96" w:name="it-systeme"/>
     <w:p>
       <w:pPr>
         <w:pStyle w:val="Heading2"/>
@@ -1836,7 +1998,7 @@
         <w:t xml:space="preserve">IT-Systeme</w:t>
       </w:r>
     </w:p>
-    <w:bookmarkStart w:id="77" w:name="it-lebenszyklus"/>
+    <w:bookmarkStart w:id="81" w:name="it-lebenszyklus"/>
     <w:p>
       <w:pPr>
         <w:pStyle w:val="Heading3"/>
@@ -1920,7 +2082,7 @@
       <w:tr>
         <w:tc>
           <w:tcPr/>
-          <w:bookmarkStart w:id="64" w:name="fig-it-zyklus"/>
+          <w:bookmarkStart w:id="68" w:name="fig-it-zyklus"/>
           <w:p>
             <w:pPr>
               <w:pStyle w:val="Figure"/>
@@ -1931,12 +2093,12 @@
                 <wp:inline>
                   <wp:extent cx="0" cy="0"/>
                   <wp:effectExtent b="0" l="0" r="0" t="0"/>
-                  <wp:docPr descr="" title="" id="62" name="Picture"/>
+                  <wp:docPr descr="" title="" id="66" name="Picture"/>
                   <a:graphic>
                     <a:graphicData uri="http://schemas.openxmlformats.org/drawingml/2006/picture">
                       <pic:pic>
                         <pic:nvPicPr>
-                          <pic:cNvPr descr="./media/sdlc.svg" id="63" name="Picture"/>
+                          <pic:cNvPr descr="./media/sdlc.svg" id="67" name="Picture"/>
                           <pic:cNvPicPr>
                             <a:picLocks noChangeArrowheads="1" noChangeAspect="1"/>
                           </pic:cNvPicPr>
@@ -1948,7 +2110,7 @@
                                 <a14:useLocalDpi xmlns:a14="http://schemas.microsoft.com/office/drawing/2010/main" val="0"/>
                               </a:ext>
                               <a:ext uri="{96DAC541-7B7A-43D3-8B79-37D633B846F1}">
-                                <asvg:svgBlip xmlns:asvg="http://schemas.microsoft.com/office/drawing/2016/SVG/main" r:embed="rId61"/>
+                                <asvg:svgBlip xmlns:asvg="http://schemas.microsoft.com/office/drawing/2016/SVG/main" r:embed="rId65"/>
                               </a:ext>
                             </a:extLst>
                           </a:blip>
@@ -1991,11 +2153,11 @@
               <w:t xml:space="preserve">Abbildung 1.1: SDLC-Skizze (Platzhalter)</w:t>
             </w:r>
           </w:p>
-          <w:bookmarkEnd w:id="64"/>
+          <w:bookmarkEnd w:id="68"/>
         </w:tc>
       </w:tr>
     </w:tbl>
-    <w:bookmarkStart w:id="67" w:name="planung-und-analyse"/>
+    <w:bookmarkStart w:id="71" w:name="planung-und-analyse"/>
     <w:p>
       <w:pPr>
         <w:pStyle w:val="Heading4"/>
@@ -2110,18 +2272,18 @@
                 <wp:inline>
                   <wp:extent cx="152400" cy="152400"/>
                   <wp:effectExtent b="0" l="0" r="0" t="0"/>
-                  <wp:docPr descr="" title="" id="65" name="Picture"/>
+                  <wp:docPr descr="" title="" id="69" name="Picture"/>
                   <a:graphic>
                     <a:graphicData uri="http://schemas.openxmlformats.org/drawingml/2006/picture">
                       <pic:pic>
                         <pic:nvPicPr>
-                          <pic:cNvPr descr="/opt/quarto/share/formats/docx/tip.png" id="66" name="Picture"/>
+                          <pic:cNvPr descr="/opt/quarto/share/formats/docx/tip.png" id="70" name="Picture"/>
                           <pic:cNvPicPr>
                             <a:picLocks noChangeArrowheads="1" noChangeAspect="1"/>
                           </pic:cNvPicPr>
                         </pic:nvPicPr>
                         <pic:blipFill>
-                          <a:blip r:embed="rId24"/>
+                          <a:blip r:embed="rId28"/>
                           <a:stretch>
                             <a:fillRect/>
                           </a:stretch>
@@ -2208,8 +2370,8 @@
         </w:tc>
       </w:tr>
     </w:tbl>
-    <w:bookmarkEnd w:id="67"/>
-    <w:bookmarkStart w:id="68" w:name="designprototyping"/>
+    <w:bookmarkEnd w:id="71"/>
+    <w:bookmarkStart w:id="72" w:name="designprototyping"/>
     <w:p>
       <w:pPr>
         <w:pStyle w:val="Heading4"/>
@@ -2273,8 +2435,8 @@
         <w:t xml:space="preserve">verbundener Methoden ein.</w:t>
       </w:r>
     </w:p>
-    <w:bookmarkEnd w:id="68"/>
-    <w:bookmarkStart w:id="69" w:name="implementierung"/>
+    <w:bookmarkEnd w:id="72"/>
+    <w:bookmarkStart w:id="73" w:name="implementierung"/>
     <w:p>
       <w:pPr>
         <w:pStyle w:val="Heading4"/>
@@ -2361,8 +2523,8 @@
         <w:t xml:space="preserve">evaluiert.</w:t>
       </w:r>
     </w:p>
-    <w:bookmarkEnd w:id="69"/>
-    <w:bookmarkStart w:id="70" w:name="test-und-integration"/>
+    <w:bookmarkEnd w:id="73"/>
+    <w:bookmarkStart w:id="74" w:name="test-und-integration"/>
     <w:p>
       <w:pPr>
         <w:pStyle w:val="Heading4"/>
@@ -2417,8 +2579,8 @@
         <w:t xml:space="preserve">der Anforderungen geprüft.</w:t>
       </w:r>
     </w:p>
-    <w:bookmarkEnd w:id="70"/>
-    <w:bookmarkStart w:id="75" w:name="wartung"/>
+    <w:bookmarkEnd w:id="74"/>
+    <w:bookmarkStart w:id="79" w:name="wartung"/>
     <w:p>
       <w:pPr>
         <w:pStyle w:val="Heading4"/>
@@ -2520,7 +2682,7 @@
       <w:tr>
         <w:tc>
           <w:tcPr/>
-          <w:bookmarkStart w:id="74" w:name="fig-verweildauer"/>
+          <w:bookmarkStart w:id="78" w:name="fig-verweildauer"/>
           <w:p>
             <w:pPr>
               <w:pStyle w:val="Figure"/>
@@ -2531,12 +2693,12 @@
                 <wp:inline>
                   <wp:extent cx="0" cy="0"/>
                   <wp:effectExtent b="0" l="0" r="0" t="0"/>
-                  <wp:docPr descr="" title="" id="72" name="Picture"/>
+                  <wp:docPr descr="" title="" id="76" name="Picture"/>
                   <a:graphic>
                     <a:graphicData uri="http://schemas.openxmlformats.org/drawingml/2006/picture">
                       <pic:pic>
                         <pic:nvPicPr>
-                          <pic:cNvPr descr="./media/sw_lifespan.svg" id="73" name="Picture"/>
+                          <pic:cNvPr descr="./media/sw_lifespan.svg" id="77" name="Picture"/>
                           <pic:cNvPicPr>
                             <a:picLocks noChangeArrowheads="1" noChangeAspect="1"/>
                           </pic:cNvPicPr>
@@ -2548,7 +2710,7 @@
                                 <a14:useLocalDpi xmlns:a14="http://schemas.microsoft.com/office/drawing/2010/main" val="0"/>
                               </a:ext>
                               <a:ext uri="{96DAC541-7B7A-43D3-8B79-37D633B846F1}">
-                                <asvg:svgBlip xmlns:asvg="http://schemas.microsoft.com/office/drawing/2016/SVG/main" r:embed="rId71"/>
+                                <asvg:svgBlip xmlns:asvg="http://schemas.microsoft.com/office/drawing/2016/SVG/main" r:embed="rId75"/>
                               </a:ext>
                             </a:extLst>
                           </a:blip>
@@ -2591,12 +2753,12 @@
               <w:t xml:space="preserve">Abbildung 1.2: Lebenszeit (in Jahren) von Bibliothekssystemen in der Wartungsphase am Beispiel der Staatsbibliothek zu Berlin (Stand 2022)</w:t>
             </w:r>
           </w:p>
-          <w:bookmarkEnd w:id="74"/>
+          <w:bookmarkEnd w:id="78"/>
         </w:tc>
       </w:tr>
     </w:tbl>
-    <w:bookmarkEnd w:id="75"/>
-    <w:bookmarkStart w:id="76" w:name="ablösung"/>
+    <w:bookmarkEnd w:id="79"/>
+    <w:bookmarkStart w:id="80" w:name="ablösung"/>
     <w:p>
       <w:pPr>
         <w:pStyle w:val="Heading4"/>
@@ -2850,9 +3012,9 @@
         <w:t xml:space="preserve">betroffen sind.</w:t>
       </w:r>
     </w:p>
-    <w:bookmarkEnd w:id="76"/>
-    <w:bookmarkEnd w:id="77"/>
-    <w:bookmarkStart w:id="85" w:name="betriebssicherheit-und-risikomanagement"/>
+    <w:bookmarkEnd w:id="80"/>
+    <w:bookmarkEnd w:id="81"/>
+    <w:bookmarkStart w:id="89" w:name="betriebssicherheit-und-risikomanagement"/>
     <w:p>
       <w:pPr>
         <w:pStyle w:val="Heading3"/>
@@ -2881,7 +3043,7 @@
         <w:t xml:space="preserve">vorgestellt werden.</w:t>
       </w:r>
     </w:p>
-    <w:bookmarkStart w:id="79" w:name="vendor-lock-in"/>
+    <w:bookmarkStart w:id="83" w:name="vendor-lock-in"/>
     <w:p>
       <w:pPr>
         <w:pStyle w:val="Heading4"/>
@@ -2992,7 +3154,7 @@
       <w:r>
         <w:t xml:space="preserve"> </w:t>
       </w:r>
-      <w:hyperlink r:id="rId78">
+      <w:hyperlink r:id="rId82">
         <w:r>
           <w:rPr>
             <w:rStyle w:val="Hyperlink"/>
@@ -3057,8 +3219,8 @@
         <w:t xml:space="preserve">des zuständigen IT-Personals voraussetzt.</w:t>
       </w:r>
     </w:p>
-    <w:bookmarkEnd w:id="79"/>
-    <w:bookmarkStart w:id="84" w:name="software-abhängigkeiten"/>
+    <w:bookmarkEnd w:id="83"/>
+    <w:bookmarkStart w:id="88" w:name="software-abhängigkeiten"/>
     <w:p>
       <w:pPr>
         <w:pStyle w:val="Heading4"/>
@@ -3105,7 +3267,7 @@
       <w:tr>
         <w:tc>
           <w:tcPr/>
-          <w:bookmarkStart w:id="83" w:name="fig-schichtmodell"/>
+          <w:bookmarkStart w:id="87" w:name="fig-schichtmodell"/>
           <w:p>
             <w:pPr>
               <w:pStyle w:val="Figure"/>
@@ -3116,12 +3278,12 @@
                 <wp:inline>
                   <wp:extent cx="0" cy="0"/>
                   <wp:effectExtent b="0" l="0" r="0" t="0"/>
-                  <wp:docPr descr="" title="" id="81" name="Picture"/>
+                  <wp:docPr descr="" title="" id="85" name="Picture"/>
                   <a:graphic>
                     <a:graphicData uri="http://schemas.openxmlformats.org/drawingml/2006/picture">
                       <pic:pic>
                         <pic:nvPicPr>
-                          <pic:cNvPr descr="./media/schichten.svg" id="82" name="Picture"/>
+                          <pic:cNvPr descr="./media/schichten.svg" id="86" name="Picture"/>
                           <pic:cNvPicPr>
                             <a:picLocks noChangeArrowheads="1" noChangeAspect="1"/>
                           </pic:cNvPicPr>
@@ -3133,7 +3295,7 @@
                                 <a14:useLocalDpi xmlns:a14="http://schemas.microsoft.com/office/drawing/2010/main" val="0"/>
                               </a:ext>
                               <a:ext uri="{96DAC541-7B7A-43D3-8B79-37D633B846F1}">
-                                <asvg:svgBlip xmlns:asvg="http://schemas.microsoft.com/office/drawing/2016/SVG/main" r:embed="rId80"/>
+                                <asvg:svgBlip xmlns:asvg="http://schemas.microsoft.com/office/drawing/2016/SVG/main" r:embed="rId84"/>
                               </a:ext>
                             </a:extLst>
                           </a:blip>
@@ -3176,7 +3338,7 @@
               <w:t xml:space="preserve">Abbildung 1.3: Schichtmodell-Bild (Platzhalter)</w:t>
             </w:r>
           </w:p>
-          <w:bookmarkEnd w:id="83"/>
+          <w:bookmarkEnd w:id="87"/>
         </w:tc>
       </w:tr>
     </w:tbl>
@@ -3311,9 +3473,9 @@
         <w:t xml:space="preserve">Software-Abhängigkeiten im Detail.</w:t>
       </w:r>
     </w:p>
-    <w:bookmarkEnd w:id="84"/>
-    <w:bookmarkEnd w:id="85"/>
-    <w:bookmarkStart w:id="91" w:name="rechtliche-rahmenbedingungen"/>
+    <w:bookmarkEnd w:id="88"/>
+    <w:bookmarkEnd w:id="89"/>
+    <w:bookmarkStart w:id="95" w:name="rechtliche-rahmenbedingungen"/>
     <w:p>
       <w:pPr>
         <w:pStyle w:val="Heading3"/>
@@ -3348,7 +3510,7 @@
         <w:t xml:space="preserve">Barrierefreiheit (Accessibility) von IT-Systemen.</w:t>
       </w:r>
     </w:p>
-    <w:bookmarkStart w:id="86" w:name="software-ergonomie"/>
+    <w:bookmarkStart w:id="90" w:name="software-ergonomie"/>
     <w:p>
       <w:pPr>
         <w:pStyle w:val="Heading4"/>
@@ -3523,8 +3685,8 @@
         <w:t xml:space="preserve">thematisiert.</w:t>
       </w:r>
     </w:p>
-    <w:bookmarkEnd w:id="86"/>
-    <w:bookmarkStart w:id="90" w:name="accessibility"/>
+    <w:bookmarkEnd w:id="90"/>
+    <w:bookmarkStart w:id="94" w:name="accessibility"/>
     <w:p>
       <w:pPr>
         <w:pStyle w:val="Heading4"/>
@@ -3587,7 +3749,7 @@
       <w:r>
         <w:t xml:space="preserve"> </w:t>
       </w:r>
-      <w:hyperlink r:id="rId87">
+      <w:hyperlink r:id="rId91">
         <w:r>
           <w:rPr>
             <w:rStyle w:val="Hyperlink"/>
@@ -3633,7 +3795,7 @@
       <w:r>
         <w:t xml:space="preserve"> </w:t>
       </w:r>
-      <w:hyperlink r:id="rId88">
+      <w:hyperlink r:id="rId92">
         <w:r>
           <w:rPr>
             <w:rStyle w:val="Hyperlink"/>
@@ -3833,7 +3995,7 @@
       <w:r>
         <w:t xml:space="preserve"> </w:t>
       </w:r>
-      <w:hyperlink r:id="rId89">
+      <w:hyperlink r:id="rId93">
         <w:r>
           <w:rPr>
             <w:rStyle w:val="Hyperlink"/>
@@ -3857,10 +4019,10 @@
         <w:t xml:space="preserve">.</w:t>
       </w:r>
     </w:p>
-    <w:bookmarkEnd w:id="90"/>
-    <w:bookmarkEnd w:id="91"/>
-    <w:bookmarkEnd w:id="92"/>
-    <w:bookmarkStart w:id="111" w:name="management-der-bibliotheks-it"/>
+    <w:bookmarkEnd w:id="94"/>
+    <w:bookmarkEnd w:id="95"/>
+    <w:bookmarkEnd w:id="96"/>
+    <w:bookmarkStart w:id="115" w:name="management-der-bibliotheks-it"/>
     <w:p>
       <w:pPr>
         <w:pStyle w:val="Heading2"/>
@@ -3937,7 +4099,7 @@
         <w:t xml:space="preserve">bleibt jedoch für die meisten Bibliotheken eine große Herausforderung.</w:t>
       </w:r>
     </w:p>
-    <w:bookmarkStart w:id="95" w:name="kompetenzen"/>
+    <w:bookmarkStart w:id="99" w:name="kompetenzen"/>
     <w:p>
       <w:pPr>
         <w:pStyle w:val="Heading3"/>
@@ -4233,18 +4395,18 @@
                 <wp:inline>
                   <wp:extent cx="152400" cy="152400"/>
                   <wp:effectExtent b="0" l="0" r="0" t="0"/>
-                  <wp:docPr descr="" title="" id="93" name="Picture"/>
+                  <wp:docPr descr="" title="" id="97" name="Picture"/>
                   <a:graphic>
                     <a:graphicData uri="http://schemas.openxmlformats.org/drawingml/2006/picture">
                       <pic:pic>
                         <pic:nvPicPr>
-                          <pic:cNvPr descr="/opt/quarto/share/formats/docx/tip.png" id="94" name="Picture"/>
+                          <pic:cNvPr descr="/opt/quarto/share/formats/docx/tip.png" id="98" name="Picture"/>
                           <pic:cNvPicPr>
                             <a:picLocks noChangeArrowheads="1" noChangeAspect="1"/>
                           </pic:cNvPicPr>
                         </pic:nvPicPr>
                         <pic:blipFill>
-                          <a:blip r:embed="rId24"/>
+                          <a:blip r:embed="rId28"/>
                           <a:stretch>
                             <a:fillRect/>
                           </a:stretch>
@@ -4319,8 +4481,8 @@
         </w:tc>
       </w:tr>
     </w:tbl>
-    <w:bookmarkEnd w:id="95"/>
-    <w:bookmarkStart w:id="97" w:name="organisation"/>
+    <w:bookmarkEnd w:id="99"/>
+    <w:bookmarkStart w:id="101" w:name="organisation"/>
     <w:p>
       <w:pPr>
         <w:pStyle w:val="Heading3"/>
@@ -4525,7 +4687,7 @@
         <w:t xml:space="preserve">werden kann.</w:t>
       </w:r>
     </w:p>
-    <w:bookmarkStart w:id="96" w:name="ressourcenplanung"/>
+    <w:bookmarkStart w:id="100" w:name="ressourcenplanung"/>
     <w:p>
       <w:pPr>
         <w:pStyle w:val="Heading4"/>
@@ -4666,9 +4828,9 @@
         <w:t xml:space="preserve">Folgenden ausführlicher betrachtet.</w:t>
       </w:r>
     </w:p>
-    <w:bookmarkEnd w:id="96"/>
-    <w:bookmarkEnd w:id="97"/>
-    <w:bookmarkStart w:id="110" w:name="aus--und-weiterbildung"/>
+    <w:bookmarkEnd w:id="100"/>
+    <w:bookmarkEnd w:id="101"/>
+    <w:bookmarkStart w:id="114" w:name="aus--und-weiterbildung"/>
     <w:p>
       <w:pPr>
         <w:pStyle w:val="Heading3"/>
@@ -4759,7 +4921,7 @@
         <w:t xml:space="preserve">der Einführung oder dem Wechsel von Systemen.</w:t>
       </w:r>
     </w:p>
-    <w:bookmarkStart w:id="102" w:name="X9b43febe0e5a2399fbbb81d07e25ce90cd441a7"/>
+    <w:bookmarkStart w:id="106" w:name="X9b43febe0e5a2399fbbb81d07e25ce90cd441a7"/>
     <w:p>
       <w:pPr>
         <w:pStyle w:val="Heading4"/>
@@ -4833,7 +4995,7 @@
         </w:numPr>
         <w:pStyle w:val="Compact"/>
       </w:pPr>
-      <w:hyperlink r:id="rId98">
+      <w:hyperlink r:id="rId102">
         <w:r>
           <w:rPr>
             <w:rStyle w:val="Hyperlink"/>
@@ -4861,7 +5023,7 @@
         </w:numPr>
         <w:pStyle w:val="Compact"/>
       </w:pPr>
-      <w:hyperlink r:id="rId99">
+      <w:hyperlink r:id="rId103">
         <w:r>
           <w:rPr>
             <w:rStyle w:val="Hyperlink"/>
@@ -4888,7 +5050,7 @@
           <w:numId w:val="1012"/>
         </w:numPr>
       </w:pPr>
-      <w:hyperlink r:id="rId100">
+      <w:hyperlink r:id="rId104">
         <w:r>
           <w:rPr>
             <w:rStyle w:val="Hyperlink"/>
@@ -4904,7 +5066,7 @@
           <w:numId w:val="1012"/>
         </w:numPr>
       </w:pPr>
-      <w:hyperlink r:id="rId101">
+      <w:hyperlink r:id="rId105">
         <w:r>
           <w:rPr>
             <w:rStyle w:val="Hyperlink"/>
@@ -4939,8 +5101,8 @@
         <w:t xml:space="preserve">jedoch zeitaufwändig und passt nur für wenige Lebenssituationen.</w:t>
       </w:r>
     </w:p>
-    <w:bookmarkEnd w:id="102"/>
-    <w:bookmarkStart w:id="108" w:name="weiterbildung"/>
+    <w:bookmarkEnd w:id="106"/>
+    <w:bookmarkStart w:id="112" w:name="weiterbildung"/>
     <w:p>
       <w:pPr>
         <w:pStyle w:val="Heading4"/>
@@ -5042,7 +5204,7 @@
       <w:r>
         <w:t xml:space="preserve"> </w:t>
       </w:r>
-      <w:hyperlink r:id="rId103">
+      <w:hyperlink r:id="rId107">
         <w:r>
           <w:rPr>
             <w:rStyle w:val="Hyperlink"/>
@@ -5064,7 +5226,7 @@
           <w:numId w:val="1013"/>
         </w:numPr>
       </w:pPr>
-      <w:hyperlink r:id="rId104">
+      <w:hyperlink r:id="rId108">
         <w:r>
           <w:rPr>
             <w:rStyle w:val="Hyperlink"/>
@@ -5086,7 +5248,7 @@
           <w:numId w:val="1013"/>
         </w:numPr>
       </w:pPr>
-      <w:hyperlink r:id="rId105">
+      <w:hyperlink r:id="rId109">
         <w:r>
           <w:rPr>
             <w:rStyle w:val="Hyperlink"/>
@@ -5108,7 +5270,7 @@
           <w:numId w:val="1013"/>
         </w:numPr>
       </w:pPr>
-      <w:hyperlink r:id="rId106">
+      <w:hyperlink r:id="rId110">
         <w:r>
           <w:rPr>
             <w:rStyle w:val="Hyperlink"/>
@@ -5136,7 +5298,7 @@
       <w:r>
         <w:t xml:space="preserve"> </w:t>
       </w:r>
-      <w:hyperlink r:id="rId107">
+      <w:hyperlink r:id="rId111">
         <w:r>
           <w:rPr>
             <w:rStyle w:val="Hyperlink"/>
@@ -5237,8 +5399,8 @@
         <w:t xml:space="preserve">Soziale Medien: Weblogs, Twitter, Discord</w:t>
       </w:r>
     </w:p>
-    <w:bookmarkEnd w:id="108"/>
-    <w:bookmarkStart w:id="109" w:name="personalgewinnung"/>
+    <w:bookmarkEnd w:id="112"/>
+    <w:bookmarkStart w:id="113" w:name="personalgewinnung"/>
     <w:p>
       <w:pPr>
         <w:pStyle w:val="Heading4"/>
@@ -5343,10 +5505,10 @@
         <w:t xml:space="preserve">rekrutieren müssen.</w:t>
       </w:r>
     </w:p>
-    <w:bookmarkEnd w:id="109"/>
-    <w:bookmarkEnd w:id="110"/>
-    <w:bookmarkEnd w:id="111"/>
-    <w:bookmarkStart w:id="112" w:name="zusammenfassung-und-ausblick"/>
+    <w:bookmarkEnd w:id="113"/>
+    <w:bookmarkEnd w:id="114"/>
+    <w:bookmarkEnd w:id="115"/>
+    <w:bookmarkStart w:id="116" w:name="zusammenfassung-und-ausblick"/>
     <w:p>
       <w:pPr>
         <w:pStyle w:val="Heading2"/>
@@ -5400,9 +5562,9 @@
         <w:t xml:space="preserve">Sollte sich ein System-Umstieg abzeichnen, sind vor allem die internen Arbeits-Prozesse zu berücksichtigen: das Wissen der Systemanwendenden und -betreuenden ist somit unverzichtbar, denn nur dadurch kann auf eine Ablösung bzw Anpassung des Systems effektiv reagiert werden.</w:t>
       </w:r>
     </w:p>
-    <w:bookmarkEnd w:id="112"/>
-    <w:bookmarkEnd w:id="113"/>
-    <w:bookmarkStart w:id="162" w:name="anforderungen"/>
+    <w:bookmarkEnd w:id="116"/>
+    <w:bookmarkEnd w:id="117"/>
+    <w:bookmarkStart w:id="166" w:name="anforderungen"/>
     <w:p>
       <w:pPr>
         <w:pStyle w:val="Heading1"/>
@@ -5453,18 +5615,18 @@
                 <wp:inline>
                   <wp:extent cx="152400" cy="152400"/>
                   <wp:effectExtent b="0" l="0" r="0" t="0"/>
-                  <wp:docPr descr="" title="" id="114" name="Picture"/>
+                  <wp:docPr descr="" title="" id="118" name="Picture"/>
                   <a:graphic>
                     <a:graphicData uri="http://schemas.openxmlformats.org/drawingml/2006/picture">
                       <pic:pic>
                         <pic:nvPicPr>
-                          <pic:cNvPr descr="/opt/quarto/share/formats/docx/note.png" id="115" name="Picture"/>
+                          <pic:cNvPr descr="/opt/quarto/share/formats/docx/note.png" id="119" name="Picture"/>
                           <pic:cNvPicPr>
                             <a:picLocks noChangeArrowheads="1" noChangeAspect="1"/>
                           </pic:cNvPicPr>
                         </pic:nvPicPr>
                         <pic:blipFill>
-                          <a:blip r:embed="rId58"/>
+                          <a:blip r:embed="rId62"/>
                           <a:stretch>
                             <a:fillRect/>
                           </a:stretch>
@@ -5707,7 +5869,7 @@
         <w:t xml:space="preserve">ausrichten.</w:t>
       </w:r>
     </w:p>
-    <w:bookmarkStart w:id="124" w:name="nutzerinnenorientierten-gestaltung"/>
+    <w:bookmarkStart w:id="128" w:name="nutzerinnenorientierten-gestaltung"/>
     <w:p>
       <w:pPr>
         <w:pStyle w:val="Heading2"/>
@@ -6157,7 +6319,7 @@
         <w:t xml:space="preserve">praktisch umsetzen lassen.</w:t>
       </w:r>
     </w:p>
-    <w:bookmarkStart w:id="123" w:name="was-beeinflusst-den-nutzungseindruck"/>
+    <w:bookmarkStart w:id="127" w:name="was-beeinflusst-den-nutzungseindruck"/>
     <w:p>
       <w:pPr>
         <w:pStyle w:val="Heading3"/>
@@ -6263,18 +6425,18 @@
                 <wp:inline>
                   <wp:extent cx="152400" cy="152400"/>
                   <wp:effectExtent b="0" l="0" r="0" t="0"/>
-                  <wp:docPr descr="" title="" id="116" name="Picture"/>
+                  <wp:docPr descr="" title="" id="120" name="Picture"/>
                   <a:graphic>
                     <a:graphicData uri="http://schemas.openxmlformats.org/drawingml/2006/picture">
                       <pic:pic>
                         <pic:nvPicPr>
-                          <pic:cNvPr descr="/opt/quarto/share/formats/docx/tip.png" id="117" name="Picture"/>
+                          <pic:cNvPr descr="/opt/quarto/share/formats/docx/tip.png" id="121" name="Picture"/>
                           <pic:cNvPicPr>
                             <a:picLocks noChangeArrowheads="1" noChangeAspect="1"/>
                           </pic:cNvPicPr>
                         </pic:nvPicPr>
                         <pic:blipFill>
-                          <a:blip r:embed="rId24"/>
+                          <a:blip r:embed="rId28"/>
                           <a:stretch>
                             <a:fillRect/>
                           </a:stretch>
@@ -6464,7 +6626,7 @@
       <w:r>
         <w:t xml:space="preserve">oder Nielsen mit seinen „</w:t>
       </w:r>
-      <w:hyperlink r:id="rId118">
+      <w:hyperlink r:id="rId122">
         <w:r>
           <w:rPr>
             <w:rStyle w:val="Hyperlink"/>
@@ -6580,7 +6742,7 @@
       <w:tr>
         <w:tc>
           <w:tcPr/>
-          <w:bookmarkStart w:id="122" w:name="fig-usux"/>
+          <w:bookmarkStart w:id="126" w:name="fig-usux"/>
           <w:p>
             <w:pPr>
               <w:pStyle w:val="Figure"/>
@@ -6591,12 +6753,12 @@
                 <wp:inline>
                   <wp:extent cx="0" cy="0"/>
                   <wp:effectExtent b="0" l="0" r="0" t="0"/>
-                  <wp:docPr descr="" title="" id="120" name="Picture"/>
+                  <wp:docPr descr="" title="" id="124" name="Picture"/>
                   <a:graphic>
                     <a:graphicData uri="http://schemas.openxmlformats.org/drawingml/2006/picture">
                       <pic:pic>
                         <pic:nvPicPr>
-                          <pic:cNvPr descr="./media/usability_ux.svg" id="121" name="Picture"/>
+                          <pic:cNvPr descr="./media/usability_ux.svg" id="125" name="Picture"/>
                           <pic:cNvPicPr>
                             <a:picLocks noChangeArrowheads="1" noChangeAspect="1"/>
                           </pic:cNvPicPr>
@@ -6608,7 +6770,7 @@
                                 <a14:useLocalDpi xmlns:a14="http://schemas.microsoft.com/office/drawing/2010/main" val="0"/>
                               </a:ext>
                               <a:ext uri="{96DAC541-7B7A-43D3-8B79-37D633B846F1}">
-                                <asvg:svgBlip xmlns:asvg="http://schemas.microsoft.com/office/drawing/2016/SVG/main" r:embed="rId119"/>
+                                <asvg:svgBlip xmlns:asvg="http://schemas.microsoft.com/office/drawing/2016/SVG/main" r:embed="rId123"/>
                               </a:ext>
                             </a:extLst>
                           </a:blip>
@@ -6651,13 +6813,13 @@
               <w:t xml:space="preserve">Abbildung 2.1: Zusammenhang zwischen Usability und User Experience</w:t>
             </w:r>
           </w:p>
-          <w:bookmarkEnd w:id="122"/>
+          <w:bookmarkEnd w:id="126"/>
         </w:tc>
       </w:tr>
     </w:tbl>
-    <w:bookmarkEnd w:id="123"/>
-    <w:bookmarkEnd w:id="124"/>
-    <w:bookmarkStart w:id="160" w:name="einbeziehung"/>
+    <w:bookmarkEnd w:id="127"/>
+    <w:bookmarkEnd w:id="128"/>
+    <w:bookmarkStart w:id="164" w:name="einbeziehung"/>
     <w:p>
       <w:pPr>
         <w:pStyle w:val="Heading2"/>
@@ -6722,7 +6884,7 @@
         <w:t xml:space="preserve">Folgenden kurz dargestellt werden sollen.</w:t>
       </w:r>
     </w:p>
-    <w:bookmarkStart w:id="132" w:name="bedarfsermittlung"/>
+    <w:bookmarkStart w:id="136" w:name="bedarfsermittlung"/>
     <w:p>
       <w:pPr>
         <w:pStyle w:val="Heading3"/>
@@ -6731,7 +6893,7 @@
         <w:t xml:space="preserve">Bedarfsermittlung</w:t>
       </w:r>
     </w:p>
-    <w:bookmarkStart w:id="125" w:name="X48dbebd4bf558efc53c742137dcbf351b7066f0"/>
+    <w:bookmarkStart w:id="129" w:name="X48dbebd4bf558efc53c742137dcbf351b7066f0"/>
     <w:p>
       <w:pPr>
         <w:pStyle w:val="Heading4"/>
@@ -6922,8 +7084,8 @@
         <w:t xml:space="preserve">sehr flexible, breit anwendbare Methode.</w:t>
       </w:r>
     </w:p>
-    <w:bookmarkEnd w:id="125"/>
-    <w:bookmarkStart w:id="131" w:name="X834762256d91723ac7f7ba84d962ffe6b50606f"/>
+    <w:bookmarkEnd w:id="129"/>
+    <w:bookmarkStart w:id="135" w:name="X834762256d91723ac7f7ba84d962ffe6b50606f"/>
     <w:p>
       <w:pPr>
         <w:pStyle w:val="Heading4"/>
@@ -7032,7 +7194,7 @@
       <w:tr>
         <w:tc>
           <w:tcPr/>
-          <w:bookmarkStart w:id="130" w:name="fig-3"/>
+          <w:bookmarkStart w:id="134" w:name="fig-3"/>
           <w:p>
             <w:pPr>
               <w:pStyle w:val="Figure"/>
@@ -7043,12 +7205,12 @@
                 <wp:inline>
                   <wp:extent cx="3048000" cy="2286000"/>
                   <wp:effectExtent b="0" l="0" r="0" t="0"/>
-                  <wp:docPr descr="" title="" id="127" name="Picture"/>
+                  <wp:docPr descr="" title="" id="131" name="Picture"/>
                   <a:graphic>
                     <a:graphicData uri="http://schemas.openxmlformats.org/drawingml/2006/picture">
                       <pic:pic>
                         <pic:nvPicPr>
-                          <pic:cNvPr descr="./media/missing.svg" id="128" name="Picture"/>
+                          <pic:cNvPr descr="./media/missing.svg" id="132" name="Picture"/>
                           <pic:cNvPicPr>
                             <a:picLocks noChangeArrowheads="1" noChangeAspect="1"/>
                           </pic:cNvPicPr>
@@ -7060,7 +7222,7 @@
                                 <a14:useLocalDpi xmlns:a14="http://schemas.microsoft.com/office/drawing/2010/main" val="0"/>
                               </a:ext>
                               <a:ext uri="{96DAC541-7B7A-43D3-8B79-37D633B846F1}">
-                                <asvg:svgBlip xmlns:asvg="http://schemas.microsoft.com/office/drawing/2016/SVG/main" r:embed="rId126"/>
+                                <asvg:svgBlip xmlns:asvg="http://schemas.microsoft.com/office/drawing/2016/SVG/main" r:embed="rId130"/>
                               </a:ext>
                             </a:extLst>
                           </a:blip>
@@ -7105,7 +7267,7 @@
             <w:r>
               <w:t xml:space="preserve"> </w:t>
             </w:r>
-            <w:hyperlink r:id="rId129">
+            <w:hyperlink r:id="rId133">
               <w:r>
                 <w:rPr>
                   <w:rStyle w:val="Hyperlink"/>
@@ -7114,7 +7276,7 @@
               </w:r>
             </w:hyperlink>
           </w:p>
-          <w:bookmarkEnd w:id="130"/>
+          <w:bookmarkEnd w:id="134"/>
         </w:tc>
       </w:tr>
     </w:tbl>
@@ -7273,9 +7435,9 @@
         <w:t xml:space="preserve">anzuwenden kann nur zur Reproduktion der eigenen Meinung führen.</w:t>
       </w:r>
     </w:p>
-    <w:bookmarkEnd w:id="131"/>
-    <w:bookmarkEnd w:id="132"/>
-    <w:bookmarkStart w:id="137" w:name="methoden"/>
+    <w:bookmarkEnd w:id="135"/>
+    <w:bookmarkEnd w:id="136"/>
+    <w:bookmarkStart w:id="141" w:name="methoden"/>
     <w:p>
       <w:pPr>
         <w:pStyle w:val="Heading3"/>
@@ -7310,7 +7472,7 @@
         <w:t xml:space="preserve">werden, generieren jedoch bereits wertvolle Erkenntnisse.</w:t>
       </w:r>
     </w:p>
-    <w:bookmarkStart w:id="133" w:name="think-aloud-protokolle"/>
+    <w:bookmarkStart w:id="137" w:name="think-aloud-protokolle"/>
     <w:p>
       <w:pPr>
         <w:pStyle w:val="Heading4"/>
@@ -7383,8 +7545,8 @@
         <w:t xml:space="preserve">können z. B. durch Notizen oder Audioaufnahmen festgehalten werden.</w:t>
       </w:r>
     </w:p>
-    <w:bookmarkEnd w:id="133"/>
-    <w:bookmarkStart w:id="134" w:name="co-discovery-learning"/>
+    <w:bookmarkEnd w:id="137"/>
+    <w:bookmarkStart w:id="138" w:name="co-discovery-learning"/>
     <w:p>
       <w:pPr>
         <w:pStyle w:val="Heading4"/>
@@ -7451,8 +7613,8 @@
         <w:t xml:space="preserve">Aussprechen von Gedanken innerhalb einer Dialogsituation.</w:t>
       </w:r>
     </w:p>
-    <w:bookmarkEnd w:id="134"/>
-    <w:bookmarkStart w:id="136" w:name="quantitative-methoden"/>
+    <w:bookmarkEnd w:id="138"/>
+    <w:bookmarkStart w:id="140" w:name="quantitative-methoden"/>
     <w:p>
       <w:pPr>
         <w:pStyle w:val="Heading4"/>
@@ -7591,7 +7753,7 @@
       <w:r>
         <w:t xml:space="preserve"> </w:t>
       </w:r>
-      <w:hyperlink r:id="rId135">
+      <w:hyperlink r:id="rId139">
         <w:r>
           <w:rPr>
             <w:rStyle w:val="Hyperlink"/>
@@ -7618,9 +7780,9 @@
         <w:t xml:space="preserve">muss, um Verfälschungen durch Einzelpersonen zu vermeiden.</w:t>
       </w:r>
     </w:p>
-    <w:bookmarkEnd w:id="136"/>
-    <w:bookmarkEnd w:id="137"/>
-    <w:bookmarkStart w:id="150" w:name="X9ef5ec992afc9357d46a10b4004688d289b999b"/>
+    <w:bookmarkEnd w:id="140"/>
+    <w:bookmarkEnd w:id="141"/>
+    <w:bookmarkStart w:id="154" w:name="X9ef5ec992afc9357d46a10b4004688d289b999b"/>
     <w:p>
       <w:pPr>
         <w:pStyle w:val="Heading3"/>
@@ -7708,7 +7870,7 @@
         <w:t xml:space="preserve">Prototypen - erste funktionsfähige Iterationen</w:t>
       </w:r>
     </w:p>
-    <w:bookmarkStart w:id="141" w:name="storyboards-als-frühe-methode"/>
+    <w:bookmarkStart w:id="145" w:name="storyboards-als-frühe-methode"/>
     <w:p>
       <w:pPr>
         <w:pStyle w:val="Heading4"/>
@@ -7765,12 +7927,12 @@
                 <wp:inline>
                   <wp:extent cx="3048000" cy="2286000"/>
                   <wp:effectExtent b="0" l="0" r="0" t="0"/>
-                  <wp:docPr descr="" title="" id="138" name="Picture"/>
+                  <wp:docPr descr="" title="" id="142" name="Picture"/>
                   <a:graphic>
                     <a:graphicData uri="http://schemas.openxmlformats.org/drawingml/2006/picture">
                       <pic:pic>
                         <pic:nvPicPr>
-                          <pic:cNvPr descr="./media/missing.svg" id="139" name="Picture"/>
+                          <pic:cNvPr descr="./media/missing.svg" id="143" name="Picture"/>
                           <pic:cNvPicPr>
                             <a:picLocks noChangeArrowheads="1" noChangeAspect="1"/>
                           </pic:cNvPicPr>
@@ -7782,7 +7944,7 @@
                                 <a14:useLocalDpi xmlns:a14="http://schemas.microsoft.com/office/drawing/2010/main" val="0"/>
                               </a:ext>
                               <a:ext uri="{96DAC541-7B7A-43D3-8B79-37D633B846F1}">
-                                <asvg:svgBlip xmlns:asvg="http://schemas.microsoft.com/office/drawing/2016/SVG/main" r:embed="rId126"/>
+                                <asvg:svgBlip xmlns:asvg="http://schemas.microsoft.com/office/drawing/2016/SVG/main" r:embed="rId130"/>
                               </a:ext>
                             </a:extLst>
                           </a:blip>
@@ -7833,7 +7995,7 @@
             <w:r>
               <w:t xml:space="preserve"> </w:t>
             </w:r>
-            <w:hyperlink r:id="rId140">
+            <w:hyperlink r:id="rId144">
               <w:r>
                 <w:rPr>
                   <w:rStyle w:val="Hyperlink"/>
@@ -8101,8 +8263,8 @@
         </w:tc>
       </w:tr>
     </w:tbl>
-    <w:bookmarkEnd w:id="141"/>
-    <w:bookmarkStart w:id="146" w:name="wireframes-und-mock-ups"/>
+    <w:bookmarkEnd w:id="145"/>
+    <w:bookmarkStart w:id="150" w:name="wireframes-und-mock-ups"/>
     <w:p>
       <w:pPr>
         <w:pStyle w:val="Heading4"/>
@@ -8155,7 +8317,7 @@
       <w:tr>
         <w:tc>
           <w:tcPr/>
-          <w:bookmarkStart w:id="145" w:name="fig-5"/>
+          <w:bookmarkStart w:id="149" w:name="fig-5"/>
           <w:p>
             <w:pPr>
               <w:pStyle w:val="Figure"/>
@@ -8166,12 +8328,12 @@
                 <wp:inline>
                   <wp:extent cx="3048000" cy="2286000"/>
                   <wp:effectExtent b="0" l="0" r="0" t="0"/>
-                  <wp:docPr descr="" title="" id="142" name="Picture"/>
+                  <wp:docPr descr="" title="" id="146" name="Picture"/>
                   <a:graphic>
                     <a:graphicData uri="http://schemas.openxmlformats.org/drawingml/2006/picture">
                       <pic:pic>
                         <pic:nvPicPr>
-                          <pic:cNvPr descr="./media/missing.svg" id="143" name="Picture"/>
+                          <pic:cNvPr descr="./media/missing.svg" id="147" name="Picture"/>
                           <pic:cNvPicPr>
                             <a:picLocks noChangeArrowheads="1" noChangeAspect="1"/>
                           </pic:cNvPicPr>
@@ -8183,7 +8345,7 @@
                                 <a14:useLocalDpi xmlns:a14="http://schemas.microsoft.com/office/drawing/2010/main" val="0"/>
                               </a:ext>
                               <a:ext uri="{96DAC541-7B7A-43D3-8B79-37D633B846F1}">
-                                <asvg:svgBlip xmlns:asvg="http://schemas.microsoft.com/office/drawing/2016/SVG/main" r:embed="rId126"/>
+                                <asvg:svgBlip xmlns:asvg="http://schemas.microsoft.com/office/drawing/2016/SVG/main" r:embed="rId130"/>
                               </a:ext>
                             </a:extLst>
                           </a:blip>
@@ -8228,7 +8390,7 @@
             <w:r>
               <w:t xml:space="preserve"> </w:t>
             </w:r>
-            <w:hyperlink r:id="rId144">
+            <w:hyperlink r:id="rId148">
               <w:r>
                 <w:rPr>
                   <w:rStyle w:val="Hyperlink"/>
@@ -8243,7 +8405,7 @@
               <w:t xml:space="preserve">(Platzhalter)</w:t>
             </w:r>
           </w:p>
-          <w:bookmarkEnd w:id="145"/>
+          <w:bookmarkEnd w:id="149"/>
         </w:tc>
       </w:tr>
     </w:tbl>
@@ -8323,8 +8485,8 @@
         <w:t xml:space="preserve">enthalten.</w:t>
       </w:r>
     </w:p>
-    <w:bookmarkEnd w:id="146"/>
-    <w:bookmarkStart w:id="149" w:name="interaktive-prototypen"/>
+    <w:bookmarkEnd w:id="150"/>
+    <w:bookmarkStart w:id="153" w:name="interaktive-prototypen"/>
     <w:p>
       <w:pPr>
         <w:pStyle w:val="Heading4"/>
@@ -8399,7 +8561,7 @@
       <w:r>
         <w:t xml:space="preserve"> </w:t>
       </w:r>
-      <w:hyperlink r:id="rId147">
+      <w:hyperlink r:id="rId151">
         <w:r>
           <w:rPr>
             <w:rStyle w:val="Hyperlink"/>
@@ -8416,7 +8578,7 @@
       <w:r>
         <w:t xml:space="preserve"> </w:t>
       </w:r>
-      <w:hyperlink r:id="rId148">
+      <w:hyperlink r:id="rId152">
         <w:r>
           <w:rPr>
             <w:rStyle w:val="Hyperlink"/>
@@ -8484,9 +8646,9 @@
         <w:t xml:space="preserve">die Zielgruppen geeignet sind.</w:t>
       </w:r>
     </w:p>
-    <w:bookmarkEnd w:id="149"/>
-    <w:bookmarkEnd w:id="150"/>
-    <w:bookmarkStart w:id="159" w:name="evaluierung"/>
+    <w:bookmarkEnd w:id="153"/>
+    <w:bookmarkEnd w:id="154"/>
+    <w:bookmarkStart w:id="163" w:name="evaluierung"/>
     <w:p>
       <w:pPr>
         <w:pStyle w:val="Heading3"/>
@@ -8520,7 +8682,7 @@
       <w:r>
         <w:t xml:space="preserve">Beispiel für eine lebendige Evaluierungskultur ist das “</w:t>
       </w:r>
-      <w:hyperlink r:id="rId151">
+      <w:hyperlink r:id="rId155">
         <w:r>
           <w:rPr>
             <w:rStyle w:val="Hyperlink"/>
@@ -8558,7 +8720,7 @@
       <w:r>
         <w:t xml:space="preserve"> </w:t>
       </w:r>
-      <w:hyperlink r:id="rId152">
+      <w:hyperlink r:id="rId156">
         <w:r>
           <w:rPr>
             <w:rStyle w:val="Hyperlink"/>
@@ -8628,7 +8790,7 @@
       <w:tr>
         <w:tc>
           <w:tcPr/>
-          <w:bookmarkStart w:id="155" w:name="fig-6"/>
+          <w:bookmarkStart w:id="159" w:name="fig-6"/>
           <w:p>
             <w:pPr>
               <w:pStyle w:val="Figure"/>
@@ -8639,12 +8801,12 @@
                 <wp:inline>
                   <wp:extent cx="0" cy="0"/>
                   <wp:effectExtent b="0" l="0" r="0" t="0"/>
-                  <wp:docPr descr="" title="" id="153" name="Picture"/>
+                  <wp:docPr descr="" title="" id="157" name="Picture"/>
                   <a:graphic>
                     <a:graphicData uri="http://schemas.openxmlformats.org/drawingml/2006/picture">
                       <pic:pic>
                         <pic:nvPicPr>
-                          <pic:cNvPr descr="./media/usability_ux.svg" id="154" name="Picture"/>
+                          <pic:cNvPr descr="./media/usability_ux.svg" id="158" name="Picture"/>
                           <pic:cNvPicPr>
                             <a:picLocks noChangeArrowheads="1" noChangeAspect="1"/>
                           </pic:cNvPicPr>
@@ -8656,7 +8818,7 @@
                                 <a14:useLocalDpi xmlns:a14="http://schemas.microsoft.com/office/drawing/2010/main" val="0"/>
                               </a:ext>
                               <a:ext uri="{96DAC541-7B7A-43D3-8B79-37D633B846F1}">
-                                <asvg:svgBlip xmlns:asvg="http://schemas.microsoft.com/office/drawing/2016/SVG/main" r:embed="rId119"/>
+                                <asvg:svgBlip xmlns:asvg="http://schemas.microsoft.com/office/drawing/2016/SVG/main" r:embed="rId123"/>
                               </a:ext>
                             </a:extLst>
                           </a:blip>
@@ -8699,7 +8861,7 @@
               <w:t xml:space="preserve">Abbildung 2.4:  </w:t>
             </w:r>
           </w:p>
-          <w:bookmarkEnd w:id="155"/>
+          <w:bookmarkEnd w:id="159"/>
         </w:tc>
       </w:tr>
     </w:tbl>
@@ -8729,7 +8891,7 @@
         <w:t xml:space="preserve">das prinzipielle Vorgehen bei einem Beobachtungstest skizziert werden.</w:t>
       </w:r>
     </w:p>
-    <w:bookmarkStart w:id="156" w:name="testgruppen"/>
+    <w:bookmarkStart w:id="160" w:name="testgruppen"/>
     <w:p>
       <w:pPr>
         <w:pStyle w:val="Heading4"/>
@@ -8858,8 +9020,8 @@
         <w:t xml:space="preserve">thematisiert wurden.</w:t>
       </w:r>
     </w:p>
-    <w:bookmarkEnd w:id="156"/>
-    <w:bookmarkStart w:id="157" w:name="testablauf-und-vorbereitungen"/>
+    <w:bookmarkEnd w:id="160"/>
+    <w:bookmarkStart w:id="161" w:name="testablauf-und-vorbereitungen"/>
     <w:p>
       <w:pPr>
         <w:pStyle w:val="Heading4"/>
@@ -8982,8 +9144,8 @@
         <w:t xml:space="preserve">Datennutzung zuzusichern.</w:t>
       </w:r>
     </w:p>
-    <w:bookmarkEnd w:id="157"/>
-    <w:bookmarkStart w:id="158" w:name="testaufgaben"/>
+    <w:bookmarkEnd w:id="161"/>
+    <w:bookmarkStart w:id="162" w:name="testaufgaben"/>
     <w:p>
       <w:pPr>
         <w:pStyle w:val="Heading4"/>
@@ -9082,10 +9244,10 @@
         <w:t xml:space="preserve">Aufgaben belastbare Aussagen zu erhalten.</w:t>
       </w:r>
     </w:p>
-    <w:bookmarkEnd w:id="158"/>
-    <w:bookmarkEnd w:id="159"/>
-    <w:bookmarkEnd w:id="160"/>
-    <w:bookmarkStart w:id="161" w:name="zusammenfassung-und-ausblick-1"/>
+    <w:bookmarkEnd w:id="162"/>
+    <w:bookmarkEnd w:id="163"/>
+    <w:bookmarkEnd w:id="164"/>
+    <w:bookmarkStart w:id="165" w:name="zusammenfassung-und-ausblick-1"/>
     <w:p>
       <w:pPr>
         <w:pStyle w:val="Heading2"/>
@@ -9102,9 +9264,9 @@
         <w:t xml:space="preserve">Es gibt verschiedenste Methoden mit denen Bedarfe ermittelt und Nutzende in die Entwicklung von Software einbezogen werden können - je nach Umfang des Produkts und des Anwender*innenkreises. Usertests erfordern ein anderes Zeitmanagement als die Entwicklung von Personas. Auch der Anwendungsfall nimmt Einfluss auf die Methodenauswahl. So kann für die Entwicklung eines neuen Designs die Verwendung von Wireframes und Mockups bei der Bedarfsermittlung hilfreich sein. Wird ein Portal mit neuen Interaktionsmöglichkeiten entwickelt, empfehlen sich Prototypen, mit denen auch die Interaktionen getestet werden können.</w:t>
       </w:r>
     </w:p>
-    <w:bookmarkEnd w:id="161"/>
-    <w:bookmarkEnd w:id="162"/>
-    <w:bookmarkStart w:id="281" w:name="bibliotheksmanagementsysteme"/>
+    <w:bookmarkEnd w:id="165"/>
+    <w:bookmarkEnd w:id="166"/>
+    <w:bookmarkStart w:id="285" w:name="bibliotheksmanagementsysteme"/>
     <w:p>
       <w:pPr>
         <w:pStyle w:val="Heading1"/>
@@ -9155,18 +9317,18 @@
                 <wp:inline>
                   <wp:extent cx="152400" cy="152400"/>
                   <wp:effectExtent b="0" l="0" r="0" t="0"/>
-                  <wp:docPr descr="" title="" id="163" name="Picture"/>
+                  <wp:docPr descr="" title="" id="167" name="Picture"/>
                   <a:graphic>
                     <a:graphicData uri="http://schemas.openxmlformats.org/drawingml/2006/picture">
                       <pic:pic>
                         <pic:nvPicPr>
-                          <pic:cNvPr descr="/opt/quarto/share/formats/docx/note.png" id="164" name="Picture"/>
+                          <pic:cNvPr descr="/opt/quarto/share/formats/docx/note.png" id="168" name="Picture"/>
                           <pic:cNvPicPr>
                             <a:picLocks noChangeArrowheads="1" noChangeAspect="1"/>
                           </pic:cNvPicPr>
                         </pic:nvPicPr>
                         <pic:blipFill>
-                          <a:blip r:embed="rId58"/>
+                          <a:blip r:embed="rId62"/>
                           <a:stretch>
                             <a:fillRect/>
                           </a:stretch>
@@ -9441,7 +9603,7 @@
         <w:t xml:space="preserve">Schnittstellen und offenen Architekturen erhöht hat.</w:t>
       </w:r>
     </w:p>
-    <w:bookmarkStart w:id="201" w:name="übersicht"/>
+    <w:bookmarkStart w:id="205" w:name="übersicht"/>
     <w:p>
       <w:pPr>
         <w:pStyle w:val="Heading2"/>
@@ -9450,7 +9612,7 @@
         <w:t xml:space="preserve">Übersicht</w:t>
       </w:r>
     </w:p>
-    <w:bookmarkStart w:id="172" w:name="geschichte"/>
+    <w:bookmarkStart w:id="176" w:name="geschichte"/>
     <w:p>
       <w:pPr>
         <w:pStyle w:val="Heading3"/>
@@ -9501,18 +9663,18 @@
                 <wp:inline>
                   <wp:extent cx="152400" cy="152400"/>
                   <wp:effectExtent b="0" l="0" r="0" t="0"/>
-                  <wp:docPr descr="" title="" id="165" name="Picture"/>
+                  <wp:docPr descr="" title="" id="169" name="Picture"/>
                   <a:graphic>
                     <a:graphicData uri="http://schemas.openxmlformats.org/drawingml/2006/picture">
                       <pic:pic>
                         <pic:nvPicPr>
-                          <pic:cNvPr descr="/opt/quarto/share/formats/docx/note.png" id="166" name="Picture"/>
+                          <pic:cNvPr descr="/opt/quarto/share/formats/docx/note.png" id="170" name="Picture"/>
                           <pic:cNvPicPr>
                             <a:picLocks noChangeArrowheads="1" noChangeAspect="1"/>
                           </pic:cNvPicPr>
                         </pic:nvPicPr>
                         <pic:blipFill>
-                          <a:blip r:embed="rId58"/>
+                          <a:blip r:embed="rId62"/>
                           <a:stretch>
                             <a:fillRect/>
                           </a:stretch>
@@ -9983,18 +10145,18 @@
                 <wp:inline>
                   <wp:extent cx="152400" cy="152400"/>
                   <wp:effectExtent b="0" l="0" r="0" t="0"/>
-                  <wp:docPr descr="" title="" id="167" name="Picture"/>
+                  <wp:docPr descr="" title="" id="171" name="Picture"/>
                   <a:graphic>
                     <a:graphicData uri="http://schemas.openxmlformats.org/drawingml/2006/picture">
                       <pic:pic>
                         <pic:nvPicPr>
-                          <pic:cNvPr descr="/opt/quarto/share/formats/docx/tip.png" id="168" name="Picture"/>
+                          <pic:cNvPr descr="/opt/quarto/share/formats/docx/tip.png" id="172" name="Picture"/>
                           <pic:cNvPicPr>
                             <a:picLocks noChangeArrowheads="1" noChangeAspect="1"/>
                           </pic:cNvPicPr>
                         </pic:nvPicPr>
                         <pic:blipFill>
-                          <a:blip r:embed="rId24"/>
+                          <a:blip r:embed="rId28"/>
                           <a:stretch>
                             <a:fillRect/>
                           </a:stretch>
@@ -10055,18 +10217,18 @@
                 <wp:inline>
                   <wp:extent cx="5334000" cy="4523772"/>
                   <wp:effectExtent b="0" l="0" r="0" t="0"/>
-                  <wp:docPr descr="" title="" id="170" name="Picture"/>
+                  <wp:docPr descr="" title="" id="174" name="Picture"/>
                   <a:graphic>
                     <a:graphicData uri="http://schemas.openxmlformats.org/drawingml/2006/picture">
                       <pic:pic>
                         <pic:nvPicPr>
-                          <pic:cNvPr descr="./media/bms-timeline.png" id="171" name="Picture"/>
+                          <pic:cNvPr descr="./media/bms-timeline.png" id="175" name="Picture"/>
                           <pic:cNvPicPr>
                             <a:picLocks noChangeArrowheads="1" noChangeAspect="1"/>
                           </pic:cNvPicPr>
                         </pic:nvPicPr>
                         <pic:blipFill>
-                          <a:blip r:embed="rId169"/>
+                          <a:blip r:embed="rId173"/>
                           <a:stretch>
                             <a:fillRect/>
                           </a:stretch>
@@ -10499,8 +10661,8 @@
         </w:tc>
       </w:tr>
     </w:tbl>
-    <w:bookmarkEnd w:id="172"/>
-    <w:bookmarkStart w:id="178" w:name="komponenten"/>
+    <w:bookmarkEnd w:id="176"/>
+    <w:bookmarkStart w:id="182" w:name="komponenten"/>
     <w:p>
       <w:pPr>
         <w:pStyle w:val="Heading3"/>
@@ -10615,7 +10777,7 @@
         <w:t xml:space="preserve">skizziert.</w:t>
       </w:r>
     </w:p>
-    <w:bookmarkStart w:id="174" w:name="erwerbung"/>
+    <w:bookmarkStart w:id="178" w:name="erwerbung"/>
     <w:p>
       <w:pPr>
         <w:pStyle w:val="Heading4"/>
@@ -10700,7 +10862,7 @@
       <w:r>
         <w:t xml:space="preserve"> </w:t>
       </w:r>
-      <w:hyperlink r:id="rId173">
+      <w:hyperlink r:id="rId177">
         <w:r>
           <w:rPr>
             <w:rStyle w:val="Hyperlink"/>
@@ -10770,8 +10932,8 @@
         <w:t xml:space="preserve">.</w:t>
       </w:r>
     </w:p>
-    <w:bookmarkEnd w:id="174"/>
-    <w:bookmarkStart w:id="175" w:name="katalogisierung"/>
+    <w:bookmarkEnd w:id="178"/>
+    <w:bookmarkStart w:id="179" w:name="katalogisierung"/>
     <w:p>
       <w:pPr>
         <w:pStyle w:val="Heading4"/>
@@ -10874,8 +11036,8 @@
         <w:t xml:space="preserve">.</w:t>
       </w:r>
     </w:p>
-    <w:bookmarkEnd w:id="175"/>
-    <w:bookmarkStart w:id="176" w:name="ausleihe"/>
+    <w:bookmarkEnd w:id="179"/>
+    <w:bookmarkStart w:id="180" w:name="ausleihe"/>
     <w:p>
       <w:pPr>
         <w:pStyle w:val="Heading4"/>
@@ -11031,8 +11193,8 @@
         <w:t xml:space="preserve">.</w:t>
       </w:r>
     </w:p>
-    <w:bookmarkEnd w:id="176"/>
-    <w:bookmarkStart w:id="177" w:name="recherchemodul"/>
+    <w:bookmarkEnd w:id="180"/>
+    <w:bookmarkStart w:id="181" w:name="recherchemodul"/>
     <w:p>
       <w:pPr>
         <w:pStyle w:val="Heading4"/>
@@ -11297,9 +11459,9 @@
         <w:t xml:space="preserve">Anzeige von Buchcovern</w:t>
       </w:r>
     </w:p>
-    <w:bookmarkEnd w:id="177"/>
-    <w:bookmarkEnd w:id="178"/>
-    <w:bookmarkStart w:id="187" w:name="aktuelle-sw-produkte"/>
+    <w:bookmarkEnd w:id="181"/>
+    <w:bookmarkEnd w:id="182"/>
+    <w:bookmarkStart w:id="191" w:name="aktuelle-sw-produkte"/>
     <w:p>
       <w:pPr>
         <w:pStyle w:val="Heading3"/>
@@ -11888,7 +12050,7 @@
           <w:numId w:val="1026"/>
         </w:numPr>
       </w:pPr>
-      <w:hyperlink r:id="rId179">
+      <w:hyperlink r:id="rId183">
         <w:r>
           <w:rPr>
             <w:rStyle w:val="Hyperlink"/>
@@ -11910,7 +12072,7 @@
           <w:numId w:val="1026"/>
         </w:numPr>
       </w:pPr>
-      <w:hyperlink r:id="rId180">
+      <w:hyperlink r:id="rId184">
         <w:r>
           <w:rPr>
             <w:rStyle w:val="Hyperlink"/>
@@ -11938,7 +12100,7 @@
       <w:r>
         <w:t xml:space="preserve"> </w:t>
       </w:r>
-      <w:hyperlink r:id="rId181">
+      <w:hyperlink r:id="rId185">
         <w:r>
           <w:rPr>
             <w:rStyle w:val="Hyperlink"/>
@@ -11969,7 +12131,7 @@
       <w:r>
         <w:t xml:space="preserve"> </w:t>
       </w:r>
-      <w:hyperlink r:id="rId182">
+      <w:hyperlink r:id="rId186">
         <w:r>
           <w:rPr>
             <w:rStyle w:val="Hyperlink"/>
@@ -11995,7 +12157,7 @@
       <w:r>
         <w:t xml:space="preserve"> </w:t>
       </w:r>
-      <w:hyperlink r:id="rId183">
+      <w:hyperlink r:id="rId187">
         <w:r>
           <w:rPr>
             <w:rStyle w:val="Hyperlink"/>
@@ -12052,18 +12214,18 @@
                 <wp:inline>
                   <wp:extent cx="152400" cy="152400"/>
                   <wp:effectExtent b="0" l="0" r="0" t="0"/>
-                  <wp:docPr descr="" title="" id="184" name="Picture"/>
+                  <wp:docPr descr="" title="" id="188" name="Picture"/>
                   <a:graphic>
                     <a:graphicData uri="http://schemas.openxmlformats.org/drawingml/2006/picture">
                       <pic:pic>
                         <pic:nvPicPr>
-                          <pic:cNvPr descr="/opt/quarto/share/formats/docx/tip.png" id="185" name="Picture"/>
+                          <pic:cNvPr descr="/opt/quarto/share/formats/docx/tip.png" id="189" name="Picture"/>
                           <pic:cNvPicPr>
                             <a:picLocks noChangeArrowheads="1" noChangeAspect="1"/>
                           </pic:cNvPicPr>
                         </pic:nvPicPr>
                         <pic:blipFill>
-                          <a:blip r:embed="rId24"/>
+                          <a:blip r:embed="rId28"/>
                           <a:stretch>
                             <a:fillRect/>
                           </a:stretch>
@@ -12125,11 +12287,11 @@
             <w:r>
               <w:t xml:space="preserve"> </w:t>
             </w:r>
-            <w:bookmarkStart w:id="186" w:name="it-lebenszyklus"/>
+            <w:bookmarkStart w:id="190" w:name="it-lebenszyklus"/>
             <w:r>
               <w:t xml:space="preserve">IT-Lebenszyklus</w:t>
             </w:r>
-            <w:bookmarkEnd w:id="186"/>
+            <w:bookmarkEnd w:id="190"/>
             <w:r>
               <w:t xml:space="preserve"> </w:t>
             </w:r>
@@ -12156,8 +12318,8 @@
         </w:tc>
       </w:tr>
     </w:tbl>
-    <w:bookmarkEnd w:id="187"/>
-    <w:bookmarkStart w:id="194" w:name="vergleich-mit-anderen-managementsystemen"/>
+    <w:bookmarkEnd w:id="191"/>
+    <w:bookmarkStart w:id="198" w:name="vergleich-mit-anderen-managementsystemen"/>
     <w:p>
       <w:pPr>
         <w:pStyle w:val="Heading3"/>
@@ -12293,7 +12455,7 @@
           <w:numId w:val="1028"/>
         </w:numPr>
       </w:pPr>
-      <w:hyperlink r:id="rId188">
+      <w:hyperlink r:id="rId192">
         <w:r>
           <w:rPr>
             <w:rStyle w:val="Hyperlink"/>
@@ -12309,7 +12471,7 @@
           <w:numId w:val="1028"/>
         </w:numPr>
       </w:pPr>
-      <w:hyperlink r:id="rId189">
+      <w:hyperlink r:id="rId193">
         <w:r>
           <w:rPr>
             <w:rStyle w:val="Hyperlink"/>
@@ -12331,7 +12493,7 @@
       <w:r>
         <w:t xml:space="preserve"> </w:t>
       </w:r>
-      <w:hyperlink r:id="rId190">
+      <w:hyperlink r:id="rId194">
         <w:r>
           <w:rPr>
             <w:rStyle w:val="Hyperlink"/>
@@ -12362,7 +12524,7 @@
       <w:r>
         <w:t xml:space="preserve"> </w:t>
       </w:r>
-      <w:hyperlink r:id="rId191">
+      <w:hyperlink r:id="rId195">
         <w:r>
           <w:rPr>
             <w:rStyle w:val="Hyperlink"/>
@@ -12393,7 +12555,7 @@
       <w:r>
         <w:t xml:space="preserve"> </w:t>
       </w:r>
-      <w:hyperlink r:id="rId192">
+      <w:hyperlink r:id="rId196">
         <w:r>
           <w:rPr>
             <w:rStyle w:val="Hyperlink"/>
@@ -12480,7 +12642,7 @@
       <w:r>
         <w:t xml:space="preserve"> </w:t>
       </w:r>
-      <w:hyperlink r:id="rId193">
+      <w:hyperlink r:id="rId197">
         <w:r>
           <w:rPr>
             <w:rStyle w:val="Hyperlink"/>
@@ -12510,8 +12672,8 @@
         <w:t xml:space="preserve">auf dieses klassische Instrument gänzlich zu verzichten.</w:t>
       </w:r>
     </w:p>
-    <w:bookmarkEnd w:id="194"/>
-    <w:bookmarkStart w:id="196" w:name="integration"/>
+    <w:bookmarkEnd w:id="198"/>
+    <w:bookmarkStart w:id="200" w:name="integration"/>
     <w:p>
       <w:pPr>
         <w:pStyle w:val="Heading3"/>
@@ -12784,7 +12946,7 @@
       <w:r>
         <w:t xml:space="preserve"> </w:t>
       </w:r>
-      <w:hyperlink r:id="rId195">
+      <w:hyperlink r:id="rId199">
         <w:r>
           <w:rPr>
             <w:rStyle w:val="Hyperlink"/>
@@ -12903,8 +13065,8 @@
         <w:t xml:space="preserve">bereitstellen.</w:t>
       </w:r>
     </w:p>
-    <w:bookmarkEnd w:id="196"/>
-    <w:bookmarkStart w:id="197" w:name="verbundkataloge"/>
+    <w:bookmarkEnd w:id="200"/>
+    <w:bookmarkStart w:id="201" w:name="verbundkataloge"/>
     <w:p>
       <w:pPr>
         <w:pStyle w:val="Heading3"/>
@@ -13403,8 +13565,8 @@
         </w:tc>
       </w:tr>
     </w:tbl>
-    <w:bookmarkEnd w:id="197"/>
-    <w:bookmarkStart w:id="198" w:name="Xef3cdf849515896b72e4da871885dcc60b5fbed"/>
+    <w:bookmarkEnd w:id="201"/>
+    <w:bookmarkStart w:id="202" w:name="Xef3cdf849515896b72e4da871885dcc60b5fbed"/>
     <w:p>
       <w:pPr>
         <w:pStyle w:val="Heading3"/>
@@ -13517,8 +13679,8 @@
         <w:t xml:space="preserve">die GoKB als kooperativ gepflegte Knowledge Base für elektronische Ressourcen</w:t>
       </w:r>
     </w:p>
-    <w:bookmarkEnd w:id="198"/>
-    <w:bookmarkStart w:id="200" w:name="statistik-und-reporting"/>
+    <w:bookmarkEnd w:id="202"/>
+    <w:bookmarkStart w:id="204" w:name="statistik-und-reporting"/>
     <w:p>
       <w:pPr>
         <w:pStyle w:val="Heading3"/>
@@ -13595,7 +13757,7 @@
       <w:r>
         <w:t xml:space="preserve"> </w:t>
       </w:r>
-      <w:hyperlink r:id="rId199">
+      <w:hyperlink r:id="rId203">
         <w:r>
           <w:rPr>
             <w:rStyle w:val="Hyperlink"/>
@@ -13724,9 +13886,9 @@
         <w:t xml:space="preserve">aufnehmen, zum Beispiel Daten aus Besucherzählern.</w:t>
       </w:r>
     </w:p>
-    <w:bookmarkEnd w:id="200"/>
-    <w:bookmarkEnd w:id="201"/>
-    <w:bookmarkStart w:id="203" w:name="bibliotheksorganisation"/>
+    <w:bookmarkEnd w:id="204"/>
+    <w:bookmarkEnd w:id="205"/>
+    <w:bookmarkStart w:id="207" w:name="bibliotheksorganisation"/>
     <w:p>
       <w:pPr>
         <w:pStyle w:val="Heading2"/>
@@ -13909,7 +14071,7 @@
         <w:t xml:space="preserve">Erwerbungsunterlagen, Gebühreninformationen u.ä.</w:t>
       </w:r>
     </w:p>
-    <w:bookmarkStart w:id="202" w:name="benutzungsbedingungen"/>
+    <w:bookmarkStart w:id="206" w:name="benutzungsbedingungen"/>
     <w:p>
       <w:pPr>
         <w:pStyle w:val="Heading3"/>
@@ -14149,9 +14311,9 @@
         <w:t xml:space="preserve">Voraussetzung für die Einrichtung des Ausleihmoduls eines BMS.</w:t>
       </w:r>
     </w:p>
-    <w:bookmarkEnd w:id="202"/>
-    <w:bookmarkEnd w:id="203"/>
-    <w:bookmarkStart w:id="212" w:name="datenverwaltung-in-bms"/>
+    <w:bookmarkEnd w:id="206"/>
+    <w:bookmarkEnd w:id="207"/>
+    <w:bookmarkStart w:id="216" w:name="datenverwaltung-in-bms"/>
     <w:p>
       <w:pPr>
         <w:pStyle w:val="Heading2"/>
@@ -14295,7 +14457,7 @@
         <w:t xml:space="preserve">die Datenqualität genügen.</w:t>
       </w:r>
     </w:p>
-    <w:bookmarkStart w:id="204" w:name="bibliographische-metadaten"/>
+    <w:bookmarkStart w:id="208" w:name="bibliographische-metadaten"/>
     <w:p>
       <w:pPr>
         <w:pStyle w:val="Heading3"/>
@@ -14348,8 +14510,8 @@
         <w:t xml:space="preserve">Kapitel zu Open Data).</w:t>
       </w:r>
     </w:p>
-    <w:bookmarkEnd w:id="204"/>
-    <w:bookmarkStart w:id="205" w:name="digitale-inhalte"/>
+    <w:bookmarkEnd w:id="208"/>
+    <w:bookmarkStart w:id="209" w:name="digitale-inhalte"/>
     <w:p>
       <w:pPr>
         <w:pStyle w:val="Heading3"/>
@@ -14446,8 +14608,8 @@
         <w:t xml:space="preserve">wie z.B. einzelne Abbildungen.</w:t>
       </w:r>
     </w:p>
-    <w:bookmarkEnd w:id="205"/>
-    <w:bookmarkStart w:id="208" w:name="verwaltungsdaten"/>
+    <w:bookmarkEnd w:id="209"/>
+    <w:bookmarkStart w:id="212" w:name="verwaltungsdaten"/>
     <w:p>
       <w:pPr>
         <w:pStyle w:val="Heading3"/>
@@ -14472,7 +14634,7 @@
       <w:r>
         <w:t xml:space="preserve"> </w:t>
       </w:r>
-      <w:hyperlink r:id="rId206">
+      <w:hyperlink r:id="rId210">
         <w:r>
           <w:rPr>
             <w:rStyle w:val="Hyperlink"/>
@@ -14504,7 +14666,7 @@
       <w:r>
         <w:t xml:space="preserve"> </w:t>
       </w:r>
-      <w:hyperlink r:id="rId207">
+      <w:hyperlink r:id="rId211">
         <w:r>
           <w:rPr>
             <w:rStyle w:val="Hyperlink"/>
@@ -14540,8 +14702,8 @@
         <w:t xml:space="preserve">zusätzliche Anpassungen an das BMS notwendig sind.</w:t>
       </w:r>
     </w:p>
-    <w:bookmarkEnd w:id="208"/>
-    <w:bookmarkStart w:id="210" w:name="datenformate-und-schnittstellen"/>
+    <w:bookmarkEnd w:id="212"/>
+    <w:bookmarkStart w:id="214" w:name="datenformate-und-schnittstellen"/>
     <w:p>
       <w:pPr>
         <w:pStyle w:val="Heading3"/>
@@ -14883,7 +15045,7 @@
       <w:r>
         <w:t xml:space="preserve"> </w:t>
       </w:r>
-      <w:hyperlink r:id="rId209">
+      <w:hyperlink r:id="rId213">
         <w:r>
           <w:rPr>
             <w:rStyle w:val="Hyperlink"/>
@@ -14895,8 +15057,8 @@
         <w:t xml:space="preserve">.</w:t>
       </w:r>
     </w:p>
-    <w:bookmarkEnd w:id="210"/>
-    <w:bookmarkStart w:id="211" w:name="datenqualität"/>
+    <w:bookmarkEnd w:id="214"/>
+    <w:bookmarkStart w:id="215" w:name="datenqualität"/>
     <w:p>
       <w:pPr>
         <w:pStyle w:val="Heading3"/>
@@ -15038,9 +15200,9 @@
         <w:t xml:space="preserve">Katalogisierung.</w:t>
       </w:r>
     </w:p>
-    <w:bookmarkEnd w:id="211"/>
-    <w:bookmarkEnd w:id="212"/>
-    <w:bookmarkStart w:id="224" w:name="marktanalyse-und-beschaffung"/>
+    <w:bookmarkEnd w:id="215"/>
+    <w:bookmarkEnd w:id="216"/>
+    <w:bookmarkStart w:id="228" w:name="marktanalyse-und-beschaffung"/>
     <w:p>
       <w:pPr>
         <w:pStyle w:val="Heading2"/>
@@ -15091,18 +15253,18 @@
                 <wp:inline>
                   <wp:extent cx="152400" cy="152400"/>
                   <wp:effectExtent b="0" l="0" r="0" t="0"/>
-                  <wp:docPr descr="" title="" id="213" name="Picture"/>
+                  <wp:docPr descr="" title="" id="217" name="Picture"/>
                   <a:graphic>
                     <a:graphicData uri="http://schemas.openxmlformats.org/drawingml/2006/picture">
                       <pic:pic>
                         <pic:nvPicPr>
-                          <pic:cNvPr descr="/opt/quarto/share/formats/docx/tip.png" id="214" name="Picture"/>
+                          <pic:cNvPr descr="/opt/quarto/share/formats/docx/tip.png" id="218" name="Picture"/>
                           <pic:cNvPicPr>
                             <a:picLocks noChangeArrowheads="1" noChangeAspect="1"/>
                           </pic:cNvPicPr>
                         </pic:nvPicPr>
                         <pic:blipFill>
-                          <a:blip r:embed="rId24"/>
+                          <a:blip r:embed="rId28"/>
                           <a:stretch>
                             <a:fillRect/>
                           </a:stretch>
@@ -15356,7 +15518,7 @@
       <w:r>
         <w:t xml:space="preserve"> </w:t>
       </w:r>
-      <w:hyperlink r:id="rId215">
+      <w:hyperlink r:id="rId219">
         <w:r>
           <w:rPr>
             <w:rStyle w:val="Hyperlink"/>
@@ -15474,7 +15636,7 @@
         <w:t xml:space="preserve">mehr vorgenommen werden.</w:t>
       </w:r>
     </w:p>
-    <w:bookmarkStart w:id="216" w:name="entscheidungsprozess"/>
+    <w:bookmarkStart w:id="220" w:name="entscheidungsprozess"/>
     <w:p>
       <w:pPr>
         <w:pStyle w:val="Heading3"/>
@@ -15665,8 +15827,8 @@
         <w:t xml:space="preserve">Auswahlentscheidung</w:t>
       </w:r>
     </w:p>
-    <w:bookmarkEnd w:id="216"/>
-    <w:bookmarkStart w:id="222" w:name="auswahlkriterien-eines-bms"/>
+    <w:bookmarkEnd w:id="220"/>
+    <w:bookmarkStart w:id="226" w:name="auswahlkriterien-eines-bms"/>
     <w:p>
       <w:pPr>
         <w:pStyle w:val="Heading3"/>
@@ -15777,7 +15939,7 @@
       <w:tr>
         <w:tc>
           <w:tcPr/>
-          <w:bookmarkStart w:id="220" w:name="fig-matrix"/>
+          <w:bookmarkStart w:id="224" w:name="fig-matrix"/>
           <w:p>
             <w:pPr>
               <w:pStyle w:val="Figure"/>
@@ -15788,18 +15950,18 @@
                 <wp:inline>
                   <wp:extent cx="5334000" cy="4227332"/>
                   <wp:effectExtent b="0" l="0" r="0" t="0"/>
-                  <wp:docPr descr="" title="" id="218" name="Picture"/>
+                  <wp:docPr descr="" title="" id="222" name="Picture"/>
                   <a:graphic>
                     <a:graphicData uri="http://schemas.openxmlformats.org/drawingml/2006/picture">
                       <pic:pic>
                         <pic:nvPicPr>
-                          <pic:cNvPr descr="./media/matrix.png" id="219" name="Picture"/>
+                          <pic:cNvPr descr="./media/matrix.png" id="223" name="Picture"/>
                           <pic:cNvPicPr>
                             <a:picLocks noChangeArrowheads="1" noChangeAspect="1"/>
                           </pic:cNvPicPr>
                         </pic:nvPicPr>
                         <pic:blipFill>
-                          <a:blip r:embed="rId217"/>
+                          <a:blip r:embed="rId221"/>
                           <a:stretch>
                             <a:fillRect/>
                           </a:stretch>
@@ -15839,7 +16001,7 @@
               <w:t xml:space="preserve">Abbildung 3.1: Beispiel für eine Matrix zur Einordnung von Funktionalitäten</w:t>
             </w:r>
           </w:p>
-          <w:bookmarkEnd w:id="220"/>
+          <w:bookmarkEnd w:id="224"/>
         </w:tc>
       </w:tr>
     </w:tbl>
@@ -15859,7 +16021,7 @@
       <w:r>
         <w:t xml:space="preserve"> </w:t>
       </w:r>
-      <w:hyperlink r:id="rId221">
+      <w:hyperlink r:id="rId225">
         <w:r>
           <w:rPr>
             <w:rStyle w:val="Hyperlink"/>
@@ -15895,8 +16057,8 @@
         <w:t xml:space="preserve">zu überprüfen, die strategisch von besonderer Bedeutung sind.</w:t>
       </w:r>
     </w:p>
-    <w:bookmarkEnd w:id="222"/>
-    <w:bookmarkStart w:id="223" w:name="marktanalyse"/>
+    <w:bookmarkEnd w:id="226"/>
+    <w:bookmarkStart w:id="227" w:name="marktanalyse"/>
     <w:p>
       <w:pPr>
         <w:pStyle w:val="Heading3"/>
@@ -16762,9 +16924,9 @@
         <w:t xml:space="preserve">an Dienstleister (beim Hoster) übergeben.</w:t>
       </w:r>
     </w:p>
-    <w:bookmarkEnd w:id="223"/>
-    <w:bookmarkEnd w:id="224"/>
-    <w:bookmarkStart w:id="258" w:name="prozessabbildung"/>
+    <w:bookmarkEnd w:id="227"/>
+    <w:bookmarkEnd w:id="228"/>
+    <w:bookmarkStart w:id="262" w:name="prozessabbildung"/>
     <w:p>
       <w:pPr>
         <w:pStyle w:val="Heading2"/>
@@ -16865,24 +17027,24 @@
             <w:pPr>
               <w:jc w:val="center"/>
             </w:pPr>
-            <w:hyperlink r:id="rId228">
+            <w:hyperlink r:id="rId232">
               <w:r>
                 <w:drawing>
                   <wp:inline>
                     <wp:extent cx="3810000" cy="2540000"/>
                     <wp:effectExtent b="0" l="0" r="0" t="0"/>
-                    <wp:docPr descr="" title="Quelle: Stkl (CC-BY-SA 3.0)" id="226" name="Picture"/>
+                    <wp:docPr descr="" title="Quelle: Stkl (CC-BY-SA 3.0)" id="230" name="Picture"/>
                     <a:graphic>
                       <a:graphicData uri="http://schemas.openxmlformats.org/drawingml/2006/picture">
                         <pic:pic>
                           <pic:nvPicPr>
-                            <pic:cNvPr descr="https://upload.wikimedia.org/wikipedia/commons/9/94/BPMN-1.svg" id="227" name="Picture"/>
+                            <pic:cNvPr descr="https://upload.wikimedia.org/wikipedia/commons/9/94/BPMN-1.svg" id="231" name="Picture"/>
                             <pic:cNvPicPr>
                               <a:picLocks noChangeArrowheads="1" noChangeAspect="1"/>
                             </pic:cNvPicPr>
                           </pic:nvPicPr>
                           <pic:blipFill>
-                            <a:blip r:embed="rId225"/>
+                            <a:blip r:embed="rId229"/>
                             <a:stretch>
                               <a:fillRect/>
                             </a:stretch>
@@ -16990,7 +17152,7 @@
         <w:t xml:space="preserve">der Beschreibungen genauer adressiert werden können.</w:t>
       </w:r>
     </w:p>
-    <w:bookmarkStart w:id="229" w:name="nutzende"/>
+    <w:bookmarkStart w:id="233" w:name="nutzende"/>
     <w:p>
       <w:pPr>
         <w:pStyle w:val="Heading3"/>
@@ -17043,8 +17205,8 @@
         <w:t xml:space="preserve">Drittsystem mit dem BMS in Kontakt kommen.</w:t>
       </w:r>
     </w:p>
-    <w:bookmarkEnd w:id="229"/>
-    <w:bookmarkStart w:id="230" w:name="Xa67ef888de7b2d946e122fa2332dc4069b02eb2"/>
+    <w:bookmarkEnd w:id="233"/>
+    <w:bookmarkStart w:id="234" w:name="Xa67ef888de7b2d946e122fa2332dc4069b02eb2"/>
     <w:p>
       <w:pPr>
         <w:pStyle w:val="Heading3"/>
@@ -17212,8 +17374,8 @@
         <w:t xml:space="preserve">angesprochen.</w:t>
       </w:r>
     </w:p>
-    <w:bookmarkEnd w:id="230"/>
-    <w:bookmarkStart w:id="231" w:name="erwerbung-prozess"/>
+    <w:bookmarkEnd w:id="234"/>
+    <w:bookmarkStart w:id="235" w:name="erwerbung-prozess"/>
     <w:p>
       <w:pPr>
         <w:pStyle w:val="Heading3"/>
@@ -17396,8 +17558,8 @@
         <w:t xml:space="preserve">meist nur eine Komponente im Haushaltswesen.</w:t>
       </w:r>
     </w:p>
-    <w:bookmarkEnd w:id="231"/>
-    <w:bookmarkStart w:id="232" w:name="verwaltung-von-elektronischen-ressourcen"/>
+    <w:bookmarkEnd w:id="235"/>
+    <w:bookmarkStart w:id="236" w:name="verwaltung-von-elektronischen-ressourcen"/>
     <w:p>
       <w:pPr>
         <w:pStyle w:val="Heading3"/>
@@ -17561,8 +17723,8 @@
         <w:t xml:space="preserve">Management-Tools eingesetzt werden (Coral, GoKB und LAS:eR).</w:t>
       </w:r>
     </w:p>
-    <w:bookmarkEnd w:id="232"/>
-    <w:bookmarkStart w:id="233" w:name="katalogisierung-prozess"/>
+    <w:bookmarkEnd w:id="236"/>
+    <w:bookmarkStart w:id="237" w:name="katalogisierung-prozess"/>
     <w:p>
       <w:pPr>
         <w:pStyle w:val="Heading3"/>
@@ -17637,8 +17799,8 @@
         <w:t xml:space="preserve">Konfigurierbarkeit von Erfassungsmasken</w:t>
       </w:r>
     </w:p>
-    <w:bookmarkEnd w:id="233"/>
-    <w:bookmarkStart w:id="234" w:name="katalog-prozess"/>
+    <w:bookmarkEnd w:id="237"/>
+    <w:bookmarkStart w:id="238" w:name="katalog-prozess"/>
     <w:p>
       <w:pPr>
         <w:pStyle w:val="Heading3"/>
@@ -17966,8 +18128,8 @@
         <w:t xml:space="preserve">in der Oberfläche des Discovery-Systems aktuell darzustellen.</w:t>
       </w:r>
     </w:p>
-    <w:bookmarkEnd w:id="234"/>
-    <w:bookmarkStart w:id="235" w:name="ausleihe-prozess"/>
+    <w:bookmarkEnd w:id="238"/>
+    <w:bookmarkStart w:id="239" w:name="ausleihe-prozess"/>
     <w:p>
       <w:pPr>
         <w:pStyle w:val="Heading3"/>
@@ -18202,8 +18364,8 @@
         <w:t xml:space="preserve">Wochenenden fallen.</w:t>
       </w:r>
     </w:p>
-    <w:bookmarkEnd w:id="235"/>
-    <w:bookmarkStart w:id="244" w:name="automatisierung-und-selbstbedienung"/>
+    <w:bookmarkEnd w:id="239"/>
+    <w:bookmarkStart w:id="248" w:name="automatisierung-und-selbstbedienung"/>
     <w:p>
       <w:pPr>
         <w:pStyle w:val="Heading3"/>
@@ -18246,7 +18408,7 @@
       <w:r>
         <w:t xml:space="preserve"> </w:t>
       </w:r>
-      <w:hyperlink r:id="rId236">
+      <w:hyperlink r:id="rId240">
         <w:r>
           <w:rPr>
             <w:rStyle w:val="Hyperlink"/>
@@ -18278,7 +18440,7 @@
       <w:r>
         <w:t xml:space="preserve"> </w:t>
       </w:r>
-      <w:hyperlink r:id="rId237">
+      <w:hyperlink r:id="rId241">
         <w:r>
           <w:rPr>
             <w:rStyle w:val="Hyperlink"/>
@@ -18301,7 +18463,7 @@
       <w:r>
         <w:t xml:space="preserve"> </w:t>
       </w:r>
-      <w:hyperlink r:id="rId238">
+      <w:hyperlink r:id="rId242">
         <w:r>
           <w:rPr>
             <w:rStyle w:val="Hyperlink"/>
@@ -18345,7 +18507,7 @@
         <w:t xml:space="preserve">Ausleihe dargestellt.</w:t>
       </w:r>
     </w:p>
-    <w:bookmarkStart w:id="239" w:name="selbstverbucher-ausleihautomaten"/>
+    <w:bookmarkStart w:id="243" w:name="selbstverbucher-ausleihautomaten"/>
     <w:p>
       <w:pPr>
         <w:pStyle w:val="Heading4"/>
@@ -18518,8 +18680,8 @@
         <w:t xml:space="preserve">ohne Feedback an die Nutzenden.</w:t>
       </w:r>
     </w:p>
-    <w:bookmarkEnd w:id="239"/>
-    <w:bookmarkStart w:id="240" w:name="rückgabeautomat--sortierung"/>
+    <w:bookmarkEnd w:id="243"/>
+    <w:bookmarkStart w:id="244" w:name="rückgabeautomat--sortierung"/>
     <w:p>
       <w:pPr>
         <w:pStyle w:val="Heading4"/>
@@ -18690,8 +18852,8 @@
         <w:t xml:space="preserve">anderweitig bestellt ist.</w:t>
       </w:r>
     </w:p>
-    <w:bookmarkEnd w:id="240"/>
-    <w:bookmarkStart w:id="241" w:name="kassenautomat"/>
+    <w:bookmarkEnd w:id="244"/>
+    <w:bookmarkStart w:id="245" w:name="kassenautomat"/>
     <w:p>
       <w:pPr>
         <w:pStyle w:val="Heading4"/>
@@ -18738,8 +18900,8 @@
         <w:t xml:space="preserve">Bargeld aufwändig und teuer ist.</w:t>
       </w:r>
     </w:p>
-    <w:bookmarkEnd w:id="241"/>
-    <w:bookmarkStart w:id="242" w:name="fernleihautomat"/>
+    <w:bookmarkEnd w:id="245"/>
+    <w:bookmarkStart w:id="246" w:name="fernleihautomat"/>
     <w:p>
       <w:pPr>
         <w:pStyle w:val="Heading4"/>
@@ -18804,8 +18966,8 @@
         <w:t xml:space="preserve">möglich.</w:t>
       </w:r>
     </w:p>
-    <w:bookmarkEnd w:id="242"/>
-    <w:bookmarkStart w:id="243" w:name="sicherungsgates"/>
+    <w:bookmarkEnd w:id="246"/>
+    <w:bookmarkStart w:id="247" w:name="sicherungsgates"/>
     <w:p>
       <w:pPr>
         <w:pStyle w:val="Heading4"/>
@@ -18922,9 +19084,9 @@
         <w:t xml:space="preserve">mit unverbuchten Medien.</w:t>
       </w:r>
     </w:p>
-    <w:bookmarkEnd w:id="243"/>
-    <w:bookmarkEnd w:id="244"/>
-    <w:bookmarkStart w:id="247" w:name="X5f43421ad2da98b923bae46de9bf9447c18dfb6"/>
+    <w:bookmarkEnd w:id="247"/>
+    <w:bookmarkEnd w:id="248"/>
+    <w:bookmarkStart w:id="251" w:name="X5f43421ad2da98b923bae46de9bf9447c18dfb6"/>
     <w:p>
       <w:pPr>
         <w:pStyle w:val="Heading3"/>
@@ -18960,7 +19122,7 @@
       <w:r>
         <w:t xml:space="preserve"> </w:t>
       </w:r>
-      <w:hyperlink r:id="rId245">
+      <w:hyperlink r:id="rId249">
         <w:r>
           <w:rPr>
             <w:rStyle w:val="Hyperlink"/>
@@ -18977,7 +19139,7 @@
       <w:r>
         <w:t xml:space="preserve"> </w:t>
       </w:r>
-      <w:hyperlink r:id="rId246">
+      <w:hyperlink r:id="rId250">
         <w:r>
           <w:rPr>
             <w:rStyle w:val="Hyperlink"/>
@@ -19209,8 +19371,8 @@
         <w:t xml:space="preserve">nutzer*innen-nahe Dienstleistungen, wie die Fernleihe.</w:t>
       </w:r>
     </w:p>
-    <w:bookmarkEnd w:id="247"/>
-    <w:bookmarkStart w:id="257" w:name="nicht-bibliothekarische-schnittstellen"/>
+    <w:bookmarkEnd w:id="251"/>
+    <w:bookmarkStart w:id="261" w:name="nicht-bibliothekarische-schnittstellen"/>
     <w:p>
       <w:pPr>
         <w:pStyle w:val="Heading3"/>
@@ -19277,7 +19439,7 @@
         <w:t xml:space="preserve">nachgenutzt werden. Dies ist die Rolle des Identity Managements (IDM).</w:t>
       </w:r>
     </w:p>
-    <w:bookmarkStart w:id="251" w:name="identity-management"/>
+    <w:bookmarkStart w:id="255" w:name="identity-management"/>
     <w:p>
       <w:pPr>
         <w:pStyle w:val="Heading4"/>
@@ -19470,7 +19632,7 @@
       <w:r>
         <w:t xml:space="preserve"> </w:t>
       </w:r>
-      <w:hyperlink r:id="rId248">
+      <w:hyperlink r:id="rId252">
         <w:r>
           <w:rPr>
             <w:rStyle w:val="Hyperlink"/>
@@ -19496,7 +19658,7 @@
       <w:r>
         <w:t xml:space="preserve"> </w:t>
       </w:r>
-      <w:hyperlink r:id="rId249">
+      <w:hyperlink r:id="rId253">
         <w:r>
           <w:rPr>
             <w:rStyle w:val="Hyperlink"/>
@@ -19519,7 +19681,7 @@
         <w:t xml:space="preserve">Directory, uvm</w:t>
       </w:r>
     </w:p>
-    <w:bookmarkStart w:id="250" w:name="speicherung-von-nutzendenaccounts"/>
+    <w:bookmarkStart w:id="254" w:name="speicherung-von-nutzendenaccounts"/>
     <w:p>
       <w:pPr>
         <w:pStyle w:val="Heading5"/>
@@ -19726,9 +19888,9 @@
         <w:t xml:space="preserve">Kapitel zum technischen Betrieb eines BMS.</w:t>
       </w:r>
     </w:p>
-    <w:bookmarkEnd w:id="250"/>
-    <w:bookmarkEnd w:id="251"/>
-    <w:bookmarkStart w:id="252" w:name="bezahlsysteme"/>
+    <w:bookmarkEnd w:id="254"/>
+    <w:bookmarkEnd w:id="255"/>
+    <w:bookmarkStart w:id="256" w:name="bezahlsysteme"/>
     <w:p>
       <w:pPr>
         <w:pStyle w:val="Heading4"/>
@@ -19759,8 +19921,8 @@
         <w:t xml:space="preserve">)</w:t>
       </w:r>
     </w:p>
-    <w:bookmarkEnd w:id="252"/>
-    <w:bookmarkStart w:id="254" w:name="e-rechnung"/>
+    <w:bookmarkEnd w:id="256"/>
+    <w:bookmarkStart w:id="258" w:name="e-rechnung"/>
     <w:p>
       <w:pPr>
         <w:pStyle w:val="Heading4"/>
@@ -19815,7 +19977,7 @@
       <w:r>
         <w:t xml:space="preserve"> </w:t>
       </w:r>
-      <w:hyperlink r:id="rId253">
+      <w:hyperlink r:id="rId257">
         <w:r>
           <w:rPr>
             <w:rStyle w:val="Hyperlink"/>
@@ -19921,8 +20083,8 @@
         <w:t xml:space="preserve">abgeschlossen werden.</w:t>
       </w:r>
     </w:p>
-    <w:bookmarkEnd w:id="254"/>
-    <w:bookmarkStart w:id="256" w:name="statistik"/>
+    <w:bookmarkEnd w:id="258"/>
+    <w:bookmarkStart w:id="260" w:name="statistik"/>
     <w:p>
       <w:pPr>
         <w:pStyle w:val="Heading4"/>
@@ -20111,7 +20273,7 @@
       <w:r>
         <w:t xml:space="preserve"> </w:t>
       </w:r>
-      <w:hyperlink r:id="rId255">
+      <w:hyperlink r:id="rId259">
         <w:r>
           <w:rPr>
             <w:rStyle w:val="Hyperlink"/>
@@ -20129,10 +20291,10 @@
         <w:t xml:space="preserve">für statistische Daten der Nutzung digitaler Medien importieren.</w:t>
       </w:r>
     </w:p>
-    <w:bookmarkEnd w:id="256"/>
-    <w:bookmarkEnd w:id="257"/>
-    <w:bookmarkEnd w:id="258"/>
-    <w:bookmarkStart w:id="279" w:name="technischer-betrieb"/>
+    <w:bookmarkEnd w:id="260"/>
+    <w:bookmarkEnd w:id="261"/>
+    <w:bookmarkEnd w:id="262"/>
+    <w:bookmarkStart w:id="283" w:name="technischer-betrieb"/>
     <w:p>
       <w:pPr>
         <w:pStyle w:val="Heading2"/>
@@ -20183,18 +20345,18 @@
                 <wp:inline>
                   <wp:extent cx="152400" cy="152400"/>
                   <wp:effectExtent b="0" l="0" r="0" t="0"/>
-                  <wp:docPr descr="" title="" id="259" name="Picture"/>
+                  <wp:docPr descr="" title="" id="263" name="Picture"/>
                   <a:graphic>
                     <a:graphicData uri="http://schemas.openxmlformats.org/drawingml/2006/picture">
                       <pic:pic>
                         <pic:nvPicPr>
-                          <pic:cNvPr descr="/opt/quarto/share/formats/docx/note.png" id="260" name="Picture"/>
+                          <pic:cNvPr descr="/opt/quarto/share/formats/docx/note.png" id="264" name="Picture"/>
                           <pic:cNvPicPr>
                             <a:picLocks noChangeArrowheads="1" noChangeAspect="1"/>
                           </pic:cNvPicPr>
                         </pic:nvPicPr>
                         <pic:blipFill>
-                          <a:blip r:embed="rId58"/>
+                          <a:blip r:embed="rId62"/>
                           <a:stretch>
                             <a:fillRect/>
                           </a:stretch>
@@ -20390,7 +20552,7 @@
         </w:tc>
       </w:tr>
     </w:tbl>
-    <w:bookmarkStart w:id="264" w:name="X3a5ca0018f511a6e73c5bcce2da503f97a39d48"/>
+    <w:bookmarkStart w:id="268" w:name="X3a5ca0018f511a6e73c5bcce2da503f97a39d48"/>
     <w:p>
       <w:pPr>
         <w:pStyle w:val="Heading3"/>
@@ -20419,7 +20581,7 @@
         <w:t xml:space="preserve">Wartung sowie Backup und Support.</w:t>
       </w:r>
     </w:p>
-    <w:bookmarkStart w:id="261" w:name="lokale-installation"/>
+    <w:bookmarkStart w:id="265" w:name="lokale-installation"/>
     <w:p>
       <w:pPr>
         <w:pStyle w:val="Heading4"/>
@@ -20524,8 +20686,8 @@
         <w:t xml:space="preserve">von äußeren Einflüssen.</w:t>
       </w:r>
     </w:p>
-    <w:bookmarkEnd w:id="261"/>
-    <w:bookmarkStart w:id="262" w:name="hosting"/>
+    <w:bookmarkEnd w:id="265"/>
+    <w:bookmarkStart w:id="266" w:name="hosting"/>
     <w:p>
       <w:pPr>
         <w:pStyle w:val="Heading4"/>
@@ -20610,8 +20772,8 @@
         <w:t xml:space="preserve">das Hosting für mehrere Einrichtung besser skaliert.</w:t>
       </w:r>
     </w:p>
-    <w:bookmarkEnd w:id="262"/>
-    <w:bookmarkStart w:id="263" w:name="cloud"/>
+    <w:bookmarkEnd w:id="266"/>
+    <w:bookmarkStart w:id="267" w:name="cloud"/>
     <w:p>
       <w:pPr>
         <w:pStyle w:val="Heading4"/>
@@ -20746,9 +20908,9 @@
         <w:t xml:space="preserve">solches Betriebsmodell meist zu Abonnementkosten.</w:t>
       </w:r>
     </w:p>
-    <w:bookmarkEnd w:id="263"/>
-    <w:bookmarkEnd w:id="264"/>
-    <w:bookmarkStart w:id="265" w:name="kosten"/>
+    <w:bookmarkEnd w:id="267"/>
+    <w:bookmarkEnd w:id="268"/>
+    <w:bookmarkStart w:id="269" w:name="kosten"/>
     <w:p>
       <w:pPr>
         <w:pStyle w:val="Heading3"/>
@@ -20954,8 +21116,8 @@
         <w:t xml:space="preserve">Mitarbeiter*innen schlummert.</w:t>
       </w:r>
     </w:p>
-    <w:bookmarkEnd w:id="265"/>
-    <w:bookmarkStart w:id="266" w:name="installation-updates"/>
+    <w:bookmarkEnd w:id="269"/>
+    <w:bookmarkStart w:id="270" w:name="installation-updates"/>
     <w:p>
       <w:pPr>
         <w:pStyle w:val="Heading3"/>
@@ -21118,8 +21280,8 @@
         <w:t xml:space="preserve">oder halbjahres-weise).</w:t>
       </w:r>
     </w:p>
-    <w:bookmarkEnd w:id="266"/>
-    <w:bookmarkStart w:id="267" w:name="open-source"/>
+    <w:bookmarkEnd w:id="270"/>
+    <w:bookmarkStart w:id="271" w:name="open-source"/>
     <w:p>
       <w:pPr>
         <w:pStyle w:val="Heading3"/>
@@ -21154,8 +21316,8 @@
         <w:t xml:space="preserve">Hierzu müssen die Lizenzbedingungen des Systems geprüft werden.</w:t>
       </w:r>
     </w:p>
-    <w:bookmarkEnd w:id="267"/>
-    <w:bookmarkStart w:id="272" w:name="laufender-betrieb"/>
+    <w:bookmarkEnd w:id="271"/>
+    <w:bookmarkStart w:id="276" w:name="laufender-betrieb"/>
     <w:p>
       <w:pPr>
         <w:pStyle w:val="Heading3"/>
@@ -21214,7 +21376,7 @@
         <w:t xml:space="preserve">bibliotheksspezifische Lösungen.</w:t>
       </w:r>
     </w:p>
-    <w:bookmarkStart w:id="270" w:name="monitoring"/>
+    <w:bookmarkStart w:id="274" w:name="monitoring"/>
     <w:p>
       <w:pPr>
         <w:pStyle w:val="Heading4"/>
@@ -21239,7 +21401,7 @@
       <w:r>
         <w:t xml:space="preserve"> </w:t>
       </w:r>
-      <w:hyperlink r:id="rId268">
+      <w:hyperlink r:id="rId272">
         <w:r>
           <w:rPr>
             <w:rStyle w:val="Hyperlink"/>
@@ -21256,7 +21418,7 @@
       <w:r>
         <w:t xml:space="preserve"> </w:t>
       </w:r>
-      <w:hyperlink r:id="rId269">
+      <w:hyperlink r:id="rId273">
         <w:r>
           <w:rPr>
             <w:rStyle w:val="Hyperlink"/>
@@ -21318,8 +21480,8 @@
         <w:t xml:space="preserve">auch von der nutzenden Einrichtung überwacht werden.</w:t>
       </w:r>
     </w:p>
-    <w:bookmarkEnd w:id="270"/>
-    <w:bookmarkStart w:id="271" w:name="notfallbetrieb"/>
+    <w:bookmarkEnd w:id="274"/>
+    <w:bookmarkStart w:id="275" w:name="notfallbetrieb"/>
     <w:p>
       <w:pPr>
         <w:pStyle w:val="Heading4"/>
@@ -21500,9 +21662,9 @@
         <w:t xml:space="preserve">voraussichtlich wieder zur Verfügung steht.</w:t>
       </w:r>
     </w:p>
-    <w:bookmarkEnd w:id="271"/>
-    <w:bookmarkEnd w:id="272"/>
-    <w:bookmarkStart w:id="273" w:name="it-sicherheit"/>
+    <w:bookmarkEnd w:id="275"/>
+    <w:bookmarkEnd w:id="276"/>
+    <w:bookmarkStart w:id="277" w:name="it-sicherheit"/>
     <w:p>
       <w:pPr>
         <w:pStyle w:val="Heading3"/>
@@ -21662,8 +21824,8 @@
         <w:t xml:space="preserve">auf ungewöhnliche Ereignisse auf Ihren IT-Systemen“.</w:t>
       </w:r>
     </w:p>
-    <w:bookmarkEnd w:id="273"/>
-    <w:bookmarkStart w:id="274" w:name="backup-und-rollback"/>
+    <w:bookmarkEnd w:id="277"/>
+    <w:bookmarkStart w:id="278" w:name="backup-und-rollback"/>
     <w:p>
       <w:pPr>
         <w:pStyle w:val="Heading3"/>
@@ -21860,8 +22022,8 @@
         <w:t xml:space="preserve">einer Testinstanz des BMS.</w:t>
       </w:r>
     </w:p>
-    <w:bookmarkEnd w:id="274"/>
-    <w:bookmarkStart w:id="275" w:name="zusammenspiel-hard--und-software"/>
+    <w:bookmarkEnd w:id="278"/>
+    <w:bookmarkStart w:id="279" w:name="zusammenspiel-hard--und-software"/>
     <w:p>
       <w:pPr>
         <w:pStyle w:val="Heading3"/>
@@ -22005,7 +22167,7 @@
       <w:r>
         <w:t xml:space="preserve"> </w:t>
       </w:r>
-      <w:hyperlink r:id="rId236">
+      <w:hyperlink r:id="rId240">
         <w:r>
           <w:rPr>
             <w:rStyle w:val="Hyperlink"/>
@@ -22025,7 +22187,7 @@
       <w:r>
         <w:t xml:space="preserve"> </w:t>
       </w:r>
-      <w:hyperlink r:id="rId238">
+      <w:hyperlink r:id="rId242">
         <w:r>
           <w:rPr>
             <w:rStyle w:val="Hyperlink"/>
@@ -22037,8 +22199,8 @@
         <w:t xml:space="preserve">.</w:t>
       </w:r>
     </w:p>
-    <w:bookmarkEnd w:id="275"/>
-    <w:bookmarkStart w:id="278" w:name="datenschutz"/>
+    <w:bookmarkEnd w:id="279"/>
+    <w:bookmarkStart w:id="282" w:name="datenschutz"/>
     <w:p>
       <w:pPr>
         <w:pStyle w:val="Heading3"/>
@@ -22357,7 +22519,7 @@
       <w:r>
         <w:t xml:space="preserve">(</w:t>
       </w:r>
-      <w:hyperlink r:id="rId276">
+      <w:hyperlink r:id="rId280">
         <w:r>
           <w:rPr>
             <w:rStyle w:val="Hyperlink"/>
@@ -22393,7 +22555,7 @@
       <w:r>
         <w:t xml:space="preserve"> </w:t>
       </w:r>
-      <w:hyperlink r:id="rId277">
+      <w:hyperlink r:id="rId281">
         <w:r>
           <w:rPr>
             <w:rStyle w:val="Hyperlink"/>
@@ -22609,9 +22771,9 @@
         <w:t xml:space="preserve">IT-Sicherheitsbeauftragte hinzugezogen werden.</w:t>
       </w:r>
     </w:p>
-    <w:bookmarkEnd w:id="278"/>
-    <w:bookmarkEnd w:id="279"/>
-    <w:bookmarkStart w:id="280" w:name="zusammenfassung-und-ausblick-2"/>
+    <w:bookmarkEnd w:id="282"/>
+    <w:bookmarkEnd w:id="283"/>
+    <w:bookmarkStart w:id="284" w:name="zusammenfassung-und-ausblick-2"/>
     <w:p>
       <w:pPr>
         <w:pStyle w:val="Heading2"/>
@@ -22684,9 +22846,9 @@
         <w:t xml:space="preserve">Grenzen.</w:t>
       </w:r>
     </w:p>
-    <w:bookmarkEnd w:id="280"/>
-    <w:bookmarkEnd w:id="281"/>
-    <w:bookmarkStart w:id="309" w:name="literaturverzeichnis"/>
+    <w:bookmarkEnd w:id="284"/>
+    <w:bookmarkEnd w:id="285"/>
+    <w:bookmarkStart w:id="313" w:name="literaturverzeichnis"/>
     <w:p>
       <w:pPr>
         <w:pStyle w:val="Heading1"/>
@@ -22705,7 +22867,7 @@
       <w:r>
         <w:t xml:space="preserve"> </w:t>
       </w:r>
-      <w:hyperlink r:id="rId282">
+      <w:hyperlink r:id="rId286">
         <w:r>
           <w:rPr>
             <w:rStyle w:val="Hyperlink"/>
@@ -22720,8 +22882,8 @@
         <w:t xml:space="preserve">verwaltet.</w:t>
       </w:r>
     </w:p>
-    <w:bookmarkStart w:id="308" w:name="refs"/>
-    <w:bookmarkStart w:id="284" w:name="ref-borgman_acting_1997"/>
+    <w:bookmarkStart w:id="312" w:name="refs"/>
+    <w:bookmarkStart w:id="288" w:name="ref-borgman_acting_1997"/>
     <w:p>
       <w:pPr>
         <w:pStyle w:val="Bibliography"/>
@@ -22757,7 +22919,7 @@
       <w:r>
         <w:t xml:space="preserve"> </w:t>
       </w:r>
-      <w:hyperlink r:id="rId283">
+      <w:hyperlink r:id="rId287">
         <w:r>
           <w:rPr>
             <w:rStyle w:val="Hyperlink"/>
@@ -22769,8 +22931,8 @@
         <w:t xml:space="preserve">.</w:t>
       </w:r>
     </w:p>
-    <w:bookmarkEnd w:id="284"/>
-    <w:bookmarkStart w:id="286" w:name="ref-breeding_marshall_how_2022"/>
+    <w:bookmarkEnd w:id="288"/>
+    <w:bookmarkStart w:id="290" w:name="ref-breeding_marshall_how_2022"/>
     <w:p>
       <w:pPr>
         <w:pStyle w:val="Bibliography"/>
@@ -22790,7 +22952,7 @@
       <w:r>
         <w:t xml:space="preserve"> </w:t>
       </w:r>
-      <w:hyperlink r:id="rId285">
+      <w:hyperlink r:id="rId289">
         <w:r>
           <w:rPr>
             <w:rStyle w:val="Hyperlink"/>
@@ -22802,8 +22964,8 @@
         <w:t xml:space="preserve">.</w:t>
       </w:r>
     </w:p>
-    <w:bookmarkEnd w:id="286"/>
-    <w:bookmarkStart w:id="288" w:name="ref-breeding_library_nodate"/>
+    <w:bookmarkEnd w:id="290"/>
+    <w:bookmarkStart w:id="292" w:name="ref-breeding_library_nodate"/>
     <w:p>
       <w:pPr>
         <w:pStyle w:val="Bibliography"/>
@@ -22823,7 +22985,7 @@
       <w:r>
         <w:t xml:space="preserve"> </w:t>
       </w:r>
-      <w:hyperlink r:id="rId287">
+      <w:hyperlink r:id="rId291">
         <w:r>
           <w:rPr>
             <w:rStyle w:val="Hyperlink"/>
@@ -22835,8 +22997,8 @@
         <w:t xml:space="preserve">.</w:t>
       </w:r>
     </w:p>
-    <w:bookmarkEnd w:id="288"/>
-    <w:bookmarkStart w:id="290" w:name="X3dba762fba6acbcf05430d741edf77835fb9a09"/>
+    <w:bookmarkEnd w:id="292"/>
+    <w:bookmarkStart w:id="294" w:name="X3dba762fba6acbcf05430d741edf77835fb9a09"/>
     <w:p>
       <w:pPr>
         <w:pStyle w:val="Bibliography"/>
@@ -22886,7 +23048,7 @@
       <w:r>
         <w:t xml:space="preserve"> </w:t>
       </w:r>
-      <w:hyperlink r:id="rId289">
+      <w:hyperlink r:id="rId293">
         <w:r>
           <w:rPr>
             <w:rStyle w:val="Hyperlink"/>
@@ -22898,8 +23060,8 @@
         <w:t xml:space="preserve">.</w:t>
       </w:r>
     </w:p>
-    <w:bookmarkEnd w:id="290"/>
-    <w:bookmarkStart w:id="292" w:name="ref-gesetzliche_bildschirm-_2019"/>
+    <w:bookmarkEnd w:id="294"/>
+    <w:bookmarkStart w:id="296" w:name="ref-gesetzliche_bildschirm-_2019"/>
     <w:p>
       <w:pPr>
         <w:pStyle w:val="Bibliography"/>
@@ -22919,7 +23081,7 @@
       <w:r>
         <w:t xml:space="preserve"> </w:t>
       </w:r>
-      <w:hyperlink r:id="rId291">
+      <w:hyperlink r:id="rId295">
         <w:r>
           <w:rPr>
             <w:rStyle w:val="Hyperlink"/>
@@ -22931,8 +23093,8 @@
         <w:t xml:space="preserve">.</w:t>
       </w:r>
     </w:p>
-    <w:bookmarkEnd w:id="292"/>
-    <w:bookmarkStart w:id="293" w:name="ref-gould_designing_1987"/>
+    <w:bookmarkEnd w:id="296"/>
+    <w:bookmarkStart w:id="297" w:name="ref-gould_designing_1987"/>
     <w:p>
       <w:pPr>
         <w:pStyle w:val="Bibliography"/>
@@ -22981,8 +23143,8 @@
         <w:t xml:space="preserve">: Morgan Kaufmann Publishers Inc.</w:t>
       </w:r>
     </w:p>
-    <w:bookmarkEnd w:id="293"/>
-    <w:bookmarkStart w:id="295" w:name="ref-noauthor_government_2012"/>
+    <w:bookmarkEnd w:id="297"/>
+    <w:bookmarkStart w:id="299" w:name="ref-noauthor_government_2012"/>
     <w:p>
       <w:pPr>
         <w:pStyle w:val="Bibliography"/>
@@ -23011,7 +23173,7 @@
       <w:r>
         <w:t xml:space="preserve"> </w:t>
       </w:r>
-      <w:hyperlink r:id="rId294">
+      <w:hyperlink r:id="rId298">
         <w:r>
           <w:rPr>
             <w:rStyle w:val="Hyperlink"/>
@@ -23023,8 +23185,8 @@
         <w:t xml:space="preserve">.</w:t>
       </w:r>
     </w:p>
-    <w:bookmarkEnd w:id="295"/>
-    <w:bookmarkStart w:id="297" w:name="ref-hanson_cody_opinion_2015"/>
+    <w:bookmarkEnd w:id="299"/>
+    <w:bookmarkStart w:id="301" w:name="ref-hanson_cody_opinion_2015"/>
     <w:p>
       <w:pPr>
         <w:pStyle w:val="Bibliography"/>
@@ -23044,7 +23206,7 @@
       <w:r>
         <w:t xml:space="preserve"> </w:t>
       </w:r>
-      <w:hyperlink r:id="rId296">
+      <w:hyperlink r:id="rId300">
         <w:r>
           <w:rPr>
             <w:rStyle w:val="Hyperlink"/>
@@ -23056,8 +23218,8 @@
         <w:t xml:space="preserve">.</w:t>
       </w:r>
     </w:p>
-    <w:bookmarkEnd w:id="297"/>
-    <w:bookmarkStart w:id="299" w:name="ref-jakob_nielsen_why_2000"/>
+    <w:bookmarkEnd w:id="301"/>
+    <w:bookmarkStart w:id="303" w:name="ref-jakob_nielsen_why_2000"/>
     <w:p>
       <w:pPr>
         <w:pStyle w:val="Bibliography"/>
@@ -23077,7 +23239,7 @@
       <w:r>
         <w:t xml:space="preserve"> </w:t>
       </w:r>
-      <w:hyperlink r:id="rId298">
+      <w:hyperlink r:id="rId302">
         <w:r>
           <w:rPr>
             <w:rStyle w:val="Hyperlink"/>
@@ -23089,8 +23251,8 @@
         <w:t xml:space="preserve">.</w:t>
       </w:r>
     </w:p>
-    <w:bookmarkEnd w:id="299"/>
-    <w:bookmarkStart w:id="301" w:name="ref-kling_human_1998"/>
+    <w:bookmarkEnd w:id="303"/>
+    <w:bookmarkStart w:id="305" w:name="ref-kling_human_1998"/>
     <w:p>
       <w:pPr>
         <w:pStyle w:val="Bibliography"/>
@@ -23154,7 +23316,7 @@
       <w:r>
         <w:t xml:space="preserve"> </w:t>
       </w:r>
-      <w:hyperlink r:id="rId300">
+      <w:hyperlink r:id="rId304">
         <w:r>
           <w:rPr>
             <w:rStyle w:val="Hyperlink"/>
@@ -23166,8 +23328,8 @@
         <w:t xml:space="preserve">.</w:t>
       </w:r>
     </w:p>
-    <w:bookmarkEnd w:id="301"/>
-    <w:bookmarkStart w:id="302" w:name="ref-matthews_library_2020"/>
+    <w:bookmarkEnd w:id="305"/>
+    <w:bookmarkStart w:id="306" w:name="ref-matthews_library_2020"/>
     <w:p>
       <w:pPr>
         <w:pStyle w:val="Bibliography"/>
@@ -23189,8 +23351,8 @@
         <w:t xml:space="preserve">. Second edition. Library and information science text series. Santa Barbara, California: Libraries Unlimited.</w:t>
       </w:r>
     </w:p>
-    <w:bookmarkEnd w:id="302"/>
-    <w:bookmarkStart w:id="304" w:name="X2991d540a7115437b25379cbaf8614f9d4eb4ac"/>
+    <w:bookmarkEnd w:id="306"/>
+    <w:bookmarkStart w:id="308" w:name="X2991d540a7115437b25379cbaf8614f9d4eb4ac"/>
     <w:p>
       <w:pPr>
         <w:pStyle w:val="Bibliography"/>
@@ -23219,7 +23381,7 @@
       <w:r>
         <w:t xml:space="preserve"> </w:t>
       </w:r>
-      <w:hyperlink r:id="rId303">
+      <w:hyperlink r:id="rId307">
         <w:r>
           <w:rPr>
             <w:rStyle w:val="Hyperlink"/>
@@ -23231,8 +23393,8 @@
         <w:t xml:space="preserve">.</w:t>
       </w:r>
     </w:p>
-    <w:bookmarkEnd w:id="304"/>
-    <w:bookmarkStart w:id="305" w:name="ref-shneiderman_designing_2005"/>
+    <w:bookmarkEnd w:id="308"/>
+    <w:bookmarkStart w:id="309" w:name="ref-shneiderman_designing_2005"/>
     <w:p>
       <w:pPr>
         <w:pStyle w:val="Bibliography"/>
@@ -23254,8 +23416,8 @@
         <w:t xml:space="preserve">. 4th Aufl. Pearson.</w:t>
       </w:r>
     </w:p>
-    <w:bookmarkEnd w:id="305"/>
-    <w:bookmarkStart w:id="307" w:name="ref-siems_lesen_2022"/>
+    <w:bookmarkEnd w:id="309"/>
+    <w:bookmarkStart w:id="311" w:name="ref-siems_lesen_2022"/>
     <w:p>
       <w:pPr>
         <w:pStyle w:val="Bibliography"/>
@@ -23305,7 +23467,7 @@
       <w:r>
         <w:t xml:space="preserve"> </w:t>
       </w:r>
-      <w:hyperlink r:id="rId306">
+      <w:hyperlink r:id="rId310">
         <w:r>
           <w:rPr>
             <w:rStyle w:val="Hyperlink"/>
@@ -23317,10 +23479,10 @@
         <w:t xml:space="preserve">.</w:t>
       </w:r>
     </w:p>
-    <w:bookmarkEnd w:id="307"/>
-    <w:bookmarkEnd w:id="308"/>
-    <w:bookmarkEnd w:id="309"/>
-    <w:bookmarkStart w:id="326" w:name="glossar"/>
+    <w:bookmarkEnd w:id="311"/>
+    <w:bookmarkEnd w:id="312"/>
+    <w:bookmarkEnd w:id="313"/>
+    <w:bookmarkStart w:id="330" w:name="glossar"/>
     <w:p>
       <w:pPr>
         <w:pStyle w:val="Heading1"/>
@@ -23333,7 +23495,7 @@
       <w:pPr>
         <w:pStyle w:val="DefinitionTerm"/>
       </w:pPr>
-      <w:hyperlink r:id="rId310">
+      <w:hyperlink r:id="rId314">
         <w:r>
           <w:rPr>
             <w:rStyle w:val="Hyperlink"/>
@@ -23370,7 +23532,7 @@
       <w:pPr>
         <w:pStyle w:val="DefinitionTerm"/>
       </w:pPr>
-      <w:hyperlink r:id="rId311">
+      <w:hyperlink r:id="rId315">
         <w:r>
           <w:rPr>
             <w:rStyle w:val="Hyperlink"/>
@@ -23391,7 +23553,7 @@
       <w:pPr>
         <w:pStyle w:val="DefinitionTerm"/>
       </w:pPr>
-      <w:hyperlink r:id="rId312">
+      <w:hyperlink r:id="rId316">
         <w:r>
           <w:rPr>
             <w:rStyle w:val="Hyperlink"/>
@@ -23412,7 +23574,7 @@
       <w:pPr>
         <w:pStyle w:val="DefinitionTerm"/>
       </w:pPr>
-      <w:hyperlink r:id="rId253">
+      <w:hyperlink r:id="rId257">
         <w:r>
           <w:rPr>
             <w:rStyle w:val="Hyperlink"/>
@@ -23433,7 +23595,7 @@
       <w:pPr>
         <w:pStyle w:val="DefinitionTerm"/>
       </w:pPr>
-      <w:hyperlink r:id="rId313">
+      <w:hyperlink r:id="rId317">
         <w:r>
           <w:rPr>
             <w:rStyle w:val="Hyperlink"/>
@@ -23470,7 +23632,7 @@
       <w:pPr>
         <w:pStyle w:val="DefinitionTerm"/>
       </w:pPr>
-      <w:hyperlink r:id="rId314">
+      <w:hyperlink r:id="rId318">
         <w:r>
           <w:rPr>
             <w:rStyle w:val="Hyperlink"/>
@@ -23491,7 +23653,7 @@
       <w:pPr>
         <w:pStyle w:val="DefinitionTerm"/>
       </w:pPr>
-      <w:hyperlink r:id="rId315">
+      <w:hyperlink r:id="rId319">
         <w:r>
           <w:rPr>
             <w:rStyle w:val="Hyperlink"/>
@@ -23512,7 +23674,7 @@
       <w:pPr>
         <w:pStyle w:val="DefinitionTerm"/>
       </w:pPr>
-      <w:hyperlink r:id="rId316">
+      <w:hyperlink r:id="rId320">
         <w:r>
           <w:rPr>
             <w:rStyle w:val="Hyperlink"/>
@@ -23533,7 +23695,7 @@
       <w:pPr>
         <w:pStyle w:val="DefinitionTerm"/>
       </w:pPr>
-      <w:hyperlink r:id="rId317">
+      <w:hyperlink r:id="rId321">
         <w:r>
           <w:rPr>
             <w:rStyle w:val="Hyperlink"/>
@@ -23554,7 +23716,7 @@
       <w:pPr>
         <w:pStyle w:val="DefinitionTerm"/>
       </w:pPr>
-      <w:hyperlink r:id="rId318">
+      <w:hyperlink r:id="rId322">
         <w:r>
           <w:rPr>
             <w:rStyle w:val="Hyperlink"/>
@@ -23575,7 +23737,7 @@
       <w:pPr>
         <w:pStyle w:val="DefinitionTerm"/>
       </w:pPr>
-      <w:hyperlink r:id="rId319">
+      <w:hyperlink r:id="rId323">
         <w:r>
           <w:rPr>
             <w:rStyle w:val="Hyperlink"/>
@@ -23596,7 +23758,7 @@
       <w:pPr>
         <w:pStyle w:val="DefinitionTerm"/>
       </w:pPr>
-      <w:hyperlink r:id="rId320">
+      <w:hyperlink r:id="rId324">
         <w:r>
           <w:rPr>
             <w:rStyle w:val="Hyperlink"/>
@@ -23617,7 +23779,7 @@
       <w:pPr>
         <w:pStyle w:val="DefinitionTerm"/>
       </w:pPr>
-      <w:hyperlink r:id="rId321">
+      <w:hyperlink r:id="rId325">
         <w:r>
           <w:rPr>
             <w:rStyle w:val="Hyperlink"/>
@@ -23638,7 +23800,7 @@
       <w:pPr>
         <w:pStyle w:val="DefinitionTerm"/>
       </w:pPr>
-      <w:hyperlink r:id="rId322">
+      <w:hyperlink r:id="rId326">
         <w:r>
           <w:rPr>
             <w:rStyle w:val="Hyperlink"/>
@@ -23659,7 +23821,7 @@
       <w:pPr>
         <w:pStyle w:val="DefinitionTerm"/>
       </w:pPr>
-      <w:hyperlink r:id="rId323">
+      <w:hyperlink r:id="rId327">
         <w:r>
           <w:rPr>
             <w:rStyle w:val="Hyperlink"/>
@@ -23680,7 +23842,7 @@
       <w:pPr>
         <w:pStyle w:val="DefinitionTerm"/>
       </w:pPr>
-      <w:hyperlink r:id="rId324">
+      <w:hyperlink r:id="rId328">
         <w:r>
           <w:rPr>
             <w:rStyle w:val="Hyperlink"/>
@@ -23701,7 +23863,7 @@
       <w:pPr>
         <w:pStyle w:val="DefinitionTerm"/>
       </w:pPr>
-      <w:hyperlink r:id="rId325">
+      <w:hyperlink r:id="rId329">
         <w:r>
           <w:rPr>
             <w:rStyle w:val="Hyperlink"/>
@@ -23734,8 +23896,8 @@
         <w:t xml:space="preserve">Protokoll zur Abfrage von bibliografischen Daten</w:t>
       </w:r>
     </w:p>
-    <w:bookmarkEnd w:id="326"/>
-    <w:bookmarkStart w:id="357" w:name="mitarbeit"/>
+    <w:bookmarkEnd w:id="330"/>
+    <w:bookmarkStart w:id="363" w:name="mitarbeit"/>
     <w:p>
       <w:pPr>
         <w:pStyle w:val="Heading1"/>
@@ -23744,9 +23906,171 @@
         <w:t xml:space="preserve">Hinweise zur Mitarbeit</w:t>
       </w:r>
     </w:p>
-    <w:p>
-      <w:pPr>
-        <w:pStyle w:val="FirstParagraph"/>
+    <w:tbl>
+      <w:tblPr>
+        <w:tblStyle w:val="Table"/>
+        <w:tblLook w:firstRow="0" w:lastRow="0" w:firstColumn="0" w:lastColumn="0" w:noHBand="0" w:noVBand="0" w:val="0000"/>
+        <w:tblBorders>
+          <w:left w:val="single" w:sz="24" w:space="0" w:color="EB9113"/>
+          <w:right w:val="single" w:sz="4" w:space="0" w:color="EB9113"/>
+          <w:top w:val="single" w:sz="4" w:space="0" w:color="EB9113"/>
+          <w:bottom w:val="single" w:sz="4" w:space="0" w:color="EB9113"/>
+        </w:tblBorders>
+        <w:tblCellMar>
+          <w:left w:w="144" w:type="dxa"/>
+          <w:right w:w="144" w:type="dxa"/>
+        </w:tblCellMar>
+        <w:tblInd w:w="164" w:type="dxa"/>
+        <w:tblW w:type="pct" w:w="100%"/>
+      </w:tblPr>
+      <w:tr>
+        <w:trPr>
+          <w:cantSplit/>
+        </w:trPr>
+        <w:tc>
+          <w:tcPr>
+            <w:shd w:color="auto" w:fill="fcefdc" w:val="clear"/>
+            <w:tcMar>
+              <w:top w:w="92" w:type="dxa"/>
+              <w:bottom w:w="92" w:type="dxa"/>
+            </w:tcMar>
+          </w:tcPr>
+          <w:p>
+            <w:pPr>
+              <w:pStyle w:val="FirstParagraph"/>
+            </w:pPr>
+            <w:pPr>
+              <w:spacing w:before="0" w:after="0"/>
+              <w:textAlignment w:val="center"/>
+            </w:pPr>
+            <w:r>
+              <w:drawing>
+                <wp:inline>
+                  <wp:extent cx="152400" cy="152400"/>
+                  <wp:effectExtent b="0" l="0" r="0" t="0"/>
+                  <wp:docPr descr="" title="" id="331" name="Picture"/>
+                  <a:graphic>
+                    <a:graphicData uri="http://schemas.openxmlformats.org/drawingml/2006/picture">
+                      <pic:pic>
+                        <pic:nvPicPr>
+                          <pic:cNvPr descr="/opt/quarto/share/formats/docx/warning.png" id="332" name="Picture"/>
+                          <pic:cNvPicPr>
+                            <a:picLocks noChangeArrowheads="1" noChangeAspect="1"/>
+                          </pic:cNvPicPr>
+                        </pic:nvPicPr>
+                        <pic:blipFill>
+                          <a:blip r:embed="rId20"/>
+                          <a:stretch>
+                            <a:fillRect/>
+                          </a:stretch>
+                        </pic:blipFill>
+                        <pic:spPr bwMode="auto">
+                          <a:xfrm>
+                            <a:off x="0" y="0"/>
+                            <a:ext cx="152400" cy="152400"/>
+                          </a:xfrm>
+                          <a:prstGeom prst="rect">
+                            <a:avLst/>
+                          </a:prstGeom>
+                          <a:noFill/>
+                          <a:ln w="9525">
+                            <a:noFill/>
+                            <a:headEnd/>
+                            <a:tailEnd/>
+                          </a:ln>
+                        </pic:spPr>
+                      </pic:pic>
+                    </a:graphicData>
+                  </a:graphic>
+                </wp:inline>
+              </w:drawing>
+            </w:r>
+            <w:r>
+              <w:t xml:space="preserve"> </w:t>
+            </w:r>
+            <w:r>
+              <w:t xml:space="preserve"> </w:t>
+            </w:r>
+            <w:r>
+              <w:t xml:space="preserve">Warnung</w:t>
+            </w:r>
+          </w:p>
+        </w:tc>
+      </w:tr>
+      <w:tr>
+        <w:trPr>
+          <w:cantSplit/>
+        </w:trPr>
+        <w:tc>
+          <w:tcPr>
+            <w:tcMar>
+              <w:top w:w="108" w:type="dxa"/>
+              <w:bottom w:w="108" w:type="dxa"/>
+            </w:tcMar>
+          </w:tcPr>
+          <w:p>
+            <w:pPr>
+              <w:pStyle w:val="BodyText"/>
+            </w:pPr>
+            <w:pPr>
+              <w:spacing w:before="16" w:after="16"/>
+            </w:pPr>
+            <w:r>
+              <w:t xml:space="preserve">Nächster</w:t>
+            </w:r>
+            <w:r>
+              <w:t xml:space="preserve"> </w:t>
+            </w:r>
+            <w:hyperlink r:id="rId23">
+              <w:r>
+                <w:rPr>
+                  <w:rStyle w:val="Hyperlink"/>
+                </w:rPr>
+                <w:t xml:space="preserve">Booksprint 11. bis 13. Oktober</w:t>
+              </w:r>
+            </w:hyperlink>
+            <w:r>
+              <w:t xml:space="preserve"> </w:t>
+            </w:r>
+            <w:r>
+              <w:t xml:space="preserve">mit Schwerpunkt</w:t>
+            </w:r>
+            <w:r>
+              <w:t xml:space="preserve"> </w:t>
+            </w:r>
+            <w:r>
+              <w:rPr>
+                <w:iCs/>
+                <w:i/>
+              </w:rPr>
+              <w:t xml:space="preserve">Retrieval, Discovery, Metadatenmanagement</w:t>
+            </w:r>
+            <w:r>
+              <w:t xml:space="preserve"> </w:t>
+            </w:r>
+            <w:r>
+              <w:t xml:space="preserve">und</w:t>
+            </w:r>
+            <w:r>
+              <w:t xml:space="preserve"> </w:t>
+            </w:r>
+            <w:r>
+              <w:rPr>
+                <w:iCs/>
+                <w:i/>
+              </w:rPr>
+              <w:t xml:space="preserve">Technische Infrastruktur</w:t>
+            </w:r>
+            <w:r>
+              <w:t xml:space="preserve">. Es sind noch Plätze frei!</w:t>
+            </w:r>
+          </w:p>
+        </w:tc>
+      </w:tr>
+    </w:tbl>
+    <w:p>
+      <w:pPr>
+        <w:pStyle w:val="BodyText"/>
       </w:pPr>
       <w:r>
         <w:t xml:space="preserve">Dieses Handbuch wird in einem offenen Prozess erarbeitet und verbessert. Mitarbeit ist dabei grundsätzlich sehr willkommen und in verschiedener Form möglich. Voraussetzung ist ein Verständnis des</w:t>
@@ -23817,7 +24141,7 @@
         <w:t xml:space="preserve">beschrieben.</w:t>
       </w:r>
     </w:p>
-    <w:bookmarkStart w:id="330" w:name="arbeitsablauf"/>
+    <w:bookmarkStart w:id="336" w:name="arbeitsablauf"/>
     <w:p>
       <w:pPr>
         <w:pStyle w:val="Heading2"/>
@@ -23898,7 +24222,7 @@
       <w:r>
         <w:t xml:space="preserve"> </w:t>
       </w:r>
-      <w:hyperlink r:id="rId327">
+      <w:hyperlink r:id="rId333">
         <w:r>
           <w:rPr>
             <w:rStyle w:val="Hyperlink"/>
@@ -23915,7 +24239,7 @@
       <w:r>
         <w:t xml:space="preserve"> </w:t>
       </w:r>
-      <w:hyperlink r:id="rId328">
+      <w:hyperlink r:id="rId334">
         <w:r>
           <w:rPr>
             <w:rStyle w:val="Hyperlink"/>
@@ -23981,7 +24305,7 @@
       <w:r>
         <w:t xml:space="preserve"> </w:t>
       </w:r>
-      <w:hyperlink r:id="rId329">
+      <w:hyperlink r:id="rId335">
         <w:r>
           <w:rPr>
             <w:rStyle w:val="Hyperlink"/>
@@ -23996,8 +24320,8 @@
         <w:t xml:space="preserve">in HTML und anderen Formaten aus den Quellen zusammengebaut wird.</w:t>
       </w:r>
     </w:p>
-    <w:bookmarkEnd w:id="330"/>
-    <w:bookmarkStart w:id="346" w:name="styleguide"/>
+    <w:bookmarkEnd w:id="336"/>
+    <w:bookmarkStart w:id="352" w:name="styleguide"/>
     <w:p>
       <w:pPr>
         <w:pStyle w:val="Heading2"/>
@@ -24138,7 +24462,7 @@
         <w:t xml:space="preserve">.</w:t>
       </w:r>
     </w:p>
-    <w:bookmarkStart w:id="331" w:name="zielgruppe"/>
+    <w:bookmarkStart w:id="337" w:name="zielgruppe"/>
     <w:p>
       <w:pPr>
         <w:pStyle w:val="Heading3"/>
@@ -24369,8 +24693,8 @@
         <w:t xml:space="preserve">Lehrbeauftragter für einen bibliothekarischen Studiengang.</w:t>
       </w:r>
     </w:p>
-    <w:bookmarkEnd w:id="331"/>
-    <w:bookmarkStart w:id="332" w:name="schreibstil"/>
+    <w:bookmarkEnd w:id="337"/>
+    <w:bookmarkStart w:id="338" w:name="schreibstil"/>
     <w:p>
       <w:pPr>
         <w:pStyle w:val="Heading3"/>
@@ -24471,8 +24795,8 @@
         <w:t xml:space="preserve">.</w:t>
       </w:r>
     </w:p>
-    <w:bookmarkEnd w:id="332"/>
-    <w:bookmarkStart w:id="337" w:name="struktur"/>
+    <w:bookmarkEnd w:id="338"/>
+    <w:bookmarkStart w:id="343" w:name="struktur"/>
     <w:p>
       <w:pPr>
         <w:pStyle w:val="Heading3"/>
@@ -24481,7 +24805,7 @@
         <w:t xml:space="preserve">Struktur</w:t>
       </w:r>
     </w:p>
-    <w:bookmarkStart w:id="334" w:name="struktur-des-texts"/>
+    <w:bookmarkStart w:id="340" w:name="struktur-des-texts"/>
     <w:p>
       <w:pPr>
         <w:pStyle w:val="Heading4"/>
@@ -24653,7 +24977,7 @@
       <w:r>
         <w:t xml:space="preserve"> </w:t>
       </w:r>
-      <w:hyperlink r:id="rId333">
+      <w:hyperlink r:id="rId339">
         <w:r>
           <w:rPr>
             <w:rStyle w:val="Hyperlink"/>
@@ -24700,8 +25024,8 @@
         <w:t xml:space="preserve">zum Text in Form von Bildern, Tabellen, Listen, Infoboxen und/oder Zusammenfassungen.</w:t>
       </w:r>
     </w:p>
-    <w:bookmarkEnd w:id="334"/>
-    <w:bookmarkStart w:id="336" w:name="struktur-der-hauptkapitel"/>
+    <w:bookmarkEnd w:id="340"/>
+    <w:bookmarkStart w:id="342" w:name="struktur-der-hauptkapitel"/>
     <w:p>
       <w:pPr>
         <w:pStyle w:val="Heading4"/>
@@ -24824,7 +25148,7 @@
       <w:r>
         <w:t xml:space="preserve"> </w:t>
       </w:r>
-      <w:hyperlink r:id="rId335">
+      <w:hyperlink r:id="rId341">
         <w:r>
           <w:rPr>
             <w:rStyle w:val="Hyperlink"/>
@@ -24839,9 +25163,9 @@
         <w:t xml:space="preserve">(maximal etwa 158 Zeichen)</w:t>
       </w:r>
     </w:p>
-    <w:bookmarkEnd w:id="336"/>
-    <w:bookmarkEnd w:id="337"/>
-    <w:bookmarkStart w:id="339" w:name="schreibweise"/>
+    <w:bookmarkEnd w:id="342"/>
+    <w:bookmarkEnd w:id="343"/>
+    <w:bookmarkStart w:id="345" w:name="schreibweise"/>
     <w:p>
       <w:pPr>
         <w:pStyle w:val="Heading3"/>
@@ -24923,7 +25247,7 @@
         <w:t xml:space="preserve">Quellen sollten nur dann genannt werden wenn in der jeweiligen Textpassage auch wirklich paraphrasiert oder wörtlich zitiert wird.</w:t>
       </w:r>
     </w:p>
-    <w:bookmarkStart w:id="338" w:name="typografie"/>
+    <w:bookmarkStart w:id="344" w:name="typografie"/>
     <w:p>
       <w:pPr>
         <w:pStyle w:val="Heading4"/>
@@ -25037,9 +25361,9 @@
         <w:t xml:space="preserve">Wir verzichten auf Fußnoten.</w:t>
       </w:r>
     </w:p>
-    <w:bookmarkEnd w:id="338"/>
-    <w:bookmarkEnd w:id="339"/>
-    <w:bookmarkStart w:id="340" w:name="mitarbeit-medien"/>
+    <w:bookmarkEnd w:id="344"/>
+    <w:bookmarkEnd w:id="345"/>
+    <w:bookmarkStart w:id="346" w:name="mitarbeit-medien"/>
     <w:p>
       <w:pPr>
         <w:pStyle w:val="Heading3"/>
@@ -25110,8 +25434,8 @@
         <w:t xml:space="preserve">Bitte nutzt sprechende Dateinamen!</w:t>
       </w:r>
     </w:p>
-    <w:bookmarkEnd w:id="340"/>
-    <w:bookmarkStart w:id="342" w:name="mitarbeit-literatur"/>
+    <w:bookmarkEnd w:id="346"/>
+    <w:bookmarkStart w:id="348" w:name="mitarbeit-literatur"/>
     <w:p>
       <w:pPr>
         <w:pStyle w:val="Heading3"/>
@@ -25130,7 +25454,7 @@
       <w:r>
         <w:t xml:space="preserve"> </w:t>
       </w:r>
-      <w:hyperlink r:id="rId282">
+      <w:hyperlink r:id="rId286">
         <w:r>
           <w:rPr>
             <w:rStyle w:val="Hyperlink"/>
@@ -25177,7 +25501,7 @@
       <w:r>
         <w:t xml:space="preserve"> </w:t>
       </w:r>
-      <w:hyperlink r:id="rId341">
+      <w:hyperlink r:id="rId347">
         <w:r>
           <w:rPr>
             <w:rStyle w:val="Hyperlink"/>
@@ -25207,8 +25531,8 @@
         <w:t xml:space="preserve">auf Literatur verwiesen werden.</w:t>
       </w:r>
     </w:p>
-    <w:bookmarkEnd w:id="342"/>
-    <w:bookmarkStart w:id="343" w:name="mitarbeit-glossar"/>
+    <w:bookmarkEnd w:id="348"/>
+    <w:bookmarkStart w:id="349" w:name="mitarbeit-glossar"/>
     <w:p>
       <w:pPr>
         <w:pStyle w:val="Heading3"/>
@@ -25268,8 +25592,8 @@
         <w:t xml:space="preserve">). Bei Erzeugung der HTML-Version des Handbuchs wird die Hervorhebung in einen Tooltip umgewandelt.</w:t>
       </w:r>
     </w:p>
-    <w:bookmarkEnd w:id="343"/>
-    <w:bookmarkStart w:id="345" w:name="mitarbeit-autorinnen"/>
+    <w:bookmarkEnd w:id="349"/>
+    <w:bookmarkStart w:id="351" w:name="mitarbeit-autorinnen"/>
     <w:p>
       <w:pPr>
         <w:pStyle w:val="Heading3"/>
@@ -25305,7 +25629,7 @@
       <w:r>
         <w:t xml:space="preserve"> </w:t>
       </w:r>
-      <w:hyperlink r:id="rId344">
+      <w:hyperlink r:id="rId350">
         <w:r>
           <w:rPr>
             <w:rStyle w:val="VerbatimChar"/>
@@ -25362,9 +25686,9 @@
         <w:t xml:space="preserve">sind optional.</w:t>
       </w:r>
     </w:p>
-    <w:bookmarkEnd w:id="345"/>
-    <w:bookmarkEnd w:id="346"/>
-    <w:bookmarkStart w:id="355" w:name="technik"/>
+    <w:bookmarkEnd w:id="351"/>
+    <w:bookmarkEnd w:id="352"/>
+    <w:bookmarkStart w:id="361" w:name="technik"/>
     <w:p>
       <w:pPr>
         <w:pStyle w:val="Heading2"/>
@@ -25383,7 +25707,7 @@
       <w:r>
         <w:t xml:space="preserve"> </w:t>
       </w:r>
-      <w:hyperlink r:id="rId347">
+      <w:hyperlink r:id="rId353">
         <w:r>
           <w:rPr>
             <w:rStyle w:val="Hyperlink"/>
@@ -25413,7 +25737,7 @@
       <w:r>
         <w:t xml:space="preserve"> </w:t>
       </w:r>
-      <w:hyperlink r:id="rId348">
+      <w:hyperlink r:id="rId354">
         <w:r>
           <w:rPr>
             <w:rStyle w:val="Hyperlink"/>
@@ -25428,7 +25752,7 @@
         <w:t xml:space="preserve">immer der aktuellste Stand einsehbar sein sollte.</w:t>
       </w:r>
     </w:p>
-    <w:bookmarkStart w:id="350" w:name="verzeichnisstruktur"/>
+    <w:bookmarkStart w:id="356" w:name="verzeichnisstruktur"/>
     <w:p>
       <w:pPr>
         <w:pStyle w:val="Heading3"/>
@@ -25512,7 +25836,7 @@
           <w:numId w:val="1073"/>
         </w:numPr>
       </w:pPr>
-      <w:hyperlink r:id="rId344">
+      <w:hyperlink r:id="rId350">
         <w:r>
           <w:rPr>
             <w:rStyle w:val="VerbatimChar"/>
@@ -25647,7 +25971,7 @@
       <w:r>
         <w:t xml:space="preserve"> </w:t>
       </w:r>
-      <w:hyperlink r:id="rId349">
+      <w:hyperlink r:id="rId355">
         <w:r>
           <w:rPr>
             <w:rStyle w:val="Hyperlink"/>
@@ -25659,8 +25983,8 @@
         <w:t xml:space="preserve">)</w:t>
       </w:r>
     </w:p>
-    <w:bookmarkEnd w:id="350"/>
-    <w:bookmarkStart w:id="354" w:name="konvertierung"/>
+    <w:bookmarkEnd w:id="356"/>
+    <w:bookmarkStart w:id="360" w:name="konvertierung"/>
     <w:p>
       <w:pPr>
         <w:pStyle w:val="Heading3"/>
@@ -25679,7 +26003,7 @@
       <w:r>
         <w:t xml:space="preserve"> </w:t>
       </w:r>
-      <w:hyperlink r:id="rId351">
+      <w:hyperlink r:id="rId357">
         <w:r>
           <w:rPr>
             <w:rStyle w:val="Hyperlink"/>
@@ -25746,7 +26070,7 @@
       <w:r>
         <w:t xml:space="preserve"> </w:t>
       </w:r>
-      <w:hyperlink r:id="rId352">
+      <w:hyperlink r:id="rId358">
         <w:r>
           <w:rPr>
             <w:rStyle w:val="VerbatimChar"/>
@@ -25783,7 +26107,7 @@
       <w:r>
         <w:t xml:space="preserve"> </w:t>
       </w:r>
-      <w:hyperlink r:id="rId353">
+      <w:hyperlink r:id="rId359">
         <w:r>
           <w:rPr>
             <w:rStyle w:val="Hyperlink"/>
@@ -26011,9 +26335,9 @@
         <w:t xml:space="preserve">von Zotero.</w:t>
       </w:r>
     </w:p>
-    <w:bookmarkEnd w:id="354"/>
-    <w:bookmarkEnd w:id="355"/>
-    <w:bookmarkStart w:id="356" w:name="lizenz"/>
+    <w:bookmarkEnd w:id="360"/>
+    <w:bookmarkEnd w:id="361"/>
+    <w:bookmarkStart w:id="362" w:name="lizenz"/>
     <w:p>
       <w:pPr>
         <w:pStyle w:val="Heading2"/>
@@ -26045,7 +26369,7 @@
       <w:r>
         <w:t xml:space="preserve">(</w:t>
       </w:r>
-      <w:hyperlink r:id="rId55">
+      <w:hyperlink r:id="rId59">
         <w:r>
           <w:rPr>
             <w:rStyle w:val="Hyperlink"/>
@@ -26057,8 +26381,8 @@
         <w:t xml:space="preserve">) veröffentlicht. Für Abbildungen kann auch eine CC-BY-Lizenz (kein -NC oder -ND) verwendet werden.</w:t>
       </w:r>
     </w:p>
-    <w:bookmarkEnd w:id="356"/>
-    <w:bookmarkEnd w:id="357"/>
+    <w:bookmarkEnd w:id="362"/>
+    <w:bookmarkEnd w:id="363"/>
     <w:sectPr/>
   </w:body>
 </w:document>

</xml_diff>

<commit_message>
Deploying to gh-pages from @ pro4bib/handbuch-it-in-bibliotheken@10662c382b50aca480a35bcb374b30b588368380 🚀
</commit_message>
<xml_diff>
--- a/Handbuch-IT-in-Bibliotheken.docx
+++ b/Handbuch-IT-in-Bibliotheken.docx
@@ -250,7 +250,7 @@
         </w:p>
       </w:sdtContent>
     </w:sdt>
-    <w:bookmarkStart w:id="61" w:name="einleitung"/>
+    <w:bookmarkStart w:id="62" w:name="einleitung"/>
     <w:p>
       <w:pPr>
         <w:pStyle w:val="Heading1"/>
@@ -415,13 +415,30 @@
               <w:t xml:space="preserve">Technische Infrastruktur</w:t>
             </w:r>
             <w:r>
-              <w:t xml:space="preserve">. Es sind noch Plätze frei!</w:t>
+              <w:t xml:space="preserve">. Es sind noch Plätze frei! Darüber hinaus Umfrage zum</w:t>
+            </w:r>
+            <w:r>
+              <w:t xml:space="preserve"> </w:t>
+            </w:r>
+            <w:hyperlink r:id="rId24">
+              <w:r>
+                <w:rPr>
+                  <w:rStyle w:val="Hyperlink"/>
+                </w:rPr>
+                <w:t xml:space="preserve">Termin des Abschluss-Sprint</w:t>
+              </w:r>
+            </w:hyperlink>
+            <w:r>
+              <w:t xml:space="preserve"> </w:t>
+            </w:r>
+            <w:r>
+              <w:t xml:space="preserve">im März 2023.</w:t>
             </w:r>
           </w:p>
         </w:tc>
       </w:tr>
     </w:tbl>
-    <w:bookmarkStart w:id="24" w:name="motivation"/>
+    <w:bookmarkStart w:id="25" w:name="motivation"/>
     <w:p>
       <w:pPr>
         <w:pStyle w:val="Heading2"/>
@@ -570,8 +587,8 @@
         <w:t xml:space="preserve">.</w:t>
       </w:r>
     </w:p>
-    <w:bookmarkEnd w:id="24"/>
-    <w:bookmarkStart w:id="25" w:name="inhalt"/>
+    <w:bookmarkEnd w:id="25"/>
+    <w:bookmarkStart w:id="26" w:name="inhalt"/>
     <w:p>
       <w:pPr>
         <w:pStyle w:val="Heading2"/>
@@ -650,8 +667,8 @@
         <w:t xml:space="preserve">Weitere Themen werden bis zur Vervollständigung des Handbuchs hinzukommen.</w:t>
       </w:r>
     </w:p>
-    <w:bookmarkEnd w:id="25"/>
-    <w:bookmarkStart w:id="31" w:name="über-dieses-handbuch"/>
+    <w:bookmarkEnd w:id="26"/>
+    <w:bookmarkStart w:id="32" w:name="über-dieses-handbuch"/>
     <w:p>
       <w:pPr>
         <w:pStyle w:val="Heading2"/>
@@ -670,7 +687,7 @@
       <w:r>
         <w:t xml:space="preserve"> </w:t>
       </w:r>
-      <w:hyperlink r:id="rId26">
+      <w:hyperlink r:id="rId27">
         <w:r>
           <w:rPr>
             <w:rStyle w:val="Hyperlink"/>
@@ -723,7 +740,7 @@
       <w:r>
         <w:t xml:space="preserve"> </w:t>
       </w:r>
-      <w:hyperlink r:id="rId27">
+      <w:hyperlink r:id="rId28">
         <w:r>
           <w:rPr>
             <w:rStyle w:val="Hyperlink"/>
@@ -956,7 +973,7 @@
       <w:r>
         <w:t xml:space="preserve"> </w:t>
       </w:r>
-      <w:hyperlink r:id="rId26">
+      <w:hyperlink r:id="rId27">
         <w:r>
           <w:rPr>
             <w:rStyle w:val="Hyperlink"/>
@@ -1010,18 +1027,18 @@
                 <wp:inline>
                   <wp:extent cx="152400" cy="152400"/>
                   <wp:effectExtent b="0" l="0" r="0" t="0"/>
-                  <wp:docPr descr="" title="" id="29" name="Picture"/>
+                  <wp:docPr descr="" title="" id="30" name="Picture"/>
                   <a:graphic>
                     <a:graphicData uri="http://schemas.openxmlformats.org/drawingml/2006/picture">
                       <pic:pic>
                         <pic:nvPicPr>
-                          <pic:cNvPr descr="/opt/quarto/share/formats/docx/tip.png" id="30" name="Picture"/>
+                          <pic:cNvPr descr="/opt/quarto/share/formats/docx/tip.png" id="31" name="Picture"/>
                           <pic:cNvPicPr>
                             <a:picLocks noChangeArrowheads="1" noChangeAspect="1"/>
                           </pic:cNvPicPr>
                         </pic:nvPicPr>
                         <pic:blipFill>
-                          <a:blip r:embed="rId28"/>
+                          <a:blip r:embed="rId29"/>
                           <a:stretch>
                             <a:fillRect/>
                           </a:stretch>
@@ -1107,8 +1124,8 @@
         </w:tc>
       </w:tr>
     </w:tbl>
-    <w:bookmarkEnd w:id="31"/>
-    <w:bookmarkStart w:id="58" w:name="autorinnen"/>
+    <w:bookmarkEnd w:id="32"/>
+    <w:bookmarkStart w:id="59" w:name="autorinnen"/>
     <w:p>
       <w:pPr>
         <w:pStyle w:val="Heading2"/>
@@ -1130,7 +1147,7 @@
       <w:r>
         <w:br/>
       </w:r>
-      <w:hyperlink r:id="rId32">
+      <w:hyperlink r:id="rId33">
         <w:r>
           <w:rPr>
             <w:rStyle w:val="Hyperlink"/>
@@ -1158,7 +1175,7 @@
       <w:r>
         <w:br/>
       </w:r>
-      <w:hyperlink r:id="rId33">
+      <w:hyperlink r:id="rId34">
         <w:r>